<commit_message>
Add one more objective
</commit_message>
<xml_diff>
--- a/Latency Analysis/Solution Architecture.docx
+++ b/Latency Analysis/Solution Architecture.docx
@@ -194,7 +194,21 @@
         <w:rPr>
           <w:lang w:val="en-US"/>
         </w:rPr>
-        <w:t>Latency-aware adjustments must be consider individual behavior and load profiles.</w:t>
+        <w:t xml:space="preserve">Latency-aware adjustments must be </w:t>
+      </w:r>
+      <w:proofErr w:type="gramStart"/>
+      <w:r>
+        <w:rPr>
+          <w:lang w:val="en-US"/>
+        </w:rPr>
+        <w:t>consider</w:t>
+      </w:r>
+      <w:proofErr w:type="gramEnd"/>
+      <w:r>
+        <w:rPr>
+          <w:lang w:val="en-US"/>
+        </w:rPr>
+        <w:t xml:space="preserve"> individual behavior and load profiles.</w:t>
       </w:r>
     </w:p>
     <w:p>
@@ -319,6 +333,57 @@
       </w:r>
     </w:p>
     <w:p/>
+    <w:p>
+      <w:pPr>
+        <w:pStyle w:val="ListParagraph"/>
+        <w:numPr>
+          <w:ilvl w:val="0"/>
+          <w:numId w:val="10"/>
+        </w:numPr>
+        <w:rPr>
+          <w:lang w:val="en-US"/>
+        </w:rPr>
+      </w:pPr>
+      <w:r>
+        <w:rPr>
+          <w:lang w:val="en-US"/>
+        </w:rPr>
+        <w:t>Service and Multi-Stage Optimization</w:t>
+      </w:r>
+    </w:p>
+    <w:p>
+      <w:pPr>
+        <w:pStyle w:val="ListParagraph"/>
+        <w:numPr>
+          <w:ilvl w:val="0"/>
+          <w:numId w:val="11"/>
+        </w:numPr>
+        <w:rPr>
+          <w:lang w:val="en-US"/>
+        </w:rPr>
+      </w:pPr>
+      <w:r>
+        <w:rPr>
+          <w:lang w:val="en-US"/>
+        </w:rPr>
+        <w:t>Support microservices with potentially diverse performance/resource characteristics.</w:t>
+      </w:r>
+    </w:p>
+    <w:p>
+      <w:pPr>
+        <w:pStyle w:val="ListParagraph"/>
+        <w:numPr>
+          <w:ilvl w:val="0"/>
+          <w:numId w:val="11"/>
+        </w:numPr>
+      </w:pPr>
+      <w:r>
+        <w:rPr>
+          <w:lang w:val="en-US"/>
+        </w:rPr>
+        <w:t>Allow the system to generalize and specialize across services without manual tuning heuristics.</w:t>
+      </w:r>
+    </w:p>
     <w:sectPr>
       <w:pgSz w:w="12240" w:h="15840"/>
       <w:pgMar w:top="1440" w:right="1440" w:bottom="1440" w:left="1440" w:header="720" w:footer="720" w:gutter="0"/>
@@ -594,6 +659,155 @@
     </w:lvl>
   </w:abstractNum>
   <w:abstractNum w:abstractNumId="2" w15:restartNumberingAfterBreak="0">
+    <w:nsid w:val="28B97250"/>
+    <w:multiLevelType w:val="multilevel"/>
+    <w:tmpl w:val="7B9A4C1E"/>
+    <w:lvl w:ilvl="0">
+      <w:start w:val="1"/>
+      <w:numFmt w:val="bullet"/>
+      <w:lvlText w:val=""/>
+      <w:lvlJc w:val="left"/>
+      <w:pPr>
+        <w:tabs>
+          <w:tab w:val="num" w:pos="720"/>
+        </w:tabs>
+        <w:ind w:left="720" w:hanging="360"/>
+      </w:pPr>
+      <w:rPr>
+        <w:rFonts w:ascii="Symbol" w:hAnsi="Symbol" w:hint="default"/>
+        <w:sz w:val="20"/>
+      </w:rPr>
+    </w:lvl>
+    <w:lvl w:ilvl="1" w:tentative="1">
+      <w:start w:val="1"/>
+      <w:numFmt w:val="bullet"/>
+      <w:lvlText w:val="o"/>
+      <w:lvlJc w:val="left"/>
+      <w:pPr>
+        <w:tabs>
+          <w:tab w:val="num" w:pos="1440"/>
+        </w:tabs>
+        <w:ind w:left="1440" w:hanging="360"/>
+      </w:pPr>
+      <w:rPr>
+        <w:rFonts w:ascii="Courier New" w:hAnsi="Courier New" w:hint="default"/>
+        <w:sz w:val="20"/>
+      </w:rPr>
+    </w:lvl>
+    <w:lvl w:ilvl="2" w:tentative="1">
+      <w:start w:val="1"/>
+      <w:numFmt w:val="bullet"/>
+      <w:lvlText w:val=""/>
+      <w:lvlJc w:val="left"/>
+      <w:pPr>
+        <w:tabs>
+          <w:tab w:val="num" w:pos="2160"/>
+        </w:tabs>
+        <w:ind w:left="2160" w:hanging="360"/>
+      </w:pPr>
+      <w:rPr>
+        <w:rFonts w:ascii="Wingdings" w:hAnsi="Wingdings" w:hint="default"/>
+        <w:sz w:val="20"/>
+      </w:rPr>
+    </w:lvl>
+    <w:lvl w:ilvl="3" w:tentative="1">
+      <w:start w:val="1"/>
+      <w:numFmt w:val="bullet"/>
+      <w:lvlText w:val=""/>
+      <w:lvlJc w:val="left"/>
+      <w:pPr>
+        <w:tabs>
+          <w:tab w:val="num" w:pos="2880"/>
+        </w:tabs>
+        <w:ind w:left="2880" w:hanging="360"/>
+      </w:pPr>
+      <w:rPr>
+        <w:rFonts w:ascii="Wingdings" w:hAnsi="Wingdings" w:hint="default"/>
+        <w:sz w:val="20"/>
+      </w:rPr>
+    </w:lvl>
+    <w:lvl w:ilvl="4" w:tentative="1">
+      <w:start w:val="1"/>
+      <w:numFmt w:val="bullet"/>
+      <w:lvlText w:val=""/>
+      <w:lvlJc w:val="left"/>
+      <w:pPr>
+        <w:tabs>
+          <w:tab w:val="num" w:pos="3600"/>
+        </w:tabs>
+        <w:ind w:left="3600" w:hanging="360"/>
+      </w:pPr>
+      <w:rPr>
+        <w:rFonts w:ascii="Wingdings" w:hAnsi="Wingdings" w:hint="default"/>
+        <w:sz w:val="20"/>
+      </w:rPr>
+    </w:lvl>
+    <w:lvl w:ilvl="5" w:tentative="1">
+      <w:start w:val="1"/>
+      <w:numFmt w:val="bullet"/>
+      <w:lvlText w:val=""/>
+      <w:lvlJc w:val="left"/>
+      <w:pPr>
+        <w:tabs>
+          <w:tab w:val="num" w:pos="4320"/>
+        </w:tabs>
+        <w:ind w:left="4320" w:hanging="360"/>
+      </w:pPr>
+      <w:rPr>
+        <w:rFonts w:ascii="Wingdings" w:hAnsi="Wingdings" w:hint="default"/>
+        <w:sz w:val="20"/>
+      </w:rPr>
+    </w:lvl>
+    <w:lvl w:ilvl="6" w:tentative="1">
+      <w:start w:val="1"/>
+      <w:numFmt w:val="bullet"/>
+      <w:lvlText w:val=""/>
+      <w:lvlJc w:val="left"/>
+      <w:pPr>
+        <w:tabs>
+          <w:tab w:val="num" w:pos="5040"/>
+        </w:tabs>
+        <w:ind w:left="5040" w:hanging="360"/>
+      </w:pPr>
+      <w:rPr>
+        <w:rFonts w:ascii="Wingdings" w:hAnsi="Wingdings" w:hint="default"/>
+        <w:sz w:val="20"/>
+      </w:rPr>
+    </w:lvl>
+    <w:lvl w:ilvl="7" w:tentative="1">
+      <w:start w:val="1"/>
+      <w:numFmt w:val="bullet"/>
+      <w:lvlText w:val=""/>
+      <w:lvlJc w:val="left"/>
+      <w:pPr>
+        <w:tabs>
+          <w:tab w:val="num" w:pos="5760"/>
+        </w:tabs>
+        <w:ind w:left="5760" w:hanging="360"/>
+      </w:pPr>
+      <w:rPr>
+        <w:rFonts w:ascii="Wingdings" w:hAnsi="Wingdings" w:hint="default"/>
+        <w:sz w:val="20"/>
+      </w:rPr>
+    </w:lvl>
+    <w:lvl w:ilvl="8" w:tentative="1">
+      <w:start w:val="1"/>
+      <w:numFmt w:val="bullet"/>
+      <w:lvlText w:val=""/>
+      <w:lvlJc w:val="left"/>
+      <w:pPr>
+        <w:tabs>
+          <w:tab w:val="num" w:pos="6480"/>
+        </w:tabs>
+        <w:ind w:left="6480" w:hanging="360"/>
+      </w:pPr>
+      <w:rPr>
+        <w:rFonts w:ascii="Wingdings" w:hAnsi="Wingdings" w:hint="default"/>
+        <w:sz w:val="20"/>
+      </w:rPr>
+    </w:lvl>
+  </w:abstractNum>
+  <w:abstractNum w:abstractNumId="3" w15:restartNumberingAfterBreak="0">
     <w:nsid w:val="28BD09C0"/>
     <w:multiLevelType w:val="multilevel"/>
     <w:tmpl w:val="96642936"/>
@@ -706,7 +920,7 @@
       </w:pPr>
     </w:lvl>
   </w:abstractNum>
-  <w:abstractNum w:abstractNumId="3" w15:restartNumberingAfterBreak="0">
+  <w:abstractNum w:abstractNumId="4" w15:restartNumberingAfterBreak="0">
     <w:nsid w:val="41F760F1"/>
     <w:multiLevelType w:val="hybridMultilevel"/>
     <w:tmpl w:val="C4963EF6"/>
@@ -819,7 +1033,7 @@
       </w:rPr>
     </w:lvl>
   </w:abstractNum>
-  <w:abstractNum w:abstractNumId="4" w15:restartNumberingAfterBreak="0">
+  <w:abstractNum w:abstractNumId="5" w15:restartNumberingAfterBreak="0">
     <w:nsid w:val="4C825701"/>
     <w:multiLevelType w:val="multilevel"/>
     <w:tmpl w:val="36B2D506"/>
@@ -968,7 +1182,7 @@
       </w:rPr>
     </w:lvl>
   </w:abstractNum>
-  <w:abstractNum w:abstractNumId="5" w15:restartNumberingAfterBreak="0">
+  <w:abstractNum w:abstractNumId="6" w15:restartNumberingAfterBreak="0">
     <w:nsid w:val="5F365C35"/>
     <w:multiLevelType w:val="multilevel"/>
     <w:tmpl w:val="4F8AFB88"/>
@@ -1117,7 +1331,120 @@
       </w:rPr>
     </w:lvl>
   </w:abstractNum>
-  <w:abstractNum w:abstractNumId="6" w15:restartNumberingAfterBreak="0">
+  <w:abstractNum w:abstractNumId="7" w15:restartNumberingAfterBreak="0">
+    <w:nsid w:val="62286744"/>
+    <w:multiLevelType w:val="multilevel"/>
+    <w:tmpl w:val="F26E0D80"/>
+    <w:lvl w:ilvl="0">
+      <w:start w:val="1"/>
+      <w:numFmt w:val="decimal"/>
+      <w:lvlText w:val="%1."/>
+      <w:lvlJc w:val="left"/>
+      <w:pPr>
+        <w:tabs>
+          <w:tab w:val="num" w:pos="720"/>
+        </w:tabs>
+        <w:ind w:left="720" w:hanging="360"/>
+      </w:pPr>
+    </w:lvl>
+    <w:lvl w:ilvl="1" w:tentative="1">
+      <w:start w:val="1"/>
+      <w:numFmt w:val="decimal"/>
+      <w:lvlText w:val="%2."/>
+      <w:lvlJc w:val="left"/>
+      <w:pPr>
+        <w:tabs>
+          <w:tab w:val="num" w:pos="1440"/>
+        </w:tabs>
+        <w:ind w:left="1440" w:hanging="360"/>
+      </w:pPr>
+    </w:lvl>
+    <w:lvl w:ilvl="2" w:tentative="1">
+      <w:start w:val="1"/>
+      <w:numFmt w:val="decimal"/>
+      <w:lvlText w:val="%3."/>
+      <w:lvlJc w:val="left"/>
+      <w:pPr>
+        <w:tabs>
+          <w:tab w:val="num" w:pos="2160"/>
+        </w:tabs>
+        <w:ind w:left="2160" w:hanging="360"/>
+      </w:pPr>
+    </w:lvl>
+    <w:lvl w:ilvl="3" w:tentative="1">
+      <w:start w:val="1"/>
+      <w:numFmt w:val="decimal"/>
+      <w:lvlText w:val="%4."/>
+      <w:lvlJc w:val="left"/>
+      <w:pPr>
+        <w:tabs>
+          <w:tab w:val="num" w:pos="2880"/>
+        </w:tabs>
+        <w:ind w:left="2880" w:hanging="360"/>
+      </w:pPr>
+    </w:lvl>
+    <w:lvl w:ilvl="4" w:tentative="1">
+      <w:start w:val="1"/>
+      <w:numFmt w:val="decimal"/>
+      <w:lvlText w:val="%5."/>
+      <w:lvlJc w:val="left"/>
+      <w:pPr>
+        <w:tabs>
+          <w:tab w:val="num" w:pos="3600"/>
+        </w:tabs>
+        <w:ind w:left="3600" w:hanging="360"/>
+      </w:pPr>
+    </w:lvl>
+    <w:lvl w:ilvl="5" w:tentative="1">
+      <w:start w:val="1"/>
+      <w:numFmt w:val="decimal"/>
+      <w:lvlText w:val="%6."/>
+      <w:lvlJc w:val="left"/>
+      <w:pPr>
+        <w:tabs>
+          <w:tab w:val="num" w:pos="4320"/>
+        </w:tabs>
+        <w:ind w:left="4320" w:hanging="360"/>
+      </w:pPr>
+    </w:lvl>
+    <w:lvl w:ilvl="6" w:tentative="1">
+      <w:start w:val="1"/>
+      <w:numFmt w:val="decimal"/>
+      <w:lvlText w:val="%7."/>
+      <w:lvlJc w:val="left"/>
+      <w:pPr>
+        <w:tabs>
+          <w:tab w:val="num" w:pos="5040"/>
+        </w:tabs>
+        <w:ind w:left="5040" w:hanging="360"/>
+      </w:pPr>
+    </w:lvl>
+    <w:lvl w:ilvl="7" w:tentative="1">
+      <w:start w:val="1"/>
+      <w:numFmt w:val="decimal"/>
+      <w:lvlText w:val="%8."/>
+      <w:lvlJc w:val="left"/>
+      <w:pPr>
+        <w:tabs>
+          <w:tab w:val="num" w:pos="5760"/>
+        </w:tabs>
+        <w:ind w:left="5760" w:hanging="360"/>
+      </w:pPr>
+    </w:lvl>
+    <w:lvl w:ilvl="8" w:tentative="1">
+      <w:start w:val="1"/>
+      <w:numFmt w:val="decimal"/>
+      <w:lvlText w:val="%9."/>
+      <w:lvlJc w:val="left"/>
+      <w:pPr>
+        <w:tabs>
+          <w:tab w:val="num" w:pos="6480"/>
+        </w:tabs>
+        <w:ind w:left="6480" w:hanging="360"/>
+      </w:pPr>
+    </w:lvl>
+  </w:abstractNum>
+  <w:abstractNum w:abstractNumId="8" w15:restartNumberingAfterBreak="0">
     <w:nsid w:val="63C24481"/>
     <w:multiLevelType w:val="multilevel"/>
     <w:tmpl w:val="911A1C4E"/>
@@ -1230,7 +1557,7 @@
       </w:pPr>
     </w:lvl>
   </w:abstractNum>
-  <w:abstractNum w:abstractNumId="7" w15:restartNumberingAfterBreak="0">
+  <w:abstractNum w:abstractNumId="9" w15:restartNumberingAfterBreak="0">
     <w:nsid w:val="67805486"/>
     <w:multiLevelType w:val="multilevel"/>
     <w:tmpl w:val="E34C74DA"/>
@@ -1343,7 +1670,7 @@
       </w:pPr>
     </w:lvl>
   </w:abstractNum>
-  <w:abstractNum w:abstractNumId="8" w15:restartNumberingAfterBreak="0">
+  <w:abstractNum w:abstractNumId="10" w15:restartNumberingAfterBreak="0">
     <w:nsid w:val="6EC84CB7"/>
     <w:multiLevelType w:val="hybridMultilevel"/>
     <w:tmpl w:val="0B506C3C"/>
@@ -1432,7 +1759,7 @@
       </w:pPr>
     </w:lvl>
   </w:abstractNum>
-  <w:abstractNum w:abstractNumId="9" w15:restartNumberingAfterBreak="0">
+  <w:abstractNum w:abstractNumId="11" w15:restartNumberingAfterBreak="0">
     <w:nsid w:val="75BF69CA"/>
     <w:multiLevelType w:val="multilevel"/>
     <w:tmpl w:val="8AD8E296"/>
@@ -1581,7 +1908,7 @@
       </w:rPr>
     </w:lvl>
   </w:abstractNum>
-  <w:abstractNum w:abstractNumId="10" w15:restartNumberingAfterBreak="0">
+  <w:abstractNum w:abstractNumId="12" w15:restartNumberingAfterBreak="0">
     <w:nsid w:val="772A5977"/>
     <w:multiLevelType w:val="multilevel"/>
     <w:tmpl w:val="DB0AAFAE"/>
@@ -1731,16 +2058,16 @@
     </w:lvl>
   </w:abstractNum>
   <w:num w:numId="1" w16cid:durableId="169955040">
-    <w:abstractNumId w:val="10"/>
+    <w:abstractNumId w:val="12"/>
   </w:num>
   <w:num w:numId="2" w16cid:durableId="1450926641">
     <w:abstractNumId w:val="0"/>
   </w:num>
   <w:num w:numId="3" w16cid:durableId="1988432412">
-    <w:abstractNumId w:val="4"/>
+    <w:abstractNumId w:val="5"/>
   </w:num>
   <w:num w:numId="4" w16cid:durableId="1087264787">
-    <w:abstractNumId w:val="6"/>
+    <w:abstractNumId w:val="8"/>
     <w:lvlOverride w:ilvl="0">
       <w:lvl w:ilvl="0">
         <w:numFmt w:val="decimal"/>
@@ -1750,10 +2077,10 @@
     </w:lvlOverride>
   </w:num>
   <w:num w:numId="5" w16cid:durableId="748431124">
-    <w:abstractNumId w:val="5"/>
+    <w:abstractNumId w:val="6"/>
   </w:num>
   <w:num w:numId="6" w16cid:durableId="1536456503">
-    <w:abstractNumId w:val="7"/>
+    <w:abstractNumId w:val="9"/>
     <w:lvlOverride w:ilvl="0">
       <w:lvl w:ilvl="0">
         <w:numFmt w:val="decimal"/>
@@ -1763,10 +2090,10 @@
     </w:lvlOverride>
   </w:num>
   <w:num w:numId="7" w16cid:durableId="255604169">
-    <w:abstractNumId w:val="9"/>
+    <w:abstractNumId w:val="11"/>
   </w:num>
   <w:num w:numId="8" w16cid:durableId="1524249707">
-    <w:abstractNumId w:val="2"/>
+    <w:abstractNumId w:val="3"/>
     <w:lvlOverride w:ilvl="0">
       <w:lvl w:ilvl="0">
         <w:numFmt w:val="decimal"/>
@@ -1779,10 +2106,16 @@
     <w:abstractNumId w:val="1"/>
   </w:num>
   <w:num w:numId="10" w16cid:durableId="985472665">
-    <w:abstractNumId w:val="8"/>
+    <w:abstractNumId w:val="10"/>
   </w:num>
   <w:num w:numId="11" w16cid:durableId="1783332703">
-    <w:abstractNumId w:val="3"/>
+    <w:abstractNumId w:val="4"/>
+  </w:num>
+  <w:num w:numId="12" w16cid:durableId="313796474">
+    <w:abstractNumId w:val="7"/>
+  </w:num>
+  <w:num w:numId="13" w16cid:durableId="1185250422">
+    <w:abstractNumId w:val="2"/>
   </w:num>
 </w:numbering>
 </file>

</xml_diff>

<commit_message>
Add sla-aware dynamic feedback control
</commit_message>
<xml_diff>
--- a/Latency Analysis/Solution Architecture.docx
+++ b/Latency Analysis/Solution Architecture.docx
@@ -384,6 +384,573 @@
         <w:t>Allow the system to generalize and specialize across services without manual tuning heuristics.</w:t>
       </w:r>
     </w:p>
+    <w:p/>
+    <w:p>
+      <w:pPr>
+        <w:pStyle w:val="Heading2"/>
+        <w:rPr>
+          <w:b/>
+          <w:bCs/>
+          <w:lang w:val="en-US"/>
+        </w:rPr>
+      </w:pPr>
+      <w:r>
+        <w:rPr>
+          <w:lang w:val="en-US"/>
+        </w:rPr>
+        <w:lastRenderedPageBreak/>
+        <w:t>Overall Strategy</w:t>
+      </w:r>
+    </w:p>
+    <w:p>
+      <w:pPr>
+        <w:rPr>
+          <w:lang w:val="en-US"/>
+        </w:rPr>
+      </w:pPr>
+      <w:r>
+        <w:rPr>
+          <w:lang w:val="en-US"/>
+        </w:rPr>
+        <w:t>Instead of relying on statically identified Critical Reduction Points (CRPs) - which are brittle, labor-intensive to compute, and specific to individual services - this strategy embraces a dynamic, learning-driven control approach. It continuously adjusts resource limits based on real-time feedback, learned performance patterns, and SLA-aware policies.</w:t>
+      </w:r>
+    </w:p>
+    <w:p>
+      <w:pPr>
+        <w:rPr>
+          <w:lang w:val="en-US"/>
+        </w:rPr>
+      </w:pPr>
+      <w:r>
+        <w:rPr>
+          <w:lang w:val="en-US"/>
+        </w:rPr>
+        <w:t>This approach centers on three pillars:</w:t>
+      </w:r>
+    </w:p>
+    <w:p>
+      <w:pPr>
+        <w:rPr>
+          <w:lang w:val="en-US"/>
+        </w:rPr>
+      </w:pPr>
+    </w:p>
+    <w:p>
+      <w:pPr>
+        <w:rPr>
+          <w:b/>
+          <w:bCs/>
+          <w:lang w:val="en-US"/>
+        </w:rPr>
+      </w:pPr>
+      <w:r>
+        <w:rPr>
+          <w:b/>
+          <w:bCs/>
+          <w:lang w:val="en-US"/>
+        </w:rPr>
+        <w:t>1. Online Learning of Performance–Resource Relationships</w:t>
+      </w:r>
+    </w:p>
+    <w:p>
+      <w:pPr>
+        <w:rPr>
+          <w:lang w:val="en-US"/>
+        </w:rPr>
+      </w:pPr>
+      <w:r>
+        <w:rPr>
+          <w:lang w:val="en-US"/>
+        </w:rPr>
+        <w:t>Rather than conducting offline profiling or defining "safe" thresholds (e.g., the lowest CPU limit before latency spikes), we let the system learn how resource allocations affect performance in real-time:</w:t>
+      </w:r>
+    </w:p>
+    <w:p>
+      <w:pPr>
+        <w:numPr>
+          <w:ilvl w:val="0"/>
+          <w:numId w:val="14"/>
+        </w:numPr>
+        <w:rPr>
+          <w:lang w:val="en-US"/>
+        </w:rPr>
+      </w:pPr>
+      <w:r>
+        <w:rPr>
+          <w:lang w:val="en-US"/>
+        </w:rPr>
+        <w:t>Continuously observe metrics, including:</w:t>
+      </w:r>
+    </w:p>
+    <w:p>
+      <w:pPr>
+        <w:numPr>
+          <w:ilvl w:val="1"/>
+          <w:numId w:val="14"/>
+        </w:numPr>
+        <w:rPr>
+          <w:lang w:val="en-US"/>
+        </w:rPr>
+      </w:pPr>
+      <w:r>
+        <w:rPr>
+          <w:lang w:val="en-US"/>
+        </w:rPr>
+        <w:t>CPU and memory usage</w:t>
+      </w:r>
+    </w:p>
+    <w:p>
+      <w:pPr>
+        <w:numPr>
+          <w:ilvl w:val="1"/>
+          <w:numId w:val="14"/>
+        </w:numPr>
+        <w:rPr>
+          <w:lang w:val="en-US"/>
+        </w:rPr>
+      </w:pPr>
+      <w:r>
+        <w:rPr>
+          <w:lang w:val="en-US"/>
+        </w:rPr>
+        <w:t>CPU and memory limits</w:t>
+      </w:r>
+    </w:p>
+    <w:p>
+      <w:pPr>
+        <w:numPr>
+          <w:ilvl w:val="1"/>
+          <w:numId w:val="14"/>
+        </w:numPr>
+        <w:rPr>
+          <w:lang w:val="en-US"/>
+        </w:rPr>
+      </w:pPr>
+      <w:r>
+        <w:rPr>
+          <w:lang w:val="en-US"/>
+        </w:rPr>
+        <w:t>P95/P99 Latency</w:t>
+      </w:r>
+    </w:p>
+    <w:p>
+      <w:pPr>
+        <w:numPr>
+          <w:ilvl w:val="0"/>
+          <w:numId w:val="14"/>
+        </w:numPr>
+        <w:rPr>
+          <w:lang w:val="en-US"/>
+        </w:rPr>
+      </w:pPr>
+      <w:r>
+        <w:rPr>
+          <w:lang w:val="en-US"/>
+        </w:rPr>
+        <w:t>Build lightweight predictive models (e.g., regression trees, online linear models, or streaming learners like</w:t>
+      </w:r>
+      <w:hyperlink r:id="rId5" w:history="1">
+        <w:r>
+          <w:rPr>
+            <w:rStyle w:val="Hyperlink"/>
+            <w:lang w:val="en-US"/>
+          </w:rPr>
+          <w:t xml:space="preserve"> </w:t>
+        </w:r>
+      </w:hyperlink>
+      <w:r>
+        <w:rPr>
+          <w:lang w:val="en-US"/>
+        </w:rPr>
+        <w:t>River) that estimate:</w:t>
+      </w:r>
+    </w:p>
+    <w:p>
+      <w:pPr>
+        <w:numPr>
+          <w:ilvl w:val="1"/>
+          <w:numId w:val="14"/>
+        </w:numPr>
+        <w:rPr>
+          <w:lang w:val="en-US"/>
+        </w:rPr>
+      </w:pPr>
+      <w:r>
+        <w:rPr>
+          <w:lang w:val="en-US"/>
+        </w:rPr>
+        <w:t>How changes in CPU/memory limits are likely to impact latency</w:t>
+      </w:r>
+      <w:r>
+        <w:rPr>
+          <w:lang w:val="en-US"/>
+        </w:rPr>
+        <w:br/>
+        <w:t>What resource setting is likely to meet the latency target under current load</w:t>
+      </w:r>
+    </w:p>
+    <w:p>
+      <w:pPr>
+        <w:numPr>
+          <w:ilvl w:val="0"/>
+          <w:numId w:val="14"/>
+        </w:numPr>
+        <w:rPr>
+          <w:lang w:val="en-US"/>
+        </w:rPr>
+      </w:pPr>
+      <w:r>
+        <w:rPr>
+          <w:lang w:val="en-US"/>
+        </w:rPr>
+        <w:t>These models are continuously retrained as new data arrives, allowing the system to adapt to workload shifts, code changes, or traffic anomalies without human intervention.</w:t>
+      </w:r>
+    </w:p>
+    <w:p>
+      <w:pPr>
+        <w:numPr>
+          <w:ilvl w:val="0"/>
+          <w:numId w:val="14"/>
+        </w:numPr>
+        <w:rPr>
+          <w:lang w:val="en-US"/>
+        </w:rPr>
+      </w:pPr>
+    </w:p>
+    <w:p>
+      <w:pPr>
+        <w:rPr>
+          <w:lang w:val="en-US"/>
+        </w:rPr>
+      </w:pPr>
+      <w:r>
+        <w:rPr>
+          <w:b/>
+          <w:bCs/>
+          <w:lang w:val="en-US"/>
+        </w:rPr>
+        <w:t>Example:</w:t>
+      </w:r>
+      <w:r>
+        <w:rPr>
+          <w:lang w:val="en-US"/>
+        </w:rPr>
+        <w:t xml:space="preserve"> If the model observes that reducing memory from 512Mi to 384Mi causes only a 2% latency increase during normal load, it registers this as a safe trade-off and continues testing smaller limits.</w:t>
+      </w:r>
+    </w:p>
+    <w:p>
+      <w:pPr>
+        <w:rPr>
+          <w:lang w:val="en-US"/>
+        </w:rPr>
+      </w:pPr>
+    </w:p>
+    <w:p>
+      <w:pPr>
+        <w:rPr>
+          <w:b/>
+          <w:bCs/>
+          <w:lang w:val="en-US"/>
+        </w:rPr>
+      </w:pPr>
+      <w:r>
+        <w:rPr>
+          <w:b/>
+          <w:bCs/>
+          <w:lang w:val="en-US"/>
+        </w:rPr>
+        <w:t>2. SLA-Aware Dynamic Feedback Control</w:t>
+      </w:r>
+    </w:p>
+    <w:p>
+      <w:pPr>
+        <w:rPr>
+          <w:lang w:val="en-US"/>
+        </w:rPr>
+      </w:pPr>
+      <w:r>
+        <w:rPr>
+          <w:lang w:val="en-US"/>
+        </w:rPr>
+        <w:t>This layer acts like a closed-loop controller: it makes adjustments to resource settings and observes the impact, treating the system as a black box.</w:t>
+      </w:r>
+    </w:p>
+    <w:p>
+      <w:pPr>
+        <w:numPr>
+          <w:ilvl w:val="0"/>
+          <w:numId w:val="15"/>
+        </w:numPr>
+        <w:rPr>
+          <w:lang w:val="en-US"/>
+        </w:rPr>
+      </w:pPr>
+      <w:r>
+        <w:rPr>
+          <w:lang w:val="en-US"/>
+        </w:rPr>
+        <w:t>At regular intervals (e.g., every 5–10 minutes), the controller:</w:t>
+      </w:r>
+    </w:p>
+    <w:p>
+      <w:pPr>
+        <w:numPr>
+          <w:ilvl w:val="1"/>
+          <w:numId w:val="15"/>
+        </w:numPr>
+        <w:rPr>
+          <w:lang w:val="en-US"/>
+        </w:rPr>
+      </w:pPr>
+      <w:r>
+        <w:rPr>
+          <w:lang w:val="en-US"/>
+        </w:rPr>
+        <w:t>Proposes small, controlled changes (e.g., reduce CPU limit by 100m)</w:t>
+      </w:r>
+    </w:p>
+    <w:p>
+      <w:pPr>
+        <w:numPr>
+          <w:ilvl w:val="1"/>
+          <w:numId w:val="15"/>
+        </w:numPr>
+        <w:rPr>
+          <w:lang w:val="en-US"/>
+        </w:rPr>
+      </w:pPr>
+      <w:r>
+        <w:rPr>
+          <w:lang w:val="en-US"/>
+        </w:rPr>
+        <w:t>Observes resulting performance impact (especially latency)</w:t>
+      </w:r>
+    </w:p>
+    <w:p>
+      <w:pPr>
+        <w:numPr>
+          <w:ilvl w:val="1"/>
+          <w:numId w:val="15"/>
+        </w:numPr>
+        <w:rPr>
+          <w:lang w:val="en-US"/>
+        </w:rPr>
+      </w:pPr>
+      <w:r>
+        <w:rPr>
+          <w:lang w:val="en-US"/>
+        </w:rPr>
+        <w:t>Evaluates change with respect to defined SLA boundaries (e.g., "latency must remain within 20% of baseline")</w:t>
+      </w:r>
+      <w:r>
+        <w:rPr>
+          <w:lang w:val="en-US"/>
+        </w:rPr>
+        <w:br/>
+      </w:r>
+    </w:p>
+    <w:p>
+      <w:pPr>
+        <w:numPr>
+          <w:ilvl w:val="0"/>
+          <w:numId w:val="15"/>
+        </w:numPr>
+        <w:rPr>
+          <w:lang w:val="en-US"/>
+        </w:rPr>
+      </w:pPr>
+      <w:r>
+        <w:rPr>
+          <w:b/>
+          <w:bCs/>
+          <w:lang w:val="en-US"/>
+        </w:rPr>
+        <w:t>Positive feedback loop</w:t>
+      </w:r>
+      <w:r>
+        <w:rPr>
+          <w:lang w:val="en-US"/>
+        </w:rPr>
+        <w:t>:</w:t>
+      </w:r>
+    </w:p>
+    <w:p>
+      <w:pPr>
+        <w:numPr>
+          <w:ilvl w:val="1"/>
+          <w:numId w:val="15"/>
+        </w:numPr>
+        <w:rPr>
+          <w:lang w:val="en-US"/>
+        </w:rPr>
+      </w:pPr>
+      <w:r>
+        <w:rPr>
+          <w:lang w:val="en-US"/>
+        </w:rPr>
+        <w:t>If latency remains within acceptable bounds, and usage stays below limit → further reduce resources.</w:t>
+      </w:r>
+    </w:p>
+    <w:p>
+      <w:pPr>
+        <w:numPr>
+          <w:ilvl w:val="1"/>
+          <w:numId w:val="15"/>
+        </w:numPr>
+        <w:rPr>
+          <w:lang w:val="en-US"/>
+        </w:rPr>
+      </w:pPr>
+      <w:r>
+        <w:rPr>
+          <w:lang w:val="en-US"/>
+        </w:rPr>
+        <w:t>If latency improves or remains stable → keep reducing in smaller steps.</w:t>
+      </w:r>
+      <w:r>
+        <w:rPr>
+          <w:lang w:val="en-US"/>
+        </w:rPr>
+        <w:br/>
+      </w:r>
+      <w:r>
+        <w:rPr>
+          <w:lang w:val="en-US"/>
+        </w:rPr>
+        <w:br/>
+      </w:r>
+    </w:p>
+    <w:p>
+      <w:pPr>
+        <w:numPr>
+          <w:ilvl w:val="0"/>
+          <w:numId w:val="15"/>
+        </w:numPr>
+        <w:rPr>
+          <w:lang w:val="en-US"/>
+        </w:rPr>
+      </w:pPr>
+      <w:r>
+        <w:rPr>
+          <w:b/>
+          <w:bCs/>
+          <w:lang w:val="en-US"/>
+        </w:rPr>
+        <w:t>Negative feedback loop</w:t>
+      </w:r>
+      <w:r>
+        <w:rPr>
+          <w:lang w:val="en-US"/>
+        </w:rPr>
+        <w:t>:</w:t>
+      </w:r>
+    </w:p>
+    <w:p>
+      <w:pPr>
+        <w:numPr>
+          <w:ilvl w:val="1"/>
+          <w:numId w:val="15"/>
+        </w:numPr>
+        <w:rPr>
+          <w:lang w:val="en-US"/>
+        </w:rPr>
+      </w:pPr>
+      <w:r>
+        <w:rPr>
+          <w:lang w:val="en-US"/>
+        </w:rPr>
+        <w:t>If latency spikes beyond the SLA threshold → revert to previous settings and reduce step size.</w:t>
+      </w:r>
+    </w:p>
+    <w:p>
+      <w:pPr>
+        <w:numPr>
+          <w:ilvl w:val="1"/>
+          <w:numId w:val="15"/>
+        </w:numPr>
+        <w:rPr>
+          <w:lang w:val="en-US"/>
+        </w:rPr>
+      </w:pPr>
+      <w:r>
+        <w:rPr>
+          <w:lang w:val="en-US"/>
+        </w:rPr>
+        <w:t>If utilization becomes dangerously close to limits (e.g., CPU throttling begins) → increase limits slightly.</w:t>
+      </w:r>
+      <w:r>
+        <w:rPr>
+          <w:lang w:val="en-US"/>
+        </w:rPr>
+        <w:br/>
+      </w:r>
+      <w:r>
+        <w:rPr>
+          <w:lang w:val="en-US"/>
+        </w:rPr>
+        <w:br/>
+      </w:r>
+    </w:p>
+    <w:p>
+      <w:pPr>
+        <w:rPr>
+          <w:lang w:val="en-US"/>
+        </w:rPr>
+      </w:pPr>
+      <w:r>
+        <w:rPr>
+          <w:lang w:val="en-US"/>
+        </w:rPr>
+        <w:t>This forms a hill-climbing optimization loop with built-in safety mechanisms:</w:t>
+      </w:r>
+    </w:p>
+    <w:p>
+      <w:pPr>
+        <w:numPr>
+          <w:ilvl w:val="0"/>
+          <w:numId w:val="16"/>
+        </w:numPr>
+        <w:rPr>
+          <w:lang w:val="en-US"/>
+        </w:rPr>
+      </w:pPr>
+      <w:r>
+        <w:rPr>
+          <w:lang w:val="en-US"/>
+        </w:rPr>
+        <w:t>The system climbs "down" in resource usage until it hits a boundary (latency breach).</w:t>
+      </w:r>
+    </w:p>
+    <w:p>
+      <w:pPr>
+        <w:numPr>
+          <w:ilvl w:val="0"/>
+          <w:numId w:val="16"/>
+        </w:numPr>
+        <w:rPr>
+          <w:lang w:val="en-US"/>
+        </w:rPr>
+      </w:pPr>
+      <w:r>
+        <w:rPr>
+          <w:lang w:val="en-US"/>
+        </w:rPr>
+        <w:t>Then it rolls back slightly and tries smaller or orthogonal adjustments (e.g., reduce memory instead of CPU).</w:t>
+      </w:r>
+      <w:r>
+        <w:rPr>
+          <w:lang w:val="en-US"/>
+        </w:rPr>
+        <w:br/>
+      </w:r>
+      <w:r>
+        <w:rPr>
+          <w:lang w:val="en-US"/>
+        </w:rPr>
+        <w:br/>
+      </w:r>
+    </w:p>
+    <w:p/>
     <w:sectPr>
       <w:pgSz w:w="12240" w:h="15840"/>
       <w:pgMar w:top="1440" w:right="1440" w:bottom="1440" w:left="1440" w:header="720" w:footer="720" w:gutter="0"/>
@@ -397,6 +964,155 @@
 <file path=word/numbering.xml><?xml version="1.0" encoding="utf-8"?>
 <w:numbering xmlns:wpc="http://schemas.microsoft.com/office/word/2010/wordprocessingCanvas" xmlns:cx="http://schemas.microsoft.com/office/drawing/2014/chartex" xmlns:cx1="http://schemas.microsoft.com/office/drawing/2015/9/8/chartex" xmlns:cx2="http://schemas.microsoft.com/office/drawing/2015/10/21/chartex" xmlns:cx3="http://schemas.microsoft.com/office/drawing/2016/5/9/chartex" xmlns:cx4="http://schemas.microsoft.com/office/drawing/2016/5/10/chartex" xmlns:cx5="http://schemas.microsoft.com/office/drawing/2016/5/11/chartex" xmlns:cx6="http://schemas.microsoft.com/office/drawing/2016/5/12/chartex" xmlns:cx7="http://schemas.microsoft.com/office/drawing/2016/5/13/chartex" xmlns:cx8="http://schemas.microsoft.com/office/drawing/2016/5/14/chartex" xmlns:mc="http://schemas.openxmlformats.org/markup-compatibility/2006" xmlns:aink="http://schemas.microsoft.com/office/drawing/2016/ink" xmlns:am3d="http://schemas.microsoft.com/office/drawing/2017/model3d" xmlns:o="urn:schemas-microsoft-com:office:office" xmlns:oel="http://schemas.microsoft.com/office/2019/extlst" xmlns:r="http://schemas.openxmlformats.org/officeDocument/2006/relationships" xmlns:m="http://schemas.openxmlformats.org/officeDocument/2006/math" xmlns:v="urn:schemas-microsoft-com:vml" xmlns:wp14="http://schemas.microsoft.com/office/word/2010/wordprocessingDrawing" xmlns:wp="http://schemas.openxmlformats.org/drawingml/2006/wordprocessingDrawing" xmlns:w10="urn:schemas-microsoft-com:office:word" xmlns:w="http://schemas.openxmlformats.org/wordprocessingml/2006/main" xmlns:w14="http://schemas.microsoft.com/office/word/2010/wordml" xmlns:w15="http://schemas.microsoft.com/office/word/2012/wordml" xmlns:w16cex="http://schemas.microsoft.com/office/word/2018/wordml/cex" xmlns:w16cid="http://schemas.microsoft.com/office/word/2016/wordml/cid" xmlns:w16="http://schemas.microsoft.com/office/word/2018/wordml" xmlns:w16du="http://schemas.microsoft.com/office/word/2023/wordml/word16du" xmlns:w16sdtdh="http://schemas.microsoft.com/office/word/2020/wordml/sdtdatahash" xmlns:w16sdtfl="http://schemas.microsoft.com/office/word/2024/wordml/sdtformatlock" xmlns:w16se="http://schemas.microsoft.com/office/word/2015/wordml/symex" xmlns:wpg="http://schemas.microsoft.com/office/word/2010/wordprocessingGroup" xmlns:wpi="http://schemas.microsoft.com/office/word/2010/wordprocessingInk" xmlns:wne="http://schemas.microsoft.com/office/word/2006/wordml" xmlns:wps="http://schemas.microsoft.com/office/word/2010/wordprocessingShape" mc:Ignorable="w14 w15 w16se w16cid w16 w16cex w16sdtdh w16sdtfl w16du wp14">
   <w:abstractNum w:abstractNumId="0" w15:restartNumberingAfterBreak="0">
+    <w:nsid w:val="0E655A77"/>
+    <w:multiLevelType w:val="multilevel"/>
+    <w:tmpl w:val="A372D254"/>
+    <w:lvl w:ilvl="0">
+      <w:start w:val="1"/>
+      <w:numFmt w:val="bullet"/>
+      <w:lvlText w:val=""/>
+      <w:lvlJc w:val="left"/>
+      <w:pPr>
+        <w:tabs>
+          <w:tab w:val="num" w:pos="720"/>
+        </w:tabs>
+        <w:ind w:left="720" w:hanging="360"/>
+      </w:pPr>
+      <w:rPr>
+        <w:rFonts w:ascii="Symbol" w:hAnsi="Symbol" w:hint="default"/>
+        <w:sz w:val="20"/>
+      </w:rPr>
+    </w:lvl>
+    <w:lvl w:ilvl="1">
+      <w:start w:val="1"/>
+      <w:numFmt w:val="bullet"/>
+      <w:lvlText w:val="o"/>
+      <w:lvlJc w:val="left"/>
+      <w:pPr>
+        <w:tabs>
+          <w:tab w:val="num" w:pos="1440"/>
+        </w:tabs>
+        <w:ind w:left="1440" w:hanging="360"/>
+      </w:pPr>
+      <w:rPr>
+        <w:rFonts w:ascii="Courier New" w:hAnsi="Courier New" w:hint="default"/>
+        <w:sz w:val="20"/>
+      </w:rPr>
+    </w:lvl>
+    <w:lvl w:ilvl="2" w:tentative="1">
+      <w:start w:val="1"/>
+      <w:numFmt w:val="bullet"/>
+      <w:lvlText w:val=""/>
+      <w:lvlJc w:val="left"/>
+      <w:pPr>
+        <w:tabs>
+          <w:tab w:val="num" w:pos="2160"/>
+        </w:tabs>
+        <w:ind w:left="2160" w:hanging="360"/>
+      </w:pPr>
+      <w:rPr>
+        <w:rFonts w:ascii="Wingdings" w:hAnsi="Wingdings" w:hint="default"/>
+        <w:sz w:val="20"/>
+      </w:rPr>
+    </w:lvl>
+    <w:lvl w:ilvl="3" w:tentative="1">
+      <w:start w:val="1"/>
+      <w:numFmt w:val="bullet"/>
+      <w:lvlText w:val=""/>
+      <w:lvlJc w:val="left"/>
+      <w:pPr>
+        <w:tabs>
+          <w:tab w:val="num" w:pos="2880"/>
+        </w:tabs>
+        <w:ind w:left="2880" w:hanging="360"/>
+      </w:pPr>
+      <w:rPr>
+        <w:rFonts w:ascii="Wingdings" w:hAnsi="Wingdings" w:hint="default"/>
+        <w:sz w:val="20"/>
+      </w:rPr>
+    </w:lvl>
+    <w:lvl w:ilvl="4" w:tentative="1">
+      <w:start w:val="1"/>
+      <w:numFmt w:val="bullet"/>
+      <w:lvlText w:val=""/>
+      <w:lvlJc w:val="left"/>
+      <w:pPr>
+        <w:tabs>
+          <w:tab w:val="num" w:pos="3600"/>
+        </w:tabs>
+        <w:ind w:left="3600" w:hanging="360"/>
+      </w:pPr>
+      <w:rPr>
+        <w:rFonts w:ascii="Wingdings" w:hAnsi="Wingdings" w:hint="default"/>
+        <w:sz w:val="20"/>
+      </w:rPr>
+    </w:lvl>
+    <w:lvl w:ilvl="5" w:tentative="1">
+      <w:start w:val="1"/>
+      <w:numFmt w:val="bullet"/>
+      <w:lvlText w:val=""/>
+      <w:lvlJc w:val="left"/>
+      <w:pPr>
+        <w:tabs>
+          <w:tab w:val="num" w:pos="4320"/>
+        </w:tabs>
+        <w:ind w:left="4320" w:hanging="360"/>
+      </w:pPr>
+      <w:rPr>
+        <w:rFonts w:ascii="Wingdings" w:hAnsi="Wingdings" w:hint="default"/>
+        <w:sz w:val="20"/>
+      </w:rPr>
+    </w:lvl>
+    <w:lvl w:ilvl="6" w:tentative="1">
+      <w:start w:val="1"/>
+      <w:numFmt w:val="bullet"/>
+      <w:lvlText w:val=""/>
+      <w:lvlJc w:val="left"/>
+      <w:pPr>
+        <w:tabs>
+          <w:tab w:val="num" w:pos="5040"/>
+        </w:tabs>
+        <w:ind w:left="5040" w:hanging="360"/>
+      </w:pPr>
+      <w:rPr>
+        <w:rFonts w:ascii="Wingdings" w:hAnsi="Wingdings" w:hint="default"/>
+        <w:sz w:val="20"/>
+      </w:rPr>
+    </w:lvl>
+    <w:lvl w:ilvl="7" w:tentative="1">
+      <w:start w:val="1"/>
+      <w:numFmt w:val="bullet"/>
+      <w:lvlText w:val=""/>
+      <w:lvlJc w:val="left"/>
+      <w:pPr>
+        <w:tabs>
+          <w:tab w:val="num" w:pos="5760"/>
+        </w:tabs>
+        <w:ind w:left="5760" w:hanging="360"/>
+      </w:pPr>
+      <w:rPr>
+        <w:rFonts w:ascii="Wingdings" w:hAnsi="Wingdings" w:hint="default"/>
+        <w:sz w:val="20"/>
+      </w:rPr>
+    </w:lvl>
+    <w:lvl w:ilvl="8" w:tentative="1">
+      <w:start w:val="1"/>
+      <w:numFmt w:val="bullet"/>
+      <w:lvlText w:val=""/>
+      <w:lvlJc w:val="left"/>
+      <w:pPr>
+        <w:tabs>
+          <w:tab w:val="num" w:pos="6480"/>
+        </w:tabs>
+        <w:ind w:left="6480" w:hanging="360"/>
+      </w:pPr>
+      <w:rPr>
+        <w:rFonts w:ascii="Wingdings" w:hAnsi="Wingdings" w:hint="default"/>
+        <w:sz w:val="20"/>
+      </w:rPr>
+    </w:lvl>
+  </w:abstractNum>
+  <w:abstractNum w:abstractNumId="1" w15:restartNumberingAfterBreak="0">
     <w:nsid w:val="223037A2"/>
     <w:multiLevelType w:val="multilevel"/>
     <w:tmpl w:val="0854CDC6"/>
@@ -509,7 +1225,7 @@
       </w:pPr>
     </w:lvl>
   </w:abstractNum>
-  <w:abstractNum w:abstractNumId="1" w15:restartNumberingAfterBreak="0">
+  <w:abstractNum w:abstractNumId="2" w15:restartNumberingAfterBreak="0">
     <w:nsid w:val="260954EF"/>
     <w:multiLevelType w:val="multilevel"/>
     <w:tmpl w:val="496E5348"/>
@@ -658,7 +1374,7 @@
       </w:rPr>
     </w:lvl>
   </w:abstractNum>
-  <w:abstractNum w:abstractNumId="2" w15:restartNumberingAfterBreak="0">
+  <w:abstractNum w:abstractNumId="3" w15:restartNumberingAfterBreak="0">
     <w:nsid w:val="28B97250"/>
     <w:multiLevelType w:val="multilevel"/>
     <w:tmpl w:val="7B9A4C1E"/>
@@ -807,7 +1523,7 @@
       </w:rPr>
     </w:lvl>
   </w:abstractNum>
-  <w:abstractNum w:abstractNumId="3" w15:restartNumberingAfterBreak="0">
+  <w:abstractNum w:abstractNumId="4" w15:restartNumberingAfterBreak="0">
     <w:nsid w:val="28BD09C0"/>
     <w:multiLevelType w:val="multilevel"/>
     <w:tmpl w:val="96642936"/>
@@ -920,7 +1636,7 @@
       </w:pPr>
     </w:lvl>
   </w:abstractNum>
-  <w:abstractNum w:abstractNumId="4" w15:restartNumberingAfterBreak="0">
+  <w:abstractNum w:abstractNumId="5" w15:restartNumberingAfterBreak="0">
     <w:nsid w:val="41F760F1"/>
     <w:multiLevelType w:val="hybridMultilevel"/>
     <w:tmpl w:val="C4963EF6"/>
@@ -1033,7 +1749,156 @@
       </w:rPr>
     </w:lvl>
   </w:abstractNum>
-  <w:abstractNum w:abstractNumId="5" w15:restartNumberingAfterBreak="0">
+  <w:abstractNum w:abstractNumId="6" w15:restartNumberingAfterBreak="0">
+    <w:nsid w:val="4A8C27B6"/>
+    <w:multiLevelType w:val="multilevel"/>
+    <w:tmpl w:val="478AEC50"/>
+    <w:lvl w:ilvl="0">
+      <w:start w:val="1"/>
+      <w:numFmt w:val="bullet"/>
+      <w:lvlText w:val=""/>
+      <w:lvlJc w:val="left"/>
+      <w:pPr>
+        <w:tabs>
+          <w:tab w:val="num" w:pos="720"/>
+        </w:tabs>
+        <w:ind w:left="720" w:hanging="360"/>
+      </w:pPr>
+      <w:rPr>
+        <w:rFonts w:ascii="Symbol" w:hAnsi="Symbol" w:hint="default"/>
+        <w:sz w:val="20"/>
+      </w:rPr>
+    </w:lvl>
+    <w:lvl w:ilvl="1">
+      <w:start w:val="1"/>
+      <w:numFmt w:val="bullet"/>
+      <w:lvlText w:val="o"/>
+      <w:lvlJc w:val="left"/>
+      <w:pPr>
+        <w:tabs>
+          <w:tab w:val="num" w:pos="1440"/>
+        </w:tabs>
+        <w:ind w:left="1440" w:hanging="360"/>
+      </w:pPr>
+      <w:rPr>
+        <w:rFonts w:ascii="Courier New" w:hAnsi="Courier New" w:hint="default"/>
+        <w:sz w:val="20"/>
+      </w:rPr>
+    </w:lvl>
+    <w:lvl w:ilvl="2" w:tentative="1">
+      <w:start w:val="1"/>
+      <w:numFmt w:val="bullet"/>
+      <w:lvlText w:val=""/>
+      <w:lvlJc w:val="left"/>
+      <w:pPr>
+        <w:tabs>
+          <w:tab w:val="num" w:pos="2160"/>
+        </w:tabs>
+        <w:ind w:left="2160" w:hanging="360"/>
+      </w:pPr>
+      <w:rPr>
+        <w:rFonts w:ascii="Wingdings" w:hAnsi="Wingdings" w:hint="default"/>
+        <w:sz w:val="20"/>
+      </w:rPr>
+    </w:lvl>
+    <w:lvl w:ilvl="3" w:tentative="1">
+      <w:start w:val="1"/>
+      <w:numFmt w:val="bullet"/>
+      <w:lvlText w:val=""/>
+      <w:lvlJc w:val="left"/>
+      <w:pPr>
+        <w:tabs>
+          <w:tab w:val="num" w:pos="2880"/>
+        </w:tabs>
+        <w:ind w:left="2880" w:hanging="360"/>
+      </w:pPr>
+      <w:rPr>
+        <w:rFonts w:ascii="Wingdings" w:hAnsi="Wingdings" w:hint="default"/>
+        <w:sz w:val="20"/>
+      </w:rPr>
+    </w:lvl>
+    <w:lvl w:ilvl="4" w:tentative="1">
+      <w:start w:val="1"/>
+      <w:numFmt w:val="bullet"/>
+      <w:lvlText w:val=""/>
+      <w:lvlJc w:val="left"/>
+      <w:pPr>
+        <w:tabs>
+          <w:tab w:val="num" w:pos="3600"/>
+        </w:tabs>
+        <w:ind w:left="3600" w:hanging="360"/>
+      </w:pPr>
+      <w:rPr>
+        <w:rFonts w:ascii="Wingdings" w:hAnsi="Wingdings" w:hint="default"/>
+        <w:sz w:val="20"/>
+      </w:rPr>
+    </w:lvl>
+    <w:lvl w:ilvl="5" w:tentative="1">
+      <w:start w:val="1"/>
+      <w:numFmt w:val="bullet"/>
+      <w:lvlText w:val=""/>
+      <w:lvlJc w:val="left"/>
+      <w:pPr>
+        <w:tabs>
+          <w:tab w:val="num" w:pos="4320"/>
+        </w:tabs>
+        <w:ind w:left="4320" w:hanging="360"/>
+      </w:pPr>
+      <w:rPr>
+        <w:rFonts w:ascii="Wingdings" w:hAnsi="Wingdings" w:hint="default"/>
+        <w:sz w:val="20"/>
+      </w:rPr>
+    </w:lvl>
+    <w:lvl w:ilvl="6" w:tentative="1">
+      <w:start w:val="1"/>
+      <w:numFmt w:val="bullet"/>
+      <w:lvlText w:val=""/>
+      <w:lvlJc w:val="left"/>
+      <w:pPr>
+        <w:tabs>
+          <w:tab w:val="num" w:pos="5040"/>
+        </w:tabs>
+        <w:ind w:left="5040" w:hanging="360"/>
+      </w:pPr>
+      <w:rPr>
+        <w:rFonts w:ascii="Wingdings" w:hAnsi="Wingdings" w:hint="default"/>
+        <w:sz w:val="20"/>
+      </w:rPr>
+    </w:lvl>
+    <w:lvl w:ilvl="7" w:tentative="1">
+      <w:start w:val="1"/>
+      <w:numFmt w:val="bullet"/>
+      <w:lvlText w:val=""/>
+      <w:lvlJc w:val="left"/>
+      <w:pPr>
+        <w:tabs>
+          <w:tab w:val="num" w:pos="5760"/>
+        </w:tabs>
+        <w:ind w:left="5760" w:hanging="360"/>
+      </w:pPr>
+      <w:rPr>
+        <w:rFonts w:ascii="Wingdings" w:hAnsi="Wingdings" w:hint="default"/>
+        <w:sz w:val="20"/>
+      </w:rPr>
+    </w:lvl>
+    <w:lvl w:ilvl="8" w:tentative="1">
+      <w:start w:val="1"/>
+      <w:numFmt w:val="bullet"/>
+      <w:lvlText w:val=""/>
+      <w:lvlJc w:val="left"/>
+      <w:pPr>
+        <w:tabs>
+          <w:tab w:val="num" w:pos="6480"/>
+        </w:tabs>
+        <w:ind w:left="6480" w:hanging="360"/>
+      </w:pPr>
+      <w:rPr>
+        <w:rFonts w:ascii="Wingdings" w:hAnsi="Wingdings" w:hint="default"/>
+        <w:sz w:val="20"/>
+      </w:rPr>
+    </w:lvl>
+  </w:abstractNum>
+  <w:abstractNum w:abstractNumId="7" w15:restartNumberingAfterBreak="0">
     <w:nsid w:val="4C825701"/>
     <w:multiLevelType w:val="multilevel"/>
     <w:tmpl w:val="36B2D506"/>
@@ -1182,7 +2047,156 @@
       </w:rPr>
     </w:lvl>
   </w:abstractNum>
-  <w:abstractNum w:abstractNumId="6" w15:restartNumberingAfterBreak="0">
+  <w:abstractNum w:abstractNumId="8" w15:restartNumberingAfterBreak="0">
+    <w:nsid w:val="5DBC3FC5"/>
+    <w:multiLevelType w:val="multilevel"/>
+    <w:tmpl w:val="2EFC06C2"/>
+    <w:lvl w:ilvl="0">
+      <w:start w:val="1"/>
+      <w:numFmt w:val="bullet"/>
+      <w:lvlText w:val=""/>
+      <w:lvlJc w:val="left"/>
+      <w:pPr>
+        <w:tabs>
+          <w:tab w:val="num" w:pos="720"/>
+        </w:tabs>
+        <w:ind w:left="720" w:hanging="360"/>
+      </w:pPr>
+      <w:rPr>
+        <w:rFonts w:ascii="Symbol" w:hAnsi="Symbol" w:hint="default"/>
+        <w:sz w:val="20"/>
+      </w:rPr>
+    </w:lvl>
+    <w:lvl w:ilvl="1" w:tentative="1">
+      <w:start w:val="1"/>
+      <w:numFmt w:val="bullet"/>
+      <w:lvlText w:val="o"/>
+      <w:lvlJc w:val="left"/>
+      <w:pPr>
+        <w:tabs>
+          <w:tab w:val="num" w:pos="1440"/>
+        </w:tabs>
+        <w:ind w:left="1440" w:hanging="360"/>
+      </w:pPr>
+      <w:rPr>
+        <w:rFonts w:ascii="Courier New" w:hAnsi="Courier New" w:hint="default"/>
+        <w:sz w:val="20"/>
+      </w:rPr>
+    </w:lvl>
+    <w:lvl w:ilvl="2" w:tentative="1">
+      <w:start w:val="1"/>
+      <w:numFmt w:val="bullet"/>
+      <w:lvlText w:val=""/>
+      <w:lvlJc w:val="left"/>
+      <w:pPr>
+        <w:tabs>
+          <w:tab w:val="num" w:pos="2160"/>
+        </w:tabs>
+        <w:ind w:left="2160" w:hanging="360"/>
+      </w:pPr>
+      <w:rPr>
+        <w:rFonts w:ascii="Wingdings" w:hAnsi="Wingdings" w:hint="default"/>
+        <w:sz w:val="20"/>
+      </w:rPr>
+    </w:lvl>
+    <w:lvl w:ilvl="3" w:tentative="1">
+      <w:start w:val="1"/>
+      <w:numFmt w:val="bullet"/>
+      <w:lvlText w:val=""/>
+      <w:lvlJc w:val="left"/>
+      <w:pPr>
+        <w:tabs>
+          <w:tab w:val="num" w:pos="2880"/>
+        </w:tabs>
+        <w:ind w:left="2880" w:hanging="360"/>
+      </w:pPr>
+      <w:rPr>
+        <w:rFonts w:ascii="Wingdings" w:hAnsi="Wingdings" w:hint="default"/>
+        <w:sz w:val="20"/>
+      </w:rPr>
+    </w:lvl>
+    <w:lvl w:ilvl="4" w:tentative="1">
+      <w:start w:val="1"/>
+      <w:numFmt w:val="bullet"/>
+      <w:lvlText w:val=""/>
+      <w:lvlJc w:val="left"/>
+      <w:pPr>
+        <w:tabs>
+          <w:tab w:val="num" w:pos="3600"/>
+        </w:tabs>
+        <w:ind w:left="3600" w:hanging="360"/>
+      </w:pPr>
+      <w:rPr>
+        <w:rFonts w:ascii="Wingdings" w:hAnsi="Wingdings" w:hint="default"/>
+        <w:sz w:val="20"/>
+      </w:rPr>
+    </w:lvl>
+    <w:lvl w:ilvl="5" w:tentative="1">
+      <w:start w:val="1"/>
+      <w:numFmt w:val="bullet"/>
+      <w:lvlText w:val=""/>
+      <w:lvlJc w:val="left"/>
+      <w:pPr>
+        <w:tabs>
+          <w:tab w:val="num" w:pos="4320"/>
+        </w:tabs>
+        <w:ind w:left="4320" w:hanging="360"/>
+      </w:pPr>
+      <w:rPr>
+        <w:rFonts w:ascii="Wingdings" w:hAnsi="Wingdings" w:hint="default"/>
+        <w:sz w:val="20"/>
+      </w:rPr>
+    </w:lvl>
+    <w:lvl w:ilvl="6" w:tentative="1">
+      <w:start w:val="1"/>
+      <w:numFmt w:val="bullet"/>
+      <w:lvlText w:val=""/>
+      <w:lvlJc w:val="left"/>
+      <w:pPr>
+        <w:tabs>
+          <w:tab w:val="num" w:pos="5040"/>
+        </w:tabs>
+        <w:ind w:left="5040" w:hanging="360"/>
+      </w:pPr>
+      <w:rPr>
+        <w:rFonts w:ascii="Wingdings" w:hAnsi="Wingdings" w:hint="default"/>
+        <w:sz w:val="20"/>
+      </w:rPr>
+    </w:lvl>
+    <w:lvl w:ilvl="7" w:tentative="1">
+      <w:start w:val="1"/>
+      <w:numFmt w:val="bullet"/>
+      <w:lvlText w:val=""/>
+      <w:lvlJc w:val="left"/>
+      <w:pPr>
+        <w:tabs>
+          <w:tab w:val="num" w:pos="5760"/>
+        </w:tabs>
+        <w:ind w:left="5760" w:hanging="360"/>
+      </w:pPr>
+      <w:rPr>
+        <w:rFonts w:ascii="Wingdings" w:hAnsi="Wingdings" w:hint="default"/>
+        <w:sz w:val="20"/>
+      </w:rPr>
+    </w:lvl>
+    <w:lvl w:ilvl="8" w:tentative="1">
+      <w:start w:val="1"/>
+      <w:numFmt w:val="bullet"/>
+      <w:lvlText w:val=""/>
+      <w:lvlJc w:val="left"/>
+      <w:pPr>
+        <w:tabs>
+          <w:tab w:val="num" w:pos="6480"/>
+        </w:tabs>
+        <w:ind w:left="6480" w:hanging="360"/>
+      </w:pPr>
+      <w:rPr>
+        <w:rFonts w:ascii="Wingdings" w:hAnsi="Wingdings" w:hint="default"/>
+        <w:sz w:val="20"/>
+      </w:rPr>
+    </w:lvl>
+  </w:abstractNum>
+  <w:abstractNum w:abstractNumId="9" w15:restartNumberingAfterBreak="0">
     <w:nsid w:val="5F365C35"/>
     <w:multiLevelType w:val="multilevel"/>
     <w:tmpl w:val="4F8AFB88"/>
@@ -1331,7 +2345,7 @@
       </w:rPr>
     </w:lvl>
   </w:abstractNum>
-  <w:abstractNum w:abstractNumId="7" w15:restartNumberingAfterBreak="0">
+  <w:abstractNum w:abstractNumId="10" w15:restartNumberingAfterBreak="0">
     <w:nsid w:val="62286744"/>
     <w:multiLevelType w:val="multilevel"/>
     <w:tmpl w:val="F26E0D80"/>
@@ -1444,7 +2458,7 @@
       </w:pPr>
     </w:lvl>
   </w:abstractNum>
-  <w:abstractNum w:abstractNumId="8" w15:restartNumberingAfterBreak="0">
+  <w:abstractNum w:abstractNumId="11" w15:restartNumberingAfterBreak="0">
     <w:nsid w:val="63C24481"/>
     <w:multiLevelType w:val="multilevel"/>
     <w:tmpl w:val="911A1C4E"/>
@@ -1557,7 +2571,7 @@
       </w:pPr>
     </w:lvl>
   </w:abstractNum>
-  <w:abstractNum w:abstractNumId="9" w15:restartNumberingAfterBreak="0">
+  <w:abstractNum w:abstractNumId="12" w15:restartNumberingAfterBreak="0">
     <w:nsid w:val="67805486"/>
     <w:multiLevelType w:val="multilevel"/>
     <w:tmpl w:val="E34C74DA"/>
@@ -1670,7 +2684,7 @@
       </w:pPr>
     </w:lvl>
   </w:abstractNum>
-  <w:abstractNum w:abstractNumId="10" w15:restartNumberingAfterBreak="0">
+  <w:abstractNum w:abstractNumId="13" w15:restartNumberingAfterBreak="0">
     <w:nsid w:val="6EC84CB7"/>
     <w:multiLevelType w:val="hybridMultilevel"/>
     <w:tmpl w:val="0B506C3C"/>
@@ -1759,7 +2773,7 @@
       </w:pPr>
     </w:lvl>
   </w:abstractNum>
-  <w:abstractNum w:abstractNumId="11" w15:restartNumberingAfterBreak="0">
+  <w:abstractNum w:abstractNumId="14" w15:restartNumberingAfterBreak="0">
     <w:nsid w:val="75BF69CA"/>
     <w:multiLevelType w:val="multilevel"/>
     <w:tmpl w:val="8AD8E296"/>
@@ -1908,7 +2922,7 @@
       </w:rPr>
     </w:lvl>
   </w:abstractNum>
-  <w:abstractNum w:abstractNumId="12" w15:restartNumberingAfterBreak="0">
+  <w:abstractNum w:abstractNumId="15" w15:restartNumberingAfterBreak="0">
     <w:nsid w:val="772A5977"/>
     <w:multiLevelType w:val="multilevel"/>
     <w:tmpl w:val="DB0AAFAE"/>
@@ -2058,16 +3072,16 @@
     </w:lvl>
   </w:abstractNum>
   <w:num w:numId="1" w16cid:durableId="169955040">
-    <w:abstractNumId w:val="12"/>
+    <w:abstractNumId w:val="15"/>
   </w:num>
   <w:num w:numId="2" w16cid:durableId="1450926641">
-    <w:abstractNumId w:val="0"/>
+    <w:abstractNumId w:val="1"/>
   </w:num>
   <w:num w:numId="3" w16cid:durableId="1988432412">
-    <w:abstractNumId w:val="5"/>
+    <w:abstractNumId w:val="7"/>
   </w:num>
   <w:num w:numId="4" w16cid:durableId="1087264787">
-    <w:abstractNumId w:val="8"/>
+    <w:abstractNumId w:val="11"/>
     <w:lvlOverride w:ilvl="0">
       <w:lvl w:ilvl="0">
         <w:numFmt w:val="decimal"/>
@@ -2077,10 +3091,10 @@
     </w:lvlOverride>
   </w:num>
   <w:num w:numId="5" w16cid:durableId="748431124">
-    <w:abstractNumId w:val="6"/>
+    <w:abstractNumId w:val="9"/>
   </w:num>
   <w:num w:numId="6" w16cid:durableId="1536456503">
-    <w:abstractNumId w:val="9"/>
+    <w:abstractNumId w:val="12"/>
     <w:lvlOverride w:ilvl="0">
       <w:lvl w:ilvl="0">
         <w:numFmt w:val="decimal"/>
@@ -2090,10 +3104,10 @@
     </w:lvlOverride>
   </w:num>
   <w:num w:numId="7" w16cid:durableId="255604169">
-    <w:abstractNumId w:val="11"/>
+    <w:abstractNumId w:val="14"/>
   </w:num>
   <w:num w:numId="8" w16cid:durableId="1524249707">
-    <w:abstractNumId w:val="3"/>
+    <w:abstractNumId w:val="4"/>
     <w:lvlOverride w:ilvl="0">
       <w:lvl w:ilvl="0">
         <w:numFmt w:val="decimal"/>
@@ -2103,19 +3117,28 @@
     </w:lvlOverride>
   </w:num>
   <w:num w:numId="9" w16cid:durableId="692533918">
-    <w:abstractNumId w:val="1"/>
+    <w:abstractNumId w:val="2"/>
   </w:num>
   <w:num w:numId="10" w16cid:durableId="985472665">
+    <w:abstractNumId w:val="13"/>
+  </w:num>
+  <w:num w:numId="11" w16cid:durableId="1783332703">
+    <w:abstractNumId w:val="5"/>
+  </w:num>
+  <w:num w:numId="12" w16cid:durableId="313796474">
     <w:abstractNumId w:val="10"/>
   </w:num>
-  <w:num w:numId="11" w16cid:durableId="1783332703">
-    <w:abstractNumId w:val="4"/>
+  <w:num w:numId="13" w16cid:durableId="1185250422">
+    <w:abstractNumId w:val="3"/>
   </w:num>
-  <w:num w:numId="12" w16cid:durableId="313796474">
-    <w:abstractNumId w:val="7"/>
+  <w:num w:numId="14" w16cid:durableId="920677950">
+    <w:abstractNumId w:val="6"/>
   </w:num>
-  <w:num w:numId="13" w16cid:durableId="1185250422">
-    <w:abstractNumId w:val="2"/>
+  <w:num w:numId="15" w16cid:durableId="980839953">
+    <w:abstractNumId w:val="0"/>
+  </w:num>
+  <w:num w:numId="16" w16cid:durableId="1261179069">
+    <w:abstractNumId w:val="8"/>
   </w:num>
 </w:numbering>
 </file>
@@ -2701,6 +3724,29 @@
       <w:contextualSpacing/>
     </w:pPr>
   </w:style>
+  <w:style w:type="character" w:styleId="Hyperlink">
+    <w:name w:val="Hyperlink"/>
+    <w:basedOn w:val="DefaultParagraphFont"/>
+    <w:uiPriority w:val="99"/>
+    <w:unhideWhenUsed/>
+    <w:rsid w:val="00B51468"/>
+    <w:rPr>
+      <w:color w:val="0000FF" w:themeColor="hyperlink"/>
+      <w:u w:val="single"/>
+    </w:rPr>
+  </w:style>
+  <w:style w:type="character" w:styleId="UnresolvedMention">
+    <w:name w:val="Unresolved Mention"/>
+    <w:basedOn w:val="DefaultParagraphFont"/>
+    <w:uiPriority w:val="99"/>
+    <w:semiHidden/>
+    <w:unhideWhenUsed/>
+    <w:rsid w:val="00B51468"/>
+    <w:rPr>
+      <w:color w:val="605E5C"/>
+      <w:shd w:val="clear" w:color="auto" w:fill="E1DFDD"/>
+    </w:rPr>
+  </w:style>
 </w:styles>
 </file>
 

</xml_diff>

<commit_message>
Add reward based control system
</commit_message>
<xml_diff>
--- a/Latency Analysis/Solution Architecture.docx
+++ b/Latency Analysis/Solution Architecture.docx
@@ -194,21 +194,7 @@
         <w:rPr>
           <w:lang w:val="en-US"/>
         </w:rPr>
-        <w:t xml:space="preserve">Latency-aware adjustments must be </w:t>
-      </w:r>
-      <w:proofErr w:type="gramStart"/>
-      <w:r>
-        <w:rPr>
-          <w:lang w:val="en-US"/>
-        </w:rPr>
-        <w:t>consider</w:t>
-      </w:r>
-      <w:proofErr w:type="gramEnd"/>
-      <w:r>
-        <w:rPr>
-          <w:lang w:val="en-US"/>
-        </w:rPr>
-        <w:t xml:space="preserve"> individual behavior and load profiles.</w:t>
+        <w:t>Latency-aware adjustments must be consider individual behavior and load profiles.</w:t>
       </w:r>
     </w:p>
     <w:p>
@@ -937,6 +923,466 @@
         </w:rPr>
         <w:t>Then it rolls back slightly and tries smaller or orthogonal adjustments (e.g., reduce memory instead of CPU).</w:t>
       </w:r>
+    </w:p>
+    <w:p>
+      <w:pPr>
+        <w:rPr>
+          <w:lang w:val="en-US"/>
+        </w:rPr>
+      </w:pPr>
+    </w:p>
+    <w:p>
+      <w:pPr>
+        <w:rPr>
+          <w:b/>
+          <w:bCs/>
+          <w:lang w:val="en-US"/>
+        </w:rPr>
+      </w:pPr>
+      <w:r>
+        <w:rPr>
+          <w:b/>
+          <w:bCs/>
+          <w:lang w:val="en-US"/>
+        </w:rPr>
+        <w:t>3. Reward-Based Control System (Reinforcement Learning Agent)</w:t>
+      </w:r>
+    </w:p>
+    <w:p>
+      <w:pPr>
+        <w:rPr>
+          <w:lang w:val="en-US"/>
+        </w:rPr>
+      </w:pPr>
+      <w:r>
+        <w:rPr>
+          <w:lang w:val="en-US"/>
+        </w:rPr>
+        <w:t>To further enhance the system’s intelligence, a Reinforcement Learning (RL) agent can be introduced. The agent learns from trial and error over time, gradually optimizing its policy to achieve long-term goals:</w:t>
+      </w:r>
+    </w:p>
+    <w:p>
+      <w:pPr>
+        <w:numPr>
+          <w:ilvl w:val="0"/>
+          <w:numId w:val="17"/>
+        </w:numPr>
+        <w:rPr>
+          <w:lang w:val="en-US"/>
+        </w:rPr>
+      </w:pPr>
+      <w:r>
+        <w:rPr>
+          <w:b/>
+          <w:bCs/>
+          <w:lang w:val="en-US"/>
+        </w:rPr>
+        <w:t>State Space</w:t>
+      </w:r>
+      <w:r>
+        <w:rPr>
+          <w:lang w:val="en-US"/>
+        </w:rPr>
+        <w:t>:</w:t>
+      </w:r>
+    </w:p>
+    <w:p>
+      <w:pPr>
+        <w:numPr>
+          <w:ilvl w:val="1"/>
+          <w:numId w:val="17"/>
+        </w:numPr>
+        <w:rPr>
+          <w:lang w:val="en-US"/>
+        </w:rPr>
+      </w:pPr>
+      <w:r>
+        <w:rPr>
+          <w:lang w:val="en-US"/>
+        </w:rPr>
+        <w:t>Current CPU and memory limits</w:t>
+      </w:r>
+    </w:p>
+    <w:p>
+      <w:pPr>
+        <w:numPr>
+          <w:ilvl w:val="1"/>
+          <w:numId w:val="17"/>
+        </w:numPr>
+        <w:rPr>
+          <w:lang w:val="en-US"/>
+        </w:rPr>
+      </w:pPr>
+      <w:r>
+        <w:rPr>
+          <w:lang w:val="en-US"/>
+        </w:rPr>
+        <w:t>Current CPU and memory usage</w:t>
+      </w:r>
+    </w:p>
+    <w:p>
+      <w:pPr>
+        <w:numPr>
+          <w:ilvl w:val="1"/>
+          <w:numId w:val="17"/>
+        </w:numPr>
+        <w:rPr>
+          <w:lang w:val="en-US"/>
+        </w:rPr>
+      </w:pPr>
+      <w:r>
+        <w:rPr>
+          <w:lang w:val="en-US"/>
+        </w:rPr>
+        <w:t>Observed P95 latency</w:t>
+      </w:r>
+    </w:p>
+    <w:p>
+      <w:pPr>
+        <w:numPr>
+          <w:ilvl w:val="1"/>
+          <w:numId w:val="17"/>
+        </w:numPr>
+        <w:rPr>
+          <w:lang w:val="en-US"/>
+        </w:rPr>
+      </w:pPr>
+      <w:r>
+        <w:rPr>
+          <w:lang w:val="en-US"/>
+        </w:rPr>
+        <w:t>Request rate or concurrency</w:t>
+      </w:r>
+    </w:p>
+    <w:p>
+      <w:pPr>
+        <w:numPr>
+          <w:ilvl w:val="1"/>
+          <w:numId w:val="17"/>
+        </w:numPr>
+        <w:rPr>
+          <w:lang w:val="en-US"/>
+        </w:rPr>
+      </w:pPr>
+      <w:r>
+        <w:rPr>
+          <w:lang w:val="en-US"/>
+        </w:rPr>
+        <w:t>Historical deltas (e.g., last adjustment and result)</w:t>
+      </w:r>
+    </w:p>
+    <w:p>
+      <w:pPr>
+        <w:numPr>
+          <w:ilvl w:val="0"/>
+          <w:numId w:val="17"/>
+        </w:numPr>
+        <w:rPr>
+          <w:lang w:val="en-US"/>
+        </w:rPr>
+      </w:pPr>
+      <w:r>
+        <w:rPr>
+          <w:b/>
+          <w:bCs/>
+          <w:lang w:val="en-US"/>
+        </w:rPr>
+        <w:t>Action Space</w:t>
+      </w:r>
+      <w:r>
+        <w:rPr>
+          <w:lang w:val="en-US"/>
+        </w:rPr>
+        <w:t>:</w:t>
+      </w:r>
+    </w:p>
+    <w:p>
+      <w:pPr>
+        <w:numPr>
+          <w:ilvl w:val="1"/>
+          <w:numId w:val="17"/>
+        </w:numPr>
+        <w:rPr>
+          <w:lang w:val="en-US"/>
+        </w:rPr>
+      </w:pPr>
+      <w:r>
+        <w:rPr>
+          <w:lang w:val="en-US"/>
+        </w:rPr>
+        <w:t>Increase, decrease, or hold CPU/memory limits (individually or jointly)</w:t>
+      </w:r>
+    </w:p>
+    <w:p>
+      <w:pPr>
+        <w:numPr>
+          <w:ilvl w:val="1"/>
+          <w:numId w:val="17"/>
+        </w:numPr>
+        <w:rPr>
+          <w:lang w:val="en-US"/>
+        </w:rPr>
+      </w:pPr>
+      <w:r>
+        <w:rPr>
+          <w:lang w:val="en-US"/>
+        </w:rPr>
+        <w:t>Adjust in small, medium, or large steps</w:t>
+      </w:r>
+    </w:p>
+    <w:p>
+      <w:pPr>
+        <w:numPr>
+          <w:ilvl w:val="0"/>
+          <w:numId w:val="17"/>
+        </w:numPr>
+        <w:rPr>
+          <w:lang w:val="en-US"/>
+        </w:rPr>
+      </w:pPr>
+      <w:r>
+        <w:rPr>
+          <w:b/>
+          <w:bCs/>
+          <w:lang w:val="en-US"/>
+        </w:rPr>
+        <w:t>Reward Function</w:t>
+      </w:r>
+      <w:r>
+        <w:rPr>
+          <w:lang w:val="en-US"/>
+        </w:rPr>
+        <w:t xml:space="preserve"> (carefully crafted to balance goals):</w:t>
+      </w:r>
+    </w:p>
+    <w:p>
+      <w:pPr>
+        <w:numPr>
+          <w:ilvl w:val="1"/>
+          <w:numId w:val="17"/>
+        </w:numPr>
+        <w:rPr>
+          <w:lang w:val="en-US"/>
+        </w:rPr>
+      </w:pPr>
+      <w:r>
+        <w:rPr>
+          <w:b/>
+          <w:bCs/>
+          <w:lang w:val="en-US"/>
+        </w:rPr>
+        <w:t>Positive reward</w:t>
+      </w:r>
+      <w:r>
+        <w:rPr>
+          <w:lang w:val="en-US"/>
+        </w:rPr>
+        <w:t xml:space="preserve"> for resource savings (smaller limits, especially if underutilized)</w:t>
+      </w:r>
+    </w:p>
+    <w:p>
+      <w:pPr>
+        <w:numPr>
+          <w:ilvl w:val="1"/>
+          <w:numId w:val="17"/>
+        </w:numPr>
+        <w:rPr>
+          <w:lang w:val="en-US"/>
+        </w:rPr>
+      </w:pPr>
+      <w:r>
+        <w:rPr>
+          <w:b/>
+          <w:bCs/>
+          <w:lang w:val="en-US"/>
+        </w:rPr>
+        <w:t>Negative reward</w:t>
+      </w:r>
+      <w:r>
+        <w:rPr>
+          <w:lang w:val="en-US"/>
+        </w:rPr>
+        <w:t xml:space="preserve"> for SLA violations (latency &gt; 1.2× baseline)</w:t>
+      </w:r>
+    </w:p>
+    <w:p>
+      <w:pPr>
+        <w:numPr>
+          <w:ilvl w:val="1"/>
+          <w:numId w:val="17"/>
+        </w:numPr>
+        <w:rPr>
+          <w:lang w:val="en-US"/>
+        </w:rPr>
+      </w:pPr>
+      <w:r>
+        <w:rPr>
+          <w:b/>
+          <w:bCs/>
+          <w:lang w:val="en-US"/>
+        </w:rPr>
+        <w:t>Moderate penalty</w:t>
+      </w:r>
+      <w:r>
+        <w:rPr>
+          <w:lang w:val="en-US"/>
+        </w:rPr>
+        <w:t xml:space="preserve"> for being too conservative (underutilization + no cost benefit)</w:t>
+      </w:r>
+    </w:p>
+    <w:p>
+      <w:pPr>
+        <w:numPr>
+          <w:ilvl w:val="1"/>
+          <w:numId w:val="17"/>
+        </w:numPr>
+        <w:rPr>
+          <w:lang w:val="en-US"/>
+        </w:rPr>
+      </w:pPr>
+      <w:r>
+        <w:rPr>
+          <w:b/>
+          <w:bCs/>
+          <w:lang w:val="en-US"/>
+        </w:rPr>
+        <w:t>Bonus</w:t>
+      </w:r>
+      <w:r>
+        <w:rPr>
+          <w:lang w:val="en-US"/>
+        </w:rPr>
+        <w:t xml:space="preserve"> for stability and minimal oscillations (reducing thrashing)</w:t>
+      </w:r>
+    </w:p>
+    <w:p>
+      <w:pPr>
+        <w:numPr>
+          <w:ilvl w:val="0"/>
+          <w:numId w:val="17"/>
+        </w:numPr>
+        <w:rPr>
+          <w:lang w:val="en-US"/>
+        </w:rPr>
+      </w:pPr>
+      <w:r>
+        <w:rPr>
+          <w:lang w:val="en-US"/>
+        </w:rPr>
+        <w:t xml:space="preserve">The RL agent can be implemented using frameworks like Stable-Baselines3 (PPO/DDPG agents) or Ray </w:t>
+      </w:r>
+      <w:proofErr w:type="spellStart"/>
+      <w:r>
+        <w:rPr>
+          <w:lang w:val="en-US"/>
+        </w:rPr>
+        <w:t>RLlib</w:t>
+      </w:r>
+      <w:proofErr w:type="spellEnd"/>
+      <w:r>
+        <w:rPr>
+          <w:lang w:val="en-US"/>
+        </w:rPr>
+        <w:t>, and it can be:</w:t>
+      </w:r>
+    </w:p>
+    <w:p>
+      <w:pPr>
+        <w:numPr>
+          <w:ilvl w:val="1"/>
+          <w:numId w:val="17"/>
+        </w:numPr>
+        <w:rPr>
+          <w:lang w:val="en-US"/>
+        </w:rPr>
+      </w:pPr>
+      <w:r>
+        <w:rPr>
+          <w:b/>
+          <w:bCs/>
+          <w:lang w:val="en-US"/>
+        </w:rPr>
+        <w:t>Trained in a simulated environment</w:t>
+      </w:r>
+      <w:r>
+        <w:rPr>
+          <w:lang w:val="en-US"/>
+        </w:rPr>
+        <w:t xml:space="preserve"> (using historical data or performance models)</w:t>
+      </w:r>
+    </w:p>
+    <w:p>
+      <w:pPr>
+        <w:numPr>
+          <w:ilvl w:val="1"/>
+          <w:numId w:val="17"/>
+        </w:numPr>
+        <w:rPr>
+          <w:lang w:val="en-US"/>
+        </w:rPr>
+      </w:pPr>
+      <w:r>
+        <w:rPr>
+          <w:b/>
+          <w:bCs/>
+          <w:lang w:val="en-US"/>
+        </w:rPr>
+        <w:t>Fine-tuned in production</w:t>
+      </w:r>
+      <w:r>
+        <w:rPr>
+          <w:lang w:val="en-US"/>
+        </w:rPr>
+        <w:t>, continuously improving from live feedback</w:t>
+      </w:r>
+    </w:p>
+    <w:p>
+      <w:pPr>
+        <w:rPr>
+          <w:lang w:val="en-US"/>
+        </w:rPr>
+      </w:pPr>
+      <w:r>
+        <w:rPr>
+          <w:lang w:val="en-US"/>
+        </w:rPr>
+        <w:t>Over time, the RL agent develops sophisticated, service-specific optimization policies that outperform static heuristics or hand-coded strategies.</w:t>
+      </w:r>
+    </w:p>
+    <w:p>
+      <w:pPr>
+        <w:rPr>
+          <w:lang w:val="en-US"/>
+        </w:rPr>
+      </w:pPr>
+    </w:p>
+    <w:p>
+      <w:pPr>
+        <w:rPr>
+          <w:lang w:val="en-US"/>
+        </w:rPr>
+      </w:pPr>
+      <w:r>
+        <w:rPr>
+          <w:b/>
+          <w:bCs/>
+          <w:lang w:val="en-US"/>
+        </w:rPr>
+        <w:t>Example</w:t>
+      </w:r>
+      <w:r>
+        <w:rPr>
+          <w:lang w:val="en-US"/>
+        </w:rPr>
+        <w:t>: The RL agent may learn that during peak traffic hours, reducing CPU leads to SLA violations, but memory can be trimmed — and vice versa at night.</w:t>
+      </w:r>
+    </w:p>
+    <w:p>
+      <w:pPr>
+        <w:rPr>
+          <w:lang w:val="en-US"/>
+        </w:rPr>
+      </w:pPr>
       <w:r>
         <w:rPr>
           <w:lang w:val="en-US"/>
@@ -1375,6 +1821,155 @@
     </w:lvl>
   </w:abstractNum>
   <w:abstractNum w:abstractNumId="3" w15:restartNumberingAfterBreak="0">
+    <w:nsid w:val="27511602"/>
+    <w:multiLevelType w:val="multilevel"/>
+    <w:tmpl w:val="068A33F0"/>
+    <w:lvl w:ilvl="0">
+      <w:start w:val="1"/>
+      <w:numFmt w:val="bullet"/>
+      <w:lvlText w:val=""/>
+      <w:lvlJc w:val="left"/>
+      <w:pPr>
+        <w:tabs>
+          <w:tab w:val="num" w:pos="720"/>
+        </w:tabs>
+        <w:ind w:left="720" w:hanging="360"/>
+      </w:pPr>
+      <w:rPr>
+        <w:rFonts w:ascii="Symbol" w:hAnsi="Symbol" w:hint="default"/>
+        <w:sz w:val="20"/>
+      </w:rPr>
+    </w:lvl>
+    <w:lvl w:ilvl="1">
+      <w:start w:val="1"/>
+      <w:numFmt w:val="bullet"/>
+      <w:lvlText w:val="o"/>
+      <w:lvlJc w:val="left"/>
+      <w:pPr>
+        <w:tabs>
+          <w:tab w:val="num" w:pos="1440"/>
+        </w:tabs>
+        <w:ind w:left="1440" w:hanging="360"/>
+      </w:pPr>
+      <w:rPr>
+        <w:rFonts w:ascii="Courier New" w:hAnsi="Courier New" w:hint="default"/>
+        <w:sz w:val="20"/>
+      </w:rPr>
+    </w:lvl>
+    <w:lvl w:ilvl="2" w:tentative="1">
+      <w:start w:val="1"/>
+      <w:numFmt w:val="bullet"/>
+      <w:lvlText w:val=""/>
+      <w:lvlJc w:val="left"/>
+      <w:pPr>
+        <w:tabs>
+          <w:tab w:val="num" w:pos="2160"/>
+        </w:tabs>
+        <w:ind w:left="2160" w:hanging="360"/>
+      </w:pPr>
+      <w:rPr>
+        <w:rFonts w:ascii="Wingdings" w:hAnsi="Wingdings" w:hint="default"/>
+        <w:sz w:val="20"/>
+      </w:rPr>
+    </w:lvl>
+    <w:lvl w:ilvl="3" w:tentative="1">
+      <w:start w:val="1"/>
+      <w:numFmt w:val="bullet"/>
+      <w:lvlText w:val=""/>
+      <w:lvlJc w:val="left"/>
+      <w:pPr>
+        <w:tabs>
+          <w:tab w:val="num" w:pos="2880"/>
+        </w:tabs>
+        <w:ind w:left="2880" w:hanging="360"/>
+      </w:pPr>
+      <w:rPr>
+        <w:rFonts w:ascii="Wingdings" w:hAnsi="Wingdings" w:hint="default"/>
+        <w:sz w:val="20"/>
+      </w:rPr>
+    </w:lvl>
+    <w:lvl w:ilvl="4" w:tentative="1">
+      <w:start w:val="1"/>
+      <w:numFmt w:val="bullet"/>
+      <w:lvlText w:val=""/>
+      <w:lvlJc w:val="left"/>
+      <w:pPr>
+        <w:tabs>
+          <w:tab w:val="num" w:pos="3600"/>
+        </w:tabs>
+        <w:ind w:left="3600" w:hanging="360"/>
+      </w:pPr>
+      <w:rPr>
+        <w:rFonts w:ascii="Wingdings" w:hAnsi="Wingdings" w:hint="default"/>
+        <w:sz w:val="20"/>
+      </w:rPr>
+    </w:lvl>
+    <w:lvl w:ilvl="5" w:tentative="1">
+      <w:start w:val="1"/>
+      <w:numFmt w:val="bullet"/>
+      <w:lvlText w:val=""/>
+      <w:lvlJc w:val="left"/>
+      <w:pPr>
+        <w:tabs>
+          <w:tab w:val="num" w:pos="4320"/>
+        </w:tabs>
+        <w:ind w:left="4320" w:hanging="360"/>
+      </w:pPr>
+      <w:rPr>
+        <w:rFonts w:ascii="Wingdings" w:hAnsi="Wingdings" w:hint="default"/>
+        <w:sz w:val="20"/>
+      </w:rPr>
+    </w:lvl>
+    <w:lvl w:ilvl="6" w:tentative="1">
+      <w:start w:val="1"/>
+      <w:numFmt w:val="bullet"/>
+      <w:lvlText w:val=""/>
+      <w:lvlJc w:val="left"/>
+      <w:pPr>
+        <w:tabs>
+          <w:tab w:val="num" w:pos="5040"/>
+        </w:tabs>
+        <w:ind w:left="5040" w:hanging="360"/>
+      </w:pPr>
+      <w:rPr>
+        <w:rFonts w:ascii="Wingdings" w:hAnsi="Wingdings" w:hint="default"/>
+        <w:sz w:val="20"/>
+      </w:rPr>
+    </w:lvl>
+    <w:lvl w:ilvl="7" w:tentative="1">
+      <w:start w:val="1"/>
+      <w:numFmt w:val="bullet"/>
+      <w:lvlText w:val=""/>
+      <w:lvlJc w:val="left"/>
+      <w:pPr>
+        <w:tabs>
+          <w:tab w:val="num" w:pos="5760"/>
+        </w:tabs>
+        <w:ind w:left="5760" w:hanging="360"/>
+      </w:pPr>
+      <w:rPr>
+        <w:rFonts w:ascii="Wingdings" w:hAnsi="Wingdings" w:hint="default"/>
+        <w:sz w:val="20"/>
+      </w:rPr>
+    </w:lvl>
+    <w:lvl w:ilvl="8" w:tentative="1">
+      <w:start w:val="1"/>
+      <w:numFmt w:val="bullet"/>
+      <w:lvlText w:val=""/>
+      <w:lvlJc w:val="left"/>
+      <w:pPr>
+        <w:tabs>
+          <w:tab w:val="num" w:pos="6480"/>
+        </w:tabs>
+        <w:ind w:left="6480" w:hanging="360"/>
+      </w:pPr>
+      <w:rPr>
+        <w:rFonts w:ascii="Wingdings" w:hAnsi="Wingdings" w:hint="default"/>
+        <w:sz w:val="20"/>
+      </w:rPr>
+    </w:lvl>
+  </w:abstractNum>
+  <w:abstractNum w:abstractNumId="4" w15:restartNumberingAfterBreak="0">
     <w:nsid w:val="28B97250"/>
     <w:multiLevelType w:val="multilevel"/>
     <w:tmpl w:val="7B9A4C1E"/>
@@ -1523,7 +2118,7 @@
       </w:rPr>
     </w:lvl>
   </w:abstractNum>
-  <w:abstractNum w:abstractNumId="4" w15:restartNumberingAfterBreak="0">
+  <w:abstractNum w:abstractNumId="5" w15:restartNumberingAfterBreak="0">
     <w:nsid w:val="28BD09C0"/>
     <w:multiLevelType w:val="multilevel"/>
     <w:tmpl w:val="96642936"/>
@@ -1636,7 +2231,7 @@
       </w:pPr>
     </w:lvl>
   </w:abstractNum>
-  <w:abstractNum w:abstractNumId="5" w15:restartNumberingAfterBreak="0">
+  <w:abstractNum w:abstractNumId="6" w15:restartNumberingAfterBreak="0">
     <w:nsid w:val="41F760F1"/>
     <w:multiLevelType w:val="hybridMultilevel"/>
     <w:tmpl w:val="C4963EF6"/>
@@ -1749,7 +2344,7 @@
       </w:rPr>
     </w:lvl>
   </w:abstractNum>
-  <w:abstractNum w:abstractNumId="6" w15:restartNumberingAfterBreak="0">
+  <w:abstractNum w:abstractNumId="7" w15:restartNumberingAfterBreak="0">
     <w:nsid w:val="4A8C27B6"/>
     <w:multiLevelType w:val="multilevel"/>
     <w:tmpl w:val="478AEC50"/>
@@ -1898,7 +2493,7 @@
       </w:rPr>
     </w:lvl>
   </w:abstractNum>
-  <w:abstractNum w:abstractNumId="7" w15:restartNumberingAfterBreak="0">
+  <w:abstractNum w:abstractNumId="8" w15:restartNumberingAfterBreak="0">
     <w:nsid w:val="4C825701"/>
     <w:multiLevelType w:val="multilevel"/>
     <w:tmpl w:val="36B2D506"/>
@@ -2047,7 +2642,7 @@
       </w:rPr>
     </w:lvl>
   </w:abstractNum>
-  <w:abstractNum w:abstractNumId="8" w15:restartNumberingAfterBreak="0">
+  <w:abstractNum w:abstractNumId="9" w15:restartNumberingAfterBreak="0">
     <w:nsid w:val="5DBC3FC5"/>
     <w:multiLevelType w:val="multilevel"/>
     <w:tmpl w:val="2EFC06C2"/>
@@ -2196,7 +2791,7 @@
       </w:rPr>
     </w:lvl>
   </w:abstractNum>
-  <w:abstractNum w:abstractNumId="9" w15:restartNumberingAfterBreak="0">
+  <w:abstractNum w:abstractNumId="10" w15:restartNumberingAfterBreak="0">
     <w:nsid w:val="5F365C35"/>
     <w:multiLevelType w:val="multilevel"/>
     <w:tmpl w:val="4F8AFB88"/>
@@ -2345,7 +2940,7 @@
       </w:rPr>
     </w:lvl>
   </w:abstractNum>
-  <w:abstractNum w:abstractNumId="10" w15:restartNumberingAfterBreak="0">
+  <w:abstractNum w:abstractNumId="11" w15:restartNumberingAfterBreak="0">
     <w:nsid w:val="62286744"/>
     <w:multiLevelType w:val="multilevel"/>
     <w:tmpl w:val="F26E0D80"/>
@@ -2458,7 +3053,7 @@
       </w:pPr>
     </w:lvl>
   </w:abstractNum>
-  <w:abstractNum w:abstractNumId="11" w15:restartNumberingAfterBreak="0">
+  <w:abstractNum w:abstractNumId="12" w15:restartNumberingAfterBreak="0">
     <w:nsid w:val="63C24481"/>
     <w:multiLevelType w:val="multilevel"/>
     <w:tmpl w:val="911A1C4E"/>
@@ -2571,7 +3166,7 @@
       </w:pPr>
     </w:lvl>
   </w:abstractNum>
-  <w:abstractNum w:abstractNumId="12" w15:restartNumberingAfterBreak="0">
+  <w:abstractNum w:abstractNumId="13" w15:restartNumberingAfterBreak="0">
     <w:nsid w:val="67805486"/>
     <w:multiLevelType w:val="multilevel"/>
     <w:tmpl w:val="E34C74DA"/>
@@ -2684,7 +3279,7 @@
       </w:pPr>
     </w:lvl>
   </w:abstractNum>
-  <w:abstractNum w:abstractNumId="13" w15:restartNumberingAfterBreak="0">
+  <w:abstractNum w:abstractNumId="14" w15:restartNumberingAfterBreak="0">
     <w:nsid w:val="6EC84CB7"/>
     <w:multiLevelType w:val="hybridMultilevel"/>
     <w:tmpl w:val="0B506C3C"/>
@@ -2773,7 +3368,7 @@
       </w:pPr>
     </w:lvl>
   </w:abstractNum>
-  <w:abstractNum w:abstractNumId="14" w15:restartNumberingAfterBreak="0">
+  <w:abstractNum w:abstractNumId="15" w15:restartNumberingAfterBreak="0">
     <w:nsid w:val="75BF69CA"/>
     <w:multiLevelType w:val="multilevel"/>
     <w:tmpl w:val="8AD8E296"/>
@@ -2922,7 +3517,7 @@
       </w:rPr>
     </w:lvl>
   </w:abstractNum>
-  <w:abstractNum w:abstractNumId="15" w15:restartNumberingAfterBreak="0">
+  <w:abstractNum w:abstractNumId="16" w15:restartNumberingAfterBreak="0">
     <w:nsid w:val="772A5977"/>
     <w:multiLevelType w:val="multilevel"/>
     <w:tmpl w:val="DB0AAFAE"/>
@@ -3072,16 +3667,16 @@
     </w:lvl>
   </w:abstractNum>
   <w:num w:numId="1" w16cid:durableId="169955040">
-    <w:abstractNumId w:val="15"/>
+    <w:abstractNumId w:val="16"/>
   </w:num>
   <w:num w:numId="2" w16cid:durableId="1450926641">
     <w:abstractNumId w:val="1"/>
   </w:num>
   <w:num w:numId="3" w16cid:durableId="1988432412">
-    <w:abstractNumId w:val="7"/>
+    <w:abstractNumId w:val="8"/>
   </w:num>
   <w:num w:numId="4" w16cid:durableId="1087264787">
-    <w:abstractNumId w:val="11"/>
+    <w:abstractNumId w:val="12"/>
     <w:lvlOverride w:ilvl="0">
       <w:lvl w:ilvl="0">
         <w:numFmt w:val="decimal"/>
@@ -3091,10 +3686,10 @@
     </w:lvlOverride>
   </w:num>
   <w:num w:numId="5" w16cid:durableId="748431124">
-    <w:abstractNumId w:val="9"/>
+    <w:abstractNumId w:val="10"/>
   </w:num>
   <w:num w:numId="6" w16cid:durableId="1536456503">
-    <w:abstractNumId w:val="12"/>
+    <w:abstractNumId w:val="13"/>
     <w:lvlOverride w:ilvl="0">
       <w:lvl w:ilvl="0">
         <w:numFmt w:val="decimal"/>
@@ -3104,10 +3699,10 @@
     </w:lvlOverride>
   </w:num>
   <w:num w:numId="7" w16cid:durableId="255604169">
-    <w:abstractNumId w:val="14"/>
+    <w:abstractNumId w:val="15"/>
   </w:num>
   <w:num w:numId="8" w16cid:durableId="1524249707">
-    <w:abstractNumId w:val="4"/>
+    <w:abstractNumId w:val="5"/>
     <w:lvlOverride w:ilvl="0">
       <w:lvl w:ilvl="0">
         <w:numFmt w:val="decimal"/>
@@ -3120,25 +3715,28 @@
     <w:abstractNumId w:val="2"/>
   </w:num>
   <w:num w:numId="10" w16cid:durableId="985472665">
-    <w:abstractNumId w:val="13"/>
+    <w:abstractNumId w:val="14"/>
   </w:num>
   <w:num w:numId="11" w16cid:durableId="1783332703">
-    <w:abstractNumId w:val="5"/>
+    <w:abstractNumId w:val="6"/>
   </w:num>
   <w:num w:numId="12" w16cid:durableId="313796474">
-    <w:abstractNumId w:val="10"/>
+    <w:abstractNumId w:val="11"/>
   </w:num>
   <w:num w:numId="13" w16cid:durableId="1185250422">
-    <w:abstractNumId w:val="3"/>
+    <w:abstractNumId w:val="4"/>
   </w:num>
   <w:num w:numId="14" w16cid:durableId="920677950">
-    <w:abstractNumId w:val="6"/>
+    <w:abstractNumId w:val="7"/>
   </w:num>
   <w:num w:numId="15" w16cid:durableId="980839953">
     <w:abstractNumId w:val="0"/>
   </w:num>
   <w:num w:numId="16" w16cid:durableId="1261179069">
-    <w:abstractNumId w:val="8"/>
+    <w:abstractNumId w:val="9"/>
+  </w:num>
+  <w:num w:numId="17" w16cid:durableId="1972442974">
+    <w:abstractNumId w:val="3"/>
   </w:num>
 </w:numbering>
 </file>

</xml_diff>

<commit_message>
Add summary of overall strategy
</commit_message>
<xml_diff>
--- a/Latency Analysis/Solution Architecture.docx
+++ b/Latency Analysis/Solution Architecture.docx
@@ -194,7 +194,21 @@
         <w:rPr>
           <w:lang w:val="en-US"/>
         </w:rPr>
-        <w:t>Latency-aware adjustments must be consider individual behavior and load profiles.</w:t>
+        <w:t xml:space="preserve">Latency-aware adjustments must be </w:t>
+      </w:r>
+      <w:proofErr w:type="gramStart"/>
+      <w:r>
+        <w:rPr>
+          <w:lang w:val="en-US"/>
+        </w:rPr>
+        <w:t>consider</w:t>
+      </w:r>
+      <w:proofErr w:type="gramEnd"/>
+      <w:r>
+        <w:rPr>
+          <w:lang w:val="en-US"/>
+        </w:rPr>
+        <w:t xml:space="preserve"> individual behavior and load profiles.</w:t>
       </w:r>
     </w:p>
     <w:p>
@@ -1376,6 +1390,130 @@
         </w:rPr>
         <w:t>: The RL agent may learn that during peak traffic hours, reducing CPU leads to SLA violations, but memory can be trimmed — and vice versa at night.</w:t>
       </w:r>
+    </w:p>
+    <w:p>
+      <w:pPr>
+        <w:rPr>
+          <w:lang w:val="en-US"/>
+        </w:rPr>
+      </w:pPr>
+    </w:p>
+    <w:p>
+      <w:pPr>
+        <w:pStyle w:val="Heading2"/>
+        <w:rPr>
+          <w:b/>
+          <w:bCs/>
+          <w:lang w:val="en-US"/>
+        </w:rPr>
+      </w:pPr>
+      <w:r>
+        <w:rPr>
+          <w:lang w:val="en-US"/>
+        </w:rPr>
+        <w:t>Summary of Overall Strategy</w:t>
+      </w:r>
+    </w:p>
+    <w:p>
+      <w:pPr>
+        <w:rPr>
+          <w:lang w:val="en-US"/>
+        </w:rPr>
+      </w:pPr>
+      <w:r>
+        <w:rPr>
+          <w:lang w:val="en-US"/>
+        </w:rPr>
+        <w:t>By combining these three components, the system forms a self-improving, SLA-aware, CRP-free resource optimizer that:</w:t>
+      </w:r>
+    </w:p>
+    <w:p>
+      <w:pPr>
+        <w:numPr>
+          <w:ilvl w:val="0"/>
+          <w:numId w:val="18"/>
+        </w:numPr>
+        <w:rPr>
+          <w:lang w:val="en-US"/>
+        </w:rPr>
+      </w:pPr>
+      <w:r>
+        <w:rPr>
+          <w:lang w:val="en-US"/>
+        </w:rPr>
+        <w:t>Adjusts limits with high granularity and safety</w:t>
+      </w:r>
+    </w:p>
+    <w:p>
+      <w:pPr>
+        <w:numPr>
+          <w:ilvl w:val="0"/>
+          <w:numId w:val="18"/>
+        </w:numPr>
+        <w:rPr>
+          <w:lang w:val="en-US"/>
+        </w:rPr>
+      </w:pPr>
+      <w:r>
+        <w:rPr>
+          <w:lang w:val="en-US"/>
+        </w:rPr>
+        <w:t>Learns from its own behavior</w:t>
+      </w:r>
+    </w:p>
+    <w:p>
+      <w:pPr>
+        <w:numPr>
+          <w:ilvl w:val="0"/>
+          <w:numId w:val="18"/>
+        </w:numPr>
+        <w:rPr>
+          <w:lang w:val="en-US"/>
+        </w:rPr>
+      </w:pPr>
+      <w:r>
+        <w:rPr>
+          <w:lang w:val="en-US"/>
+        </w:rPr>
+        <w:t>Improves over time, even under evolving workloads</w:t>
+      </w:r>
+    </w:p>
+    <w:p>
+      <w:pPr>
+        <w:numPr>
+          <w:ilvl w:val="0"/>
+          <w:numId w:val="18"/>
+        </w:numPr>
+        <w:rPr>
+          <w:lang w:val="en-US"/>
+        </w:rPr>
+      </w:pPr>
+      <w:r>
+        <w:rPr>
+          <w:lang w:val="en-US"/>
+        </w:rPr>
+        <w:t>Eliminates the need for manually defined "safe reduction points"</w:t>
+      </w:r>
+    </w:p>
+    <w:p>
+      <w:pPr>
+        <w:rPr>
+          <w:lang w:val="en-US"/>
+        </w:rPr>
+      </w:pPr>
+      <w:r>
+        <w:rPr>
+          <w:lang w:val="en-US"/>
+        </w:rPr>
+        <w:t>This architecture mirrors human intuition: observe → act → learn → refine — but at machine speed and scale.</w:t>
+      </w:r>
+    </w:p>
+    <w:p>
+      <w:pPr>
+        <w:rPr>
+          <w:lang w:val="en-US"/>
+        </w:rPr>
+      </w:pPr>
     </w:p>
     <w:p>
       <w:pPr>
@@ -3280,6 +3418,155 @@
     </w:lvl>
   </w:abstractNum>
   <w:abstractNum w:abstractNumId="14" w15:restartNumberingAfterBreak="0">
+    <w:nsid w:val="6A7717CE"/>
+    <w:multiLevelType w:val="multilevel"/>
+    <w:tmpl w:val="EC46DF36"/>
+    <w:lvl w:ilvl="0">
+      <w:start w:val="1"/>
+      <w:numFmt w:val="bullet"/>
+      <w:lvlText w:val=""/>
+      <w:lvlJc w:val="left"/>
+      <w:pPr>
+        <w:tabs>
+          <w:tab w:val="num" w:pos="720"/>
+        </w:tabs>
+        <w:ind w:left="720" w:hanging="360"/>
+      </w:pPr>
+      <w:rPr>
+        <w:rFonts w:ascii="Symbol" w:hAnsi="Symbol" w:hint="default"/>
+        <w:sz w:val="20"/>
+      </w:rPr>
+    </w:lvl>
+    <w:lvl w:ilvl="1" w:tentative="1">
+      <w:start w:val="1"/>
+      <w:numFmt w:val="bullet"/>
+      <w:lvlText w:val="o"/>
+      <w:lvlJc w:val="left"/>
+      <w:pPr>
+        <w:tabs>
+          <w:tab w:val="num" w:pos="1440"/>
+        </w:tabs>
+        <w:ind w:left="1440" w:hanging="360"/>
+      </w:pPr>
+      <w:rPr>
+        <w:rFonts w:ascii="Courier New" w:hAnsi="Courier New" w:hint="default"/>
+        <w:sz w:val="20"/>
+      </w:rPr>
+    </w:lvl>
+    <w:lvl w:ilvl="2" w:tentative="1">
+      <w:start w:val="1"/>
+      <w:numFmt w:val="bullet"/>
+      <w:lvlText w:val=""/>
+      <w:lvlJc w:val="left"/>
+      <w:pPr>
+        <w:tabs>
+          <w:tab w:val="num" w:pos="2160"/>
+        </w:tabs>
+        <w:ind w:left="2160" w:hanging="360"/>
+      </w:pPr>
+      <w:rPr>
+        <w:rFonts w:ascii="Wingdings" w:hAnsi="Wingdings" w:hint="default"/>
+        <w:sz w:val="20"/>
+      </w:rPr>
+    </w:lvl>
+    <w:lvl w:ilvl="3" w:tentative="1">
+      <w:start w:val="1"/>
+      <w:numFmt w:val="bullet"/>
+      <w:lvlText w:val=""/>
+      <w:lvlJc w:val="left"/>
+      <w:pPr>
+        <w:tabs>
+          <w:tab w:val="num" w:pos="2880"/>
+        </w:tabs>
+        <w:ind w:left="2880" w:hanging="360"/>
+      </w:pPr>
+      <w:rPr>
+        <w:rFonts w:ascii="Wingdings" w:hAnsi="Wingdings" w:hint="default"/>
+        <w:sz w:val="20"/>
+      </w:rPr>
+    </w:lvl>
+    <w:lvl w:ilvl="4" w:tentative="1">
+      <w:start w:val="1"/>
+      <w:numFmt w:val="bullet"/>
+      <w:lvlText w:val=""/>
+      <w:lvlJc w:val="left"/>
+      <w:pPr>
+        <w:tabs>
+          <w:tab w:val="num" w:pos="3600"/>
+        </w:tabs>
+        <w:ind w:left="3600" w:hanging="360"/>
+      </w:pPr>
+      <w:rPr>
+        <w:rFonts w:ascii="Wingdings" w:hAnsi="Wingdings" w:hint="default"/>
+        <w:sz w:val="20"/>
+      </w:rPr>
+    </w:lvl>
+    <w:lvl w:ilvl="5" w:tentative="1">
+      <w:start w:val="1"/>
+      <w:numFmt w:val="bullet"/>
+      <w:lvlText w:val=""/>
+      <w:lvlJc w:val="left"/>
+      <w:pPr>
+        <w:tabs>
+          <w:tab w:val="num" w:pos="4320"/>
+        </w:tabs>
+        <w:ind w:left="4320" w:hanging="360"/>
+      </w:pPr>
+      <w:rPr>
+        <w:rFonts w:ascii="Wingdings" w:hAnsi="Wingdings" w:hint="default"/>
+        <w:sz w:val="20"/>
+      </w:rPr>
+    </w:lvl>
+    <w:lvl w:ilvl="6" w:tentative="1">
+      <w:start w:val="1"/>
+      <w:numFmt w:val="bullet"/>
+      <w:lvlText w:val=""/>
+      <w:lvlJc w:val="left"/>
+      <w:pPr>
+        <w:tabs>
+          <w:tab w:val="num" w:pos="5040"/>
+        </w:tabs>
+        <w:ind w:left="5040" w:hanging="360"/>
+      </w:pPr>
+      <w:rPr>
+        <w:rFonts w:ascii="Wingdings" w:hAnsi="Wingdings" w:hint="default"/>
+        <w:sz w:val="20"/>
+      </w:rPr>
+    </w:lvl>
+    <w:lvl w:ilvl="7" w:tentative="1">
+      <w:start w:val="1"/>
+      <w:numFmt w:val="bullet"/>
+      <w:lvlText w:val=""/>
+      <w:lvlJc w:val="left"/>
+      <w:pPr>
+        <w:tabs>
+          <w:tab w:val="num" w:pos="5760"/>
+        </w:tabs>
+        <w:ind w:left="5760" w:hanging="360"/>
+      </w:pPr>
+      <w:rPr>
+        <w:rFonts w:ascii="Wingdings" w:hAnsi="Wingdings" w:hint="default"/>
+        <w:sz w:val="20"/>
+      </w:rPr>
+    </w:lvl>
+    <w:lvl w:ilvl="8" w:tentative="1">
+      <w:start w:val="1"/>
+      <w:numFmt w:val="bullet"/>
+      <w:lvlText w:val=""/>
+      <w:lvlJc w:val="left"/>
+      <w:pPr>
+        <w:tabs>
+          <w:tab w:val="num" w:pos="6480"/>
+        </w:tabs>
+        <w:ind w:left="6480" w:hanging="360"/>
+      </w:pPr>
+      <w:rPr>
+        <w:rFonts w:ascii="Wingdings" w:hAnsi="Wingdings" w:hint="default"/>
+        <w:sz w:val="20"/>
+      </w:rPr>
+    </w:lvl>
+  </w:abstractNum>
+  <w:abstractNum w:abstractNumId="15" w15:restartNumberingAfterBreak="0">
     <w:nsid w:val="6EC84CB7"/>
     <w:multiLevelType w:val="hybridMultilevel"/>
     <w:tmpl w:val="0B506C3C"/>
@@ -3368,7 +3655,7 @@
       </w:pPr>
     </w:lvl>
   </w:abstractNum>
-  <w:abstractNum w:abstractNumId="15" w15:restartNumberingAfterBreak="0">
+  <w:abstractNum w:abstractNumId="16" w15:restartNumberingAfterBreak="0">
     <w:nsid w:val="75BF69CA"/>
     <w:multiLevelType w:val="multilevel"/>
     <w:tmpl w:val="8AD8E296"/>
@@ -3517,7 +3804,7 @@
       </w:rPr>
     </w:lvl>
   </w:abstractNum>
-  <w:abstractNum w:abstractNumId="16" w15:restartNumberingAfterBreak="0">
+  <w:abstractNum w:abstractNumId="17" w15:restartNumberingAfterBreak="0">
     <w:nsid w:val="772A5977"/>
     <w:multiLevelType w:val="multilevel"/>
     <w:tmpl w:val="DB0AAFAE"/>
@@ -3667,7 +3954,7 @@
     </w:lvl>
   </w:abstractNum>
   <w:num w:numId="1" w16cid:durableId="169955040">
-    <w:abstractNumId w:val="16"/>
+    <w:abstractNumId w:val="17"/>
   </w:num>
   <w:num w:numId="2" w16cid:durableId="1450926641">
     <w:abstractNumId w:val="1"/>
@@ -3699,7 +3986,7 @@
     </w:lvlOverride>
   </w:num>
   <w:num w:numId="7" w16cid:durableId="255604169">
-    <w:abstractNumId w:val="15"/>
+    <w:abstractNumId w:val="16"/>
   </w:num>
   <w:num w:numId="8" w16cid:durableId="1524249707">
     <w:abstractNumId w:val="5"/>
@@ -3715,7 +4002,7 @@
     <w:abstractNumId w:val="2"/>
   </w:num>
   <w:num w:numId="10" w16cid:durableId="985472665">
-    <w:abstractNumId w:val="14"/>
+    <w:abstractNumId w:val="15"/>
   </w:num>
   <w:num w:numId="11" w16cid:durableId="1783332703">
     <w:abstractNumId w:val="6"/>
@@ -3737,6 +4024,9 @@
   </w:num>
   <w:num w:numId="17" w16cid:durableId="1972442974">
     <w:abstractNumId w:val="3"/>
+  </w:num>
+  <w:num w:numId="18" w16cid:durableId="1515878939">
+    <w:abstractNumId w:val="14"/>
   </w:num>
 </w:numbering>
 </file>

</xml_diff>

<commit_message>
Add goals of data collection module
</commit_message>
<xml_diff>
--- a/Latency Analysis/Solution Architecture.docx
+++ b/Latency Analysis/Solution Architecture.docx
@@ -194,21 +194,7 @@
         <w:rPr>
           <w:lang w:val="en-US"/>
         </w:rPr>
-        <w:t xml:space="preserve">Latency-aware adjustments must be </w:t>
-      </w:r>
-      <w:proofErr w:type="gramStart"/>
-      <w:r>
-        <w:rPr>
-          <w:lang w:val="en-US"/>
-        </w:rPr>
-        <w:t>consider</w:t>
-      </w:r>
-      <w:proofErr w:type="gramEnd"/>
-      <w:r>
-        <w:rPr>
-          <w:lang w:val="en-US"/>
-        </w:rPr>
-        <w:t xml:space="preserve"> individual behavior and load profiles.</w:t>
+        <w:t>Latency-aware adjustments must be consider individual behavior and load profiles.</w:t>
       </w:r>
     </w:p>
     <w:p>
@@ -1514,6 +1500,122 @@
           <w:lang w:val="en-US"/>
         </w:rPr>
       </w:pPr>
+    </w:p>
+    <w:p>
+      <w:pPr>
+        <w:pStyle w:val="Heading3"/>
+        <w:rPr>
+          <w:b/>
+          <w:bCs/>
+          <w:lang w:val="en-US"/>
+        </w:rPr>
+      </w:pPr>
+      <w:r>
+        <w:rPr>
+          <w:b/>
+          <w:bCs/>
+          <w:lang w:val="en-US"/>
+        </w:rPr>
+        <w:t>Data Collection Module</w:t>
+      </w:r>
+      <w:r>
+        <w:rPr>
+          <w:lang w:val="en-US"/>
+        </w:rPr>
+        <w:t>: Real-Time Observability Backbone</w:t>
+      </w:r>
+    </w:p>
+    <w:p>
+      <w:pPr>
+        <w:rPr>
+          <w:lang w:val="en-US"/>
+        </w:rPr>
+      </w:pPr>
+      <w:r>
+        <w:rPr>
+          <w:lang w:val="en-US"/>
+        </w:rPr>
+        <w:t>To enable dynamic resource optimization, our system must continuously collect key runtime metrics - even from services that aren’t natively instrumented for Prometheus. This module acts as the data foundation for all learning, feedback, and control components.</w:t>
+      </w:r>
+    </w:p>
+    <w:p>
+      <w:pPr>
+        <w:rPr>
+          <w:lang w:val="en-US"/>
+        </w:rPr>
+      </w:pPr>
+      <w:r>
+        <w:rPr>
+          <w:b/>
+          <w:bCs/>
+          <w:lang w:val="en-US"/>
+        </w:rPr>
+        <w:t>Goals</w:t>
+      </w:r>
+    </w:p>
+    <w:p>
+      <w:pPr>
+        <w:numPr>
+          <w:ilvl w:val="0"/>
+          <w:numId w:val="20"/>
+        </w:numPr>
+        <w:rPr>
+          <w:lang w:val="en-US"/>
+        </w:rPr>
+      </w:pPr>
+      <w:r>
+        <w:rPr>
+          <w:lang w:val="en-US"/>
+        </w:rPr>
+        <w:t>Observe CPU and memory usage vs. limits</w:t>
+      </w:r>
+    </w:p>
+    <w:p>
+      <w:pPr>
+        <w:numPr>
+          <w:ilvl w:val="0"/>
+          <w:numId w:val="20"/>
+        </w:numPr>
+        <w:rPr>
+          <w:lang w:val="en-US"/>
+        </w:rPr>
+      </w:pPr>
+      <w:r>
+        <w:rPr>
+          <w:lang w:val="en-US"/>
+        </w:rPr>
+        <w:t>Measure latency per request (P95 or average)</w:t>
+      </w:r>
+    </w:p>
+    <w:p>
+      <w:pPr>
+        <w:numPr>
+          <w:ilvl w:val="0"/>
+          <w:numId w:val="20"/>
+        </w:numPr>
+        <w:rPr>
+          <w:lang w:val="en-US"/>
+        </w:rPr>
+      </w:pPr>
+      <w:r>
+        <w:rPr>
+          <w:lang w:val="en-US"/>
+        </w:rPr>
+        <w:t>Monitor request load (rate, concurrency)</w:t>
+      </w:r>
+    </w:p>
+    <w:p>
+      <w:pPr>
+        <w:rPr>
+          <w:lang w:val="en-US"/>
+        </w:rPr>
+      </w:pPr>
+      <w:r>
+        <w:rPr>
+          <w:lang w:val="en-US"/>
+        </w:rPr>
+        <w:t>All without requiring internal application changes or native Prometheus instrumentation.</w:t>
+      </w:r>
     </w:p>
     <w:p>
       <w:pPr>
@@ -2370,6 +2472,119 @@
     </w:lvl>
   </w:abstractNum>
   <w:abstractNum w:abstractNumId="6" w15:restartNumberingAfterBreak="0">
+    <w:nsid w:val="2DE0278C"/>
+    <w:multiLevelType w:val="multilevel"/>
+    <w:tmpl w:val="CBAACCA2"/>
+    <w:lvl w:ilvl="0">
+      <w:start w:val="1"/>
+      <w:numFmt w:val="decimal"/>
+      <w:lvlText w:val="%1."/>
+      <w:lvlJc w:val="left"/>
+      <w:pPr>
+        <w:tabs>
+          <w:tab w:val="num" w:pos="720"/>
+        </w:tabs>
+        <w:ind w:left="720" w:hanging="360"/>
+      </w:pPr>
+    </w:lvl>
+    <w:lvl w:ilvl="1" w:tentative="1">
+      <w:start w:val="1"/>
+      <w:numFmt w:val="decimal"/>
+      <w:lvlText w:val="%2."/>
+      <w:lvlJc w:val="left"/>
+      <w:pPr>
+        <w:tabs>
+          <w:tab w:val="num" w:pos="1440"/>
+        </w:tabs>
+        <w:ind w:left="1440" w:hanging="360"/>
+      </w:pPr>
+    </w:lvl>
+    <w:lvl w:ilvl="2" w:tentative="1">
+      <w:start w:val="1"/>
+      <w:numFmt w:val="decimal"/>
+      <w:lvlText w:val="%3."/>
+      <w:lvlJc w:val="left"/>
+      <w:pPr>
+        <w:tabs>
+          <w:tab w:val="num" w:pos="2160"/>
+        </w:tabs>
+        <w:ind w:left="2160" w:hanging="360"/>
+      </w:pPr>
+    </w:lvl>
+    <w:lvl w:ilvl="3" w:tentative="1">
+      <w:start w:val="1"/>
+      <w:numFmt w:val="decimal"/>
+      <w:lvlText w:val="%4."/>
+      <w:lvlJc w:val="left"/>
+      <w:pPr>
+        <w:tabs>
+          <w:tab w:val="num" w:pos="2880"/>
+        </w:tabs>
+        <w:ind w:left="2880" w:hanging="360"/>
+      </w:pPr>
+    </w:lvl>
+    <w:lvl w:ilvl="4" w:tentative="1">
+      <w:start w:val="1"/>
+      <w:numFmt w:val="decimal"/>
+      <w:lvlText w:val="%5."/>
+      <w:lvlJc w:val="left"/>
+      <w:pPr>
+        <w:tabs>
+          <w:tab w:val="num" w:pos="3600"/>
+        </w:tabs>
+        <w:ind w:left="3600" w:hanging="360"/>
+      </w:pPr>
+    </w:lvl>
+    <w:lvl w:ilvl="5" w:tentative="1">
+      <w:start w:val="1"/>
+      <w:numFmt w:val="decimal"/>
+      <w:lvlText w:val="%6."/>
+      <w:lvlJc w:val="left"/>
+      <w:pPr>
+        <w:tabs>
+          <w:tab w:val="num" w:pos="4320"/>
+        </w:tabs>
+        <w:ind w:left="4320" w:hanging="360"/>
+      </w:pPr>
+    </w:lvl>
+    <w:lvl w:ilvl="6" w:tentative="1">
+      <w:start w:val="1"/>
+      <w:numFmt w:val="decimal"/>
+      <w:lvlText w:val="%7."/>
+      <w:lvlJc w:val="left"/>
+      <w:pPr>
+        <w:tabs>
+          <w:tab w:val="num" w:pos="5040"/>
+        </w:tabs>
+        <w:ind w:left="5040" w:hanging="360"/>
+      </w:pPr>
+    </w:lvl>
+    <w:lvl w:ilvl="7" w:tentative="1">
+      <w:start w:val="1"/>
+      <w:numFmt w:val="decimal"/>
+      <w:lvlText w:val="%8."/>
+      <w:lvlJc w:val="left"/>
+      <w:pPr>
+        <w:tabs>
+          <w:tab w:val="num" w:pos="5760"/>
+        </w:tabs>
+        <w:ind w:left="5760" w:hanging="360"/>
+      </w:pPr>
+    </w:lvl>
+    <w:lvl w:ilvl="8" w:tentative="1">
+      <w:start w:val="1"/>
+      <w:numFmt w:val="decimal"/>
+      <w:lvlText w:val="%9."/>
+      <w:lvlJc w:val="left"/>
+      <w:pPr>
+        <w:tabs>
+          <w:tab w:val="num" w:pos="6480"/>
+        </w:tabs>
+        <w:ind w:left="6480" w:hanging="360"/>
+      </w:pPr>
+    </w:lvl>
+  </w:abstractNum>
+  <w:abstractNum w:abstractNumId="7" w15:restartNumberingAfterBreak="0">
     <w:nsid w:val="41F760F1"/>
     <w:multiLevelType w:val="hybridMultilevel"/>
     <w:tmpl w:val="C4963EF6"/>
@@ -2482,7 +2697,156 @@
       </w:rPr>
     </w:lvl>
   </w:abstractNum>
-  <w:abstractNum w:abstractNumId="7" w15:restartNumberingAfterBreak="0">
+  <w:abstractNum w:abstractNumId="8" w15:restartNumberingAfterBreak="0">
+    <w:nsid w:val="48B04463"/>
+    <w:multiLevelType w:val="multilevel"/>
+    <w:tmpl w:val="B7C8271C"/>
+    <w:lvl w:ilvl="0">
+      <w:start w:val="1"/>
+      <w:numFmt w:val="bullet"/>
+      <w:lvlText w:val=""/>
+      <w:lvlJc w:val="left"/>
+      <w:pPr>
+        <w:tabs>
+          <w:tab w:val="num" w:pos="720"/>
+        </w:tabs>
+        <w:ind w:left="720" w:hanging="360"/>
+      </w:pPr>
+      <w:rPr>
+        <w:rFonts w:ascii="Symbol" w:hAnsi="Symbol" w:hint="default"/>
+        <w:sz w:val="20"/>
+      </w:rPr>
+    </w:lvl>
+    <w:lvl w:ilvl="1" w:tentative="1">
+      <w:start w:val="1"/>
+      <w:numFmt w:val="bullet"/>
+      <w:lvlText w:val="o"/>
+      <w:lvlJc w:val="left"/>
+      <w:pPr>
+        <w:tabs>
+          <w:tab w:val="num" w:pos="1440"/>
+        </w:tabs>
+        <w:ind w:left="1440" w:hanging="360"/>
+      </w:pPr>
+      <w:rPr>
+        <w:rFonts w:ascii="Courier New" w:hAnsi="Courier New" w:hint="default"/>
+        <w:sz w:val="20"/>
+      </w:rPr>
+    </w:lvl>
+    <w:lvl w:ilvl="2" w:tentative="1">
+      <w:start w:val="1"/>
+      <w:numFmt w:val="bullet"/>
+      <w:lvlText w:val=""/>
+      <w:lvlJc w:val="left"/>
+      <w:pPr>
+        <w:tabs>
+          <w:tab w:val="num" w:pos="2160"/>
+        </w:tabs>
+        <w:ind w:left="2160" w:hanging="360"/>
+      </w:pPr>
+      <w:rPr>
+        <w:rFonts w:ascii="Wingdings" w:hAnsi="Wingdings" w:hint="default"/>
+        <w:sz w:val="20"/>
+      </w:rPr>
+    </w:lvl>
+    <w:lvl w:ilvl="3" w:tentative="1">
+      <w:start w:val="1"/>
+      <w:numFmt w:val="bullet"/>
+      <w:lvlText w:val=""/>
+      <w:lvlJc w:val="left"/>
+      <w:pPr>
+        <w:tabs>
+          <w:tab w:val="num" w:pos="2880"/>
+        </w:tabs>
+        <w:ind w:left="2880" w:hanging="360"/>
+      </w:pPr>
+      <w:rPr>
+        <w:rFonts w:ascii="Wingdings" w:hAnsi="Wingdings" w:hint="default"/>
+        <w:sz w:val="20"/>
+      </w:rPr>
+    </w:lvl>
+    <w:lvl w:ilvl="4" w:tentative="1">
+      <w:start w:val="1"/>
+      <w:numFmt w:val="bullet"/>
+      <w:lvlText w:val=""/>
+      <w:lvlJc w:val="left"/>
+      <w:pPr>
+        <w:tabs>
+          <w:tab w:val="num" w:pos="3600"/>
+        </w:tabs>
+        <w:ind w:left="3600" w:hanging="360"/>
+      </w:pPr>
+      <w:rPr>
+        <w:rFonts w:ascii="Wingdings" w:hAnsi="Wingdings" w:hint="default"/>
+        <w:sz w:val="20"/>
+      </w:rPr>
+    </w:lvl>
+    <w:lvl w:ilvl="5" w:tentative="1">
+      <w:start w:val="1"/>
+      <w:numFmt w:val="bullet"/>
+      <w:lvlText w:val=""/>
+      <w:lvlJc w:val="left"/>
+      <w:pPr>
+        <w:tabs>
+          <w:tab w:val="num" w:pos="4320"/>
+        </w:tabs>
+        <w:ind w:left="4320" w:hanging="360"/>
+      </w:pPr>
+      <w:rPr>
+        <w:rFonts w:ascii="Wingdings" w:hAnsi="Wingdings" w:hint="default"/>
+        <w:sz w:val="20"/>
+      </w:rPr>
+    </w:lvl>
+    <w:lvl w:ilvl="6" w:tentative="1">
+      <w:start w:val="1"/>
+      <w:numFmt w:val="bullet"/>
+      <w:lvlText w:val=""/>
+      <w:lvlJc w:val="left"/>
+      <w:pPr>
+        <w:tabs>
+          <w:tab w:val="num" w:pos="5040"/>
+        </w:tabs>
+        <w:ind w:left="5040" w:hanging="360"/>
+      </w:pPr>
+      <w:rPr>
+        <w:rFonts w:ascii="Wingdings" w:hAnsi="Wingdings" w:hint="default"/>
+        <w:sz w:val="20"/>
+      </w:rPr>
+    </w:lvl>
+    <w:lvl w:ilvl="7" w:tentative="1">
+      <w:start w:val="1"/>
+      <w:numFmt w:val="bullet"/>
+      <w:lvlText w:val=""/>
+      <w:lvlJc w:val="left"/>
+      <w:pPr>
+        <w:tabs>
+          <w:tab w:val="num" w:pos="5760"/>
+        </w:tabs>
+        <w:ind w:left="5760" w:hanging="360"/>
+      </w:pPr>
+      <w:rPr>
+        <w:rFonts w:ascii="Wingdings" w:hAnsi="Wingdings" w:hint="default"/>
+        <w:sz w:val="20"/>
+      </w:rPr>
+    </w:lvl>
+    <w:lvl w:ilvl="8" w:tentative="1">
+      <w:start w:val="1"/>
+      <w:numFmt w:val="bullet"/>
+      <w:lvlText w:val=""/>
+      <w:lvlJc w:val="left"/>
+      <w:pPr>
+        <w:tabs>
+          <w:tab w:val="num" w:pos="6480"/>
+        </w:tabs>
+        <w:ind w:left="6480" w:hanging="360"/>
+      </w:pPr>
+      <w:rPr>
+        <w:rFonts w:ascii="Wingdings" w:hAnsi="Wingdings" w:hint="default"/>
+        <w:sz w:val="20"/>
+      </w:rPr>
+    </w:lvl>
+  </w:abstractNum>
+  <w:abstractNum w:abstractNumId="9" w15:restartNumberingAfterBreak="0">
     <w:nsid w:val="4A8C27B6"/>
     <w:multiLevelType w:val="multilevel"/>
     <w:tmpl w:val="478AEC50"/>
@@ -2631,7 +2995,7 @@
       </w:rPr>
     </w:lvl>
   </w:abstractNum>
-  <w:abstractNum w:abstractNumId="8" w15:restartNumberingAfterBreak="0">
+  <w:abstractNum w:abstractNumId="10" w15:restartNumberingAfterBreak="0">
     <w:nsid w:val="4C825701"/>
     <w:multiLevelType w:val="multilevel"/>
     <w:tmpl w:val="36B2D506"/>
@@ -2780,7 +3144,7 @@
       </w:rPr>
     </w:lvl>
   </w:abstractNum>
-  <w:abstractNum w:abstractNumId="9" w15:restartNumberingAfterBreak="0">
+  <w:abstractNum w:abstractNumId="11" w15:restartNumberingAfterBreak="0">
     <w:nsid w:val="5DBC3FC5"/>
     <w:multiLevelType w:val="multilevel"/>
     <w:tmpl w:val="2EFC06C2"/>
@@ -2929,7 +3293,7 @@
       </w:rPr>
     </w:lvl>
   </w:abstractNum>
-  <w:abstractNum w:abstractNumId="10" w15:restartNumberingAfterBreak="0">
+  <w:abstractNum w:abstractNumId="12" w15:restartNumberingAfterBreak="0">
     <w:nsid w:val="5F365C35"/>
     <w:multiLevelType w:val="multilevel"/>
     <w:tmpl w:val="4F8AFB88"/>
@@ -3078,7 +3442,7 @@
       </w:rPr>
     </w:lvl>
   </w:abstractNum>
-  <w:abstractNum w:abstractNumId="11" w15:restartNumberingAfterBreak="0">
+  <w:abstractNum w:abstractNumId="13" w15:restartNumberingAfterBreak="0">
     <w:nsid w:val="62286744"/>
     <w:multiLevelType w:val="multilevel"/>
     <w:tmpl w:val="F26E0D80"/>
@@ -3191,7 +3555,7 @@
       </w:pPr>
     </w:lvl>
   </w:abstractNum>
-  <w:abstractNum w:abstractNumId="12" w15:restartNumberingAfterBreak="0">
+  <w:abstractNum w:abstractNumId="14" w15:restartNumberingAfterBreak="0">
     <w:nsid w:val="63C24481"/>
     <w:multiLevelType w:val="multilevel"/>
     <w:tmpl w:val="911A1C4E"/>
@@ -3304,7 +3668,7 @@
       </w:pPr>
     </w:lvl>
   </w:abstractNum>
-  <w:abstractNum w:abstractNumId="13" w15:restartNumberingAfterBreak="0">
+  <w:abstractNum w:abstractNumId="15" w15:restartNumberingAfterBreak="0">
     <w:nsid w:val="67805486"/>
     <w:multiLevelType w:val="multilevel"/>
     <w:tmpl w:val="E34C74DA"/>
@@ -3417,7 +3781,7 @@
       </w:pPr>
     </w:lvl>
   </w:abstractNum>
-  <w:abstractNum w:abstractNumId="14" w15:restartNumberingAfterBreak="0">
+  <w:abstractNum w:abstractNumId="16" w15:restartNumberingAfterBreak="0">
     <w:nsid w:val="6A7717CE"/>
     <w:multiLevelType w:val="multilevel"/>
     <w:tmpl w:val="EC46DF36"/>
@@ -3566,7 +3930,7 @@
       </w:rPr>
     </w:lvl>
   </w:abstractNum>
-  <w:abstractNum w:abstractNumId="15" w15:restartNumberingAfterBreak="0">
+  <w:abstractNum w:abstractNumId="17" w15:restartNumberingAfterBreak="0">
     <w:nsid w:val="6EC84CB7"/>
     <w:multiLevelType w:val="hybridMultilevel"/>
     <w:tmpl w:val="0B506C3C"/>
@@ -3655,7 +4019,7 @@
       </w:pPr>
     </w:lvl>
   </w:abstractNum>
-  <w:abstractNum w:abstractNumId="16" w15:restartNumberingAfterBreak="0">
+  <w:abstractNum w:abstractNumId="18" w15:restartNumberingAfterBreak="0">
     <w:nsid w:val="75BF69CA"/>
     <w:multiLevelType w:val="multilevel"/>
     <w:tmpl w:val="8AD8E296"/>
@@ -3804,7 +4168,7 @@
       </w:rPr>
     </w:lvl>
   </w:abstractNum>
-  <w:abstractNum w:abstractNumId="17" w15:restartNumberingAfterBreak="0">
+  <w:abstractNum w:abstractNumId="19" w15:restartNumberingAfterBreak="0">
     <w:nsid w:val="772A5977"/>
     <w:multiLevelType w:val="multilevel"/>
     <w:tmpl w:val="DB0AAFAE"/>
@@ -3954,16 +4318,16 @@
     </w:lvl>
   </w:abstractNum>
   <w:num w:numId="1" w16cid:durableId="169955040">
-    <w:abstractNumId w:val="17"/>
+    <w:abstractNumId w:val="19"/>
   </w:num>
   <w:num w:numId="2" w16cid:durableId="1450926641">
     <w:abstractNumId w:val="1"/>
   </w:num>
   <w:num w:numId="3" w16cid:durableId="1988432412">
-    <w:abstractNumId w:val="8"/>
+    <w:abstractNumId w:val="10"/>
   </w:num>
   <w:num w:numId="4" w16cid:durableId="1087264787">
-    <w:abstractNumId w:val="12"/>
+    <w:abstractNumId w:val="14"/>
     <w:lvlOverride w:ilvl="0">
       <w:lvl w:ilvl="0">
         <w:numFmt w:val="decimal"/>
@@ -3973,10 +4337,10 @@
     </w:lvlOverride>
   </w:num>
   <w:num w:numId="5" w16cid:durableId="748431124">
-    <w:abstractNumId w:val="10"/>
+    <w:abstractNumId w:val="12"/>
   </w:num>
   <w:num w:numId="6" w16cid:durableId="1536456503">
-    <w:abstractNumId w:val="13"/>
+    <w:abstractNumId w:val="15"/>
     <w:lvlOverride w:ilvl="0">
       <w:lvl w:ilvl="0">
         <w:numFmt w:val="decimal"/>
@@ -3986,7 +4350,7 @@
     </w:lvlOverride>
   </w:num>
   <w:num w:numId="7" w16cid:durableId="255604169">
-    <w:abstractNumId w:val="16"/>
+    <w:abstractNumId w:val="18"/>
   </w:num>
   <w:num w:numId="8" w16cid:durableId="1524249707">
     <w:abstractNumId w:val="5"/>
@@ -4002,31 +4366,37 @@
     <w:abstractNumId w:val="2"/>
   </w:num>
   <w:num w:numId="10" w16cid:durableId="985472665">
-    <w:abstractNumId w:val="15"/>
+    <w:abstractNumId w:val="17"/>
   </w:num>
   <w:num w:numId="11" w16cid:durableId="1783332703">
-    <w:abstractNumId w:val="6"/>
+    <w:abstractNumId w:val="7"/>
   </w:num>
   <w:num w:numId="12" w16cid:durableId="313796474">
-    <w:abstractNumId w:val="11"/>
+    <w:abstractNumId w:val="13"/>
   </w:num>
   <w:num w:numId="13" w16cid:durableId="1185250422">
     <w:abstractNumId w:val="4"/>
   </w:num>
   <w:num w:numId="14" w16cid:durableId="920677950">
-    <w:abstractNumId w:val="7"/>
+    <w:abstractNumId w:val="9"/>
   </w:num>
   <w:num w:numId="15" w16cid:durableId="980839953">
     <w:abstractNumId w:val="0"/>
   </w:num>
   <w:num w:numId="16" w16cid:durableId="1261179069">
-    <w:abstractNumId w:val="9"/>
+    <w:abstractNumId w:val="11"/>
   </w:num>
   <w:num w:numId="17" w16cid:durableId="1972442974">
     <w:abstractNumId w:val="3"/>
   </w:num>
   <w:num w:numId="18" w16cid:durableId="1515878939">
-    <w:abstractNumId w:val="14"/>
+    <w:abstractNumId w:val="16"/>
+  </w:num>
+  <w:num w:numId="19" w16cid:durableId="33701099">
+    <w:abstractNumId w:val="6"/>
+  </w:num>
+  <w:num w:numId="20" w16cid:durableId="1483691536">
+    <w:abstractNumId w:val="8"/>
   </w:num>
 </w:numbering>
 </file>
@@ -4470,7 +4840,6 @@
     <w:basedOn w:val="Normal"/>
     <w:next w:val="Normal"/>
     <w:uiPriority w:val="9"/>
-    <w:semiHidden/>
     <w:unhideWhenUsed/>
     <w:qFormat/>
     <w:pPr>

</xml_diff>

<commit_message>
Add resource usage & limits matrics collection strategy
</commit_message>
<xml_diff>
--- a/Latency Analysis/Solution Architecture.docx
+++ b/Latency Analysis/Solution Architecture.docx
@@ -1616,6 +1616,411 @@
         </w:rPr>
         <w:t>All without requiring internal application changes or native Prometheus instrumentation.</w:t>
       </w:r>
+    </w:p>
+    <w:p>
+      <w:pPr>
+        <w:rPr>
+          <w:lang w:val="en-US"/>
+        </w:rPr>
+      </w:pPr>
+    </w:p>
+    <w:p>
+      <w:pPr>
+        <w:rPr>
+          <w:lang w:val="en-US"/>
+        </w:rPr>
+      </w:pPr>
+      <w:r>
+        <w:rPr>
+          <w:b/>
+          <w:bCs/>
+          <w:lang w:val="en-US"/>
+        </w:rPr>
+        <w:t>Core Metrics to Collect</w:t>
+      </w:r>
+    </w:p>
+    <w:p>
+      <w:pPr>
+        <w:numPr>
+          <w:ilvl w:val="0"/>
+          <w:numId w:val="21"/>
+        </w:numPr>
+        <w:rPr>
+          <w:lang w:val="en-US"/>
+        </w:rPr>
+      </w:pPr>
+      <w:r>
+        <w:rPr>
+          <w:lang w:val="en-US"/>
+        </w:rPr>
+        <w:t>CPU and Memory Usage + Limits</w:t>
+      </w:r>
+    </w:p>
+    <w:p>
+      <w:pPr>
+        <w:rPr>
+          <w:lang w:val="en-US"/>
+        </w:rPr>
+      </w:pPr>
+      <w:r>
+        <w:rPr>
+          <w:lang w:val="en-US"/>
+        </w:rPr>
+        <w:t>What to track:</w:t>
+      </w:r>
+    </w:p>
+    <w:p>
+      <w:pPr>
+        <w:numPr>
+          <w:ilvl w:val="0"/>
+          <w:numId w:val="22"/>
+        </w:numPr>
+        <w:rPr>
+          <w:lang w:val="en-US"/>
+        </w:rPr>
+      </w:pPr>
+      <w:r>
+        <w:rPr>
+          <w:lang w:val="en-US"/>
+        </w:rPr>
+        <w:t xml:space="preserve">CPU usage: in </w:t>
+      </w:r>
+      <w:proofErr w:type="spellStart"/>
+      <w:r>
+        <w:rPr>
+          <w:lang w:val="en-US"/>
+        </w:rPr>
+        <w:t>millicores</w:t>
+      </w:r>
+      <w:proofErr w:type="spellEnd"/>
+      <w:r>
+        <w:rPr>
+          <w:lang w:val="en-US"/>
+        </w:rPr>
+        <w:t xml:space="preserve"> (</w:t>
+      </w:r>
+      <w:proofErr w:type="spellStart"/>
+      <w:r>
+        <w:rPr>
+          <w:lang w:val="en-US"/>
+        </w:rPr>
+        <w:t>mCPU</w:t>
+      </w:r>
+      <w:proofErr w:type="spellEnd"/>
+      <w:r>
+        <w:rPr>
+          <w:lang w:val="en-US"/>
+        </w:rPr>
+        <w:t>)</w:t>
+      </w:r>
+    </w:p>
+    <w:p>
+      <w:pPr>
+        <w:numPr>
+          <w:ilvl w:val="0"/>
+          <w:numId w:val="22"/>
+        </w:numPr>
+        <w:rPr>
+          <w:lang w:val="en-US"/>
+        </w:rPr>
+      </w:pPr>
+      <w:r>
+        <w:rPr>
+          <w:lang w:val="en-US"/>
+        </w:rPr>
+        <w:t>Memory usage: in bytes (working set, RSS)</w:t>
+      </w:r>
+    </w:p>
+    <w:p>
+      <w:pPr>
+        <w:numPr>
+          <w:ilvl w:val="0"/>
+          <w:numId w:val="22"/>
+        </w:numPr>
+        <w:rPr>
+          <w:lang w:val="en-US"/>
+        </w:rPr>
+      </w:pPr>
+      <w:r>
+        <w:rPr>
+          <w:lang w:val="en-US"/>
+        </w:rPr>
+        <w:t>CPU limit and Memory limit per container</w:t>
+      </w:r>
+    </w:p>
+    <w:p>
+      <w:pPr>
+        <w:rPr>
+          <w:lang w:val="en-US"/>
+        </w:rPr>
+      </w:pPr>
+      <w:r>
+        <w:rPr>
+          <w:lang w:val="en-US"/>
+        </w:rPr>
+        <w:t>How to collect without app instrumentation:</w:t>
+      </w:r>
+    </w:p>
+    <w:p>
+      <w:pPr>
+        <w:numPr>
+          <w:ilvl w:val="0"/>
+          <w:numId w:val="23"/>
+        </w:numPr>
+        <w:rPr>
+          <w:lang w:val="en-US"/>
+        </w:rPr>
+      </w:pPr>
+      <w:r>
+        <w:rPr>
+          <w:lang w:val="en-US"/>
+        </w:rPr>
+        <w:t>Use Kubernetes-native telemetry:</w:t>
+      </w:r>
+    </w:p>
+    <w:p>
+      <w:pPr>
+        <w:numPr>
+          <w:ilvl w:val="1"/>
+          <w:numId w:val="23"/>
+        </w:numPr>
+        <w:rPr>
+          <w:lang w:val="en-US"/>
+        </w:rPr>
+      </w:pPr>
+      <w:proofErr w:type="spellStart"/>
+      <w:r>
+        <w:rPr>
+          <w:lang w:val="en-US"/>
+        </w:rPr>
+        <w:t>cAdvisor</w:t>
+      </w:r>
+      <w:proofErr w:type="spellEnd"/>
+      <w:r>
+        <w:rPr>
+          <w:lang w:val="en-US"/>
+        </w:rPr>
+        <w:t xml:space="preserve"> (via </w:t>
+      </w:r>
+      <w:proofErr w:type="spellStart"/>
+      <w:r>
+        <w:rPr>
+          <w:lang w:val="en-US"/>
+        </w:rPr>
+        <w:t>kubelet</w:t>
+      </w:r>
+      <w:proofErr w:type="spellEnd"/>
+      <w:r>
+        <w:rPr>
+          <w:lang w:val="en-US"/>
+        </w:rPr>
+        <w:t>) collects container-level usage metrics.</w:t>
+      </w:r>
+    </w:p>
+    <w:p>
+      <w:pPr>
+        <w:numPr>
+          <w:ilvl w:val="1"/>
+          <w:numId w:val="23"/>
+        </w:numPr>
+        <w:rPr>
+          <w:lang w:val="en-US"/>
+        </w:rPr>
+      </w:pPr>
+      <w:r>
+        <w:rPr>
+          <w:lang w:val="en-US"/>
+        </w:rPr>
+        <w:t xml:space="preserve">Prometheus scrapes from </w:t>
+      </w:r>
+      <w:proofErr w:type="spellStart"/>
+      <w:r>
+        <w:rPr>
+          <w:lang w:val="en-US"/>
+        </w:rPr>
+        <w:t>kubelet</w:t>
+      </w:r>
+      <w:proofErr w:type="spellEnd"/>
+      <w:r>
+        <w:rPr>
+          <w:lang w:val="en-US"/>
+        </w:rPr>
+        <w:t xml:space="preserve">, </w:t>
+      </w:r>
+      <w:proofErr w:type="spellStart"/>
+      <w:r>
+        <w:rPr>
+          <w:lang w:val="en-US"/>
+        </w:rPr>
+        <w:t>kube</w:t>
+      </w:r>
+      <w:proofErr w:type="spellEnd"/>
+      <w:r>
+        <w:rPr>
+          <w:lang w:val="en-US"/>
+        </w:rPr>
+        <w:t>-state-metrics, or node-exporter.</w:t>
+      </w:r>
+    </w:p>
+    <w:p>
+      <w:pPr>
+        <w:rPr>
+          <w:lang w:val="en-US"/>
+        </w:rPr>
+      </w:pPr>
+      <w:r>
+        <w:rPr>
+          <w:lang w:val="en-US"/>
+        </w:rPr>
+        <w:t>Key Prometheus metrics:</w:t>
+      </w:r>
+    </w:p>
+    <w:p>
+      <w:pPr>
+        <w:numPr>
+          <w:ilvl w:val="0"/>
+          <w:numId w:val="24"/>
+        </w:numPr>
+        <w:rPr>
+          <w:lang w:val="en-US"/>
+        </w:rPr>
+      </w:pPr>
+      <w:proofErr w:type="spellStart"/>
+      <w:r>
+        <w:rPr>
+          <w:lang w:val="en-US"/>
+        </w:rPr>
+        <w:t>Container_cpu_usage_seconds_total</w:t>
+      </w:r>
+      <w:proofErr w:type="spellEnd"/>
+    </w:p>
+    <w:p>
+      <w:pPr>
+        <w:numPr>
+          <w:ilvl w:val="0"/>
+          <w:numId w:val="24"/>
+        </w:numPr>
+        <w:rPr>
+          <w:lang w:val="en-US"/>
+        </w:rPr>
+      </w:pPr>
+      <w:proofErr w:type="spellStart"/>
+      <w:r>
+        <w:rPr>
+          <w:lang w:val="en-US"/>
+        </w:rPr>
+        <w:t>Container_memory_working_set_bytes</w:t>
+      </w:r>
+      <w:proofErr w:type="spellEnd"/>
+    </w:p>
+    <w:p>
+      <w:pPr>
+        <w:numPr>
+          <w:ilvl w:val="0"/>
+          <w:numId w:val="24"/>
+        </w:numPr>
+        <w:rPr>
+          <w:lang w:val="en-US"/>
+        </w:rPr>
+      </w:pPr>
+      <w:proofErr w:type="spellStart"/>
+      <w:r>
+        <w:rPr>
+          <w:lang w:val="en-US"/>
+        </w:rPr>
+        <w:t>Kube_pod_container_resource_limits_cpu_cores</w:t>
+      </w:r>
+      <w:proofErr w:type="spellEnd"/>
+    </w:p>
+    <w:p>
+      <w:pPr>
+        <w:numPr>
+          <w:ilvl w:val="0"/>
+          <w:numId w:val="24"/>
+        </w:numPr>
+        <w:rPr>
+          <w:lang w:val="en-US"/>
+        </w:rPr>
+      </w:pPr>
+      <w:proofErr w:type="spellStart"/>
+      <w:r>
+        <w:rPr>
+          <w:lang w:val="en-US"/>
+        </w:rPr>
+        <w:t>Kube_pod_container_resource_limits_memory_bytes</w:t>
+      </w:r>
+      <w:proofErr w:type="spellEnd"/>
+    </w:p>
+    <w:p>
+      <w:pPr>
+        <w:rPr>
+          <w:lang w:val="en-US"/>
+        </w:rPr>
+      </w:pPr>
+      <w:r>
+        <w:rPr>
+          <w:lang w:val="en-US"/>
+        </w:rPr>
+        <w:t>These allow us to:</w:t>
+      </w:r>
+    </w:p>
+    <w:p>
+      <w:pPr>
+        <w:numPr>
+          <w:ilvl w:val="0"/>
+          <w:numId w:val="25"/>
+        </w:numPr>
+        <w:rPr>
+          <w:lang w:val="en-US"/>
+        </w:rPr>
+      </w:pPr>
+      <w:r>
+        <w:rPr>
+          <w:lang w:val="en-US"/>
+        </w:rPr>
+        <w:t>Detect overprovisioning (usage &lt;&lt; limit)</w:t>
+      </w:r>
+    </w:p>
+    <w:p>
+      <w:pPr>
+        <w:numPr>
+          <w:ilvl w:val="0"/>
+          <w:numId w:val="25"/>
+        </w:numPr>
+        <w:rPr>
+          <w:lang w:val="en-US"/>
+        </w:rPr>
+      </w:pPr>
+      <w:r>
+        <w:rPr>
+          <w:lang w:val="en-US"/>
+        </w:rPr>
+        <w:t>Identify throttling risks (usage ~ limit)</w:t>
+      </w:r>
+    </w:p>
+    <w:p>
+      <w:pPr>
+        <w:numPr>
+          <w:ilvl w:val="0"/>
+          <w:numId w:val="25"/>
+        </w:numPr>
+        <w:rPr>
+          <w:lang w:val="en-US"/>
+        </w:rPr>
+      </w:pPr>
+      <w:r>
+        <w:rPr>
+          <w:lang w:val="en-US"/>
+        </w:rPr>
+        <w:t>Feed usage-efficiency into RL/ML reward functions</w:t>
+      </w:r>
+    </w:p>
+    <w:p>
+      <w:pPr>
+        <w:rPr>
+          <w:lang w:val="en-US"/>
+        </w:rPr>
+      </w:pPr>
     </w:p>
     <w:p>
       <w:pPr>
@@ -1650,6 +2055,155 @@
 <file path=word/numbering.xml><?xml version="1.0" encoding="utf-8"?>
 <w:numbering xmlns:wpc="http://schemas.microsoft.com/office/word/2010/wordprocessingCanvas" xmlns:cx="http://schemas.microsoft.com/office/drawing/2014/chartex" xmlns:cx1="http://schemas.microsoft.com/office/drawing/2015/9/8/chartex" xmlns:cx2="http://schemas.microsoft.com/office/drawing/2015/10/21/chartex" xmlns:cx3="http://schemas.microsoft.com/office/drawing/2016/5/9/chartex" xmlns:cx4="http://schemas.microsoft.com/office/drawing/2016/5/10/chartex" xmlns:cx5="http://schemas.microsoft.com/office/drawing/2016/5/11/chartex" xmlns:cx6="http://schemas.microsoft.com/office/drawing/2016/5/12/chartex" xmlns:cx7="http://schemas.microsoft.com/office/drawing/2016/5/13/chartex" xmlns:cx8="http://schemas.microsoft.com/office/drawing/2016/5/14/chartex" xmlns:mc="http://schemas.openxmlformats.org/markup-compatibility/2006" xmlns:aink="http://schemas.microsoft.com/office/drawing/2016/ink" xmlns:am3d="http://schemas.microsoft.com/office/drawing/2017/model3d" xmlns:o="urn:schemas-microsoft-com:office:office" xmlns:oel="http://schemas.microsoft.com/office/2019/extlst" xmlns:r="http://schemas.openxmlformats.org/officeDocument/2006/relationships" xmlns:m="http://schemas.openxmlformats.org/officeDocument/2006/math" xmlns:v="urn:schemas-microsoft-com:vml" xmlns:wp14="http://schemas.microsoft.com/office/word/2010/wordprocessingDrawing" xmlns:wp="http://schemas.openxmlformats.org/drawingml/2006/wordprocessingDrawing" xmlns:w10="urn:schemas-microsoft-com:office:word" xmlns:w="http://schemas.openxmlformats.org/wordprocessingml/2006/main" xmlns:w14="http://schemas.microsoft.com/office/word/2010/wordml" xmlns:w15="http://schemas.microsoft.com/office/word/2012/wordml" xmlns:w16cex="http://schemas.microsoft.com/office/word/2018/wordml/cex" xmlns:w16cid="http://schemas.microsoft.com/office/word/2016/wordml/cid" xmlns:w16="http://schemas.microsoft.com/office/word/2018/wordml" xmlns:w16du="http://schemas.microsoft.com/office/word/2023/wordml/word16du" xmlns:w16sdtdh="http://schemas.microsoft.com/office/word/2020/wordml/sdtdatahash" xmlns:w16sdtfl="http://schemas.microsoft.com/office/word/2024/wordml/sdtformatlock" xmlns:w16se="http://schemas.microsoft.com/office/word/2015/wordml/symex" xmlns:wpg="http://schemas.microsoft.com/office/word/2010/wordprocessingGroup" xmlns:wpi="http://schemas.microsoft.com/office/word/2010/wordprocessingInk" xmlns:wne="http://schemas.microsoft.com/office/word/2006/wordml" xmlns:wps="http://schemas.microsoft.com/office/word/2010/wordprocessingShape" mc:Ignorable="w14 w15 w16se w16cid w16 w16cex w16sdtdh w16sdtfl w16du wp14">
   <w:abstractNum w:abstractNumId="0" w15:restartNumberingAfterBreak="0">
+    <w:nsid w:val="099A7D4A"/>
+    <w:multiLevelType w:val="multilevel"/>
+    <w:tmpl w:val="B16C3406"/>
+    <w:lvl w:ilvl="0">
+      <w:start w:val="1"/>
+      <w:numFmt w:val="bullet"/>
+      <w:lvlText w:val=""/>
+      <w:lvlJc w:val="left"/>
+      <w:pPr>
+        <w:tabs>
+          <w:tab w:val="num" w:pos="720"/>
+        </w:tabs>
+        <w:ind w:left="720" w:hanging="360"/>
+      </w:pPr>
+      <w:rPr>
+        <w:rFonts w:ascii="Symbol" w:hAnsi="Symbol" w:hint="default"/>
+        <w:sz w:val="20"/>
+      </w:rPr>
+    </w:lvl>
+    <w:lvl w:ilvl="1" w:tentative="1">
+      <w:start w:val="1"/>
+      <w:numFmt w:val="bullet"/>
+      <w:lvlText w:val="o"/>
+      <w:lvlJc w:val="left"/>
+      <w:pPr>
+        <w:tabs>
+          <w:tab w:val="num" w:pos="1440"/>
+        </w:tabs>
+        <w:ind w:left="1440" w:hanging="360"/>
+      </w:pPr>
+      <w:rPr>
+        <w:rFonts w:ascii="Courier New" w:hAnsi="Courier New" w:hint="default"/>
+        <w:sz w:val="20"/>
+      </w:rPr>
+    </w:lvl>
+    <w:lvl w:ilvl="2" w:tentative="1">
+      <w:start w:val="1"/>
+      <w:numFmt w:val="bullet"/>
+      <w:lvlText w:val=""/>
+      <w:lvlJc w:val="left"/>
+      <w:pPr>
+        <w:tabs>
+          <w:tab w:val="num" w:pos="2160"/>
+        </w:tabs>
+        <w:ind w:left="2160" w:hanging="360"/>
+      </w:pPr>
+      <w:rPr>
+        <w:rFonts w:ascii="Wingdings" w:hAnsi="Wingdings" w:hint="default"/>
+        <w:sz w:val="20"/>
+      </w:rPr>
+    </w:lvl>
+    <w:lvl w:ilvl="3" w:tentative="1">
+      <w:start w:val="1"/>
+      <w:numFmt w:val="bullet"/>
+      <w:lvlText w:val=""/>
+      <w:lvlJc w:val="left"/>
+      <w:pPr>
+        <w:tabs>
+          <w:tab w:val="num" w:pos="2880"/>
+        </w:tabs>
+        <w:ind w:left="2880" w:hanging="360"/>
+      </w:pPr>
+      <w:rPr>
+        <w:rFonts w:ascii="Wingdings" w:hAnsi="Wingdings" w:hint="default"/>
+        <w:sz w:val="20"/>
+      </w:rPr>
+    </w:lvl>
+    <w:lvl w:ilvl="4" w:tentative="1">
+      <w:start w:val="1"/>
+      <w:numFmt w:val="bullet"/>
+      <w:lvlText w:val=""/>
+      <w:lvlJc w:val="left"/>
+      <w:pPr>
+        <w:tabs>
+          <w:tab w:val="num" w:pos="3600"/>
+        </w:tabs>
+        <w:ind w:left="3600" w:hanging="360"/>
+      </w:pPr>
+      <w:rPr>
+        <w:rFonts w:ascii="Wingdings" w:hAnsi="Wingdings" w:hint="default"/>
+        <w:sz w:val="20"/>
+      </w:rPr>
+    </w:lvl>
+    <w:lvl w:ilvl="5" w:tentative="1">
+      <w:start w:val="1"/>
+      <w:numFmt w:val="bullet"/>
+      <w:lvlText w:val=""/>
+      <w:lvlJc w:val="left"/>
+      <w:pPr>
+        <w:tabs>
+          <w:tab w:val="num" w:pos="4320"/>
+        </w:tabs>
+        <w:ind w:left="4320" w:hanging="360"/>
+      </w:pPr>
+      <w:rPr>
+        <w:rFonts w:ascii="Wingdings" w:hAnsi="Wingdings" w:hint="default"/>
+        <w:sz w:val="20"/>
+      </w:rPr>
+    </w:lvl>
+    <w:lvl w:ilvl="6" w:tentative="1">
+      <w:start w:val="1"/>
+      <w:numFmt w:val="bullet"/>
+      <w:lvlText w:val=""/>
+      <w:lvlJc w:val="left"/>
+      <w:pPr>
+        <w:tabs>
+          <w:tab w:val="num" w:pos="5040"/>
+        </w:tabs>
+        <w:ind w:left="5040" w:hanging="360"/>
+      </w:pPr>
+      <w:rPr>
+        <w:rFonts w:ascii="Wingdings" w:hAnsi="Wingdings" w:hint="default"/>
+        <w:sz w:val="20"/>
+      </w:rPr>
+    </w:lvl>
+    <w:lvl w:ilvl="7" w:tentative="1">
+      <w:start w:val="1"/>
+      <w:numFmt w:val="bullet"/>
+      <w:lvlText w:val=""/>
+      <w:lvlJc w:val="left"/>
+      <w:pPr>
+        <w:tabs>
+          <w:tab w:val="num" w:pos="5760"/>
+        </w:tabs>
+        <w:ind w:left="5760" w:hanging="360"/>
+      </w:pPr>
+      <w:rPr>
+        <w:rFonts w:ascii="Wingdings" w:hAnsi="Wingdings" w:hint="default"/>
+        <w:sz w:val="20"/>
+      </w:rPr>
+    </w:lvl>
+    <w:lvl w:ilvl="8" w:tentative="1">
+      <w:start w:val="1"/>
+      <w:numFmt w:val="bullet"/>
+      <w:lvlText w:val=""/>
+      <w:lvlJc w:val="left"/>
+      <w:pPr>
+        <w:tabs>
+          <w:tab w:val="num" w:pos="6480"/>
+        </w:tabs>
+        <w:ind w:left="6480" w:hanging="360"/>
+      </w:pPr>
+      <w:rPr>
+        <w:rFonts w:ascii="Wingdings" w:hAnsi="Wingdings" w:hint="default"/>
+        <w:sz w:val="20"/>
+      </w:rPr>
+    </w:lvl>
+  </w:abstractNum>
+  <w:abstractNum w:abstractNumId="1" w15:restartNumberingAfterBreak="0">
     <w:nsid w:val="0E655A77"/>
     <w:multiLevelType w:val="multilevel"/>
     <w:tmpl w:val="A372D254"/>
@@ -1798,7 +2352,269 @@
       </w:rPr>
     </w:lvl>
   </w:abstractNum>
-  <w:abstractNum w:abstractNumId="1" w15:restartNumberingAfterBreak="0">
+  <w:abstractNum w:abstractNumId="2" w15:restartNumberingAfterBreak="0">
+    <w:nsid w:val="150231F4"/>
+    <w:multiLevelType w:val="multilevel"/>
+    <w:tmpl w:val="15F836C2"/>
+    <w:lvl w:ilvl="0">
+      <w:start w:val="1"/>
+      <w:numFmt w:val="bullet"/>
+      <w:lvlText w:val=""/>
+      <w:lvlJc w:val="left"/>
+      <w:pPr>
+        <w:tabs>
+          <w:tab w:val="num" w:pos="720"/>
+        </w:tabs>
+        <w:ind w:left="720" w:hanging="360"/>
+      </w:pPr>
+      <w:rPr>
+        <w:rFonts w:ascii="Symbol" w:hAnsi="Symbol" w:hint="default"/>
+        <w:sz w:val="20"/>
+      </w:rPr>
+    </w:lvl>
+    <w:lvl w:ilvl="1" w:tentative="1">
+      <w:start w:val="1"/>
+      <w:numFmt w:val="bullet"/>
+      <w:lvlText w:val="o"/>
+      <w:lvlJc w:val="left"/>
+      <w:pPr>
+        <w:tabs>
+          <w:tab w:val="num" w:pos="1440"/>
+        </w:tabs>
+        <w:ind w:left="1440" w:hanging="360"/>
+      </w:pPr>
+      <w:rPr>
+        <w:rFonts w:ascii="Courier New" w:hAnsi="Courier New" w:hint="default"/>
+        <w:sz w:val="20"/>
+      </w:rPr>
+    </w:lvl>
+    <w:lvl w:ilvl="2" w:tentative="1">
+      <w:start w:val="1"/>
+      <w:numFmt w:val="bullet"/>
+      <w:lvlText w:val=""/>
+      <w:lvlJc w:val="left"/>
+      <w:pPr>
+        <w:tabs>
+          <w:tab w:val="num" w:pos="2160"/>
+        </w:tabs>
+        <w:ind w:left="2160" w:hanging="360"/>
+      </w:pPr>
+      <w:rPr>
+        <w:rFonts w:ascii="Wingdings" w:hAnsi="Wingdings" w:hint="default"/>
+        <w:sz w:val="20"/>
+      </w:rPr>
+    </w:lvl>
+    <w:lvl w:ilvl="3" w:tentative="1">
+      <w:start w:val="1"/>
+      <w:numFmt w:val="bullet"/>
+      <w:lvlText w:val=""/>
+      <w:lvlJc w:val="left"/>
+      <w:pPr>
+        <w:tabs>
+          <w:tab w:val="num" w:pos="2880"/>
+        </w:tabs>
+        <w:ind w:left="2880" w:hanging="360"/>
+      </w:pPr>
+      <w:rPr>
+        <w:rFonts w:ascii="Wingdings" w:hAnsi="Wingdings" w:hint="default"/>
+        <w:sz w:val="20"/>
+      </w:rPr>
+    </w:lvl>
+    <w:lvl w:ilvl="4" w:tentative="1">
+      <w:start w:val="1"/>
+      <w:numFmt w:val="bullet"/>
+      <w:lvlText w:val=""/>
+      <w:lvlJc w:val="left"/>
+      <w:pPr>
+        <w:tabs>
+          <w:tab w:val="num" w:pos="3600"/>
+        </w:tabs>
+        <w:ind w:left="3600" w:hanging="360"/>
+      </w:pPr>
+      <w:rPr>
+        <w:rFonts w:ascii="Wingdings" w:hAnsi="Wingdings" w:hint="default"/>
+        <w:sz w:val="20"/>
+      </w:rPr>
+    </w:lvl>
+    <w:lvl w:ilvl="5" w:tentative="1">
+      <w:start w:val="1"/>
+      <w:numFmt w:val="bullet"/>
+      <w:lvlText w:val=""/>
+      <w:lvlJc w:val="left"/>
+      <w:pPr>
+        <w:tabs>
+          <w:tab w:val="num" w:pos="4320"/>
+        </w:tabs>
+        <w:ind w:left="4320" w:hanging="360"/>
+      </w:pPr>
+      <w:rPr>
+        <w:rFonts w:ascii="Wingdings" w:hAnsi="Wingdings" w:hint="default"/>
+        <w:sz w:val="20"/>
+      </w:rPr>
+    </w:lvl>
+    <w:lvl w:ilvl="6" w:tentative="1">
+      <w:start w:val="1"/>
+      <w:numFmt w:val="bullet"/>
+      <w:lvlText w:val=""/>
+      <w:lvlJc w:val="left"/>
+      <w:pPr>
+        <w:tabs>
+          <w:tab w:val="num" w:pos="5040"/>
+        </w:tabs>
+        <w:ind w:left="5040" w:hanging="360"/>
+      </w:pPr>
+      <w:rPr>
+        <w:rFonts w:ascii="Wingdings" w:hAnsi="Wingdings" w:hint="default"/>
+        <w:sz w:val="20"/>
+      </w:rPr>
+    </w:lvl>
+    <w:lvl w:ilvl="7" w:tentative="1">
+      <w:start w:val="1"/>
+      <w:numFmt w:val="bullet"/>
+      <w:lvlText w:val=""/>
+      <w:lvlJc w:val="left"/>
+      <w:pPr>
+        <w:tabs>
+          <w:tab w:val="num" w:pos="5760"/>
+        </w:tabs>
+        <w:ind w:left="5760" w:hanging="360"/>
+      </w:pPr>
+      <w:rPr>
+        <w:rFonts w:ascii="Wingdings" w:hAnsi="Wingdings" w:hint="default"/>
+        <w:sz w:val="20"/>
+      </w:rPr>
+    </w:lvl>
+    <w:lvl w:ilvl="8" w:tentative="1">
+      <w:start w:val="1"/>
+      <w:numFmt w:val="bullet"/>
+      <w:lvlText w:val=""/>
+      <w:lvlJc w:val="left"/>
+      <w:pPr>
+        <w:tabs>
+          <w:tab w:val="num" w:pos="6480"/>
+        </w:tabs>
+        <w:ind w:left="6480" w:hanging="360"/>
+      </w:pPr>
+      <w:rPr>
+        <w:rFonts w:ascii="Wingdings" w:hAnsi="Wingdings" w:hint="default"/>
+        <w:sz w:val="20"/>
+      </w:rPr>
+    </w:lvl>
+  </w:abstractNum>
+  <w:abstractNum w:abstractNumId="3" w15:restartNumberingAfterBreak="0">
+    <w:nsid w:val="20C02583"/>
+    <w:multiLevelType w:val="multilevel"/>
+    <w:tmpl w:val="AFE8CB26"/>
+    <w:lvl w:ilvl="0">
+      <w:start w:val="1"/>
+      <w:numFmt w:val="decimal"/>
+      <w:lvlText w:val="%1."/>
+      <w:lvlJc w:val="left"/>
+      <w:pPr>
+        <w:tabs>
+          <w:tab w:val="num" w:pos="720"/>
+        </w:tabs>
+        <w:ind w:left="720" w:hanging="360"/>
+      </w:pPr>
+    </w:lvl>
+    <w:lvl w:ilvl="1" w:tentative="1">
+      <w:start w:val="1"/>
+      <w:numFmt w:val="decimal"/>
+      <w:lvlText w:val="%2."/>
+      <w:lvlJc w:val="left"/>
+      <w:pPr>
+        <w:tabs>
+          <w:tab w:val="num" w:pos="1440"/>
+        </w:tabs>
+        <w:ind w:left="1440" w:hanging="360"/>
+      </w:pPr>
+    </w:lvl>
+    <w:lvl w:ilvl="2" w:tentative="1">
+      <w:start w:val="1"/>
+      <w:numFmt w:val="decimal"/>
+      <w:lvlText w:val="%3."/>
+      <w:lvlJc w:val="left"/>
+      <w:pPr>
+        <w:tabs>
+          <w:tab w:val="num" w:pos="2160"/>
+        </w:tabs>
+        <w:ind w:left="2160" w:hanging="360"/>
+      </w:pPr>
+    </w:lvl>
+    <w:lvl w:ilvl="3" w:tentative="1">
+      <w:start w:val="1"/>
+      <w:numFmt w:val="decimal"/>
+      <w:lvlText w:val="%4."/>
+      <w:lvlJc w:val="left"/>
+      <w:pPr>
+        <w:tabs>
+          <w:tab w:val="num" w:pos="2880"/>
+        </w:tabs>
+        <w:ind w:left="2880" w:hanging="360"/>
+      </w:pPr>
+    </w:lvl>
+    <w:lvl w:ilvl="4" w:tentative="1">
+      <w:start w:val="1"/>
+      <w:numFmt w:val="decimal"/>
+      <w:lvlText w:val="%5."/>
+      <w:lvlJc w:val="left"/>
+      <w:pPr>
+        <w:tabs>
+          <w:tab w:val="num" w:pos="3600"/>
+        </w:tabs>
+        <w:ind w:left="3600" w:hanging="360"/>
+      </w:pPr>
+    </w:lvl>
+    <w:lvl w:ilvl="5" w:tentative="1">
+      <w:start w:val="1"/>
+      <w:numFmt w:val="decimal"/>
+      <w:lvlText w:val="%6."/>
+      <w:lvlJc w:val="left"/>
+      <w:pPr>
+        <w:tabs>
+          <w:tab w:val="num" w:pos="4320"/>
+        </w:tabs>
+        <w:ind w:left="4320" w:hanging="360"/>
+      </w:pPr>
+    </w:lvl>
+    <w:lvl w:ilvl="6" w:tentative="1">
+      <w:start w:val="1"/>
+      <w:numFmt w:val="decimal"/>
+      <w:lvlText w:val="%7."/>
+      <w:lvlJc w:val="left"/>
+      <w:pPr>
+        <w:tabs>
+          <w:tab w:val="num" w:pos="5040"/>
+        </w:tabs>
+        <w:ind w:left="5040" w:hanging="360"/>
+      </w:pPr>
+    </w:lvl>
+    <w:lvl w:ilvl="7" w:tentative="1">
+      <w:start w:val="1"/>
+      <w:numFmt w:val="decimal"/>
+      <w:lvlText w:val="%8."/>
+      <w:lvlJc w:val="left"/>
+      <w:pPr>
+        <w:tabs>
+          <w:tab w:val="num" w:pos="5760"/>
+        </w:tabs>
+        <w:ind w:left="5760" w:hanging="360"/>
+      </w:pPr>
+    </w:lvl>
+    <w:lvl w:ilvl="8" w:tentative="1">
+      <w:start w:val="1"/>
+      <w:numFmt w:val="decimal"/>
+      <w:lvlText w:val="%9."/>
+      <w:lvlJc w:val="left"/>
+      <w:pPr>
+        <w:tabs>
+          <w:tab w:val="num" w:pos="6480"/>
+        </w:tabs>
+        <w:ind w:left="6480" w:hanging="360"/>
+      </w:pPr>
+    </w:lvl>
+  </w:abstractNum>
+  <w:abstractNum w:abstractNumId="4" w15:restartNumberingAfterBreak="0">
     <w:nsid w:val="223037A2"/>
     <w:multiLevelType w:val="multilevel"/>
     <w:tmpl w:val="0854CDC6"/>
@@ -1911,7 +2727,7 @@
       </w:pPr>
     </w:lvl>
   </w:abstractNum>
-  <w:abstractNum w:abstractNumId="2" w15:restartNumberingAfterBreak="0">
+  <w:abstractNum w:abstractNumId="5" w15:restartNumberingAfterBreak="0">
     <w:nsid w:val="260954EF"/>
     <w:multiLevelType w:val="multilevel"/>
     <w:tmpl w:val="496E5348"/>
@@ -2060,7 +2876,7 @@
       </w:rPr>
     </w:lvl>
   </w:abstractNum>
-  <w:abstractNum w:abstractNumId="3" w15:restartNumberingAfterBreak="0">
+  <w:abstractNum w:abstractNumId="6" w15:restartNumberingAfterBreak="0">
     <w:nsid w:val="27511602"/>
     <w:multiLevelType w:val="multilevel"/>
     <w:tmpl w:val="068A33F0"/>
@@ -2209,7 +3025,7 @@
       </w:rPr>
     </w:lvl>
   </w:abstractNum>
-  <w:abstractNum w:abstractNumId="4" w15:restartNumberingAfterBreak="0">
+  <w:abstractNum w:abstractNumId="7" w15:restartNumberingAfterBreak="0">
     <w:nsid w:val="28B97250"/>
     <w:multiLevelType w:val="multilevel"/>
     <w:tmpl w:val="7B9A4C1E"/>
@@ -2358,7 +3174,7 @@
       </w:rPr>
     </w:lvl>
   </w:abstractNum>
-  <w:abstractNum w:abstractNumId="5" w15:restartNumberingAfterBreak="0">
+  <w:abstractNum w:abstractNumId="8" w15:restartNumberingAfterBreak="0">
     <w:nsid w:val="28BD09C0"/>
     <w:multiLevelType w:val="multilevel"/>
     <w:tmpl w:val="96642936"/>
@@ -2471,7 +3287,7 @@
       </w:pPr>
     </w:lvl>
   </w:abstractNum>
-  <w:abstractNum w:abstractNumId="6" w15:restartNumberingAfterBreak="0">
+  <w:abstractNum w:abstractNumId="9" w15:restartNumberingAfterBreak="0">
     <w:nsid w:val="2DE0278C"/>
     <w:multiLevelType w:val="multilevel"/>
     <w:tmpl w:val="CBAACCA2"/>
@@ -2584,7 +3400,156 @@
       </w:pPr>
     </w:lvl>
   </w:abstractNum>
-  <w:abstractNum w:abstractNumId="7" w15:restartNumberingAfterBreak="0">
+  <w:abstractNum w:abstractNumId="10" w15:restartNumberingAfterBreak="0">
+    <w:nsid w:val="3F3771E0"/>
+    <w:multiLevelType w:val="multilevel"/>
+    <w:tmpl w:val="CBF63B18"/>
+    <w:lvl w:ilvl="0">
+      <w:start w:val="1"/>
+      <w:numFmt w:val="bullet"/>
+      <w:lvlText w:val=""/>
+      <w:lvlJc w:val="left"/>
+      <w:pPr>
+        <w:tabs>
+          <w:tab w:val="num" w:pos="720"/>
+        </w:tabs>
+        <w:ind w:left="720" w:hanging="360"/>
+      </w:pPr>
+      <w:rPr>
+        <w:rFonts w:ascii="Symbol" w:hAnsi="Symbol" w:hint="default"/>
+        <w:sz w:val="20"/>
+      </w:rPr>
+    </w:lvl>
+    <w:lvl w:ilvl="1" w:tentative="1">
+      <w:start w:val="1"/>
+      <w:numFmt w:val="bullet"/>
+      <w:lvlText w:val="o"/>
+      <w:lvlJc w:val="left"/>
+      <w:pPr>
+        <w:tabs>
+          <w:tab w:val="num" w:pos="1440"/>
+        </w:tabs>
+        <w:ind w:left="1440" w:hanging="360"/>
+      </w:pPr>
+      <w:rPr>
+        <w:rFonts w:ascii="Courier New" w:hAnsi="Courier New" w:hint="default"/>
+        <w:sz w:val="20"/>
+      </w:rPr>
+    </w:lvl>
+    <w:lvl w:ilvl="2" w:tentative="1">
+      <w:start w:val="1"/>
+      <w:numFmt w:val="bullet"/>
+      <w:lvlText w:val=""/>
+      <w:lvlJc w:val="left"/>
+      <w:pPr>
+        <w:tabs>
+          <w:tab w:val="num" w:pos="2160"/>
+        </w:tabs>
+        <w:ind w:left="2160" w:hanging="360"/>
+      </w:pPr>
+      <w:rPr>
+        <w:rFonts w:ascii="Wingdings" w:hAnsi="Wingdings" w:hint="default"/>
+        <w:sz w:val="20"/>
+      </w:rPr>
+    </w:lvl>
+    <w:lvl w:ilvl="3" w:tentative="1">
+      <w:start w:val="1"/>
+      <w:numFmt w:val="bullet"/>
+      <w:lvlText w:val=""/>
+      <w:lvlJc w:val="left"/>
+      <w:pPr>
+        <w:tabs>
+          <w:tab w:val="num" w:pos="2880"/>
+        </w:tabs>
+        <w:ind w:left="2880" w:hanging="360"/>
+      </w:pPr>
+      <w:rPr>
+        <w:rFonts w:ascii="Wingdings" w:hAnsi="Wingdings" w:hint="default"/>
+        <w:sz w:val="20"/>
+      </w:rPr>
+    </w:lvl>
+    <w:lvl w:ilvl="4" w:tentative="1">
+      <w:start w:val="1"/>
+      <w:numFmt w:val="bullet"/>
+      <w:lvlText w:val=""/>
+      <w:lvlJc w:val="left"/>
+      <w:pPr>
+        <w:tabs>
+          <w:tab w:val="num" w:pos="3600"/>
+        </w:tabs>
+        <w:ind w:left="3600" w:hanging="360"/>
+      </w:pPr>
+      <w:rPr>
+        <w:rFonts w:ascii="Wingdings" w:hAnsi="Wingdings" w:hint="default"/>
+        <w:sz w:val="20"/>
+      </w:rPr>
+    </w:lvl>
+    <w:lvl w:ilvl="5" w:tentative="1">
+      <w:start w:val="1"/>
+      <w:numFmt w:val="bullet"/>
+      <w:lvlText w:val=""/>
+      <w:lvlJc w:val="left"/>
+      <w:pPr>
+        <w:tabs>
+          <w:tab w:val="num" w:pos="4320"/>
+        </w:tabs>
+        <w:ind w:left="4320" w:hanging="360"/>
+      </w:pPr>
+      <w:rPr>
+        <w:rFonts w:ascii="Wingdings" w:hAnsi="Wingdings" w:hint="default"/>
+        <w:sz w:val="20"/>
+      </w:rPr>
+    </w:lvl>
+    <w:lvl w:ilvl="6" w:tentative="1">
+      <w:start w:val="1"/>
+      <w:numFmt w:val="bullet"/>
+      <w:lvlText w:val=""/>
+      <w:lvlJc w:val="left"/>
+      <w:pPr>
+        <w:tabs>
+          <w:tab w:val="num" w:pos="5040"/>
+        </w:tabs>
+        <w:ind w:left="5040" w:hanging="360"/>
+      </w:pPr>
+      <w:rPr>
+        <w:rFonts w:ascii="Wingdings" w:hAnsi="Wingdings" w:hint="default"/>
+        <w:sz w:val="20"/>
+      </w:rPr>
+    </w:lvl>
+    <w:lvl w:ilvl="7" w:tentative="1">
+      <w:start w:val="1"/>
+      <w:numFmt w:val="bullet"/>
+      <w:lvlText w:val=""/>
+      <w:lvlJc w:val="left"/>
+      <w:pPr>
+        <w:tabs>
+          <w:tab w:val="num" w:pos="5760"/>
+        </w:tabs>
+        <w:ind w:left="5760" w:hanging="360"/>
+      </w:pPr>
+      <w:rPr>
+        <w:rFonts w:ascii="Wingdings" w:hAnsi="Wingdings" w:hint="default"/>
+        <w:sz w:val="20"/>
+      </w:rPr>
+    </w:lvl>
+    <w:lvl w:ilvl="8" w:tentative="1">
+      <w:start w:val="1"/>
+      <w:numFmt w:val="bullet"/>
+      <w:lvlText w:val=""/>
+      <w:lvlJc w:val="left"/>
+      <w:pPr>
+        <w:tabs>
+          <w:tab w:val="num" w:pos="6480"/>
+        </w:tabs>
+        <w:ind w:left="6480" w:hanging="360"/>
+      </w:pPr>
+      <w:rPr>
+        <w:rFonts w:ascii="Wingdings" w:hAnsi="Wingdings" w:hint="default"/>
+        <w:sz w:val="20"/>
+      </w:rPr>
+    </w:lvl>
+  </w:abstractNum>
+  <w:abstractNum w:abstractNumId="11" w15:restartNumberingAfterBreak="0">
     <w:nsid w:val="41F760F1"/>
     <w:multiLevelType w:val="hybridMultilevel"/>
     <w:tmpl w:val="C4963EF6"/>
@@ -2697,7 +3662,7 @@
       </w:rPr>
     </w:lvl>
   </w:abstractNum>
-  <w:abstractNum w:abstractNumId="8" w15:restartNumberingAfterBreak="0">
+  <w:abstractNum w:abstractNumId="12" w15:restartNumberingAfterBreak="0">
     <w:nsid w:val="48B04463"/>
     <w:multiLevelType w:val="multilevel"/>
     <w:tmpl w:val="B7C8271C"/>
@@ -2846,7 +3811,7 @@
       </w:rPr>
     </w:lvl>
   </w:abstractNum>
-  <w:abstractNum w:abstractNumId="9" w15:restartNumberingAfterBreak="0">
+  <w:abstractNum w:abstractNumId="13" w15:restartNumberingAfterBreak="0">
     <w:nsid w:val="4A8C27B6"/>
     <w:multiLevelType w:val="multilevel"/>
     <w:tmpl w:val="478AEC50"/>
@@ -2995,7 +3960,7 @@
       </w:rPr>
     </w:lvl>
   </w:abstractNum>
-  <w:abstractNum w:abstractNumId="10" w15:restartNumberingAfterBreak="0">
+  <w:abstractNum w:abstractNumId="14" w15:restartNumberingAfterBreak="0">
     <w:nsid w:val="4C825701"/>
     <w:multiLevelType w:val="multilevel"/>
     <w:tmpl w:val="36B2D506"/>
@@ -3144,7 +4109,7 @@
       </w:rPr>
     </w:lvl>
   </w:abstractNum>
-  <w:abstractNum w:abstractNumId="11" w15:restartNumberingAfterBreak="0">
+  <w:abstractNum w:abstractNumId="15" w15:restartNumberingAfterBreak="0">
     <w:nsid w:val="5DBC3FC5"/>
     <w:multiLevelType w:val="multilevel"/>
     <w:tmpl w:val="2EFC06C2"/>
@@ -3293,7 +4258,7 @@
       </w:rPr>
     </w:lvl>
   </w:abstractNum>
-  <w:abstractNum w:abstractNumId="12" w15:restartNumberingAfterBreak="0">
+  <w:abstractNum w:abstractNumId="16" w15:restartNumberingAfterBreak="0">
     <w:nsid w:val="5F365C35"/>
     <w:multiLevelType w:val="multilevel"/>
     <w:tmpl w:val="4F8AFB88"/>
@@ -3442,7 +4407,7 @@
       </w:rPr>
     </w:lvl>
   </w:abstractNum>
-  <w:abstractNum w:abstractNumId="13" w15:restartNumberingAfterBreak="0">
+  <w:abstractNum w:abstractNumId="17" w15:restartNumberingAfterBreak="0">
     <w:nsid w:val="62286744"/>
     <w:multiLevelType w:val="multilevel"/>
     <w:tmpl w:val="F26E0D80"/>
@@ -3555,7 +4520,156 @@
       </w:pPr>
     </w:lvl>
   </w:abstractNum>
-  <w:abstractNum w:abstractNumId="14" w15:restartNumberingAfterBreak="0">
+  <w:abstractNum w:abstractNumId="18" w15:restartNumberingAfterBreak="0">
+    <w:nsid w:val="639D42DB"/>
+    <w:multiLevelType w:val="multilevel"/>
+    <w:tmpl w:val="3F865BB2"/>
+    <w:lvl w:ilvl="0">
+      <w:start w:val="1"/>
+      <w:numFmt w:val="bullet"/>
+      <w:lvlText w:val=""/>
+      <w:lvlJc w:val="left"/>
+      <w:pPr>
+        <w:tabs>
+          <w:tab w:val="num" w:pos="720"/>
+        </w:tabs>
+        <w:ind w:left="720" w:hanging="360"/>
+      </w:pPr>
+      <w:rPr>
+        <w:rFonts w:ascii="Symbol" w:hAnsi="Symbol" w:hint="default"/>
+        <w:sz w:val="20"/>
+      </w:rPr>
+    </w:lvl>
+    <w:lvl w:ilvl="1">
+      <w:start w:val="1"/>
+      <w:numFmt w:val="bullet"/>
+      <w:lvlText w:val="o"/>
+      <w:lvlJc w:val="left"/>
+      <w:pPr>
+        <w:tabs>
+          <w:tab w:val="num" w:pos="1440"/>
+        </w:tabs>
+        <w:ind w:left="1440" w:hanging="360"/>
+      </w:pPr>
+      <w:rPr>
+        <w:rFonts w:ascii="Courier New" w:hAnsi="Courier New" w:hint="default"/>
+        <w:sz w:val="20"/>
+      </w:rPr>
+    </w:lvl>
+    <w:lvl w:ilvl="2" w:tentative="1">
+      <w:start w:val="1"/>
+      <w:numFmt w:val="bullet"/>
+      <w:lvlText w:val=""/>
+      <w:lvlJc w:val="left"/>
+      <w:pPr>
+        <w:tabs>
+          <w:tab w:val="num" w:pos="2160"/>
+        </w:tabs>
+        <w:ind w:left="2160" w:hanging="360"/>
+      </w:pPr>
+      <w:rPr>
+        <w:rFonts w:ascii="Wingdings" w:hAnsi="Wingdings" w:hint="default"/>
+        <w:sz w:val="20"/>
+      </w:rPr>
+    </w:lvl>
+    <w:lvl w:ilvl="3" w:tentative="1">
+      <w:start w:val="1"/>
+      <w:numFmt w:val="bullet"/>
+      <w:lvlText w:val=""/>
+      <w:lvlJc w:val="left"/>
+      <w:pPr>
+        <w:tabs>
+          <w:tab w:val="num" w:pos="2880"/>
+        </w:tabs>
+        <w:ind w:left="2880" w:hanging="360"/>
+      </w:pPr>
+      <w:rPr>
+        <w:rFonts w:ascii="Wingdings" w:hAnsi="Wingdings" w:hint="default"/>
+        <w:sz w:val="20"/>
+      </w:rPr>
+    </w:lvl>
+    <w:lvl w:ilvl="4" w:tentative="1">
+      <w:start w:val="1"/>
+      <w:numFmt w:val="bullet"/>
+      <w:lvlText w:val=""/>
+      <w:lvlJc w:val="left"/>
+      <w:pPr>
+        <w:tabs>
+          <w:tab w:val="num" w:pos="3600"/>
+        </w:tabs>
+        <w:ind w:left="3600" w:hanging="360"/>
+      </w:pPr>
+      <w:rPr>
+        <w:rFonts w:ascii="Wingdings" w:hAnsi="Wingdings" w:hint="default"/>
+        <w:sz w:val="20"/>
+      </w:rPr>
+    </w:lvl>
+    <w:lvl w:ilvl="5" w:tentative="1">
+      <w:start w:val="1"/>
+      <w:numFmt w:val="bullet"/>
+      <w:lvlText w:val=""/>
+      <w:lvlJc w:val="left"/>
+      <w:pPr>
+        <w:tabs>
+          <w:tab w:val="num" w:pos="4320"/>
+        </w:tabs>
+        <w:ind w:left="4320" w:hanging="360"/>
+      </w:pPr>
+      <w:rPr>
+        <w:rFonts w:ascii="Wingdings" w:hAnsi="Wingdings" w:hint="default"/>
+        <w:sz w:val="20"/>
+      </w:rPr>
+    </w:lvl>
+    <w:lvl w:ilvl="6" w:tentative="1">
+      <w:start w:val="1"/>
+      <w:numFmt w:val="bullet"/>
+      <w:lvlText w:val=""/>
+      <w:lvlJc w:val="left"/>
+      <w:pPr>
+        <w:tabs>
+          <w:tab w:val="num" w:pos="5040"/>
+        </w:tabs>
+        <w:ind w:left="5040" w:hanging="360"/>
+      </w:pPr>
+      <w:rPr>
+        <w:rFonts w:ascii="Wingdings" w:hAnsi="Wingdings" w:hint="default"/>
+        <w:sz w:val="20"/>
+      </w:rPr>
+    </w:lvl>
+    <w:lvl w:ilvl="7" w:tentative="1">
+      <w:start w:val="1"/>
+      <w:numFmt w:val="bullet"/>
+      <w:lvlText w:val=""/>
+      <w:lvlJc w:val="left"/>
+      <w:pPr>
+        <w:tabs>
+          <w:tab w:val="num" w:pos="5760"/>
+        </w:tabs>
+        <w:ind w:left="5760" w:hanging="360"/>
+      </w:pPr>
+      <w:rPr>
+        <w:rFonts w:ascii="Wingdings" w:hAnsi="Wingdings" w:hint="default"/>
+        <w:sz w:val="20"/>
+      </w:rPr>
+    </w:lvl>
+    <w:lvl w:ilvl="8" w:tentative="1">
+      <w:start w:val="1"/>
+      <w:numFmt w:val="bullet"/>
+      <w:lvlText w:val=""/>
+      <w:lvlJc w:val="left"/>
+      <w:pPr>
+        <w:tabs>
+          <w:tab w:val="num" w:pos="6480"/>
+        </w:tabs>
+        <w:ind w:left="6480" w:hanging="360"/>
+      </w:pPr>
+      <w:rPr>
+        <w:rFonts w:ascii="Wingdings" w:hAnsi="Wingdings" w:hint="default"/>
+        <w:sz w:val="20"/>
+      </w:rPr>
+    </w:lvl>
+  </w:abstractNum>
+  <w:abstractNum w:abstractNumId="19" w15:restartNumberingAfterBreak="0">
     <w:nsid w:val="63C24481"/>
     <w:multiLevelType w:val="multilevel"/>
     <w:tmpl w:val="911A1C4E"/>
@@ -3668,7 +4782,7 @@
       </w:pPr>
     </w:lvl>
   </w:abstractNum>
-  <w:abstractNum w:abstractNumId="15" w15:restartNumberingAfterBreak="0">
+  <w:abstractNum w:abstractNumId="20" w15:restartNumberingAfterBreak="0">
     <w:nsid w:val="67805486"/>
     <w:multiLevelType w:val="multilevel"/>
     <w:tmpl w:val="E34C74DA"/>
@@ -3781,7 +4895,7 @@
       </w:pPr>
     </w:lvl>
   </w:abstractNum>
-  <w:abstractNum w:abstractNumId="16" w15:restartNumberingAfterBreak="0">
+  <w:abstractNum w:abstractNumId="21" w15:restartNumberingAfterBreak="0">
     <w:nsid w:val="6A7717CE"/>
     <w:multiLevelType w:val="multilevel"/>
     <w:tmpl w:val="EC46DF36"/>
@@ -3930,7 +5044,7 @@
       </w:rPr>
     </w:lvl>
   </w:abstractNum>
-  <w:abstractNum w:abstractNumId="17" w15:restartNumberingAfterBreak="0">
+  <w:abstractNum w:abstractNumId="22" w15:restartNumberingAfterBreak="0">
     <w:nsid w:val="6EC84CB7"/>
     <w:multiLevelType w:val="hybridMultilevel"/>
     <w:tmpl w:val="0B506C3C"/>
@@ -4019,7 +5133,7 @@
       </w:pPr>
     </w:lvl>
   </w:abstractNum>
-  <w:abstractNum w:abstractNumId="18" w15:restartNumberingAfterBreak="0">
+  <w:abstractNum w:abstractNumId="23" w15:restartNumberingAfterBreak="0">
     <w:nsid w:val="75BF69CA"/>
     <w:multiLevelType w:val="multilevel"/>
     <w:tmpl w:val="8AD8E296"/>
@@ -4168,7 +5282,7 @@
       </w:rPr>
     </w:lvl>
   </w:abstractNum>
-  <w:abstractNum w:abstractNumId="19" w15:restartNumberingAfterBreak="0">
+  <w:abstractNum w:abstractNumId="24" w15:restartNumberingAfterBreak="0">
     <w:nsid w:val="772A5977"/>
     <w:multiLevelType w:val="multilevel"/>
     <w:tmpl w:val="DB0AAFAE"/>
@@ -4318,16 +5432,16 @@
     </w:lvl>
   </w:abstractNum>
   <w:num w:numId="1" w16cid:durableId="169955040">
-    <w:abstractNumId w:val="19"/>
+    <w:abstractNumId w:val="24"/>
   </w:num>
   <w:num w:numId="2" w16cid:durableId="1450926641">
-    <w:abstractNumId w:val="1"/>
+    <w:abstractNumId w:val="4"/>
   </w:num>
   <w:num w:numId="3" w16cid:durableId="1988432412">
-    <w:abstractNumId w:val="10"/>
+    <w:abstractNumId w:val="14"/>
   </w:num>
   <w:num w:numId="4" w16cid:durableId="1087264787">
-    <w:abstractNumId w:val="14"/>
+    <w:abstractNumId w:val="19"/>
     <w:lvlOverride w:ilvl="0">
       <w:lvl w:ilvl="0">
         <w:numFmt w:val="decimal"/>
@@ -4337,10 +5451,10 @@
     </w:lvlOverride>
   </w:num>
   <w:num w:numId="5" w16cid:durableId="748431124">
-    <w:abstractNumId w:val="12"/>
+    <w:abstractNumId w:val="16"/>
   </w:num>
   <w:num w:numId="6" w16cid:durableId="1536456503">
-    <w:abstractNumId w:val="15"/>
+    <w:abstractNumId w:val="20"/>
     <w:lvlOverride w:ilvl="0">
       <w:lvl w:ilvl="0">
         <w:numFmt w:val="decimal"/>
@@ -4350,10 +5464,10 @@
     </w:lvlOverride>
   </w:num>
   <w:num w:numId="7" w16cid:durableId="255604169">
-    <w:abstractNumId w:val="18"/>
+    <w:abstractNumId w:val="23"/>
   </w:num>
   <w:num w:numId="8" w16cid:durableId="1524249707">
-    <w:abstractNumId w:val="5"/>
+    <w:abstractNumId w:val="8"/>
     <w:lvlOverride w:ilvl="0">
       <w:lvl w:ilvl="0">
         <w:numFmt w:val="decimal"/>
@@ -4363,40 +5477,55 @@
     </w:lvlOverride>
   </w:num>
   <w:num w:numId="9" w16cid:durableId="692533918">
+    <w:abstractNumId w:val="5"/>
+  </w:num>
+  <w:num w:numId="10" w16cid:durableId="985472665">
+    <w:abstractNumId w:val="22"/>
+  </w:num>
+  <w:num w:numId="11" w16cid:durableId="1783332703">
+    <w:abstractNumId w:val="11"/>
+  </w:num>
+  <w:num w:numId="12" w16cid:durableId="313796474">
+    <w:abstractNumId w:val="17"/>
+  </w:num>
+  <w:num w:numId="13" w16cid:durableId="1185250422">
+    <w:abstractNumId w:val="7"/>
+  </w:num>
+  <w:num w:numId="14" w16cid:durableId="920677950">
+    <w:abstractNumId w:val="13"/>
+  </w:num>
+  <w:num w:numId="15" w16cid:durableId="980839953">
+    <w:abstractNumId w:val="1"/>
+  </w:num>
+  <w:num w:numId="16" w16cid:durableId="1261179069">
+    <w:abstractNumId w:val="15"/>
+  </w:num>
+  <w:num w:numId="17" w16cid:durableId="1972442974">
+    <w:abstractNumId w:val="6"/>
+  </w:num>
+  <w:num w:numId="18" w16cid:durableId="1515878939">
+    <w:abstractNumId w:val="21"/>
+  </w:num>
+  <w:num w:numId="19" w16cid:durableId="33701099">
+    <w:abstractNumId w:val="9"/>
+  </w:num>
+  <w:num w:numId="20" w16cid:durableId="1483691536">
+    <w:abstractNumId w:val="12"/>
+  </w:num>
+  <w:num w:numId="21" w16cid:durableId="1958097199">
+    <w:abstractNumId w:val="3"/>
+  </w:num>
+  <w:num w:numId="22" w16cid:durableId="2141334422">
     <w:abstractNumId w:val="2"/>
   </w:num>
-  <w:num w:numId="10" w16cid:durableId="985472665">
-    <w:abstractNumId w:val="17"/>
+  <w:num w:numId="23" w16cid:durableId="712314648">
+    <w:abstractNumId w:val="18"/>
   </w:num>
-  <w:num w:numId="11" w16cid:durableId="1783332703">
-    <w:abstractNumId w:val="7"/>
+  <w:num w:numId="24" w16cid:durableId="877007963">
+    <w:abstractNumId w:val="10"/>
   </w:num>
-  <w:num w:numId="12" w16cid:durableId="313796474">
-    <w:abstractNumId w:val="13"/>
-  </w:num>
-  <w:num w:numId="13" w16cid:durableId="1185250422">
-    <w:abstractNumId w:val="4"/>
-  </w:num>
-  <w:num w:numId="14" w16cid:durableId="920677950">
-    <w:abstractNumId w:val="9"/>
-  </w:num>
-  <w:num w:numId="15" w16cid:durableId="980839953">
+  <w:num w:numId="25" w16cid:durableId="456141266">
     <w:abstractNumId w:val="0"/>
-  </w:num>
-  <w:num w:numId="16" w16cid:durableId="1261179069">
-    <w:abstractNumId w:val="11"/>
-  </w:num>
-  <w:num w:numId="17" w16cid:durableId="1972442974">
-    <w:abstractNumId w:val="3"/>
-  </w:num>
-  <w:num w:numId="18" w16cid:durableId="1515878939">
-    <w:abstractNumId w:val="16"/>
-  </w:num>
-  <w:num w:numId="19" w16cid:durableId="33701099">
-    <w:abstractNumId w:val="6"/>
-  </w:num>
-  <w:num w:numId="20" w16cid:durableId="1483691536">
-    <w:abstractNumId w:val="8"/>
   </w:num>
 </w:numbering>
 </file>

</xml_diff>

<commit_message>
Add latency per request matrics collection methodology
</commit_message>
<xml_diff>
--- a/Latency Analysis/Solution Architecture.docx
+++ b/Latency Analysis/Solution Architecture.docx
@@ -1269,21 +1269,7 @@
         <w:rPr>
           <w:lang w:val="en-US"/>
         </w:rPr>
-        <w:t xml:space="preserve">The RL agent can be implemented using frameworks like Stable-Baselines3 (PPO/DDPG agents) or Ray </w:t>
-      </w:r>
-      <w:proofErr w:type="spellStart"/>
-      <w:r>
-        <w:rPr>
-          <w:lang w:val="en-US"/>
-        </w:rPr>
-        <w:t>RLlib</w:t>
-      </w:r>
-      <w:proofErr w:type="spellEnd"/>
-      <w:r>
-        <w:rPr>
-          <w:lang w:val="en-US"/>
-        </w:rPr>
-        <w:t>, and it can be:</w:t>
+        <w:t>The RL agent can be implemented using frameworks like Stable-Baselines3 (PPO/DDPG agents) or Ray RLlib, and it can be:</w:t>
       </w:r>
     </w:p>
     <w:p>
@@ -1683,35 +1669,7 @@
         <w:rPr>
           <w:lang w:val="en-US"/>
         </w:rPr>
-        <w:t xml:space="preserve">CPU usage: in </w:t>
-      </w:r>
-      <w:proofErr w:type="spellStart"/>
-      <w:r>
-        <w:rPr>
-          <w:lang w:val="en-US"/>
-        </w:rPr>
-        <w:t>millicores</w:t>
-      </w:r>
-      <w:proofErr w:type="spellEnd"/>
-      <w:r>
-        <w:rPr>
-          <w:lang w:val="en-US"/>
-        </w:rPr>
-        <w:t xml:space="preserve"> (</w:t>
-      </w:r>
-      <w:proofErr w:type="spellStart"/>
-      <w:r>
-        <w:rPr>
-          <w:lang w:val="en-US"/>
-        </w:rPr>
-        <w:t>mCPU</w:t>
-      </w:r>
-      <w:proofErr w:type="spellEnd"/>
-      <w:r>
-        <w:rPr>
-          <w:lang w:val="en-US"/>
-        </w:rPr>
-        <w:t>)</w:t>
+        <w:t>CPU usage: in millicores (mCPU)</w:t>
       </w:r>
     </w:p>
     <w:p>
@@ -1788,33 +1746,11 @@
           <w:lang w:val="en-US"/>
         </w:rPr>
       </w:pPr>
-      <w:proofErr w:type="spellStart"/>
-      <w:r>
-        <w:rPr>
-          <w:lang w:val="en-US"/>
-        </w:rPr>
-        <w:t>cAdvisor</w:t>
-      </w:r>
-      <w:proofErr w:type="spellEnd"/>
-      <w:r>
-        <w:rPr>
-          <w:lang w:val="en-US"/>
-        </w:rPr>
-        <w:t xml:space="preserve"> (via </w:t>
-      </w:r>
-      <w:proofErr w:type="spellStart"/>
-      <w:r>
-        <w:rPr>
-          <w:lang w:val="en-US"/>
-        </w:rPr>
-        <w:t>kubelet</w:t>
-      </w:r>
-      <w:proofErr w:type="spellEnd"/>
-      <w:r>
-        <w:rPr>
-          <w:lang w:val="en-US"/>
-        </w:rPr>
-        <w:t>) collects container-level usage metrics.</w:t>
+      <w:r>
+        <w:rPr>
+          <w:lang w:val="en-US"/>
+        </w:rPr>
+        <w:t>cAdvisor (via kubelet) collects container-level usage metrics.</w:t>
       </w:r>
     </w:p>
     <w:p>
@@ -1831,35 +1767,7 @@
         <w:rPr>
           <w:lang w:val="en-US"/>
         </w:rPr>
-        <w:t xml:space="preserve">Prometheus scrapes from </w:t>
-      </w:r>
-      <w:proofErr w:type="spellStart"/>
-      <w:r>
-        <w:rPr>
-          <w:lang w:val="en-US"/>
-        </w:rPr>
-        <w:t>kubelet</w:t>
-      </w:r>
-      <w:proofErr w:type="spellEnd"/>
-      <w:r>
-        <w:rPr>
-          <w:lang w:val="en-US"/>
-        </w:rPr>
-        <w:t xml:space="preserve">, </w:t>
-      </w:r>
-      <w:proofErr w:type="spellStart"/>
-      <w:r>
-        <w:rPr>
-          <w:lang w:val="en-US"/>
-        </w:rPr>
-        <w:t>kube</w:t>
-      </w:r>
-      <w:proofErr w:type="spellEnd"/>
-      <w:r>
-        <w:rPr>
-          <w:lang w:val="en-US"/>
-        </w:rPr>
-        <w:t>-state-metrics, or node-exporter.</w:t>
+        <w:t>Prometheus scrapes from kubelet, kube-state-metrics, or node-exporter.</w:t>
       </w:r>
     </w:p>
     <w:p>
@@ -1885,14 +1793,12 @@
           <w:lang w:val="en-US"/>
         </w:rPr>
       </w:pPr>
-      <w:proofErr w:type="spellStart"/>
       <w:r>
         <w:rPr>
           <w:lang w:val="en-US"/>
         </w:rPr>
         <w:t>Container_cpu_usage_seconds_total</w:t>
       </w:r>
-      <w:proofErr w:type="spellEnd"/>
     </w:p>
     <w:p>
       <w:pPr>
@@ -1904,14 +1810,12 @@
           <w:lang w:val="en-US"/>
         </w:rPr>
       </w:pPr>
-      <w:proofErr w:type="spellStart"/>
       <w:r>
         <w:rPr>
           <w:lang w:val="en-US"/>
         </w:rPr>
         <w:t>Container_memory_working_set_bytes</w:t>
       </w:r>
-      <w:proofErr w:type="spellEnd"/>
     </w:p>
     <w:p>
       <w:pPr>
@@ -1923,14 +1827,12 @@
           <w:lang w:val="en-US"/>
         </w:rPr>
       </w:pPr>
-      <w:proofErr w:type="spellStart"/>
       <w:r>
         <w:rPr>
           <w:lang w:val="en-US"/>
         </w:rPr>
         <w:t>Kube_pod_container_resource_limits_cpu_cores</w:t>
       </w:r>
-      <w:proofErr w:type="spellEnd"/>
     </w:p>
     <w:p>
       <w:pPr>
@@ -1942,14 +1844,12 @@
           <w:lang w:val="en-US"/>
         </w:rPr>
       </w:pPr>
-      <w:proofErr w:type="spellStart"/>
       <w:r>
         <w:rPr>
           <w:lang w:val="en-US"/>
         </w:rPr>
         <w:t>Kube_pod_container_resource_limits_memory_bytes</w:t>
       </w:r>
-      <w:proofErr w:type="spellEnd"/>
     </w:p>
     <w:p>
       <w:pPr>
@@ -2013,6 +1913,426 @@
           <w:lang w:val="en-US"/>
         </w:rPr>
         <w:t>Feed usage-efficiency into RL/ML reward functions</w:t>
+      </w:r>
+    </w:p>
+    <w:p>
+      <w:pPr>
+        <w:rPr>
+          <w:lang w:val="en-US"/>
+        </w:rPr>
+      </w:pPr>
+    </w:p>
+    <w:p>
+      <w:pPr>
+        <w:pStyle w:val="ListParagraph"/>
+        <w:numPr>
+          <w:ilvl w:val="0"/>
+          <w:numId w:val="21"/>
+        </w:numPr>
+        <w:rPr>
+          <w:lang w:val="en-US"/>
+        </w:rPr>
+      </w:pPr>
+      <w:r>
+        <w:rPr>
+          <w:lang w:val="en-US"/>
+        </w:rPr>
+        <w:t>Latency per Request (P95 or average)</w:t>
+      </w:r>
+    </w:p>
+    <w:p>
+      <w:pPr>
+        <w:rPr>
+          <w:lang w:val="en-US"/>
+        </w:rPr>
+      </w:pPr>
+      <w:r>
+        <w:rPr>
+          <w:b/>
+          <w:bCs/>
+          <w:lang w:val="en-US"/>
+        </w:rPr>
+        <w:t>Problem</w:t>
+      </w:r>
+      <w:r>
+        <w:rPr>
+          <w:lang w:val="en-US"/>
+        </w:rPr>
+        <w:t>: Our applications do not expose latency metrics.</w:t>
+      </w:r>
+    </w:p>
+    <w:p>
+      <w:pPr>
+        <w:rPr>
+          <w:lang w:val="en-US"/>
+        </w:rPr>
+      </w:pPr>
+      <w:r>
+        <w:rPr>
+          <w:b/>
+          <w:bCs/>
+          <w:lang w:val="en-US"/>
+        </w:rPr>
+        <w:t>Solution</w:t>
+      </w:r>
+      <w:r>
+        <w:rPr>
+          <w:lang w:val="en-US"/>
+        </w:rPr>
+        <w:t>: Use sidecar proxies, service mesh, or ingress controllers to externally observe and emit latency metrics - no code changes required.</w:t>
+      </w:r>
+    </w:p>
+    <w:p>
+      <w:pPr>
+        <w:rPr>
+          <w:lang w:val="en-US"/>
+        </w:rPr>
+      </w:pPr>
+      <w:r>
+        <w:rPr>
+          <w:lang w:val="en-US"/>
+        </w:rPr>
+        <w:t>Approaches:</w:t>
+      </w:r>
+    </w:p>
+    <w:p>
+      <w:pPr>
+        <w:rPr>
+          <w:b/>
+          <w:bCs/>
+          <w:lang w:val="en-US"/>
+        </w:rPr>
+      </w:pPr>
+    </w:p>
+    <w:p>
+      <w:pPr>
+        <w:rPr>
+          <w:lang w:val="en-US"/>
+        </w:rPr>
+      </w:pPr>
+      <w:r>
+        <w:rPr>
+          <w:b/>
+          <w:bCs/>
+          <w:lang w:val="en-US"/>
+        </w:rPr>
+        <w:t>Option A: Envoy Proxy / Istio Sidecar</w:t>
+      </w:r>
+    </w:p>
+    <w:p>
+      <w:pPr>
+        <w:numPr>
+          <w:ilvl w:val="0"/>
+          <w:numId w:val="27"/>
+        </w:numPr>
+        <w:rPr>
+          <w:lang w:val="en-US"/>
+        </w:rPr>
+      </w:pPr>
+      <w:r>
+        <w:rPr>
+          <w:lang w:val="en-US"/>
+        </w:rPr>
+        <w:t>Add Istio or standalone Envoy as a sidecar proxy to each service.</w:t>
+      </w:r>
+    </w:p>
+    <w:p>
+      <w:pPr>
+        <w:numPr>
+          <w:ilvl w:val="0"/>
+          <w:numId w:val="27"/>
+        </w:numPr>
+        <w:rPr>
+          <w:lang w:val="en-US"/>
+        </w:rPr>
+      </w:pPr>
+      <w:r>
+        <w:rPr>
+          <w:lang w:val="en-US"/>
+        </w:rPr>
+        <w:t>Envoy tracks per-request latency and emits metrics in Prometheus format.</w:t>
+      </w:r>
+    </w:p>
+    <w:p>
+      <w:pPr>
+        <w:rPr>
+          <w:lang w:val="en-US"/>
+        </w:rPr>
+      </w:pPr>
+      <w:r>
+        <w:rPr>
+          <w:i/>
+          <w:iCs/>
+          <w:lang w:val="en-US"/>
+        </w:rPr>
+        <w:t>Sample Envoy metric:</w:t>
+      </w:r>
+      <w:r>
+        <w:rPr>
+          <w:b/>
+          <w:bCs/>
+          <w:lang w:val="en-US"/>
+        </w:rPr>
+        <w:t xml:space="preserve"> </w:t>
+      </w:r>
+      <w:r>
+        <w:rPr>
+          <w:lang w:val="en-US"/>
+        </w:rPr>
+        <w:t>envoy_cluster_upstream_rq_time_bucket</w:t>
+      </w:r>
+    </w:p>
+    <w:p>
+      <w:pPr>
+        <w:rPr>
+          <w:lang w:val="en-US"/>
+        </w:rPr>
+      </w:pPr>
+      <w:r>
+        <w:rPr>
+          <w:i/>
+          <w:iCs/>
+          <w:lang w:val="en-US"/>
+        </w:rPr>
+        <w:t xml:space="preserve">Then compute latency percentiles using PromQL: </w:t>
+      </w:r>
+      <w:r>
+        <w:rPr>
+          <w:lang w:val="en-US"/>
+        </w:rPr>
+        <w:t>histogram_quantile(0.95, rate(envoy_cluster_upstream_rq_time_bucket[5m]))</w:t>
+      </w:r>
+    </w:p>
+    <w:p>
+      <w:pPr>
+        <w:rPr>
+          <w:lang w:val="en-US"/>
+        </w:rPr>
+      </w:pPr>
+    </w:p>
+    <w:p>
+      <w:pPr>
+        <w:rPr>
+          <w:lang w:val="en-US"/>
+        </w:rPr>
+      </w:pPr>
+      <w:r>
+        <w:rPr>
+          <w:b/>
+          <w:bCs/>
+          <w:lang w:val="en-US"/>
+        </w:rPr>
+        <w:t>Option B: Ingress Controller (NGINX, Traefik)</w:t>
+      </w:r>
+    </w:p>
+    <w:p>
+      <w:pPr>
+        <w:numPr>
+          <w:ilvl w:val="0"/>
+          <w:numId w:val="28"/>
+        </w:numPr>
+        <w:rPr>
+          <w:lang w:val="en-US"/>
+        </w:rPr>
+      </w:pPr>
+      <w:r>
+        <w:rPr>
+          <w:lang w:val="en-US"/>
+        </w:rPr>
+        <w:t>If all external traffic flows through a single ingress (e.g., NGINX), enable its Prometheus module to export:</w:t>
+      </w:r>
+    </w:p>
+    <w:p>
+      <w:pPr>
+        <w:numPr>
+          <w:ilvl w:val="1"/>
+          <w:numId w:val="28"/>
+        </w:numPr>
+        <w:rPr>
+          <w:lang w:val="en-US"/>
+        </w:rPr>
+      </w:pPr>
+      <w:r>
+        <w:rPr>
+          <w:lang w:val="en-US"/>
+        </w:rPr>
+        <w:t>Request durations</w:t>
+      </w:r>
+    </w:p>
+    <w:p>
+      <w:pPr>
+        <w:numPr>
+          <w:ilvl w:val="1"/>
+          <w:numId w:val="28"/>
+        </w:numPr>
+        <w:rPr>
+          <w:lang w:val="en-US"/>
+        </w:rPr>
+      </w:pPr>
+      <w:r>
+        <w:rPr>
+          <w:lang w:val="en-US"/>
+        </w:rPr>
+        <w:t>Response codes</w:t>
+      </w:r>
+    </w:p>
+    <w:p>
+      <w:pPr>
+        <w:numPr>
+          <w:ilvl w:val="1"/>
+          <w:numId w:val="28"/>
+        </w:numPr>
+        <w:rPr>
+          <w:lang w:val="en-US"/>
+        </w:rPr>
+      </w:pPr>
+      <w:r>
+        <w:rPr>
+          <w:lang w:val="en-US"/>
+        </w:rPr>
+        <w:t>Request counts</w:t>
+      </w:r>
+    </w:p>
+    <w:p>
+      <w:pPr>
+        <w:numPr>
+          <w:ilvl w:val="0"/>
+          <w:numId w:val="28"/>
+        </w:numPr>
+        <w:rPr>
+          <w:lang w:val="en-US"/>
+        </w:rPr>
+      </w:pPr>
+      <w:r>
+        <w:rPr>
+          <w:lang w:val="en-US"/>
+        </w:rPr>
+        <w:t>This provides coarse-grained latency and load data without touching internal services.</w:t>
+      </w:r>
+    </w:p>
+    <w:p>
+      <w:pPr>
+        <w:ind w:left="720"/>
+        <w:rPr>
+          <w:lang w:val="en-US"/>
+        </w:rPr>
+      </w:pPr>
+    </w:p>
+    <w:p>
+      <w:pPr>
+        <w:rPr>
+          <w:lang w:val="en-US"/>
+        </w:rPr>
+      </w:pPr>
+      <w:r>
+        <w:rPr>
+          <w:b/>
+          <w:bCs/>
+          <w:lang w:val="en-US"/>
+        </w:rPr>
+        <w:t>Option C: OpenTelemetry Collector Sidecar</w:t>
+      </w:r>
+    </w:p>
+    <w:p>
+      <w:pPr>
+        <w:numPr>
+          <w:ilvl w:val="0"/>
+          <w:numId w:val="29"/>
+        </w:numPr>
+        <w:rPr>
+          <w:lang w:val="en-US"/>
+        </w:rPr>
+      </w:pPr>
+      <w:r>
+        <w:rPr>
+          <w:lang w:val="en-US"/>
+        </w:rPr>
+        <w:t>Deploy an OpenTelemetry collector as a sidecar alongside each app.</w:t>
+      </w:r>
+    </w:p>
+    <w:p>
+      <w:pPr>
+        <w:numPr>
+          <w:ilvl w:val="0"/>
+          <w:numId w:val="29"/>
+        </w:numPr>
+        <w:rPr>
+          <w:lang w:val="en-US"/>
+        </w:rPr>
+      </w:pPr>
+      <w:r>
+        <w:rPr>
+          <w:lang w:val="en-US"/>
+        </w:rPr>
+        <w:t>It can sniff traffic and record:</w:t>
+      </w:r>
+    </w:p>
+    <w:p>
+      <w:pPr>
+        <w:numPr>
+          <w:ilvl w:val="1"/>
+          <w:numId w:val="29"/>
+        </w:numPr>
+        <w:rPr>
+          <w:lang w:val="en-US"/>
+        </w:rPr>
+      </w:pPr>
+      <w:r>
+        <w:rPr>
+          <w:lang w:val="en-US"/>
+        </w:rPr>
+        <w:t>Latency</w:t>
+      </w:r>
+    </w:p>
+    <w:p>
+      <w:pPr>
+        <w:numPr>
+          <w:ilvl w:val="1"/>
+          <w:numId w:val="29"/>
+        </w:numPr>
+        <w:rPr>
+          <w:lang w:val="en-US"/>
+        </w:rPr>
+      </w:pPr>
+      <w:r>
+        <w:rPr>
+          <w:lang w:val="en-US"/>
+        </w:rPr>
+        <w:t>Throughput</w:t>
+      </w:r>
+    </w:p>
+    <w:p>
+      <w:pPr>
+        <w:numPr>
+          <w:ilvl w:val="1"/>
+          <w:numId w:val="29"/>
+        </w:numPr>
+        <w:rPr>
+          <w:lang w:val="en-US"/>
+        </w:rPr>
+      </w:pPr>
+      <w:r>
+        <w:rPr>
+          <w:lang w:val="en-US"/>
+        </w:rPr>
+        <w:t>Errors</w:t>
+      </w:r>
+    </w:p>
+    <w:p>
+      <w:pPr>
+        <w:numPr>
+          <w:ilvl w:val="0"/>
+          <w:numId w:val="29"/>
+        </w:numPr>
+        <w:rPr>
+          <w:lang w:val="en-US"/>
+        </w:rPr>
+      </w:pPr>
+      <w:r>
+        <w:rPr>
+          <w:lang w:val="en-US"/>
+        </w:rPr>
+        <w:t>Pushes data to Prometheus or another backend (e.g., Tempo, Jaeger)</w:t>
       </w:r>
     </w:p>
     <w:p>
@@ -2204,6 +2524,155 @@
     </w:lvl>
   </w:abstractNum>
   <w:abstractNum w:abstractNumId="1" w15:restartNumberingAfterBreak="0">
+    <w:nsid w:val="0DEB106B"/>
+    <w:multiLevelType w:val="multilevel"/>
+    <w:tmpl w:val="19EA8754"/>
+    <w:lvl w:ilvl="0">
+      <w:start w:val="1"/>
+      <w:numFmt w:val="bullet"/>
+      <w:lvlText w:val=""/>
+      <w:lvlJc w:val="left"/>
+      <w:pPr>
+        <w:tabs>
+          <w:tab w:val="num" w:pos="720"/>
+        </w:tabs>
+        <w:ind w:left="720" w:hanging="360"/>
+      </w:pPr>
+      <w:rPr>
+        <w:rFonts w:ascii="Symbol" w:hAnsi="Symbol" w:hint="default"/>
+        <w:sz w:val="20"/>
+      </w:rPr>
+    </w:lvl>
+    <w:lvl w:ilvl="1">
+      <w:start w:val="1"/>
+      <w:numFmt w:val="bullet"/>
+      <w:lvlText w:val="o"/>
+      <w:lvlJc w:val="left"/>
+      <w:pPr>
+        <w:tabs>
+          <w:tab w:val="num" w:pos="1440"/>
+        </w:tabs>
+        <w:ind w:left="1440" w:hanging="360"/>
+      </w:pPr>
+      <w:rPr>
+        <w:rFonts w:ascii="Courier New" w:hAnsi="Courier New" w:hint="default"/>
+        <w:sz w:val="20"/>
+      </w:rPr>
+    </w:lvl>
+    <w:lvl w:ilvl="2" w:tentative="1">
+      <w:start w:val="1"/>
+      <w:numFmt w:val="bullet"/>
+      <w:lvlText w:val=""/>
+      <w:lvlJc w:val="left"/>
+      <w:pPr>
+        <w:tabs>
+          <w:tab w:val="num" w:pos="2160"/>
+        </w:tabs>
+        <w:ind w:left="2160" w:hanging="360"/>
+      </w:pPr>
+      <w:rPr>
+        <w:rFonts w:ascii="Wingdings" w:hAnsi="Wingdings" w:hint="default"/>
+        <w:sz w:val="20"/>
+      </w:rPr>
+    </w:lvl>
+    <w:lvl w:ilvl="3" w:tentative="1">
+      <w:start w:val="1"/>
+      <w:numFmt w:val="bullet"/>
+      <w:lvlText w:val=""/>
+      <w:lvlJc w:val="left"/>
+      <w:pPr>
+        <w:tabs>
+          <w:tab w:val="num" w:pos="2880"/>
+        </w:tabs>
+        <w:ind w:left="2880" w:hanging="360"/>
+      </w:pPr>
+      <w:rPr>
+        <w:rFonts w:ascii="Wingdings" w:hAnsi="Wingdings" w:hint="default"/>
+        <w:sz w:val="20"/>
+      </w:rPr>
+    </w:lvl>
+    <w:lvl w:ilvl="4" w:tentative="1">
+      <w:start w:val="1"/>
+      <w:numFmt w:val="bullet"/>
+      <w:lvlText w:val=""/>
+      <w:lvlJc w:val="left"/>
+      <w:pPr>
+        <w:tabs>
+          <w:tab w:val="num" w:pos="3600"/>
+        </w:tabs>
+        <w:ind w:left="3600" w:hanging="360"/>
+      </w:pPr>
+      <w:rPr>
+        <w:rFonts w:ascii="Wingdings" w:hAnsi="Wingdings" w:hint="default"/>
+        <w:sz w:val="20"/>
+      </w:rPr>
+    </w:lvl>
+    <w:lvl w:ilvl="5" w:tentative="1">
+      <w:start w:val="1"/>
+      <w:numFmt w:val="bullet"/>
+      <w:lvlText w:val=""/>
+      <w:lvlJc w:val="left"/>
+      <w:pPr>
+        <w:tabs>
+          <w:tab w:val="num" w:pos="4320"/>
+        </w:tabs>
+        <w:ind w:left="4320" w:hanging="360"/>
+      </w:pPr>
+      <w:rPr>
+        <w:rFonts w:ascii="Wingdings" w:hAnsi="Wingdings" w:hint="default"/>
+        <w:sz w:val="20"/>
+      </w:rPr>
+    </w:lvl>
+    <w:lvl w:ilvl="6" w:tentative="1">
+      <w:start w:val="1"/>
+      <w:numFmt w:val="bullet"/>
+      <w:lvlText w:val=""/>
+      <w:lvlJc w:val="left"/>
+      <w:pPr>
+        <w:tabs>
+          <w:tab w:val="num" w:pos="5040"/>
+        </w:tabs>
+        <w:ind w:left="5040" w:hanging="360"/>
+      </w:pPr>
+      <w:rPr>
+        <w:rFonts w:ascii="Wingdings" w:hAnsi="Wingdings" w:hint="default"/>
+        <w:sz w:val="20"/>
+      </w:rPr>
+    </w:lvl>
+    <w:lvl w:ilvl="7" w:tentative="1">
+      <w:start w:val="1"/>
+      <w:numFmt w:val="bullet"/>
+      <w:lvlText w:val=""/>
+      <w:lvlJc w:val="left"/>
+      <w:pPr>
+        <w:tabs>
+          <w:tab w:val="num" w:pos="5760"/>
+        </w:tabs>
+        <w:ind w:left="5760" w:hanging="360"/>
+      </w:pPr>
+      <w:rPr>
+        <w:rFonts w:ascii="Wingdings" w:hAnsi="Wingdings" w:hint="default"/>
+        <w:sz w:val="20"/>
+      </w:rPr>
+    </w:lvl>
+    <w:lvl w:ilvl="8" w:tentative="1">
+      <w:start w:val="1"/>
+      <w:numFmt w:val="bullet"/>
+      <w:lvlText w:val=""/>
+      <w:lvlJc w:val="left"/>
+      <w:pPr>
+        <w:tabs>
+          <w:tab w:val="num" w:pos="6480"/>
+        </w:tabs>
+        <w:ind w:left="6480" w:hanging="360"/>
+      </w:pPr>
+      <w:rPr>
+        <w:rFonts w:ascii="Wingdings" w:hAnsi="Wingdings" w:hint="default"/>
+        <w:sz w:val="20"/>
+      </w:rPr>
+    </w:lvl>
+  </w:abstractNum>
+  <w:abstractNum w:abstractNumId="2" w15:restartNumberingAfterBreak="0">
     <w:nsid w:val="0E655A77"/>
     <w:multiLevelType w:val="multilevel"/>
     <w:tmpl w:val="A372D254"/>
@@ -2352,7 +2821,7 @@
       </w:rPr>
     </w:lvl>
   </w:abstractNum>
-  <w:abstractNum w:abstractNumId="2" w15:restartNumberingAfterBreak="0">
+  <w:abstractNum w:abstractNumId="3" w15:restartNumberingAfterBreak="0">
     <w:nsid w:val="150231F4"/>
     <w:multiLevelType w:val="multilevel"/>
     <w:tmpl w:val="15F836C2"/>
@@ -2501,7 +2970,156 @@
       </w:rPr>
     </w:lvl>
   </w:abstractNum>
-  <w:abstractNum w:abstractNumId="3" w15:restartNumberingAfterBreak="0">
+  <w:abstractNum w:abstractNumId="4" w15:restartNumberingAfterBreak="0">
+    <w:nsid w:val="1E8623A9"/>
+    <w:multiLevelType w:val="multilevel"/>
+    <w:tmpl w:val="A45E45F2"/>
+    <w:lvl w:ilvl="0">
+      <w:start w:val="1"/>
+      <w:numFmt w:val="bullet"/>
+      <w:lvlText w:val=""/>
+      <w:lvlJc w:val="left"/>
+      <w:pPr>
+        <w:tabs>
+          <w:tab w:val="num" w:pos="720"/>
+        </w:tabs>
+        <w:ind w:left="720" w:hanging="360"/>
+      </w:pPr>
+      <w:rPr>
+        <w:rFonts w:ascii="Symbol" w:hAnsi="Symbol" w:hint="default"/>
+        <w:sz w:val="20"/>
+      </w:rPr>
+    </w:lvl>
+    <w:lvl w:ilvl="1" w:tentative="1">
+      <w:start w:val="1"/>
+      <w:numFmt w:val="bullet"/>
+      <w:lvlText w:val="o"/>
+      <w:lvlJc w:val="left"/>
+      <w:pPr>
+        <w:tabs>
+          <w:tab w:val="num" w:pos="1440"/>
+        </w:tabs>
+        <w:ind w:left="1440" w:hanging="360"/>
+      </w:pPr>
+      <w:rPr>
+        <w:rFonts w:ascii="Courier New" w:hAnsi="Courier New" w:hint="default"/>
+        <w:sz w:val="20"/>
+      </w:rPr>
+    </w:lvl>
+    <w:lvl w:ilvl="2" w:tentative="1">
+      <w:start w:val="1"/>
+      <w:numFmt w:val="bullet"/>
+      <w:lvlText w:val=""/>
+      <w:lvlJc w:val="left"/>
+      <w:pPr>
+        <w:tabs>
+          <w:tab w:val="num" w:pos="2160"/>
+        </w:tabs>
+        <w:ind w:left="2160" w:hanging="360"/>
+      </w:pPr>
+      <w:rPr>
+        <w:rFonts w:ascii="Wingdings" w:hAnsi="Wingdings" w:hint="default"/>
+        <w:sz w:val="20"/>
+      </w:rPr>
+    </w:lvl>
+    <w:lvl w:ilvl="3" w:tentative="1">
+      <w:start w:val="1"/>
+      <w:numFmt w:val="bullet"/>
+      <w:lvlText w:val=""/>
+      <w:lvlJc w:val="left"/>
+      <w:pPr>
+        <w:tabs>
+          <w:tab w:val="num" w:pos="2880"/>
+        </w:tabs>
+        <w:ind w:left="2880" w:hanging="360"/>
+      </w:pPr>
+      <w:rPr>
+        <w:rFonts w:ascii="Wingdings" w:hAnsi="Wingdings" w:hint="default"/>
+        <w:sz w:val="20"/>
+      </w:rPr>
+    </w:lvl>
+    <w:lvl w:ilvl="4" w:tentative="1">
+      <w:start w:val="1"/>
+      <w:numFmt w:val="bullet"/>
+      <w:lvlText w:val=""/>
+      <w:lvlJc w:val="left"/>
+      <w:pPr>
+        <w:tabs>
+          <w:tab w:val="num" w:pos="3600"/>
+        </w:tabs>
+        <w:ind w:left="3600" w:hanging="360"/>
+      </w:pPr>
+      <w:rPr>
+        <w:rFonts w:ascii="Wingdings" w:hAnsi="Wingdings" w:hint="default"/>
+        <w:sz w:val="20"/>
+      </w:rPr>
+    </w:lvl>
+    <w:lvl w:ilvl="5" w:tentative="1">
+      <w:start w:val="1"/>
+      <w:numFmt w:val="bullet"/>
+      <w:lvlText w:val=""/>
+      <w:lvlJc w:val="left"/>
+      <w:pPr>
+        <w:tabs>
+          <w:tab w:val="num" w:pos="4320"/>
+        </w:tabs>
+        <w:ind w:left="4320" w:hanging="360"/>
+      </w:pPr>
+      <w:rPr>
+        <w:rFonts w:ascii="Wingdings" w:hAnsi="Wingdings" w:hint="default"/>
+        <w:sz w:val="20"/>
+      </w:rPr>
+    </w:lvl>
+    <w:lvl w:ilvl="6" w:tentative="1">
+      <w:start w:val="1"/>
+      <w:numFmt w:val="bullet"/>
+      <w:lvlText w:val=""/>
+      <w:lvlJc w:val="left"/>
+      <w:pPr>
+        <w:tabs>
+          <w:tab w:val="num" w:pos="5040"/>
+        </w:tabs>
+        <w:ind w:left="5040" w:hanging="360"/>
+      </w:pPr>
+      <w:rPr>
+        <w:rFonts w:ascii="Wingdings" w:hAnsi="Wingdings" w:hint="default"/>
+        <w:sz w:val="20"/>
+      </w:rPr>
+    </w:lvl>
+    <w:lvl w:ilvl="7" w:tentative="1">
+      <w:start w:val="1"/>
+      <w:numFmt w:val="bullet"/>
+      <w:lvlText w:val=""/>
+      <w:lvlJc w:val="left"/>
+      <w:pPr>
+        <w:tabs>
+          <w:tab w:val="num" w:pos="5760"/>
+        </w:tabs>
+        <w:ind w:left="5760" w:hanging="360"/>
+      </w:pPr>
+      <w:rPr>
+        <w:rFonts w:ascii="Wingdings" w:hAnsi="Wingdings" w:hint="default"/>
+        <w:sz w:val="20"/>
+      </w:rPr>
+    </w:lvl>
+    <w:lvl w:ilvl="8" w:tentative="1">
+      <w:start w:val="1"/>
+      <w:numFmt w:val="bullet"/>
+      <w:lvlText w:val=""/>
+      <w:lvlJc w:val="left"/>
+      <w:pPr>
+        <w:tabs>
+          <w:tab w:val="num" w:pos="6480"/>
+        </w:tabs>
+        <w:ind w:left="6480" w:hanging="360"/>
+      </w:pPr>
+      <w:rPr>
+        <w:rFonts w:ascii="Wingdings" w:hAnsi="Wingdings" w:hint="default"/>
+        <w:sz w:val="20"/>
+      </w:rPr>
+    </w:lvl>
+  </w:abstractNum>
+  <w:abstractNum w:abstractNumId="5" w15:restartNumberingAfterBreak="0">
     <w:nsid w:val="20C02583"/>
     <w:multiLevelType w:val="multilevel"/>
     <w:tmpl w:val="AFE8CB26"/>
@@ -2614,7 +3232,7 @@
       </w:pPr>
     </w:lvl>
   </w:abstractNum>
-  <w:abstractNum w:abstractNumId="4" w15:restartNumberingAfterBreak="0">
+  <w:abstractNum w:abstractNumId="6" w15:restartNumberingAfterBreak="0">
     <w:nsid w:val="223037A2"/>
     <w:multiLevelType w:val="multilevel"/>
     <w:tmpl w:val="0854CDC6"/>
@@ -2727,7 +3345,7 @@
       </w:pPr>
     </w:lvl>
   </w:abstractNum>
-  <w:abstractNum w:abstractNumId="5" w15:restartNumberingAfterBreak="0">
+  <w:abstractNum w:abstractNumId="7" w15:restartNumberingAfterBreak="0">
     <w:nsid w:val="260954EF"/>
     <w:multiLevelType w:val="multilevel"/>
     <w:tmpl w:val="496E5348"/>
@@ -2876,7 +3494,7 @@
       </w:rPr>
     </w:lvl>
   </w:abstractNum>
-  <w:abstractNum w:abstractNumId="6" w15:restartNumberingAfterBreak="0">
+  <w:abstractNum w:abstractNumId="8" w15:restartNumberingAfterBreak="0">
     <w:nsid w:val="27511602"/>
     <w:multiLevelType w:val="multilevel"/>
     <w:tmpl w:val="068A33F0"/>
@@ -3025,7 +3643,7 @@
       </w:rPr>
     </w:lvl>
   </w:abstractNum>
-  <w:abstractNum w:abstractNumId="7" w15:restartNumberingAfterBreak="0">
+  <w:abstractNum w:abstractNumId="9" w15:restartNumberingAfterBreak="0">
     <w:nsid w:val="28B97250"/>
     <w:multiLevelType w:val="multilevel"/>
     <w:tmpl w:val="7B9A4C1E"/>
@@ -3174,7 +3792,7 @@
       </w:rPr>
     </w:lvl>
   </w:abstractNum>
-  <w:abstractNum w:abstractNumId="8" w15:restartNumberingAfterBreak="0">
+  <w:abstractNum w:abstractNumId="10" w15:restartNumberingAfterBreak="0">
     <w:nsid w:val="28BD09C0"/>
     <w:multiLevelType w:val="multilevel"/>
     <w:tmpl w:val="96642936"/>
@@ -3287,7 +3905,7 @@
       </w:pPr>
     </w:lvl>
   </w:abstractNum>
-  <w:abstractNum w:abstractNumId="9" w15:restartNumberingAfterBreak="0">
+  <w:abstractNum w:abstractNumId="11" w15:restartNumberingAfterBreak="0">
     <w:nsid w:val="2DE0278C"/>
     <w:multiLevelType w:val="multilevel"/>
     <w:tmpl w:val="CBAACCA2"/>
@@ -3400,7 +4018,120 @@
       </w:pPr>
     </w:lvl>
   </w:abstractNum>
-  <w:abstractNum w:abstractNumId="10" w15:restartNumberingAfterBreak="0">
+  <w:abstractNum w:abstractNumId="12" w15:restartNumberingAfterBreak="0">
+    <w:nsid w:val="3339493D"/>
+    <w:multiLevelType w:val="multilevel"/>
+    <w:tmpl w:val="F4108986"/>
+    <w:lvl w:ilvl="0">
+      <w:start w:val="1"/>
+      <w:numFmt w:val="decimal"/>
+      <w:lvlText w:val="%1."/>
+      <w:lvlJc w:val="left"/>
+      <w:pPr>
+        <w:tabs>
+          <w:tab w:val="num" w:pos="720"/>
+        </w:tabs>
+        <w:ind w:left="720" w:hanging="360"/>
+      </w:pPr>
+    </w:lvl>
+    <w:lvl w:ilvl="1" w:tentative="1">
+      <w:start w:val="1"/>
+      <w:numFmt w:val="decimal"/>
+      <w:lvlText w:val="%2."/>
+      <w:lvlJc w:val="left"/>
+      <w:pPr>
+        <w:tabs>
+          <w:tab w:val="num" w:pos="1440"/>
+        </w:tabs>
+        <w:ind w:left="1440" w:hanging="360"/>
+      </w:pPr>
+    </w:lvl>
+    <w:lvl w:ilvl="2" w:tentative="1">
+      <w:start w:val="1"/>
+      <w:numFmt w:val="decimal"/>
+      <w:lvlText w:val="%3."/>
+      <w:lvlJc w:val="left"/>
+      <w:pPr>
+        <w:tabs>
+          <w:tab w:val="num" w:pos="2160"/>
+        </w:tabs>
+        <w:ind w:left="2160" w:hanging="360"/>
+      </w:pPr>
+    </w:lvl>
+    <w:lvl w:ilvl="3" w:tentative="1">
+      <w:start w:val="1"/>
+      <w:numFmt w:val="decimal"/>
+      <w:lvlText w:val="%4."/>
+      <w:lvlJc w:val="left"/>
+      <w:pPr>
+        <w:tabs>
+          <w:tab w:val="num" w:pos="2880"/>
+        </w:tabs>
+        <w:ind w:left="2880" w:hanging="360"/>
+      </w:pPr>
+    </w:lvl>
+    <w:lvl w:ilvl="4" w:tentative="1">
+      <w:start w:val="1"/>
+      <w:numFmt w:val="decimal"/>
+      <w:lvlText w:val="%5."/>
+      <w:lvlJc w:val="left"/>
+      <w:pPr>
+        <w:tabs>
+          <w:tab w:val="num" w:pos="3600"/>
+        </w:tabs>
+        <w:ind w:left="3600" w:hanging="360"/>
+      </w:pPr>
+    </w:lvl>
+    <w:lvl w:ilvl="5" w:tentative="1">
+      <w:start w:val="1"/>
+      <w:numFmt w:val="decimal"/>
+      <w:lvlText w:val="%6."/>
+      <w:lvlJc w:val="left"/>
+      <w:pPr>
+        <w:tabs>
+          <w:tab w:val="num" w:pos="4320"/>
+        </w:tabs>
+        <w:ind w:left="4320" w:hanging="360"/>
+      </w:pPr>
+    </w:lvl>
+    <w:lvl w:ilvl="6" w:tentative="1">
+      <w:start w:val="1"/>
+      <w:numFmt w:val="decimal"/>
+      <w:lvlText w:val="%7."/>
+      <w:lvlJc w:val="left"/>
+      <w:pPr>
+        <w:tabs>
+          <w:tab w:val="num" w:pos="5040"/>
+        </w:tabs>
+        <w:ind w:left="5040" w:hanging="360"/>
+      </w:pPr>
+    </w:lvl>
+    <w:lvl w:ilvl="7" w:tentative="1">
+      <w:start w:val="1"/>
+      <w:numFmt w:val="decimal"/>
+      <w:lvlText w:val="%8."/>
+      <w:lvlJc w:val="left"/>
+      <w:pPr>
+        <w:tabs>
+          <w:tab w:val="num" w:pos="5760"/>
+        </w:tabs>
+        <w:ind w:left="5760" w:hanging="360"/>
+      </w:pPr>
+    </w:lvl>
+    <w:lvl w:ilvl="8" w:tentative="1">
+      <w:start w:val="1"/>
+      <w:numFmt w:val="decimal"/>
+      <w:lvlText w:val="%9."/>
+      <w:lvlJc w:val="left"/>
+      <w:pPr>
+        <w:tabs>
+          <w:tab w:val="num" w:pos="6480"/>
+        </w:tabs>
+        <w:ind w:left="6480" w:hanging="360"/>
+      </w:pPr>
+    </w:lvl>
+  </w:abstractNum>
+  <w:abstractNum w:abstractNumId="13" w15:restartNumberingAfterBreak="0">
     <w:nsid w:val="3F3771E0"/>
     <w:multiLevelType w:val="multilevel"/>
     <w:tmpl w:val="CBF63B18"/>
@@ -3549,7 +4280,7 @@
       </w:rPr>
     </w:lvl>
   </w:abstractNum>
-  <w:abstractNum w:abstractNumId="11" w15:restartNumberingAfterBreak="0">
+  <w:abstractNum w:abstractNumId="14" w15:restartNumberingAfterBreak="0">
     <w:nsid w:val="41F760F1"/>
     <w:multiLevelType w:val="hybridMultilevel"/>
     <w:tmpl w:val="C4963EF6"/>
@@ -3662,7 +4393,156 @@
       </w:rPr>
     </w:lvl>
   </w:abstractNum>
-  <w:abstractNum w:abstractNumId="12" w15:restartNumberingAfterBreak="0">
+  <w:abstractNum w:abstractNumId="15" w15:restartNumberingAfterBreak="0">
+    <w:nsid w:val="47931FBB"/>
+    <w:multiLevelType w:val="multilevel"/>
+    <w:tmpl w:val="E8941C86"/>
+    <w:lvl w:ilvl="0">
+      <w:start w:val="1"/>
+      <w:numFmt w:val="bullet"/>
+      <w:lvlText w:val=""/>
+      <w:lvlJc w:val="left"/>
+      <w:pPr>
+        <w:tabs>
+          <w:tab w:val="num" w:pos="720"/>
+        </w:tabs>
+        <w:ind w:left="720" w:hanging="360"/>
+      </w:pPr>
+      <w:rPr>
+        <w:rFonts w:ascii="Symbol" w:hAnsi="Symbol" w:hint="default"/>
+        <w:sz w:val="20"/>
+      </w:rPr>
+    </w:lvl>
+    <w:lvl w:ilvl="1">
+      <w:start w:val="1"/>
+      <w:numFmt w:val="bullet"/>
+      <w:lvlText w:val="o"/>
+      <w:lvlJc w:val="left"/>
+      <w:pPr>
+        <w:tabs>
+          <w:tab w:val="num" w:pos="1440"/>
+        </w:tabs>
+        <w:ind w:left="1440" w:hanging="360"/>
+      </w:pPr>
+      <w:rPr>
+        <w:rFonts w:ascii="Courier New" w:hAnsi="Courier New" w:hint="default"/>
+        <w:sz w:val="20"/>
+      </w:rPr>
+    </w:lvl>
+    <w:lvl w:ilvl="2" w:tentative="1">
+      <w:start w:val="1"/>
+      <w:numFmt w:val="bullet"/>
+      <w:lvlText w:val=""/>
+      <w:lvlJc w:val="left"/>
+      <w:pPr>
+        <w:tabs>
+          <w:tab w:val="num" w:pos="2160"/>
+        </w:tabs>
+        <w:ind w:left="2160" w:hanging="360"/>
+      </w:pPr>
+      <w:rPr>
+        <w:rFonts w:ascii="Wingdings" w:hAnsi="Wingdings" w:hint="default"/>
+        <w:sz w:val="20"/>
+      </w:rPr>
+    </w:lvl>
+    <w:lvl w:ilvl="3" w:tentative="1">
+      <w:start w:val="1"/>
+      <w:numFmt w:val="bullet"/>
+      <w:lvlText w:val=""/>
+      <w:lvlJc w:val="left"/>
+      <w:pPr>
+        <w:tabs>
+          <w:tab w:val="num" w:pos="2880"/>
+        </w:tabs>
+        <w:ind w:left="2880" w:hanging="360"/>
+      </w:pPr>
+      <w:rPr>
+        <w:rFonts w:ascii="Wingdings" w:hAnsi="Wingdings" w:hint="default"/>
+        <w:sz w:val="20"/>
+      </w:rPr>
+    </w:lvl>
+    <w:lvl w:ilvl="4" w:tentative="1">
+      <w:start w:val="1"/>
+      <w:numFmt w:val="bullet"/>
+      <w:lvlText w:val=""/>
+      <w:lvlJc w:val="left"/>
+      <w:pPr>
+        <w:tabs>
+          <w:tab w:val="num" w:pos="3600"/>
+        </w:tabs>
+        <w:ind w:left="3600" w:hanging="360"/>
+      </w:pPr>
+      <w:rPr>
+        <w:rFonts w:ascii="Wingdings" w:hAnsi="Wingdings" w:hint="default"/>
+        <w:sz w:val="20"/>
+      </w:rPr>
+    </w:lvl>
+    <w:lvl w:ilvl="5" w:tentative="1">
+      <w:start w:val="1"/>
+      <w:numFmt w:val="bullet"/>
+      <w:lvlText w:val=""/>
+      <w:lvlJc w:val="left"/>
+      <w:pPr>
+        <w:tabs>
+          <w:tab w:val="num" w:pos="4320"/>
+        </w:tabs>
+        <w:ind w:left="4320" w:hanging="360"/>
+      </w:pPr>
+      <w:rPr>
+        <w:rFonts w:ascii="Wingdings" w:hAnsi="Wingdings" w:hint="default"/>
+        <w:sz w:val="20"/>
+      </w:rPr>
+    </w:lvl>
+    <w:lvl w:ilvl="6" w:tentative="1">
+      <w:start w:val="1"/>
+      <w:numFmt w:val="bullet"/>
+      <w:lvlText w:val=""/>
+      <w:lvlJc w:val="left"/>
+      <w:pPr>
+        <w:tabs>
+          <w:tab w:val="num" w:pos="5040"/>
+        </w:tabs>
+        <w:ind w:left="5040" w:hanging="360"/>
+      </w:pPr>
+      <w:rPr>
+        <w:rFonts w:ascii="Wingdings" w:hAnsi="Wingdings" w:hint="default"/>
+        <w:sz w:val="20"/>
+      </w:rPr>
+    </w:lvl>
+    <w:lvl w:ilvl="7" w:tentative="1">
+      <w:start w:val="1"/>
+      <w:numFmt w:val="bullet"/>
+      <w:lvlText w:val=""/>
+      <w:lvlJc w:val="left"/>
+      <w:pPr>
+        <w:tabs>
+          <w:tab w:val="num" w:pos="5760"/>
+        </w:tabs>
+        <w:ind w:left="5760" w:hanging="360"/>
+      </w:pPr>
+      <w:rPr>
+        <w:rFonts w:ascii="Wingdings" w:hAnsi="Wingdings" w:hint="default"/>
+        <w:sz w:val="20"/>
+      </w:rPr>
+    </w:lvl>
+    <w:lvl w:ilvl="8" w:tentative="1">
+      <w:start w:val="1"/>
+      <w:numFmt w:val="bullet"/>
+      <w:lvlText w:val=""/>
+      <w:lvlJc w:val="left"/>
+      <w:pPr>
+        <w:tabs>
+          <w:tab w:val="num" w:pos="6480"/>
+        </w:tabs>
+        <w:ind w:left="6480" w:hanging="360"/>
+      </w:pPr>
+      <w:rPr>
+        <w:rFonts w:ascii="Wingdings" w:hAnsi="Wingdings" w:hint="default"/>
+        <w:sz w:val="20"/>
+      </w:rPr>
+    </w:lvl>
+  </w:abstractNum>
+  <w:abstractNum w:abstractNumId="16" w15:restartNumberingAfterBreak="0">
     <w:nsid w:val="48B04463"/>
     <w:multiLevelType w:val="multilevel"/>
     <w:tmpl w:val="B7C8271C"/>
@@ -3811,7 +4691,7 @@
       </w:rPr>
     </w:lvl>
   </w:abstractNum>
-  <w:abstractNum w:abstractNumId="13" w15:restartNumberingAfterBreak="0">
+  <w:abstractNum w:abstractNumId="17" w15:restartNumberingAfterBreak="0">
     <w:nsid w:val="4A8C27B6"/>
     <w:multiLevelType w:val="multilevel"/>
     <w:tmpl w:val="478AEC50"/>
@@ -3960,7 +4840,7 @@
       </w:rPr>
     </w:lvl>
   </w:abstractNum>
-  <w:abstractNum w:abstractNumId="14" w15:restartNumberingAfterBreak="0">
+  <w:abstractNum w:abstractNumId="18" w15:restartNumberingAfterBreak="0">
     <w:nsid w:val="4C825701"/>
     <w:multiLevelType w:val="multilevel"/>
     <w:tmpl w:val="36B2D506"/>
@@ -4109,7 +4989,7 @@
       </w:rPr>
     </w:lvl>
   </w:abstractNum>
-  <w:abstractNum w:abstractNumId="15" w15:restartNumberingAfterBreak="0">
+  <w:abstractNum w:abstractNumId="19" w15:restartNumberingAfterBreak="0">
     <w:nsid w:val="5DBC3FC5"/>
     <w:multiLevelType w:val="multilevel"/>
     <w:tmpl w:val="2EFC06C2"/>
@@ -4258,7 +5138,7 @@
       </w:rPr>
     </w:lvl>
   </w:abstractNum>
-  <w:abstractNum w:abstractNumId="16" w15:restartNumberingAfterBreak="0">
+  <w:abstractNum w:abstractNumId="20" w15:restartNumberingAfterBreak="0">
     <w:nsid w:val="5F365C35"/>
     <w:multiLevelType w:val="multilevel"/>
     <w:tmpl w:val="4F8AFB88"/>
@@ -4407,7 +5287,7 @@
       </w:rPr>
     </w:lvl>
   </w:abstractNum>
-  <w:abstractNum w:abstractNumId="17" w15:restartNumberingAfterBreak="0">
+  <w:abstractNum w:abstractNumId="21" w15:restartNumberingAfterBreak="0">
     <w:nsid w:val="62286744"/>
     <w:multiLevelType w:val="multilevel"/>
     <w:tmpl w:val="F26E0D80"/>
@@ -4520,7 +5400,7 @@
       </w:pPr>
     </w:lvl>
   </w:abstractNum>
-  <w:abstractNum w:abstractNumId="18" w15:restartNumberingAfterBreak="0">
+  <w:abstractNum w:abstractNumId="22" w15:restartNumberingAfterBreak="0">
     <w:nsid w:val="639D42DB"/>
     <w:multiLevelType w:val="multilevel"/>
     <w:tmpl w:val="3F865BB2"/>
@@ -4669,7 +5549,7 @@
       </w:rPr>
     </w:lvl>
   </w:abstractNum>
-  <w:abstractNum w:abstractNumId="19" w15:restartNumberingAfterBreak="0">
+  <w:abstractNum w:abstractNumId="23" w15:restartNumberingAfterBreak="0">
     <w:nsid w:val="63C24481"/>
     <w:multiLevelType w:val="multilevel"/>
     <w:tmpl w:val="911A1C4E"/>
@@ -4782,7 +5662,7 @@
       </w:pPr>
     </w:lvl>
   </w:abstractNum>
-  <w:abstractNum w:abstractNumId="20" w15:restartNumberingAfterBreak="0">
+  <w:abstractNum w:abstractNumId="24" w15:restartNumberingAfterBreak="0">
     <w:nsid w:val="67805486"/>
     <w:multiLevelType w:val="multilevel"/>
     <w:tmpl w:val="E34C74DA"/>
@@ -4895,7 +5775,7 @@
       </w:pPr>
     </w:lvl>
   </w:abstractNum>
-  <w:abstractNum w:abstractNumId="21" w15:restartNumberingAfterBreak="0">
+  <w:abstractNum w:abstractNumId="25" w15:restartNumberingAfterBreak="0">
     <w:nsid w:val="6A7717CE"/>
     <w:multiLevelType w:val="multilevel"/>
     <w:tmpl w:val="EC46DF36"/>
@@ -5044,7 +5924,7 @@
       </w:rPr>
     </w:lvl>
   </w:abstractNum>
-  <w:abstractNum w:abstractNumId="22" w15:restartNumberingAfterBreak="0">
+  <w:abstractNum w:abstractNumId="26" w15:restartNumberingAfterBreak="0">
     <w:nsid w:val="6EC84CB7"/>
     <w:multiLevelType w:val="hybridMultilevel"/>
     <w:tmpl w:val="0B506C3C"/>
@@ -5133,7 +6013,7 @@
       </w:pPr>
     </w:lvl>
   </w:abstractNum>
-  <w:abstractNum w:abstractNumId="23" w15:restartNumberingAfterBreak="0">
+  <w:abstractNum w:abstractNumId="27" w15:restartNumberingAfterBreak="0">
     <w:nsid w:val="75BF69CA"/>
     <w:multiLevelType w:val="multilevel"/>
     <w:tmpl w:val="8AD8E296"/>
@@ -5282,7 +6162,7 @@
       </w:rPr>
     </w:lvl>
   </w:abstractNum>
-  <w:abstractNum w:abstractNumId="24" w15:restartNumberingAfterBreak="0">
+  <w:abstractNum w:abstractNumId="28" w15:restartNumberingAfterBreak="0">
     <w:nsid w:val="772A5977"/>
     <w:multiLevelType w:val="multilevel"/>
     <w:tmpl w:val="DB0AAFAE"/>
@@ -5432,16 +6312,16 @@
     </w:lvl>
   </w:abstractNum>
   <w:num w:numId="1" w16cid:durableId="169955040">
-    <w:abstractNumId w:val="24"/>
+    <w:abstractNumId w:val="28"/>
   </w:num>
   <w:num w:numId="2" w16cid:durableId="1450926641">
-    <w:abstractNumId w:val="4"/>
+    <w:abstractNumId w:val="6"/>
   </w:num>
   <w:num w:numId="3" w16cid:durableId="1988432412">
-    <w:abstractNumId w:val="14"/>
+    <w:abstractNumId w:val="18"/>
   </w:num>
   <w:num w:numId="4" w16cid:durableId="1087264787">
-    <w:abstractNumId w:val="19"/>
+    <w:abstractNumId w:val="23"/>
     <w:lvlOverride w:ilvl="0">
       <w:lvl w:ilvl="0">
         <w:numFmt w:val="decimal"/>
@@ -5451,10 +6331,10 @@
     </w:lvlOverride>
   </w:num>
   <w:num w:numId="5" w16cid:durableId="748431124">
-    <w:abstractNumId w:val="16"/>
+    <w:abstractNumId w:val="20"/>
   </w:num>
   <w:num w:numId="6" w16cid:durableId="1536456503">
-    <w:abstractNumId w:val="20"/>
+    <w:abstractNumId w:val="24"/>
     <w:lvlOverride w:ilvl="0">
       <w:lvl w:ilvl="0">
         <w:numFmt w:val="decimal"/>
@@ -5464,10 +6344,10 @@
     </w:lvlOverride>
   </w:num>
   <w:num w:numId="7" w16cid:durableId="255604169">
-    <w:abstractNumId w:val="23"/>
+    <w:abstractNumId w:val="27"/>
   </w:num>
   <w:num w:numId="8" w16cid:durableId="1524249707">
-    <w:abstractNumId w:val="8"/>
+    <w:abstractNumId w:val="10"/>
     <w:lvlOverride w:ilvl="0">
       <w:lvl w:ilvl="0">
         <w:numFmt w:val="decimal"/>
@@ -5477,55 +6357,67 @@
     </w:lvlOverride>
   </w:num>
   <w:num w:numId="9" w16cid:durableId="692533918">
+    <w:abstractNumId w:val="7"/>
+  </w:num>
+  <w:num w:numId="10" w16cid:durableId="985472665">
+    <w:abstractNumId w:val="26"/>
+  </w:num>
+  <w:num w:numId="11" w16cid:durableId="1783332703">
+    <w:abstractNumId w:val="14"/>
+  </w:num>
+  <w:num w:numId="12" w16cid:durableId="313796474">
+    <w:abstractNumId w:val="21"/>
+  </w:num>
+  <w:num w:numId="13" w16cid:durableId="1185250422">
+    <w:abstractNumId w:val="9"/>
+  </w:num>
+  <w:num w:numId="14" w16cid:durableId="920677950">
+    <w:abstractNumId w:val="17"/>
+  </w:num>
+  <w:num w:numId="15" w16cid:durableId="980839953">
+    <w:abstractNumId w:val="2"/>
+  </w:num>
+  <w:num w:numId="16" w16cid:durableId="1261179069">
+    <w:abstractNumId w:val="19"/>
+  </w:num>
+  <w:num w:numId="17" w16cid:durableId="1972442974">
+    <w:abstractNumId w:val="8"/>
+  </w:num>
+  <w:num w:numId="18" w16cid:durableId="1515878939">
+    <w:abstractNumId w:val="25"/>
+  </w:num>
+  <w:num w:numId="19" w16cid:durableId="33701099">
+    <w:abstractNumId w:val="11"/>
+  </w:num>
+  <w:num w:numId="20" w16cid:durableId="1483691536">
+    <w:abstractNumId w:val="16"/>
+  </w:num>
+  <w:num w:numId="21" w16cid:durableId="1958097199">
     <w:abstractNumId w:val="5"/>
   </w:num>
-  <w:num w:numId="10" w16cid:durableId="985472665">
+  <w:num w:numId="22" w16cid:durableId="2141334422">
+    <w:abstractNumId w:val="3"/>
+  </w:num>
+  <w:num w:numId="23" w16cid:durableId="712314648">
     <w:abstractNumId w:val="22"/>
   </w:num>
-  <w:num w:numId="11" w16cid:durableId="1783332703">
-    <w:abstractNumId w:val="11"/>
-  </w:num>
-  <w:num w:numId="12" w16cid:durableId="313796474">
-    <w:abstractNumId w:val="17"/>
-  </w:num>
-  <w:num w:numId="13" w16cid:durableId="1185250422">
-    <w:abstractNumId w:val="7"/>
-  </w:num>
-  <w:num w:numId="14" w16cid:durableId="920677950">
+  <w:num w:numId="24" w16cid:durableId="877007963">
     <w:abstractNumId w:val="13"/>
-  </w:num>
-  <w:num w:numId="15" w16cid:durableId="980839953">
-    <w:abstractNumId w:val="1"/>
-  </w:num>
-  <w:num w:numId="16" w16cid:durableId="1261179069">
-    <w:abstractNumId w:val="15"/>
-  </w:num>
-  <w:num w:numId="17" w16cid:durableId="1972442974">
-    <w:abstractNumId w:val="6"/>
-  </w:num>
-  <w:num w:numId="18" w16cid:durableId="1515878939">
-    <w:abstractNumId w:val="21"/>
-  </w:num>
-  <w:num w:numId="19" w16cid:durableId="33701099">
-    <w:abstractNumId w:val="9"/>
-  </w:num>
-  <w:num w:numId="20" w16cid:durableId="1483691536">
-    <w:abstractNumId w:val="12"/>
-  </w:num>
-  <w:num w:numId="21" w16cid:durableId="1958097199">
-    <w:abstractNumId w:val="3"/>
-  </w:num>
-  <w:num w:numId="22" w16cid:durableId="2141334422">
-    <w:abstractNumId w:val="2"/>
-  </w:num>
-  <w:num w:numId="23" w16cid:durableId="712314648">
-    <w:abstractNumId w:val="18"/>
-  </w:num>
-  <w:num w:numId="24" w16cid:durableId="877007963">
-    <w:abstractNumId w:val="10"/>
   </w:num>
   <w:num w:numId="25" w16cid:durableId="456141266">
     <w:abstractNumId w:val="0"/>
+  </w:num>
+  <w:num w:numId="26" w16cid:durableId="659115637">
+    <w:abstractNumId w:val="12"/>
+  </w:num>
+  <w:num w:numId="27" w16cid:durableId="1971013152">
+    <w:abstractNumId w:val="4"/>
+  </w:num>
+  <w:num w:numId="28" w16cid:durableId="617882297">
+    <w:abstractNumId w:val="1"/>
+  </w:num>
+  <w:num w:numId="29" w16cid:durableId="1494564341">
+    <w:abstractNumId w:val="15"/>
   </w:num>
 </w:numbering>
 </file>

</xml_diff>

<commit_message>
Add load monitoring strategy
</commit_message>
<xml_diff>
--- a/Latency Analysis/Solution Architecture.docx
+++ b/Latency Analysis/Solution Architecture.docx
@@ -2333,6 +2333,276 @@
           <w:lang w:val="en-US"/>
         </w:rPr>
         <w:t>Pushes data to Prometheus or another backend (e.g., Tempo, Jaeger)</w:t>
+      </w:r>
+    </w:p>
+    <w:p>
+      <w:pPr>
+        <w:rPr>
+          <w:lang w:val="en-US"/>
+        </w:rPr>
+      </w:pPr>
+      <w:r>
+        <w:rPr>
+          <w:lang w:val="en-US"/>
+        </w:rPr>
+        <w:br/>
+      </w:r>
+    </w:p>
+    <w:p>
+      <w:pPr>
+        <w:pStyle w:val="ListParagraph"/>
+        <w:numPr>
+          <w:ilvl w:val="0"/>
+          <w:numId w:val="21"/>
+        </w:numPr>
+        <w:rPr>
+          <w:lang w:val="en-US"/>
+        </w:rPr>
+      </w:pPr>
+      <w:r>
+        <w:rPr>
+          <w:lang w:val="en-US"/>
+        </w:rPr>
+        <w:t>Load Monitoring (Request Rate and Concurrency)</w:t>
+      </w:r>
+    </w:p>
+    <w:p>
+      <w:pPr>
+        <w:rPr>
+          <w:lang w:val="en-US"/>
+        </w:rPr>
+      </w:pPr>
+      <w:r>
+        <w:rPr>
+          <w:lang w:val="en-US"/>
+        </w:rPr>
+        <w:t>What to track:</w:t>
+      </w:r>
+    </w:p>
+    <w:p>
+      <w:pPr>
+        <w:numPr>
+          <w:ilvl w:val="0"/>
+          <w:numId w:val="35"/>
+        </w:numPr>
+        <w:rPr>
+          <w:lang w:val="en-US"/>
+        </w:rPr>
+      </w:pPr>
+      <w:r>
+        <w:rPr>
+          <w:lang w:val="en-US"/>
+        </w:rPr>
+        <w:t>Request rate (requests per second)</w:t>
+      </w:r>
+    </w:p>
+    <w:p>
+      <w:pPr>
+        <w:numPr>
+          <w:ilvl w:val="0"/>
+          <w:numId w:val="35"/>
+        </w:numPr>
+        <w:rPr>
+          <w:lang w:val="en-US"/>
+        </w:rPr>
+      </w:pPr>
+      <w:r>
+        <w:rPr>
+          <w:lang w:val="en-US"/>
+        </w:rPr>
+        <w:t>Concurrency (in-flight requests)</w:t>
+      </w:r>
+    </w:p>
+    <w:p>
+      <w:pPr>
+        <w:rPr>
+          <w:lang w:val="en-US"/>
+        </w:rPr>
+      </w:pPr>
+      <w:r>
+        <w:rPr>
+          <w:b/>
+          <w:bCs/>
+          <w:lang w:val="en-US"/>
+        </w:rPr>
+        <w:t>Collection methods</w:t>
+      </w:r>
+      <w:r>
+        <w:rPr>
+          <w:lang w:val="en-US"/>
+        </w:rPr>
+        <w:t>:</w:t>
+      </w:r>
+    </w:p>
+    <w:p>
+      <w:pPr>
+        <w:rPr>
+          <w:lang w:val="en-US"/>
+        </w:rPr>
+      </w:pPr>
+      <w:r>
+        <w:rPr>
+          <w:lang w:val="en-US"/>
+        </w:rPr>
+        <w:t>I. Sidecar proxies (Envoy, Istio) again prove helpful here:</w:t>
+      </w:r>
+    </w:p>
+    <w:p>
+      <w:pPr>
+        <w:numPr>
+          <w:ilvl w:val="0"/>
+          <w:numId w:val="36"/>
+        </w:numPr>
+        <w:rPr>
+          <w:lang w:val="en-US"/>
+        </w:rPr>
+      </w:pPr>
+      <w:r>
+        <w:rPr>
+          <w:lang w:val="en-US"/>
+        </w:rPr>
+        <w:t>Track how many requests per second go to each backend.</w:t>
+      </w:r>
+    </w:p>
+    <w:p>
+      <w:pPr>
+        <w:numPr>
+          <w:ilvl w:val="0"/>
+          <w:numId w:val="36"/>
+        </w:numPr>
+        <w:rPr>
+          <w:lang w:val="en-US"/>
+        </w:rPr>
+      </w:pPr>
+      <w:r>
+        <w:rPr>
+          <w:lang w:val="en-US"/>
+        </w:rPr>
+        <w:t>Track how many are active simultaneously.</w:t>
+      </w:r>
+    </w:p>
+    <w:p>
+      <w:pPr>
+        <w:rPr>
+          <w:lang w:val="en-US"/>
+        </w:rPr>
+      </w:pPr>
+      <w:r>
+        <w:rPr>
+          <w:lang w:val="en-US"/>
+        </w:rPr>
+        <w:t>Example Prometheus metrics:</w:t>
+      </w:r>
+    </w:p>
+    <w:p>
+      <w:pPr>
+        <w:numPr>
+          <w:ilvl w:val="0"/>
+          <w:numId w:val="37"/>
+        </w:numPr>
+        <w:rPr>
+          <w:lang w:val="en-US"/>
+        </w:rPr>
+      </w:pPr>
+      <w:r>
+        <w:rPr>
+          <w:lang w:val="en-US"/>
+        </w:rPr>
+        <w:t>rate(envoy_cluster_upstream_rq_total[1m])</w:t>
+      </w:r>
+    </w:p>
+    <w:p>
+      <w:pPr>
+        <w:numPr>
+          <w:ilvl w:val="0"/>
+          <w:numId w:val="37"/>
+        </w:numPr>
+        <w:rPr>
+          <w:lang w:val="en-US"/>
+        </w:rPr>
+      </w:pPr>
+      <w:r>
+        <w:rPr>
+          <w:lang w:val="en-US"/>
+        </w:rPr>
+        <w:t>envoy_http_downstream_rq_active</w:t>
+      </w:r>
+    </w:p>
+    <w:p>
+      <w:pPr>
+        <w:rPr>
+          <w:lang w:val="en-US"/>
+        </w:rPr>
+      </w:pPr>
+      <w:r>
+        <w:rPr>
+          <w:lang w:val="en-US"/>
+        </w:rPr>
+        <w:t>Ii. Ingress metrics:</w:t>
+      </w:r>
+    </w:p>
+    <w:p>
+      <w:pPr>
+        <w:numPr>
+          <w:ilvl w:val="0"/>
+          <w:numId w:val="38"/>
+        </w:numPr>
+        <w:rPr>
+          <w:lang w:val="en-US"/>
+        </w:rPr>
+      </w:pPr>
+      <w:r>
+        <w:rPr>
+          <w:lang w:val="en-US"/>
+        </w:rPr>
+        <w:t>If requests go through a single entrypoint (e.g., NGINX):</w:t>
+      </w:r>
+    </w:p>
+    <w:p>
+      <w:pPr>
+        <w:numPr>
+          <w:ilvl w:val="1"/>
+          <w:numId w:val="38"/>
+        </w:numPr>
+        <w:rPr>
+          <w:lang w:val="en-US"/>
+        </w:rPr>
+      </w:pPr>
+      <w:r>
+        <w:rPr>
+          <w:lang w:val="en-US"/>
+        </w:rPr>
+        <w:t>nginx_ingress_controller_requests</w:t>
+      </w:r>
+    </w:p>
+    <w:p>
+      <w:pPr>
+        <w:numPr>
+          <w:ilvl w:val="1"/>
+          <w:numId w:val="38"/>
+        </w:numPr>
+        <w:rPr>
+          <w:lang w:val="en-US"/>
+        </w:rPr>
+      </w:pPr>
+      <w:r>
+        <w:rPr>
+          <w:lang w:val="en-US"/>
+        </w:rPr>
+        <w:t>nginx_ingress_controller_request_duration_seconds_bucket</w:t>
+      </w:r>
+    </w:p>
+    <w:p>
+      <w:pPr>
+        <w:rPr>
+          <w:lang w:val="en-US"/>
+        </w:rPr>
+      </w:pPr>
+      <w:r>
+        <w:rPr>
+          <w:lang w:val="en-US"/>
+        </w:rPr>
+        <w:t>These load metrics let the optimizer correlate latency/resource usage with traffic intensity, enabling intelligent scaling and adaptation.</w:t>
       </w:r>
     </w:p>
     <w:p>
@@ -2375,6 +2645,268 @@
 <file path=word/numbering.xml><?xml version="1.0" encoding="utf-8"?>
 <w:numbering xmlns:wpc="http://schemas.microsoft.com/office/word/2010/wordprocessingCanvas" xmlns:cx="http://schemas.microsoft.com/office/drawing/2014/chartex" xmlns:cx1="http://schemas.microsoft.com/office/drawing/2015/9/8/chartex" xmlns:cx2="http://schemas.microsoft.com/office/drawing/2015/10/21/chartex" xmlns:cx3="http://schemas.microsoft.com/office/drawing/2016/5/9/chartex" xmlns:cx4="http://schemas.microsoft.com/office/drawing/2016/5/10/chartex" xmlns:cx5="http://schemas.microsoft.com/office/drawing/2016/5/11/chartex" xmlns:cx6="http://schemas.microsoft.com/office/drawing/2016/5/12/chartex" xmlns:cx7="http://schemas.microsoft.com/office/drawing/2016/5/13/chartex" xmlns:cx8="http://schemas.microsoft.com/office/drawing/2016/5/14/chartex" xmlns:mc="http://schemas.openxmlformats.org/markup-compatibility/2006" xmlns:aink="http://schemas.microsoft.com/office/drawing/2016/ink" xmlns:am3d="http://schemas.microsoft.com/office/drawing/2017/model3d" xmlns:o="urn:schemas-microsoft-com:office:office" xmlns:oel="http://schemas.microsoft.com/office/2019/extlst" xmlns:r="http://schemas.openxmlformats.org/officeDocument/2006/relationships" xmlns:m="http://schemas.openxmlformats.org/officeDocument/2006/math" xmlns:v="urn:schemas-microsoft-com:vml" xmlns:wp14="http://schemas.microsoft.com/office/word/2010/wordprocessingDrawing" xmlns:wp="http://schemas.openxmlformats.org/drawingml/2006/wordprocessingDrawing" xmlns:w10="urn:schemas-microsoft-com:office:word" xmlns:w="http://schemas.openxmlformats.org/wordprocessingml/2006/main" xmlns:w14="http://schemas.microsoft.com/office/word/2010/wordml" xmlns:w15="http://schemas.microsoft.com/office/word/2012/wordml" xmlns:w16cex="http://schemas.microsoft.com/office/word/2018/wordml/cex" xmlns:w16cid="http://schemas.microsoft.com/office/word/2016/wordml/cid" xmlns:w16="http://schemas.microsoft.com/office/word/2018/wordml" xmlns:w16du="http://schemas.microsoft.com/office/word/2023/wordml/word16du" xmlns:w16sdtdh="http://schemas.microsoft.com/office/word/2020/wordml/sdtdatahash" xmlns:w16sdtfl="http://schemas.microsoft.com/office/word/2024/wordml/sdtformatlock" xmlns:w16se="http://schemas.microsoft.com/office/word/2015/wordml/symex" xmlns:wpg="http://schemas.microsoft.com/office/word/2010/wordprocessingGroup" xmlns:wpi="http://schemas.microsoft.com/office/word/2010/wordprocessingInk" xmlns:wne="http://schemas.microsoft.com/office/word/2006/wordml" xmlns:wps="http://schemas.microsoft.com/office/word/2010/wordprocessingShape" mc:Ignorable="w14 w15 w16se w16cid w16 w16cex w16sdtdh w16sdtfl w16du wp14">
   <w:abstractNum w:abstractNumId="0" w15:restartNumberingAfterBreak="0">
+    <w:nsid w:val="005F6926"/>
+    <w:multiLevelType w:val="multilevel"/>
+    <w:tmpl w:val="62446738"/>
+    <w:lvl w:ilvl="0">
+      <w:start w:val="1"/>
+      <w:numFmt w:val="bullet"/>
+      <w:lvlText w:val=""/>
+      <w:lvlJc w:val="left"/>
+      <w:pPr>
+        <w:tabs>
+          <w:tab w:val="num" w:pos="720"/>
+        </w:tabs>
+        <w:ind w:left="720" w:hanging="360"/>
+      </w:pPr>
+      <w:rPr>
+        <w:rFonts w:ascii="Symbol" w:hAnsi="Symbol" w:hint="default"/>
+        <w:sz w:val="20"/>
+      </w:rPr>
+    </w:lvl>
+    <w:lvl w:ilvl="1" w:tentative="1">
+      <w:start w:val="1"/>
+      <w:numFmt w:val="bullet"/>
+      <w:lvlText w:val="o"/>
+      <w:lvlJc w:val="left"/>
+      <w:pPr>
+        <w:tabs>
+          <w:tab w:val="num" w:pos="1440"/>
+        </w:tabs>
+        <w:ind w:left="1440" w:hanging="360"/>
+      </w:pPr>
+      <w:rPr>
+        <w:rFonts w:ascii="Courier New" w:hAnsi="Courier New" w:hint="default"/>
+        <w:sz w:val="20"/>
+      </w:rPr>
+    </w:lvl>
+    <w:lvl w:ilvl="2" w:tentative="1">
+      <w:start w:val="1"/>
+      <w:numFmt w:val="bullet"/>
+      <w:lvlText w:val=""/>
+      <w:lvlJc w:val="left"/>
+      <w:pPr>
+        <w:tabs>
+          <w:tab w:val="num" w:pos="2160"/>
+        </w:tabs>
+        <w:ind w:left="2160" w:hanging="360"/>
+      </w:pPr>
+      <w:rPr>
+        <w:rFonts w:ascii="Wingdings" w:hAnsi="Wingdings" w:hint="default"/>
+        <w:sz w:val="20"/>
+      </w:rPr>
+    </w:lvl>
+    <w:lvl w:ilvl="3" w:tentative="1">
+      <w:start w:val="1"/>
+      <w:numFmt w:val="bullet"/>
+      <w:lvlText w:val=""/>
+      <w:lvlJc w:val="left"/>
+      <w:pPr>
+        <w:tabs>
+          <w:tab w:val="num" w:pos="2880"/>
+        </w:tabs>
+        <w:ind w:left="2880" w:hanging="360"/>
+      </w:pPr>
+      <w:rPr>
+        <w:rFonts w:ascii="Wingdings" w:hAnsi="Wingdings" w:hint="default"/>
+        <w:sz w:val="20"/>
+      </w:rPr>
+    </w:lvl>
+    <w:lvl w:ilvl="4" w:tentative="1">
+      <w:start w:val="1"/>
+      <w:numFmt w:val="bullet"/>
+      <w:lvlText w:val=""/>
+      <w:lvlJc w:val="left"/>
+      <w:pPr>
+        <w:tabs>
+          <w:tab w:val="num" w:pos="3600"/>
+        </w:tabs>
+        <w:ind w:left="3600" w:hanging="360"/>
+      </w:pPr>
+      <w:rPr>
+        <w:rFonts w:ascii="Wingdings" w:hAnsi="Wingdings" w:hint="default"/>
+        <w:sz w:val="20"/>
+      </w:rPr>
+    </w:lvl>
+    <w:lvl w:ilvl="5" w:tentative="1">
+      <w:start w:val="1"/>
+      <w:numFmt w:val="bullet"/>
+      <w:lvlText w:val=""/>
+      <w:lvlJc w:val="left"/>
+      <w:pPr>
+        <w:tabs>
+          <w:tab w:val="num" w:pos="4320"/>
+        </w:tabs>
+        <w:ind w:left="4320" w:hanging="360"/>
+      </w:pPr>
+      <w:rPr>
+        <w:rFonts w:ascii="Wingdings" w:hAnsi="Wingdings" w:hint="default"/>
+        <w:sz w:val="20"/>
+      </w:rPr>
+    </w:lvl>
+    <w:lvl w:ilvl="6" w:tentative="1">
+      <w:start w:val="1"/>
+      <w:numFmt w:val="bullet"/>
+      <w:lvlText w:val=""/>
+      <w:lvlJc w:val="left"/>
+      <w:pPr>
+        <w:tabs>
+          <w:tab w:val="num" w:pos="5040"/>
+        </w:tabs>
+        <w:ind w:left="5040" w:hanging="360"/>
+      </w:pPr>
+      <w:rPr>
+        <w:rFonts w:ascii="Wingdings" w:hAnsi="Wingdings" w:hint="default"/>
+        <w:sz w:val="20"/>
+      </w:rPr>
+    </w:lvl>
+    <w:lvl w:ilvl="7" w:tentative="1">
+      <w:start w:val="1"/>
+      <w:numFmt w:val="bullet"/>
+      <w:lvlText w:val=""/>
+      <w:lvlJc w:val="left"/>
+      <w:pPr>
+        <w:tabs>
+          <w:tab w:val="num" w:pos="5760"/>
+        </w:tabs>
+        <w:ind w:left="5760" w:hanging="360"/>
+      </w:pPr>
+      <w:rPr>
+        <w:rFonts w:ascii="Wingdings" w:hAnsi="Wingdings" w:hint="default"/>
+        <w:sz w:val="20"/>
+      </w:rPr>
+    </w:lvl>
+    <w:lvl w:ilvl="8" w:tentative="1">
+      <w:start w:val="1"/>
+      <w:numFmt w:val="bullet"/>
+      <w:lvlText w:val=""/>
+      <w:lvlJc w:val="left"/>
+      <w:pPr>
+        <w:tabs>
+          <w:tab w:val="num" w:pos="6480"/>
+        </w:tabs>
+        <w:ind w:left="6480" w:hanging="360"/>
+      </w:pPr>
+      <w:rPr>
+        <w:rFonts w:ascii="Wingdings" w:hAnsi="Wingdings" w:hint="default"/>
+        <w:sz w:val="20"/>
+      </w:rPr>
+    </w:lvl>
+  </w:abstractNum>
+  <w:abstractNum w:abstractNumId="1" w15:restartNumberingAfterBreak="0">
+    <w:nsid w:val="05FC351F"/>
+    <w:multiLevelType w:val="multilevel"/>
+    <w:tmpl w:val="60CCF016"/>
+    <w:lvl w:ilvl="0">
+      <w:start w:val="1"/>
+      <w:numFmt w:val="decimal"/>
+      <w:lvlText w:val="%1."/>
+      <w:lvlJc w:val="left"/>
+      <w:pPr>
+        <w:tabs>
+          <w:tab w:val="num" w:pos="720"/>
+        </w:tabs>
+        <w:ind w:left="720" w:hanging="360"/>
+      </w:pPr>
+    </w:lvl>
+    <w:lvl w:ilvl="1" w:tentative="1">
+      <w:start w:val="1"/>
+      <w:numFmt w:val="decimal"/>
+      <w:lvlText w:val="%2."/>
+      <w:lvlJc w:val="left"/>
+      <w:pPr>
+        <w:tabs>
+          <w:tab w:val="num" w:pos="1440"/>
+        </w:tabs>
+        <w:ind w:left="1440" w:hanging="360"/>
+      </w:pPr>
+    </w:lvl>
+    <w:lvl w:ilvl="2" w:tentative="1">
+      <w:start w:val="1"/>
+      <w:numFmt w:val="decimal"/>
+      <w:lvlText w:val="%3."/>
+      <w:lvlJc w:val="left"/>
+      <w:pPr>
+        <w:tabs>
+          <w:tab w:val="num" w:pos="2160"/>
+        </w:tabs>
+        <w:ind w:left="2160" w:hanging="360"/>
+      </w:pPr>
+    </w:lvl>
+    <w:lvl w:ilvl="3" w:tentative="1">
+      <w:start w:val="1"/>
+      <w:numFmt w:val="decimal"/>
+      <w:lvlText w:val="%4."/>
+      <w:lvlJc w:val="left"/>
+      <w:pPr>
+        <w:tabs>
+          <w:tab w:val="num" w:pos="2880"/>
+        </w:tabs>
+        <w:ind w:left="2880" w:hanging="360"/>
+      </w:pPr>
+    </w:lvl>
+    <w:lvl w:ilvl="4" w:tentative="1">
+      <w:start w:val="1"/>
+      <w:numFmt w:val="decimal"/>
+      <w:lvlText w:val="%5."/>
+      <w:lvlJc w:val="left"/>
+      <w:pPr>
+        <w:tabs>
+          <w:tab w:val="num" w:pos="3600"/>
+        </w:tabs>
+        <w:ind w:left="3600" w:hanging="360"/>
+      </w:pPr>
+    </w:lvl>
+    <w:lvl w:ilvl="5" w:tentative="1">
+      <w:start w:val="1"/>
+      <w:numFmt w:val="decimal"/>
+      <w:lvlText w:val="%6."/>
+      <w:lvlJc w:val="left"/>
+      <w:pPr>
+        <w:tabs>
+          <w:tab w:val="num" w:pos="4320"/>
+        </w:tabs>
+        <w:ind w:left="4320" w:hanging="360"/>
+      </w:pPr>
+    </w:lvl>
+    <w:lvl w:ilvl="6" w:tentative="1">
+      <w:start w:val="1"/>
+      <w:numFmt w:val="decimal"/>
+      <w:lvlText w:val="%7."/>
+      <w:lvlJc w:val="left"/>
+      <w:pPr>
+        <w:tabs>
+          <w:tab w:val="num" w:pos="5040"/>
+        </w:tabs>
+        <w:ind w:left="5040" w:hanging="360"/>
+      </w:pPr>
+    </w:lvl>
+    <w:lvl w:ilvl="7" w:tentative="1">
+      <w:start w:val="1"/>
+      <w:numFmt w:val="decimal"/>
+      <w:lvlText w:val="%8."/>
+      <w:lvlJc w:val="left"/>
+      <w:pPr>
+        <w:tabs>
+          <w:tab w:val="num" w:pos="5760"/>
+        </w:tabs>
+        <w:ind w:left="5760" w:hanging="360"/>
+      </w:pPr>
+    </w:lvl>
+    <w:lvl w:ilvl="8" w:tentative="1">
+      <w:start w:val="1"/>
+      <w:numFmt w:val="decimal"/>
+      <w:lvlText w:val="%9."/>
+      <w:lvlJc w:val="left"/>
+      <w:pPr>
+        <w:tabs>
+          <w:tab w:val="num" w:pos="6480"/>
+        </w:tabs>
+        <w:ind w:left="6480" w:hanging="360"/>
+      </w:pPr>
+    </w:lvl>
+  </w:abstractNum>
+  <w:abstractNum w:abstractNumId="2" w15:restartNumberingAfterBreak="0">
     <w:nsid w:val="099A7D4A"/>
     <w:multiLevelType w:val="multilevel"/>
     <w:tmpl w:val="B16C3406"/>
@@ -2523,7 +3055,7 @@
       </w:rPr>
     </w:lvl>
   </w:abstractNum>
-  <w:abstractNum w:abstractNumId="1" w15:restartNumberingAfterBreak="0">
+  <w:abstractNum w:abstractNumId="3" w15:restartNumberingAfterBreak="0">
     <w:nsid w:val="0DEB106B"/>
     <w:multiLevelType w:val="multilevel"/>
     <w:tmpl w:val="19EA8754"/>
@@ -2672,7 +3204,7 @@
       </w:rPr>
     </w:lvl>
   </w:abstractNum>
-  <w:abstractNum w:abstractNumId="2" w15:restartNumberingAfterBreak="0">
+  <w:abstractNum w:abstractNumId="4" w15:restartNumberingAfterBreak="0">
     <w:nsid w:val="0E655A77"/>
     <w:multiLevelType w:val="multilevel"/>
     <w:tmpl w:val="A372D254"/>
@@ -2821,7 +3353,156 @@
       </w:rPr>
     </w:lvl>
   </w:abstractNum>
-  <w:abstractNum w:abstractNumId="3" w15:restartNumberingAfterBreak="0">
+  <w:abstractNum w:abstractNumId="5" w15:restartNumberingAfterBreak="0">
+    <w:nsid w:val="131F38BB"/>
+    <w:multiLevelType w:val="multilevel"/>
+    <w:tmpl w:val="2152A024"/>
+    <w:lvl w:ilvl="0">
+      <w:start w:val="1"/>
+      <w:numFmt w:val="bullet"/>
+      <w:lvlText w:val=""/>
+      <w:lvlJc w:val="left"/>
+      <w:pPr>
+        <w:tabs>
+          <w:tab w:val="num" w:pos="720"/>
+        </w:tabs>
+        <w:ind w:left="720" w:hanging="360"/>
+      </w:pPr>
+      <w:rPr>
+        <w:rFonts w:ascii="Symbol" w:hAnsi="Symbol" w:hint="default"/>
+        <w:sz w:val="20"/>
+      </w:rPr>
+    </w:lvl>
+    <w:lvl w:ilvl="1" w:tentative="1">
+      <w:start w:val="1"/>
+      <w:numFmt w:val="bullet"/>
+      <w:lvlText w:val="o"/>
+      <w:lvlJc w:val="left"/>
+      <w:pPr>
+        <w:tabs>
+          <w:tab w:val="num" w:pos="1440"/>
+        </w:tabs>
+        <w:ind w:left="1440" w:hanging="360"/>
+      </w:pPr>
+      <w:rPr>
+        <w:rFonts w:ascii="Courier New" w:hAnsi="Courier New" w:hint="default"/>
+        <w:sz w:val="20"/>
+      </w:rPr>
+    </w:lvl>
+    <w:lvl w:ilvl="2" w:tentative="1">
+      <w:start w:val="1"/>
+      <w:numFmt w:val="bullet"/>
+      <w:lvlText w:val=""/>
+      <w:lvlJc w:val="left"/>
+      <w:pPr>
+        <w:tabs>
+          <w:tab w:val="num" w:pos="2160"/>
+        </w:tabs>
+        <w:ind w:left="2160" w:hanging="360"/>
+      </w:pPr>
+      <w:rPr>
+        <w:rFonts w:ascii="Wingdings" w:hAnsi="Wingdings" w:hint="default"/>
+        <w:sz w:val="20"/>
+      </w:rPr>
+    </w:lvl>
+    <w:lvl w:ilvl="3" w:tentative="1">
+      <w:start w:val="1"/>
+      <w:numFmt w:val="bullet"/>
+      <w:lvlText w:val=""/>
+      <w:lvlJc w:val="left"/>
+      <w:pPr>
+        <w:tabs>
+          <w:tab w:val="num" w:pos="2880"/>
+        </w:tabs>
+        <w:ind w:left="2880" w:hanging="360"/>
+      </w:pPr>
+      <w:rPr>
+        <w:rFonts w:ascii="Wingdings" w:hAnsi="Wingdings" w:hint="default"/>
+        <w:sz w:val="20"/>
+      </w:rPr>
+    </w:lvl>
+    <w:lvl w:ilvl="4" w:tentative="1">
+      <w:start w:val="1"/>
+      <w:numFmt w:val="bullet"/>
+      <w:lvlText w:val=""/>
+      <w:lvlJc w:val="left"/>
+      <w:pPr>
+        <w:tabs>
+          <w:tab w:val="num" w:pos="3600"/>
+        </w:tabs>
+        <w:ind w:left="3600" w:hanging="360"/>
+      </w:pPr>
+      <w:rPr>
+        <w:rFonts w:ascii="Wingdings" w:hAnsi="Wingdings" w:hint="default"/>
+        <w:sz w:val="20"/>
+      </w:rPr>
+    </w:lvl>
+    <w:lvl w:ilvl="5" w:tentative="1">
+      <w:start w:val="1"/>
+      <w:numFmt w:val="bullet"/>
+      <w:lvlText w:val=""/>
+      <w:lvlJc w:val="left"/>
+      <w:pPr>
+        <w:tabs>
+          <w:tab w:val="num" w:pos="4320"/>
+        </w:tabs>
+        <w:ind w:left="4320" w:hanging="360"/>
+      </w:pPr>
+      <w:rPr>
+        <w:rFonts w:ascii="Wingdings" w:hAnsi="Wingdings" w:hint="default"/>
+        <w:sz w:val="20"/>
+      </w:rPr>
+    </w:lvl>
+    <w:lvl w:ilvl="6" w:tentative="1">
+      <w:start w:val="1"/>
+      <w:numFmt w:val="bullet"/>
+      <w:lvlText w:val=""/>
+      <w:lvlJc w:val="left"/>
+      <w:pPr>
+        <w:tabs>
+          <w:tab w:val="num" w:pos="5040"/>
+        </w:tabs>
+        <w:ind w:left="5040" w:hanging="360"/>
+      </w:pPr>
+      <w:rPr>
+        <w:rFonts w:ascii="Wingdings" w:hAnsi="Wingdings" w:hint="default"/>
+        <w:sz w:val="20"/>
+      </w:rPr>
+    </w:lvl>
+    <w:lvl w:ilvl="7" w:tentative="1">
+      <w:start w:val="1"/>
+      <w:numFmt w:val="bullet"/>
+      <w:lvlText w:val=""/>
+      <w:lvlJc w:val="left"/>
+      <w:pPr>
+        <w:tabs>
+          <w:tab w:val="num" w:pos="5760"/>
+        </w:tabs>
+        <w:ind w:left="5760" w:hanging="360"/>
+      </w:pPr>
+      <w:rPr>
+        <w:rFonts w:ascii="Wingdings" w:hAnsi="Wingdings" w:hint="default"/>
+        <w:sz w:val="20"/>
+      </w:rPr>
+    </w:lvl>
+    <w:lvl w:ilvl="8" w:tentative="1">
+      <w:start w:val="1"/>
+      <w:numFmt w:val="bullet"/>
+      <w:lvlText w:val=""/>
+      <w:lvlJc w:val="left"/>
+      <w:pPr>
+        <w:tabs>
+          <w:tab w:val="num" w:pos="6480"/>
+        </w:tabs>
+        <w:ind w:left="6480" w:hanging="360"/>
+      </w:pPr>
+      <w:rPr>
+        <w:rFonts w:ascii="Wingdings" w:hAnsi="Wingdings" w:hint="default"/>
+        <w:sz w:val="20"/>
+      </w:rPr>
+    </w:lvl>
+  </w:abstractNum>
+  <w:abstractNum w:abstractNumId="6" w15:restartNumberingAfterBreak="0">
     <w:nsid w:val="150231F4"/>
     <w:multiLevelType w:val="multilevel"/>
     <w:tmpl w:val="15F836C2"/>
@@ -2970,7 +3651,7 @@
       </w:rPr>
     </w:lvl>
   </w:abstractNum>
-  <w:abstractNum w:abstractNumId="4" w15:restartNumberingAfterBreak="0">
+  <w:abstractNum w:abstractNumId="7" w15:restartNumberingAfterBreak="0">
     <w:nsid w:val="1E8623A9"/>
     <w:multiLevelType w:val="multilevel"/>
     <w:tmpl w:val="A45E45F2"/>
@@ -3119,7 +3800,7 @@
       </w:rPr>
     </w:lvl>
   </w:abstractNum>
-  <w:abstractNum w:abstractNumId="5" w15:restartNumberingAfterBreak="0">
+  <w:abstractNum w:abstractNumId="8" w15:restartNumberingAfterBreak="0">
     <w:nsid w:val="20C02583"/>
     <w:multiLevelType w:val="multilevel"/>
     <w:tmpl w:val="AFE8CB26"/>
@@ -3232,7 +3913,7 @@
       </w:pPr>
     </w:lvl>
   </w:abstractNum>
-  <w:abstractNum w:abstractNumId="6" w15:restartNumberingAfterBreak="0">
+  <w:abstractNum w:abstractNumId="9" w15:restartNumberingAfterBreak="0">
     <w:nsid w:val="223037A2"/>
     <w:multiLevelType w:val="multilevel"/>
     <w:tmpl w:val="0854CDC6"/>
@@ -3345,7 +4026,7 @@
       </w:pPr>
     </w:lvl>
   </w:abstractNum>
-  <w:abstractNum w:abstractNumId="7" w15:restartNumberingAfterBreak="0">
+  <w:abstractNum w:abstractNumId="10" w15:restartNumberingAfterBreak="0">
     <w:nsid w:val="260954EF"/>
     <w:multiLevelType w:val="multilevel"/>
     <w:tmpl w:val="496E5348"/>
@@ -3494,7 +4175,7 @@
       </w:rPr>
     </w:lvl>
   </w:abstractNum>
-  <w:abstractNum w:abstractNumId="8" w15:restartNumberingAfterBreak="0">
+  <w:abstractNum w:abstractNumId="11" w15:restartNumberingAfterBreak="0">
     <w:nsid w:val="27511602"/>
     <w:multiLevelType w:val="multilevel"/>
     <w:tmpl w:val="068A33F0"/>
@@ -3643,7 +4324,7 @@
       </w:rPr>
     </w:lvl>
   </w:abstractNum>
-  <w:abstractNum w:abstractNumId="9" w15:restartNumberingAfterBreak="0">
+  <w:abstractNum w:abstractNumId="12" w15:restartNumberingAfterBreak="0">
     <w:nsid w:val="28B97250"/>
     <w:multiLevelType w:val="multilevel"/>
     <w:tmpl w:val="7B9A4C1E"/>
@@ -3792,7 +4473,7 @@
       </w:rPr>
     </w:lvl>
   </w:abstractNum>
-  <w:abstractNum w:abstractNumId="10" w15:restartNumberingAfterBreak="0">
+  <w:abstractNum w:abstractNumId="13" w15:restartNumberingAfterBreak="0">
     <w:nsid w:val="28BD09C0"/>
     <w:multiLevelType w:val="multilevel"/>
     <w:tmpl w:val="96642936"/>
@@ -3905,7 +4586,7 @@
       </w:pPr>
     </w:lvl>
   </w:abstractNum>
-  <w:abstractNum w:abstractNumId="11" w15:restartNumberingAfterBreak="0">
+  <w:abstractNum w:abstractNumId="14" w15:restartNumberingAfterBreak="0">
     <w:nsid w:val="2DE0278C"/>
     <w:multiLevelType w:val="multilevel"/>
     <w:tmpl w:val="CBAACCA2"/>
@@ -4018,7 +4699,7 @@
       </w:pPr>
     </w:lvl>
   </w:abstractNum>
-  <w:abstractNum w:abstractNumId="12" w15:restartNumberingAfterBreak="0">
+  <w:abstractNum w:abstractNumId="15" w15:restartNumberingAfterBreak="0">
     <w:nsid w:val="3339493D"/>
     <w:multiLevelType w:val="multilevel"/>
     <w:tmpl w:val="F4108986"/>
@@ -4131,7 +4812,7 @@
       </w:pPr>
     </w:lvl>
   </w:abstractNum>
-  <w:abstractNum w:abstractNumId="13" w15:restartNumberingAfterBreak="0">
+  <w:abstractNum w:abstractNumId="16" w15:restartNumberingAfterBreak="0">
     <w:nsid w:val="3F3771E0"/>
     <w:multiLevelType w:val="multilevel"/>
     <w:tmpl w:val="CBF63B18"/>
@@ -4280,7 +4961,7 @@
       </w:rPr>
     </w:lvl>
   </w:abstractNum>
-  <w:abstractNum w:abstractNumId="14" w15:restartNumberingAfterBreak="0">
+  <w:abstractNum w:abstractNumId="17" w15:restartNumberingAfterBreak="0">
     <w:nsid w:val="41F760F1"/>
     <w:multiLevelType w:val="hybridMultilevel"/>
     <w:tmpl w:val="C4963EF6"/>
@@ -4393,7 +5074,7 @@
       </w:rPr>
     </w:lvl>
   </w:abstractNum>
-  <w:abstractNum w:abstractNumId="15" w15:restartNumberingAfterBreak="0">
+  <w:abstractNum w:abstractNumId="18" w15:restartNumberingAfterBreak="0">
     <w:nsid w:val="47931FBB"/>
     <w:multiLevelType w:val="multilevel"/>
     <w:tmpl w:val="E8941C86"/>
@@ -4542,7 +5223,7 @@
       </w:rPr>
     </w:lvl>
   </w:abstractNum>
-  <w:abstractNum w:abstractNumId="16" w15:restartNumberingAfterBreak="0">
+  <w:abstractNum w:abstractNumId="19" w15:restartNumberingAfterBreak="0">
     <w:nsid w:val="48B04463"/>
     <w:multiLevelType w:val="multilevel"/>
     <w:tmpl w:val="B7C8271C"/>
@@ -4691,7 +5372,7 @@
       </w:rPr>
     </w:lvl>
   </w:abstractNum>
-  <w:abstractNum w:abstractNumId="17" w15:restartNumberingAfterBreak="0">
+  <w:abstractNum w:abstractNumId="20" w15:restartNumberingAfterBreak="0">
     <w:nsid w:val="4A8C27B6"/>
     <w:multiLevelType w:val="multilevel"/>
     <w:tmpl w:val="478AEC50"/>
@@ -4840,7 +5521,7 @@
       </w:rPr>
     </w:lvl>
   </w:abstractNum>
-  <w:abstractNum w:abstractNumId="18" w15:restartNumberingAfterBreak="0">
+  <w:abstractNum w:abstractNumId="21" w15:restartNumberingAfterBreak="0">
     <w:nsid w:val="4C825701"/>
     <w:multiLevelType w:val="multilevel"/>
     <w:tmpl w:val="36B2D506"/>
@@ -4989,7 +5670,305 @@
       </w:rPr>
     </w:lvl>
   </w:abstractNum>
-  <w:abstractNum w:abstractNumId="19" w15:restartNumberingAfterBreak="0">
+  <w:abstractNum w:abstractNumId="22" w15:restartNumberingAfterBreak="0">
+    <w:nsid w:val="55CD7190"/>
+    <w:multiLevelType w:val="multilevel"/>
+    <w:tmpl w:val="EDFA3E8C"/>
+    <w:lvl w:ilvl="0">
+      <w:start w:val="1"/>
+      <w:numFmt w:val="bullet"/>
+      <w:lvlText w:val=""/>
+      <w:lvlJc w:val="left"/>
+      <w:pPr>
+        <w:tabs>
+          <w:tab w:val="num" w:pos="720"/>
+        </w:tabs>
+        <w:ind w:left="720" w:hanging="360"/>
+      </w:pPr>
+      <w:rPr>
+        <w:rFonts w:ascii="Symbol" w:hAnsi="Symbol" w:hint="default"/>
+        <w:sz w:val="20"/>
+      </w:rPr>
+    </w:lvl>
+    <w:lvl w:ilvl="1" w:tentative="1">
+      <w:start w:val="1"/>
+      <w:numFmt w:val="bullet"/>
+      <w:lvlText w:val="o"/>
+      <w:lvlJc w:val="left"/>
+      <w:pPr>
+        <w:tabs>
+          <w:tab w:val="num" w:pos="1440"/>
+        </w:tabs>
+        <w:ind w:left="1440" w:hanging="360"/>
+      </w:pPr>
+      <w:rPr>
+        <w:rFonts w:ascii="Courier New" w:hAnsi="Courier New" w:hint="default"/>
+        <w:sz w:val="20"/>
+      </w:rPr>
+    </w:lvl>
+    <w:lvl w:ilvl="2" w:tentative="1">
+      <w:start w:val="1"/>
+      <w:numFmt w:val="bullet"/>
+      <w:lvlText w:val=""/>
+      <w:lvlJc w:val="left"/>
+      <w:pPr>
+        <w:tabs>
+          <w:tab w:val="num" w:pos="2160"/>
+        </w:tabs>
+        <w:ind w:left="2160" w:hanging="360"/>
+      </w:pPr>
+      <w:rPr>
+        <w:rFonts w:ascii="Wingdings" w:hAnsi="Wingdings" w:hint="default"/>
+        <w:sz w:val="20"/>
+      </w:rPr>
+    </w:lvl>
+    <w:lvl w:ilvl="3" w:tentative="1">
+      <w:start w:val="1"/>
+      <w:numFmt w:val="bullet"/>
+      <w:lvlText w:val=""/>
+      <w:lvlJc w:val="left"/>
+      <w:pPr>
+        <w:tabs>
+          <w:tab w:val="num" w:pos="2880"/>
+        </w:tabs>
+        <w:ind w:left="2880" w:hanging="360"/>
+      </w:pPr>
+      <w:rPr>
+        <w:rFonts w:ascii="Wingdings" w:hAnsi="Wingdings" w:hint="default"/>
+        <w:sz w:val="20"/>
+      </w:rPr>
+    </w:lvl>
+    <w:lvl w:ilvl="4" w:tentative="1">
+      <w:start w:val="1"/>
+      <w:numFmt w:val="bullet"/>
+      <w:lvlText w:val=""/>
+      <w:lvlJc w:val="left"/>
+      <w:pPr>
+        <w:tabs>
+          <w:tab w:val="num" w:pos="3600"/>
+        </w:tabs>
+        <w:ind w:left="3600" w:hanging="360"/>
+      </w:pPr>
+      <w:rPr>
+        <w:rFonts w:ascii="Wingdings" w:hAnsi="Wingdings" w:hint="default"/>
+        <w:sz w:val="20"/>
+      </w:rPr>
+    </w:lvl>
+    <w:lvl w:ilvl="5" w:tentative="1">
+      <w:start w:val="1"/>
+      <w:numFmt w:val="bullet"/>
+      <w:lvlText w:val=""/>
+      <w:lvlJc w:val="left"/>
+      <w:pPr>
+        <w:tabs>
+          <w:tab w:val="num" w:pos="4320"/>
+        </w:tabs>
+        <w:ind w:left="4320" w:hanging="360"/>
+      </w:pPr>
+      <w:rPr>
+        <w:rFonts w:ascii="Wingdings" w:hAnsi="Wingdings" w:hint="default"/>
+        <w:sz w:val="20"/>
+      </w:rPr>
+    </w:lvl>
+    <w:lvl w:ilvl="6" w:tentative="1">
+      <w:start w:val="1"/>
+      <w:numFmt w:val="bullet"/>
+      <w:lvlText w:val=""/>
+      <w:lvlJc w:val="left"/>
+      <w:pPr>
+        <w:tabs>
+          <w:tab w:val="num" w:pos="5040"/>
+        </w:tabs>
+        <w:ind w:left="5040" w:hanging="360"/>
+      </w:pPr>
+      <w:rPr>
+        <w:rFonts w:ascii="Wingdings" w:hAnsi="Wingdings" w:hint="default"/>
+        <w:sz w:val="20"/>
+      </w:rPr>
+    </w:lvl>
+    <w:lvl w:ilvl="7" w:tentative="1">
+      <w:start w:val="1"/>
+      <w:numFmt w:val="bullet"/>
+      <w:lvlText w:val=""/>
+      <w:lvlJc w:val="left"/>
+      <w:pPr>
+        <w:tabs>
+          <w:tab w:val="num" w:pos="5760"/>
+        </w:tabs>
+        <w:ind w:left="5760" w:hanging="360"/>
+      </w:pPr>
+      <w:rPr>
+        <w:rFonts w:ascii="Wingdings" w:hAnsi="Wingdings" w:hint="default"/>
+        <w:sz w:val="20"/>
+      </w:rPr>
+    </w:lvl>
+    <w:lvl w:ilvl="8" w:tentative="1">
+      <w:start w:val="1"/>
+      <w:numFmt w:val="bullet"/>
+      <w:lvlText w:val=""/>
+      <w:lvlJc w:val="left"/>
+      <w:pPr>
+        <w:tabs>
+          <w:tab w:val="num" w:pos="6480"/>
+        </w:tabs>
+        <w:ind w:left="6480" w:hanging="360"/>
+      </w:pPr>
+      <w:rPr>
+        <w:rFonts w:ascii="Wingdings" w:hAnsi="Wingdings" w:hint="default"/>
+        <w:sz w:val="20"/>
+      </w:rPr>
+    </w:lvl>
+  </w:abstractNum>
+  <w:abstractNum w:abstractNumId="23" w15:restartNumberingAfterBreak="0">
+    <w:nsid w:val="5CE51A28"/>
+    <w:multiLevelType w:val="multilevel"/>
+    <w:tmpl w:val="6A14F4F0"/>
+    <w:lvl w:ilvl="0">
+      <w:start w:val="1"/>
+      <w:numFmt w:val="bullet"/>
+      <w:lvlText w:val=""/>
+      <w:lvlJc w:val="left"/>
+      <w:pPr>
+        <w:tabs>
+          <w:tab w:val="num" w:pos="720"/>
+        </w:tabs>
+        <w:ind w:left="720" w:hanging="360"/>
+      </w:pPr>
+      <w:rPr>
+        <w:rFonts w:ascii="Symbol" w:hAnsi="Symbol" w:hint="default"/>
+        <w:sz w:val="20"/>
+      </w:rPr>
+    </w:lvl>
+    <w:lvl w:ilvl="1">
+      <w:start w:val="1"/>
+      <w:numFmt w:val="bullet"/>
+      <w:lvlText w:val="o"/>
+      <w:lvlJc w:val="left"/>
+      <w:pPr>
+        <w:tabs>
+          <w:tab w:val="num" w:pos="1440"/>
+        </w:tabs>
+        <w:ind w:left="1440" w:hanging="360"/>
+      </w:pPr>
+      <w:rPr>
+        <w:rFonts w:ascii="Courier New" w:hAnsi="Courier New" w:hint="default"/>
+        <w:sz w:val="20"/>
+      </w:rPr>
+    </w:lvl>
+    <w:lvl w:ilvl="2" w:tentative="1">
+      <w:start w:val="1"/>
+      <w:numFmt w:val="bullet"/>
+      <w:lvlText w:val=""/>
+      <w:lvlJc w:val="left"/>
+      <w:pPr>
+        <w:tabs>
+          <w:tab w:val="num" w:pos="2160"/>
+        </w:tabs>
+        <w:ind w:left="2160" w:hanging="360"/>
+      </w:pPr>
+      <w:rPr>
+        <w:rFonts w:ascii="Wingdings" w:hAnsi="Wingdings" w:hint="default"/>
+        <w:sz w:val="20"/>
+      </w:rPr>
+    </w:lvl>
+    <w:lvl w:ilvl="3" w:tentative="1">
+      <w:start w:val="1"/>
+      <w:numFmt w:val="bullet"/>
+      <w:lvlText w:val=""/>
+      <w:lvlJc w:val="left"/>
+      <w:pPr>
+        <w:tabs>
+          <w:tab w:val="num" w:pos="2880"/>
+        </w:tabs>
+        <w:ind w:left="2880" w:hanging="360"/>
+      </w:pPr>
+      <w:rPr>
+        <w:rFonts w:ascii="Wingdings" w:hAnsi="Wingdings" w:hint="default"/>
+        <w:sz w:val="20"/>
+      </w:rPr>
+    </w:lvl>
+    <w:lvl w:ilvl="4" w:tentative="1">
+      <w:start w:val="1"/>
+      <w:numFmt w:val="bullet"/>
+      <w:lvlText w:val=""/>
+      <w:lvlJc w:val="left"/>
+      <w:pPr>
+        <w:tabs>
+          <w:tab w:val="num" w:pos="3600"/>
+        </w:tabs>
+        <w:ind w:left="3600" w:hanging="360"/>
+      </w:pPr>
+      <w:rPr>
+        <w:rFonts w:ascii="Wingdings" w:hAnsi="Wingdings" w:hint="default"/>
+        <w:sz w:val="20"/>
+      </w:rPr>
+    </w:lvl>
+    <w:lvl w:ilvl="5" w:tentative="1">
+      <w:start w:val="1"/>
+      <w:numFmt w:val="bullet"/>
+      <w:lvlText w:val=""/>
+      <w:lvlJc w:val="left"/>
+      <w:pPr>
+        <w:tabs>
+          <w:tab w:val="num" w:pos="4320"/>
+        </w:tabs>
+        <w:ind w:left="4320" w:hanging="360"/>
+      </w:pPr>
+      <w:rPr>
+        <w:rFonts w:ascii="Wingdings" w:hAnsi="Wingdings" w:hint="default"/>
+        <w:sz w:val="20"/>
+      </w:rPr>
+    </w:lvl>
+    <w:lvl w:ilvl="6" w:tentative="1">
+      <w:start w:val="1"/>
+      <w:numFmt w:val="bullet"/>
+      <w:lvlText w:val=""/>
+      <w:lvlJc w:val="left"/>
+      <w:pPr>
+        <w:tabs>
+          <w:tab w:val="num" w:pos="5040"/>
+        </w:tabs>
+        <w:ind w:left="5040" w:hanging="360"/>
+      </w:pPr>
+      <w:rPr>
+        <w:rFonts w:ascii="Wingdings" w:hAnsi="Wingdings" w:hint="default"/>
+        <w:sz w:val="20"/>
+      </w:rPr>
+    </w:lvl>
+    <w:lvl w:ilvl="7" w:tentative="1">
+      <w:start w:val="1"/>
+      <w:numFmt w:val="bullet"/>
+      <w:lvlText w:val=""/>
+      <w:lvlJc w:val="left"/>
+      <w:pPr>
+        <w:tabs>
+          <w:tab w:val="num" w:pos="5760"/>
+        </w:tabs>
+        <w:ind w:left="5760" w:hanging="360"/>
+      </w:pPr>
+      <w:rPr>
+        <w:rFonts w:ascii="Wingdings" w:hAnsi="Wingdings" w:hint="default"/>
+        <w:sz w:val="20"/>
+      </w:rPr>
+    </w:lvl>
+    <w:lvl w:ilvl="8" w:tentative="1">
+      <w:start w:val="1"/>
+      <w:numFmt w:val="bullet"/>
+      <w:lvlText w:val=""/>
+      <w:lvlJc w:val="left"/>
+      <w:pPr>
+        <w:tabs>
+          <w:tab w:val="num" w:pos="6480"/>
+        </w:tabs>
+        <w:ind w:left="6480" w:hanging="360"/>
+      </w:pPr>
+      <w:rPr>
+        <w:rFonts w:ascii="Wingdings" w:hAnsi="Wingdings" w:hint="default"/>
+        <w:sz w:val="20"/>
+      </w:rPr>
+    </w:lvl>
+  </w:abstractNum>
+  <w:abstractNum w:abstractNumId="24" w15:restartNumberingAfterBreak="0">
     <w:nsid w:val="5DBC3FC5"/>
     <w:multiLevelType w:val="multilevel"/>
     <w:tmpl w:val="2EFC06C2"/>
@@ -5138,7 +6117,7 @@
       </w:rPr>
     </w:lvl>
   </w:abstractNum>
-  <w:abstractNum w:abstractNumId="20" w15:restartNumberingAfterBreak="0">
+  <w:abstractNum w:abstractNumId="25" w15:restartNumberingAfterBreak="0">
     <w:nsid w:val="5F365C35"/>
     <w:multiLevelType w:val="multilevel"/>
     <w:tmpl w:val="4F8AFB88"/>
@@ -5287,7 +6266,7 @@
       </w:rPr>
     </w:lvl>
   </w:abstractNum>
-  <w:abstractNum w:abstractNumId="21" w15:restartNumberingAfterBreak="0">
+  <w:abstractNum w:abstractNumId="26" w15:restartNumberingAfterBreak="0">
     <w:nsid w:val="62286744"/>
     <w:multiLevelType w:val="multilevel"/>
     <w:tmpl w:val="F26E0D80"/>
@@ -5400,7 +6379,7 @@
       </w:pPr>
     </w:lvl>
   </w:abstractNum>
-  <w:abstractNum w:abstractNumId="22" w15:restartNumberingAfterBreak="0">
+  <w:abstractNum w:abstractNumId="27" w15:restartNumberingAfterBreak="0">
     <w:nsid w:val="639D42DB"/>
     <w:multiLevelType w:val="multilevel"/>
     <w:tmpl w:val="3F865BB2"/>
@@ -5549,7 +6528,7 @@
       </w:rPr>
     </w:lvl>
   </w:abstractNum>
-  <w:abstractNum w:abstractNumId="23" w15:restartNumberingAfterBreak="0">
+  <w:abstractNum w:abstractNumId="28" w15:restartNumberingAfterBreak="0">
     <w:nsid w:val="63C24481"/>
     <w:multiLevelType w:val="multilevel"/>
     <w:tmpl w:val="911A1C4E"/>
@@ -5662,7 +6641,269 @@
       </w:pPr>
     </w:lvl>
   </w:abstractNum>
-  <w:abstractNum w:abstractNumId="24" w15:restartNumberingAfterBreak="0">
+  <w:abstractNum w:abstractNumId="29" w15:restartNumberingAfterBreak="0">
+    <w:nsid w:val="6414230E"/>
+    <w:multiLevelType w:val="multilevel"/>
+    <w:tmpl w:val="07D82616"/>
+    <w:lvl w:ilvl="0">
+      <w:start w:val="1"/>
+      <w:numFmt w:val="bullet"/>
+      <w:lvlText w:val=""/>
+      <w:lvlJc w:val="left"/>
+      <w:pPr>
+        <w:tabs>
+          <w:tab w:val="num" w:pos="720"/>
+        </w:tabs>
+        <w:ind w:left="720" w:hanging="360"/>
+      </w:pPr>
+      <w:rPr>
+        <w:rFonts w:ascii="Symbol" w:hAnsi="Symbol" w:hint="default"/>
+        <w:sz w:val="20"/>
+      </w:rPr>
+    </w:lvl>
+    <w:lvl w:ilvl="1">
+      <w:start w:val="1"/>
+      <w:numFmt w:val="bullet"/>
+      <w:lvlText w:val="o"/>
+      <w:lvlJc w:val="left"/>
+      <w:pPr>
+        <w:tabs>
+          <w:tab w:val="num" w:pos="1440"/>
+        </w:tabs>
+        <w:ind w:left="1440" w:hanging="360"/>
+      </w:pPr>
+      <w:rPr>
+        <w:rFonts w:ascii="Courier New" w:hAnsi="Courier New" w:hint="default"/>
+        <w:sz w:val="20"/>
+      </w:rPr>
+    </w:lvl>
+    <w:lvl w:ilvl="2" w:tentative="1">
+      <w:start w:val="1"/>
+      <w:numFmt w:val="bullet"/>
+      <w:lvlText w:val=""/>
+      <w:lvlJc w:val="left"/>
+      <w:pPr>
+        <w:tabs>
+          <w:tab w:val="num" w:pos="2160"/>
+        </w:tabs>
+        <w:ind w:left="2160" w:hanging="360"/>
+      </w:pPr>
+      <w:rPr>
+        <w:rFonts w:ascii="Wingdings" w:hAnsi="Wingdings" w:hint="default"/>
+        <w:sz w:val="20"/>
+      </w:rPr>
+    </w:lvl>
+    <w:lvl w:ilvl="3" w:tentative="1">
+      <w:start w:val="1"/>
+      <w:numFmt w:val="bullet"/>
+      <w:lvlText w:val=""/>
+      <w:lvlJc w:val="left"/>
+      <w:pPr>
+        <w:tabs>
+          <w:tab w:val="num" w:pos="2880"/>
+        </w:tabs>
+        <w:ind w:left="2880" w:hanging="360"/>
+      </w:pPr>
+      <w:rPr>
+        <w:rFonts w:ascii="Wingdings" w:hAnsi="Wingdings" w:hint="default"/>
+        <w:sz w:val="20"/>
+      </w:rPr>
+    </w:lvl>
+    <w:lvl w:ilvl="4" w:tentative="1">
+      <w:start w:val="1"/>
+      <w:numFmt w:val="bullet"/>
+      <w:lvlText w:val=""/>
+      <w:lvlJc w:val="left"/>
+      <w:pPr>
+        <w:tabs>
+          <w:tab w:val="num" w:pos="3600"/>
+        </w:tabs>
+        <w:ind w:left="3600" w:hanging="360"/>
+      </w:pPr>
+      <w:rPr>
+        <w:rFonts w:ascii="Wingdings" w:hAnsi="Wingdings" w:hint="default"/>
+        <w:sz w:val="20"/>
+      </w:rPr>
+    </w:lvl>
+    <w:lvl w:ilvl="5" w:tentative="1">
+      <w:start w:val="1"/>
+      <w:numFmt w:val="bullet"/>
+      <w:lvlText w:val=""/>
+      <w:lvlJc w:val="left"/>
+      <w:pPr>
+        <w:tabs>
+          <w:tab w:val="num" w:pos="4320"/>
+        </w:tabs>
+        <w:ind w:left="4320" w:hanging="360"/>
+      </w:pPr>
+      <w:rPr>
+        <w:rFonts w:ascii="Wingdings" w:hAnsi="Wingdings" w:hint="default"/>
+        <w:sz w:val="20"/>
+      </w:rPr>
+    </w:lvl>
+    <w:lvl w:ilvl="6" w:tentative="1">
+      <w:start w:val="1"/>
+      <w:numFmt w:val="bullet"/>
+      <w:lvlText w:val=""/>
+      <w:lvlJc w:val="left"/>
+      <w:pPr>
+        <w:tabs>
+          <w:tab w:val="num" w:pos="5040"/>
+        </w:tabs>
+        <w:ind w:left="5040" w:hanging="360"/>
+      </w:pPr>
+      <w:rPr>
+        <w:rFonts w:ascii="Wingdings" w:hAnsi="Wingdings" w:hint="default"/>
+        <w:sz w:val="20"/>
+      </w:rPr>
+    </w:lvl>
+    <w:lvl w:ilvl="7" w:tentative="1">
+      <w:start w:val="1"/>
+      <w:numFmt w:val="bullet"/>
+      <w:lvlText w:val=""/>
+      <w:lvlJc w:val="left"/>
+      <w:pPr>
+        <w:tabs>
+          <w:tab w:val="num" w:pos="5760"/>
+        </w:tabs>
+        <w:ind w:left="5760" w:hanging="360"/>
+      </w:pPr>
+      <w:rPr>
+        <w:rFonts w:ascii="Wingdings" w:hAnsi="Wingdings" w:hint="default"/>
+        <w:sz w:val="20"/>
+      </w:rPr>
+    </w:lvl>
+    <w:lvl w:ilvl="8" w:tentative="1">
+      <w:start w:val="1"/>
+      <w:numFmt w:val="bullet"/>
+      <w:lvlText w:val=""/>
+      <w:lvlJc w:val="left"/>
+      <w:pPr>
+        <w:tabs>
+          <w:tab w:val="num" w:pos="6480"/>
+        </w:tabs>
+        <w:ind w:left="6480" w:hanging="360"/>
+      </w:pPr>
+      <w:rPr>
+        <w:rFonts w:ascii="Wingdings" w:hAnsi="Wingdings" w:hint="default"/>
+        <w:sz w:val="20"/>
+      </w:rPr>
+    </w:lvl>
+  </w:abstractNum>
+  <w:abstractNum w:abstractNumId="30" w15:restartNumberingAfterBreak="0">
+    <w:nsid w:val="665479B1"/>
+    <w:multiLevelType w:val="multilevel"/>
+    <w:tmpl w:val="A5982E3A"/>
+    <w:lvl w:ilvl="0">
+      <w:start w:val="2"/>
+      <w:numFmt w:val="decimal"/>
+      <w:lvlText w:val="%1."/>
+      <w:lvlJc w:val="left"/>
+      <w:pPr>
+        <w:tabs>
+          <w:tab w:val="num" w:pos="720"/>
+        </w:tabs>
+        <w:ind w:left="720" w:hanging="360"/>
+      </w:pPr>
+    </w:lvl>
+    <w:lvl w:ilvl="1" w:tentative="1">
+      <w:start w:val="1"/>
+      <w:numFmt w:val="decimal"/>
+      <w:lvlText w:val="%2."/>
+      <w:lvlJc w:val="left"/>
+      <w:pPr>
+        <w:tabs>
+          <w:tab w:val="num" w:pos="1440"/>
+        </w:tabs>
+        <w:ind w:left="1440" w:hanging="360"/>
+      </w:pPr>
+    </w:lvl>
+    <w:lvl w:ilvl="2" w:tentative="1">
+      <w:start w:val="1"/>
+      <w:numFmt w:val="decimal"/>
+      <w:lvlText w:val="%3."/>
+      <w:lvlJc w:val="left"/>
+      <w:pPr>
+        <w:tabs>
+          <w:tab w:val="num" w:pos="2160"/>
+        </w:tabs>
+        <w:ind w:left="2160" w:hanging="360"/>
+      </w:pPr>
+    </w:lvl>
+    <w:lvl w:ilvl="3" w:tentative="1">
+      <w:start w:val="1"/>
+      <w:numFmt w:val="decimal"/>
+      <w:lvlText w:val="%4."/>
+      <w:lvlJc w:val="left"/>
+      <w:pPr>
+        <w:tabs>
+          <w:tab w:val="num" w:pos="2880"/>
+        </w:tabs>
+        <w:ind w:left="2880" w:hanging="360"/>
+      </w:pPr>
+    </w:lvl>
+    <w:lvl w:ilvl="4" w:tentative="1">
+      <w:start w:val="1"/>
+      <w:numFmt w:val="decimal"/>
+      <w:lvlText w:val="%5."/>
+      <w:lvlJc w:val="left"/>
+      <w:pPr>
+        <w:tabs>
+          <w:tab w:val="num" w:pos="3600"/>
+        </w:tabs>
+        <w:ind w:left="3600" w:hanging="360"/>
+      </w:pPr>
+    </w:lvl>
+    <w:lvl w:ilvl="5" w:tentative="1">
+      <w:start w:val="1"/>
+      <w:numFmt w:val="decimal"/>
+      <w:lvlText w:val="%6."/>
+      <w:lvlJc w:val="left"/>
+      <w:pPr>
+        <w:tabs>
+          <w:tab w:val="num" w:pos="4320"/>
+        </w:tabs>
+        <w:ind w:left="4320" w:hanging="360"/>
+      </w:pPr>
+    </w:lvl>
+    <w:lvl w:ilvl="6" w:tentative="1">
+      <w:start w:val="1"/>
+      <w:numFmt w:val="decimal"/>
+      <w:lvlText w:val="%7."/>
+      <w:lvlJc w:val="left"/>
+      <w:pPr>
+        <w:tabs>
+          <w:tab w:val="num" w:pos="5040"/>
+        </w:tabs>
+        <w:ind w:left="5040" w:hanging="360"/>
+      </w:pPr>
+    </w:lvl>
+    <w:lvl w:ilvl="7" w:tentative="1">
+      <w:start w:val="1"/>
+      <w:numFmt w:val="decimal"/>
+      <w:lvlText w:val="%8."/>
+      <w:lvlJc w:val="left"/>
+      <w:pPr>
+        <w:tabs>
+          <w:tab w:val="num" w:pos="5760"/>
+        </w:tabs>
+        <w:ind w:left="5760" w:hanging="360"/>
+      </w:pPr>
+    </w:lvl>
+    <w:lvl w:ilvl="8" w:tentative="1">
+      <w:start w:val="1"/>
+      <w:numFmt w:val="decimal"/>
+      <w:lvlText w:val="%9."/>
+      <w:lvlJc w:val="left"/>
+      <w:pPr>
+        <w:tabs>
+          <w:tab w:val="num" w:pos="6480"/>
+        </w:tabs>
+        <w:ind w:left="6480" w:hanging="360"/>
+      </w:pPr>
+    </w:lvl>
+  </w:abstractNum>
+  <w:abstractNum w:abstractNumId="31" w15:restartNumberingAfterBreak="0">
     <w:nsid w:val="67805486"/>
     <w:multiLevelType w:val="multilevel"/>
     <w:tmpl w:val="E34C74DA"/>
@@ -5775,7 +7016,156 @@
       </w:pPr>
     </w:lvl>
   </w:abstractNum>
-  <w:abstractNum w:abstractNumId="25" w15:restartNumberingAfterBreak="0">
+  <w:abstractNum w:abstractNumId="32" w15:restartNumberingAfterBreak="0">
+    <w:nsid w:val="67BD0D87"/>
+    <w:multiLevelType w:val="multilevel"/>
+    <w:tmpl w:val="6C183ECE"/>
+    <w:lvl w:ilvl="0">
+      <w:start w:val="1"/>
+      <w:numFmt w:val="bullet"/>
+      <w:lvlText w:val=""/>
+      <w:lvlJc w:val="left"/>
+      <w:pPr>
+        <w:tabs>
+          <w:tab w:val="num" w:pos="720"/>
+        </w:tabs>
+        <w:ind w:left="720" w:hanging="360"/>
+      </w:pPr>
+      <w:rPr>
+        <w:rFonts w:ascii="Symbol" w:hAnsi="Symbol" w:hint="default"/>
+        <w:sz w:val="20"/>
+      </w:rPr>
+    </w:lvl>
+    <w:lvl w:ilvl="1">
+      <w:start w:val="1"/>
+      <w:numFmt w:val="bullet"/>
+      <w:lvlText w:val="o"/>
+      <w:lvlJc w:val="left"/>
+      <w:pPr>
+        <w:tabs>
+          <w:tab w:val="num" w:pos="1440"/>
+        </w:tabs>
+        <w:ind w:left="1440" w:hanging="360"/>
+      </w:pPr>
+      <w:rPr>
+        <w:rFonts w:ascii="Courier New" w:hAnsi="Courier New" w:hint="default"/>
+        <w:sz w:val="20"/>
+      </w:rPr>
+    </w:lvl>
+    <w:lvl w:ilvl="2" w:tentative="1">
+      <w:start w:val="1"/>
+      <w:numFmt w:val="bullet"/>
+      <w:lvlText w:val=""/>
+      <w:lvlJc w:val="left"/>
+      <w:pPr>
+        <w:tabs>
+          <w:tab w:val="num" w:pos="2160"/>
+        </w:tabs>
+        <w:ind w:left="2160" w:hanging="360"/>
+      </w:pPr>
+      <w:rPr>
+        <w:rFonts w:ascii="Wingdings" w:hAnsi="Wingdings" w:hint="default"/>
+        <w:sz w:val="20"/>
+      </w:rPr>
+    </w:lvl>
+    <w:lvl w:ilvl="3" w:tentative="1">
+      <w:start w:val="1"/>
+      <w:numFmt w:val="bullet"/>
+      <w:lvlText w:val=""/>
+      <w:lvlJc w:val="left"/>
+      <w:pPr>
+        <w:tabs>
+          <w:tab w:val="num" w:pos="2880"/>
+        </w:tabs>
+        <w:ind w:left="2880" w:hanging="360"/>
+      </w:pPr>
+      <w:rPr>
+        <w:rFonts w:ascii="Wingdings" w:hAnsi="Wingdings" w:hint="default"/>
+        <w:sz w:val="20"/>
+      </w:rPr>
+    </w:lvl>
+    <w:lvl w:ilvl="4" w:tentative="1">
+      <w:start w:val="1"/>
+      <w:numFmt w:val="bullet"/>
+      <w:lvlText w:val=""/>
+      <w:lvlJc w:val="left"/>
+      <w:pPr>
+        <w:tabs>
+          <w:tab w:val="num" w:pos="3600"/>
+        </w:tabs>
+        <w:ind w:left="3600" w:hanging="360"/>
+      </w:pPr>
+      <w:rPr>
+        <w:rFonts w:ascii="Wingdings" w:hAnsi="Wingdings" w:hint="default"/>
+        <w:sz w:val="20"/>
+      </w:rPr>
+    </w:lvl>
+    <w:lvl w:ilvl="5" w:tentative="1">
+      <w:start w:val="1"/>
+      <w:numFmt w:val="bullet"/>
+      <w:lvlText w:val=""/>
+      <w:lvlJc w:val="left"/>
+      <w:pPr>
+        <w:tabs>
+          <w:tab w:val="num" w:pos="4320"/>
+        </w:tabs>
+        <w:ind w:left="4320" w:hanging="360"/>
+      </w:pPr>
+      <w:rPr>
+        <w:rFonts w:ascii="Wingdings" w:hAnsi="Wingdings" w:hint="default"/>
+        <w:sz w:val="20"/>
+      </w:rPr>
+    </w:lvl>
+    <w:lvl w:ilvl="6" w:tentative="1">
+      <w:start w:val="1"/>
+      <w:numFmt w:val="bullet"/>
+      <w:lvlText w:val=""/>
+      <w:lvlJc w:val="left"/>
+      <w:pPr>
+        <w:tabs>
+          <w:tab w:val="num" w:pos="5040"/>
+        </w:tabs>
+        <w:ind w:left="5040" w:hanging="360"/>
+      </w:pPr>
+      <w:rPr>
+        <w:rFonts w:ascii="Wingdings" w:hAnsi="Wingdings" w:hint="default"/>
+        <w:sz w:val="20"/>
+      </w:rPr>
+    </w:lvl>
+    <w:lvl w:ilvl="7" w:tentative="1">
+      <w:start w:val="1"/>
+      <w:numFmt w:val="bullet"/>
+      <w:lvlText w:val=""/>
+      <w:lvlJc w:val="left"/>
+      <w:pPr>
+        <w:tabs>
+          <w:tab w:val="num" w:pos="5760"/>
+        </w:tabs>
+        <w:ind w:left="5760" w:hanging="360"/>
+      </w:pPr>
+      <w:rPr>
+        <w:rFonts w:ascii="Wingdings" w:hAnsi="Wingdings" w:hint="default"/>
+        <w:sz w:val="20"/>
+      </w:rPr>
+    </w:lvl>
+    <w:lvl w:ilvl="8" w:tentative="1">
+      <w:start w:val="1"/>
+      <w:numFmt w:val="bullet"/>
+      <w:lvlText w:val=""/>
+      <w:lvlJc w:val="left"/>
+      <w:pPr>
+        <w:tabs>
+          <w:tab w:val="num" w:pos="6480"/>
+        </w:tabs>
+        <w:ind w:left="6480" w:hanging="360"/>
+      </w:pPr>
+      <w:rPr>
+        <w:rFonts w:ascii="Wingdings" w:hAnsi="Wingdings" w:hint="default"/>
+        <w:sz w:val="20"/>
+      </w:rPr>
+    </w:lvl>
+  </w:abstractNum>
+  <w:abstractNum w:abstractNumId="33" w15:restartNumberingAfterBreak="0">
     <w:nsid w:val="6A7717CE"/>
     <w:multiLevelType w:val="multilevel"/>
     <w:tmpl w:val="EC46DF36"/>
@@ -5924,7 +7314,7 @@
       </w:rPr>
     </w:lvl>
   </w:abstractNum>
-  <w:abstractNum w:abstractNumId="26" w15:restartNumberingAfterBreak="0">
+  <w:abstractNum w:abstractNumId="34" w15:restartNumberingAfterBreak="0">
     <w:nsid w:val="6EC84CB7"/>
     <w:multiLevelType w:val="hybridMultilevel"/>
     <w:tmpl w:val="0B506C3C"/>
@@ -6013,7 +7403,7 @@
       </w:pPr>
     </w:lvl>
   </w:abstractNum>
-  <w:abstractNum w:abstractNumId="27" w15:restartNumberingAfterBreak="0">
+  <w:abstractNum w:abstractNumId="35" w15:restartNumberingAfterBreak="0">
     <w:nsid w:val="75BF69CA"/>
     <w:multiLevelType w:val="multilevel"/>
     <w:tmpl w:val="8AD8E296"/>
@@ -6162,7 +7552,7 @@
       </w:rPr>
     </w:lvl>
   </w:abstractNum>
-  <w:abstractNum w:abstractNumId="28" w15:restartNumberingAfterBreak="0">
+  <w:abstractNum w:abstractNumId="36" w15:restartNumberingAfterBreak="0">
     <w:nsid w:val="772A5977"/>
     <w:multiLevelType w:val="multilevel"/>
     <w:tmpl w:val="DB0AAFAE"/>
@@ -6311,17 +7701,166 @@
       </w:rPr>
     </w:lvl>
   </w:abstractNum>
+  <w:abstractNum w:abstractNumId="37" w15:restartNumberingAfterBreak="0">
+    <w:nsid w:val="78AC1EE5"/>
+    <w:multiLevelType w:val="multilevel"/>
+    <w:tmpl w:val="BF54B334"/>
+    <w:lvl w:ilvl="0">
+      <w:start w:val="1"/>
+      <w:numFmt w:val="bullet"/>
+      <w:lvlText w:val=""/>
+      <w:lvlJc w:val="left"/>
+      <w:pPr>
+        <w:tabs>
+          <w:tab w:val="num" w:pos="720"/>
+        </w:tabs>
+        <w:ind w:left="720" w:hanging="360"/>
+      </w:pPr>
+      <w:rPr>
+        <w:rFonts w:ascii="Symbol" w:hAnsi="Symbol" w:hint="default"/>
+        <w:sz w:val="20"/>
+      </w:rPr>
+    </w:lvl>
+    <w:lvl w:ilvl="1" w:tentative="1">
+      <w:start w:val="1"/>
+      <w:numFmt w:val="bullet"/>
+      <w:lvlText w:val="o"/>
+      <w:lvlJc w:val="left"/>
+      <w:pPr>
+        <w:tabs>
+          <w:tab w:val="num" w:pos="1440"/>
+        </w:tabs>
+        <w:ind w:left="1440" w:hanging="360"/>
+      </w:pPr>
+      <w:rPr>
+        <w:rFonts w:ascii="Courier New" w:hAnsi="Courier New" w:hint="default"/>
+        <w:sz w:val="20"/>
+      </w:rPr>
+    </w:lvl>
+    <w:lvl w:ilvl="2" w:tentative="1">
+      <w:start w:val="1"/>
+      <w:numFmt w:val="bullet"/>
+      <w:lvlText w:val=""/>
+      <w:lvlJc w:val="left"/>
+      <w:pPr>
+        <w:tabs>
+          <w:tab w:val="num" w:pos="2160"/>
+        </w:tabs>
+        <w:ind w:left="2160" w:hanging="360"/>
+      </w:pPr>
+      <w:rPr>
+        <w:rFonts w:ascii="Wingdings" w:hAnsi="Wingdings" w:hint="default"/>
+        <w:sz w:val="20"/>
+      </w:rPr>
+    </w:lvl>
+    <w:lvl w:ilvl="3" w:tentative="1">
+      <w:start w:val="1"/>
+      <w:numFmt w:val="bullet"/>
+      <w:lvlText w:val=""/>
+      <w:lvlJc w:val="left"/>
+      <w:pPr>
+        <w:tabs>
+          <w:tab w:val="num" w:pos="2880"/>
+        </w:tabs>
+        <w:ind w:left="2880" w:hanging="360"/>
+      </w:pPr>
+      <w:rPr>
+        <w:rFonts w:ascii="Wingdings" w:hAnsi="Wingdings" w:hint="default"/>
+        <w:sz w:val="20"/>
+      </w:rPr>
+    </w:lvl>
+    <w:lvl w:ilvl="4" w:tentative="1">
+      <w:start w:val="1"/>
+      <w:numFmt w:val="bullet"/>
+      <w:lvlText w:val=""/>
+      <w:lvlJc w:val="left"/>
+      <w:pPr>
+        <w:tabs>
+          <w:tab w:val="num" w:pos="3600"/>
+        </w:tabs>
+        <w:ind w:left="3600" w:hanging="360"/>
+      </w:pPr>
+      <w:rPr>
+        <w:rFonts w:ascii="Wingdings" w:hAnsi="Wingdings" w:hint="default"/>
+        <w:sz w:val="20"/>
+      </w:rPr>
+    </w:lvl>
+    <w:lvl w:ilvl="5" w:tentative="1">
+      <w:start w:val="1"/>
+      <w:numFmt w:val="bullet"/>
+      <w:lvlText w:val=""/>
+      <w:lvlJc w:val="left"/>
+      <w:pPr>
+        <w:tabs>
+          <w:tab w:val="num" w:pos="4320"/>
+        </w:tabs>
+        <w:ind w:left="4320" w:hanging="360"/>
+      </w:pPr>
+      <w:rPr>
+        <w:rFonts w:ascii="Wingdings" w:hAnsi="Wingdings" w:hint="default"/>
+        <w:sz w:val="20"/>
+      </w:rPr>
+    </w:lvl>
+    <w:lvl w:ilvl="6" w:tentative="1">
+      <w:start w:val="1"/>
+      <w:numFmt w:val="bullet"/>
+      <w:lvlText w:val=""/>
+      <w:lvlJc w:val="left"/>
+      <w:pPr>
+        <w:tabs>
+          <w:tab w:val="num" w:pos="5040"/>
+        </w:tabs>
+        <w:ind w:left="5040" w:hanging="360"/>
+      </w:pPr>
+      <w:rPr>
+        <w:rFonts w:ascii="Wingdings" w:hAnsi="Wingdings" w:hint="default"/>
+        <w:sz w:val="20"/>
+      </w:rPr>
+    </w:lvl>
+    <w:lvl w:ilvl="7" w:tentative="1">
+      <w:start w:val="1"/>
+      <w:numFmt w:val="bullet"/>
+      <w:lvlText w:val=""/>
+      <w:lvlJc w:val="left"/>
+      <w:pPr>
+        <w:tabs>
+          <w:tab w:val="num" w:pos="5760"/>
+        </w:tabs>
+        <w:ind w:left="5760" w:hanging="360"/>
+      </w:pPr>
+      <w:rPr>
+        <w:rFonts w:ascii="Wingdings" w:hAnsi="Wingdings" w:hint="default"/>
+        <w:sz w:val="20"/>
+      </w:rPr>
+    </w:lvl>
+    <w:lvl w:ilvl="8" w:tentative="1">
+      <w:start w:val="1"/>
+      <w:numFmt w:val="bullet"/>
+      <w:lvlText w:val=""/>
+      <w:lvlJc w:val="left"/>
+      <w:pPr>
+        <w:tabs>
+          <w:tab w:val="num" w:pos="6480"/>
+        </w:tabs>
+        <w:ind w:left="6480" w:hanging="360"/>
+      </w:pPr>
+      <w:rPr>
+        <w:rFonts w:ascii="Wingdings" w:hAnsi="Wingdings" w:hint="default"/>
+        <w:sz w:val="20"/>
+      </w:rPr>
+    </w:lvl>
+  </w:abstractNum>
   <w:num w:numId="1" w16cid:durableId="169955040">
-    <w:abstractNumId w:val="28"/>
+    <w:abstractNumId w:val="36"/>
   </w:num>
   <w:num w:numId="2" w16cid:durableId="1450926641">
-    <w:abstractNumId w:val="6"/>
+    <w:abstractNumId w:val="9"/>
   </w:num>
   <w:num w:numId="3" w16cid:durableId="1988432412">
-    <w:abstractNumId w:val="18"/>
+    <w:abstractNumId w:val="21"/>
   </w:num>
   <w:num w:numId="4" w16cid:durableId="1087264787">
-    <w:abstractNumId w:val="23"/>
+    <w:abstractNumId w:val="28"/>
     <w:lvlOverride w:ilvl="0">
       <w:lvl w:ilvl="0">
         <w:numFmt w:val="decimal"/>
@@ -6331,10 +7870,10 @@
     </w:lvlOverride>
   </w:num>
   <w:num w:numId="5" w16cid:durableId="748431124">
-    <w:abstractNumId w:val="20"/>
+    <w:abstractNumId w:val="25"/>
   </w:num>
   <w:num w:numId="6" w16cid:durableId="1536456503">
-    <w:abstractNumId w:val="24"/>
+    <w:abstractNumId w:val="31"/>
     <w:lvlOverride w:ilvl="0">
       <w:lvl w:ilvl="0">
         <w:numFmt w:val="decimal"/>
@@ -6344,10 +7883,10 @@
     </w:lvlOverride>
   </w:num>
   <w:num w:numId="7" w16cid:durableId="255604169">
-    <w:abstractNumId w:val="27"/>
+    <w:abstractNumId w:val="35"/>
   </w:num>
   <w:num w:numId="8" w16cid:durableId="1524249707">
-    <w:abstractNumId w:val="10"/>
+    <w:abstractNumId w:val="13"/>
     <w:lvlOverride w:ilvl="0">
       <w:lvl w:ilvl="0">
         <w:numFmt w:val="decimal"/>
@@ -6357,67 +7896,101 @@
     </w:lvlOverride>
   </w:num>
   <w:num w:numId="9" w16cid:durableId="692533918">
+    <w:abstractNumId w:val="10"/>
+  </w:num>
+  <w:num w:numId="10" w16cid:durableId="985472665">
+    <w:abstractNumId w:val="34"/>
+  </w:num>
+  <w:num w:numId="11" w16cid:durableId="1783332703">
+    <w:abstractNumId w:val="17"/>
+  </w:num>
+  <w:num w:numId="12" w16cid:durableId="313796474">
+    <w:abstractNumId w:val="26"/>
+  </w:num>
+  <w:num w:numId="13" w16cid:durableId="1185250422">
+    <w:abstractNumId w:val="12"/>
+  </w:num>
+  <w:num w:numId="14" w16cid:durableId="920677950">
+    <w:abstractNumId w:val="20"/>
+  </w:num>
+  <w:num w:numId="15" w16cid:durableId="980839953">
+    <w:abstractNumId w:val="4"/>
+  </w:num>
+  <w:num w:numId="16" w16cid:durableId="1261179069">
+    <w:abstractNumId w:val="24"/>
+  </w:num>
+  <w:num w:numId="17" w16cid:durableId="1972442974">
+    <w:abstractNumId w:val="11"/>
+  </w:num>
+  <w:num w:numId="18" w16cid:durableId="1515878939">
+    <w:abstractNumId w:val="33"/>
+  </w:num>
+  <w:num w:numId="19" w16cid:durableId="33701099">
+    <w:abstractNumId w:val="14"/>
+  </w:num>
+  <w:num w:numId="20" w16cid:durableId="1483691536">
+    <w:abstractNumId w:val="19"/>
+  </w:num>
+  <w:num w:numId="21" w16cid:durableId="1958097199">
+    <w:abstractNumId w:val="8"/>
+  </w:num>
+  <w:num w:numId="22" w16cid:durableId="2141334422">
+    <w:abstractNumId w:val="6"/>
+  </w:num>
+  <w:num w:numId="23" w16cid:durableId="712314648">
+    <w:abstractNumId w:val="27"/>
+  </w:num>
+  <w:num w:numId="24" w16cid:durableId="877007963">
+    <w:abstractNumId w:val="16"/>
+  </w:num>
+  <w:num w:numId="25" w16cid:durableId="456141266">
+    <w:abstractNumId w:val="2"/>
+  </w:num>
+  <w:num w:numId="26" w16cid:durableId="659115637">
+    <w:abstractNumId w:val="15"/>
+  </w:num>
+  <w:num w:numId="27" w16cid:durableId="1971013152">
     <w:abstractNumId w:val="7"/>
   </w:num>
-  <w:num w:numId="10" w16cid:durableId="985472665">
-    <w:abstractNumId w:val="26"/>
+  <w:num w:numId="28" w16cid:durableId="617882297">
+    <w:abstractNumId w:val="3"/>
   </w:num>
-  <w:num w:numId="11" w16cid:durableId="1783332703">
-    <w:abstractNumId w:val="14"/>
+  <w:num w:numId="29" w16cid:durableId="1494564341">
+    <w:abstractNumId w:val="18"/>
   </w:num>
-  <w:num w:numId="12" w16cid:durableId="313796474">
-    <w:abstractNumId w:val="21"/>
+  <w:num w:numId="30" w16cid:durableId="294680013">
+    <w:abstractNumId w:val="1"/>
   </w:num>
-  <w:num w:numId="13" w16cid:durableId="1185250422">
-    <w:abstractNumId w:val="9"/>
+  <w:num w:numId="31" w16cid:durableId="426728619">
+    <w:abstractNumId w:val="0"/>
   </w:num>
-  <w:num w:numId="14" w16cid:durableId="920677950">
-    <w:abstractNumId w:val="17"/>
+  <w:num w:numId="32" w16cid:durableId="1251626374">
+    <w:abstractNumId w:val="29"/>
   </w:num>
-  <w:num w:numId="15" w16cid:durableId="980839953">
-    <w:abstractNumId w:val="2"/>
+  <w:num w:numId="33" w16cid:durableId="486213697">
+    <w:abstractNumId w:val="23"/>
   </w:num>
-  <w:num w:numId="16" w16cid:durableId="1261179069">
-    <w:abstractNumId w:val="19"/>
+  <w:num w:numId="34" w16cid:durableId="897205560">
+    <w:abstractNumId w:val="30"/>
+    <w:lvlOverride w:ilvl="0">
+      <w:lvl w:ilvl="0">
+        <w:numFmt w:val="decimal"/>
+        <w:lvlText w:val="%1."/>
+        <w:lvlJc w:val="left"/>
+      </w:lvl>
+    </w:lvlOverride>
   </w:num>
-  <w:num w:numId="17" w16cid:durableId="1972442974">
-    <w:abstractNumId w:val="8"/>
+  <w:num w:numId="35" w16cid:durableId="2041318333">
+    <w:abstractNumId w:val="22"/>
   </w:num>
-  <w:num w:numId="18" w16cid:durableId="1515878939">
-    <w:abstractNumId w:val="25"/>
-  </w:num>
-  <w:num w:numId="19" w16cid:durableId="33701099">
-    <w:abstractNumId w:val="11"/>
-  </w:num>
-  <w:num w:numId="20" w16cid:durableId="1483691536">
-    <w:abstractNumId w:val="16"/>
-  </w:num>
-  <w:num w:numId="21" w16cid:durableId="1958097199">
+  <w:num w:numId="36" w16cid:durableId="2092848536">
     <w:abstractNumId w:val="5"/>
   </w:num>
-  <w:num w:numId="22" w16cid:durableId="2141334422">
-    <w:abstractNumId w:val="3"/>
+  <w:num w:numId="37" w16cid:durableId="796030722">
+    <w:abstractNumId w:val="37"/>
   </w:num>
-  <w:num w:numId="23" w16cid:durableId="712314648">
-    <w:abstractNumId w:val="22"/>
-  </w:num>
-  <w:num w:numId="24" w16cid:durableId="877007963">
-    <w:abstractNumId w:val="13"/>
-  </w:num>
-  <w:num w:numId="25" w16cid:durableId="456141266">
-    <w:abstractNumId w:val="0"/>
-  </w:num>
-  <w:num w:numId="26" w16cid:durableId="659115637">
-    <w:abstractNumId w:val="12"/>
-  </w:num>
-  <w:num w:numId="27" w16cid:durableId="1971013152">
-    <w:abstractNumId w:val="4"/>
-  </w:num>
-  <w:num w:numId="28" w16cid:durableId="617882297">
-    <w:abstractNumId w:val="1"/>
-  </w:num>
-  <w:num w:numId="29" w16cid:durableId="1494564341">
-    <w:abstractNumId w:val="15"/>
+  <w:num w:numId="38" w16cid:durableId="1584870896">
+    <w:abstractNumId w:val="32"/>
   </w:num>
 </w:numbering>
 </file>

</xml_diff>

<commit_message>
Add tooling stack for the data collection module
</commit_message>
<xml_diff>
--- a/Latency Analysis/Solution Architecture.docx
+++ b/Latency Analysis/Solution Architecture.docx
@@ -194,7 +194,21 @@
         <w:rPr>
           <w:lang w:val="en-US"/>
         </w:rPr>
-        <w:t>Latency-aware adjustments must be consider individual behavior and load profiles.</w:t>
+        <w:t xml:space="preserve">Latency-aware adjustments must be </w:t>
+      </w:r>
+      <w:proofErr w:type="gramStart"/>
+      <w:r>
+        <w:rPr>
+          <w:lang w:val="en-US"/>
+        </w:rPr>
+        <w:t>consider</w:t>
+      </w:r>
+      <w:proofErr w:type="gramEnd"/>
+      <w:r>
+        <w:rPr>
+          <w:lang w:val="en-US"/>
+        </w:rPr>
+        <w:t xml:space="preserve"> individual behavior and load profiles.</w:t>
       </w:r>
     </w:p>
     <w:p>
@@ -1269,7 +1283,21 @@
         <w:rPr>
           <w:lang w:val="en-US"/>
         </w:rPr>
-        <w:t>The RL agent can be implemented using frameworks like Stable-Baselines3 (PPO/DDPG agents) or Ray RLlib, and it can be:</w:t>
+        <w:t xml:space="preserve">The RL agent can be implemented using frameworks like Stable-Baselines3 (PPO/DDPG agents) or Ray </w:t>
+      </w:r>
+      <w:proofErr w:type="spellStart"/>
+      <w:r>
+        <w:rPr>
+          <w:lang w:val="en-US"/>
+        </w:rPr>
+        <w:t>RLlib</w:t>
+      </w:r>
+      <w:proofErr w:type="spellEnd"/>
+      <w:r>
+        <w:rPr>
+          <w:lang w:val="en-US"/>
+        </w:rPr>
+        <w:t>, and it can be:</w:t>
       </w:r>
     </w:p>
     <w:p>
@@ -1669,7 +1697,35 @@
         <w:rPr>
           <w:lang w:val="en-US"/>
         </w:rPr>
-        <w:t>CPU usage: in millicores (mCPU)</w:t>
+        <w:t xml:space="preserve">CPU usage: in </w:t>
+      </w:r>
+      <w:proofErr w:type="spellStart"/>
+      <w:r>
+        <w:rPr>
+          <w:lang w:val="en-US"/>
+        </w:rPr>
+        <w:t>millicores</w:t>
+      </w:r>
+      <w:proofErr w:type="spellEnd"/>
+      <w:r>
+        <w:rPr>
+          <w:lang w:val="en-US"/>
+        </w:rPr>
+        <w:t xml:space="preserve"> (</w:t>
+      </w:r>
+      <w:proofErr w:type="spellStart"/>
+      <w:r>
+        <w:rPr>
+          <w:lang w:val="en-US"/>
+        </w:rPr>
+        <w:t>mCPU</w:t>
+      </w:r>
+      <w:proofErr w:type="spellEnd"/>
+      <w:r>
+        <w:rPr>
+          <w:lang w:val="en-US"/>
+        </w:rPr>
+        <w:t>)</w:t>
       </w:r>
     </w:p>
     <w:p>
@@ -1746,11 +1802,33 @@
           <w:lang w:val="en-US"/>
         </w:rPr>
       </w:pPr>
-      <w:r>
-        <w:rPr>
-          <w:lang w:val="en-US"/>
-        </w:rPr>
-        <w:t>cAdvisor (via kubelet) collects container-level usage metrics.</w:t>
+      <w:proofErr w:type="spellStart"/>
+      <w:r>
+        <w:rPr>
+          <w:lang w:val="en-US"/>
+        </w:rPr>
+        <w:t>cAdvisor</w:t>
+      </w:r>
+      <w:proofErr w:type="spellEnd"/>
+      <w:r>
+        <w:rPr>
+          <w:lang w:val="en-US"/>
+        </w:rPr>
+        <w:t xml:space="preserve"> (via </w:t>
+      </w:r>
+      <w:proofErr w:type="spellStart"/>
+      <w:r>
+        <w:rPr>
+          <w:lang w:val="en-US"/>
+        </w:rPr>
+        <w:t>kubelet</w:t>
+      </w:r>
+      <w:proofErr w:type="spellEnd"/>
+      <w:r>
+        <w:rPr>
+          <w:lang w:val="en-US"/>
+        </w:rPr>
+        <w:t>) collects container-level usage metrics.</w:t>
       </w:r>
     </w:p>
     <w:p>
@@ -1767,7 +1845,35 @@
         <w:rPr>
           <w:lang w:val="en-US"/>
         </w:rPr>
-        <w:t>Prometheus scrapes from kubelet, kube-state-metrics, or node-exporter.</w:t>
+        <w:t xml:space="preserve">Prometheus scrapes from </w:t>
+      </w:r>
+      <w:proofErr w:type="spellStart"/>
+      <w:r>
+        <w:rPr>
+          <w:lang w:val="en-US"/>
+        </w:rPr>
+        <w:t>kubelet</w:t>
+      </w:r>
+      <w:proofErr w:type="spellEnd"/>
+      <w:r>
+        <w:rPr>
+          <w:lang w:val="en-US"/>
+        </w:rPr>
+        <w:t xml:space="preserve">, </w:t>
+      </w:r>
+      <w:proofErr w:type="spellStart"/>
+      <w:r>
+        <w:rPr>
+          <w:lang w:val="en-US"/>
+        </w:rPr>
+        <w:t>kube</w:t>
+      </w:r>
+      <w:proofErr w:type="spellEnd"/>
+      <w:r>
+        <w:rPr>
+          <w:lang w:val="en-US"/>
+        </w:rPr>
+        <w:t>-state-metrics, or node-exporter.</w:t>
       </w:r>
     </w:p>
     <w:p>
@@ -1793,12 +1899,14 @@
           <w:lang w:val="en-US"/>
         </w:rPr>
       </w:pPr>
+      <w:proofErr w:type="spellStart"/>
       <w:r>
         <w:rPr>
           <w:lang w:val="en-US"/>
         </w:rPr>
         <w:t>Container_cpu_usage_seconds_total</w:t>
       </w:r>
+      <w:proofErr w:type="spellEnd"/>
     </w:p>
     <w:p>
       <w:pPr>
@@ -1810,12 +1918,14 @@
           <w:lang w:val="en-US"/>
         </w:rPr>
       </w:pPr>
+      <w:proofErr w:type="spellStart"/>
       <w:r>
         <w:rPr>
           <w:lang w:val="en-US"/>
         </w:rPr>
         <w:t>Container_memory_working_set_bytes</w:t>
       </w:r>
+      <w:proofErr w:type="spellEnd"/>
     </w:p>
     <w:p>
       <w:pPr>
@@ -1827,12 +1937,14 @@
           <w:lang w:val="en-US"/>
         </w:rPr>
       </w:pPr>
+      <w:proofErr w:type="spellStart"/>
       <w:r>
         <w:rPr>
           <w:lang w:val="en-US"/>
         </w:rPr>
         <w:t>Kube_pod_container_resource_limits_cpu_cores</w:t>
       </w:r>
+      <w:proofErr w:type="spellEnd"/>
     </w:p>
     <w:p>
       <w:pPr>
@@ -1844,12 +1956,14 @@
           <w:lang w:val="en-US"/>
         </w:rPr>
       </w:pPr>
+      <w:proofErr w:type="spellStart"/>
       <w:r>
         <w:rPr>
           <w:lang w:val="en-US"/>
         </w:rPr>
         <w:t>Kube_pod_container_resource_limits_memory_bytes</w:t>
       </w:r>
+      <w:proofErr w:type="spellEnd"/>
     </w:p>
     <w:p>
       <w:pPr>
@@ -2075,12 +2189,14 @@
         </w:rPr>
         <w:t xml:space="preserve"> </w:t>
       </w:r>
+      <w:proofErr w:type="spellStart"/>
       <w:r>
         <w:rPr>
           <w:lang w:val="en-US"/>
         </w:rPr>
         <w:t>envoy_cluster_upstream_rq_time_bucket</w:t>
       </w:r>
+      <w:proofErr w:type="spellEnd"/>
     </w:p>
     <w:p>
       <w:pPr>
@@ -2094,13 +2210,67 @@
           <w:iCs/>
           <w:lang w:val="en-US"/>
         </w:rPr>
-        <w:t xml:space="preserve">Then compute latency percentiles using PromQL: </w:t>
-      </w:r>
-      <w:r>
-        <w:rPr>
-          <w:lang w:val="en-US"/>
-        </w:rPr>
-        <w:t>histogram_quantile(0.95, rate(envoy_cluster_upstream_rq_time_bucket[5m]))</w:t>
+        <w:t xml:space="preserve">Then compute latency percentiles using </w:t>
+      </w:r>
+      <w:proofErr w:type="spellStart"/>
+      <w:r>
+        <w:rPr>
+          <w:i/>
+          <w:iCs/>
+          <w:lang w:val="en-US"/>
+        </w:rPr>
+        <w:t>PromQL</w:t>
+      </w:r>
+      <w:proofErr w:type="spellEnd"/>
+      <w:r>
+        <w:rPr>
+          <w:i/>
+          <w:iCs/>
+          <w:lang w:val="en-US"/>
+        </w:rPr>
+        <w:t xml:space="preserve">: </w:t>
+      </w:r>
+      <w:proofErr w:type="spellStart"/>
+      <w:r>
+        <w:rPr>
+          <w:lang w:val="en-US"/>
+        </w:rPr>
+        <w:t>histogram_</w:t>
+      </w:r>
+      <w:proofErr w:type="gramStart"/>
+      <w:r>
+        <w:rPr>
+          <w:lang w:val="en-US"/>
+        </w:rPr>
+        <w:t>quantile</w:t>
+      </w:r>
+      <w:proofErr w:type="spellEnd"/>
+      <w:r>
+        <w:rPr>
+          <w:lang w:val="en-US"/>
+        </w:rPr>
+        <w:t>(</w:t>
+      </w:r>
+      <w:proofErr w:type="gramEnd"/>
+      <w:r>
+        <w:rPr>
+          <w:lang w:val="en-US"/>
+        </w:rPr>
+        <w:t>0.95, rate(</w:t>
+      </w:r>
+      <w:proofErr w:type="spellStart"/>
+      <w:r>
+        <w:rPr>
+          <w:lang w:val="en-US"/>
+        </w:rPr>
+        <w:t>envoy_cluster_upstream_rq_time_bucket</w:t>
+      </w:r>
+      <w:proofErr w:type="spellEnd"/>
+      <w:r>
+        <w:rPr>
+          <w:lang w:val="en-US"/>
+        </w:rPr>
+        <w:t>[5m]))</w:t>
       </w:r>
     </w:p>
     <w:p>
@@ -2122,7 +2292,25 @@
           <w:bCs/>
           <w:lang w:val="en-US"/>
         </w:rPr>
-        <w:t>Option B: Ingress Controller (NGINX, Traefik)</w:t>
+        <w:t xml:space="preserve">Option B: Ingress Controller (NGINX, </w:t>
+      </w:r>
+      <w:proofErr w:type="spellStart"/>
+      <w:r>
+        <w:rPr>
+          <w:b/>
+          <w:bCs/>
+          <w:lang w:val="en-US"/>
+        </w:rPr>
+        <w:t>Traefik</w:t>
+      </w:r>
+      <w:proofErr w:type="spellEnd"/>
+      <w:r>
+        <w:rPr>
+          <w:b/>
+          <w:bCs/>
+          <w:lang w:val="en-US"/>
+        </w:rPr>
+        <w:t>)</w:t>
       </w:r>
     </w:p>
     <w:p>
@@ -2230,7 +2418,25 @@
           <w:bCs/>
           <w:lang w:val="en-US"/>
         </w:rPr>
-        <w:t>Option C: OpenTelemetry Collector Sidecar</w:t>
+        <w:t xml:space="preserve">Option C: </w:t>
+      </w:r>
+      <w:proofErr w:type="spellStart"/>
+      <w:r>
+        <w:rPr>
+          <w:b/>
+          <w:bCs/>
+          <w:lang w:val="en-US"/>
+        </w:rPr>
+        <w:t>OpenTelemetry</w:t>
+      </w:r>
+      <w:proofErr w:type="spellEnd"/>
+      <w:r>
+        <w:rPr>
+          <w:b/>
+          <w:bCs/>
+          <w:lang w:val="en-US"/>
+        </w:rPr>
+        <w:t xml:space="preserve"> Collector Sidecar</w:t>
       </w:r>
     </w:p>
     <w:p>
@@ -2247,7 +2453,21 @@
         <w:rPr>
           <w:lang w:val="en-US"/>
         </w:rPr>
-        <w:t>Deploy an OpenTelemetry collector as a sidecar alongside each app.</w:t>
+        <w:t xml:space="preserve">Deploy an </w:t>
+      </w:r>
+      <w:proofErr w:type="spellStart"/>
+      <w:r>
+        <w:rPr>
+          <w:lang w:val="en-US"/>
+        </w:rPr>
+        <w:t>OpenTelemetry</w:t>
+      </w:r>
+      <w:proofErr w:type="spellEnd"/>
+      <w:r>
+        <w:rPr>
+          <w:lang w:val="en-US"/>
+        </w:rPr>
+        <w:t xml:space="preserve"> collector as a sidecar alongside each app.</w:t>
       </w:r>
     </w:p>
     <w:p>
@@ -2508,7 +2728,21 @@
         <w:rPr>
           <w:lang w:val="en-US"/>
         </w:rPr>
-        <w:t>rate(envoy_cluster_upstream_rq_total[1m])</w:t>
+        <w:t>rate(</w:t>
+      </w:r>
+      <w:proofErr w:type="spellStart"/>
+      <w:r>
+        <w:rPr>
+          <w:lang w:val="en-US"/>
+        </w:rPr>
+        <w:t>envoy_cluster_upstream_rq_total</w:t>
+      </w:r>
+      <w:proofErr w:type="spellEnd"/>
+      <w:r>
+        <w:rPr>
+          <w:lang w:val="en-US"/>
+        </w:rPr>
+        <w:t>[1m])</w:t>
       </w:r>
     </w:p>
     <w:p>
@@ -2521,24 +2755,34 @@
           <w:lang w:val="en-US"/>
         </w:rPr>
       </w:pPr>
+      <w:proofErr w:type="spellStart"/>
       <w:r>
         <w:rPr>
           <w:lang w:val="en-US"/>
         </w:rPr>
         <w:t>envoy_http_downstream_rq_active</w:t>
       </w:r>
-    </w:p>
-    <w:p>
-      <w:pPr>
-        <w:rPr>
-          <w:lang w:val="en-US"/>
-        </w:rPr>
-      </w:pPr>
-      <w:r>
-        <w:rPr>
-          <w:lang w:val="en-US"/>
-        </w:rPr>
-        <w:t>Ii. Ingress metrics:</w:t>
+      <w:proofErr w:type="spellEnd"/>
+    </w:p>
+    <w:p>
+      <w:pPr>
+        <w:rPr>
+          <w:lang w:val="en-US"/>
+        </w:rPr>
+      </w:pPr>
+      <w:proofErr w:type="spellStart"/>
+      <w:r>
+        <w:rPr>
+          <w:lang w:val="en-US"/>
+        </w:rPr>
+        <w:t>Ii</w:t>
+      </w:r>
+      <w:proofErr w:type="spellEnd"/>
+      <w:r>
+        <w:rPr>
+          <w:lang w:val="en-US"/>
+        </w:rPr>
+        <w:t>. Ingress metrics:</w:t>
       </w:r>
     </w:p>
     <w:p>
@@ -2555,7 +2799,21 @@
         <w:rPr>
           <w:lang w:val="en-US"/>
         </w:rPr>
-        <w:t>If requests go through a single entrypoint (e.g., NGINX):</w:t>
+        <w:t xml:space="preserve">If requests go through a single </w:t>
+      </w:r>
+      <w:proofErr w:type="spellStart"/>
+      <w:r>
+        <w:rPr>
+          <w:lang w:val="en-US"/>
+        </w:rPr>
+        <w:t>entrypoint</w:t>
+      </w:r>
+      <w:proofErr w:type="spellEnd"/>
+      <w:r>
+        <w:rPr>
+          <w:lang w:val="en-US"/>
+        </w:rPr>
+        <w:t xml:space="preserve"> (e.g., NGINX):</w:t>
       </w:r>
     </w:p>
     <w:p>
@@ -2568,12 +2826,14 @@
           <w:lang w:val="en-US"/>
         </w:rPr>
       </w:pPr>
+      <w:proofErr w:type="spellStart"/>
       <w:r>
         <w:rPr>
           <w:lang w:val="en-US"/>
         </w:rPr>
         <w:t>nginx_ingress_controller_requests</w:t>
       </w:r>
+      <w:proofErr w:type="spellEnd"/>
     </w:p>
     <w:p>
       <w:pPr>
@@ -2585,12 +2845,14 @@
           <w:lang w:val="en-US"/>
         </w:rPr>
       </w:pPr>
+      <w:proofErr w:type="spellStart"/>
       <w:r>
         <w:rPr>
           <w:lang w:val="en-US"/>
         </w:rPr>
         <w:t>nginx_ingress_controller_request_duration_seconds_bucket</w:t>
       </w:r>
+      <w:proofErr w:type="spellEnd"/>
     </w:p>
     <w:p>
       <w:pPr>
@@ -2604,6 +2866,573 @@
         </w:rPr>
         <w:t>These load metrics let the optimizer correlate latency/resource usage with traffic intensity, enabling intelligent scaling and adaptation.</w:t>
       </w:r>
+    </w:p>
+    <w:p>
+      <w:pPr>
+        <w:rPr>
+          <w:lang w:val="en-US"/>
+        </w:rPr>
+      </w:pPr>
+    </w:p>
+    <w:p>
+      <w:pPr>
+        <w:pStyle w:val="Heading4"/>
+        <w:rPr>
+          <w:b/>
+          <w:bCs/>
+          <w:lang w:val="en-US"/>
+        </w:rPr>
+      </w:pPr>
+      <w:r>
+        <w:rPr>
+          <w:lang w:val="en-US"/>
+        </w:rPr>
+        <w:t>Tooling Stack</w:t>
+      </w:r>
+    </w:p>
+    <w:tbl>
+      <w:tblPr>
+        <w:tblW w:w="0" w:type="auto"/>
+        <w:tblCellMar>
+          <w:top w:w="15" w:type="dxa"/>
+          <w:left w:w="15" w:type="dxa"/>
+          <w:bottom w:w="15" w:type="dxa"/>
+          <w:right w:w="15" w:type="dxa"/>
+        </w:tblCellMar>
+        <w:tblLook w:val="04A0" w:firstRow="1" w:lastRow="0" w:firstColumn="1" w:lastColumn="0" w:noHBand="0" w:noVBand="1"/>
+      </w:tblPr>
+      <w:tblGrid>
+        <w:gridCol w:w="2646"/>
+        <w:gridCol w:w="5422"/>
+      </w:tblGrid>
+      <w:tr>
+        <w:trPr>
+          <w:trHeight w:val="500"/>
+        </w:trPr>
+        <w:tc>
+          <w:tcPr>
+            <w:tcW w:w="0" w:type="auto"/>
+            <w:tcBorders>
+              <w:top w:val="single" w:sz="4" w:space="0" w:color="000000"/>
+              <w:left w:val="single" w:sz="4" w:space="0" w:color="000000"/>
+              <w:bottom w:val="single" w:sz="4" w:space="0" w:color="000000"/>
+              <w:right w:val="single" w:sz="4" w:space="0" w:color="000000"/>
+            </w:tcBorders>
+            <w:tcMar>
+              <w:top w:w="100" w:type="dxa"/>
+              <w:left w:w="100" w:type="dxa"/>
+              <w:bottom w:w="100" w:type="dxa"/>
+              <w:right w:w="100" w:type="dxa"/>
+            </w:tcMar>
+            <w:hideMark/>
+          </w:tcPr>
+          <w:p>
+            <w:pPr>
+              <w:rPr>
+                <w:lang w:val="en-US"/>
+              </w:rPr>
+            </w:pPr>
+            <w:r>
+              <w:rPr>
+                <w:lang w:val="en-US"/>
+              </w:rPr>
+              <w:t>Tool</w:t>
+            </w:r>
+          </w:p>
+        </w:tc>
+        <w:tc>
+          <w:tcPr>
+            <w:tcW w:w="0" w:type="auto"/>
+            <w:tcBorders>
+              <w:top w:val="single" w:sz="4" w:space="0" w:color="000000"/>
+              <w:left w:val="single" w:sz="4" w:space="0" w:color="000000"/>
+              <w:bottom w:val="single" w:sz="4" w:space="0" w:color="000000"/>
+              <w:right w:val="single" w:sz="4" w:space="0" w:color="000000"/>
+            </w:tcBorders>
+            <w:tcMar>
+              <w:top w:w="100" w:type="dxa"/>
+              <w:left w:w="100" w:type="dxa"/>
+              <w:bottom w:w="100" w:type="dxa"/>
+              <w:right w:w="100" w:type="dxa"/>
+            </w:tcMar>
+            <w:hideMark/>
+          </w:tcPr>
+          <w:p>
+            <w:pPr>
+              <w:rPr>
+                <w:lang w:val="en-US"/>
+              </w:rPr>
+            </w:pPr>
+            <w:r>
+              <w:rPr>
+                <w:lang w:val="en-US"/>
+              </w:rPr>
+              <w:t>Role</w:t>
+            </w:r>
+          </w:p>
+        </w:tc>
+      </w:tr>
+      <w:tr>
+        <w:trPr>
+          <w:trHeight w:val="500"/>
+        </w:trPr>
+        <w:tc>
+          <w:tcPr>
+            <w:tcW w:w="0" w:type="auto"/>
+            <w:tcBorders>
+              <w:top w:val="single" w:sz="4" w:space="0" w:color="000000"/>
+              <w:left w:val="single" w:sz="4" w:space="0" w:color="000000"/>
+              <w:bottom w:val="single" w:sz="4" w:space="0" w:color="000000"/>
+              <w:right w:val="single" w:sz="4" w:space="0" w:color="000000"/>
+            </w:tcBorders>
+            <w:tcMar>
+              <w:top w:w="100" w:type="dxa"/>
+              <w:left w:w="100" w:type="dxa"/>
+              <w:bottom w:w="100" w:type="dxa"/>
+              <w:right w:w="100" w:type="dxa"/>
+            </w:tcMar>
+            <w:hideMark/>
+          </w:tcPr>
+          <w:p>
+            <w:pPr>
+              <w:rPr>
+                <w:lang w:val="en-US"/>
+              </w:rPr>
+            </w:pPr>
+            <w:r>
+              <w:rPr>
+                <w:lang w:val="en-US"/>
+              </w:rPr>
+              <w:t>Prometheus</w:t>
+            </w:r>
+          </w:p>
+        </w:tc>
+        <w:tc>
+          <w:tcPr>
+            <w:tcW w:w="0" w:type="auto"/>
+            <w:tcBorders>
+              <w:top w:val="single" w:sz="4" w:space="0" w:color="000000"/>
+              <w:left w:val="single" w:sz="4" w:space="0" w:color="000000"/>
+              <w:bottom w:val="single" w:sz="4" w:space="0" w:color="000000"/>
+              <w:right w:val="single" w:sz="4" w:space="0" w:color="000000"/>
+            </w:tcBorders>
+            <w:tcMar>
+              <w:top w:w="100" w:type="dxa"/>
+              <w:left w:w="100" w:type="dxa"/>
+              <w:bottom w:w="100" w:type="dxa"/>
+              <w:right w:w="100" w:type="dxa"/>
+            </w:tcMar>
+            <w:hideMark/>
+          </w:tcPr>
+          <w:p>
+            <w:pPr>
+              <w:rPr>
+                <w:lang w:val="en-US"/>
+              </w:rPr>
+            </w:pPr>
+            <w:r>
+              <w:rPr>
+                <w:lang w:val="en-US"/>
+              </w:rPr>
+              <w:t xml:space="preserve">Scrapes </w:t>
+            </w:r>
+            <w:proofErr w:type="spellStart"/>
+            <w:r>
+              <w:rPr>
+                <w:lang w:val="en-US"/>
+              </w:rPr>
+              <w:t>kubelet</w:t>
+            </w:r>
+            <w:proofErr w:type="spellEnd"/>
+            <w:r>
+              <w:rPr>
+                <w:lang w:val="en-US"/>
+              </w:rPr>
+              <w:t xml:space="preserve">, </w:t>
+            </w:r>
+            <w:proofErr w:type="spellStart"/>
+            <w:r>
+              <w:rPr>
+                <w:lang w:val="en-US"/>
+              </w:rPr>
+              <w:t>cAdvisor</w:t>
+            </w:r>
+            <w:proofErr w:type="spellEnd"/>
+            <w:r>
+              <w:rPr>
+                <w:lang w:val="en-US"/>
+              </w:rPr>
+              <w:t>, sidecars, ingress, etc.</w:t>
+            </w:r>
+          </w:p>
+        </w:tc>
+      </w:tr>
+      <w:tr>
+        <w:trPr>
+          <w:trHeight w:val="500"/>
+        </w:trPr>
+        <w:tc>
+          <w:tcPr>
+            <w:tcW w:w="0" w:type="auto"/>
+            <w:tcBorders>
+              <w:top w:val="single" w:sz="4" w:space="0" w:color="000000"/>
+              <w:left w:val="single" w:sz="4" w:space="0" w:color="000000"/>
+              <w:bottom w:val="single" w:sz="4" w:space="0" w:color="000000"/>
+              <w:right w:val="single" w:sz="4" w:space="0" w:color="000000"/>
+            </w:tcBorders>
+            <w:tcMar>
+              <w:top w:w="100" w:type="dxa"/>
+              <w:left w:w="100" w:type="dxa"/>
+              <w:bottom w:w="100" w:type="dxa"/>
+              <w:right w:w="100" w:type="dxa"/>
+            </w:tcMar>
+            <w:hideMark/>
+          </w:tcPr>
+          <w:p>
+            <w:pPr>
+              <w:rPr>
+                <w:lang w:val="en-US"/>
+              </w:rPr>
+            </w:pPr>
+            <w:r>
+              <w:rPr>
+                <w:lang w:val="en-US"/>
+              </w:rPr>
+              <w:t>Grafana</w:t>
+            </w:r>
+          </w:p>
+        </w:tc>
+        <w:tc>
+          <w:tcPr>
+            <w:tcW w:w="0" w:type="auto"/>
+            <w:tcBorders>
+              <w:top w:val="single" w:sz="4" w:space="0" w:color="000000"/>
+              <w:left w:val="single" w:sz="4" w:space="0" w:color="000000"/>
+              <w:bottom w:val="single" w:sz="4" w:space="0" w:color="000000"/>
+              <w:right w:val="single" w:sz="4" w:space="0" w:color="000000"/>
+            </w:tcBorders>
+            <w:tcMar>
+              <w:top w:w="100" w:type="dxa"/>
+              <w:left w:w="100" w:type="dxa"/>
+              <w:bottom w:w="100" w:type="dxa"/>
+              <w:right w:w="100" w:type="dxa"/>
+            </w:tcMar>
+            <w:hideMark/>
+          </w:tcPr>
+          <w:p>
+            <w:pPr>
+              <w:rPr>
+                <w:lang w:val="en-US"/>
+              </w:rPr>
+            </w:pPr>
+            <w:r>
+              <w:rPr>
+                <w:lang w:val="en-US"/>
+              </w:rPr>
+              <w:t>Visualizes resource/latency/load trends</w:t>
+            </w:r>
+          </w:p>
+        </w:tc>
+      </w:tr>
+      <w:tr>
+        <w:trPr>
+          <w:trHeight w:val="500"/>
+        </w:trPr>
+        <w:tc>
+          <w:tcPr>
+            <w:tcW w:w="0" w:type="auto"/>
+            <w:tcBorders>
+              <w:top w:val="single" w:sz="4" w:space="0" w:color="000000"/>
+              <w:left w:val="single" w:sz="4" w:space="0" w:color="000000"/>
+              <w:bottom w:val="single" w:sz="4" w:space="0" w:color="000000"/>
+              <w:right w:val="single" w:sz="4" w:space="0" w:color="000000"/>
+            </w:tcBorders>
+            <w:tcMar>
+              <w:top w:w="100" w:type="dxa"/>
+              <w:left w:w="100" w:type="dxa"/>
+              <w:bottom w:w="100" w:type="dxa"/>
+              <w:right w:w="100" w:type="dxa"/>
+            </w:tcMar>
+            <w:hideMark/>
+          </w:tcPr>
+          <w:p>
+            <w:pPr>
+              <w:rPr>
+                <w:lang w:val="en-US"/>
+              </w:rPr>
+            </w:pPr>
+            <w:r>
+              <w:rPr>
+                <w:lang w:val="en-US"/>
+              </w:rPr>
+              <w:t>Envoy/Istio</w:t>
+            </w:r>
+          </w:p>
+        </w:tc>
+        <w:tc>
+          <w:tcPr>
+            <w:tcW w:w="0" w:type="auto"/>
+            <w:tcBorders>
+              <w:top w:val="single" w:sz="4" w:space="0" w:color="000000"/>
+              <w:left w:val="single" w:sz="4" w:space="0" w:color="000000"/>
+              <w:bottom w:val="single" w:sz="4" w:space="0" w:color="000000"/>
+              <w:right w:val="single" w:sz="4" w:space="0" w:color="000000"/>
+            </w:tcBorders>
+            <w:tcMar>
+              <w:top w:w="100" w:type="dxa"/>
+              <w:left w:w="100" w:type="dxa"/>
+              <w:bottom w:w="100" w:type="dxa"/>
+              <w:right w:w="100" w:type="dxa"/>
+            </w:tcMar>
+            <w:hideMark/>
+          </w:tcPr>
+          <w:p>
+            <w:pPr>
+              <w:rPr>
+                <w:lang w:val="en-US"/>
+              </w:rPr>
+            </w:pPr>
+            <w:r>
+              <w:rPr>
+                <w:lang w:val="en-US"/>
+              </w:rPr>
+              <w:t>Captures latency/load without app code</w:t>
+            </w:r>
+          </w:p>
+        </w:tc>
+      </w:tr>
+      <w:tr>
+        <w:trPr>
+          <w:trHeight w:val="500"/>
+        </w:trPr>
+        <w:tc>
+          <w:tcPr>
+            <w:tcW w:w="0" w:type="auto"/>
+            <w:tcBorders>
+              <w:top w:val="single" w:sz="4" w:space="0" w:color="000000"/>
+              <w:left w:val="single" w:sz="4" w:space="0" w:color="000000"/>
+              <w:bottom w:val="single" w:sz="4" w:space="0" w:color="000000"/>
+              <w:right w:val="single" w:sz="4" w:space="0" w:color="000000"/>
+            </w:tcBorders>
+            <w:tcMar>
+              <w:top w:w="100" w:type="dxa"/>
+              <w:left w:w="100" w:type="dxa"/>
+              <w:bottom w:w="100" w:type="dxa"/>
+              <w:right w:w="100" w:type="dxa"/>
+            </w:tcMar>
+            <w:hideMark/>
+          </w:tcPr>
+          <w:p>
+            <w:pPr>
+              <w:rPr>
+                <w:lang w:val="en-US"/>
+              </w:rPr>
+            </w:pPr>
+            <w:proofErr w:type="spellStart"/>
+            <w:r>
+              <w:rPr>
+                <w:lang w:val="en-US"/>
+              </w:rPr>
+              <w:t>OpenTelemetry</w:t>
+            </w:r>
+            <w:proofErr w:type="spellEnd"/>
+            <w:r>
+              <w:rPr>
+                <w:lang w:val="en-US"/>
+              </w:rPr>
+              <w:t xml:space="preserve"> Collector</w:t>
+            </w:r>
+          </w:p>
+        </w:tc>
+        <w:tc>
+          <w:tcPr>
+            <w:tcW w:w="0" w:type="auto"/>
+            <w:tcBorders>
+              <w:top w:val="single" w:sz="4" w:space="0" w:color="000000"/>
+              <w:left w:val="single" w:sz="4" w:space="0" w:color="000000"/>
+              <w:bottom w:val="single" w:sz="4" w:space="0" w:color="000000"/>
+              <w:right w:val="single" w:sz="4" w:space="0" w:color="000000"/>
+            </w:tcBorders>
+            <w:tcMar>
+              <w:top w:w="100" w:type="dxa"/>
+              <w:left w:w="100" w:type="dxa"/>
+              <w:bottom w:w="100" w:type="dxa"/>
+              <w:right w:w="100" w:type="dxa"/>
+            </w:tcMar>
+            <w:hideMark/>
+          </w:tcPr>
+          <w:p>
+            <w:pPr>
+              <w:rPr>
+                <w:lang w:val="en-US"/>
+              </w:rPr>
+            </w:pPr>
+            <w:r>
+              <w:rPr>
+                <w:lang w:val="en-US"/>
+              </w:rPr>
+              <w:t>Optional: collect and forward latency spans or metrics</w:t>
+            </w:r>
+          </w:p>
+        </w:tc>
+      </w:tr>
+      <w:tr>
+        <w:trPr>
+          <w:trHeight w:val="500"/>
+        </w:trPr>
+        <w:tc>
+          <w:tcPr>
+            <w:tcW w:w="0" w:type="auto"/>
+            <w:tcBorders>
+              <w:top w:val="single" w:sz="4" w:space="0" w:color="000000"/>
+              <w:left w:val="single" w:sz="4" w:space="0" w:color="000000"/>
+              <w:bottom w:val="single" w:sz="4" w:space="0" w:color="000000"/>
+              <w:right w:val="single" w:sz="4" w:space="0" w:color="000000"/>
+            </w:tcBorders>
+            <w:tcMar>
+              <w:top w:w="100" w:type="dxa"/>
+              <w:left w:w="100" w:type="dxa"/>
+              <w:bottom w:w="100" w:type="dxa"/>
+              <w:right w:w="100" w:type="dxa"/>
+            </w:tcMar>
+            <w:hideMark/>
+          </w:tcPr>
+          <w:p>
+            <w:pPr>
+              <w:rPr>
+                <w:lang w:val="en-US"/>
+              </w:rPr>
+            </w:pPr>
+            <w:proofErr w:type="spellStart"/>
+            <w:r>
+              <w:rPr>
+                <w:lang w:val="en-US"/>
+              </w:rPr>
+              <w:t>kube</w:t>
+            </w:r>
+            <w:proofErr w:type="spellEnd"/>
+            <w:r>
+              <w:rPr>
+                <w:lang w:val="en-US"/>
+              </w:rPr>
+              <w:t>-state-metrics</w:t>
+            </w:r>
+          </w:p>
+        </w:tc>
+        <w:tc>
+          <w:tcPr>
+            <w:tcW w:w="0" w:type="auto"/>
+            <w:tcBorders>
+              <w:top w:val="single" w:sz="4" w:space="0" w:color="000000"/>
+              <w:left w:val="single" w:sz="4" w:space="0" w:color="000000"/>
+              <w:bottom w:val="single" w:sz="4" w:space="0" w:color="000000"/>
+              <w:right w:val="single" w:sz="4" w:space="0" w:color="000000"/>
+            </w:tcBorders>
+            <w:tcMar>
+              <w:top w:w="100" w:type="dxa"/>
+              <w:left w:w="100" w:type="dxa"/>
+              <w:bottom w:w="100" w:type="dxa"/>
+              <w:right w:w="100" w:type="dxa"/>
+            </w:tcMar>
+            <w:hideMark/>
+          </w:tcPr>
+          <w:p>
+            <w:pPr>
+              <w:rPr>
+                <w:lang w:val="en-US"/>
+              </w:rPr>
+            </w:pPr>
+            <w:r>
+              <w:rPr>
+                <w:lang w:val="en-US"/>
+              </w:rPr>
+              <w:t>Exposes current resource limits/requests for all pods</w:t>
+            </w:r>
+          </w:p>
+        </w:tc>
+      </w:tr>
+      <w:tr>
+        <w:trPr>
+          <w:trHeight w:val="500"/>
+        </w:trPr>
+        <w:tc>
+          <w:tcPr>
+            <w:tcW w:w="0" w:type="auto"/>
+            <w:tcBorders>
+              <w:top w:val="single" w:sz="4" w:space="0" w:color="000000"/>
+              <w:left w:val="single" w:sz="4" w:space="0" w:color="000000"/>
+              <w:bottom w:val="single" w:sz="4" w:space="0" w:color="000000"/>
+              <w:right w:val="single" w:sz="4" w:space="0" w:color="000000"/>
+            </w:tcBorders>
+            <w:tcMar>
+              <w:top w:w="100" w:type="dxa"/>
+              <w:left w:w="100" w:type="dxa"/>
+              <w:bottom w:w="100" w:type="dxa"/>
+              <w:right w:w="100" w:type="dxa"/>
+            </w:tcMar>
+            <w:hideMark/>
+          </w:tcPr>
+          <w:p>
+            <w:pPr>
+              <w:rPr>
+                <w:lang w:val="en-US"/>
+              </w:rPr>
+            </w:pPr>
+            <w:r>
+              <w:rPr>
+                <w:lang w:val="en-US"/>
+              </w:rPr>
+              <w:t xml:space="preserve">Node Exporter / </w:t>
+            </w:r>
+            <w:proofErr w:type="spellStart"/>
+            <w:r>
+              <w:rPr>
+                <w:lang w:val="en-US"/>
+              </w:rPr>
+              <w:t>Kubelet</w:t>
+            </w:r>
+            <w:proofErr w:type="spellEnd"/>
+          </w:p>
+        </w:tc>
+        <w:tc>
+          <w:tcPr>
+            <w:tcW w:w="0" w:type="auto"/>
+            <w:tcBorders>
+              <w:top w:val="single" w:sz="4" w:space="0" w:color="000000"/>
+              <w:left w:val="single" w:sz="4" w:space="0" w:color="000000"/>
+              <w:bottom w:val="single" w:sz="4" w:space="0" w:color="000000"/>
+              <w:right w:val="single" w:sz="4" w:space="0" w:color="000000"/>
+            </w:tcBorders>
+            <w:tcMar>
+              <w:top w:w="100" w:type="dxa"/>
+              <w:left w:w="100" w:type="dxa"/>
+              <w:bottom w:w="100" w:type="dxa"/>
+              <w:right w:w="100" w:type="dxa"/>
+            </w:tcMar>
+            <w:hideMark/>
+          </w:tcPr>
+          <w:p>
+            <w:pPr>
+              <w:rPr>
+                <w:lang w:val="en-US"/>
+              </w:rPr>
+            </w:pPr>
+            <w:r>
+              <w:rPr>
+                <w:lang w:val="en-US"/>
+              </w:rPr>
+              <w:t>Provides node- and pod-level resource usage</w:t>
+            </w:r>
+          </w:p>
+        </w:tc>
+      </w:tr>
+    </w:tbl>
+    <w:p>
+      <w:pPr>
+        <w:rPr>
+          <w:lang w:val="en-US"/>
+        </w:rPr>
+      </w:pPr>
     </w:p>
     <w:p>
       <w:pPr>
@@ -8453,7 +9282,6 @@
     <w:basedOn w:val="Normal"/>
     <w:next w:val="Normal"/>
     <w:uiPriority w:val="9"/>
-    <w:semiHidden/>
     <w:unhideWhenUsed/>
     <w:qFormat/>
     <w:pPr>

</xml_diff>

<commit_message>
Add summary for data collection module
</commit_message>
<xml_diff>
--- a/Latency Analysis/Solution Architecture.docx
+++ b/Latency Analysis/Solution Architecture.docx
@@ -3436,6 +3436,680 @@
     </w:p>
     <w:p>
       <w:pPr>
+        <w:pStyle w:val="Heading5"/>
+        <w:rPr>
+          <w:b/>
+          <w:bCs/>
+          <w:lang w:val="en-US"/>
+        </w:rPr>
+      </w:pPr>
+      <w:r>
+        <w:rPr>
+          <w:lang w:val="en-US"/>
+        </w:rPr>
+        <w:t>Summary</w:t>
+      </w:r>
+    </w:p>
+    <w:tbl>
+      <w:tblPr>
+        <w:tblW w:w="0" w:type="auto"/>
+        <w:tblCellMar>
+          <w:top w:w="15" w:type="dxa"/>
+          <w:left w:w="15" w:type="dxa"/>
+          <w:bottom w:w="15" w:type="dxa"/>
+          <w:right w:w="15" w:type="dxa"/>
+        </w:tblCellMar>
+        <w:tblLook w:val="04A0" w:firstRow="1" w:lastRow="0" w:firstColumn="1" w:lastColumn="0" w:noHBand="0" w:noVBand="1"/>
+      </w:tblPr>
+      <w:tblGrid>
+        <w:gridCol w:w="2218"/>
+        <w:gridCol w:w="2548"/>
+        <w:gridCol w:w="3942"/>
+      </w:tblGrid>
+      <w:tr>
+        <w:trPr>
+          <w:trHeight w:val="500"/>
+        </w:trPr>
+        <w:tc>
+          <w:tcPr>
+            <w:tcW w:w="0" w:type="auto"/>
+            <w:tcBorders>
+              <w:top w:val="single" w:sz="4" w:space="0" w:color="000000"/>
+              <w:left w:val="single" w:sz="4" w:space="0" w:color="000000"/>
+              <w:bottom w:val="single" w:sz="4" w:space="0" w:color="000000"/>
+              <w:right w:val="single" w:sz="4" w:space="0" w:color="000000"/>
+            </w:tcBorders>
+            <w:tcMar>
+              <w:top w:w="100" w:type="dxa"/>
+              <w:left w:w="100" w:type="dxa"/>
+              <w:bottom w:w="100" w:type="dxa"/>
+              <w:right w:w="100" w:type="dxa"/>
+            </w:tcMar>
+            <w:hideMark/>
+          </w:tcPr>
+          <w:p>
+            <w:pPr>
+              <w:rPr>
+                <w:lang w:val="en-US"/>
+              </w:rPr>
+            </w:pPr>
+            <w:r>
+              <w:rPr>
+                <w:b/>
+                <w:bCs/>
+                <w:lang w:val="en-US"/>
+              </w:rPr>
+              <w:t>Metric</w:t>
+            </w:r>
+          </w:p>
+        </w:tc>
+        <w:tc>
+          <w:tcPr>
+            <w:tcW w:w="0" w:type="auto"/>
+            <w:tcBorders>
+              <w:top w:val="single" w:sz="4" w:space="0" w:color="000000"/>
+              <w:left w:val="single" w:sz="4" w:space="0" w:color="000000"/>
+              <w:bottom w:val="single" w:sz="4" w:space="0" w:color="000000"/>
+              <w:right w:val="single" w:sz="4" w:space="0" w:color="000000"/>
+            </w:tcBorders>
+            <w:tcMar>
+              <w:top w:w="100" w:type="dxa"/>
+              <w:left w:w="100" w:type="dxa"/>
+              <w:bottom w:w="100" w:type="dxa"/>
+              <w:right w:w="100" w:type="dxa"/>
+            </w:tcMar>
+            <w:hideMark/>
+          </w:tcPr>
+          <w:p>
+            <w:pPr>
+              <w:rPr>
+                <w:lang w:val="en-US"/>
+              </w:rPr>
+            </w:pPr>
+            <w:r>
+              <w:rPr>
+                <w:b/>
+                <w:bCs/>
+                <w:lang w:val="en-US"/>
+              </w:rPr>
+              <w:t>Source</w:t>
+            </w:r>
+          </w:p>
+        </w:tc>
+        <w:tc>
+          <w:tcPr>
+            <w:tcW w:w="0" w:type="auto"/>
+            <w:tcBorders>
+              <w:top w:val="single" w:sz="4" w:space="0" w:color="000000"/>
+              <w:left w:val="single" w:sz="4" w:space="0" w:color="000000"/>
+              <w:bottom w:val="single" w:sz="4" w:space="0" w:color="000000"/>
+              <w:right w:val="single" w:sz="4" w:space="0" w:color="000000"/>
+            </w:tcBorders>
+            <w:tcMar>
+              <w:top w:w="100" w:type="dxa"/>
+              <w:left w:w="100" w:type="dxa"/>
+              <w:bottom w:w="100" w:type="dxa"/>
+              <w:right w:w="100" w:type="dxa"/>
+            </w:tcMar>
+            <w:hideMark/>
+          </w:tcPr>
+          <w:p>
+            <w:pPr>
+              <w:rPr>
+                <w:lang w:val="en-US"/>
+              </w:rPr>
+            </w:pPr>
+            <w:r>
+              <w:rPr>
+                <w:b/>
+                <w:bCs/>
+                <w:lang w:val="en-US"/>
+              </w:rPr>
+              <w:t>Description</w:t>
+            </w:r>
+          </w:p>
+        </w:tc>
+      </w:tr>
+      <w:tr>
+        <w:trPr>
+          <w:trHeight w:val="500"/>
+        </w:trPr>
+        <w:tc>
+          <w:tcPr>
+            <w:tcW w:w="0" w:type="auto"/>
+            <w:tcBorders>
+              <w:top w:val="single" w:sz="4" w:space="0" w:color="000000"/>
+              <w:left w:val="single" w:sz="4" w:space="0" w:color="000000"/>
+              <w:bottom w:val="single" w:sz="4" w:space="0" w:color="000000"/>
+              <w:right w:val="single" w:sz="4" w:space="0" w:color="000000"/>
+            </w:tcBorders>
+            <w:tcMar>
+              <w:top w:w="100" w:type="dxa"/>
+              <w:left w:w="100" w:type="dxa"/>
+              <w:bottom w:w="100" w:type="dxa"/>
+              <w:right w:w="100" w:type="dxa"/>
+            </w:tcMar>
+            <w:hideMark/>
+          </w:tcPr>
+          <w:p>
+            <w:pPr>
+              <w:rPr>
+                <w:lang w:val="en-US"/>
+              </w:rPr>
+            </w:pPr>
+            <w:r>
+              <w:rPr>
+                <w:lang w:val="en-US"/>
+              </w:rPr>
+              <w:t>CPU/Memory Usage</w:t>
+            </w:r>
+          </w:p>
+        </w:tc>
+        <w:tc>
+          <w:tcPr>
+            <w:tcW w:w="0" w:type="auto"/>
+            <w:tcBorders>
+              <w:top w:val="single" w:sz="4" w:space="0" w:color="000000"/>
+              <w:left w:val="single" w:sz="4" w:space="0" w:color="000000"/>
+              <w:bottom w:val="single" w:sz="4" w:space="0" w:color="000000"/>
+              <w:right w:val="single" w:sz="4" w:space="0" w:color="000000"/>
+            </w:tcBorders>
+            <w:tcMar>
+              <w:top w:w="100" w:type="dxa"/>
+              <w:left w:w="100" w:type="dxa"/>
+              <w:bottom w:w="100" w:type="dxa"/>
+              <w:right w:w="100" w:type="dxa"/>
+            </w:tcMar>
+            <w:hideMark/>
+          </w:tcPr>
+          <w:p>
+            <w:pPr>
+              <w:rPr>
+                <w:lang w:val="en-US"/>
+              </w:rPr>
+            </w:pPr>
+            <w:proofErr w:type="spellStart"/>
+            <w:r>
+              <w:rPr>
+                <w:lang w:val="en-US"/>
+              </w:rPr>
+              <w:t>cAdvisor</w:t>
+            </w:r>
+            <w:proofErr w:type="spellEnd"/>
+            <w:r>
+              <w:rPr>
+                <w:lang w:val="en-US"/>
+              </w:rPr>
+              <w:t xml:space="preserve">, </w:t>
+            </w:r>
+            <w:proofErr w:type="spellStart"/>
+            <w:r>
+              <w:rPr>
+                <w:lang w:val="en-US"/>
+              </w:rPr>
+              <w:t>kubelet</w:t>
+            </w:r>
+            <w:proofErr w:type="spellEnd"/>
+          </w:p>
+        </w:tc>
+        <w:tc>
+          <w:tcPr>
+            <w:tcW w:w="0" w:type="auto"/>
+            <w:tcBorders>
+              <w:top w:val="single" w:sz="4" w:space="0" w:color="000000"/>
+              <w:left w:val="single" w:sz="4" w:space="0" w:color="000000"/>
+              <w:bottom w:val="single" w:sz="4" w:space="0" w:color="000000"/>
+              <w:right w:val="single" w:sz="4" w:space="0" w:color="000000"/>
+            </w:tcBorders>
+            <w:tcMar>
+              <w:top w:w="100" w:type="dxa"/>
+              <w:left w:w="100" w:type="dxa"/>
+              <w:bottom w:w="100" w:type="dxa"/>
+              <w:right w:w="100" w:type="dxa"/>
+            </w:tcMar>
+            <w:hideMark/>
+          </w:tcPr>
+          <w:p>
+            <w:pPr>
+              <w:rPr>
+                <w:lang w:val="en-US"/>
+              </w:rPr>
+            </w:pPr>
+            <w:r>
+              <w:rPr>
+                <w:lang w:val="en-US"/>
+              </w:rPr>
+              <w:t>Native Kubernetes metrics from nodes</w:t>
+            </w:r>
+          </w:p>
+        </w:tc>
+      </w:tr>
+      <w:tr>
+        <w:trPr>
+          <w:trHeight w:val="500"/>
+        </w:trPr>
+        <w:tc>
+          <w:tcPr>
+            <w:tcW w:w="0" w:type="auto"/>
+            <w:tcBorders>
+              <w:top w:val="single" w:sz="4" w:space="0" w:color="000000"/>
+              <w:left w:val="single" w:sz="4" w:space="0" w:color="000000"/>
+              <w:bottom w:val="single" w:sz="4" w:space="0" w:color="000000"/>
+              <w:right w:val="single" w:sz="4" w:space="0" w:color="000000"/>
+            </w:tcBorders>
+            <w:tcMar>
+              <w:top w:w="100" w:type="dxa"/>
+              <w:left w:w="100" w:type="dxa"/>
+              <w:bottom w:w="100" w:type="dxa"/>
+              <w:right w:w="100" w:type="dxa"/>
+            </w:tcMar>
+            <w:hideMark/>
+          </w:tcPr>
+          <w:p>
+            <w:pPr>
+              <w:rPr>
+                <w:lang w:val="en-US"/>
+              </w:rPr>
+            </w:pPr>
+            <w:r>
+              <w:rPr>
+                <w:lang w:val="en-US"/>
+              </w:rPr>
+              <w:t>CPU/Memory Limits</w:t>
+            </w:r>
+          </w:p>
+        </w:tc>
+        <w:tc>
+          <w:tcPr>
+            <w:tcW w:w="0" w:type="auto"/>
+            <w:tcBorders>
+              <w:top w:val="single" w:sz="4" w:space="0" w:color="000000"/>
+              <w:left w:val="single" w:sz="4" w:space="0" w:color="000000"/>
+              <w:bottom w:val="single" w:sz="4" w:space="0" w:color="000000"/>
+              <w:right w:val="single" w:sz="4" w:space="0" w:color="000000"/>
+            </w:tcBorders>
+            <w:tcMar>
+              <w:top w:w="100" w:type="dxa"/>
+              <w:left w:w="100" w:type="dxa"/>
+              <w:bottom w:w="100" w:type="dxa"/>
+              <w:right w:w="100" w:type="dxa"/>
+            </w:tcMar>
+            <w:hideMark/>
+          </w:tcPr>
+          <w:p>
+            <w:pPr>
+              <w:rPr>
+                <w:lang w:val="en-US"/>
+              </w:rPr>
+            </w:pPr>
+            <w:proofErr w:type="spellStart"/>
+            <w:r>
+              <w:rPr>
+                <w:lang w:val="en-US"/>
+              </w:rPr>
+              <w:t>kube</w:t>
+            </w:r>
+            <w:proofErr w:type="spellEnd"/>
+            <w:r>
+              <w:rPr>
+                <w:lang w:val="en-US"/>
+              </w:rPr>
+              <w:t>-state-metrics</w:t>
+            </w:r>
+          </w:p>
+        </w:tc>
+        <w:tc>
+          <w:tcPr>
+            <w:tcW w:w="0" w:type="auto"/>
+            <w:tcBorders>
+              <w:top w:val="single" w:sz="4" w:space="0" w:color="000000"/>
+              <w:left w:val="single" w:sz="4" w:space="0" w:color="000000"/>
+              <w:bottom w:val="single" w:sz="4" w:space="0" w:color="000000"/>
+              <w:right w:val="single" w:sz="4" w:space="0" w:color="000000"/>
+            </w:tcBorders>
+            <w:tcMar>
+              <w:top w:w="100" w:type="dxa"/>
+              <w:left w:w="100" w:type="dxa"/>
+              <w:bottom w:w="100" w:type="dxa"/>
+              <w:right w:w="100" w:type="dxa"/>
+            </w:tcMar>
+            <w:hideMark/>
+          </w:tcPr>
+          <w:p>
+            <w:pPr>
+              <w:rPr>
+                <w:lang w:val="en-US"/>
+              </w:rPr>
+            </w:pPr>
+            <w:r>
+              <w:rPr>
+                <w:lang w:val="en-US"/>
+              </w:rPr>
+              <w:t>Declared values in pod specs</w:t>
+            </w:r>
+          </w:p>
+        </w:tc>
+      </w:tr>
+      <w:tr>
+        <w:trPr>
+          <w:trHeight w:val="500"/>
+        </w:trPr>
+        <w:tc>
+          <w:tcPr>
+            <w:tcW w:w="0" w:type="auto"/>
+            <w:tcBorders>
+              <w:top w:val="single" w:sz="4" w:space="0" w:color="000000"/>
+              <w:left w:val="single" w:sz="4" w:space="0" w:color="000000"/>
+              <w:bottom w:val="single" w:sz="4" w:space="0" w:color="000000"/>
+              <w:right w:val="single" w:sz="4" w:space="0" w:color="000000"/>
+            </w:tcBorders>
+            <w:tcMar>
+              <w:top w:w="100" w:type="dxa"/>
+              <w:left w:w="100" w:type="dxa"/>
+              <w:bottom w:w="100" w:type="dxa"/>
+              <w:right w:w="100" w:type="dxa"/>
+            </w:tcMar>
+            <w:hideMark/>
+          </w:tcPr>
+          <w:p>
+            <w:pPr>
+              <w:rPr>
+                <w:lang w:val="en-US"/>
+              </w:rPr>
+            </w:pPr>
+            <w:r>
+              <w:rPr>
+                <w:lang w:val="en-US"/>
+              </w:rPr>
+              <w:t>Latency (P95/P99)</w:t>
+            </w:r>
+          </w:p>
+        </w:tc>
+        <w:tc>
+          <w:tcPr>
+            <w:tcW w:w="0" w:type="auto"/>
+            <w:tcBorders>
+              <w:top w:val="single" w:sz="4" w:space="0" w:color="000000"/>
+              <w:left w:val="single" w:sz="4" w:space="0" w:color="000000"/>
+              <w:bottom w:val="single" w:sz="4" w:space="0" w:color="000000"/>
+              <w:right w:val="single" w:sz="4" w:space="0" w:color="000000"/>
+            </w:tcBorders>
+            <w:tcMar>
+              <w:top w:w="100" w:type="dxa"/>
+              <w:left w:w="100" w:type="dxa"/>
+              <w:bottom w:w="100" w:type="dxa"/>
+              <w:right w:w="100" w:type="dxa"/>
+            </w:tcMar>
+            <w:hideMark/>
+          </w:tcPr>
+          <w:p>
+            <w:pPr>
+              <w:rPr>
+                <w:lang w:val="en-US"/>
+              </w:rPr>
+            </w:pPr>
+            <w:r>
+              <w:rPr>
+                <w:lang w:val="en-US"/>
+              </w:rPr>
+              <w:t>Envoy / Istio / NGINX</w:t>
+            </w:r>
+          </w:p>
+        </w:tc>
+        <w:tc>
+          <w:tcPr>
+            <w:tcW w:w="0" w:type="auto"/>
+            <w:tcBorders>
+              <w:top w:val="single" w:sz="4" w:space="0" w:color="000000"/>
+              <w:left w:val="single" w:sz="4" w:space="0" w:color="000000"/>
+              <w:bottom w:val="single" w:sz="4" w:space="0" w:color="000000"/>
+              <w:right w:val="single" w:sz="4" w:space="0" w:color="000000"/>
+            </w:tcBorders>
+            <w:tcMar>
+              <w:top w:w="100" w:type="dxa"/>
+              <w:left w:w="100" w:type="dxa"/>
+              <w:bottom w:w="100" w:type="dxa"/>
+              <w:right w:w="100" w:type="dxa"/>
+            </w:tcMar>
+            <w:hideMark/>
+          </w:tcPr>
+          <w:p>
+            <w:pPr>
+              <w:rPr>
+                <w:lang w:val="en-US"/>
+              </w:rPr>
+            </w:pPr>
+            <w:r>
+              <w:rPr>
+                <w:lang w:val="en-US"/>
+              </w:rPr>
+              <w:t>Observed at proxy/ingress layer</w:t>
+            </w:r>
+          </w:p>
+        </w:tc>
+      </w:tr>
+      <w:tr>
+        <w:trPr>
+          <w:trHeight w:val="500"/>
+        </w:trPr>
+        <w:tc>
+          <w:tcPr>
+            <w:tcW w:w="0" w:type="auto"/>
+            <w:tcBorders>
+              <w:top w:val="single" w:sz="4" w:space="0" w:color="000000"/>
+              <w:left w:val="single" w:sz="4" w:space="0" w:color="000000"/>
+              <w:bottom w:val="single" w:sz="4" w:space="0" w:color="000000"/>
+              <w:right w:val="single" w:sz="4" w:space="0" w:color="000000"/>
+            </w:tcBorders>
+            <w:tcMar>
+              <w:top w:w="100" w:type="dxa"/>
+              <w:left w:w="100" w:type="dxa"/>
+              <w:bottom w:w="100" w:type="dxa"/>
+              <w:right w:w="100" w:type="dxa"/>
+            </w:tcMar>
+            <w:hideMark/>
+          </w:tcPr>
+          <w:p>
+            <w:pPr>
+              <w:rPr>
+                <w:lang w:val="en-US"/>
+              </w:rPr>
+            </w:pPr>
+            <w:r>
+              <w:rPr>
+                <w:lang w:val="en-US"/>
+              </w:rPr>
+              <w:t>Request Rate</w:t>
+            </w:r>
+          </w:p>
+        </w:tc>
+        <w:tc>
+          <w:tcPr>
+            <w:tcW w:w="0" w:type="auto"/>
+            <w:tcBorders>
+              <w:top w:val="single" w:sz="4" w:space="0" w:color="000000"/>
+              <w:left w:val="single" w:sz="4" w:space="0" w:color="000000"/>
+              <w:bottom w:val="single" w:sz="4" w:space="0" w:color="000000"/>
+              <w:right w:val="single" w:sz="4" w:space="0" w:color="000000"/>
+            </w:tcBorders>
+            <w:tcMar>
+              <w:top w:w="100" w:type="dxa"/>
+              <w:left w:w="100" w:type="dxa"/>
+              <w:bottom w:w="100" w:type="dxa"/>
+              <w:right w:w="100" w:type="dxa"/>
+            </w:tcMar>
+            <w:hideMark/>
+          </w:tcPr>
+          <w:p>
+            <w:pPr>
+              <w:rPr>
+                <w:lang w:val="en-US"/>
+              </w:rPr>
+            </w:pPr>
+            <w:r>
+              <w:rPr>
+                <w:lang w:val="en-US"/>
+              </w:rPr>
+              <w:t xml:space="preserve">Envoy / NGINX / </w:t>
+            </w:r>
+            <w:proofErr w:type="spellStart"/>
+            <w:r>
+              <w:rPr>
+                <w:lang w:val="en-US"/>
+              </w:rPr>
+              <w:t>Traefik</w:t>
+            </w:r>
+            <w:proofErr w:type="spellEnd"/>
+          </w:p>
+        </w:tc>
+        <w:tc>
+          <w:tcPr>
+            <w:tcW w:w="0" w:type="auto"/>
+            <w:tcBorders>
+              <w:top w:val="single" w:sz="4" w:space="0" w:color="000000"/>
+              <w:left w:val="single" w:sz="4" w:space="0" w:color="000000"/>
+              <w:bottom w:val="single" w:sz="4" w:space="0" w:color="000000"/>
+              <w:right w:val="single" w:sz="4" w:space="0" w:color="000000"/>
+            </w:tcBorders>
+            <w:tcMar>
+              <w:top w:w="100" w:type="dxa"/>
+              <w:left w:w="100" w:type="dxa"/>
+              <w:bottom w:w="100" w:type="dxa"/>
+              <w:right w:w="100" w:type="dxa"/>
+            </w:tcMar>
+            <w:hideMark/>
+          </w:tcPr>
+          <w:p>
+            <w:pPr>
+              <w:rPr>
+                <w:lang w:val="en-US"/>
+              </w:rPr>
+            </w:pPr>
+            <w:r>
+              <w:rPr>
+                <w:lang w:val="en-US"/>
+              </w:rPr>
+              <w:t>Measured at entry point or sidecar</w:t>
+            </w:r>
+          </w:p>
+        </w:tc>
+      </w:tr>
+      <w:tr>
+        <w:trPr>
+          <w:trHeight w:val="500"/>
+        </w:trPr>
+        <w:tc>
+          <w:tcPr>
+            <w:tcW w:w="0" w:type="auto"/>
+            <w:tcBorders>
+              <w:top w:val="single" w:sz="4" w:space="0" w:color="000000"/>
+              <w:left w:val="single" w:sz="4" w:space="0" w:color="000000"/>
+              <w:bottom w:val="single" w:sz="4" w:space="0" w:color="000000"/>
+              <w:right w:val="single" w:sz="4" w:space="0" w:color="000000"/>
+            </w:tcBorders>
+            <w:tcMar>
+              <w:top w:w="100" w:type="dxa"/>
+              <w:left w:w="100" w:type="dxa"/>
+              <w:bottom w:w="100" w:type="dxa"/>
+              <w:right w:w="100" w:type="dxa"/>
+            </w:tcMar>
+            <w:hideMark/>
+          </w:tcPr>
+          <w:p>
+            <w:pPr>
+              <w:rPr>
+                <w:lang w:val="en-US"/>
+              </w:rPr>
+            </w:pPr>
+            <w:r>
+              <w:rPr>
+                <w:lang w:val="en-US"/>
+              </w:rPr>
+              <w:t>Concurrency</w:t>
+            </w:r>
+          </w:p>
+        </w:tc>
+        <w:tc>
+          <w:tcPr>
+            <w:tcW w:w="0" w:type="auto"/>
+            <w:tcBorders>
+              <w:top w:val="single" w:sz="4" w:space="0" w:color="000000"/>
+              <w:left w:val="single" w:sz="4" w:space="0" w:color="000000"/>
+              <w:bottom w:val="single" w:sz="4" w:space="0" w:color="000000"/>
+              <w:right w:val="single" w:sz="4" w:space="0" w:color="000000"/>
+            </w:tcBorders>
+            <w:tcMar>
+              <w:top w:w="100" w:type="dxa"/>
+              <w:left w:w="100" w:type="dxa"/>
+              <w:bottom w:w="100" w:type="dxa"/>
+              <w:right w:w="100" w:type="dxa"/>
+            </w:tcMar>
+            <w:hideMark/>
+          </w:tcPr>
+          <w:p>
+            <w:pPr>
+              <w:rPr>
+                <w:lang w:val="en-US"/>
+              </w:rPr>
+            </w:pPr>
+            <w:r>
+              <w:rPr>
+                <w:lang w:val="en-US"/>
+              </w:rPr>
+              <w:t xml:space="preserve">Envoy / </w:t>
+            </w:r>
+            <w:proofErr w:type="spellStart"/>
+            <w:r>
+              <w:rPr>
+                <w:lang w:val="en-US"/>
+              </w:rPr>
+              <w:t>OpenTelemetry</w:t>
+            </w:r>
+            <w:proofErr w:type="spellEnd"/>
+          </w:p>
+        </w:tc>
+        <w:tc>
+          <w:tcPr>
+            <w:tcW w:w="0" w:type="auto"/>
+            <w:tcBorders>
+              <w:top w:val="single" w:sz="4" w:space="0" w:color="000000"/>
+              <w:left w:val="single" w:sz="4" w:space="0" w:color="000000"/>
+              <w:bottom w:val="single" w:sz="4" w:space="0" w:color="000000"/>
+              <w:right w:val="single" w:sz="4" w:space="0" w:color="000000"/>
+            </w:tcBorders>
+            <w:tcMar>
+              <w:top w:w="100" w:type="dxa"/>
+              <w:left w:w="100" w:type="dxa"/>
+              <w:bottom w:w="100" w:type="dxa"/>
+              <w:right w:w="100" w:type="dxa"/>
+            </w:tcMar>
+            <w:hideMark/>
+          </w:tcPr>
+          <w:p>
+            <w:pPr>
+              <w:rPr>
+                <w:lang w:val="en-US"/>
+              </w:rPr>
+            </w:pPr>
+            <w:r>
+              <w:rPr>
+                <w:lang w:val="en-US"/>
+              </w:rPr>
+              <w:t>Active connections or spans</w:t>
+            </w:r>
+          </w:p>
+        </w:tc>
+      </w:tr>
+    </w:tbl>
+    <w:p>
+      <w:pPr>
+        <w:rPr>
+          <w:lang w:val="en-US"/>
+        </w:rPr>
+      </w:pPr>
+    </w:p>
+    <w:p>
+      <w:pPr>
         <w:rPr>
           <w:lang w:val="en-US"/>
         </w:rPr>
@@ -9301,7 +9975,6 @@
     <w:basedOn w:val="Normal"/>
     <w:next w:val="Normal"/>
     <w:uiPriority w:val="9"/>
-    <w:semiHidden/>
     <w:unhideWhenUsed/>
     <w:qFormat/>
     <w:pPr>

</xml_diff>

<commit_message>
add purpose & functionality
</commit_message>
<xml_diff>
--- a/Latency Analysis/Solution Architecture.docx
+++ b/Latency Analysis/Solution Architecture.docx
@@ -194,21 +194,7 @@
         <w:rPr>
           <w:lang w:val="en-US"/>
         </w:rPr>
-        <w:t xml:space="preserve">Latency-aware adjustments must be </w:t>
-      </w:r>
-      <w:proofErr w:type="gramStart"/>
-      <w:r>
-        <w:rPr>
-          <w:lang w:val="en-US"/>
-        </w:rPr>
-        <w:t>consider</w:t>
-      </w:r>
-      <w:proofErr w:type="gramEnd"/>
-      <w:r>
-        <w:rPr>
-          <w:lang w:val="en-US"/>
-        </w:rPr>
-        <w:t xml:space="preserve"> individual behavior and load profiles.</w:t>
+        <w:t>Latency-aware adjustments must be consider individual behavior and load profiles.</w:t>
       </w:r>
     </w:p>
     <w:p>
@@ -1283,21 +1269,7 @@
         <w:rPr>
           <w:lang w:val="en-US"/>
         </w:rPr>
-        <w:t xml:space="preserve">The RL agent can be implemented using frameworks like Stable-Baselines3 (PPO/DDPG agents) or Ray </w:t>
-      </w:r>
-      <w:proofErr w:type="spellStart"/>
-      <w:r>
-        <w:rPr>
-          <w:lang w:val="en-US"/>
-        </w:rPr>
-        <w:t>RLlib</w:t>
-      </w:r>
-      <w:proofErr w:type="spellEnd"/>
-      <w:r>
-        <w:rPr>
-          <w:lang w:val="en-US"/>
-        </w:rPr>
-        <w:t>, and it can be:</w:t>
+        <w:t>The RL agent can be implemented using frameworks like Stable-Baselines3 (PPO/DDPG agents) or Ray RLlib, and it can be:</w:t>
       </w:r>
     </w:p>
     <w:p>
@@ -1697,35 +1669,7 @@
         <w:rPr>
           <w:lang w:val="en-US"/>
         </w:rPr>
-        <w:t xml:space="preserve">CPU usage: in </w:t>
-      </w:r>
-      <w:proofErr w:type="spellStart"/>
-      <w:r>
-        <w:rPr>
-          <w:lang w:val="en-US"/>
-        </w:rPr>
-        <w:t>millicores</w:t>
-      </w:r>
-      <w:proofErr w:type="spellEnd"/>
-      <w:r>
-        <w:rPr>
-          <w:lang w:val="en-US"/>
-        </w:rPr>
-        <w:t xml:space="preserve"> (</w:t>
-      </w:r>
-      <w:proofErr w:type="spellStart"/>
-      <w:r>
-        <w:rPr>
-          <w:lang w:val="en-US"/>
-        </w:rPr>
-        <w:t>mCPU</w:t>
-      </w:r>
-      <w:proofErr w:type="spellEnd"/>
-      <w:r>
-        <w:rPr>
-          <w:lang w:val="en-US"/>
-        </w:rPr>
-        <w:t>)</w:t>
+        <w:t>CPU usage: in millicores (mCPU)</w:t>
       </w:r>
     </w:p>
     <w:p>
@@ -1802,33 +1746,11 @@
           <w:lang w:val="en-US"/>
         </w:rPr>
       </w:pPr>
-      <w:proofErr w:type="spellStart"/>
-      <w:r>
-        <w:rPr>
-          <w:lang w:val="en-US"/>
-        </w:rPr>
-        <w:t>cAdvisor</w:t>
-      </w:r>
-      <w:proofErr w:type="spellEnd"/>
-      <w:r>
-        <w:rPr>
-          <w:lang w:val="en-US"/>
-        </w:rPr>
-        <w:t xml:space="preserve"> (via </w:t>
-      </w:r>
-      <w:proofErr w:type="spellStart"/>
-      <w:r>
-        <w:rPr>
-          <w:lang w:val="en-US"/>
-        </w:rPr>
-        <w:t>kubelet</w:t>
-      </w:r>
-      <w:proofErr w:type="spellEnd"/>
-      <w:r>
-        <w:rPr>
-          <w:lang w:val="en-US"/>
-        </w:rPr>
-        <w:t>) collects container-level usage metrics.</w:t>
+      <w:r>
+        <w:rPr>
+          <w:lang w:val="en-US"/>
+        </w:rPr>
+        <w:t>cAdvisor (via kubelet) collects container-level usage metrics.</w:t>
       </w:r>
     </w:p>
     <w:p>
@@ -1845,35 +1767,7 @@
         <w:rPr>
           <w:lang w:val="en-US"/>
         </w:rPr>
-        <w:t xml:space="preserve">Prometheus scrapes from </w:t>
-      </w:r>
-      <w:proofErr w:type="spellStart"/>
-      <w:r>
-        <w:rPr>
-          <w:lang w:val="en-US"/>
-        </w:rPr>
-        <w:t>kubelet</w:t>
-      </w:r>
-      <w:proofErr w:type="spellEnd"/>
-      <w:r>
-        <w:rPr>
-          <w:lang w:val="en-US"/>
-        </w:rPr>
-        <w:t xml:space="preserve">, </w:t>
-      </w:r>
-      <w:proofErr w:type="spellStart"/>
-      <w:r>
-        <w:rPr>
-          <w:lang w:val="en-US"/>
-        </w:rPr>
-        <w:t>kube</w:t>
-      </w:r>
-      <w:proofErr w:type="spellEnd"/>
-      <w:r>
-        <w:rPr>
-          <w:lang w:val="en-US"/>
-        </w:rPr>
-        <w:t>-state-metrics, or node-exporter.</w:t>
+        <w:t>Prometheus scrapes from kubelet, kube-state-metrics, or node-exporter.</w:t>
       </w:r>
     </w:p>
     <w:p>
@@ -1899,14 +1793,12 @@
           <w:lang w:val="en-US"/>
         </w:rPr>
       </w:pPr>
-      <w:proofErr w:type="spellStart"/>
       <w:r>
         <w:rPr>
           <w:lang w:val="en-US"/>
         </w:rPr>
         <w:t>Container_cpu_usage_seconds_total</w:t>
       </w:r>
-      <w:proofErr w:type="spellEnd"/>
     </w:p>
     <w:p>
       <w:pPr>
@@ -1918,14 +1810,12 @@
           <w:lang w:val="en-US"/>
         </w:rPr>
       </w:pPr>
-      <w:proofErr w:type="spellStart"/>
       <w:r>
         <w:rPr>
           <w:lang w:val="en-US"/>
         </w:rPr>
         <w:t>Container_memory_working_set_bytes</w:t>
       </w:r>
-      <w:proofErr w:type="spellEnd"/>
     </w:p>
     <w:p>
       <w:pPr>
@@ -1937,14 +1827,12 @@
           <w:lang w:val="en-US"/>
         </w:rPr>
       </w:pPr>
-      <w:proofErr w:type="spellStart"/>
       <w:r>
         <w:rPr>
           <w:lang w:val="en-US"/>
         </w:rPr>
         <w:t>Kube_pod_container_resource_limits_cpu_cores</w:t>
       </w:r>
-      <w:proofErr w:type="spellEnd"/>
     </w:p>
     <w:p>
       <w:pPr>
@@ -1956,14 +1844,12 @@
           <w:lang w:val="en-US"/>
         </w:rPr>
       </w:pPr>
-      <w:proofErr w:type="spellStart"/>
       <w:r>
         <w:rPr>
           <w:lang w:val="en-US"/>
         </w:rPr>
         <w:t>Kube_pod_container_resource_limits_memory_bytes</w:t>
       </w:r>
-      <w:proofErr w:type="spellEnd"/>
     </w:p>
     <w:p>
       <w:pPr>
@@ -2189,14 +2075,12 @@
         </w:rPr>
         <w:t xml:space="preserve"> </w:t>
       </w:r>
-      <w:proofErr w:type="spellStart"/>
       <w:r>
         <w:rPr>
           <w:lang w:val="en-US"/>
         </w:rPr>
         <w:t>envoy_cluster_upstream_rq_time_bucket</w:t>
       </w:r>
-      <w:proofErr w:type="spellEnd"/>
     </w:p>
     <w:p>
       <w:pPr>
@@ -2210,67 +2094,13 @@
           <w:iCs/>
           <w:lang w:val="en-US"/>
         </w:rPr>
-        <w:t xml:space="preserve">Then compute latency percentiles using </w:t>
-      </w:r>
-      <w:proofErr w:type="spellStart"/>
-      <w:r>
-        <w:rPr>
-          <w:i/>
-          <w:iCs/>
-          <w:lang w:val="en-US"/>
-        </w:rPr>
-        <w:t>PromQL</w:t>
-      </w:r>
-      <w:proofErr w:type="spellEnd"/>
-      <w:r>
-        <w:rPr>
-          <w:i/>
-          <w:iCs/>
-          <w:lang w:val="en-US"/>
-        </w:rPr>
-        <w:t xml:space="preserve">: </w:t>
-      </w:r>
-      <w:proofErr w:type="spellStart"/>
-      <w:r>
-        <w:rPr>
-          <w:lang w:val="en-US"/>
-        </w:rPr>
-        <w:t>histogram_</w:t>
-      </w:r>
-      <w:proofErr w:type="gramStart"/>
-      <w:r>
-        <w:rPr>
-          <w:lang w:val="en-US"/>
-        </w:rPr>
-        <w:t>quantile</w:t>
-      </w:r>
-      <w:proofErr w:type="spellEnd"/>
-      <w:r>
-        <w:rPr>
-          <w:lang w:val="en-US"/>
-        </w:rPr>
-        <w:t>(</w:t>
-      </w:r>
-      <w:proofErr w:type="gramEnd"/>
-      <w:r>
-        <w:rPr>
-          <w:lang w:val="en-US"/>
-        </w:rPr>
-        <w:t>0.95, rate(</w:t>
-      </w:r>
-      <w:proofErr w:type="spellStart"/>
-      <w:r>
-        <w:rPr>
-          <w:lang w:val="en-US"/>
-        </w:rPr>
-        <w:t>envoy_cluster_upstream_rq_time_bucket</w:t>
-      </w:r>
-      <w:proofErr w:type="spellEnd"/>
-      <w:r>
-        <w:rPr>
-          <w:lang w:val="en-US"/>
-        </w:rPr>
-        <w:t>[5m]))</w:t>
+        <w:t xml:space="preserve">Then compute latency percentiles using PromQL: </w:t>
+      </w:r>
+      <w:r>
+        <w:rPr>
+          <w:lang w:val="en-US"/>
+        </w:rPr>
+        <w:t>histogram_quantile(0.95, rate(envoy_cluster_upstream_rq_time_bucket[5m]))</w:t>
       </w:r>
     </w:p>
     <w:p>
@@ -2292,25 +2122,7 @@
           <w:bCs/>
           <w:lang w:val="en-US"/>
         </w:rPr>
-        <w:t xml:space="preserve">Option B: Ingress Controller (NGINX, </w:t>
-      </w:r>
-      <w:proofErr w:type="spellStart"/>
-      <w:r>
-        <w:rPr>
-          <w:b/>
-          <w:bCs/>
-          <w:lang w:val="en-US"/>
-        </w:rPr>
-        <w:t>Traefik</w:t>
-      </w:r>
-      <w:proofErr w:type="spellEnd"/>
-      <w:r>
-        <w:rPr>
-          <w:b/>
-          <w:bCs/>
-          <w:lang w:val="en-US"/>
-        </w:rPr>
-        <w:t>)</w:t>
+        <w:t>Option B: Ingress Controller (NGINX, Traefik)</w:t>
       </w:r>
     </w:p>
     <w:p>
@@ -2418,25 +2230,7 @@
           <w:bCs/>
           <w:lang w:val="en-US"/>
         </w:rPr>
-        <w:t xml:space="preserve">Option C: </w:t>
-      </w:r>
-      <w:proofErr w:type="spellStart"/>
-      <w:r>
-        <w:rPr>
-          <w:b/>
-          <w:bCs/>
-          <w:lang w:val="en-US"/>
-        </w:rPr>
-        <w:t>OpenTelemetry</w:t>
-      </w:r>
-      <w:proofErr w:type="spellEnd"/>
-      <w:r>
-        <w:rPr>
-          <w:b/>
-          <w:bCs/>
-          <w:lang w:val="en-US"/>
-        </w:rPr>
-        <w:t xml:space="preserve"> Collector Sidecar</w:t>
+        <w:t>Option C: OpenTelemetry Collector Sidecar</w:t>
       </w:r>
     </w:p>
     <w:p>
@@ -2453,21 +2247,7 @@
         <w:rPr>
           <w:lang w:val="en-US"/>
         </w:rPr>
-        <w:t xml:space="preserve">Deploy an </w:t>
-      </w:r>
-      <w:proofErr w:type="spellStart"/>
-      <w:r>
-        <w:rPr>
-          <w:lang w:val="en-US"/>
-        </w:rPr>
-        <w:t>OpenTelemetry</w:t>
-      </w:r>
-      <w:proofErr w:type="spellEnd"/>
-      <w:r>
-        <w:rPr>
-          <w:lang w:val="en-US"/>
-        </w:rPr>
-        <w:t xml:space="preserve"> collector as a sidecar alongside each app.</w:t>
+        <w:t>Deploy an OpenTelemetry collector as a sidecar alongside each app.</w:t>
       </w:r>
     </w:p>
     <w:p>
@@ -2728,21 +2508,7 @@
         <w:rPr>
           <w:lang w:val="en-US"/>
         </w:rPr>
-        <w:t>rate(</w:t>
-      </w:r>
-      <w:proofErr w:type="spellStart"/>
-      <w:r>
-        <w:rPr>
-          <w:lang w:val="en-US"/>
-        </w:rPr>
-        <w:t>envoy_cluster_upstream_rq_total</w:t>
-      </w:r>
-      <w:proofErr w:type="spellEnd"/>
-      <w:r>
-        <w:rPr>
-          <w:lang w:val="en-US"/>
-        </w:rPr>
-        <w:t>[1m])</w:t>
+        <w:t>rate(envoy_cluster_upstream_rq_total[1m])</w:t>
       </w:r>
     </w:p>
     <w:p>
@@ -2755,34 +2521,24 @@
           <w:lang w:val="en-US"/>
         </w:rPr>
       </w:pPr>
-      <w:proofErr w:type="spellStart"/>
       <w:r>
         <w:rPr>
           <w:lang w:val="en-US"/>
         </w:rPr>
         <w:t>envoy_http_downstream_rq_active</w:t>
       </w:r>
-      <w:proofErr w:type="spellEnd"/>
-    </w:p>
-    <w:p>
-      <w:pPr>
-        <w:rPr>
-          <w:lang w:val="en-US"/>
-        </w:rPr>
-      </w:pPr>
-      <w:proofErr w:type="spellStart"/>
-      <w:r>
-        <w:rPr>
-          <w:lang w:val="en-US"/>
-        </w:rPr>
-        <w:t>Ii</w:t>
-      </w:r>
-      <w:proofErr w:type="spellEnd"/>
-      <w:r>
-        <w:rPr>
-          <w:lang w:val="en-US"/>
-        </w:rPr>
-        <w:t>. Ingress metrics:</w:t>
+    </w:p>
+    <w:p>
+      <w:pPr>
+        <w:rPr>
+          <w:lang w:val="en-US"/>
+        </w:rPr>
+      </w:pPr>
+      <w:r>
+        <w:rPr>
+          <w:lang w:val="en-US"/>
+        </w:rPr>
+        <w:t>Ii. Ingress metrics:</w:t>
       </w:r>
     </w:p>
     <w:p>
@@ -2799,21 +2555,7 @@
         <w:rPr>
           <w:lang w:val="en-US"/>
         </w:rPr>
-        <w:t xml:space="preserve">If requests go through a single </w:t>
-      </w:r>
-      <w:proofErr w:type="spellStart"/>
-      <w:r>
-        <w:rPr>
-          <w:lang w:val="en-US"/>
-        </w:rPr>
-        <w:t>entrypoint</w:t>
-      </w:r>
-      <w:proofErr w:type="spellEnd"/>
-      <w:r>
-        <w:rPr>
-          <w:lang w:val="en-US"/>
-        </w:rPr>
-        <w:t xml:space="preserve"> (e.g., NGINX):</w:t>
+        <w:t>If requests go through a single entrypoint (e.g., NGINX):</w:t>
       </w:r>
     </w:p>
     <w:p>
@@ -2826,14 +2568,12 @@
           <w:lang w:val="en-US"/>
         </w:rPr>
       </w:pPr>
-      <w:proofErr w:type="spellStart"/>
       <w:r>
         <w:rPr>
           <w:lang w:val="en-US"/>
         </w:rPr>
         <w:t>nginx_ingress_controller_requests</w:t>
       </w:r>
-      <w:proofErr w:type="spellEnd"/>
     </w:p>
     <w:p>
       <w:pPr>
@@ -2845,14 +2585,12 @@
           <w:lang w:val="en-US"/>
         </w:rPr>
       </w:pPr>
-      <w:proofErr w:type="spellStart"/>
       <w:r>
         <w:rPr>
           <w:lang w:val="en-US"/>
         </w:rPr>
         <w:t>nginx_ingress_controller_request_duration_seconds_bucket</w:t>
       </w:r>
-      <w:proofErr w:type="spellEnd"/>
     </w:p>
     <w:p>
       <w:pPr>
@@ -3034,35 +2772,7 @@
               <w:rPr>
                 <w:lang w:val="en-US"/>
               </w:rPr>
-              <w:t xml:space="preserve">Scrapes </w:t>
-            </w:r>
-            <w:proofErr w:type="spellStart"/>
-            <w:r>
-              <w:rPr>
-                <w:lang w:val="en-US"/>
-              </w:rPr>
-              <w:t>kubelet</w:t>
-            </w:r>
-            <w:proofErr w:type="spellEnd"/>
-            <w:r>
-              <w:rPr>
-                <w:lang w:val="en-US"/>
-              </w:rPr>
-              <w:t xml:space="preserve">, </w:t>
-            </w:r>
-            <w:proofErr w:type="spellStart"/>
-            <w:r>
-              <w:rPr>
-                <w:lang w:val="en-US"/>
-              </w:rPr>
-              <w:t>cAdvisor</w:t>
-            </w:r>
-            <w:proofErr w:type="spellEnd"/>
-            <w:r>
-              <w:rPr>
-                <w:lang w:val="en-US"/>
-              </w:rPr>
-              <w:t>, sidecars, ingress, etc.</w:t>
+              <w:t>Scrapes kubelet, cAdvisor, sidecars, ingress, etc.</w:t>
             </w:r>
           </w:p>
         </w:tc>
@@ -3228,19 +2938,11 @@
                 <w:lang w:val="en-US"/>
               </w:rPr>
             </w:pPr>
-            <w:proofErr w:type="spellStart"/>
             <w:r>
               <w:rPr>
                 <w:lang w:val="en-US"/>
               </w:rPr>
-              <w:t>OpenTelemetry</w:t>
-            </w:r>
-            <w:proofErr w:type="spellEnd"/>
-            <w:r>
-              <w:rPr>
-                <w:lang w:val="en-US"/>
-              </w:rPr>
-              <w:t xml:space="preserve"> Collector</w:t>
+              <w:t>OpenTelemetry Collector</w:t>
             </w:r>
           </w:p>
         </w:tc>
@@ -3303,19 +3005,11 @@
                 <w:lang w:val="en-US"/>
               </w:rPr>
             </w:pPr>
-            <w:proofErr w:type="spellStart"/>
             <w:r>
               <w:rPr>
                 <w:lang w:val="en-US"/>
               </w:rPr>
-              <w:t>kube</w:t>
-            </w:r>
-            <w:proofErr w:type="spellEnd"/>
-            <w:r>
-              <w:rPr>
-                <w:lang w:val="en-US"/>
-              </w:rPr>
-              <w:t>-state-metrics</w:t>
+              <w:t>kube-state-metrics</w:t>
             </w:r>
           </w:p>
         </w:tc>
@@ -3382,16 +3076,8 @@
               <w:rPr>
                 <w:lang w:val="en-US"/>
               </w:rPr>
-              <w:t xml:space="preserve">Node Exporter / </w:t>
+              <w:t>Node Exporter / Kubelet</w:t>
             </w:r>
-            <w:proofErr w:type="spellStart"/>
-            <w:r>
-              <w:rPr>
-                <w:lang w:val="en-US"/>
-              </w:rPr>
-              <w:t>Kubelet</w:t>
-            </w:r>
-            <w:proofErr w:type="spellEnd"/>
           </w:p>
         </w:tc>
         <w:tc>
@@ -3628,28 +3314,12 @@
                 <w:lang w:val="en-US"/>
               </w:rPr>
             </w:pPr>
-            <w:proofErr w:type="spellStart"/>
             <w:r>
               <w:rPr>
                 <w:lang w:val="en-US"/>
               </w:rPr>
-              <w:t>cAdvisor</w:t>
+              <w:t>cAdvisor, kubelet</w:t>
             </w:r>
-            <w:proofErr w:type="spellEnd"/>
-            <w:r>
-              <w:rPr>
-                <w:lang w:val="en-US"/>
-              </w:rPr>
-              <w:t xml:space="preserve">, </w:t>
-            </w:r>
-            <w:proofErr w:type="spellStart"/>
-            <w:r>
-              <w:rPr>
-                <w:lang w:val="en-US"/>
-              </w:rPr>
-              <w:t>kubelet</w:t>
-            </w:r>
-            <w:proofErr w:type="spellEnd"/>
           </w:p>
         </w:tc>
         <w:tc>
@@ -3742,19 +3412,11 @@
                 <w:lang w:val="en-US"/>
               </w:rPr>
             </w:pPr>
-            <w:proofErr w:type="spellStart"/>
             <w:r>
               <w:rPr>
                 <w:lang w:val="en-US"/>
               </w:rPr>
-              <w:t>kube</w:t>
-            </w:r>
-            <w:proofErr w:type="spellEnd"/>
-            <w:r>
-              <w:rPr>
-                <w:lang w:val="en-US"/>
-              </w:rPr>
-              <w:t>-state-metrics</w:t>
+              <w:t>kube-state-metrics</w:t>
             </w:r>
           </w:p>
         </w:tc>
@@ -3950,16 +3612,8 @@
               <w:rPr>
                 <w:lang w:val="en-US"/>
               </w:rPr>
-              <w:t xml:space="preserve">Envoy / NGINX / </w:t>
+              <w:t>Envoy / NGINX / Traefik</w:t>
             </w:r>
-            <w:proofErr w:type="spellStart"/>
-            <w:r>
-              <w:rPr>
-                <w:lang w:val="en-US"/>
-              </w:rPr>
-              <w:t>Traefik</w:t>
-            </w:r>
-            <w:proofErr w:type="spellEnd"/>
           </w:p>
         </w:tc>
         <w:tc>
@@ -4056,16 +3710,8 @@
               <w:rPr>
                 <w:lang w:val="en-US"/>
               </w:rPr>
-              <w:t xml:space="preserve">Envoy / </w:t>
+              <w:t>Envoy / OpenTelemetry</w:t>
             </w:r>
-            <w:proofErr w:type="spellStart"/>
-            <w:r>
-              <w:rPr>
-                <w:lang w:val="en-US"/>
-              </w:rPr>
-              <w:t>OpenTelemetry</w:t>
-            </w:r>
-            <w:proofErr w:type="spellEnd"/>
           </w:p>
         </w:tc>
         <w:tc>
@@ -4117,6 +3763,265 @@
     </w:p>
     <w:p>
       <w:pPr>
+        <w:pStyle w:val="Heading3"/>
+        <w:rPr>
+          <w:b/>
+          <w:bCs/>
+          <w:lang w:val="en-US"/>
+        </w:rPr>
+      </w:pPr>
+      <w:r>
+        <w:rPr>
+          <w:lang w:val="en-US"/>
+        </w:rPr>
+        <w:t>2. Dynamic Resource Tuner (Controller)</w:t>
+      </w:r>
+    </w:p>
+    <w:p>
+      <w:pPr>
+        <w:pStyle w:val="Heading4"/>
+        <w:rPr>
+          <w:b/>
+          <w:bCs/>
+          <w:lang w:val="en-US"/>
+        </w:rPr>
+      </w:pPr>
+      <w:r>
+        <w:rPr>
+          <w:lang w:val="en-US"/>
+        </w:rPr>
+        <w:t>Purpose</w:t>
+      </w:r>
+    </w:p>
+    <w:p>
+      <w:pPr>
+        <w:rPr>
+          <w:lang w:val="en-US"/>
+        </w:rPr>
+      </w:pPr>
+      <w:r>
+        <w:rPr>
+          <w:lang w:val="en-US"/>
+        </w:rPr>
+        <w:t>The Dynamic Resource Tuner is a custom Kubernetes controller/operator designed to continuously optimize the CPU and memory resource limits of microservices running in a Kubernetes cluster. It does so in a gradual, feedback-based manner, without needing to define fixed thresholds like Critical Reduction Points (CRPs).</w:t>
+      </w:r>
+    </w:p>
+    <w:p>
+      <w:pPr>
+        <w:rPr>
+          <w:lang w:val="en-US"/>
+        </w:rPr>
+      </w:pPr>
+      <w:r>
+        <w:rPr>
+          <w:lang w:val="en-US"/>
+        </w:rPr>
+        <w:t>Instead, it learns and reacts to observed changes in service performance (e.g., latency) as it adjusts resource allocations, allowing it to optimize for efficiency while maintaining service-level objectives (SLOs).</w:t>
+      </w:r>
+    </w:p>
+    <w:p>
+      <w:pPr>
+        <w:pStyle w:val="Heading4"/>
+        <w:rPr>
+          <w:b/>
+          <w:bCs/>
+          <w:lang w:val="en-US"/>
+        </w:rPr>
+      </w:pPr>
+      <w:r>
+        <w:rPr>
+          <w:lang w:val="en-US"/>
+        </w:rPr>
+        <w:t>Key Functionality</w:t>
+      </w:r>
+    </w:p>
+    <w:p>
+      <w:pPr>
+        <w:numPr>
+          <w:ilvl w:val="0"/>
+          <w:numId w:val="39"/>
+        </w:numPr>
+        <w:rPr>
+          <w:b/>
+          <w:bCs/>
+          <w:lang w:val="en-US"/>
+        </w:rPr>
+      </w:pPr>
+      <w:r>
+        <w:rPr>
+          <w:lang w:val="en-US"/>
+        </w:rPr>
+        <w:t>Periodic Adjustments</w:t>
+      </w:r>
+    </w:p>
+    <w:p>
+      <w:pPr>
+        <w:numPr>
+          <w:ilvl w:val="0"/>
+          <w:numId w:val="40"/>
+        </w:numPr>
+        <w:rPr>
+          <w:lang w:val="en-US"/>
+        </w:rPr>
+      </w:pPr>
+      <w:r>
+        <w:rPr>
+          <w:lang w:val="en-US"/>
+        </w:rPr>
+        <w:t xml:space="preserve">The controller runs in a reconciliation loop - executed every </w:t>
+      </w:r>
+      <w:r>
+        <w:rPr>
+          <w:i/>
+          <w:iCs/>
+          <w:lang w:val="en-US"/>
+        </w:rPr>
+        <w:t>N</w:t>
+      </w:r>
+      <w:r>
+        <w:rPr>
+          <w:lang w:val="en-US"/>
+        </w:rPr>
+        <w:t xml:space="preserve"> minutes (e.g., every 5 or 10 minutes).</w:t>
+      </w:r>
+    </w:p>
+    <w:p>
+      <w:pPr>
+        <w:numPr>
+          <w:ilvl w:val="0"/>
+          <w:numId w:val="40"/>
+        </w:numPr>
+        <w:rPr>
+          <w:lang w:val="en-US"/>
+        </w:rPr>
+      </w:pPr>
+      <w:r>
+        <w:rPr>
+          <w:lang w:val="en-US"/>
+        </w:rPr>
+        <w:t>The changes are incremental (e.g., -50m CPU or -64Mi memory) to avoid sharp performance drops.</w:t>
+      </w:r>
+      <w:r>
+        <w:rPr>
+          <w:lang w:val="en-US"/>
+        </w:rPr>
+        <w:br/>
+      </w:r>
+    </w:p>
+    <w:p>
+      <w:pPr>
+        <w:pStyle w:val="ListParagraph"/>
+        <w:numPr>
+          <w:ilvl w:val="0"/>
+          <w:numId w:val="39"/>
+        </w:numPr>
+        <w:rPr>
+          <w:b/>
+          <w:bCs/>
+          <w:lang w:val="en-US"/>
+        </w:rPr>
+      </w:pPr>
+      <w:r>
+        <w:rPr>
+          <w:lang w:val="en-US"/>
+        </w:rPr>
+        <w:t>Adjustment Strategy</w:t>
+      </w:r>
+    </w:p>
+    <w:p>
+      <w:pPr>
+        <w:numPr>
+          <w:ilvl w:val="0"/>
+          <w:numId w:val="42"/>
+        </w:numPr>
+        <w:rPr>
+          <w:lang w:val="en-US"/>
+        </w:rPr>
+      </w:pPr>
+      <w:r>
+        <w:rPr>
+          <w:lang w:val="en-US"/>
+        </w:rPr>
+        <w:t>Direction of adjustment:</w:t>
+      </w:r>
+    </w:p>
+    <w:p>
+      <w:pPr>
+        <w:numPr>
+          <w:ilvl w:val="1"/>
+          <w:numId w:val="42"/>
+        </w:numPr>
+        <w:rPr>
+          <w:lang w:val="en-US"/>
+        </w:rPr>
+      </w:pPr>
+      <w:r>
+        <w:rPr>
+          <w:lang w:val="en-US"/>
+        </w:rPr>
+        <w:t>If resource usage is consistently lower than the current limit → attempt to reduce the limit.</w:t>
+      </w:r>
+    </w:p>
+    <w:p>
+      <w:pPr>
+        <w:numPr>
+          <w:ilvl w:val="1"/>
+          <w:numId w:val="42"/>
+        </w:numPr>
+        <w:rPr>
+          <w:lang w:val="en-US"/>
+        </w:rPr>
+      </w:pPr>
+      <w:r>
+        <w:rPr>
+          <w:lang w:val="en-US"/>
+        </w:rPr>
+        <w:t>If the service is close to its limit or experiencing high latency → maintain or increase the limit.</w:t>
+      </w:r>
+    </w:p>
+    <w:p>
+      <w:pPr>
+        <w:numPr>
+          <w:ilvl w:val="0"/>
+          <w:numId w:val="42"/>
+        </w:numPr>
+        <w:rPr>
+          <w:lang w:val="en-US"/>
+        </w:rPr>
+      </w:pPr>
+      <w:r>
+        <w:rPr>
+          <w:lang w:val="en-US"/>
+        </w:rPr>
+        <w:t>Type of adjustment:</w:t>
+      </w:r>
+    </w:p>
+    <w:p>
+      <w:pPr>
+        <w:numPr>
+          <w:ilvl w:val="1"/>
+          <w:numId w:val="42"/>
+        </w:numPr>
+        <w:rPr>
+          <w:lang w:val="en-US"/>
+        </w:rPr>
+      </w:pPr>
+      <w:r>
+        <w:rPr>
+          <w:lang w:val="en-US"/>
+        </w:rPr>
+        <w:t>Can reduce only CPU, only memory, or both, depending on the usage profile and previous feedback.</w:t>
+      </w:r>
+    </w:p>
+    <w:p>
+      <w:pPr>
+        <w:rPr>
+          <w:lang w:val="en-US"/>
+        </w:rPr>
+      </w:pPr>
+    </w:p>
+    <w:p>
+      <w:pPr>
         <w:rPr>
           <w:lang w:val="en-US"/>
         </w:rPr>
@@ -6090,6 +5995,119 @@
     </w:lvl>
   </w:abstractNum>
   <w:abstractNum w:abstractNumId="14" w15:restartNumberingAfterBreak="0">
+    <w:nsid w:val="2C9D31A0"/>
+    <w:multiLevelType w:val="multilevel"/>
+    <w:tmpl w:val="E4C88F1E"/>
+    <w:lvl w:ilvl="0">
+      <w:start w:val="2"/>
+      <w:numFmt w:val="decimal"/>
+      <w:lvlText w:val="%1."/>
+      <w:lvlJc w:val="left"/>
+      <w:pPr>
+        <w:tabs>
+          <w:tab w:val="num" w:pos="720"/>
+        </w:tabs>
+        <w:ind w:left="720" w:hanging="360"/>
+      </w:pPr>
+    </w:lvl>
+    <w:lvl w:ilvl="1" w:tentative="1">
+      <w:start w:val="1"/>
+      <w:numFmt w:val="decimal"/>
+      <w:lvlText w:val="%2."/>
+      <w:lvlJc w:val="left"/>
+      <w:pPr>
+        <w:tabs>
+          <w:tab w:val="num" w:pos="1440"/>
+        </w:tabs>
+        <w:ind w:left="1440" w:hanging="360"/>
+      </w:pPr>
+    </w:lvl>
+    <w:lvl w:ilvl="2" w:tentative="1">
+      <w:start w:val="1"/>
+      <w:numFmt w:val="decimal"/>
+      <w:lvlText w:val="%3."/>
+      <w:lvlJc w:val="left"/>
+      <w:pPr>
+        <w:tabs>
+          <w:tab w:val="num" w:pos="2160"/>
+        </w:tabs>
+        <w:ind w:left="2160" w:hanging="360"/>
+      </w:pPr>
+    </w:lvl>
+    <w:lvl w:ilvl="3" w:tentative="1">
+      <w:start w:val="1"/>
+      <w:numFmt w:val="decimal"/>
+      <w:lvlText w:val="%4."/>
+      <w:lvlJc w:val="left"/>
+      <w:pPr>
+        <w:tabs>
+          <w:tab w:val="num" w:pos="2880"/>
+        </w:tabs>
+        <w:ind w:left="2880" w:hanging="360"/>
+      </w:pPr>
+    </w:lvl>
+    <w:lvl w:ilvl="4" w:tentative="1">
+      <w:start w:val="1"/>
+      <w:numFmt w:val="decimal"/>
+      <w:lvlText w:val="%5."/>
+      <w:lvlJc w:val="left"/>
+      <w:pPr>
+        <w:tabs>
+          <w:tab w:val="num" w:pos="3600"/>
+        </w:tabs>
+        <w:ind w:left="3600" w:hanging="360"/>
+      </w:pPr>
+    </w:lvl>
+    <w:lvl w:ilvl="5" w:tentative="1">
+      <w:start w:val="1"/>
+      <w:numFmt w:val="decimal"/>
+      <w:lvlText w:val="%6."/>
+      <w:lvlJc w:val="left"/>
+      <w:pPr>
+        <w:tabs>
+          <w:tab w:val="num" w:pos="4320"/>
+        </w:tabs>
+        <w:ind w:left="4320" w:hanging="360"/>
+      </w:pPr>
+    </w:lvl>
+    <w:lvl w:ilvl="6" w:tentative="1">
+      <w:start w:val="1"/>
+      <w:numFmt w:val="decimal"/>
+      <w:lvlText w:val="%7."/>
+      <w:lvlJc w:val="left"/>
+      <w:pPr>
+        <w:tabs>
+          <w:tab w:val="num" w:pos="5040"/>
+        </w:tabs>
+        <w:ind w:left="5040" w:hanging="360"/>
+      </w:pPr>
+    </w:lvl>
+    <w:lvl w:ilvl="7" w:tentative="1">
+      <w:start w:val="1"/>
+      <w:numFmt w:val="decimal"/>
+      <w:lvlText w:val="%8."/>
+      <w:lvlJc w:val="left"/>
+      <w:pPr>
+        <w:tabs>
+          <w:tab w:val="num" w:pos="5760"/>
+        </w:tabs>
+        <w:ind w:left="5760" w:hanging="360"/>
+      </w:pPr>
+    </w:lvl>
+    <w:lvl w:ilvl="8" w:tentative="1">
+      <w:start w:val="1"/>
+      <w:numFmt w:val="decimal"/>
+      <w:lvlText w:val="%9."/>
+      <w:lvlJc w:val="left"/>
+      <w:pPr>
+        <w:tabs>
+          <w:tab w:val="num" w:pos="6480"/>
+        </w:tabs>
+        <w:ind w:left="6480" w:hanging="360"/>
+      </w:pPr>
+    </w:lvl>
+  </w:abstractNum>
+  <w:abstractNum w:abstractNumId="15" w15:restartNumberingAfterBreak="0">
     <w:nsid w:val="2DE0278C"/>
     <w:multiLevelType w:val="multilevel"/>
     <w:tmpl w:val="CBAACCA2"/>
@@ -6202,7 +6220,7 @@
       </w:pPr>
     </w:lvl>
   </w:abstractNum>
-  <w:abstractNum w:abstractNumId="15" w15:restartNumberingAfterBreak="0">
+  <w:abstractNum w:abstractNumId="16" w15:restartNumberingAfterBreak="0">
     <w:nsid w:val="3339493D"/>
     <w:multiLevelType w:val="multilevel"/>
     <w:tmpl w:val="F4108986"/>
@@ -6315,7 +6333,156 @@
       </w:pPr>
     </w:lvl>
   </w:abstractNum>
-  <w:abstractNum w:abstractNumId="16" w15:restartNumberingAfterBreak="0">
+  <w:abstractNum w:abstractNumId="17" w15:restartNumberingAfterBreak="0">
+    <w:nsid w:val="388B7212"/>
+    <w:multiLevelType w:val="multilevel"/>
+    <w:tmpl w:val="EA8EE1AE"/>
+    <w:lvl w:ilvl="0">
+      <w:start w:val="1"/>
+      <w:numFmt w:val="bullet"/>
+      <w:lvlText w:val=""/>
+      <w:lvlJc w:val="left"/>
+      <w:pPr>
+        <w:tabs>
+          <w:tab w:val="num" w:pos="720"/>
+        </w:tabs>
+        <w:ind w:left="720" w:hanging="360"/>
+      </w:pPr>
+      <w:rPr>
+        <w:rFonts w:ascii="Symbol" w:hAnsi="Symbol" w:hint="default"/>
+        <w:sz w:val="20"/>
+      </w:rPr>
+    </w:lvl>
+    <w:lvl w:ilvl="1">
+      <w:start w:val="1"/>
+      <w:numFmt w:val="bullet"/>
+      <w:lvlText w:val="o"/>
+      <w:lvlJc w:val="left"/>
+      <w:pPr>
+        <w:tabs>
+          <w:tab w:val="num" w:pos="1440"/>
+        </w:tabs>
+        <w:ind w:left="1440" w:hanging="360"/>
+      </w:pPr>
+      <w:rPr>
+        <w:rFonts w:ascii="Courier New" w:hAnsi="Courier New" w:hint="default"/>
+        <w:sz w:val="20"/>
+      </w:rPr>
+    </w:lvl>
+    <w:lvl w:ilvl="2" w:tentative="1">
+      <w:start w:val="1"/>
+      <w:numFmt w:val="bullet"/>
+      <w:lvlText w:val=""/>
+      <w:lvlJc w:val="left"/>
+      <w:pPr>
+        <w:tabs>
+          <w:tab w:val="num" w:pos="2160"/>
+        </w:tabs>
+        <w:ind w:left="2160" w:hanging="360"/>
+      </w:pPr>
+      <w:rPr>
+        <w:rFonts w:ascii="Wingdings" w:hAnsi="Wingdings" w:hint="default"/>
+        <w:sz w:val="20"/>
+      </w:rPr>
+    </w:lvl>
+    <w:lvl w:ilvl="3" w:tentative="1">
+      <w:start w:val="1"/>
+      <w:numFmt w:val="bullet"/>
+      <w:lvlText w:val=""/>
+      <w:lvlJc w:val="left"/>
+      <w:pPr>
+        <w:tabs>
+          <w:tab w:val="num" w:pos="2880"/>
+        </w:tabs>
+        <w:ind w:left="2880" w:hanging="360"/>
+      </w:pPr>
+      <w:rPr>
+        <w:rFonts w:ascii="Wingdings" w:hAnsi="Wingdings" w:hint="default"/>
+        <w:sz w:val="20"/>
+      </w:rPr>
+    </w:lvl>
+    <w:lvl w:ilvl="4" w:tentative="1">
+      <w:start w:val="1"/>
+      <w:numFmt w:val="bullet"/>
+      <w:lvlText w:val=""/>
+      <w:lvlJc w:val="left"/>
+      <w:pPr>
+        <w:tabs>
+          <w:tab w:val="num" w:pos="3600"/>
+        </w:tabs>
+        <w:ind w:left="3600" w:hanging="360"/>
+      </w:pPr>
+      <w:rPr>
+        <w:rFonts w:ascii="Wingdings" w:hAnsi="Wingdings" w:hint="default"/>
+        <w:sz w:val="20"/>
+      </w:rPr>
+    </w:lvl>
+    <w:lvl w:ilvl="5" w:tentative="1">
+      <w:start w:val="1"/>
+      <w:numFmt w:val="bullet"/>
+      <w:lvlText w:val=""/>
+      <w:lvlJc w:val="left"/>
+      <w:pPr>
+        <w:tabs>
+          <w:tab w:val="num" w:pos="4320"/>
+        </w:tabs>
+        <w:ind w:left="4320" w:hanging="360"/>
+      </w:pPr>
+      <w:rPr>
+        <w:rFonts w:ascii="Wingdings" w:hAnsi="Wingdings" w:hint="default"/>
+        <w:sz w:val="20"/>
+      </w:rPr>
+    </w:lvl>
+    <w:lvl w:ilvl="6" w:tentative="1">
+      <w:start w:val="1"/>
+      <w:numFmt w:val="bullet"/>
+      <w:lvlText w:val=""/>
+      <w:lvlJc w:val="left"/>
+      <w:pPr>
+        <w:tabs>
+          <w:tab w:val="num" w:pos="5040"/>
+        </w:tabs>
+        <w:ind w:left="5040" w:hanging="360"/>
+      </w:pPr>
+      <w:rPr>
+        <w:rFonts w:ascii="Wingdings" w:hAnsi="Wingdings" w:hint="default"/>
+        <w:sz w:val="20"/>
+      </w:rPr>
+    </w:lvl>
+    <w:lvl w:ilvl="7" w:tentative="1">
+      <w:start w:val="1"/>
+      <w:numFmt w:val="bullet"/>
+      <w:lvlText w:val=""/>
+      <w:lvlJc w:val="left"/>
+      <w:pPr>
+        <w:tabs>
+          <w:tab w:val="num" w:pos="5760"/>
+        </w:tabs>
+        <w:ind w:left="5760" w:hanging="360"/>
+      </w:pPr>
+      <w:rPr>
+        <w:rFonts w:ascii="Wingdings" w:hAnsi="Wingdings" w:hint="default"/>
+        <w:sz w:val="20"/>
+      </w:rPr>
+    </w:lvl>
+    <w:lvl w:ilvl="8" w:tentative="1">
+      <w:start w:val="1"/>
+      <w:numFmt w:val="bullet"/>
+      <w:lvlText w:val=""/>
+      <w:lvlJc w:val="left"/>
+      <w:pPr>
+        <w:tabs>
+          <w:tab w:val="num" w:pos="6480"/>
+        </w:tabs>
+        <w:ind w:left="6480" w:hanging="360"/>
+      </w:pPr>
+      <w:rPr>
+        <w:rFonts w:ascii="Wingdings" w:hAnsi="Wingdings" w:hint="default"/>
+        <w:sz w:val="20"/>
+      </w:rPr>
+    </w:lvl>
+  </w:abstractNum>
+  <w:abstractNum w:abstractNumId="18" w15:restartNumberingAfterBreak="0">
     <w:nsid w:val="3F3771E0"/>
     <w:multiLevelType w:val="multilevel"/>
     <w:tmpl w:val="CBF63B18"/>
@@ -6464,7 +6631,7 @@
       </w:rPr>
     </w:lvl>
   </w:abstractNum>
-  <w:abstractNum w:abstractNumId="17" w15:restartNumberingAfterBreak="0">
+  <w:abstractNum w:abstractNumId="19" w15:restartNumberingAfterBreak="0">
     <w:nsid w:val="41F760F1"/>
     <w:multiLevelType w:val="hybridMultilevel"/>
     <w:tmpl w:val="C4963EF6"/>
@@ -6577,7 +6744,7 @@
       </w:rPr>
     </w:lvl>
   </w:abstractNum>
-  <w:abstractNum w:abstractNumId="18" w15:restartNumberingAfterBreak="0">
+  <w:abstractNum w:abstractNumId="20" w15:restartNumberingAfterBreak="0">
     <w:nsid w:val="47931FBB"/>
     <w:multiLevelType w:val="multilevel"/>
     <w:tmpl w:val="E8941C86"/>
@@ -6726,7 +6893,7 @@
       </w:rPr>
     </w:lvl>
   </w:abstractNum>
-  <w:abstractNum w:abstractNumId="19" w15:restartNumberingAfterBreak="0">
+  <w:abstractNum w:abstractNumId="21" w15:restartNumberingAfterBreak="0">
     <w:nsid w:val="48B04463"/>
     <w:multiLevelType w:val="multilevel"/>
     <w:tmpl w:val="B7C8271C"/>
@@ -6875,7 +7042,7 @@
       </w:rPr>
     </w:lvl>
   </w:abstractNum>
-  <w:abstractNum w:abstractNumId="20" w15:restartNumberingAfterBreak="0">
+  <w:abstractNum w:abstractNumId="22" w15:restartNumberingAfterBreak="0">
     <w:nsid w:val="4A8C27B6"/>
     <w:multiLevelType w:val="multilevel"/>
     <w:tmpl w:val="478AEC50"/>
@@ -7024,7 +7191,7 @@
       </w:rPr>
     </w:lvl>
   </w:abstractNum>
-  <w:abstractNum w:abstractNumId="21" w15:restartNumberingAfterBreak="0">
+  <w:abstractNum w:abstractNumId="23" w15:restartNumberingAfterBreak="0">
     <w:nsid w:val="4C825701"/>
     <w:multiLevelType w:val="multilevel"/>
     <w:tmpl w:val="36B2D506"/>
@@ -7173,7 +7340,7 @@
       </w:rPr>
     </w:lvl>
   </w:abstractNum>
-  <w:abstractNum w:abstractNumId="22" w15:restartNumberingAfterBreak="0">
+  <w:abstractNum w:abstractNumId="24" w15:restartNumberingAfterBreak="0">
     <w:nsid w:val="55CD7190"/>
     <w:multiLevelType w:val="multilevel"/>
     <w:tmpl w:val="EDFA3E8C"/>
@@ -7322,7 +7489,7 @@
       </w:rPr>
     </w:lvl>
   </w:abstractNum>
-  <w:abstractNum w:abstractNumId="23" w15:restartNumberingAfterBreak="0">
+  <w:abstractNum w:abstractNumId="25" w15:restartNumberingAfterBreak="0">
     <w:nsid w:val="5CE51A28"/>
     <w:multiLevelType w:val="multilevel"/>
     <w:tmpl w:val="6A14F4F0"/>
@@ -7471,7 +7638,7 @@
       </w:rPr>
     </w:lvl>
   </w:abstractNum>
-  <w:abstractNum w:abstractNumId="24" w15:restartNumberingAfterBreak="0">
+  <w:abstractNum w:abstractNumId="26" w15:restartNumberingAfterBreak="0">
     <w:nsid w:val="5DBC3FC5"/>
     <w:multiLevelType w:val="multilevel"/>
     <w:tmpl w:val="2EFC06C2"/>
@@ -7620,7 +7787,7 @@
       </w:rPr>
     </w:lvl>
   </w:abstractNum>
-  <w:abstractNum w:abstractNumId="25" w15:restartNumberingAfterBreak="0">
+  <w:abstractNum w:abstractNumId="27" w15:restartNumberingAfterBreak="0">
     <w:nsid w:val="5F365C35"/>
     <w:multiLevelType w:val="multilevel"/>
     <w:tmpl w:val="4F8AFB88"/>
@@ -7769,7 +7936,120 @@
       </w:rPr>
     </w:lvl>
   </w:abstractNum>
-  <w:abstractNum w:abstractNumId="26" w15:restartNumberingAfterBreak="0">
+  <w:abstractNum w:abstractNumId="28" w15:restartNumberingAfterBreak="0">
+    <w:nsid w:val="604D3590"/>
+    <w:multiLevelType w:val="multilevel"/>
+    <w:tmpl w:val="4866E582"/>
+    <w:lvl w:ilvl="0">
+      <w:start w:val="1"/>
+      <w:numFmt w:val="decimal"/>
+      <w:lvlText w:val="%1."/>
+      <w:lvlJc w:val="left"/>
+      <w:pPr>
+        <w:tabs>
+          <w:tab w:val="num" w:pos="720"/>
+        </w:tabs>
+        <w:ind w:left="720" w:hanging="360"/>
+      </w:pPr>
+    </w:lvl>
+    <w:lvl w:ilvl="1" w:tentative="1">
+      <w:start w:val="1"/>
+      <w:numFmt w:val="decimal"/>
+      <w:lvlText w:val="%2."/>
+      <w:lvlJc w:val="left"/>
+      <w:pPr>
+        <w:tabs>
+          <w:tab w:val="num" w:pos="1440"/>
+        </w:tabs>
+        <w:ind w:left="1440" w:hanging="360"/>
+      </w:pPr>
+    </w:lvl>
+    <w:lvl w:ilvl="2" w:tentative="1">
+      <w:start w:val="1"/>
+      <w:numFmt w:val="decimal"/>
+      <w:lvlText w:val="%3."/>
+      <w:lvlJc w:val="left"/>
+      <w:pPr>
+        <w:tabs>
+          <w:tab w:val="num" w:pos="2160"/>
+        </w:tabs>
+        <w:ind w:left="2160" w:hanging="360"/>
+      </w:pPr>
+    </w:lvl>
+    <w:lvl w:ilvl="3" w:tentative="1">
+      <w:start w:val="1"/>
+      <w:numFmt w:val="decimal"/>
+      <w:lvlText w:val="%4."/>
+      <w:lvlJc w:val="left"/>
+      <w:pPr>
+        <w:tabs>
+          <w:tab w:val="num" w:pos="2880"/>
+        </w:tabs>
+        <w:ind w:left="2880" w:hanging="360"/>
+      </w:pPr>
+    </w:lvl>
+    <w:lvl w:ilvl="4" w:tentative="1">
+      <w:start w:val="1"/>
+      <w:numFmt w:val="decimal"/>
+      <w:lvlText w:val="%5."/>
+      <w:lvlJc w:val="left"/>
+      <w:pPr>
+        <w:tabs>
+          <w:tab w:val="num" w:pos="3600"/>
+        </w:tabs>
+        <w:ind w:left="3600" w:hanging="360"/>
+      </w:pPr>
+    </w:lvl>
+    <w:lvl w:ilvl="5" w:tentative="1">
+      <w:start w:val="1"/>
+      <w:numFmt w:val="decimal"/>
+      <w:lvlText w:val="%6."/>
+      <w:lvlJc w:val="left"/>
+      <w:pPr>
+        <w:tabs>
+          <w:tab w:val="num" w:pos="4320"/>
+        </w:tabs>
+        <w:ind w:left="4320" w:hanging="360"/>
+      </w:pPr>
+    </w:lvl>
+    <w:lvl w:ilvl="6" w:tentative="1">
+      <w:start w:val="1"/>
+      <w:numFmt w:val="decimal"/>
+      <w:lvlText w:val="%7."/>
+      <w:lvlJc w:val="left"/>
+      <w:pPr>
+        <w:tabs>
+          <w:tab w:val="num" w:pos="5040"/>
+        </w:tabs>
+        <w:ind w:left="5040" w:hanging="360"/>
+      </w:pPr>
+    </w:lvl>
+    <w:lvl w:ilvl="7" w:tentative="1">
+      <w:start w:val="1"/>
+      <w:numFmt w:val="decimal"/>
+      <w:lvlText w:val="%8."/>
+      <w:lvlJc w:val="left"/>
+      <w:pPr>
+        <w:tabs>
+          <w:tab w:val="num" w:pos="5760"/>
+        </w:tabs>
+        <w:ind w:left="5760" w:hanging="360"/>
+      </w:pPr>
+    </w:lvl>
+    <w:lvl w:ilvl="8" w:tentative="1">
+      <w:start w:val="1"/>
+      <w:numFmt w:val="decimal"/>
+      <w:lvlText w:val="%9."/>
+      <w:lvlJc w:val="left"/>
+      <w:pPr>
+        <w:tabs>
+          <w:tab w:val="num" w:pos="6480"/>
+        </w:tabs>
+        <w:ind w:left="6480" w:hanging="360"/>
+      </w:pPr>
+    </w:lvl>
+  </w:abstractNum>
+  <w:abstractNum w:abstractNumId="29" w15:restartNumberingAfterBreak="0">
     <w:nsid w:val="62286744"/>
     <w:multiLevelType w:val="multilevel"/>
     <w:tmpl w:val="F26E0D80"/>
@@ -7882,7 +8162,7 @@
       </w:pPr>
     </w:lvl>
   </w:abstractNum>
-  <w:abstractNum w:abstractNumId="27" w15:restartNumberingAfterBreak="0">
+  <w:abstractNum w:abstractNumId="30" w15:restartNumberingAfterBreak="0">
     <w:nsid w:val="639D42DB"/>
     <w:multiLevelType w:val="multilevel"/>
     <w:tmpl w:val="3F865BB2"/>
@@ -8031,7 +8311,7 @@
       </w:rPr>
     </w:lvl>
   </w:abstractNum>
-  <w:abstractNum w:abstractNumId="28" w15:restartNumberingAfterBreak="0">
+  <w:abstractNum w:abstractNumId="31" w15:restartNumberingAfterBreak="0">
     <w:nsid w:val="63C24481"/>
     <w:multiLevelType w:val="multilevel"/>
     <w:tmpl w:val="911A1C4E"/>
@@ -8144,7 +8424,156 @@
       </w:pPr>
     </w:lvl>
   </w:abstractNum>
-  <w:abstractNum w:abstractNumId="29" w15:restartNumberingAfterBreak="0">
+  <w:abstractNum w:abstractNumId="32" w15:restartNumberingAfterBreak="0">
+    <w:nsid w:val="63F447B0"/>
+    <w:multiLevelType w:val="multilevel"/>
+    <w:tmpl w:val="F42494F0"/>
+    <w:lvl w:ilvl="0">
+      <w:start w:val="1"/>
+      <w:numFmt w:val="bullet"/>
+      <w:lvlText w:val=""/>
+      <w:lvlJc w:val="left"/>
+      <w:pPr>
+        <w:tabs>
+          <w:tab w:val="num" w:pos="720"/>
+        </w:tabs>
+        <w:ind w:left="720" w:hanging="360"/>
+      </w:pPr>
+      <w:rPr>
+        <w:rFonts w:ascii="Symbol" w:hAnsi="Symbol" w:hint="default"/>
+        <w:sz w:val="20"/>
+      </w:rPr>
+    </w:lvl>
+    <w:lvl w:ilvl="1" w:tentative="1">
+      <w:start w:val="1"/>
+      <w:numFmt w:val="bullet"/>
+      <w:lvlText w:val="o"/>
+      <w:lvlJc w:val="left"/>
+      <w:pPr>
+        <w:tabs>
+          <w:tab w:val="num" w:pos="1440"/>
+        </w:tabs>
+        <w:ind w:left="1440" w:hanging="360"/>
+      </w:pPr>
+      <w:rPr>
+        <w:rFonts w:ascii="Courier New" w:hAnsi="Courier New" w:hint="default"/>
+        <w:sz w:val="20"/>
+      </w:rPr>
+    </w:lvl>
+    <w:lvl w:ilvl="2" w:tentative="1">
+      <w:start w:val="1"/>
+      <w:numFmt w:val="bullet"/>
+      <w:lvlText w:val=""/>
+      <w:lvlJc w:val="left"/>
+      <w:pPr>
+        <w:tabs>
+          <w:tab w:val="num" w:pos="2160"/>
+        </w:tabs>
+        <w:ind w:left="2160" w:hanging="360"/>
+      </w:pPr>
+      <w:rPr>
+        <w:rFonts w:ascii="Wingdings" w:hAnsi="Wingdings" w:hint="default"/>
+        <w:sz w:val="20"/>
+      </w:rPr>
+    </w:lvl>
+    <w:lvl w:ilvl="3" w:tentative="1">
+      <w:start w:val="1"/>
+      <w:numFmt w:val="bullet"/>
+      <w:lvlText w:val=""/>
+      <w:lvlJc w:val="left"/>
+      <w:pPr>
+        <w:tabs>
+          <w:tab w:val="num" w:pos="2880"/>
+        </w:tabs>
+        <w:ind w:left="2880" w:hanging="360"/>
+      </w:pPr>
+      <w:rPr>
+        <w:rFonts w:ascii="Wingdings" w:hAnsi="Wingdings" w:hint="default"/>
+        <w:sz w:val="20"/>
+      </w:rPr>
+    </w:lvl>
+    <w:lvl w:ilvl="4" w:tentative="1">
+      <w:start w:val="1"/>
+      <w:numFmt w:val="bullet"/>
+      <w:lvlText w:val=""/>
+      <w:lvlJc w:val="left"/>
+      <w:pPr>
+        <w:tabs>
+          <w:tab w:val="num" w:pos="3600"/>
+        </w:tabs>
+        <w:ind w:left="3600" w:hanging="360"/>
+      </w:pPr>
+      <w:rPr>
+        <w:rFonts w:ascii="Wingdings" w:hAnsi="Wingdings" w:hint="default"/>
+        <w:sz w:val="20"/>
+      </w:rPr>
+    </w:lvl>
+    <w:lvl w:ilvl="5" w:tentative="1">
+      <w:start w:val="1"/>
+      <w:numFmt w:val="bullet"/>
+      <w:lvlText w:val=""/>
+      <w:lvlJc w:val="left"/>
+      <w:pPr>
+        <w:tabs>
+          <w:tab w:val="num" w:pos="4320"/>
+        </w:tabs>
+        <w:ind w:left="4320" w:hanging="360"/>
+      </w:pPr>
+      <w:rPr>
+        <w:rFonts w:ascii="Wingdings" w:hAnsi="Wingdings" w:hint="default"/>
+        <w:sz w:val="20"/>
+      </w:rPr>
+    </w:lvl>
+    <w:lvl w:ilvl="6" w:tentative="1">
+      <w:start w:val="1"/>
+      <w:numFmt w:val="bullet"/>
+      <w:lvlText w:val=""/>
+      <w:lvlJc w:val="left"/>
+      <w:pPr>
+        <w:tabs>
+          <w:tab w:val="num" w:pos="5040"/>
+        </w:tabs>
+        <w:ind w:left="5040" w:hanging="360"/>
+      </w:pPr>
+      <w:rPr>
+        <w:rFonts w:ascii="Wingdings" w:hAnsi="Wingdings" w:hint="default"/>
+        <w:sz w:val="20"/>
+      </w:rPr>
+    </w:lvl>
+    <w:lvl w:ilvl="7" w:tentative="1">
+      <w:start w:val="1"/>
+      <w:numFmt w:val="bullet"/>
+      <w:lvlText w:val=""/>
+      <w:lvlJc w:val="left"/>
+      <w:pPr>
+        <w:tabs>
+          <w:tab w:val="num" w:pos="5760"/>
+        </w:tabs>
+        <w:ind w:left="5760" w:hanging="360"/>
+      </w:pPr>
+      <w:rPr>
+        <w:rFonts w:ascii="Wingdings" w:hAnsi="Wingdings" w:hint="default"/>
+        <w:sz w:val="20"/>
+      </w:rPr>
+    </w:lvl>
+    <w:lvl w:ilvl="8" w:tentative="1">
+      <w:start w:val="1"/>
+      <w:numFmt w:val="bullet"/>
+      <w:lvlText w:val=""/>
+      <w:lvlJc w:val="left"/>
+      <w:pPr>
+        <w:tabs>
+          <w:tab w:val="num" w:pos="6480"/>
+        </w:tabs>
+        <w:ind w:left="6480" w:hanging="360"/>
+      </w:pPr>
+      <w:rPr>
+        <w:rFonts w:ascii="Wingdings" w:hAnsi="Wingdings" w:hint="default"/>
+        <w:sz w:val="20"/>
+      </w:rPr>
+    </w:lvl>
+  </w:abstractNum>
+  <w:abstractNum w:abstractNumId="33" w15:restartNumberingAfterBreak="0">
     <w:nsid w:val="6414230E"/>
     <w:multiLevelType w:val="multilevel"/>
     <w:tmpl w:val="07D82616"/>
@@ -8293,7 +8722,7 @@
       </w:rPr>
     </w:lvl>
   </w:abstractNum>
-  <w:abstractNum w:abstractNumId="30" w15:restartNumberingAfterBreak="0">
+  <w:abstractNum w:abstractNumId="34" w15:restartNumberingAfterBreak="0">
     <w:nsid w:val="665479B1"/>
     <w:multiLevelType w:val="multilevel"/>
     <w:tmpl w:val="A5982E3A"/>
@@ -8406,7 +8835,7 @@
       </w:pPr>
     </w:lvl>
   </w:abstractNum>
-  <w:abstractNum w:abstractNumId="31" w15:restartNumberingAfterBreak="0">
+  <w:abstractNum w:abstractNumId="35" w15:restartNumberingAfterBreak="0">
     <w:nsid w:val="67805486"/>
     <w:multiLevelType w:val="multilevel"/>
     <w:tmpl w:val="E34C74DA"/>
@@ -8519,7 +8948,7 @@
       </w:pPr>
     </w:lvl>
   </w:abstractNum>
-  <w:abstractNum w:abstractNumId="32" w15:restartNumberingAfterBreak="0">
+  <w:abstractNum w:abstractNumId="36" w15:restartNumberingAfterBreak="0">
     <w:nsid w:val="67BD0D87"/>
     <w:multiLevelType w:val="multilevel"/>
     <w:tmpl w:val="6C183ECE"/>
@@ -8668,7 +9097,7 @@
       </w:rPr>
     </w:lvl>
   </w:abstractNum>
-  <w:abstractNum w:abstractNumId="33" w15:restartNumberingAfterBreak="0">
+  <w:abstractNum w:abstractNumId="37" w15:restartNumberingAfterBreak="0">
     <w:nsid w:val="6A7717CE"/>
     <w:multiLevelType w:val="multilevel"/>
     <w:tmpl w:val="EC46DF36"/>
@@ -8817,7 +9246,7 @@
       </w:rPr>
     </w:lvl>
   </w:abstractNum>
-  <w:abstractNum w:abstractNumId="34" w15:restartNumberingAfterBreak="0">
+  <w:abstractNum w:abstractNumId="38" w15:restartNumberingAfterBreak="0">
     <w:nsid w:val="6EC84CB7"/>
     <w:multiLevelType w:val="hybridMultilevel"/>
     <w:tmpl w:val="0B506C3C"/>
@@ -8906,7 +9335,7 @@
       </w:pPr>
     </w:lvl>
   </w:abstractNum>
-  <w:abstractNum w:abstractNumId="35" w15:restartNumberingAfterBreak="0">
+  <w:abstractNum w:abstractNumId="39" w15:restartNumberingAfterBreak="0">
     <w:nsid w:val="75BF69CA"/>
     <w:multiLevelType w:val="multilevel"/>
     <w:tmpl w:val="8AD8E296"/>
@@ -9055,7 +9484,7 @@
       </w:rPr>
     </w:lvl>
   </w:abstractNum>
-  <w:abstractNum w:abstractNumId="36" w15:restartNumberingAfterBreak="0">
+  <w:abstractNum w:abstractNumId="40" w15:restartNumberingAfterBreak="0">
     <w:nsid w:val="772A5977"/>
     <w:multiLevelType w:val="multilevel"/>
     <w:tmpl w:val="DB0AAFAE"/>
@@ -9204,7 +9633,7 @@
       </w:rPr>
     </w:lvl>
   </w:abstractNum>
-  <w:abstractNum w:abstractNumId="37" w15:restartNumberingAfterBreak="0">
+  <w:abstractNum w:abstractNumId="41" w15:restartNumberingAfterBreak="0">
     <w:nsid w:val="78AC1EE5"/>
     <w:multiLevelType w:val="multilevel"/>
     <w:tmpl w:val="BF54B334"/>
@@ -9354,16 +9783,16 @@
     </w:lvl>
   </w:abstractNum>
   <w:num w:numId="1" w16cid:durableId="169955040">
-    <w:abstractNumId w:val="36"/>
+    <w:abstractNumId w:val="40"/>
   </w:num>
   <w:num w:numId="2" w16cid:durableId="1450926641">
     <w:abstractNumId w:val="9"/>
   </w:num>
   <w:num w:numId="3" w16cid:durableId="1988432412">
-    <w:abstractNumId w:val="21"/>
+    <w:abstractNumId w:val="23"/>
   </w:num>
   <w:num w:numId="4" w16cid:durableId="1087264787">
-    <w:abstractNumId w:val="28"/>
+    <w:abstractNumId w:val="31"/>
     <w:lvlOverride w:ilvl="0">
       <w:lvl w:ilvl="0">
         <w:numFmt w:val="decimal"/>
@@ -9373,10 +9802,10 @@
     </w:lvlOverride>
   </w:num>
   <w:num w:numId="5" w16cid:durableId="748431124">
-    <w:abstractNumId w:val="25"/>
+    <w:abstractNumId w:val="27"/>
   </w:num>
   <w:num w:numId="6" w16cid:durableId="1536456503">
-    <w:abstractNumId w:val="31"/>
+    <w:abstractNumId w:val="35"/>
     <w:lvlOverride w:ilvl="0">
       <w:lvl w:ilvl="0">
         <w:numFmt w:val="decimal"/>
@@ -9386,7 +9815,7 @@
     </w:lvlOverride>
   </w:num>
   <w:num w:numId="7" w16cid:durableId="255604169">
-    <w:abstractNumId w:val="35"/>
+    <w:abstractNumId w:val="39"/>
   </w:num>
   <w:num w:numId="8" w16cid:durableId="1524249707">
     <w:abstractNumId w:val="13"/>
@@ -9402,37 +9831,37 @@
     <w:abstractNumId w:val="10"/>
   </w:num>
   <w:num w:numId="10" w16cid:durableId="985472665">
-    <w:abstractNumId w:val="34"/>
+    <w:abstractNumId w:val="38"/>
   </w:num>
   <w:num w:numId="11" w16cid:durableId="1783332703">
-    <w:abstractNumId w:val="17"/>
+    <w:abstractNumId w:val="19"/>
   </w:num>
   <w:num w:numId="12" w16cid:durableId="313796474">
-    <w:abstractNumId w:val="26"/>
+    <w:abstractNumId w:val="29"/>
   </w:num>
   <w:num w:numId="13" w16cid:durableId="1185250422">
     <w:abstractNumId w:val="12"/>
   </w:num>
   <w:num w:numId="14" w16cid:durableId="920677950">
-    <w:abstractNumId w:val="20"/>
+    <w:abstractNumId w:val="22"/>
   </w:num>
   <w:num w:numId="15" w16cid:durableId="980839953">
     <w:abstractNumId w:val="4"/>
   </w:num>
   <w:num w:numId="16" w16cid:durableId="1261179069">
-    <w:abstractNumId w:val="24"/>
+    <w:abstractNumId w:val="26"/>
   </w:num>
   <w:num w:numId="17" w16cid:durableId="1972442974">
     <w:abstractNumId w:val="11"/>
   </w:num>
   <w:num w:numId="18" w16cid:durableId="1515878939">
-    <w:abstractNumId w:val="33"/>
+    <w:abstractNumId w:val="37"/>
   </w:num>
   <w:num w:numId="19" w16cid:durableId="33701099">
-    <w:abstractNumId w:val="14"/>
+    <w:abstractNumId w:val="15"/>
   </w:num>
   <w:num w:numId="20" w16cid:durableId="1483691536">
-    <w:abstractNumId w:val="19"/>
+    <w:abstractNumId w:val="21"/>
   </w:num>
   <w:num w:numId="21" w16cid:durableId="1958097199">
     <w:abstractNumId w:val="8"/>
@@ -9441,16 +9870,16 @@
     <w:abstractNumId w:val="6"/>
   </w:num>
   <w:num w:numId="23" w16cid:durableId="712314648">
-    <w:abstractNumId w:val="27"/>
+    <w:abstractNumId w:val="30"/>
   </w:num>
   <w:num w:numId="24" w16cid:durableId="877007963">
-    <w:abstractNumId w:val="16"/>
+    <w:abstractNumId w:val="18"/>
   </w:num>
   <w:num w:numId="25" w16cid:durableId="456141266">
     <w:abstractNumId w:val="2"/>
   </w:num>
   <w:num w:numId="26" w16cid:durableId="659115637">
-    <w:abstractNumId w:val="15"/>
+    <w:abstractNumId w:val="16"/>
   </w:num>
   <w:num w:numId="27" w16cid:durableId="1971013152">
     <w:abstractNumId w:val="7"/>
@@ -9459,7 +9888,7 @@
     <w:abstractNumId w:val="3"/>
   </w:num>
   <w:num w:numId="29" w16cid:durableId="1494564341">
-    <w:abstractNumId w:val="18"/>
+    <w:abstractNumId w:val="20"/>
   </w:num>
   <w:num w:numId="30" w16cid:durableId="294680013">
     <w:abstractNumId w:val="1"/>
@@ -9468,13 +9897,13 @@
     <w:abstractNumId w:val="0"/>
   </w:num>
   <w:num w:numId="32" w16cid:durableId="1251626374">
-    <w:abstractNumId w:val="29"/>
+    <w:abstractNumId w:val="33"/>
   </w:num>
   <w:num w:numId="33" w16cid:durableId="486213697">
-    <w:abstractNumId w:val="23"/>
+    <w:abstractNumId w:val="25"/>
   </w:num>
   <w:num w:numId="34" w16cid:durableId="897205560">
-    <w:abstractNumId w:val="30"/>
+    <w:abstractNumId w:val="34"/>
     <w:lvlOverride w:ilvl="0">
       <w:lvl w:ilvl="0">
         <w:numFmt w:val="decimal"/>
@@ -9484,16 +9913,35 @@
     </w:lvlOverride>
   </w:num>
   <w:num w:numId="35" w16cid:durableId="2041318333">
-    <w:abstractNumId w:val="22"/>
+    <w:abstractNumId w:val="24"/>
   </w:num>
   <w:num w:numId="36" w16cid:durableId="2092848536">
     <w:abstractNumId w:val="5"/>
   </w:num>
   <w:num w:numId="37" w16cid:durableId="796030722">
-    <w:abstractNumId w:val="37"/>
+    <w:abstractNumId w:val="41"/>
   </w:num>
   <w:num w:numId="38" w16cid:durableId="1584870896">
+    <w:abstractNumId w:val="36"/>
+  </w:num>
+  <w:num w:numId="39" w16cid:durableId="798305728">
+    <w:abstractNumId w:val="28"/>
+  </w:num>
+  <w:num w:numId="40" w16cid:durableId="753816852">
     <w:abstractNumId w:val="32"/>
+  </w:num>
+  <w:num w:numId="41" w16cid:durableId="823425625">
+    <w:abstractNumId w:val="14"/>
+    <w:lvlOverride w:ilvl="0">
+      <w:lvl w:ilvl="0">
+        <w:numFmt w:val="decimal"/>
+        <w:lvlText w:val="%1."/>
+        <w:lvlJc w:val="left"/>
+      </w:lvl>
+    </w:lvlOverride>
+  </w:num>
+  <w:num w:numId="42" w16cid:durableId="851409413">
+    <w:abstractNumId w:val="17"/>
   </w:num>
 </w:numbering>
 </file>

</xml_diff>

<commit_message>
Add intro to ml predictor dare architecture
</commit_message>
<xml_diff>
--- a/Latency Analysis/Solution Architecture.docx
+++ b/Latency Analysis/Solution Architecture.docx
@@ -1283,7 +1283,21 @@
         <w:rPr>
           <w:lang w:val="en-US"/>
         </w:rPr>
-        <w:t>The RL agent can be implemented using frameworks like Stable-Baselines3 (PPO/DDPG agents) or Ray RLlib, and it can be:</w:t>
+        <w:t xml:space="preserve">The RL agent can be implemented using frameworks like Stable-Baselines3 (PPO/DDPG agents) or Ray </w:t>
+      </w:r>
+      <w:proofErr w:type="spellStart"/>
+      <w:r>
+        <w:rPr>
+          <w:lang w:val="en-US"/>
+        </w:rPr>
+        <w:t>RLlib</w:t>
+      </w:r>
+      <w:proofErr w:type="spellEnd"/>
+      <w:r>
+        <w:rPr>
+          <w:lang w:val="en-US"/>
+        </w:rPr>
+        <w:t>, and it can be:</w:t>
       </w:r>
     </w:p>
     <w:p>
@@ -1683,7 +1697,35 @@
         <w:rPr>
           <w:lang w:val="en-US"/>
         </w:rPr>
-        <w:t>CPU usage: in millicores (mCPU)</w:t>
+        <w:t xml:space="preserve">CPU usage: in </w:t>
+      </w:r>
+      <w:proofErr w:type="spellStart"/>
+      <w:r>
+        <w:rPr>
+          <w:lang w:val="en-US"/>
+        </w:rPr>
+        <w:t>millicores</w:t>
+      </w:r>
+      <w:proofErr w:type="spellEnd"/>
+      <w:r>
+        <w:rPr>
+          <w:lang w:val="en-US"/>
+        </w:rPr>
+        <w:t xml:space="preserve"> (</w:t>
+      </w:r>
+      <w:proofErr w:type="spellStart"/>
+      <w:r>
+        <w:rPr>
+          <w:lang w:val="en-US"/>
+        </w:rPr>
+        <w:t>mCPU</w:t>
+      </w:r>
+      <w:proofErr w:type="spellEnd"/>
+      <w:r>
+        <w:rPr>
+          <w:lang w:val="en-US"/>
+        </w:rPr>
+        <w:t>)</w:t>
       </w:r>
     </w:p>
     <w:p>
@@ -1760,11 +1802,33 @@
           <w:lang w:val="en-US"/>
         </w:rPr>
       </w:pPr>
-      <w:r>
-        <w:rPr>
-          <w:lang w:val="en-US"/>
-        </w:rPr>
-        <w:t>cAdvisor (via kubelet) collects container-level usage metrics.</w:t>
+      <w:proofErr w:type="spellStart"/>
+      <w:r>
+        <w:rPr>
+          <w:lang w:val="en-US"/>
+        </w:rPr>
+        <w:t>cAdvisor</w:t>
+      </w:r>
+      <w:proofErr w:type="spellEnd"/>
+      <w:r>
+        <w:rPr>
+          <w:lang w:val="en-US"/>
+        </w:rPr>
+        <w:t xml:space="preserve"> (via </w:t>
+      </w:r>
+      <w:proofErr w:type="spellStart"/>
+      <w:r>
+        <w:rPr>
+          <w:lang w:val="en-US"/>
+        </w:rPr>
+        <w:t>kubelet</w:t>
+      </w:r>
+      <w:proofErr w:type="spellEnd"/>
+      <w:r>
+        <w:rPr>
+          <w:lang w:val="en-US"/>
+        </w:rPr>
+        <w:t>) collects container-level usage metrics.</w:t>
       </w:r>
     </w:p>
     <w:p>
@@ -1781,7 +1845,35 @@
         <w:rPr>
           <w:lang w:val="en-US"/>
         </w:rPr>
-        <w:t>Prometheus scrapes from kubelet, kube-state-metrics, or node-exporter.</w:t>
+        <w:t xml:space="preserve">Prometheus scrapes from </w:t>
+      </w:r>
+      <w:proofErr w:type="spellStart"/>
+      <w:r>
+        <w:rPr>
+          <w:lang w:val="en-US"/>
+        </w:rPr>
+        <w:t>kubelet</w:t>
+      </w:r>
+      <w:proofErr w:type="spellEnd"/>
+      <w:r>
+        <w:rPr>
+          <w:lang w:val="en-US"/>
+        </w:rPr>
+        <w:t xml:space="preserve">, </w:t>
+      </w:r>
+      <w:proofErr w:type="spellStart"/>
+      <w:r>
+        <w:rPr>
+          <w:lang w:val="en-US"/>
+        </w:rPr>
+        <w:t>kube</w:t>
+      </w:r>
+      <w:proofErr w:type="spellEnd"/>
+      <w:r>
+        <w:rPr>
+          <w:lang w:val="en-US"/>
+        </w:rPr>
+        <w:t>-state-metrics, or node-exporter.</w:t>
       </w:r>
     </w:p>
     <w:p>
@@ -1807,12 +1899,14 @@
           <w:lang w:val="en-US"/>
         </w:rPr>
       </w:pPr>
+      <w:proofErr w:type="spellStart"/>
       <w:r>
         <w:rPr>
           <w:lang w:val="en-US"/>
         </w:rPr>
         <w:t>Container_cpu_usage_seconds_total</w:t>
       </w:r>
+      <w:proofErr w:type="spellEnd"/>
     </w:p>
     <w:p>
       <w:pPr>
@@ -1824,12 +1918,14 @@
           <w:lang w:val="en-US"/>
         </w:rPr>
       </w:pPr>
+      <w:proofErr w:type="spellStart"/>
       <w:r>
         <w:rPr>
           <w:lang w:val="en-US"/>
         </w:rPr>
         <w:t>Container_memory_working_set_bytes</w:t>
       </w:r>
+      <w:proofErr w:type="spellEnd"/>
     </w:p>
     <w:p>
       <w:pPr>
@@ -1841,12 +1937,14 @@
           <w:lang w:val="en-US"/>
         </w:rPr>
       </w:pPr>
+      <w:proofErr w:type="spellStart"/>
       <w:r>
         <w:rPr>
           <w:lang w:val="en-US"/>
         </w:rPr>
         <w:t>Kube_pod_container_resource_limits_cpu_cores</w:t>
       </w:r>
+      <w:proofErr w:type="spellEnd"/>
     </w:p>
     <w:p>
       <w:pPr>
@@ -1858,12 +1956,14 @@
           <w:lang w:val="en-US"/>
         </w:rPr>
       </w:pPr>
+      <w:proofErr w:type="spellStart"/>
       <w:r>
         <w:rPr>
           <w:lang w:val="en-US"/>
         </w:rPr>
         <w:t>Kube_pod_container_resource_limits_memory_bytes</w:t>
       </w:r>
+      <w:proofErr w:type="spellEnd"/>
     </w:p>
     <w:p>
       <w:pPr>
@@ -2089,12 +2189,14 @@
         </w:rPr>
         <w:t xml:space="preserve"> </w:t>
       </w:r>
+      <w:proofErr w:type="spellStart"/>
       <w:r>
         <w:rPr>
           <w:lang w:val="en-US"/>
         </w:rPr>
         <w:t>envoy_cluster_upstream_rq_time_bucket</w:t>
       </w:r>
+      <w:proofErr w:type="spellEnd"/>
     </w:p>
     <w:p>
       <w:pPr>
@@ -2108,8 +2210,27 @@
           <w:iCs/>
           <w:lang w:val="en-US"/>
         </w:rPr>
-        <w:t xml:space="preserve">Then compute latency percentiles using PromQL: </w:t>
-      </w:r>
+        <w:t xml:space="preserve">Then compute latency percentiles using </w:t>
+      </w:r>
+      <w:proofErr w:type="spellStart"/>
+      <w:r>
+        <w:rPr>
+          <w:i/>
+          <w:iCs/>
+          <w:lang w:val="en-US"/>
+        </w:rPr>
+        <w:t>PromQL</w:t>
+      </w:r>
+      <w:proofErr w:type="spellEnd"/>
+      <w:r>
+        <w:rPr>
+          <w:i/>
+          <w:iCs/>
+          <w:lang w:val="en-US"/>
+        </w:rPr>
+        <w:t xml:space="preserve">: </w:t>
+      </w:r>
+      <w:proofErr w:type="spellStart"/>
       <w:r>
         <w:rPr>
           <w:lang w:val="en-US"/>
@@ -2121,14 +2242,35 @@
         <w:rPr>
           <w:lang w:val="en-US"/>
         </w:rPr>
-        <w:t>quantile(</w:t>
+        <w:t>quantile</w:t>
+      </w:r>
+      <w:proofErr w:type="spellEnd"/>
+      <w:r>
+        <w:rPr>
+          <w:lang w:val="en-US"/>
+        </w:rPr>
+        <w:t>(</w:t>
       </w:r>
       <w:proofErr w:type="gramEnd"/>
       <w:r>
         <w:rPr>
           <w:lang w:val="en-US"/>
         </w:rPr>
-        <w:t>0.95, rate(envoy_cluster_upstream_rq_time_bucket[5m]))</w:t>
+        <w:t>0.95, rate(</w:t>
+      </w:r>
+      <w:proofErr w:type="spellStart"/>
+      <w:r>
+        <w:rPr>
+          <w:lang w:val="en-US"/>
+        </w:rPr>
+        <w:t>envoy_cluster_upstream_rq_time_bucket</w:t>
+      </w:r>
+      <w:proofErr w:type="spellEnd"/>
+      <w:r>
+        <w:rPr>
+          <w:lang w:val="en-US"/>
+        </w:rPr>
+        <w:t>[5m]))</w:t>
       </w:r>
     </w:p>
     <w:p>
@@ -2150,7 +2292,25 @@
           <w:bCs/>
           <w:lang w:val="en-US"/>
         </w:rPr>
-        <w:t>Option B: Ingress Controller (NGINX, Traefik)</w:t>
+        <w:t xml:space="preserve">Option B: Ingress Controller (NGINX, </w:t>
+      </w:r>
+      <w:proofErr w:type="spellStart"/>
+      <w:r>
+        <w:rPr>
+          <w:b/>
+          <w:bCs/>
+          <w:lang w:val="en-US"/>
+        </w:rPr>
+        <w:t>Traefik</w:t>
+      </w:r>
+      <w:proofErr w:type="spellEnd"/>
+      <w:r>
+        <w:rPr>
+          <w:b/>
+          <w:bCs/>
+          <w:lang w:val="en-US"/>
+        </w:rPr>
+        <w:t>)</w:t>
       </w:r>
     </w:p>
     <w:p>
@@ -2258,7 +2418,25 @@
           <w:bCs/>
           <w:lang w:val="en-US"/>
         </w:rPr>
-        <w:t>Option C: OpenTelemetry Collector Sidecar</w:t>
+        <w:t xml:space="preserve">Option C: </w:t>
+      </w:r>
+      <w:proofErr w:type="spellStart"/>
+      <w:r>
+        <w:rPr>
+          <w:b/>
+          <w:bCs/>
+          <w:lang w:val="en-US"/>
+        </w:rPr>
+        <w:t>OpenTelemetry</w:t>
+      </w:r>
+      <w:proofErr w:type="spellEnd"/>
+      <w:r>
+        <w:rPr>
+          <w:b/>
+          <w:bCs/>
+          <w:lang w:val="en-US"/>
+        </w:rPr>
+        <w:t xml:space="preserve"> Collector Sidecar</w:t>
       </w:r>
     </w:p>
     <w:p>
@@ -2275,7 +2453,21 @@
         <w:rPr>
           <w:lang w:val="en-US"/>
         </w:rPr>
-        <w:t>Deploy an OpenTelemetry collector as a sidecar alongside each app.</w:t>
+        <w:t xml:space="preserve">Deploy an </w:t>
+      </w:r>
+      <w:proofErr w:type="spellStart"/>
+      <w:r>
+        <w:rPr>
+          <w:lang w:val="en-US"/>
+        </w:rPr>
+        <w:t>OpenTelemetry</w:t>
+      </w:r>
+      <w:proofErr w:type="spellEnd"/>
+      <w:r>
+        <w:rPr>
+          <w:lang w:val="en-US"/>
+        </w:rPr>
+        <w:t xml:space="preserve"> collector as a sidecar alongside each app.</w:t>
       </w:r>
     </w:p>
     <w:p>
@@ -2536,7 +2728,21 @@
         <w:rPr>
           <w:lang w:val="en-US"/>
         </w:rPr>
-        <w:t>rate(envoy_cluster_upstream_rq_total[1m])</w:t>
+        <w:t>rate(</w:t>
+      </w:r>
+      <w:proofErr w:type="spellStart"/>
+      <w:r>
+        <w:rPr>
+          <w:lang w:val="en-US"/>
+        </w:rPr>
+        <w:t>envoy_cluster_upstream_rq_total</w:t>
+      </w:r>
+      <w:proofErr w:type="spellEnd"/>
+      <w:r>
+        <w:rPr>
+          <w:lang w:val="en-US"/>
+        </w:rPr>
+        <w:t>[1m])</w:t>
       </w:r>
     </w:p>
     <w:p>
@@ -2549,24 +2755,34 @@
           <w:lang w:val="en-US"/>
         </w:rPr>
       </w:pPr>
+      <w:proofErr w:type="spellStart"/>
       <w:r>
         <w:rPr>
           <w:lang w:val="en-US"/>
         </w:rPr>
         <w:t>envoy_http_downstream_rq_active</w:t>
       </w:r>
-    </w:p>
-    <w:p>
-      <w:pPr>
-        <w:rPr>
-          <w:lang w:val="en-US"/>
-        </w:rPr>
-      </w:pPr>
-      <w:r>
-        <w:rPr>
-          <w:lang w:val="en-US"/>
-        </w:rPr>
-        <w:t>Ii. Ingress metrics:</w:t>
+      <w:proofErr w:type="spellEnd"/>
+    </w:p>
+    <w:p>
+      <w:pPr>
+        <w:rPr>
+          <w:lang w:val="en-US"/>
+        </w:rPr>
+      </w:pPr>
+      <w:proofErr w:type="spellStart"/>
+      <w:r>
+        <w:rPr>
+          <w:lang w:val="en-US"/>
+        </w:rPr>
+        <w:t>Ii</w:t>
+      </w:r>
+      <w:proofErr w:type="spellEnd"/>
+      <w:r>
+        <w:rPr>
+          <w:lang w:val="en-US"/>
+        </w:rPr>
+        <w:t>. Ingress metrics:</w:t>
       </w:r>
     </w:p>
     <w:p>
@@ -2583,7 +2799,21 @@
         <w:rPr>
           <w:lang w:val="en-US"/>
         </w:rPr>
-        <w:t>If requests go through a single entrypoint (e.g., NGINX):</w:t>
+        <w:t xml:space="preserve">If requests go through a single </w:t>
+      </w:r>
+      <w:proofErr w:type="spellStart"/>
+      <w:r>
+        <w:rPr>
+          <w:lang w:val="en-US"/>
+        </w:rPr>
+        <w:t>entrypoint</w:t>
+      </w:r>
+      <w:proofErr w:type="spellEnd"/>
+      <w:r>
+        <w:rPr>
+          <w:lang w:val="en-US"/>
+        </w:rPr>
+        <w:t xml:space="preserve"> (e.g., NGINX):</w:t>
       </w:r>
     </w:p>
     <w:p>
@@ -2596,12 +2826,14 @@
           <w:lang w:val="en-US"/>
         </w:rPr>
       </w:pPr>
+      <w:proofErr w:type="spellStart"/>
       <w:r>
         <w:rPr>
           <w:lang w:val="en-US"/>
         </w:rPr>
         <w:t>nginx_ingress_controller_requests</w:t>
       </w:r>
+      <w:proofErr w:type="spellEnd"/>
     </w:p>
     <w:p>
       <w:pPr>
@@ -2613,12 +2845,14 @@
           <w:lang w:val="en-US"/>
         </w:rPr>
       </w:pPr>
+      <w:proofErr w:type="spellStart"/>
       <w:r>
         <w:rPr>
           <w:lang w:val="en-US"/>
         </w:rPr>
         <w:t>nginx_ingress_controller_request_duration_seconds_bucket</w:t>
       </w:r>
+      <w:proofErr w:type="spellEnd"/>
     </w:p>
     <w:p>
       <w:pPr>
@@ -2800,7 +3034,35 @@
               <w:rPr>
                 <w:lang w:val="en-US"/>
               </w:rPr>
-              <w:t>Scrapes kubelet, cAdvisor, sidecars, ingress, etc.</w:t>
+              <w:t xml:space="preserve">Scrapes </w:t>
+            </w:r>
+            <w:proofErr w:type="spellStart"/>
+            <w:r>
+              <w:rPr>
+                <w:lang w:val="en-US"/>
+              </w:rPr>
+              <w:t>kubelet</w:t>
+            </w:r>
+            <w:proofErr w:type="spellEnd"/>
+            <w:r>
+              <w:rPr>
+                <w:lang w:val="en-US"/>
+              </w:rPr>
+              <w:t xml:space="preserve">, </w:t>
+            </w:r>
+            <w:proofErr w:type="spellStart"/>
+            <w:r>
+              <w:rPr>
+                <w:lang w:val="en-US"/>
+              </w:rPr>
+              <w:t>cAdvisor</w:t>
+            </w:r>
+            <w:proofErr w:type="spellEnd"/>
+            <w:r>
+              <w:rPr>
+                <w:lang w:val="en-US"/>
+              </w:rPr>
+              <w:t>, sidecars, ingress, etc.</w:t>
             </w:r>
           </w:p>
         </w:tc>
@@ -2966,11 +3228,19 @@
                 <w:lang w:val="en-US"/>
               </w:rPr>
             </w:pPr>
+            <w:proofErr w:type="spellStart"/>
             <w:r>
               <w:rPr>
                 <w:lang w:val="en-US"/>
               </w:rPr>
-              <w:t>OpenTelemetry Collector</w:t>
+              <w:t>OpenTelemetry</w:t>
+            </w:r>
+            <w:proofErr w:type="spellEnd"/>
+            <w:r>
+              <w:rPr>
+                <w:lang w:val="en-US"/>
+              </w:rPr>
+              <w:t xml:space="preserve"> Collector</w:t>
             </w:r>
           </w:p>
         </w:tc>
@@ -3033,11 +3303,19 @@
                 <w:lang w:val="en-US"/>
               </w:rPr>
             </w:pPr>
+            <w:proofErr w:type="spellStart"/>
             <w:r>
               <w:rPr>
                 <w:lang w:val="en-US"/>
               </w:rPr>
-              <w:t>kube-state-metrics</w:t>
+              <w:t>kube</w:t>
+            </w:r>
+            <w:proofErr w:type="spellEnd"/>
+            <w:r>
+              <w:rPr>
+                <w:lang w:val="en-US"/>
+              </w:rPr>
+              <w:t>-state-metrics</w:t>
             </w:r>
           </w:p>
         </w:tc>
@@ -3104,8 +3382,16 @@
               <w:rPr>
                 <w:lang w:val="en-US"/>
               </w:rPr>
-              <w:t>Node Exporter / Kubelet</w:t>
+              <w:t xml:space="preserve">Node Exporter / </w:t>
             </w:r>
+            <w:proofErr w:type="spellStart"/>
+            <w:r>
+              <w:rPr>
+                <w:lang w:val="en-US"/>
+              </w:rPr>
+              <w:t>Kubelet</w:t>
+            </w:r>
+            <w:proofErr w:type="spellEnd"/>
           </w:p>
         </w:tc>
         <w:tc>
@@ -3342,12 +3628,28 @@
                 <w:lang w:val="en-US"/>
               </w:rPr>
             </w:pPr>
+            <w:proofErr w:type="spellStart"/>
             <w:r>
               <w:rPr>
                 <w:lang w:val="en-US"/>
               </w:rPr>
-              <w:t>cAdvisor, kubelet</w:t>
+              <w:t>cAdvisor</w:t>
             </w:r>
+            <w:proofErr w:type="spellEnd"/>
+            <w:r>
+              <w:rPr>
+                <w:lang w:val="en-US"/>
+              </w:rPr>
+              <w:t xml:space="preserve">, </w:t>
+            </w:r>
+            <w:proofErr w:type="spellStart"/>
+            <w:r>
+              <w:rPr>
+                <w:lang w:val="en-US"/>
+              </w:rPr>
+              <w:t>kubelet</w:t>
+            </w:r>
+            <w:proofErr w:type="spellEnd"/>
           </w:p>
         </w:tc>
         <w:tc>
@@ -3440,11 +3742,19 @@
                 <w:lang w:val="en-US"/>
               </w:rPr>
             </w:pPr>
+            <w:proofErr w:type="spellStart"/>
             <w:r>
               <w:rPr>
                 <w:lang w:val="en-US"/>
               </w:rPr>
-              <w:t>kube-state-metrics</w:t>
+              <w:t>kube</w:t>
+            </w:r>
+            <w:proofErr w:type="spellEnd"/>
+            <w:r>
+              <w:rPr>
+                <w:lang w:val="en-US"/>
+              </w:rPr>
+              <w:t>-state-metrics</w:t>
             </w:r>
           </w:p>
         </w:tc>
@@ -3640,8 +3950,16 @@
               <w:rPr>
                 <w:lang w:val="en-US"/>
               </w:rPr>
-              <w:t>Envoy / NGINX / Traefik</w:t>
+              <w:t xml:space="preserve">Envoy / NGINX / </w:t>
             </w:r>
+            <w:proofErr w:type="spellStart"/>
+            <w:r>
+              <w:rPr>
+                <w:lang w:val="en-US"/>
+              </w:rPr>
+              <w:t>Traefik</w:t>
+            </w:r>
+            <w:proofErr w:type="spellEnd"/>
           </w:p>
         </w:tc>
         <w:tc>
@@ -3738,8 +4056,16 @@
               <w:rPr>
                 <w:lang w:val="en-US"/>
               </w:rPr>
-              <w:t>Envoy / OpenTelemetry</w:t>
+              <w:t xml:space="preserve">Envoy / </w:t>
             </w:r>
+            <w:proofErr w:type="spellStart"/>
+            <w:r>
+              <w:rPr>
+                <w:lang w:val="en-US"/>
+              </w:rPr>
+              <w:t>OpenTelemetry</w:t>
+            </w:r>
+            <w:proofErr w:type="spellEnd"/>
           </w:p>
         </w:tc>
         <w:tc>
@@ -3784,13 +4110,6 @@
     </w:p>
     <w:p>
       <w:pPr>
-        <w:rPr>
-          <w:lang w:val="en-US"/>
-        </w:rPr>
-      </w:pPr>
-    </w:p>
-    <w:p>
-      <w:pPr>
         <w:pStyle w:val="Heading3"/>
         <w:rPr>
           <w:b/>
@@ -3802,627 +4121,63 @@
         <w:rPr>
           <w:lang w:val="en-US"/>
         </w:rPr>
-        <w:t>2. Dynamic Resource Tuner (Controller)</w:t>
-      </w:r>
-    </w:p>
-    <w:p>
-      <w:pPr>
-        <w:pStyle w:val="Heading4"/>
-        <w:rPr>
-          <w:b/>
-          <w:bCs/>
-          <w:lang w:val="en-US"/>
-        </w:rPr>
-      </w:pPr>
-      <w:r>
-        <w:rPr>
-          <w:lang w:val="en-US"/>
-        </w:rPr>
-        <w:t>Purpose</w:t>
-      </w:r>
-    </w:p>
-    <w:p>
-      <w:pPr>
-        <w:rPr>
-          <w:lang w:val="en-US"/>
-        </w:rPr>
-      </w:pPr>
-      <w:r>
-        <w:rPr>
-          <w:lang w:val="en-US"/>
-        </w:rPr>
-        <w:t>The Dynamic Resource Tuner is a custom Kubernetes controller/operator designed to continuously optimize the CPU and memory resource limits of microservices running in a Kubernetes cluster. It does so in a gradual, feedback-based manner, without needing to define fixed thresholds like Critical Reduction Points (CRPs).</w:t>
-      </w:r>
-    </w:p>
-    <w:p>
-      <w:pPr>
-        <w:rPr>
-          <w:lang w:val="en-US"/>
-        </w:rPr>
-      </w:pPr>
-      <w:r>
-        <w:rPr>
-          <w:lang w:val="en-US"/>
-        </w:rPr>
-        <w:t>Instead, it learns and reacts to observed changes in service performance (e.g., latency) as it adjusts resource allocations, allowing it to optimize for efficiency while maintaining service-level objectives (SLOs).</w:t>
-      </w:r>
-    </w:p>
-    <w:p>
-      <w:pPr>
-        <w:pStyle w:val="Heading4"/>
-        <w:rPr>
-          <w:b/>
-          <w:bCs/>
-          <w:lang w:val="en-US"/>
-        </w:rPr>
-      </w:pPr>
-      <w:r>
-        <w:rPr>
-          <w:lang w:val="en-US"/>
-        </w:rPr>
-        <w:t>Key Functionality</w:t>
-      </w:r>
-    </w:p>
-    <w:p>
-      <w:pPr>
-        <w:numPr>
-          <w:ilvl w:val="0"/>
-          <w:numId w:val="39"/>
-        </w:numPr>
-        <w:rPr>
-          <w:b/>
-          <w:bCs/>
-          <w:lang w:val="en-US"/>
-        </w:rPr>
-      </w:pPr>
-      <w:r>
-        <w:rPr>
-          <w:lang w:val="en-US"/>
-        </w:rPr>
-        <w:t>Periodic Adjustments</w:t>
-      </w:r>
-    </w:p>
-    <w:p>
-      <w:pPr>
-        <w:numPr>
-          <w:ilvl w:val="0"/>
-          <w:numId w:val="40"/>
-        </w:numPr>
-        <w:rPr>
-          <w:lang w:val="en-US"/>
-        </w:rPr>
-      </w:pPr>
-      <w:r>
-        <w:rPr>
-          <w:lang w:val="en-US"/>
-        </w:rPr>
-        <w:t xml:space="preserve">The controller runs in a reconciliation loop - executed every </w:t>
-      </w:r>
-      <w:r>
-        <w:rPr>
-          <w:i/>
-          <w:iCs/>
-          <w:lang w:val="en-US"/>
-        </w:rPr>
-        <w:t>N</w:t>
-      </w:r>
-      <w:r>
-        <w:rPr>
-          <w:lang w:val="en-US"/>
-        </w:rPr>
-        <w:t xml:space="preserve"> </w:t>
+        <w:t xml:space="preserve">2. </w:t>
+      </w:r>
+      <w:r>
+        <w:rPr>
+          <w:lang w:val="en-US"/>
+        </w:rPr>
+        <w:t xml:space="preserve">Online ML Predictor Using </w:t>
       </w:r>
       <w:proofErr w:type="gramStart"/>
       <w:r>
         <w:rPr>
           <w:lang w:val="en-US"/>
         </w:rPr>
-        <w:t>minutes</w:t>
+        <w:t>DARE(</w:t>
       </w:r>
       <w:proofErr w:type="gramEnd"/>
       <w:r>
         <w:rPr>
           <w:lang w:val="en-US"/>
         </w:rPr>
-        <w:t xml:space="preserve"> (e.g., every 5 or 10 minutes).</w:t>
-      </w:r>
-    </w:p>
-    <w:p>
-      <w:pPr>
-        <w:numPr>
-          <w:ilvl w:val="0"/>
-          <w:numId w:val="40"/>
-        </w:numPr>
-        <w:rPr>
-          <w:lang w:val="en-US"/>
-        </w:rPr>
-      </w:pPr>
-      <w:r>
-        <w:rPr>
-          <w:lang w:val="en-US"/>
-        </w:rPr>
-        <w:t>The changes are incremental (e.g., -50m CPU or -64Mi memory) to avoid sharp performance drops.</w:t>
-      </w:r>
-      <w:r>
-        <w:rPr>
-          <w:lang w:val="en-US"/>
-        </w:rPr>
-        <w:br/>
-      </w:r>
-    </w:p>
-    <w:p>
-      <w:pPr>
-        <w:pStyle w:val="ListParagraph"/>
-        <w:numPr>
-          <w:ilvl w:val="0"/>
-          <w:numId w:val="39"/>
-        </w:numPr>
-        <w:rPr>
-          <w:b/>
-          <w:bCs/>
-          <w:lang w:val="en-US"/>
-        </w:rPr>
-      </w:pPr>
-      <w:r>
-        <w:rPr>
-          <w:lang w:val="en-US"/>
-        </w:rPr>
-        <w:t>Adjustment Strategy</w:t>
-      </w:r>
-    </w:p>
-    <w:p>
-      <w:pPr>
-        <w:numPr>
-          <w:ilvl w:val="0"/>
-          <w:numId w:val="42"/>
-        </w:numPr>
-        <w:rPr>
-          <w:lang w:val="en-US"/>
-        </w:rPr>
-      </w:pPr>
-      <w:r>
-        <w:rPr>
-          <w:lang w:val="en-US"/>
-        </w:rPr>
-        <w:t>Direction of adjustment:</w:t>
-      </w:r>
-    </w:p>
-    <w:p>
-      <w:pPr>
-        <w:numPr>
-          <w:ilvl w:val="1"/>
-          <w:numId w:val="42"/>
-        </w:numPr>
-        <w:rPr>
-          <w:lang w:val="en-US"/>
-        </w:rPr>
-      </w:pPr>
-      <w:r>
-        <w:rPr>
-          <w:lang w:val="en-US"/>
-        </w:rPr>
-        <w:t>If resource usage is consistently lower than the current limit → attempt to reduce the limit.</w:t>
-      </w:r>
-    </w:p>
-    <w:p>
-      <w:pPr>
-        <w:numPr>
-          <w:ilvl w:val="1"/>
-          <w:numId w:val="42"/>
-        </w:numPr>
-        <w:rPr>
-          <w:lang w:val="en-US"/>
-        </w:rPr>
-      </w:pPr>
-      <w:r>
-        <w:rPr>
-          <w:lang w:val="en-US"/>
-        </w:rPr>
-        <w:t>If the service is close to its limit or experiencing high latency → maintain or increase the limit.</w:t>
-      </w:r>
-    </w:p>
-    <w:p>
-      <w:pPr>
-        <w:numPr>
-          <w:ilvl w:val="0"/>
-          <w:numId w:val="42"/>
-        </w:numPr>
-        <w:rPr>
-          <w:lang w:val="en-US"/>
-        </w:rPr>
-      </w:pPr>
-      <w:r>
-        <w:rPr>
-          <w:lang w:val="en-US"/>
-        </w:rPr>
-        <w:t>Type of adjustment:</w:t>
-      </w:r>
-    </w:p>
-    <w:p>
-      <w:pPr>
-        <w:numPr>
-          <w:ilvl w:val="1"/>
-          <w:numId w:val="42"/>
-        </w:numPr>
-        <w:rPr>
-          <w:lang w:val="en-US"/>
-        </w:rPr>
-      </w:pPr>
-      <w:r>
-        <w:rPr>
-          <w:lang w:val="en-US"/>
-        </w:rPr>
-        <w:t>Can reduce only CPU, only memory, or both, depending on the usage profile and previous feedback.</w:t>
-      </w:r>
-    </w:p>
-    <w:p>
-      <w:pPr>
-        <w:rPr>
-          <w:lang w:val="en-US"/>
-        </w:rPr>
-      </w:pPr>
-    </w:p>
-    <w:p>
-      <w:pPr>
-        <w:pStyle w:val="Heading4"/>
-        <w:rPr>
-          <w:b/>
-          <w:bCs/>
-          <w:lang w:val="en-US"/>
-        </w:rPr>
-      </w:pPr>
-      <w:r>
-        <w:rPr>
-          <w:lang w:val="en-US"/>
-        </w:rPr>
-        <w:t>Feedback-Based Decision-Making (No CRPs)</w:t>
-      </w:r>
-    </w:p>
-    <w:p>
-      <w:pPr>
-        <w:rPr>
-          <w:lang w:val="en-US"/>
-        </w:rPr>
-      </w:pPr>
-      <w:r>
-        <w:rPr>
-          <w:lang w:val="en-US"/>
-        </w:rPr>
-        <w:t>Instead of relying on static thresholds like CRPs, this controller dynamically calculates:</w:t>
-      </w:r>
-    </w:p>
-    <w:p>
-      <w:pPr>
-        <w:rPr>
-          <w:lang w:val="en-US"/>
-        </w:rPr>
-      </w:pPr>
-      <w:r>
-        <w:rPr>
-          <w:i/>
-          <w:iCs/>
-          <w:lang w:val="en-US"/>
-        </w:rPr>
-        <w:t>delta(latency) / delta(resource)</w:t>
-      </w:r>
-    </w:p>
-    <w:p>
-      <w:pPr>
-        <w:rPr>
-          <w:lang w:val="en-US"/>
-        </w:rPr>
-      </w:pPr>
-      <w:r>
-        <w:rPr>
-          <w:lang w:val="en-US"/>
-        </w:rPr>
-        <w:t>This means:</w:t>
-      </w:r>
-    </w:p>
-    <w:p>
-      <w:pPr>
-        <w:rPr>
-          <w:lang w:val="en-US"/>
-        </w:rPr>
-      </w:pPr>
-      <w:r>
-        <w:rPr>
-          <w:lang w:val="en-US"/>
-        </w:rPr>
-        <w:t>After making an adjustment, it evaluates how much latency changed relative to the amount of resource reduced or added.</w:t>
-      </w:r>
-    </w:p>
-    <w:p>
-      <w:pPr>
-        <w:rPr>
-          <w:lang w:val="en-US"/>
-        </w:rPr>
-      </w:pPr>
-    </w:p>
-    <w:p>
-      <w:pPr>
-        <w:pStyle w:val="Heading4"/>
-        <w:rPr>
-          <w:b/>
-          <w:bCs/>
-          <w:lang w:val="en-US"/>
-        </w:rPr>
-      </w:pPr>
-      <w:r>
-        <w:rPr>
-          <w:lang w:val="en-US"/>
-        </w:rPr>
-        <w:t>Evaluation Scenarios:</w:t>
-      </w:r>
-    </w:p>
-    <w:p>
-      <w:pPr>
-        <w:numPr>
-          <w:ilvl w:val="0"/>
-          <w:numId w:val="43"/>
-        </w:numPr>
-        <w:rPr>
-          <w:lang w:val="en-US"/>
-        </w:rPr>
-      </w:pPr>
-      <w:r>
-        <w:rPr>
-          <w:b/>
-          <w:bCs/>
-          <w:lang w:val="en-US"/>
-        </w:rPr>
-        <w:t>Latency increases significantly (e.g., &gt;10%)</w:t>
-      </w:r>
-      <w:r>
-        <w:rPr>
-          <w:lang w:val="en-US"/>
-        </w:rPr>
-        <w:t>:</w:t>
-      </w:r>
-    </w:p>
-    <w:p>
-      <w:pPr>
-        <w:numPr>
-          <w:ilvl w:val="0"/>
-          <w:numId w:val="44"/>
-        </w:numPr>
-        <w:rPr>
-          <w:lang w:val="en-US"/>
-        </w:rPr>
-      </w:pPr>
-      <w:r>
-        <w:rPr>
-          <w:lang w:val="en-US"/>
-        </w:rPr>
-        <w:t>Interpreted as performance degradation.</w:t>
-      </w:r>
-    </w:p>
-    <w:p>
-      <w:pPr>
-        <w:numPr>
-          <w:ilvl w:val="0"/>
-          <w:numId w:val="44"/>
-        </w:numPr>
-        <w:rPr>
-          <w:lang w:val="en-US"/>
-        </w:rPr>
-      </w:pPr>
-      <w:r>
-        <w:rPr>
-          <w:lang w:val="en-US"/>
-        </w:rPr>
-        <w:t>Rollback the last change to restore stability.</w:t>
-      </w:r>
-    </w:p>
-    <w:p>
-      <w:pPr>
-        <w:numPr>
-          <w:ilvl w:val="0"/>
-          <w:numId w:val="44"/>
-        </w:numPr>
-        <w:rPr>
-          <w:lang w:val="en-US"/>
-        </w:rPr>
-      </w:pPr>
-      <w:r>
-        <w:rPr>
-          <w:lang w:val="en-US"/>
-        </w:rPr>
-        <w:t>Next time, try a smaller step in resource reduction.</w:t>
-      </w:r>
-    </w:p>
-    <w:p>
-      <w:pPr>
-        <w:numPr>
-          <w:ilvl w:val="0"/>
-          <w:numId w:val="44"/>
-        </w:numPr>
-        <w:rPr>
-          <w:lang w:val="en-US"/>
-        </w:rPr>
-      </w:pPr>
-      <w:r>
-        <w:rPr>
-          <w:lang w:val="en-US"/>
-        </w:rPr>
-        <w:t>This is akin to backing off after hitting the edge of a "safe operating region.</w:t>
-      </w:r>
-      <w:r>
-        <w:rPr>
-          <w:lang w:val="en-US"/>
-        </w:rPr>
-        <w:t>”</w:t>
-      </w:r>
-    </w:p>
-    <w:p>
-      <w:pPr>
-        <w:numPr>
-          <w:ilvl w:val="0"/>
-          <w:numId w:val="45"/>
-        </w:numPr>
-        <w:rPr>
-          <w:lang w:val="en-US"/>
-        </w:rPr>
-      </w:pPr>
-      <w:r>
-        <w:rPr>
-          <w:b/>
-          <w:bCs/>
-          <w:lang w:val="en-US"/>
-        </w:rPr>
-        <w:t>Latency remains unchanged or improves</w:t>
-      </w:r>
-      <w:r>
-        <w:rPr>
-          <w:lang w:val="en-US"/>
-        </w:rPr>
-        <w:t>:</w:t>
-      </w:r>
-    </w:p>
-    <w:p>
-      <w:pPr>
-        <w:numPr>
-          <w:ilvl w:val="0"/>
-          <w:numId w:val="46"/>
-        </w:numPr>
-        <w:rPr>
-          <w:lang w:val="en-US"/>
-        </w:rPr>
-      </w:pPr>
-      <w:r>
-        <w:rPr>
-          <w:lang w:val="en-US"/>
-        </w:rPr>
-        <w:t>Indicates that the service was overprovisioned.</w:t>
-      </w:r>
-    </w:p>
-    <w:p>
-      <w:pPr>
-        <w:numPr>
-          <w:ilvl w:val="0"/>
-          <w:numId w:val="46"/>
-        </w:numPr>
-        <w:rPr>
-          <w:lang w:val="en-US"/>
-        </w:rPr>
-      </w:pPr>
-      <w:r>
-        <w:rPr>
-          <w:lang w:val="en-US"/>
-        </w:rPr>
-        <w:t>Continue reducing resource limits step-by-step in the same direction.</w:t>
-      </w:r>
-    </w:p>
-    <w:p>
-      <w:pPr>
-        <w:numPr>
-          <w:ilvl w:val="0"/>
-          <w:numId w:val="46"/>
-        </w:numPr>
-        <w:rPr>
-          <w:lang w:val="en-US"/>
-        </w:rPr>
-      </w:pPr>
-      <w:r>
-        <w:rPr>
-          <w:lang w:val="en-US"/>
-        </w:rPr>
-        <w:t>This iterative hill-climbing approach finds the resource-efficient zone without breaching SLOs.</w:t>
-      </w:r>
-    </w:p>
-    <w:p>
-      <w:pPr>
-        <w:numPr>
-          <w:ilvl w:val="0"/>
-          <w:numId w:val="47"/>
-        </w:numPr>
-        <w:rPr>
-          <w:lang w:val="en-US"/>
-        </w:rPr>
-      </w:pPr>
-      <w:r>
-        <w:rPr>
-          <w:b/>
-          <w:bCs/>
-          <w:lang w:val="en-US"/>
-        </w:rPr>
-        <w:t>Latency shows slight increase but still within threshold (e.g., +5%)</w:t>
-      </w:r>
-      <w:r>
-        <w:rPr>
-          <w:lang w:val="en-US"/>
-        </w:rPr>
-        <w:t>:</w:t>
-      </w:r>
-    </w:p>
-    <w:p>
-      <w:pPr>
-        <w:numPr>
-          <w:ilvl w:val="0"/>
-          <w:numId w:val="48"/>
-        </w:numPr>
-        <w:rPr>
-          <w:lang w:val="en-US"/>
-        </w:rPr>
-      </w:pPr>
-      <w:r>
-        <w:rPr>
-          <w:lang w:val="en-US"/>
-        </w:rPr>
-        <w:t>Could be acceptable if resource savings are substantial.</w:t>
-      </w:r>
-    </w:p>
-    <w:p>
-      <w:pPr>
-        <w:numPr>
-          <w:ilvl w:val="0"/>
-          <w:numId w:val="48"/>
-        </w:numPr>
-        <w:rPr>
-          <w:lang w:val="en-US"/>
-        </w:rPr>
-      </w:pPr>
-      <w:r>
-        <w:rPr>
-          <w:lang w:val="en-US"/>
-        </w:rPr>
-        <w:t>The controller may choose to hold at the current level or explore further cautiously.</w:t>
-      </w:r>
-    </w:p>
-    <w:p>
-      <w:pPr>
-        <w:rPr>
-          <w:lang w:val="en-US"/>
-        </w:rPr>
-      </w:pPr>
-    </w:p>
-    <w:p>
-      <w:pPr>
-        <w:rPr>
-          <w:lang w:val="en-US"/>
-        </w:rPr>
-      </w:pPr>
-    </w:p>
-    <w:p>
-      <w:pPr>
-        <w:rPr>
-          <w:lang w:val="en-US"/>
-        </w:rPr>
-      </w:pPr>
-      <w:r>
-        <w:rPr>
-          <w:lang w:val="en-US"/>
-        </w:rPr>
-        <w:br/>
-      </w:r>
-      <w:r>
-        <w:rPr>
-          <w:lang w:val="en-US"/>
-        </w:rPr>
-        <w:br/>
-      </w:r>
-    </w:p>
-    <w:p/>
+        <w:t xml:space="preserve">Dynamic Adaptive Resource </w:t>
+      </w:r>
+      <w:proofErr w:type="spellStart"/>
+      <w:r>
+        <w:rPr>
+          <w:lang w:val="en-US"/>
+        </w:rPr>
+        <w:t>Estimater</w:t>
+      </w:r>
+      <w:proofErr w:type="spellEnd"/>
+      <w:r>
+        <w:rPr>
+          <w:lang w:val="en-US"/>
+        </w:rPr>
+        <w:t>) Architecture</w:t>
+      </w:r>
+    </w:p>
+    <w:p>
+      <w:pPr>
+        <w:rPr>
+          <w:lang w:val="en-US"/>
+        </w:rPr>
+      </w:pPr>
+      <w:r>
+        <w:rPr>
+          <w:lang w:val="en-US"/>
+        </w:rPr>
+        <w:t>The Online ML Predictor based on the DARE model is a continuously learning and adapting module that eliminates the need for explicitly identifying CRPs (Critical Reduction Points). Instead, it intelligently learns patterns and predicts the optimal CPU and memory resource limits based on real-time observations of load and latency — while staying within SLA boundaries.</w:t>
+      </w:r>
+    </w:p>
+    <w:p>
+      <w:pPr>
+        <w:rPr>
+          <w:lang w:val="en-US"/>
+        </w:rPr>
+      </w:pPr>
+    </w:p>
     <w:sectPr>
       <w:pgSz w:w="12240" w:h="15840"/>
       <w:pgMar w:top="1440" w:right="1440" w:bottom="1440" w:left="1440" w:header="720" w:footer="720" w:gutter="0"/>

</xml_diff>

<commit_message>
Add goals of ml predictor
</commit_message>
<xml_diff>
--- a/Latency Analysis/Solution Architecture.docx
+++ b/Latency Analysis/Solution Architecture.docx
@@ -4178,6 +4178,98 @@
         </w:rPr>
       </w:pPr>
     </w:p>
+    <w:p>
+      <w:pPr>
+        <w:rPr>
+          <w:b/>
+          <w:bCs/>
+          <w:lang w:val="en-US"/>
+        </w:rPr>
+      </w:pPr>
+      <w:r>
+        <w:rPr>
+          <w:b/>
+          <w:bCs/>
+          <w:lang w:val="en-US"/>
+        </w:rPr>
+        <w:t>Primary Goals</w:t>
+      </w:r>
+    </w:p>
+    <w:p>
+      <w:pPr>
+        <w:numPr>
+          <w:ilvl w:val="0"/>
+          <w:numId w:val="49"/>
+        </w:numPr>
+        <w:rPr>
+          <w:lang w:val="en-US"/>
+        </w:rPr>
+      </w:pPr>
+      <w:r>
+        <w:rPr>
+          <w:lang w:val="en-US"/>
+        </w:rPr>
+        <w:t>Predict the "next safe step" for adjusting CPU and memory limits under the current load.</w:t>
+      </w:r>
+    </w:p>
+    <w:p>
+      <w:pPr>
+        <w:numPr>
+          <w:ilvl w:val="0"/>
+          <w:numId w:val="49"/>
+        </w:numPr>
+        <w:rPr>
+          <w:lang w:val="en-US"/>
+        </w:rPr>
+      </w:pPr>
+      <w:r>
+        <w:rPr>
+          <w:lang w:val="en-US"/>
+        </w:rPr>
+        <w:t>Estimate the risk of latency degradation for each candidate resource configuration.</w:t>
+      </w:r>
+    </w:p>
+    <w:p>
+      <w:pPr>
+        <w:numPr>
+          <w:ilvl w:val="0"/>
+          <w:numId w:val="49"/>
+        </w:numPr>
+        <w:rPr>
+          <w:lang w:val="en-US"/>
+        </w:rPr>
+      </w:pPr>
+      <w:r>
+        <w:rPr>
+          <w:lang w:val="en-US"/>
+        </w:rPr>
+        <w:t>Continuously learn from live traffic, gradually improving predictions.</w:t>
+      </w:r>
+    </w:p>
+    <w:p>
+      <w:pPr>
+        <w:numPr>
+          <w:ilvl w:val="0"/>
+          <w:numId w:val="49"/>
+        </w:numPr>
+        <w:rPr>
+          <w:lang w:val="en-US"/>
+        </w:rPr>
+      </w:pPr>
+      <w:r>
+        <w:rPr>
+          <w:lang w:val="en-US"/>
+        </w:rPr>
+        <w:t>Adapt to changing usage patterns, workloads, and traffic profiles without retraining from scratch.</w:t>
+      </w:r>
+    </w:p>
+    <w:p>
+      <w:pPr>
+        <w:rPr>
+          <w:lang w:val="en-US"/>
+        </w:rPr>
+      </w:pPr>
+    </w:p>
     <w:sectPr>
       <w:pgSz w:w="12240" w:h="15840"/>
       <w:pgMar w:top="1440" w:right="1440" w:bottom="1440" w:left="1440" w:header="720" w:footer="720" w:gutter="0"/>
@@ -8152,6 +8244,155 @@
     </w:lvl>
   </w:abstractNum>
   <w:abstractNum w:abstractNumId="29" w15:restartNumberingAfterBreak="0">
+    <w:nsid w:val="56A67868"/>
+    <w:multiLevelType w:val="multilevel"/>
+    <w:tmpl w:val="149294E0"/>
+    <w:lvl w:ilvl="0">
+      <w:start w:val="1"/>
+      <w:numFmt w:val="bullet"/>
+      <w:lvlText w:val=""/>
+      <w:lvlJc w:val="left"/>
+      <w:pPr>
+        <w:tabs>
+          <w:tab w:val="num" w:pos="720"/>
+        </w:tabs>
+        <w:ind w:left="720" w:hanging="360"/>
+      </w:pPr>
+      <w:rPr>
+        <w:rFonts w:ascii="Symbol" w:hAnsi="Symbol" w:hint="default"/>
+        <w:sz w:val="20"/>
+      </w:rPr>
+    </w:lvl>
+    <w:lvl w:ilvl="1" w:tentative="1">
+      <w:start w:val="1"/>
+      <w:numFmt w:val="bullet"/>
+      <w:lvlText w:val="o"/>
+      <w:lvlJc w:val="left"/>
+      <w:pPr>
+        <w:tabs>
+          <w:tab w:val="num" w:pos="1440"/>
+        </w:tabs>
+        <w:ind w:left="1440" w:hanging="360"/>
+      </w:pPr>
+      <w:rPr>
+        <w:rFonts w:ascii="Courier New" w:hAnsi="Courier New" w:hint="default"/>
+        <w:sz w:val="20"/>
+      </w:rPr>
+    </w:lvl>
+    <w:lvl w:ilvl="2" w:tentative="1">
+      <w:start w:val="1"/>
+      <w:numFmt w:val="bullet"/>
+      <w:lvlText w:val=""/>
+      <w:lvlJc w:val="left"/>
+      <w:pPr>
+        <w:tabs>
+          <w:tab w:val="num" w:pos="2160"/>
+        </w:tabs>
+        <w:ind w:left="2160" w:hanging="360"/>
+      </w:pPr>
+      <w:rPr>
+        <w:rFonts w:ascii="Wingdings" w:hAnsi="Wingdings" w:hint="default"/>
+        <w:sz w:val="20"/>
+      </w:rPr>
+    </w:lvl>
+    <w:lvl w:ilvl="3" w:tentative="1">
+      <w:start w:val="1"/>
+      <w:numFmt w:val="bullet"/>
+      <w:lvlText w:val=""/>
+      <w:lvlJc w:val="left"/>
+      <w:pPr>
+        <w:tabs>
+          <w:tab w:val="num" w:pos="2880"/>
+        </w:tabs>
+        <w:ind w:left="2880" w:hanging="360"/>
+      </w:pPr>
+      <w:rPr>
+        <w:rFonts w:ascii="Wingdings" w:hAnsi="Wingdings" w:hint="default"/>
+        <w:sz w:val="20"/>
+      </w:rPr>
+    </w:lvl>
+    <w:lvl w:ilvl="4" w:tentative="1">
+      <w:start w:val="1"/>
+      <w:numFmt w:val="bullet"/>
+      <w:lvlText w:val=""/>
+      <w:lvlJc w:val="left"/>
+      <w:pPr>
+        <w:tabs>
+          <w:tab w:val="num" w:pos="3600"/>
+        </w:tabs>
+        <w:ind w:left="3600" w:hanging="360"/>
+      </w:pPr>
+      <w:rPr>
+        <w:rFonts w:ascii="Wingdings" w:hAnsi="Wingdings" w:hint="default"/>
+        <w:sz w:val="20"/>
+      </w:rPr>
+    </w:lvl>
+    <w:lvl w:ilvl="5" w:tentative="1">
+      <w:start w:val="1"/>
+      <w:numFmt w:val="bullet"/>
+      <w:lvlText w:val=""/>
+      <w:lvlJc w:val="left"/>
+      <w:pPr>
+        <w:tabs>
+          <w:tab w:val="num" w:pos="4320"/>
+        </w:tabs>
+        <w:ind w:left="4320" w:hanging="360"/>
+      </w:pPr>
+      <w:rPr>
+        <w:rFonts w:ascii="Wingdings" w:hAnsi="Wingdings" w:hint="default"/>
+        <w:sz w:val="20"/>
+      </w:rPr>
+    </w:lvl>
+    <w:lvl w:ilvl="6" w:tentative="1">
+      <w:start w:val="1"/>
+      <w:numFmt w:val="bullet"/>
+      <w:lvlText w:val=""/>
+      <w:lvlJc w:val="left"/>
+      <w:pPr>
+        <w:tabs>
+          <w:tab w:val="num" w:pos="5040"/>
+        </w:tabs>
+        <w:ind w:left="5040" w:hanging="360"/>
+      </w:pPr>
+      <w:rPr>
+        <w:rFonts w:ascii="Wingdings" w:hAnsi="Wingdings" w:hint="default"/>
+        <w:sz w:val="20"/>
+      </w:rPr>
+    </w:lvl>
+    <w:lvl w:ilvl="7" w:tentative="1">
+      <w:start w:val="1"/>
+      <w:numFmt w:val="bullet"/>
+      <w:lvlText w:val=""/>
+      <w:lvlJc w:val="left"/>
+      <w:pPr>
+        <w:tabs>
+          <w:tab w:val="num" w:pos="5760"/>
+        </w:tabs>
+        <w:ind w:left="5760" w:hanging="360"/>
+      </w:pPr>
+      <w:rPr>
+        <w:rFonts w:ascii="Wingdings" w:hAnsi="Wingdings" w:hint="default"/>
+        <w:sz w:val="20"/>
+      </w:rPr>
+    </w:lvl>
+    <w:lvl w:ilvl="8" w:tentative="1">
+      <w:start w:val="1"/>
+      <w:numFmt w:val="bullet"/>
+      <w:lvlText w:val=""/>
+      <w:lvlJc w:val="left"/>
+      <w:pPr>
+        <w:tabs>
+          <w:tab w:val="num" w:pos="6480"/>
+        </w:tabs>
+        <w:ind w:left="6480" w:hanging="360"/>
+      </w:pPr>
+      <w:rPr>
+        <w:rFonts w:ascii="Wingdings" w:hAnsi="Wingdings" w:hint="default"/>
+        <w:sz w:val="20"/>
+      </w:rPr>
+    </w:lvl>
+  </w:abstractNum>
+  <w:abstractNum w:abstractNumId="30" w15:restartNumberingAfterBreak="0">
     <w:nsid w:val="5CDE07DA"/>
     <w:multiLevelType w:val="multilevel"/>
     <w:tmpl w:val="B1823B8E"/>
@@ -8300,7 +8541,7 @@
       </w:rPr>
     </w:lvl>
   </w:abstractNum>
-  <w:abstractNum w:abstractNumId="30" w15:restartNumberingAfterBreak="0">
+  <w:abstractNum w:abstractNumId="31" w15:restartNumberingAfterBreak="0">
     <w:nsid w:val="5CE51A28"/>
     <w:multiLevelType w:val="multilevel"/>
     <w:tmpl w:val="6A14F4F0"/>
@@ -8449,7 +8690,7 @@
       </w:rPr>
     </w:lvl>
   </w:abstractNum>
-  <w:abstractNum w:abstractNumId="31" w15:restartNumberingAfterBreak="0">
+  <w:abstractNum w:abstractNumId="32" w15:restartNumberingAfterBreak="0">
     <w:nsid w:val="5DBC3FC5"/>
     <w:multiLevelType w:val="multilevel"/>
     <w:tmpl w:val="2EFC06C2"/>
@@ -8598,7 +8839,7 @@
       </w:rPr>
     </w:lvl>
   </w:abstractNum>
-  <w:abstractNum w:abstractNumId="32" w15:restartNumberingAfterBreak="0">
+  <w:abstractNum w:abstractNumId="33" w15:restartNumberingAfterBreak="0">
     <w:nsid w:val="5F365C35"/>
     <w:multiLevelType w:val="multilevel"/>
     <w:tmpl w:val="4F8AFB88"/>
@@ -8747,7 +8988,7 @@
       </w:rPr>
     </w:lvl>
   </w:abstractNum>
-  <w:abstractNum w:abstractNumId="33" w15:restartNumberingAfterBreak="0">
+  <w:abstractNum w:abstractNumId="34" w15:restartNumberingAfterBreak="0">
     <w:nsid w:val="604D3590"/>
     <w:multiLevelType w:val="multilevel"/>
     <w:tmpl w:val="4866E582"/>
@@ -8860,7 +9101,7 @@
       </w:pPr>
     </w:lvl>
   </w:abstractNum>
-  <w:abstractNum w:abstractNumId="34" w15:restartNumberingAfterBreak="0">
+  <w:abstractNum w:abstractNumId="35" w15:restartNumberingAfterBreak="0">
     <w:nsid w:val="62286744"/>
     <w:multiLevelType w:val="multilevel"/>
     <w:tmpl w:val="F26E0D80"/>
@@ -8973,7 +9214,7 @@
       </w:pPr>
     </w:lvl>
   </w:abstractNum>
-  <w:abstractNum w:abstractNumId="35" w15:restartNumberingAfterBreak="0">
+  <w:abstractNum w:abstractNumId="36" w15:restartNumberingAfterBreak="0">
     <w:nsid w:val="639D42DB"/>
     <w:multiLevelType w:val="multilevel"/>
     <w:tmpl w:val="3F865BB2"/>
@@ -9122,7 +9363,7 @@
       </w:rPr>
     </w:lvl>
   </w:abstractNum>
-  <w:abstractNum w:abstractNumId="36" w15:restartNumberingAfterBreak="0">
+  <w:abstractNum w:abstractNumId="37" w15:restartNumberingAfterBreak="0">
     <w:nsid w:val="63C24481"/>
     <w:multiLevelType w:val="multilevel"/>
     <w:tmpl w:val="911A1C4E"/>
@@ -9235,7 +9476,7 @@
       </w:pPr>
     </w:lvl>
   </w:abstractNum>
-  <w:abstractNum w:abstractNumId="37" w15:restartNumberingAfterBreak="0">
+  <w:abstractNum w:abstractNumId="38" w15:restartNumberingAfterBreak="0">
     <w:nsid w:val="63F447B0"/>
     <w:multiLevelType w:val="multilevel"/>
     <w:tmpl w:val="F42494F0"/>
@@ -9384,7 +9625,7 @@
       </w:rPr>
     </w:lvl>
   </w:abstractNum>
-  <w:abstractNum w:abstractNumId="38" w15:restartNumberingAfterBreak="0">
+  <w:abstractNum w:abstractNumId="39" w15:restartNumberingAfterBreak="0">
     <w:nsid w:val="6414230E"/>
     <w:multiLevelType w:val="multilevel"/>
     <w:tmpl w:val="07D82616"/>
@@ -9533,7 +9774,7 @@
       </w:rPr>
     </w:lvl>
   </w:abstractNum>
-  <w:abstractNum w:abstractNumId="39" w15:restartNumberingAfterBreak="0">
+  <w:abstractNum w:abstractNumId="40" w15:restartNumberingAfterBreak="0">
     <w:nsid w:val="665479B1"/>
     <w:multiLevelType w:val="multilevel"/>
     <w:tmpl w:val="A5982E3A"/>
@@ -9646,7 +9887,7 @@
       </w:pPr>
     </w:lvl>
   </w:abstractNum>
-  <w:abstractNum w:abstractNumId="40" w15:restartNumberingAfterBreak="0">
+  <w:abstractNum w:abstractNumId="41" w15:restartNumberingAfterBreak="0">
     <w:nsid w:val="67805486"/>
     <w:multiLevelType w:val="multilevel"/>
     <w:tmpl w:val="E34C74DA"/>
@@ -9759,7 +10000,7 @@
       </w:pPr>
     </w:lvl>
   </w:abstractNum>
-  <w:abstractNum w:abstractNumId="41" w15:restartNumberingAfterBreak="0">
+  <w:abstractNum w:abstractNumId="42" w15:restartNumberingAfterBreak="0">
     <w:nsid w:val="67BD0D87"/>
     <w:multiLevelType w:val="multilevel"/>
     <w:tmpl w:val="6C183ECE"/>
@@ -9908,7 +10149,7 @@
       </w:rPr>
     </w:lvl>
   </w:abstractNum>
-  <w:abstractNum w:abstractNumId="42" w15:restartNumberingAfterBreak="0">
+  <w:abstractNum w:abstractNumId="43" w15:restartNumberingAfterBreak="0">
     <w:nsid w:val="6A7717CE"/>
     <w:multiLevelType w:val="multilevel"/>
     <w:tmpl w:val="EC46DF36"/>
@@ -10057,7 +10298,7 @@
       </w:rPr>
     </w:lvl>
   </w:abstractNum>
-  <w:abstractNum w:abstractNumId="43" w15:restartNumberingAfterBreak="0">
+  <w:abstractNum w:abstractNumId="44" w15:restartNumberingAfterBreak="0">
     <w:nsid w:val="6EC84CB7"/>
     <w:multiLevelType w:val="hybridMultilevel"/>
     <w:tmpl w:val="0B506C3C"/>
@@ -10146,7 +10387,7 @@
       </w:pPr>
     </w:lvl>
   </w:abstractNum>
-  <w:abstractNum w:abstractNumId="44" w15:restartNumberingAfterBreak="0">
+  <w:abstractNum w:abstractNumId="45" w15:restartNumberingAfterBreak="0">
     <w:nsid w:val="75BF69CA"/>
     <w:multiLevelType w:val="multilevel"/>
     <w:tmpl w:val="8AD8E296"/>
@@ -10295,7 +10536,7 @@
       </w:rPr>
     </w:lvl>
   </w:abstractNum>
-  <w:abstractNum w:abstractNumId="45" w15:restartNumberingAfterBreak="0">
+  <w:abstractNum w:abstractNumId="46" w15:restartNumberingAfterBreak="0">
     <w:nsid w:val="772A5977"/>
     <w:multiLevelType w:val="multilevel"/>
     <w:tmpl w:val="DB0AAFAE"/>
@@ -10444,7 +10685,7 @@
       </w:rPr>
     </w:lvl>
   </w:abstractNum>
-  <w:abstractNum w:abstractNumId="46" w15:restartNumberingAfterBreak="0">
+  <w:abstractNum w:abstractNumId="47" w15:restartNumberingAfterBreak="0">
     <w:nsid w:val="78AC1EE5"/>
     <w:multiLevelType w:val="multilevel"/>
     <w:tmpl w:val="BF54B334"/>
@@ -10593,7 +10834,7 @@
       </w:rPr>
     </w:lvl>
   </w:abstractNum>
-  <w:abstractNum w:abstractNumId="47" w15:restartNumberingAfterBreak="0">
+  <w:abstractNum w:abstractNumId="48" w15:restartNumberingAfterBreak="0">
     <w:nsid w:val="7AA25EEC"/>
     <w:multiLevelType w:val="multilevel"/>
     <w:tmpl w:val="B5C604AA"/>
@@ -10707,7 +10948,7 @@
     </w:lvl>
   </w:abstractNum>
   <w:num w:numId="1" w16cid:durableId="169955040">
-    <w:abstractNumId w:val="45"/>
+    <w:abstractNumId w:val="46"/>
   </w:num>
   <w:num w:numId="2" w16cid:durableId="1450926641">
     <w:abstractNumId w:val="10"/>
@@ -10716,7 +10957,7 @@
     <w:abstractNumId w:val="25"/>
   </w:num>
   <w:num w:numId="4" w16cid:durableId="1087264787">
-    <w:abstractNumId w:val="36"/>
+    <w:abstractNumId w:val="37"/>
     <w:lvlOverride w:ilvl="0">
       <w:lvl w:ilvl="0">
         <w:numFmt w:val="decimal"/>
@@ -10726,10 +10967,10 @@
     </w:lvlOverride>
   </w:num>
   <w:num w:numId="5" w16cid:durableId="748431124">
-    <w:abstractNumId w:val="32"/>
+    <w:abstractNumId w:val="33"/>
   </w:num>
   <w:num w:numId="6" w16cid:durableId="1536456503">
-    <w:abstractNumId w:val="40"/>
+    <w:abstractNumId w:val="41"/>
     <w:lvlOverride w:ilvl="0">
       <w:lvl w:ilvl="0">
         <w:numFmt w:val="decimal"/>
@@ -10739,7 +10980,7 @@
     </w:lvlOverride>
   </w:num>
   <w:num w:numId="7" w16cid:durableId="255604169">
-    <w:abstractNumId w:val="44"/>
+    <w:abstractNumId w:val="45"/>
   </w:num>
   <w:num w:numId="8" w16cid:durableId="1524249707">
     <w:abstractNumId w:val="14"/>
@@ -10755,13 +10996,13 @@
     <w:abstractNumId w:val="11"/>
   </w:num>
   <w:num w:numId="10" w16cid:durableId="985472665">
-    <w:abstractNumId w:val="43"/>
+    <w:abstractNumId w:val="44"/>
   </w:num>
   <w:num w:numId="11" w16cid:durableId="1783332703">
     <w:abstractNumId w:val="20"/>
   </w:num>
   <w:num w:numId="12" w16cid:durableId="313796474">
-    <w:abstractNumId w:val="34"/>
+    <w:abstractNumId w:val="35"/>
   </w:num>
   <w:num w:numId="13" w16cid:durableId="1185250422">
     <w:abstractNumId w:val="13"/>
@@ -10773,13 +11014,13 @@
     <w:abstractNumId w:val="4"/>
   </w:num>
   <w:num w:numId="16" w16cid:durableId="1261179069">
-    <w:abstractNumId w:val="31"/>
+    <w:abstractNumId w:val="32"/>
   </w:num>
   <w:num w:numId="17" w16cid:durableId="1972442974">
     <w:abstractNumId w:val="12"/>
   </w:num>
   <w:num w:numId="18" w16cid:durableId="1515878939">
-    <w:abstractNumId w:val="42"/>
+    <w:abstractNumId w:val="43"/>
   </w:num>
   <w:num w:numId="19" w16cid:durableId="33701099">
     <w:abstractNumId w:val="16"/>
@@ -10794,7 +11035,7 @@
     <w:abstractNumId w:val="7"/>
   </w:num>
   <w:num w:numId="23" w16cid:durableId="712314648">
-    <w:abstractNumId w:val="35"/>
+    <w:abstractNumId w:val="36"/>
   </w:num>
   <w:num w:numId="24" w16cid:durableId="877007963">
     <w:abstractNumId w:val="19"/>
@@ -10821,13 +11062,13 @@
     <w:abstractNumId w:val="0"/>
   </w:num>
   <w:num w:numId="32" w16cid:durableId="1251626374">
-    <w:abstractNumId w:val="38"/>
+    <w:abstractNumId w:val="39"/>
   </w:num>
   <w:num w:numId="33" w16cid:durableId="486213697">
-    <w:abstractNumId w:val="30"/>
+    <w:abstractNumId w:val="31"/>
   </w:num>
   <w:num w:numId="34" w16cid:durableId="897205560">
-    <w:abstractNumId w:val="39"/>
+    <w:abstractNumId w:val="40"/>
     <w:lvlOverride w:ilvl="0">
       <w:lvl w:ilvl="0">
         <w:numFmt w:val="decimal"/>
@@ -10843,16 +11084,16 @@
     <w:abstractNumId w:val="6"/>
   </w:num>
   <w:num w:numId="37" w16cid:durableId="796030722">
-    <w:abstractNumId w:val="46"/>
+    <w:abstractNumId w:val="47"/>
   </w:num>
   <w:num w:numId="38" w16cid:durableId="1584870896">
-    <w:abstractNumId w:val="41"/>
+    <w:abstractNumId w:val="42"/>
   </w:num>
   <w:num w:numId="39" w16cid:durableId="798305728">
-    <w:abstractNumId w:val="33"/>
+    <w:abstractNumId w:val="34"/>
   </w:num>
   <w:num w:numId="40" w16cid:durableId="753816852">
-    <w:abstractNumId w:val="37"/>
+    <w:abstractNumId w:val="38"/>
   </w:num>
   <w:num w:numId="41" w16cid:durableId="823425625">
     <w:abstractNumId w:val="15"/>
@@ -10874,7 +11115,7 @@
     <w:abstractNumId w:val="5"/>
   </w:num>
   <w:num w:numId="45" w16cid:durableId="818962596">
-    <w:abstractNumId w:val="47"/>
+    <w:abstractNumId w:val="48"/>
     <w:lvlOverride w:ilvl="0">
       <w:lvl w:ilvl="0">
         <w:numFmt w:val="decimal"/>
@@ -10884,7 +11125,7 @@
     </w:lvlOverride>
   </w:num>
   <w:num w:numId="46" w16cid:durableId="560333979">
-    <w:abstractNumId w:val="29"/>
+    <w:abstractNumId w:val="30"/>
   </w:num>
   <w:num w:numId="47" w16cid:durableId="878779911">
     <w:abstractNumId w:val="26"/>
@@ -10898,6 +11139,9 @@
   </w:num>
   <w:num w:numId="48" w16cid:durableId="1964462942">
     <w:abstractNumId w:val="27"/>
+  </w:num>
+  <w:num w:numId="49" w16cid:durableId="1837189843">
+    <w:abstractNumId w:val="29"/>
   </w:num>
 </w:numbering>
 </file>

</xml_diff>

<commit_message>
Add overview ofr trend learners
</commit_message>
<xml_diff>
--- a/Latency Analysis/Solution Architecture.docx
+++ b/Latency Analysis/Solution Architecture.docx
@@ -4330,14 +4330,40 @@
         <w:rPr>
           <w:lang w:val="en-US"/>
         </w:rPr>
-        <w:t>These are lightweight online regressors (e.g., Online Linear Regression or EMA-augmented models) that:</w:t>
+        <w:t>The Trend Learners (TL) component is the foundational intelligence layer of the DARE system. Its job is to model, track, and predict how microservice resource consumption evolves over time, under varying load conditions. It doesn’t just react to spikes or drops in usage — it proactively learns temporal trends and estimates safe operating zones, which is essential for stable and efficient resource management.</w:t>
+      </w:r>
+    </w:p>
+    <w:p>
+      <w:pPr>
+        <w:rPr>
+          <w:lang w:val="en-US"/>
+        </w:rPr>
+      </w:pPr>
+      <w:r>
+        <w:rPr>
+          <w:lang w:val="en-US"/>
+        </w:rPr>
+        <w:t>Trend Learners use online regression models or Exponential Moving Average (EMA)-enhanced predictors to learn the mapping:</w:t>
+      </w:r>
+    </w:p>
+    <w:p>
+      <w:pPr>
+        <w:rPr>
+          <w:lang w:val="en-US"/>
+        </w:rPr>
+      </w:pPr>
+      <w:r>
+        <w:rPr>
+          <w:lang w:val="en-US"/>
+        </w:rPr>
+        <w:t>This includes:</w:t>
       </w:r>
     </w:p>
     <w:p>
       <w:pPr>
         <w:numPr>
           <w:ilvl w:val="0"/>
-          <w:numId w:val="51"/>
+          <w:numId w:val="54"/>
         </w:numPr>
         <w:rPr>
           <w:lang w:val="en-US"/>
@@ -4347,14 +4373,14 @@
         <w:rPr>
           <w:lang w:val="en-US"/>
         </w:rPr>
-        <w:t>Model the relationship between current load (CPU/memory usage, request rate) and required resources.</w:t>
+        <w:t>How CPU and memory usage scale with changes in incoming request rate.</w:t>
       </w:r>
     </w:p>
     <w:p>
       <w:pPr>
         <w:numPr>
           <w:ilvl w:val="0"/>
-          <w:numId w:val="51"/>
+          <w:numId w:val="54"/>
         </w:numPr>
         <w:rPr>
           <w:lang w:val="en-US"/>
@@ -4364,43 +4390,28 @@
         <w:rPr>
           <w:lang w:val="en-US"/>
         </w:rPr>
-        <w:t xml:space="preserve">Learn the direction and speed of change — are we overprovisioned or </w:t>
+        <w:t xml:space="preserve">Whether the current limits are higher or lower than needed (overprovisioning vs </w:t>
       </w:r>
       <w:proofErr w:type="spellStart"/>
       <w:r>
         <w:rPr>
           <w:lang w:val="en-US"/>
         </w:rPr>
-        <w:t>underprovisioned</w:t>
+        <w:t>underprovisioning</w:t>
       </w:r>
       <w:proofErr w:type="spellEnd"/>
       <w:r>
         <w:rPr>
           <w:lang w:val="en-US"/>
         </w:rPr>
-        <w:t>?</w:t>
-      </w:r>
-    </w:p>
-    <w:p>
-      <w:pPr>
-        <w:rPr>
-          <w:lang w:val="en-US"/>
-        </w:rPr>
-      </w:pPr>
-      <w:r>
-        <w:rPr>
-          <w:b/>
-          <w:bCs/>
-          <w:lang w:val="en-US"/>
-        </w:rPr>
-        <w:t>Inputs:</w:t>
+        <w:t>).</w:t>
       </w:r>
     </w:p>
     <w:p>
       <w:pPr>
         <w:numPr>
           <w:ilvl w:val="0"/>
-          <w:numId w:val="52"/>
+          <w:numId w:val="54"/>
         </w:numPr>
         <w:rPr>
           <w:lang w:val="en-US"/>
@@ -4410,95 +4421,7 @@
         <w:rPr>
           <w:lang w:val="en-US"/>
         </w:rPr>
-        <w:t>CPU usage, memory usage</w:t>
-      </w:r>
-    </w:p>
-    <w:p>
-      <w:pPr>
-        <w:numPr>
-          <w:ilvl w:val="0"/>
-          <w:numId w:val="52"/>
-        </w:numPr>
-        <w:rPr>
-          <w:lang w:val="en-US"/>
-        </w:rPr>
-      </w:pPr>
-      <w:r>
-        <w:rPr>
-          <w:lang w:val="en-US"/>
-        </w:rPr>
-        <w:t>Request rate</w:t>
-      </w:r>
-    </w:p>
-    <w:p>
-      <w:pPr>
-        <w:numPr>
-          <w:ilvl w:val="0"/>
-          <w:numId w:val="52"/>
-        </w:numPr>
-        <w:rPr>
-          <w:lang w:val="en-US"/>
-        </w:rPr>
-      </w:pPr>
-      <w:r>
-        <w:rPr>
-          <w:lang w:val="en-US"/>
-        </w:rPr>
-        <w:t>Current CPU/memory limits</w:t>
-      </w:r>
-    </w:p>
-    <w:p>
-      <w:pPr>
-        <w:rPr>
-          <w:lang w:val="en-US"/>
-        </w:rPr>
-      </w:pPr>
-    </w:p>
-    <w:p>
-      <w:pPr>
-        <w:rPr>
-          <w:lang w:val="en-US"/>
-        </w:rPr>
-      </w:pPr>
-      <w:r>
-        <w:rPr>
-          <w:lang w:val="en-US"/>
-        </w:rPr>
-        <w:t>Outputs:</w:t>
-      </w:r>
-    </w:p>
-    <w:p>
-      <w:pPr>
-        <w:numPr>
-          <w:ilvl w:val="0"/>
-          <w:numId w:val="53"/>
-        </w:numPr>
-        <w:rPr>
-          <w:lang w:val="en-US"/>
-        </w:rPr>
-      </w:pPr>
-      <w:r>
-        <w:rPr>
-          <w:lang w:val="en-US"/>
-        </w:rPr>
-        <w:t>Estimated future usage for CPU and memory</w:t>
-      </w:r>
-    </w:p>
-    <w:p>
-      <w:pPr>
-        <w:numPr>
-          <w:ilvl w:val="0"/>
-          <w:numId w:val="53"/>
-        </w:numPr>
-        <w:rPr>
-          <w:lang w:val="en-US"/>
-        </w:rPr>
-      </w:pPr>
-      <w:r>
-        <w:rPr>
-          <w:lang w:val="en-US"/>
-        </w:rPr>
-        <w:t>Suggests resource ranges for safe reductions</w:t>
+        <w:t>How fast or slowly the resource demand is trending (e.g., is memory steadily increasing, or spiking erratically?).</w:t>
       </w:r>
     </w:p>
     <w:p>
@@ -6951,6 +6874,155 @@
     </w:lvl>
   </w:abstractNum>
   <w:abstractNum w:abstractNumId="18" w15:restartNumberingAfterBreak="0">
+    <w:nsid w:val="30461B77"/>
+    <w:multiLevelType w:val="multilevel"/>
+    <w:tmpl w:val="A3348A90"/>
+    <w:lvl w:ilvl="0">
+      <w:start w:val="1"/>
+      <w:numFmt w:val="bullet"/>
+      <w:lvlText w:val=""/>
+      <w:lvlJc w:val="left"/>
+      <w:pPr>
+        <w:tabs>
+          <w:tab w:val="num" w:pos="720"/>
+        </w:tabs>
+        <w:ind w:left="720" w:hanging="360"/>
+      </w:pPr>
+      <w:rPr>
+        <w:rFonts w:ascii="Symbol" w:hAnsi="Symbol" w:hint="default"/>
+        <w:sz w:val="20"/>
+      </w:rPr>
+    </w:lvl>
+    <w:lvl w:ilvl="1" w:tentative="1">
+      <w:start w:val="1"/>
+      <w:numFmt w:val="bullet"/>
+      <w:lvlText w:val="o"/>
+      <w:lvlJc w:val="left"/>
+      <w:pPr>
+        <w:tabs>
+          <w:tab w:val="num" w:pos="1440"/>
+        </w:tabs>
+        <w:ind w:left="1440" w:hanging="360"/>
+      </w:pPr>
+      <w:rPr>
+        <w:rFonts w:ascii="Courier New" w:hAnsi="Courier New" w:hint="default"/>
+        <w:sz w:val="20"/>
+      </w:rPr>
+    </w:lvl>
+    <w:lvl w:ilvl="2" w:tentative="1">
+      <w:start w:val="1"/>
+      <w:numFmt w:val="bullet"/>
+      <w:lvlText w:val=""/>
+      <w:lvlJc w:val="left"/>
+      <w:pPr>
+        <w:tabs>
+          <w:tab w:val="num" w:pos="2160"/>
+        </w:tabs>
+        <w:ind w:left="2160" w:hanging="360"/>
+      </w:pPr>
+      <w:rPr>
+        <w:rFonts w:ascii="Wingdings" w:hAnsi="Wingdings" w:hint="default"/>
+        <w:sz w:val="20"/>
+      </w:rPr>
+    </w:lvl>
+    <w:lvl w:ilvl="3" w:tentative="1">
+      <w:start w:val="1"/>
+      <w:numFmt w:val="bullet"/>
+      <w:lvlText w:val=""/>
+      <w:lvlJc w:val="left"/>
+      <w:pPr>
+        <w:tabs>
+          <w:tab w:val="num" w:pos="2880"/>
+        </w:tabs>
+        <w:ind w:left="2880" w:hanging="360"/>
+      </w:pPr>
+      <w:rPr>
+        <w:rFonts w:ascii="Wingdings" w:hAnsi="Wingdings" w:hint="default"/>
+        <w:sz w:val="20"/>
+      </w:rPr>
+    </w:lvl>
+    <w:lvl w:ilvl="4" w:tentative="1">
+      <w:start w:val="1"/>
+      <w:numFmt w:val="bullet"/>
+      <w:lvlText w:val=""/>
+      <w:lvlJc w:val="left"/>
+      <w:pPr>
+        <w:tabs>
+          <w:tab w:val="num" w:pos="3600"/>
+        </w:tabs>
+        <w:ind w:left="3600" w:hanging="360"/>
+      </w:pPr>
+      <w:rPr>
+        <w:rFonts w:ascii="Wingdings" w:hAnsi="Wingdings" w:hint="default"/>
+        <w:sz w:val="20"/>
+      </w:rPr>
+    </w:lvl>
+    <w:lvl w:ilvl="5" w:tentative="1">
+      <w:start w:val="1"/>
+      <w:numFmt w:val="bullet"/>
+      <w:lvlText w:val=""/>
+      <w:lvlJc w:val="left"/>
+      <w:pPr>
+        <w:tabs>
+          <w:tab w:val="num" w:pos="4320"/>
+        </w:tabs>
+        <w:ind w:left="4320" w:hanging="360"/>
+      </w:pPr>
+      <w:rPr>
+        <w:rFonts w:ascii="Wingdings" w:hAnsi="Wingdings" w:hint="default"/>
+        <w:sz w:val="20"/>
+      </w:rPr>
+    </w:lvl>
+    <w:lvl w:ilvl="6" w:tentative="1">
+      <w:start w:val="1"/>
+      <w:numFmt w:val="bullet"/>
+      <w:lvlText w:val=""/>
+      <w:lvlJc w:val="left"/>
+      <w:pPr>
+        <w:tabs>
+          <w:tab w:val="num" w:pos="5040"/>
+        </w:tabs>
+        <w:ind w:left="5040" w:hanging="360"/>
+      </w:pPr>
+      <w:rPr>
+        <w:rFonts w:ascii="Wingdings" w:hAnsi="Wingdings" w:hint="default"/>
+        <w:sz w:val="20"/>
+      </w:rPr>
+    </w:lvl>
+    <w:lvl w:ilvl="7" w:tentative="1">
+      <w:start w:val="1"/>
+      <w:numFmt w:val="bullet"/>
+      <w:lvlText w:val=""/>
+      <w:lvlJc w:val="left"/>
+      <w:pPr>
+        <w:tabs>
+          <w:tab w:val="num" w:pos="5760"/>
+        </w:tabs>
+        <w:ind w:left="5760" w:hanging="360"/>
+      </w:pPr>
+      <w:rPr>
+        <w:rFonts w:ascii="Wingdings" w:hAnsi="Wingdings" w:hint="default"/>
+        <w:sz w:val="20"/>
+      </w:rPr>
+    </w:lvl>
+    <w:lvl w:ilvl="8" w:tentative="1">
+      <w:start w:val="1"/>
+      <w:numFmt w:val="bullet"/>
+      <w:lvlText w:val=""/>
+      <w:lvlJc w:val="left"/>
+      <w:pPr>
+        <w:tabs>
+          <w:tab w:val="num" w:pos="6480"/>
+        </w:tabs>
+        <w:ind w:left="6480" w:hanging="360"/>
+      </w:pPr>
+      <w:rPr>
+        <w:rFonts w:ascii="Wingdings" w:hAnsi="Wingdings" w:hint="default"/>
+        <w:sz w:val="20"/>
+      </w:rPr>
+    </w:lvl>
+  </w:abstractNum>
+  <w:abstractNum w:abstractNumId="19" w15:restartNumberingAfterBreak="0">
     <w:nsid w:val="3339493D"/>
     <w:multiLevelType w:val="multilevel"/>
     <w:tmpl w:val="F4108986"/>
@@ -7063,7 +7135,7 @@
       </w:pPr>
     </w:lvl>
   </w:abstractNum>
-  <w:abstractNum w:abstractNumId="19" w15:restartNumberingAfterBreak="0">
+  <w:abstractNum w:abstractNumId="20" w15:restartNumberingAfterBreak="0">
     <w:nsid w:val="388B7212"/>
     <w:multiLevelType w:val="multilevel"/>
     <w:tmpl w:val="EA8EE1AE"/>
@@ -7212,7 +7284,7 @@
       </w:rPr>
     </w:lvl>
   </w:abstractNum>
-  <w:abstractNum w:abstractNumId="20" w15:restartNumberingAfterBreak="0">
+  <w:abstractNum w:abstractNumId="21" w15:restartNumberingAfterBreak="0">
     <w:nsid w:val="3F3771E0"/>
     <w:multiLevelType w:val="multilevel"/>
     <w:tmpl w:val="CBF63B18"/>
@@ -7361,7 +7433,7 @@
       </w:rPr>
     </w:lvl>
   </w:abstractNum>
-  <w:abstractNum w:abstractNumId="21" w15:restartNumberingAfterBreak="0">
+  <w:abstractNum w:abstractNumId="22" w15:restartNumberingAfterBreak="0">
     <w:nsid w:val="41F760F1"/>
     <w:multiLevelType w:val="hybridMultilevel"/>
     <w:tmpl w:val="C4963EF6"/>
@@ -7474,7 +7546,7 @@
       </w:rPr>
     </w:lvl>
   </w:abstractNum>
-  <w:abstractNum w:abstractNumId="22" w15:restartNumberingAfterBreak="0">
+  <w:abstractNum w:abstractNumId="23" w15:restartNumberingAfterBreak="0">
     <w:nsid w:val="47931FBB"/>
     <w:multiLevelType w:val="multilevel"/>
     <w:tmpl w:val="E8941C86"/>
@@ -7623,7 +7695,7 @@
       </w:rPr>
     </w:lvl>
   </w:abstractNum>
-  <w:abstractNum w:abstractNumId="23" w15:restartNumberingAfterBreak="0">
+  <w:abstractNum w:abstractNumId="24" w15:restartNumberingAfterBreak="0">
     <w:nsid w:val="48B04463"/>
     <w:multiLevelType w:val="multilevel"/>
     <w:tmpl w:val="B7C8271C"/>
@@ -7772,7 +7844,7 @@
       </w:rPr>
     </w:lvl>
   </w:abstractNum>
-  <w:abstractNum w:abstractNumId="24" w15:restartNumberingAfterBreak="0">
+  <w:abstractNum w:abstractNumId="25" w15:restartNumberingAfterBreak="0">
     <w:nsid w:val="4A8C27B6"/>
     <w:multiLevelType w:val="multilevel"/>
     <w:tmpl w:val="478AEC50"/>
@@ -7921,7 +7993,7 @@
       </w:rPr>
     </w:lvl>
   </w:abstractNum>
-  <w:abstractNum w:abstractNumId="25" w15:restartNumberingAfterBreak="0">
+  <w:abstractNum w:abstractNumId="26" w15:restartNumberingAfterBreak="0">
     <w:nsid w:val="4A962120"/>
     <w:multiLevelType w:val="multilevel"/>
     <w:tmpl w:val="21DEC30A"/>
@@ -8034,7 +8106,7 @@
       </w:pPr>
     </w:lvl>
   </w:abstractNum>
-  <w:abstractNum w:abstractNumId="26" w15:restartNumberingAfterBreak="0">
+  <w:abstractNum w:abstractNumId="27" w15:restartNumberingAfterBreak="0">
     <w:nsid w:val="4C825701"/>
     <w:multiLevelType w:val="multilevel"/>
     <w:tmpl w:val="36B2D506"/>
@@ -8183,7 +8255,7 @@
       </w:rPr>
     </w:lvl>
   </w:abstractNum>
-  <w:abstractNum w:abstractNumId="27" w15:restartNumberingAfterBreak="0">
+  <w:abstractNum w:abstractNumId="28" w15:restartNumberingAfterBreak="0">
     <w:nsid w:val="4D03363F"/>
     <w:multiLevelType w:val="multilevel"/>
     <w:tmpl w:val="7576D590"/>
@@ -8296,7 +8368,7 @@
       </w:pPr>
     </w:lvl>
   </w:abstractNum>
-  <w:abstractNum w:abstractNumId="28" w15:restartNumberingAfterBreak="0">
+  <w:abstractNum w:abstractNumId="29" w15:restartNumberingAfterBreak="0">
     <w:nsid w:val="4F32793E"/>
     <w:multiLevelType w:val="multilevel"/>
     <w:tmpl w:val="4A66BDC6"/>
@@ -8445,7 +8517,7 @@
       </w:rPr>
     </w:lvl>
   </w:abstractNum>
-  <w:abstractNum w:abstractNumId="29" w15:restartNumberingAfterBreak="0">
+  <w:abstractNum w:abstractNumId="30" w15:restartNumberingAfterBreak="0">
     <w:nsid w:val="55CD7190"/>
     <w:multiLevelType w:val="multilevel"/>
     <w:tmpl w:val="EDFA3E8C"/>
@@ -8594,7 +8666,7 @@
       </w:rPr>
     </w:lvl>
   </w:abstractNum>
-  <w:abstractNum w:abstractNumId="30" w15:restartNumberingAfterBreak="0">
+  <w:abstractNum w:abstractNumId="31" w15:restartNumberingAfterBreak="0">
     <w:nsid w:val="56A67868"/>
     <w:multiLevelType w:val="multilevel"/>
     <w:tmpl w:val="149294E0"/>
@@ -8743,7 +8815,7 @@
       </w:rPr>
     </w:lvl>
   </w:abstractNum>
-  <w:abstractNum w:abstractNumId="31" w15:restartNumberingAfterBreak="0">
+  <w:abstractNum w:abstractNumId="32" w15:restartNumberingAfterBreak="0">
     <w:nsid w:val="57A35A37"/>
     <w:multiLevelType w:val="multilevel"/>
     <w:tmpl w:val="60A6384A"/>
@@ -8892,7 +8964,7 @@
       </w:rPr>
     </w:lvl>
   </w:abstractNum>
-  <w:abstractNum w:abstractNumId="32" w15:restartNumberingAfterBreak="0">
+  <w:abstractNum w:abstractNumId="33" w15:restartNumberingAfterBreak="0">
     <w:nsid w:val="5CDE07DA"/>
     <w:multiLevelType w:val="multilevel"/>
     <w:tmpl w:val="B1823B8E"/>
@@ -9041,7 +9113,7 @@
       </w:rPr>
     </w:lvl>
   </w:abstractNum>
-  <w:abstractNum w:abstractNumId="33" w15:restartNumberingAfterBreak="0">
+  <w:abstractNum w:abstractNumId="34" w15:restartNumberingAfterBreak="0">
     <w:nsid w:val="5CE51A28"/>
     <w:multiLevelType w:val="multilevel"/>
     <w:tmpl w:val="6A14F4F0"/>
@@ -9190,7 +9262,7 @@
       </w:rPr>
     </w:lvl>
   </w:abstractNum>
-  <w:abstractNum w:abstractNumId="34" w15:restartNumberingAfterBreak="0">
+  <w:abstractNum w:abstractNumId="35" w15:restartNumberingAfterBreak="0">
     <w:nsid w:val="5DBC3FC5"/>
     <w:multiLevelType w:val="multilevel"/>
     <w:tmpl w:val="2EFC06C2"/>
@@ -9339,7 +9411,7 @@
       </w:rPr>
     </w:lvl>
   </w:abstractNum>
-  <w:abstractNum w:abstractNumId="35" w15:restartNumberingAfterBreak="0">
+  <w:abstractNum w:abstractNumId="36" w15:restartNumberingAfterBreak="0">
     <w:nsid w:val="5F365C35"/>
     <w:multiLevelType w:val="multilevel"/>
     <w:tmpl w:val="4F8AFB88"/>
@@ -9488,7 +9560,7 @@
       </w:rPr>
     </w:lvl>
   </w:abstractNum>
-  <w:abstractNum w:abstractNumId="36" w15:restartNumberingAfterBreak="0">
+  <w:abstractNum w:abstractNumId="37" w15:restartNumberingAfterBreak="0">
     <w:nsid w:val="604D3590"/>
     <w:multiLevelType w:val="multilevel"/>
     <w:tmpl w:val="4866E582"/>
@@ -9601,7 +9673,7 @@
       </w:pPr>
     </w:lvl>
   </w:abstractNum>
-  <w:abstractNum w:abstractNumId="37" w15:restartNumberingAfterBreak="0">
+  <w:abstractNum w:abstractNumId="38" w15:restartNumberingAfterBreak="0">
     <w:nsid w:val="62286744"/>
     <w:multiLevelType w:val="multilevel"/>
     <w:tmpl w:val="F26E0D80"/>
@@ -9714,7 +9786,7 @@
       </w:pPr>
     </w:lvl>
   </w:abstractNum>
-  <w:abstractNum w:abstractNumId="38" w15:restartNumberingAfterBreak="0">
+  <w:abstractNum w:abstractNumId="39" w15:restartNumberingAfterBreak="0">
     <w:nsid w:val="639D42DB"/>
     <w:multiLevelType w:val="multilevel"/>
     <w:tmpl w:val="3F865BB2"/>
@@ -9863,7 +9935,7 @@
       </w:rPr>
     </w:lvl>
   </w:abstractNum>
-  <w:abstractNum w:abstractNumId="39" w15:restartNumberingAfterBreak="0">
+  <w:abstractNum w:abstractNumId="40" w15:restartNumberingAfterBreak="0">
     <w:nsid w:val="63C24481"/>
     <w:multiLevelType w:val="multilevel"/>
     <w:tmpl w:val="911A1C4E"/>
@@ -9976,7 +10048,7 @@
       </w:pPr>
     </w:lvl>
   </w:abstractNum>
-  <w:abstractNum w:abstractNumId="40" w15:restartNumberingAfterBreak="0">
+  <w:abstractNum w:abstractNumId="41" w15:restartNumberingAfterBreak="0">
     <w:nsid w:val="63F447B0"/>
     <w:multiLevelType w:val="multilevel"/>
     <w:tmpl w:val="F42494F0"/>
@@ -10125,7 +10197,7 @@
       </w:rPr>
     </w:lvl>
   </w:abstractNum>
-  <w:abstractNum w:abstractNumId="41" w15:restartNumberingAfterBreak="0">
+  <w:abstractNum w:abstractNumId="42" w15:restartNumberingAfterBreak="0">
     <w:nsid w:val="6414230E"/>
     <w:multiLevelType w:val="multilevel"/>
     <w:tmpl w:val="07D82616"/>
@@ -10274,7 +10346,7 @@
       </w:rPr>
     </w:lvl>
   </w:abstractNum>
-  <w:abstractNum w:abstractNumId="42" w15:restartNumberingAfterBreak="0">
+  <w:abstractNum w:abstractNumId="43" w15:restartNumberingAfterBreak="0">
     <w:nsid w:val="665479B1"/>
     <w:multiLevelType w:val="multilevel"/>
     <w:tmpl w:val="A5982E3A"/>
@@ -10387,7 +10459,7 @@
       </w:pPr>
     </w:lvl>
   </w:abstractNum>
-  <w:abstractNum w:abstractNumId="43" w15:restartNumberingAfterBreak="0">
+  <w:abstractNum w:abstractNumId="44" w15:restartNumberingAfterBreak="0">
     <w:nsid w:val="67805486"/>
     <w:multiLevelType w:val="multilevel"/>
     <w:tmpl w:val="E34C74DA"/>
@@ -10500,7 +10572,7 @@
       </w:pPr>
     </w:lvl>
   </w:abstractNum>
-  <w:abstractNum w:abstractNumId="44" w15:restartNumberingAfterBreak="0">
+  <w:abstractNum w:abstractNumId="45" w15:restartNumberingAfterBreak="0">
     <w:nsid w:val="67BD0D87"/>
     <w:multiLevelType w:val="multilevel"/>
     <w:tmpl w:val="6C183ECE"/>
@@ -10649,7 +10721,7 @@
       </w:rPr>
     </w:lvl>
   </w:abstractNum>
-  <w:abstractNum w:abstractNumId="45" w15:restartNumberingAfterBreak="0">
+  <w:abstractNum w:abstractNumId="46" w15:restartNumberingAfterBreak="0">
     <w:nsid w:val="6A7717CE"/>
     <w:multiLevelType w:val="multilevel"/>
     <w:tmpl w:val="EC46DF36"/>
@@ -10798,7 +10870,7 @@
       </w:rPr>
     </w:lvl>
   </w:abstractNum>
-  <w:abstractNum w:abstractNumId="46" w15:restartNumberingAfterBreak="0">
+  <w:abstractNum w:abstractNumId="47" w15:restartNumberingAfterBreak="0">
     <w:nsid w:val="6EC84CB7"/>
     <w:multiLevelType w:val="hybridMultilevel"/>
     <w:tmpl w:val="0B506C3C"/>
@@ -10887,7 +10959,7 @@
       </w:pPr>
     </w:lvl>
   </w:abstractNum>
-  <w:abstractNum w:abstractNumId="47" w15:restartNumberingAfterBreak="0">
+  <w:abstractNum w:abstractNumId="48" w15:restartNumberingAfterBreak="0">
     <w:nsid w:val="72933DDB"/>
     <w:multiLevelType w:val="multilevel"/>
     <w:tmpl w:val="626AE8F8"/>
@@ -11036,7 +11108,7 @@
       </w:rPr>
     </w:lvl>
   </w:abstractNum>
-  <w:abstractNum w:abstractNumId="48" w15:restartNumberingAfterBreak="0">
+  <w:abstractNum w:abstractNumId="49" w15:restartNumberingAfterBreak="0">
     <w:nsid w:val="75BF69CA"/>
     <w:multiLevelType w:val="multilevel"/>
     <w:tmpl w:val="8AD8E296"/>
@@ -11185,7 +11257,7 @@
       </w:rPr>
     </w:lvl>
   </w:abstractNum>
-  <w:abstractNum w:abstractNumId="49" w15:restartNumberingAfterBreak="0">
+  <w:abstractNum w:abstractNumId="50" w15:restartNumberingAfterBreak="0">
     <w:nsid w:val="772A5977"/>
     <w:multiLevelType w:val="multilevel"/>
     <w:tmpl w:val="DB0AAFAE"/>
@@ -11334,7 +11406,7 @@
       </w:rPr>
     </w:lvl>
   </w:abstractNum>
-  <w:abstractNum w:abstractNumId="50" w15:restartNumberingAfterBreak="0">
+  <w:abstractNum w:abstractNumId="51" w15:restartNumberingAfterBreak="0">
     <w:nsid w:val="78AC1EE5"/>
     <w:multiLevelType w:val="multilevel"/>
     <w:tmpl w:val="BF54B334"/>
@@ -11483,7 +11555,7 @@
       </w:rPr>
     </w:lvl>
   </w:abstractNum>
-  <w:abstractNum w:abstractNumId="51" w15:restartNumberingAfterBreak="0">
+  <w:abstractNum w:abstractNumId="52" w15:restartNumberingAfterBreak="0">
     <w:nsid w:val="79EF25FC"/>
     <w:multiLevelType w:val="multilevel"/>
     <w:tmpl w:val="E2AC9F98"/>
@@ -11632,7 +11704,7 @@
       </w:rPr>
     </w:lvl>
   </w:abstractNum>
-  <w:abstractNum w:abstractNumId="52" w15:restartNumberingAfterBreak="0">
+  <w:abstractNum w:abstractNumId="53" w15:restartNumberingAfterBreak="0">
     <w:nsid w:val="7AA25EEC"/>
     <w:multiLevelType w:val="multilevel"/>
     <w:tmpl w:val="B5C604AA"/>
@@ -11746,16 +11818,16 @@
     </w:lvl>
   </w:abstractNum>
   <w:num w:numId="1" w16cid:durableId="169955040">
-    <w:abstractNumId w:val="49"/>
+    <w:abstractNumId w:val="50"/>
   </w:num>
   <w:num w:numId="2" w16cid:durableId="1450926641">
     <w:abstractNumId w:val="11"/>
   </w:num>
   <w:num w:numId="3" w16cid:durableId="1988432412">
-    <w:abstractNumId w:val="26"/>
+    <w:abstractNumId w:val="27"/>
   </w:num>
   <w:num w:numId="4" w16cid:durableId="1087264787">
-    <w:abstractNumId w:val="39"/>
+    <w:abstractNumId w:val="40"/>
     <w:lvlOverride w:ilvl="0">
       <w:lvl w:ilvl="0">
         <w:numFmt w:val="decimal"/>
@@ -11765,10 +11837,10 @@
     </w:lvlOverride>
   </w:num>
   <w:num w:numId="5" w16cid:durableId="748431124">
-    <w:abstractNumId w:val="35"/>
+    <w:abstractNumId w:val="36"/>
   </w:num>
   <w:num w:numId="6" w16cid:durableId="1536456503">
-    <w:abstractNumId w:val="43"/>
+    <w:abstractNumId w:val="44"/>
     <w:lvlOverride w:ilvl="0">
       <w:lvl w:ilvl="0">
         <w:numFmt w:val="decimal"/>
@@ -11778,7 +11850,7 @@
     </w:lvlOverride>
   </w:num>
   <w:num w:numId="7" w16cid:durableId="255604169">
-    <w:abstractNumId w:val="48"/>
+    <w:abstractNumId w:val="49"/>
   </w:num>
   <w:num w:numId="8" w16cid:durableId="1524249707">
     <w:abstractNumId w:val="15"/>
@@ -11794,37 +11866,37 @@
     <w:abstractNumId w:val="12"/>
   </w:num>
   <w:num w:numId="10" w16cid:durableId="985472665">
-    <w:abstractNumId w:val="46"/>
+    <w:abstractNumId w:val="47"/>
   </w:num>
   <w:num w:numId="11" w16cid:durableId="1783332703">
-    <w:abstractNumId w:val="21"/>
+    <w:abstractNumId w:val="22"/>
   </w:num>
   <w:num w:numId="12" w16cid:durableId="313796474">
-    <w:abstractNumId w:val="37"/>
+    <w:abstractNumId w:val="38"/>
   </w:num>
   <w:num w:numId="13" w16cid:durableId="1185250422">
     <w:abstractNumId w:val="14"/>
   </w:num>
   <w:num w:numId="14" w16cid:durableId="920677950">
-    <w:abstractNumId w:val="24"/>
+    <w:abstractNumId w:val="25"/>
   </w:num>
   <w:num w:numId="15" w16cid:durableId="980839953">
     <w:abstractNumId w:val="4"/>
   </w:num>
   <w:num w:numId="16" w16cid:durableId="1261179069">
-    <w:abstractNumId w:val="34"/>
+    <w:abstractNumId w:val="35"/>
   </w:num>
   <w:num w:numId="17" w16cid:durableId="1972442974">
     <w:abstractNumId w:val="13"/>
   </w:num>
   <w:num w:numId="18" w16cid:durableId="1515878939">
-    <w:abstractNumId w:val="45"/>
+    <w:abstractNumId w:val="46"/>
   </w:num>
   <w:num w:numId="19" w16cid:durableId="33701099">
     <w:abstractNumId w:val="17"/>
   </w:num>
   <w:num w:numId="20" w16cid:durableId="1483691536">
-    <w:abstractNumId w:val="23"/>
+    <w:abstractNumId w:val="24"/>
   </w:num>
   <w:num w:numId="21" w16cid:durableId="1958097199">
     <w:abstractNumId w:val="10"/>
@@ -11833,16 +11905,16 @@
     <w:abstractNumId w:val="7"/>
   </w:num>
   <w:num w:numId="23" w16cid:durableId="712314648">
-    <w:abstractNumId w:val="38"/>
+    <w:abstractNumId w:val="39"/>
   </w:num>
   <w:num w:numId="24" w16cid:durableId="877007963">
-    <w:abstractNumId w:val="20"/>
+    <w:abstractNumId w:val="21"/>
   </w:num>
   <w:num w:numId="25" w16cid:durableId="456141266">
     <w:abstractNumId w:val="2"/>
   </w:num>
   <w:num w:numId="26" w16cid:durableId="659115637">
-    <w:abstractNumId w:val="18"/>
+    <w:abstractNumId w:val="19"/>
   </w:num>
   <w:num w:numId="27" w16cid:durableId="1971013152">
     <w:abstractNumId w:val="9"/>
@@ -11851,7 +11923,7 @@
     <w:abstractNumId w:val="3"/>
   </w:num>
   <w:num w:numId="29" w16cid:durableId="1494564341">
-    <w:abstractNumId w:val="22"/>
+    <w:abstractNumId w:val="23"/>
   </w:num>
   <w:num w:numId="30" w16cid:durableId="294680013">
     <w:abstractNumId w:val="1"/>
@@ -11860,13 +11932,13 @@
     <w:abstractNumId w:val="0"/>
   </w:num>
   <w:num w:numId="32" w16cid:durableId="1251626374">
-    <w:abstractNumId w:val="41"/>
+    <w:abstractNumId w:val="42"/>
   </w:num>
   <w:num w:numId="33" w16cid:durableId="486213697">
-    <w:abstractNumId w:val="33"/>
+    <w:abstractNumId w:val="34"/>
   </w:num>
   <w:num w:numId="34" w16cid:durableId="897205560">
-    <w:abstractNumId w:val="42"/>
+    <w:abstractNumId w:val="43"/>
     <w:lvlOverride w:ilvl="0">
       <w:lvl w:ilvl="0">
         <w:numFmt w:val="decimal"/>
@@ -11876,22 +11948,22 @@
     </w:lvlOverride>
   </w:num>
   <w:num w:numId="35" w16cid:durableId="2041318333">
-    <w:abstractNumId w:val="29"/>
+    <w:abstractNumId w:val="30"/>
   </w:num>
   <w:num w:numId="36" w16cid:durableId="2092848536">
     <w:abstractNumId w:val="6"/>
   </w:num>
   <w:num w:numId="37" w16cid:durableId="796030722">
-    <w:abstractNumId w:val="50"/>
+    <w:abstractNumId w:val="51"/>
   </w:num>
   <w:num w:numId="38" w16cid:durableId="1584870896">
-    <w:abstractNumId w:val="44"/>
+    <w:abstractNumId w:val="45"/>
   </w:num>
   <w:num w:numId="39" w16cid:durableId="798305728">
-    <w:abstractNumId w:val="36"/>
+    <w:abstractNumId w:val="37"/>
   </w:num>
   <w:num w:numId="40" w16cid:durableId="753816852">
-    <w:abstractNumId w:val="40"/>
+    <w:abstractNumId w:val="41"/>
   </w:num>
   <w:num w:numId="41" w16cid:durableId="823425625">
     <w:abstractNumId w:val="16"/>
@@ -11904,16 +11976,16 @@
     </w:lvlOverride>
   </w:num>
   <w:num w:numId="42" w16cid:durableId="851409413">
-    <w:abstractNumId w:val="19"/>
+    <w:abstractNumId w:val="20"/>
   </w:num>
   <w:num w:numId="43" w16cid:durableId="2009016626">
-    <w:abstractNumId w:val="25"/>
+    <w:abstractNumId w:val="26"/>
   </w:num>
   <w:num w:numId="44" w16cid:durableId="90861938">
     <w:abstractNumId w:val="5"/>
   </w:num>
   <w:num w:numId="45" w16cid:durableId="818962596">
-    <w:abstractNumId w:val="52"/>
+    <w:abstractNumId w:val="53"/>
     <w:lvlOverride w:ilvl="0">
       <w:lvl w:ilvl="0">
         <w:numFmt w:val="decimal"/>
@@ -11923,10 +11995,10 @@
     </w:lvlOverride>
   </w:num>
   <w:num w:numId="46" w16cid:durableId="560333979">
-    <w:abstractNumId w:val="32"/>
+    <w:abstractNumId w:val="33"/>
   </w:num>
   <w:num w:numId="47" w16cid:durableId="878779911">
-    <w:abstractNumId w:val="27"/>
+    <w:abstractNumId w:val="28"/>
     <w:lvlOverride w:ilvl="0">
       <w:lvl w:ilvl="0">
         <w:numFmt w:val="decimal"/>
@@ -11936,22 +12008,25 @@
     </w:lvlOverride>
   </w:num>
   <w:num w:numId="48" w16cid:durableId="1964462942">
-    <w:abstractNumId w:val="28"/>
+    <w:abstractNumId w:val="29"/>
   </w:num>
   <w:num w:numId="49" w16cid:durableId="1837189843">
-    <w:abstractNumId w:val="30"/>
+    <w:abstractNumId w:val="31"/>
   </w:num>
   <w:num w:numId="50" w16cid:durableId="1729524993">
     <w:abstractNumId w:val="8"/>
   </w:num>
   <w:num w:numId="51" w16cid:durableId="378743519">
-    <w:abstractNumId w:val="47"/>
+    <w:abstractNumId w:val="48"/>
   </w:num>
   <w:num w:numId="52" w16cid:durableId="2142338636">
-    <w:abstractNumId w:val="31"/>
+    <w:abstractNumId w:val="32"/>
   </w:num>
   <w:num w:numId="53" w16cid:durableId="501362553">
-    <w:abstractNumId w:val="51"/>
+    <w:abstractNumId w:val="52"/>
+  </w:num>
+  <w:num w:numId="54" w16cid:durableId="213665539">
+    <w:abstractNumId w:val="18"/>
   </w:num>
 </w:numbering>
 </file>

</xml_diff>

<commit_message>
Add inputs to the trend learner
</commit_message>
<xml_diff>
--- a/Latency Analysis/Solution Architecture.docx
+++ b/Latency Analysis/Solution Architecture.docx
@@ -194,7 +194,21 @@
         <w:rPr>
           <w:lang w:val="en-US"/>
         </w:rPr>
-        <w:t>Latency-aware adjustments must be consider individual behavior and load profiles.</w:t>
+        <w:t xml:space="preserve">Latency-aware adjustments must be </w:t>
+      </w:r>
+      <w:proofErr w:type="gramStart"/>
+      <w:r>
+        <w:rPr>
+          <w:lang w:val="en-US"/>
+        </w:rPr>
+        <w:t>consider</w:t>
+      </w:r>
+      <w:proofErr w:type="gramEnd"/>
+      <w:r>
+        <w:rPr>
+          <w:lang w:val="en-US"/>
+        </w:rPr>
+        <w:t xml:space="preserve"> individual behavior and load profiles.</w:t>
       </w:r>
     </w:p>
     <w:p>
@@ -1269,7 +1283,21 @@
         <w:rPr>
           <w:lang w:val="en-US"/>
         </w:rPr>
-        <w:t>The RL agent can be implemented using frameworks like Stable-Baselines3 (PPO/DDPG agents) or Ray RLlib, and it can be:</w:t>
+        <w:t xml:space="preserve">The RL agent can be implemented using frameworks like Stable-Baselines3 (PPO/DDPG agents) or Ray </w:t>
+      </w:r>
+      <w:proofErr w:type="spellStart"/>
+      <w:r>
+        <w:rPr>
+          <w:lang w:val="en-US"/>
+        </w:rPr>
+        <w:t>RLlib</w:t>
+      </w:r>
+      <w:proofErr w:type="spellEnd"/>
+      <w:r>
+        <w:rPr>
+          <w:lang w:val="en-US"/>
+        </w:rPr>
+        <w:t>, and it can be:</w:t>
       </w:r>
     </w:p>
     <w:p>
@@ -1669,7 +1697,35 @@
         <w:rPr>
           <w:lang w:val="en-US"/>
         </w:rPr>
-        <w:t>CPU usage: in millicores (mCPU)</w:t>
+        <w:t xml:space="preserve">CPU usage: in </w:t>
+      </w:r>
+      <w:proofErr w:type="spellStart"/>
+      <w:r>
+        <w:rPr>
+          <w:lang w:val="en-US"/>
+        </w:rPr>
+        <w:t>millicores</w:t>
+      </w:r>
+      <w:proofErr w:type="spellEnd"/>
+      <w:r>
+        <w:rPr>
+          <w:lang w:val="en-US"/>
+        </w:rPr>
+        <w:t xml:space="preserve"> (</w:t>
+      </w:r>
+      <w:proofErr w:type="spellStart"/>
+      <w:r>
+        <w:rPr>
+          <w:lang w:val="en-US"/>
+        </w:rPr>
+        <w:t>mCPU</w:t>
+      </w:r>
+      <w:proofErr w:type="spellEnd"/>
+      <w:r>
+        <w:rPr>
+          <w:lang w:val="en-US"/>
+        </w:rPr>
+        <w:t>)</w:t>
       </w:r>
     </w:p>
     <w:p>
@@ -1746,11 +1802,33 @@
           <w:lang w:val="en-US"/>
         </w:rPr>
       </w:pPr>
-      <w:r>
-        <w:rPr>
-          <w:lang w:val="en-US"/>
-        </w:rPr>
-        <w:t>cAdvisor (via kubelet) collects container-level usage metrics.</w:t>
+      <w:proofErr w:type="spellStart"/>
+      <w:r>
+        <w:rPr>
+          <w:lang w:val="en-US"/>
+        </w:rPr>
+        <w:t>cAdvisor</w:t>
+      </w:r>
+      <w:proofErr w:type="spellEnd"/>
+      <w:r>
+        <w:rPr>
+          <w:lang w:val="en-US"/>
+        </w:rPr>
+        <w:t xml:space="preserve"> (via </w:t>
+      </w:r>
+      <w:proofErr w:type="spellStart"/>
+      <w:r>
+        <w:rPr>
+          <w:lang w:val="en-US"/>
+        </w:rPr>
+        <w:t>kubelet</w:t>
+      </w:r>
+      <w:proofErr w:type="spellEnd"/>
+      <w:r>
+        <w:rPr>
+          <w:lang w:val="en-US"/>
+        </w:rPr>
+        <w:t>) collects container-level usage metrics.</w:t>
       </w:r>
     </w:p>
     <w:p>
@@ -1767,7 +1845,35 @@
         <w:rPr>
           <w:lang w:val="en-US"/>
         </w:rPr>
-        <w:t>Prometheus scrapes from kubelet, kube-state-metrics, or node-exporter.</w:t>
+        <w:t xml:space="preserve">Prometheus scrapes from </w:t>
+      </w:r>
+      <w:proofErr w:type="spellStart"/>
+      <w:r>
+        <w:rPr>
+          <w:lang w:val="en-US"/>
+        </w:rPr>
+        <w:t>kubelet</w:t>
+      </w:r>
+      <w:proofErr w:type="spellEnd"/>
+      <w:r>
+        <w:rPr>
+          <w:lang w:val="en-US"/>
+        </w:rPr>
+        <w:t xml:space="preserve">, </w:t>
+      </w:r>
+      <w:proofErr w:type="spellStart"/>
+      <w:r>
+        <w:rPr>
+          <w:lang w:val="en-US"/>
+        </w:rPr>
+        <w:t>kube</w:t>
+      </w:r>
+      <w:proofErr w:type="spellEnd"/>
+      <w:r>
+        <w:rPr>
+          <w:lang w:val="en-US"/>
+        </w:rPr>
+        <w:t>-state-metrics, or node-exporter.</w:t>
       </w:r>
     </w:p>
     <w:p>
@@ -1793,12 +1899,14 @@
           <w:lang w:val="en-US"/>
         </w:rPr>
       </w:pPr>
+      <w:proofErr w:type="spellStart"/>
       <w:r>
         <w:rPr>
           <w:lang w:val="en-US"/>
         </w:rPr>
         <w:t>Container_cpu_usage_seconds_total</w:t>
       </w:r>
+      <w:proofErr w:type="spellEnd"/>
     </w:p>
     <w:p>
       <w:pPr>
@@ -1810,12 +1918,14 @@
           <w:lang w:val="en-US"/>
         </w:rPr>
       </w:pPr>
+      <w:proofErr w:type="spellStart"/>
       <w:r>
         <w:rPr>
           <w:lang w:val="en-US"/>
         </w:rPr>
         <w:t>Container_memory_working_set_bytes</w:t>
       </w:r>
+      <w:proofErr w:type="spellEnd"/>
     </w:p>
     <w:p>
       <w:pPr>
@@ -1827,12 +1937,14 @@
           <w:lang w:val="en-US"/>
         </w:rPr>
       </w:pPr>
+      <w:proofErr w:type="spellStart"/>
       <w:r>
         <w:rPr>
           <w:lang w:val="en-US"/>
         </w:rPr>
         <w:t>Kube_pod_container_resource_limits_cpu_cores</w:t>
       </w:r>
+      <w:proofErr w:type="spellEnd"/>
     </w:p>
     <w:p>
       <w:pPr>
@@ -1844,12 +1956,14 @@
           <w:lang w:val="en-US"/>
         </w:rPr>
       </w:pPr>
+      <w:proofErr w:type="spellStart"/>
       <w:r>
         <w:rPr>
           <w:lang w:val="en-US"/>
         </w:rPr>
         <w:t>Kube_pod_container_resource_limits_memory_bytes</w:t>
       </w:r>
+      <w:proofErr w:type="spellEnd"/>
     </w:p>
     <w:p>
       <w:pPr>
@@ -2075,12 +2189,14 @@
         </w:rPr>
         <w:t xml:space="preserve"> </w:t>
       </w:r>
+      <w:proofErr w:type="spellStart"/>
       <w:r>
         <w:rPr>
           <w:lang w:val="en-US"/>
         </w:rPr>
         <w:t>envoy_cluster_upstream_rq_time_bucket</w:t>
       </w:r>
+      <w:proofErr w:type="spellEnd"/>
     </w:p>
     <w:p>
       <w:pPr>
@@ -2094,13 +2210,67 @@
           <w:iCs/>
           <w:lang w:val="en-US"/>
         </w:rPr>
-        <w:t xml:space="preserve">Then compute latency percentiles using PromQL: </w:t>
-      </w:r>
-      <w:r>
-        <w:rPr>
-          <w:lang w:val="en-US"/>
-        </w:rPr>
-        <w:t>histogram_quantile(0.95, rate(envoy_cluster_upstream_rq_time_bucket[5m]))</w:t>
+        <w:t xml:space="preserve">Then compute latency percentiles using </w:t>
+      </w:r>
+      <w:proofErr w:type="spellStart"/>
+      <w:r>
+        <w:rPr>
+          <w:i/>
+          <w:iCs/>
+          <w:lang w:val="en-US"/>
+        </w:rPr>
+        <w:t>PromQL</w:t>
+      </w:r>
+      <w:proofErr w:type="spellEnd"/>
+      <w:r>
+        <w:rPr>
+          <w:i/>
+          <w:iCs/>
+          <w:lang w:val="en-US"/>
+        </w:rPr>
+        <w:t xml:space="preserve">: </w:t>
+      </w:r>
+      <w:proofErr w:type="spellStart"/>
+      <w:r>
+        <w:rPr>
+          <w:lang w:val="en-US"/>
+        </w:rPr>
+        <w:t>histogram_</w:t>
+      </w:r>
+      <w:proofErr w:type="gramStart"/>
+      <w:r>
+        <w:rPr>
+          <w:lang w:val="en-US"/>
+        </w:rPr>
+        <w:t>quantile</w:t>
+      </w:r>
+      <w:proofErr w:type="spellEnd"/>
+      <w:r>
+        <w:rPr>
+          <w:lang w:val="en-US"/>
+        </w:rPr>
+        <w:t>(</w:t>
+      </w:r>
+      <w:proofErr w:type="gramEnd"/>
+      <w:r>
+        <w:rPr>
+          <w:lang w:val="en-US"/>
+        </w:rPr>
+        <w:t>0.95, rate(</w:t>
+      </w:r>
+      <w:proofErr w:type="spellStart"/>
+      <w:r>
+        <w:rPr>
+          <w:lang w:val="en-US"/>
+        </w:rPr>
+        <w:t>envoy_cluster_upstream_rq_time_bucket</w:t>
+      </w:r>
+      <w:proofErr w:type="spellEnd"/>
+      <w:r>
+        <w:rPr>
+          <w:lang w:val="en-US"/>
+        </w:rPr>
+        <w:t>[5m]))</w:t>
       </w:r>
     </w:p>
     <w:p>
@@ -2122,7 +2292,25 @@
           <w:bCs/>
           <w:lang w:val="en-US"/>
         </w:rPr>
-        <w:t>Option B: Ingress Controller (NGINX, Traefik)</w:t>
+        <w:t xml:space="preserve">Option B: Ingress Controller (NGINX, </w:t>
+      </w:r>
+      <w:proofErr w:type="spellStart"/>
+      <w:r>
+        <w:rPr>
+          <w:b/>
+          <w:bCs/>
+          <w:lang w:val="en-US"/>
+        </w:rPr>
+        <w:t>Traefik</w:t>
+      </w:r>
+      <w:proofErr w:type="spellEnd"/>
+      <w:r>
+        <w:rPr>
+          <w:b/>
+          <w:bCs/>
+          <w:lang w:val="en-US"/>
+        </w:rPr>
+        <w:t>)</w:t>
       </w:r>
     </w:p>
     <w:p>
@@ -2230,7 +2418,25 @@
           <w:bCs/>
           <w:lang w:val="en-US"/>
         </w:rPr>
-        <w:t>Option C: OpenTelemetry Collector Sidecar</w:t>
+        <w:t xml:space="preserve">Option C: </w:t>
+      </w:r>
+      <w:proofErr w:type="spellStart"/>
+      <w:r>
+        <w:rPr>
+          <w:b/>
+          <w:bCs/>
+          <w:lang w:val="en-US"/>
+        </w:rPr>
+        <w:t>OpenTelemetry</w:t>
+      </w:r>
+      <w:proofErr w:type="spellEnd"/>
+      <w:r>
+        <w:rPr>
+          <w:b/>
+          <w:bCs/>
+          <w:lang w:val="en-US"/>
+        </w:rPr>
+        <w:t xml:space="preserve"> Collector Sidecar</w:t>
       </w:r>
     </w:p>
     <w:p>
@@ -2247,7 +2453,21 @@
         <w:rPr>
           <w:lang w:val="en-US"/>
         </w:rPr>
-        <w:t>Deploy an OpenTelemetry collector as a sidecar alongside each app.</w:t>
+        <w:t xml:space="preserve">Deploy an </w:t>
+      </w:r>
+      <w:proofErr w:type="spellStart"/>
+      <w:r>
+        <w:rPr>
+          <w:lang w:val="en-US"/>
+        </w:rPr>
+        <w:t>OpenTelemetry</w:t>
+      </w:r>
+      <w:proofErr w:type="spellEnd"/>
+      <w:r>
+        <w:rPr>
+          <w:lang w:val="en-US"/>
+        </w:rPr>
+        <w:t xml:space="preserve"> collector as a sidecar alongside each app.</w:t>
       </w:r>
     </w:p>
     <w:p>
@@ -2508,7 +2728,21 @@
         <w:rPr>
           <w:lang w:val="en-US"/>
         </w:rPr>
-        <w:t>rate(envoy_cluster_upstream_rq_total[1m])</w:t>
+        <w:t>rate(</w:t>
+      </w:r>
+      <w:proofErr w:type="spellStart"/>
+      <w:r>
+        <w:rPr>
+          <w:lang w:val="en-US"/>
+        </w:rPr>
+        <w:t>envoy_cluster_upstream_rq_total</w:t>
+      </w:r>
+      <w:proofErr w:type="spellEnd"/>
+      <w:r>
+        <w:rPr>
+          <w:lang w:val="en-US"/>
+        </w:rPr>
+        <w:t>[1m])</w:t>
       </w:r>
     </w:p>
     <w:p>
@@ -2521,24 +2755,34 @@
           <w:lang w:val="en-US"/>
         </w:rPr>
       </w:pPr>
+      <w:proofErr w:type="spellStart"/>
       <w:r>
         <w:rPr>
           <w:lang w:val="en-US"/>
         </w:rPr>
         <w:t>envoy_http_downstream_rq_active</w:t>
       </w:r>
-    </w:p>
-    <w:p>
-      <w:pPr>
-        <w:rPr>
-          <w:lang w:val="en-US"/>
-        </w:rPr>
-      </w:pPr>
-      <w:r>
-        <w:rPr>
-          <w:lang w:val="en-US"/>
-        </w:rPr>
-        <w:t>Ii. Ingress metrics:</w:t>
+      <w:proofErr w:type="spellEnd"/>
+    </w:p>
+    <w:p>
+      <w:pPr>
+        <w:rPr>
+          <w:lang w:val="en-US"/>
+        </w:rPr>
+      </w:pPr>
+      <w:proofErr w:type="spellStart"/>
+      <w:r>
+        <w:rPr>
+          <w:lang w:val="en-US"/>
+        </w:rPr>
+        <w:t>Ii</w:t>
+      </w:r>
+      <w:proofErr w:type="spellEnd"/>
+      <w:r>
+        <w:rPr>
+          <w:lang w:val="en-US"/>
+        </w:rPr>
+        <w:t>. Ingress metrics:</w:t>
       </w:r>
     </w:p>
     <w:p>
@@ -2555,7 +2799,21 @@
         <w:rPr>
           <w:lang w:val="en-US"/>
         </w:rPr>
-        <w:t>If requests go through a single entrypoint (e.g., NGINX):</w:t>
+        <w:t xml:space="preserve">If requests go through a single </w:t>
+      </w:r>
+      <w:proofErr w:type="spellStart"/>
+      <w:r>
+        <w:rPr>
+          <w:lang w:val="en-US"/>
+        </w:rPr>
+        <w:t>entrypoint</w:t>
+      </w:r>
+      <w:proofErr w:type="spellEnd"/>
+      <w:r>
+        <w:rPr>
+          <w:lang w:val="en-US"/>
+        </w:rPr>
+        <w:t xml:space="preserve"> (e.g., NGINX):</w:t>
       </w:r>
     </w:p>
     <w:p>
@@ -2568,12 +2826,14 @@
           <w:lang w:val="en-US"/>
         </w:rPr>
       </w:pPr>
+      <w:proofErr w:type="spellStart"/>
       <w:r>
         <w:rPr>
           <w:lang w:val="en-US"/>
         </w:rPr>
         <w:t>nginx_ingress_controller_requests</w:t>
       </w:r>
+      <w:proofErr w:type="spellEnd"/>
     </w:p>
     <w:p>
       <w:pPr>
@@ -2585,12 +2845,14 @@
           <w:lang w:val="en-US"/>
         </w:rPr>
       </w:pPr>
+      <w:proofErr w:type="spellStart"/>
       <w:r>
         <w:rPr>
           <w:lang w:val="en-US"/>
         </w:rPr>
         <w:t>nginx_ingress_controller_request_duration_seconds_bucket</w:t>
       </w:r>
+      <w:proofErr w:type="spellEnd"/>
     </w:p>
     <w:p>
       <w:pPr>
@@ -2772,7 +3034,35 @@
               <w:rPr>
                 <w:lang w:val="en-US"/>
               </w:rPr>
-              <w:t>Scrapes kubelet, cAdvisor, sidecars, ingress, etc.</w:t>
+              <w:t xml:space="preserve">Scrapes </w:t>
+            </w:r>
+            <w:proofErr w:type="spellStart"/>
+            <w:r>
+              <w:rPr>
+                <w:lang w:val="en-US"/>
+              </w:rPr>
+              <w:t>kubelet</w:t>
+            </w:r>
+            <w:proofErr w:type="spellEnd"/>
+            <w:r>
+              <w:rPr>
+                <w:lang w:val="en-US"/>
+              </w:rPr>
+              <w:t xml:space="preserve">, </w:t>
+            </w:r>
+            <w:proofErr w:type="spellStart"/>
+            <w:r>
+              <w:rPr>
+                <w:lang w:val="en-US"/>
+              </w:rPr>
+              <w:t>cAdvisor</w:t>
+            </w:r>
+            <w:proofErr w:type="spellEnd"/>
+            <w:r>
+              <w:rPr>
+                <w:lang w:val="en-US"/>
+              </w:rPr>
+              <w:t>, sidecars, ingress, etc.</w:t>
             </w:r>
           </w:p>
         </w:tc>
@@ -2938,11 +3228,19 @@
                 <w:lang w:val="en-US"/>
               </w:rPr>
             </w:pPr>
+            <w:proofErr w:type="spellStart"/>
             <w:r>
               <w:rPr>
                 <w:lang w:val="en-US"/>
               </w:rPr>
-              <w:t>OpenTelemetry Collector</w:t>
+              <w:t>OpenTelemetry</w:t>
+            </w:r>
+            <w:proofErr w:type="spellEnd"/>
+            <w:r>
+              <w:rPr>
+                <w:lang w:val="en-US"/>
+              </w:rPr>
+              <w:t xml:space="preserve"> Collector</w:t>
             </w:r>
           </w:p>
         </w:tc>
@@ -3005,11 +3303,19 @@
                 <w:lang w:val="en-US"/>
               </w:rPr>
             </w:pPr>
+            <w:proofErr w:type="spellStart"/>
             <w:r>
               <w:rPr>
                 <w:lang w:val="en-US"/>
               </w:rPr>
-              <w:t>kube-state-metrics</w:t>
+              <w:t>kube</w:t>
+            </w:r>
+            <w:proofErr w:type="spellEnd"/>
+            <w:r>
+              <w:rPr>
+                <w:lang w:val="en-US"/>
+              </w:rPr>
+              <w:t>-state-metrics</w:t>
             </w:r>
           </w:p>
         </w:tc>
@@ -3076,8 +3382,16 @@
               <w:rPr>
                 <w:lang w:val="en-US"/>
               </w:rPr>
-              <w:t>Node Exporter / Kubelet</w:t>
+              <w:t xml:space="preserve">Node Exporter / </w:t>
             </w:r>
+            <w:proofErr w:type="spellStart"/>
+            <w:r>
+              <w:rPr>
+                <w:lang w:val="en-US"/>
+              </w:rPr>
+              <w:t>Kubelet</w:t>
+            </w:r>
+            <w:proofErr w:type="spellEnd"/>
           </w:p>
         </w:tc>
         <w:tc>
@@ -3314,12 +3628,28 @@
                 <w:lang w:val="en-US"/>
               </w:rPr>
             </w:pPr>
+            <w:proofErr w:type="spellStart"/>
             <w:r>
               <w:rPr>
                 <w:lang w:val="en-US"/>
               </w:rPr>
-              <w:t>cAdvisor, kubelet</w:t>
+              <w:t>cAdvisor</w:t>
             </w:r>
+            <w:proofErr w:type="spellEnd"/>
+            <w:r>
+              <w:rPr>
+                <w:lang w:val="en-US"/>
+              </w:rPr>
+              <w:t xml:space="preserve">, </w:t>
+            </w:r>
+            <w:proofErr w:type="spellStart"/>
+            <w:r>
+              <w:rPr>
+                <w:lang w:val="en-US"/>
+              </w:rPr>
+              <w:t>kubelet</w:t>
+            </w:r>
+            <w:proofErr w:type="spellEnd"/>
           </w:p>
         </w:tc>
         <w:tc>
@@ -3412,11 +3742,19 @@
                 <w:lang w:val="en-US"/>
               </w:rPr>
             </w:pPr>
+            <w:proofErr w:type="spellStart"/>
             <w:r>
               <w:rPr>
                 <w:lang w:val="en-US"/>
               </w:rPr>
-              <w:t>kube-state-metrics</w:t>
+              <w:t>kube</w:t>
+            </w:r>
+            <w:proofErr w:type="spellEnd"/>
+            <w:r>
+              <w:rPr>
+                <w:lang w:val="en-US"/>
+              </w:rPr>
+              <w:t>-state-metrics</w:t>
             </w:r>
           </w:p>
         </w:tc>
@@ -3612,8 +3950,16 @@
               <w:rPr>
                 <w:lang w:val="en-US"/>
               </w:rPr>
-              <w:t>Envoy / NGINX / Traefik</w:t>
+              <w:t xml:space="preserve">Envoy / NGINX / </w:t>
             </w:r>
+            <w:proofErr w:type="spellStart"/>
+            <w:r>
+              <w:rPr>
+                <w:lang w:val="en-US"/>
+              </w:rPr>
+              <w:t>Traefik</w:t>
+            </w:r>
+            <w:proofErr w:type="spellEnd"/>
           </w:p>
         </w:tc>
         <w:tc>
@@ -3710,8 +4056,16 @@
               <w:rPr>
                 <w:lang w:val="en-US"/>
               </w:rPr>
-              <w:t>Envoy / OpenTelemetry</w:t>
+              <w:t xml:space="preserve">Envoy / </w:t>
             </w:r>
+            <w:proofErr w:type="spellStart"/>
+            <w:r>
+              <w:rPr>
+                <w:lang w:val="en-US"/>
+              </w:rPr>
+              <w:t>OpenTelemetry</w:t>
+            </w:r>
+            <w:proofErr w:type="spellEnd"/>
           </w:p>
         </w:tc>
         <w:tc>
@@ -3773,7 +4127,35 @@
         <w:rPr>
           <w:lang w:val="en-US"/>
         </w:rPr>
-        <w:t>Online ML Predictor Using DARE(Dynamic Adaptive Resource Estimater) Architecture</w:t>
+        <w:t xml:space="preserve">Online ML Predictor Using </w:t>
+      </w:r>
+      <w:proofErr w:type="gramStart"/>
+      <w:r>
+        <w:rPr>
+          <w:lang w:val="en-US"/>
+        </w:rPr>
+        <w:t>DARE(</w:t>
+      </w:r>
+      <w:proofErr w:type="gramEnd"/>
+      <w:r>
+        <w:rPr>
+          <w:lang w:val="en-US"/>
+        </w:rPr>
+        <w:t xml:space="preserve">Dynamic Adaptive Resource </w:t>
+      </w:r>
+      <w:proofErr w:type="spellStart"/>
+      <w:r>
+        <w:rPr>
+          <w:lang w:val="en-US"/>
+        </w:rPr>
+        <w:t>Estimater</w:t>
+      </w:r>
+      <w:proofErr w:type="spellEnd"/>
+      <w:r>
+        <w:rPr>
+          <w:lang w:val="en-US"/>
+        </w:rPr>
+        <w:t>) Architecture</w:t>
       </w:r>
     </w:p>
     <w:p>
@@ -4034,7 +4416,21 @@
         <w:rPr>
           <w:lang w:val="en-US"/>
         </w:rPr>
-        <w:t>Whether the current limits are higher or lower than needed (overprovisioning vs underprovisioning).</w:t>
+        <w:t xml:space="preserve">Whether the current limits are higher or lower than needed (overprovisioning vs </w:t>
+      </w:r>
+      <w:proofErr w:type="spellStart"/>
+      <w:r>
+        <w:rPr>
+          <w:lang w:val="en-US"/>
+        </w:rPr>
+        <w:t>underprovisioning</w:t>
+      </w:r>
+      <w:proofErr w:type="spellEnd"/>
+      <w:r>
+        <w:rPr>
+          <w:lang w:val="en-US"/>
+        </w:rPr>
+        <w:t>).</w:t>
       </w:r>
     </w:p>
     <w:p>
@@ -4143,11 +4539,19 @@
           <w:lang w:val="en-US"/>
         </w:rPr>
       </w:pPr>
-      <w:r>
-        <w:rPr>
-          <w:lang w:val="en-US"/>
-        </w:rPr>
-        <w:t>CPU_usage(t) ≈ a</w:t>
+      <w:proofErr w:type="spellStart"/>
+      <w:r>
+        <w:rPr>
+          <w:lang w:val="en-US"/>
+        </w:rPr>
+        <w:t>CPU_usage</w:t>
+      </w:r>
+      <w:proofErr w:type="spellEnd"/>
+      <w:r>
+        <w:rPr>
+          <w:lang w:val="en-US"/>
+        </w:rPr>
+        <w:t>(t) ≈ a</w:t>
       </w:r>
       <w:r>
         <w:rPr>
@@ -4160,7 +4564,21 @@
         <w:rPr>
           <w:lang w:val="en-US"/>
         </w:rPr>
-        <w:t xml:space="preserve"> * RequestRate(t) + b</w:t>
+        <w:t xml:space="preserve"> * </w:t>
+      </w:r>
+      <w:proofErr w:type="spellStart"/>
+      <w:r>
+        <w:rPr>
+          <w:lang w:val="en-US"/>
+        </w:rPr>
+        <w:t>RequestRate</w:t>
+      </w:r>
+      <w:proofErr w:type="spellEnd"/>
+      <w:r>
+        <w:rPr>
+          <w:lang w:val="en-US"/>
+        </w:rPr>
+        <w:t>(t) + b</w:t>
       </w:r>
       <w:r>
         <w:rPr>
@@ -4176,11 +4594,19 @@
           <w:lang w:val="en-US"/>
         </w:rPr>
       </w:pPr>
-      <w:r>
-        <w:rPr>
-          <w:lang w:val="en-US"/>
-        </w:rPr>
-        <w:t>Memory_usage(t) ≈ a</w:t>
+      <w:proofErr w:type="spellStart"/>
+      <w:r>
+        <w:rPr>
+          <w:lang w:val="en-US"/>
+        </w:rPr>
+        <w:t>Memory_usage</w:t>
+      </w:r>
+      <w:proofErr w:type="spellEnd"/>
+      <w:r>
+        <w:rPr>
+          <w:lang w:val="en-US"/>
+        </w:rPr>
+        <w:t>(t) ≈ a</w:t>
       </w:r>
       <w:r>
         <w:rPr>
@@ -4193,7 +4619,21 @@
         <w:rPr>
           <w:lang w:val="en-US"/>
         </w:rPr>
-        <w:t xml:space="preserve"> * RequestRate(t) + b</w:t>
+        <w:t xml:space="preserve"> * </w:t>
+      </w:r>
+      <w:proofErr w:type="spellStart"/>
+      <w:r>
+        <w:rPr>
+          <w:lang w:val="en-US"/>
+        </w:rPr>
+        <w:t>RequestRate</w:t>
+      </w:r>
+      <w:proofErr w:type="spellEnd"/>
+      <w:r>
+        <w:rPr>
+          <w:lang w:val="en-US"/>
+        </w:rPr>
+        <w:t>(t) + b</w:t>
       </w:r>
       <w:r>
         <w:rPr>
@@ -4313,7 +4753,21 @@
         <w:rPr>
           <w:lang w:val="en-US"/>
         </w:rPr>
-        <w:t>EMA_CPU(t) = α * CPU_usage(t) + (1 - α) * EMA_CPU(t-1)</w:t>
+        <w:t xml:space="preserve">EMA_CPU(t) = α * </w:t>
+      </w:r>
+      <w:proofErr w:type="spellStart"/>
+      <w:r>
+        <w:rPr>
+          <w:lang w:val="en-US"/>
+        </w:rPr>
+        <w:t>CPU_usage</w:t>
+      </w:r>
+      <w:proofErr w:type="spellEnd"/>
+      <w:r>
+        <w:rPr>
+          <w:lang w:val="en-US"/>
+        </w:rPr>
+        <w:t>(t) + (1 - α) * EMA_CPU(t-1)</w:t>
       </w:r>
     </w:p>
     <w:p>
@@ -4379,6 +4833,218 @@
         </w:rPr>
         <w:t>Are lightweight, perfect for edge or in-cluster deployment</w:t>
       </w:r>
+    </w:p>
+    <w:p>
+      <w:pPr>
+        <w:rPr>
+          <w:lang w:val="en-US"/>
+        </w:rPr>
+      </w:pPr>
+    </w:p>
+    <w:p>
+      <w:pPr>
+        <w:pStyle w:val="Heading4"/>
+        <w:rPr>
+          <w:b/>
+          <w:bCs/>
+          <w:lang w:val="en-US"/>
+        </w:rPr>
+      </w:pPr>
+      <w:r>
+        <w:rPr>
+          <w:lang w:val="en-US"/>
+        </w:rPr>
+        <w:t>Inputs:</w:t>
+      </w:r>
+    </w:p>
+    <w:p>
+      <w:pPr>
+        <w:rPr>
+          <w:lang w:val="en-US"/>
+        </w:rPr>
+      </w:pPr>
+      <w:r>
+        <w:rPr>
+          <w:lang w:val="en-US"/>
+        </w:rPr>
+        <w:t>The TL takes as input the raw usage and limit metrics, which are either collected through a Prometheus exporter or pulled directly from Kubernetes metrics APIs:</w:t>
+      </w:r>
+    </w:p>
+    <w:p>
+      <w:pPr>
+        <w:numPr>
+          <w:ilvl w:val="0"/>
+          <w:numId w:val="57"/>
+        </w:numPr>
+        <w:rPr>
+          <w:lang w:val="en-US"/>
+        </w:rPr>
+      </w:pPr>
+      <w:proofErr w:type="spellStart"/>
+      <w:r>
+        <w:rPr>
+          <w:lang w:val="en-US"/>
+        </w:rPr>
+        <w:t>CPU_usage</w:t>
+      </w:r>
+      <w:proofErr w:type="spellEnd"/>
+      <w:r>
+        <w:rPr>
+          <w:lang w:val="en-US"/>
+        </w:rPr>
+        <w:t xml:space="preserve">(t): Actual CPU usage in </w:t>
+      </w:r>
+      <w:proofErr w:type="spellStart"/>
+      <w:r>
+        <w:rPr>
+          <w:lang w:val="en-US"/>
+        </w:rPr>
+        <w:t>millicores</w:t>
+      </w:r>
+      <w:proofErr w:type="spellEnd"/>
+    </w:p>
+    <w:p>
+      <w:pPr>
+        <w:numPr>
+          <w:ilvl w:val="0"/>
+          <w:numId w:val="57"/>
+        </w:numPr>
+        <w:rPr>
+          <w:lang w:val="en-US"/>
+        </w:rPr>
+      </w:pPr>
+      <w:proofErr w:type="spellStart"/>
+      <w:r>
+        <w:rPr>
+          <w:lang w:val="en-US"/>
+        </w:rPr>
+        <w:t>Memory_usage</w:t>
+      </w:r>
+      <w:proofErr w:type="spellEnd"/>
+      <w:r>
+        <w:rPr>
+          <w:lang w:val="en-US"/>
+        </w:rPr>
+        <w:t>(t): Actual memory usage in MiB</w:t>
+      </w:r>
+    </w:p>
+    <w:p>
+      <w:pPr>
+        <w:numPr>
+          <w:ilvl w:val="0"/>
+          <w:numId w:val="57"/>
+        </w:numPr>
+        <w:rPr>
+          <w:lang w:val="en-US"/>
+        </w:rPr>
+      </w:pPr>
+      <w:proofErr w:type="spellStart"/>
+      <w:r>
+        <w:rPr>
+          <w:lang w:val="en-US"/>
+        </w:rPr>
+        <w:t>RequestRate</w:t>
+      </w:r>
+      <w:proofErr w:type="spellEnd"/>
+      <w:r>
+        <w:rPr>
+          <w:lang w:val="en-US"/>
+        </w:rPr>
+        <w:t>(t): Number of incoming requests per second or minute</w:t>
+      </w:r>
+    </w:p>
+    <w:p>
+      <w:pPr>
+        <w:numPr>
+          <w:ilvl w:val="0"/>
+          <w:numId w:val="57"/>
+        </w:numPr>
+        <w:rPr>
+          <w:lang w:val="en-US"/>
+        </w:rPr>
+      </w:pPr>
+      <w:proofErr w:type="spellStart"/>
+      <w:r>
+        <w:rPr>
+          <w:lang w:val="en-US"/>
+        </w:rPr>
+        <w:t>CPU_limit</w:t>
+      </w:r>
+      <w:proofErr w:type="spellEnd"/>
+      <w:r>
+        <w:rPr>
+          <w:lang w:val="en-US"/>
+        </w:rPr>
+        <w:t xml:space="preserve">(t) and </w:t>
+      </w:r>
+      <w:proofErr w:type="spellStart"/>
+      <w:r>
+        <w:rPr>
+          <w:lang w:val="en-US"/>
+        </w:rPr>
+        <w:t>Memory_limit</w:t>
+      </w:r>
+      <w:proofErr w:type="spellEnd"/>
+      <w:r>
+        <w:rPr>
+          <w:lang w:val="en-US"/>
+        </w:rPr>
+        <w:t>(t): The current configured resource limits in Kubernetes</w:t>
+      </w:r>
+    </w:p>
+    <w:p>
+      <w:pPr>
+        <w:rPr>
+          <w:lang w:val="en-US"/>
+        </w:rPr>
+      </w:pPr>
+      <w:r>
+        <w:rPr>
+          <w:lang w:val="en-US"/>
+        </w:rPr>
+        <w:t>Optionally, we may also include:</w:t>
+      </w:r>
+    </w:p>
+    <w:p>
+      <w:pPr>
+        <w:numPr>
+          <w:ilvl w:val="0"/>
+          <w:numId w:val="58"/>
+        </w:numPr>
+        <w:rPr>
+          <w:lang w:val="en-US"/>
+        </w:rPr>
+      </w:pPr>
+      <w:r>
+        <w:rPr>
+          <w:lang w:val="en-US"/>
+        </w:rPr>
+        <w:t>Time of day (to capture diurnal patterns)</w:t>
+      </w:r>
+    </w:p>
+    <w:p>
+      <w:pPr>
+        <w:numPr>
+          <w:ilvl w:val="0"/>
+          <w:numId w:val="58"/>
+        </w:numPr>
+        <w:rPr>
+          <w:lang w:val="en-US"/>
+        </w:rPr>
+      </w:pPr>
+      <w:r>
+        <w:rPr>
+          <w:lang w:val="en-US"/>
+        </w:rPr>
+        <w:t>Recent request rate deltas (to spot load surges)</w:t>
+      </w:r>
+    </w:p>
+    <w:p>
+      <w:pPr>
+        <w:rPr>
+          <w:lang w:val="en-US"/>
+        </w:rPr>
+      </w:pPr>
     </w:p>
     <w:p>
       <w:pPr>
@@ -5818,6 +6484,155 @@
     </w:lvl>
   </w:abstractNum>
   <w:abstractNum w:abstractNumId="10" w15:restartNumberingAfterBreak="0">
+    <w:nsid w:val="17554726"/>
+    <w:multiLevelType w:val="multilevel"/>
+    <w:tmpl w:val="846A72B0"/>
+    <w:lvl w:ilvl="0">
+      <w:start w:val="1"/>
+      <w:numFmt w:val="bullet"/>
+      <w:lvlText w:val=""/>
+      <w:lvlJc w:val="left"/>
+      <w:pPr>
+        <w:tabs>
+          <w:tab w:val="num" w:pos="720"/>
+        </w:tabs>
+        <w:ind w:left="720" w:hanging="360"/>
+      </w:pPr>
+      <w:rPr>
+        <w:rFonts w:ascii="Symbol" w:hAnsi="Symbol" w:hint="default"/>
+        <w:sz w:val="20"/>
+      </w:rPr>
+    </w:lvl>
+    <w:lvl w:ilvl="1" w:tentative="1">
+      <w:start w:val="1"/>
+      <w:numFmt w:val="bullet"/>
+      <w:lvlText w:val="o"/>
+      <w:lvlJc w:val="left"/>
+      <w:pPr>
+        <w:tabs>
+          <w:tab w:val="num" w:pos="1440"/>
+        </w:tabs>
+        <w:ind w:left="1440" w:hanging="360"/>
+      </w:pPr>
+      <w:rPr>
+        <w:rFonts w:ascii="Courier New" w:hAnsi="Courier New" w:hint="default"/>
+        <w:sz w:val="20"/>
+      </w:rPr>
+    </w:lvl>
+    <w:lvl w:ilvl="2" w:tentative="1">
+      <w:start w:val="1"/>
+      <w:numFmt w:val="bullet"/>
+      <w:lvlText w:val=""/>
+      <w:lvlJc w:val="left"/>
+      <w:pPr>
+        <w:tabs>
+          <w:tab w:val="num" w:pos="2160"/>
+        </w:tabs>
+        <w:ind w:left="2160" w:hanging="360"/>
+      </w:pPr>
+      <w:rPr>
+        <w:rFonts w:ascii="Wingdings" w:hAnsi="Wingdings" w:hint="default"/>
+        <w:sz w:val="20"/>
+      </w:rPr>
+    </w:lvl>
+    <w:lvl w:ilvl="3" w:tentative="1">
+      <w:start w:val="1"/>
+      <w:numFmt w:val="bullet"/>
+      <w:lvlText w:val=""/>
+      <w:lvlJc w:val="left"/>
+      <w:pPr>
+        <w:tabs>
+          <w:tab w:val="num" w:pos="2880"/>
+        </w:tabs>
+        <w:ind w:left="2880" w:hanging="360"/>
+      </w:pPr>
+      <w:rPr>
+        <w:rFonts w:ascii="Wingdings" w:hAnsi="Wingdings" w:hint="default"/>
+        <w:sz w:val="20"/>
+      </w:rPr>
+    </w:lvl>
+    <w:lvl w:ilvl="4" w:tentative="1">
+      <w:start w:val="1"/>
+      <w:numFmt w:val="bullet"/>
+      <w:lvlText w:val=""/>
+      <w:lvlJc w:val="left"/>
+      <w:pPr>
+        <w:tabs>
+          <w:tab w:val="num" w:pos="3600"/>
+        </w:tabs>
+        <w:ind w:left="3600" w:hanging="360"/>
+      </w:pPr>
+      <w:rPr>
+        <w:rFonts w:ascii="Wingdings" w:hAnsi="Wingdings" w:hint="default"/>
+        <w:sz w:val="20"/>
+      </w:rPr>
+    </w:lvl>
+    <w:lvl w:ilvl="5" w:tentative="1">
+      <w:start w:val="1"/>
+      <w:numFmt w:val="bullet"/>
+      <w:lvlText w:val=""/>
+      <w:lvlJc w:val="left"/>
+      <w:pPr>
+        <w:tabs>
+          <w:tab w:val="num" w:pos="4320"/>
+        </w:tabs>
+        <w:ind w:left="4320" w:hanging="360"/>
+      </w:pPr>
+      <w:rPr>
+        <w:rFonts w:ascii="Wingdings" w:hAnsi="Wingdings" w:hint="default"/>
+        <w:sz w:val="20"/>
+      </w:rPr>
+    </w:lvl>
+    <w:lvl w:ilvl="6" w:tentative="1">
+      <w:start w:val="1"/>
+      <w:numFmt w:val="bullet"/>
+      <w:lvlText w:val=""/>
+      <w:lvlJc w:val="left"/>
+      <w:pPr>
+        <w:tabs>
+          <w:tab w:val="num" w:pos="5040"/>
+        </w:tabs>
+        <w:ind w:left="5040" w:hanging="360"/>
+      </w:pPr>
+      <w:rPr>
+        <w:rFonts w:ascii="Wingdings" w:hAnsi="Wingdings" w:hint="default"/>
+        <w:sz w:val="20"/>
+      </w:rPr>
+    </w:lvl>
+    <w:lvl w:ilvl="7" w:tentative="1">
+      <w:start w:val="1"/>
+      <w:numFmt w:val="bullet"/>
+      <w:lvlText w:val=""/>
+      <w:lvlJc w:val="left"/>
+      <w:pPr>
+        <w:tabs>
+          <w:tab w:val="num" w:pos="5760"/>
+        </w:tabs>
+        <w:ind w:left="5760" w:hanging="360"/>
+      </w:pPr>
+      <w:rPr>
+        <w:rFonts w:ascii="Wingdings" w:hAnsi="Wingdings" w:hint="default"/>
+        <w:sz w:val="20"/>
+      </w:rPr>
+    </w:lvl>
+    <w:lvl w:ilvl="8" w:tentative="1">
+      <w:start w:val="1"/>
+      <w:numFmt w:val="bullet"/>
+      <w:lvlText w:val=""/>
+      <w:lvlJc w:val="left"/>
+      <w:pPr>
+        <w:tabs>
+          <w:tab w:val="num" w:pos="6480"/>
+        </w:tabs>
+        <w:ind w:left="6480" w:hanging="360"/>
+      </w:pPr>
+      <w:rPr>
+        <w:rFonts w:ascii="Wingdings" w:hAnsi="Wingdings" w:hint="default"/>
+        <w:sz w:val="20"/>
+      </w:rPr>
+    </w:lvl>
+  </w:abstractNum>
+  <w:abstractNum w:abstractNumId="11" w15:restartNumberingAfterBreak="0">
     <w:nsid w:val="1E8623A9"/>
     <w:multiLevelType w:val="multilevel"/>
     <w:tmpl w:val="A45E45F2"/>
@@ -5966,7 +6781,7 @@
       </w:rPr>
     </w:lvl>
   </w:abstractNum>
-  <w:abstractNum w:abstractNumId="11" w15:restartNumberingAfterBreak="0">
+  <w:abstractNum w:abstractNumId="12" w15:restartNumberingAfterBreak="0">
     <w:nsid w:val="20C02583"/>
     <w:multiLevelType w:val="multilevel"/>
     <w:tmpl w:val="AFE8CB26"/>
@@ -6079,7 +6894,7 @@
       </w:pPr>
     </w:lvl>
   </w:abstractNum>
-  <w:abstractNum w:abstractNumId="12" w15:restartNumberingAfterBreak="0">
+  <w:abstractNum w:abstractNumId="13" w15:restartNumberingAfterBreak="0">
     <w:nsid w:val="223037A2"/>
     <w:multiLevelType w:val="multilevel"/>
     <w:tmpl w:val="0854CDC6"/>
@@ -6192,7 +7007,7 @@
       </w:pPr>
     </w:lvl>
   </w:abstractNum>
-  <w:abstractNum w:abstractNumId="13" w15:restartNumberingAfterBreak="0">
+  <w:abstractNum w:abstractNumId="14" w15:restartNumberingAfterBreak="0">
     <w:nsid w:val="260954EF"/>
     <w:multiLevelType w:val="multilevel"/>
     <w:tmpl w:val="496E5348"/>
@@ -6341,7 +7156,7 @@
       </w:rPr>
     </w:lvl>
   </w:abstractNum>
-  <w:abstractNum w:abstractNumId="14" w15:restartNumberingAfterBreak="0">
+  <w:abstractNum w:abstractNumId="15" w15:restartNumberingAfterBreak="0">
     <w:nsid w:val="27511602"/>
     <w:multiLevelType w:val="multilevel"/>
     <w:tmpl w:val="068A33F0"/>
@@ -6490,7 +7305,7 @@
       </w:rPr>
     </w:lvl>
   </w:abstractNum>
-  <w:abstractNum w:abstractNumId="15" w15:restartNumberingAfterBreak="0">
+  <w:abstractNum w:abstractNumId="16" w15:restartNumberingAfterBreak="0">
     <w:nsid w:val="28B97250"/>
     <w:multiLevelType w:val="multilevel"/>
     <w:tmpl w:val="7B9A4C1E"/>
@@ -6639,7 +7454,7 @@
       </w:rPr>
     </w:lvl>
   </w:abstractNum>
-  <w:abstractNum w:abstractNumId="16" w15:restartNumberingAfterBreak="0">
+  <w:abstractNum w:abstractNumId="17" w15:restartNumberingAfterBreak="0">
     <w:nsid w:val="28BD09C0"/>
     <w:multiLevelType w:val="multilevel"/>
     <w:tmpl w:val="96642936"/>
@@ -6752,7 +7567,7 @@
       </w:pPr>
     </w:lvl>
   </w:abstractNum>
-  <w:abstractNum w:abstractNumId="17" w15:restartNumberingAfterBreak="0">
+  <w:abstractNum w:abstractNumId="18" w15:restartNumberingAfterBreak="0">
     <w:nsid w:val="2C9D31A0"/>
     <w:multiLevelType w:val="multilevel"/>
     <w:tmpl w:val="E4C88F1E"/>
@@ -6865,7 +7680,7 @@
       </w:pPr>
     </w:lvl>
   </w:abstractNum>
-  <w:abstractNum w:abstractNumId="18" w15:restartNumberingAfterBreak="0">
+  <w:abstractNum w:abstractNumId="19" w15:restartNumberingAfterBreak="0">
     <w:nsid w:val="2DE0278C"/>
     <w:multiLevelType w:val="multilevel"/>
     <w:tmpl w:val="CBAACCA2"/>
@@ -6978,7 +7793,7 @@
       </w:pPr>
     </w:lvl>
   </w:abstractNum>
-  <w:abstractNum w:abstractNumId="19" w15:restartNumberingAfterBreak="0">
+  <w:abstractNum w:abstractNumId="20" w15:restartNumberingAfterBreak="0">
     <w:nsid w:val="30461B77"/>
     <w:multiLevelType w:val="multilevel"/>
     <w:tmpl w:val="A3348A90"/>
@@ -7127,7 +7942,7 @@
       </w:rPr>
     </w:lvl>
   </w:abstractNum>
-  <w:abstractNum w:abstractNumId="20" w15:restartNumberingAfterBreak="0">
+  <w:abstractNum w:abstractNumId="21" w15:restartNumberingAfterBreak="0">
     <w:nsid w:val="3339493D"/>
     <w:multiLevelType w:val="multilevel"/>
     <w:tmpl w:val="F4108986"/>
@@ -7240,7 +8055,7 @@
       </w:pPr>
     </w:lvl>
   </w:abstractNum>
-  <w:abstractNum w:abstractNumId="21" w15:restartNumberingAfterBreak="0">
+  <w:abstractNum w:abstractNumId="22" w15:restartNumberingAfterBreak="0">
     <w:nsid w:val="388B7212"/>
     <w:multiLevelType w:val="multilevel"/>
     <w:tmpl w:val="EA8EE1AE"/>
@@ -7389,7 +8204,7 @@
       </w:rPr>
     </w:lvl>
   </w:abstractNum>
-  <w:abstractNum w:abstractNumId="22" w15:restartNumberingAfterBreak="0">
+  <w:abstractNum w:abstractNumId="23" w15:restartNumberingAfterBreak="0">
     <w:nsid w:val="3F3771E0"/>
     <w:multiLevelType w:val="multilevel"/>
     <w:tmpl w:val="CBF63B18"/>
@@ -7538,7 +8353,156 @@
       </w:rPr>
     </w:lvl>
   </w:abstractNum>
-  <w:abstractNum w:abstractNumId="23" w15:restartNumberingAfterBreak="0">
+  <w:abstractNum w:abstractNumId="24" w15:restartNumberingAfterBreak="0">
+    <w:nsid w:val="408612D9"/>
+    <w:multiLevelType w:val="multilevel"/>
+    <w:tmpl w:val="8E6E7F50"/>
+    <w:lvl w:ilvl="0">
+      <w:start w:val="1"/>
+      <w:numFmt w:val="bullet"/>
+      <w:lvlText w:val=""/>
+      <w:lvlJc w:val="left"/>
+      <w:pPr>
+        <w:tabs>
+          <w:tab w:val="num" w:pos="720"/>
+        </w:tabs>
+        <w:ind w:left="720" w:hanging="360"/>
+      </w:pPr>
+      <w:rPr>
+        <w:rFonts w:ascii="Symbol" w:hAnsi="Symbol" w:hint="default"/>
+        <w:sz w:val="20"/>
+      </w:rPr>
+    </w:lvl>
+    <w:lvl w:ilvl="1" w:tentative="1">
+      <w:start w:val="1"/>
+      <w:numFmt w:val="bullet"/>
+      <w:lvlText w:val="o"/>
+      <w:lvlJc w:val="left"/>
+      <w:pPr>
+        <w:tabs>
+          <w:tab w:val="num" w:pos="1440"/>
+        </w:tabs>
+        <w:ind w:left="1440" w:hanging="360"/>
+      </w:pPr>
+      <w:rPr>
+        <w:rFonts w:ascii="Courier New" w:hAnsi="Courier New" w:hint="default"/>
+        <w:sz w:val="20"/>
+      </w:rPr>
+    </w:lvl>
+    <w:lvl w:ilvl="2" w:tentative="1">
+      <w:start w:val="1"/>
+      <w:numFmt w:val="bullet"/>
+      <w:lvlText w:val=""/>
+      <w:lvlJc w:val="left"/>
+      <w:pPr>
+        <w:tabs>
+          <w:tab w:val="num" w:pos="2160"/>
+        </w:tabs>
+        <w:ind w:left="2160" w:hanging="360"/>
+      </w:pPr>
+      <w:rPr>
+        <w:rFonts w:ascii="Wingdings" w:hAnsi="Wingdings" w:hint="default"/>
+        <w:sz w:val="20"/>
+      </w:rPr>
+    </w:lvl>
+    <w:lvl w:ilvl="3" w:tentative="1">
+      <w:start w:val="1"/>
+      <w:numFmt w:val="bullet"/>
+      <w:lvlText w:val=""/>
+      <w:lvlJc w:val="left"/>
+      <w:pPr>
+        <w:tabs>
+          <w:tab w:val="num" w:pos="2880"/>
+        </w:tabs>
+        <w:ind w:left="2880" w:hanging="360"/>
+      </w:pPr>
+      <w:rPr>
+        <w:rFonts w:ascii="Wingdings" w:hAnsi="Wingdings" w:hint="default"/>
+        <w:sz w:val="20"/>
+      </w:rPr>
+    </w:lvl>
+    <w:lvl w:ilvl="4" w:tentative="1">
+      <w:start w:val="1"/>
+      <w:numFmt w:val="bullet"/>
+      <w:lvlText w:val=""/>
+      <w:lvlJc w:val="left"/>
+      <w:pPr>
+        <w:tabs>
+          <w:tab w:val="num" w:pos="3600"/>
+        </w:tabs>
+        <w:ind w:left="3600" w:hanging="360"/>
+      </w:pPr>
+      <w:rPr>
+        <w:rFonts w:ascii="Wingdings" w:hAnsi="Wingdings" w:hint="default"/>
+        <w:sz w:val="20"/>
+      </w:rPr>
+    </w:lvl>
+    <w:lvl w:ilvl="5" w:tentative="1">
+      <w:start w:val="1"/>
+      <w:numFmt w:val="bullet"/>
+      <w:lvlText w:val=""/>
+      <w:lvlJc w:val="left"/>
+      <w:pPr>
+        <w:tabs>
+          <w:tab w:val="num" w:pos="4320"/>
+        </w:tabs>
+        <w:ind w:left="4320" w:hanging="360"/>
+      </w:pPr>
+      <w:rPr>
+        <w:rFonts w:ascii="Wingdings" w:hAnsi="Wingdings" w:hint="default"/>
+        <w:sz w:val="20"/>
+      </w:rPr>
+    </w:lvl>
+    <w:lvl w:ilvl="6" w:tentative="1">
+      <w:start w:val="1"/>
+      <w:numFmt w:val="bullet"/>
+      <w:lvlText w:val=""/>
+      <w:lvlJc w:val="left"/>
+      <w:pPr>
+        <w:tabs>
+          <w:tab w:val="num" w:pos="5040"/>
+        </w:tabs>
+        <w:ind w:left="5040" w:hanging="360"/>
+      </w:pPr>
+      <w:rPr>
+        <w:rFonts w:ascii="Wingdings" w:hAnsi="Wingdings" w:hint="default"/>
+        <w:sz w:val="20"/>
+      </w:rPr>
+    </w:lvl>
+    <w:lvl w:ilvl="7" w:tentative="1">
+      <w:start w:val="1"/>
+      <w:numFmt w:val="bullet"/>
+      <w:lvlText w:val=""/>
+      <w:lvlJc w:val="left"/>
+      <w:pPr>
+        <w:tabs>
+          <w:tab w:val="num" w:pos="5760"/>
+        </w:tabs>
+        <w:ind w:left="5760" w:hanging="360"/>
+      </w:pPr>
+      <w:rPr>
+        <w:rFonts w:ascii="Wingdings" w:hAnsi="Wingdings" w:hint="default"/>
+        <w:sz w:val="20"/>
+      </w:rPr>
+    </w:lvl>
+    <w:lvl w:ilvl="8" w:tentative="1">
+      <w:start w:val="1"/>
+      <w:numFmt w:val="bullet"/>
+      <w:lvlText w:val=""/>
+      <w:lvlJc w:val="left"/>
+      <w:pPr>
+        <w:tabs>
+          <w:tab w:val="num" w:pos="6480"/>
+        </w:tabs>
+        <w:ind w:left="6480" w:hanging="360"/>
+      </w:pPr>
+      <w:rPr>
+        <w:rFonts w:ascii="Wingdings" w:hAnsi="Wingdings" w:hint="default"/>
+        <w:sz w:val="20"/>
+      </w:rPr>
+    </w:lvl>
+  </w:abstractNum>
+  <w:abstractNum w:abstractNumId="25" w15:restartNumberingAfterBreak="0">
     <w:nsid w:val="41F760F1"/>
     <w:multiLevelType w:val="hybridMultilevel"/>
     <w:tmpl w:val="C4963EF6"/>
@@ -7651,7 +8615,7 @@
       </w:rPr>
     </w:lvl>
   </w:abstractNum>
-  <w:abstractNum w:abstractNumId="24" w15:restartNumberingAfterBreak="0">
+  <w:abstractNum w:abstractNumId="26" w15:restartNumberingAfterBreak="0">
     <w:nsid w:val="47931FBB"/>
     <w:multiLevelType w:val="multilevel"/>
     <w:tmpl w:val="E8941C86"/>
@@ -7800,7 +8764,7 @@
       </w:rPr>
     </w:lvl>
   </w:abstractNum>
-  <w:abstractNum w:abstractNumId="25" w15:restartNumberingAfterBreak="0">
+  <w:abstractNum w:abstractNumId="27" w15:restartNumberingAfterBreak="0">
     <w:nsid w:val="48B04463"/>
     <w:multiLevelType w:val="multilevel"/>
     <w:tmpl w:val="B7C8271C"/>
@@ -7949,7 +8913,7 @@
       </w:rPr>
     </w:lvl>
   </w:abstractNum>
-  <w:abstractNum w:abstractNumId="26" w15:restartNumberingAfterBreak="0">
+  <w:abstractNum w:abstractNumId="28" w15:restartNumberingAfterBreak="0">
     <w:nsid w:val="4A8C27B6"/>
     <w:multiLevelType w:val="multilevel"/>
     <w:tmpl w:val="478AEC50"/>
@@ -8098,7 +9062,7 @@
       </w:rPr>
     </w:lvl>
   </w:abstractNum>
-  <w:abstractNum w:abstractNumId="27" w15:restartNumberingAfterBreak="0">
+  <w:abstractNum w:abstractNumId="29" w15:restartNumberingAfterBreak="0">
     <w:nsid w:val="4A962120"/>
     <w:multiLevelType w:val="multilevel"/>
     <w:tmpl w:val="21DEC30A"/>
@@ -8211,7 +9175,7 @@
       </w:pPr>
     </w:lvl>
   </w:abstractNum>
-  <w:abstractNum w:abstractNumId="28" w15:restartNumberingAfterBreak="0">
+  <w:abstractNum w:abstractNumId="30" w15:restartNumberingAfterBreak="0">
     <w:nsid w:val="4C825701"/>
     <w:multiLevelType w:val="multilevel"/>
     <w:tmpl w:val="36B2D506"/>
@@ -8360,7 +9324,7 @@
       </w:rPr>
     </w:lvl>
   </w:abstractNum>
-  <w:abstractNum w:abstractNumId="29" w15:restartNumberingAfterBreak="0">
+  <w:abstractNum w:abstractNumId="31" w15:restartNumberingAfterBreak="0">
     <w:nsid w:val="4D03363F"/>
     <w:multiLevelType w:val="multilevel"/>
     <w:tmpl w:val="7576D590"/>
@@ -8473,7 +9437,7 @@
       </w:pPr>
     </w:lvl>
   </w:abstractNum>
-  <w:abstractNum w:abstractNumId="30" w15:restartNumberingAfterBreak="0">
+  <w:abstractNum w:abstractNumId="32" w15:restartNumberingAfterBreak="0">
     <w:nsid w:val="4F32793E"/>
     <w:multiLevelType w:val="multilevel"/>
     <w:tmpl w:val="4A66BDC6"/>
@@ -8622,7 +9586,7 @@
       </w:rPr>
     </w:lvl>
   </w:abstractNum>
-  <w:abstractNum w:abstractNumId="31" w15:restartNumberingAfterBreak="0">
+  <w:abstractNum w:abstractNumId="33" w15:restartNumberingAfterBreak="0">
     <w:nsid w:val="55CD7190"/>
     <w:multiLevelType w:val="multilevel"/>
     <w:tmpl w:val="EDFA3E8C"/>
@@ -8771,7 +9735,7 @@
       </w:rPr>
     </w:lvl>
   </w:abstractNum>
-  <w:abstractNum w:abstractNumId="32" w15:restartNumberingAfterBreak="0">
+  <w:abstractNum w:abstractNumId="34" w15:restartNumberingAfterBreak="0">
     <w:nsid w:val="56A67868"/>
     <w:multiLevelType w:val="multilevel"/>
     <w:tmpl w:val="149294E0"/>
@@ -8920,7 +9884,7 @@
       </w:rPr>
     </w:lvl>
   </w:abstractNum>
-  <w:abstractNum w:abstractNumId="33" w15:restartNumberingAfterBreak="0">
+  <w:abstractNum w:abstractNumId="35" w15:restartNumberingAfterBreak="0">
     <w:nsid w:val="57A35A37"/>
     <w:multiLevelType w:val="multilevel"/>
     <w:tmpl w:val="60A6384A"/>
@@ -9069,7 +10033,7 @@
       </w:rPr>
     </w:lvl>
   </w:abstractNum>
-  <w:abstractNum w:abstractNumId="34" w15:restartNumberingAfterBreak="0">
+  <w:abstractNum w:abstractNumId="36" w15:restartNumberingAfterBreak="0">
     <w:nsid w:val="5CDE07DA"/>
     <w:multiLevelType w:val="multilevel"/>
     <w:tmpl w:val="B1823B8E"/>
@@ -9218,7 +10182,7 @@
       </w:rPr>
     </w:lvl>
   </w:abstractNum>
-  <w:abstractNum w:abstractNumId="35" w15:restartNumberingAfterBreak="0">
+  <w:abstractNum w:abstractNumId="37" w15:restartNumberingAfterBreak="0">
     <w:nsid w:val="5CE51A28"/>
     <w:multiLevelType w:val="multilevel"/>
     <w:tmpl w:val="6A14F4F0"/>
@@ -9367,7 +10331,7 @@
       </w:rPr>
     </w:lvl>
   </w:abstractNum>
-  <w:abstractNum w:abstractNumId="36" w15:restartNumberingAfterBreak="0">
+  <w:abstractNum w:abstractNumId="38" w15:restartNumberingAfterBreak="0">
     <w:nsid w:val="5DBC3FC5"/>
     <w:multiLevelType w:val="multilevel"/>
     <w:tmpl w:val="2EFC06C2"/>
@@ -9516,7 +10480,7 @@
       </w:rPr>
     </w:lvl>
   </w:abstractNum>
-  <w:abstractNum w:abstractNumId="37" w15:restartNumberingAfterBreak="0">
+  <w:abstractNum w:abstractNumId="39" w15:restartNumberingAfterBreak="0">
     <w:nsid w:val="5F365C35"/>
     <w:multiLevelType w:val="multilevel"/>
     <w:tmpl w:val="4F8AFB88"/>
@@ -9665,7 +10629,7 @@
       </w:rPr>
     </w:lvl>
   </w:abstractNum>
-  <w:abstractNum w:abstractNumId="38" w15:restartNumberingAfterBreak="0">
+  <w:abstractNum w:abstractNumId="40" w15:restartNumberingAfterBreak="0">
     <w:nsid w:val="604D3590"/>
     <w:multiLevelType w:val="multilevel"/>
     <w:tmpl w:val="4866E582"/>
@@ -9778,7 +10742,7 @@
       </w:pPr>
     </w:lvl>
   </w:abstractNum>
-  <w:abstractNum w:abstractNumId="39" w15:restartNumberingAfterBreak="0">
+  <w:abstractNum w:abstractNumId="41" w15:restartNumberingAfterBreak="0">
     <w:nsid w:val="62286744"/>
     <w:multiLevelType w:val="multilevel"/>
     <w:tmpl w:val="F26E0D80"/>
@@ -9891,7 +10855,7 @@
       </w:pPr>
     </w:lvl>
   </w:abstractNum>
-  <w:abstractNum w:abstractNumId="40" w15:restartNumberingAfterBreak="0">
+  <w:abstractNum w:abstractNumId="42" w15:restartNumberingAfterBreak="0">
     <w:nsid w:val="639D42DB"/>
     <w:multiLevelType w:val="multilevel"/>
     <w:tmpl w:val="3F865BB2"/>
@@ -10040,7 +11004,7 @@
       </w:rPr>
     </w:lvl>
   </w:abstractNum>
-  <w:abstractNum w:abstractNumId="41" w15:restartNumberingAfterBreak="0">
+  <w:abstractNum w:abstractNumId="43" w15:restartNumberingAfterBreak="0">
     <w:nsid w:val="63C24481"/>
     <w:multiLevelType w:val="multilevel"/>
     <w:tmpl w:val="911A1C4E"/>
@@ -10153,7 +11117,7 @@
       </w:pPr>
     </w:lvl>
   </w:abstractNum>
-  <w:abstractNum w:abstractNumId="42" w15:restartNumberingAfterBreak="0">
+  <w:abstractNum w:abstractNumId="44" w15:restartNumberingAfterBreak="0">
     <w:nsid w:val="63F447B0"/>
     <w:multiLevelType w:val="multilevel"/>
     <w:tmpl w:val="F42494F0"/>
@@ -10302,7 +11266,7 @@
       </w:rPr>
     </w:lvl>
   </w:abstractNum>
-  <w:abstractNum w:abstractNumId="43" w15:restartNumberingAfterBreak="0">
+  <w:abstractNum w:abstractNumId="45" w15:restartNumberingAfterBreak="0">
     <w:nsid w:val="6414230E"/>
     <w:multiLevelType w:val="multilevel"/>
     <w:tmpl w:val="07D82616"/>
@@ -10451,7 +11415,7 @@
       </w:rPr>
     </w:lvl>
   </w:abstractNum>
-  <w:abstractNum w:abstractNumId="44" w15:restartNumberingAfterBreak="0">
+  <w:abstractNum w:abstractNumId="46" w15:restartNumberingAfterBreak="0">
     <w:nsid w:val="665479B1"/>
     <w:multiLevelType w:val="multilevel"/>
     <w:tmpl w:val="A5982E3A"/>
@@ -10564,7 +11528,7 @@
       </w:pPr>
     </w:lvl>
   </w:abstractNum>
-  <w:abstractNum w:abstractNumId="45" w15:restartNumberingAfterBreak="0">
+  <w:abstractNum w:abstractNumId="47" w15:restartNumberingAfterBreak="0">
     <w:nsid w:val="67805486"/>
     <w:multiLevelType w:val="multilevel"/>
     <w:tmpl w:val="E34C74DA"/>
@@ -10677,7 +11641,7 @@
       </w:pPr>
     </w:lvl>
   </w:abstractNum>
-  <w:abstractNum w:abstractNumId="46" w15:restartNumberingAfterBreak="0">
+  <w:abstractNum w:abstractNumId="48" w15:restartNumberingAfterBreak="0">
     <w:nsid w:val="67BD0D87"/>
     <w:multiLevelType w:val="multilevel"/>
     <w:tmpl w:val="6C183ECE"/>
@@ -10826,7 +11790,7 @@
       </w:rPr>
     </w:lvl>
   </w:abstractNum>
-  <w:abstractNum w:abstractNumId="47" w15:restartNumberingAfterBreak="0">
+  <w:abstractNum w:abstractNumId="49" w15:restartNumberingAfterBreak="0">
     <w:nsid w:val="6A7717CE"/>
     <w:multiLevelType w:val="multilevel"/>
     <w:tmpl w:val="EC46DF36"/>
@@ -10975,7 +11939,7 @@
       </w:rPr>
     </w:lvl>
   </w:abstractNum>
-  <w:abstractNum w:abstractNumId="48" w15:restartNumberingAfterBreak="0">
+  <w:abstractNum w:abstractNumId="50" w15:restartNumberingAfterBreak="0">
     <w:nsid w:val="6EC84CB7"/>
     <w:multiLevelType w:val="hybridMultilevel"/>
     <w:tmpl w:val="0B506C3C"/>
@@ -11064,7 +12028,7 @@
       </w:pPr>
     </w:lvl>
   </w:abstractNum>
-  <w:abstractNum w:abstractNumId="49" w15:restartNumberingAfterBreak="0">
+  <w:abstractNum w:abstractNumId="51" w15:restartNumberingAfterBreak="0">
     <w:nsid w:val="6F42751D"/>
     <w:multiLevelType w:val="hybridMultilevel"/>
     <w:tmpl w:val="278ECE7E"/>
@@ -11153,7 +12117,7 @@
       </w:pPr>
     </w:lvl>
   </w:abstractNum>
-  <w:abstractNum w:abstractNumId="50" w15:restartNumberingAfterBreak="0">
+  <w:abstractNum w:abstractNumId="52" w15:restartNumberingAfterBreak="0">
     <w:nsid w:val="72933DDB"/>
     <w:multiLevelType w:val="multilevel"/>
     <w:tmpl w:val="626AE8F8"/>
@@ -11302,7 +12266,7 @@
       </w:rPr>
     </w:lvl>
   </w:abstractNum>
-  <w:abstractNum w:abstractNumId="51" w15:restartNumberingAfterBreak="0">
+  <w:abstractNum w:abstractNumId="53" w15:restartNumberingAfterBreak="0">
     <w:nsid w:val="75BF69CA"/>
     <w:multiLevelType w:val="multilevel"/>
     <w:tmpl w:val="8AD8E296"/>
@@ -11451,7 +12415,7 @@
       </w:rPr>
     </w:lvl>
   </w:abstractNum>
-  <w:abstractNum w:abstractNumId="52" w15:restartNumberingAfterBreak="0">
+  <w:abstractNum w:abstractNumId="54" w15:restartNumberingAfterBreak="0">
     <w:nsid w:val="772A5977"/>
     <w:multiLevelType w:val="multilevel"/>
     <w:tmpl w:val="DB0AAFAE"/>
@@ -11600,7 +12564,7 @@
       </w:rPr>
     </w:lvl>
   </w:abstractNum>
-  <w:abstractNum w:abstractNumId="53" w15:restartNumberingAfterBreak="0">
+  <w:abstractNum w:abstractNumId="55" w15:restartNumberingAfterBreak="0">
     <w:nsid w:val="78AC1EE5"/>
     <w:multiLevelType w:val="multilevel"/>
     <w:tmpl w:val="BF54B334"/>
@@ -11749,7 +12713,7 @@
       </w:rPr>
     </w:lvl>
   </w:abstractNum>
-  <w:abstractNum w:abstractNumId="54" w15:restartNumberingAfterBreak="0">
+  <w:abstractNum w:abstractNumId="56" w15:restartNumberingAfterBreak="0">
     <w:nsid w:val="79EF25FC"/>
     <w:multiLevelType w:val="multilevel"/>
     <w:tmpl w:val="E2AC9F98"/>
@@ -11898,7 +12862,7 @@
       </w:rPr>
     </w:lvl>
   </w:abstractNum>
-  <w:abstractNum w:abstractNumId="55" w15:restartNumberingAfterBreak="0">
+  <w:abstractNum w:abstractNumId="57" w15:restartNumberingAfterBreak="0">
     <w:nsid w:val="7AA25EEC"/>
     <w:multiLevelType w:val="multilevel"/>
     <w:tmpl w:val="B5C604AA"/>
@@ -12012,16 +12976,16 @@
     </w:lvl>
   </w:abstractNum>
   <w:num w:numId="1" w16cid:durableId="169955040">
-    <w:abstractNumId w:val="52"/>
+    <w:abstractNumId w:val="54"/>
   </w:num>
   <w:num w:numId="2" w16cid:durableId="1450926641">
-    <w:abstractNumId w:val="12"/>
+    <w:abstractNumId w:val="13"/>
   </w:num>
   <w:num w:numId="3" w16cid:durableId="1988432412">
-    <w:abstractNumId w:val="28"/>
+    <w:abstractNumId w:val="30"/>
   </w:num>
   <w:num w:numId="4" w16cid:durableId="1087264787">
-    <w:abstractNumId w:val="41"/>
+    <w:abstractNumId w:val="43"/>
     <w:lvlOverride w:ilvl="0">
       <w:lvl w:ilvl="0">
         <w:numFmt w:val="decimal"/>
@@ -12031,10 +12995,10 @@
     </w:lvlOverride>
   </w:num>
   <w:num w:numId="5" w16cid:durableId="748431124">
-    <w:abstractNumId w:val="37"/>
+    <w:abstractNumId w:val="39"/>
   </w:num>
   <w:num w:numId="6" w16cid:durableId="1536456503">
-    <w:abstractNumId w:val="45"/>
+    <w:abstractNumId w:val="47"/>
     <w:lvlOverride w:ilvl="0">
       <w:lvl w:ilvl="0">
         <w:numFmt w:val="decimal"/>
@@ -12044,10 +13008,10 @@
     </w:lvlOverride>
   </w:num>
   <w:num w:numId="7" w16cid:durableId="255604169">
-    <w:abstractNumId w:val="51"/>
+    <w:abstractNumId w:val="53"/>
   </w:num>
   <w:num w:numId="8" w16cid:durableId="1524249707">
-    <w:abstractNumId w:val="16"/>
+    <w:abstractNumId w:val="17"/>
     <w:lvlOverride w:ilvl="0">
       <w:lvl w:ilvl="0">
         <w:numFmt w:val="decimal"/>
@@ -12057,67 +13021,67 @@
     </w:lvlOverride>
   </w:num>
   <w:num w:numId="9" w16cid:durableId="692533918">
-    <w:abstractNumId w:val="13"/>
+    <w:abstractNumId w:val="14"/>
   </w:num>
   <w:num w:numId="10" w16cid:durableId="985472665">
-    <w:abstractNumId w:val="48"/>
+    <w:abstractNumId w:val="50"/>
   </w:num>
   <w:num w:numId="11" w16cid:durableId="1783332703">
-    <w:abstractNumId w:val="23"/>
+    <w:abstractNumId w:val="25"/>
   </w:num>
   <w:num w:numId="12" w16cid:durableId="313796474">
-    <w:abstractNumId w:val="39"/>
+    <w:abstractNumId w:val="41"/>
   </w:num>
   <w:num w:numId="13" w16cid:durableId="1185250422">
-    <w:abstractNumId w:val="15"/>
+    <w:abstractNumId w:val="16"/>
   </w:num>
   <w:num w:numId="14" w16cid:durableId="920677950">
-    <w:abstractNumId w:val="26"/>
+    <w:abstractNumId w:val="28"/>
   </w:num>
   <w:num w:numId="15" w16cid:durableId="980839953">
     <w:abstractNumId w:val="4"/>
   </w:num>
   <w:num w:numId="16" w16cid:durableId="1261179069">
-    <w:abstractNumId w:val="36"/>
+    <w:abstractNumId w:val="38"/>
   </w:num>
   <w:num w:numId="17" w16cid:durableId="1972442974">
-    <w:abstractNumId w:val="14"/>
+    <w:abstractNumId w:val="15"/>
   </w:num>
   <w:num w:numId="18" w16cid:durableId="1515878939">
-    <w:abstractNumId w:val="47"/>
+    <w:abstractNumId w:val="49"/>
   </w:num>
   <w:num w:numId="19" w16cid:durableId="33701099">
-    <w:abstractNumId w:val="18"/>
+    <w:abstractNumId w:val="19"/>
   </w:num>
   <w:num w:numId="20" w16cid:durableId="1483691536">
-    <w:abstractNumId w:val="25"/>
+    <w:abstractNumId w:val="27"/>
   </w:num>
   <w:num w:numId="21" w16cid:durableId="1958097199">
-    <w:abstractNumId w:val="11"/>
+    <w:abstractNumId w:val="12"/>
   </w:num>
   <w:num w:numId="22" w16cid:durableId="2141334422">
     <w:abstractNumId w:val="8"/>
   </w:num>
   <w:num w:numId="23" w16cid:durableId="712314648">
-    <w:abstractNumId w:val="40"/>
+    <w:abstractNumId w:val="42"/>
   </w:num>
   <w:num w:numId="24" w16cid:durableId="877007963">
-    <w:abstractNumId w:val="22"/>
+    <w:abstractNumId w:val="23"/>
   </w:num>
   <w:num w:numId="25" w16cid:durableId="456141266">
     <w:abstractNumId w:val="2"/>
   </w:num>
   <w:num w:numId="26" w16cid:durableId="659115637">
-    <w:abstractNumId w:val="20"/>
+    <w:abstractNumId w:val="21"/>
   </w:num>
   <w:num w:numId="27" w16cid:durableId="1971013152">
-    <w:abstractNumId w:val="10"/>
+    <w:abstractNumId w:val="11"/>
   </w:num>
   <w:num w:numId="28" w16cid:durableId="617882297">
     <w:abstractNumId w:val="3"/>
   </w:num>
   <w:num w:numId="29" w16cid:durableId="1494564341">
-    <w:abstractNumId w:val="24"/>
+    <w:abstractNumId w:val="26"/>
   </w:num>
   <w:num w:numId="30" w16cid:durableId="294680013">
     <w:abstractNumId w:val="1"/>
@@ -12126,13 +13090,13 @@
     <w:abstractNumId w:val="0"/>
   </w:num>
   <w:num w:numId="32" w16cid:durableId="1251626374">
-    <w:abstractNumId w:val="43"/>
+    <w:abstractNumId w:val="45"/>
   </w:num>
   <w:num w:numId="33" w16cid:durableId="486213697">
-    <w:abstractNumId w:val="35"/>
+    <w:abstractNumId w:val="37"/>
   </w:num>
   <w:num w:numId="34" w16cid:durableId="897205560">
-    <w:abstractNumId w:val="44"/>
+    <w:abstractNumId w:val="46"/>
     <w:lvlOverride w:ilvl="0">
       <w:lvl w:ilvl="0">
         <w:numFmt w:val="decimal"/>
@@ -12142,25 +13106,25 @@
     </w:lvlOverride>
   </w:num>
   <w:num w:numId="35" w16cid:durableId="2041318333">
-    <w:abstractNumId w:val="31"/>
+    <w:abstractNumId w:val="33"/>
   </w:num>
   <w:num w:numId="36" w16cid:durableId="2092848536">
     <w:abstractNumId w:val="7"/>
   </w:num>
   <w:num w:numId="37" w16cid:durableId="796030722">
-    <w:abstractNumId w:val="53"/>
+    <w:abstractNumId w:val="55"/>
   </w:num>
   <w:num w:numId="38" w16cid:durableId="1584870896">
-    <w:abstractNumId w:val="46"/>
+    <w:abstractNumId w:val="48"/>
   </w:num>
   <w:num w:numId="39" w16cid:durableId="798305728">
-    <w:abstractNumId w:val="38"/>
+    <w:abstractNumId w:val="40"/>
   </w:num>
   <w:num w:numId="40" w16cid:durableId="753816852">
-    <w:abstractNumId w:val="42"/>
+    <w:abstractNumId w:val="44"/>
   </w:num>
   <w:num w:numId="41" w16cid:durableId="823425625">
-    <w:abstractNumId w:val="17"/>
+    <w:abstractNumId w:val="18"/>
     <w:lvlOverride w:ilvl="0">
       <w:lvl w:ilvl="0">
         <w:numFmt w:val="decimal"/>
@@ -12170,16 +13134,16 @@
     </w:lvlOverride>
   </w:num>
   <w:num w:numId="42" w16cid:durableId="851409413">
-    <w:abstractNumId w:val="21"/>
+    <w:abstractNumId w:val="22"/>
   </w:num>
   <w:num w:numId="43" w16cid:durableId="2009016626">
-    <w:abstractNumId w:val="27"/>
+    <w:abstractNumId w:val="29"/>
   </w:num>
   <w:num w:numId="44" w16cid:durableId="90861938">
     <w:abstractNumId w:val="6"/>
   </w:num>
   <w:num w:numId="45" w16cid:durableId="818962596">
-    <w:abstractNumId w:val="55"/>
+    <w:abstractNumId w:val="57"/>
     <w:lvlOverride w:ilvl="0">
       <w:lvl w:ilvl="0">
         <w:numFmt w:val="decimal"/>
@@ -12189,10 +13153,10 @@
     </w:lvlOverride>
   </w:num>
   <w:num w:numId="46" w16cid:durableId="560333979">
-    <w:abstractNumId w:val="34"/>
+    <w:abstractNumId w:val="36"/>
   </w:num>
   <w:num w:numId="47" w16cid:durableId="878779911">
-    <w:abstractNumId w:val="29"/>
+    <w:abstractNumId w:val="31"/>
     <w:lvlOverride w:ilvl="0">
       <w:lvl w:ilvl="0">
         <w:numFmt w:val="decimal"/>
@@ -12202,31 +13166,37 @@
     </w:lvlOverride>
   </w:num>
   <w:num w:numId="48" w16cid:durableId="1964462942">
-    <w:abstractNumId w:val="30"/>
+    <w:abstractNumId w:val="32"/>
   </w:num>
   <w:num w:numId="49" w16cid:durableId="1837189843">
-    <w:abstractNumId w:val="32"/>
+    <w:abstractNumId w:val="34"/>
   </w:num>
   <w:num w:numId="50" w16cid:durableId="1729524993">
     <w:abstractNumId w:val="9"/>
   </w:num>
   <w:num w:numId="51" w16cid:durableId="378743519">
-    <w:abstractNumId w:val="50"/>
+    <w:abstractNumId w:val="52"/>
   </w:num>
   <w:num w:numId="52" w16cid:durableId="2142338636">
-    <w:abstractNumId w:val="33"/>
+    <w:abstractNumId w:val="35"/>
   </w:num>
   <w:num w:numId="53" w16cid:durableId="501362553">
-    <w:abstractNumId w:val="54"/>
+    <w:abstractNumId w:val="56"/>
   </w:num>
   <w:num w:numId="54" w16cid:durableId="213665539">
-    <w:abstractNumId w:val="19"/>
+    <w:abstractNumId w:val="20"/>
   </w:num>
   <w:num w:numId="55" w16cid:durableId="1334793400">
     <w:abstractNumId w:val="5"/>
   </w:num>
   <w:num w:numId="56" w16cid:durableId="2036543157">
-    <w:abstractNumId w:val="49"/>
+    <w:abstractNumId w:val="51"/>
+  </w:num>
+  <w:num w:numId="57" w16cid:durableId="1444229400">
+    <w:abstractNumId w:val="24"/>
+  </w:num>
+  <w:num w:numId="58" w16cid:durableId="370542385">
+    <w:abstractNumId w:val="10"/>
   </w:num>
 </w:numbering>
 </file>

</xml_diff>

<commit_message>
Add outputs from the trend learner
</commit_message>
<xml_diff>
--- a/Latency Analysis/Solution Architecture.docx
+++ b/Latency Analysis/Solution Architecture.docx
@@ -194,21 +194,7 @@
         <w:rPr>
           <w:lang w:val="en-US"/>
         </w:rPr>
-        <w:t xml:space="preserve">Latency-aware adjustments must be </w:t>
-      </w:r>
-      <w:proofErr w:type="gramStart"/>
-      <w:r>
-        <w:rPr>
-          <w:lang w:val="en-US"/>
-        </w:rPr>
-        <w:t>consider</w:t>
-      </w:r>
-      <w:proofErr w:type="gramEnd"/>
-      <w:r>
-        <w:rPr>
-          <w:lang w:val="en-US"/>
-        </w:rPr>
-        <w:t xml:space="preserve"> individual behavior and load profiles.</w:t>
+        <w:t>Latency-aware adjustments must be consider individual behavior and load profiles.</w:t>
       </w:r>
     </w:p>
     <w:p>
@@ -2235,28 +2221,14 @@
         <w:rPr>
           <w:lang w:val="en-US"/>
         </w:rPr>
-        <w:t>histogram_</w:t>
-      </w:r>
-      <w:proofErr w:type="gramStart"/>
-      <w:r>
-        <w:rPr>
-          <w:lang w:val="en-US"/>
-        </w:rPr>
-        <w:t>quantile</w:t>
+        <w:t>histogram_quantile</w:t>
       </w:r>
       <w:proofErr w:type="spellEnd"/>
       <w:r>
         <w:rPr>
           <w:lang w:val="en-US"/>
         </w:rPr>
-        <w:t>(</w:t>
-      </w:r>
-      <w:proofErr w:type="gramEnd"/>
-      <w:r>
-        <w:rPr>
-          <w:lang w:val="en-US"/>
-        </w:rPr>
-        <w:t>0.95, rate(</w:t>
+        <w:t>(0.95, rate(</w:t>
       </w:r>
       <w:proofErr w:type="spellStart"/>
       <w:r>
@@ -4127,21 +4099,7 @@
         <w:rPr>
           <w:lang w:val="en-US"/>
         </w:rPr>
-        <w:t xml:space="preserve">Online ML Predictor Using </w:t>
-      </w:r>
-      <w:proofErr w:type="gramStart"/>
-      <w:r>
-        <w:rPr>
-          <w:lang w:val="en-US"/>
-        </w:rPr>
-        <w:t>DARE(</w:t>
-      </w:r>
-      <w:proofErr w:type="gramEnd"/>
-      <w:r>
-        <w:rPr>
-          <w:lang w:val="en-US"/>
-        </w:rPr>
-        <w:t xml:space="preserve">Dynamic Adaptive Resource </w:t>
+        <w:t xml:space="preserve">Online ML Predictor Using DARE(Dynamic Adaptive Resource </w:t>
       </w:r>
       <w:proofErr w:type="spellStart"/>
       <w:r>
@@ -5038,6 +4996,230 @@
         </w:rPr>
         <w:t>Recent request rate deltas (to spot load surges)</w:t>
       </w:r>
+    </w:p>
+    <w:p>
+      <w:pPr>
+        <w:pStyle w:val="Heading4"/>
+        <w:rPr>
+          <w:b/>
+          <w:bCs/>
+          <w:lang w:val="en-US"/>
+        </w:rPr>
+      </w:pPr>
+      <w:r>
+        <w:rPr>
+          <w:lang w:val="en-US"/>
+        </w:rPr>
+        <w:t>Outputs:</w:t>
+      </w:r>
+    </w:p>
+    <w:p>
+      <w:pPr>
+        <w:rPr>
+          <w:lang w:val="en-US"/>
+        </w:rPr>
+      </w:pPr>
+      <w:r>
+        <w:rPr>
+          <w:lang w:val="en-US"/>
+        </w:rPr>
+        <w:t>The TL provides two critical outputs:</w:t>
+      </w:r>
+    </w:p>
+    <w:p>
+      <w:pPr>
+        <w:rPr>
+          <w:b/>
+          <w:bCs/>
+          <w:lang w:val="en-US"/>
+        </w:rPr>
+      </w:pPr>
+      <w:r>
+        <w:rPr>
+          <w:b/>
+          <w:bCs/>
+          <w:lang w:val="en-US"/>
+        </w:rPr>
+        <w:t>1. Estimated Future Usage:</w:t>
+      </w:r>
+    </w:p>
+    <w:p>
+      <w:pPr>
+        <w:rPr>
+          <w:lang w:val="en-US"/>
+        </w:rPr>
+      </w:pPr>
+      <w:r>
+        <w:rPr>
+          <w:lang w:val="en-US"/>
+        </w:rPr>
+        <w:t>It forecasts what the CPU and memory usage are likely to be in the near future, e.g., 5–10 minutes ahead, under the assumption that the load trend continues.</w:t>
+      </w:r>
+    </w:p>
+    <w:p>
+      <w:pPr>
+        <w:rPr>
+          <w:lang w:val="en-US"/>
+        </w:rPr>
+      </w:pPr>
+      <w:r>
+        <w:rPr>
+          <w:lang w:val="en-US"/>
+        </w:rPr>
+        <w:t>This forecast supports proactive decisions like:</w:t>
+      </w:r>
+    </w:p>
+    <w:p>
+      <w:pPr>
+        <w:numPr>
+          <w:ilvl w:val="0"/>
+          <w:numId w:val="59"/>
+        </w:numPr>
+        <w:rPr>
+          <w:lang w:val="en-US"/>
+        </w:rPr>
+      </w:pPr>
+      <w:r>
+        <w:rPr>
+          <w:lang w:val="en-US"/>
+        </w:rPr>
+        <w:t>“Usage is trending upward; we should avoid cutting resources now.”</w:t>
+      </w:r>
+    </w:p>
+    <w:p>
+      <w:pPr>
+        <w:numPr>
+          <w:ilvl w:val="0"/>
+          <w:numId w:val="59"/>
+        </w:numPr>
+        <w:rPr>
+          <w:lang w:val="en-US"/>
+        </w:rPr>
+      </w:pPr>
+      <w:r>
+        <w:rPr>
+          <w:lang w:val="en-US"/>
+        </w:rPr>
+        <w:t>“Usage is declining and stable; we can try stepping down the limits.”</w:t>
+      </w:r>
+    </w:p>
+    <w:p>
+      <w:pPr>
+        <w:rPr>
+          <w:b/>
+          <w:bCs/>
+          <w:lang w:val="en-US"/>
+        </w:rPr>
+      </w:pPr>
+      <w:r>
+        <w:rPr>
+          <w:b/>
+          <w:bCs/>
+          <w:lang w:val="en-US"/>
+        </w:rPr>
+        <w:t>2. Safe Resource Range Suggestions:</w:t>
+      </w:r>
+    </w:p>
+    <w:p>
+      <w:pPr>
+        <w:rPr>
+          <w:lang w:val="en-US"/>
+        </w:rPr>
+      </w:pPr>
+      <w:r>
+        <w:rPr>
+          <w:lang w:val="en-US"/>
+        </w:rPr>
+        <w:t>Based on the forecasted usage and past adjustment outcomes, the TL outputs a range of recommended CPU and memory values:</w:t>
+      </w:r>
+    </w:p>
+    <w:p>
+      <w:pPr>
+        <w:numPr>
+          <w:ilvl w:val="0"/>
+          <w:numId w:val="60"/>
+        </w:numPr>
+        <w:rPr>
+          <w:lang w:val="en-US"/>
+        </w:rPr>
+      </w:pPr>
+      <w:r>
+        <w:rPr>
+          <w:lang w:val="en-US"/>
+        </w:rPr>
+        <w:t>Minimum Safe CPU (e.g., 300m)</w:t>
+      </w:r>
+    </w:p>
+    <w:p>
+      <w:pPr>
+        <w:numPr>
+          <w:ilvl w:val="0"/>
+          <w:numId w:val="60"/>
+        </w:numPr>
+        <w:rPr>
+          <w:lang w:val="en-US"/>
+        </w:rPr>
+      </w:pPr>
+      <w:r>
+        <w:rPr>
+          <w:lang w:val="en-US"/>
+        </w:rPr>
+        <w:t>Maximum Safe CPU (e.g., 500m)</w:t>
+      </w:r>
+    </w:p>
+    <w:p>
+      <w:pPr>
+        <w:numPr>
+          <w:ilvl w:val="0"/>
+          <w:numId w:val="60"/>
+        </w:numPr>
+        <w:rPr>
+          <w:lang w:val="en-US"/>
+        </w:rPr>
+      </w:pPr>
+      <w:r>
+        <w:rPr>
+          <w:lang w:val="en-US"/>
+        </w:rPr>
+        <w:t>Minimum Safe Memory (e.g., 400Mi)</w:t>
+      </w:r>
+    </w:p>
+    <w:p>
+      <w:pPr>
+        <w:numPr>
+          <w:ilvl w:val="0"/>
+          <w:numId w:val="60"/>
+        </w:numPr>
+        <w:rPr>
+          <w:lang w:val="en-US"/>
+        </w:rPr>
+      </w:pPr>
+      <w:r>
+        <w:rPr>
+          <w:lang w:val="en-US"/>
+        </w:rPr>
+        <w:t>Maximum Safe Memory (e.g., 600Mi)</w:t>
+      </w:r>
+    </w:p>
+    <w:p>
+      <w:pPr>
+        <w:rPr>
+          <w:lang w:val="en-US"/>
+        </w:rPr>
+      </w:pPr>
+      <w:r>
+        <w:rPr>
+          <w:lang w:val="en-US"/>
+        </w:rPr>
+        <w:t>These ranges provide flexibility for the decision engine to choose from — potentially selecting tighter or looser margins based on risk.</w:t>
+      </w:r>
+    </w:p>
+    <w:p>
+      <w:pPr>
+        <w:rPr>
+          <w:lang w:val="en-US"/>
+        </w:rPr>
+      </w:pPr>
     </w:p>
     <w:p>
       <w:pPr>
@@ -6782,6 +6964,155 @@
     </w:lvl>
   </w:abstractNum>
   <w:abstractNum w:abstractNumId="12" w15:restartNumberingAfterBreak="0">
+    <w:nsid w:val="200934DA"/>
+    <w:multiLevelType w:val="multilevel"/>
+    <w:tmpl w:val="B51EB738"/>
+    <w:lvl w:ilvl="0">
+      <w:start w:val="1"/>
+      <w:numFmt w:val="bullet"/>
+      <w:lvlText w:val=""/>
+      <w:lvlJc w:val="left"/>
+      <w:pPr>
+        <w:tabs>
+          <w:tab w:val="num" w:pos="720"/>
+        </w:tabs>
+        <w:ind w:left="720" w:hanging="360"/>
+      </w:pPr>
+      <w:rPr>
+        <w:rFonts w:ascii="Symbol" w:hAnsi="Symbol" w:hint="default"/>
+        <w:sz w:val="20"/>
+      </w:rPr>
+    </w:lvl>
+    <w:lvl w:ilvl="1" w:tentative="1">
+      <w:start w:val="1"/>
+      <w:numFmt w:val="bullet"/>
+      <w:lvlText w:val="o"/>
+      <w:lvlJc w:val="left"/>
+      <w:pPr>
+        <w:tabs>
+          <w:tab w:val="num" w:pos="1440"/>
+        </w:tabs>
+        <w:ind w:left="1440" w:hanging="360"/>
+      </w:pPr>
+      <w:rPr>
+        <w:rFonts w:ascii="Courier New" w:hAnsi="Courier New" w:hint="default"/>
+        <w:sz w:val="20"/>
+      </w:rPr>
+    </w:lvl>
+    <w:lvl w:ilvl="2" w:tentative="1">
+      <w:start w:val="1"/>
+      <w:numFmt w:val="bullet"/>
+      <w:lvlText w:val=""/>
+      <w:lvlJc w:val="left"/>
+      <w:pPr>
+        <w:tabs>
+          <w:tab w:val="num" w:pos="2160"/>
+        </w:tabs>
+        <w:ind w:left="2160" w:hanging="360"/>
+      </w:pPr>
+      <w:rPr>
+        <w:rFonts w:ascii="Wingdings" w:hAnsi="Wingdings" w:hint="default"/>
+        <w:sz w:val="20"/>
+      </w:rPr>
+    </w:lvl>
+    <w:lvl w:ilvl="3" w:tentative="1">
+      <w:start w:val="1"/>
+      <w:numFmt w:val="bullet"/>
+      <w:lvlText w:val=""/>
+      <w:lvlJc w:val="left"/>
+      <w:pPr>
+        <w:tabs>
+          <w:tab w:val="num" w:pos="2880"/>
+        </w:tabs>
+        <w:ind w:left="2880" w:hanging="360"/>
+      </w:pPr>
+      <w:rPr>
+        <w:rFonts w:ascii="Wingdings" w:hAnsi="Wingdings" w:hint="default"/>
+        <w:sz w:val="20"/>
+      </w:rPr>
+    </w:lvl>
+    <w:lvl w:ilvl="4" w:tentative="1">
+      <w:start w:val="1"/>
+      <w:numFmt w:val="bullet"/>
+      <w:lvlText w:val=""/>
+      <w:lvlJc w:val="left"/>
+      <w:pPr>
+        <w:tabs>
+          <w:tab w:val="num" w:pos="3600"/>
+        </w:tabs>
+        <w:ind w:left="3600" w:hanging="360"/>
+      </w:pPr>
+      <w:rPr>
+        <w:rFonts w:ascii="Wingdings" w:hAnsi="Wingdings" w:hint="default"/>
+        <w:sz w:val="20"/>
+      </w:rPr>
+    </w:lvl>
+    <w:lvl w:ilvl="5" w:tentative="1">
+      <w:start w:val="1"/>
+      <w:numFmt w:val="bullet"/>
+      <w:lvlText w:val=""/>
+      <w:lvlJc w:val="left"/>
+      <w:pPr>
+        <w:tabs>
+          <w:tab w:val="num" w:pos="4320"/>
+        </w:tabs>
+        <w:ind w:left="4320" w:hanging="360"/>
+      </w:pPr>
+      <w:rPr>
+        <w:rFonts w:ascii="Wingdings" w:hAnsi="Wingdings" w:hint="default"/>
+        <w:sz w:val="20"/>
+      </w:rPr>
+    </w:lvl>
+    <w:lvl w:ilvl="6" w:tentative="1">
+      <w:start w:val="1"/>
+      <w:numFmt w:val="bullet"/>
+      <w:lvlText w:val=""/>
+      <w:lvlJc w:val="left"/>
+      <w:pPr>
+        <w:tabs>
+          <w:tab w:val="num" w:pos="5040"/>
+        </w:tabs>
+        <w:ind w:left="5040" w:hanging="360"/>
+      </w:pPr>
+      <w:rPr>
+        <w:rFonts w:ascii="Wingdings" w:hAnsi="Wingdings" w:hint="default"/>
+        <w:sz w:val="20"/>
+      </w:rPr>
+    </w:lvl>
+    <w:lvl w:ilvl="7" w:tentative="1">
+      <w:start w:val="1"/>
+      <w:numFmt w:val="bullet"/>
+      <w:lvlText w:val=""/>
+      <w:lvlJc w:val="left"/>
+      <w:pPr>
+        <w:tabs>
+          <w:tab w:val="num" w:pos="5760"/>
+        </w:tabs>
+        <w:ind w:left="5760" w:hanging="360"/>
+      </w:pPr>
+      <w:rPr>
+        <w:rFonts w:ascii="Wingdings" w:hAnsi="Wingdings" w:hint="default"/>
+        <w:sz w:val="20"/>
+      </w:rPr>
+    </w:lvl>
+    <w:lvl w:ilvl="8" w:tentative="1">
+      <w:start w:val="1"/>
+      <w:numFmt w:val="bullet"/>
+      <w:lvlText w:val=""/>
+      <w:lvlJc w:val="left"/>
+      <w:pPr>
+        <w:tabs>
+          <w:tab w:val="num" w:pos="6480"/>
+        </w:tabs>
+        <w:ind w:left="6480" w:hanging="360"/>
+      </w:pPr>
+      <w:rPr>
+        <w:rFonts w:ascii="Wingdings" w:hAnsi="Wingdings" w:hint="default"/>
+        <w:sz w:val="20"/>
+      </w:rPr>
+    </w:lvl>
+  </w:abstractNum>
+  <w:abstractNum w:abstractNumId="13" w15:restartNumberingAfterBreak="0">
     <w:nsid w:val="20C02583"/>
     <w:multiLevelType w:val="multilevel"/>
     <w:tmpl w:val="AFE8CB26"/>
@@ -6894,7 +7225,7 @@
       </w:pPr>
     </w:lvl>
   </w:abstractNum>
-  <w:abstractNum w:abstractNumId="13" w15:restartNumberingAfterBreak="0">
+  <w:abstractNum w:abstractNumId="14" w15:restartNumberingAfterBreak="0">
     <w:nsid w:val="223037A2"/>
     <w:multiLevelType w:val="multilevel"/>
     <w:tmpl w:val="0854CDC6"/>
@@ -7007,7 +7338,7 @@
       </w:pPr>
     </w:lvl>
   </w:abstractNum>
-  <w:abstractNum w:abstractNumId="14" w15:restartNumberingAfterBreak="0">
+  <w:abstractNum w:abstractNumId="15" w15:restartNumberingAfterBreak="0">
     <w:nsid w:val="260954EF"/>
     <w:multiLevelType w:val="multilevel"/>
     <w:tmpl w:val="496E5348"/>
@@ -7156,7 +7487,156 @@
       </w:rPr>
     </w:lvl>
   </w:abstractNum>
-  <w:abstractNum w:abstractNumId="15" w15:restartNumberingAfterBreak="0">
+  <w:abstractNum w:abstractNumId="16" w15:restartNumberingAfterBreak="0">
+    <w:nsid w:val="26A0763D"/>
+    <w:multiLevelType w:val="multilevel"/>
+    <w:tmpl w:val="A06A78C4"/>
+    <w:lvl w:ilvl="0">
+      <w:start w:val="1"/>
+      <w:numFmt w:val="bullet"/>
+      <w:lvlText w:val=""/>
+      <w:lvlJc w:val="left"/>
+      <w:pPr>
+        <w:tabs>
+          <w:tab w:val="num" w:pos="720"/>
+        </w:tabs>
+        <w:ind w:left="720" w:hanging="360"/>
+      </w:pPr>
+      <w:rPr>
+        <w:rFonts w:ascii="Symbol" w:hAnsi="Symbol" w:hint="default"/>
+        <w:sz w:val="20"/>
+      </w:rPr>
+    </w:lvl>
+    <w:lvl w:ilvl="1" w:tentative="1">
+      <w:start w:val="1"/>
+      <w:numFmt w:val="bullet"/>
+      <w:lvlText w:val="o"/>
+      <w:lvlJc w:val="left"/>
+      <w:pPr>
+        <w:tabs>
+          <w:tab w:val="num" w:pos="1440"/>
+        </w:tabs>
+        <w:ind w:left="1440" w:hanging="360"/>
+      </w:pPr>
+      <w:rPr>
+        <w:rFonts w:ascii="Courier New" w:hAnsi="Courier New" w:hint="default"/>
+        <w:sz w:val="20"/>
+      </w:rPr>
+    </w:lvl>
+    <w:lvl w:ilvl="2" w:tentative="1">
+      <w:start w:val="1"/>
+      <w:numFmt w:val="bullet"/>
+      <w:lvlText w:val=""/>
+      <w:lvlJc w:val="left"/>
+      <w:pPr>
+        <w:tabs>
+          <w:tab w:val="num" w:pos="2160"/>
+        </w:tabs>
+        <w:ind w:left="2160" w:hanging="360"/>
+      </w:pPr>
+      <w:rPr>
+        <w:rFonts w:ascii="Wingdings" w:hAnsi="Wingdings" w:hint="default"/>
+        <w:sz w:val="20"/>
+      </w:rPr>
+    </w:lvl>
+    <w:lvl w:ilvl="3" w:tentative="1">
+      <w:start w:val="1"/>
+      <w:numFmt w:val="bullet"/>
+      <w:lvlText w:val=""/>
+      <w:lvlJc w:val="left"/>
+      <w:pPr>
+        <w:tabs>
+          <w:tab w:val="num" w:pos="2880"/>
+        </w:tabs>
+        <w:ind w:left="2880" w:hanging="360"/>
+      </w:pPr>
+      <w:rPr>
+        <w:rFonts w:ascii="Wingdings" w:hAnsi="Wingdings" w:hint="default"/>
+        <w:sz w:val="20"/>
+      </w:rPr>
+    </w:lvl>
+    <w:lvl w:ilvl="4" w:tentative="1">
+      <w:start w:val="1"/>
+      <w:numFmt w:val="bullet"/>
+      <w:lvlText w:val=""/>
+      <w:lvlJc w:val="left"/>
+      <w:pPr>
+        <w:tabs>
+          <w:tab w:val="num" w:pos="3600"/>
+        </w:tabs>
+        <w:ind w:left="3600" w:hanging="360"/>
+      </w:pPr>
+      <w:rPr>
+        <w:rFonts w:ascii="Wingdings" w:hAnsi="Wingdings" w:hint="default"/>
+        <w:sz w:val="20"/>
+      </w:rPr>
+    </w:lvl>
+    <w:lvl w:ilvl="5" w:tentative="1">
+      <w:start w:val="1"/>
+      <w:numFmt w:val="bullet"/>
+      <w:lvlText w:val=""/>
+      <w:lvlJc w:val="left"/>
+      <w:pPr>
+        <w:tabs>
+          <w:tab w:val="num" w:pos="4320"/>
+        </w:tabs>
+        <w:ind w:left="4320" w:hanging="360"/>
+      </w:pPr>
+      <w:rPr>
+        <w:rFonts w:ascii="Wingdings" w:hAnsi="Wingdings" w:hint="default"/>
+        <w:sz w:val="20"/>
+      </w:rPr>
+    </w:lvl>
+    <w:lvl w:ilvl="6" w:tentative="1">
+      <w:start w:val="1"/>
+      <w:numFmt w:val="bullet"/>
+      <w:lvlText w:val=""/>
+      <w:lvlJc w:val="left"/>
+      <w:pPr>
+        <w:tabs>
+          <w:tab w:val="num" w:pos="5040"/>
+        </w:tabs>
+        <w:ind w:left="5040" w:hanging="360"/>
+      </w:pPr>
+      <w:rPr>
+        <w:rFonts w:ascii="Wingdings" w:hAnsi="Wingdings" w:hint="default"/>
+        <w:sz w:val="20"/>
+      </w:rPr>
+    </w:lvl>
+    <w:lvl w:ilvl="7" w:tentative="1">
+      <w:start w:val="1"/>
+      <w:numFmt w:val="bullet"/>
+      <w:lvlText w:val=""/>
+      <w:lvlJc w:val="left"/>
+      <w:pPr>
+        <w:tabs>
+          <w:tab w:val="num" w:pos="5760"/>
+        </w:tabs>
+        <w:ind w:left="5760" w:hanging="360"/>
+      </w:pPr>
+      <w:rPr>
+        <w:rFonts w:ascii="Wingdings" w:hAnsi="Wingdings" w:hint="default"/>
+        <w:sz w:val="20"/>
+      </w:rPr>
+    </w:lvl>
+    <w:lvl w:ilvl="8" w:tentative="1">
+      <w:start w:val="1"/>
+      <w:numFmt w:val="bullet"/>
+      <w:lvlText w:val=""/>
+      <w:lvlJc w:val="left"/>
+      <w:pPr>
+        <w:tabs>
+          <w:tab w:val="num" w:pos="6480"/>
+        </w:tabs>
+        <w:ind w:left="6480" w:hanging="360"/>
+      </w:pPr>
+      <w:rPr>
+        <w:rFonts w:ascii="Wingdings" w:hAnsi="Wingdings" w:hint="default"/>
+        <w:sz w:val="20"/>
+      </w:rPr>
+    </w:lvl>
+  </w:abstractNum>
+  <w:abstractNum w:abstractNumId="17" w15:restartNumberingAfterBreak="0">
     <w:nsid w:val="27511602"/>
     <w:multiLevelType w:val="multilevel"/>
     <w:tmpl w:val="068A33F0"/>
@@ -7305,7 +7785,7 @@
       </w:rPr>
     </w:lvl>
   </w:abstractNum>
-  <w:abstractNum w:abstractNumId="16" w15:restartNumberingAfterBreak="0">
+  <w:abstractNum w:abstractNumId="18" w15:restartNumberingAfterBreak="0">
     <w:nsid w:val="28B97250"/>
     <w:multiLevelType w:val="multilevel"/>
     <w:tmpl w:val="7B9A4C1E"/>
@@ -7454,7 +7934,7 @@
       </w:rPr>
     </w:lvl>
   </w:abstractNum>
-  <w:abstractNum w:abstractNumId="17" w15:restartNumberingAfterBreak="0">
+  <w:abstractNum w:abstractNumId="19" w15:restartNumberingAfterBreak="0">
     <w:nsid w:val="28BD09C0"/>
     <w:multiLevelType w:val="multilevel"/>
     <w:tmpl w:val="96642936"/>
@@ -7567,7 +8047,7 @@
       </w:pPr>
     </w:lvl>
   </w:abstractNum>
-  <w:abstractNum w:abstractNumId="18" w15:restartNumberingAfterBreak="0">
+  <w:abstractNum w:abstractNumId="20" w15:restartNumberingAfterBreak="0">
     <w:nsid w:val="2C9D31A0"/>
     <w:multiLevelType w:val="multilevel"/>
     <w:tmpl w:val="E4C88F1E"/>
@@ -7680,7 +8160,7 @@
       </w:pPr>
     </w:lvl>
   </w:abstractNum>
-  <w:abstractNum w:abstractNumId="19" w15:restartNumberingAfterBreak="0">
+  <w:abstractNum w:abstractNumId="21" w15:restartNumberingAfterBreak="0">
     <w:nsid w:val="2DE0278C"/>
     <w:multiLevelType w:val="multilevel"/>
     <w:tmpl w:val="CBAACCA2"/>
@@ -7793,7 +8273,7 @@
       </w:pPr>
     </w:lvl>
   </w:abstractNum>
-  <w:abstractNum w:abstractNumId="20" w15:restartNumberingAfterBreak="0">
+  <w:abstractNum w:abstractNumId="22" w15:restartNumberingAfterBreak="0">
     <w:nsid w:val="30461B77"/>
     <w:multiLevelType w:val="multilevel"/>
     <w:tmpl w:val="A3348A90"/>
@@ -7942,7 +8422,7 @@
       </w:rPr>
     </w:lvl>
   </w:abstractNum>
-  <w:abstractNum w:abstractNumId="21" w15:restartNumberingAfterBreak="0">
+  <w:abstractNum w:abstractNumId="23" w15:restartNumberingAfterBreak="0">
     <w:nsid w:val="3339493D"/>
     <w:multiLevelType w:val="multilevel"/>
     <w:tmpl w:val="F4108986"/>
@@ -8055,7 +8535,7 @@
       </w:pPr>
     </w:lvl>
   </w:abstractNum>
-  <w:abstractNum w:abstractNumId="22" w15:restartNumberingAfterBreak="0">
+  <w:abstractNum w:abstractNumId="24" w15:restartNumberingAfterBreak="0">
     <w:nsid w:val="388B7212"/>
     <w:multiLevelType w:val="multilevel"/>
     <w:tmpl w:val="EA8EE1AE"/>
@@ -8204,7 +8684,7 @@
       </w:rPr>
     </w:lvl>
   </w:abstractNum>
-  <w:abstractNum w:abstractNumId="23" w15:restartNumberingAfterBreak="0">
+  <w:abstractNum w:abstractNumId="25" w15:restartNumberingAfterBreak="0">
     <w:nsid w:val="3F3771E0"/>
     <w:multiLevelType w:val="multilevel"/>
     <w:tmpl w:val="CBF63B18"/>
@@ -8353,7 +8833,7 @@
       </w:rPr>
     </w:lvl>
   </w:abstractNum>
-  <w:abstractNum w:abstractNumId="24" w15:restartNumberingAfterBreak="0">
+  <w:abstractNum w:abstractNumId="26" w15:restartNumberingAfterBreak="0">
     <w:nsid w:val="408612D9"/>
     <w:multiLevelType w:val="multilevel"/>
     <w:tmpl w:val="8E6E7F50"/>
@@ -8502,7 +8982,7 @@
       </w:rPr>
     </w:lvl>
   </w:abstractNum>
-  <w:abstractNum w:abstractNumId="25" w15:restartNumberingAfterBreak="0">
+  <w:abstractNum w:abstractNumId="27" w15:restartNumberingAfterBreak="0">
     <w:nsid w:val="41F760F1"/>
     <w:multiLevelType w:val="hybridMultilevel"/>
     <w:tmpl w:val="C4963EF6"/>
@@ -8615,7 +9095,7 @@
       </w:rPr>
     </w:lvl>
   </w:abstractNum>
-  <w:abstractNum w:abstractNumId="26" w15:restartNumberingAfterBreak="0">
+  <w:abstractNum w:abstractNumId="28" w15:restartNumberingAfterBreak="0">
     <w:nsid w:val="47931FBB"/>
     <w:multiLevelType w:val="multilevel"/>
     <w:tmpl w:val="E8941C86"/>
@@ -8764,7 +9244,7 @@
       </w:rPr>
     </w:lvl>
   </w:abstractNum>
-  <w:abstractNum w:abstractNumId="27" w15:restartNumberingAfterBreak="0">
+  <w:abstractNum w:abstractNumId="29" w15:restartNumberingAfterBreak="0">
     <w:nsid w:val="48B04463"/>
     <w:multiLevelType w:val="multilevel"/>
     <w:tmpl w:val="B7C8271C"/>
@@ -8913,7 +9393,7 @@
       </w:rPr>
     </w:lvl>
   </w:abstractNum>
-  <w:abstractNum w:abstractNumId="28" w15:restartNumberingAfterBreak="0">
+  <w:abstractNum w:abstractNumId="30" w15:restartNumberingAfterBreak="0">
     <w:nsid w:val="4A8C27B6"/>
     <w:multiLevelType w:val="multilevel"/>
     <w:tmpl w:val="478AEC50"/>
@@ -9062,7 +9542,7 @@
       </w:rPr>
     </w:lvl>
   </w:abstractNum>
-  <w:abstractNum w:abstractNumId="29" w15:restartNumberingAfterBreak="0">
+  <w:abstractNum w:abstractNumId="31" w15:restartNumberingAfterBreak="0">
     <w:nsid w:val="4A962120"/>
     <w:multiLevelType w:val="multilevel"/>
     <w:tmpl w:val="21DEC30A"/>
@@ -9175,7 +9655,7 @@
       </w:pPr>
     </w:lvl>
   </w:abstractNum>
-  <w:abstractNum w:abstractNumId="30" w15:restartNumberingAfterBreak="0">
+  <w:abstractNum w:abstractNumId="32" w15:restartNumberingAfterBreak="0">
     <w:nsid w:val="4C825701"/>
     <w:multiLevelType w:val="multilevel"/>
     <w:tmpl w:val="36B2D506"/>
@@ -9324,7 +9804,7 @@
       </w:rPr>
     </w:lvl>
   </w:abstractNum>
-  <w:abstractNum w:abstractNumId="31" w15:restartNumberingAfterBreak="0">
+  <w:abstractNum w:abstractNumId="33" w15:restartNumberingAfterBreak="0">
     <w:nsid w:val="4D03363F"/>
     <w:multiLevelType w:val="multilevel"/>
     <w:tmpl w:val="7576D590"/>
@@ -9437,7 +9917,7 @@
       </w:pPr>
     </w:lvl>
   </w:abstractNum>
-  <w:abstractNum w:abstractNumId="32" w15:restartNumberingAfterBreak="0">
+  <w:abstractNum w:abstractNumId="34" w15:restartNumberingAfterBreak="0">
     <w:nsid w:val="4F32793E"/>
     <w:multiLevelType w:val="multilevel"/>
     <w:tmpl w:val="4A66BDC6"/>
@@ -9586,7 +10066,7 @@
       </w:rPr>
     </w:lvl>
   </w:abstractNum>
-  <w:abstractNum w:abstractNumId="33" w15:restartNumberingAfterBreak="0">
+  <w:abstractNum w:abstractNumId="35" w15:restartNumberingAfterBreak="0">
     <w:nsid w:val="55CD7190"/>
     <w:multiLevelType w:val="multilevel"/>
     <w:tmpl w:val="EDFA3E8C"/>
@@ -9735,7 +10215,7 @@
       </w:rPr>
     </w:lvl>
   </w:abstractNum>
-  <w:abstractNum w:abstractNumId="34" w15:restartNumberingAfterBreak="0">
+  <w:abstractNum w:abstractNumId="36" w15:restartNumberingAfterBreak="0">
     <w:nsid w:val="56A67868"/>
     <w:multiLevelType w:val="multilevel"/>
     <w:tmpl w:val="149294E0"/>
@@ -9884,7 +10364,7 @@
       </w:rPr>
     </w:lvl>
   </w:abstractNum>
-  <w:abstractNum w:abstractNumId="35" w15:restartNumberingAfterBreak="0">
+  <w:abstractNum w:abstractNumId="37" w15:restartNumberingAfterBreak="0">
     <w:nsid w:val="57A35A37"/>
     <w:multiLevelType w:val="multilevel"/>
     <w:tmpl w:val="60A6384A"/>
@@ -10033,7 +10513,7 @@
       </w:rPr>
     </w:lvl>
   </w:abstractNum>
-  <w:abstractNum w:abstractNumId="36" w15:restartNumberingAfterBreak="0">
+  <w:abstractNum w:abstractNumId="38" w15:restartNumberingAfterBreak="0">
     <w:nsid w:val="5CDE07DA"/>
     <w:multiLevelType w:val="multilevel"/>
     <w:tmpl w:val="B1823B8E"/>
@@ -10182,7 +10662,7 @@
       </w:rPr>
     </w:lvl>
   </w:abstractNum>
-  <w:abstractNum w:abstractNumId="37" w15:restartNumberingAfterBreak="0">
+  <w:abstractNum w:abstractNumId="39" w15:restartNumberingAfterBreak="0">
     <w:nsid w:val="5CE51A28"/>
     <w:multiLevelType w:val="multilevel"/>
     <w:tmpl w:val="6A14F4F0"/>
@@ -10331,7 +10811,7 @@
       </w:rPr>
     </w:lvl>
   </w:abstractNum>
-  <w:abstractNum w:abstractNumId="38" w15:restartNumberingAfterBreak="0">
+  <w:abstractNum w:abstractNumId="40" w15:restartNumberingAfterBreak="0">
     <w:nsid w:val="5DBC3FC5"/>
     <w:multiLevelType w:val="multilevel"/>
     <w:tmpl w:val="2EFC06C2"/>
@@ -10480,7 +10960,7 @@
       </w:rPr>
     </w:lvl>
   </w:abstractNum>
-  <w:abstractNum w:abstractNumId="39" w15:restartNumberingAfterBreak="0">
+  <w:abstractNum w:abstractNumId="41" w15:restartNumberingAfterBreak="0">
     <w:nsid w:val="5F365C35"/>
     <w:multiLevelType w:val="multilevel"/>
     <w:tmpl w:val="4F8AFB88"/>
@@ -10629,7 +11109,7 @@
       </w:rPr>
     </w:lvl>
   </w:abstractNum>
-  <w:abstractNum w:abstractNumId="40" w15:restartNumberingAfterBreak="0">
+  <w:abstractNum w:abstractNumId="42" w15:restartNumberingAfterBreak="0">
     <w:nsid w:val="604D3590"/>
     <w:multiLevelType w:val="multilevel"/>
     <w:tmpl w:val="4866E582"/>
@@ -10742,7 +11222,7 @@
       </w:pPr>
     </w:lvl>
   </w:abstractNum>
-  <w:abstractNum w:abstractNumId="41" w15:restartNumberingAfterBreak="0">
+  <w:abstractNum w:abstractNumId="43" w15:restartNumberingAfterBreak="0">
     <w:nsid w:val="62286744"/>
     <w:multiLevelType w:val="multilevel"/>
     <w:tmpl w:val="F26E0D80"/>
@@ -10855,7 +11335,7 @@
       </w:pPr>
     </w:lvl>
   </w:abstractNum>
-  <w:abstractNum w:abstractNumId="42" w15:restartNumberingAfterBreak="0">
+  <w:abstractNum w:abstractNumId="44" w15:restartNumberingAfterBreak="0">
     <w:nsid w:val="639D42DB"/>
     <w:multiLevelType w:val="multilevel"/>
     <w:tmpl w:val="3F865BB2"/>
@@ -11004,7 +11484,7 @@
       </w:rPr>
     </w:lvl>
   </w:abstractNum>
-  <w:abstractNum w:abstractNumId="43" w15:restartNumberingAfterBreak="0">
+  <w:abstractNum w:abstractNumId="45" w15:restartNumberingAfterBreak="0">
     <w:nsid w:val="63C24481"/>
     <w:multiLevelType w:val="multilevel"/>
     <w:tmpl w:val="911A1C4E"/>
@@ -11117,7 +11597,7 @@
       </w:pPr>
     </w:lvl>
   </w:abstractNum>
-  <w:abstractNum w:abstractNumId="44" w15:restartNumberingAfterBreak="0">
+  <w:abstractNum w:abstractNumId="46" w15:restartNumberingAfterBreak="0">
     <w:nsid w:val="63F447B0"/>
     <w:multiLevelType w:val="multilevel"/>
     <w:tmpl w:val="F42494F0"/>
@@ -11266,7 +11746,7 @@
       </w:rPr>
     </w:lvl>
   </w:abstractNum>
-  <w:abstractNum w:abstractNumId="45" w15:restartNumberingAfterBreak="0">
+  <w:abstractNum w:abstractNumId="47" w15:restartNumberingAfterBreak="0">
     <w:nsid w:val="6414230E"/>
     <w:multiLevelType w:val="multilevel"/>
     <w:tmpl w:val="07D82616"/>
@@ -11415,7 +11895,7 @@
       </w:rPr>
     </w:lvl>
   </w:abstractNum>
-  <w:abstractNum w:abstractNumId="46" w15:restartNumberingAfterBreak="0">
+  <w:abstractNum w:abstractNumId="48" w15:restartNumberingAfterBreak="0">
     <w:nsid w:val="665479B1"/>
     <w:multiLevelType w:val="multilevel"/>
     <w:tmpl w:val="A5982E3A"/>
@@ -11528,7 +12008,7 @@
       </w:pPr>
     </w:lvl>
   </w:abstractNum>
-  <w:abstractNum w:abstractNumId="47" w15:restartNumberingAfterBreak="0">
+  <w:abstractNum w:abstractNumId="49" w15:restartNumberingAfterBreak="0">
     <w:nsid w:val="67805486"/>
     <w:multiLevelType w:val="multilevel"/>
     <w:tmpl w:val="E34C74DA"/>
@@ -11641,7 +12121,7 @@
       </w:pPr>
     </w:lvl>
   </w:abstractNum>
-  <w:abstractNum w:abstractNumId="48" w15:restartNumberingAfterBreak="0">
+  <w:abstractNum w:abstractNumId="50" w15:restartNumberingAfterBreak="0">
     <w:nsid w:val="67BD0D87"/>
     <w:multiLevelType w:val="multilevel"/>
     <w:tmpl w:val="6C183ECE"/>
@@ -11790,7 +12270,7 @@
       </w:rPr>
     </w:lvl>
   </w:abstractNum>
-  <w:abstractNum w:abstractNumId="49" w15:restartNumberingAfterBreak="0">
+  <w:abstractNum w:abstractNumId="51" w15:restartNumberingAfterBreak="0">
     <w:nsid w:val="6A7717CE"/>
     <w:multiLevelType w:val="multilevel"/>
     <w:tmpl w:val="EC46DF36"/>
@@ -11939,7 +12419,7 @@
       </w:rPr>
     </w:lvl>
   </w:abstractNum>
-  <w:abstractNum w:abstractNumId="50" w15:restartNumberingAfterBreak="0">
+  <w:abstractNum w:abstractNumId="52" w15:restartNumberingAfterBreak="0">
     <w:nsid w:val="6EC84CB7"/>
     <w:multiLevelType w:val="hybridMultilevel"/>
     <w:tmpl w:val="0B506C3C"/>
@@ -12028,7 +12508,7 @@
       </w:pPr>
     </w:lvl>
   </w:abstractNum>
-  <w:abstractNum w:abstractNumId="51" w15:restartNumberingAfterBreak="0">
+  <w:abstractNum w:abstractNumId="53" w15:restartNumberingAfterBreak="0">
     <w:nsid w:val="6F42751D"/>
     <w:multiLevelType w:val="hybridMultilevel"/>
     <w:tmpl w:val="278ECE7E"/>
@@ -12117,7 +12597,7 @@
       </w:pPr>
     </w:lvl>
   </w:abstractNum>
-  <w:abstractNum w:abstractNumId="52" w15:restartNumberingAfterBreak="0">
+  <w:abstractNum w:abstractNumId="54" w15:restartNumberingAfterBreak="0">
     <w:nsid w:val="72933DDB"/>
     <w:multiLevelType w:val="multilevel"/>
     <w:tmpl w:val="626AE8F8"/>
@@ -12266,7 +12746,7 @@
       </w:rPr>
     </w:lvl>
   </w:abstractNum>
-  <w:abstractNum w:abstractNumId="53" w15:restartNumberingAfterBreak="0">
+  <w:abstractNum w:abstractNumId="55" w15:restartNumberingAfterBreak="0">
     <w:nsid w:val="75BF69CA"/>
     <w:multiLevelType w:val="multilevel"/>
     <w:tmpl w:val="8AD8E296"/>
@@ -12415,7 +12895,7 @@
       </w:rPr>
     </w:lvl>
   </w:abstractNum>
-  <w:abstractNum w:abstractNumId="54" w15:restartNumberingAfterBreak="0">
+  <w:abstractNum w:abstractNumId="56" w15:restartNumberingAfterBreak="0">
     <w:nsid w:val="772A5977"/>
     <w:multiLevelType w:val="multilevel"/>
     <w:tmpl w:val="DB0AAFAE"/>
@@ -12564,7 +13044,7 @@
       </w:rPr>
     </w:lvl>
   </w:abstractNum>
-  <w:abstractNum w:abstractNumId="55" w15:restartNumberingAfterBreak="0">
+  <w:abstractNum w:abstractNumId="57" w15:restartNumberingAfterBreak="0">
     <w:nsid w:val="78AC1EE5"/>
     <w:multiLevelType w:val="multilevel"/>
     <w:tmpl w:val="BF54B334"/>
@@ -12713,7 +13193,7 @@
       </w:rPr>
     </w:lvl>
   </w:abstractNum>
-  <w:abstractNum w:abstractNumId="56" w15:restartNumberingAfterBreak="0">
+  <w:abstractNum w:abstractNumId="58" w15:restartNumberingAfterBreak="0">
     <w:nsid w:val="79EF25FC"/>
     <w:multiLevelType w:val="multilevel"/>
     <w:tmpl w:val="E2AC9F98"/>
@@ -12862,7 +13342,7 @@
       </w:rPr>
     </w:lvl>
   </w:abstractNum>
-  <w:abstractNum w:abstractNumId="57" w15:restartNumberingAfterBreak="0">
+  <w:abstractNum w:abstractNumId="59" w15:restartNumberingAfterBreak="0">
     <w:nsid w:val="7AA25EEC"/>
     <w:multiLevelType w:val="multilevel"/>
     <w:tmpl w:val="B5C604AA"/>
@@ -12976,16 +13456,16 @@
     </w:lvl>
   </w:abstractNum>
   <w:num w:numId="1" w16cid:durableId="169955040">
-    <w:abstractNumId w:val="54"/>
+    <w:abstractNumId w:val="56"/>
   </w:num>
   <w:num w:numId="2" w16cid:durableId="1450926641">
-    <w:abstractNumId w:val="13"/>
+    <w:abstractNumId w:val="14"/>
   </w:num>
   <w:num w:numId="3" w16cid:durableId="1988432412">
-    <w:abstractNumId w:val="30"/>
+    <w:abstractNumId w:val="32"/>
   </w:num>
   <w:num w:numId="4" w16cid:durableId="1087264787">
-    <w:abstractNumId w:val="43"/>
+    <w:abstractNumId w:val="45"/>
     <w:lvlOverride w:ilvl="0">
       <w:lvl w:ilvl="0">
         <w:numFmt w:val="decimal"/>
@@ -12995,10 +13475,10 @@
     </w:lvlOverride>
   </w:num>
   <w:num w:numId="5" w16cid:durableId="748431124">
-    <w:abstractNumId w:val="39"/>
+    <w:abstractNumId w:val="41"/>
   </w:num>
   <w:num w:numId="6" w16cid:durableId="1536456503">
-    <w:abstractNumId w:val="47"/>
+    <w:abstractNumId w:val="49"/>
     <w:lvlOverride w:ilvl="0">
       <w:lvl w:ilvl="0">
         <w:numFmt w:val="decimal"/>
@@ -13008,10 +13488,10 @@
     </w:lvlOverride>
   </w:num>
   <w:num w:numId="7" w16cid:durableId="255604169">
-    <w:abstractNumId w:val="53"/>
+    <w:abstractNumId w:val="55"/>
   </w:num>
   <w:num w:numId="8" w16cid:durableId="1524249707">
-    <w:abstractNumId w:val="17"/>
+    <w:abstractNumId w:val="19"/>
     <w:lvlOverride w:ilvl="0">
       <w:lvl w:ilvl="0">
         <w:numFmt w:val="decimal"/>
@@ -13021,58 +13501,58 @@
     </w:lvlOverride>
   </w:num>
   <w:num w:numId="9" w16cid:durableId="692533918">
-    <w:abstractNumId w:val="14"/>
+    <w:abstractNumId w:val="15"/>
   </w:num>
   <w:num w:numId="10" w16cid:durableId="985472665">
-    <w:abstractNumId w:val="50"/>
+    <w:abstractNumId w:val="52"/>
   </w:num>
   <w:num w:numId="11" w16cid:durableId="1783332703">
-    <w:abstractNumId w:val="25"/>
+    <w:abstractNumId w:val="27"/>
   </w:num>
   <w:num w:numId="12" w16cid:durableId="313796474">
-    <w:abstractNumId w:val="41"/>
+    <w:abstractNumId w:val="43"/>
   </w:num>
   <w:num w:numId="13" w16cid:durableId="1185250422">
-    <w:abstractNumId w:val="16"/>
+    <w:abstractNumId w:val="18"/>
   </w:num>
   <w:num w:numId="14" w16cid:durableId="920677950">
-    <w:abstractNumId w:val="28"/>
+    <w:abstractNumId w:val="30"/>
   </w:num>
   <w:num w:numId="15" w16cid:durableId="980839953">
     <w:abstractNumId w:val="4"/>
   </w:num>
   <w:num w:numId="16" w16cid:durableId="1261179069">
-    <w:abstractNumId w:val="38"/>
+    <w:abstractNumId w:val="40"/>
   </w:num>
   <w:num w:numId="17" w16cid:durableId="1972442974">
-    <w:abstractNumId w:val="15"/>
+    <w:abstractNumId w:val="17"/>
   </w:num>
   <w:num w:numId="18" w16cid:durableId="1515878939">
-    <w:abstractNumId w:val="49"/>
+    <w:abstractNumId w:val="51"/>
   </w:num>
   <w:num w:numId="19" w16cid:durableId="33701099">
-    <w:abstractNumId w:val="19"/>
+    <w:abstractNumId w:val="21"/>
   </w:num>
   <w:num w:numId="20" w16cid:durableId="1483691536">
-    <w:abstractNumId w:val="27"/>
+    <w:abstractNumId w:val="29"/>
   </w:num>
   <w:num w:numId="21" w16cid:durableId="1958097199">
-    <w:abstractNumId w:val="12"/>
+    <w:abstractNumId w:val="13"/>
   </w:num>
   <w:num w:numId="22" w16cid:durableId="2141334422">
     <w:abstractNumId w:val="8"/>
   </w:num>
   <w:num w:numId="23" w16cid:durableId="712314648">
-    <w:abstractNumId w:val="42"/>
+    <w:abstractNumId w:val="44"/>
   </w:num>
   <w:num w:numId="24" w16cid:durableId="877007963">
-    <w:abstractNumId w:val="23"/>
+    <w:abstractNumId w:val="25"/>
   </w:num>
   <w:num w:numId="25" w16cid:durableId="456141266">
     <w:abstractNumId w:val="2"/>
   </w:num>
   <w:num w:numId="26" w16cid:durableId="659115637">
-    <w:abstractNumId w:val="21"/>
+    <w:abstractNumId w:val="23"/>
   </w:num>
   <w:num w:numId="27" w16cid:durableId="1971013152">
     <w:abstractNumId w:val="11"/>
@@ -13081,7 +13561,7 @@
     <w:abstractNumId w:val="3"/>
   </w:num>
   <w:num w:numId="29" w16cid:durableId="1494564341">
-    <w:abstractNumId w:val="26"/>
+    <w:abstractNumId w:val="28"/>
   </w:num>
   <w:num w:numId="30" w16cid:durableId="294680013">
     <w:abstractNumId w:val="1"/>
@@ -13090,13 +13570,13 @@
     <w:abstractNumId w:val="0"/>
   </w:num>
   <w:num w:numId="32" w16cid:durableId="1251626374">
-    <w:abstractNumId w:val="45"/>
+    <w:abstractNumId w:val="47"/>
   </w:num>
   <w:num w:numId="33" w16cid:durableId="486213697">
-    <w:abstractNumId w:val="37"/>
+    <w:abstractNumId w:val="39"/>
   </w:num>
   <w:num w:numId="34" w16cid:durableId="897205560">
-    <w:abstractNumId w:val="46"/>
+    <w:abstractNumId w:val="48"/>
     <w:lvlOverride w:ilvl="0">
       <w:lvl w:ilvl="0">
         <w:numFmt w:val="decimal"/>
@@ -13106,25 +13586,25 @@
     </w:lvlOverride>
   </w:num>
   <w:num w:numId="35" w16cid:durableId="2041318333">
-    <w:abstractNumId w:val="33"/>
+    <w:abstractNumId w:val="35"/>
   </w:num>
   <w:num w:numId="36" w16cid:durableId="2092848536">
     <w:abstractNumId w:val="7"/>
   </w:num>
   <w:num w:numId="37" w16cid:durableId="796030722">
-    <w:abstractNumId w:val="55"/>
+    <w:abstractNumId w:val="57"/>
   </w:num>
   <w:num w:numId="38" w16cid:durableId="1584870896">
-    <w:abstractNumId w:val="48"/>
+    <w:abstractNumId w:val="50"/>
   </w:num>
   <w:num w:numId="39" w16cid:durableId="798305728">
-    <w:abstractNumId w:val="40"/>
+    <w:abstractNumId w:val="42"/>
   </w:num>
   <w:num w:numId="40" w16cid:durableId="753816852">
-    <w:abstractNumId w:val="44"/>
+    <w:abstractNumId w:val="46"/>
   </w:num>
   <w:num w:numId="41" w16cid:durableId="823425625">
-    <w:abstractNumId w:val="18"/>
+    <w:abstractNumId w:val="20"/>
     <w:lvlOverride w:ilvl="0">
       <w:lvl w:ilvl="0">
         <w:numFmt w:val="decimal"/>
@@ -13134,16 +13614,16 @@
     </w:lvlOverride>
   </w:num>
   <w:num w:numId="42" w16cid:durableId="851409413">
-    <w:abstractNumId w:val="22"/>
+    <w:abstractNumId w:val="24"/>
   </w:num>
   <w:num w:numId="43" w16cid:durableId="2009016626">
-    <w:abstractNumId w:val="29"/>
+    <w:abstractNumId w:val="31"/>
   </w:num>
   <w:num w:numId="44" w16cid:durableId="90861938">
     <w:abstractNumId w:val="6"/>
   </w:num>
   <w:num w:numId="45" w16cid:durableId="818962596">
-    <w:abstractNumId w:val="57"/>
+    <w:abstractNumId w:val="59"/>
     <w:lvlOverride w:ilvl="0">
       <w:lvl w:ilvl="0">
         <w:numFmt w:val="decimal"/>
@@ -13153,10 +13633,10 @@
     </w:lvlOverride>
   </w:num>
   <w:num w:numId="46" w16cid:durableId="560333979">
-    <w:abstractNumId w:val="36"/>
+    <w:abstractNumId w:val="38"/>
   </w:num>
   <w:num w:numId="47" w16cid:durableId="878779911">
-    <w:abstractNumId w:val="31"/>
+    <w:abstractNumId w:val="33"/>
     <w:lvlOverride w:ilvl="0">
       <w:lvl w:ilvl="0">
         <w:numFmt w:val="decimal"/>
@@ -13166,37 +13646,43 @@
     </w:lvlOverride>
   </w:num>
   <w:num w:numId="48" w16cid:durableId="1964462942">
-    <w:abstractNumId w:val="32"/>
+    <w:abstractNumId w:val="34"/>
   </w:num>
   <w:num w:numId="49" w16cid:durableId="1837189843">
-    <w:abstractNumId w:val="34"/>
+    <w:abstractNumId w:val="36"/>
   </w:num>
   <w:num w:numId="50" w16cid:durableId="1729524993">
     <w:abstractNumId w:val="9"/>
   </w:num>
   <w:num w:numId="51" w16cid:durableId="378743519">
-    <w:abstractNumId w:val="52"/>
+    <w:abstractNumId w:val="54"/>
   </w:num>
   <w:num w:numId="52" w16cid:durableId="2142338636">
-    <w:abstractNumId w:val="35"/>
+    <w:abstractNumId w:val="37"/>
   </w:num>
   <w:num w:numId="53" w16cid:durableId="501362553">
-    <w:abstractNumId w:val="56"/>
+    <w:abstractNumId w:val="58"/>
   </w:num>
   <w:num w:numId="54" w16cid:durableId="213665539">
-    <w:abstractNumId w:val="20"/>
+    <w:abstractNumId w:val="22"/>
   </w:num>
   <w:num w:numId="55" w16cid:durableId="1334793400">
     <w:abstractNumId w:val="5"/>
   </w:num>
   <w:num w:numId="56" w16cid:durableId="2036543157">
-    <w:abstractNumId w:val="51"/>
+    <w:abstractNumId w:val="53"/>
   </w:num>
   <w:num w:numId="57" w16cid:durableId="1444229400">
-    <w:abstractNumId w:val="24"/>
+    <w:abstractNumId w:val="26"/>
   </w:num>
   <w:num w:numId="58" w16cid:durableId="370542385">
     <w:abstractNumId w:val="10"/>
+  </w:num>
+  <w:num w:numId="59" w16cid:durableId="895513338">
+    <w:abstractNumId w:val="16"/>
+  </w:num>
+  <w:num w:numId="60" w16cid:durableId="926771763">
+    <w:abstractNumId w:val="12"/>
   </w:num>
 </w:numbering>
 </file>

</xml_diff>

<commit_message>
Add use case example
</commit_message>
<xml_diff>
--- a/Latency Analysis/Solution Architecture.docx
+++ b/Latency Analysis/Solution Architecture.docx
@@ -5223,6 +5223,661 @@
     </w:p>
     <w:p>
       <w:pPr>
+        <w:pStyle w:val="Heading4"/>
+        <w:rPr>
+          <w:b/>
+          <w:bCs/>
+          <w:lang w:val="en-US"/>
+        </w:rPr>
+      </w:pPr>
+      <w:r>
+        <w:rPr>
+          <w:lang w:val="en-US"/>
+        </w:rPr>
+        <w:t>Use Case Example:</w:t>
+      </w:r>
+    </w:p>
+    <w:p>
+      <w:pPr>
+        <w:rPr>
+          <w:lang w:val="en-US"/>
+        </w:rPr>
+      </w:pPr>
+      <w:r>
+        <w:rPr>
+          <w:lang w:val="en-US"/>
+        </w:rPr>
+        <w:t>Let’s say at time t:</w:t>
+      </w:r>
+    </w:p>
+    <w:p>
+      <w:pPr>
+        <w:rPr>
+          <w:lang w:val="en-US"/>
+        </w:rPr>
+      </w:pPr>
+    </w:p>
+    <w:tbl>
+      <w:tblPr>
+        <w:tblW w:w="0" w:type="auto"/>
+        <w:tblCellMar>
+          <w:top w:w="15" w:type="dxa"/>
+          <w:left w:w="15" w:type="dxa"/>
+          <w:bottom w:w="15" w:type="dxa"/>
+          <w:right w:w="15" w:type="dxa"/>
+        </w:tblCellMar>
+        <w:tblLook w:val="04A0" w:firstRow="1" w:lastRow="0" w:firstColumn="1" w:lastColumn="0" w:noHBand="0" w:noVBand="1"/>
+      </w:tblPr>
+      <w:tblGrid>
+        <w:gridCol w:w="1692"/>
+        <w:gridCol w:w="934"/>
+      </w:tblGrid>
+      <w:tr>
+        <w:trPr>
+          <w:trHeight w:val="500"/>
+        </w:trPr>
+        <w:tc>
+          <w:tcPr>
+            <w:tcW w:w="0" w:type="auto"/>
+            <w:tcBorders>
+              <w:top w:val="single" w:sz="4" w:space="0" w:color="000000"/>
+              <w:left w:val="single" w:sz="4" w:space="0" w:color="000000"/>
+              <w:bottom w:val="single" w:sz="4" w:space="0" w:color="000000"/>
+              <w:right w:val="single" w:sz="4" w:space="0" w:color="000000"/>
+            </w:tcBorders>
+            <w:tcMar>
+              <w:top w:w="100" w:type="dxa"/>
+              <w:left w:w="100" w:type="dxa"/>
+              <w:bottom w:w="100" w:type="dxa"/>
+              <w:right w:w="100" w:type="dxa"/>
+            </w:tcMar>
+            <w:hideMark/>
+          </w:tcPr>
+          <w:p>
+            <w:pPr>
+              <w:rPr>
+                <w:lang w:val="en-US"/>
+              </w:rPr>
+            </w:pPr>
+            <w:r>
+              <w:rPr>
+                <w:b/>
+                <w:bCs/>
+                <w:lang w:val="en-US"/>
+              </w:rPr>
+              <w:t>Metric</w:t>
+            </w:r>
+          </w:p>
+        </w:tc>
+        <w:tc>
+          <w:tcPr>
+            <w:tcW w:w="0" w:type="auto"/>
+            <w:tcBorders>
+              <w:top w:val="single" w:sz="4" w:space="0" w:color="000000"/>
+              <w:left w:val="single" w:sz="4" w:space="0" w:color="000000"/>
+              <w:bottom w:val="single" w:sz="4" w:space="0" w:color="000000"/>
+              <w:right w:val="single" w:sz="4" w:space="0" w:color="000000"/>
+            </w:tcBorders>
+            <w:tcMar>
+              <w:top w:w="100" w:type="dxa"/>
+              <w:left w:w="100" w:type="dxa"/>
+              <w:bottom w:w="100" w:type="dxa"/>
+              <w:right w:w="100" w:type="dxa"/>
+            </w:tcMar>
+            <w:hideMark/>
+          </w:tcPr>
+          <w:p>
+            <w:pPr>
+              <w:rPr>
+                <w:lang w:val="en-US"/>
+              </w:rPr>
+            </w:pPr>
+            <w:r>
+              <w:rPr>
+                <w:b/>
+                <w:bCs/>
+                <w:lang w:val="en-US"/>
+              </w:rPr>
+              <w:t>Value</w:t>
+            </w:r>
+          </w:p>
+        </w:tc>
+      </w:tr>
+      <w:tr>
+        <w:trPr>
+          <w:trHeight w:val="500"/>
+        </w:trPr>
+        <w:tc>
+          <w:tcPr>
+            <w:tcW w:w="0" w:type="auto"/>
+            <w:tcBorders>
+              <w:top w:val="single" w:sz="4" w:space="0" w:color="000000"/>
+              <w:left w:val="single" w:sz="4" w:space="0" w:color="000000"/>
+              <w:bottom w:val="single" w:sz="4" w:space="0" w:color="000000"/>
+              <w:right w:val="single" w:sz="4" w:space="0" w:color="000000"/>
+            </w:tcBorders>
+            <w:tcMar>
+              <w:top w:w="100" w:type="dxa"/>
+              <w:left w:w="100" w:type="dxa"/>
+              <w:bottom w:w="100" w:type="dxa"/>
+              <w:right w:w="100" w:type="dxa"/>
+            </w:tcMar>
+            <w:hideMark/>
+          </w:tcPr>
+          <w:p>
+            <w:pPr>
+              <w:rPr>
+                <w:lang w:val="en-US"/>
+              </w:rPr>
+            </w:pPr>
+            <w:r>
+              <w:rPr>
+                <w:lang w:val="en-US"/>
+              </w:rPr>
+              <w:t>CPU Usage</w:t>
+            </w:r>
+          </w:p>
+        </w:tc>
+        <w:tc>
+          <w:tcPr>
+            <w:tcW w:w="0" w:type="auto"/>
+            <w:tcBorders>
+              <w:top w:val="single" w:sz="4" w:space="0" w:color="000000"/>
+              <w:left w:val="single" w:sz="4" w:space="0" w:color="000000"/>
+              <w:bottom w:val="single" w:sz="4" w:space="0" w:color="000000"/>
+              <w:right w:val="single" w:sz="4" w:space="0" w:color="000000"/>
+            </w:tcBorders>
+            <w:tcMar>
+              <w:top w:w="100" w:type="dxa"/>
+              <w:left w:w="100" w:type="dxa"/>
+              <w:bottom w:w="100" w:type="dxa"/>
+              <w:right w:w="100" w:type="dxa"/>
+            </w:tcMar>
+            <w:hideMark/>
+          </w:tcPr>
+          <w:p>
+            <w:pPr>
+              <w:rPr>
+                <w:lang w:val="en-US"/>
+              </w:rPr>
+            </w:pPr>
+            <w:r>
+              <w:rPr>
+                <w:lang w:val="en-US"/>
+              </w:rPr>
+              <w:t>250m</w:t>
+            </w:r>
+          </w:p>
+        </w:tc>
+      </w:tr>
+      <w:tr>
+        <w:trPr>
+          <w:trHeight w:val="500"/>
+        </w:trPr>
+        <w:tc>
+          <w:tcPr>
+            <w:tcW w:w="0" w:type="auto"/>
+            <w:tcBorders>
+              <w:top w:val="single" w:sz="4" w:space="0" w:color="000000"/>
+              <w:left w:val="single" w:sz="4" w:space="0" w:color="000000"/>
+              <w:bottom w:val="single" w:sz="4" w:space="0" w:color="000000"/>
+              <w:right w:val="single" w:sz="4" w:space="0" w:color="000000"/>
+            </w:tcBorders>
+            <w:tcMar>
+              <w:top w:w="100" w:type="dxa"/>
+              <w:left w:w="100" w:type="dxa"/>
+              <w:bottom w:w="100" w:type="dxa"/>
+              <w:right w:w="100" w:type="dxa"/>
+            </w:tcMar>
+            <w:hideMark/>
+          </w:tcPr>
+          <w:p>
+            <w:pPr>
+              <w:rPr>
+                <w:lang w:val="en-US"/>
+              </w:rPr>
+            </w:pPr>
+            <w:r>
+              <w:rPr>
+                <w:lang w:val="en-US"/>
+              </w:rPr>
+              <w:t>CPU Limit</w:t>
+            </w:r>
+          </w:p>
+        </w:tc>
+        <w:tc>
+          <w:tcPr>
+            <w:tcW w:w="0" w:type="auto"/>
+            <w:tcBorders>
+              <w:top w:val="single" w:sz="4" w:space="0" w:color="000000"/>
+              <w:left w:val="single" w:sz="4" w:space="0" w:color="000000"/>
+              <w:bottom w:val="single" w:sz="4" w:space="0" w:color="000000"/>
+              <w:right w:val="single" w:sz="4" w:space="0" w:color="000000"/>
+            </w:tcBorders>
+            <w:tcMar>
+              <w:top w:w="100" w:type="dxa"/>
+              <w:left w:w="100" w:type="dxa"/>
+              <w:bottom w:w="100" w:type="dxa"/>
+              <w:right w:w="100" w:type="dxa"/>
+            </w:tcMar>
+            <w:hideMark/>
+          </w:tcPr>
+          <w:p>
+            <w:pPr>
+              <w:rPr>
+                <w:lang w:val="en-US"/>
+              </w:rPr>
+            </w:pPr>
+            <w:r>
+              <w:rPr>
+                <w:lang w:val="en-US"/>
+              </w:rPr>
+              <w:t>500m</w:t>
+            </w:r>
+          </w:p>
+        </w:tc>
+      </w:tr>
+      <w:tr>
+        <w:trPr>
+          <w:trHeight w:val="500"/>
+        </w:trPr>
+        <w:tc>
+          <w:tcPr>
+            <w:tcW w:w="0" w:type="auto"/>
+            <w:tcBorders>
+              <w:top w:val="single" w:sz="4" w:space="0" w:color="000000"/>
+              <w:left w:val="single" w:sz="4" w:space="0" w:color="000000"/>
+              <w:bottom w:val="single" w:sz="4" w:space="0" w:color="000000"/>
+              <w:right w:val="single" w:sz="4" w:space="0" w:color="000000"/>
+            </w:tcBorders>
+            <w:tcMar>
+              <w:top w:w="100" w:type="dxa"/>
+              <w:left w:w="100" w:type="dxa"/>
+              <w:bottom w:w="100" w:type="dxa"/>
+              <w:right w:w="100" w:type="dxa"/>
+            </w:tcMar>
+            <w:hideMark/>
+          </w:tcPr>
+          <w:p>
+            <w:pPr>
+              <w:rPr>
+                <w:lang w:val="en-US"/>
+              </w:rPr>
+            </w:pPr>
+            <w:r>
+              <w:rPr>
+                <w:lang w:val="en-US"/>
+              </w:rPr>
+              <w:t>Request Rate</w:t>
+            </w:r>
+          </w:p>
+        </w:tc>
+        <w:tc>
+          <w:tcPr>
+            <w:tcW w:w="0" w:type="auto"/>
+            <w:tcBorders>
+              <w:top w:val="single" w:sz="4" w:space="0" w:color="000000"/>
+              <w:left w:val="single" w:sz="4" w:space="0" w:color="000000"/>
+              <w:bottom w:val="single" w:sz="4" w:space="0" w:color="000000"/>
+              <w:right w:val="single" w:sz="4" w:space="0" w:color="000000"/>
+            </w:tcBorders>
+            <w:tcMar>
+              <w:top w:w="100" w:type="dxa"/>
+              <w:left w:w="100" w:type="dxa"/>
+              <w:bottom w:w="100" w:type="dxa"/>
+              <w:right w:w="100" w:type="dxa"/>
+            </w:tcMar>
+            <w:hideMark/>
+          </w:tcPr>
+          <w:p>
+            <w:pPr>
+              <w:rPr>
+                <w:lang w:val="en-US"/>
+              </w:rPr>
+            </w:pPr>
+            <w:r>
+              <w:rPr>
+                <w:lang w:val="en-US"/>
+              </w:rPr>
+              <w:t xml:space="preserve">300 </w:t>
+            </w:r>
+            <w:proofErr w:type="spellStart"/>
+            <w:r>
+              <w:rPr>
+                <w:lang w:val="en-US"/>
+              </w:rPr>
+              <w:t>rps</w:t>
+            </w:r>
+            <w:proofErr w:type="spellEnd"/>
+          </w:p>
+        </w:tc>
+      </w:tr>
+      <w:tr>
+        <w:trPr>
+          <w:trHeight w:val="500"/>
+        </w:trPr>
+        <w:tc>
+          <w:tcPr>
+            <w:tcW w:w="0" w:type="auto"/>
+            <w:tcBorders>
+              <w:top w:val="single" w:sz="4" w:space="0" w:color="000000"/>
+              <w:left w:val="single" w:sz="4" w:space="0" w:color="000000"/>
+              <w:bottom w:val="single" w:sz="4" w:space="0" w:color="000000"/>
+              <w:right w:val="single" w:sz="4" w:space="0" w:color="000000"/>
+            </w:tcBorders>
+            <w:tcMar>
+              <w:top w:w="100" w:type="dxa"/>
+              <w:left w:w="100" w:type="dxa"/>
+              <w:bottom w:w="100" w:type="dxa"/>
+              <w:right w:w="100" w:type="dxa"/>
+            </w:tcMar>
+            <w:hideMark/>
+          </w:tcPr>
+          <w:p>
+            <w:pPr>
+              <w:rPr>
+                <w:lang w:val="en-US"/>
+              </w:rPr>
+            </w:pPr>
+            <w:r>
+              <w:rPr>
+                <w:lang w:val="en-US"/>
+              </w:rPr>
+              <w:t>Memory Usage</w:t>
+            </w:r>
+          </w:p>
+        </w:tc>
+        <w:tc>
+          <w:tcPr>
+            <w:tcW w:w="0" w:type="auto"/>
+            <w:tcBorders>
+              <w:top w:val="single" w:sz="4" w:space="0" w:color="000000"/>
+              <w:left w:val="single" w:sz="4" w:space="0" w:color="000000"/>
+              <w:bottom w:val="single" w:sz="4" w:space="0" w:color="000000"/>
+              <w:right w:val="single" w:sz="4" w:space="0" w:color="000000"/>
+            </w:tcBorders>
+            <w:tcMar>
+              <w:top w:w="100" w:type="dxa"/>
+              <w:left w:w="100" w:type="dxa"/>
+              <w:bottom w:w="100" w:type="dxa"/>
+              <w:right w:w="100" w:type="dxa"/>
+            </w:tcMar>
+            <w:hideMark/>
+          </w:tcPr>
+          <w:p>
+            <w:pPr>
+              <w:rPr>
+                <w:lang w:val="en-US"/>
+              </w:rPr>
+            </w:pPr>
+            <w:r>
+              <w:rPr>
+                <w:lang w:val="en-US"/>
+              </w:rPr>
+              <w:t>500Mi</w:t>
+            </w:r>
+          </w:p>
+        </w:tc>
+      </w:tr>
+      <w:tr>
+        <w:trPr>
+          <w:trHeight w:val="500"/>
+        </w:trPr>
+        <w:tc>
+          <w:tcPr>
+            <w:tcW w:w="0" w:type="auto"/>
+            <w:tcBorders>
+              <w:top w:val="single" w:sz="4" w:space="0" w:color="000000"/>
+              <w:left w:val="single" w:sz="4" w:space="0" w:color="000000"/>
+              <w:bottom w:val="single" w:sz="4" w:space="0" w:color="000000"/>
+              <w:right w:val="single" w:sz="4" w:space="0" w:color="000000"/>
+            </w:tcBorders>
+            <w:tcMar>
+              <w:top w:w="100" w:type="dxa"/>
+              <w:left w:w="100" w:type="dxa"/>
+              <w:bottom w:w="100" w:type="dxa"/>
+              <w:right w:w="100" w:type="dxa"/>
+            </w:tcMar>
+            <w:hideMark/>
+          </w:tcPr>
+          <w:p>
+            <w:pPr>
+              <w:rPr>
+                <w:lang w:val="en-US"/>
+              </w:rPr>
+            </w:pPr>
+            <w:r>
+              <w:rPr>
+                <w:lang w:val="en-US"/>
+              </w:rPr>
+              <w:t>Memory Limit</w:t>
+            </w:r>
+          </w:p>
+        </w:tc>
+        <w:tc>
+          <w:tcPr>
+            <w:tcW w:w="0" w:type="auto"/>
+            <w:tcBorders>
+              <w:top w:val="single" w:sz="4" w:space="0" w:color="000000"/>
+              <w:left w:val="single" w:sz="4" w:space="0" w:color="000000"/>
+              <w:bottom w:val="single" w:sz="4" w:space="0" w:color="000000"/>
+              <w:right w:val="single" w:sz="4" w:space="0" w:color="000000"/>
+            </w:tcBorders>
+            <w:tcMar>
+              <w:top w:w="100" w:type="dxa"/>
+              <w:left w:w="100" w:type="dxa"/>
+              <w:bottom w:w="100" w:type="dxa"/>
+              <w:right w:w="100" w:type="dxa"/>
+            </w:tcMar>
+            <w:hideMark/>
+          </w:tcPr>
+          <w:p>
+            <w:pPr>
+              <w:rPr>
+                <w:lang w:val="en-US"/>
+              </w:rPr>
+            </w:pPr>
+            <w:r>
+              <w:rPr>
+                <w:lang w:val="en-US"/>
+              </w:rPr>
+              <w:t>800Mi</w:t>
+            </w:r>
+          </w:p>
+        </w:tc>
+      </w:tr>
+    </w:tbl>
+    <w:p>
+      <w:pPr>
+        <w:rPr>
+          <w:lang w:val="en-US"/>
+        </w:rPr>
+      </w:pPr>
+    </w:p>
+    <w:p>
+      <w:pPr>
+        <w:rPr>
+          <w:lang w:val="en-US"/>
+        </w:rPr>
+      </w:pPr>
+      <w:r>
+        <w:rPr>
+          <w:lang w:val="en-US"/>
+        </w:rPr>
+        <w:t>The Trend Learner notices:</w:t>
+      </w:r>
+    </w:p>
+    <w:p>
+      <w:pPr>
+        <w:numPr>
+          <w:ilvl w:val="0"/>
+          <w:numId w:val="61"/>
+        </w:numPr>
+        <w:rPr>
+          <w:lang w:val="en-US"/>
+        </w:rPr>
+      </w:pPr>
+      <w:r>
+        <w:rPr>
+          <w:lang w:val="en-US"/>
+        </w:rPr>
+        <w:t>CPU usage is stable and dropping by 10m per 5-minute interval</w:t>
+      </w:r>
+    </w:p>
+    <w:p>
+      <w:pPr>
+        <w:numPr>
+          <w:ilvl w:val="0"/>
+          <w:numId w:val="61"/>
+        </w:numPr>
+        <w:rPr>
+          <w:lang w:val="en-US"/>
+        </w:rPr>
+      </w:pPr>
+      <w:r>
+        <w:rPr>
+          <w:lang w:val="en-US"/>
+        </w:rPr>
+        <w:t>Memory usage is slowly increasing by 15Mi per interval</w:t>
+      </w:r>
+    </w:p>
+    <w:p>
+      <w:pPr>
+        <w:numPr>
+          <w:ilvl w:val="0"/>
+          <w:numId w:val="61"/>
+        </w:numPr>
+        <w:rPr>
+          <w:lang w:val="en-US"/>
+        </w:rPr>
+      </w:pPr>
+      <w:r>
+        <w:rPr>
+          <w:lang w:val="en-US"/>
+        </w:rPr>
+        <w:t>Request rate is stable</w:t>
+      </w:r>
+    </w:p>
+    <w:p>
+      <w:pPr>
+        <w:rPr>
+          <w:lang w:val="en-US"/>
+        </w:rPr>
+      </w:pPr>
+      <w:r>
+        <w:rPr>
+          <w:b/>
+          <w:bCs/>
+          <w:lang w:val="en-US"/>
+        </w:rPr>
+        <w:t>Forecasted Next Usage:</w:t>
+      </w:r>
+    </w:p>
+    <w:p>
+      <w:pPr>
+        <w:numPr>
+          <w:ilvl w:val="0"/>
+          <w:numId w:val="62"/>
+        </w:numPr>
+        <w:rPr>
+          <w:lang w:val="en-US"/>
+        </w:rPr>
+      </w:pPr>
+      <w:r>
+        <w:rPr>
+          <w:lang w:val="en-US"/>
+        </w:rPr>
+        <w:t>CPU: 240m</w:t>
+      </w:r>
+    </w:p>
+    <w:p>
+      <w:pPr>
+        <w:numPr>
+          <w:ilvl w:val="0"/>
+          <w:numId w:val="62"/>
+        </w:numPr>
+        <w:rPr>
+          <w:lang w:val="en-US"/>
+        </w:rPr>
+      </w:pPr>
+      <w:r>
+        <w:rPr>
+          <w:lang w:val="en-US"/>
+        </w:rPr>
+        <w:t>Memory: 515Mi</w:t>
+      </w:r>
+    </w:p>
+    <w:p>
+      <w:pPr>
+        <w:rPr>
+          <w:lang w:val="en-US"/>
+        </w:rPr>
+      </w:pPr>
+      <w:r>
+        <w:rPr>
+          <w:b/>
+          <w:bCs/>
+          <w:lang w:val="en-US"/>
+        </w:rPr>
+        <w:t>Suggested Range:</w:t>
+      </w:r>
+    </w:p>
+    <w:p>
+      <w:pPr>
+        <w:numPr>
+          <w:ilvl w:val="0"/>
+          <w:numId w:val="63"/>
+        </w:numPr>
+        <w:rPr>
+          <w:lang w:val="en-US"/>
+        </w:rPr>
+      </w:pPr>
+      <w:r>
+        <w:rPr>
+          <w:lang w:val="en-US"/>
+        </w:rPr>
+        <w:t>CPU: 260–300m</w:t>
+      </w:r>
+    </w:p>
+    <w:p>
+      <w:pPr>
+        <w:numPr>
+          <w:ilvl w:val="0"/>
+          <w:numId w:val="63"/>
+        </w:numPr>
+        <w:rPr>
+          <w:lang w:val="en-US"/>
+        </w:rPr>
+      </w:pPr>
+      <w:r>
+        <w:rPr>
+          <w:lang w:val="en-US"/>
+        </w:rPr>
+        <w:t>Memory: 520–600Mi</w:t>
+      </w:r>
+    </w:p>
+    <w:p>
+      <w:pPr>
+        <w:rPr>
+          <w:lang w:val="en-US"/>
+        </w:rPr>
+      </w:pPr>
+      <w:r>
+        <w:rPr>
+          <w:lang w:val="en-US"/>
+        </w:rPr>
+        <w:t>This tells the decision engine: "You’re overprovisioned. It’s safe to reduce CPU and memory limits slightly, but keep an eye on memory."</w:t>
+      </w:r>
+    </w:p>
+    <w:p>
+      <w:pPr>
+        <w:rPr>
+          <w:lang w:val="en-US"/>
+        </w:rPr>
+      </w:pPr>
+    </w:p>
+    <w:p>
+      <w:pPr>
         <w:rPr>
           <w:lang w:val="en-US"/>
         </w:rPr>
@@ -5510,6 +6165,155 @@
     </w:lvl>
   </w:abstractNum>
   <w:abstractNum w:abstractNumId="2" w15:restartNumberingAfterBreak="0">
+    <w:nsid w:val="08AE1AC6"/>
+    <w:multiLevelType w:val="multilevel"/>
+    <w:tmpl w:val="A06CD55A"/>
+    <w:lvl w:ilvl="0">
+      <w:start w:val="1"/>
+      <w:numFmt w:val="bullet"/>
+      <w:lvlText w:val=""/>
+      <w:lvlJc w:val="left"/>
+      <w:pPr>
+        <w:tabs>
+          <w:tab w:val="num" w:pos="720"/>
+        </w:tabs>
+        <w:ind w:left="720" w:hanging="360"/>
+      </w:pPr>
+      <w:rPr>
+        <w:rFonts w:ascii="Symbol" w:hAnsi="Symbol" w:hint="default"/>
+        <w:sz w:val="20"/>
+      </w:rPr>
+    </w:lvl>
+    <w:lvl w:ilvl="1" w:tentative="1">
+      <w:start w:val="1"/>
+      <w:numFmt w:val="bullet"/>
+      <w:lvlText w:val="o"/>
+      <w:lvlJc w:val="left"/>
+      <w:pPr>
+        <w:tabs>
+          <w:tab w:val="num" w:pos="1440"/>
+        </w:tabs>
+        <w:ind w:left="1440" w:hanging="360"/>
+      </w:pPr>
+      <w:rPr>
+        <w:rFonts w:ascii="Courier New" w:hAnsi="Courier New" w:hint="default"/>
+        <w:sz w:val="20"/>
+      </w:rPr>
+    </w:lvl>
+    <w:lvl w:ilvl="2" w:tentative="1">
+      <w:start w:val="1"/>
+      <w:numFmt w:val="bullet"/>
+      <w:lvlText w:val=""/>
+      <w:lvlJc w:val="left"/>
+      <w:pPr>
+        <w:tabs>
+          <w:tab w:val="num" w:pos="2160"/>
+        </w:tabs>
+        <w:ind w:left="2160" w:hanging="360"/>
+      </w:pPr>
+      <w:rPr>
+        <w:rFonts w:ascii="Wingdings" w:hAnsi="Wingdings" w:hint="default"/>
+        <w:sz w:val="20"/>
+      </w:rPr>
+    </w:lvl>
+    <w:lvl w:ilvl="3" w:tentative="1">
+      <w:start w:val="1"/>
+      <w:numFmt w:val="bullet"/>
+      <w:lvlText w:val=""/>
+      <w:lvlJc w:val="left"/>
+      <w:pPr>
+        <w:tabs>
+          <w:tab w:val="num" w:pos="2880"/>
+        </w:tabs>
+        <w:ind w:left="2880" w:hanging="360"/>
+      </w:pPr>
+      <w:rPr>
+        <w:rFonts w:ascii="Wingdings" w:hAnsi="Wingdings" w:hint="default"/>
+        <w:sz w:val="20"/>
+      </w:rPr>
+    </w:lvl>
+    <w:lvl w:ilvl="4" w:tentative="1">
+      <w:start w:val="1"/>
+      <w:numFmt w:val="bullet"/>
+      <w:lvlText w:val=""/>
+      <w:lvlJc w:val="left"/>
+      <w:pPr>
+        <w:tabs>
+          <w:tab w:val="num" w:pos="3600"/>
+        </w:tabs>
+        <w:ind w:left="3600" w:hanging="360"/>
+      </w:pPr>
+      <w:rPr>
+        <w:rFonts w:ascii="Wingdings" w:hAnsi="Wingdings" w:hint="default"/>
+        <w:sz w:val="20"/>
+      </w:rPr>
+    </w:lvl>
+    <w:lvl w:ilvl="5" w:tentative="1">
+      <w:start w:val="1"/>
+      <w:numFmt w:val="bullet"/>
+      <w:lvlText w:val=""/>
+      <w:lvlJc w:val="left"/>
+      <w:pPr>
+        <w:tabs>
+          <w:tab w:val="num" w:pos="4320"/>
+        </w:tabs>
+        <w:ind w:left="4320" w:hanging="360"/>
+      </w:pPr>
+      <w:rPr>
+        <w:rFonts w:ascii="Wingdings" w:hAnsi="Wingdings" w:hint="default"/>
+        <w:sz w:val="20"/>
+      </w:rPr>
+    </w:lvl>
+    <w:lvl w:ilvl="6" w:tentative="1">
+      <w:start w:val="1"/>
+      <w:numFmt w:val="bullet"/>
+      <w:lvlText w:val=""/>
+      <w:lvlJc w:val="left"/>
+      <w:pPr>
+        <w:tabs>
+          <w:tab w:val="num" w:pos="5040"/>
+        </w:tabs>
+        <w:ind w:left="5040" w:hanging="360"/>
+      </w:pPr>
+      <w:rPr>
+        <w:rFonts w:ascii="Wingdings" w:hAnsi="Wingdings" w:hint="default"/>
+        <w:sz w:val="20"/>
+      </w:rPr>
+    </w:lvl>
+    <w:lvl w:ilvl="7" w:tentative="1">
+      <w:start w:val="1"/>
+      <w:numFmt w:val="bullet"/>
+      <w:lvlText w:val=""/>
+      <w:lvlJc w:val="left"/>
+      <w:pPr>
+        <w:tabs>
+          <w:tab w:val="num" w:pos="5760"/>
+        </w:tabs>
+        <w:ind w:left="5760" w:hanging="360"/>
+      </w:pPr>
+      <w:rPr>
+        <w:rFonts w:ascii="Wingdings" w:hAnsi="Wingdings" w:hint="default"/>
+        <w:sz w:val="20"/>
+      </w:rPr>
+    </w:lvl>
+    <w:lvl w:ilvl="8" w:tentative="1">
+      <w:start w:val="1"/>
+      <w:numFmt w:val="bullet"/>
+      <w:lvlText w:val=""/>
+      <w:lvlJc w:val="left"/>
+      <w:pPr>
+        <w:tabs>
+          <w:tab w:val="num" w:pos="6480"/>
+        </w:tabs>
+        <w:ind w:left="6480" w:hanging="360"/>
+      </w:pPr>
+      <w:rPr>
+        <w:rFonts w:ascii="Wingdings" w:hAnsi="Wingdings" w:hint="default"/>
+        <w:sz w:val="20"/>
+      </w:rPr>
+    </w:lvl>
+  </w:abstractNum>
+  <w:abstractNum w:abstractNumId="3" w15:restartNumberingAfterBreak="0">
     <w:nsid w:val="099A7D4A"/>
     <w:multiLevelType w:val="multilevel"/>
     <w:tmpl w:val="B16C3406"/>
@@ -5658,7 +6462,7 @@
       </w:rPr>
     </w:lvl>
   </w:abstractNum>
-  <w:abstractNum w:abstractNumId="3" w15:restartNumberingAfterBreak="0">
+  <w:abstractNum w:abstractNumId="4" w15:restartNumberingAfterBreak="0">
     <w:nsid w:val="0DEB106B"/>
     <w:multiLevelType w:val="multilevel"/>
     <w:tmpl w:val="19EA8754"/>
@@ -5807,7 +6611,7 @@
       </w:rPr>
     </w:lvl>
   </w:abstractNum>
-  <w:abstractNum w:abstractNumId="4" w15:restartNumberingAfterBreak="0">
+  <w:abstractNum w:abstractNumId="5" w15:restartNumberingAfterBreak="0">
     <w:nsid w:val="0E655A77"/>
     <w:multiLevelType w:val="multilevel"/>
     <w:tmpl w:val="A372D254"/>
@@ -5956,7 +6760,7 @@
       </w:rPr>
     </w:lvl>
   </w:abstractNum>
-  <w:abstractNum w:abstractNumId="5" w15:restartNumberingAfterBreak="0">
+  <w:abstractNum w:abstractNumId="6" w15:restartNumberingAfterBreak="0">
     <w:nsid w:val="0F795410"/>
     <w:multiLevelType w:val="multilevel"/>
     <w:tmpl w:val="7C9293B8"/>
@@ -6105,7 +6909,7 @@
       </w:rPr>
     </w:lvl>
   </w:abstractNum>
-  <w:abstractNum w:abstractNumId="6" w15:restartNumberingAfterBreak="0">
+  <w:abstractNum w:abstractNumId="7" w15:restartNumberingAfterBreak="0">
     <w:nsid w:val="1087385F"/>
     <w:multiLevelType w:val="multilevel"/>
     <w:tmpl w:val="C4BA97EE"/>
@@ -6254,7 +7058,7 @@
       </w:rPr>
     </w:lvl>
   </w:abstractNum>
-  <w:abstractNum w:abstractNumId="7" w15:restartNumberingAfterBreak="0">
+  <w:abstractNum w:abstractNumId="8" w15:restartNumberingAfterBreak="0">
     <w:nsid w:val="131F38BB"/>
     <w:multiLevelType w:val="multilevel"/>
     <w:tmpl w:val="2152A024"/>
@@ -6403,7 +7207,7 @@
       </w:rPr>
     </w:lvl>
   </w:abstractNum>
-  <w:abstractNum w:abstractNumId="8" w15:restartNumberingAfterBreak="0">
+  <w:abstractNum w:abstractNumId="9" w15:restartNumberingAfterBreak="0">
     <w:nsid w:val="150231F4"/>
     <w:multiLevelType w:val="multilevel"/>
     <w:tmpl w:val="15F836C2"/>
@@ -6552,7 +7356,156 @@
       </w:rPr>
     </w:lvl>
   </w:abstractNum>
-  <w:abstractNum w:abstractNumId="9" w15:restartNumberingAfterBreak="0">
+  <w:abstractNum w:abstractNumId="10" w15:restartNumberingAfterBreak="0">
+    <w:nsid w:val="15657AFB"/>
+    <w:multiLevelType w:val="multilevel"/>
+    <w:tmpl w:val="A0BE2E08"/>
+    <w:lvl w:ilvl="0">
+      <w:start w:val="1"/>
+      <w:numFmt w:val="bullet"/>
+      <w:lvlText w:val=""/>
+      <w:lvlJc w:val="left"/>
+      <w:pPr>
+        <w:tabs>
+          <w:tab w:val="num" w:pos="720"/>
+        </w:tabs>
+        <w:ind w:left="720" w:hanging="360"/>
+      </w:pPr>
+      <w:rPr>
+        <w:rFonts w:ascii="Symbol" w:hAnsi="Symbol" w:hint="default"/>
+        <w:sz w:val="20"/>
+      </w:rPr>
+    </w:lvl>
+    <w:lvl w:ilvl="1" w:tentative="1">
+      <w:start w:val="1"/>
+      <w:numFmt w:val="bullet"/>
+      <w:lvlText w:val="o"/>
+      <w:lvlJc w:val="left"/>
+      <w:pPr>
+        <w:tabs>
+          <w:tab w:val="num" w:pos="1440"/>
+        </w:tabs>
+        <w:ind w:left="1440" w:hanging="360"/>
+      </w:pPr>
+      <w:rPr>
+        <w:rFonts w:ascii="Courier New" w:hAnsi="Courier New" w:hint="default"/>
+        <w:sz w:val="20"/>
+      </w:rPr>
+    </w:lvl>
+    <w:lvl w:ilvl="2" w:tentative="1">
+      <w:start w:val="1"/>
+      <w:numFmt w:val="bullet"/>
+      <w:lvlText w:val=""/>
+      <w:lvlJc w:val="left"/>
+      <w:pPr>
+        <w:tabs>
+          <w:tab w:val="num" w:pos="2160"/>
+        </w:tabs>
+        <w:ind w:left="2160" w:hanging="360"/>
+      </w:pPr>
+      <w:rPr>
+        <w:rFonts w:ascii="Wingdings" w:hAnsi="Wingdings" w:hint="default"/>
+        <w:sz w:val="20"/>
+      </w:rPr>
+    </w:lvl>
+    <w:lvl w:ilvl="3" w:tentative="1">
+      <w:start w:val="1"/>
+      <w:numFmt w:val="bullet"/>
+      <w:lvlText w:val=""/>
+      <w:lvlJc w:val="left"/>
+      <w:pPr>
+        <w:tabs>
+          <w:tab w:val="num" w:pos="2880"/>
+        </w:tabs>
+        <w:ind w:left="2880" w:hanging="360"/>
+      </w:pPr>
+      <w:rPr>
+        <w:rFonts w:ascii="Wingdings" w:hAnsi="Wingdings" w:hint="default"/>
+        <w:sz w:val="20"/>
+      </w:rPr>
+    </w:lvl>
+    <w:lvl w:ilvl="4" w:tentative="1">
+      <w:start w:val="1"/>
+      <w:numFmt w:val="bullet"/>
+      <w:lvlText w:val=""/>
+      <w:lvlJc w:val="left"/>
+      <w:pPr>
+        <w:tabs>
+          <w:tab w:val="num" w:pos="3600"/>
+        </w:tabs>
+        <w:ind w:left="3600" w:hanging="360"/>
+      </w:pPr>
+      <w:rPr>
+        <w:rFonts w:ascii="Wingdings" w:hAnsi="Wingdings" w:hint="default"/>
+        <w:sz w:val="20"/>
+      </w:rPr>
+    </w:lvl>
+    <w:lvl w:ilvl="5" w:tentative="1">
+      <w:start w:val="1"/>
+      <w:numFmt w:val="bullet"/>
+      <w:lvlText w:val=""/>
+      <w:lvlJc w:val="left"/>
+      <w:pPr>
+        <w:tabs>
+          <w:tab w:val="num" w:pos="4320"/>
+        </w:tabs>
+        <w:ind w:left="4320" w:hanging="360"/>
+      </w:pPr>
+      <w:rPr>
+        <w:rFonts w:ascii="Wingdings" w:hAnsi="Wingdings" w:hint="default"/>
+        <w:sz w:val="20"/>
+      </w:rPr>
+    </w:lvl>
+    <w:lvl w:ilvl="6" w:tentative="1">
+      <w:start w:val="1"/>
+      <w:numFmt w:val="bullet"/>
+      <w:lvlText w:val=""/>
+      <w:lvlJc w:val="left"/>
+      <w:pPr>
+        <w:tabs>
+          <w:tab w:val="num" w:pos="5040"/>
+        </w:tabs>
+        <w:ind w:left="5040" w:hanging="360"/>
+      </w:pPr>
+      <w:rPr>
+        <w:rFonts w:ascii="Wingdings" w:hAnsi="Wingdings" w:hint="default"/>
+        <w:sz w:val="20"/>
+      </w:rPr>
+    </w:lvl>
+    <w:lvl w:ilvl="7" w:tentative="1">
+      <w:start w:val="1"/>
+      <w:numFmt w:val="bullet"/>
+      <w:lvlText w:val=""/>
+      <w:lvlJc w:val="left"/>
+      <w:pPr>
+        <w:tabs>
+          <w:tab w:val="num" w:pos="5760"/>
+        </w:tabs>
+        <w:ind w:left="5760" w:hanging="360"/>
+      </w:pPr>
+      <w:rPr>
+        <w:rFonts w:ascii="Wingdings" w:hAnsi="Wingdings" w:hint="default"/>
+        <w:sz w:val="20"/>
+      </w:rPr>
+    </w:lvl>
+    <w:lvl w:ilvl="8" w:tentative="1">
+      <w:start w:val="1"/>
+      <w:numFmt w:val="bullet"/>
+      <w:lvlText w:val=""/>
+      <w:lvlJc w:val="left"/>
+      <w:pPr>
+        <w:tabs>
+          <w:tab w:val="num" w:pos="6480"/>
+        </w:tabs>
+        <w:ind w:left="6480" w:hanging="360"/>
+      </w:pPr>
+      <w:rPr>
+        <w:rFonts w:ascii="Wingdings" w:hAnsi="Wingdings" w:hint="default"/>
+        <w:sz w:val="20"/>
+      </w:rPr>
+    </w:lvl>
+  </w:abstractNum>
+  <w:abstractNum w:abstractNumId="11" w15:restartNumberingAfterBreak="0">
     <w:nsid w:val="16B37F05"/>
     <w:multiLevelType w:val="multilevel"/>
     <w:tmpl w:val="5C9EAC1A"/>
@@ -6665,7 +7618,7 @@
       </w:pPr>
     </w:lvl>
   </w:abstractNum>
-  <w:abstractNum w:abstractNumId="10" w15:restartNumberingAfterBreak="0">
+  <w:abstractNum w:abstractNumId="12" w15:restartNumberingAfterBreak="0">
     <w:nsid w:val="17554726"/>
     <w:multiLevelType w:val="multilevel"/>
     <w:tmpl w:val="846A72B0"/>
@@ -6814,7 +7767,7 @@
       </w:rPr>
     </w:lvl>
   </w:abstractNum>
-  <w:abstractNum w:abstractNumId="11" w15:restartNumberingAfterBreak="0">
+  <w:abstractNum w:abstractNumId="13" w15:restartNumberingAfterBreak="0">
     <w:nsid w:val="1E8623A9"/>
     <w:multiLevelType w:val="multilevel"/>
     <w:tmpl w:val="A45E45F2"/>
@@ -6963,7 +7916,7 @@
       </w:rPr>
     </w:lvl>
   </w:abstractNum>
-  <w:abstractNum w:abstractNumId="12" w15:restartNumberingAfterBreak="0">
+  <w:abstractNum w:abstractNumId="14" w15:restartNumberingAfterBreak="0">
     <w:nsid w:val="200934DA"/>
     <w:multiLevelType w:val="multilevel"/>
     <w:tmpl w:val="B51EB738"/>
@@ -7112,7 +8065,7 @@
       </w:rPr>
     </w:lvl>
   </w:abstractNum>
-  <w:abstractNum w:abstractNumId="13" w15:restartNumberingAfterBreak="0">
+  <w:abstractNum w:abstractNumId="15" w15:restartNumberingAfterBreak="0">
     <w:nsid w:val="20C02583"/>
     <w:multiLevelType w:val="multilevel"/>
     <w:tmpl w:val="AFE8CB26"/>
@@ -7225,7 +8178,7 @@
       </w:pPr>
     </w:lvl>
   </w:abstractNum>
-  <w:abstractNum w:abstractNumId="14" w15:restartNumberingAfterBreak="0">
+  <w:abstractNum w:abstractNumId="16" w15:restartNumberingAfterBreak="0">
     <w:nsid w:val="223037A2"/>
     <w:multiLevelType w:val="multilevel"/>
     <w:tmpl w:val="0854CDC6"/>
@@ -7338,7 +8291,7 @@
       </w:pPr>
     </w:lvl>
   </w:abstractNum>
-  <w:abstractNum w:abstractNumId="15" w15:restartNumberingAfterBreak="0">
+  <w:abstractNum w:abstractNumId="17" w15:restartNumberingAfterBreak="0">
     <w:nsid w:val="260954EF"/>
     <w:multiLevelType w:val="multilevel"/>
     <w:tmpl w:val="496E5348"/>
@@ -7487,7 +8440,7 @@
       </w:rPr>
     </w:lvl>
   </w:abstractNum>
-  <w:abstractNum w:abstractNumId="16" w15:restartNumberingAfterBreak="0">
+  <w:abstractNum w:abstractNumId="18" w15:restartNumberingAfterBreak="0">
     <w:nsid w:val="26A0763D"/>
     <w:multiLevelType w:val="multilevel"/>
     <w:tmpl w:val="A06A78C4"/>
@@ -7636,7 +8589,7 @@
       </w:rPr>
     </w:lvl>
   </w:abstractNum>
-  <w:abstractNum w:abstractNumId="17" w15:restartNumberingAfterBreak="0">
+  <w:abstractNum w:abstractNumId="19" w15:restartNumberingAfterBreak="0">
     <w:nsid w:val="27511602"/>
     <w:multiLevelType w:val="multilevel"/>
     <w:tmpl w:val="068A33F0"/>
@@ -7785,7 +8738,7 @@
       </w:rPr>
     </w:lvl>
   </w:abstractNum>
-  <w:abstractNum w:abstractNumId="18" w15:restartNumberingAfterBreak="0">
+  <w:abstractNum w:abstractNumId="20" w15:restartNumberingAfterBreak="0">
     <w:nsid w:val="28B97250"/>
     <w:multiLevelType w:val="multilevel"/>
     <w:tmpl w:val="7B9A4C1E"/>
@@ -7934,7 +8887,7 @@
       </w:rPr>
     </w:lvl>
   </w:abstractNum>
-  <w:abstractNum w:abstractNumId="19" w15:restartNumberingAfterBreak="0">
+  <w:abstractNum w:abstractNumId="21" w15:restartNumberingAfterBreak="0">
     <w:nsid w:val="28BD09C0"/>
     <w:multiLevelType w:val="multilevel"/>
     <w:tmpl w:val="96642936"/>
@@ -8047,7 +9000,156 @@
       </w:pPr>
     </w:lvl>
   </w:abstractNum>
-  <w:abstractNum w:abstractNumId="20" w15:restartNumberingAfterBreak="0">
+  <w:abstractNum w:abstractNumId="22" w15:restartNumberingAfterBreak="0">
+    <w:nsid w:val="29962290"/>
+    <w:multiLevelType w:val="multilevel"/>
+    <w:tmpl w:val="5510A6FE"/>
+    <w:lvl w:ilvl="0">
+      <w:start w:val="1"/>
+      <w:numFmt w:val="bullet"/>
+      <w:lvlText w:val=""/>
+      <w:lvlJc w:val="left"/>
+      <w:pPr>
+        <w:tabs>
+          <w:tab w:val="num" w:pos="720"/>
+        </w:tabs>
+        <w:ind w:left="720" w:hanging="360"/>
+      </w:pPr>
+      <w:rPr>
+        <w:rFonts w:ascii="Symbol" w:hAnsi="Symbol" w:hint="default"/>
+        <w:sz w:val="20"/>
+      </w:rPr>
+    </w:lvl>
+    <w:lvl w:ilvl="1" w:tentative="1">
+      <w:start w:val="1"/>
+      <w:numFmt w:val="bullet"/>
+      <w:lvlText w:val="o"/>
+      <w:lvlJc w:val="left"/>
+      <w:pPr>
+        <w:tabs>
+          <w:tab w:val="num" w:pos="1440"/>
+        </w:tabs>
+        <w:ind w:left="1440" w:hanging="360"/>
+      </w:pPr>
+      <w:rPr>
+        <w:rFonts w:ascii="Courier New" w:hAnsi="Courier New" w:hint="default"/>
+        <w:sz w:val="20"/>
+      </w:rPr>
+    </w:lvl>
+    <w:lvl w:ilvl="2" w:tentative="1">
+      <w:start w:val="1"/>
+      <w:numFmt w:val="bullet"/>
+      <w:lvlText w:val=""/>
+      <w:lvlJc w:val="left"/>
+      <w:pPr>
+        <w:tabs>
+          <w:tab w:val="num" w:pos="2160"/>
+        </w:tabs>
+        <w:ind w:left="2160" w:hanging="360"/>
+      </w:pPr>
+      <w:rPr>
+        <w:rFonts w:ascii="Wingdings" w:hAnsi="Wingdings" w:hint="default"/>
+        <w:sz w:val="20"/>
+      </w:rPr>
+    </w:lvl>
+    <w:lvl w:ilvl="3" w:tentative="1">
+      <w:start w:val="1"/>
+      <w:numFmt w:val="bullet"/>
+      <w:lvlText w:val=""/>
+      <w:lvlJc w:val="left"/>
+      <w:pPr>
+        <w:tabs>
+          <w:tab w:val="num" w:pos="2880"/>
+        </w:tabs>
+        <w:ind w:left="2880" w:hanging="360"/>
+      </w:pPr>
+      <w:rPr>
+        <w:rFonts w:ascii="Wingdings" w:hAnsi="Wingdings" w:hint="default"/>
+        <w:sz w:val="20"/>
+      </w:rPr>
+    </w:lvl>
+    <w:lvl w:ilvl="4" w:tentative="1">
+      <w:start w:val="1"/>
+      <w:numFmt w:val="bullet"/>
+      <w:lvlText w:val=""/>
+      <w:lvlJc w:val="left"/>
+      <w:pPr>
+        <w:tabs>
+          <w:tab w:val="num" w:pos="3600"/>
+        </w:tabs>
+        <w:ind w:left="3600" w:hanging="360"/>
+      </w:pPr>
+      <w:rPr>
+        <w:rFonts w:ascii="Wingdings" w:hAnsi="Wingdings" w:hint="default"/>
+        <w:sz w:val="20"/>
+      </w:rPr>
+    </w:lvl>
+    <w:lvl w:ilvl="5" w:tentative="1">
+      <w:start w:val="1"/>
+      <w:numFmt w:val="bullet"/>
+      <w:lvlText w:val=""/>
+      <w:lvlJc w:val="left"/>
+      <w:pPr>
+        <w:tabs>
+          <w:tab w:val="num" w:pos="4320"/>
+        </w:tabs>
+        <w:ind w:left="4320" w:hanging="360"/>
+      </w:pPr>
+      <w:rPr>
+        <w:rFonts w:ascii="Wingdings" w:hAnsi="Wingdings" w:hint="default"/>
+        <w:sz w:val="20"/>
+      </w:rPr>
+    </w:lvl>
+    <w:lvl w:ilvl="6" w:tentative="1">
+      <w:start w:val="1"/>
+      <w:numFmt w:val="bullet"/>
+      <w:lvlText w:val=""/>
+      <w:lvlJc w:val="left"/>
+      <w:pPr>
+        <w:tabs>
+          <w:tab w:val="num" w:pos="5040"/>
+        </w:tabs>
+        <w:ind w:left="5040" w:hanging="360"/>
+      </w:pPr>
+      <w:rPr>
+        <w:rFonts w:ascii="Wingdings" w:hAnsi="Wingdings" w:hint="default"/>
+        <w:sz w:val="20"/>
+      </w:rPr>
+    </w:lvl>
+    <w:lvl w:ilvl="7" w:tentative="1">
+      <w:start w:val="1"/>
+      <w:numFmt w:val="bullet"/>
+      <w:lvlText w:val=""/>
+      <w:lvlJc w:val="left"/>
+      <w:pPr>
+        <w:tabs>
+          <w:tab w:val="num" w:pos="5760"/>
+        </w:tabs>
+        <w:ind w:left="5760" w:hanging="360"/>
+      </w:pPr>
+      <w:rPr>
+        <w:rFonts w:ascii="Wingdings" w:hAnsi="Wingdings" w:hint="default"/>
+        <w:sz w:val="20"/>
+      </w:rPr>
+    </w:lvl>
+    <w:lvl w:ilvl="8" w:tentative="1">
+      <w:start w:val="1"/>
+      <w:numFmt w:val="bullet"/>
+      <w:lvlText w:val=""/>
+      <w:lvlJc w:val="left"/>
+      <w:pPr>
+        <w:tabs>
+          <w:tab w:val="num" w:pos="6480"/>
+        </w:tabs>
+        <w:ind w:left="6480" w:hanging="360"/>
+      </w:pPr>
+      <w:rPr>
+        <w:rFonts w:ascii="Wingdings" w:hAnsi="Wingdings" w:hint="default"/>
+        <w:sz w:val="20"/>
+      </w:rPr>
+    </w:lvl>
+  </w:abstractNum>
+  <w:abstractNum w:abstractNumId="23" w15:restartNumberingAfterBreak="0">
     <w:nsid w:val="2C9D31A0"/>
     <w:multiLevelType w:val="multilevel"/>
     <w:tmpl w:val="E4C88F1E"/>
@@ -8160,7 +9262,7 @@
       </w:pPr>
     </w:lvl>
   </w:abstractNum>
-  <w:abstractNum w:abstractNumId="21" w15:restartNumberingAfterBreak="0">
+  <w:abstractNum w:abstractNumId="24" w15:restartNumberingAfterBreak="0">
     <w:nsid w:val="2DE0278C"/>
     <w:multiLevelType w:val="multilevel"/>
     <w:tmpl w:val="CBAACCA2"/>
@@ -8273,7 +9375,7 @@
       </w:pPr>
     </w:lvl>
   </w:abstractNum>
-  <w:abstractNum w:abstractNumId="22" w15:restartNumberingAfterBreak="0">
+  <w:abstractNum w:abstractNumId="25" w15:restartNumberingAfterBreak="0">
     <w:nsid w:val="30461B77"/>
     <w:multiLevelType w:val="multilevel"/>
     <w:tmpl w:val="A3348A90"/>
@@ -8422,7 +9524,7 @@
       </w:rPr>
     </w:lvl>
   </w:abstractNum>
-  <w:abstractNum w:abstractNumId="23" w15:restartNumberingAfterBreak="0">
+  <w:abstractNum w:abstractNumId="26" w15:restartNumberingAfterBreak="0">
     <w:nsid w:val="3339493D"/>
     <w:multiLevelType w:val="multilevel"/>
     <w:tmpl w:val="F4108986"/>
@@ -8535,7 +9637,7 @@
       </w:pPr>
     </w:lvl>
   </w:abstractNum>
-  <w:abstractNum w:abstractNumId="24" w15:restartNumberingAfterBreak="0">
+  <w:abstractNum w:abstractNumId="27" w15:restartNumberingAfterBreak="0">
     <w:nsid w:val="388B7212"/>
     <w:multiLevelType w:val="multilevel"/>
     <w:tmpl w:val="EA8EE1AE"/>
@@ -8684,7 +9786,7 @@
       </w:rPr>
     </w:lvl>
   </w:abstractNum>
-  <w:abstractNum w:abstractNumId="25" w15:restartNumberingAfterBreak="0">
+  <w:abstractNum w:abstractNumId="28" w15:restartNumberingAfterBreak="0">
     <w:nsid w:val="3F3771E0"/>
     <w:multiLevelType w:val="multilevel"/>
     <w:tmpl w:val="CBF63B18"/>
@@ -8833,7 +9935,7 @@
       </w:rPr>
     </w:lvl>
   </w:abstractNum>
-  <w:abstractNum w:abstractNumId="26" w15:restartNumberingAfterBreak="0">
+  <w:abstractNum w:abstractNumId="29" w15:restartNumberingAfterBreak="0">
     <w:nsid w:val="408612D9"/>
     <w:multiLevelType w:val="multilevel"/>
     <w:tmpl w:val="8E6E7F50"/>
@@ -8982,7 +10084,7 @@
       </w:rPr>
     </w:lvl>
   </w:abstractNum>
-  <w:abstractNum w:abstractNumId="27" w15:restartNumberingAfterBreak="0">
+  <w:abstractNum w:abstractNumId="30" w15:restartNumberingAfterBreak="0">
     <w:nsid w:val="41F760F1"/>
     <w:multiLevelType w:val="hybridMultilevel"/>
     <w:tmpl w:val="C4963EF6"/>
@@ -9095,7 +10197,156 @@
       </w:rPr>
     </w:lvl>
   </w:abstractNum>
-  <w:abstractNum w:abstractNumId="28" w15:restartNumberingAfterBreak="0">
+  <w:abstractNum w:abstractNumId="31" w15:restartNumberingAfterBreak="0">
+    <w:nsid w:val="45772D44"/>
+    <w:multiLevelType w:val="multilevel"/>
+    <w:tmpl w:val="6F22E91C"/>
+    <w:lvl w:ilvl="0">
+      <w:start w:val="1"/>
+      <w:numFmt w:val="bullet"/>
+      <w:lvlText w:val=""/>
+      <w:lvlJc w:val="left"/>
+      <w:pPr>
+        <w:tabs>
+          <w:tab w:val="num" w:pos="720"/>
+        </w:tabs>
+        <w:ind w:left="720" w:hanging="360"/>
+      </w:pPr>
+      <w:rPr>
+        <w:rFonts w:ascii="Symbol" w:hAnsi="Symbol" w:hint="default"/>
+        <w:sz w:val="20"/>
+      </w:rPr>
+    </w:lvl>
+    <w:lvl w:ilvl="1" w:tentative="1">
+      <w:start w:val="1"/>
+      <w:numFmt w:val="bullet"/>
+      <w:lvlText w:val="o"/>
+      <w:lvlJc w:val="left"/>
+      <w:pPr>
+        <w:tabs>
+          <w:tab w:val="num" w:pos="1440"/>
+        </w:tabs>
+        <w:ind w:left="1440" w:hanging="360"/>
+      </w:pPr>
+      <w:rPr>
+        <w:rFonts w:ascii="Courier New" w:hAnsi="Courier New" w:hint="default"/>
+        <w:sz w:val="20"/>
+      </w:rPr>
+    </w:lvl>
+    <w:lvl w:ilvl="2" w:tentative="1">
+      <w:start w:val="1"/>
+      <w:numFmt w:val="bullet"/>
+      <w:lvlText w:val=""/>
+      <w:lvlJc w:val="left"/>
+      <w:pPr>
+        <w:tabs>
+          <w:tab w:val="num" w:pos="2160"/>
+        </w:tabs>
+        <w:ind w:left="2160" w:hanging="360"/>
+      </w:pPr>
+      <w:rPr>
+        <w:rFonts w:ascii="Wingdings" w:hAnsi="Wingdings" w:hint="default"/>
+        <w:sz w:val="20"/>
+      </w:rPr>
+    </w:lvl>
+    <w:lvl w:ilvl="3" w:tentative="1">
+      <w:start w:val="1"/>
+      <w:numFmt w:val="bullet"/>
+      <w:lvlText w:val=""/>
+      <w:lvlJc w:val="left"/>
+      <w:pPr>
+        <w:tabs>
+          <w:tab w:val="num" w:pos="2880"/>
+        </w:tabs>
+        <w:ind w:left="2880" w:hanging="360"/>
+      </w:pPr>
+      <w:rPr>
+        <w:rFonts w:ascii="Wingdings" w:hAnsi="Wingdings" w:hint="default"/>
+        <w:sz w:val="20"/>
+      </w:rPr>
+    </w:lvl>
+    <w:lvl w:ilvl="4" w:tentative="1">
+      <w:start w:val="1"/>
+      <w:numFmt w:val="bullet"/>
+      <w:lvlText w:val=""/>
+      <w:lvlJc w:val="left"/>
+      <w:pPr>
+        <w:tabs>
+          <w:tab w:val="num" w:pos="3600"/>
+        </w:tabs>
+        <w:ind w:left="3600" w:hanging="360"/>
+      </w:pPr>
+      <w:rPr>
+        <w:rFonts w:ascii="Wingdings" w:hAnsi="Wingdings" w:hint="default"/>
+        <w:sz w:val="20"/>
+      </w:rPr>
+    </w:lvl>
+    <w:lvl w:ilvl="5" w:tentative="1">
+      <w:start w:val="1"/>
+      <w:numFmt w:val="bullet"/>
+      <w:lvlText w:val=""/>
+      <w:lvlJc w:val="left"/>
+      <w:pPr>
+        <w:tabs>
+          <w:tab w:val="num" w:pos="4320"/>
+        </w:tabs>
+        <w:ind w:left="4320" w:hanging="360"/>
+      </w:pPr>
+      <w:rPr>
+        <w:rFonts w:ascii="Wingdings" w:hAnsi="Wingdings" w:hint="default"/>
+        <w:sz w:val="20"/>
+      </w:rPr>
+    </w:lvl>
+    <w:lvl w:ilvl="6" w:tentative="1">
+      <w:start w:val="1"/>
+      <w:numFmt w:val="bullet"/>
+      <w:lvlText w:val=""/>
+      <w:lvlJc w:val="left"/>
+      <w:pPr>
+        <w:tabs>
+          <w:tab w:val="num" w:pos="5040"/>
+        </w:tabs>
+        <w:ind w:left="5040" w:hanging="360"/>
+      </w:pPr>
+      <w:rPr>
+        <w:rFonts w:ascii="Wingdings" w:hAnsi="Wingdings" w:hint="default"/>
+        <w:sz w:val="20"/>
+      </w:rPr>
+    </w:lvl>
+    <w:lvl w:ilvl="7" w:tentative="1">
+      <w:start w:val="1"/>
+      <w:numFmt w:val="bullet"/>
+      <w:lvlText w:val=""/>
+      <w:lvlJc w:val="left"/>
+      <w:pPr>
+        <w:tabs>
+          <w:tab w:val="num" w:pos="5760"/>
+        </w:tabs>
+        <w:ind w:left="5760" w:hanging="360"/>
+      </w:pPr>
+      <w:rPr>
+        <w:rFonts w:ascii="Wingdings" w:hAnsi="Wingdings" w:hint="default"/>
+        <w:sz w:val="20"/>
+      </w:rPr>
+    </w:lvl>
+    <w:lvl w:ilvl="8" w:tentative="1">
+      <w:start w:val="1"/>
+      <w:numFmt w:val="bullet"/>
+      <w:lvlText w:val=""/>
+      <w:lvlJc w:val="left"/>
+      <w:pPr>
+        <w:tabs>
+          <w:tab w:val="num" w:pos="6480"/>
+        </w:tabs>
+        <w:ind w:left="6480" w:hanging="360"/>
+      </w:pPr>
+      <w:rPr>
+        <w:rFonts w:ascii="Wingdings" w:hAnsi="Wingdings" w:hint="default"/>
+        <w:sz w:val="20"/>
+      </w:rPr>
+    </w:lvl>
+  </w:abstractNum>
+  <w:abstractNum w:abstractNumId="32" w15:restartNumberingAfterBreak="0">
     <w:nsid w:val="47931FBB"/>
     <w:multiLevelType w:val="multilevel"/>
     <w:tmpl w:val="E8941C86"/>
@@ -9244,7 +10495,7 @@
       </w:rPr>
     </w:lvl>
   </w:abstractNum>
-  <w:abstractNum w:abstractNumId="29" w15:restartNumberingAfterBreak="0">
+  <w:abstractNum w:abstractNumId="33" w15:restartNumberingAfterBreak="0">
     <w:nsid w:val="48B04463"/>
     <w:multiLevelType w:val="multilevel"/>
     <w:tmpl w:val="B7C8271C"/>
@@ -9393,7 +10644,7 @@
       </w:rPr>
     </w:lvl>
   </w:abstractNum>
-  <w:abstractNum w:abstractNumId="30" w15:restartNumberingAfterBreak="0">
+  <w:abstractNum w:abstractNumId="34" w15:restartNumberingAfterBreak="0">
     <w:nsid w:val="4A8C27B6"/>
     <w:multiLevelType w:val="multilevel"/>
     <w:tmpl w:val="478AEC50"/>
@@ -9542,7 +10793,7 @@
       </w:rPr>
     </w:lvl>
   </w:abstractNum>
-  <w:abstractNum w:abstractNumId="31" w15:restartNumberingAfterBreak="0">
+  <w:abstractNum w:abstractNumId="35" w15:restartNumberingAfterBreak="0">
     <w:nsid w:val="4A962120"/>
     <w:multiLevelType w:val="multilevel"/>
     <w:tmpl w:val="21DEC30A"/>
@@ -9655,7 +10906,7 @@
       </w:pPr>
     </w:lvl>
   </w:abstractNum>
-  <w:abstractNum w:abstractNumId="32" w15:restartNumberingAfterBreak="0">
+  <w:abstractNum w:abstractNumId="36" w15:restartNumberingAfterBreak="0">
     <w:nsid w:val="4C825701"/>
     <w:multiLevelType w:val="multilevel"/>
     <w:tmpl w:val="36B2D506"/>
@@ -9804,7 +11055,7 @@
       </w:rPr>
     </w:lvl>
   </w:abstractNum>
-  <w:abstractNum w:abstractNumId="33" w15:restartNumberingAfterBreak="0">
+  <w:abstractNum w:abstractNumId="37" w15:restartNumberingAfterBreak="0">
     <w:nsid w:val="4D03363F"/>
     <w:multiLevelType w:val="multilevel"/>
     <w:tmpl w:val="7576D590"/>
@@ -9917,7 +11168,7 @@
       </w:pPr>
     </w:lvl>
   </w:abstractNum>
-  <w:abstractNum w:abstractNumId="34" w15:restartNumberingAfterBreak="0">
+  <w:abstractNum w:abstractNumId="38" w15:restartNumberingAfterBreak="0">
     <w:nsid w:val="4F32793E"/>
     <w:multiLevelType w:val="multilevel"/>
     <w:tmpl w:val="4A66BDC6"/>
@@ -10066,7 +11317,7 @@
       </w:rPr>
     </w:lvl>
   </w:abstractNum>
-  <w:abstractNum w:abstractNumId="35" w15:restartNumberingAfterBreak="0">
+  <w:abstractNum w:abstractNumId="39" w15:restartNumberingAfterBreak="0">
     <w:nsid w:val="55CD7190"/>
     <w:multiLevelType w:val="multilevel"/>
     <w:tmpl w:val="EDFA3E8C"/>
@@ -10215,7 +11466,7 @@
       </w:rPr>
     </w:lvl>
   </w:abstractNum>
-  <w:abstractNum w:abstractNumId="36" w15:restartNumberingAfterBreak="0">
+  <w:abstractNum w:abstractNumId="40" w15:restartNumberingAfterBreak="0">
     <w:nsid w:val="56A67868"/>
     <w:multiLevelType w:val="multilevel"/>
     <w:tmpl w:val="149294E0"/>
@@ -10364,7 +11615,7 @@
       </w:rPr>
     </w:lvl>
   </w:abstractNum>
-  <w:abstractNum w:abstractNumId="37" w15:restartNumberingAfterBreak="0">
+  <w:abstractNum w:abstractNumId="41" w15:restartNumberingAfterBreak="0">
     <w:nsid w:val="57A35A37"/>
     <w:multiLevelType w:val="multilevel"/>
     <w:tmpl w:val="60A6384A"/>
@@ -10513,7 +11764,7 @@
       </w:rPr>
     </w:lvl>
   </w:abstractNum>
-  <w:abstractNum w:abstractNumId="38" w15:restartNumberingAfterBreak="0">
+  <w:abstractNum w:abstractNumId="42" w15:restartNumberingAfterBreak="0">
     <w:nsid w:val="5CDE07DA"/>
     <w:multiLevelType w:val="multilevel"/>
     <w:tmpl w:val="B1823B8E"/>
@@ -10662,7 +11913,7 @@
       </w:rPr>
     </w:lvl>
   </w:abstractNum>
-  <w:abstractNum w:abstractNumId="39" w15:restartNumberingAfterBreak="0">
+  <w:abstractNum w:abstractNumId="43" w15:restartNumberingAfterBreak="0">
     <w:nsid w:val="5CE51A28"/>
     <w:multiLevelType w:val="multilevel"/>
     <w:tmpl w:val="6A14F4F0"/>
@@ -10811,7 +12062,7 @@
       </w:rPr>
     </w:lvl>
   </w:abstractNum>
-  <w:abstractNum w:abstractNumId="40" w15:restartNumberingAfterBreak="0">
+  <w:abstractNum w:abstractNumId="44" w15:restartNumberingAfterBreak="0">
     <w:nsid w:val="5DBC3FC5"/>
     <w:multiLevelType w:val="multilevel"/>
     <w:tmpl w:val="2EFC06C2"/>
@@ -10960,7 +12211,7 @@
       </w:rPr>
     </w:lvl>
   </w:abstractNum>
-  <w:abstractNum w:abstractNumId="41" w15:restartNumberingAfterBreak="0">
+  <w:abstractNum w:abstractNumId="45" w15:restartNumberingAfterBreak="0">
     <w:nsid w:val="5F365C35"/>
     <w:multiLevelType w:val="multilevel"/>
     <w:tmpl w:val="4F8AFB88"/>
@@ -11109,7 +12360,7 @@
       </w:rPr>
     </w:lvl>
   </w:abstractNum>
-  <w:abstractNum w:abstractNumId="42" w15:restartNumberingAfterBreak="0">
+  <w:abstractNum w:abstractNumId="46" w15:restartNumberingAfterBreak="0">
     <w:nsid w:val="604D3590"/>
     <w:multiLevelType w:val="multilevel"/>
     <w:tmpl w:val="4866E582"/>
@@ -11222,7 +12473,7 @@
       </w:pPr>
     </w:lvl>
   </w:abstractNum>
-  <w:abstractNum w:abstractNumId="43" w15:restartNumberingAfterBreak="0">
+  <w:abstractNum w:abstractNumId="47" w15:restartNumberingAfterBreak="0">
     <w:nsid w:val="62286744"/>
     <w:multiLevelType w:val="multilevel"/>
     <w:tmpl w:val="F26E0D80"/>
@@ -11335,7 +12586,7 @@
       </w:pPr>
     </w:lvl>
   </w:abstractNum>
-  <w:abstractNum w:abstractNumId="44" w15:restartNumberingAfterBreak="0">
+  <w:abstractNum w:abstractNumId="48" w15:restartNumberingAfterBreak="0">
     <w:nsid w:val="639D42DB"/>
     <w:multiLevelType w:val="multilevel"/>
     <w:tmpl w:val="3F865BB2"/>
@@ -11484,7 +12735,7 @@
       </w:rPr>
     </w:lvl>
   </w:abstractNum>
-  <w:abstractNum w:abstractNumId="45" w15:restartNumberingAfterBreak="0">
+  <w:abstractNum w:abstractNumId="49" w15:restartNumberingAfterBreak="0">
     <w:nsid w:val="63C24481"/>
     <w:multiLevelType w:val="multilevel"/>
     <w:tmpl w:val="911A1C4E"/>
@@ -11597,7 +12848,7 @@
       </w:pPr>
     </w:lvl>
   </w:abstractNum>
-  <w:abstractNum w:abstractNumId="46" w15:restartNumberingAfterBreak="0">
+  <w:abstractNum w:abstractNumId="50" w15:restartNumberingAfterBreak="0">
     <w:nsid w:val="63F447B0"/>
     <w:multiLevelType w:val="multilevel"/>
     <w:tmpl w:val="F42494F0"/>
@@ -11746,7 +12997,7 @@
       </w:rPr>
     </w:lvl>
   </w:abstractNum>
-  <w:abstractNum w:abstractNumId="47" w15:restartNumberingAfterBreak="0">
+  <w:abstractNum w:abstractNumId="51" w15:restartNumberingAfterBreak="0">
     <w:nsid w:val="6414230E"/>
     <w:multiLevelType w:val="multilevel"/>
     <w:tmpl w:val="07D82616"/>
@@ -11895,7 +13146,7 @@
       </w:rPr>
     </w:lvl>
   </w:abstractNum>
-  <w:abstractNum w:abstractNumId="48" w15:restartNumberingAfterBreak="0">
+  <w:abstractNum w:abstractNumId="52" w15:restartNumberingAfterBreak="0">
     <w:nsid w:val="665479B1"/>
     <w:multiLevelType w:val="multilevel"/>
     <w:tmpl w:val="A5982E3A"/>
@@ -12008,7 +13259,7 @@
       </w:pPr>
     </w:lvl>
   </w:abstractNum>
-  <w:abstractNum w:abstractNumId="49" w15:restartNumberingAfterBreak="0">
+  <w:abstractNum w:abstractNumId="53" w15:restartNumberingAfterBreak="0">
     <w:nsid w:val="67805486"/>
     <w:multiLevelType w:val="multilevel"/>
     <w:tmpl w:val="E34C74DA"/>
@@ -12121,7 +13372,7 @@
       </w:pPr>
     </w:lvl>
   </w:abstractNum>
-  <w:abstractNum w:abstractNumId="50" w15:restartNumberingAfterBreak="0">
+  <w:abstractNum w:abstractNumId="54" w15:restartNumberingAfterBreak="0">
     <w:nsid w:val="67BD0D87"/>
     <w:multiLevelType w:val="multilevel"/>
     <w:tmpl w:val="6C183ECE"/>
@@ -12270,7 +13521,7 @@
       </w:rPr>
     </w:lvl>
   </w:abstractNum>
-  <w:abstractNum w:abstractNumId="51" w15:restartNumberingAfterBreak="0">
+  <w:abstractNum w:abstractNumId="55" w15:restartNumberingAfterBreak="0">
     <w:nsid w:val="6A7717CE"/>
     <w:multiLevelType w:val="multilevel"/>
     <w:tmpl w:val="EC46DF36"/>
@@ -12419,7 +13670,7 @@
       </w:rPr>
     </w:lvl>
   </w:abstractNum>
-  <w:abstractNum w:abstractNumId="52" w15:restartNumberingAfterBreak="0">
+  <w:abstractNum w:abstractNumId="56" w15:restartNumberingAfterBreak="0">
     <w:nsid w:val="6EC84CB7"/>
     <w:multiLevelType w:val="hybridMultilevel"/>
     <w:tmpl w:val="0B506C3C"/>
@@ -12508,7 +13759,7 @@
       </w:pPr>
     </w:lvl>
   </w:abstractNum>
-  <w:abstractNum w:abstractNumId="53" w15:restartNumberingAfterBreak="0">
+  <w:abstractNum w:abstractNumId="57" w15:restartNumberingAfterBreak="0">
     <w:nsid w:val="6F42751D"/>
     <w:multiLevelType w:val="hybridMultilevel"/>
     <w:tmpl w:val="278ECE7E"/>
@@ -12597,7 +13848,7 @@
       </w:pPr>
     </w:lvl>
   </w:abstractNum>
-  <w:abstractNum w:abstractNumId="54" w15:restartNumberingAfterBreak="0">
+  <w:abstractNum w:abstractNumId="58" w15:restartNumberingAfterBreak="0">
     <w:nsid w:val="72933DDB"/>
     <w:multiLevelType w:val="multilevel"/>
     <w:tmpl w:val="626AE8F8"/>
@@ -12746,7 +13997,7 @@
       </w:rPr>
     </w:lvl>
   </w:abstractNum>
-  <w:abstractNum w:abstractNumId="55" w15:restartNumberingAfterBreak="0">
+  <w:abstractNum w:abstractNumId="59" w15:restartNumberingAfterBreak="0">
     <w:nsid w:val="75BF69CA"/>
     <w:multiLevelType w:val="multilevel"/>
     <w:tmpl w:val="8AD8E296"/>
@@ -12895,7 +14146,7 @@
       </w:rPr>
     </w:lvl>
   </w:abstractNum>
-  <w:abstractNum w:abstractNumId="56" w15:restartNumberingAfterBreak="0">
+  <w:abstractNum w:abstractNumId="60" w15:restartNumberingAfterBreak="0">
     <w:nsid w:val="772A5977"/>
     <w:multiLevelType w:val="multilevel"/>
     <w:tmpl w:val="DB0AAFAE"/>
@@ -13044,7 +14295,7 @@
       </w:rPr>
     </w:lvl>
   </w:abstractNum>
-  <w:abstractNum w:abstractNumId="57" w15:restartNumberingAfterBreak="0">
+  <w:abstractNum w:abstractNumId="61" w15:restartNumberingAfterBreak="0">
     <w:nsid w:val="78AC1EE5"/>
     <w:multiLevelType w:val="multilevel"/>
     <w:tmpl w:val="BF54B334"/>
@@ -13193,7 +14444,7 @@
       </w:rPr>
     </w:lvl>
   </w:abstractNum>
-  <w:abstractNum w:abstractNumId="58" w15:restartNumberingAfterBreak="0">
+  <w:abstractNum w:abstractNumId="62" w15:restartNumberingAfterBreak="0">
     <w:nsid w:val="79EF25FC"/>
     <w:multiLevelType w:val="multilevel"/>
     <w:tmpl w:val="E2AC9F98"/>
@@ -13342,7 +14593,7 @@
       </w:rPr>
     </w:lvl>
   </w:abstractNum>
-  <w:abstractNum w:abstractNumId="59" w15:restartNumberingAfterBreak="0">
+  <w:abstractNum w:abstractNumId="63" w15:restartNumberingAfterBreak="0">
     <w:nsid w:val="7AA25EEC"/>
     <w:multiLevelType w:val="multilevel"/>
     <w:tmpl w:val="B5C604AA"/>
@@ -13456,16 +14707,16 @@
     </w:lvl>
   </w:abstractNum>
   <w:num w:numId="1" w16cid:durableId="169955040">
-    <w:abstractNumId w:val="56"/>
+    <w:abstractNumId w:val="60"/>
   </w:num>
   <w:num w:numId="2" w16cid:durableId="1450926641">
-    <w:abstractNumId w:val="14"/>
+    <w:abstractNumId w:val="16"/>
   </w:num>
   <w:num w:numId="3" w16cid:durableId="1988432412">
-    <w:abstractNumId w:val="32"/>
+    <w:abstractNumId w:val="36"/>
   </w:num>
   <w:num w:numId="4" w16cid:durableId="1087264787">
-    <w:abstractNumId w:val="45"/>
+    <w:abstractNumId w:val="49"/>
     <w:lvlOverride w:ilvl="0">
       <w:lvl w:ilvl="0">
         <w:numFmt w:val="decimal"/>
@@ -13475,10 +14726,10 @@
     </w:lvlOverride>
   </w:num>
   <w:num w:numId="5" w16cid:durableId="748431124">
-    <w:abstractNumId w:val="41"/>
+    <w:abstractNumId w:val="45"/>
   </w:num>
   <w:num w:numId="6" w16cid:durableId="1536456503">
-    <w:abstractNumId w:val="49"/>
+    <w:abstractNumId w:val="53"/>
     <w:lvlOverride w:ilvl="0">
       <w:lvl w:ilvl="0">
         <w:numFmt w:val="decimal"/>
@@ -13488,10 +14739,10 @@
     </w:lvlOverride>
   </w:num>
   <w:num w:numId="7" w16cid:durableId="255604169">
-    <w:abstractNumId w:val="55"/>
+    <w:abstractNumId w:val="59"/>
   </w:num>
   <w:num w:numId="8" w16cid:durableId="1524249707">
-    <w:abstractNumId w:val="19"/>
+    <w:abstractNumId w:val="21"/>
     <w:lvlOverride w:ilvl="0">
       <w:lvl w:ilvl="0">
         <w:numFmt w:val="decimal"/>
@@ -13501,67 +14752,67 @@
     </w:lvlOverride>
   </w:num>
   <w:num w:numId="9" w16cid:durableId="692533918">
+    <w:abstractNumId w:val="17"/>
+  </w:num>
+  <w:num w:numId="10" w16cid:durableId="985472665">
+    <w:abstractNumId w:val="56"/>
+  </w:num>
+  <w:num w:numId="11" w16cid:durableId="1783332703">
+    <w:abstractNumId w:val="30"/>
+  </w:num>
+  <w:num w:numId="12" w16cid:durableId="313796474">
+    <w:abstractNumId w:val="47"/>
+  </w:num>
+  <w:num w:numId="13" w16cid:durableId="1185250422">
+    <w:abstractNumId w:val="20"/>
+  </w:num>
+  <w:num w:numId="14" w16cid:durableId="920677950">
+    <w:abstractNumId w:val="34"/>
+  </w:num>
+  <w:num w:numId="15" w16cid:durableId="980839953">
+    <w:abstractNumId w:val="5"/>
+  </w:num>
+  <w:num w:numId="16" w16cid:durableId="1261179069">
+    <w:abstractNumId w:val="44"/>
+  </w:num>
+  <w:num w:numId="17" w16cid:durableId="1972442974">
+    <w:abstractNumId w:val="19"/>
+  </w:num>
+  <w:num w:numId="18" w16cid:durableId="1515878939">
+    <w:abstractNumId w:val="55"/>
+  </w:num>
+  <w:num w:numId="19" w16cid:durableId="33701099">
+    <w:abstractNumId w:val="24"/>
+  </w:num>
+  <w:num w:numId="20" w16cid:durableId="1483691536">
+    <w:abstractNumId w:val="33"/>
+  </w:num>
+  <w:num w:numId="21" w16cid:durableId="1958097199">
     <w:abstractNumId w:val="15"/>
   </w:num>
-  <w:num w:numId="10" w16cid:durableId="985472665">
-    <w:abstractNumId w:val="52"/>
+  <w:num w:numId="22" w16cid:durableId="2141334422">
+    <w:abstractNumId w:val="9"/>
   </w:num>
-  <w:num w:numId="11" w16cid:durableId="1783332703">
-    <w:abstractNumId w:val="27"/>
+  <w:num w:numId="23" w16cid:durableId="712314648">
+    <w:abstractNumId w:val="48"/>
   </w:num>
-  <w:num w:numId="12" w16cid:durableId="313796474">
-    <w:abstractNumId w:val="43"/>
+  <w:num w:numId="24" w16cid:durableId="877007963">
+    <w:abstractNumId w:val="28"/>
   </w:num>
-  <w:num w:numId="13" w16cid:durableId="1185250422">
-    <w:abstractNumId w:val="18"/>
+  <w:num w:numId="25" w16cid:durableId="456141266">
+    <w:abstractNumId w:val="3"/>
   </w:num>
-  <w:num w:numId="14" w16cid:durableId="920677950">
-    <w:abstractNumId w:val="30"/>
+  <w:num w:numId="26" w16cid:durableId="659115637">
+    <w:abstractNumId w:val="26"/>
   </w:num>
-  <w:num w:numId="15" w16cid:durableId="980839953">
+  <w:num w:numId="27" w16cid:durableId="1971013152">
+    <w:abstractNumId w:val="13"/>
+  </w:num>
+  <w:num w:numId="28" w16cid:durableId="617882297">
     <w:abstractNumId w:val="4"/>
   </w:num>
-  <w:num w:numId="16" w16cid:durableId="1261179069">
-    <w:abstractNumId w:val="40"/>
-  </w:num>
-  <w:num w:numId="17" w16cid:durableId="1972442974">
-    <w:abstractNumId w:val="17"/>
-  </w:num>
-  <w:num w:numId="18" w16cid:durableId="1515878939">
-    <w:abstractNumId w:val="51"/>
-  </w:num>
-  <w:num w:numId="19" w16cid:durableId="33701099">
-    <w:abstractNumId w:val="21"/>
-  </w:num>
-  <w:num w:numId="20" w16cid:durableId="1483691536">
-    <w:abstractNumId w:val="29"/>
-  </w:num>
-  <w:num w:numId="21" w16cid:durableId="1958097199">
-    <w:abstractNumId w:val="13"/>
-  </w:num>
-  <w:num w:numId="22" w16cid:durableId="2141334422">
-    <w:abstractNumId w:val="8"/>
-  </w:num>
-  <w:num w:numId="23" w16cid:durableId="712314648">
-    <w:abstractNumId w:val="44"/>
-  </w:num>
-  <w:num w:numId="24" w16cid:durableId="877007963">
-    <w:abstractNumId w:val="25"/>
-  </w:num>
-  <w:num w:numId="25" w16cid:durableId="456141266">
-    <w:abstractNumId w:val="2"/>
-  </w:num>
-  <w:num w:numId="26" w16cid:durableId="659115637">
-    <w:abstractNumId w:val="23"/>
-  </w:num>
-  <w:num w:numId="27" w16cid:durableId="1971013152">
-    <w:abstractNumId w:val="11"/>
-  </w:num>
-  <w:num w:numId="28" w16cid:durableId="617882297">
-    <w:abstractNumId w:val="3"/>
-  </w:num>
   <w:num w:numId="29" w16cid:durableId="1494564341">
-    <w:abstractNumId w:val="28"/>
+    <w:abstractNumId w:val="32"/>
   </w:num>
   <w:num w:numId="30" w16cid:durableId="294680013">
     <w:abstractNumId w:val="1"/>
@@ -13570,13 +14821,13 @@
     <w:abstractNumId w:val="0"/>
   </w:num>
   <w:num w:numId="32" w16cid:durableId="1251626374">
-    <w:abstractNumId w:val="47"/>
+    <w:abstractNumId w:val="51"/>
   </w:num>
   <w:num w:numId="33" w16cid:durableId="486213697">
-    <w:abstractNumId w:val="39"/>
+    <w:abstractNumId w:val="43"/>
   </w:num>
   <w:num w:numId="34" w16cid:durableId="897205560">
-    <w:abstractNumId w:val="48"/>
+    <w:abstractNumId w:val="52"/>
     <w:lvlOverride w:ilvl="0">
       <w:lvl w:ilvl="0">
         <w:numFmt w:val="decimal"/>
@@ -13586,25 +14837,25 @@
     </w:lvlOverride>
   </w:num>
   <w:num w:numId="35" w16cid:durableId="2041318333">
-    <w:abstractNumId w:val="35"/>
+    <w:abstractNumId w:val="39"/>
   </w:num>
   <w:num w:numId="36" w16cid:durableId="2092848536">
-    <w:abstractNumId w:val="7"/>
+    <w:abstractNumId w:val="8"/>
   </w:num>
   <w:num w:numId="37" w16cid:durableId="796030722">
-    <w:abstractNumId w:val="57"/>
+    <w:abstractNumId w:val="61"/>
   </w:num>
   <w:num w:numId="38" w16cid:durableId="1584870896">
+    <w:abstractNumId w:val="54"/>
+  </w:num>
+  <w:num w:numId="39" w16cid:durableId="798305728">
+    <w:abstractNumId w:val="46"/>
+  </w:num>
+  <w:num w:numId="40" w16cid:durableId="753816852">
     <w:abstractNumId w:val="50"/>
   </w:num>
-  <w:num w:numId="39" w16cid:durableId="798305728">
-    <w:abstractNumId w:val="42"/>
-  </w:num>
-  <w:num w:numId="40" w16cid:durableId="753816852">
-    <w:abstractNumId w:val="46"/>
-  </w:num>
   <w:num w:numId="41" w16cid:durableId="823425625">
-    <w:abstractNumId w:val="20"/>
+    <w:abstractNumId w:val="23"/>
     <w:lvlOverride w:ilvl="0">
       <w:lvl w:ilvl="0">
         <w:numFmt w:val="decimal"/>
@@ -13614,16 +14865,16 @@
     </w:lvlOverride>
   </w:num>
   <w:num w:numId="42" w16cid:durableId="851409413">
-    <w:abstractNumId w:val="24"/>
+    <w:abstractNumId w:val="27"/>
   </w:num>
   <w:num w:numId="43" w16cid:durableId="2009016626">
-    <w:abstractNumId w:val="31"/>
+    <w:abstractNumId w:val="35"/>
   </w:num>
   <w:num w:numId="44" w16cid:durableId="90861938">
-    <w:abstractNumId w:val="6"/>
+    <w:abstractNumId w:val="7"/>
   </w:num>
   <w:num w:numId="45" w16cid:durableId="818962596">
-    <w:abstractNumId w:val="59"/>
+    <w:abstractNumId w:val="63"/>
     <w:lvlOverride w:ilvl="0">
       <w:lvl w:ilvl="0">
         <w:numFmt w:val="decimal"/>
@@ -13633,10 +14884,10 @@
     </w:lvlOverride>
   </w:num>
   <w:num w:numId="46" w16cid:durableId="560333979">
-    <w:abstractNumId w:val="38"/>
+    <w:abstractNumId w:val="42"/>
   </w:num>
   <w:num w:numId="47" w16cid:durableId="878779911">
-    <w:abstractNumId w:val="33"/>
+    <w:abstractNumId w:val="37"/>
     <w:lvlOverride w:ilvl="0">
       <w:lvl w:ilvl="0">
         <w:numFmt w:val="decimal"/>
@@ -13646,43 +14897,55 @@
     </w:lvlOverride>
   </w:num>
   <w:num w:numId="48" w16cid:durableId="1964462942">
-    <w:abstractNumId w:val="34"/>
+    <w:abstractNumId w:val="38"/>
   </w:num>
   <w:num w:numId="49" w16cid:durableId="1837189843">
-    <w:abstractNumId w:val="36"/>
+    <w:abstractNumId w:val="40"/>
   </w:num>
   <w:num w:numId="50" w16cid:durableId="1729524993">
-    <w:abstractNumId w:val="9"/>
+    <w:abstractNumId w:val="11"/>
   </w:num>
   <w:num w:numId="51" w16cid:durableId="378743519">
-    <w:abstractNumId w:val="54"/>
+    <w:abstractNumId w:val="58"/>
   </w:num>
   <w:num w:numId="52" w16cid:durableId="2142338636">
-    <w:abstractNumId w:val="37"/>
+    <w:abstractNumId w:val="41"/>
   </w:num>
   <w:num w:numId="53" w16cid:durableId="501362553">
-    <w:abstractNumId w:val="58"/>
+    <w:abstractNumId w:val="62"/>
   </w:num>
   <w:num w:numId="54" w16cid:durableId="213665539">
+    <w:abstractNumId w:val="25"/>
+  </w:num>
+  <w:num w:numId="55" w16cid:durableId="1334793400">
+    <w:abstractNumId w:val="6"/>
+  </w:num>
+  <w:num w:numId="56" w16cid:durableId="2036543157">
+    <w:abstractNumId w:val="57"/>
+  </w:num>
+  <w:num w:numId="57" w16cid:durableId="1444229400">
+    <w:abstractNumId w:val="29"/>
+  </w:num>
+  <w:num w:numId="58" w16cid:durableId="370542385">
+    <w:abstractNumId w:val="12"/>
+  </w:num>
+  <w:num w:numId="59" w16cid:durableId="895513338">
+    <w:abstractNumId w:val="18"/>
+  </w:num>
+  <w:num w:numId="60" w16cid:durableId="926771763">
+    <w:abstractNumId w:val="14"/>
+  </w:num>
+  <w:num w:numId="61" w16cid:durableId="1962149986">
     <w:abstractNumId w:val="22"/>
   </w:num>
-  <w:num w:numId="55" w16cid:durableId="1334793400">
-    <w:abstractNumId w:val="5"/>
+  <w:num w:numId="62" w16cid:durableId="1145775269">
+    <w:abstractNumId w:val="31"/>
   </w:num>
-  <w:num w:numId="56" w16cid:durableId="2036543157">
-    <w:abstractNumId w:val="53"/>
-  </w:num>
-  <w:num w:numId="57" w16cid:durableId="1444229400">
-    <w:abstractNumId w:val="26"/>
-  </w:num>
-  <w:num w:numId="58" w16cid:durableId="370542385">
+  <w:num w:numId="63" w16cid:durableId="811949408">
     <w:abstractNumId w:val="10"/>
   </w:num>
-  <w:num w:numId="59" w16cid:durableId="895513338">
-    <w:abstractNumId w:val="16"/>
-  </w:num>
-  <w:num w:numId="60" w16cid:durableId="926771763">
-    <w:abstractNumId w:val="12"/>
+  <w:num w:numId="64" w16cid:durableId="773329815">
+    <w:abstractNumId w:val="2"/>
   </w:num>
 </w:numbering>
 </file>

</xml_diff>

<commit_message>
Add usage of online regression models
</commit_message>
<xml_diff>
--- a/Latency Analysis/Solution Architecture.docx
+++ b/Latency Analysis/Solution Architecture.docx
@@ -5501,6 +5501,421 @@
         </w:rPr>
       </w:pPr>
     </w:p>
+    <w:p>
+      <w:pPr>
+        <w:rPr>
+          <w:b/>
+          <w:bCs/>
+          <w:lang w:val="en-US"/>
+        </w:rPr>
+      </w:pPr>
+      <w:r>
+        <w:rPr>
+          <w:b/>
+          <w:bCs/>
+          <w:lang w:val="en-US"/>
+        </w:rPr>
+        <w:t>Why Online Regression Models?</w:t>
+      </w:r>
+    </w:p>
+    <w:p>
+      <w:pPr>
+        <w:rPr>
+          <w:b/>
+          <w:bCs/>
+          <w:lang w:val="en-US"/>
+        </w:rPr>
+      </w:pPr>
+      <w:r>
+        <w:rPr>
+          <w:b/>
+          <w:bCs/>
+          <w:lang w:val="en-US"/>
+        </w:rPr>
+        <w:t>1. Incremental Learning in Real Time</w:t>
+      </w:r>
+    </w:p>
+    <w:p>
+      <w:pPr>
+        <w:rPr>
+          <w:lang w:val="en-US"/>
+        </w:rPr>
+      </w:pPr>
+      <w:r>
+        <w:rPr>
+          <w:lang w:val="en-US"/>
+        </w:rPr>
+        <w:t>Unlike batch learning models (e.g., traditional linear regression), online regression models update their parameters continuously as new data arrives. This is essential for Kubernetes environments where:</w:t>
+      </w:r>
+    </w:p>
+    <w:p>
+      <w:pPr>
+        <w:numPr>
+          <w:ilvl w:val="0"/>
+          <w:numId w:val="66"/>
+        </w:numPr>
+        <w:rPr>
+          <w:lang w:val="en-US"/>
+        </w:rPr>
+      </w:pPr>
+      <w:r>
+        <w:rPr>
+          <w:lang w:val="en-US"/>
+        </w:rPr>
+        <w:t>Workloads shift frequently (e.g., due to time of day or traffic surges),</w:t>
+      </w:r>
+    </w:p>
+    <w:p>
+      <w:pPr>
+        <w:numPr>
+          <w:ilvl w:val="0"/>
+          <w:numId w:val="66"/>
+        </w:numPr>
+        <w:rPr>
+          <w:lang w:val="en-US"/>
+        </w:rPr>
+      </w:pPr>
+      <w:r>
+        <w:rPr>
+          <w:lang w:val="en-US"/>
+        </w:rPr>
+        <w:t>We can’t afford to retrain models offline repeatedly,</w:t>
+      </w:r>
+    </w:p>
+    <w:p>
+      <w:pPr>
+        <w:numPr>
+          <w:ilvl w:val="0"/>
+          <w:numId w:val="66"/>
+        </w:numPr>
+        <w:rPr>
+          <w:lang w:val="en-US"/>
+        </w:rPr>
+      </w:pPr>
+      <w:r>
+        <w:rPr>
+          <w:lang w:val="en-US"/>
+        </w:rPr>
+        <w:t>We need low-latency model updates.</w:t>
+      </w:r>
+    </w:p>
+    <w:p>
+      <w:pPr>
+        <w:rPr>
+          <w:lang w:val="en-US"/>
+        </w:rPr>
+      </w:pPr>
+      <w:r>
+        <w:rPr>
+          <w:b/>
+          <w:bCs/>
+          <w:lang w:val="en-US"/>
+        </w:rPr>
+        <w:t>Why it matters</w:t>
+      </w:r>
+      <w:r>
+        <w:rPr>
+          <w:lang w:val="en-US"/>
+        </w:rPr>
+        <w:t>: We get a constantly adapting model that keeps pace with live system behavior.</w:t>
+      </w:r>
+    </w:p>
+    <w:p>
+      <w:pPr>
+        <w:rPr>
+          <w:lang w:val="en-US"/>
+        </w:rPr>
+      </w:pPr>
+      <w:r>
+        <w:rPr>
+          <w:b/>
+          <w:bCs/>
+          <w:lang w:val="en-US"/>
+        </w:rPr>
+        <w:t>2. Lightweight &amp; Efficient</w:t>
+      </w:r>
+    </w:p>
+    <w:p>
+      <w:pPr>
+        <w:rPr>
+          <w:lang w:val="en-US"/>
+        </w:rPr>
+      </w:pPr>
+      <w:r>
+        <w:rPr>
+          <w:lang w:val="en-US"/>
+        </w:rPr>
+        <w:t>Online regressors (like SGDRegressor in scikit-learn, or River's online models) are memory-efficient, require low compute, and can run:</w:t>
+      </w:r>
+    </w:p>
+    <w:p>
+      <w:pPr>
+        <w:numPr>
+          <w:ilvl w:val="0"/>
+          <w:numId w:val="67"/>
+        </w:numPr>
+        <w:rPr>
+          <w:lang w:val="en-US"/>
+        </w:rPr>
+      </w:pPr>
+      <w:r>
+        <w:rPr>
+          <w:lang w:val="en-US"/>
+        </w:rPr>
+        <w:t>On the same node as the application,</w:t>
+      </w:r>
+    </w:p>
+    <w:p>
+      <w:pPr>
+        <w:numPr>
+          <w:ilvl w:val="0"/>
+          <w:numId w:val="67"/>
+        </w:numPr>
+        <w:rPr>
+          <w:lang w:val="en-US"/>
+        </w:rPr>
+      </w:pPr>
+      <w:r>
+        <w:rPr>
+          <w:lang w:val="en-US"/>
+        </w:rPr>
+        <w:t>In a sidecar container,</w:t>
+      </w:r>
+    </w:p>
+    <w:p>
+      <w:pPr>
+        <w:numPr>
+          <w:ilvl w:val="0"/>
+          <w:numId w:val="67"/>
+        </w:numPr>
+        <w:rPr>
+          <w:lang w:val="en-US"/>
+        </w:rPr>
+      </w:pPr>
+      <w:r>
+        <w:rPr>
+          <w:lang w:val="en-US"/>
+        </w:rPr>
+        <w:t>Or in a lightweight central controller.</w:t>
+      </w:r>
+    </w:p>
+    <w:p>
+      <w:pPr>
+        <w:rPr>
+          <w:lang w:val="en-US"/>
+        </w:rPr>
+      </w:pPr>
+      <w:r>
+        <w:rPr>
+          <w:b/>
+          <w:bCs/>
+          <w:lang w:val="en-US"/>
+        </w:rPr>
+        <w:t>Why it matters</w:t>
+      </w:r>
+      <w:r>
+        <w:rPr>
+          <w:lang w:val="en-US"/>
+        </w:rPr>
+        <w:t>: Ideal for resource-constrained or distributed environments typical of Kubernetes.</w:t>
+      </w:r>
+    </w:p>
+    <w:p>
+      <w:pPr>
+        <w:rPr>
+          <w:lang w:val="en-US"/>
+        </w:rPr>
+      </w:pPr>
+      <w:r>
+        <w:rPr>
+          <w:b/>
+          <w:bCs/>
+          <w:lang w:val="en-US"/>
+        </w:rPr>
+        <w:t>3. Interpretability</w:t>
+      </w:r>
+    </w:p>
+    <w:p>
+      <w:pPr>
+        <w:rPr>
+          <w:lang w:val="en-US"/>
+        </w:rPr>
+      </w:pPr>
+      <w:r>
+        <w:rPr>
+          <w:lang w:val="en-US"/>
+        </w:rPr>
+        <w:t>Online linear models are easy to interpret:</w:t>
+      </w:r>
+    </w:p>
+    <w:p>
+      <w:pPr>
+        <w:numPr>
+          <w:ilvl w:val="0"/>
+          <w:numId w:val="68"/>
+        </w:numPr>
+        <w:rPr>
+          <w:lang w:val="en-US"/>
+        </w:rPr>
+      </w:pPr>
+      <w:r>
+        <w:rPr>
+          <w:lang w:val="en-US"/>
+        </w:rPr>
+        <w:t>We can see the coefficients for features like request rate or CPU usage,</w:t>
+      </w:r>
+    </w:p>
+    <w:p>
+      <w:pPr>
+        <w:numPr>
+          <w:ilvl w:val="0"/>
+          <w:numId w:val="68"/>
+        </w:numPr>
+        <w:rPr>
+          <w:lang w:val="en-US"/>
+        </w:rPr>
+      </w:pPr>
+      <w:r>
+        <w:rPr>
+          <w:lang w:val="en-US"/>
+        </w:rPr>
+        <w:t>We know exactly how each metric influences predicted future usage or resource requirements.</w:t>
+      </w:r>
+    </w:p>
+    <w:p>
+      <w:pPr>
+        <w:rPr>
+          <w:lang w:val="en-US"/>
+        </w:rPr>
+      </w:pPr>
+      <w:r>
+        <w:rPr>
+          <w:b/>
+          <w:bCs/>
+          <w:lang w:val="en-US"/>
+        </w:rPr>
+        <w:t>Why it matters</w:t>
+      </w:r>
+      <w:r>
+        <w:rPr>
+          <w:lang w:val="en-US"/>
+        </w:rPr>
+        <w:t>: This helps with debugging, tuning, and trust in the system — especially in production.</w:t>
+      </w:r>
+    </w:p>
+    <w:p>
+      <w:pPr>
+        <w:rPr>
+          <w:lang w:val="en-US"/>
+        </w:rPr>
+      </w:pPr>
+      <w:r>
+        <w:rPr>
+          <w:b/>
+          <w:bCs/>
+          <w:lang w:val="en-US"/>
+        </w:rPr>
+        <w:t>4. Direction + Rate of Change (i.e., Trend)</w:t>
+      </w:r>
+    </w:p>
+    <w:p>
+      <w:pPr>
+        <w:rPr>
+          <w:lang w:val="en-US"/>
+        </w:rPr>
+      </w:pPr>
+      <w:r>
+        <w:rPr>
+          <w:lang w:val="en-US"/>
+        </w:rPr>
+        <w:t>These models can naturally learn both:</w:t>
+      </w:r>
+    </w:p>
+    <w:p>
+      <w:pPr>
+        <w:numPr>
+          <w:ilvl w:val="0"/>
+          <w:numId w:val="69"/>
+        </w:numPr>
+        <w:rPr>
+          <w:lang w:val="en-US"/>
+        </w:rPr>
+      </w:pPr>
+      <w:r>
+        <w:rPr>
+          <w:b/>
+          <w:bCs/>
+          <w:lang w:val="en-US"/>
+        </w:rPr>
+        <w:t>Direction</w:t>
+      </w:r>
+      <w:r>
+        <w:rPr>
+          <w:lang w:val="en-US"/>
+        </w:rPr>
+        <w:t xml:space="preserve"> of usage (↑ or ↓),</w:t>
+      </w:r>
+    </w:p>
+    <w:p>
+      <w:pPr>
+        <w:numPr>
+          <w:ilvl w:val="0"/>
+          <w:numId w:val="69"/>
+        </w:numPr>
+        <w:rPr>
+          <w:lang w:val="en-US"/>
+        </w:rPr>
+      </w:pPr>
+      <w:r>
+        <w:rPr>
+          <w:b/>
+          <w:bCs/>
+          <w:lang w:val="en-US"/>
+        </w:rPr>
+        <w:t>Speed</w:t>
+      </w:r>
+      <w:r>
+        <w:rPr>
+          <w:lang w:val="en-US"/>
+        </w:rPr>
+        <w:t xml:space="preserve"> (e.g., 50m CPU increase per 10 rps).</w:t>
+      </w:r>
+    </w:p>
+    <w:p>
+      <w:pPr>
+        <w:rPr>
+          <w:lang w:val="en-US"/>
+        </w:rPr>
+      </w:pPr>
+      <w:r>
+        <w:rPr>
+          <w:b/>
+          <w:bCs/>
+          <w:lang w:val="en-US"/>
+        </w:rPr>
+        <w:t>Why it matters</w:t>
+      </w:r>
+      <w:r>
+        <w:rPr>
+          <w:lang w:val="en-US"/>
+        </w:rPr>
+        <w:t>: It helps in proactive decisions like: “Reduce memory soon — usage is slowly dropping.”</w:t>
+      </w:r>
+    </w:p>
+    <w:p>
+      <w:pPr>
+        <w:rPr>
+          <w:lang w:val="en-US"/>
+        </w:rPr>
+      </w:pPr>
+    </w:p>
+    <w:p>
+      <w:pPr>
+        <w:rPr>
+          <w:lang w:val="en-US"/>
+        </w:rPr>
+      </w:pPr>
+    </w:p>
     <w:sectPr>
       <w:pgSz w:w="12240" w:h="15840"/>
       <w:pgMar w:top="1440" w:right="1440" w:bottom="1440" w:left="1440" w:header="720" w:footer="720" w:gutter="0"/>
@@ -6074,6 +6489,155 @@
     </w:lvl>
   </w:abstractNum>
   <w:abstractNum w:abstractNumId="4" w15:restartNumberingAfterBreak="0">
+    <w:nsid w:val="0A6B5FCD"/>
+    <w:multiLevelType w:val="multilevel"/>
+    <w:tmpl w:val="10C25418"/>
+    <w:lvl w:ilvl="0">
+      <w:start w:val="1"/>
+      <w:numFmt w:val="bullet"/>
+      <w:lvlText w:val=""/>
+      <w:lvlJc w:val="left"/>
+      <w:pPr>
+        <w:tabs>
+          <w:tab w:val="num" w:pos="720"/>
+        </w:tabs>
+        <w:ind w:left="720" w:hanging="360"/>
+      </w:pPr>
+      <w:rPr>
+        <w:rFonts w:ascii="Symbol" w:hAnsi="Symbol" w:hint="default"/>
+        <w:sz w:val="20"/>
+      </w:rPr>
+    </w:lvl>
+    <w:lvl w:ilvl="1" w:tentative="1">
+      <w:start w:val="1"/>
+      <w:numFmt w:val="bullet"/>
+      <w:lvlText w:val="o"/>
+      <w:lvlJc w:val="left"/>
+      <w:pPr>
+        <w:tabs>
+          <w:tab w:val="num" w:pos="1440"/>
+        </w:tabs>
+        <w:ind w:left="1440" w:hanging="360"/>
+      </w:pPr>
+      <w:rPr>
+        <w:rFonts w:ascii="Courier New" w:hAnsi="Courier New" w:hint="default"/>
+        <w:sz w:val="20"/>
+      </w:rPr>
+    </w:lvl>
+    <w:lvl w:ilvl="2" w:tentative="1">
+      <w:start w:val="1"/>
+      <w:numFmt w:val="bullet"/>
+      <w:lvlText w:val=""/>
+      <w:lvlJc w:val="left"/>
+      <w:pPr>
+        <w:tabs>
+          <w:tab w:val="num" w:pos="2160"/>
+        </w:tabs>
+        <w:ind w:left="2160" w:hanging="360"/>
+      </w:pPr>
+      <w:rPr>
+        <w:rFonts w:ascii="Wingdings" w:hAnsi="Wingdings" w:hint="default"/>
+        <w:sz w:val="20"/>
+      </w:rPr>
+    </w:lvl>
+    <w:lvl w:ilvl="3" w:tentative="1">
+      <w:start w:val="1"/>
+      <w:numFmt w:val="bullet"/>
+      <w:lvlText w:val=""/>
+      <w:lvlJc w:val="left"/>
+      <w:pPr>
+        <w:tabs>
+          <w:tab w:val="num" w:pos="2880"/>
+        </w:tabs>
+        <w:ind w:left="2880" w:hanging="360"/>
+      </w:pPr>
+      <w:rPr>
+        <w:rFonts w:ascii="Wingdings" w:hAnsi="Wingdings" w:hint="default"/>
+        <w:sz w:val="20"/>
+      </w:rPr>
+    </w:lvl>
+    <w:lvl w:ilvl="4" w:tentative="1">
+      <w:start w:val="1"/>
+      <w:numFmt w:val="bullet"/>
+      <w:lvlText w:val=""/>
+      <w:lvlJc w:val="left"/>
+      <w:pPr>
+        <w:tabs>
+          <w:tab w:val="num" w:pos="3600"/>
+        </w:tabs>
+        <w:ind w:left="3600" w:hanging="360"/>
+      </w:pPr>
+      <w:rPr>
+        <w:rFonts w:ascii="Wingdings" w:hAnsi="Wingdings" w:hint="default"/>
+        <w:sz w:val="20"/>
+      </w:rPr>
+    </w:lvl>
+    <w:lvl w:ilvl="5" w:tentative="1">
+      <w:start w:val="1"/>
+      <w:numFmt w:val="bullet"/>
+      <w:lvlText w:val=""/>
+      <w:lvlJc w:val="left"/>
+      <w:pPr>
+        <w:tabs>
+          <w:tab w:val="num" w:pos="4320"/>
+        </w:tabs>
+        <w:ind w:left="4320" w:hanging="360"/>
+      </w:pPr>
+      <w:rPr>
+        <w:rFonts w:ascii="Wingdings" w:hAnsi="Wingdings" w:hint="default"/>
+        <w:sz w:val="20"/>
+      </w:rPr>
+    </w:lvl>
+    <w:lvl w:ilvl="6" w:tentative="1">
+      <w:start w:val="1"/>
+      <w:numFmt w:val="bullet"/>
+      <w:lvlText w:val=""/>
+      <w:lvlJc w:val="left"/>
+      <w:pPr>
+        <w:tabs>
+          <w:tab w:val="num" w:pos="5040"/>
+        </w:tabs>
+        <w:ind w:left="5040" w:hanging="360"/>
+      </w:pPr>
+      <w:rPr>
+        <w:rFonts w:ascii="Wingdings" w:hAnsi="Wingdings" w:hint="default"/>
+        <w:sz w:val="20"/>
+      </w:rPr>
+    </w:lvl>
+    <w:lvl w:ilvl="7" w:tentative="1">
+      <w:start w:val="1"/>
+      <w:numFmt w:val="bullet"/>
+      <w:lvlText w:val=""/>
+      <w:lvlJc w:val="left"/>
+      <w:pPr>
+        <w:tabs>
+          <w:tab w:val="num" w:pos="5760"/>
+        </w:tabs>
+        <w:ind w:left="5760" w:hanging="360"/>
+      </w:pPr>
+      <w:rPr>
+        <w:rFonts w:ascii="Wingdings" w:hAnsi="Wingdings" w:hint="default"/>
+        <w:sz w:val="20"/>
+      </w:rPr>
+    </w:lvl>
+    <w:lvl w:ilvl="8" w:tentative="1">
+      <w:start w:val="1"/>
+      <w:numFmt w:val="bullet"/>
+      <w:lvlText w:val=""/>
+      <w:lvlJc w:val="left"/>
+      <w:pPr>
+        <w:tabs>
+          <w:tab w:val="num" w:pos="6480"/>
+        </w:tabs>
+        <w:ind w:left="6480" w:hanging="360"/>
+      </w:pPr>
+      <w:rPr>
+        <w:rFonts w:ascii="Wingdings" w:hAnsi="Wingdings" w:hint="default"/>
+        <w:sz w:val="20"/>
+      </w:rPr>
+    </w:lvl>
+  </w:abstractNum>
+  <w:abstractNum w:abstractNumId="5" w15:restartNumberingAfterBreak="0">
     <w:nsid w:val="0DEB106B"/>
     <w:multiLevelType w:val="multilevel"/>
     <w:tmpl w:val="19EA8754"/>
@@ -6222,7 +6786,7 @@
       </w:rPr>
     </w:lvl>
   </w:abstractNum>
-  <w:abstractNum w:abstractNumId="5" w15:restartNumberingAfterBreak="0">
+  <w:abstractNum w:abstractNumId="6" w15:restartNumberingAfterBreak="0">
     <w:nsid w:val="0E655A77"/>
     <w:multiLevelType w:val="multilevel"/>
     <w:tmpl w:val="A372D254"/>
@@ -6371,7 +6935,7 @@
       </w:rPr>
     </w:lvl>
   </w:abstractNum>
-  <w:abstractNum w:abstractNumId="6" w15:restartNumberingAfterBreak="0">
+  <w:abstractNum w:abstractNumId="7" w15:restartNumberingAfterBreak="0">
     <w:nsid w:val="0F795410"/>
     <w:multiLevelType w:val="multilevel"/>
     <w:tmpl w:val="7C9293B8"/>
@@ -6520,7 +7084,7 @@
       </w:rPr>
     </w:lvl>
   </w:abstractNum>
-  <w:abstractNum w:abstractNumId="7" w15:restartNumberingAfterBreak="0">
+  <w:abstractNum w:abstractNumId="8" w15:restartNumberingAfterBreak="0">
     <w:nsid w:val="1087385F"/>
     <w:multiLevelType w:val="multilevel"/>
     <w:tmpl w:val="C4BA97EE"/>
@@ -6669,7 +7233,7 @@
       </w:rPr>
     </w:lvl>
   </w:abstractNum>
-  <w:abstractNum w:abstractNumId="8" w15:restartNumberingAfterBreak="0">
+  <w:abstractNum w:abstractNumId="9" w15:restartNumberingAfterBreak="0">
     <w:nsid w:val="131F38BB"/>
     <w:multiLevelType w:val="multilevel"/>
     <w:tmpl w:val="2152A024"/>
@@ -6818,7 +7382,7 @@
       </w:rPr>
     </w:lvl>
   </w:abstractNum>
-  <w:abstractNum w:abstractNumId="9" w15:restartNumberingAfterBreak="0">
+  <w:abstractNum w:abstractNumId="10" w15:restartNumberingAfterBreak="0">
     <w:nsid w:val="150231F4"/>
     <w:multiLevelType w:val="multilevel"/>
     <w:tmpl w:val="15F836C2"/>
@@ -6967,7 +7531,7 @@
       </w:rPr>
     </w:lvl>
   </w:abstractNum>
-  <w:abstractNum w:abstractNumId="10" w15:restartNumberingAfterBreak="0">
+  <w:abstractNum w:abstractNumId="11" w15:restartNumberingAfterBreak="0">
     <w:nsid w:val="15657AFB"/>
     <w:multiLevelType w:val="multilevel"/>
     <w:tmpl w:val="A0BE2E08"/>
@@ -7116,7 +7680,7 @@
       </w:rPr>
     </w:lvl>
   </w:abstractNum>
-  <w:abstractNum w:abstractNumId="11" w15:restartNumberingAfterBreak="0">
+  <w:abstractNum w:abstractNumId="12" w15:restartNumberingAfterBreak="0">
     <w:nsid w:val="16B37F05"/>
     <w:multiLevelType w:val="multilevel"/>
     <w:tmpl w:val="5C9EAC1A"/>
@@ -7229,7 +7793,7 @@
       </w:pPr>
     </w:lvl>
   </w:abstractNum>
-  <w:abstractNum w:abstractNumId="12" w15:restartNumberingAfterBreak="0">
+  <w:abstractNum w:abstractNumId="13" w15:restartNumberingAfterBreak="0">
     <w:nsid w:val="17554726"/>
     <w:multiLevelType w:val="multilevel"/>
     <w:tmpl w:val="846A72B0"/>
@@ -7378,7 +7942,156 @@
       </w:rPr>
     </w:lvl>
   </w:abstractNum>
-  <w:abstractNum w:abstractNumId="13" w15:restartNumberingAfterBreak="0">
+  <w:abstractNum w:abstractNumId="14" w15:restartNumberingAfterBreak="0">
+    <w:nsid w:val="1A1A1F35"/>
+    <w:multiLevelType w:val="multilevel"/>
+    <w:tmpl w:val="DC84483E"/>
+    <w:lvl w:ilvl="0">
+      <w:start w:val="1"/>
+      <w:numFmt w:val="bullet"/>
+      <w:lvlText w:val=""/>
+      <w:lvlJc w:val="left"/>
+      <w:pPr>
+        <w:tabs>
+          <w:tab w:val="num" w:pos="720"/>
+        </w:tabs>
+        <w:ind w:left="720" w:hanging="360"/>
+      </w:pPr>
+      <w:rPr>
+        <w:rFonts w:ascii="Symbol" w:hAnsi="Symbol" w:hint="default"/>
+        <w:sz w:val="20"/>
+      </w:rPr>
+    </w:lvl>
+    <w:lvl w:ilvl="1" w:tentative="1">
+      <w:start w:val="1"/>
+      <w:numFmt w:val="bullet"/>
+      <w:lvlText w:val="o"/>
+      <w:lvlJc w:val="left"/>
+      <w:pPr>
+        <w:tabs>
+          <w:tab w:val="num" w:pos="1440"/>
+        </w:tabs>
+        <w:ind w:left="1440" w:hanging="360"/>
+      </w:pPr>
+      <w:rPr>
+        <w:rFonts w:ascii="Courier New" w:hAnsi="Courier New" w:hint="default"/>
+        <w:sz w:val="20"/>
+      </w:rPr>
+    </w:lvl>
+    <w:lvl w:ilvl="2" w:tentative="1">
+      <w:start w:val="1"/>
+      <w:numFmt w:val="bullet"/>
+      <w:lvlText w:val=""/>
+      <w:lvlJc w:val="left"/>
+      <w:pPr>
+        <w:tabs>
+          <w:tab w:val="num" w:pos="2160"/>
+        </w:tabs>
+        <w:ind w:left="2160" w:hanging="360"/>
+      </w:pPr>
+      <w:rPr>
+        <w:rFonts w:ascii="Wingdings" w:hAnsi="Wingdings" w:hint="default"/>
+        <w:sz w:val="20"/>
+      </w:rPr>
+    </w:lvl>
+    <w:lvl w:ilvl="3" w:tentative="1">
+      <w:start w:val="1"/>
+      <w:numFmt w:val="bullet"/>
+      <w:lvlText w:val=""/>
+      <w:lvlJc w:val="left"/>
+      <w:pPr>
+        <w:tabs>
+          <w:tab w:val="num" w:pos="2880"/>
+        </w:tabs>
+        <w:ind w:left="2880" w:hanging="360"/>
+      </w:pPr>
+      <w:rPr>
+        <w:rFonts w:ascii="Wingdings" w:hAnsi="Wingdings" w:hint="default"/>
+        <w:sz w:val="20"/>
+      </w:rPr>
+    </w:lvl>
+    <w:lvl w:ilvl="4" w:tentative="1">
+      <w:start w:val="1"/>
+      <w:numFmt w:val="bullet"/>
+      <w:lvlText w:val=""/>
+      <w:lvlJc w:val="left"/>
+      <w:pPr>
+        <w:tabs>
+          <w:tab w:val="num" w:pos="3600"/>
+        </w:tabs>
+        <w:ind w:left="3600" w:hanging="360"/>
+      </w:pPr>
+      <w:rPr>
+        <w:rFonts w:ascii="Wingdings" w:hAnsi="Wingdings" w:hint="default"/>
+        <w:sz w:val="20"/>
+      </w:rPr>
+    </w:lvl>
+    <w:lvl w:ilvl="5" w:tentative="1">
+      <w:start w:val="1"/>
+      <w:numFmt w:val="bullet"/>
+      <w:lvlText w:val=""/>
+      <w:lvlJc w:val="left"/>
+      <w:pPr>
+        <w:tabs>
+          <w:tab w:val="num" w:pos="4320"/>
+        </w:tabs>
+        <w:ind w:left="4320" w:hanging="360"/>
+      </w:pPr>
+      <w:rPr>
+        <w:rFonts w:ascii="Wingdings" w:hAnsi="Wingdings" w:hint="default"/>
+        <w:sz w:val="20"/>
+      </w:rPr>
+    </w:lvl>
+    <w:lvl w:ilvl="6" w:tentative="1">
+      <w:start w:val="1"/>
+      <w:numFmt w:val="bullet"/>
+      <w:lvlText w:val=""/>
+      <w:lvlJc w:val="left"/>
+      <w:pPr>
+        <w:tabs>
+          <w:tab w:val="num" w:pos="5040"/>
+        </w:tabs>
+        <w:ind w:left="5040" w:hanging="360"/>
+      </w:pPr>
+      <w:rPr>
+        <w:rFonts w:ascii="Wingdings" w:hAnsi="Wingdings" w:hint="default"/>
+        <w:sz w:val="20"/>
+      </w:rPr>
+    </w:lvl>
+    <w:lvl w:ilvl="7" w:tentative="1">
+      <w:start w:val="1"/>
+      <w:numFmt w:val="bullet"/>
+      <w:lvlText w:val=""/>
+      <w:lvlJc w:val="left"/>
+      <w:pPr>
+        <w:tabs>
+          <w:tab w:val="num" w:pos="5760"/>
+        </w:tabs>
+        <w:ind w:left="5760" w:hanging="360"/>
+      </w:pPr>
+      <w:rPr>
+        <w:rFonts w:ascii="Wingdings" w:hAnsi="Wingdings" w:hint="default"/>
+        <w:sz w:val="20"/>
+      </w:rPr>
+    </w:lvl>
+    <w:lvl w:ilvl="8" w:tentative="1">
+      <w:start w:val="1"/>
+      <w:numFmt w:val="bullet"/>
+      <w:lvlText w:val=""/>
+      <w:lvlJc w:val="left"/>
+      <w:pPr>
+        <w:tabs>
+          <w:tab w:val="num" w:pos="6480"/>
+        </w:tabs>
+        <w:ind w:left="6480" w:hanging="360"/>
+      </w:pPr>
+      <w:rPr>
+        <w:rFonts w:ascii="Wingdings" w:hAnsi="Wingdings" w:hint="default"/>
+        <w:sz w:val="20"/>
+      </w:rPr>
+    </w:lvl>
+  </w:abstractNum>
+  <w:abstractNum w:abstractNumId="15" w15:restartNumberingAfterBreak="0">
     <w:nsid w:val="1E8623A9"/>
     <w:multiLevelType w:val="multilevel"/>
     <w:tmpl w:val="A45E45F2"/>
@@ -7527,7 +8240,7 @@
       </w:rPr>
     </w:lvl>
   </w:abstractNum>
-  <w:abstractNum w:abstractNumId="14" w15:restartNumberingAfterBreak="0">
+  <w:abstractNum w:abstractNumId="16" w15:restartNumberingAfterBreak="0">
     <w:nsid w:val="200934DA"/>
     <w:multiLevelType w:val="multilevel"/>
     <w:tmpl w:val="B51EB738"/>
@@ -7676,7 +8389,7 @@
       </w:rPr>
     </w:lvl>
   </w:abstractNum>
-  <w:abstractNum w:abstractNumId="15" w15:restartNumberingAfterBreak="0">
+  <w:abstractNum w:abstractNumId="17" w15:restartNumberingAfterBreak="0">
     <w:nsid w:val="20C02583"/>
     <w:multiLevelType w:val="multilevel"/>
     <w:tmpl w:val="AFE8CB26"/>
@@ -7789,7 +8502,7 @@
       </w:pPr>
     </w:lvl>
   </w:abstractNum>
-  <w:abstractNum w:abstractNumId="16" w15:restartNumberingAfterBreak="0">
+  <w:abstractNum w:abstractNumId="18" w15:restartNumberingAfterBreak="0">
     <w:nsid w:val="223037A2"/>
     <w:multiLevelType w:val="multilevel"/>
     <w:tmpl w:val="0854CDC6"/>
@@ -7902,7 +8615,7 @@
       </w:pPr>
     </w:lvl>
   </w:abstractNum>
-  <w:abstractNum w:abstractNumId="17" w15:restartNumberingAfterBreak="0">
+  <w:abstractNum w:abstractNumId="19" w15:restartNumberingAfterBreak="0">
     <w:nsid w:val="260954EF"/>
     <w:multiLevelType w:val="multilevel"/>
     <w:tmpl w:val="496E5348"/>
@@ -8051,7 +8764,7 @@
       </w:rPr>
     </w:lvl>
   </w:abstractNum>
-  <w:abstractNum w:abstractNumId="18" w15:restartNumberingAfterBreak="0">
+  <w:abstractNum w:abstractNumId="20" w15:restartNumberingAfterBreak="0">
     <w:nsid w:val="26A0763D"/>
     <w:multiLevelType w:val="multilevel"/>
     <w:tmpl w:val="A06A78C4"/>
@@ -8200,7 +8913,7 @@
       </w:rPr>
     </w:lvl>
   </w:abstractNum>
-  <w:abstractNum w:abstractNumId="19" w15:restartNumberingAfterBreak="0">
+  <w:abstractNum w:abstractNumId="21" w15:restartNumberingAfterBreak="0">
     <w:nsid w:val="27511602"/>
     <w:multiLevelType w:val="multilevel"/>
     <w:tmpl w:val="068A33F0"/>
@@ -8349,7 +9062,7 @@
       </w:rPr>
     </w:lvl>
   </w:abstractNum>
-  <w:abstractNum w:abstractNumId="20" w15:restartNumberingAfterBreak="0">
+  <w:abstractNum w:abstractNumId="22" w15:restartNumberingAfterBreak="0">
     <w:nsid w:val="28B97250"/>
     <w:multiLevelType w:val="multilevel"/>
     <w:tmpl w:val="7B9A4C1E"/>
@@ -8498,7 +9211,7 @@
       </w:rPr>
     </w:lvl>
   </w:abstractNum>
-  <w:abstractNum w:abstractNumId="21" w15:restartNumberingAfterBreak="0">
+  <w:abstractNum w:abstractNumId="23" w15:restartNumberingAfterBreak="0">
     <w:nsid w:val="28BD09C0"/>
     <w:multiLevelType w:val="multilevel"/>
     <w:tmpl w:val="96642936"/>
@@ -8611,7 +9324,7 @@
       </w:pPr>
     </w:lvl>
   </w:abstractNum>
-  <w:abstractNum w:abstractNumId="22" w15:restartNumberingAfterBreak="0">
+  <w:abstractNum w:abstractNumId="24" w15:restartNumberingAfterBreak="0">
     <w:nsid w:val="29962290"/>
     <w:multiLevelType w:val="multilevel"/>
     <w:tmpl w:val="5510A6FE"/>
@@ -8760,7 +9473,7 @@
       </w:rPr>
     </w:lvl>
   </w:abstractNum>
-  <w:abstractNum w:abstractNumId="23" w15:restartNumberingAfterBreak="0">
+  <w:abstractNum w:abstractNumId="25" w15:restartNumberingAfterBreak="0">
     <w:nsid w:val="2C9D31A0"/>
     <w:multiLevelType w:val="multilevel"/>
     <w:tmpl w:val="E4C88F1E"/>
@@ -8873,7 +9586,7 @@
       </w:pPr>
     </w:lvl>
   </w:abstractNum>
-  <w:abstractNum w:abstractNumId="24" w15:restartNumberingAfterBreak="0">
+  <w:abstractNum w:abstractNumId="26" w15:restartNumberingAfterBreak="0">
     <w:nsid w:val="2DE0278C"/>
     <w:multiLevelType w:val="multilevel"/>
     <w:tmpl w:val="CBAACCA2"/>
@@ -8986,7 +9699,7 @@
       </w:pPr>
     </w:lvl>
   </w:abstractNum>
-  <w:abstractNum w:abstractNumId="25" w15:restartNumberingAfterBreak="0">
+  <w:abstractNum w:abstractNumId="27" w15:restartNumberingAfterBreak="0">
     <w:nsid w:val="30461B77"/>
     <w:multiLevelType w:val="multilevel"/>
     <w:tmpl w:val="A3348A90"/>
@@ -9135,7 +9848,7 @@
       </w:rPr>
     </w:lvl>
   </w:abstractNum>
-  <w:abstractNum w:abstractNumId="26" w15:restartNumberingAfterBreak="0">
+  <w:abstractNum w:abstractNumId="28" w15:restartNumberingAfterBreak="0">
     <w:nsid w:val="3339493D"/>
     <w:multiLevelType w:val="multilevel"/>
     <w:tmpl w:val="F4108986"/>
@@ -9248,7 +9961,7 @@
       </w:pPr>
     </w:lvl>
   </w:abstractNum>
-  <w:abstractNum w:abstractNumId="27" w15:restartNumberingAfterBreak="0">
+  <w:abstractNum w:abstractNumId="29" w15:restartNumberingAfterBreak="0">
     <w:nsid w:val="388B7212"/>
     <w:multiLevelType w:val="multilevel"/>
     <w:tmpl w:val="EA8EE1AE"/>
@@ -9397,7 +10110,7 @@
       </w:rPr>
     </w:lvl>
   </w:abstractNum>
-  <w:abstractNum w:abstractNumId="28" w15:restartNumberingAfterBreak="0">
+  <w:abstractNum w:abstractNumId="30" w15:restartNumberingAfterBreak="0">
     <w:nsid w:val="3F3771E0"/>
     <w:multiLevelType w:val="multilevel"/>
     <w:tmpl w:val="CBF63B18"/>
@@ -9546,7 +10259,7 @@
       </w:rPr>
     </w:lvl>
   </w:abstractNum>
-  <w:abstractNum w:abstractNumId="29" w15:restartNumberingAfterBreak="0">
+  <w:abstractNum w:abstractNumId="31" w15:restartNumberingAfterBreak="0">
     <w:nsid w:val="408612D9"/>
     <w:multiLevelType w:val="multilevel"/>
     <w:tmpl w:val="8E6E7F50"/>
@@ -9695,7 +10408,7 @@
       </w:rPr>
     </w:lvl>
   </w:abstractNum>
-  <w:abstractNum w:abstractNumId="30" w15:restartNumberingAfterBreak="0">
+  <w:abstractNum w:abstractNumId="32" w15:restartNumberingAfterBreak="0">
     <w:nsid w:val="41F760F1"/>
     <w:multiLevelType w:val="hybridMultilevel"/>
     <w:tmpl w:val="C4963EF6"/>
@@ -9808,7 +10521,7 @@
       </w:rPr>
     </w:lvl>
   </w:abstractNum>
-  <w:abstractNum w:abstractNumId="31" w15:restartNumberingAfterBreak="0">
+  <w:abstractNum w:abstractNumId="33" w15:restartNumberingAfterBreak="0">
     <w:nsid w:val="45772D44"/>
     <w:multiLevelType w:val="multilevel"/>
     <w:tmpl w:val="6F22E91C"/>
@@ -9957,7 +10670,7 @@
       </w:rPr>
     </w:lvl>
   </w:abstractNum>
-  <w:abstractNum w:abstractNumId="32" w15:restartNumberingAfterBreak="0">
+  <w:abstractNum w:abstractNumId="34" w15:restartNumberingAfterBreak="0">
     <w:nsid w:val="47931FBB"/>
     <w:multiLevelType w:val="multilevel"/>
     <w:tmpl w:val="E8941C86"/>
@@ -10106,7 +10819,7 @@
       </w:rPr>
     </w:lvl>
   </w:abstractNum>
-  <w:abstractNum w:abstractNumId="33" w15:restartNumberingAfterBreak="0">
+  <w:abstractNum w:abstractNumId="35" w15:restartNumberingAfterBreak="0">
     <w:nsid w:val="48B04463"/>
     <w:multiLevelType w:val="multilevel"/>
     <w:tmpl w:val="B7C8271C"/>
@@ -10255,7 +10968,7 @@
       </w:rPr>
     </w:lvl>
   </w:abstractNum>
-  <w:abstractNum w:abstractNumId="34" w15:restartNumberingAfterBreak="0">
+  <w:abstractNum w:abstractNumId="36" w15:restartNumberingAfterBreak="0">
     <w:nsid w:val="4A8C27B6"/>
     <w:multiLevelType w:val="multilevel"/>
     <w:tmpl w:val="478AEC50"/>
@@ -10404,7 +11117,7 @@
       </w:rPr>
     </w:lvl>
   </w:abstractNum>
-  <w:abstractNum w:abstractNumId="35" w15:restartNumberingAfterBreak="0">
+  <w:abstractNum w:abstractNumId="37" w15:restartNumberingAfterBreak="0">
     <w:nsid w:val="4A962120"/>
     <w:multiLevelType w:val="multilevel"/>
     <w:tmpl w:val="21DEC30A"/>
@@ -10517,7 +11230,7 @@
       </w:pPr>
     </w:lvl>
   </w:abstractNum>
-  <w:abstractNum w:abstractNumId="36" w15:restartNumberingAfterBreak="0">
+  <w:abstractNum w:abstractNumId="38" w15:restartNumberingAfterBreak="0">
     <w:nsid w:val="4C825701"/>
     <w:multiLevelType w:val="multilevel"/>
     <w:tmpl w:val="36B2D506"/>
@@ -10666,7 +11379,7 @@
       </w:rPr>
     </w:lvl>
   </w:abstractNum>
-  <w:abstractNum w:abstractNumId="37" w15:restartNumberingAfterBreak="0">
+  <w:abstractNum w:abstractNumId="39" w15:restartNumberingAfterBreak="0">
     <w:nsid w:val="4D03363F"/>
     <w:multiLevelType w:val="multilevel"/>
     <w:tmpl w:val="7576D590"/>
@@ -10779,7 +11492,7 @@
       </w:pPr>
     </w:lvl>
   </w:abstractNum>
-  <w:abstractNum w:abstractNumId="38" w15:restartNumberingAfterBreak="0">
+  <w:abstractNum w:abstractNumId="40" w15:restartNumberingAfterBreak="0">
     <w:nsid w:val="4F19287F"/>
     <w:multiLevelType w:val="multilevel"/>
     <w:tmpl w:val="8C16CBF8"/>
@@ -10928,7 +11641,7 @@
       </w:rPr>
     </w:lvl>
   </w:abstractNum>
-  <w:abstractNum w:abstractNumId="39" w15:restartNumberingAfterBreak="0">
+  <w:abstractNum w:abstractNumId="41" w15:restartNumberingAfterBreak="0">
     <w:nsid w:val="4F32793E"/>
     <w:multiLevelType w:val="multilevel"/>
     <w:tmpl w:val="4A66BDC6"/>
@@ -11077,7 +11790,7 @@
       </w:rPr>
     </w:lvl>
   </w:abstractNum>
-  <w:abstractNum w:abstractNumId="40" w15:restartNumberingAfterBreak="0">
+  <w:abstractNum w:abstractNumId="42" w15:restartNumberingAfterBreak="0">
     <w:nsid w:val="55CD7190"/>
     <w:multiLevelType w:val="multilevel"/>
     <w:tmpl w:val="EDFA3E8C"/>
@@ -11226,7 +11939,7 @@
       </w:rPr>
     </w:lvl>
   </w:abstractNum>
-  <w:abstractNum w:abstractNumId="41" w15:restartNumberingAfterBreak="0">
+  <w:abstractNum w:abstractNumId="43" w15:restartNumberingAfterBreak="0">
     <w:nsid w:val="56A67868"/>
     <w:multiLevelType w:val="multilevel"/>
     <w:tmpl w:val="149294E0"/>
@@ -11375,7 +12088,7 @@
       </w:rPr>
     </w:lvl>
   </w:abstractNum>
-  <w:abstractNum w:abstractNumId="42" w15:restartNumberingAfterBreak="0">
+  <w:abstractNum w:abstractNumId="44" w15:restartNumberingAfterBreak="0">
     <w:nsid w:val="57A35A37"/>
     <w:multiLevelType w:val="multilevel"/>
     <w:tmpl w:val="60A6384A"/>
@@ -11524,7 +12237,156 @@
       </w:rPr>
     </w:lvl>
   </w:abstractNum>
-  <w:abstractNum w:abstractNumId="43" w15:restartNumberingAfterBreak="0">
+  <w:abstractNum w:abstractNumId="45" w15:restartNumberingAfterBreak="0">
+    <w:nsid w:val="59B1282E"/>
+    <w:multiLevelType w:val="multilevel"/>
+    <w:tmpl w:val="65226A24"/>
+    <w:lvl w:ilvl="0">
+      <w:start w:val="1"/>
+      <w:numFmt w:val="bullet"/>
+      <w:lvlText w:val=""/>
+      <w:lvlJc w:val="left"/>
+      <w:pPr>
+        <w:tabs>
+          <w:tab w:val="num" w:pos="720"/>
+        </w:tabs>
+        <w:ind w:left="720" w:hanging="360"/>
+      </w:pPr>
+      <w:rPr>
+        <w:rFonts w:ascii="Symbol" w:hAnsi="Symbol" w:hint="default"/>
+        <w:sz w:val="20"/>
+      </w:rPr>
+    </w:lvl>
+    <w:lvl w:ilvl="1" w:tentative="1">
+      <w:start w:val="1"/>
+      <w:numFmt w:val="bullet"/>
+      <w:lvlText w:val="o"/>
+      <w:lvlJc w:val="left"/>
+      <w:pPr>
+        <w:tabs>
+          <w:tab w:val="num" w:pos="1440"/>
+        </w:tabs>
+        <w:ind w:left="1440" w:hanging="360"/>
+      </w:pPr>
+      <w:rPr>
+        <w:rFonts w:ascii="Courier New" w:hAnsi="Courier New" w:hint="default"/>
+        <w:sz w:val="20"/>
+      </w:rPr>
+    </w:lvl>
+    <w:lvl w:ilvl="2" w:tentative="1">
+      <w:start w:val="1"/>
+      <w:numFmt w:val="bullet"/>
+      <w:lvlText w:val=""/>
+      <w:lvlJc w:val="left"/>
+      <w:pPr>
+        <w:tabs>
+          <w:tab w:val="num" w:pos="2160"/>
+        </w:tabs>
+        <w:ind w:left="2160" w:hanging="360"/>
+      </w:pPr>
+      <w:rPr>
+        <w:rFonts w:ascii="Wingdings" w:hAnsi="Wingdings" w:hint="default"/>
+        <w:sz w:val="20"/>
+      </w:rPr>
+    </w:lvl>
+    <w:lvl w:ilvl="3" w:tentative="1">
+      <w:start w:val="1"/>
+      <w:numFmt w:val="bullet"/>
+      <w:lvlText w:val=""/>
+      <w:lvlJc w:val="left"/>
+      <w:pPr>
+        <w:tabs>
+          <w:tab w:val="num" w:pos="2880"/>
+        </w:tabs>
+        <w:ind w:left="2880" w:hanging="360"/>
+      </w:pPr>
+      <w:rPr>
+        <w:rFonts w:ascii="Wingdings" w:hAnsi="Wingdings" w:hint="default"/>
+        <w:sz w:val="20"/>
+      </w:rPr>
+    </w:lvl>
+    <w:lvl w:ilvl="4" w:tentative="1">
+      <w:start w:val="1"/>
+      <w:numFmt w:val="bullet"/>
+      <w:lvlText w:val=""/>
+      <w:lvlJc w:val="left"/>
+      <w:pPr>
+        <w:tabs>
+          <w:tab w:val="num" w:pos="3600"/>
+        </w:tabs>
+        <w:ind w:left="3600" w:hanging="360"/>
+      </w:pPr>
+      <w:rPr>
+        <w:rFonts w:ascii="Wingdings" w:hAnsi="Wingdings" w:hint="default"/>
+        <w:sz w:val="20"/>
+      </w:rPr>
+    </w:lvl>
+    <w:lvl w:ilvl="5" w:tentative="1">
+      <w:start w:val="1"/>
+      <w:numFmt w:val="bullet"/>
+      <w:lvlText w:val=""/>
+      <w:lvlJc w:val="left"/>
+      <w:pPr>
+        <w:tabs>
+          <w:tab w:val="num" w:pos="4320"/>
+        </w:tabs>
+        <w:ind w:left="4320" w:hanging="360"/>
+      </w:pPr>
+      <w:rPr>
+        <w:rFonts w:ascii="Wingdings" w:hAnsi="Wingdings" w:hint="default"/>
+        <w:sz w:val="20"/>
+      </w:rPr>
+    </w:lvl>
+    <w:lvl w:ilvl="6" w:tentative="1">
+      <w:start w:val="1"/>
+      <w:numFmt w:val="bullet"/>
+      <w:lvlText w:val=""/>
+      <w:lvlJc w:val="left"/>
+      <w:pPr>
+        <w:tabs>
+          <w:tab w:val="num" w:pos="5040"/>
+        </w:tabs>
+        <w:ind w:left="5040" w:hanging="360"/>
+      </w:pPr>
+      <w:rPr>
+        <w:rFonts w:ascii="Wingdings" w:hAnsi="Wingdings" w:hint="default"/>
+        <w:sz w:val="20"/>
+      </w:rPr>
+    </w:lvl>
+    <w:lvl w:ilvl="7" w:tentative="1">
+      <w:start w:val="1"/>
+      <w:numFmt w:val="bullet"/>
+      <w:lvlText w:val=""/>
+      <w:lvlJc w:val="left"/>
+      <w:pPr>
+        <w:tabs>
+          <w:tab w:val="num" w:pos="5760"/>
+        </w:tabs>
+        <w:ind w:left="5760" w:hanging="360"/>
+      </w:pPr>
+      <w:rPr>
+        <w:rFonts w:ascii="Wingdings" w:hAnsi="Wingdings" w:hint="default"/>
+        <w:sz w:val="20"/>
+      </w:rPr>
+    </w:lvl>
+    <w:lvl w:ilvl="8" w:tentative="1">
+      <w:start w:val="1"/>
+      <w:numFmt w:val="bullet"/>
+      <w:lvlText w:val=""/>
+      <w:lvlJc w:val="left"/>
+      <w:pPr>
+        <w:tabs>
+          <w:tab w:val="num" w:pos="6480"/>
+        </w:tabs>
+        <w:ind w:left="6480" w:hanging="360"/>
+      </w:pPr>
+      <w:rPr>
+        <w:rFonts w:ascii="Wingdings" w:hAnsi="Wingdings" w:hint="default"/>
+        <w:sz w:val="20"/>
+      </w:rPr>
+    </w:lvl>
+  </w:abstractNum>
+  <w:abstractNum w:abstractNumId="46" w15:restartNumberingAfterBreak="0">
     <w:nsid w:val="5CDE07DA"/>
     <w:multiLevelType w:val="multilevel"/>
     <w:tmpl w:val="B1823B8E"/>
@@ -11673,7 +12535,7 @@
       </w:rPr>
     </w:lvl>
   </w:abstractNum>
-  <w:abstractNum w:abstractNumId="44" w15:restartNumberingAfterBreak="0">
+  <w:abstractNum w:abstractNumId="47" w15:restartNumberingAfterBreak="0">
     <w:nsid w:val="5CE51A28"/>
     <w:multiLevelType w:val="multilevel"/>
     <w:tmpl w:val="6A14F4F0"/>
@@ -11822,7 +12684,7 @@
       </w:rPr>
     </w:lvl>
   </w:abstractNum>
-  <w:abstractNum w:abstractNumId="45" w15:restartNumberingAfterBreak="0">
+  <w:abstractNum w:abstractNumId="48" w15:restartNumberingAfterBreak="0">
     <w:nsid w:val="5DBC3FC5"/>
     <w:multiLevelType w:val="multilevel"/>
     <w:tmpl w:val="2EFC06C2"/>
@@ -11971,7 +12833,7 @@
       </w:rPr>
     </w:lvl>
   </w:abstractNum>
-  <w:abstractNum w:abstractNumId="46" w15:restartNumberingAfterBreak="0">
+  <w:abstractNum w:abstractNumId="49" w15:restartNumberingAfterBreak="0">
     <w:nsid w:val="5F365C35"/>
     <w:multiLevelType w:val="multilevel"/>
     <w:tmpl w:val="4F8AFB88"/>
@@ -12120,7 +12982,7 @@
       </w:rPr>
     </w:lvl>
   </w:abstractNum>
-  <w:abstractNum w:abstractNumId="47" w15:restartNumberingAfterBreak="0">
+  <w:abstractNum w:abstractNumId="50" w15:restartNumberingAfterBreak="0">
     <w:nsid w:val="604D3590"/>
     <w:multiLevelType w:val="multilevel"/>
     <w:tmpl w:val="4866E582"/>
@@ -12233,7 +13095,7 @@
       </w:pPr>
     </w:lvl>
   </w:abstractNum>
-  <w:abstractNum w:abstractNumId="48" w15:restartNumberingAfterBreak="0">
+  <w:abstractNum w:abstractNumId="51" w15:restartNumberingAfterBreak="0">
     <w:nsid w:val="62286744"/>
     <w:multiLevelType w:val="multilevel"/>
     <w:tmpl w:val="F26E0D80"/>
@@ -12346,7 +13208,7 @@
       </w:pPr>
     </w:lvl>
   </w:abstractNum>
-  <w:abstractNum w:abstractNumId="49" w15:restartNumberingAfterBreak="0">
+  <w:abstractNum w:abstractNumId="52" w15:restartNumberingAfterBreak="0">
     <w:nsid w:val="639D42DB"/>
     <w:multiLevelType w:val="multilevel"/>
     <w:tmpl w:val="3F865BB2"/>
@@ -12495,7 +13357,7 @@
       </w:rPr>
     </w:lvl>
   </w:abstractNum>
-  <w:abstractNum w:abstractNumId="50" w15:restartNumberingAfterBreak="0">
+  <w:abstractNum w:abstractNumId="53" w15:restartNumberingAfterBreak="0">
     <w:nsid w:val="63C24481"/>
     <w:multiLevelType w:val="multilevel"/>
     <w:tmpl w:val="911A1C4E"/>
@@ -12608,7 +13470,7 @@
       </w:pPr>
     </w:lvl>
   </w:abstractNum>
-  <w:abstractNum w:abstractNumId="51" w15:restartNumberingAfterBreak="0">
+  <w:abstractNum w:abstractNumId="54" w15:restartNumberingAfterBreak="0">
     <w:nsid w:val="63F447B0"/>
     <w:multiLevelType w:val="multilevel"/>
     <w:tmpl w:val="F42494F0"/>
@@ -12757,7 +13619,7 @@
       </w:rPr>
     </w:lvl>
   </w:abstractNum>
-  <w:abstractNum w:abstractNumId="52" w15:restartNumberingAfterBreak="0">
+  <w:abstractNum w:abstractNumId="55" w15:restartNumberingAfterBreak="0">
     <w:nsid w:val="6414230E"/>
     <w:multiLevelType w:val="multilevel"/>
     <w:tmpl w:val="07D82616"/>
@@ -12906,7 +13768,7 @@
       </w:rPr>
     </w:lvl>
   </w:abstractNum>
-  <w:abstractNum w:abstractNumId="53" w15:restartNumberingAfterBreak="0">
+  <w:abstractNum w:abstractNumId="56" w15:restartNumberingAfterBreak="0">
     <w:nsid w:val="665479B1"/>
     <w:multiLevelType w:val="multilevel"/>
     <w:tmpl w:val="A5982E3A"/>
@@ -13019,7 +13881,7 @@
       </w:pPr>
     </w:lvl>
   </w:abstractNum>
-  <w:abstractNum w:abstractNumId="54" w15:restartNumberingAfterBreak="0">
+  <w:abstractNum w:abstractNumId="57" w15:restartNumberingAfterBreak="0">
     <w:nsid w:val="67805486"/>
     <w:multiLevelType w:val="multilevel"/>
     <w:tmpl w:val="E34C74DA"/>
@@ -13132,7 +13994,7 @@
       </w:pPr>
     </w:lvl>
   </w:abstractNum>
-  <w:abstractNum w:abstractNumId="55" w15:restartNumberingAfterBreak="0">
+  <w:abstractNum w:abstractNumId="58" w15:restartNumberingAfterBreak="0">
     <w:nsid w:val="67BD0D87"/>
     <w:multiLevelType w:val="multilevel"/>
     <w:tmpl w:val="6C183ECE"/>
@@ -13281,7 +14143,156 @@
       </w:rPr>
     </w:lvl>
   </w:abstractNum>
-  <w:abstractNum w:abstractNumId="56" w15:restartNumberingAfterBreak="0">
+  <w:abstractNum w:abstractNumId="59" w15:restartNumberingAfterBreak="0">
+    <w:nsid w:val="6914041D"/>
+    <w:multiLevelType w:val="multilevel"/>
+    <w:tmpl w:val="1BC01A4E"/>
+    <w:lvl w:ilvl="0">
+      <w:start w:val="1"/>
+      <w:numFmt w:val="bullet"/>
+      <w:lvlText w:val=""/>
+      <w:lvlJc w:val="left"/>
+      <w:pPr>
+        <w:tabs>
+          <w:tab w:val="num" w:pos="720"/>
+        </w:tabs>
+        <w:ind w:left="720" w:hanging="360"/>
+      </w:pPr>
+      <w:rPr>
+        <w:rFonts w:ascii="Symbol" w:hAnsi="Symbol" w:hint="default"/>
+        <w:sz w:val="20"/>
+      </w:rPr>
+    </w:lvl>
+    <w:lvl w:ilvl="1" w:tentative="1">
+      <w:start w:val="1"/>
+      <w:numFmt w:val="bullet"/>
+      <w:lvlText w:val="o"/>
+      <w:lvlJc w:val="left"/>
+      <w:pPr>
+        <w:tabs>
+          <w:tab w:val="num" w:pos="1440"/>
+        </w:tabs>
+        <w:ind w:left="1440" w:hanging="360"/>
+      </w:pPr>
+      <w:rPr>
+        <w:rFonts w:ascii="Courier New" w:hAnsi="Courier New" w:hint="default"/>
+        <w:sz w:val="20"/>
+      </w:rPr>
+    </w:lvl>
+    <w:lvl w:ilvl="2" w:tentative="1">
+      <w:start w:val="1"/>
+      <w:numFmt w:val="bullet"/>
+      <w:lvlText w:val=""/>
+      <w:lvlJc w:val="left"/>
+      <w:pPr>
+        <w:tabs>
+          <w:tab w:val="num" w:pos="2160"/>
+        </w:tabs>
+        <w:ind w:left="2160" w:hanging="360"/>
+      </w:pPr>
+      <w:rPr>
+        <w:rFonts w:ascii="Wingdings" w:hAnsi="Wingdings" w:hint="default"/>
+        <w:sz w:val="20"/>
+      </w:rPr>
+    </w:lvl>
+    <w:lvl w:ilvl="3" w:tentative="1">
+      <w:start w:val="1"/>
+      <w:numFmt w:val="bullet"/>
+      <w:lvlText w:val=""/>
+      <w:lvlJc w:val="left"/>
+      <w:pPr>
+        <w:tabs>
+          <w:tab w:val="num" w:pos="2880"/>
+        </w:tabs>
+        <w:ind w:left="2880" w:hanging="360"/>
+      </w:pPr>
+      <w:rPr>
+        <w:rFonts w:ascii="Wingdings" w:hAnsi="Wingdings" w:hint="default"/>
+        <w:sz w:val="20"/>
+      </w:rPr>
+    </w:lvl>
+    <w:lvl w:ilvl="4" w:tentative="1">
+      <w:start w:val="1"/>
+      <w:numFmt w:val="bullet"/>
+      <w:lvlText w:val=""/>
+      <w:lvlJc w:val="left"/>
+      <w:pPr>
+        <w:tabs>
+          <w:tab w:val="num" w:pos="3600"/>
+        </w:tabs>
+        <w:ind w:left="3600" w:hanging="360"/>
+      </w:pPr>
+      <w:rPr>
+        <w:rFonts w:ascii="Wingdings" w:hAnsi="Wingdings" w:hint="default"/>
+        <w:sz w:val="20"/>
+      </w:rPr>
+    </w:lvl>
+    <w:lvl w:ilvl="5" w:tentative="1">
+      <w:start w:val="1"/>
+      <w:numFmt w:val="bullet"/>
+      <w:lvlText w:val=""/>
+      <w:lvlJc w:val="left"/>
+      <w:pPr>
+        <w:tabs>
+          <w:tab w:val="num" w:pos="4320"/>
+        </w:tabs>
+        <w:ind w:left="4320" w:hanging="360"/>
+      </w:pPr>
+      <w:rPr>
+        <w:rFonts w:ascii="Wingdings" w:hAnsi="Wingdings" w:hint="default"/>
+        <w:sz w:val="20"/>
+      </w:rPr>
+    </w:lvl>
+    <w:lvl w:ilvl="6" w:tentative="1">
+      <w:start w:val="1"/>
+      <w:numFmt w:val="bullet"/>
+      <w:lvlText w:val=""/>
+      <w:lvlJc w:val="left"/>
+      <w:pPr>
+        <w:tabs>
+          <w:tab w:val="num" w:pos="5040"/>
+        </w:tabs>
+        <w:ind w:left="5040" w:hanging="360"/>
+      </w:pPr>
+      <w:rPr>
+        <w:rFonts w:ascii="Wingdings" w:hAnsi="Wingdings" w:hint="default"/>
+        <w:sz w:val="20"/>
+      </w:rPr>
+    </w:lvl>
+    <w:lvl w:ilvl="7" w:tentative="1">
+      <w:start w:val="1"/>
+      <w:numFmt w:val="bullet"/>
+      <w:lvlText w:val=""/>
+      <w:lvlJc w:val="left"/>
+      <w:pPr>
+        <w:tabs>
+          <w:tab w:val="num" w:pos="5760"/>
+        </w:tabs>
+        <w:ind w:left="5760" w:hanging="360"/>
+      </w:pPr>
+      <w:rPr>
+        <w:rFonts w:ascii="Wingdings" w:hAnsi="Wingdings" w:hint="default"/>
+        <w:sz w:val="20"/>
+      </w:rPr>
+    </w:lvl>
+    <w:lvl w:ilvl="8" w:tentative="1">
+      <w:start w:val="1"/>
+      <w:numFmt w:val="bullet"/>
+      <w:lvlText w:val=""/>
+      <w:lvlJc w:val="left"/>
+      <w:pPr>
+        <w:tabs>
+          <w:tab w:val="num" w:pos="6480"/>
+        </w:tabs>
+        <w:ind w:left="6480" w:hanging="360"/>
+      </w:pPr>
+      <w:rPr>
+        <w:rFonts w:ascii="Wingdings" w:hAnsi="Wingdings" w:hint="default"/>
+        <w:sz w:val="20"/>
+      </w:rPr>
+    </w:lvl>
+  </w:abstractNum>
+  <w:abstractNum w:abstractNumId="60" w15:restartNumberingAfterBreak="0">
     <w:nsid w:val="6A7717CE"/>
     <w:multiLevelType w:val="multilevel"/>
     <w:tmpl w:val="EC46DF36"/>
@@ -13430,7 +14441,7 @@
       </w:rPr>
     </w:lvl>
   </w:abstractNum>
-  <w:abstractNum w:abstractNumId="57" w15:restartNumberingAfterBreak="0">
+  <w:abstractNum w:abstractNumId="61" w15:restartNumberingAfterBreak="0">
     <w:nsid w:val="6EC84CB7"/>
     <w:multiLevelType w:val="hybridMultilevel"/>
     <w:tmpl w:val="0B506C3C"/>
@@ -13519,7 +14530,7 @@
       </w:pPr>
     </w:lvl>
   </w:abstractNum>
-  <w:abstractNum w:abstractNumId="58" w15:restartNumberingAfterBreak="0">
+  <w:abstractNum w:abstractNumId="62" w15:restartNumberingAfterBreak="0">
     <w:nsid w:val="6F42751D"/>
     <w:multiLevelType w:val="hybridMultilevel"/>
     <w:tmpl w:val="278ECE7E"/>
@@ -13608,7 +14619,7 @@
       </w:pPr>
     </w:lvl>
   </w:abstractNum>
-  <w:abstractNum w:abstractNumId="59" w15:restartNumberingAfterBreak="0">
+  <w:abstractNum w:abstractNumId="63" w15:restartNumberingAfterBreak="0">
     <w:nsid w:val="72933DDB"/>
     <w:multiLevelType w:val="multilevel"/>
     <w:tmpl w:val="626AE8F8"/>
@@ -13757,7 +14768,7 @@
       </w:rPr>
     </w:lvl>
   </w:abstractNum>
-  <w:abstractNum w:abstractNumId="60" w15:restartNumberingAfterBreak="0">
+  <w:abstractNum w:abstractNumId="64" w15:restartNumberingAfterBreak="0">
     <w:nsid w:val="75BF69CA"/>
     <w:multiLevelType w:val="multilevel"/>
     <w:tmpl w:val="8AD8E296"/>
@@ -13906,7 +14917,7 @@
       </w:rPr>
     </w:lvl>
   </w:abstractNum>
-  <w:abstractNum w:abstractNumId="61" w15:restartNumberingAfterBreak="0">
+  <w:abstractNum w:abstractNumId="65" w15:restartNumberingAfterBreak="0">
     <w:nsid w:val="772A5977"/>
     <w:multiLevelType w:val="multilevel"/>
     <w:tmpl w:val="DB0AAFAE"/>
@@ -14055,7 +15066,7 @@
       </w:rPr>
     </w:lvl>
   </w:abstractNum>
-  <w:abstractNum w:abstractNumId="62" w15:restartNumberingAfterBreak="0">
+  <w:abstractNum w:abstractNumId="66" w15:restartNumberingAfterBreak="0">
     <w:nsid w:val="78AC1EE5"/>
     <w:multiLevelType w:val="multilevel"/>
     <w:tmpl w:val="BF54B334"/>
@@ -14204,7 +15215,7 @@
       </w:rPr>
     </w:lvl>
   </w:abstractNum>
-  <w:abstractNum w:abstractNumId="63" w15:restartNumberingAfterBreak="0">
+  <w:abstractNum w:abstractNumId="67" w15:restartNumberingAfterBreak="0">
     <w:nsid w:val="79EF25FC"/>
     <w:multiLevelType w:val="multilevel"/>
     <w:tmpl w:val="E2AC9F98"/>
@@ -14353,7 +15364,7 @@
       </w:rPr>
     </w:lvl>
   </w:abstractNum>
-  <w:abstractNum w:abstractNumId="64" w15:restartNumberingAfterBreak="0">
+  <w:abstractNum w:abstractNumId="68" w15:restartNumberingAfterBreak="0">
     <w:nsid w:val="7AA25EEC"/>
     <w:multiLevelType w:val="multilevel"/>
     <w:tmpl w:val="B5C604AA"/>
@@ -14467,16 +15478,16 @@
     </w:lvl>
   </w:abstractNum>
   <w:num w:numId="1" w16cid:durableId="169955040">
-    <w:abstractNumId w:val="61"/>
+    <w:abstractNumId w:val="65"/>
   </w:num>
   <w:num w:numId="2" w16cid:durableId="1450926641">
-    <w:abstractNumId w:val="16"/>
+    <w:abstractNumId w:val="18"/>
   </w:num>
   <w:num w:numId="3" w16cid:durableId="1988432412">
-    <w:abstractNumId w:val="36"/>
+    <w:abstractNumId w:val="38"/>
   </w:num>
   <w:num w:numId="4" w16cid:durableId="1087264787">
-    <w:abstractNumId w:val="50"/>
+    <w:abstractNumId w:val="53"/>
     <w:lvlOverride w:ilvl="0">
       <w:lvl w:ilvl="0">
         <w:numFmt w:val="decimal"/>
@@ -14486,10 +15497,10 @@
     </w:lvlOverride>
   </w:num>
   <w:num w:numId="5" w16cid:durableId="748431124">
-    <w:abstractNumId w:val="46"/>
+    <w:abstractNumId w:val="49"/>
   </w:num>
   <w:num w:numId="6" w16cid:durableId="1536456503">
-    <w:abstractNumId w:val="54"/>
+    <w:abstractNumId w:val="57"/>
     <w:lvlOverride w:ilvl="0">
       <w:lvl w:ilvl="0">
         <w:numFmt w:val="decimal"/>
@@ -14499,10 +15510,10 @@
     </w:lvlOverride>
   </w:num>
   <w:num w:numId="7" w16cid:durableId="255604169">
-    <w:abstractNumId w:val="60"/>
+    <w:abstractNumId w:val="64"/>
   </w:num>
   <w:num w:numId="8" w16cid:durableId="1524249707">
-    <w:abstractNumId w:val="21"/>
+    <w:abstractNumId w:val="23"/>
     <w:lvlOverride w:ilvl="0">
       <w:lvl w:ilvl="0">
         <w:numFmt w:val="decimal"/>
@@ -14512,67 +15523,67 @@
     </w:lvlOverride>
   </w:num>
   <w:num w:numId="9" w16cid:durableId="692533918">
+    <w:abstractNumId w:val="19"/>
+  </w:num>
+  <w:num w:numId="10" w16cid:durableId="985472665">
+    <w:abstractNumId w:val="61"/>
+  </w:num>
+  <w:num w:numId="11" w16cid:durableId="1783332703">
+    <w:abstractNumId w:val="32"/>
+  </w:num>
+  <w:num w:numId="12" w16cid:durableId="313796474">
+    <w:abstractNumId w:val="51"/>
+  </w:num>
+  <w:num w:numId="13" w16cid:durableId="1185250422">
+    <w:abstractNumId w:val="22"/>
+  </w:num>
+  <w:num w:numId="14" w16cid:durableId="920677950">
+    <w:abstractNumId w:val="36"/>
+  </w:num>
+  <w:num w:numId="15" w16cid:durableId="980839953">
+    <w:abstractNumId w:val="6"/>
+  </w:num>
+  <w:num w:numId="16" w16cid:durableId="1261179069">
+    <w:abstractNumId w:val="48"/>
+  </w:num>
+  <w:num w:numId="17" w16cid:durableId="1972442974">
+    <w:abstractNumId w:val="21"/>
+  </w:num>
+  <w:num w:numId="18" w16cid:durableId="1515878939">
+    <w:abstractNumId w:val="60"/>
+  </w:num>
+  <w:num w:numId="19" w16cid:durableId="33701099">
+    <w:abstractNumId w:val="26"/>
+  </w:num>
+  <w:num w:numId="20" w16cid:durableId="1483691536">
+    <w:abstractNumId w:val="35"/>
+  </w:num>
+  <w:num w:numId="21" w16cid:durableId="1958097199">
     <w:abstractNumId w:val="17"/>
   </w:num>
-  <w:num w:numId="10" w16cid:durableId="985472665">
-    <w:abstractNumId w:val="57"/>
-  </w:num>
-  <w:num w:numId="11" w16cid:durableId="1783332703">
-    <w:abstractNumId w:val="30"/>
-  </w:num>
-  <w:num w:numId="12" w16cid:durableId="313796474">
-    <w:abstractNumId w:val="48"/>
-  </w:num>
-  <w:num w:numId="13" w16cid:durableId="1185250422">
-    <w:abstractNumId w:val="20"/>
-  </w:num>
-  <w:num w:numId="14" w16cid:durableId="920677950">
-    <w:abstractNumId w:val="34"/>
-  </w:num>
-  <w:num w:numId="15" w16cid:durableId="980839953">
-    <w:abstractNumId w:val="5"/>
-  </w:num>
-  <w:num w:numId="16" w16cid:durableId="1261179069">
-    <w:abstractNumId w:val="45"/>
-  </w:num>
-  <w:num w:numId="17" w16cid:durableId="1972442974">
-    <w:abstractNumId w:val="19"/>
-  </w:num>
-  <w:num w:numId="18" w16cid:durableId="1515878939">
-    <w:abstractNumId w:val="56"/>
-  </w:num>
-  <w:num w:numId="19" w16cid:durableId="33701099">
-    <w:abstractNumId w:val="24"/>
-  </w:num>
-  <w:num w:numId="20" w16cid:durableId="1483691536">
-    <w:abstractNumId w:val="33"/>
-  </w:num>
-  <w:num w:numId="21" w16cid:durableId="1958097199">
-    <w:abstractNumId w:val="15"/>
-  </w:num>
   <w:num w:numId="22" w16cid:durableId="2141334422">
-    <w:abstractNumId w:val="9"/>
+    <w:abstractNumId w:val="10"/>
   </w:num>
   <w:num w:numId="23" w16cid:durableId="712314648">
-    <w:abstractNumId w:val="49"/>
+    <w:abstractNumId w:val="52"/>
   </w:num>
   <w:num w:numId="24" w16cid:durableId="877007963">
-    <w:abstractNumId w:val="28"/>
+    <w:abstractNumId w:val="30"/>
   </w:num>
   <w:num w:numId="25" w16cid:durableId="456141266">
     <w:abstractNumId w:val="3"/>
   </w:num>
   <w:num w:numId="26" w16cid:durableId="659115637">
-    <w:abstractNumId w:val="26"/>
+    <w:abstractNumId w:val="28"/>
   </w:num>
   <w:num w:numId="27" w16cid:durableId="1971013152">
-    <w:abstractNumId w:val="13"/>
+    <w:abstractNumId w:val="15"/>
   </w:num>
   <w:num w:numId="28" w16cid:durableId="617882297">
-    <w:abstractNumId w:val="4"/>
+    <w:abstractNumId w:val="5"/>
   </w:num>
   <w:num w:numId="29" w16cid:durableId="1494564341">
-    <w:abstractNumId w:val="32"/>
+    <w:abstractNumId w:val="34"/>
   </w:num>
   <w:num w:numId="30" w16cid:durableId="294680013">
     <w:abstractNumId w:val="1"/>
@@ -14581,13 +15592,13 @@
     <w:abstractNumId w:val="0"/>
   </w:num>
   <w:num w:numId="32" w16cid:durableId="1251626374">
-    <w:abstractNumId w:val="52"/>
+    <w:abstractNumId w:val="55"/>
   </w:num>
   <w:num w:numId="33" w16cid:durableId="486213697">
-    <w:abstractNumId w:val="44"/>
+    <w:abstractNumId w:val="47"/>
   </w:num>
   <w:num w:numId="34" w16cid:durableId="897205560">
-    <w:abstractNumId w:val="53"/>
+    <w:abstractNumId w:val="56"/>
     <w:lvlOverride w:ilvl="0">
       <w:lvl w:ilvl="0">
         <w:numFmt w:val="decimal"/>
@@ -14597,25 +15608,25 @@
     </w:lvlOverride>
   </w:num>
   <w:num w:numId="35" w16cid:durableId="2041318333">
-    <w:abstractNumId w:val="40"/>
+    <w:abstractNumId w:val="42"/>
   </w:num>
   <w:num w:numId="36" w16cid:durableId="2092848536">
-    <w:abstractNumId w:val="8"/>
+    <w:abstractNumId w:val="9"/>
   </w:num>
   <w:num w:numId="37" w16cid:durableId="796030722">
-    <w:abstractNumId w:val="62"/>
+    <w:abstractNumId w:val="66"/>
   </w:num>
   <w:num w:numId="38" w16cid:durableId="1584870896">
-    <w:abstractNumId w:val="55"/>
+    <w:abstractNumId w:val="58"/>
   </w:num>
   <w:num w:numId="39" w16cid:durableId="798305728">
-    <w:abstractNumId w:val="47"/>
+    <w:abstractNumId w:val="50"/>
   </w:num>
   <w:num w:numId="40" w16cid:durableId="753816852">
-    <w:abstractNumId w:val="51"/>
+    <w:abstractNumId w:val="54"/>
   </w:num>
   <w:num w:numId="41" w16cid:durableId="823425625">
-    <w:abstractNumId w:val="23"/>
+    <w:abstractNumId w:val="25"/>
     <w:lvlOverride w:ilvl="0">
       <w:lvl w:ilvl="0">
         <w:numFmt w:val="decimal"/>
@@ -14625,16 +15636,16 @@
     </w:lvlOverride>
   </w:num>
   <w:num w:numId="42" w16cid:durableId="851409413">
-    <w:abstractNumId w:val="27"/>
+    <w:abstractNumId w:val="29"/>
   </w:num>
   <w:num w:numId="43" w16cid:durableId="2009016626">
-    <w:abstractNumId w:val="35"/>
+    <w:abstractNumId w:val="37"/>
   </w:num>
   <w:num w:numId="44" w16cid:durableId="90861938">
-    <w:abstractNumId w:val="7"/>
+    <w:abstractNumId w:val="8"/>
   </w:num>
   <w:num w:numId="45" w16cid:durableId="818962596">
-    <w:abstractNumId w:val="64"/>
+    <w:abstractNumId w:val="68"/>
     <w:lvlOverride w:ilvl="0">
       <w:lvl w:ilvl="0">
         <w:numFmt w:val="decimal"/>
@@ -14644,10 +15655,10 @@
     </w:lvlOverride>
   </w:num>
   <w:num w:numId="46" w16cid:durableId="560333979">
-    <w:abstractNumId w:val="43"/>
+    <w:abstractNumId w:val="46"/>
   </w:num>
   <w:num w:numId="47" w16cid:durableId="878779911">
-    <w:abstractNumId w:val="37"/>
+    <w:abstractNumId w:val="39"/>
     <w:lvlOverride w:ilvl="0">
       <w:lvl w:ilvl="0">
         <w:numFmt w:val="decimal"/>
@@ -14657,58 +15668,70 @@
     </w:lvlOverride>
   </w:num>
   <w:num w:numId="48" w16cid:durableId="1964462942">
-    <w:abstractNumId w:val="39"/>
+    <w:abstractNumId w:val="41"/>
   </w:num>
   <w:num w:numId="49" w16cid:durableId="1837189843">
-    <w:abstractNumId w:val="41"/>
+    <w:abstractNumId w:val="43"/>
   </w:num>
   <w:num w:numId="50" w16cid:durableId="1729524993">
-    <w:abstractNumId w:val="11"/>
+    <w:abstractNumId w:val="12"/>
   </w:num>
   <w:num w:numId="51" w16cid:durableId="378743519">
-    <w:abstractNumId w:val="59"/>
+    <w:abstractNumId w:val="63"/>
   </w:num>
   <w:num w:numId="52" w16cid:durableId="2142338636">
-    <w:abstractNumId w:val="42"/>
+    <w:abstractNumId w:val="44"/>
   </w:num>
   <w:num w:numId="53" w16cid:durableId="501362553">
-    <w:abstractNumId w:val="63"/>
+    <w:abstractNumId w:val="67"/>
   </w:num>
   <w:num w:numId="54" w16cid:durableId="213665539">
-    <w:abstractNumId w:val="25"/>
+    <w:abstractNumId w:val="27"/>
   </w:num>
   <w:num w:numId="55" w16cid:durableId="1334793400">
-    <w:abstractNumId w:val="6"/>
+    <w:abstractNumId w:val="7"/>
   </w:num>
   <w:num w:numId="56" w16cid:durableId="2036543157">
-    <w:abstractNumId w:val="58"/>
+    <w:abstractNumId w:val="62"/>
   </w:num>
   <w:num w:numId="57" w16cid:durableId="1444229400">
-    <w:abstractNumId w:val="29"/>
+    <w:abstractNumId w:val="31"/>
   </w:num>
   <w:num w:numId="58" w16cid:durableId="370542385">
-    <w:abstractNumId w:val="12"/>
+    <w:abstractNumId w:val="13"/>
   </w:num>
   <w:num w:numId="59" w16cid:durableId="895513338">
-    <w:abstractNumId w:val="18"/>
+    <w:abstractNumId w:val="20"/>
   </w:num>
   <w:num w:numId="60" w16cid:durableId="926771763">
-    <w:abstractNumId w:val="14"/>
+    <w:abstractNumId w:val="16"/>
   </w:num>
   <w:num w:numId="61" w16cid:durableId="1962149986">
-    <w:abstractNumId w:val="22"/>
+    <w:abstractNumId w:val="24"/>
   </w:num>
   <w:num w:numId="62" w16cid:durableId="1145775269">
-    <w:abstractNumId w:val="31"/>
+    <w:abstractNumId w:val="33"/>
   </w:num>
   <w:num w:numId="63" w16cid:durableId="811949408">
-    <w:abstractNumId w:val="10"/>
+    <w:abstractNumId w:val="11"/>
   </w:num>
   <w:num w:numId="64" w16cid:durableId="773329815">
     <w:abstractNumId w:val="2"/>
   </w:num>
   <w:num w:numId="65" w16cid:durableId="1338532258">
-    <w:abstractNumId w:val="38"/>
+    <w:abstractNumId w:val="40"/>
+  </w:num>
+  <w:num w:numId="66" w16cid:durableId="811797795">
+    <w:abstractNumId w:val="45"/>
+  </w:num>
+  <w:num w:numId="67" w16cid:durableId="2110854431">
+    <w:abstractNumId w:val="14"/>
+  </w:num>
+  <w:num w:numId="68" w16cid:durableId="1110316592">
+    <w:abstractNumId w:val="4"/>
+  </w:num>
+  <w:num w:numId="69" w16cid:durableId="818694562">
+    <w:abstractNumId w:val="59"/>
   </w:num>
 </w:numbering>
 </file>

</xml_diff>

<commit_message>
Add usage of ema model
</commit_message>
<xml_diff>
--- a/Latency Analysis/Solution Architecture.docx
+++ b/Latency Analysis/Solution Architecture.docx
@@ -1269,7 +1269,21 @@
         <w:rPr>
           <w:lang w:val="en-US"/>
         </w:rPr>
-        <w:t>The RL agent can be implemented using frameworks like Stable-Baselines3 (PPO/DDPG agents) or Ray RLlib, and it can be:</w:t>
+        <w:t xml:space="preserve">The RL agent can be implemented using frameworks like Stable-Baselines3 (PPO/DDPG agents) or Ray </w:t>
+      </w:r>
+      <w:proofErr w:type="spellStart"/>
+      <w:r>
+        <w:rPr>
+          <w:lang w:val="en-US"/>
+        </w:rPr>
+        <w:t>RLlib</w:t>
+      </w:r>
+      <w:proofErr w:type="spellEnd"/>
+      <w:r>
+        <w:rPr>
+          <w:lang w:val="en-US"/>
+        </w:rPr>
+        <w:t>, and it can be:</w:t>
       </w:r>
     </w:p>
     <w:p>
@@ -1669,7 +1683,35 @@
         <w:rPr>
           <w:lang w:val="en-US"/>
         </w:rPr>
-        <w:t>CPU usage: in millicores (mCPU)</w:t>
+        <w:t xml:space="preserve">CPU usage: in </w:t>
+      </w:r>
+      <w:proofErr w:type="spellStart"/>
+      <w:r>
+        <w:rPr>
+          <w:lang w:val="en-US"/>
+        </w:rPr>
+        <w:t>millicores</w:t>
+      </w:r>
+      <w:proofErr w:type="spellEnd"/>
+      <w:r>
+        <w:rPr>
+          <w:lang w:val="en-US"/>
+        </w:rPr>
+        <w:t xml:space="preserve"> (</w:t>
+      </w:r>
+      <w:proofErr w:type="spellStart"/>
+      <w:r>
+        <w:rPr>
+          <w:lang w:val="en-US"/>
+        </w:rPr>
+        <w:t>mCPU</w:t>
+      </w:r>
+      <w:proofErr w:type="spellEnd"/>
+      <w:r>
+        <w:rPr>
+          <w:lang w:val="en-US"/>
+        </w:rPr>
+        <w:t>)</w:t>
       </w:r>
     </w:p>
     <w:p>
@@ -1746,11 +1788,33 @@
           <w:lang w:val="en-US"/>
         </w:rPr>
       </w:pPr>
-      <w:r>
-        <w:rPr>
-          <w:lang w:val="en-US"/>
-        </w:rPr>
-        <w:t>cAdvisor (via kubelet) collects container-level usage metrics.</w:t>
+      <w:proofErr w:type="spellStart"/>
+      <w:r>
+        <w:rPr>
+          <w:lang w:val="en-US"/>
+        </w:rPr>
+        <w:t>cAdvisor</w:t>
+      </w:r>
+      <w:proofErr w:type="spellEnd"/>
+      <w:r>
+        <w:rPr>
+          <w:lang w:val="en-US"/>
+        </w:rPr>
+        <w:t xml:space="preserve"> (via </w:t>
+      </w:r>
+      <w:proofErr w:type="spellStart"/>
+      <w:r>
+        <w:rPr>
+          <w:lang w:val="en-US"/>
+        </w:rPr>
+        <w:t>kubelet</w:t>
+      </w:r>
+      <w:proofErr w:type="spellEnd"/>
+      <w:r>
+        <w:rPr>
+          <w:lang w:val="en-US"/>
+        </w:rPr>
+        <w:t>) collects container-level usage metrics.</w:t>
       </w:r>
     </w:p>
     <w:p>
@@ -1767,7 +1831,35 @@
         <w:rPr>
           <w:lang w:val="en-US"/>
         </w:rPr>
-        <w:t>Prometheus scrapes from kubelet, kube-state-metrics, or node-exporter.</w:t>
+        <w:t xml:space="preserve">Prometheus scrapes from </w:t>
+      </w:r>
+      <w:proofErr w:type="spellStart"/>
+      <w:r>
+        <w:rPr>
+          <w:lang w:val="en-US"/>
+        </w:rPr>
+        <w:t>kubelet</w:t>
+      </w:r>
+      <w:proofErr w:type="spellEnd"/>
+      <w:r>
+        <w:rPr>
+          <w:lang w:val="en-US"/>
+        </w:rPr>
+        <w:t xml:space="preserve">, </w:t>
+      </w:r>
+      <w:proofErr w:type="spellStart"/>
+      <w:r>
+        <w:rPr>
+          <w:lang w:val="en-US"/>
+        </w:rPr>
+        <w:t>kube</w:t>
+      </w:r>
+      <w:proofErr w:type="spellEnd"/>
+      <w:r>
+        <w:rPr>
+          <w:lang w:val="en-US"/>
+        </w:rPr>
+        <w:t>-state-metrics, or node-exporter.</w:t>
       </w:r>
     </w:p>
     <w:p>
@@ -1793,12 +1885,14 @@
           <w:lang w:val="en-US"/>
         </w:rPr>
       </w:pPr>
+      <w:proofErr w:type="spellStart"/>
       <w:r>
         <w:rPr>
           <w:lang w:val="en-US"/>
         </w:rPr>
         <w:t>Container_cpu_usage_seconds_total</w:t>
       </w:r>
+      <w:proofErr w:type="spellEnd"/>
     </w:p>
     <w:p>
       <w:pPr>
@@ -1810,12 +1904,14 @@
           <w:lang w:val="en-US"/>
         </w:rPr>
       </w:pPr>
+      <w:proofErr w:type="spellStart"/>
       <w:r>
         <w:rPr>
           <w:lang w:val="en-US"/>
         </w:rPr>
         <w:t>Container_memory_working_set_bytes</w:t>
       </w:r>
+      <w:proofErr w:type="spellEnd"/>
     </w:p>
     <w:p>
       <w:pPr>
@@ -1827,12 +1923,14 @@
           <w:lang w:val="en-US"/>
         </w:rPr>
       </w:pPr>
+      <w:proofErr w:type="spellStart"/>
       <w:r>
         <w:rPr>
           <w:lang w:val="en-US"/>
         </w:rPr>
         <w:t>Kube_pod_container_resource_limits_cpu_cores</w:t>
       </w:r>
+      <w:proofErr w:type="spellEnd"/>
     </w:p>
     <w:p>
       <w:pPr>
@@ -1844,12 +1942,14 @@
           <w:lang w:val="en-US"/>
         </w:rPr>
       </w:pPr>
+      <w:proofErr w:type="spellStart"/>
       <w:r>
         <w:rPr>
           <w:lang w:val="en-US"/>
         </w:rPr>
         <w:t>Kube_pod_container_resource_limits_memory_bytes</w:t>
       </w:r>
+      <w:proofErr w:type="spellEnd"/>
     </w:p>
     <w:p>
       <w:pPr>
@@ -2075,12 +2175,14 @@
         </w:rPr>
         <w:t xml:space="preserve"> </w:t>
       </w:r>
+      <w:proofErr w:type="spellStart"/>
       <w:r>
         <w:rPr>
           <w:lang w:val="en-US"/>
         </w:rPr>
         <w:t>envoy_cluster_upstream_rq_time_bucket</w:t>
       </w:r>
+      <w:proofErr w:type="spellEnd"/>
     </w:p>
     <w:p>
       <w:pPr>
@@ -2094,13 +2196,53 @@
           <w:iCs/>
           <w:lang w:val="en-US"/>
         </w:rPr>
-        <w:t xml:space="preserve">Then compute latency percentiles using PromQL: </w:t>
-      </w:r>
-      <w:r>
-        <w:rPr>
-          <w:lang w:val="en-US"/>
-        </w:rPr>
-        <w:t>histogram_quantile(0.95, rate(envoy_cluster_upstream_rq_time_bucket[5m]))</w:t>
+        <w:t xml:space="preserve">Then compute latency percentiles using </w:t>
+      </w:r>
+      <w:proofErr w:type="spellStart"/>
+      <w:r>
+        <w:rPr>
+          <w:i/>
+          <w:iCs/>
+          <w:lang w:val="en-US"/>
+        </w:rPr>
+        <w:t>PromQL</w:t>
+      </w:r>
+      <w:proofErr w:type="spellEnd"/>
+      <w:r>
+        <w:rPr>
+          <w:i/>
+          <w:iCs/>
+          <w:lang w:val="en-US"/>
+        </w:rPr>
+        <w:t xml:space="preserve">: </w:t>
+      </w:r>
+      <w:proofErr w:type="spellStart"/>
+      <w:r>
+        <w:rPr>
+          <w:lang w:val="en-US"/>
+        </w:rPr>
+        <w:t>histogram_quantile</w:t>
+      </w:r>
+      <w:proofErr w:type="spellEnd"/>
+      <w:r>
+        <w:rPr>
+          <w:lang w:val="en-US"/>
+        </w:rPr>
+        <w:t>(0.95, rate(</w:t>
+      </w:r>
+      <w:proofErr w:type="spellStart"/>
+      <w:r>
+        <w:rPr>
+          <w:lang w:val="en-US"/>
+        </w:rPr>
+        <w:t>envoy_cluster_upstream_rq_time_bucket</w:t>
+      </w:r>
+      <w:proofErr w:type="spellEnd"/>
+      <w:r>
+        <w:rPr>
+          <w:lang w:val="en-US"/>
+        </w:rPr>
+        <w:t>[5m]))</w:t>
       </w:r>
     </w:p>
     <w:p>
@@ -2122,7 +2264,25 @@
           <w:bCs/>
           <w:lang w:val="en-US"/>
         </w:rPr>
-        <w:t>Option B: Ingress Controller (NGINX, Traefik)</w:t>
+        <w:t xml:space="preserve">Option B: Ingress Controller (NGINX, </w:t>
+      </w:r>
+      <w:proofErr w:type="spellStart"/>
+      <w:r>
+        <w:rPr>
+          <w:b/>
+          <w:bCs/>
+          <w:lang w:val="en-US"/>
+        </w:rPr>
+        <w:t>Traefik</w:t>
+      </w:r>
+      <w:proofErr w:type="spellEnd"/>
+      <w:r>
+        <w:rPr>
+          <w:b/>
+          <w:bCs/>
+          <w:lang w:val="en-US"/>
+        </w:rPr>
+        <w:t>)</w:t>
       </w:r>
     </w:p>
     <w:p>
@@ -2230,7 +2390,25 @@
           <w:bCs/>
           <w:lang w:val="en-US"/>
         </w:rPr>
-        <w:t>Option C: OpenTelemetry Collector Sidecar</w:t>
+        <w:t xml:space="preserve">Option C: </w:t>
+      </w:r>
+      <w:proofErr w:type="spellStart"/>
+      <w:r>
+        <w:rPr>
+          <w:b/>
+          <w:bCs/>
+          <w:lang w:val="en-US"/>
+        </w:rPr>
+        <w:t>OpenTelemetry</w:t>
+      </w:r>
+      <w:proofErr w:type="spellEnd"/>
+      <w:r>
+        <w:rPr>
+          <w:b/>
+          <w:bCs/>
+          <w:lang w:val="en-US"/>
+        </w:rPr>
+        <w:t xml:space="preserve"> Collector Sidecar</w:t>
       </w:r>
     </w:p>
     <w:p>
@@ -2247,7 +2425,21 @@
         <w:rPr>
           <w:lang w:val="en-US"/>
         </w:rPr>
-        <w:t>Deploy an OpenTelemetry collector as a sidecar alongside each app.</w:t>
+        <w:t xml:space="preserve">Deploy an </w:t>
+      </w:r>
+      <w:proofErr w:type="spellStart"/>
+      <w:r>
+        <w:rPr>
+          <w:lang w:val="en-US"/>
+        </w:rPr>
+        <w:t>OpenTelemetry</w:t>
+      </w:r>
+      <w:proofErr w:type="spellEnd"/>
+      <w:r>
+        <w:rPr>
+          <w:lang w:val="en-US"/>
+        </w:rPr>
+        <w:t xml:space="preserve"> collector as a sidecar alongside each app.</w:t>
       </w:r>
     </w:p>
     <w:p>
@@ -2508,7 +2700,21 @@
         <w:rPr>
           <w:lang w:val="en-US"/>
         </w:rPr>
-        <w:t>rate(envoy_cluster_upstream_rq_total[1m])</w:t>
+        <w:t>rate(</w:t>
+      </w:r>
+      <w:proofErr w:type="spellStart"/>
+      <w:r>
+        <w:rPr>
+          <w:lang w:val="en-US"/>
+        </w:rPr>
+        <w:t>envoy_cluster_upstream_rq_total</w:t>
+      </w:r>
+      <w:proofErr w:type="spellEnd"/>
+      <w:r>
+        <w:rPr>
+          <w:lang w:val="en-US"/>
+        </w:rPr>
+        <w:t>[1m])</w:t>
       </w:r>
     </w:p>
     <w:p>
@@ -2521,24 +2727,34 @@
           <w:lang w:val="en-US"/>
         </w:rPr>
       </w:pPr>
+      <w:proofErr w:type="spellStart"/>
       <w:r>
         <w:rPr>
           <w:lang w:val="en-US"/>
         </w:rPr>
         <w:t>envoy_http_downstream_rq_active</w:t>
       </w:r>
-    </w:p>
-    <w:p>
-      <w:pPr>
-        <w:rPr>
-          <w:lang w:val="en-US"/>
-        </w:rPr>
-      </w:pPr>
-      <w:r>
-        <w:rPr>
-          <w:lang w:val="en-US"/>
-        </w:rPr>
-        <w:t>Ii. Ingress metrics:</w:t>
+      <w:proofErr w:type="spellEnd"/>
+    </w:p>
+    <w:p>
+      <w:pPr>
+        <w:rPr>
+          <w:lang w:val="en-US"/>
+        </w:rPr>
+      </w:pPr>
+      <w:proofErr w:type="spellStart"/>
+      <w:r>
+        <w:rPr>
+          <w:lang w:val="en-US"/>
+        </w:rPr>
+        <w:t>Ii</w:t>
+      </w:r>
+      <w:proofErr w:type="spellEnd"/>
+      <w:r>
+        <w:rPr>
+          <w:lang w:val="en-US"/>
+        </w:rPr>
+        <w:t>. Ingress metrics:</w:t>
       </w:r>
     </w:p>
     <w:p>
@@ -2555,7 +2771,21 @@
         <w:rPr>
           <w:lang w:val="en-US"/>
         </w:rPr>
-        <w:t>If requests go through a single entrypoint (e.g., NGINX):</w:t>
+        <w:t xml:space="preserve">If requests go through a single </w:t>
+      </w:r>
+      <w:proofErr w:type="spellStart"/>
+      <w:r>
+        <w:rPr>
+          <w:lang w:val="en-US"/>
+        </w:rPr>
+        <w:t>entrypoint</w:t>
+      </w:r>
+      <w:proofErr w:type="spellEnd"/>
+      <w:r>
+        <w:rPr>
+          <w:lang w:val="en-US"/>
+        </w:rPr>
+        <w:t xml:space="preserve"> (e.g., NGINX):</w:t>
       </w:r>
     </w:p>
     <w:p>
@@ -2568,12 +2798,14 @@
           <w:lang w:val="en-US"/>
         </w:rPr>
       </w:pPr>
+      <w:proofErr w:type="spellStart"/>
       <w:r>
         <w:rPr>
           <w:lang w:val="en-US"/>
         </w:rPr>
         <w:t>nginx_ingress_controller_requests</w:t>
       </w:r>
+      <w:proofErr w:type="spellEnd"/>
     </w:p>
     <w:p>
       <w:pPr>
@@ -2585,12 +2817,14 @@
           <w:lang w:val="en-US"/>
         </w:rPr>
       </w:pPr>
+      <w:proofErr w:type="spellStart"/>
       <w:r>
         <w:rPr>
           <w:lang w:val="en-US"/>
         </w:rPr>
         <w:t>nginx_ingress_controller_request_duration_seconds_bucket</w:t>
       </w:r>
+      <w:proofErr w:type="spellEnd"/>
     </w:p>
     <w:p>
       <w:pPr>
@@ -2772,7 +3006,35 @@
               <w:rPr>
                 <w:lang w:val="en-US"/>
               </w:rPr>
-              <w:t>Scrapes kubelet, cAdvisor, sidecars, ingress, etc.</w:t>
+              <w:t xml:space="preserve">Scrapes </w:t>
+            </w:r>
+            <w:proofErr w:type="spellStart"/>
+            <w:r>
+              <w:rPr>
+                <w:lang w:val="en-US"/>
+              </w:rPr>
+              <w:t>kubelet</w:t>
+            </w:r>
+            <w:proofErr w:type="spellEnd"/>
+            <w:r>
+              <w:rPr>
+                <w:lang w:val="en-US"/>
+              </w:rPr>
+              <w:t xml:space="preserve">, </w:t>
+            </w:r>
+            <w:proofErr w:type="spellStart"/>
+            <w:r>
+              <w:rPr>
+                <w:lang w:val="en-US"/>
+              </w:rPr>
+              <w:t>cAdvisor</w:t>
+            </w:r>
+            <w:proofErr w:type="spellEnd"/>
+            <w:r>
+              <w:rPr>
+                <w:lang w:val="en-US"/>
+              </w:rPr>
+              <w:t>, sidecars, ingress, etc.</w:t>
             </w:r>
           </w:p>
         </w:tc>
@@ -2938,11 +3200,19 @@
                 <w:lang w:val="en-US"/>
               </w:rPr>
             </w:pPr>
+            <w:proofErr w:type="spellStart"/>
             <w:r>
               <w:rPr>
                 <w:lang w:val="en-US"/>
               </w:rPr>
-              <w:t>OpenTelemetry Collector</w:t>
+              <w:t>OpenTelemetry</w:t>
+            </w:r>
+            <w:proofErr w:type="spellEnd"/>
+            <w:r>
+              <w:rPr>
+                <w:lang w:val="en-US"/>
+              </w:rPr>
+              <w:t xml:space="preserve"> Collector</w:t>
             </w:r>
           </w:p>
         </w:tc>
@@ -3005,11 +3275,19 @@
                 <w:lang w:val="en-US"/>
               </w:rPr>
             </w:pPr>
+            <w:proofErr w:type="spellStart"/>
             <w:r>
               <w:rPr>
                 <w:lang w:val="en-US"/>
               </w:rPr>
-              <w:t>kube-state-metrics</w:t>
+              <w:t>kube</w:t>
+            </w:r>
+            <w:proofErr w:type="spellEnd"/>
+            <w:r>
+              <w:rPr>
+                <w:lang w:val="en-US"/>
+              </w:rPr>
+              <w:t>-state-metrics</w:t>
             </w:r>
           </w:p>
         </w:tc>
@@ -3076,8 +3354,16 @@
               <w:rPr>
                 <w:lang w:val="en-US"/>
               </w:rPr>
-              <w:t>Node Exporter / Kubelet</w:t>
+              <w:t xml:space="preserve">Node Exporter / </w:t>
             </w:r>
+            <w:proofErr w:type="spellStart"/>
+            <w:r>
+              <w:rPr>
+                <w:lang w:val="en-US"/>
+              </w:rPr>
+              <w:t>Kubelet</w:t>
+            </w:r>
+            <w:proofErr w:type="spellEnd"/>
           </w:p>
         </w:tc>
         <w:tc>
@@ -3314,12 +3600,28 @@
                 <w:lang w:val="en-US"/>
               </w:rPr>
             </w:pPr>
+            <w:proofErr w:type="spellStart"/>
             <w:r>
               <w:rPr>
                 <w:lang w:val="en-US"/>
               </w:rPr>
-              <w:t>cAdvisor, kubelet</w:t>
+              <w:t>cAdvisor</w:t>
             </w:r>
+            <w:proofErr w:type="spellEnd"/>
+            <w:r>
+              <w:rPr>
+                <w:lang w:val="en-US"/>
+              </w:rPr>
+              <w:t xml:space="preserve">, </w:t>
+            </w:r>
+            <w:proofErr w:type="spellStart"/>
+            <w:r>
+              <w:rPr>
+                <w:lang w:val="en-US"/>
+              </w:rPr>
+              <w:t>kubelet</w:t>
+            </w:r>
+            <w:proofErr w:type="spellEnd"/>
           </w:p>
         </w:tc>
         <w:tc>
@@ -3412,11 +3714,19 @@
                 <w:lang w:val="en-US"/>
               </w:rPr>
             </w:pPr>
+            <w:proofErr w:type="spellStart"/>
             <w:r>
               <w:rPr>
                 <w:lang w:val="en-US"/>
               </w:rPr>
-              <w:t>kube-state-metrics</w:t>
+              <w:t>kube</w:t>
+            </w:r>
+            <w:proofErr w:type="spellEnd"/>
+            <w:r>
+              <w:rPr>
+                <w:lang w:val="en-US"/>
+              </w:rPr>
+              <w:t>-state-metrics</w:t>
             </w:r>
           </w:p>
         </w:tc>
@@ -3612,8 +3922,16 @@
               <w:rPr>
                 <w:lang w:val="en-US"/>
               </w:rPr>
-              <w:t>Envoy / NGINX / Traefik</w:t>
+              <w:t xml:space="preserve">Envoy / NGINX / </w:t>
             </w:r>
+            <w:proofErr w:type="spellStart"/>
+            <w:r>
+              <w:rPr>
+                <w:lang w:val="en-US"/>
+              </w:rPr>
+              <w:t>Traefik</w:t>
+            </w:r>
+            <w:proofErr w:type="spellEnd"/>
           </w:p>
         </w:tc>
         <w:tc>
@@ -3710,8 +4028,16 @@
               <w:rPr>
                 <w:lang w:val="en-US"/>
               </w:rPr>
-              <w:t>Envoy / OpenTelemetry</w:t>
+              <w:t xml:space="preserve">Envoy / </w:t>
             </w:r>
+            <w:proofErr w:type="spellStart"/>
+            <w:r>
+              <w:rPr>
+                <w:lang w:val="en-US"/>
+              </w:rPr>
+              <w:t>OpenTelemetry</w:t>
+            </w:r>
+            <w:proofErr w:type="spellEnd"/>
           </w:p>
         </w:tc>
         <w:tc>
@@ -3773,7 +4099,21 @@
         <w:rPr>
           <w:lang w:val="en-US"/>
         </w:rPr>
-        <w:t>Online ML Predictor Using DARE(Dynamic Adaptive Resource Estimater) Architecture</w:t>
+        <w:t xml:space="preserve">Online ML Predictor Using DARE(Dynamic Adaptive Resource </w:t>
+      </w:r>
+      <w:proofErr w:type="spellStart"/>
+      <w:r>
+        <w:rPr>
+          <w:lang w:val="en-US"/>
+        </w:rPr>
+        <w:t>Estimater</w:t>
+      </w:r>
+      <w:proofErr w:type="spellEnd"/>
+      <w:r>
+        <w:rPr>
+          <w:lang w:val="en-US"/>
+        </w:rPr>
+        <w:t>) Architecture</w:t>
       </w:r>
     </w:p>
     <w:p>
@@ -4034,7 +4374,21 @@
         <w:rPr>
           <w:lang w:val="en-US"/>
         </w:rPr>
-        <w:t>Whether the current limits are higher or lower than needed (overprovisioning vs underprovisioning).</w:t>
+        <w:t xml:space="preserve">Whether the current limits are higher or lower than needed (overprovisioning vs </w:t>
+      </w:r>
+      <w:proofErr w:type="spellStart"/>
+      <w:r>
+        <w:rPr>
+          <w:lang w:val="en-US"/>
+        </w:rPr>
+        <w:t>underprovisioning</w:t>
+      </w:r>
+      <w:proofErr w:type="spellEnd"/>
+      <w:r>
+        <w:rPr>
+          <w:lang w:val="en-US"/>
+        </w:rPr>
+        <w:t>).</w:t>
       </w:r>
     </w:p>
     <w:p>
@@ -4143,11 +4497,19 @@
           <w:lang w:val="en-US"/>
         </w:rPr>
       </w:pPr>
-      <w:r>
-        <w:rPr>
-          <w:lang w:val="en-US"/>
-        </w:rPr>
-        <w:t>CPU_usage(t) ≈ a</w:t>
+      <w:proofErr w:type="spellStart"/>
+      <w:r>
+        <w:rPr>
+          <w:lang w:val="en-US"/>
+        </w:rPr>
+        <w:t>CPU_usage</w:t>
+      </w:r>
+      <w:proofErr w:type="spellEnd"/>
+      <w:r>
+        <w:rPr>
+          <w:lang w:val="en-US"/>
+        </w:rPr>
+        <w:t>(t) ≈ a</w:t>
       </w:r>
       <w:r>
         <w:rPr>
@@ -4160,7 +4522,21 @@
         <w:rPr>
           <w:lang w:val="en-US"/>
         </w:rPr>
-        <w:t xml:space="preserve"> * RequestRate(t) + b</w:t>
+        <w:t xml:space="preserve"> * </w:t>
+      </w:r>
+      <w:proofErr w:type="spellStart"/>
+      <w:r>
+        <w:rPr>
+          <w:lang w:val="en-US"/>
+        </w:rPr>
+        <w:t>RequestRate</w:t>
+      </w:r>
+      <w:proofErr w:type="spellEnd"/>
+      <w:r>
+        <w:rPr>
+          <w:lang w:val="en-US"/>
+        </w:rPr>
+        <w:t>(t) + b</w:t>
       </w:r>
       <w:r>
         <w:rPr>
@@ -4176,11 +4552,19 @@
           <w:lang w:val="en-US"/>
         </w:rPr>
       </w:pPr>
-      <w:r>
-        <w:rPr>
-          <w:lang w:val="en-US"/>
-        </w:rPr>
-        <w:t>Memory_usage(t) ≈ a</w:t>
+      <w:proofErr w:type="spellStart"/>
+      <w:r>
+        <w:rPr>
+          <w:lang w:val="en-US"/>
+        </w:rPr>
+        <w:t>Memory_usage</w:t>
+      </w:r>
+      <w:proofErr w:type="spellEnd"/>
+      <w:r>
+        <w:rPr>
+          <w:lang w:val="en-US"/>
+        </w:rPr>
+        <w:t>(t) ≈ a</w:t>
       </w:r>
       <w:r>
         <w:rPr>
@@ -4193,7 +4577,21 @@
         <w:rPr>
           <w:lang w:val="en-US"/>
         </w:rPr>
-        <w:t xml:space="preserve"> * RequestRate(t) + b</w:t>
+        <w:t xml:space="preserve"> * </w:t>
+      </w:r>
+      <w:proofErr w:type="spellStart"/>
+      <w:r>
+        <w:rPr>
+          <w:lang w:val="en-US"/>
+        </w:rPr>
+        <w:t>RequestRate</w:t>
+      </w:r>
+      <w:proofErr w:type="spellEnd"/>
+      <w:r>
+        <w:rPr>
+          <w:lang w:val="en-US"/>
+        </w:rPr>
+        <w:t>(t) + b</w:t>
       </w:r>
       <w:r>
         <w:rPr>
@@ -4313,7 +4711,21 @@
         <w:rPr>
           <w:lang w:val="en-US"/>
         </w:rPr>
-        <w:t>EMA_CPU(t) = α * CPU_usage(t) + (1 - α) * EMA_CPU(t-1)</w:t>
+        <w:t xml:space="preserve">EMA_CPU(t) = α * </w:t>
+      </w:r>
+      <w:proofErr w:type="spellStart"/>
+      <w:r>
+        <w:rPr>
+          <w:lang w:val="en-US"/>
+        </w:rPr>
+        <w:t>CPU_usage</w:t>
+      </w:r>
+      <w:proofErr w:type="spellEnd"/>
+      <w:r>
+        <w:rPr>
+          <w:lang w:val="en-US"/>
+        </w:rPr>
+        <w:t>(t) + (1 - α) * EMA_CPU(t-1)</w:t>
       </w:r>
     </w:p>
     <w:p>
@@ -4426,12 +4838,28 @@
           <w:lang w:val="en-US"/>
         </w:rPr>
       </w:pPr>
-      <w:r>
-        <w:rPr>
-          <w:lang w:val="en-US"/>
-        </w:rPr>
-        <w:t>CPU_usage(t): Actual CPU usage in millicores</w:t>
-      </w:r>
+      <w:proofErr w:type="spellStart"/>
+      <w:r>
+        <w:rPr>
+          <w:lang w:val="en-US"/>
+        </w:rPr>
+        <w:t>CPU_usage</w:t>
+      </w:r>
+      <w:proofErr w:type="spellEnd"/>
+      <w:r>
+        <w:rPr>
+          <w:lang w:val="en-US"/>
+        </w:rPr>
+        <w:t xml:space="preserve">(t): Actual CPU usage in </w:t>
+      </w:r>
+      <w:proofErr w:type="spellStart"/>
+      <w:r>
+        <w:rPr>
+          <w:lang w:val="en-US"/>
+        </w:rPr>
+        <w:t>millicores</w:t>
+      </w:r>
+      <w:proofErr w:type="spellEnd"/>
     </w:p>
     <w:p>
       <w:pPr>
@@ -4443,11 +4871,19 @@
           <w:lang w:val="en-US"/>
         </w:rPr>
       </w:pPr>
-      <w:r>
-        <w:rPr>
-          <w:lang w:val="en-US"/>
-        </w:rPr>
-        <w:t>Memory_usage(t): Actual memory usage in MiB</w:t>
+      <w:proofErr w:type="spellStart"/>
+      <w:r>
+        <w:rPr>
+          <w:lang w:val="en-US"/>
+        </w:rPr>
+        <w:t>Memory_usage</w:t>
+      </w:r>
+      <w:proofErr w:type="spellEnd"/>
+      <w:r>
+        <w:rPr>
+          <w:lang w:val="en-US"/>
+        </w:rPr>
+        <w:t>(t): Actual memory usage in MiB</w:t>
       </w:r>
     </w:p>
     <w:p>
@@ -4460,11 +4896,19 @@
           <w:lang w:val="en-US"/>
         </w:rPr>
       </w:pPr>
-      <w:r>
-        <w:rPr>
-          <w:lang w:val="en-US"/>
-        </w:rPr>
-        <w:t>RequestRate(t): Number of incoming requests per second or minute</w:t>
+      <w:proofErr w:type="spellStart"/>
+      <w:r>
+        <w:rPr>
+          <w:lang w:val="en-US"/>
+        </w:rPr>
+        <w:t>RequestRate</w:t>
+      </w:r>
+      <w:proofErr w:type="spellEnd"/>
+      <w:r>
+        <w:rPr>
+          <w:lang w:val="en-US"/>
+        </w:rPr>
+        <w:t>(t): Number of incoming requests per second or minute</w:t>
       </w:r>
     </w:p>
     <w:p>
@@ -4477,11 +4921,33 @@
           <w:lang w:val="en-US"/>
         </w:rPr>
       </w:pPr>
-      <w:r>
-        <w:rPr>
-          <w:lang w:val="en-US"/>
-        </w:rPr>
-        <w:t>CPU_limit(t) and Memory_limit(t): The current configured resource limits in Kubernetes</w:t>
+      <w:proofErr w:type="spellStart"/>
+      <w:r>
+        <w:rPr>
+          <w:lang w:val="en-US"/>
+        </w:rPr>
+        <w:t>CPU_limit</w:t>
+      </w:r>
+      <w:proofErr w:type="spellEnd"/>
+      <w:r>
+        <w:rPr>
+          <w:lang w:val="en-US"/>
+        </w:rPr>
+        <w:t xml:space="preserve">(t) and </w:t>
+      </w:r>
+      <w:proofErr w:type="spellStart"/>
+      <w:r>
+        <w:rPr>
+          <w:lang w:val="en-US"/>
+        </w:rPr>
+        <w:t>Memory_limit</w:t>
+      </w:r>
+      <w:proofErr w:type="spellEnd"/>
+      <w:r>
+        <w:rPr>
+          <w:lang w:val="en-US"/>
+        </w:rPr>
+        <w:t>(t): The current configured resource limits in Kubernetes</w:t>
       </w:r>
     </w:p>
     <w:p>
@@ -5073,8 +5539,16 @@
               <w:rPr>
                 <w:lang w:val="en-US"/>
               </w:rPr>
-              <w:t>300 rps</w:t>
+              <w:t xml:space="preserve">300 </w:t>
             </w:r>
+            <w:proofErr w:type="spellStart"/>
+            <w:r>
+              <w:rPr>
+                <w:lang w:val="en-US"/>
+              </w:rPr>
+              <w:t>rps</w:t>
+            </w:r>
+            <w:proofErr w:type="spellEnd"/>
           </w:p>
         </w:tc>
       </w:tr>
@@ -5645,7 +6119,21 @@
         <w:rPr>
           <w:lang w:val="en-US"/>
         </w:rPr>
-        <w:t>Online regressors (like SGDRegressor in scikit-learn, or River's online models) are memory-efficient, require low compute, and can run:</w:t>
+        <w:t xml:space="preserve">Online regressors (like </w:t>
+      </w:r>
+      <w:proofErr w:type="spellStart"/>
+      <w:r>
+        <w:rPr>
+          <w:lang w:val="en-US"/>
+        </w:rPr>
+        <w:t>SGDRegressor</w:t>
+      </w:r>
+      <w:proofErr w:type="spellEnd"/>
+      <w:r>
+        <w:rPr>
+          <w:lang w:val="en-US"/>
+        </w:rPr>
+        <w:t xml:space="preserve"> in scikit-learn, or River's online models) are memory-efficient, require low compute, and can run:</w:t>
       </w:r>
     </w:p>
     <w:p>
@@ -5878,7 +6366,21 @@
         <w:rPr>
           <w:lang w:val="en-US"/>
         </w:rPr>
-        <w:t xml:space="preserve"> (e.g., 50m CPU increase per 10 rps).</w:t>
+        <w:t xml:space="preserve"> (e.g., 50m CPU increase per 10 </w:t>
+      </w:r>
+      <w:proofErr w:type="spellStart"/>
+      <w:r>
+        <w:rPr>
+          <w:lang w:val="en-US"/>
+        </w:rPr>
+        <w:t>rps</w:t>
+      </w:r>
+      <w:proofErr w:type="spellEnd"/>
+      <w:r>
+        <w:rPr>
+          <w:lang w:val="en-US"/>
+        </w:rPr>
+        <w:t>).</w:t>
       </w:r>
     </w:p>
     <w:p>
@@ -5901,6 +6403,338 @@
         </w:rPr>
         <w:t>: It helps in proactive decisions like: “Reduce memory soon — usage is slowly dropping.”</w:t>
       </w:r>
+    </w:p>
+    <w:p>
+      <w:pPr>
+        <w:rPr>
+          <w:lang w:val="en-US"/>
+        </w:rPr>
+      </w:pPr>
+    </w:p>
+    <w:p>
+      <w:pPr>
+        <w:rPr>
+          <w:b/>
+          <w:bCs/>
+          <w:lang w:val="en-US"/>
+        </w:rPr>
+      </w:pPr>
+      <w:r>
+        <w:rPr>
+          <w:b/>
+          <w:bCs/>
+          <w:lang w:val="en-US"/>
+        </w:rPr>
+        <w:t>Why Exponential Moving Average (EMA)?</w:t>
+      </w:r>
+    </w:p>
+    <w:p>
+      <w:pPr>
+        <w:rPr>
+          <w:b/>
+          <w:bCs/>
+          <w:lang w:val="en-US"/>
+        </w:rPr>
+      </w:pPr>
+      <w:r>
+        <w:rPr>
+          <w:b/>
+          <w:bCs/>
+          <w:lang w:val="en-US"/>
+        </w:rPr>
+        <w:t>1. Smooths Out Noisy Metrics</w:t>
+      </w:r>
+    </w:p>
+    <w:p>
+      <w:pPr>
+        <w:rPr>
+          <w:lang w:val="en-US"/>
+        </w:rPr>
+      </w:pPr>
+      <w:r>
+        <w:rPr>
+          <w:lang w:val="en-US"/>
+        </w:rPr>
+        <w:t>Usage data in Kubernetes (especially for latency or memory) is often spiky due to:</w:t>
+      </w:r>
+    </w:p>
+    <w:p>
+      <w:pPr>
+        <w:numPr>
+          <w:ilvl w:val="0"/>
+          <w:numId w:val="70"/>
+        </w:numPr>
+        <w:rPr>
+          <w:lang w:val="en-US"/>
+        </w:rPr>
+      </w:pPr>
+      <w:r>
+        <w:rPr>
+          <w:lang w:val="en-US"/>
+        </w:rPr>
+        <w:t>GC events,</w:t>
+      </w:r>
+    </w:p>
+    <w:p>
+      <w:pPr>
+        <w:numPr>
+          <w:ilvl w:val="0"/>
+          <w:numId w:val="70"/>
+        </w:numPr>
+        <w:rPr>
+          <w:lang w:val="en-US"/>
+        </w:rPr>
+      </w:pPr>
+      <w:r>
+        <w:rPr>
+          <w:lang w:val="en-US"/>
+        </w:rPr>
+        <w:t>JIT warm-ups,</w:t>
+      </w:r>
+    </w:p>
+    <w:p>
+      <w:pPr>
+        <w:numPr>
+          <w:ilvl w:val="0"/>
+          <w:numId w:val="70"/>
+        </w:numPr>
+        <w:rPr>
+          <w:lang w:val="en-US"/>
+        </w:rPr>
+      </w:pPr>
+      <w:r>
+        <w:rPr>
+          <w:lang w:val="en-US"/>
+        </w:rPr>
+        <w:t>Bursty traffic.</w:t>
+      </w:r>
+    </w:p>
+    <w:p>
+      <w:pPr>
+        <w:rPr>
+          <w:lang w:val="en-US"/>
+        </w:rPr>
+      </w:pPr>
+      <w:r>
+        <w:rPr>
+          <w:lang w:val="en-US"/>
+        </w:rPr>
+        <w:t>EMA applies exponential decay, giving more weight to recent data, and less to old data:</w:t>
+      </w:r>
+    </w:p>
+    <w:p>
+      <w:pPr>
+        <w:rPr>
+          <w:lang w:val="en-US"/>
+        </w:rPr>
+      </w:pPr>
+      <w:r>
+        <w:rPr>
+          <w:lang w:val="en-US"/>
+        </w:rPr>
+        <w:t>EMA(t) = α * x(t) + (1 - α) * EMA(t-1)</w:t>
+      </w:r>
+    </w:p>
+    <w:p>
+      <w:pPr>
+        <w:rPr>
+          <w:lang w:val="en-US"/>
+        </w:rPr>
+      </w:pPr>
+      <w:r>
+        <w:rPr>
+          <w:lang w:val="en-US"/>
+        </w:rPr>
+        <w:t>where α is a smoothing factor.</w:t>
+      </w:r>
+    </w:p>
+    <w:p>
+      <w:pPr>
+        <w:rPr>
+          <w:lang w:val="en-US"/>
+        </w:rPr>
+      </w:pPr>
+      <w:r>
+        <w:rPr>
+          <w:b/>
+          <w:bCs/>
+          <w:lang w:val="en-US"/>
+        </w:rPr>
+        <w:t>Why it matters</w:t>
+      </w:r>
+      <w:r>
+        <w:rPr>
+          <w:lang w:val="en-US"/>
+        </w:rPr>
+        <w:t>: Reduces false triggers caused by outliers or short-lived spikes.</w:t>
+      </w:r>
+    </w:p>
+    <w:p>
+      <w:pPr>
+        <w:rPr>
+          <w:lang w:val="en-US"/>
+        </w:rPr>
+      </w:pPr>
+      <w:r>
+        <w:rPr>
+          <w:b/>
+          <w:bCs/>
+          <w:lang w:val="en-US"/>
+        </w:rPr>
+        <w:t>2. Very Low Computational Cost</w:t>
+      </w:r>
+    </w:p>
+    <w:p>
+      <w:pPr>
+        <w:rPr>
+          <w:lang w:val="en-US"/>
+        </w:rPr>
+      </w:pPr>
+      <w:r>
+        <w:rPr>
+          <w:lang w:val="en-US"/>
+        </w:rPr>
+        <w:t>EMA is cheap to compute — just one multiplication and one addition per new data point.</w:t>
+      </w:r>
+    </w:p>
+    <w:p>
+      <w:pPr>
+        <w:rPr>
+          <w:lang w:val="en-US"/>
+        </w:rPr>
+      </w:pPr>
+      <w:r>
+        <w:rPr>
+          <w:b/>
+          <w:bCs/>
+          <w:lang w:val="en-US"/>
+        </w:rPr>
+        <w:t>Why it matters</w:t>
+      </w:r>
+      <w:r>
+        <w:rPr>
+          <w:lang w:val="en-US"/>
+        </w:rPr>
+        <w:t>: Perfect for real-time systems with tight performance budgets.</w:t>
+      </w:r>
+    </w:p>
+    <w:p>
+      <w:pPr>
+        <w:rPr>
+          <w:lang w:val="en-US"/>
+        </w:rPr>
+      </w:pPr>
+      <w:r>
+        <w:rPr>
+          <w:b/>
+          <w:bCs/>
+          <w:lang w:val="en-US"/>
+        </w:rPr>
+        <w:t>3. Captures Short-Term Trends Quickly</w:t>
+      </w:r>
+    </w:p>
+    <w:p>
+      <w:pPr>
+        <w:rPr>
+          <w:lang w:val="en-US"/>
+        </w:rPr>
+      </w:pPr>
+      <w:r>
+        <w:rPr>
+          <w:lang w:val="en-US"/>
+        </w:rPr>
+        <w:t>We can tune α:</w:t>
+      </w:r>
+    </w:p>
+    <w:p>
+      <w:pPr>
+        <w:numPr>
+          <w:ilvl w:val="0"/>
+          <w:numId w:val="71"/>
+        </w:numPr>
+        <w:rPr>
+          <w:lang w:val="en-US"/>
+        </w:rPr>
+      </w:pPr>
+      <w:r>
+        <w:rPr>
+          <w:lang w:val="en-US"/>
+        </w:rPr>
+        <w:t xml:space="preserve">A </w:t>
+      </w:r>
+      <w:r>
+        <w:rPr>
+          <w:b/>
+          <w:bCs/>
+          <w:lang w:val="en-US"/>
+        </w:rPr>
+        <w:t>high α</w:t>
+      </w:r>
+      <w:r>
+        <w:rPr>
+          <w:lang w:val="en-US"/>
+        </w:rPr>
+        <w:t xml:space="preserve"> (e.g., 0.8) makes EMA sensitive to recent changes (good for reactive tuning),</w:t>
+      </w:r>
+    </w:p>
+    <w:p>
+      <w:pPr>
+        <w:numPr>
+          <w:ilvl w:val="0"/>
+          <w:numId w:val="71"/>
+        </w:numPr>
+        <w:rPr>
+          <w:lang w:val="en-US"/>
+        </w:rPr>
+      </w:pPr>
+      <w:r>
+        <w:rPr>
+          <w:lang w:val="en-US"/>
+        </w:rPr>
+        <w:t xml:space="preserve">A </w:t>
+      </w:r>
+      <w:r>
+        <w:rPr>
+          <w:b/>
+          <w:bCs/>
+          <w:lang w:val="en-US"/>
+        </w:rPr>
+        <w:t>low α</w:t>
+      </w:r>
+      <w:r>
+        <w:rPr>
+          <w:lang w:val="en-US"/>
+        </w:rPr>
+        <w:t xml:space="preserve"> (e.g., 0.2) makes it smoother and more stable (good for gradual trends).</w:t>
+      </w:r>
+    </w:p>
+    <w:p>
+      <w:pPr>
+        <w:rPr>
+          <w:lang w:val="en-US"/>
+        </w:rPr>
+      </w:pPr>
+      <w:r>
+        <w:rPr>
+          <w:b/>
+          <w:bCs/>
+          <w:lang w:val="en-US"/>
+        </w:rPr>
+        <w:t>Why it matters</w:t>
+      </w:r>
+      <w:r>
+        <w:rPr>
+          <w:lang w:val="en-US"/>
+        </w:rPr>
+        <w:t>: We can match the EMA’s sensitivity to your desired aggressiveness in tuning.</w:t>
+      </w:r>
+    </w:p>
+    <w:p>
+      <w:pPr>
+        <w:rPr>
+          <w:lang w:val="en-US"/>
+        </w:rPr>
+      </w:pPr>
     </w:p>
     <w:p>
       <w:pPr>
@@ -10522,6 +11356,155 @@
     </w:lvl>
   </w:abstractNum>
   <w:abstractNum w:abstractNumId="33" w15:restartNumberingAfterBreak="0">
+    <w:nsid w:val="422430B2"/>
+    <w:multiLevelType w:val="multilevel"/>
+    <w:tmpl w:val="9AA8CEDC"/>
+    <w:lvl w:ilvl="0">
+      <w:start w:val="1"/>
+      <w:numFmt w:val="bullet"/>
+      <w:lvlText w:val=""/>
+      <w:lvlJc w:val="left"/>
+      <w:pPr>
+        <w:tabs>
+          <w:tab w:val="num" w:pos="720"/>
+        </w:tabs>
+        <w:ind w:left="720" w:hanging="360"/>
+      </w:pPr>
+      <w:rPr>
+        <w:rFonts w:ascii="Symbol" w:hAnsi="Symbol" w:hint="default"/>
+        <w:sz w:val="20"/>
+      </w:rPr>
+    </w:lvl>
+    <w:lvl w:ilvl="1" w:tentative="1">
+      <w:start w:val="1"/>
+      <w:numFmt w:val="bullet"/>
+      <w:lvlText w:val="o"/>
+      <w:lvlJc w:val="left"/>
+      <w:pPr>
+        <w:tabs>
+          <w:tab w:val="num" w:pos="1440"/>
+        </w:tabs>
+        <w:ind w:left="1440" w:hanging="360"/>
+      </w:pPr>
+      <w:rPr>
+        <w:rFonts w:ascii="Courier New" w:hAnsi="Courier New" w:hint="default"/>
+        <w:sz w:val="20"/>
+      </w:rPr>
+    </w:lvl>
+    <w:lvl w:ilvl="2" w:tentative="1">
+      <w:start w:val="1"/>
+      <w:numFmt w:val="bullet"/>
+      <w:lvlText w:val=""/>
+      <w:lvlJc w:val="left"/>
+      <w:pPr>
+        <w:tabs>
+          <w:tab w:val="num" w:pos="2160"/>
+        </w:tabs>
+        <w:ind w:left="2160" w:hanging="360"/>
+      </w:pPr>
+      <w:rPr>
+        <w:rFonts w:ascii="Wingdings" w:hAnsi="Wingdings" w:hint="default"/>
+        <w:sz w:val="20"/>
+      </w:rPr>
+    </w:lvl>
+    <w:lvl w:ilvl="3" w:tentative="1">
+      <w:start w:val="1"/>
+      <w:numFmt w:val="bullet"/>
+      <w:lvlText w:val=""/>
+      <w:lvlJc w:val="left"/>
+      <w:pPr>
+        <w:tabs>
+          <w:tab w:val="num" w:pos="2880"/>
+        </w:tabs>
+        <w:ind w:left="2880" w:hanging="360"/>
+      </w:pPr>
+      <w:rPr>
+        <w:rFonts w:ascii="Wingdings" w:hAnsi="Wingdings" w:hint="default"/>
+        <w:sz w:val="20"/>
+      </w:rPr>
+    </w:lvl>
+    <w:lvl w:ilvl="4" w:tentative="1">
+      <w:start w:val="1"/>
+      <w:numFmt w:val="bullet"/>
+      <w:lvlText w:val=""/>
+      <w:lvlJc w:val="left"/>
+      <w:pPr>
+        <w:tabs>
+          <w:tab w:val="num" w:pos="3600"/>
+        </w:tabs>
+        <w:ind w:left="3600" w:hanging="360"/>
+      </w:pPr>
+      <w:rPr>
+        <w:rFonts w:ascii="Wingdings" w:hAnsi="Wingdings" w:hint="default"/>
+        <w:sz w:val="20"/>
+      </w:rPr>
+    </w:lvl>
+    <w:lvl w:ilvl="5" w:tentative="1">
+      <w:start w:val="1"/>
+      <w:numFmt w:val="bullet"/>
+      <w:lvlText w:val=""/>
+      <w:lvlJc w:val="left"/>
+      <w:pPr>
+        <w:tabs>
+          <w:tab w:val="num" w:pos="4320"/>
+        </w:tabs>
+        <w:ind w:left="4320" w:hanging="360"/>
+      </w:pPr>
+      <w:rPr>
+        <w:rFonts w:ascii="Wingdings" w:hAnsi="Wingdings" w:hint="default"/>
+        <w:sz w:val="20"/>
+      </w:rPr>
+    </w:lvl>
+    <w:lvl w:ilvl="6" w:tentative="1">
+      <w:start w:val="1"/>
+      <w:numFmt w:val="bullet"/>
+      <w:lvlText w:val=""/>
+      <w:lvlJc w:val="left"/>
+      <w:pPr>
+        <w:tabs>
+          <w:tab w:val="num" w:pos="5040"/>
+        </w:tabs>
+        <w:ind w:left="5040" w:hanging="360"/>
+      </w:pPr>
+      <w:rPr>
+        <w:rFonts w:ascii="Wingdings" w:hAnsi="Wingdings" w:hint="default"/>
+        <w:sz w:val="20"/>
+      </w:rPr>
+    </w:lvl>
+    <w:lvl w:ilvl="7" w:tentative="1">
+      <w:start w:val="1"/>
+      <w:numFmt w:val="bullet"/>
+      <w:lvlText w:val=""/>
+      <w:lvlJc w:val="left"/>
+      <w:pPr>
+        <w:tabs>
+          <w:tab w:val="num" w:pos="5760"/>
+        </w:tabs>
+        <w:ind w:left="5760" w:hanging="360"/>
+      </w:pPr>
+      <w:rPr>
+        <w:rFonts w:ascii="Wingdings" w:hAnsi="Wingdings" w:hint="default"/>
+        <w:sz w:val="20"/>
+      </w:rPr>
+    </w:lvl>
+    <w:lvl w:ilvl="8" w:tentative="1">
+      <w:start w:val="1"/>
+      <w:numFmt w:val="bullet"/>
+      <w:lvlText w:val=""/>
+      <w:lvlJc w:val="left"/>
+      <w:pPr>
+        <w:tabs>
+          <w:tab w:val="num" w:pos="6480"/>
+        </w:tabs>
+        <w:ind w:left="6480" w:hanging="360"/>
+      </w:pPr>
+      <w:rPr>
+        <w:rFonts w:ascii="Wingdings" w:hAnsi="Wingdings" w:hint="default"/>
+        <w:sz w:val="20"/>
+      </w:rPr>
+    </w:lvl>
+  </w:abstractNum>
+  <w:abstractNum w:abstractNumId="34" w15:restartNumberingAfterBreak="0">
     <w:nsid w:val="45772D44"/>
     <w:multiLevelType w:val="multilevel"/>
     <w:tmpl w:val="6F22E91C"/>
@@ -10670,7 +11653,7 @@
       </w:rPr>
     </w:lvl>
   </w:abstractNum>
-  <w:abstractNum w:abstractNumId="34" w15:restartNumberingAfterBreak="0">
+  <w:abstractNum w:abstractNumId="35" w15:restartNumberingAfterBreak="0">
     <w:nsid w:val="47931FBB"/>
     <w:multiLevelType w:val="multilevel"/>
     <w:tmpl w:val="E8941C86"/>
@@ -10819,7 +11802,7 @@
       </w:rPr>
     </w:lvl>
   </w:abstractNum>
-  <w:abstractNum w:abstractNumId="35" w15:restartNumberingAfterBreak="0">
+  <w:abstractNum w:abstractNumId="36" w15:restartNumberingAfterBreak="0">
     <w:nsid w:val="48B04463"/>
     <w:multiLevelType w:val="multilevel"/>
     <w:tmpl w:val="B7C8271C"/>
@@ -10968,7 +11951,7 @@
       </w:rPr>
     </w:lvl>
   </w:abstractNum>
-  <w:abstractNum w:abstractNumId="36" w15:restartNumberingAfterBreak="0">
+  <w:abstractNum w:abstractNumId="37" w15:restartNumberingAfterBreak="0">
     <w:nsid w:val="4A8C27B6"/>
     <w:multiLevelType w:val="multilevel"/>
     <w:tmpl w:val="478AEC50"/>
@@ -11117,7 +12100,7 @@
       </w:rPr>
     </w:lvl>
   </w:abstractNum>
-  <w:abstractNum w:abstractNumId="37" w15:restartNumberingAfterBreak="0">
+  <w:abstractNum w:abstractNumId="38" w15:restartNumberingAfterBreak="0">
     <w:nsid w:val="4A962120"/>
     <w:multiLevelType w:val="multilevel"/>
     <w:tmpl w:val="21DEC30A"/>
@@ -11230,7 +12213,7 @@
       </w:pPr>
     </w:lvl>
   </w:abstractNum>
-  <w:abstractNum w:abstractNumId="38" w15:restartNumberingAfterBreak="0">
+  <w:abstractNum w:abstractNumId="39" w15:restartNumberingAfterBreak="0">
     <w:nsid w:val="4C825701"/>
     <w:multiLevelType w:val="multilevel"/>
     <w:tmpl w:val="36B2D506"/>
@@ -11379,7 +12362,7 @@
       </w:rPr>
     </w:lvl>
   </w:abstractNum>
-  <w:abstractNum w:abstractNumId="39" w15:restartNumberingAfterBreak="0">
+  <w:abstractNum w:abstractNumId="40" w15:restartNumberingAfterBreak="0">
     <w:nsid w:val="4D03363F"/>
     <w:multiLevelType w:val="multilevel"/>
     <w:tmpl w:val="7576D590"/>
@@ -11492,7 +12475,7 @@
       </w:pPr>
     </w:lvl>
   </w:abstractNum>
-  <w:abstractNum w:abstractNumId="40" w15:restartNumberingAfterBreak="0">
+  <w:abstractNum w:abstractNumId="41" w15:restartNumberingAfterBreak="0">
     <w:nsid w:val="4F19287F"/>
     <w:multiLevelType w:val="multilevel"/>
     <w:tmpl w:val="8C16CBF8"/>
@@ -11641,7 +12624,7 @@
       </w:rPr>
     </w:lvl>
   </w:abstractNum>
-  <w:abstractNum w:abstractNumId="41" w15:restartNumberingAfterBreak="0">
+  <w:abstractNum w:abstractNumId="42" w15:restartNumberingAfterBreak="0">
     <w:nsid w:val="4F32793E"/>
     <w:multiLevelType w:val="multilevel"/>
     <w:tmpl w:val="4A66BDC6"/>
@@ -11790,7 +12773,156 @@
       </w:rPr>
     </w:lvl>
   </w:abstractNum>
-  <w:abstractNum w:abstractNumId="42" w15:restartNumberingAfterBreak="0">
+  <w:abstractNum w:abstractNumId="43" w15:restartNumberingAfterBreak="0">
+    <w:nsid w:val="556E1750"/>
+    <w:multiLevelType w:val="multilevel"/>
+    <w:tmpl w:val="2AF0C8C8"/>
+    <w:lvl w:ilvl="0">
+      <w:start w:val="1"/>
+      <w:numFmt w:val="bullet"/>
+      <w:lvlText w:val=""/>
+      <w:lvlJc w:val="left"/>
+      <w:pPr>
+        <w:tabs>
+          <w:tab w:val="num" w:pos="720"/>
+        </w:tabs>
+        <w:ind w:left="720" w:hanging="360"/>
+      </w:pPr>
+      <w:rPr>
+        <w:rFonts w:ascii="Symbol" w:hAnsi="Symbol" w:hint="default"/>
+        <w:sz w:val="20"/>
+      </w:rPr>
+    </w:lvl>
+    <w:lvl w:ilvl="1" w:tentative="1">
+      <w:start w:val="1"/>
+      <w:numFmt w:val="bullet"/>
+      <w:lvlText w:val="o"/>
+      <w:lvlJc w:val="left"/>
+      <w:pPr>
+        <w:tabs>
+          <w:tab w:val="num" w:pos="1440"/>
+        </w:tabs>
+        <w:ind w:left="1440" w:hanging="360"/>
+      </w:pPr>
+      <w:rPr>
+        <w:rFonts w:ascii="Courier New" w:hAnsi="Courier New" w:hint="default"/>
+        <w:sz w:val="20"/>
+      </w:rPr>
+    </w:lvl>
+    <w:lvl w:ilvl="2" w:tentative="1">
+      <w:start w:val="1"/>
+      <w:numFmt w:val="bullet"/>
+      <w:lvlText w:val=""/>
+      <w:lvlJc w:val="left"/>
+      <w:pPr>
+        <w:tabs>
+          <w:tab w:val="num" w:pos="2160"/>
+        </w:tabs>
+        <w:ind w:left="2160" w:hanging="360"/>
+      </w:pPr>
+      <w:rPr>
+        <w:rFonts w:ascii="Wingdings" w:hAnsi="Wingdings" w:hint="default"/>
+        <w:sz w:val="20"/>
+      </w:rPr>
+    </w:lvl>
+    <w:lvl w:ilvl="3" w:tentative="1">
+      <w:start w:val="1"/>
+      <w:numFmt w:val="bullet"/>
+      <w:lvlText w:val=""/>
+      <w:lvlJc w:val="left"/>
+      <w:pPr>
+        <w:tabs>
+          <w:tab w:val="num" w:pos="2880"/>
+        </w:tabs>
+        <w:ind w:left="2880" w:hanging="360"/>
+      </w:pPr>
+      <w:rPr>
+        <w:rFonts w:ascii="Wingdings" w:hAnsi="Wingdings" w:hint="default"/>
+        <w:sz w:val="20"/>
+      </w:rPr>
+    </w:lvl>
+    <w:lvl w:ilvl="4" w:tentative="1">
+      <w:start w:val="1"/>
+      <w:numFmt w:val="bullet"/>
+      <w:lvlText w:val=""/>
+      <w:lvlJc w:val="left"/>
+      <w:pPr>
+        <w:tabs>
+          <w:tab w:val="num" w:pos="3600"/>
+        </w:tabs>
+        <w:ind w:left="3600" w:hanging="360"/>
+      </w:pPr>
+      <w:rPr>
+        <w:rFonts w:ascii="Wingdings" w:hAnsi="Wingdings" w:hint="default"/>
+        <w:sz w:val="20"/>
+      </w:rPr>
+    </w:lvl>
+    <w:lvl w:ilvl="5" w:tentative="1">
+      <w:start w:val="1"/>
+      <w:numFmt w:val="bullet"/>
+      <w:lvlText w:val=""/>
+      <w:lvlJc w:val="left"/>
+      <w:pPr>
+        <w:tabs>
+          <w:tab w:val="num" w:pos="4320"/>
+        </w:tabs>
+        <w:ind w:left="4320" w:hanging="360"/>
+      </w:pPr>
+      <w:rPr>
+        <w:rFonts w:ascii="Wingdings" w:hAnsi="Wingdings" w:hint="default"/>
+        <w:sz w:val="20"/>
+      </w:rPr>
+    </w:lvl>
+    <w:lvl w:ilvl="6" w:tentative="1">
+      <w:start w:val="1"/>
+      <w:numFmt w:val="bullet"/>
+      <w:lvlText w:val=""/>
+      <w:lvlJc w:val="left"/>
+      <w:pPr>
+        <w:tabs>
+          <w:tab w:val="num" w:pos="5040"/>
+        </w:tabs>
+        <w:ind w:left="5040" w:hanging="360"/>
+      </w:pPr>
+      <w:rPr>
+        <w:rFonts w:ascii="Wingdings" w:hAnsi="Wingdings" w:hint="default"/>
+        <w:sz w:val="20"/>
+      </w:rPr>
+    </w:lvl>
+    <w:lvl w:ilvl="7" w:tentative="1">
+      <w:start w:val="1"/>
+      <w:numFmt w:val="bullet"/>
+      <w:lvlText w:val=""/>
+      <w:lvlJc w:val="left"/>
+      <w:pPr>
+        <w:tabs>
+          <w:tab w:val="num" w:pos="5760"/>
+        </w:tabs>
+        <w:ind w:left="5760" w:hanging="360"/>
+      </w:pPr>
+      <w:rPr>
+        <w:rFonts w:ascii="Wingdings" w:hAnsi="Wingdings" w:hint="default"/>
+        <w:sz w:val="20"/>
+      </w:rPr>
+    </w:lvl>
+    <w:lvl w:ilvl="8" w:tentative="1">
+      <w:start w:val="1"/>
+      <w:numFmt w:val="bullet"/>
+      <w:lvlText w:val=""/>
+      <w:lvlJc w:val="left"/>
+      <w:pPr>
+        <w:tabs>
+          <w:tab w:val="num" w:pos="6480"/>
+        </w:tabs>
+        <w:ind w:left="6480" w:hanging="360"/>
+      </w:pPr>
+      <w:rPr>
+        <w:rFonts w:ascii="Wingdings" w:hAnsi="Wingdings" w:hint="default"/>
+        <w:sz w:val="20"/>
+      </w:rPr>
+    </w:lvl>
+  </w:abstractNum>
+  <w:abstractNum w:abstractNumId="44" w15:restartNumberingAfterBreak="0">
     <w:nsid w:val="55CD7190"/>
     <w:multiLevelType w:val="multilevel"/>
     <w:tmpl w:val="EDFA3E8C"/>
@@ -11939,7 +13071,7 @@
       </w:rPr>
     </w:lvl>
   </w:abstractNum>
-  <w:abstractNum w:abstractNumId="43" w15:restartNumberingAfterBreak="0">
+  <w:abstractNum w:abstractNumId="45" w15:restartNumberingAfterBreak="0">
     <w:nsid w:val="56A67868"/>
     <w:multiLevelType w:val="multilevel"/>
     <w:tmpl w:val="149294E0"/>
@@ -12088,7 +13220,7 @@
       </w:rPr>
     </w:lvl>
   </w:abstractNum>
-  <w:abstractNum w:abstractNumId="44" w15:restartNumberingAfterBreak="0">
+  <w:abstractNum w:abstractNumId="46" w15:restartNumberingAfterBreak="0">
     <w:nsid w:val="57A35A37"/>
     <w:multiLevelType w:val="multilevel"/>
     <w:tmpl w:val="60A6384A"/>
@@ -12237,7 +13369,7 @@
       </w:rPr>
     </w:lvl>
   </w:abstractNum>
-  <w:abstractNum w:abstractNumId="45" w15:restartNumberingAfterBreak="0">
+  <w:abstractNum w:abstractNumId="47" w15:restartNumberingAfterBreak="0">
     <w:nsid w:val="59B1282E"/>
     <w:multiLevelType w:val="multilevel"/>
     <w:tmpl w:val="65226A24"/>
@@ -12386,7 +13518,7 @@
       </w:rPr>
     </w:lvl>
   </w:abstractNum>
-  <w:abstractNum w:abstractNumId="46" w15:restartNumberingAfterBreak="0">
+  <w:abstractNum w:abstractNumId="48" w15:restartNumberingAfterBreak="0">
     <w:nsid w:val="5CDE07DA"/>
     <w:multiLevelType w:val="multilevel"/>
     <w:tmpl w:val="B1823B8E"/>
@@ -12535,7 +13667,7 @@
       </w:rPr>
     </w:lvl>
   </w:abstractNum>
-  <w:abstractNum w:abstractNumId="47" w15:restartNumberingAfterBreak="0">
+  <w:abstractNum w:abstractNumId="49" w15:restartNumberingAfterBreak="0">
     <w:nsid w:val="5CE51A28"/>
     <w:multiLevelType w:val="multilevel"/>
     <w:tmpl w:val="6A14F4F0"/>
@@ -12684,7 +13816,7 @@
       </w:rPr>
     </w:lvl>
   </w:abstractNum>
-  <w:abstractNum w:abstractNumId="48" w15:restartNumberingAfterBreak="0">
+  <w:abstractNum w:abstractNumId="50" w15:restartNumberingAfterBreak="0">
     <w:nsid w:val="5DBC3FC5"/>
     <w:multiLevelType w:val="multilevel"/>
     <w:tmpl w:val="2EFC06C2"/>
@@ -12833,7 +13965,7 @@
       </w:rPr>
     </w:lvl>
   </w:abstractNum>
-  <w:abstractNum w:abstractNumId="49" w15:restartNumberingAfterBreak="0">
+  <w:abstractNum w:abstractNumId="51" w15:restartNumberingAfterBreak="0">
     <w:nsid w:val="5F365C35"/>
     <w:multiLevelType w:val="multilevel"/>
     <w:tmpl w:val="4F8AFB88"/>
@@ -12982,7 +14114,7 @@
       </w:rPr>
     </w:lvl>
   </w:abstractNum>
-  <w:abstractNum w:abstractNumId="50" w15:restartNumberingAfterBreak="0">
+  <w:abstractNum w:abstractNumId="52" w15:restartNumberingAfterBreak="0">
     <w:nsid w:val="604D3590"/>
     <w:multiLevelType w:val="multilevel"/>
     <w:tmpl w:val="4866E582"/>
@@ -13095,7 +14227,7 @@
       </w:pPr>
     </w:lvl>
   </w:abstractNum>
-  <w:abstractNum w:abstractNumId="51" w15:restartNumberingAfterBreak="0">
+  <w:abstractNum w:abstractNumId="53" w15:restartNumberingAfterBreak="0">
     <w:nsid w:val="62286744"/>
     <w:multiLevelType w:val="multilevel"/>
     <w:tmpl w:val="F26E0D80"/>
@@ -13208,7 +14340,7 @@
       </w:pPr>
     </w:lvl>
   </w:abstractNum>
-  <w:abstractNum w:abstractNumId="52" w15:restartNumberingAfterBreak="0">
+  <w:abstractNum w:abstractNumId="54" w15:restartNumberingAfterBreak="0">
     <w:nsid w:val="639D42DB"/>
     <w:multiLevelType w:val="multilevel"/>
     <w:tmpl w:val="3F865BB2"/>
@@ -13357,7 +14489,7 @@
       </w:rPr>
     </w:lvl>
   </w:abstractNum>
-  <w:abstractNum w:abstractNumId="53" w15:restartNumberingAfterBreak="0">
+  <w:abstractNum w:abstractNumId="55" w15:restartNumberingAfterBreak="0">
     <w:nsid w:val="63C24481"/>
     <w:multiLevelType w:val="multilevel"/>
     <w:tmpl w:val="911A1C4E"/>
@@ -13470,7 +14602,7 @@
       </w:pPr>
     </w:lvl>
   </w:abstractNum>
-  <w:abstractNum w:abstractNumId="54" w15:restartNumberingAfterBreak="0">
+  <w:abstractNum w:abstractNumId="56" w15:restartNumberingAfterBreak="0">
     <w:nsid w:val="63F447B0"/>
     <w:multiLevelType w:val="multilevel"/>
     <w:tmpl w:val="F42494F0"/>
@@ -13619,7 +14751,7 @@
       </w:rPr>
     </w:lvl>
   </w:abstractNum>
-  <w:abstractNum w:abstractNumId="55" w15:restartNumberingAfterBreak="0">
+  <w:abstractNum w:abstractNumId="57" w15:restartNumberingAfterBreak="0">
     <w:nsid w:val="6414230E"/>
     <w:multiLevelType w:val="multilevel"/>
     <w:tmpl w:val="07D82616"/>
@@ -13768,7 +14900,7 @@
       </w:rPr>
     </w:lvl>
   </w:abstractNum>
-  <w:abstractNum w:abstractNumId="56" w15:restartNumberingAfterBreak="0">
+  <w:abstractNum w:abstractNumId="58" w15:restartNumberingAfterBreak="0">
     <w:nsid w:val="665479B1"/>
     <w:multiLevelType w:val="multilevel"/>
     <w:tmpl w:val="A5982E3A"/>
@@ -13881,7 +15013,7 @@
       </w:pPr>
     </w:lvl>
   </w:abstractNum>
-  <w:abstractNum w:abstractNumId="57" w15:restartNumberingAfterBreak="0">
+  <w:abstractNum w:abstractNumId="59" w15:restartNumberingAfterBreak="0">
     <w:nsid w:val="67805486"/>
     <w:multiLevelType w:val="multilevel"/>
     <w:tmpl w:val="E34C74DA"/>
@@ -13994,7 +15126,7 @@
       </w:pPr>
     </w:lvl>
   </w:abstractNum>
-  <w:abstractNum w:abstractNumId="58" w15:restartNumberingAfterBreak="0">
+  <w:abstractNum w:abstractNumId="60" w15:restartNumberingAfterBreak="0">
     <w:nsid w:val="67BD0D87"/>
     <w:multiLevelType w:val="multilevel"/>
     <w:tmpl w:val="6C183ECE"/>
@@ -14143,7 +15275,7 @@
       </w:rPr>
     </w:lvl>
   </w:abstractNum>
-  <w:abstractNum w:abstractNumId="59" w15:restartNumberingAfterBreak="0">
+  <w:abstractNum w:abstractNumId="61" w15:restartNumberingAfterBreak="0">
     <w:nsid w:val="6914041D"/>
     <w:multiLevelType w:val="multilevel"/>
     <w:tmpl w:val="1BC01A4E"/>
@@ -14292,7 +15424,7 @@
       </w:rPr>
     </w:lvl>
   </w:abstractNum>
-  <w:abstractNum w:abstractNumId="60" w15:restartNumberingAfterBreak="0">
+  <w:abstractNum w:abstractNumId="62" w15:restartNumberingAfterBreak="0">
     <w:nsid w:val="6A7717CE"/>
     <w:multiLevelType w:val="multilevel"/>
     <w:tmpl w:val="EC46DF36"/>
@@ -14441,7 +15573,7 @@
       </w:rPr>
     </w:lvl>
   </w:abstractNum>
-  <w:abstractNum w:abstractNumId="61" w15:restartNumberingAfterBreak="0">
+  <w:abstractNum w:abstractNumId="63" w15:restartNumberingAfterBreak="0">
     <w:nsid w:val="6EC84CB7"/>
     <w:multiLevelType w:val="hybridMultilevel"/>
     <w:tmpl w:val="0B506C3C"/>
@@ -14530,7 +15662,7 @@
       </w:pPr>
     </w:lvl>
   </w:abstractNum>
-  <w:abstractNum w:abstractNumId="62" w15:restartNumberingAfterBreak="0">
+  <w:abstractNum w:abstractNumId="64" w15:restartNumberingAfterBreak="0">
     <w:nsid w:val="6F42751D"/>
     <w:multiLevelType w:val="hybridMultilevel"/>
     <w:tmpl w:val="278ECE7E"/>
@@ -14619,7 +15751,7 @@
       </w:pPr>
     </w:lvl>
   </w:abstractNum>
-  <w:abstractNum w:abstractNumId="63" w15:restartNumberingAfterBreak="0">
+  <w:abstractNum w:abstractNumId="65" w15:restartNumberingAfterBreak="0">
     <w:nsid w:val="72933DDB"/>
     <w:multiLevelType w:val="multilevel"/>
     <w:tmpl w:val="626AE8F8"/>
@@ -14768,7 +15900,7 @@
       </w:rPr>
     </w:lvl>
   </w:abstractNum>
-  <w:abstractNum w:abstractNumId="64" w15:restartNumberingAfterBreak="0">
+  <w:abstractNum w:abstractNumId="66" w15:restartNumberingAfterBreak="0">
     <w:nsid w:val="75BF69CA"/>
     <w:multiLevelType w:val="multilevel"/>
     <w:tmpl w:val="8AD8E296"/>
@@ -14917,7 +16049,7 @@
       </w:rPr>
     </w:lvl>
   </w:abstractNum>
-  <w:abstractNum w:abstractNumId="65" w15:restartNumberingAfterBreak="0">
+  <w:abstractNum w:abstractNumId="67" w15:restartNumberingAfterBreak="0">
     <w:nsid w:val="772A5977"/>
     <w:multiLevelType w:val="multilevel"/>
     <w:tmpl w:val="DB0AAFAE"/>
@@ -15066,7 +16198,7 @@
       </w:rPr>
     </w:lvl>
   </w:abstractNum>
-  <w:abstractNum w:abstractNumId="66" w15:restartNumberingAfterBreak="0">
+  <w:abstractNum w:abstractNumId="68" w15:restartNumberingAfterBreak="0">
     <w:nsid w:val="78AC1EE5"/>
     <w:multiLevelType w:val="multilevel"/>
     <w:tmpl w:val="BF54B334"/>
@@ -15215,7 +16347,7 @@
       </w:rPr>
     </w:lvl>
   </w:abstractNum>
-  <w:abstractNum w:abstractNumId="67" w15:restartNumberingAfterBreak="0">
+  <w:abstractNum w:abstractNumId="69" w15:restartNumberingAfterBreak="0">
     <w:nsid w:val="79EF25FC"/>
     <w:multiLevelType w:val="multilevel"/>
     <w:tmpl w:val="E2AC9F98"/>
@@ -15364,7 +16496,7 @@
       </w:rPr>
     </w:lvl>
   </w:abstractNum>
-  <w:abstractNum w:abstractNumId="68" w15:restartNumberingAfterBreak="0">
+  <w:abstractNum w:abstractNumId="70" w15:restartNumberingAfterBreak="0">
     <w:nsid w:val="7AA25EEC"/>
     <w:multiLevelType w:val="multilevel"/>
     <w:tmpl w:val="B5C604AA"/>
@@ -15478,16 +16610,16 @@
     </w:lvl>
   </w:abstractNum>
   <w:num w:numId="1" w16cid:durableId="169955040">
-    <w:abstractNumId w:val="65"/>
+    <w:abstractNumId w:val="67"/>
   </w:num>
   <w:num w:numId="2" w16cid:durableId="1450926641">
     <w:abstractNumId w:val="18"/>
   </w:num>
   <w:num w:numId="3" w16cid:durableId="1988432412">
-    <w:abstractNumId w:val="38"/>
+    <w:abstractNumId w:val="39"/>
   </w:num>
   <w:num w:numId="4" w16cid:durableId="1087264787">
-    <w:abstractNumId w:val="53"/>
+    <w:abstractNumId w:val="55"/>
     <w:lvlOverride w:ilvl="0">
       <w:lvl w:ilvl="0">
         <w:numFmt w:val="decimal"/>
@@ -15497,10 +16629,10 @@
     </w:lvlOverride>
   </w:num>
   <w:num w:numId="5" w16cid:durableId="748431124">
-    <w:abstractNumId w:val="49"/>
+    <w:abstractNumId w:val="51"/>
   </w:num>
   <w:num w:numId="6" w16cid:durableId="1536456503">
-    <w:abstractNumId w:val="57"/>
+    <w:abstractNumId w:val="59"/>
     <w:lvlOverride w:ilvl="0">
       <w:lvl w:ilvl="0">
         <w:numFmt w:val="decimal"/>
@@ -15510,7 +16642,7 @@
     </w:lvlOverride>
   </w:num>
   <w:num w:numId="7" w16cid:durableId="255604169">
-    <w:abstractNumId w:val="64"/>
+    <w:abstractNumId w:val="66"/>
   </w:num>
   <w:num w:numId="8" w16cid:durableId="1524249707">
     <w:abstractNumId w:val="23"/>
@@ -15526,37 +16658,37 @@
     <w:abstractNumId w:val="19"/>
   </w:num>
   <w:num w:numId="10" w16cid:durableId="985472665">
-    <w:abstractNumId w:val="61"/>
+    <w:abstractNumId w:val="63"/>
   </w:num>
   <w:num w:numId="11" w16cid:durableId="1783332703">
     <w:abstractNumId w:val="32"/>
   </w:num>
   <w:num w:numId="12" w16cid:durableId="313796474">
-    <w:abstractNumId w:val="51"/>
+    <w:abstractNumId w:val="53"/>
   </w:num>
   <w:num w:numId="13" w16cid:durableId="1185250422">
     <w:abstractNumId w:val="22"/>
   </w:num>
   <w:num w:numId="14" w16cid:durableId="920677950">
-    <w:abstractNumId w:val="36"/>
+    <w:abstractNumId w:val="37"/>
   </w:num>
   <w:num w:numId="15" w16cid:durableId="980839953">
     <w:abstractNumId w:val="6"/>
   </w:num>
   <w:num w:numId="16" w16cid:durableId="1261179069">
-    <w:abstractNumId w:val="48"/>
+    <w:abstractNumId w:val="50"/>
   </w:num>
   <w:num w:numId="17" w16cid:durableId="1972442974">
     <w:abstractNumId w:val="21"/>
   </w:num>
   <w:num w:numId="18" w16cid:durableId="1515878939">
-    <w:abstractNumId w:val="60"/>
+    <w:abstractNumId w:val="62"/>
   </w:num>
   <w:num w:numId="19" w16cid:durableId="33701099">
     <w:abstractNumId w:val="26"/>
   </w:num>
   <w:num w:numId="20" w16cid:durableId="1483691536">
-    <w:abstractNumId w:val="35"/>
+    <w:abstractNumId w:val="36"/>
   </w:num>
   <w:num w:numId="21" w16cid:durableId="1958097199">
     <w:abstractNumId w:val="17"/>
@@ -15565,7 +16697,7 @@
     <w:abstractNumId w:val="10"/>
   </w:num>
   <w:num w:numId="23" w16cid:durableId="712314648">
-    <w:abstractNumId w:val="52"/>
+    <w:abstractNumId w:val="54"/>
   </w:num>
   <w:num w:numId="24" w16cid:durableId="877007963">
     <w:abstractNumId w:val="30"/>
@@ -15583,7 +16715,7 @@
     <w:abstractNumId w:val="5"/>
   </w:num>
   <w:num w:numId="29" w16cid:durableId="1494564341">
-    <w:abstractNumId w:val="34"/>
+    <w:abstractNumId w:val="35"/>
   </w:num>
   <w:num w:numId="30" w16cid:durableId="294680013">
     <w:abstractNumId w:val="1"/>
@@ -15592,13 +16724,13 @@
     <w:abstractNumId w:val="0"/>
   </w:num>
   <w:num w:numId="32" w16cid:durableId="1251626374">
-    <w:abstractNumId w:val="55"/>
+    <w:abstractNumId w:val="57"/>
   </w:num>
   <w:num w:numId="33" w16cid:durableId="486213697">
-    <w:abstractNumId w:val="47"/>
+    <w:abstractNumId w:val="49"/>
   </w:num>
   <w:num w:numId="34" w16cid:durableId="897205560">
-    <w:abstractNumId w:val="56"/>
+    <w:abstractNumId w:val="58"/>
     <w:lvlOverride w:ilvl="0">
       <w:lvl w:ilvl="0">
         <w:numFmt w:val="decimal"/>
@@ -15608,22 +16740,22 @@
     </w:lvlOverride>
   </w:num>
   <w:num w:numId="35" w16cid:durableId="2041318333">
-    <w:abstractNumId w:val="42"/>
+    <w:abstractNumId w:val="44"/>
   </w:num>
   <w:num w:numId="36" w16cid:durableId="2092848536">
     <w:abstractNumId w:val="9"/>
   </w:num>
   <w:num w:numId="37" w16cid:durableId="796030722">
-    <w:abstractNumId w:val="66"/>
+    <w:abstractNumId w:val="68"/>
   </w:num>
   <w:num w:numId="38" w16cid:durableId="1584870896">
-    <w:abstractNumId w:val="58"/>
+    <w:abstractNumId w:val="60"/>
   </w:num>
   <w:num w:numId="39" w16cid:durableId="798305728">
-    <w:abstractNumId w:val="50"/>
+    <w:abstractNumId w:val="52"/>
   </w:num>
   <w:num w:numId="40" w16cid:durableId="753816852">
-    <w:abstractNumId w:val="54"/>
+    <w:abstractNumId w:val="56"/>
   </w:num>
   <w:num w:numId="41" w16cid:durableId="823425625">
     <w:abstractNumId w:val="25"/>
@@ -15639,13 +16771,13 @@
     <w:abstractNumId w:val="29"/>
   </w:num>
   <w:num w:numId="43" w16cid:durableId="2009016626">
-    <w:abstractNumId w:val="37"/>
+    <w:abstractNumId w:val="38"/>
   </w:num>
   <w:num w:numId="44" w16cid:durableId="90861938">
     <w:abstractNumId w:val="8"/>
   </w:num>
   <w:num w:numId="45" w16cid:durableId="818962596">
-    <w:abstractNumId w:val="68"/>
+    <w:abstractNumId w:val="70"/>
     <w:lvlOverride w:ilvl="0">
       <w:lvl w:ilvl="0">
         <w:numFmt w:val="decimal"/>
@@ -15655,10 +16787,10 @@
     </w:lvlOverride>
   </w:num>
   <w:num w:numId="46" w16cid:durableId="560333979">
-    <w:abstractNumId w:val="46"/>
+    <w:abstractNumId w:val="48"/>
   </w:num>
   <w:num w:numId="47" w16cid:durableId="878779911">
-    <w:abstractNumId w:val="39"/>
+    <w:abstractNumId w:val="40"/>
     <w:lvlOverride w:ilvl="0">
       <w:lvl w:ilvl="0">
         <w:numFmt w:val="decimal"/>
@@ -15668,22 +16800,22 @@
     </w:lvlOverride>
   </w:num>
   <w:num w:numId="48" w16cid:durableId="1964462942">
-    <w:abstractNumId w:val="41"/>
+    <w:abstractNumId w:val="42"/>
   </w:num>
   <w:num w:numId="49" w16cid:durableId="1837189843">
-    <w:abstractNumId w:val="43"/>
+    <w:abstractNumId w:val="45"/>
   </w:num>
   <w:num w:numId="50" w16cid:durableId="1729524993">
     <w:abstractNumId w:val="12"/>
   </w:num>
   <w:num w:numId="51" w16cid:durableId="378743519">
-    <w:abstractNumId w:val="63"/>
+    <w:abstractNumId w:val="65"/>
   </w:num>
   <w:num w:numId="52" w16cid:durableId="2142338636">
-    <w:abstractNumId w:val="44"/>
+    <w:abstractNumId w:val="46"/>
   </w:num>
   <w:num w:numId="53" w16cid:durableId="501362553">
-    <w:abstractNumId w:val="67"/>
+    <w:abstractNumId w:val="69"/>
   </w:num>
   <w:num w:numId="54" w16cid:durableId="213665539">
     <w:abstractNumId w:val="27"/>
@@ -15692,7 +16824,7 @@
     <w:abstractNumId w:val="7"/>
   </w:num>
   <w:num w:numId="56" w16cid:durableId="2036543157">
-    <w:abstractNumId w:val="62"/>
+    <w:abstractNumId w:val="64"/>
   </w:num>
   <w:num w:numId="57" w16cid:durableId="1444229400">
     <w:abstractNumId w:val="31"/>
@@ -15710,7 +16842,7 @@
     <w:abstractNumId w:val="24"/>
   </w:num>
   <w:num w:numId="62" w16cid:durableId="1145775269">
-    <w:abstractNumId w:val="33"/>
+    <w:abstractNumId w:val="34"/>
   </w:num>
   <w:num w:numId="63" w16cid:durableId="811949408">
     <w:abstractNumId w:val="11"/>
@@ -15719,10 +16851,10 @@
     <w:abstractNumId w:val="2"/>
   </w:num>
   <w:num w:numId="65" w16cid:durableId="1338532258">
-    <w:abstractNumId w:val="40"/>
+    <w:abstractNumId w:val="41"/>
   </w:num>
   <w:num w:numId="66" w16cid:durableId="811797795">
-    <w:abstractNumId w:val="45"/>
+    <w:abstractNumId w:val="47"/>
   </w:num>
   <w:num w:numId="67" w16cid:durableId="2110854431">
     <w:abstractNumId w:val="14"/>
@@ -15731,7 +16863,13 @@
     <w:abstractNumId w:val="4"/>
   </w:num>
   <w:num w:numId="69" w16cid:durableId="818694562">
-    <w:abstractNumId w:val="59"/>
+    <w:abstractNumId w:val="61"/>
+  </w:num>
+  <w:num w:numId="70" w16cid:durableId="962030958">
+    <w:abstractNumId w:val="33"/>
+  </w:num>
+  <w:num w:numId="71" w16cid:durableId="681010134">
+    <w:abstractNumId w:val="43"/>
   </w:num>
 </w:numbering>
 </file>

</xml_diff>

<commit_message>
Add advantages of selected models
</commit_message>
<xml_diff>
--- a/Latency Analysis/Solution Architecture.docx
+++ b/Latency Analysis/Solution Architecture.docx
@@ -194,7 +194,21 @@
         <w:rPr>
           <w:lang w:val="en-US"/>
         </w:rPr>
-        <w:t>Latency-aware adjustments must be consider individual behavior and load profiles.</w:t>
+        <w:t xml:space="preserve">Latency-aware adjustments must be </w:t>
+      </w:r>
+      <w:proofErr w:type="gramStart"/>
+      <w:r>
+        <w:rPr>
+          <w:lang w:val="en-US"/>
+        </w:rPr>
+        <w:t>consider</w:t>
+      </w:r>
+      <w:proofErr w:type="gramEnd"/>
+      <w:r>
+        <w:rPr>
+          <w:lang w:val="en-US"/>
+        </w:rPr>
+        <w:t xml:space="preserve"> individual behavior and load profiles.</w:t>
       </w:r>
     </w:p>
     <w:p>
@@ -2221,14 +2235,28 @@
         <w:rPr>
           <w:lang w:val="en-US"/>
         </w:rPr>
-        <w:t>histogram_quantile</w:t>
+        <w:t>histogram_</w:t>
+      </w:r>
+      <w:proofErr w:type="gramStart"/>
+      <w:r>
+        <w:rPr>
+          <w:lang w:val="en-US"/>
+        </w:rPr>
+        <w:t>quantile</w:t>
       </w:r>
       <w:proofErr w:type="spellEnd"/>
       <w:r>
         <w:rPr>
           <w:lang w:val="en-US"/>
         </w:rPr>
-        <w:t>(0.95, rate(</w:t>
+        <w:t>(</w:t>
+      </w:r>
+      <w:proofErr w:type="gramEnd"/>
+      <w:r>
+        <w:rPr>
+          <w:lang w:val="en-US"/>
+        </w:rPr>
+        <w:t>0.95, rate(</w:t>
       </w:r>
       <w:proofErr w:type="spellStart"/>
       <w:r>
@@ -4099,7 +4127,21 @@
         <w:rPr>
           <w:lang w:val="en-US"/>
         </w:rPr>
-        <w:t xml:space="preserve">Online ML Predictor Using DARE(Dynamic Adaptive Resource </w:t>
+        <w:t xml:space="preserve">Online ML Predictor Using </w:t>
+      </w:r>
+      <w:proofErr w:type="gramStart"/>
+      <w:r>
+        <w:rPr>
+          <w:lang w:val="en-US"/>
+        </w:rPr>
+        <w:t>DARE(</w:t>
+      </w:r>
+      <w:proofErr w:type="gramEnd"/>
+      <w:r>
+        <w:rPr>
+          <w:lang w:val="en-US"/>
+        </w:rPr>
+        <w:t xml:space="preserve">Dynamic Adaptive Resource </w:t>
       </w:r>
       <w:proofErr w:type="spellStart"/>
       <w:r>
@@ -6728,6 +6770,759 @@
         </w:rPr>
         <w:t>: We can match the EMA’s sensitivity to your desired aggressiveness in tuning.</w:t>
       </w:r>
+    </w:p>
+    <w:p>
+      <w:pPr>
+        <w:rPr>
+          <w:lang w:val="en-US"/>
+        </w:rPr>
+      </w:pPr>
+    </w:p>
+    <w:p>
+      <w:pPr>
+        <w:rPr>
+          <w:b/>
+          <w:bCs/>
+          <w:lang w:val="en-US"/>
+        </w:rPr>
+      </w:pPr>
+      <w:r>
+        <w:rPr>
+          <w:b/>
+          <w:bCs/>
+          <w:lang w:val="en-US"/>
+        </w:rPr>
+        <w:t>Why These Models?</w:t>
+      </w:r>
+    </w:p>
+    <w:tbl>
+      <w:tblPr>
+        <w:tblW w:w="0" w:type="auto"/>
+        <w:tblCellMar>
+          <w:top w:w="15" w:type="dxa"/>
+          <w:left w:w="15" w:type="dxa"/>
+          <w:bottom w:w="15" w:type="dxa"/>
+          <w:right w:w="15" w:type="dxa"/>
+        </w:tblCellMar>
+        <w:tblLook w:val="04A0" w:firstRow="1" w:lastRow="0" w:firstColumn="1" w:lastColumn="0" w:noHBand="0" w:noVBand="1"/>
+      </w:tblPr>
+      <w:tblGrid>
+        <w:gridCol w:w="2708"/>
+        <w:gridCol w:w="2963"/>
+        <w:gridCol w:w="2963"/>
+      </w:tblGrid>
+      <w:tr>
+        <w:trPr>
+          <w:trHeight w:val="500"/>
+        </w:trPr>
+        <w:tc>
+          <w:tcPr>
+            <w:tcW w:w="0" w:type="auto"/>
+            <w:tcBorders>
+              <w:top w:val="single" w:sz="4" w:space="0" w:color="000000"/>
+              <w:left w:val="single" w:sz="4" w:space="0" w:color="000000"/>
+              <w:bottom w:val="single" w:sz="4" w:space="0" w:color="000000"/>
+              <w:right w:val="single" w:sz="4" w:space="0" w:color="000000"/>
+            </w:tcBorders>
+            <w:tcMar>
+              <w:top w:w="100" w:type="dxa"/>
+              <w:left w:w="100" w:type="dxa"/>
+              <w:bottom w:w="100" w:type="dxa"/>
+              <w:right w:w="100" w:type="dxa"/>
+            </w:tcMar>
+            <w:hideMark/>
+          </w:tcPr>
+          <w:p>
+            <w:pPr>
+              <w:rPr>
+                <w:lang w:val="en-US"/>
+              </w:rPr>
+            </w:pPr>
+            <w:r>
+              <w:rPr>
+                <w:b/>
+                <w:bCs/>
+                <w:lang w:val="en-US"/>
+              </w:rPr>
+              <w:t>Feature</w:t>
+            </w:r>
+          </w:p>
+        </w:tc>
+        <w:tc>
+          <w:tcPr>
+            <w:tcW w:w="0" w:type="auto"/>
+            <w:tcBorders>
+              <w:top w:val="single" w:sz="4" w:space="0" w:color="000000"/>
+              <w:left w:val="single" w:sz="4" w:space="0" w:color="000000"/>
+              <w:bottom w:val="single" w:sz="4" w:space="0" w:color="000000"/>
+              <w:right w:val="single" w:sz="4" w:space="0" w:color="000000"/>
+            </w:tcBorders>
+            <w:tcMar>
+              <w:top w:w="100" w:type="dxa"/>
+              <w:left w:w="100" w:type="dxa"/>
+              <w:bottom w:w="100" w:type="dxa"/>
+              <w:right w:w="100" w:type="dxa"/>
+            </w:tcMar>
+            <w:hideMark/>
+          </w:tcPr>
+          <w:p>
+            <w:pPr>
+              <w:rPr>
+                <w:lang w:val="en-US"/>
+              </w:rPr>
+            </w:pPr>
+            <w:r>
+              <w:rPr>
+                <w:b/>
+                <w:bCs/>
+                <w:lang w:val="en-US"/>
+              </w:rPr>
+              <w:t>Online Regression Models</w:t>
+            </w:r>
+          </w:p>
+        </w:tc>
+        <w:tc>
+          <w:tcPr>
+            <w:tcW w:w="0" w:type="auto"/>
+            <w:tcBorders>
+              <w:top w:val="single" w:sz="4" w:space="0" w:color="000000"/>
+              <w:left w:val="single" w:sz="4" w:space="0" w:color="000000"/>
+              <w:bottom w:val="single" w:sz="4" w:space="0" w:color="000000"/>
+              <w:right w:val="single" w:sz="4" w:space="0" w:color="000000"/>
+            </w:tcBorders>
+            <w:tcMar>
+              <w:top w:w="100" w:type="dxa"/>
+              <w:left w:w="100" w:type="dxa"/>
+              <w:bottom w:w="100" w:type="dxa"/>
+              <w:right w:w="100" w:type="dxa"/>
+            </w:tcMar>
+            <w:hideMark/>
+          </w:tcPr>
+          <w:p>
+            <w:pPr>
+              <w:rPr>
+                <w:lang w:val="en-US"/>
+              </w:rPr>
+            </w:pPr>
+            <w:r>
+              <w:rPr>
+                <w:b/>
+                <w:bCs/>
+                <w:lang w:val="en-US"/>
+              </w:rPr>
+              <w:t>EMA-Enhanced Predictors</w:t>
+            </w:r>
+          </w:p>
+        </w:tc>
+      </w:tr>
+      <w:tr>
+        <w:trPr>
+          <w:trHeight w:val="560"/>
+        </w:trPr>
+        <w:tc>
+          <w:tcPr>
+            <w:tcW w:w="0" w:type="auto"/>
+            <w:tcBorders>
+              <w:top w:val="single" w:sz="4" w:space="0" w:color="000000"/>
+              <w:left w:val="single" w:sz="4" w:space="0" w:color="000000"/>
+              <w:bottom w:val="single" w:sz="4" w:space="0" w:color="000000"/>
+              <w:right w:val="single" w:sz="4" w:space="0" w:color="000000"/>
+            </w:tcBorders>
+            <w:tcMar>
+              <w:top w:w="100" w:type="dxa"/>
+              <w:left w:w="100" w:type="dxa"/>
+              <w:bottom w:w="100" w:type="dxa"/>
+              <w:right w:w="100" w:type="dxa"/>
+            </w:tcMar>
+            <w:hideMark/>
+          </w:tcPr>
+          <w:p>
+            <w:pPr>
+              <w:rPr>
+                <w:lang w:val="en-US"/>
+              </w:rPr>
+            </w:pPr>
+            <w:r>
+              <w:rPr>
+                <w:lang w:val="en-US"/>
+              </w:rPr>
+              <w:t>Adaptive</w:t>
+            </w:r>
+          </w:p>
+        </w:tc>
+        <w:tc>
+          <w:tcPr>
+            <w:tcW w:w="0" w:type="auto"/>
+            <w:tcBorders>
+              <w:top w:val="single" w:sz="4" w:space="0" w:color="000000"/>
+              <w:left w:val="single" w:sz="4" w:space="0" w:color="000000"/>
+              <w:bottom w:val="single" w:sz="4" w:space="0" w:color="000000"/>
+              <w:right w:val="single" w:sz="4" w:space="0" w:color="000000"/>
+            </w:tcBorders>
+            <w:tcMar>
+              <w:top w:w="100" w:type="dxa"/>
+              <w:left w:w="100" w:type="dxa"/>
+              <w:bottom w:w="100" w:type="dxa"/>
+              <w:right w:w="100" w:type="dxa"/>
+            </w:tcMar>
+            <w:hideMark/>
+          </w:tcPr>
+          <w:p>
+            <w:pPr>
+              <w:rPr>
+                <w:lang w:val="en-US"/>
+              </w:rPr>
+            </w:pPr>
+            <w:r>
+              <w:rPr>
+                <w:lang w:val="en-US"/>
+              </w:rPr>
+              <w:t>Updates with each sample</w:t>
+            </w:r>
+          </w:p>
+        </w:tc>
+        <w:tc>
+          <w:tcPr>
+            <w:tcW w:w="0" w:type="auto"/>
+            <w:tcBorders>
+              <w:top w:val="single" w:sz="4" w:space="0" w:color="000000"/>
+              <w:left w:val="single" w:sz="4" w:space="0" w:color="000000"/>
+              <w:bottom w:val="single" w:sz="4" w:space="0" w:color="000000"/>
+              <w:right w:val="single" w:sz="4" w:space="0" w:color="000000"/>
+            </w:tcBorders>
+            <w:tcMar>
+              <w:top w:w="100" w:type="dxa"/>
+              <w:left w:w="100" w:type="dxa"/>
+              <w:bottom w:w="100" w:type="dxa"/>
+              <w:right w:w="100" w:type="dxa"/>
+            </w:tcMar>
+            <w:hideMark/>
+          </w:tcPr>
+          <w:p>
+            <w:pPr>
+              <w:rPr>
+                <w:lang w:val="en-US"/>
+              </w:rPr>
+            </w:pPr>
+            <w:r>
+              <w:rPr>
+                <w:lang w:val="en-US"/>
+              </w:rPr>
+              <w:t>Reacts to recent changes</w:t>
+            </w:r>
+          </w:p>
+        </w:tc>
+      </w:tr>
+      <w:tr>
+        <w:trPr>
+          <w:trHeight w:val="560"/>
+        </w:trPr>
+        <w:tc>
+          <w:tcPr>
+            <w:tcW w:w="0" w:type="auto"/>
+            <w:tcBorders>
+              <w:top w:val="single" w:sz="4" w:space="0" w:color="000000"/>
+              <w:left w:val="single" w:sz="4" w:space="0" w:color="000000"/>
+              <w:bottom w:val="single" w:sz="4" w:space="0" w:color="000000"/>
+              <w:right w:val="single" w:sz="4" w:space="0" w:color="000000"/>
+            </w:tcBorders>
+            <w:tcMar>
+              <w:top w:w="100" w:type="dxa"/>
+              <w:left w:w="100" w:type="dxa"/>
+              <w:bottom w:w="100" w:type="dxa"/>
+              <w:right w:w="100" w:type="dxa"/>
+            </w:tcMar>
+            <w:hideMark/>
+          </w:tcPr>
+          <w:p>
+            <w:pPr>
+              <w:rPr>
+                <w:lang w:val="en-US"/>
+              </w:rPr>
+            </w:pPr>
+            <w:r>
+              <w:rPr>
+                <w:lang w:val="en-US"/>
+              </w:rPr>
+              <w:t>Lightweight</w:t>
+            </w:r>
+          </w:p>
+        </w:tc>
+        <w:tc>
+          <w:tcPr>
+            <w:tcW w:w="0" w:type="auto"/>
+            <w:tcBorders>
+              <w:top w:val="single" w:sz="4" w:space="0" w:color="000000"/>
+              <w:left w:val="single" w:sz="4" w:space="0" w:color="000000"/>
+              <w:bottom w:val="single" w:sz="4" w:space="0" w:color="000000"/>
+              <w:right w:val="single" w:sz="4" w:space="0" w:color="000000"/>
+            </w:tcBorders>
+            <w:tcMar>
+              <w:top w:w="100" w:type="dxa"/>
+              <w:left w:w="100" w:type="dxa"/>
+              <w:bottom w:w="100" w:type="dxa"/>
+              <w:right w:w="100" w:type="dxa"/>
+            </w:tcMar>
+            <w:hideMark/>
+          </w:tcPr>
+          <w:p>
+            <w:pPr>
+              <w:rPr>
+                <w:lang w:val="en-US"/>
+              </w:rPr>
+            </w:pPr>
+            <w:r>
+              <w:rPr>
+                <w:lang w:val="en-US"/>
+              </w:rPr>
+              <w:t>Low CPU/memory</w:t>
+            </w:r>
+          </w:p>
+        </w:tc>
+        <w:tc>
+          <w:tcPr>
+            <w:tcW w:w="0" w:type="auto"/>
+            <w:tcBorders>
+              <w:top w:val="single" w:sz="4" w:space="0" w:color="000000"/>
+              <w:left w:val="single" w:sz="4" w:space="0" w:color="000000"/>
+              <w:bottom w:val="single" w:sz="4" w:space="0" w:color="000000"/>
+              <w:right w:val="single" w:sz="4" w:space="0" w:color="000000"/>
+            </w:tcBorders>
+            <w:tcMar>
+              <w:top w:w="100" w:type="dxa"/>
+              <w:left w:w="100" w:type="dxa"/>
+              <w:bottom w:w="100" w:type="dxa"/>
+              <w:right w:w="100" w:type="dxa"/>
+            </w:tcMar>
+            <w:hideMark/>
+          </w:tcPr>
+          <w:p>
+            <w:pPr>
+              <w:rPr>
+                <w:lang w:val="en-US"/>
+              </w:rPr>
+            </w:pPr>
+            <w:r>
+              <w:rPr>
+                <w:lang w:val="en-US"/>
+              </w:rPr>
+              <w:t>Extremely low overhead</w:t>
+            </w:r>
+          </w:p>
+        </w:tc>
+      </w:tr>
+      <w:tr>
+        <w:trPr>
+          <w:trHeight w:val="560"/>
+        </w:trPr>
+        <w:tc>
+          <w:tcPr>
+            <w:tcW w:w="0" w:type="auto"/>
+            <w:tcBorders>
+              <w:top w:val="single" w:sz="4" w:space="0" w:color="000000"/>
+              <w:left w:val="single" w:sz="4" w:space="0" w:color="000000"/>
+              <w:bottom w:val="single" w:sz="4" w:space="0" w:color="000000"/>
+              <w:right w:val="single" w:sz="4" w:space="0" w:color="000000"/>
+            </w:tcBorders>
+            <w:tcMar>
+              <w:top w:w="100" w:type="dxa"/>
+              <w:left w:w="100" w:type="dxa"/>
+              <w:bottom w:w="100" w:type="dxa"/>
+              <w:right w:w="100" w:type="dxa"/>
+            </w:tcMar>
+            <w:hideMark/>
+          </w:tcPr>
+          <w:p>
+            <w:pPr>
+              <w:rPr>
+                <w:lang w:val="en-US"/>
+              </w:rPr>
+            </w:pPr>
+            <w:r>
+              <w:rPr>
+                <w:lang w:val="en-US"/>
+              </w:rPr>
+              <w:t>Interpretable</w:t>
+            </w:r>
+          </w:p>
+        </w:tc>
+        <w:tc>
+          <w:tcPr>
+            <w:tcW w:w="0" w:type="auto"/>
+            <w:tcBorders>
+              <w:top w:val="single" w:sz="4" w:space="0" w:color="000000"/>
+              <w:left w:val="single" w:sz="4" w:space="0" w:color="000000"/>
+              <w:bottom w:val="single" w:sz="4" w:space="0" w:color="000000"/>
+              <w:right w:val="single" w:sz="4" w:space="0" w:color="000000"/>
+            </w:tcBorders>
+            <w:tcMar>
+              <w:top w:w="100" w:type="dxa"/>
+              <w:left w:w="100" w:type="dxa"/>
+              <w:bottom w:w="100" w:type="dxa"/>
+              <w:right w:w="100" w:type="dxa"/>
+            </w:tcMar>
+            <w:hideMark/>
+          </w:tcPr>
+          <w:p>
+            <w:pPr>
+              <w:rPr>
+                <w:lang w:val="en-US"/>
+              </w:rPr>
+            </w:pPr>
+            <w:r>
+              <w:rPr>
+                <w:lang w:val="en-US"/>
+              </w:rPr>
+              <w:t>Clear coefficients</w:t>
+            </w:r>
+          </w:p>
+        </w:tc>
+        <w:tc>
+          <w:tcPr>
+            <w:tcW w:w="0" w:type="auto"/>
+            <w:tcBorders>
+              <w:top w:val="single" w:sz="4" w:space="0" w:color="000000"/>
+              <w:left w:val="single" w:sz="4" w:space="0" w:color="000000"/>
+              <w:bottom w:val="single" w:sz="4" w:space="0" w:color="000000"/>
+              <w:right w:val="single" w:sz="4" w:space="0" w:color="000000"/>
+            </w:tcBorders>
+            <w:tcMar>
+              <w:top w:w="100" w:type="dxa"/>
+              <w:left w:w="100" w:type="dxa"/>
+              <w:bottom w:w="100" w:type="dxa"/>
+              <w:right w:w="100" w:type="dxa"/>
+            </w:tcMar>
+            <w:hideMark/>
+          </w:tcPr>
+          <w:p>
+            <w:pPr>
+              <w:rPr>
+                <w:lang w:val="en-US"/>
+              </w:rPr>
+            </w:pPr>
+            <w:r>
+              <w:rPr>
+                <w:lang w:val="en-US"/>
+              </w:rPr>
+              <w:t>Less interpretable</w:t>
+            </w:r>
+          </w:p>
+        </w:tc>
+      </w:tr>
+      <w:tr>
+        <w:trPr>
+          <w:trHeight w:val="560"/>
+        </w:trPr>
+        <w:tc>
+          <w:tcPr>
+            <w:tcW w:w="0" w:type="auto"/>
+            <w:tcBorders>
+              <w:top w:val="single" w:sz="4" w:space="0" w:color="000000"/>
+              <w:left w:val="single" w:sz="4" w:space="0" w:color="000000"/>
+              <w:bottom w:val="single" w:sz="4" w:space="0" w:color="000000"/>
+              <w:right w:val="single" w:sz="4" w:space="0" w:color="000000"/>
+            </w:tcBorders>
+            <w:tcMar>
+              <w:top w:w="100" w:type="dxa"/>
+              <w:left w:w="100" w:type="dxa"/>
+              <w:bottom w:w="100" w:type="dxa"/>
+              <w:right w:w="100" w:type="dxa"/>
+            </w:tcMar>
+            <w:hideMark/>
+          </w:tcPr>
+          <w:p>
+            <w:pPr>
+              <w:rPr>
+                <w:lang w:val="en-US"/>
+              </w:rPr>
+            </w:pPr>
+            <w:r>
+              <w:rPr>
+                <w:lang w:val="en-US"/>
+              </w:rPr>
+              <w:t>Captures trends</w:t>
+            </w:r>
+          </w:p>
+        </w:tc>
+        <w:tc>
+          <w:tcPr>
+            <w:tcW w:w="0" w:type="auto"/>
+            <w:tcBorders>
+              <w:top w:val="single" w:sz="4" w:space="0" w:color="000000"/>
+              <w:left w:val="single" w:sz="4" w:space="0" w:color="000000"/>
+              <w:bottom w:val="single" w:sz="4" w:space="0" w:color="000000"/>
+              <w:right w:val="single" w:sz="4" w:space="0" w:color="000000"/>
+            </w:tcBorders>
+            <w:tcMar>
+              <w:top w:w="100" w:type="dxa"/>
+              <w:left w:w="100" w:type="dxa"/>
+              <w:bottom w:w="100" w:type="dxa"/>
+              <w:right w:w="100" w:type="dxa"/>
+            </w:tcMar>
+            <w:hideMark/>
+          </w:tcPr>
+          <w:p>
+            <w:pPr>
+              <w:rPr>
+                <w:lang w:val="en-US"/>
+              </w:rPr>
+            </w:pPr>
+            <w:r>
+              <w:rPr>
+                <w:lang w:val="en-US"/>
+              </w:rPr>
+              <w:t>Learns trend slopes</w:t>
+            </w:r>
+          </w:p>
+        </w:tc>
+        <w:tc>
+          <w:tcPr>
+            <w:tcW w:w="0" w:type="auto"/>
+            <w:tcBorders>
+              <w:top w:val="single" w:sz="4" w:space="0" w:color="000000"/>
+              <w:left w:val="single" w:sz="4" w:space="0" w:color="000000"/>
+              <w:bottom w:val="single" w:sz="4" w:space="0" w:color="000000"/>
+              <w:right w:val="single" w:sz="4" w:space="0" w:color="000000"/>
+            </w:tcBorders>
+            <w:tcMar>
+              <w:top w:w="100" w:type="dxa"/>
+              <w:left w:w="100" w:type="dxa"/>
+              <w:bottom w:w="100" w:type="dxa"/>
+              <w:right w:w="100" w:type="dxa"/>
+            </w:tcMar>
+            <w:hideMark/>
+          </w:tcPr>
+          <w:p>
+            <w:pPr>
+              <w:rPr>
+                <w:lang w:val="en-US"/>
+              </w:rPr>
+            </w:pPr>
+            <w:r>
+              <w:rPr>
+                <w:lang w:val="en-US"/>
+              </w:rPr>
+              <w:t>Smooths and highlights</w:t>
+            </w:r>
+          </w:p>
+        </w:tc>
+      </w:tr>
+      <w:tr>
+        <w:trPr>
+          <w:trHeight w:val="560"/>
+        </w:trPr>
+        <w:tc>
+          <w:tcPr>
+            <w:tcW w:w="0" w:type="auto"/>
+            <w:tcBorders>
+              <w:top w:val="single" w:sz="4" w:space="0" w:color="000000"/>
+              <w:left w:val="single" w:sz="4" w:space="0" w:color="000000"/>
+              <w:bottom w:val="single" w:sz="4" w:space="0" w:color="000000"/>
+              <w:right w:val="single" w:sz="4" w:space="0" w:color="000000"/>
+            </w:tcBorders>
+            <w:tcMar>
+              <w:top w:w="100" w:type="dxa"/>
+              <w:left w:w="100" w:type="dxa"/>
+              <w:bottom w:w="100" w:type="dxa"/>
+              <w:right w:w="100" w:type="dxa"/>
+            </w:tcMar>
+            <w:hideMark/>
+          </w:tcPr>
+          <w:p>
+            <w:pPr>
+              <w:rPr>
+                <w:lang w:val="en-US"/>
+              </w:rPr>
+            </w:pPr>
+            <w:r>
+              <w:rPr>
+                <w:lang w:val="en-US"/>
+              </w:rPr>
+              <w:t>Handles noise</w:t>
+            </w:r>
+          </w:p>
+        </w:tc>
+        <w:tc>
+          <w:tcPr>
+            <w:tcW w:w="0" w:type="auto"/>
+            <w:tcBorders>
+              <w:top w:val="single" w:sz="4" w:space="0" w:color="000000"/>
+              <w:left w:val="single" w:sz="4" w:space="0" w:color="000000"/>
+              <w:bottom w:val="single" w:sz="4" w:space="0" w:color="000000"/>
+              <w:right w:val="single" w:sz="4" w:space="0" w:color="000000"/>
+            </w:tcBorders>
+            <w:tcMar>
+              <w:top w:w="100" w:type="dxa"/>
+              <w:left w:w="100" w:type="dxa"/>
+              <w:bottom w:w="100" w:type="dxa"/>
+              <w:right w:w="100" w:type="dxa"/>
+            </w:tcMar>
+            <w:hideMark/>
+          </w:tcPr>
+          <w:p>
+            <w:pPr>
+              <w:rPr>
+                <w:lang w:val="en-US"/>
+              </w:rPr>
+            </w:pPr>
+            <w:r>
+              <w:rPr>
+                <w:lang w:val="en-US"/>
+              </w:rPr>
+              <w:t>Somewhat susceptible</w:t>
+            </w:r>
+          </w:p>
+        </w:tc>
+        <w:tc>
+          <w:tcPr>
+            <w:tcW w:w="0" w:type="auto"/>
+            <w:tcBorders>
+              <w:top w:val="single" w:sz="4" w:space="0" w:color="000000"/>
+              <w:left w:val="single" w:sz="4" w:space="0" w:color="000000"/>
+              <w:bottom w:val="single" w:sz="4" w:space="0" w:color="000000"/>
+              <w:right w:val="single" w:sz="4" w:space="0" w:color="000000"/>
+            </w:tcBorders>
+            <w:tcMar>
+              <w:top w:w="100" w:type="dxa"/>
+              <w:left w:w="100" w:type="dxa"/>
+              <w:bottom w:w="100" w:type="dxa"/>
+              <w:right w:w="100" w:type="dxa"/>
+            </w:tcMar>
+            <w:hideMark/>
+          </w:tcPr>
+          <w:p>
+            <w:pPr>
+              <w:rPr>
+                <w:lang w:val="en-US"/>
+              </w:rPr>
+            </w:pPr>
+            <w:r>
+              <w:rPr>
+                <w:lang w:val="en-US"/>
+              </w:rPr>
+              <w:t>Very effective</w:t>
+            </w:r>
+          </w:p>
+        </w:tc>
+      </w:tr>
+      <w:tr>
+        <w:trPr>
+          <w:trHeight w:val="560"/>
+        </w:trPr>
+        <w:tc>
+          <w:tcPr>
+            <w:tcW w:w="0" w:type="auto"/>
+            <w:tcBorders>
+              <w:top w:val="single" w:sz="4" w:space="0" w:color="000000"/>
+              <w:left w:val="single" w:sz="4" w:space="0" w:color="000000"/>
+              <w:bottom w:val="single" w:sz="4" w:space="0" w:color="000000"/>
+              <w:right w:val="single" w:sz="4" w:space="0" w:color="000000"/>
+            </w:tcBorders>
+            <w:tcMar>
+              <w:top w:w="100" w:type="dxa"/>
+              <w:left w:w="100" w:type="dxa"/>
+              <w:bottom w:w="100" w:type="dxa"/>
+              <w:right w:w="100" w:type="dxa"/>
+            </w:tcMar>
+            <w:hideMark/>
+          </w:tcPr>
+          <w:p>
+            <w:pPr>
+              <w:rPr>
+                <w:lang w:val="en-US"/>
+              </w:rPr>
+            </w:pPr>
+            <w:r>
+              <w:rPr>
+                <w:lang w:val="en-US"/>
+              </w:rPr>
+              <w:t>Suitable for K8s feedback</w:t>
+            </w:r>
+          </w:p>
+        </w:tc>
+        <w:tc>
+          <w:tcPr>
+            <w:tcW w:w="0" w:type="auto"/>
+            <w:tcBorders>
+              <w:top w:val="single" w:sz="4" w:space="0" w:color="000000"/>
+              <w:left w:val="single" w:sz="4" w:space="0" w:color="000000"/>
+              <w:bottom w:val="single" w:sz="4" w:space="0" w:color="000000"/>
+              <w:right w:val="single" w:sz="4" w:space="0" w:color="000000"/>
+            </w:tcBorders>
+            <w:tcMar>
+              <w:top w:w="100" w:type="dxa"/>
+              <w:left w:w="100" w:type="dxa"/>
+              <w:bottom w:w="100" w:type="dxa"/>
+              <w:right w:w="100" w:type="dxa"/>
+            </w:tcMar>
+            <w:hideMark/>
+          </w:tcPr>
+          <w:p>
+            <w:pPr>
+              <w:rPr>
+                <w:lang w:val="en-US"/>
+              </w:rPr>
+            </w:pPr>
+            <w:r>
+              <w:rPr>
+                <w:lang w:val="en-US"/>
+              </w:rPr>
+              <w:t>Yes</w:t>
+            </w:r>
+          </w:p>
+        </w:tc>
+        <w:tc>
+          <w:tcPr>
+            <w:tcW w:w="0" w:type="auto"/>
+            <w:tcBorders>
+              <w:top w:val="single" w:sz="4" w:space="0" w:color="000000"/>
+              <w:left w:val="single" w:sz="4" w:space="0" w:color="000000"/>
+              <w:bottom w:val="single" w:sz="4" w:space="0" w:color="000000"/>
+              <w:right w:val="single" w:sz="4" w:space="0" w:color="000000"/>
+            </w:tcBorders>
+            <w:tcMar>
+              <w:top w:w="100" w:type="dxa"/>
+              <w:left w:w="100" w:type="dxa"/>
+              <w:bottom w:w="100" w:type="dxa"/>
+              <w:right w:w="100" w:type="dxa"/>
+            </w:tcMar>
+            <w:hideMark/>
+          </w:tcPr>
+          <w:p>
+            <w:pPr>
+              <w:rPr>
+                <w:lang w:val="en-US"/>
+              </w:rPr>
+            </w:pPr>
+            <w:r>
+              <w:rPr>
+                <w:lang w:val="en-US"/>
+              </w:rPr>
+              <w:t>Yes</w:t>
+            </w:r>
+          </w:p>
+        </w:tc>
+      </w:tr>
+    </w:tbl>
+    <w:p>
+      <w:pPr>
+        <w:rPr>
+          <w:lang w:val="en-US"/>
+        </w:rPr>
+      </w:pPr>
+      <w:r>
+        <w:rPr>
+          <w:lang w:val="en-US"/>
+        </w:rPr>
+        <w:t>These models are not just simple — they’re deliberately minimal, real-time-compatible, and production-safe.</w:t>
+      </w:r>
+    </w:p>
+    <w:p>
+      <w:pPr>
+        <w:rPr>
+          <w:lang w:val="en-US"/>
+        </w:rPr>
+      </w:pPr>
     </w:p>
     <w:p>
       <w:pPr>

</xml_diff>

<commit_message>
Add disadvantages of Deeplearning models
</commit_message>
<xml_diff>
--- a/Latency Analysis/Solution Architecture.docx
+++ b/Latency Analysis/Solution Architecture.docx
@@ -194,21 +194,7 @@
         <w:rPr>
           <w:lang w:val="en-US"/>
         </w:rPr>
-        <w:t xml:space="preserve">Latency-aware adjustments must be </w:t>
-      </w:r>
-      <w:proofErr w:type="gramStart"/>
-      <w:r>
-        <w:rPr>
-          <w:lang w:val="en-US"/>
-        </w:rPr>
-        <w:t>consider</w:t>
-      </w:r>
-      <w:proofErr w:type="gramEnd"/>
-      <w:r>
-        <w:rPr>
-          <w:lang w:val="en-US"/>
-        </w:rPr>
-        <w:t xml:space="preserve"> individual behavior and load profiles.</w:t>
+        <w:t>Latency-aware adjustments must be consider individual behavior and load profiles.</w:t>
       </w:r>
     </w:p>
     <w:p>
@@ -1283,21 +1269,7 @@
         <w:rPr>
           <w:lang w:val="en-US"/>
         </w:rPr>
-        <w:t xml:space="preserve">The RL agent can be implemented using frameworks like Stable-Baselines3 (PPO/DDPG agents) or Ray </w:t>
-      </w:r>
-      <w:proofErr w:type="spellStart"/>
-      <w:r>
-        <w:rPr>
-          <w:lang w:val="en-US"/>
-        </w:rPr>
-        <w:t>RLlib</w:t>
-      </w:r>
-      <w:proofErr w:type="spellEnd"/>
-      <w:r>
-        <w:rPr>
-          <w:lang w:val="en-US"/>
-        </w:rPr>
-        <w:t>, and it can be:</w:t>
+        <w:t>The RL agent can be implemented using frameworks like Stable-Baselines3 (PPO/DDPG agents) or Ray RLlib, and it can be:</w:t>
       </w:r>
     </w:p>
     <w:p>
@@ -1697,35 +1669,7 @@
         <w:rPr>
           <w:lang w:val="en-US"/>
         </w:rPr>
-        <w:t xml:space="preserve">CPU usage: in </w:t>
-      </w:r>
-      <w:proofErr w:type="spellStart"/>
-      <w:r>
-        <w:rPr>
-          <w:lang w:val="en-US"/>
-        </w:rPr>
-        <w:t>millicores</w:t>
-      </w:r>
-      <w:proofErr w:type="spellEnd"/>
-      <w:r>
-        <w:rPr>
-          <w:lang w:val="en-US"/>
-        </w:rPr>
-        <w:t xml:space="preserve"> (</w:t>
-      </w:r>
-      <w:proofErr w:type="spellStart"/>
-      <w:r>
-        <w:rPr>
-          <w:lang w:val="en-US"/>
-        </w:rPr>
-        <w:t>mCPU</w:t>
-      </w:r>
-      <w:proofErr w:type="spellEnd"/>
-      <w:r>
-        <w:rPr>
-          <w:lang w:val="en-US"/>
-        </w:rPr>
-        <w:t>)</w:t>
+        <w:t>CPU usage: in millicores (mCPU)</w:t>
       </w:r>
     </w:p>
     <w:p>
@@ -1802,33 +1746,11 @@
           <w:lang w:val="en-US"/>
         </w:rPr>
       </w:pPr>
-      <w:proofErr w:type="spellStart"/>
-      <w:r>
-        <w:rPr>
-          <w:lang w:val="en-US"/>
-        </w:rPr>
-        <w:t>cAdvisor</w:t>
-      </w:r>
-      <w:proofErr w:type="spellEnd"/>
-      <w:r>
-        <w:rPr>
-          <w:lang w:val="en-US"/>
-        </w:rPr>
-        <w:t xml:space="preserve"> (via </w:t>
-      </w:r>
-      <w:proofErr w:type="spellStart"/>
-      <w:r>
-        <w:rPr>
-          <w:lang w:val="en-US"/>
-        </w:rPr>
-        <w:t>kubelet</w:t>
-      </w:r>
-      <w:proofErr w:type="spellEnd"/>
-      <w:r>
-        <w:rPr>
-          <w:lang w:val="en-US"/>
-        </w:rPr>
-        <w:t>) collects container-level usage metrics.</w:t>
+      <w:r>
+        <w:rPr>
+          <w:lang w:val="en-US"/>
+        </w:rPr>
+        <w:t>cAdvisor (via kubelet) collects container-level usage metrics.</w:t>
       </w:r>
     </w:p>
     <w:p>
@@ -1845,35 +1767,7 @@
         <w:rPr>
           <w:lang w:val="en-US"/>
         </w:rPr>
-        <w:t xml:space="preserve">Prometheus scrapes from </w:t>
-      </w:r>
-      <w:proofErr w:type="spellStart"/>
-      <w:r>
-        <w:rPr>
-          <w:lang w:val="en-US"/>
-        </w:rPr>
-        <w:t>kubelet</w:t>
-      </w:r>
-      <w:proofErr w:type="spellEnd"/>
-      <w:r>
-        <w:rPr>
-          <w:lang w:val="en-US"/>
-        </w:rPr>
-        <w:t xml:space="preserve">, </w:t>
-      </w:r>
-      <w:proofErr w:type="spellStart"/>
-      <w:r>
-        <w:rPr>
-          <w:lang w:val="en-US"/>
-        </w:rPr>
-        <w:t>kube</w:t>
-      </w:r>
-      <w:proofErr w:type="spellEnd"/>
-      <w:r>
-        <w:rPr>
-          <w:lang w:val="en-US"/>
-        </w:rPr>
-        <w:t>-state-metrics, or node-exporter.</w:t>
+        <w:t>Prometheus scrapes from kubelet, kube-state-metrics, or node-exporter.</w:t>
       </w:r>
     </w:p>
     <w:p>
@@ -1899,14 +1793,12 @@
           <w:lang w:val="en-US"/>
         </w:rPr>
       </w:pPr>
-      <w:proofErr w:type="spellStart"/>
       <w:r>
         <w:rPr>
           <w:lang w:val="en-US"/>
         </w:rPr>
         <w:t>Container_cpu_usage_seconds_total</w:t>
       </w:r>
-      <w:proofErr w:type="spellEnd"/>
     </w:p>
     <w:p>
       <w:pPr>
@@ -1918,14 +1810,12 @@
           <w:lang w:val="en-US"/>
         </w:rPr>
       </w:pPr>
-      <w:proofErr w:type="spellStart"/>
       <w:r>
         <w:rPr>
           <w:lang w:val="en-US"/>
         </w:rPr>
         <w:t>Container_memory_working_set_bytes</w:t>
       </w:r>
-      <w:proofErr w:type="spellEnd"/>
     </w:p>
     <w:p>
       <w:pPr>
@@ -1937,14 +1827,12 @@
           <w:lang w:val="en-US"/>
         </w:rPr>
       </w:pPr>
-      <w:proofErr w:type="spellStart"/>
       <w:r>
         <w:rPr>
           <w:lang w:val="en-US"/>
         </w:rPr>
         <w:t>Kube_pod_container_resource_limits_cpu_cores</w:t>
       </w:r>
-      <w:proofErr w:type="spellEnd"/>
     </w:p>
     <w:p>
       <w:pPr>
@@ -1956,14 +1844,12 @@
           <w:lang w:val="en-US"/>
         </w:rPr>
       </w:pPr>
-      <w:proofErr w:type="spellStart"/>
       <w:r>
         <w:rPr>
           <w:lang w:val="en-US"/>
         </w:rPr>
         <w:t>Kube_pod_container_resource_limits_memory_bytes</w:t>
       </w:r>
-      <w:proofErr w:type="spellEnd"/>
     </w:p>
     <w:p>
       <w:pPr>
@@ -2189,14 +2075,12 @@
         </w:rPr>
         <w:t xml:space="preserve"> </w:t>
       </w:r>
-      <w:proofErr w:type="spellStart"/>
       <w:r>
         <w:rPr>
           <w:lang w:val="en-US"/>
         </w:rPr>
         <w:t>envoy_cluster_upstream_rq_time_bucket</w:t>
       </w:r>
-      <w:proofErr w:type="spellEnd"/>
     </w:p>
     <w:p>
       <w:pPr>
@@ -2210,67 +2094,13 @@
           <w:iCs/>
           <w:lang w:val="en-US"/>
         </w:rPr>
-        <w:t xml:space="preserve">Then compute latency percentiles using </w:t>
-      </w:r>
-      <w:proofErr w:type="spellStart"/>
-      <w:r>
-        <w:rPr>
-          <w:i/>
-          <w:iCs/>
-          <w:lang w:val="en-US"/>
-        </w:rPr>
-        <w:t>PromQL</w:t>
-      </w:r>
-      <w:proofErr w:type="spellEnd"/>
-      <w:r>
-        <w:rPr>
-          <w:i/>
-          <w:iCs/>
-          <w:lang w:val="en-US"/>
-        </w:rPr>
-        <w:t xml:space="preserve">: </w:t>
-      </w:r>
-      <w:proofErr w:type="spellStart"/>
-      <w:r>
-        <w:rPr>
-          <w:lang w:val="en-US"/>
-        </w:rPr>
-        <w:t>histogram_</w:t>
-      </w:r>
-      <w:proofErr w:type="gramStart"/>
-      <w:r>
-        <w:rPr>
-          <w:lang w:val="en-US"/>
-        </w:rPr>
-        <w:t>quantile</w:t>
-      </w:r>
-      <w:proofErr w:type="spellEnd"/>
-      <w:r>
-        <w:rPr>
-          <w:lang w:val="en-US"/>
-        </w:rPr>
-        <w:t>(</w:t>
-      </w:r>
-      <w:proofErr w:type="gramEnd"/>
-      <w:r>
-        <w:rPr>
-          <w:lang w:val="en-US"/>
-        </w:rPr>
-        <w:t>0.95, rate(</w:t>
-      </w:r>
-      <w:proofErr w:type="spellStart"/>
-      <w:r>
-        <w:rPr>
-          <w:lang w:val="en-US"/>
-        </w:rPr>
-        <w:t>envoy_cluster_upstream_rq_time_bucket</w:t>
-      </w:r>
-      <w:proofErr w:type="spellEnd"/>
-      <w:r>
-        <w:rPr>
-          <w:lang w:val="en-US"/>
-        </w:rPr>
-        <w:t>[5m]))</w:t>
+        <w:t xml:space="preserve">Then compute latency percentiles using PromQL: </w:t>
+      </w:r>
+      <w:r>
+        <w:rPr>
+          <w:lang w:val="en-US"/>
+        </w:rPr>
+        <w:t>histogram_quantile(0.95, rate(envoy_cluster_upstream_rq_time_bucket[5m]))</w:t>
       </w:r>
     </w:p>
     <w:p>
@@ -2292,25 +2122,7 @@
           <w:bCs/>
           <w:lang w:val="en-US"/>
         </w:rPr>
-        <w:t xml:space="preserve">Option B: Ingress Controller (NGINX, </w:t>
-      </w:r>
-      <w:proofErr w:type="spellStart"/>
-      <w:r>
-        <w:rPr>
-          <w:b/>
-          <w:bCs/>
-          <w:lang w:val="en-US"/>
-        </w:rPr>
-        <w:t>Traefik</w:t>
-      </w:r>
-      <w:proofErr w:type="spellEnd"/>
-      <w:r>
-        <w:rPr>
-          <w:b/>
-          <w:bCs/>
-          <w:lang w:val="en-US"/>
-        </w:rPr>
-        <w:t>)</w:t>
+        <w:t>Option B: Ingress Controller (NGINX, Traefik)</w:t>
       </w:r>
     </w:p>
     <w:p>
@@ -2418,25 +2230,7 @@
           <w:bCs/>
           <w:lang w:val="en-US"/>
         </w:rPr>
-        <w:t xml:space="preserve">Option C: </w:t>
-      </w:r>
-      <w:proofErr w:type="spellStart"/>
-      <w:r>
-        <w:rPr>
-          <w:b/>
-          <w:bCs/>
-          <w:lang w:val="en-US"/>
-        </w:rPr>
-        <w:t>OpenTelemetry</w:t>
-      </w:r>
-      <w:proofErr w:type="spellEnd"/>
-      <w:r>
-        <w:rPr>
-          <w:b/>
-          <w:bCs/>
-          <w:lang w:val="en-US"/>
-        </w:rPr>
-        <w:t xml:space="preserve"> Collector Sidecar</w:t>
+        <w:t>Option C: OpenTelemetry Collector Sidecar</w:t>
       </w:r>
     </w:p>
     <w:p>
@@ -2453,21 +2247,7 @@
         <w:rPr>
           <w:lang w:val="en-US"/>
         </w:rPr>
-        <w:t xml:space="preserve">Deploy an </w:t>
-      </w:r>
-      <w:proofErr w:type="spellStart"/>
-      <w:r>
-        <w:rPr>
-          <w:lang w:val="en-US"/>
-        </w:rPr>
-        <w:t>OpenTelemetry</w:t>
-      </w:r>
-      <w:proofErr w:type="spellEnd"/>
-      <w:r>
-        <w:rPr>
-          <w:lang w:val="en-US"/>
-        </w:rPr>
-        <w:t xml:space="preserve"> collector as a sidecar alongside each app.</w:t>
+        <w:t>Deploy an OpenTelemetry collector as a sidecar alongside each app.</w:t>
       </w:r>
     </w:p>
     <w:p>
@@ -2728,21 +2508,7 @@
         <w:rPr>
           <w:lang w:val="en-US"/>
         </w:rPr>
-        <w:t>rate(</w:t>
-      </w:r>
-      <w:proofErr w:type="spellStart"/>
-      <w:r>
-        <w:rPr>
-          <w:lang w:val="en-US"/>
-        </w:rPr>
-        <w:t>envoy_cluster_upstream_rq_total</w:t>
-      </w:r>
-      <w:proofErr w:type="spellEnd"/>
-      <w:r>
-        <w:rPr>
-          <w:lang w:val="en-US"/>
-        </w:rPr>
-        <w:t>[1m])</w:t>
+        <w:t>rate(envoy_cluster_upstream_rq_total[1m])</w:t>
       </w:r>
     </w:p>
     <w:p>
@@ -2755,34 +2521,24 @@
           <w:lang w:val="en-US"/>
         </w:rPr>
       </w:pPr>
-      <w:proofErr w:type="spellStart"/>
       <w:r>
         <w:rPr>
           <w:lang w:val="en-US"/>
         </w:rPr>
         <w:t>envoy_http_downstream_rq_active</w:t>
       </w:r>
-      <w:proofErr w:type="spellEnd"/>
-    </w:p>
-    <w:p>
-      <w:pPr>
-        <w:rPr>
-          <w:lang w:val="en-US"/>
-        </w:rPr>
-      </w:pPr>
-      <w:proofErr w:type="spellStart"/>
-      <w:r>
-        <w:rPr>
-          <w:lang w:val="en-US"/>
-        </w:rPr>
-        <w:t>Ii</w:t>
-      </w:r>
-      <w:proofErr w:type="spellEnd"/>
-      <w:r>
-        <w:rPr>
-          <w:lang w:val="en-US"/>
-        </w:rPr>
-        <w:t>. Ingress metrics:</w:t>
+    </w:p>
+    <w:p>
+      <w:pPr>
+        <w:rPr>
+          <w:lang w:val="en-US"/>
+        </w:rPr>
+      </w:pPr>
+      <w:r>
+        <w:rPr>
+          <w:lang w:val="en-US"/>
+        </w:rPr>
+        <w:t>Ii. Ingress metrics:</w:t>
       </w:r>
     </w:p>
     <w:p>
@@ -2799,21 +2555,7 @@
         <w:rPr>
           <w:lang w:val="en-US"/>
         </w:rPr>
-        <w:t xml:space="preserve">If requests go through a single </w:t>
-      </w:r>
-      <w:proofErr w:type="spellStart"/>
-      <w:r>
-        <w:rPr>
-          <w:lang w:val="en-US"/>
-        </w:rPr>
-        <w:t>entrypoint</w:t>
-      </w:r>
-      <w:proofErr w:type="spellEnd"/>
-      <w:r>
-        <w:rPr>
-          <w:lang w:val="en-US"/>
-        </w:rPr>
-        <w:t xml:space="preserve"> (e.g., NGINX):</w:t>
+        <w:t>If requests go through a single entrypoint (e.g., NGINX):</w:t>
       </w:r>
     </w:p>
     <w:p>
@@ -2826,14 +2568,12 @@
           <w:lang w:val="en-US"/>
         </w:rPr>
       </w:pPr>
-      <w:proofErr w:type="spellStart"/>
       <w:r>
         <w:rPr>
           <w:lang w:val="en-US"/>
         </w:rPr>
         <w:t>nginx_ingress_controller_requests</w:t>
       </w:r>
-      <w:proofErr w:type="spellEnd"/>
     </w:p>
     <w:p>
       <w:pPr>
@@ -2845,14 +2585,12 @@
           <w:lang w:val="en-US"/>
         </w:rPr>
       </w:pPr>
-      <w:proofErr w:type="spellStart"/>
       <w:r>
         <w:rPr>
           <w:lang w:val="en-US"/>
         </w:rPr>
         <w:t>nginx_ingress_controller_request_duration_seconds_bucket</w:t>
       </w:r>
-      <w:proofErr w:type="spellEnd"/>
     </w:p>
     <w:p>
       <w:pPr>
@@ -3034,35 +2772,7 @@
               <w:rPr>
                 <w:lang w:val="en-US"/>
               </w:rPr>
-              <w:t xml:space="preserve">Scrapes </w:t>
-            </w:r>
-            <w:proofErr w:type="spellStart"/>
-            <w:r>
-              <w:rPr>
-                <w:lang w:val="en-US"/>
-              </w:rPr>
-              <w:t>kubelet</w:t>
-            </w:r>
-            <w:proofErr w:type="spellEnd"/>
-            <w:r>
-              <w:rPr>
-                <w:lang w:val="en-US"/>
-              </w:rPr>
-              <w:t xml:space="preserve">, </w:t>
-            </w:r>
-            <w:proofErr w:type="spellStart"/>
-            <w:r>
-              <w:rPr>
-                <w:lang w:val="en-US"/>
-              </w:rPr>
-              <w:t>cAdvisor</w:t>
-            </w:r>
-            <w:proofErr w:type="spellEnd"/>
-            <w:r>
-              <w:rPr>
-                <w:lang w:val="en-US"/>
-              </w:rPr>
-              <w:t>, sidecars, ingress, etc.</w:t>
+              <w:t>Scrapes kubelet, cAdvisor, sidecars, ingress, etc.</w:t>
             </w:r>
           </w:p>
         </w:tc>
@@ -3228,19 +2938,11 @@
                 <w:lang w:val="en-US"/>
               </w:rPr>
             </w:pPr>
-            <w:proofErr w:type="spellStart"/>
             <w:r>
               <w:rPr>
                 <w:lang w:val="en-US"/>
               </w:rPr>
-              <w:t>OpenTelemetry</w:t>
-            </w:r>
-            <w:proofErr w:type="spellEnd"/>
-            <w:r>
-              <w:rPr>
-                <w:lang w:val="en-US"/>
-              </w:rPr>
-              <w:t xml:space="preserve"> Collector</w:t>
+              <w:t>OpenTelemetry Collector</w:t>
             </w:r>
           </w:p>
         </w:tc>
@@ -3303,19 +3005,11 @@
                 <w:lang w:val="en-US"/>
               </w:rPr>
             </w:pPr>
-            <w:proofErr w:type="spellStart"/>
             <w:r>
               <w:rPr>
                 <w:lang w:val="en-US"/>
               </w:rPr>
-              <w:t>kube</w:t>
-            </w:r>
-            <w:proofErr w:type="spellEnd"/>
-            <w:r>
-              <w:rPr>
-                <w:lang w:val="en-US"/>
-              </w:rPr>
-              <w:t>-state-metrics</w:t>
+              <w:t>kube-state-metrics</w:t>
             </w:r>
           </w:p>
         </w:tc>
@@ -3382,16 +3076,8 @@
               <w:rPr>
                 <w:lang w:val="en-US"/>
               </w:rPr>
-              <w:t xml:space="preserve">Node Exporter / </w:t>
+              <w:t>Node Exporter / Kubelet</w:t>
             </w:r>
-            <w:proofErr w:type="spellStart"/>
-            <w:r>
-              <w:rPr>
-                <w:lang w:val="en-US"/>
-              </w:rPr>
-              <w:t>Kubelet</w:t>
-            </w:r>
-            <w:proofErr w:type="spellEnd"/>
           </w:p>
         </w:tc>
         <w:tc>
@@ -3628,28 +3314,12 @@
                 <w:lang w:val="en-US"/>
               </w:rPr>
             </w:pPr>
-            <w:proofErr w:type="spellStart"/>
             <w:r>
               <w:rPr>
                 <w:lang w:val="en-US"/>
               </w:rPr>
-              <w:t>cAdvisor</w:t>
+              <w:t>cAdvisor, kubelet</w:t>
             </w:r>
-            <w:proofErr w:type="spellEnd"/>
-            <w:r>
-              <w:rPr>
-                <w:lang w:val="en-US"/>
-              </w:rPr>
-              <w:t xml:space="preserve">, </w:t>
-            </w:r>
-            <w:proofErr w:type="spellStart"/>
-            <w:r>
-              <w:rPr>
-                <w:lang w:val="en-US"/>
-              </w:rPr>
-              <w:t>kubelet</w:t>
-            </w:r>
-            <w:proofErr w:type="spellEnd"/>
           </w:p>
         </w:tc>
         <w:tc>
@@ -3742,19 +3412,11 @@
                 <w:lang w:val="en-US"/>
               </w:rPr>
             </w:pPr>
-            <w:proofErr w:type="spellStart"/>
             <w:r>
               <w:rPr>
                 <w:lang w:val="en-US"/>
               </w:rPr>
-              <w:t>kube</w:t>
-            </w:r>
-            <w:proofErr w:type="spellEnd"/>
-            <w:r>
-              <w:rPr>
-                <w:lang w:val="en-US"/>
-              </w:rPr>
-              <w:t>-state-metrics</w:t>
+              <w:t>kube-state-metrics</w:t>
             </w:r>
           </w:p>
         </w:tc>
@@ -3950,16 +3612,8 @@
               <w:rPr>
                 <w:lang w:val="en-US"/>
               </w:rPr>
-              <w:t xml:space="preserve">Envoy / NGINX / </w:t>
+              <w:t>Envoy / NGINX / Traefik</w:t>
             </w:r>
-            <w:proofErr w:type="spellStart"/>
-            <w:r>
-              <w:rPr>
-                <w:lang w:val="en-US"/>
-              </w:rPr>
-              <w:t>Traefik</w:t>
-            </w:r>
-            <w:proofErr w:type="spellEnd"/>
           </w:p>
         </w:tc>
         <w:tc>
@@ -4056,16 +3710,8 @@
               <w:rPr>
                 <w:lang w:val="en-US"/>
               </w:rPr>
-              <w:t xml:space="preserve">Envoy / </w:t>
+              <w:t>Envoy / OpenTelemetry</w:t>
             </w:r>
-            <w:proofErr w:type="spellStart"/>
-            <w:r>
-              <w:rPr>
-                <w:lang w:val="en-US"/>
-              </w:rPr>
-              <w:t>OpenTelemetry</w:t>
-            </w:r>
-            <w:proofErr w:type="spellEnd"/>
           </w:p>
         </w:tc>
         <w:tc>
@@ -4127,35 +3773,7 @@
         <w:rPr>
           <w:lang w:val="en-US"/>
         </w:rPr>
-        <w:t xml:space="preserve">Online ML Predictor Using </w:t>
-      </w:r>
-      <w:proofErr w:type="gramStart"/>
-      <w:r>
-        <w:rPr>
-          <w:lang w:val="en-US"/>
-        </w:rPr>
-        <w:t>DARE(</w:t>
-      </w:r>
-      <w:proofErr w:type="gramEnd"/>
-      <w:r>
-        <w:rPr>
-          <w:lang w:val="en-US"/>
-        </w:rPr>
-        <w:t xml:space="preserve">Dynamic Adaptive Resource </w:t>
-      </w:r>
-      <w:proofErr w:type="spellStart"/>
-      <w:r>
-        <w:rPr>
-          <w:lang w:val="en-US"/>
-        </w:rPr>
-        <w:t>Estimater</w:t>
-      </w:r>
-      <w:proofErr w:type="spellEnd"/>
-      <w:r>
-        <w:rPr>
-          <w:lang w:val="en-US"/>
-        </w:rPr>
-        <w:t>) Architecture</w:t>
+        <w:t>Online ML Predictor Using DARE(Dynamic Adaptive Resource Estimater) Architecture</w:t>
       </w:r>
     </w:p>
     <w:p>
@@ -4416,21 +4034,7 @@
         <w:rPr>
           <w:lang w:val="en-US"/>
         </w:rPr>
-        <w:t xml:space="preserve">Whether the current limits are higher or lower than needed (overprovisioning vs </w:t>
-      </w:r>
-      <w:proofErr w:type="spellStart"/>
-      <w:r>
-        <w:rPr>
-          <w:lang w:val="en-US"/>
-        </w:rPr>
-        <w:t>underprovisioning</w:t>
-      </w:r>
-      <w:proofErr w:type="spellEnd"/>
-      <w:r>
-        <w:rPr>
-          <w:lang w:val="en-US"/>
-        </w:rPr>
-        <w:t>).</w:t>
+        <w:t>Whether the current limits are higher or lower than needed (overprovisioning vs underprovisioning).</w:t>
       </w:r>
     </w:p>
     <w:p>
@@ -4539,19 +4143,11 @@
           <w:lang w:val="en-US"/>
         </w:rPr>
       </w:pPr>
-      <w:proofErr w:type="spellStart"/>
-      <w:r>
-        <w:rPr>
-          <w:lang w:val="en-US"/>
-        </w:rPr>
-        <w:t>CPU_usage</w:t>
-      </w:r>
-      <w:proofErr w:type="spellEnd"/>
-      <w:r>
-        <w:rPr>
-          <w:lang w:val="en-US"/>
-        </w:rPr>
-        <w:t>(t) ≈ a</w:t>
+      <w:r>
+        <w:rPr>
+          <w:lang w:val="en-US"/>
+        </w:rPr>
+        <w:t>CPU_usage(t) ≈ a</w:t>
       </w:r>
       <w:r>
         <w:rPr>
@@ -4564,21 +4160,7 @@
         <w:rPr>
           <w:lang w:val="en-US"/>
         </w:rPr>
-        <w:t xml:space="preserve"> * </w:t>
-      </w:r>
-      <w:proofErr w:type="spellStart"/>
-      <w:r>
-        <w:rPr>
-          <w:lang w:val="en-US"/>
-        </w:rPr>
-        <w:t>RequestRate</w:t>
-      </w:r>
-      <w:proofErr w:type="spellEnd"/>
-      <w:r>
-        <w:rPr>
-          <w:lang w:val="en-US"/>
-        </w:rPr>
-        <w:t>(t) + b</w:t>
+        <w:t xml:space="preserve"> * RequestRate(t) + b</w:t>
       </w:r>
       <w:r>
         <w:rPr>
@@ -4594,19 +4176,11 @@
           <w:lang w:val="en-US"/>
         </w:rPr>
       </w:pPr>
-      <w:proofErr w:type="spellStart"/>
-      <w:r>
-        <w:rPr>
-          <w:lang w:val="en-US"/>
-        </w:rPr>
-        <w:t>Memory_usage</w:t>
-      </w:r>
-      <w:proofErr w:type="spellEnd"/>
-      <w:r>
-        <w:rPr>
-          <w:lang w:val="en-US"/>
-        </w:rPr>
-        <w:t>(t) ≈ a</w:t>
+      <w:r>
+        <w:rPr>
+          <w:lang w:val="en-US"/>
+        </w:rPr>
+        <w:t>Memory_usage(t) ≈ a</w:t>
       </w:r>
       <w:r>
         <w:rPr>
@@ -4619,21 +4193,7 @@
         <w:rPr>
           <w:lang w:val="en-US"/>
         </w:rPr>
-        <w:t xml:space="preserve"> * </w:t>
-      </w:r>
-      <w:proofErr w:type="spellStart"/>
-      <w:r>
-        <w:rPr>
-          <w:lang w:val="en-US"/>
-        </w:rPr>
-        <w:t>RequestRate</w:t>
-      </w:r>
-      <w:proofErr w:type="spellEnd"/>
-      <w:r>
-        <w:rPr>
-          <w:lang w:val="en-US"/>
-        </w:rPr>
-        <w:t>(t) + b</w:t>
+        <w:t xml:space="preserve"> * RequestRate(t) + b</w:t>
       </w:r>
       <w:r>
         <w:rPr>
@@ -4753,21 +4313,7 @@
         <w:rPr>
           <w:lang w:val="en-US"/>
         </w:rPr>
-        <w:t xml:space="preserve">EMA_CPU(t) = α * </w:t>
-      </w:r>
-      <w:proofErr w:type="spellStart"/>
-      <w:r>
-        <w:rPr>
-          <w:lang w:val="en-US"/>
-        </w:rPr>
-        <w:t>CPU_usage</w:t>
-      </w:r>
-      <w:proofErr w:type="spellEnd"/>
-      <w:r>
-        <w:rPr>
-          <w:lang w:val="en-US"/>
-        </w:rPr>
-        <w:t>(t) + (1 - α) * EMA_CPU(t-1)</w:t>
+        <w:t>EMA_CPU(t) = α * CPU_usage(t) + (1 - α) * EMA_CPU(t-1)</w:t>
       </w:r>
     </w:p>
     <w:p>
@@ -4880,28 +4426,12 @@
           <w:lang w:val="en-US"/>
         </w:rPr>
       </w:pPr>
-      <w:proofErr w:type="spellStart"/>
-      <w:r>
-        <w:rPr>
-          <w:lang w:val="en-US"/>
-        </w:rPr>
-        <w:t>CPU_usage</w:t>
-      </w:r>
-      <w:proofErr w:type="spellEnd"/>
-      <w:r>
-        <w:rPr>
-          <w:lang w:val="en-US"/>
-        </w:rPr>
-        <w:t xml:space="preserve">(t): Actual CPU usage in </w:t>
-      </w:r>
-      <w:proofErr w:type="spellStart"/>
-      <w:r>
-        <w:rPr>
-          <w:lang w:val="en-US"/>
-        </w:rPr>
-        <w:t>millicores</w:t>
-      </w:r>
-      <w:proofErr w:type="spellEnd"/>
+      <w:r>
+        <w:rPr>
+          <w:lang w:val="en-US"/>
+        </w:rPr>
+        <w:t>CPU_usage(t): Actual CPU usage in millicores</w:t>
+      </w:r>
     </w:p>
     <w:p>
       <w:pPr>
@@ -4913,19 +4443,11 @@
           <w:lang w:val="en-US"/>
         </w:rPr>
       </w:pPr>
-      <w:proofErr w:type="spellStart"/>
-      <w:r>
-        <w:rPr>
-          <w:lang w:val="en-US"/>
-        </w:rPr>
-        <w:t>Memory_usage</w:t>
-      </w:r>
-      <w:proofErr w:type="spellEnd"/>
-      <w:r>
-        <w:rPr>
-          <w:lang w:val="en-US"/>
-        </w:rPr>
-        <w:t>(t): Actual memory usage in MiB</w:t>
+      <w:r>
+        <w:rPr>
+          <w:lang w:val="en-US"/>
+        </w:rPr>
+        <w:t>Memory_usage(t): Actual memory usage in MiB</w:t>
       </w:r>
     </w:p>
     <w:p>
@@ -4938,19 +4460,11 @@
           <w:lang w:val="en-US"/>
         </w:rPr>
       </w:pPr>
-      <w:proofErr w:type="spellStart"/>
-      <w:r>
-        <w:rPr>
-          <w:lang w:val="en-US"/>
-        </w:rPr>
-        <w:t>RequestRate</w:t>
-      </w:r>
-      <w:proofErr w:type="spellEnd"/>
-      <w:r>
-        <w:rPr>
-          <w:lang w:val="en-US"/>
-        </w:rPr>
-        <w:t>(t): Number of incoming requests per second or minute</w:t>
+      <w:r>
+        <w:rPr>
+          <w:lang w:val="en-US"/>
+        </w:rPr>
+        <w:t>RequestRate(t): Number of incoming requests per second or minute</w:t>
       </w:r>
     </w:p>
     <w:p>
@@ -4963,33 +4477,11 @@
           <w:lang w:val="en-US"/>
         </w:rPr>
       </w:pPr>
-      <w:proofErr w:type="spellStart"/>
-      <w:r>
-        <w:rPr>
-          <w:lang w:val="en-US"/>
-        </w:rPr>
-        <w:t>CPU_limit</w:t>
-      </w:r>
-      <w:proofErr w:type="spellEnd"/>
-      <w:r>
-        <w:rPr>
-          <w:lang w:val="en-US"/>
-        </w:rPr>
-        <w:t xml:space="preserve">(t) and </w:t>
-      </w:r>
-      <w:proofErr w:type="spellStart"/>
-      <w:r>
-        <w:rPr>
-          <w:lang w:val="en-US"/>
-        </w:rPr>
-        <w:t>Memory_limit</w:t>
-      </w:r>
-      <w:proofErr w:type="spellEnd"/>
-      <w:r>
-        <w:rPr>
-          <w:lang w:val="en-US"/>
-        </w:rPr>
-        <w:t>(t): The current configured resource limits in Kubernetes</w:t>
+      <w:r>
+        <w:rPr>
+          <w:lang w:val="en-US"/>
+        </w:rPr>
+        <w:t>CPU_limit(t) and Memory_limit(t): The current configured resource limits in Kubernetes</w:t>
       </w:r>
     </w:p>
     <w:p>
@@ -5581,16 +5073,8 @@
               <w:rPr>
                 <w:lang w:val="en-US"/>
               </w:rPr>
-              <w:t xml:space="preserve">300 </w:t>
+              <w:t>300 rps</w:t>
             </w:r>
-            <w:proofErr w:type="spellStart"/>
-            <w:r>
-              <w:rPr>
-                <w:lang w:val="en-US"/>
-              </w:rPr>
-              <w:t>rps</w:t>
-            </w:r>
-            <w:proofErr w:type="spellEnd"/>
           </w:p>
         </w:tc>
       </w:tr>
@@ -6161,21 +5645,7 @@
         <w:rPr>
           <w:lang w:val="en-US"/>
         </w:rPr>
-        <w:t xml:space="preserve">Online regressors (like </w:t>
-      </w:r>
-      <w:proofErr w:type="spellStart"/>
-      <w:r>
-        <w:rPr>
-          <w:lang w:val="en-US"/>
-        </w:rPr>
-        <w:t>SGDRegressor</w:t>
-      </w:r>
-      <w:proofErr w:type="spellEnd"/>
-      <w:r>
-        <w:rPr>
-          <w:lang w:val="en-US"/>
-        </w:rPr>
-        <w:t xml:space="preserve"> in scikit-learn, or River's online models) are memory-efficient, require low compute, and can run:</w:t>
+        <w:t>Online regressors (like SGDRegressor in scikit-learn, or River's online models) are memory-efficient, require low compute, and can run:</w:t>
       </w:r>
     </w:p>
     <w:p>
@@ -6408,21 +5878,7 @@
         <w:rPr>
           <w:lang w:val="en-US"/>
         </w:rPr>
-        <w:t xml:space="preserve"> (e.g., 50m CPU increase per 10 </w:t>
-      </w:r>
-      <w:proofErr w:type="spellStart"/>
-      <w:r>
-        <w:rPr>
-          <w:lang w:val="en-US"/>
-        </w:rPr>
-        <w:t>rps</w:t>
-      </w:r>
-      <w:proofErr w:type="spellEnd"/>
-      <w:r>
-        <w:rPr>
-          <w:lang w:val="en-US"/>
-        </w:rPr>
-        <w:t>).</w:t>
+        <w:t xml:space="preserve"> (e.g., 50m CPU increase per 10 rps).</w:t>
       </w:r>
     </w:p>
     <w:p>
@@ -7516,6 +6972,541 @@
         </w:rPr>
         <w:t>These models are not just simple — they’re deliberately minimal, real-time-compatible, and production-safe.</w:t>
       </w:r>
+    </w:p>
+    <w:p>
+      <w:pPr>
+        <w:rPr>
+          <w:lang w:val="en-US"/>
+        </w:rPr>
+      </w:pPr>
+    </w:p>
+    <w:p>
+      <w:pPr>
+        <w:rPr>
+          <w:lang w:val="en-US"/>
+        </w:rPr>
+      </w:pPr>
+      <w:r>
+        <w:rPr>
+          <w:b/>
+          <w:bCs/>
+          <w:lang w:val="en-US"/>
+        </w:rPr>
+        <w:t>Why Not Other models?</w:t>
+      </w:r>
+    </w:p>
+    <w:p>
+      <w:pPr>
+        <w:rPr>
+          <w:lang w:val="en-US"/>
+        </w:rPr>
+      </w:pPr>
+      <w:r>
+        <w:rPr>
+          <w:lang w:val="en-US"/>
+        </w:rPr>
+        <w:t>It’s not that other models are inherently bad — it's that many popular ML models are not suitable for real-time, adaptive Kubernetes environments due to specific trade-offs in latency, compute cost, data requirements, interpretability, and retraining complexity.</w:t>
+      </w:r>
+    </w:p>
+    <w:p>
+      <w:pPr>
+        <w:rPr>
+          <w:lang w:val="en-US"/>
+        </w:rPr>
+      </w:pPr>
+    </w:p>
+    <w:p>
+      <w:pPr>
+        <w:rPr>
+          <w:b/>
+          <w:bCs/>
+          <w:lang w:val="en-US"/>
+        </w:rPr>
+      </w:pPr>
+      <w:r>
+        <w:rPr>
+          <w:b/>
+          <w:bCs/>
+          <w:lang w:val="en-US"/>
+        </w:rPr>
+        <w:t>1. Deep Learning Models (e.g., LSTM, CNN, Transformers)</w:t>
+      </w:r>
+    </w:p>
+    <w:p>
+      <w:pPr>
+        <w:rPr>
+          <w:b/>
+          <w:bCs/>
+          <w:lang w:val="en-US"/>
+        </w:rPr>
+      </w:pPr>
+      <w:r>
+        <w:rPr>
+          <w:b/>
+          <w:bCs/>
+          <w:lang w:val="en-US"/>
+        </w:rPr>
+        <w:t>Why they’re problematic:</w:t>
+      </w:r>
+    </w:p>
+    <w:tbl>
+      <w:tblPr>
+        <w:tblW w:w="0" w:type="auto"/>
+        <w:tblCellMar>
+          <w:top w:w="15" w:type="dxa"/>
+          <w:left w:w="15" w:type="dxa"/>
+          <w:bottom w:w="15" w:type="dxa"/>
+          <w:right w:w="15" w:type="dxa"/>
+        </w:tblCellMar>
+        <w:tblLook w:val="04A0" w:firstRow="1" w:lastRow="0" w:firstColumn="1" w:lastColumn="0" w:noHBand="0" w:noVBand="1"/>
+      </w:tblPr>
+      <w:tblGrid>
+        <w:gridCol w:w="2165"/>
+        <w:gridCol w:w="7185"/>
+      </w:tblGrid>
+      <w:tr>
+        <w:trPr>
+          <w:trHeight w:val="500"/>
+        </w:trPr>
+        <w:tc>
+          <w:tcPr>
+            <w:tcW w:w="0" w:type="auto"/>
+            <w:tcBorders>
+              <w:top w:val="single" w:sz="4" w:space="0" w:color="000000"/>
+              <w:left w:val="single" w:sz="4" w:space="0" w:color="000000"/>
+              <w:bottom w:val="single" w:sz="4" w:space="0" w:color="000000"/>
+              <w:right w:val="single" w:sz="4" w:space="0" w:color="000000"/>
+            </w:tcBorders>
+            <w:tcMar>
+              <w:top w:w="100" w:type="dxa"/>
+              <w:left w:w="100" w:type="dxa"/>
+              <w:bottom w:w="100" w:type="dxa"/>
+              <w:right w:w="100" w:type="dxa"/>
+            </w:tcMar>
+            <w:hideMark/>
+          </w:tcPr>
+          <w:p>
+            <w:pPr>
+              <w:rPr>
+                <w:lang w:val="en-US"/>
+              </w:rPr>
+            </w:pPr>
+            <w:r>
+              <w:rPr>
+                <w:b/>
+                <w:bCs/>
+                <w:lang w:val="en-US"/>
+              </w:rPr>
+              <w:t>Issue</w:t>
+            </w:r>
+          </w:p>
+        </w:tc>
+        <w:tc>
+          <w:tcPr>
+            <w:tcW w:w="0" w:type="auto"/>
+            <w:tcBorders>
+              <w:top w:val="single" w:sz="4" w:space="0" w:color="000000"/>
+              <w:left w:val="single" w:sz="4" w:space="0" w:color="000000"/>
+              <w:bottom w:val="single" w:sz="4" w:space="0" w:color="000000"/>
+              <w:right w:val="single" w:sz="4" w:space="0" w:color="000000"/>
+            </w:tcBorders>
+            <w:tcMar>
+              <w:top w:w="100" w:type="dxa"/>
+              <w:left w:w="100" w:type="dxa"/>
+              <w:bottom w:w="100" w:type="dxa"/>
+              <w:right w:w="100" w:type="dxa"/>
+            </w:tcMar>
+            <w:hideMark/>
+          </w:tcPr>
+          <w:p>
+            <w:pPr>
+              <w:rPr>
+                <w:lang w:val="en-US"/>
+              </w:rPr>
+            </w:pPr>
+            <w:r>
+              <w:rPr>
+                <w:b/>
+                <w:bCs/>
+                <w:lang w:val="en-US"/>
+              </w:rPr>
+              <w:t>Explanation</w:t>
+            </w:r>
+          </w:p>
+        </w:tc>
+      </w:tr>
+      <w:tr>
+        <w:trPr>
+          <w:trHeight w:val="785"/>
+        </w:trPr>
+        <w:tc>
+          <w:tcPr>
+            <w:tcW w:w="0" w:type="auto"/>
+            <w:tcBorders>
+              <w:top w:val="single" w:sz="4" w:space="0" w:color="000000"/>
+              <w:left w:val="single" w:sz="4" w:space="0" w:color="000000"/>
+              <w:bottom w:val="single" w:sz="4" w:space="0" w:color="000000"/>
+              <w:right w:val="single" w:sz="4" w:space="0" w:color="000000"/>
+            </w:tcBorders>
+            <w:tcMar>
+              <w:top w:w="100" w:type="dxa"/>
+              <w:left w:w="100" w:type="dxa"/>
+              <w:bottom w:w="100" w:type="dxa"/>
+              <w:right w:w="100" w:type="dxa"/>
+            </w:tcMar>
+            <w:hideMark/>
+          </w:tcPr>
+          <w:p>
+            <w:pPr>
+              <w:rPr>
+                <w:lang w:val="en-US"/>
+              </w:rPr>
+            </w:pPr>
+            <w:r>
+              <w:rPr>
+                <w:b/>
+                <w:bCs/>
+                <w:lang w:val="en-US"/>
+              </w:rPr>
+              <w:t>High computation</w:t>
+            </w:r>
+          </w:p>
+        </w:tc>
+        <w:tc>
+          <w:tcPr>
+            <w:tcW w:w="0" w:type="auto"/>
+            <w:tcBorders>
+              <w:top w:val="single" w:sz="4" w:space="0" w:color="000000"/>
+              <w:left w:val="single" w:sz="4" w:space="0" w:color="000000"/>
+              <w:bottom w:val="single" w:sz="4" w:space="0" w:color="000000"/>
+              <w:right w:val="single" w:sz="4" w:space="0" w:color="000000"/>
+            </w:tcBorders>
+            <w:tcMar>
+              <w:top w:w="100" w:type="dxa"/>
+              <w:left w:w="100" w:type="dxa"/>
+              <w:bottom w:w="100" w:type="dxa"/>
+              <w:right w:w="100" w:type="dxa"/>
+            </w:tcMar>
+            <w:hideMark/>
+          </w:tcPr>
+          <w:p>
+            <w:pPr>
+              <w:rPr>
+                <w:lang w:val="en-US"/>
+              </w:rPr>
+            </w:pPr>
+            <w:r>
+              <w:rPr>
+                <w:lang w:val="en-US"/>
+              </w:rPr>
+              <w:t>Require GPUs or significant CPU cycles — not ideal for lightweight, real-time adaptation inside Kubernetes.</w:t>
+            </w:r>
+          </w:p>
+        </w:tc>
+      </w:tr>
+      <w:tr>
+        <w:trPr>
+          <w:trHeight w:val="785"/>
+        </w:trPr>
+        <w:tc>
+          <w:tcPr>
+            <w:tcW w:w="0" w:type="auto"/>
+            <w:tcBorders>
+              <w:top w:val="single" w:sz="4" w:space="0" w:color="000000"/>
+              <w:left w:val="single" w:sz="4" w:space="0" w:color="000000"/>
+              <w:bottom w:val="single" w:sz="4" w:space="0" w:color="000000"/>
+              <w:right w:val="single" w:sz="4" w:space="0" w:color="000000"/>
+            </w:tcBorders>
+            <w:tcMar>
+              <w:top w:w="100" w:type="dxa"/>
+              <w:left w:w="100" w:type="dxa"/>
+              <w:bottom w:w="100" w:type="dxa"/>
+              <w:right w:w="100" w:type="dxa"/>
+            </w:tcMar>
+            <w:hideMark/>
+          </w:tcPr>
+          <w:p>
+            <w:pPr>
+              <w:rPr>
+                <w:lang w:val="en-US"/>
+              </w:rPr>
+            </w:pPr>
+            <w:r>
+              <w:rPr>
+                <w:b/>
+                <w:bCs/>
+                <w:lang w:val="en-US"/>
+              </w:rPr>
+              <w:t>Long training times</w:t>
+            </w:r>
+          </w:p>
+        </w:tc>
+        <w:tc>
+          <w:tcPr>
+            <w:tcW w:w="0" w:type="auto"/>
+            <w:tcBorders>
+              <w:top w:val="single" w:sz="4" w:space="0" w:color="000000"/>
+              <w:left w:val="single" w:sz="4" w:space="0" w:color="000000"/>
+              <w:bottom w:val="single" w:sz="4" w:space="0" w:color="000000"/>
+              <w:right w:val="single" w:sz="4" w:space="0" w:color="000000"/>
+            </w:tcBorders>
+            <w:tcMar>
+              <w:top w:w="100" w:type="dxa"/>
+              <w:left w:w="100" w:type="dxa"/>
+              <w:bottom w:w="100" w:type="dxa"/>
+              <w:right w:w="100" w:type="dxa"/>
+            </w:tcMar>
+            <w:hideMark/>
+          </w:tcPr>
+          <w:p>
+            <w:pPr>
+              <w:rPr>
+                <w:lang w:val="en-US"/>
+              </w:rPr>
+            </w:pPr>
+            <w:r>
+              <w:rPr>
+                <w:lang w:val="en-US"/>
+              </w:rPr>
+              <w:t>Not suitable for continuous online learning unless we heavily engineer it.</w:t>
+            </w:r>
+          </w:p>
+        </w:tc>
+      </w:tr>
+      <w:tr>
+        <w:trPr>
+          <w:trHeight w:val="785"/>
+        </w:trPr>
+        <w:tc>
+          <w:tcPr>
+            <w:tcW w:w="0" w:type="auto"/>
+            <w:tcBorders>
+              <w:top w:val="single" w:sz="4" w:space="0" w:color="000000"/>
+              <w:left w:val="single" w:sz="4" w:space="0" w:color="000000"/>
+              <w:bottom w:val="single" w:sz="4" w:space="0" w:color="000000"/>
+              <w:right w:val="single" w:sz="4" w:space="0" w:color="000000"/>
+            </w:tcBorders>
+            <w:tcMar>
+              <w:top w:w="100" w:type="dxa"/>
+              <w:left w:w="100" w:type="dxa"/>
+              <w:bottom w:w="100" w:type="dxa"/>
+              <w:right w:w="100" w:type="dxa"/>
+            </w:tcMar>
+            <w:hideMark/>
+          </w:tcPr>
+          <w:p>
+            <w:pPr>
+              <w:rPr>
+                <w:lang w:val="en-US"/>
+              </w:rPr>
+            </w:pPr>
+            <w:r>
+              <w:rPr>
+                <w:b/>
+                <w:bCs/>
+                <w:lang w:val="en-US"/>
+              </w:rPr>
+              <w:t>Require large datasets</w:t>
+            </w:r>
+          </w:p>
+        </w:tc>
+        <w:tc>
+          <w:tcPr>
+            <w:tcW w:w="0" w:type="auto"/>
+            <w:tcBorders>
+              <w:top w:val="single" w:sz="4" w:space="0" w:color="000000"/>
+              <w:left w:val="single" w:sz="4" w:space="0" w:color="000000"/>
+              <w:bottom w:val="single" w:sz="4" w:space="0" w:color="000000"/>
+              <w:right w:val="single" w:sz="4" w:space="0" w:color="000000"/>
+            </w:tcBorders>
+            <w:tcMar>
+              <w:top w:w="100" w:type="dxa"/>
+              <w:left w:w="100" w:type="dxa"/>
+              <w:bottom w:w="100" w:type="dxa"/>
+              <w:right w:w="100" w:type="dxa"/>
+            </w:tcMar>
+            <w:hideMark/>
+          </w:tcPr>
+          <w:p>
+            <w:pPr>
+              <w:rPr>
+                <w:lang w:val="en-US"/>
+              </w:rPr>
+            </w:pPr>
+            <w:r>
+              <w:rPr>
+                <w:lang w:val="en-US"/>
+              </w:rPr>
+              <w:t>Kubernetes workloads may not generate enough data per service to justify such complexity.</w:t>
+            </w:r>
+          </w:p>
+        </w:tc>
+      </w:tr>
+      <w:tr>
+        <w:trPr>
+          <w:trHeight w:val="785"/>
+        </w:trPr>
+        <w:tc>
+          <w:tcPr>
+            <w:tcW w:w="0" w:type="auto"/>
+            <w:tcBorders>
+              <w:top w:val="single" w:sz="4" w:space="0" w:color="000000"/>
+              <w:left w:val="single" w:sz="4" w:space="0" w:color="000000"/>
+              <w:bottom w:val="single" w:sz="4" w:space="0" w:color="000000"/>
+              <w:right w:val="single" w:sz="4" w:space="0" w:color="000000"/>
+            </w:tcBorders>
+            <w:tcMar>
+              <w:top w:w="100" w:type="dxa"/>
+              <w:left w:w="100" w:type="dxa"/>
+              <w:bottom w:w="100" w:type="dxa"/>
+              <w:right w:w="100" w:type="dxa"/>
+            </w:tcMar>
+            <w:hideMark/>
+          </w:tcPr>
+          <w:p>
+            <w:pPr>
+              <w:rPr>
+                <w:lang w:val="en-US"/>
+              </w:rPr>
+            </w:pPr>
+            <w:r>
+              <w:rPr>
+                <w:b/>
+                <w:bCs/>
+                <w:lang w:val="en-US"/>
+              </w:rPr>
+              <w:t>Opaque (Black Box)</w:t>
+            </w:r>
+          </w:p>
+        </w:tc>
+        <w:tc>
+          <w:tcPr>
+            <w:tcW w:w="0" w:type="auto"/>
+            <w:tcBorders>
+              <w:top w:val="single" w:sz="4" w:space="0" w:color="000000"/>
+              <w:left w:val="single" w:sz="4" w:space="0" w:color="000000"/>
+              <w:bottom w:val="single" w:sz="4" w:space="0" w:color="000000"/>
+              <w:right w:val="single" w:sz="4" w:space="0" w:color="000000"/>
+            </w:tcBorders>
+            <w:tcMar>
+              <w:top w:w="100" w:type="dxa"/>
+              <w:left w:w="100" w:type="dxa"/>
+              <w:bottom w:w="100" w:type="dxa"/>
+              <w:right w:w="100" w:type="dxa"/>
+            </w:tcMar>
+            <w:hideMark/>
+          </w:tcPr>
+          <w:p>
+            <w:pPr>
+              <w:rPr>
+                <w:lang w:val="en-US"/>
+              </w:rPr>
+            </w:pPr>
+            <w:r>
+              <w:rPr>
+                <w:lang w:val="en-US"/>
+              </w:rPr>
+              <w:t>Difficult to interpret why a decision was made — risky in production SLAs.</w:t>
+            </w:r>
+          </w:p>
+        </w:tc>
+      </w:tr>
+      <w:tr>
+        <w:trPr>
+          <w:trHeight w:val="785"/>
+        </w:trPr>
+        <w:tc>
+          <w:tcPr>
+            <w:tcW w:w="0" w:type="auto"/>
+            <w:tcBorders>
+              <w:top w:val="single" w:sz="4" w:space="0" w:color="000000"/>
+              <w:left w:val="single" w:sz="4" w:space="0" w:color="000000"/>
+              <w:bottom w:val="single" w:sz="4" w:space="0" w:color="000000"/>
+              <w:right w:val="single" w:sz="4" w:space="0" w:color="000000"/>
+            </w:tcBorders>
+            <w:tcMar>
+              <w:top w:w="100" w:type="dxa"/>
+              <w:left w:w="100" w:type="dxa"/>
+              <w:bottom w:w="100" w:type="dxa"/>
+              <w:right w:w="100" w:type="dxa"/>
+            </w:tcMar>
+            <w:hideMark/>
+          </w:tcPr>
+          <w:p>
+            <w:pPr>
+              <w:rPr>
+                <w:lang w:val="en-US"/>
+              </w:rPr>
+            </w:pPr>
+            <w:r>
+              <w:rPr>
+                <w:b/>
+                <w:bCs/>
+                <w:lang w:val="en-US"/>
+              </w:rPr>
+              <w:t>Overkill</w:t>
+            </w:r>
+          </w:p>
+        </w:tc>
+        <w:tc>
+          <w:tcPr>
+            <w:tcW w:w="0" w:type="auto"/>
+            <w:tcBorders>
+              <w:top w:val="single" w:sz="4" w:space="0" w:color="000000"/>
+              <w:left w:val="single" w:sz="4" w:space="0" w:color="000000"/>
+              <w:bottom w:val="single" w:sz="4" w:space="0" w:color="000000"/>
+              <w:right w:val="single" w:sz="4" w:space="0" w:color="000000"/>
+            </w:tcBorders>
+            <w:tcMar>
+              <w:top w:w="100" w:type="dxa"/>
+              <w:left w:w="100" w:type="dxa"/>
+              <w:bottom w:w="100" w:type="dxa"/>
+              <w:right w:w="100" w:type="dxa"/>
+            </w:tcMar>
+            <w:hideMark/>
+          </w:tcPr>
+          <w:p>
+            <w:pPr>
+              <w:rPr>
+                <w:lang w:val="en-US"/>
+              </w:rPr>
+            </w:pPr>
+            <w:r>
+              <w:rPr>
+                <w:lang w:val="en-US"/>
+              </w:rPr>
+              <w:t>Predicting CPU/memory usage trends doesn’t require thousands of parameters.</w:t>
+            </w:r>
+          </w:p>
+        </w:tc>
+      </w:tr>
+    </w:tbl>
+    <w:p>
+      <w:pPr>
+        <w:rPr>
+          <w:lang w:val="en-US"/>
+        </w:rPr>
+      </w:pPr>
+    </w:p>
+    <w:p>
+      <w:pPr>
+        <w:rPr>
+          <w:lang w:val="en-US"/>
+        </w:rPr>
+      </w:pPr>
+      <w:r>
+        <w:rPr>
+          <w:lang w:val="en-US"/>
+        </w:rPr>
+        <w:t>Use these only for long-term forecasting or batch training offline, not live tuning.</w:t>
+      </w:r>
+    </w:p>
+    <w:p>
+      <w:pPr>
+        <w:rPr>
+          <w:lang w:val="en-US"/>
+        </w:rPr>
+      </w:pPr>
     </w:p>
     <w:p>
       <w:pPr>

</xml_diff>

<commit_message>
Add disadvantages of random forests
</commit_message>
<xml_diff>
--- a/Latency Analysis/Solution Architecture.docx
+++ b/Latency Analysis/Solution Architecture.docx
@@ -1269,7 +1269,21 @@
         <w:rPr>
           <w:lang w:val="en-US"/>
         </w:rPr>
-        <w:t>The RL agent can be implemented using frameworks like Stable-Baselines3 (PPO/DDPG agents) or Ray RLlib, and it can be:</w:t>
+        <w:t xml:space="preserve">The RL agent can be implemented using frameworks like Stable-Baselines3 (PPO/DDPG agents) or Ray </w:t>
+      </w:r>
+      <w:proofErr w:type="spellStart"/>
+      <w:r>
+        <w:rPr>
+          <w:lang w:val="en-US"/>
+        </w:rPr>
+        <w:t>RLlib</w:t>
+      </w:r>
+      <w:proofErr w:type="spellEnd"/>
+      <w:r>
+        <w:rPr>
+          <w:lang w:val="en-US"/>
+        </w:rPr>
+        <w:t>, and it can be:</w:t>
       </w:r>
     </w:p>
     <w:p>
@@ -1669,7 +1683,35 @@
         <w:rPr>
           <w:lang w:val="en-US"/>
         </w:rPr>
-        <w:t>CPU usage: in millicores (mCPU)</w:t>
+        <w:t xml:space="preserve">CPU usage: in </w:t>
+      </w:r>
+      <w:proofErr w:type="spellStart"/>
+      <w:r>
+        <w:rPr>
+          <w:lang w:val="en-US"/>
+        </w:rPr>
+        <w:t>millicores</w:t>
+      </w:r>
+      <w:proofErr w:type="spellEnd"/>
+      <w:r>
+        <w:rPr>
+          <w:lang w:val="en-US"/>
+        </w:rPr>
+        <w:t xml:space="preserve"> (</w:t>
+      </w:r>
+      <w:proofErr w:type="spellStart"/>
+      <w:r>
+        <w:rPr>
+          <w:lang w:val="en-US"/>
+        </w:rPr>
+        <w:t>mCPU</w:t>
+      </w:r>
+      <w:proofErr w:type="spellEnd"/>
+      <w:r>
+        <w:rPr>
+          <w:lang w:val="en-US"/>
+        </w:rPr>
+        <w:t>)</w:t>
       </w:r>
     </w:p>
     <w:p>
@@ -1746,11 +1788,33 @@
           <w:lang w:val="en-US"/>
         </w:rPr>
       </w:pPr>
-      <w:r>
-        <w:rPr>
-          <w:lang w:val="en-US"/>
-        </w:rPr>
-        <w:t>cAdvisor (via kubelet) collects container-level usage metrics.</w:t>
+      <w:proofErr w:type="spellStart"/>
+      <w:r>
+        <w:rPr>
+          <w:lang w:val="en-US"/>
+        </w:rPr>
+        <w:t>cAdvisor</w:t>
+      </w:r>
+      <w:proofErr w:type="spellEnd"/>
+      <w:r>
+        <w:rPr>
+          <w:lang w:val="en-US"/>
+        </w:rPr>
+        <w:t xml:space="preserve"> (via </w:t>
+      </w:r>
+      <w:proofErr w:type="spellStart"/>
+      <w:r>
+        <w:rPr>
+          <w:lang w:val="en-US"/>
+        </w:rPr>
+        <w:t>kubelet</w:t>
+      </w:r>
+      <w:proofErr w:type="spellEnd"/>
+      <w:r>
+        <w:rPr>
+          <w:lang w:val="en-US"/>
+        </w:rPr>
+        <w:t>) collects container-level usage metrics.</w:t>
       </w:r>
     </w:p>
     <w:p>
@@ -1767,7 +1831,35 @@
         <w:rPr>
           <w:lang w:val="en-US"/>
         </w:rPr>
-        <w:t>Prometheus scrapes from kubelet, kube-state-metrics, or node-exporter.</w:t>
+        <w:t xml:space="preserve">Prometheus scrapes from </w:t>
+      </w:r>
+      <w:proofErr w:type="spellStart"/>
+      <w:r>
+        <w:rPr>
+          <w:lang w:val="en-US"/>
+        </w:rPr>
+        <w:t>kubelet</w:t>
+      </w:r>
+      <w:proofErr w:type="spellEnd"/>
+      <w:r>
+        <w:rPr>
+          <w:lang w:val="en-US"/>
+        </w:rPr>
+        <w:t xml:space="preserve">, </w:t>
+      </w:r>
+      <w:proofErr w:type="spellStart"/>
+      <w:r>
+        <w:rPr>
+          <w:lang w:val="en-US"/>
+        </w:rPr>
+        <w:t>kube</w:t>
+      </w:r>
+      <w:proofErr w:type="spellEnd"/>
+      <w:r>
+        <w:rPr>
+          <w:lang w:val="en-US"/>
+        </w:rPr>
+        <w:t>-state-metrics, or node-exporter.</w:t>
       </w:r>
     </w:p>
     <w:p>
@@ -1793,12 +1885,14 @@
           <w:lang w:val="en-US"/>
         </w:rPr>
       </w:pPr>
+      <w:proofErr w:type="spellStart"/>
       <w:r>
         <w:rPr>
           <w:lang w:val="en-US"/>
         </w:rPr>
         <w:t>Container_cpu_usage_seconds_total</w:t>
       </w:r>
+      <w:proofErr w:type="spellEnd"/>
     </w:p>
     <w:p>
       <w:pPr>
@@ -1810,12 +1904,14 @@
           <w:lang w:val="en-US"/>
         </w:rPr>
       </w:pPr>
+      <w:proofErr w:type="spellStart"/>
       <w:r>
         <w:rPr>
           <w:lang w:val="en-US"/>
         </w:rPr>
         <w:t>Container_memory_working_set_bytes</w:t>
       </w:r>
+      <w:proofErr w:type="spellEnd"/>
     </w:p>
     <w:p>
       <w:pPr>
@@ -1827,12 +1923,14 @@
           <w:lang w:val="en-US"/>
         </w:rPr>
       </w:pPr>
+      <w:proofErr w:type="spellStart"/>
       <w:r>
         <w:rPr>
           <w:lang w:val="en-US"/>
         </w:rPr>
         <w:t>Kube_pod_container_resource_limits_cpu_cores</w:t>
       </w:r>
+      <w:proofErr w:type="spellEnd"/>
     </w:p>
     <w:p>
       <w:pPr>
@@ -1844,12 +1942,14 @@
           <w:lang w:val="en-US"/>
         </w:rPr>
       </w:pPr>
+      <w:proofErr w:type="spellStart"/>
       <w:r>
         <w:rPr>
           <w:lang w:val="en-US"/>
         </w:rPr>
         <w:t>Kube_pod_container_resource_limits_memory_bytes</w:t>
       </w:r>
+      <w:proofErr w:type="spellEnd"/>
     </w:p>
     <w:p>
       <w:pPr>
@@ -2075,12 +2175,14 @@
         </w:rPr>
         <w:t xml:space="preserve"> </w:t>
       </w:r>
+      <w:proofErr w:type="spellStart"/>
       <w:r>
         <w:rPr>
           <w:lang w:val="en-US"/>
         </w:rPr>
         <w:t>envoy_cluster_upstream_rq_time_bucket</w:t>
       </w:r>
+      <w:proofErr w:type="spellEnd"/>
     </w:p>
     <w:p>
       <w:pPr>
@@ -2094,13 +2196,53 @@
           <w:iCs/>
           <w:lang w:val="en-US"/>
         </w:rPr>
-        <w:t xml:space="preserve">Then compute latency percentiles using PromQL: </w:t>
-      </w:r>
-      <w:r>
-        <w:rPr>
-          <w:lang w:val="en-US"/>
-        </w:rPr>
-        <w:t>histogram_quantile(0.95, rate(envoy_cluster_upstream_rq_time_bucket[5m]))</w:t>
+        <w:t xml:space="preserve">Then compute latency percentiles using </w:t>
+      </w:r>
+      <w:proofErr w:type="spellStart"/>
+      <w:r>
+        <w:rPr>
+          <w:i/>
+          <w:iCs/>
+          <w:lang w:val="en-US"/>
+        </w:rPr>
+        <w:t>PromQL</w:t>
+      </w:r>
+      <w:proofErr w:type="spellEnd"/>
+      <w:r>
+        <w:rPr>
+          <w:i/>
+          <w:iCs/>
+          <w:lang w:val="en-US"/>
+        </w:rPr>
+        <w:t xml:space="preserve">: </w:t>
+      </w:r>
+      <w:proofErr w:type="spellStart"/>
+      <w:r>
+        <w:rPr>
+          <w:lang w:val="en-US"/>
+        </w:rPr>
+        <w:t>histogram_quantile</w:t>
+      </w:r>
+      <w:proofErr w:type="spellEnd"/>
+      <w:r>
+        <w:rPr>
+          <w:lang w:val="en-US"/>
+        </w:rPr>
+        <w:t>(0.95, rate(</w:t>
+      </w:r>
+      <w:proofErr w:type="spellStart"/>
+      <w:r>
+        <w:rPr>
+          <w:lang w:val="en-US"/>
+        </w:rPr>
+        <w:t>envoy_cluster_upstream_rq_time_bucket</w:t>
+      </w:r>
+      <w:proofErr w:type="spellEnd"/>
+      <w:r>
+        <w:rPr>
+          <w:lang w:val="en-US"/>
+        </w:rPr>
+        <w:t>[5m]))</w:t>
       </w:r>
     </w:p>
     <w:p>
@@ -2122,7 +2264,25 @@
           <w:bCs/>
           <w:lang w:val="en-US"/>
         </w:rPr>
-        <w:t>Option B: Ingress Controller (NGINX, Traefik)</w:t>
+        <w:t xml:space="preserve">Option B: Ingress Controller (NGINX, </w:t>
+      </w:r>
+      <w:proofErr w:type="spellStart"/>
+      <w:r>
+        <w:rPr>
+          <w:b/>
+          <w:bCs/>
+          <w:lang w:val="en-US"/>
+        </w:rPr>
+        <w:t>Traefik</w:t>
+      </w:r>
+      <w:proofErr w:type="spellEnd"/>
+      <w:r>
+        <w:rPr>
+          <w:b/>
+          <w:bCs/>
+          <w:lang w:val="en-US"/>
+        </w:rPr>
+        <w:t>)</w:t>
       </w:r>
     </w:p>
     <w:p>
@@ -2230,7 +2390,25 @@
           <w:bCs/>
           <w:lang w:val="en-US"/>
         </w:rPr>
-        <w:t>Option C: OpenTelemetry Collector Sidecar</w:t>
+        <w:t xml:space="preserve">Option C: </w:t>
+      </w:r>
+      <w:proofErr w:type="spellStart"/>
+      <w:r>
+        <w:rPr>
+          <w:b/>
+          <w:bCs/>
+          <w:lang w:val="en-US"/>
+        </w:rPr>
+        <w:t>OpenTelemetry</w:t>
+      </w:r>
+      <w:proofErr w:type="spellEnd"/>
+      <w:r>
+        <w:rPr>
+          <w:b/>
+          <w:bCs/>
+          <w:lang w:val="en-US"/>
+        </w:rPr>
+        <w:t xml:space="preserve"> Collector Sidecar</w:t>
       </w:r>
     </w:p>
     <w:p>
@@ -2247,7 +2425,21 @@
         <w:rPr>
           <w:lang w:val="en-US"/>
         </w:rPr>
-        <w:t>Deploy an OpenTelemetry collector as a sidecar alongside each app.</w:t>
+        <w:t xml:space="preserve">Deploy an </w:t>
+      </w:r>
+      <w:proofErr w:type="spellStart"/>
+      <w:r>
+        <w:rPr>
+          <w:lang w:val="en-US"/>
+        </w:rPr>
+        <w:t>OpenTelemetry</w:t>
+      </w:r>
+      <w:proofErr w:type="spellEnd"/>
+      <w:r>
+        <w:rPr>
+          <w:lang w:val="en-US"/>
+        </w:rPr>
+        <w:t xml:space="preserve"> collector as a sidecar alongside each app.</w:t>
       </w:r>
     </w:p>
     <w:p>
@@ -2508,7 +2700,21 @@
         <w:rPr>
           <w:lang w:val="en-US"/>
         </w:rPr>
-        <w:t>rate(envoy_cluster_upstream_rq_total[1m])</w:t>
+        <w:t>rate(</w:t>
+      </w:r>
+      <w:proofErr w:type="spellStart"/>
+      <w:r>
+        <w:rPr>
+          <w:lang w:val="en-US"/>
+        </w:rPr>
+        <w:t>envoy_cluster_upstream_rq_total</w:t>
+      </w:r>
+      <w:proofErr w:type="spellEnd"/>
+      <w:r>
+        <w:rPr>
+          <w:lang w:val="en-US"/>
+        </w:rPr>
+        <w:t>[1m])</w:t>
       </w:r>
     </w:p>
     <w:p>
@@ -2521,24 +2727,34 @@
           <w:lang w:val="en-US"/>
         </w:rPr>
       </w:pPr>
+      <w:proofErr w:type="spellStart"/>
       <w:r>
         <w:rPr>
           <w:lang w:val="en-US"/>
         </w:rPr>
         <w:t>envoy_http_downstream_rq_active</w:t>
       </w:r>
-    </w:p>
-    <w:p>
-      <w:pPr>
-        <w:rPr>
-          <w:lang w:val="en-US"/>
-        </w:rPr>
-      </w:pPr>
-      <w:r>
-        <w:rPr>
-          <w:lang w:val="en-US"/>
-        </w:rPr>
-        <w:t>Ii. Ingress metrics:</w:t>
+      <w:proofErr w:type="spellEnd"/>
+    </w:p>
+    <w:p>
+      <w:pPr>
+        <w:rPr>
+          <w:lang w:val="en-US"/>
+        </w:rPr>
+      </w:pPr>
+      <w:proofErr w:type="spellStart"/>
+      <w:r>
+        <w:rPr>
+          <w:lang w:val="en-US"/>
+        </w:rPr>
+        <w:t>Ii</w:t>
+      </w:r>
+      <w:proofErr w:type="spellEnd"/>
+      <w:r>
+        <w:rPr>
+          <w:lang w:val="en-US"/>
+        </w:rPr>
+        <w:t>. Ingress metrics:</w:t>
       </w:r>
     </w:p>
     <w:p>
@@ -2555,7 +2771,21 @@
         <w:rPr>
           <w:lang w:val="en-US"/>
         </w:rPr>
-        <w:t>If requests go through a single entrypoint (e.g., NGINX):</w:t>
+        <w:t xml:space="preserve">If requests go through a single </w:t>
+      </w:r>
+      <w:proofErr w:type="spellStart"/>
+      <w:r>
+        <w:rPr>
+          <w:lang w:val="en-US"/>
+        </w:rPr>
+        <w:t>entrypoint</w:t>
+      </w:r>
+      <w:proofErr w:type="spellEnd"/>
+      <w:r>
+        <w:rPr>
+          <w:lang w:val="en-US"/>
+        </w:rPr>
+        <w:t xml:space="preserve"> (e.g., NGINX):</w:t>
       </w:r>
     </w:p>
     <w:p>
@@ -2568,12 +2798,14 @@
           <w:lang w:val="en-US"/>
         </w:rPr>
       </w:pPr>
+      <w:proofErr w:type="spellStart"/>
       <w:r>
         <w:rPr>
           <w:lang w:val="en-US"/>
         </w:rPr>
         <w:t>nginx_ingress_controller_requests</w:t>
       </w:r>
+      <w:proofErr w:type="spellEnd"/>
     </w:p>
     <w:p>
       <w:pPr>
@@ -2585,12 +2817,14 @@
           <w:lang w:val="en-US"/>
         </w:rPr>
       </w:pPr>
+      <w:proofErr w:type="spellStart"/>
       <w:r>
         <w:rPr>
           <w:lang w:val="en-US"/>
         </w:rPr>
         <w:t>nginx_ingress_controller_request_duration_seconds_bucket</w:t>
       </w:r>
+      <w:proofErr w:type="spellEnd"/>
     </w:p>
     <w:p>
       <w:pPr>
@@ -2772,7 +3006,35 @@
               <w:rPr>
                 <w:lang w:val="en-US"/>
               </w:rPr>
-              <w:t>Scrapes kubelet, cAdvisor, sidecars, ingress, etc.</w:t>
+              <w:t xml:space="preserve">Scrapes </w:t>
+            </w:r>
+            <w:proofErr w:type="spellStart"/>
+            <w:r>
+              <w:rPr>
+                <w:lang w:val="en-US"/>
+              </w:rPr>
+              <w:t>kubelet</w:t>
+            </w:r>
+            <w:proofErr w:type="spellEnd"/>
+            <w:r>
+              <w:rPr>
+                <w:lang w:val="en-US"/>
+              </w:rPr>
+              <w:t xml:space="preserve">, </w:t>
+            </w:r>
+            <w:proofErr w:type="spellStart"/>
+            <w:r>
+              <w:rPr>
+                <w:lang w:val="en-US"/>
+              </w:rPr>
+              <w:t>cAdvisor</w:t>
+            </w:r>
+            <w:proofErr w:type="spellEnd"/>
+            <w:r>
+              <w:rPr>
+                <w:lang w:val="en-US"/>
+              </w:rPr>
+              <w:t>, sidecars, ingress, etc.</w:t>
             </w:r>
           </w:p>
         </w:tc>
@@ -2938,11 +3200,19 @@
                 <w:lang w:val="en-US"/>
               </w:rPr>
             </w:pPr>
+            <w:proofErr w:type="spellStart"/>
             <w:r>
               <w:rPr>
                 <w:lang w:val="en-US"/>
               </w:rPr>
-              <w:t>OpenTelemetry Collector</w:t>
+              <w:t>OpenTelemetry</w:t>
+            </w:r>
+            <w:proofErr w:type="spellEnd"/>
+            <w:r>
+              <w:rPr>
+                <w:lang w:val="en-US"/>
+              </w:rPr>
+              <w:t xml:space="preserve"> Collector</w:t>
             </w:r>
           </w:p>
         </w:tc>
@@ -3005,11 +3275,19 @@
                 <w:lang w:val="en-US"/>
               </w:rPr>
             </w:pPr>
+            <w:proofErr w:type="spellStart"/>
             <w:r>
               <w:rPr>
                 <w:lang w:val="en-US"/>
               </w:rPr>
-              <w:t>kube-state-metrics</w:t>
+              <w:t>kube</w:t>
+            </w:r>
+            <w:proofErr w:type="spellEnd"/>
+            <w:r>
+              <w:rPr>
+                <w:lang w:val="en-US"/>
+              </w:rPr>
+              <w:t>-state-metrics</w:t>
             </w:r>
           </w:p>
         </w:tc>
@@ -3076,8 +3354,16 @@
               <w:rPr>
                 <w:lang w:val="en-US"/>
               </w:rPr>
-              <w:t>Node Exporter / Kubelet</w:t>
+              <w:t xml:space="preserve">Node Exporter / </w:t>
             </w:r>
+            <w:proofErr w:type="spellStart"/>
+            <w:r>
+              <w:rPr>
+                <w:lang w:val="en-US"/>
+              </w:rPr>
+              <w:t>Kubelet</w:t>
+            </w:r>
+            <w:proofErr w:type="spellEnd"/>
           </w:p>
         </w:tc>
         <w:tc>
@@ -3314,12 +3600,28 @@
                 <w:lang w:val="en-US"/>
               </w:rPr>
             </w:pPr>
+            <w:proofErr w:type="spellStart"/>
             <w:r>
               <w:rPr>
                 <w:lang w:val="en-US"/>
               </w:rPr>
-              <w:t>cAdvisor, kubelet</w:t>
+              <w:t>cAdvisor</w:t>
             </w:r>
+            <w:proofErr w:type="spellEnd"/>
+            <w:r>
+              <w:rPr>
+                <w:lang w:val="en-US"/>
+              </w:rPr>
+              <w:t xml:space="preserve">, </w:t>
+            </w:r>
+            <w:proofErr w:type="spellStart"/>
+            <w:r>
+              <w:rPr>
+                <w:lang w:val="en-US"/>
+              </w:rPr>
+              <w:t>kubelet</w:t>
+            </w:r>
+            <w:proofErr w:type="spellEnd"/>
           </w:p>
         </w:tc>
         <w:tc>
@@ -3412,11 +3714,19 @@
                 <w:lang w:val="en-US"/>
               </w:rPr>
             </w:pPr>
+            <w:proofErr w:type="spellStart"/>
             <w:r>
               <w:rPr>
                 <w:lang w:val="en-US"/>
               </w:rPr>
-              <w:t>kube-state-metrics</w:t>
+              <w:t>kube</w:t>
+            </w:r>
+            <w:proofErr w:type="spellEnd"/>
+            <w:r>
+              <w:rPr>
+                <w:lang w:val="en-US"/>
+              </w:rPr>
+              <w:t>-state-metrics</w:t>
             </w:r>
           </w:p>
         </w:tc>
@@ -3612,8 +3922,16 @@
               <w:rPr>
                 <w:lang w:val="en-US"/>
               </w:rPr>
-              <w:t>Envoy / NGINX / Traefik</w:t>
+              <w:t xml:space="preserve">Envoy / NGINX / </w:t>
             </w:r>
+            <w:proofErr w:type="spellStart"/>
+            <w:r>
+              <w:rPr>
+                <w:lang w:val="en-US"/>
+              </w:rPr>
+              <w:t>Traefik</w:t>
+            </w:r>
+            <w:proofErr w:type="spellEnd"/>
           </w:p>
         </w:tc>
         <w:tc>
@@ -3710,8 +4028,16 @@
               <w:rPr>
                 <w:lang w:val="en-US"/>
               </w:rPr>
-              <w:t>Envoy / OpenTelemetry</w:t>
+              <w:t xml:space="preserve">Envoy / </w:t>
             </w:r>
+            <w:proofErr w:type="spellStart"/>
+            <w:r>
+              <w:rPr>
+                <w:lang w:val="en-US"/>
+              </w:rPr>
+              <w:t>OpenTelemetry</w:t>
+            </w:r>
+            <w:proofErr w:type="spellEnd"/>
           </w:p>
         </w:tc>
         <w:tc>
@@ -3773,7 +4099,21 @@
         <w:rPr>
           <w:lang w:val="en-US"/>
         </w:rPr>
-        <w:t>Online ML Predictor Using DARE(Dynamic Adaptive Resource Estimater) Architecture</w:t>
+        <w:t xml:space="preserve">Online ML Predictor Using DARE(Dynamic Adaptive Resource </w:t>
+      </w:r>
+      <w:proofErr w:type="spellStart"/>
+      <w:r>
+        <w:rPr>
+          <w:lang w:val="en-US"/>
+        </w:rPr>
+        <w:t>Estimater</w:t>
+      </w:r>
+      <w:proofErr w:type="spellEnd"/>
+      <w:r>
+        <w:rPr>
+          <w:lang w:val="en-US"/>
+        </w:rPr>
+        <w:t>) Architecture</w:t>
       </w:r>
     </w:p>
     <w:p>
@@ -4034,7 +4374,21 @@
         <w:rPr>
           <w:lang w:val="en-US"/>
         </w:rPr>
-        <w:t>Whether the current limits are higher or lower than needed (overprovisioning vs underprovisioning).</w:t>
+        <w:t xml:space="preserve">Whether the current limits are higher or lower than needed (overprovisioning vs </w:t>
+      </w:r>
+      <w:proofErr w:type="spellStart"/>
+      <w:r>
+        <w:rPr>
+          <w:lang w:val="en-US"/>
+        </w:rPr>
+        <w:t>underprovisioning</w:t>
+      </w:r>
+      <w:proofErr w:type="spellEnd"/>
+      <w:r>
+        <w:rPr>
+          <w:lang w:val="en-US"/>
+        </w:rPr>
+        <w:t>).</w:t>
       </w:r>
     </w:p>
     <w:p>
@@ -4143,11 +4497,19 @@
           <w:lang w:val="en-US"/>
         </w:rPr>
       </w:pPr>
-      <w:r>
-        <w:rPr>
-          <w:lang w:val="en-US"/>
-        </w:rPr>
-        <w:t>CPU_usage(t) ≈ a</w:t>
+      <w:proofErr w:type="spellStart"/>
+      <w:r>
+        <w:rPr>
+          <w:lang w:val="en-US"/>
+        </w:rPr>
+        <w:t>CPU_usage</w:t>
+      </w:r>
+      <w:proofErr w:type="spellEnd"/>
+      <w:r>
+        <w:rPr>
+          <w:lang w:val="en-US"/>
+        </w:rPr>
+        <w:t>(t) ≈ a</w:t>
       </w:r>
       <w:r>
         <w:rPr>
@@ -4160,7 +4522,21 @@
         <w:rPr>
           <w:lang w:val="en-US"/>
         </w:rPr>
-        <w:t xml:space="preserve"> * RequestRate(t) + b</w:t>
+        <w:t xml:space="preserve"> * </w:t>
+      </w:r>
+      <w:proofErr w:type="spellStart"/>
+      <w:r>
+        <w:rPr>
+          <w:lang w:val="en-US"/>
+        </w:rPr>
+        <w:t>RequestRate</w:t>
+      </w:r>
+      <w:proofErr w:type="spellEnd"/>
+      <w:r>
+        <w:rPr>
+          <w:lang w:val="en-US"/>
+        </w:rPr>
+        <w:t>(t) + b</w:t>
       </w:r>
       <w:r>
         <w:rPr>
@@ -4176,11 +4552,19 @@
           <w:lang w:val="en-US"/>
         </w:rPr>
       </w:pPr>
-      <w:r>
-        <w:rPr>
-          <w:lang w:val="en-US"/>
-        </w:rPr>
-        <w:t>Memory_usage(t) ≈ a</w:t>
+      <w:proofErr w:type="spellStart"/>
+      <w:r>
+        <w:rPr>
+          <w:lang w:val="en-US"/>
+        </w:rPr>
+        <w:t>Memory_usage</w:t>
+      </w:r>
+      <w:proofErr w:type="spellEnd"/>
+      <w:r>
+        <w:rPr>
+          <w:lang w:val="en-US"/>
+        </w:rPr>
+        <w:t>(t) ≈ a</w:t>
       </w:r>
       <w:r>
         <w:rPr>
@@ -4193,7 +4577,21 @@
         <w:rPr>
           <w:lang w:val="en-US"/>
         </w:rPr>
-        <w:t xml:space="preserve"> * RequestRate(t) + b</w:t>
+        <w:t xml:space="preserve"> * </w:t>
+      </w:r>
+      <w:proofErr w:type="spellStart"/>
+      <w:r>
+        <w:rPr>
+          <w:lang w:val="en-US"/>
+        </w:rPr>
+        <w:t>RequestRate</w:t>
+      </w:r>
+      <w:proofErr w:type="spellEnd"/>
+      <w:r>
+        <w:rPr>
+          <w:lang w:val="en-US"/>
+        </w:rPr>
+        <w:t>(t) + b</w:t>
       </w:r>
       <w:r>
         <w:rPr>
@@ -4313,7 +4711,21 @@
         <w:rPr>
           <w:lang w:val="en-US"/>
         </w:rPr>
-        <w:t>EMA_CPU(t) = α * CPU_usage(t) + (1 - α) * EMA_CPU(t-1)</w:t>
+        <w:t xml:space="preserve">EMA_CPU(t) = α * </w:t>
+      </w:r>
+      <w:proofErr w:type="spellStart"/>
+      <w:r>
+        <w:rPr>
+          <w:lang w:val="en-US"/>
+        </w:rPr>
+        <w:t>CPU_usage</w:t>
+      </w:r>
+      <w:proofErr w:type="spellEnd"/>
+      <w:r>
+        <w:rPr>
+          <w:lang w:val="en-US"/>
+        </w:rPr>
+        <w:t>(t) + (1 - α) * EMA_CPU(t-1)</w:t>
       </w:r>
     </w:p>
     <w:p>
@@ -4426,12 +4838,28 @@
           <w:lang w:val="en-US"/>
         </w:rPr>
       </w:pPr>
-      <w:r>
-        <w:rPr>
-          <w:lang w:val="en-US"/>
-        </w:rPr>
-        <w:t>CPU_usage(t): Actual CPU usage in millicores</w:t>
-      </w:r>
+      <w:proofErr w:type="spellStart"/>
+      <w:r>
+        <w:rPr>
+          <w:lang w:val="en-US"/>
+        </w:rPr>
+        <w:t>CPU_usage</w:t>
+      </w:r>
+      <w:proofErr w:type="spellEnd"/>
+      <w:r>
+        <w:rPr>
+          <w:lang w:val="en-US"/>
+        </w:rPr>
+        <w:t xml:space="preserve">(t): Actual CPU usage in </w:t>
+      </w:r>
+      <w:proofErr w:type="spellStart"/>
+      <w:r>
+        <w:rPr>
+          <w:lang w:val="en-US"/>
+        </w:rPr>
+        <w:t>millicores</w:t>
+      </w:r>
+      <w:proofErr w:type="spellEnd"/>
     </w:p>
     <w:p>
       <w:pPr>
@@ -4443,11 +4871,19 @@
           <w:lang w:val="en-US"/>
         </w:rPr>
       </w:pPr>
-      <w:r>
-        <w:rPr>
-          <w:lang w:val="en-US"/>
-        </w:rPr>
-        <w:t>Memory_usage(t): Actual memory usage in MiB</w:t>
+      <w:proofErr w:type="spellStart"/>
+      <w:r>
+        <w:rPr>
+          <w:lang w:val="en-US"/>
+        </w:rPr>
+        <w:t>Memory_usage</w:t>
+      </w:r>
+      <w:proofErr w:type="spellEnd"/>
+      <w:r>
+        <w:rPr>
+          <w:lang w:val="en-US"/>
+        </w:rPr>
+        <w:t>(t): Actual memory usage in MiB</w:t>
       </w:r>
     </w:p>
     <w:p>
@@ -4460,11 +4896,19 @@
           <w:lang w:val="en-US"/>
         </w:rPr>
       </w:pPr>
-      <w:r>
-        <w:rPr>
-          <w:lang w:val="en-US"/>
-        </w:rPr>
-        <w:t>RequestRate(t): Number of incoming requests per second or minute</w:t>
+      <w:proofErr w:type="spellStart"/>
+      <w:r>
+        <w:rPr>
+          <w:lang w:val="en-US"/>
+        </w:rPr>
+        <w:t>RequestRate</w:t>
+      </w:r>
+      <w:proofErr w:type="spellEnd"/>
+      <w:r>
+        <w:rPr>
+          <w:lang w:val="en-US"/>
+        </w:rPr>
+        <w:t>(t): Number of incoming requests per second or minute</w:t>
       </w:r>
     </w:p>
     <w:p>
@@ -4477,11 +4921,33 @@
           <w:lang w:val="en-US"/>
         </w:rPr>
       </w:pPr>
-      <w:r>
-        <w:rPr>
-          <w:lang w:val="en-US"/>
-        </w:rPr>
-        <w:t>CPU_limit(t) and Memory_limit(t): The current configured resource limits in Kubernetes</w:t>
+      <w:proofErr w:type="spellStart"/>
+      <w:r>
+        <w:rPr>
+          <w:lang w:val="en-US"/>
+        </w:rPr>
+        <w:t>CPU_limit</w:t>
+      </w:r>
+      <w:proofErr w:type="spellEnd"/>
+      <w:r>
+        <w:rPr>
+          <w:lang w:val="en-US"/>
+        </w:rPr>
+        <w:t xml:space="preserve">(t) and </w:t>
+      </w:r>
+      <w:proofErr w:type="spellStart"/>
+      <w:r>
+        <w:rPr>
+          <w:lang w:val="en-US"/>
+        </w:rPr>
+        <w:t>Memory_limit</w:t>
+      </w:r>
+      <w:proofErr w:type="spellEnd"/>
+      <w:r>
+        <w:rPr>
+          <w:lang w:val="en-US"/>
+        </w:rPr>
+        <w:t>(t): The current configured resource limits in Kubernetes</w:t>
       </w:r>
     </w:p>
     <w:p>
@@ -5073,8 +5539,16 @@
               <w:rPr>
                 <w:lang w:val="en-US"/>
               </w:rPr>
-              <w:t>300 rps</w:t>
+              <w:t xml:space="preserve">300 </w:t>
             </w:r>
+            <w:proofErr w:type="spellStart"/>
+            <w:r>
+              <w:rPr>
+                <w:lang w:val="en-US"/>
+              </w:rPr>
+              <w:t>rps</w:t>
+            </w:r>
+            <w:proofErr w:type="spellEnd"/>
           </w:p>
         </w:tc>
       </w:tr>
@@ -5645,7 +6119,21 @@
         <w:rPr>
           <w:lang w:val="en-US"/>
         </w:rPr>
-        <w:t>Online regressors (like SGDRegressor in scikit-learn, or River's online models) are memory-efficient, require low compute, and can run:</w:t>
+        <w:t xml:space="preserve">Online regressors (like </w:t>
+      </w:r>
+      <w:proofErr w:type="spellStart"/>
+      <w:r>
+        <w:rPr>
+          <w:lang w:val="en-US"/>
+        </w:rPr>
+        <w:t>SGDRegressor</w:t>
+      </w:r>
+      <w:proofErr w:type="spellEnd"/>
+      <w:r>
+        <w:rPr>
+          <w:lang w:val="en-US"/>
+        </w:rPr>
+        <w:t xml:space="preserve"> in scikit-learn, or River's online models) are memory-efficient, require low compute, and can run:</w:t>
       </w:r>
     </w:p>
     <w:p>
@@ -5878,7 +6366,21 @@
         <w:rPr>
           <w:lang w:val="en-US"/>
         </w:rPr>
-        <w:t xml:space="preserve"> (e.g., 50m CPU increase per 10 rps).</w:t>
+        <w:t xml:space="preserve"> (e.g., 50m CPU increase per 10 </w:t>
+      </w:r>
+      <w:proofErr w:type="spellStart"/>
+      <w:r>
+        <w:rPr>
+          <w:lang w:val="en-US"/>
+        </w:rPr>
+        <w:t>rps</w:t>
+      </w:r>
+      <w:proofErr w:type="spellEnd"/>
+      <w:r>
+        <w:rPr>
+          <w:lang w:val="en-US"/>
+        </w:rPr>
+        <w:t>).</w:t>
       </w:r>
     </w:p>
     <w:p>
@@ -7499,6 +8001,473 @@
           <w:lang w:val="en-US"/>
         </w:rPr>
         <w:t>Use these only for long-term forecasting or batch training offline, not live tuning.</w:t>
+      </w:r>
+    </w:p>
+    <w:p>
+      <w:pPr>
+        <w:rPr>
+          <w:lang w:val="en-US"/>
+        </w:rPr>
+      </w:pPr>
+    </w:p>
+    <w:p>
+      <w:pPr>
+        <w:rPr>
+          <w:b/>
+          <w:bCs/>
+          <w:lang w:val="en-US"/>
+        </w:rPr>
+      </w:pPr>
+      <w:r>
+        <w:rPr>
+          <w:b/>
+          <w:bCs/>
+          <w:lang w:val="en-US"/>
+        </w:rPr>
+        <w:t xml:space="preserve">2. Random Forests / Gradient Boosted Trees (e.g., </w:t>
+      </w:r>
+      <w:proofErr w:type="spellStart"/>
+      <w:r>
+        <w:rPr>
+          <w:b/>
+          <w:bCs/>
+          <w:lang w:val="en-US"/>
+        </w:rPr>
+        <w:t>XGBoost</w:t>
+      </w:r>
+      <w:proofErr w:type="spellEnd"/>
+      <w:r>
+        <w:rPr>
+          <w:b/>
+          <w:bCs/>
+          <w:lang w:val="en-US"/>
+        </w:rPr>
+        <w:t xml:space="preserve">, </w:t>
+      </w:r>
+      <w:proofErr w:type="spellStart"/>
+      <w:r>
+        <w:rPr>
+          <w:b/>
+          <w:bCs/>
+          <w:lang w:val="en-US"/>
+        </w:rPr>
+        <w:t>LightGBM</w:t>
+      </w:r>
+      <w:proofErr w:type="spellEnd"/>
+      <w:r>
+        <w:rPr>
+          <w:b/>
+          <w:bCs/>
+          <w:lang w:val="en-US"/>
+        </w:rPr>
+        <w:t>)</w:t>
+      </w:r>
+    </w:p>
+    <w:p>
+      <w:pPr>
+        <w:rPr>
+          <w:b/>
+          <w:bCs/>
+          <w:lang w:val="en-US"/>
+        </w:rPr>
+      </w:pPr>
+      <w:r>
+        <w:rPr>
+          <w:b/>
+          <w:bCs/>
+          <w:lang w:val="en-US"/>
+        </w:rPr>
+        <w:t>Why they’re problematic:</w:t>
+      </w:r>
+    </w:p>
+    <w:p>
+      <w:pPr>
+        <w:rPr>
+          <w:lang w:val="en-US"/>
+        </w:rPr>
+      </w:pPr>
+    </w:p>
+    <w:tbl>
+      <w:tblPr>
+        <w:tblW w:w="0" w:type="auto"/>
+        <w:tblCellMar>
+          <w:top w:w="15" w:type="dxa"/>
+          <w:left w:w="15" w:type="dxa"/>
+          <w:bottom w:w="15" w:type="dxa"/>
+          <w:right w:w="15" w:type="dxa"/>
+        </w:tblCellMar>
+        <w:tblLook w:val="04A0" w:firstRow="1" w:lastRow="0" w:firstColumn="1" w:lastColumn="0" w:noHBand="0" w:noVBand="1"/>
+      </w:tblPr>
+      <w:tblGrid>
+        <w:gridCol w:w="2395"/>
+        <w:gridCol w:w="6955"/>
+      </w:tblGrid>
+      <w:tr>
+        <w:trPr>
+          <w:trHeight w:val="500"/>
+        </w:trPr>
+        <w:tc>
+          <w:tcPr>
+            <w:tcW w:w="0" w:type="auto"/>
+            <w:tcBorders>
+              <w:top w:val="single" w:sz="4" w:space="0" w:color="000000"/>
+              <w:left w:val="single" w:sz="4" w:space="0" w:color="000000"/>
+              <w:bottom w:val="single" w:sz="4" w:space="0" w:color="000000"/>
+              <w:right w:val="single" w:sz="4" w:space="0" w:color="000000"/>
+            </w:tcBorders>
+            <w:tcMar>
+              <w:top w:w="100" w:type="dxa"/>
+              <w:left w:w="100" w:type="dxa"/>
+              <w:bottom w:w="100" w:type="dxa"/>
+              <w:right w:w="100" w:type="dxa"/>
+            </w:tcMar>
+            <w:hideMark/>
+          </w:tcPr>
+          <w:p>
+            <w:pPr>
+              <w:rPr>
+                <w:lang w:val="en-US"/>
+              </w:rPr>
+            </w:pPr>
+            <w:r>
+              <w:rPr>
+                <w:b/>
+                <w:bCs/>
+                <w:lang w:val="en-US"/>
+              </w:rPr>
+              <w:t>Issue</w:t>
+            </w:r>
+          </w:p>
+        </w:tc>
+        <w:tc>
+          <w:tcPr>
+            <w:tcW w:w="0" w:type="auto"/>
+            <w:tcBorders>
+              <w:top w:val="single" w:sz="4" w:space="0" w:color="000000"/>
+              <w:left w:val="single" w:sz="4" w:space="0" w:color="000000"/>
+              <w:bottom w:val="single" w:sz="4" w:space="0" w:color="000000"/>
+              <w:right w:val="single" w:sz="4" w:space="0" w:color="000000"/>
+            </w:tcBorders>
+            <w:tcMar>
+              <w:top w:w="100" w:type="dxa"/>
+              <w:left w:w="100" w:type="dxa"/>
+              <w:bottom w:w="100" w:type="dxa"/>
+              <w:right w:w="100" w:type="dxa"/>
+            </w:tcMar>
+            <w:hideMark/>
+          </w:tcPr>
+          <w:p>
+            <w:pPr>
+              <w:rPr>
+                <w:lang w:val="en-US"/>
+              </w:rPr>
+            </w:pPr>
+            <w:r>
+              <w:rPr>
+                <w:b/>
+                <w:bCs/>
+                <w:lang w:val="en-US"/>
+              </w:rPr>
+              <w:t>Explanation</w:t>
+            </w:r>
+          </w:p>
+        </w:tc>
+      </w:tr>
+      <w:tr>
+        <w:trPr>
+          <w:trHeight w:val="785"/>
+        </w:trPr>
+        <w:tc>
+          <w:tcPr>
+            <w:tcW w:w="0" w:type="auto"/>
+            <w:tcBorders>
+              <w:top w:val="single" w:sz="4" w:space="0" w:color="000000"/>
+              <w:left w:val="single" w:sz="4" w:space="0" w:color="000000"/>
+              <w:bottom w:val="single" w:sz="4" w:space="0" w:color="000000"/>
+              <w:right w:val="single" w:sz="4" w:space="0" w:color="000000"/>
+            </w:tcBorders>
+            <w:tcMar>
+              <w:top w:w="100" w:type="dxa"/>
+              <w:left w:w="100" w:type="dxa"/>
+              <w:bottom w:w="100" w:type="dxa"/>
+              <w:right w:w="100" w:type="dxa"/>
+            </w:tcMar>
+            <w:hideMark/>
+          </w:tcPr>
+          <w:p>
+            <w:pPr>
+              <w:rPr>
+                <w:lang w:val="en-US"/>
+              </w:rPr>
+            </w:pPr>
+            <w:r>
+              <w:rPr>
+                <w:b/>
+                <w:bCs/>
+                <w:lang w:val="en-US"/>
+              </w:rPr>
+              <w:t>No true online training</w:t>
+            </w:r>
+          </w:p>
+        </w:tc>
+        <w:tc>
+          <w:tcPr>
+            <w:tcW w:w="0" w:type="auto"/>
+            <w:tcBorders>
+              <w:top w:val="single" w:sz="4" w:space="0" w:color="000000"/>
+              <w:left w:val="single" w:sz="4" w:space="0" w:color="000000"/>
+              <w:bottom w:val="single" w:sz="4" w:space="0" w:color="000000"/>
+              <w:right w:val="single" w:sz="4" w:space="0" w:color="000000"/>
+            </w:tcBorders>
+            <w:tcMar>
+              <w:top w:w="100" w:type="dxa"/>
+              <w:left w:w="100" w:type="dxa"/>
+              <w:bottom w:w="100" w:type="dxa"/>
+              <w:right w:w="100" w:type="dxa"/>
+            </w:tcMar>
+            <w:hideMark/>
+          </w:tcPr>
+          <w:p>
+            <w:pPr>
+              <w:rPr>
+                <w:lang w:val="en-US"/>
+              </w:rPr>
+            </w:pPr>
+            <w:r>
+              <w:rPr>
+                <w:lang w:val="en-US"/>
+              </w:rPr>
+              <w:t>These are batch models — we need to retrain them completely for new data.</w:t>
+            </w:r>
+          </w:p>
+        </w:tc>
+      </w:tr>
+      <w:tr>
+        <w:trPr>
+          <w:trHeight w:val="785"/>
+        </w:trPr>
+        <w:tc>
+          <w:tcPr>
+            <w:tcW w:w="0" w:type="auto"/>
+            <w:tcBorders>
+              <w:top w:val="single" w:sz="4" w:space="0" w:color="000000"/>
+              <w:left w:val="single" w:sz="4" w:space="0" w:color="000000"/>
+              <w:bottom w:val="single" w:sz="4" w:space="0" w:color="000000"/>
+              <w:right w:val="single" w:sz="4" w:space="0" w:color="000000"/>
+            </w:tcBorders>
+            <w:tcMar>
+              <w:top w:w="100" w:type="dxa"/>
+              <w:left w:w="100" w:type="dxa"/>
+              <w:bottom w:w="100" w:type="dxa"/>
+              <w:right w:w="100" w:type="dxa"/>
+            </w:tcMar>
+            <w:hideMark/>
+          </w:tcPr>
+          <w:p>
+            <w:pPr>
+              <w:rPr>
+                <w:lang w:val="en-US"/>
+              </w:rPr>
+            </w:pPr>
+            <w:r>
+              <w:rPr>
+                <w:b/>
+                <w:bCs/>
+                <w:lang w:val="en-US"/>
+              </w:rPr>
+              <w:t>Model staleness</w:t>
+            </w:r>
+          </w:p>
+        </w:tc>
+        <w:tc>
+          <w:tcPr>
+            <w:tcW w:w="0" w:type="auto"/>
+            <w:tcBorders>
+              <w:top w:val="single" w:sz="4" w:space="0" w:color="000000"/>
+              <w:left w:val="single" w:sz="4" w:space="0" w:color="000000"/>
+              <w:bottom w:val="single" w:sz="4" w:space="0" w:color="000000"/>
+              <w:right w:val="single" w:sz="4" w:space="0" w:color="000000"/>
+            </w:tcBorders>
+            <w:tcMar>
+              <w:top w:w="100" w:type="dxa"/>
+              <w:left w:w="100" w:type="dxa"/>
+              <w:bottom w:w="100" w:type="dxa"/>
+              <w:right w:w="100" w:type="dxa"/>
+            </w:tcMar>
+            <w:hideMark/>
+          </w:tcPr>
+          <w:p>
+            <w:pPr>
+              <w:rPr>
+                <w:lang w:val="en-US"/>
+              </w:rPr>
+            </w:pPr>
+            <w:r>
+              <w:rPr>
+                <w:lang w:val="en-US"/>
+              </w:rPr>
+              <w:t>We can’t incrementally adapt to new trends or behaviors in live traffic.</w:t>
+            </w:r>
+          </w:p>
+        </w:tc>
+      </w:tr>
+      <w:tr>
+        <w:trPr>
+          <w:trHeight w:val="785"/>
+        </w:trPr>
+        <w:tc>
+          <w:tcPr>
+            <w:tcW w:w="0" w:type="auto"/>
+            <w:tcBorders>
+              <w:top w:val="single" w:sz="4" w:space="0" w:color="000000"/>
+              <w:left w:val="single" w:sz="4" w:space="0" w:color="000000"/>
+              <w:bottom w:val="single" w:sz="4" w:space="0" w:color="000000"/>
+              <w:right w:val="single" w:sz="4" w:space="0" w:color="000000"/>
+            </w:tcBorders>
+            <w:tcMar>
+              <w:top w:w="100" w:type="dxa"/>
+              <w:left w:w="100" w:type="dxa"/>
+              <w:bottom w:w="100" w:type="dxa"/>
+              <w:right w:w="100" w:type="dxa"/>
+            </w:tcMar>
+            <w:hideMark/>
+          </w:tcPr>
+          <w:p>
+            <w:pPr>
+              <w:rPr>
+                <w:lang w:val="en-US"/>
+              </w:rPr>
+            </w:pPr>
+            <w:r>
+              <w:rPr>
+                <w:b/>
+                <w:bCs/>
+                <w:lang w:val="en-US"/>
+              </w:rPr>
+              <w:t>Heavy retraining cost</w:t>
+            </w:r>
+          </w:p>
+        </w:tc>
+        <w:tc>
+          <w:tcPr>
+            <w:tcW w:w="0" w:type="auto"/>
+            <w:tcBorders>
+              <w:top w:val="single" w:sz="4" w:space="0" w:color="000000"/>
+              <w:left w:val="single" w:sz="4" w:space="0" w:color="000000"/>
+              <w:bottom w:val="single" w:sz="4" w:space="0" w:color="000000"/>
+              <w:right w:val="single" w:sz="4" w:space="0" w:color="000000"/>
+            </w:tcBorders>
+            <w:tcMar>
+              <w:top w:w="100" w:type="dxa"/>
+              <w:left w:w="100" w:type="dxa"/>
+              <w:bottom w:w="100" w:type="dxa"/>
+              <w:right w:w="100" w:type="dxa"/>
+            </w:tcMar>
+            <w:hideMark/>
+          </w:tcPr>
+          <w:p>
+            <w:pPr>
+              <w:rPr>
+                <w:lang w:val="en-US"/>
+              </w:rPr>
+            </w:pPr>
+            <w:r>
+              <w:rPr>
+                <w:lang w:val="en-US"/>
+              </w:rPr>
+              <w:t>Even small updates require full-tree regeneration and memory access.</w:t>
+            </w:r>
+          </w:p>
+        </w:tc>
+      </w:tr>
+      <w:tr>
+        <w:trPr>
+          <w:trHeight w:val="500"/>
+        </w:trPr>
+        <w:tc>
+          <w:tcPr>
+            <w:tcW w:w="0" w:type="auto"/>
+            <w:tcBorders>
+              <w:top w:val="single" w:sz="4" w:space="0" w:color="000000"/>
+              <w:left w:val="single" w:sz="4" w:space="0" w:color="000000"/>
+              <w:bottom w:val="single" w:sz="4" w:space="0" w:color="000000"/>
+              <w:right w:val="single" w:sz="4" w:space="0" w:color="000000"/>
+            </w:tcBorders>
+            <w:tcMar>
+              <w:top w:w="100" w:type="dxa"/>
+              <w:left w:w="100" w:type="dxa"/>
+              <w:bottom w:w="100" w:type="dxa"/>
+              <w:right w:w="100" w:type="dxa"/>
+            </w:tcMar>
+            <w:hideMark/>
+          </w:tcPr>
+          <w:p>
+            <w:pPr>
+              <w:rPr>
+                <w:lang w:val="en-US"/>
+              </w:rPr>
+            </w:pPr>
+            <w:r>
+              <w:rPr>
+                <w:b/>
+                <w:bCs/>
+                <w:lang w:val="en-US"/>
+              </w:rPr>
+              <w:t>Latency</w:t>
+            </w:r>
+          </w:p>
+        </w:tc>
+        <w:tc>
+          <w:tcPr>
+            <w:tcW w:w="0" w:type="auto"/>
+            <w:tcBorders>
+              <w:top w:val="single" w:sz="4" w:space="0" w:color="000000"/>
+              <w:left w:val="single" w:sz="4" w:space="0" w:color="000000"/>
+              <w:bottom w:val="single" w:sz="4" w:space="0" w:color="000000"/>
+              <w:right w:val="single" w:sz="4" w:space="0" w:color="000000"/>
+            </w:tcBorders>
+            <w:tcMar>
+              <w:top w:w="100" w:type="dxa"/>
+              <w:left w:w="100" w:type="dxa"/>
+              <w:bottom w:w="100" w:type="dxa"/>
+              <w:right w:w="100" w:type="dxa"/>
+            </w:tcMar>
+            <w:hideMark/>
+          </w:tcPr>
+          <w:p>
+            <w:pPr>
+              <w:rPr>
+                <w:lang w:val="en-US"/>
+              </w:rPr>
+            </w:pPr>
+            <w:r>
+              <w:rPr>
+                <w:lang w:val="en-US"/>
+              </w:rPr>
+              <w:t>Inference is fast, but updates are slow and non-incremental.</w:t>
+            </w:r>
+          </w:p>
+        </w:tc>
+      </w:tr>
+    </w:tbl>
+    <w:p>
+      <w:pPr>
+        <w:rPr>
+          <w:lang w:val="en-US"/>
+        </w:rPr>
+      </w:pPr>
+    </w:p>
+    <w:p>
+      <w:pPr>
+        <w:rPr>
+          <w:lang w:val="en-US"/>
+        </w:rPr>
+      </w:pPr>
+      <w:r>
+        <w:rPr>
+          <w:lang w:val="en-US"/>
+        </w:rPr>
+        <w:t>Great for offline modeling and initial bootstrapping, but not live systems.</w:t>
       </w:r>
     </w:p>
     <w:p>

</xml_diff>

<commit_message>
Add disadvantages of vayesian models
</commit_message>
<xml_diff>
--- a/Latency Analysis/Solution Architecture.docx
+++ b/Latency Analysis/Solution Architecture.docx
@@ -8469,6 +8469,375 @@
         </w:rPr>
         <w:t>Great for offline modeling and initial bootstrapping, but not live systems.</w:t>
       </w:r>
+    </w:p>
+    <w:p>
+      <w:pPr>
+        <w:rPr>
+          <w:lang w:val="en-US"/>
+        </w:rPr>
+      </w:pPr>
+    </w:p>
+    <w:p>
+      <w:pPr>
+        <w:rPr>
+          <w:b/>
+          <w:bCs/>
+          <w:lang w:val="en-US"/>
+        </w:rPr>
+      </w:pPr>
+      <w:r>
+        <w:rPr>
+          <w:b/>
+          <w:bCs/>
+          <w:lang w:val="en-US"/>
+        </w:rPr>
+        <w:t>3. Bayesian Models (e.g., Gaussian Processes)</w:t>
+      </w:r>
+    </w:p>
+    <w:p>
+      <w:pPr>
+        <w:rPr>
+          <w:b/>
+          <w:bCs/>
+          <w:lang w:val="en-US"/>
+        </w:rPr>
+      </w:pPr>
+      <w:r>
+        <w:rPr>
+          <w:b/>
+          <w:bCs/>
+          <w:lang w:val="en-US"/>
+        </w:rPr>
+        <w:t>Why they’re problematic:</w:t>
+      </w:r>
+    </w:p>
+    <w:p>
+      <w:pPr>
+        <w:rPr>
+          <w:lang w:val="en-US"/>
+        </w:rPr>
+      </w:pPr>
+    </w:p>
+    <w:tbl>
+      <w:tblPr>
+        <w:tblW w:w="0" w:type="auto"/>
+        <w:tblCellMar>
+          <w:top w:w="15" w:type="dxa"/>
+          <w:left w:w="15" w:type="dxa"/>
+          <w:bottom w:w="15" w:type="dxa"/>
+          <w:right w:w="15" w:type="dxa"/>
+        </w:tblCellMar>
+        <w:tblLook w:val="04A0" w:firstRow="1" w:lastRow="0" w:firstColumn="1" w:lastColumn="0" w:noHBand="0" w:noVBand="1"/>
+      </w:tblPr>
+      <w:tblGrid>
+        <w:gridCol w:w="2712"/>
+        <w:gridCol w:w="6638"/>
+      </w:tblGrid>
+      <w:tr>
+        <w:trPr>
+          <w:trHeight w:val="500"/>
+        </w:trPr>
+        <w:tc>
+          <w:tcPr>
+            <w:tcW w:w="0" w:type="auto"/>
+            <w:tcBorders>
+              <w:top w:val="single" w:sz="4" w:space="0" w:color="000000"/>
+              <w:left w:val="single" w:sz="4" w:space="0" w:color="000000"/>
+              <w:bottom w:val="single" w:sz="4" w:space="0" w:color="000000"/>
+              <w:right w:val="single" w:sz="4" w:space="0" w:color="000000"/>
+            </w:tcBorders>
+            <w:tcMar>
+              <w:top w:w="100" w:type="dxa"/>
+              <w:left w:w="100" w:type="dxa"/>
+              <w:bottom w:w="100" w:type="dxa"/>
+              <w:right w:w="100" w:type="dxa"/>
+            </w:tcMar>
+            <w:hideMark/>
+          </w:tcPr>
+          <w:p>
+            <w:pPr>
+              <w:rPr>
+                <w:lang w:val="en-US"/>
+              </w:rPr>
+            </w:pPr>
+            <w:r>
+              <w:rPr>
+                <w:b/>
+                <w:bCs/>
+                <w:lang w:val="en-US"/>
+              </w:rPr>
+              <w:t>Issue</w:t>
+            </w:r>
+          </w:p>
+        </w:tc>
+        <w:tc>
+          <w:tcPr>
+            <w:tcW w:w="0" w:type="auto"/>
+            <w:tcBorders>
+              <w:top w:val="single" w:sz="4" w:space="0" w:color="000000"/>
+              <w:left w:val="single" w:sz="4" w:space="0" w:color="000000"/>
+              <w:bottom w:val="single" w:sz="4" w:space="0" w:color="000000"/>
+              <w:right w:val="single" w:sz="4" w:space="0" w:color="000000"/>
+            </w:tcBorders>
+            <w:tcMar>
+              <w:top w:w="100" w:type="dxa"/>
+              <w:left w:w="100" w:type="dxa"/>
+              <w:bottom w:w="100" w:type="dxa"/>
+              <w:right w:w="100" w:type="dxa"/>
+            </w:tcMar>
+            <w:hideMark/>
+          </w:tcPr>
+          <w:p>
+            <w:pPr>
+              <w:rPr>
+                <w:lang w:val="en-US"/>
+              </w:rPr>
+            </w:pPr>
+            <w:r>
+              <w:rPr>
+                <w:b/>
+                <w:bCs/>
+                <w:lang w:val="en-US"/>
+              </w:rPr>
+              <w:t>Explanation</w:t>
+            </w:r>
+          </w:p>
+        </w:tc>
+      </w:tr>
+      <w:tr>
+        <w:trPr>
+          <w:trHeight w:val="785"/>
+        </w:trPr>
+        <w:tc>
+          <w:tcPr>
+            <w:tcW w:w="0" w:type="auto"/>
+            <w:tcBorders>
+              <w:top w:val="single" w:sz="4" w:space="0" w:color="000000"/>
+              <w:left w:val="single" w:sz="4" w:space="0" w:color="000000"/>
+              <w:bottom w:val="single" w:sz="4" w:space="0" w:color="000000"/>
+              <w:right w:val="single" w:sz="4" w:space="0" w:color="000000"/>
+            </w:tcBorders>
+            <w:tcMar>
+              <w:top w:w="100" w:type="dxa"/>
+              <w:left w:w="100" w:type="dxa"/>
+              <w:bottom w:w="100" w:type="dxa"/>
+              <w:right w:w="100" w:type="dxa"/>
+            </w:tcMar>
+            <w:hideMark/>
+          </w:tcPr>
+          <w:p>
+            <w:pPr>
+              <w:rPr>
+                <w:lang w:val="en-US"/>
+              </w:rPr>
+            </w:pPr>
+            <w:r>
+              <w:rPr>
+                <w:b/>
+                <w:bCs/>
+                <w:lang w:val="en-US"/>
+              </w:rPr>
+              <w:t>Poor scalability</w:t>
+            </w:r>
+          </w:p>
+        </w:tc>
+        <w:tc>
+          <w:tcPr>
+            <w:tcW w:w="0" w:type="auto"/>
+            <w:tcBorders>
+              <w:top w:val="single" w:sz="4" w:space="0" w:color="000000"/>
+              <w:left w:val="single" w:sz="4" w:space="0" w:color="000000"/>
+              <w:bottom w:val="single" w:sz="4" w:space="0" w:color="000000"/>
+              <w:right w:val="single" w:sz="4" w:space="0" w:color="000000"/>
+            </w:tcBorders>
+            <w:tcMar>
+              <w:top w:w="100" w:type="dxa"/>
+              <w:left w:w="100" w:type="dxa"/>
+              <w:bottom w:w="100" w:type="dxa"/>
+              <w:right w:w="100" w:type="dxa"/>
+            </w:tcMar>
+            <w:hideMark/>
+          </w:tcPr>
+          <w:p>
+            <w:pPr>
+              <w:rPr>
+                <w:lang w:val="en-US"/>
+              </w:rPr>
+            </w:pPr>
+            <w:r>
+              <w:rPr>
+                <w:lang w:val="en-US"/>
+              </w:rPr>
+              <w:t>Gaussian Processes scale poorly with the number of data points (O(n³)).</w:t>
+            </w:r>
+          </w:p>
+        </w:tc>
+      </w:tr>
+      <w:tr>
+        <w:trPr>
+          <w:trHeight w:val="785"/>
+        </w:trPr>
+        <w:tc>
+          <w:tcPr>
+            <w:tcW w:w="0" w:type="auto"/>
+            <w:tcBorders>
+              <w:top w:val="single" w:sz="4" w:space="0" w:color="000000"/>
+              <w:left w:val="single" w:sz="4" w:space="0" w:color="000000"/>
+              <w:bottom w:val="single" w:sz="4" w:space="0" w:color="000000"/>
+              <w:right w:val="single" w:sz="4" w:space="0" w:color="000000"/>
+            </w:tcBorders>
+            <w:tcMar>
+              <w:top w:w="100" w:type="dxa"/>
+              <w:left w:w="100" w:type="dxa"/>
+              <w:bottom w:w="100" w:type="dxa"/>
+              <w:right w:w="100" w:type="dxa"/>
+            </w:tcMar>
+            <w:hideMark/>
+          </w:tcPr>
+          <w:p>
+            <w:pPr>
+              <w:rPr>
+                <w:lang w:val="en-US"/>
+              </w:rPr>
+            </w:pPr>
+            <w:r>
+              <w:rPr>
+                <w:b/>
+                <w:bCs/>
+                <w:lang w:val="en-US"/>
+              </w:rPr>
+              <w:t>Heavy memory footprint</w:t>
+            </w:r>
+          </w:p>
+        </w:tc>
+        <w:tc>
+          <w:tcPr>
+            <w:tcW w:w="0" w:type="auto"/>
+            <w:tcBorders>
+              <w:top w:val="single" w:sz="4" w:space="0" w:color="000000"/>
+              <w:left w:val="single" w:sz="4" w:space="0" w:color="000000"/>
+              <w:bottom w:val="single" w:sz="4" w:space="0" w:color="000000"/>
+              <w:right w:val="single" w:sz="4" w:space="0" w:color="000000"/>
+            </w:tcBorders>
+            <w:tcMar>
+              <w:top w:w="100" w:type="dxa"/>
+              <w:left w:w="100" w:type="dxa"/>
+              <w:bottom w:w="100" w:type="dxa"/>
+              <w:right w:w="100" w:type="dxa"/>
+            </w:tcMar>
+            <w:hideMark/>
+          </w:tcPr>
+          <w:p>
+            <w:pPr>
+              <w:rPr>
+                <w:lang w:val="en-US"/>
+              </w:rPr>
+            </w:pPr>
+            <w:r>
+              <w:rPr>
+                <w:lang w:val="en-US"/>
+              </w:rPr>
+              <w:t>Too costly to maintain posterior distributions for every microservice.</w:t>
+            </w:r>
+          </w:p>
+        </w:tc>
+      </w:tr>
+      <w:tr>
+        <w:trPr>
+          <w:trHeight w:val="785"/>
+        </w:trPr>
+        <w:tc>
+          <w:tcPr>
+            <w:tcW w:w="0" w:type="auto"/>
+            <w:tcBorders>
+              <w:top w:val="single" w:sz="4" w:space="0" w:color="000000"/>
+              <w:left w:val="single" w:sz="4" w:space="0" w:color="000000"/>
+              <w:bottom w:val="single" w:sz="4" w:space="0" w:color="000000"/>
+              <w:right w:val="single" w:sz="4" w:space="0" w:color="000000"/>
+            </w:tcBorders>
+            <w:tcMar>
+              <w:top w:w="100" w:type="dxa"/>
+              <w:left w:w="100" w:type="dxa"/>
+              <w:bottom w:w="100" w:type="dxa"/>
+              <w:right w:w="100" w:type="dxa"/>
+            </w:tcMar>
+            <w:hideMark/>
+          </w:tcPr>
+          <w:p>
+            <w:pPr>
+              <w:rPr>
+                <w:lang w:val="en-US"/>
+              </w:rPr>
+            </w:pPr>
+            <w:r>
+              <w:rPr>
+                <w:b/>
+                <w:bCs/>
+                <w:lang w:val="en-US"/>
+              </w:rPr>
+              <w:t>Complex implementation</w:t>
+            </w:r>
+          </w:p>
+        </w:tc>
+        <w:tc>
+          <w:tcPr>
+            <w:tcW w:w="0" w:type="auto"/>
+            <w:tcBorders>
+              <w:top w:val="single" w:sz="4" w:space="0" w:color="000000"/>
+              <w:left w:val="single" w:sz="4" w:space="0" w:color="000000"/>
+              <w:bottom w:val="single" w:sz="4" w:space="0" w:color="000000"/>
+              <w:right w:val="single" w:sz="4" w:space="0" w:color="000000"/>
+            </w:tcBorders>
+            <w:tcMar>
+              <w:top w:w="100" w:type="dxa"/>
+              <w:left w:w="100" w:type="dxa"/>
+              <w:bottom w:w="100" w:type="dxa"/>
+              <w:right w:w="100" w:type="dxa"/>
+            </w:tcMar>
+            <w:hideMark/>
+          </w:tcPr>
+          <w:p>
+            <w:pPr>
+              <w:rPr>
+                <w:lang w:val="en-US"/>
+              </w:rPr>
+            </w:pPr>
+            <w:r>
+              <w:rPr>
+                <w:lang w:val="en-US"/>
+              </w:rPr>
+              <w:t>Too sophisticated for quick resource tuning tasks.</w:t>
+            </w:r>
+          </w:p>
+        </w:tc>
+      </w:tr>
+    </w:tbl>
+    <w:p>
+      <w:pPr>
+        <w:rPr>
+          <w:lang w:val="en-US"/>
+        </w:rPr>
+      </w:pPr>
+    </w:p>
+    <w:p>
+      <w:pPr>
+        <w:rPr>
+          <w:lang w:val="en-US"/>
+        </w:rPr>
+      </w:pPr>
+      <w:r>
+        <w:rPr>
+          <w:lang w:val="en-US"/>
+        </w:rPr>
+        <w:t>Best used for offline exploration (e.g., Bayesian Optimization), not real-time adjustments.</w:t>
+      </w:r>
+    </w:p>
+    <w:p>
+      <w:pPr>
+        <w:rPr>
+          <w:lang w:val="en-US"/>
+        </w:rPr>
+      </w:pPr>
     </w:p>
     <w:p>
       <w:pPr>

</xml_diff>

<commit_message>
Add disadvantages of knn
</commit_message>
<xml_diff>
--- a/Latency Analysis/Solution Architecture.docx
+++ b/Latency Analysis/Solution Architecture.docx
@@ -8831,6 +8831,375 @@
         </w:rPr>
         <w:t>Best used for offline exploration (e.g., Bayesian Optimization), not real-time adjustments.</w:t>
       </w:r>
+    </w:p>
+    <w:p>
+      <w:pPr>
+        <w:rPr>
+          <w:lang w:val="en-US"/>
+        </w:rPr>
+      </w:pPr>
+    </w:p>
+    <w:p>
+      <w:pPr>
+        <w:rPr>
+          <w:b/>
+          <w:bCs/>
+          <w:lang w:val="en-US"/>
+        </w:rPr>
+      </w:pPr>
+      <w:r>
+        <w:rPr>
+          <w:b/>
+          <w:bCs/>
+          <w:lang w:val="en-US"/>
+        </w:rPr>
+        <w:t>4. K-Nearest Neighbors (KNN)</w:t>
+      </w:r>
+    </w:p>
+    <w:p>
+      <w:pPr>
+        <w:rPr>
+          <w:b/>
+          <w:bCs/>
+          <w:lang w:val="en-US"/>
+        </w:rPr>
+      </w:pPr>
+      <w:r>
+        <w:rPr>
+          <w:b/>
+          <w:bCs/>
+          <w:lang w:val="en-US"/>
+        </w:rPr>
+        <w:t>Why they’re problematic:</w:t>
+      </w:r>
+    </w:p>
+    <w:p>
+      <w:pPr>
+        <w:rPr>
+          <w:lang w:val="en-US"/>
+        </w:rPr>
+      </w:pPr>
+    </w:p>
+    <w:tbl>
+      <w:tblPr>
+        <w:tblW w:w="0" w:type="auto"/>
+        <w:tblCellMar>
+          <w:top w:w="15" w:type="dxa"/>
+          <w:left w:w="15" w:type="dxa"/>
+          <w:bottom w:w="15" w:type="dxa"/>
+          <w:right w:w="15" w:type="dxa"/>
+        </w:tblCellMar>
+        <w:tblLook w:val="04A0" w:firstRow="1" w:lastRow="0" w:firstColumn="1" w:lastColumn="0" w:noHBand="0" w:noVBand="1"/>
+      </w:tblPr>
+      <w:tblGrid>
+        <w:gridCol w:w="1814"/>
+        <w:gridCol w:w="7536"/>
+      </w:tblGrid>
+      <w:tr>
+        <w:trPr>
+          <w:trHeight w:val="500"/>
+        </w:trPr>
+        <w:tc>
+          <w:tcPr>
+            <w:tcW w:w="0" w:type="auto"/>
+            <w:tcBorders>
+              <w:top w:val="single" w:sz="4" w:space="0" w:color="000000"/>
+              <w:left w:val="single" w:sz="4" w:space="0" w:color="000000"/>
+              <w:bottom w:val="single" w:sz="4" w:space="0" w:color="000000"/>
+              <w:right w:val="single" w:sz="4" w:space="0" w:color="000000"/>
+            </w:tcBorders>
+            <w:tcMar>
+              <w:top w:w="100" w:type="dxa"/>
+              <w:left w:w="100" w:type="dxa"/>
+              <w:bottom w:w="100" w:type="dxa"/>
+              <w:right w:w="100" w:type="dxa"/>
+            </w:tcMar>
+            <w:hideMark/>
+          </w:tcPr>
+          <w:p>
+            <w:pPr>
+              <w:rPr>
+                <w:lang w:val="en-US"/>
+              </w:rPr>
+            </w:pPr>
+            <w:r>
+              <w:rPr>
+                <w:b/>
+                <w:bCs/>
+                <w:lang w:val="en-US"/>
+              </w:rPr>
+              <w:t>Issue</w:t>
+            </w:r>
+          </w:p>
+        </w:tc>
+        <w:tc>
+          <w:tcPr>
+            <w:tcW w:w="0" w:type="auto"/>
+            <w:tcBorders>
+              <w:top w:val="single" w:sz="4" w:space="0" w:color="000000"/>
+              <w:left w:val="single" w:sz="4" w:space="0" w:color="000000"/>
+              <w:bottom w:val="single" w:sz="4" w:space="0" w:color="000000"/>
+              <w:right w:val="single" w:sz="4" w:space="0" w:color="000000"/>
+            </w:tcBorders>
+            <w:tcMar>
+              <w:top w:w="100" w:type="dxa"/>
+              <w:left w:w="100" w:type="dxa"/>
+              <w:bottom w:w="100" w:type="dxa"/>
+              <w:right w:w="100" w:type="dxa"/>
+            </w:tcMar>
+            <w:hideMark/>
+          </w:tcPr>
+          <w:p>
+            <w:pPr>
+              <w:rPr>
+                <w:lang w:val="en-US"/>
+              </w:rPr>
+            </w:pPr>
+            <w:r>
+              <w:rPr>
+                <w:b/>
+                <w:bCs/>
+                <w:lang w:val="en-US"/>
+              </w:rPr>
+              <w:t>Explanation</w:t>
+            </w:r>
+          </w:p>
+        </w:tc>
+      </w:tr>
+      <w:tr>
+        <w:trPr>
+          <w:trHeight w:val="785"/>
+        </w:trPr>
+        <w:tc>
+          <w:tcPr>
+            <w:tcW w:w="0" w:type="auto"/>
+            <w:tcBorders>
+              <w:top w:val="single" w:sz="4" w:space="0" w:color="000000"/>
+              <w:left w:val="single" w:sz="4" w:space="0" w:color="000000"/>
+              <w:bottom w:val="single" w:sz="4" w:space="0" w:color="000000"/>
+              <w:right w:val="single" w:sz="4" w:space="0" w:color="000000"/>
+            </w:tcBorders>
+            <w:tcMar>
+              <w:top w:w="100" w:type="dxa"/>
+              <w:left w:w="100" w:type="dxa"/>
+              <w:bottom w:w="100" w:type="dxa"/>
+              <w:right w:w="100" w:type="dxa"/>
+            </w:tcMar>
+            <w:hideMark/>
+          </w:tcPr>
+          <w:p>
+            <w:pPr>
+              <w:rPr>
+                <w:lang w:val="en-US"/>
+              </w:rPr>
+            </w:pPr>
+            <w:r>
+              <w:rPr>
+                <w:b/>
+                <w:bCs/>
+                <w:lang w:val="en-US"/>
+              </w:rPr>
+              <w:t>No real learning</w:t>
+            </w:r>
+          </w:p>
+        </w:tc>
+        <w:tc>
+          <w:tcPr>
+            <w:tcW w:w="0" w:type="auto"/>
+            <w:tcBorders>
+              <w:top w:val="single" w:sz="4" w:space="0" w:color="000000"/>
+              <w:left w:val="single" w:sz="4" w:space="0" w:color="000000"/>
+              <w:bottom w:val="single" w:sz="4" w:space="0" w:color="000000"/>
+              <w:right w:val="single" w:sz="4" w:space="0" w:color="000000"/>
+            </w:tcBorders>
+            <w:tcMar>
+              <w:top w:w="100" w:type="dxa"/>
+              <w:left w:w="100" w:type="dxa"/>
+              <w:bottom w:w="100" w:type="dxa"/>
+              <w:right w:w="100" w:type="dxa"/>
+            </w:tcMar>
+            <w:hideMark/>
+          </w:tcPr>
+          <w:p>
+            <w:pPr>
+              <w:rPr>
+                <w:lang w:val="en-US"/>
+              </w:rPr>
+            </w:pPr>
+            <w:r>
+              <w:rPr>
+                <w:lang w:val="en-US"/>
+              </w:rPr>
+              <w:t>KNN stores data but doesn’t generalize. Requires all historical data at inference.</w:t>
+            </w:r>
+          </w:p>
+        </w:tc>
+      </w:tr>
+      <w:tr>
+        <w:trPr>
+          <w:trHeight w:val="500"/>
+        </w:trPr>
+        <w:tc>
+          <w:tcPr>
+            <w:tcW w:w="0" w:type="auto"/>
+            <w:tcBorders>
+              <w:top w:val="single" w:sz="4" w:space="0" w:color="000000"/>
+              <w:left w:val="single" w:sz="4" w:space="0" w:color="000000"/>
+              <w:bottom w:val="single" w:sz="4" w:space="0" w:color="000000"/>
+              <w:right w:val="single" w:sz="4" w:space="0" w:color="000000"/>
+            </w:tcBorders>
+            <w:tcMar>
+              <w:top w:w="100" w:type="dxa"/>
+              <w:left w:w="100" w:type="dxa"/>
+              <w:bottom w:w="100" w:type="dxa"/>
+              <w:right w:w="100" w:type="dxa"/>
+            </w:tcMar>
+            <w:hideMark/>
+          </w:tcPr>
+          <w:p>
+            <w:pPr>
+              <w:rPr>
+                <w:lang w:val="en-US"/>
+              </w:rPr>
+            </w:pPr>
+            <w:r>
+              <w:rPr>
+                <w:b/>
+                <w:bCs/>
+                <w:lang w:val="en-US"/>
+              </w:rPr>
+              <w:t>Memory heavy</w:t>
+            </w:r>
+          </w:p>
+        </w:tc>
+        <w:tc>
+          <w:tcPr>
+            <w:tcW w:w="0" w:type="auto"/>
+            <w:tcBorders>
+              <w:top w:val="single" w:sz="4" w:space="0" w:color="000000"/>
+              <w:left w:val="single" w:sz="4" w:space="0" w:color="000000"/>
+              <w:bottom w:val="single" w:sz="4" w:space="0" w:color="000000"/>
+              <w:right w:val="single" w:sz="4" w:space="0" w:color="000000"/>
+            </w:tcBorders>
+            <w:tcMar>
+              <w:top w:w="100" w:type="dxa"/>
+              <w:left w:w="100" w:type="dxa"/>
+              <w:bottom w:w="100" w:type="dxa"/>
+              <w:right w:w="100" w:type="dxa"/>
+            </w:tcMar>
+            <w:hideMark/>
+          </w:tcPr>
+          <w:p>
+            <w:pPr>
+              <w:rPr>
+                <w:lang w:val="en-US"/>
+              </w:rPr>
+            </w:pPr>
+            <w:r>
+              <w:rPr>
+                <w:lang w:val="en-US"/>
+              </w:rPr>
+              <w:t>Needs to store all previous data points.</w:t>
+            </w:r>
+          </w:p>
+        </w:tc>
+      </w:tr>
+      <w:tr>
+        <w:trPr>
+          <w:trHeight w:val="500"/>
+        </w:trPr>
+        <w:tc>
+          <w:tcPr>
+            <w:tcW w:w="0" w:type="auto"/>
+            <w:tcBorders>
+              <w:top w:val="single" w:sz="4" w:space="0" w:color="000000"/>
+              <w:left w:val="single" w:sz="4" w:space="0" w:color="000000"/>
+              <w:bottom w:val="single" w:sz="4" w:space="0" w:color="000000"/>
+              <w:right w:val="single" w:sz="4" w:space="0" w:color="000000"/>
+            </w:tcBorders>
+            <w:tcMar>
+              <w:top w:w="100" w:type="dxa"/>
+              <w:left w:w="100" w:type="dxa"/>
+              <w:bottom w:w="100" w:type="dxa"/>
+              <w:right w:w="100" w:type="dxa"/>
+            </w:tcMar>
+            <w:hideMark/>
+          </w:tcPr>
+          <w:p>
+            <w:pPr>
+              <w:rPr>
+                <w:lang w:val="en-US"/>
+              </w:rPr>
+            </w:pPr>
+            <w:r>
+              <w:rPr>
+                <w:b/>
+                <w:bCs/>
+                <w:lang w:val="en-US"/>
+              </w:rPr>
+              <w:t>Slow inference</w:t>
+            </w:r>
+          </w:p>
+        </w:tc>
+        <w:tc>
+          <w:tcPr>
+            <w:tcW w:w="0" w:type="auto"/>
+            <w:tcBorders>
+              <w:top w:val="single" w:sz="4" w:space="0" w:color="000000"/>
+              <w:left w:val="single" w:sz="4" w:space="0" w:color="000000"/>
+              <w:bottom w:val="single" w:sz="4" w:space="0" w:color="000000"/>
+              <w:right w:val="single" w:sz="4" w:space="0" w:color="000000"/>
+            </w:tcBorders>
+            <w:tcMar>
+              <w:top w:w="100" w:type="dxa"/>
+              <w:left w:w="100" w:type="dxa"/>
+              <w:bottom w:w="100" w:type="dxa"/>
+              <w:right w:w="100" w:type="dxa"/>
+            </w:tcMar>
+            <w:hideMark/>
+          </w:tcPr>
+          <w:p>
+            <w:pPr>
+              <w:rPr>
+                <w:lang w:val="en-US"/>
+              </w:rPr>
+            </w:pPr>
+            <w:r>
+              <w:rPr>
+                <w:lang w:val="en-US"/>
+              </w:rPr>
+              <w:t>Each prediction requires computing distances to all stored points.</w:t>
+            </w:r>
+          </w:p>
+        </w:tc>
+      </w:tr>
+    </w:tbl>
+    <w:p>
+      <w:pPr>
+        <w:rPr>
+          <w:lang w:val="en-US"/>
+        </w:rPr>
+      </w:pPr>
+    </w:p>
+    <w:p>
+      <w:pPr>
+        <w:rPr>
+          <w:lang w:val="en-US"/>
+        </w:rPr>
+      </w:pPr>
+      <w:r>
+        <w:rPr>
+          <w:lang w:val="en-US"/>
+        </w:rPr>
+        <w:t>Unsuitable for resource-constrained, latency-sensitive environments.</w:t>
+      </w:r>
+    </w:p>
+    <w:p>
+      <w:pPr>
+        <w:rPr>
+          <w:lang w:val="en-US"/>
+        </w:rPr>
+      </w:pPr>
     </w:p>
     <w:p>
       <w:pPr>

</xml_diff>

<commit_message>
Add why lightweight models
</commit_message>
<xml_diff>
--- a/Latency Analysis/Solution Architecture.docx
+++ b/Latency Analysis/Solution Architecture.docx
@@ -9204,6 +9204,1527 @@
     <w:p>
       <w:pPr>
         <w:rPr>
+          <w:b/>
+          <w:bCs/>
+          <w:lang w:val="en-US"/>
+        </w:rPr>
+      </w:pPr>
+      <w:r>
+        <w:rPr>
+          <w:lang w:val="en-US"/>
+        </w:rPr>
+        <w:t>Why Lightweight Online Models Win?</w:t>
+      </w:r>
+    </w:p>
+    <w:p>
+      <w:pPr>
+        <w:rPr>
+          <w:lang w:val="en-US"/>
+        </w:rPr>
+      </w:pPr>
+    </w:p>
+    <w:tbl>
+      <w:tblPr>
+        <w:tblW w:w="0" w:type="auto"/>
+        <w:tblCellMar>
+          <w:top w:w="15" w:type="dxa"/>
+          <w:left w:w="15" w:type="dxa"/>
+          <w:bottom w:w="15" w:type="dxa"/>
+          <w:right w:w="15" w:type="dxa"/>
+        </w:tblCellMar>
+        <w:tblLook w:val="04A0" w:firstRow="1" w:lastRow="0" w:firstColumn="1" w:lastColumn="0" w:noHBand="0" w:noVBand="1"/>
+      </w:tblPr>
+      <w:tblGrid>
+        <w:gridCol w:w="1702"/>
+        <w:gridCol w:w="1326"/>
+        <w:gridCol w:w="1692"/>
+        <w:gridCol w:w="1435"/>
+        <w:gridCol w:w="1887"/>
+        <w:gridCol w:w="1308"/>
+      </w:tblGrid>
+      <w:tr>
+        <w:trPr>
+          <w:trHeight w:val="785"/>
+        </w:trPr>
+        <w:tc>
+          <w:tcPr>
+            <w:tcW w:w="0" w:type="auto"/>
+            <w:tcBorders>
+              <w:top w:val="single" w:sz="4" w:space="0" w:color="000000"/>
+              <w:left w:val="single" w:sz="4" w:space="0" w:color="000000"/>
+              <w:bottom w:val="single" w:sz="4" w:space="0" w:color="000000"/>
+              <w:right w:val="single" w:sz="4" w:space="0" w:color="000000"/>
+            </w:tcBorders>
+            <w:tcMar>
+              <w:top w:w="100" w:type="dxa"/>
+              <w:left w:w="100" w:type="dxa"/>
+              <w:bottom w:w="100" w:type="dxa"/>
+              <w:right w:w="100" w:type="dxa"/>
+            </w:tcMar>
+            <w:hideMark/>
+          </w:tcPr>
+          <w:p>
+            <w:pPr>
+              <w:rPr>
+                <w:lang w:val="en-US"/>
+              </w:rPr>
+            </w:pPr>
+            <w:r>
+              <w:rPr>
+                <w:b/>
+                <w:bCs/>
+                <w:lang w:val="en-US"/>
+              </w:rPr>
+              <w:t>Model Type</w:t>
+            </w:r>
+          </w:p>
+        </w:tc>
+        <w:tc>
+          <w:tcPr>
+            <w:tcW w:w="0" w:type="auto"/>
+            <w:tcBorders>
+              <w:top w:val="single" w:sz="4" w:space="0" w:color="000000"/>
+              <w:left w:val="single" w:sz="4" w:space="0" w:color="000000"/>
+              <w:bottom w:val="single" w:sz="4" w:space="0" w:color="000000"/>
+              <w:right w:val="single" w:sz="4" w:space="0" w:color="000000"/>
+            </w:tcBorders>
+            <w:tcMar>
+              <w:top w:w="100" w:type="dxa"/>
+              <w:left w:w="100" w:type="dxa"/>
+              <w:bottom w:w="100" w:type="dxa"/>
+              <w:right w:w="100" w:type="dxa"/>
+            </w:tcMar>
+            <w:hideMark/>
+          </w:tcPr>
+          <w:p>
+            <w:pPr>
+              <w:rPr>
+                <w:lang w:val="en-US"/>
+              </w:rPr>
+            </w:pPr>
+            <w:r>
+              <w:rPr>
+                <w:b/>
+                <w:bCs/>
+                <w:lang w:val="en-US"/>
+              </w:rPr>
+              <w:t>Online Learning</w:t>
+            </w:r>
+          </w:p>
+        </w:tc>
+        <w:tc>
+          <w:tcPr>
+            <w:tcW w:w="0" w:type="auto"/>
+            <w:tcBorders>
+              <w:top w:val="single" w:sz="4" w:space="0" w:color="000000"/>
+              <w:left w:val="single" w:sz="4" w:space="0" w:color="000000"/>
+              <w:bottom w:val="single" w:sz="4" w:space="0" w:color="000000"/>
+              <w:right w:val="single" w:sz="4" w:space="0" w:color="000000"/>
+            </w:tcBorders>
+            <w:tcMar>
+              <w:top w:w="100" w:type="dxa"/>
+              <w:left w:w="100" w:type="dxa"/>
+              <w:bottom w:w="100" w:type="dxa"/>
+              <w:right w:w="100" w:type="dxa"/>
+            </w:tcMar>
+            <w:hideMark/>
+          </w:tcPr>
+          <w:p>
+            <w:pPr>
+              <w:rPr>
+                <w:lang w:val="en-US"/>
+              </w:rPr>
+            </w:pPr>
+            <w:r>
+              <w:rPr>
+                <w:b/>
+                <w:bCs/>
+                <w:lang w:val="en-US"/>
+              </w:rPr>
+              <w:t>Real-Time Compatible</w:t>
+            </w:r>
+          </w:p>
+        </w:tc>
+        <w:tc>
+          <w:tcPr>
+            <w:tcW w:w="0" w:type="auto"/>
+            <w:tcBorders>
+              <w:top w:val="single" w:sz="4" w:space="0" w:color="000000"/>
+              <w:left w:val="single" w:sz="4" w:space="0" w:color="000000"/>
+              <w:bottom w:val="single" w:sz="4" w:space="0" w:color="000000"/>
+              <w:right w:val="single" w:sz="4" w:space="0" w:color="000000"/>
+            </w:tcBorders>
+            <w:tcMar>
+              <w:top w:w="100" w:type="dxa"/>
+              <w:left w:w="100" w:type="dxa"/>
+              <w:bottom w:w="100" w:type="dxa"/>
+              <w:right w:w="100" w:type="dxa"/>
+            </w:tcMar>
+            <w:hideMark/>
+          </w:tcPr>
+          <w:p>
+            <w:pPr>
+              <w:rPr>
+                <w:lang w:val="en-US"/>
+              </w:rPr>
+            </w:pPr>
+            <w:r>
+              <w:rPr>
+                <w:b/>
+                <w:bCs/>
+                <w:lang w:val="en-US"/>
+              </w:rPr>
+              <w:t>Lightweight</w:t>
+            </w:r>
+          </w:p>
+        </w:tc>
+        <w:tc>
+          <w:tcPr>
+            <w:tcW w:w="0" w:type="auto"/>
+            <w:tcBorders>
+              <w:top w:val="single" w:sz="4" w:space="0" w:color="000000"/>
+              <w:left w:val="single" w:sz="4" w:space="0" w:color="000000"/>
+              <w:bottom w:val="single" w:sz="4" w:space="0" w:color="000000"/>
+              <w:right w:val="single" w:sz="4" w:space="0" w:color="000000"/>
+            </w:tcBorders>
+            <w:tcMar>
+              <w:top w:w="100" w:type="dxa"/>
+              <w:left w:w="100" w:type="dxa"/>
+              <w:bottom w:w="100" w:type="dxa"/>
+              <w:right w:w="100" w:type="dxa"/>
+            </w:tcMar>
+            <w:hideMark/>
+          </w:tcPr>
+          <w:p>
+            <w:pPr>
+              <w:rPr>
+                <w:lang w:val="en-US"/>
+              </w:rPr>
+            </w:pPr>
+            <w:r>
+              <w:rPr>
+                <w:b/>
+                <w:bCs/>
+                <w:lang w:val="en-US"/>
+              </w:rPr>
+              <w:t>Interpretability</w:t>
+            </w:r>
+          </w:p>
+        </w:tc>
+        <w:tc>
+          <w:tcPr>
+            <w:tcW w:w="0" w:type="auto"/>
+            <w:tcBorders>
+              <w:top w:val="single" w:sz="4" w:space="0" w:color="000000"/>
+              <w:left w:val="single" w:sz="4" w:space="0" w:color="000000"/>
+              <w:bottom w:val="single" w:sz="4" w:space="0" w:color="000000"/>
+              <w:right w:val="single" w:sz="4" w:space="0" w:color="000000"/>
+            </w:tcBorders>
+            <w:tcMar>
+              <w:top w:w="100" w:type="dxa"/>
+              <w:left w:w="100" w:type="dxa"/>
+              <w:bottom w:w="100" w:type="dxa"/>
+              <w:right w:w="100" w:type="dxa"/>
+            </w:tcMar>
+            <w:hideMark/>
+          </w:tcPr>
+          <w:p>
+            <w:pPr>
+              <w:rPr>
+                <w:lang w:val="en-US"/>
+              </w:rPr>
+            </w:pPr>
+            <w:r>
+              <w:rPr>
+                <w:b/>
+                <w:bCs/>
+                <w:lang w:val="en-US"/>
+              </w:rPr>
+              <w:t>Suitable for K8s?</w:t>
+            </w:r>
+          </w:p>
+        </w:tc>
+      </w:tr>
+      <w:tr>
+        <w:trPr>
+          <w:trHeight w:val="785"/>
+        </w:trPr>
+        <w:tc>
+          <w:tcPr>
+            <w:tcW w:w="0" w:type="auto"/>
+            <w:tcBorders>
+              <w:top w:val="single" w:sz="4" w:space="0" w:color="000000"/>
+              <w:left w:val="single" w:sz="4" w:space="0" w:color="000000"/>
+              <w:bottom w:val="single" w:sz="4" w:space="0" w:color="000000"/>
+              <w:right w:val="single" w:sz="4" w:space="0" w:color="000000"/>
+            </w:tcBorders>
+            <w:tcMar>
+              <w:top w:w="100" w:type="dxa"/>
+              <w:left w:w="100" w:type="dxa"/>
+              <w:bottom w:w="100" w:type="dxa"/>
+              <w:right w:w="100" w:type="dxa"/>
+            </w:tcMar>
+            <w:hideMark/>
+          </w:tcPr>
+          <w:p>
+            <w:pPr>
+              <w:rPr>
+                <w:lang w:val="en-US"/>
+              </w:rPr>
+            </w:pPr>
+            <w:r>
+              <w:rPr>
+                <w:lang w:val="en-US"/>
+              </w:rPr>
+              <w:t>Online Linear Regression</w:t>
+            </w:r>
+          </w:p>
+        </w:tc>
+        <w:tc>
+          <w:tcPr>
+            <w:tcW w:w="0" w:type="auto"/>
+            <w:tcBorders>
+              <w:top w:val="single" w:sz="4" w:space="0" w:color="000000"/>
+              <w:left w:val="single" w:sz="4" w:space="0" w:color="000000"/>
+              <w:bottom w:val="single" w:sz="4" w:space="0" w:color="000000"/>
+              <w:right w:val="single" w:sz="4" w:space="0" w:color="000000"/>
+            </w:tcBorders>
+            <w:tcMar>
+              <w:top w:w="100" w:type="dxa"/>
+              <w:left w:w="100" w:type="dxa"/>
+              <w:bottom w:w="100" w:type="dxa"/>
+              <w:right w:w="100" w:type="dxa"/>
+            </w:tcMar>
+            <w:hideMark/>
+          </w:tcPr>
+          <w:p>
+            <w:pPr>
+              <w:rPr>
+                <w:lang w:val="en-US"/>
+              </w:rPr>
+            </w:pPr>
+            <w:r>
+              <w:rPr>
+                <w:lang w:val="en-US"/>
+              </w:rPr>
+              <w:t>Yes</w:t>
+            </w:r>
+          </w:p>
+        </w:tc>
+        <w:tc>
+          <w:tcPr>
+            <w:tcW w:w="0" w:type="auto"/>
+            <w:tcBorders>
+              <w:top w:val="single" w:sz="4" w:space="0" w:color="000000"/>
+              <w:left w:val="single" w:sz="4" w:space="0" w:color="000000"/>
+              <w:bottom w:val="single" w:sz="4" w:space="0" w:color="000000"/>
+              <w:right w:val="single" w:sz="4" w:space="0" w:color="000000"/>
+            </w:tcBorders>
+            <w:tcMar>
+              <w:top w:w="100" w:type="dxa"/>
+              <w:left w:w="100" w:type="dxa"/>
+              <w:bottom w:w="100" w:type="dxa"/>
+              <w:right w:w="100" w:type="dxa"/>
+            </w:tcMar>
+            <w:hideMark/>
+          </w:tcPr>
+          <w:p>
+            <w:pPr>
+              <w:rPr>
+                <w:lang w:val="en-US"/>
+              </w:rPr>
+            </w:pPr>
+            <w:r>
+              <w:rPr>
+                <w:lang w:val="en-US"/>
+              </w:rPr>
+              <w:t>Yes</w:t>
+            </w:r>
+          </w:p>
+        </w:tc>
+        <w:tc>
+          <w:tcPr>
+            <w:tcW w:w="0" w:type="auto"/>
+            <w:tcBorders>
+              <w:top w:val="single" w:sz="4" w:space="0" w:color="000000"/>
+              <w:left w:val="single" w:sz="4" w:space="0" w:color="000000"/>
+              <w:bottom w:val="single" w:sz="4" w:space="0" w:color="000000"/>
+              <w:right w:val="single" w:sz="4" w:space="0" w:color="000000"/>
+            </w:tcBorders>
+            <w:tcMar>
+              <w:top w:w="100" w:type="dxa"/>
+              <w:left w:w="100" w:type="dxa"/>
+              <w:bottom w:w="100" w:type="dxa"/>
+              <w:right w:w="100" w:type="dxa"/>
+            </w:tcMar>
+            <w:hideMark/>
+          </w:tcPr>
+          <w:p>
+            <w:pPr>
+              <w:rPr>
+                <w:lang w:val="en-US"/>
+              </w:rPr>
+            </w:pPr>
+            <w:r>
+              <w:rPr>
+                <w:lang w:val="en-US"/>
+              </w:rPr>
+              <w:t>Yes</w:t>
+            </w:r>
+          </w:p>
+        </w:tc>
+        <w:tc>
+          <w:tcPr>
+            <w:tcW w:w="0" w:type="auto"/>
+            <w:tcBorders>
+              <w:top w:val="single" w:sz="4" w:space="0" w:color="000000"/>
+              <w:left w:val="single" w:sz="4" w:space="0" w:color="000000"/>
+              <w:bottom w:val="single" w:sz="4" w:space="0" w:color="000000"/>
+              <w:right w:val="single" w:sz="4" w:space="0" w:color="000000"/>
+            </w:tcBorders>
+            <w:tcMar>
+              <w:top w:w="100" w:type="dxa"/>
+              <w:left w:w="100" w:type="dxa"/>
+              <w:bottom w:w="100" w:type="dxa"/>
+              <w:right w:w="100" w:type="dxa"/>
+            </w:tcMar>
+            <w:hideMark/>
+          </w:tcPr>
+          <w:p>
+            <w:pPr>
+              <w:rPr>
+                <w:lang w:val="en-US"/>
+              </w:rPr>
+            </w:pPr>
+            <w:r>
+              <w:rPr>
+                <w:lang w:val="en-US"/>
+              </w:rPr>
+              <w:t>Yes</w:t>
+            </w:r>
+          </w:p>
+        </w:tc>
+        <w:tc>
+          <w:tcPr>
+            <w:tcW w:w="0" w:type="auto"/>
+            <w:tcBorders>
+              <w:top w:val="single" w:sz="4" w:space="0" w:color="000000"/>
+              <w:left w:val="single" w:sz="4" w:space="0" w:color="000000"/>
+              <w:bottom w:val="single" w:sz="4" w:space="0" w:color="000000"/>
+              <w:right w:val="single" w:sz="4" w:space="0" w:color="000000"/>
+            </w:tcBorders>
+            <w:tcMar>
+              <w:top w:w="100" w:type="dxa"/>
+              <w:left w:w="100" w:type="dxa"/>
+              <w:bottom w:w="100" w:type="dxa"/>
+              <w:right w:w="100" w:type="dxa"/>
+            </w:tcMar>
+            <w:hideMark/>
+          </w:tcPr>
+          <w:p>
+            <w:pPr>
+              <w:rPr>
+                <w:lang w:val="en-US"/>
+              </w:rPr>
+            </w:pPr>
+            <w:r>
+              <w:rPr>
+                <w:lang w:val="en-US"/>
+              </w:rPr>
+              <w:t>Yes</w:t>
+            </w:r>
+          </w:p>
+        </w:tc>
+      </w:tr>
+      <w:tr>
+        <w:trPr>
+          <w:trHeight w:val="560"/>
+        </w:trPr>
+        <w:tc>
+          <w:tcPr>
+            <w:tcW w:w="0" w:type="auto"/>
+            <w:tcBorders>
+              <w:top w:val="single" w:sz="4" w:space="0" w:color="000000"/>
+              <w:left w:val="single" w:sz="4" w:space="0" w:color="000000"/>
+              <w:bottom w:val="single" w:sz="4" w:space="0" w:color="000000"/>
+              <w:right w:val="single" w:sz="4" w:space="0" w:color="000000"/>
+            </w:tcBorders>
+            <w:tcMar>
+              <w:top w:w="100" w:type="dxa"/>
+              <w:left w:w="100" w:type="dxa"/>
+              <w:bottom w:w="100" w:type="dxa"/>
+              <w:right w:w="100" w:type="dxa"/>
+            </w:tcMar>
+            <w:hideMark/>
+          </w:tcPr>
+          <w:p>
+            <w:pPr>
+              <w:rPr>
+                <w:lang w:val="en-US"/>
+              </w:rPr>
+            </w:pPr>
+            <w:r>
+              <w:rPr>
+                <w:lang w:val="en-US"/>
+              </w:rPr>
+              <w:t>EMA</w:t>
+            </w:r>
+          </w:p>
+        </w:tc>
+        <w:tc>
+          <w:tcPr>
+            <w:tcW w:w="0" w:type="auto"/>
+            <w:tcBorders>
+              <w:top w:val="single" w:sz="4" w:space="0" w:color="000000"/>
+              <w:left w:val="single" w:sz="4" w:space="0" w:color="000000"/>
+              <w:bottom w:val="single" w:sz="4" w:space="0" w:color="000000"/>
+              <w:right w:val="single" w:sz="4" w:space="0" w:color="000000"/>
+            </w:tcBorders>
+            <w:tcMar>
+              <w:top w:w="100" w:type="dxa"/>
+              <w:left w:w="100" w:type="dxa"/>
+              <w:bottom w:w="100" w:type="dxa"/>
+              <w:right w:w="100" w:type="dxa"/>
+            </w:tcMar>
+            <w:hideMark/>
+          </w:tcPr>
+          <w:p>
+            <w:pPr>
+              <w:rPr>
+                <w:lang w:val="en-US"/>
+              </w:rPr>
+            </w:pPr>
+            <w:r>
+              <w:rPr>
+                <w:lang w:val="en-US"/>
+              </w:rPr>
+              <w:t>Yes</w:t>
+            </w:r>
+          </w:p>
+        </w:tc>
+        <w:tc>
+          <w:tcPr>
+            <w:tcW w:w="0" w:type="auto"/>
+            <w:tcBorders>
+              <w:top w:val="single" w:sz="4" w:space="0" w:color="000000"/>
+              <w:left w:val="single" w:sz="4" w:space="0" w:color="000000"/>
+              <w:bottom w:val="single" w:sz="4" w:space="0" w:color="000000"/>
+              <w:right w:val="single" w:sz="4" w:space="0" w:color="000000"/>
+            </w:tcBorders>
+            <w:tcMar>
+              <w:top w:w="100" w:type="dxa"/>
+              <w:left w:w="100" w:type="dxa"/>
+              <w:bottom w:w="100" w:type="dxa"/>
+              <w:right w:w="100" w:type="dxa"/>
+            </w:tcMar>
+            <w:hideMark/>
+          </w:tcPr>
+          <w:p>
+            <w:pPr>
+              <w:rPr>
+                <w:lang w:val="en-US"/>
+              </w:rPr>
+            </w:pPr>
+            <w:r>
+              <w:rPr>
+                <w:lang w:val="en-US"/>
+              </w:rPr>
+              <w:t>Yes</w:t>
+            </w:r>
+          </w:p>
+        </w:tc>
+        <w:tc>
+          <w:tcPr>
+            <w:tcW w:w="0" w:type="auto"/>
+            <w:tcBorders>
+              <w:top w:val="single" w:sz="4" w:space="0" w:color="000000"/>
+              <w:left w:val="single" w:sz="4" w:space="0" w:color="000000"/>
+              <w:bottom w:val="single" w:sz="4" w:space="0" w:color="000000"/>
+              <w:right w:val="single" w:sz="4" w:space="0" w:color="000000"/>
+            </w:tcBorders>
+            <w:tcMar>
+              <w:top w:w="100" w:type="dxa"/>
+              <w:left w:w="100" w:type="dxa"/>
+              <w:bottom w:w="100" w:type="dxa"/>
+              <w:right w:w="100" w:type="dxa"/>
+            </w:tcMar>
+            <w:hideMark/>
+          </w:tcPr>
+          <w:p>
+            <w:pPr>
+              <w:rPr>
+                <w:lang w:val="en-US"/>
+              </w:rPr>
+            </w:pPr>
+            <w:r>
+              <w:rPr>
+                <w:lang w:val="en-US"/>
+              </w:rPr>
+              <w:t>Yes</w:t>
+            </w:r>
+          </w:p>
+        </w:tc>
+        <w:tc>
+          <w:tcPr>
+            <w:tcW w:w="0" w:type="auto"/>
+            <w:tcBorders>
+              <w:top w:val="single" w:sz="4" w:space="0" w:color="000000"/>
+              <w:left w:val="single" w:sz="4" w:space="0" w:color="000000"/>
+              <w:bottom w:val="single" w:sz="4" w:space="0" w:color="000000"/>
+              <w:right w:val="single" w:sz="4" w:space="0" w:color="000000"/>
+            </w:tcBorders>
+            <w:tcMar>
+              <w:top w:w="100" w:type="dxa"/>
+              <w:left w:w="100" w:type="dxa"/>
+              <w:bottom w:w="100" w:type="dxa"/>
+              <w:right w:w="100" w:type="dxa"/>
+            </w:tcMar>
+            <w:hideMark/>
+          </w:tcPr>
+          <w:p>
+            <w:pPr>
+              <w:rPr>
+                <w:lang w:val="en-US"/>
+              </w:rPr>
+            </w:pPr>
+            <w:r>
+              <w:rPr>
+                <w:lang w:val="en-US"/>
+              </w:rPr>
+              <w:t>Partial</w:t>
+            </w:r>
+          </w:p>
+        </w:tc>
+        <w:tc>
+          <w:tcPr>
+            <w:tcW w:w="0" w:type="auto"/>
+            <w:tcBorders>
+              <w:top w:val="single" w:sz="4" w:space="0" w:color="000000"/>
+              <w:left w:val="single" w:sz="4" w:space="0" w:color="000000"/>
+              <w:bottom w:val="single" w:sz="4" w:space="0" w:color="000000"/>
+              <w:right w:val="single" w:sz="4" w:space="0" w:color="000000"/>
+            </w:tcBorders>
+            <w:tcMar>
+              <w:top w:w="100" w:type="dxa"/>
+              <w:left w:w="100" w:type="dxa"/>
+              <w:bottom w:w="100" w:type="dxa"/>
+              <w:right w:w="100" w:type="dxa"/>
+            </w:tcMar>
+            <w:hideMark/>
+          </w:tcPr>
+          <w:p>
+            <w:pPr>
+              <w:rPr>
+                <w:lang w:val="en-US"/>
+              </w:rPr>
+            </w:pPr>
+            <w:r>
+              <w:rPr>
+                <w:lang w:val="en-US"/>
+              </w:rPr>
+              <w:t>Yes</w:t>
+            </w:r>
+          </w:p>
+        </w:tc>
+      </w:tr>
+      <w:tr>
+        <w:trPr>
+          <w:trHeight w:val="560"/>
+        </w:trPr>
+        <w:tc>
+          <w:tcPr>
+            <w:tcW w:w="0" w:type="auto"/>
+            <w:tcBorders>
+              <w:top w:val="single" w:sz="4" w:space="0" w:color="000000"/>
+              <w:left w:val="single" w:sz="4" w:space="0" w:color="000000"/>
+              <w:bottom w:val="single" w:sz="4" w:space="0" w:color="000000"/>
+              <w:right w:val="single" w:sz="4" w:space="0" w:color="000000"/>
+            </w:tcBorders>
+            <w:tcMar>
+              <w:top w:w="100" w:type="dxa"/>
+              <w:left w:w="100" w:type="dxa"/>
+              <w:bottom w:w="100" w:type="dxa"/>
+              <w:right w:w="100" w:type="dxa"/>
+            </w:tcMar>
+            <w:hideMark/>
+          </w:tcPr>
+          <w:p>
+            <w:pPr>
+              <w:rPr>
+                <w:lang w:val="en-US"/>
+              </w:rPr>
+            </w:pPr>
+            <w:r>
+              <w:rPr>
+                <w:lang w:val="en-US"/>
+              </w:rPr>
+              <w:t>Deep Learning</w:t>
+            </w:r>
+          </w:p>
+        </w:tc>
+        <w:tc>
+          <w:tcPr>
+            <w:tcW w:w="0" w:type="auto"/>
+            <w:tcBorders>
+              <w:top w:val="single" w:sz="4" w:space="0" w:color="000000"/>
+              <w:left w:val="single" w:sz="4" w:space="0" w:color="000000"/>
+              <w:bottom w:val="single" w:sz="4" w:space="0" w:color="000000"/>
+              <w:right w:val="single" w:sz="4" w:space="0" w:color="000000"/>
+            </w:tcBorders>
+            <w:tcMar>
+              <w:top w:w="100" w:type="dxa"/>
+              <w:left w:w="100" w:type="dxa"/>
+              <w:bottom w:w="100" w:type="dxa"/>
+              <w:right w:w="100" w:type="dxa"/>
+            </w:tcMar>
+            <w:hideMark/>
+          </w:tcPr>
+          <w:p>
+            <w:pPr>
+              <w:rPr>
+                <w:lang w:val="en-US"/>
+              </w:rPr>
+            </w:pPr>
+            <w:r>
+              <w:rPr>
+                <w:lang w:val="en-US"/>
+              </w:rPr>
+              <w:t>No</w:t>
+            </w:r>
+          </w:p>
+        </w:tc>
+        <w:tc>
+          <w:tcPr>
+            <w:tcW w:w="0" w:type="auto"/>
+            <w:tcBorders>
+              <w:top w:val="single" w:sz="4" w:space="0" w:color="000000"/>
+              <w:left w:val="single" w:sz="4" w:space="0" w:color="000000"/>
+              <w:bottom w:val="single" w:sz="4" w:space="0" w:color="000000"/>
+              <w:right w:val="single" w:sz="4" w:space="0" w:color="000000"/>
+            </w:tcBorders>
+            <w:tcMar>
+              <w:top w:w="100" w:type="dxa"/>
+              <w:left w:w="100" w:type="dxa"/>
+              <w:bottom w:w="100" w:type="dxa"/>
+              <w:right w:w="100" w:type="dxa"/>
+            </w:tcMar>
+            <w:hideMark/>
+          </w:tcPr>
+          <w:p>
+            <w:pPr>
+              <w:rPr>
+                <w:lang w:val="en-US"/>
+              </w:rPr>
+            </w:pPr>
+            <w:r>
+              <w:rPr>
+                <w:lang w:val="en-US"/>
+              </w:rPr>
+              <w:t>No</w:t>
+            </w:r>
+          </w:p>
+        </w:tc>
+        <w:tc>
+          <w:tcPr>
+            <w:tcW w:w="0" w:type="auto"/>
+            <w:tcBorders>
+              <w:top w:val="single" w:sz="4" w:space="0" w:color="000000"/>
+              <w:left w:val="single" w:sz="4" w:space="0" w:color="000000"/>
+              <w:bottom w:val="single" w:sz="4" w:space="0" w:color="000000"/>
+              <w:right w:val="single" w:sz="4" w:space="0" w:color="000000"/>
+            </w:tcBorders>
+            <w:tcMar>
+              <w:top w:w="100" w:type="dxa"/>
+              <w:left w:w="100" w:type="dxa"/>
+              <w:bottom w:w="100" w:type="dxa"/>
+              <w:right w:w="100" w:type="dxa"/>
+            </w:tcMar>
+            <w:hideMark/>
+          </w:tcPr>
+          <w:p>
+            <w:pPr>
+              <w:rPr>
+                <w:lang w:val="en-US"/>
+              </w:rPr>
+            </w:pPr>
+            <w:r>
+              <w:rPr>
+                <w:lang w:val="en-US"/>
+              </w:rPr>
+              <w:t>No</w:t>
+            </w:r>
+          </w:p>
+        </w:tc>
+        <w:tc>
+          <w:tcPr>
+            <w:tcW w:w="0" w:type="auto"/>
+            <w:tcBorders>
+              <w:top w:val="single" w:sz="4" w:space="0" w:color="000000"/>
+              <w:left w:val="single" w:sz="4" w:space="0" w:color="000000"/>
+              <w:bottom w:val="single" w:sz="4" w:space="0" w:color="000000"/>
+              <w:right w:val="single" w:sz="4" w:space="0" w:color="000000"/>
+            </w:tcBorders>
+            <w:tcMar>
+              <w:top w:w="100" w:type="dxa"/>
+              <w:left w:w="100" w:type="dxa"/>
+              <w:bottom w:w="100" w:type="dxa"/>
+              <w:right w:w="100" w:type="dxa"/>
+            </w:tcMar>
+            <w:hideMark/>
+          </w:tcPr>
+          <w:p>
+            <w:pPr>
+              <w:rPr>
+                <w:lang w:val="en-US"/>
+              </w:rPr>
+            </w:pPr>
+            <w:r>
+              <w:rPr>
+                <w:lang w:val="en-US"/>
+              </w:rPr>
+              <w:t>No</w:t>
+            </w:r>
+          </w:p>
+        </w:tc>
+        <w:tc>
+          <w:tcPr>
+            <w:tcW w:w="0" w:type="auto"/>
+            <w:tcBorders>
+              <w:top w:val="single" w:sz="4" w:space="0" w:color="000000"/>
+              <w:left w:val="single" w:sz="4" w:space="0" w:color="000000"/>
+              <w:bottom w:val="single" w:sz="4" w:space="0" w:color="000000"/>
+              <w:right w:val="single" w:sz="4" w:space="0" w:color="000000"/>
+            </w:tcBorders>
+            <w:tcMar>
+              <w:top w:w="100" w:type="dxa"/>
+              <w:left w:w="100" w:type="dxa"/>
+              <w:bottom w:w="100" w:type="dxa"/>
+              <w:right w:w="100" w:type="dxa"/>
+            </w:tcMar>
+            <w:hideMark/>
+          </w:tcPr>
+          <w:p>
+            <w:pPr>
+              <w:rPr>
+                <w:lang w:val="en-US"/>
+              </w:rPr>
+            </w:pPr>
+            <w:r>
+              <w:rPr>
+                <w:lang w:val="en-US"/>
+              </w:rPr>
+              <w:t>No</w:t>
+            </w:r>
+          </w:p>
+        </w:tc>
+      </w:tr>
+      <w:tr>
+        <w:trPr>
+          <w:trHeight w:val="830"/>
+        </w:trPr>
+        <w:tc>
+          <w:tcPr>
+            <w:tcW w:w="0" w:type="auto"/>
+            <w:tcBorders>
+              <w:top w:val="single" w:sz="4" w:space="0" w:color="000000"/>
+              <w:left w:val="single" w:sz="4" w:space="0" w:color="000000"/>
+              <w:bottom w:val="single" w:sz="4" w:space="0" w:color="000000"/>
+              <w:right w:val="single" w:sz="4" w:space="0" w:color="000000"/>
+            </w:tcBorders>
+            <w:tcMar>
+              <w:top w:w="100" w:type="dxa"/>
+              <w:left w:w="100" w:type="dxa"/>
+              <w:bottom w:w="100" w:type="dxa"/>
+              <w:right w:w="100" w:type="dxa"/>
+            </w:tcMar>
+            <w:hideMark/>
+          </w:tcPr>
+          <w:p>
+            <w:pPr>
+              <w:rPr>
+                <w:lang w:val="en-US"/>
+              </w:rPr>
+            </w:pPr>
+            <w:r>
+              <w:rPr>
+                <w:lang w:val="en-US"/>
+              </w:rPr>
+              <w:t xml:space="preserve">Random Forest / </w:t>
+            </w:r>
+            <w:proofErr w:type="spellStart"/>
+            <w:r>
+              <w:rPr>
+                <w:lang w:val="en-US"/>
+              </w:rPr>
+              <w:t>XGBoost</w:t>
+            </w:r>
+            <w:proofErr w:type="spellEnd"/>
+          </w:p>
+        </w:tc>
+        <w:tc>
+          <w:tcPr>
+            <w:tcW w:w="0" w:type="auto"/>
+            <w:tcBorders>
+              <w:top w:val="single" w:sz="4" w:space="0" w:color="000000"/>
+              <w:left w:val="single" w:sz="4" w:space="0" w:color="000000"/>
+              <w:bottom w:val="single" w:sz="4" w:space="0" w:color="000000"/>
+              <w:right w:val="single" w:sz="4" w:space="0" w:color="000000"/>
+            </w:tcBorders>
+            <w:tcMar>
+              <w:top w:w="100" w:type="dxa"/>
+              <w:left w:w="100" w:type="dxa"/>
+              <w:bottom w:w="100" w:type="dxa"/>
+              <w:right w:w="100" w:type="dxa"/>
+            </w:tcMar>
+            <w:hideMark/>
+          </w:tcPr>
+          <w:p>
+            <w:pPr>
+              <w:rPr>
+                <w:lang w:val="en-US"/>
+              </w:rPr>
+            </w:pPr>
+            <w:r>
+              <w:rPr>
+                <w:lang w:val="en-US"/>
+              </w:rPr>
+              <w:t>No</w:t>
+            </w:r>
+          </w:p>
+        </w:tc>
+        <w:tc>
+          <w:tcPr>
+            <w:tcW w:w="0" w:type="auto"/>
+            <w:tcBorders>
+              <w:top w:val="single" w:sz="4" w:space="0" w:color="000000"/>
+              <w:left w:val="single" w:sz="4" w:space="0" w:color="000000"/>
+              <w:bottom w:val="single" w:sz="4" w:space="0" w:color="000000"/>
+              <w:right w:val="single" w:sz="4" w:space="0" w:color="000000"/>
+            </w:tcBorders>
+            <w:tcMar>
+              <w:top w:w="100" w:type="dxa"/>
+              <w:left w:w="100" w:type="dxa"/>
+              <w:bottom w:w="100" w:type="dxa"/>
+              <w:right w:w="100" w:type="dxa"/>
+            </w:tcMar>
+            <w:hideMark/>
+          </w:tcPr>
+          <w:p>
+            <w:pPr>
+              <w:rPr>
+                <w:lang w:val="en-US"/>
+              </w:rPr>
+            </w:pPr>
+            <w:r>
+              <w:rPr>
+                <w:lang w:val="en-US"/>
+              </w:rPr>
+              <w:t>Fast inference</w:t>
+            </w:r>
+          </w:p>
+        </w:tc>
+        <w:tc>
+          <w:tcPr>
+            <w:tcW w:w="0" w:type="auto"/>
+            <w:tcBorders>
+              <w:top w:val="single" w:sz="4" w:space="0" w:color="000000"/>
+              <w:left w:val="single" w:sz="4" w:space="0" w:color="000000"/>
+              <w:bottom w:val="single" w:sz="4" w:space="0" w:color="000000"/>
+              <w:right w:val="single" w:sz="4" w:space="0" w:color="000000"/>
+            </w:tcBorders>
+            <w:tcMar>
+              <w:top w:w="100" w:type="dxa"/>
+              <w:left w:w="100" w:type="dxa"/>
+              <w:bottom w:w="100" w:type="dxa"/>
+              <w:right w:w="100" w:type="dxa"/>
+            </w:tcMar>
+            <w:hideMark/>
+          </w:tcPr>
+          <w:p>
+            <w:pPr>
+              <w:rPr>
+                <w:lang w:val="en-US"/>
+              </w:rPr>
+            </w:pPr>
+            <w:r>
+              <w:rPr>
+                <w:lang w:val="en-US"/>
+              </w:rPr>
+              <w:t>No</w:t>
+            </w:r>
+          </w:p>
+        </w:tc>
+        <w:tc>
+          <w:tcPr>
+            <w:tcW w:w="0" w:type="auto"/>
+            <w:tcBorders>
+              <w:top w:val="single" w:sz="4" w:space="0" w:color="000000"/>
+              <w:left w:val="single" w:sz="4" w:space="0" w:color="000000"/>
+              <w:bottom w:val="single" w:sz="4" w:space="0" w:color="000000"/>
+              <w:right w:val="single" w:sz="4" w:space="0" w:color="000000"/>
+            </w:tcBorders>
+            <w:tcMar>
+              <w:top w:w="100" w:type="dxa"/>
+              <w:left w:w="100" w:type="dxa"/>
+              <w:bottom w:w="100" w:type="dxa"/>
+              <w:right w:w="100" w:type="dxa"/>
+            </w:tcMar>
+            <w:hideMark/>
+          </w:tcPr>
+          <w:p>
+            <w:pPr>
+              <w:rPr>
+                <w:lang w:val="en-US"/>
+              </w:rPr>
+            </w:pPr>
+            <w:r>
+              <w:rPr>
+                <w:lang w:val="en-US"/>
+              </w:rPr>
+              <w:t>Yes</w:t>
+            </w:r>
+          </w:p>
+        </w:tc>
+        <w:tc>
+          <w:tcPr>
+            <w:tcW w:w="0" w:type="auto"/>
+            <w:tcBorders>
+              <w:top w:val="single" w:sz="4" w:space="0" w:color="000000"/>
+              <w:left w:val="single" w:sz="4" w:space="0" w:color="000000"/>
+              <w:bottom w:val="single" w:sz="4" w:space="0" w:color="000000"/>
+              <w:right w:val="single" w:sz="4" w:space="0" w:color="000000"/>
+            </w:tcBorders>
+            <w:tcMar>
+              <w:top w:w="100" w:type="dxa"/>
+              <w:left w:w="100" w:type="dxa"/>
+              <w:bottom w:w="100" w:type="dxa"/>
+              <w:right w:w="100" w:type="dxa"/>
+            </w:tcMar>
+            <w:hideMark/>
+          </w:tcPr>
+          <w:p>
+            <w:pPr>
+              <w:rPr>
+                <w:lang w:val="en-US"/>
+              </w:rPr>
+            </w:pPr>
+            <w:r>
+              <w:rPr>
+                <w:lang w:val="en-US"/>
+              </w:rPr>
+              <w:t>No</w:t>
+            </w:r>
+          </w:p>
+        </w:tc>
+      </w:tr>
+      <w:tr>
+        <w:trPr>
+          <w:trHeight w:val="830"/>
+        </w:trPr>
+        <w:tc>
+          <w:tcPr>
+            <w:tcW w:w="0" w:type="auto"/>
+            <w:tcBorders>
+              <w:top w:val="single" w:sz="4" w:space="0" w:color="000000"/>
+              <w:left w:val="single" w:sz="4" w:space="0" w:color="000000"/>
+              <w:bottom w:val="single" w:sz="4" w:space="0" w:color="000000"/>
+              <w:right w:val="single" w:sz="4" w:space="0" w:color="000000"/>
+            </w:tcBorders>
+            <w:tcMar>
+              <w:top w:w="100" w:type="dxa"/>
+              <w:left w:w="100" w:type="dxa"/>
+              <w:bottom w:w="100" w:type="dxa"/>
+              <w:right w:w="100" w:type="dxa"/>
+            </w:tcMar>
+            <w:hideMark/>
+          </w:tcPr>
+          <w:p>
+            <w:pPr>
+              <w:rPr>
+                <w:lang w:val="en-US"/>
+              </w:rPr>
+            </w:pPr>
+            <w:r>
+              <w:rPr>
+                <w:lang w:val="en-US"/>
+              </w:rPr>
+              <w:t>Gaussian Process</w:t>
+            </w:r>
+          </w:p>
+        </w:tc>
+        <w:tc>
+          <w:tcPr>
+            <w:tcW w:w="0" w:type="auto"/>
+            <w:tcBorders>
+              <w:top w:val="single" w:sz="4" w:space="0" w:color="000000"/>
+              <w:left w:val="single" w:sz="4" w:space="0" w:color="000000"/>
+              <w:bottom w:val="single" w:sz="4" w:space="0" w:color="000000"/>
+              <w:right w:val="single" w:sz="4" w:space="0" w:color="000000"/>
+            </w:tcBorders>
+            <w:tcMar>
+              <w:top w:w="100" w:type="dxa"/>
+              <w:left w:w="100" w:type="dxa"/>
+              <w:bottom w:w="100" w:type="dxa"/>
+              <w:right w:w="100" w:type="dxa"/>
+            </w:tcMar>
+            <w:hideMark/>
+          </w:tcPr>
+          <w:p>
+            <w:pPr>
+              <w:rPr>
+                <w:lang w:val="en-US"/>
+              </w:rPr>
+            </w:pPr>
+            <w:r>
+              <w:rPr>
+                <w:lang w:val="en-US"/>
+              </w:rPr>
+              <w:t>No</w:t>
+            </w:r>
+          </w:p>
+        </w:tc>
+        <w:tc>
+          <w:tcPr>
+            <w:tcW w:w="0" w:type="auto"/>
+            <w:tcBorders>
+              <w:top w:val="single" w:sz="4" w:space="0" w:color="000000"/>
+              <w:left w:val="single" w:sz="4" w:space="0" w:color="000000"/>
+              <w:bottom w:val="single" w:sz="4" w:space="0" w:color="000000"/>
+              <w:right w:val="single" w:sz="4" w:space="0" w:color="000000"/>
+            </w:tcBorders>
+            <w:tcMar>
+              <w:top w:w="100" w:type="dxa"/>
+              <w:left w:w="100" w:type="dxa"/>
+              <w:bottom w:w="100" w:type="dxa"/>
+              <w:right w:w="100" w:type="dxa"/>
+            </w:tcMar>
+            <w:hideMark/>
+          </w:tcPr>
+          <w:p>
+            <w:pPr>
+              <w:rPr>
+                <w:lang w:val="en-US"/>
+              </w:rPr>
+            </w:pPr>
+            <w:r>
+              <w:rPr>
+                <w:lang w:val="en-US"/>
+              </w:rPr>
+              <w:t>No</w:t>
+            </w:r>
+          </w:p>
+        </w:tc>
+        <w:tc>
+          <w:tcPr>
+            <w:tcW w:w="0" w:type="auto"/>
+            <w:tcBorders>
+              <w:top w:val="single" w:sz="4" w:space="0" w:color="000000"/>
+              <w:left w:val="single" w:sz="4" w:space="0" w:color="000000"/>
+              <w:bottom w:val="single" w:sz="4" w:space="0" w:color="000000"/>
+              <w:right w:val="single" w:sz="4" w:space="0" w:color="000000"/>
+            </w:tcBorders>
+            <w:tcMar>
+              <w:top w:w="100" w:type="dxa"/>
+              <w:left w:w="100" w:type="dxa"/>
+              <w:bottom w:w="100" w:type="dxa"/>
+              <w:right w:w="100" w:type="dxa"/>
+            </w:tcMar>
+            <w:hideMark/>
+          </w:tcPr>
+          <w:p>
+            <w:pPr>
+              <w:rPr>
+                <w:lang w:val="en-US"/>
+              </w:rPr>
+            </w:pPr>
+            <w:r>
+              <w:rPr>
+                <w:lang w:val="en-US"/>
+              </w:rPr>
+              <w:t>No</w:t>
+            </w:r>
+          </w:p>
+        </w:tc>
+        <w:tc>
+          <w:tcPr>
+            <w:tcW w:w="0" w:type="auto"/>
+            <w:tcBorders>
+              <w:top w:val="single" w:sz="4" w:space="0" w:color="000000"/>
+              <w:left w:val="single" w:sz="4" w:space="0" w:color="000000"/>
+              <w:bottom w:val="single" w:sz="4" w:space="0" w:color="000000"/>
+              <w:right w:val="single" w:sz="4" w:space="0" w:color="000000"/>
+            </w:tcBorders>
+            <w:tcMar>
+              <w:top w:w="100" w:type="dxa"/>
+              <w:left w:w="100" w:type="dxa"/>
+              <w:bottom w:w="100" w:type="dxa"/>
+              <w:right w:w="100" w:type="dxa"/>
+            </w:tcMar>
+            <w:hideMark/>
+          </w:tcPr>
+          <w:p>
+            <w:pPr>
+              <w:rPr>
+                <w:lang w:val="en-US"/>
+              </w:rPr>
+            </w:pPr>
+            <w:r>
+              <w:rPr>
+                <w:lang w:val="en-US"/>
+              </w:rPr>
+              <w:t>Yes (but complex)</w:t>
+            </w:r>
+          </w:p>
+        </w:tc>
+        <w:tc>
+          <w:tcPr>
+            <w:tcW w:w="0" w:type="auto"/>
+            <w:tcBorders>
+              <w:top w:val="single" w:sz="4" w:space="0" w:color="000000"/>
+              <w:left w:val="single" w:sz="4" w:space="0" w:color="000000"/>
+              <w:bottom w:val="single" w:sz="4" w:space="0" w:color="000000"/>
+              <w:right w:val="single" w:sz="4" w:space="0" w:color="000000"/>
+            </w:tcBorders>
+            <w:tcMar>
+              <w:top w:w="100" w:type="dxa"/>
+              <w:left w:w="100" w:type="dxa"/>
+              <w:bottom w:w="100" w:type="dxa"/>
+              <w:right w:w="100" w:type="dxa"/>
+            </w:tcMar>
+            <w:hideMark/>
+          </w:tcPr>
+          <w:p>
+            <w:pPr>
+              <w:rPr>
+                <w:lang w:val="en-US"/>
+              </w:rPr>
+            </w:pPr>
+            <w:r>
+              <w:rPr>
+                <w:lang w:val="en-US"/>
+              </w:rPr>
+              <w:t>No</w:t>
+            </w:r>
+          </w:p>
+        </w:tc>
+      </w:tr>
+      <w:tr>
+        <w:trPr>
+          <w:trHeight w:val="830"/>
+        </w:trPr>
+        <w:tc>
+          <w:tcPr>
+            <w:tcW w:w="0" w:type="auto"/>
+            <w:tcBorders>
+              <w:top w:val="single" w:sz="4" w:space="0" w:color="000000"/>
+              <w:left w:val="single" w:sz="4" w:space="0" w:color="000000"/>
+              <w:bottom w:val="single" w:sz="4" w:space="0" w:color="000000"/>
+              <w:right w:val="single" w:sz="4" w:space="0" w:color="000000"/>
+            </w:tcBorders>
+            <w:tcMar>
+              <w:top w:w="100" w:type="dxa"/>
+              <w:left w:w="100" w:type="dxa"/>
+              <w:bottom w:w="100" w:type="dxa"/>
+              <w:right w:w="100" w:type="dxa"/>
+            </w:tcMar>
+            <w:hideMark/>
+          </w:tcPr>
+          <w:p>
+            <w:pPr>
+              <w:rPr>
+                <w:lang w:val="en-US"/>
+              </w:rPr>
+            </w:pPr>
+            <w:r>
+              <w:rPr>
+                <w:lang w:val="en-US"/>
+              </w:rPr>
+              <w:t>KNN</w:t>
+            </w:r>
+          </w:p>
+        </w:tc>
+        <w:tc>
+          <w:tcPr>
+            <w:tcW w:w="0" w:type="auto"/>
+            <w:tcBorders>
+              <w:top w:val="single" w:sz="4" w:space="0" w:color="000000"/>
+              <w:left w:val="single" w:sz="4" w:space="0" w:color="000000"/>
+              <w:bottom w:val="single" w:sz="4" w:space="0" w:color="000000"/>
+              <w:right w:val="single" w:sz="4" w:space="0" w:color="000000"/>
+            </w:tcBorders>
+            <w:tcMar>
+              <w:top w:w="100" w:type="dxa"/>
+              <w:left w:w="100" w:type="dxa"/>
+              <w:bottom w:w="100" w:type="dxa"/>
+              <w:right w:w="100" w:type="dxa"/>
+            </w:tcMar>
+            <w:hideMark/>
+          </w:tcPr>
+          <w:p>
+            <w:pPr>
+              <w:rPr>
+                <w:lang w:val="en-US"/>
+              </w:rPr>
+            </w:pPr>
+            <w:r>
+              <w:rPr>
+                <w:lang w:val="en-US"/>
+              </w:rPr>
+              <w:t>Lazy learner</w:t>
+            </w:r>
+          </w:p>
+        </w:tc>
+        <w:tc>
+          <w:tcPr>
+            <w:tcW w:w="0" w:type="auto"/>
+            <w:tcBorders>
+              <w:top w:val="single" w:sz="4" w:space="0" w:color="000000"/>
+              <w:left w:val="single" w:sz="4" w:space="0" w:color="000000"/>
+              <w:bottom w:val="single" w:sz="4" w:space="0" w:color="000000"/>
+              <w:right w:val="single" w:sz="4" w:space="0" w:color="000000"/>
+            </w:tcBorders>
+            <w:tcMar>
+              <w:top w:w="100" w:type="dxa"/>
+              <w:left w:w="100" w:type="dxa"/>
+              <w:bottom w:w="100" w:type="dxa"/>
+              <w:right w:w="100" w:type="dxa"/>
+            </w:tcMar>
+            <w:hideMark/>
+          </w:tcPr>
+          <w:p>
+            <w:pPr>
+              <w:rPr>
+                <w:lang w:val="en-US"/>
+              </w:rPr>
+            </w:pPr>
+            <w:r>
+              <w:rPr>
+                <w:lang w:val="en-US"/>
+              </w:rPr>
+              <w:t>No</w:t>
+            </w:r>
+          </w:p>
+        </w:tc>
+        <w:tc>
+          <w:tcPr>
+            <w:tcW w:w="0" w:type="auto"/>
+            <w:tcBorders>
+              <w:top w:val="single" w:sz="4" w:space="0" w:color="000000"/>
+              <w:left w:val="single" w:sz="4" w:space="0" w:color="000000"/>
+              <w:bottom w:val="single" w:sz="4" w:space="0" w:color="000000"/>
+              <w:right w:val="single" w:sz="4" w:space="0" w:color="000000"/>
+            </w:tcBorders>
+            <w:tcMar>
+              <w:top w:w="100" w:type="dxa"/>
+              <w:left w:w="100" w:type="dxa"/>
+              <w:bottom w:w="100" w:type="dxa"/>
+              <w:right w:w="100" w:type="dxa"/>
+            </w:tcMar>
+            <w:hideMark/>
+          </w:tcPr>
+          <w:p>
+            <w:pPr>
+              <w:rPr>
+                <w:lang w:val="en-US"/>
+              </w:rPr>
+            </w:pPr>
+            <w:r>
+              <w:rPr>
+                <w:lang w:val="en-US"/>
+              </w:rPr>
+              <w:t>No</w:t>
+            </w:r>
+          </w:p>
+        </w:tc>
+        <w:tc>
+          <w:tcPr>
+            <w:tcW w:w="0" w:type="auto"/>
+            <w:tcBorders>
+              <w:top w:val="single" w:sz="4" w:space="0" w:color="000000"/>
+              <w:left w:val="single" w:sz="4" w:space="0" w:color="000000"/>
+              <w:bottom w:val="single" w:sz="4" w:space="0" w:color="000000"/>
+              <w:right w:val="single" w:sz="4" w:space="0" w:color="000000"/>
+            </w:tcBorders>
+            <w:tcMar>
+              <w:top w:w="100" w:type="dxa"/>
+              <w:left w:w="100" w:type="dxa"/>
+              <w:bottom w:w="100" w:type="dxa"/>
+              <w:right w:w="100" w:type="dxa"/>
+            </w:tcMar>
+            <w:hideMark/>
+          </w:tcPr>
+          <w:p>
+            <w:pPr>
+              <w:rPr>
+                <w:lang w:val="en-US"/>
+              </w:rPr>
+            </w:pPr>
+            <w:r>
+              <w:rPr>
+                <w:lang w:val="en-US"/>
+              </w:rPr>
+              <w:t>Yes (but not scalable)</w:t>
+            </w:r>
+          </w:p>
+        </w:tc>
+        <w:tc>
+          <w:tcPr>
+            <w:tcW w:w="0" w:type="auto"/>
+            <w:tcBorders>
+              <w:top w:val="single" w:sz="4" w:space="0" w:color="000000"/>
+              <w:left w:val="single" w:sz="4" w:space="0" w:color="000000"/>
+              <w:bottom w:val="single" w:sz="4" w:space="0" w:color="000000"/>
+              <w:right w:val="single" w:sz="4" w:space="0" w:color="000000"/>
+            </w:tcBorders>
+            <w:tcMar>
+              <w:top w:w="100" w:type="dxa"/>
+              <w:left w:w="100" w:type="dxa"/>
+              <w:bottom w:w="100" w:type="dxa"/>
+              <w:right w:w="100" w:type="dxa"/>
+            </w:tcMar>
+            <w:hideMark/>
+          </w:tcPr>
+          <w:p>
+            <w:pPr>
+              <w:rPr>
+                <w:lang w:val="en-US"/>
+              </w:rPr>
+            </w:pPr>
+            <w:r>
+              <w:rPr>
+                <w:lang w:val="en-US"/>
+              </w:rPr>
+              <w:t>No</w:t>
+            </w:r>
+          </w:p>
+        </w:tc>
+      </w:tr>
+    </w:tbl>
+    <w:p>
+      <w:pPr>
+        <w:rPr>
+          <w:lang w:val="en-US"/>
+        </w:rPr>
+      </w:pPr>
+    </w:p>
+    <w:p>
+      <w:pPr>
+        <w:rPr>
+          <w:lang w:val="en-US"/>
+        </w:rPr>
+      </w:pPr>
+      <w:r>
+        <w:rPr>
+          <w:lang w:val="en-US"/>
+        </w:rPr>
+        <w:t xml:space="preserve">Just because a model is powerful doesn’t mean it’s practical. In Kubernetes environments, the </w:t>
+      </w:r>
+      <w:r>
+        <w:rPr>
+          <w:i/>
+          <w:iCs/>
+          <w:lang w:val="en-US"/>
+        </w:rPr>
+        <w:t>best</w:t>
+      </w:r>
+      <w:r>
+        <w:rPr>
+          <w:lang w:val="en-US"/>
+        </w:rPr>
+        <w:t xml:space="preserve"> model is the one that:</w:t>
+      </w:r>
+    </w:p>
+    <w:p>
+      <w:pPr>
+        <w:numPr>
+          <w:ilvl w:val="0"/>
+          <w:numId w:val="72"/>
+        </w:numPr>
+        <w:rPr>
+          <w:lang w:val="en-US"/>
+        </w:rPr>
+      </w:pPr>
+      <w:r>
+        <w:rPr>
+          <w:lang w:val="en-US"/>
+        </w:rPr>
+        <w:t>Learns online,</w:t>
+      </w:r>
+    </w:p>
+    <w:p>
+      <w:pPr>
+        <w:numPr>
+          <w:ilvl w:val="0"/>
+          <w:numId w:val="72"/>
+        </w:numPr>
+        <w:rPr>
+          <w:lang w:val="en-US"/>
+        </w:rPr>
+      </w:pPr>
+      <w:r>
+        <w:rPr>
+          <w:lang w:val="en-US"/>
+        </w:rPr>
+        <w:t>Adapts quickly,</w:t>
+      </w:r>
+    </w:p>
+    <w:p>
+      <w:pPr>
+        <w:numPr>
+          <w:ilvl w:val="0"/>
+          <w:numId w:val="72"/>
+        </w:numPr>
+        <w:rPr>
+          <w:lang w:val="en-US"/>
+        </w:rPr>
+      </w:pPr>
+      <w:r>
+        <w:rPr>
+          <w:lang w:val="en-US"/>
+        </w:rPr>
+        <w:t>Uses minimal resources, and</w:t>
+      </w:r>
+    </w:p>
+    <w:p>
+      <w:pPr>
+        <w:numPr>
+          <w:ilvl w:val="0"/>
+          <w:numId w:val="72"/>
+        </w:numPr>
+        <w:rPr>
+          <w:lang w:val="en-US"/>
+        </w:rPr>
+      </w:pPr>
+      <w:r>
+        <w:rPr>
+          <w:lang w:val="en-US"/>
+        </w:rPr>
+        <w:t>Provides transparent decisions.</w:t>
+      </w:r>
+    </w:p>
+    <w:p>
+      <w:pPr>
+        <w:rPr>
+          <w:lang w:val="en-US"/>
+        </w:rPr>
+      </w:pPr>
+      <w:r>
+        <w:rPr>
+          <w:lang w:val="en-US"/>
+        </w:rPr>
+        <w:t>That’s why Online Regression + EMA is a smart, pragmatic, production-ready choice.</w:t>
+      </w:r>
+    </w:p>
+    <w:p>
+      <w:pPr>
+        <w:rPr>
+          <w:lang w:val="en-US"/>
+        </w:rPr>
+      </w:pPr>
+    </w:p>
+    <w:p>
+      <w:pPr>
+        <w:rPr>
           <w:lang w:val="en-US"/>
         </w:rPr>
       </w:pPr>
@@ -11419,6 +12940,155 @@
     </w:lvl>
   </w:abstractNum>
   <w:abstractNum w:abstractNumId="15" w15:restartNumberingAfterBreak="0">
+    <w:nsid w:val="1B746145"/>
+    <w:multiLevelType w:val="multilevel"/>
+    <w:tmpl w:val="BADE4AC2"/>
+    <w:lvl w:ilvl="0">
+      <w:start w:val="1"/>
+      <w:numFmt w:val="bullet"/>
+      <w:lvlText w:val=""/>
+      <w:lvlJc w:val="left"/>
+      <w:pPr>
+        <w:tabs>
+          <w:tab w:val="num" w:pos="720"/>
+        </w:tabs>
+        <w:ind w:left="720" w:hanging="360"/>
+      </w:pPr>
+      <w:rPr>
+        <w:rFonts w:ascii="Symbol" w:hAnsi="Symbol" w:hint="default"/>
+        <w:sz w:val="20"/>
+      </w:rPr>
+    </w:lvl>
+    <w:lvl w:ilvl="1" w:tentative="1">
+      <w:start w:val="1"/>
+      <w:numFmt w:val="bullet"/>
+      <w:lvlText w:val="o"/>
+      <w:lvlJc w:val="left"/>
+      <w:pPr>
+        <w:tabs>
+          <w:tab w:val="num" w:pos="1440"/>
+        </w:tabs>
+        <w:ind w:left="1440" w:hanging="360"/>
+      </w:pPr>
+      <w:rPr>
+        <w:rFonts w:ascii="Courier New" w:hAnsi="Courier New" w:hint="default"/>
+        <w:sz w:val="20"/>
+      </w:rPr>
+    </w:lvl>
+    <w:lvl w:ilvl="2" w:tentative="1">
+      <w:start w:val="1"/>
+      <w:numFmt w:val="bullet"/>
+      <w:lvlText w:val=""/>
+      <w:lvlJc w:val="left"/>
+      <w:pPr>
+        <w:tabs>
+          <w:tab w:val="num" w:pos="2160"/>
+        </w:tabs>
+        <w:ind w:left="2160" w:hanging="360"/>
+      </w:pPr>
+      <w:rPr>
+        <w:rFonts w:ascii="Wingdings" w:hAnsi="Wingdings" w:hint="default"/>
+        <w:sz w:val="20"/>
+      </w:rPr>
+    </w:lvl>
+    <w:lvl w:ilvl="3" w:tentative="1">
+      <w:start w:val="1"/>
+      <w:numFmt w:val="bullet"/>
+      <w:lvlText w:val=""/>
+      <w:lvlJc w:val="left"/>
+      <w:pPr>
+        <w:tabs>
+          <w:tab w:val="num" w:pos="2880"/>
+        </w:tabs>
+        <w:ind w:left="2880" w:hanging="360"/>
+      </w:pPr>
+      <w:rPr>
+        <w:rFonts w:ascii="Wingdings" w:hAnsi="Wingdings" w:hint="default"/>
+        <w:sz w:val="20"/>
+      </w:rPr>
+    </w:lvl>
+    <w:lvl w:ilvl="4" w:tentative="1">
+      <w:start w:val="1"/>
+      <w:numFmt w:val="bullet"/>
+      <w:lvlText w:val=""/>
+      <w:lvlJc w:val="left"/>
+      <w:pPr>
+        <w:tabs>
+          <w:tab w:val="num" w:pos="3600"/>
+        </w:tabs>
+        <w:ind w:left="3600" w:hanging="360"/>
+      </w:pPr>
+      <w:rPr>
+        <w:rFonts w:ascii="Wingdings" w:hAnsi="Wingdings" w:hint="default"/>
+        <w:sz w:val="20"/>
+      </w:rPr>
+    </w:lvl>
+    <w:lvl w:ilvl="5" w:tentative="1">
+      <w:start w:val="1"/>
+      <w:numFmt w:val="bullet"/>
+      <w:lvlText w:val=""/>
+      <w:lvlJc w:val="left"/>
+      <w:pPr>
+        <w:tabs>
+          <w:tab w:val="num" w:pos="4320"/>
+        </w:tabs>
+        <w:ind w:left="4320" w:hanging="360"/>
+      </w:pPr>
+      <w:rPr>
+        <w:rFonts w:ascii="Wingdings" w:hAnsi="Wingdings" w:hint="default"/>
+        <w:sz w:val="20"/>
+      </w:rPr>
+    </w:lvl>
+    <w:lvl w:ilvl="6" w:tentative="1">
+      <w:start w:val="1"/>
+      <w:numFmt w:val="bullet"/>
+      <w:lvlText w:val=""/>
+      <w:lvlJc w:val="left"/>
+      <w:pPr>
+        <w:tabs>
+          <w:tab w:val="num" w:pos="5040"/>
+        </w:tabs>
+        <w:ind w:left="5040" w:hanging="360"/>
+      </w:pPr>
+      <w:rPr>
+        <w:rFonts w:ascii="Wingdings" w:hAnsi="Wingdings" w:hint="default"/>
+        <w:sz w:val="20"/>
+      </w:rPr>
+    </w:lvl>
+    <w:lvl w:ilvl="7" w:tentative="1">
+      <w:start w:val="1"/>
+      <w:numFmt w:val="bullet"/>
+      <w:lvlText w:val=""/>
+      <w:lvlJc w:val="left"/>
+      <w:pPr>
+        <w:tabs>
+          <w:tab w:val="num" w:pos="5760"/>
+        </w:tabs>
+        <w:ind w:left="5760" w:hanging="360"/>
+      </w:pPr>
+      <w:rPr>
+        <w:rFonts w:ascii="Wingdings" w:hAnsi="Wingdings" w:hint="default"/>
+        <w:sz w:val="20"/>
+      </w:rPr>
+    </w:lvl>
+    <w:lvl w:ilvl="8" w:tentative="1">
+      <w:start w:val="1"/>
+      <w:numFmt w:val="bullet"/>
+      <w:lvlText w:val=""/>
+      <w:lvlJc w:val="left"/>
+      <w:pPr>
+        <w:tabs>
+          <w:tab w:val="num" w:pos="6480"/>
+        </w:tabs>
+        <w:ind w:left="6480" w:hanging="360"/>
+      </w:pPr>
+      <w:rPr>
+        <w:rFonts w:ascii="Wingdings" w:hAnsi="Wingdings" w:hint="default"/>
+        <w:sz w:val="20"/>
+      </w:rPr>
+    </w:lvl>
+  </w:abstractNum>
+  <w:abstractNum w:abstractNumId="16" w15:restartNumberingAfterBreak="0">
     <w:nsid w:val="1E8623A9"/>
     <w:multiLevelType w:val="multilevel"/>
     <w:tmpl w:val="A45E45F2"/>
@@ -11567,7 +13237,7 @@
       </w:rPr>
     </w:lvl>
   </w:abstractNum>
-  <w:abstractNum w:abstractNumId="16" w15:restartNumberingAfterBreak="0">
+  <w:abstractNum w:abstractNumId="17" w15:restartNumberingAfterBreak="0">
     <w:nsid w:val="200934DA"/>
     <w:multiLevelType w:val="multilevel"/>
     <w:tmpl w:val="B51EB738"/>
@@ -11716,7 +13386,7 @@
       </w:rPr>
     </w:lvl>
   </w:abstractNum>
-  <w:abstractNum w:abstractNumId="17" w15:restartNumberingAfterBreak="0">
+  <w:abstractNum w:abstractNumId="18" w15:restartNumberingAfterBreak="0">
     <w:nsid w:val="20C02583"/>
     <w:multiLevelType w:val="multilevel"/>
     <w:tmpl w:val="AFE8CB26"/>
@@ -11829,7 +13499,7 @@
       </w:pPr>
     </w:lvl>
   </w:abstractNum>
-  <w:abstractNum w:abstractNumId="18" w15:restartNumberingAfterBreak="0">
+  <w:abstractNum w:abstractNumId="19" w15:restartNumberingAfterBreak="0">
     <w:nsid w:val="223037A2"/>
     <w:multiLevelType w:val="multilevel"/>
     <w:tmpl w:val="0854CDC6"/>
@@ -11942,7 +13612,7 @@
       </w:pPr>
     </w:lvl>
   </w:abstractNum>
-  <w:abstractNum w:abstractNumId="19" w15:restartNumberingAfterBreak="0">
+  <w:abstractNum w:abstractNumId="20" w15:restartNumberingAfterBreak="0">
     <w:nsid w:val="260954EF"/>
     <w:multiLevelType w:val="multilevel"/>
     <w:tmpl w:val="496E5348"/>
@@ -12091,7 +13761,7 @@
       </w:rPr>
     </w:lvl>
   </w:abstractNum>
-  <w:abstractNum w:abstractNumId="20" w15:restartNumberingAfterBreak="0">
+  <w:abstractNum w:abstractNumId="21" w15:restartNumberingAfterBreak="0">
     <w:nsid w:val="26A0763D"/>
     <w:multiLevelType w:val="multilevel"/>
     <w:tmpl w:val="A06A78C4"/>
@@ -12240,7 +13910,7 @@
       </w:rPr>
     </w:lvl>
   </w:abstractNum>
-  <w:abstractNum w:abstractNumId="21" w15:restartNumberingAfterBreak="0">
+  <w:abstractNum w:abstractNumId="22" w15:restartNumberingAfterBreak="0">
     <w:nsid w:val="27511602"/>
     <w:multiLevelType w:val="multilevel"/>
     <w:tmpl w:val="068A33F0"/>
@@ -12389,7 +14059,7 @@
       </w:rPr>
     </w:lvl>
   </w:abstractNum>
-  <w:abstractNum w:abstractNumId="22" w15:restartNumberingAfterBreak="0">
+  <w:abstractNum w:abstractNumId="23" w15:restartNumberingAfterBreak="0">
     <w:nsid w:val="28B97250"/>
     <w:multiLevelType w:val="multilevel"/>
     <w:tmpl w:val="7B9A4C1E"/>
@@ -12538,7 +14208,7 @@
       </w:rPr>
     </w:lvl>
   </w:abstractNum>
-  <w:abstractNum w:abstractNumId="23" w15:restartNumberingAfterBreak="0">
+  <w:abstractNum w:abstractNumId="24" w15:restartNumberingAfterBreak="0">
     <w:nsid w:val="28BD09C0"/>
     <w:multiLevelType w:val="multilevel"/>
     <w:tmpl w:val="96642936"/>
@@ -12651,7 +14321,7 @@
       </w:pPr>
     </w:lvl>
   </w:abstractNum>
-  <w:abstractNum w:abstractNumId="24" w15:restartNumberingAfterBreak="0">
+  <w:abstractNum w:abstractNumId="25" w15:restartNumberingAfterBreak="0">
     <w:nsid w:val="29962290"/>
     <w:multiLevelType w:val="multilevel"/>
     <w:tmpl w:val="5510A6FE"/>
@@ -12800,7 +14470,7 @@
       </w:rPr>
     </w:lvl>
   </w:abstractNum>
-  <w:abstractNum w:abstractNumId="25" w15:restartNumberingAfterBreak="0">
+  <w:abstractNum w:abstractNumId="26" w15:restartNumberingAfterBreak="0">
     <w:nsid w:val="2C9D31A0"/>
     <w:multiLevelType w:val="multilevel"/>
     <w:tmpl w:val="E4C88F1E"/>
@@ -12913,7 +14583,7 @@
       </w:pPr>
     </w:lvl>
   </w:abstractNum>
-  <w:abstractNum w:abstractNumId="26" w15:restartNumberingAfterBreak="0">
+  <w:abstractNum w:abstractNumId="27" w15:restartNumberingAfterBreak="0">
     <w:nsid w:val="2DE0278C"/>
     <w:multiLevelType w:val="multilevel"/>
     <w:tmpl w:val="CBAACCA2"/>
@@ -13026,7 +14696,7 @@
       </w:pPr>
     </w:lvl>
   </w:abstractNum>
-  <w:abstractNum w:abstractNumId="27" w15:restartNumberingAfterBreak="0">
+  <w:abstractNum w:abstractNumId="28" w15:restartNumberingAfterBreak="0">
     <w:nsid w:val="30461B77"/>
     <w:multiLevelType w:val="multilevel"/>
     <w:tmpl w:val="A3348A90"/>
@@ -13175,7 +14845,7 @@
       </w:rPr>
     </w:lvl>
   </w:abstractNum>
-  <w:abstractNum w:abstractNumId="28" w15:restartNumberingAfterBreak="0">
+  <w:abstractNum w:abstractNumId="29" w15:restartNumberingAfterBreak="0">
     <w:nsid w:val="3339493D"/>
     <w:multiLevelType w:val="multilevel"/>
     <w:tmpl w:val="F4108986"/>
@@ -13288,7 +14958,7 @@
       </w:pPr>
     </w:lvl>
   </w:abstractNum>
-  <w:abstractNum w:abstractNumId="29" w15:restartNumberingAfterBreak="0">
+  <w:abstractNum w:abstractNumId="30" w15:restartNumberingAfterBreak="0">
     <w:nsid w:val="388B7212"/>
     <w:multiLevelType w:val="multilevel"/>
     <w:tmpl w:val="EA8EE1AE"/>
@@ -13437,7 +15107,7 @@
       </w:rPr>
     </w:lvl>
   </w:abstractNum>
-  <w:abstractNum w:abstractNumId="30" w15:restartNumberingAfterBreak="0">
+  <w:abstractNum w:abstractNumId="31" w15:restartNumberingAfterBreak="0">
     <w:nsid w:val="3F3771E0"/>
     <w:multiLevelType w:val="multilevel"/>
     <w:tmpl w:val="CBF63B18"/>
@@ -13586,7 +15256,7 @@
       </w:rPr>
     </w:lvl>
   </w:abstractNum>
-  <w:abstractNum w:abstractNumId="31" w15:restartNumberingAfterBreak="0">
+  <w:abstractNum w:abstractNumId="32" w15:restartNumberingAfterBreak="0">
     <w:nsid w:val="408612D9"/>
     <w:multiLevelType w:val="multilevel"/>
     <w:tmpl w:val="8E6E7F50"/>
@@ -13735,7 +15405,7 @@
       </w:rPr>
     </w:lvl>
   </w:abstractNum>
-  <w:abstractNum w:abstractNumId="32" w15:restartNumberingAfterBreak="0">
+  <w:abstractNum w:abstractNumId="33" w15:restartNumberingAfterBreak="0">
     <w:nsid w:val="41F760F1"/>
     <w:multiLevelType w:val="hybridMultilevel"/>
     <w:tmpl w:val="C4963EF6"/>
@@ -13848,7 +15518,7 @@
       </w:rPr>
     </w:lvl>
   </w:abstractNum>
-  <w:abstractNum w:abstractNumId="33" w15:restartNumberingAfterBreak="0">
+  <w:abstractNum w:abstractNumId="34" w15:restartNumberingAfterBreak="0">
     <w:nsid w:val="422430B2"/>
     <w:multiLevelType w:val="multilevel"/>
     <w:tmpl w:val="9AA8CEDC"/>
@@ -13997,7 +15667,7 @@
       </w:rPr>
     </w:lvl>
   </w:abstractNum>
-  <w:abstractNum w:abstractNumId="34" w15:restartNumberingAfterBreak="0">
+  <w:abstractNum w:abstractNumId="35" w15:restartNumberingAfterBreak="0">
     <w:nsid w:val="45772D44"/>
     <w:multiLevelType w:val="multilevel"/>
     <w:tmpl w:val="6F22E91C"/>
@@ -14146,7 +15816,7 @@
       </w:rPr>
     </w:lvl>
   </w:abstractNum>
-  <w:abstractNum w:abstractNumId="35" w15:restartNumberingAfterBreak="0">
+  <w:abstractNum w:abstractNumId="36" w15:restartNumberingAfterBreak="0">
     <w:nsid w:val="47931FBB"/>
     <w:multiLevelType w:val="multilevel"/>
     <w:tmpl w:val="E8941C86"/>
@@ -14295,7 +15965,7 @@
       </w:rPr>
     </w:lvl>
   </w:abstractNum>
-  <w:abstractNum w:abstractNumId="36" w15:restartNumberingAfterBreak="0">
+  <w:abstractNum w:abstractNumId="37" w15:restartNumberingAfterBreak="0">
     <w:nsid w:val="48B04463"/>
     <w:multiLevelType w:val="multilevel"/>
     <w:tmpl w:val="B7C8271C"/>
@@ -14444,7 +16114,7 @@
       </w:rPr>
     </w:lvl>
   </w:abstractNum>
-  <w:abstractNum w:abstractNumId="37" w15:restartNumberingAfterBreak="0">
+  <w:abstractNum w:abstractNumId="38" w15:restartNumberingAfterBreak="0">
     <w:nsid w:val="4A8C27B6"/>
     <w:multiLevelType w:val="multilevel"/>
     <w:tmpl w:val="478AEC50"/>
@@ -14593,7 +16263,7 @@
       </w:rPr>
     </w:lvl>
   </w:abstractNum>
-  <w:abstractNum w:abstractNumId="38" w15:restartNumberingAfterBreak="0">
+  <w:abstractNum w:abstractNumId="39" w15:restartNumberingAfterBreak="0">
     <w:nsid w:val="4A962120"/>
     <w:multiLevelType w:val="multilevel"/>
     <w:tmpl w:val="21DEC30A"/>
@@ -14706,7 +16376,7 @@
       </w:pPr>
     </w:lvl>
   </w:abstractNum>
-  <w:abstractNum w:abstractNumId="39" w15:restartNumberingAfterBreak="0">
+  <w:abstractNum w:abstractNumId="40" w15:restartNumberingAfterBreak="0">
     <w:nsid w:val="4C825701"/>
     <w:multiLevelType w:val="multilevel"/>
     <w:tmpl w:val="36B2D506"/>
@@ -14855,7 +16525,7 @@
       </w:rPr>
     </w:lvl>
   </w:abstractNum>
-  <w:abstractNum w:abstractNumId="40" w15:restartNumberingAfterBreak="0">
+  <w:abstractNum w:abstractNumId="41" w15:restartNumberingAfterBreak="0">
     <w:nsid w:val="4D03363F"/>
     <w:multiLevelType w:val="multilevel"/>
     <w:tmpl w:val="7576D590"/>
@@ -14968,7 +16638,7 @@
       </w:pPr>
     </w:lvl>
   </w:abstractNum>
-  <w:abstractNum w:abstractNumId="41" w15:restartNumberingAfterBreak="0">
+  <w:abstractNum w:abstractNumId="42" w15:restartNumberingAfterBreak="0">
     <w:nsid w:val="4F19287F"/>
     <w:multiLevelType w:val="multilevel"/>
     <w:tmpl w:val="8C16CBF8"/>
@@ -15117,7 +16787,7 @@
       </w:rPr>
     </w:lvl>
   </w:abstractNum>
-  <w:abstractNum w:abstractNumId="42" w15:restartNumberingAfterBreak="0">
+  <w:abstractNum w:abstractNumId="43" w15:restartNumberingAfterBreak="0">
     <w:nsid w:val="4F32793E"/>
     <w:multiLevelType w:val="multilevel"/>
     <w:tmpl w:val="4A66BDC6"/>
@@ -15266,7 +16936,7 @@
       </w:rPr>
     </w:lvl>
   </w:abstractNum>
-  <w:abstractNum w:abstractNumId="43" w15:restartNumberingAfterBreak="0">
+  <w:abstractNum w:abstractNumId="44" w15:restartNumberingAfterBreak="0">
     <w:nsid w:val="556E1750"/>
     <w:multiLevelType w:val="multilevel"/>
     <w:tmpl w:val="2AF0C8C8"/>
@@ -15415,7 +17085,7 @@
       </w:rPr>
     </w:lvl>
   </w:abstractNum>
-  <w:abstractNum w:abstractNumId="44" w15:restartNumberingAfterBreak="0">
+  <w:abstractNum w:abstractNumId="45" w15:restartNumberingAfterBreak="0">
     <w:nsid w:val="55CD7190"/>
     <w:multiLevelType w:val="multilevel"/>
     <w:tmpl w:val="EDFA3E8C"/>
@@ -15564,7 +17234,7 @@
       </w:rPr>
     </w:lvl>
   </w:abstractNum>
-  <w:abstractNum w:abstractNumId="45" w15:restartNumberingAfterBreak="0">
+  <w:abstractNum w:abstractNumId="46" w15:restartNumberingAfterBreak="0">
     <w:nsid w:val="56A67868"/>
     <w:multiLevelType w:val="multilevel"/>
     <w:tmpl w:val="149294E0"/>
@@ -15713,7 +17383,7 @@
       </w:rPr>
     </w:lvl>
   </w:abstractNum>
-  <w:abstractNum w:abstractNumId="46" w15:restartNumberingAfterBreak="0">
+  <w:abstractNum w:abstractNumId="47" w15:restartNumberingAfterBreak="0">
     <w:nsid w:val="57A35A37"/>
     <w:multiLevelType w:val="multilevel"/>
     <w:tmpl w:val="60A6384A"/>
@@ -15862,7 +17532,7 @@
       </w:rPr>
     </w:lvl>
   </w:abstractNum>
-  <w:abstractNum w:abstractNumId="47" w15:restartNumberingAfterBreak="0">
+  <w:abstractNum w:abstractNumId="48" w15:restartNumberingAfterBreak="0">
     <w:nsid w:val="59B1282E"/>
     <w:multiLevelType w:val="multilevel"/>
     <w:tmpl w:val="65226A24"/>
@@ -16011,7 +17681,7 @@
       </w:rPr>
     </w:lvl>
   </w:abstractNum>
-  <w:abstractNum w:abstractNumId="48" w15:restartNumberingAfterBreak="0">
+  <w:abstractNum w:abstractNumId="49" w15:restartNumberingAfterBreak="0">
     <w:nsid w:val="5CDE07DA"/>
     <w:multiLevelType w:val="multilevel"/>
     <w:tmpl w:val="B1823B8E"/>
@@ -16160,7 +17830,7 @@
       </w:rPr>
     </w:lvl>
   </w:abstractNum>
-  <w:abstractNum w:abstractNumId="49" w15:restartNumberingAfterBreak="0">
+  <w:abstractNum w:abstractNumId="50" w15:restartNumberingAfterBreak="0">
     <w:nsid w:val="5CE51A28"/>
     <w:multiLevelType w:val="multilevel"/>
     <w:tmpl w:val="6A14F4F0"/>
@@ -16309,7 +17979,7 @@
       </w:rPr>
     </w:lvl>
   </w:abstractNum>
-  <w:abstractNum w:abstractNumId="50" w15:restartNumberingAfterBreak="0">
+  <w:abstractNum w:abstractNumId="51" w15:restartNumberingAfterBreak="0">
     <w:nsid w:val="5DBC3FC5"/>
     <w:multiLevelType w:val="multilevel"/>
     <w:tmpl w:val="2EFC06C2"/>
@@ -16458,7 +18128,7 @@
       </w:rPr>
     </w:lvl>
   </w:abstractNum>
-  <w:abstractNum w:abstractNumId="51" w15:restartNumberingAfterBreak="0">
+  <w:abstractNum w:abstractNumId="52" w15:restartNumberingAfterBreak="0">
     <w:nsid w:val="5F365C35"/>
     <w:multiLevelType w:val="multilevel"/>
     <w:tmpl w:val="4F8AFB88"/>
@@ -16607,7 +18277,7 @@
       </w:rPr>
     </w:lvl>
   </w:abstractNum>
-  <w:abstractNum w:abstractNumId="52" w15:restartNumberingAfterBreak="0">
+  <w:abstractNum w:abstractNumId="53" w15:restartNumberingAfterBreak="0">
     <w:nsid w:val="604D3590"/>
     <w:multiLevelType w:val="multilevel"/>
     <w:tmpl w:val="4866E582"/>
@@ -16720,7 +18390,7 @@
       </w:pPr>
     </w:lvl>
   </w:abstractNum>
-  <w:abstractNum w:abstractNumId="53" w15:restartNumberingAfterBreak="0">
+  <w:abstractNum w:abstractNumId="54" w15:restartNumberingAfterBreak="0">
     <w:nsid w:val="62286744"/>
     <w:multiLevelType w:val="multilevel"/>
     <w:tmpl w:val="F26E0D80"/>
@@ -16833,7 +18503,7 @@
       </w:pPr>
     </w:lvl>
   </w:abstractNum>
-  <w:abstractNum w:abstractNumId="54" w15:restartNumberingAfterBreak="0">
+  <w:abstractNum w:abstractNumId="55" w15:restartNumberingAfterBreak="0">
     <w:nsid w:val="639D42DB"/>
     <w:multiLevelType w:val="multilevel"/>
     <w:tmpl w:val="3F865BB2"/>
@@ -16982,7 +18652,7 @@
       </w:rPr>
     </w:lvl>
   </w:abstractNum>
-  <w:abstractNum w:abstractNumId="55" w15:restartNumberingAfterBreak="0">
+  <w:abstractNum w:abstractNumId="56" w15:restartNumberingAfterBreak="0">
     <w:nsid w:val="63C24481"/>
     <w:multiLevelType w:val="multilevel"/>
     <w:tmpl w:val="911A1C4E"/>
@@ -17095,7 +18765,7 @@
       </w:pPr>
     </w:lvl>
   </w:abstractNum>
-  <w:abstractNum w:abstractNumId="56" w15:restartNumberingAfterBreak="0">
+  <w:abstractNum w:abstractNumId="57" w15:restartNumberingAfterBreak="0">
     <w:nsid w:val="63F447B0"/>
     <w:multiLevelType w:val="multilevel"/>
     <w:tmpl w:val="F42494F0"/>
@@ -17244,7 +18914,7 @@
       </w:rPr>
     </w:lvl>
   </w:abstractNum>
-  <w:abstractNum w:abstractNumId="57" w15:restartNumberingAfterBreak="0">
+  <w:abstractNum w:abstractNumId="58" w15:restartNumberingAfterBreak="0">
     <w:nsid w:val="6414230E"/>
     <w:multiLevelType w:val="multilevel"/>
     <w:tmpl w:val="07D82616"/>
@@ -17393,7 +19063,7 @@
       </w:rPr>
     </w:lvl>
   </w:abstractNum>
-  <w:abstractNum w:abstractNumId="58" w15:restartNumberingAfterBreak="0">
+  <w:abstractNum w:abstractNumId="59" w15:restartNumberingAfterBreak="0">
     <w:nsid w:val="665479B1"/>
     <w:multiLevelType w:val="multilevel"/>
     <w:tmpl w:val="A5982E3A"/>
@@ -17506,7 +19176,7 @@
       </w:pPr>
     </w:lvl>
   </w:abstractNum>
-  <w:abstractNum w:abstractNumId="59" w15:restartNumberingAfterBreak="0">
+  <w:abstractNum w:abstractNumId="60" w15:restartNumberingAfterBreak="0">
     <w:nsid w:val="67805486"/>
     <w:multiLevelType w:val="multilevel"/>
     <w:tmpl w:val="E34C74DA"/>
@@ -17619,7 +19289,7 @@
       </w:pPr>
     </w:lvl>
   </w:abstractNum>
-  <w:abstractNum w:abstractNumId="60" w15:restartNumberingAfterBreak="0">
+  <w:abstractNum w:abstractNumId="61" w15:restartNumberingAfterBreak="0">
     <w:nsid w:val="67BD0D87"/>
     <w:multiLevelType w:val="multilevel"/>
     <w:tmpl w:val="6C183ECE"/>
@@ -17768,7 +19438,7 @@
       </w:rPr>
     </w:lvl>
   </w:abstractNum>
-  <w:abstractNum w:abstractNumId="61" w15:restartNumberingAfterBreak="0">
+  <w:abstractNum w:abstractNumId="62" w15:restartNumberingAfterBreak="0">
     <w:nsid w:val="6914041D"/>
     <w:multiLevelType w:val="multilevel"/>
     <w:tmpl w:val="1BC01A4E"/>
@@ -17917,7 +19587,7 @@
       </w:rPr>
     </w:lvl>
   </w:abstractNum>
-  <w:abstractNum w:abstractNumId="62" w15:restartNumberingAfterBreak="0">
+  <w:abstractNum w:abstractNumId="63" w15:restartNumberingAfterBreak="0">
     <w:nsid w:val="6A7717CE"/>
     <w:multiLevelType w:val="multilevel"/>
     <w:tmpl w:val="EC46DF36"/>
@@ -18066,7 +19736,7 @@
       </w:rPr>
     </w:lvl>
   </w:abstractNum>
-  <w:abstractNum w:abstractNumId="63" w15:restartNumberingAfterBreak="0">
+  <w:abstractNum w:abstractNumId="64" w15:restartNumberingAfterBreak="0">
     <w:nsid w:val="6EC84CB7"/>
     <w:multiLevelType w:val="hybridMultilevel"/>
     <w:tmpl w:val="0B506C3C"/>
@@ -18155,7 +19825,7 @@
       </w:pPr>
     </w:lvl>
   </w:abstractNum>
-  <w:abstractNum w:abstractNumId="64" w15:restartNumberingAfterBreak="0">
+  <w:abstractNum w:abstractNumId="65" w15:restartNumberingAfterBreak="0">
     <w:nsid w:val="6F42751D"/>
     <w:multiLevelType w:val="hybridMultilevel"/>
     <w:tmpl w:val="278ECE7E"/>
@@ -18244,7 +19914,7 @@
       </w:pPr>
     </w:lvl>
   </w:abstractNum>
-  <w:abstractNum w:abstractNumId="65" w15:restartNumberingAfterBreak="0">
+  <w:abstractNum w:abstractNumId="66" w15:restartNumberingAfterBreak="0">
     <w:nsid w:val="72933DDB"/>
     <w:multiLevelType w:val="multilevel"/>
     <w:tmpl w:val="626AE8F8"/>
@@ -18393,7 +20063,7 @@
       </w:rPr>
     </w:lvl>
   </w:abstractNum>
-  <w:abstractNum w:abstractNumId="66" w15:restartNumberingAfterBreak="0">
+  <w:abstractNum w:abstractNumId="67" w15:restartNumberingAfterBreak="0">
     <w:nsid w:val="75BF69CA"/>
     <w:multiLevelType w:val="multilevel"/>
     <w:tmpl w:val="8AD8E296"/>
@@ -18542,7 +20212,7 @@
       </w:rPr>
     </w:lvl>
   </w:abstractNum>
-  <w:abstractNum w:abstractNumId="67" w15:restartNumberingAfterBreak="0">
+  <w:abstractNum w:abstractNumId="68" w15:restartNumberingAfterBreak="0">
     <w:nsid w:val="772A5977"/>
     <w:multiLevelType w:val="multilevel"/>
     <w:tmpl w:val="DB0AAFAE"/>
@@ -18691,7 +20361,7 @@
       </w:rPr>
     </w:lvl>
   </w:abstractNum>
-  <w:abstractNum w:abstractNumId="68" w15:restartNumberingAfterBreak="0">
+  <w:abstractNum w:abstractNumId="69" w15:restartNumberingAfterBreak="0">
     <w:nsid w:val="78AC1EE5"/>
     <w:multiLevelType w:val="multilevel"/>
     <w:tmpl w:val="BF54B334"/>
@@ -18840,7 +20510,7 @@
       </w:rPr>
     </w:lvl>
   </w:abstractNum>
-  <w:abstractNum w:abstractNumId="69" w15:restartNumberingAfterBreak="0">
+  <w:abstractNum w:abstractNumId="70" w15:restartNumberingAfterBreak="0">
     <w:nsid w:val="79EF25FC"/>
     <w:multiLevelType w:val="multilevel"/>
     <w:tmpl w:val="E2AC9F98"/>
@@ -18989,7 +20659,7 @@
       </w:rPr>
     </w:lvl>
   </w:abstractNum>
-  <w:abstractNum w:abstractNumId="70" w15:restartNumberingAfterBreak="0">
+  <w:abstractNum w:abstractNumId="71" w15:restartNumberingAfterBreak="0">
     <w:nsid w:val="7AA25EEC"/>
     <w:multiLevelType w:val="multilevel"/>
     <w:tmpl w:val="B5C604AA"/>
@@ -19103,16 +20773,16 @@
     </w:lvl>
   </w:abstractNum>
   <w:num w:numId="1" w16cid:durableId="169955040">
-    <w:abstractNumId w:val="67"/>
+    <w:abstractNumId w:val="68"/>
   </w:num>
   <w:num w:numId="2" w16cid:durableId="1450926641">
-    <w:abstractNumId w:val="18"/>
+    <w:abstractNumId w:val="19"/>
   </w:num>
   <w:num w:numId="3" w16cid:durableId="1988432412">
-    <w:abstractNumId w:val="39"/>
+    <w:abstractNumId w:val="40"/>
   </w:num>
   <w:num w:numId="4" w16cid:durableId="1087264787">
-    <w:abstractNumId w:val="55"/>
+    <w:abstractNumId w:val="56"/>
     <w:lvlOverride w:ilvl="0">
       <w:lvl w:ilvl="0">
         <w:numFmt w:val="decimal"/>
@@ -19122,9 +20792,107 @@
     </w:lvlOverride>
   </w:num>
   <w:num w:numId="5" w16cid:durableId="748431124">
+    <w:abstractNumId w:val="52"/>
+  </w:num>
+  <w:num w:numId="6" w16cid:durableId="1536456503">
+    <w:abstractNumId w:val="60"/>
+    <w:lvlOverride w:ilvl="0">
+      <w:lvl w:ilvl="0">
+        <w:numFmt w:val="decimal"/>
+        <w:lvlText w:val="%1."/>
+        <w:lvlJc w:val="left"/>
+      </w:lvl>
+    </w:lvlOverride>
+  </w:num>
+  <w:num w:numId="7" w16cid:durableId="255604169">
+    <w:abstractNumId w:val="67"/>
+  </w:num>
+  <w:num w:numId="8" w16cid:durableId="1524249707">
+    <w:abstractNumId w:val="24"/>
+    <w:lvlOverride w:ilvl="0">
+      <w:lvl w:ilvl="0">
+        <w:numFmt w:val="decimal"/>
+        <w:lvlText w:val="%1."/>
+        <w:lvlJc w:val="left"/>
+      </w:lvl>
+    </w:lvlOverride>
+  </w:num>
+  <w:num w:numId="9" w16cid:durableId="692533918">
+    <w:abstractNumId w:val="20"/>
+  </w:num>
+  <w:num w:numId="10" w16cid:durableId="985472665">
+    <w:abstractNumId w:val="64"/>
+  </w:num>
+  <w:num w:numId="11" w16cid:durableId="1783332703">
+    <w:abstractNumId w:val="33"/>
+  </w:num>
+  <w:num w:numId="12" w16cid:durableId="313796474">
+    <w:abstractNumId w:val="54"/>
+  </w:num>
+  <w:num w:numId="13" w16cid:durableId="1185250422">
+    <w:abstractNumId w:val="23"/>
+  </w:num>
+  <w:num w:numId="14" w16cid:durableId="920677950">
+    <w:abstractNumId w:val="38"/>
+  </w:num>
+  <w:num w:numId="15" w16cid:durableId="980839953">
+    <w:abstractNumId w:val="6"/>
+  </w:num>
+  <w:num w:numId="16" w16cid:durableId="1261179069">
     <w:abstractNumId w:val="51"/>
   </w:num>
-  <w:num w:numId="6" w16cid:durableId="1536456503">
+  <w:num w:numId="17" w16cid:durableId="1972442974">
+    <w:abstractNumId w:val="22"/>
+  </w:num>
+  <w:num w:numId="18" w16cid:durableId="1515878939">
+    <w:abstractNumId w:val="63"/>
+  </w:num>
+  <w:num w:numId="19" w16cid:durableId="33701099">
+    <w:abstractNumId w:val="27"/>
+  </w:num>
+  <w:num w:numId="20" w16cid:durableId="1483691536">
+    <w:abstractNumId w:val="37"/>
+  </w:num>
+  <w:num w:numId="21" w16cid:durableId="1958097199">
+    <w:abstractNumId w:val="18"/>
+  </w:num>
+  <w:num w:numId="22" w16cid:durableId="2141334422">
+    <w:abstractNumId w:val="10"/>
+  </w:num>
+  <w:num w:numId="23" w16cid:durableId="712314648">
+    <w:abstractNumId w:val="55"/>
+  </w:num>
+  <w:num w:numId="24" w16cid:durableId="877007963">
+    <w:abstractNumId w:val="31"/>
+  </w:num>
+  <w:num w:numId="25" w16cid:durableId="456141266">
+    <w:abstractNumId w:val="3"/>
+  </w:num>
+  <w:num w:numId="26" w16cid:durableId="659115637">
+    <w:abstractNumId w:val="29"/>
+  </w:num>
+  <w:num w:numId="27" w16cid:durableId="1971013152">
+    <w:abstractNumId w:val="16"/>
+  </w:num>
+  <w:num w:numId="28" w16cid:durableId="617882297">
+    <w:abstractNumId w:val="5"/>
+  </w:num>
+  <w:num w:numId="29" w16cid:durableId="1494564341">
+    <w:abstractNumId w:val="36"/>
+  </w:num>
+  <w:num w:numId="30" w16cid:durableId="294680013">
+    <w:abstractNumId w:val="1"/>
+  </w:num>
+  <w:num w:numId="31" w16cid:durableId="426728619">
+    <w:abstractNumId w:val="0"/>
+  </w:num>
+  <w:num w:numId="32" w16cid:durableId="1251626374">
+    <w:abstractNumId w:val="58"/>
+  </w:num>
+  <w:num w:numId="33" w16cid:durableId="486213697">
+    <w:abstractNumId w:val="50"/>
+  </w:num>
+  <w:num w:numId="34" w16cid:durableId="897205560">
     <w:abstractNumId w:val="59"/>
     <w:lvlOverride w:ilvl="0">
       <w:lvl w:ilvl="0">
@@ -19134,124 +20902,26 @@
       </w:lvl>
     </w:lvlOverride>
   </w:num>
-  <w:num w:numId="7" w16cid:durableId="255604169">
-    <w:abstractNumId w:val="66"/>
-  </w:num>
-  <w:num w:numId="8" w16cid:durableId="1524249707">
-    <w:abstractNumId w:val="23"/>
-    <w:lvlOverride w:ilvl="0">
-      <w:lvl w:ilvl="0">
-        <w:numFmt w:val="decimal"/>
-        <w:lvlText w:val="%1."/>
-        <w:lvlJc w:val="left"/>
-      </w:lvl>
-    </w:lvlOverride>
-  </w:num>
-  <w:num w:numId="9" w16cid:durableId="692533918">
-    <w:abstractNumId w:val="19"/>
-  </w:num>
-  <w:num w:numId="10" w16cid:durableId="985472665">
-    <w:abstractNumId w:val="63"/>
-  </w:num>
-  <w:num w:numId="11" w16cid:durableId="1783332703">
-    <w:abstractNumId w:val="32"/>
-  </w:num>
-  <w:num w:numId="12" w16cid:durableId="313796474">
-    <w:abstractNumId w:val="53"/>
-  </w:num>
-  <w:num w:numId="13" w16cid:durableId="1185250422">
-    <w:abstractNumId w:val="22"/>
-  </w:num>
-  <w:num w:numId="14" w16cid:durableId="920677950">
-    <w:abstractNumId w:val="37"/>
-  </w:num>
-  <w:num w:numId="15" w16cid:durableId="980839953">
-    <w:abstractNumId w:val="6"/>
-  </w:num>
-  <w:num w:numId="16" w16cid:durableId="1261179069">
-    <w:abstractNumId w:val="50"/>
-  </w:num>
-  <w:num w:numId="17" w16cid:durableId="1972442974">
-    <w:abstractNumId w:val="21"/>
-  </w:num>
-  <w:num w:numId="18" w16cid:durableId="1515878939">
-    <w:abstractNumId w:val="62"/>
-  </w:num>
-  <w:num w:numId="19" w16cid:durableId="33701099">
-    <w:abstractNumId w:val="26"/>
-  </w:num>
-  <w:num w:numId="20" w16cid:durableId="1483691536">
-    <w:abstractNumId w:val="36"/>
-  </w:num>
-  <w:num w:numId="21" w16cid:durableId="1958097199">
-    <w:abstractNumId w:val="17"/>
-  </w:num>
-  <w:num w:numId="22" w16cid:durableId="2141334422">
-    <w:abstractNumId w:val="10"/>
-  </w:num>
-  <w:num w:numId="23" w16cid:durableId="712314648">
-    <w:abstractNumId w:val="54"/>
-  </w:num>
-  <w:num w:numId="24" w16cid:durableId="877007963">
-    <w:abstractNumId w:val="30"/>
-  </w:num>
-  <w:num w:numId="25" w16cid:durableId="456141266">
-    <w:abstractNumId w:val="3"/>
-  </w:num>
-  <w:num w:numId="26" w16cid:durableId="659115637">
-    <w:abstractNumId w:val="28"/>
-  </w:num>
-  <w:num w:numId="27" w16cid:durableId="1971013152">
-    <w:abstractNumId w:val="15"/>
-  </w:num>
-  <w:num w:numId="28" w16cid:durableId="617882297">
-    <w:abstractNumId w:val="5"/>
-  </w:num>
-  <w:num w:numId="29" w16cid:durableId="1494564341">
-    <w:abstractNumId w:val="35"/>
-  </w:num>
-  <w:num w:numId="30" w16cid:durableId="294680013">
-    <w:abstractNumId w:val="1"/>
-  </w:num>
-  <w:num w:numId="31" w16cid:durableId="426728619">
-    <w:abstractNumId w:val="0"/>
-  </w:num>
-  <w:num w:numId="32" w16cid:durableId="1251626374">
-    <w:abstractNumId w:val="57"/>
-  </w:num>
-  <w:num w:numId="33" w16cid:durableId="486213697">
-    <w:abstractNumId w:val="49"/>
-  </w:num>
-  <w:num w:numId="34" w16cid:durableId="897205560">
-    <w:abstractNumId w:val="58"/>
-    <w:lvlOverride w:ilvl="0">
-      <w:lvl w:ilvl="0">
-        <w:numFmt w:val="decimal"/>
-        <w:lvlText w:val="%1."/>
-        <w:lvlJc w:val="left"/>
-      </w:lvl>
-    </w:lvlOverride>
-  </w:num>
   <w:num w:numId="35" w16cid:durableId="2041318333">
-    <w:abstractNumId w:val="44"/>
+    <w:abstractNumId w:val="45"/>
   </w:num>
   <w:num w:numId="36" w16cid:durableId="2092848536">
     <w:abstractNumId w:val="9"/>
   </w:num>
   <w:num w:numId="37" w16cid:durableId="796030722">
-    <w:abstractNumId w:val="68"/>
+    <w:abstractNumId w:val="69"/>
   </w:num>
   <w:num w:numId="38" w16cid:durableId="1584870896">
-    <w:abstractNumId w:val="60"/>
+    <w:abstractNumId w:val="61"/>
   </w:num>
   <w:num w:numId="39" w16cid:durableId="798305728">
-    <w:abstractNumId w:val="52"/>
+    <w:abstractNumId w:val="53"/>
   </w:num>
   <w:num w:numId="40" w16cid:durableId="753816852">
-    <w:abstractNumId w:val="56"/>
+    <w:abstractNumId w:val="57"/>
   </w:num>
   <w:num w:numId="41" w16cid:durableId="823425625">
-    <w:abstractNumId w:val="25"/>
+    <w:abstractNumId w:val="26"/>
     <w:lvlOverride w:ilvl="0">
       <w:lvl w:ilvl="0">
         <w:numFmt w:val="decimal"/>
@@ -19261,16 +20931,16 @@
     </w:lvlOverride>
   </w:num>
   <w:num w:numId="42" w16cid:durableId="851409413">
-    <w:abstractNumId w:val="29"/>
+    <w:abstractNumId w:val="30"/>
   </w:num>
   <w:num w:numId="43" w16cid:durableId="2009016626">
-    <w:abstractNumId w:val="38"/>
+    <w:abstractNumId w:val="39"/>
   </w:num>
   <w:num w:numId="44" w16cid:durableId="90861938">
     <w:abstractNumId w:val="8"/>
   </w:num>
   <w:num w:numId="45" w16cid:durableId="818962596">
-    <w:abstractNumId w:val="70"/>
+    <w:abstractNumId w:val="71"/>
     <w:lvlOverride w:ilvl="0">
       <w:lvl w:ilvl="0">
         <w:numFmt w:val="decimal"/>
@@ -19280,10 +20950,10 @@
     </w:lvlOverride>
   </w:num>
   <w:num w:numId="46" w16cid:durableId="560333979">
-    <w:abstractNumId w:val="48"/>
+    <w:abstractNumId w:val="49"/>
   </w:num>
   <w:num w:numId="47" w16cid:durableId="878779911">
-    <w:abstractNumId w:val="40"/>
+    <w:abstractNumId w:val="41"/>
     <w:lvlOverride w:ilvl="0">
       <w:lvl w:ilvl="0">
         <w:numFmt w:val="decimal"/>
@@ -19293,49 +20963,49 @@
     </w:lvlOverride>
   </w:num>
   <w:num w:numId="48" w16cid:durableId="1964462942">
-    <w:abstractNumId w:val="42"/>
+    <w:abstractNumId w:val="43"/>
   </w:num>
   <w:num w:numId="49" w16cid:durableId="1837189843">
-    <w:abstractNumId w:val="45"/>
+    <w:abstractNumId w:val="46"/>
   </w:num>
   <w:num w:numId="50" w16cid:durableId="1729524993">
     <w:abstractNumId w:val="12"/>
   </w:num>
   <w:num w:numId="51" w16cid:durableId="378743519">
-    <w:abstractNumId w:val="65"/>
+    <w:abstractNumId w:val="66"/>
   </w:num>
   <w:num w:numId="52" w16cid:durableId="2142338636">
-    <w:abstractNumId w:val="46"/>
+    <w:abstractNumId w:val="47"/>
   </w:num>
   <w:num w:numId="53" w16cid:durableId="501362553">
-    <w:abstractNumId w:val="69"/>
+    <w:abstractNumId w:val="70"/>
   </w:num>
   <w:num w:numId="54" w16cid:durableId="213665539">
-    <w:abstractNumId w:val="27"/>
+    <w:abstractNumId w:val="28"/>
   </w:num>
   <w:num w:numId="55" w16cid:durableId="1334793400">
     <w:abstractNumId w:val="7"/>
   </w:num>
   <w:num w:numId="56" w16cid:durableId="2036543157">
-    <w:abstractNumId w:val="64"/>
+    <w:abstractNumId w:val="65"/>
   </w:num>
   <w:num w:numId="57" w16cid:durableId="1444229400">
-    <w:abstractNumId w:val="31"/>
+    <w:abstractNumId w:val="32"/>
   </w:num>
   <w:num w:numId="58" w16cid:durableId="370542385">
     <w:abstractNumId w:val="13"/>
   </w:num>
   <w:num w:numId="59" w16cid:durableId="895513338">
-    <w:abstractNumId w:val="20"/>
+    <w:abstractNumId w:val="21"/>
   </w:num>
   <w:num w:numId="60" w16cid:durableId="926771763">
-    <w:abstractNumId w:val="16"/>
+    <w:abstractNumId w:val="17"/>
   </w:num>
   <w:num w:numId="61" w16cid:durableId="1962149986">
-    <w:abstractNumId w:val="24"/>
+    <w:abstractNumId w:val="25"/>
   </w:num>
   <w:num w:numId="62" w16cid:durableId="1145775269">
-    <w:abstractNumId w:val="34"/>
+    <w:abstractNumId w:val="35"/>
   </w:num>
   <w:num w:numId="63" w16cid:durableId="811949408">
     <w:abstractNumId w:val="11"/>
@@ -19344,10 +21014,10 @@
     <w:abstractNumId w:val="2"/>
   </w:num>
   <w:num w:numId="65" w16cid:durableId="1338532258">
-    <w:abstractNumId w:val="41"/>
+    <w:abstractNumId w:val="42"/>
   </w:num>
   <w:num w:numId="66" w16cid:durableId="811797795">
-    <w:abstractNumId w:val="47"/>
+    <w:abstractNumId w:val="48"/>
   </w:num>
   <w:num w:numId="67" w16cid:durableId="2110854431">
     <w:abstractNumId w:val="14"/>
@@ -19356,13 +21026,16 @@
     <w:abstractNumId w:val="4"/>
   </w:num>
   <w:num w:numId="69" w16cid:durableId="818694562">
-    <w:abstractNumId w:val="61"/>
+    <w:abstractNumId w:val="62"/>
   </w:num>
   <w:num w:numId="70" w16cid:durableId="962030958">
-    <w:abstractNumId w:val="33"/>
+    <w:abstractNumId w:val="34"/>
   </w:num>
   <w:num w:numId="71" w16cid:durableId="681010134">
-    <w:abstractNumId w:val="43"/>
+    <w:abstractNumId w:val="44"/>
+  </w:num>
+  <w:num w:numId="72" w16cid:durableId="657347662">
+    <w:abstractNumId w:val="15"/>
   </w:num>
 </w:numbering>
 </file>

</xml_diff>

<commit_message>
Add effects of online regression only
</commit_message>
<xml_diff>
--- a/Latency Analysis/Solution Architecture.docx
+++ b/Latency Analysis/Solution Architecture.docx
@@ -9548,6 +9548,154 @@
     </w:p>
     <w:p>
       <w:pPr>
+        <w:rPr>
+          <w:b/>
+          <w:bCs/>
+          <w:lang w:val="en-US"/>
+        </w:rPr>
+      </w:pPr>
+      <w:r>
+        <w:rPr>
+          <w:b/>
+          <w:bCs/>
+          <w:lang w:val="en-US"/>
+        </w:rPr>
+        <w:t>Use Online Regression Alone if:</w:t>
+      </w:r>
+    </w:p>
+    <w:p>
+      <w:pPr>
+        <w:numPr>
+          <w:ilvl w:val="0"/>
+          <w:numId w:val="73"/>
+        </w:numPr>
+        <w:rPr>
+          <w:lang w:val="en-US"/>
+        </w:rPr>
+      </w:pPr>
+      <w:r>
+        <w:rPr>
+          <w:lang w:val="en-US"/>
+        </w:rPr>
+        <w:t>We want a model that learns relationships between inputs (e.g., usage, request rate) and outputs (e.g., required resources).</w:t>
+      </w:r>
+    </w:p>
+    <w:p>
+      <w:pPr>
+        <w:numPr>
+          <w:ilvl w:val="0"/>
+          <w:numId w:val="73"/>
+        </w:numPr>
+        <w:rPr>
+          <w:lang w:val="en-US"/>
+        </w:rPr>
+      </w:pPr>
+      <w:r>
+        <w:rPr>
+          <w:lang w:val="en-US"/>
+        </w:rPr>
+        <w:t>We care about predictive accuracy, not just smoothing.</w:t>
+      </w:r>
+    </w:p>
+    <w:p>
+      <w:pPr>
+        <w:numPr>
+          <w:ilvl w:val="0"/>
+          <w:numId w:val="73"/>
+        </w:numPr>
+        <w:rPr>
+          <w:lang w:val="en-US"/>
+        </w:rPr>
+      </w:pPr>
+      <w:r>
+        <w:rPr>
+          <w:lang w:val="en-US"/>
+        </w:rPr>
+        <w:t>We need the model to adapt trends over time, e.g., how resource needs grow with traffic.</w:t>
+      </w:r>
+    </w:p>
+    <w:p>
+      <w:pPr>
+        <w:rPr>
+          <w:lang w:val="en-US"/>
+        </w:rPr>
+      </w:pPr>
+      <w:r>
+        <w:rPr>
+          <w:b/>
+          <w:bCs/>
+          <w:lang w:val="en-US"/>
+        </w:rPr>
+        <w:t>Best for:</w:t>
+      </w:r>
+    </w:p>
+    <w:p>
+      <w:pPr>
+        <w:numPr>
+          <w:ilvl w:val="0"/>
+          <w:numId w:val="74"/>
+        </w:numPr>
+        <w:rPr>
+          <w:lang w:val="en-US"/>
+        </w:rPr>
+      </w:pPr>
+      <w:r>
+        <w:rPr>
+          <w:lang w:val="en-US"/>
+        </w:rPr>
+        <w:t>Learning complex but linear (or piecewise linear) patterns.</w:t>
+      </w:r>
+    </w:p>
+    <w:p>
+      <w:pPr>
+        <w:numPr>
+          <w:ilvl w:val="0"/>
+          <w:numId w:val="74"/>
+        </w:numPr>
+        <w:rPr>
+          <w:lang w:val="en-US"/>
+        </w:rPr>
+      </w:pPr>
+      <w:r>
+        <w:rPr>
+          <w:lang w:val="en-US"/>
+        </w:rPr>
+        <w:t>Making forward-looking predictions.</w:t>
+      </w:r>
+    </w:p>
+    <w:p>
+      <w:pPr>
+        <w:numPr>
+          <w:ilvl w:val="0"/>
+          <w:numId w:val="74"/>
+        </w:numPr>
+        <w:rPr>
+          <w:lang w:val="en-US"/>
+        </w:rPr>
+      </w:pPr>
+      <w:r>
+        <w:rPr>
+          <w:lang w:val="en-US"/>
+        </w:rPr>
+        <w:t>Detecting longer-term workload drift.</w:t>
+      </w:r>
+    </w:p>
+    <w:p>
+      <w:pPr>
+        <w:rPr>
+          <w:lang w:val="en-US"/>
+        </w:rPr>
+      </w:pPr>
+    </w:p>
+    <w:p>
+      <w:pPr>
+        <w:rPr>
+          <w:lang w:val="en-US"/>
+        </w:rPr>
+      </w:pPr>
+    </w:p>
+    <w:p>
+      <w:pPr>
         <w:pStyle w:val="Heading4"/>
         <w:rPr>
           <w:b/>
@@ -10933,6 +11081,155 @@
     </w:lvl>
   </w:abstractNum>
   <w:abstractNum w:abstractNumId="1" w15:restartNumberingAfterBreak="0">
+    <w:nsid w:val="04724221"/>
+    <w:multiLevelType w:val="multilevel"/>
+    <w:tmpl w:val="71BA68B0"/>
+    <w:lvl w:ilvl="0">
+      <w:start w:val="1"/>
+      <w:numFmt w:val="bullet"/>
+      <w:lvlText w:val=""/>
+      <w:lvlJc w:val="left"/>
+      <w:pPr>
+        <w:tabs>
+          <w:tab w:val="num" w:pos="720"/>
+        </w:tabs>
+        <w:ind w:left="720" w:hanging="360"/>
+      </w:pPr>
+      <w:rPr>
+        <w:rFonts w:ascii="Symbol" w:hAnsi="Symbol" w:hint="default"/>
+        <w:sz w:val="20"/>
+      </w:rPr>
+    </w:lvl>
+    <w:lvl w:ilvl="1" w:tentative="1">
+      <w:start w:val="1"/>
+      <w:numFmt w:val="bullet"/>
+      <w:lvlText w:val="o"/>
+      <w:lvlJc w:val="left"/>
+      <w:pPr>
+        <w:tabs>
+          <w:tab w:val="num" w:pos="1440"/>
+        </w:tabs>
+        <w:ind w:left="1440" w:hanging="360"/>
+      </w:pPr>
+      <w:rPr>
+        <w:rFonts w:ascii="Courier New" w:hAnsi="Courier New" w:hint="default"/>
+        <w:sz w:val="20"/>
+      </w:rPr>
+    </w:lvl>
+    <w:lvl w:ilvl="2" w:tentative="1">
+      <w:start w:val="1"/>
+      <w:numFmt w:val="bullet"/>
+      <w:lvlText w:val=""/>
+      <w:lvlJc w:val="left"/>
+      <w:pPr>
+        <w:tabs>
+          <w:tab w:val="num" w:pos="2160"/>
+        </w:tabs>
+        <w:ind w:left="2160" w:hanging="360"/>
+      </w:pPr>
+      <w:rPr>
+        <w:rFonts w:ascii="Wingdings" w:hAnsi="Wingdings" w:hint="default"/>
+        <w:sz w:val="20"/>
+      </w:rPr>
+    </w:lvl>
+    <w:lvl w:ilvl="3" w:tentative="1">
+      <w:start w:val="1"/>
+      <w:numFmt w:val="bullet"/>
+      <w:lvlText w:val=""/>
+      <w:lvlJc w:val="left"/>
+      <w:pPr>
+        <w:tabs>
+          <w:tab w:val="num" w:pos="2880"/>
+        </w:tabs>
+        <w:ind w:left="2880" w:hanging="360"/>
+      </w:pPr>
+      <w:rPr>
+        <w:rFonts w:ascii="Wingdings" w:hAnsi="Wingdings" w:hint="default"/>
+        <w:sz w:val="20"/>
+      </w:rPr>
+    </w:lvl>
+    <w:lvl w:ilvl="4" w:tentative="1">
+      <w:start w:val="1"/>
+      <w:numFmt w:val="bullet"/>
+      <w:lvlText w:val=""/>
+      <w:lvlJc w:val="left"/>
+      <w:pPr>
+        <w:tabs>
+          <w:tab w:val="num" w:pos="3600"/>
+        </w:tabs>
+        <w:ind w:left="3600" w:hanging="360"/>
+      </w:pPr>
+      <w:rPr>
+        <w:rFonts w:ascii="Wingdings" w:hAnsi="Wingdings" w:hint="default"/>
+        <w:sz w:val="20"/>
+      </w:rPr>
+    </w:lvl>
+    <w:lvl w:ilvl="5" w:tentative="1">
+      <w:start w:val="1"/>
+      <w:numFmt w:val="bullet"/>
+      <w:lvlText w:val=""/>
+      <w:lvlJc w:val="left"/>
+      <w:pPr>
+        <w:tabs>
+          <w:tab w:val="num" w:pos="4320"/>
+        </w:tabs>
+        <w:ind w:left="4320" w:hanging="360"/>
+      </w:pPr>
+      <w:rPr>
+        <w:rFonts w:ascii="Wingdings" w:hAnsi="Wingdings" w:hint="default"/>
+        <w:sz w:val="20"/>
+      </w:rPr>
+    </w:lvl>
+    <w:lvl w:ilvl="6" w:tentative="1">
+      <w:start w:val="1"/>
+      <w:numFmt w:val="bullet"/>
+      <w:lvlText w:val=""/>
+      <w:lvlJc w:val="left"/>
+      <w:pPr>
+        <w:tabs>
+          <w:tab w:val="num" w:pos="5040"/>
+        </w:tabs>
+        <w:ind w:left="5040" w:hanging="360"/>
+      </w:pPr>
+      <w:rPr>
+        <w:rFonts w:ascii="Wingdings" w:hAnsi="Wingdings" w:hint="default"/>
+        <w:sz w:val="20"/>
+      </w:rPr>
+    </w:lvl>
+    <w:lvl w:ilvl="7" w:tentative="1">
+      <w:start w:val="1"/>
+      <w:numFmt w:val="bullet"/>
+      <w:lvlText w:val=""/>
+      <w:lvlJc w:val="left"/>
+      <w:pPr>
+        <w:tabs>
+          <w:tab w:val="num" w:pos="5760"/>
+        </w:tabs>
+        <w:ind w:left="5760" w:hanging="360"/>
+      </w:pPr>
+      <w:rPr>
+        <w:rFonts w:ascii="Wingdings" w:hAnsi="Wingdings" w:hint="default"/>
+        <w:sz w:val="20"/>
+      </w:rPr>
+    </w:lvl>
+    <w:lvl w:ilvl="8" w:tentative="1">
+      <w:start w:val="1"/>
+      <w:numFmt w:val="bullet"/>
+      <w:lvlText w:val=""/>
+      <w:lvlJc w:val="left"/>
+      <w:pPr>
+        <w:tabs>
+          <w:tab w:val="num" w:pos="6480"/>
+        </w:tabs>
+        <w:ind w:left="6480" w:hanging="360"/>
+      </w:pPr>
+      <w:rPr>
+        <w:rFonts w:ascii="Wingdings" w:hAnsi="Wingdings" w:hint="default"/>
+        <w:sz w:val="20"/>
+      </w:rPr>
+    </w:lvl>
+  </w:abstractNum>
+  <w:abstractNum w:abstractNumId="2" w15:restartNumberingAfterBreak="0">
     <w:nsid w:val="05FC351F"/>
     <w:multiLevelType w:val="multilevel"/>
     <w:tmpl w:val="60CCF016"/>
@@ -11045,7 +11342,7 @@
       </w:pPr>
     </w:lvl>
   </w:abstractNum>
-  <w:abstractNum w:abstractNumId="2" w15:restartNumberingAfterBreak="0">
+  <w:abstractNum w:abstractNumId="3" w15:restartNumberingAfterBreak="0">
     <w:nsid w:val="08AE1AC6"/>
     <w:multiLevelType w:val="multilevel"/>
     <w:tmpl w:val="A06CD55A"/>
@@ -11194,7 +11491,7 @@
       </w:rPr>
     </w:lvl>
   </w:abstractNum>
-  <w:abstractNum w:abstractNumId="3" w15:restartNumberingAfterBreak="0">
+  <w:abstractNum w:abstractNumId="4" w15:restartNumberingAfterBreak="0">
     <w:nsid w:val="099A7D4A"/>
     <w:multiLevelType w:val="multilevel"/>
     <w:tmpl w:val="B16C3406"/>
@@ -11343,7 +11640,7 @@
       </w:rPr>
     </w:lvl>
   </w:abstractNum>
-  <w:abstractNum w:abstractNumId="4" w15:restartNumberingAfterBreak="0">
+  <w:abstractNum w:abstractNumId="5" w15:restartNumberingAfterBreak="0">
     <w:nsid w:val="0A6B5FCD"/>
     <w:multiLevelType w:val="multilevel"/>
     <w:tmpl w:val="10C25418"/>
@@ -11492,7 +11789,156 @@
       </w:rPr>
     </w:lvl>
   </w:abstractNum>
-  <w:abstractNum w:abstractNumId="5" w15:restartNumberingAfterBreak="0">
+  <w:abstractNum w:abstractNumId="6" w15:restartNumberingAfterBreak="0">
+    <w:nsid w:val="0BF02ADE"/>
+    <w:multiLevelType w:val="multilevel"/>
+    <w:tmpl w:val="7C5677F0"/>
+    <w:lvl w:ilvl="0">
+      <w:start w:val="1"/>
+      <w:numFmt w:val="bullet"/>
+      <w:lvlText w:val=""/>
+      <w:lvlJc w:val="left"/>
+      <w:pPr>
+        <w:tabs>
+          <w:tab w:val="num" w:pos="720"/>
+        </w:tabs>
+        <w:ind w:left="720" w:hanging="360"/>
+      </w:pPr>
+      <w:rPr>
+        <w:rFonts w:ascii="Symbol" w:hAnsi="Symbol" w:hint="default"/>
+        <w:sz w:val="20"/>
+      </w:rPr>
+    </w:lvl>
+    <w:lvl w:ilvl="1" w:tentative="1">
+      <w:start w:val="1"/>
+      <w:numFmt w:val="bullet"/>
+      <w:lvlText w:val="o"/>
+      <w:lvlJc w:val="left"/>
+      <w:pPr>
+        <w:tabs>
+          <w:tab w:val="num" w:pos="1440"/>
+        </w:tabs>
+        <w:ind w:left="1440" w:hanging="360"/>
+      </w:pPr>
+      <w:rPr>
+        <w:rFonts w:ascii="Courier New" w:hAnsi="Courier New" w:hint="default"/>
+        <w:sz w:val="20"/>
+      </w:rPr>
+    </w:lvl>
+    <w:lvl w:ilvl="2" w:tentative="1">
+      <w:start w:val="1"/>
+      <w:numFmt w:val="bullet"/>
+      <w:lvlText w:val=""/>
+      <w:lvlJc w:val="left"/>
+      <w:pPr>
+        <w:tabs>
+          <w:tab w:val="num" w:pos="2160"/>
+        </w:tabs>
+        <w:ind w:left="2160" w:hanging="360"/>
+      </w:pPr>
+      <w:rPr>
+        <w:rFonts w:ascii="Wingdings" w:hAnsi="Wingdings" w:hint="default"/>
+        <w:sz w:val="20"/>
+      </w:rPr>
+    </w:lvl>
+    <w:lvl w:ilvl="3" w:tentative="1">
+      <w:start w:val="1"/>
+      <w:numFmt w:val="bullet"/>
+      <w:lvlText w:val=""/>
+      <w:lvlJc w:val="left"/>
+      <w:pPr>
+        <w:tabs>
+          <w:tab w:val="num" w:pos="2880"/>
+        </w:tabs>
+        <w:ind w:left="2880" w:hanging="360"/>
+      </w:pPr>
+      <w:rPr>
+        <w:rFonts w:ascii="Wingdings" w:hAnsi="Wingdings" w:hint="default"/>
+        <w:sz w:val="20"/>
+      </w:rPr>
+    </w:lvl>
+    <w:lvl w:ilvl="4" w:tentative="1">
+      <w:start w:val="1"/>
+      <w:numFmt w:val="bullet"/>
+      <w:lvlText w:val=""/>
+      <w:lvlJc w:val="left"/>
+      <w:pPr>
+        <w:tabs>
+          <w:tab w:val="num" w:pos="3600"/>
+        </w:tabs>
+        <w:ind w:left="3600" w:hanging="360"/>
+      </w:pPr>
+      <w:rPr>
+        <w:rFonts w:ascii="Wingdings" w:hAnsi="Wingdings" w:hint="default"/>
+        <w:sz w:val="20"/>
+      </w:rPr>
+    </w:lvl>
+    <w:lvl w:ilvl="5" w:tentative="1">
+      <w:start w:val="1"/>
+      <w:numFmt w:val="bullet"/>
+      <w:lvlText w:val=""/>
+      <w:lvlJc w:val="left"/>
+      <w:pPr>
+        <w:tabs>
+          <w:tab w:val="num" w:pos="4320"/>
+        </w:tabs>
+        <w:ind w:left="4320" w:hanging="360"/>
+      </w:pPr>
+      <w:rPr>
+        <w:rFonts w:ascii="Wingdings" w:hAnsi="Wingdings" w:hint="default"/>
+        <w:sz w:val="20"/>
+      </w:rPr>
+    </w:lvl>
+    <w:lvl w:ilvl="6" w:tentative="1">
+      <w:start w:val="1"/>
+      <w:numFmt w:val="bullet"/>
+      <w:lvlText w:val=""/>
+      <w:lvlJc w:val="left"/>
+      <w:pPr>
+        <w:tabs>
+          <w:tab w:val="num" w:pos="5040"/>
+        </w:tabs>
+        <w:ind w:left="5040" w:hanging="360"/>
+      </w:pPr>
+      <w:rPr>
+        <w:rFonts w:ascii="Wingdings" w:hAnsi="Wingdings" w:hint="default"/>
+        <w:sz w:val="20"/>
+      </w:rPr>
+    </w:lvl>
+    <w:lvl w:ilvl="7" w:tentative="1">
+      <w:start w:val="1"/>
+      <w:numFmt w:val="bullet"/>
+      <w:lvlText w:val=""/>
+      <w:lvlJc w:val="left"/>
+      <w:pPr>
+        <w:tabs>
+          <w:tab w:val="num" w:pos="5760"/>
+        </w:tabs>
+        <w:ind w:left="5760" w:hanging="360"/>
+      </w:pPr>
+      <w:rPr>
+        <w:rFonts w:ascii="Wingdings" w:hAnsi="Wingdings" w:hint="default"/>
+        <w:sz w:val="20"/>
+      </w:rPr>
+    </w:lvl>
+    <w:lvl w:ilvl="8" w:tentative="1">
+      <w:start w:val="1"/>
+      <w:numFmt w:val="bullet"/>
+      <w:lvlText w:val=""/>
+      <w:lvlJc w:val="left"/>
+      <w:pPr>
+        <w:tabs>
+          <w:tab w:val="num" w:pos="6480"/>
+        </w:tabs>
+        <w:ind w:left="6480" w:hanging="360"/>
+      </w:pPr>
+      <w:rPr>
+        <w:rFonts w:ascii="Wingdings" w:hAnsi="Wingdings" w:hint="default"/>
+        <w:sz w:val="20"/>
+      </w:rPr>
+    </w:lvl>
+  </w:abstractNum>
+  <w:abstractNum w:abstractNumId="7" w15:restartNumberingAfterBreak="0">
     <w:nsid w:val="0DEB106B"/>
     <w:multiLevelType w:val="multilevel"/>
     <w:tmpl w:val="19EA8754"/>
@@ -11641,7 +12087,7 @@
       </w:rPr>
     </w:lvl>
   </w:abstractNum>
-  <w:abstractNum w:abstractNumId="6" w15:restartNumberingAfterBreak="0">
+  <w:abstractNum w:abstractNumId="8" w15:restartNumberingAfterBreak="0">
     <w:nsid w:val="0E655A77"/>
     <w:multiLevelType w:val="multilevel"/>
     <w:tmpl w:val="A372D254"/>
@@ -11790,7 +12236,7 @@
       </w:rPr>
     </w:lvl>
   </w:abstractNum>
-  <w:abstractNum w:abstractNumId="7" w15:restartNumberingAfterBreak="0">
+  <w:abstractNum w:abstractNumId="9" w15:restartNumberingAfterBreak="0">
     <w:nsid w:val="0F795410"/>
     <w:multiLevelType w:val="multilevel"/>
     <w:tmpl w:val="7C9293B8"/>
@@ -11939,7 +12385,7 @@
       </w:rPr>
     </w:lvl>
   </w:abstractNum>
-  <w:abstractNum w:abstractNumId="8" w15:restartNumberingAfterBreak="0">
+  <w:abstractNum w:abstractNumId="10" w15:restartNumberingAfterBreak="0">
     <w:nsid w:val="1087385F"/>
     <w:multiLevelType w:val="multilevel"/>
     <w:tmpl w:val="C4BA97EE"/>
@@ -12088,7 +12534,7 @@
       </w:rPr>
     </w:lvl>
   </w:abstractNum>
-  <w:abstractNum w:abstractNumId="9" w15:restartNumberingAfterBreak="0">
+  <w:abstractNum w:abstractNumId="11" w15:restartNumberingAfterBreak="0">
     <w:nsid w:val="131F38BB"/>
     <w:multiLevelType w:val="multilevel"/>
     <w:tmpl w:val="2152A024"/>
@@ -12237,7 +12683,7 @@
       </w:rPr>
     </w:lvl>
   </w:abstractNum>
-  <w:abstractNum w:abstractNumId="10" w15:restartNumberingAfterBreak="0">
+  <w:abstractNum w:abstractNumId="12" w15:restartNumberingAfterBreak="0">
     <w:nsid w:val="150231F4"/>
     <w:multiLevelType w:val="multilevel"/>
     <w:tmpl w:val="15F836C2"/>
@@ -12386,7 +12832,7 @@
       </w:rPr>
     </w:lvl>
   </w:abstractNum>
-  <w:abstractNum w:abstractNumId="11" w15:restartNumberingAfterBreak="0">
+  <w:abstractNum w:abstractNumId="13" w15:restartNumberingAfterBreak="0">
     <w:nsid w:val="15657AFB"/>
     <w:multiLevelType w:val="multilevel"/>
     <w:tmpl w:val="A0BE2E08"/>
@@ -12535,7 +12981,7 @@
       </w:rPr>
     </w:lvl>
   </w:abstractNum>
-  <w:abstractNum w:abstractNumId="12" w15:restartNumberingAfterBreak="0">
+  <w:abstractNum w:abstractNumId="14" w15:restartNumberingAfterBreak="0">
     <w:nsid w:val="16B37F05"/>
     <w:multiLevelType w:val="multilevel"/>
     <w:tmpl w:val="5C9EAC1A"/>
@@ -12648,7 +13094,7 @@
       </w:pPr>
     </w:lvl>
   </w:abstractNum>
-  <w:abstractNum w:abstractNumId="13" w15:restartNumberingAfterBreak="0">
+  <w:abstractNum w:abstractNumId="15" w15:restartNumberingAfterBreak="0">
     <w:nsid w:val="17554726"/>
     <w:multiLevelType w:val="multilevel"/>
     <w:tmpl w:val="846A72B0"/>
@@ -12797,7 +13243,7 @@
       </w:rPr>
     </w:lvl>
   </w:abstractNum>
-  <w:abstractNum w:abstractNumId="14" w15:restartNumberingAfterBreak="0">
+  <w:abstractNum w:abstractNumId="16" w15:restartNumberingAfterBreak="0">
     <w:nsid w:val="1A1A1F35"/>
     <w:multiLevelType w:val="multilevel"/>
     <w:tmpl w:val="DC84483E"/>
@@ -12946,7 +13392,7 @@
       </w:rPr>
     </w:lvl>
   </w:abstractNum>
-  <w:abstractNum w:abstractNumId="15" w15:restartNumberingAfterBreak="0">
+  <w:abstractNum w:abstractNumId="17" w15:restartNumberingAfterBreak="0">
     <w:nsid w:val="1B746145"/>
     <w:multiLevelType w:val="multilevel"/>
     <w:tmpl w:val="BADE4AC2"/>
@@ -13095,7 +13541,7 @@
       </w:rPr>
     </w:lvl>
   </w:abstractNum>
-  <w:abstractNum w:abstractNumId="16" w15:restartNumberingAfterBreak="0">
+  <w:abstractNum w:abstractNumId="18" w15:restartNumberingAfterBreak="0">
     <w:nsid w:val="1E8623A9"/>
     <w:multiLevelType w:val="multilevel"/>
     <w:tmpl w:val="A45E45F2"/>
@@ -13244,7 +13690,7 @@
       </w:rPr>
     </w:lvl>
   </w:abstractNum>
-  <w:abstractNum w:abstractNumId="17" w15:restartNumberingAfterBreak="0">
+  <w:abstractNum w:abstractNumId="19" w15:restartNumberingAfterBreak="0">
     <w:nsid w:val="200934DA"/>
     <w:multiLevelType w:val="multilevel"/>
     <w:tmpl w:val="B51EB738"/>
@@ -13393,7 +13839,7 @@
       </w:rPr>
     </w:lvl>
   </w:abstractNum>
-  <w:abstractNum w:abstractNumId="18" w15:restartNumberingAfterBreak="0">
+  <w:abstractNum w:abstractNumId="20" w15:restartNumberingAfterBreak="0">
     <w:nsid w:val="20C02583"/>
     <w:multiLevelType w:val="multilevel"/>
     <w:tmpl w:val="AFE8CB26"/>
@@ -13506,7 +13952,7 @@
       </w:pPr>
     </w:lvl>
   </w:abstractNum>
-  <w:abstractNum w:abstractNumId="19" w15:restartNumberingAfterBreak="0">
+  <w:abstractNum w:abstractNumId="21" w15:restartNumberingAfterBreak="0">
     <w:nsid w:val="223037A2"/>
     <w:multiLevelType w:val="multilevel"/>
     <w:tmpl w:val="0854CDC6"/>
@@ -13619,7 +14065,7 @@
       </w:pPr>
     </w:lvl>
   </w:abstractNum>
-  <w:abstractNum w:abstractNumId="20" w15:restartNumberingAfterBreak="0">
+  <w:abstractNum w:abstractNumId="22" w15:restartNumberingAfterBreak="0">
     <w:nsid w:val="260954EF"/>
     <w:multiLevelType w:val="multilevel"/>
     <w:tmpl w:val="496E5348"/>
@@ -13768,7 +14214,7 @@
       </w:rPr>
     </w:lvl>
   </w:abstractNum>
-  <w:abstractNum w:abstractNumId="21" w15:restartNumberingAfterBreak="0">
+  <w:abstractNum w:abstractNumId="23" w15:restartNumberingAfterBreak="0">
     <w:nsid w:val="26A0763D"/>
     <w:multiLevelType w:val="multilevel"/>
     <w:tmpl w:val="A06A78C4"/>
@@ -13917,7 +14363,7 @@
       </w:rPr>
     </w:lvl>
   </w:abstractNum>
-  <w:abstractNum w:abstractNumId="22" w15:restartNumberingAfterBreak="0">
+  <w:abstractNum w:abstractNumId="24" w15:restartNumberingAfterBreak="0">
     <w:nsid w:val="27511602"/>
     <w:multiLevelType w:val="multilevel"/>
     <w:tmpl w:val="068A33F0"/>
@@ -14066,7 +14512,7 @@
       </w:rPr>
     </w:lvl>
   </w:abstractNum>
-  <w:abstractNum w:abstractNumId="23" w15:restartNumberingAfterBreak="0">
+  <w:abstractNum w:abstractNumId="25" w15:restartNumberingAfterBreak="0">
     <w:nsid w:val="28B97250"/>
     <w:multiLevelType w:val="multilevel"/>
     <w:tmpl w:val="7B9A4C1E"/>
@@ -14215,7 +14661,7 @@
       </w:rPr>
     </w:lvl>
   </w:abstractNum>
-  <w:abstractNum w:abstractNumId="24" w15:restartNumberingAfterBreak="0">
+  <w:abstractNum w:abstractNumId="26" w15:restartNumberingAfterBreak="0">
     <w:nsid w:val="28BD09C0"/>
     <w:multiLevelType w:val="multilevel"/>
     <w:tmpl w:val="96642936"/>
@@ -14328,7 +14774,7 @@
       </w:pPr>
     </w:lvl>
   </w:abstractNum>
-  <w:abstractNum w:abstractNumId="25" w15:restartNumberingAfterBreak="0">
+  <w:abstractNum w:abstractNumId="27" w15:restartNumberingAfterBreak="0">
     <w:nsid w:val="29962290"/>
     <w:multiLevelType w:val="multilevel"/>
     <w:tmpl w:val="5510A6FE"/>
@@ -14477,7 +14923,7 @@
       </w:rPr>
     </w:lvl>
   </w:abstractNum>
-  <w:abstractNum w:abstractNumId="26" w15:restartNumberingAfterBreak="0">
+  <w:abstractNum w:abstractNumId="28" w15:restartNumberingAfterBreak="0">
     <w:nsid w:val="2C9D31A0"/>
     <w:multiLevelType w:val="multilevel"/>
     <w:tmpl w:val="E4C88F1E"/>
@@ -14590,7 +15036,7 @@
       </w:pPr>
     </w:lvl>
   </w:abstractNum>
-  <w:abstractNum w:abstractNumId="27" w15:restartNumberingAfterBreak="0">
+  <w:abstractNum w:abstractNumId="29" w15:restartNumberingAfterBreak="0">
     <w:nsid w:val="2DE0278C"/>
     <w:multiLevelType w:val="multilevel"/>
     <w:tmpl w:val="CBAACCA2"/>
@@ -14703,7 +15149,7 @@
       </w:pPr>
     </w:lvl>
   </w:abstractNum>
-  <w:abstractNum w:abstractNumId="28" w15:restartNumberingAfterBreak="0">
+  <w:abstractNum w:abstractNumId="30" w15:restartNumberingAfterBreak="0">
     <w:nsid w:val="30461B77"/>
     <w:multiLevelType w:val="multilevel"/>
     <w:tmpl w:val="A3348A90"/>
@@ -14852,7 +15298,7 @@
       </w:rPr>
     </w:lvl>
   </w:abstractNum>
-  <w:abstractNum w:abstractNumId="29" w15:restartNumberingAfterBreak="0">
+  <w:abstractNum w:abstractNumId="31" w15:restartNumberingAfterBreak="0">
     <w:nsid w:val="3339493D"/>
     <w:multiLevelType w:val="multilevel"/>
     <w:tmpl w:val="F4108986"/>
@@ -14965,7 +15411,7 @@
       </w:pPr>
     </w:lvl>
   </w:abstractNum>
-  <w:abstractNum w:abstractNumId="30" w15:restartNumberingAfterBreak="0">
+  <w:abstractNum w:abstractNumId="32" w15:restartNumberingAfterBreak="0">
     <w:nsid w:val="388B7212"/>
     <w:multiLevelType w:val="multilevel"/>
     <w:tmpl w:val="EA8EE1AE"/>
@@ -15114,7 +15560,7 @@
       </w:rPr>
     </w:lvl>
   </w:abstractNum>
-  <w:abstractNum w:abstractNumId="31" w15:restartNumberingAfterBreak="0">
+  <w:abstractNum w:abstractNumId="33" w15:restartNumberingAfterBreak="0">
     <w:nsid w:val="3F3771E0"/>
     <w:multiLevelType w:val="multilevel"/>
     <w:tmpl w:val="CBF63B18"/>
@@ -15263,7 +15709,7 @@
       </w:rPr>
     </w:lvl>
   </w:abstractNum>
-  <w:abstractNum w:abstractNumId="32" w15:restartNumberingAfterBreak="0">
+  <w:abstractNum w:abstractNumId="34" w15:restartNumberingAfterBreak="0">
     <w:nsid w:val="408612D9"/>
     <w:multiLevelType w:val="multilevel"/>
     <w:tmpl w:val="8E6E7F50"/>
@@ -15412,7 +15858,7 @@
       </w:rPr>
     </w:lvl>
   </w:abstractNum>
-  <w:abstractNum w:abstractNumId="33" w15:restartNumberingAfterBreak="0">
+  <w:abstractNum w:abstractNumId="35" w15:restartNumberingAfterBreak="0">
     <w:nsid w:val="41F760F1"/>
     <w:multiLevelType w:val="hybridMultilevel"/>
     <w:tmpl w:val="C4963EF6"/>
@@ -15525,7 +15971,7 @@
       </w:rPr>
     </w:lvl>
   </w:abstractNum>
-  <w:abstractNum w:abstractNumId="34" w15:restartNumberingAfterBreak="0">
+  <w:abstractNum w:abstractNumId="36" w15:restartNumberingAfterBreak="0">
     <w:nsid w:val="422430B2"/>
     <w:multiLevelType w:val="multilevel"/>
     <w:tmpl w:val="9AA8CEDC"/>
@@ -15674,7 +16120,7 @@
       </w:rPr>
     </w:lvl>
   </w:abstractNum>
-  <w:abstractNum w:abstractNumId="35" w15:restartNumberingAfterBreak="0">
+  <w:abstractNum w:abstractNumId="37" w15:restartNumberingAfterBreak="0">
     <w:nsid w:val="45772D44"/>
     <w:multiLevelType w:val="multilevel"/>
     <w:tmpl w:val="6F22E91C"/>
@@ -15823,7 +16269,7 @@
       </w:rPr>
     </w:lvl>
   </w:abstractNum>
-  <w:abstractNum w:abstractNumId="36" w15:restartNumberingAfterBreak="0">
+  <w:abstractNum w:abstractNumId="38" w15:restartNumberingAfterBreak="0">
     <w:nsid w:val="47931FBB"/>
     <w:multiLevelType w:val="multilevel"/>
     <w:tmpl w:val="E8941C86"/>
@@ -15972,7 +16418,7 @@
       </w:rPr>
     </w:lvl>
   </w:abstractNum>
-  <w:abstractNum w:abstractNumId="37" w15:restartNumberingAfterBreak="0">
+  <w:abstractNum w:abstractNumId="39" w15:restartNumberingAfterBreak="0">
     <w:nsid w:val="48B04463"/>
     <w:multiLevelType w:val="multilevel"/>
     <w:tmpl w:val="B7C8271C"/>
@@ -16121,7 +16567,7 @@
       </w:rPr>
     </w:lvl>
   </w:abstractNum>
-  <w:abstractNum w:abstractNumId="38" w15:restartNumberingAfterBreak="0">
+  <w:abstractNum w:abstractNumId="40" w15:restartNumberingAfterBreak="0">
     <w:nsid w:val="4A8C27B6"/>
     <w:multiLevelType w:val="multilevel"/>
     <w:tmpl w:val="478AEC50"/>
@@ -16270,7 +16716,7 @@
       </w:rPr>
     </w:lvl>
   </w:abstractNum>
-  <w:abstractNum w:abstractNumId="39" w15:restartNumberingAfterBreak="0">
+  <w:abstractNum w:abstractNumId="41" w15:restartNumberingAfterBreak="0">
     <w:nsid w:val="4A962120"/>
     <w:multiLevelType w:val="multilevel"/>
     <w:tmpl w:val="21DEC30A"/>
@@ -16383,7 +16829,7 @@
       </w:pPr>
     </w:lvl>
   </w:abstractNum>
-  <w:abstractNum w:abstractNumId="40" w15:restartNumberingAfterBreak="0">
+  <w:abstractNum w:abstractNumId="42" w15:restartNumberingAfterBreak="0">
     <w:nsid w:val="4C825701"/>
     <w:multiLevelType w:val="multilevel"/>
     <w:tmpl w:val="36B2D506"/>
@@ -16532,7 +16978,7 @@
       </w:rPr>
     </w:lvl>
   </w:abstractNum>
-  <w:abstractNum w:abstractNumId="41" w15:restartNumberingAfterBreak="0">
+  <w:abstractNum w:abstractNumId="43" w15:restartNumberingAfterBreak="0">
     <w:nsid w:val="4D03363F"/>
     <w:multiLevelType w:val="multilevel"/>
     <w:tmpl w:val="7576D590"/>
@@ -16645,7 +17091,7 @@
       </w:pPr>
     </w:lvl>
   </w:abstractNum>
-  <w:abstractNum w:abstractNumId="42" w15:restartNumberingAfterBreak="0">
+  <w:abstractNum w:abstractNumId="44" w15:restartNumberingAfterBreak="0">
     <w:nsid w:val="4F19287F"/>
     <w:multiLevelType w:val="multilevel"/>
     <w:tmpl w:val="8C16CBF8"/>
@@ -16794,7 +17240,7 @@
       </w:rPr>
     </w:lvl>
   </w:abstractNum>
-  <w:abstractNum w:abstractNumId="43" w15:restartNumberingAfterBreak="0">
+  <w:abstractNum w:abstractNumId="45" w15:restartNumberingAfterBreak="0">
     <w:nsid w:val="4F32793E"/>
     <w:multiLevelType w:val="multilevel"/>
     <w:tmpl w:val="4A66BDC6"/>
@@ -16943,7 +17389,7 @@
       </w:rPr>
     </w:lvl>
   </w:abstractNum>
-  <w:abstractNum w:abstractNumId="44" w15:restartNumberingAfterBreak="0">
+  <w:abstractNum w:abstractNumId="46" w15:restartNumberingAfterBreak="0">
     <w:nsid w:val="556E1750"/>
     <w:multiLevelType w:val="multilevel"/>
     <w:tmpl w:val="2AF0C8C8"/>
@@ -17092,7 +17538,7 @@
       </w:rPr>
     </w:lvl>
   </w:abstractNum>
-  <w:abstractNum w:abstractNumId="45" w15:restartNumberingAfterBreak="0">
+  <w:abstractNum w:abstractNumId="47" w15:restartNumberingAfterBreak="0">
     <w:nsid w:val="55CD7190"/>
     <w:multiLevelType w:val="multilevel"/>
     <w:tmpl w:val="EDFA3E8C"/>
@@ -17241,7 +17687,7 @@
       </w:rPr>
     </w:lvl>
   </w:abstractNum>
-  <w:abstractNum w:abstractNumId="46" w15:restartNumberingAfterBreak="0">
+  <w:abstractNum w:abstractNumId="48" w15:restartNumberingAfterBreak="0">
     <w:nsid w:val="56A67868"/>
     <w:multiLevelType w:val="multilevel"/>
     <w:tmpl w:val="149294E0"/>
@@ -17390,7 +17836,7 @@
       </w:rPr>
     </w:lvl>
   </w:abstractNum>
-  <w:abstractNum w:abstractNumId="47" w15:restartNumberingAfterBreak="0">
+  <w:abstractNum w:abstractNumId="49" w15:restartNumberingAfterBreak="0">
     <w:nsid w:val="57A35A37"/>
     <w:multiLevelType w:val="multilevel"/>
     <w:tmpl w:val="60A6384A"/>
@@ -17539,7 +17985,7 @@
       </w:rPr>
     </w:lvl>
   </w:abstractNum>
-  <w:abstractNum w:abstractNumId="48" w15:restartNumberingAfterBreak="0">
+  <w:abstractNum w:abstractNumId="50" w15:restartNumberingAfterBreak="0">
     <w:nsid w:val="59B1282E"/>
     <w:multiLevelType w:val="multilevel"/>
     <w:tmpl w:val="65226A24"/>
@@ -17688,7 +18134,7 @@
       </w:rPr>
     </w:lvl>
   </w:abstractNum>
-  <w:abstractNum w:abstractNumId="49" w15:restartNumberingAfterBreak="0">
+  <w:abstractNum w:abstractNumId="51" w15:restartNumberingAfterBreak="0">
     <w:nsid w:val="5CDE07DA"/>
     <w:multiLevelType w:val="multilevel"/>
     <w:tmpl w:val="B1823B8E"/>
@@ -17837,7 +18283,7 @@
       </w:rPr>
     </w:lvl>
   </w:abstractNum>
-  <w:abstractNum w:abstractNumId="50" w15:restartNumberingAfterBreak="0">
+  <w:abstractNum w:abstractNumId="52" w15:restartNumberingAfterBreak="0">
     <w:nsid w:val="5CE51A28"/>
     <w:multiLevelType w:val="multilevel"/>
     <w:tmpl w:val="6A14F4F0"/>
@@ -17986,7 +18432,7 @@
       </w:rPr>
     </w:lvl>
   </w:abstractNum>
-  <w:abstractNum w:abstractNumId="51" w15:restartNumberingAfterBreak="0">
+  <w:abstractNum w:abstractNumId="53" w15:restartNumberingAfterBreak="0">
     <w:nsid w:val="5DBC3FC5"/>
     <w:multiLevelType w:val="multilevel"/>
     <w:tmpl w:val="2EFC06C2"/>
@@ -18135,7 +18581,7 @@
       </w:rPr>
     </w:lvl>
   </w:abstractNum>
-  <w:abstractNum w:abstractNumId="52" w15:restartNumberingAfterBreak="0">
+  <w:abstractNum w:abstractNumId="54" w15:restartNumberingAfterBreak="0">
     <w:nsid w:val="5F365C35"/>
     <w:multiLevelType w:val="multilevel"/>
     <w:tmpl w:val="4F8AFB88"/>
@@ -18284,7 +18730,7 @@
       </w:rPr>
     </w:lvl>
   </w:abstractNum>
-  <w:abstractNum w:abstractNumId="53" w15:restartNumberingAfterBreak="0">
+  <w:abstractNum w:abstractNumId="55" w15:restartNumberingAfterBreak="0">
     <w:nsid w:val="604D3590"/>
     <w:multiLevelType w:val="multilevel"/>
     <w:tmpl w:val="4866E582"/>
@@ -18397,7 +18843,7 @@
       </w:pPr>
     </w:lvl>
   </w:abstractNum>
-  <w:abstractNum w:abstractNumId="54" w15:restartNumberingAfterBreak="0">
+  <w:abstractNum w:abstractNumId="56" w15:restartNumberingAfterBreak="0">
     <w:nsid w:val="62286744"/>
     <w:multiLevelType w:val="multilevel"/>
     <w:tmpl w:val="F26E0D80"/>
@@ -18510,7 +18956,7 @@
       </w:pPr>
     </w:lvl>
   </w:abstractNum>
-  <w:abstractNum w:abstractNumId="55" w15:restartNumberingAfterBreak="0">
+  <w:abstractNum w:abstractNumId="57" w15:restartNumberingAfterBreak="0">
     <w:nsid w:val="639D42DB"/>
     <w:multiLevelType w:val="multilevel"/>
     <w:tmpl w:val="3F865BB2"/>
@@ -18659,7 +19105,7 @@
       </w:rPr>
     </w:lvl>
   </w:abstractNum>
-  <w:abstractNum w:abstractNumId="56" w15:restartNumberingAfterBreak="0">
+  <w:abstractNum w:abstractNumId="58" w15:restartNumberingAfterBreak="0">
     <w:nsid w:val="63C24481"/>
     <w:multiLevelType w:val="multilevel"/>
     <w:tmpl w:val="911A1C4E"/>
@@ -18772,7 +19218,7 @@
       </w:pPr>
     </w:lvl>
   </w:abstractNum>
-  <w:abstractNum w:abstractNumId="57" w15:restartNumberingAfterBreak="0">
+  <w:abstractNum w:abstractNumId="59" w15:restartNumberingAfterBreak="0">
     <w:nsid w:val="63F447B0"/>
     <w:multiLevelType w:val="multilevel"/>
     <w:tmpl w:val="F42494F0"/>
@@ -18921,7 +19367,7 @@
       </w:rPr>
     </w:lvl>
   </w:abstractNum>
-  <w:abstractNum w:abstractNumId="58" w15:restartNumberingAfterBreak="0">
+  <w:abstractNum w:abstractNumId="60" w15:restartNumberingAfterBreak="0">
     <w:nsid w:val="6414230E"/>
     <w:multiLevelType w:val="multilevel"/>
     <w:tmpl w:val="07D82616"/>
@@ -19070,7 +19516,7 @@
       </w:rPr>
     </w:lvl>
   </w:abstractNum>
-  <w:abstractNum w:abstractNumId="59" w15:restartNumberingAfterBreak="0">
+  <w:abstractNum w:abstractNumId="61" w15:restartNumberingAfterBreak="0">
     <w:nsid w:val="665479B1"/>
     <w:multiLevelType w:val="multilevel"/>
     <w:tmpl w:val="A5982E3A"/>
@@ -19183,7 +19629,7 @@
       </w:pPr>
     </w:lvl>
   </w:abstractNum>
-  <w:abstractNum w:abstractNumId="60" w15:restartNumberingAfterBreak="0">
+  <w:abstractNum w:abstractNumId="62" w15:restartNumberingAfterBreak="0">
     <w:nsid w:val="67805486"/>
     <w:multiLevelType w:val="multilevel"/>
     <w:tmpl w:val="E34C74DA"/>
@@ -19296,7 +19742,7 @@
       </w:pPr>
     </w:lvl>
   </w:abstractNum>
-  <w:abstractNum w:abstractNumId="61" w15:restartNumberingAfterBreak="0">
+  <w:abstractNum w:abstractNumId="63" w15:restartNumberingAfterBreak="0">
     <w:nsid w:val="67BD0D87"/>
     <w:multiLevelType w:val="multilevel"/>
     <w:tmpl w:val="6C183ECE"/>
@@ -19445,7 +19891,7 @@
       </w:rPr>
     </w:lvl>
   </w:abstractNum>
-  <w:abstractNum w:abstractNumId="62" w15:restartNumberingAfterBreak="0">
+  <w:abstractNum w:abstractNumId="64" w15:restartNumberingAfterBreak="0">
     <w:nsid w:val="6914041D"/>
     <w:multiLevelType w:val="multilevel"/>
     <w:tmpl w:val="1BC01A4E"/>
@@ -19594,7 +20040,7 @@
       </w:rPr>
     </w:lvl>
   </w:abstractNum>
-  <w:abstractNum w:abstractNumId="63" w15:restartNumberingAfterBreak="0">
+  <w:abstractNum w:abstractNumId="65" w15:restartNumberingAfterBreak="0">
     <w:nsid w:val="6A7717CE"/>
     <w:multiLevelType w:val="multilevel"/>
     <w:tmpl w:val="EC46DF36"/>
@@ -19743,7 +20189,7 @@
       </w:rPr>
     </w:lvl>
   </w:abstractNum>
-  <w:abstractNum w:abstractNumId="64" w15:restartNumberingAfterBreak="0">
+  <w:abstractNum w:abstractNumId="66" w15:restartNumberingAfterBreak="0">
     <w:nsid w:val="6EC84CB7"/>
     <w:multiLevelType w:val="hybridMultilevel"/>
     <w:tmpl w:val="0B506C3C"/>
@@ -19832,7 +20278,7 @@
       </w:pPr>
     </w:lvl>
   </w:abstractNum>
-  <w:abstractNum w:abstractNumId="65" w15:restartNumberingAfterBreak="0">
+  <w:abstractNum w:abstractNumId="67" w15:restartNumberingAfterBreak="0">
     <w:nsid w:val="6F42751D"/>
     <w:multiLevelType w:val="hybridMultilevel"/>
     <w:tmpl w:val="278ECE7E"/>
@@ -19921,7 +20367,7 @@
       </w:pPr>
     </w:lvl>
   </w:abstractNum>
-  <w:abstractNum w:abstractNumId="66" w15:restartNumberingAfterBreak="0">
+  <w:abstractNum w:abstractNumId="68" w15:restartNumberingAfterBreak="0">
     <w:nsid w:val="72933DDB"/>
     <w:multiLevelType w:val="multilevel"/>
     <w:tmpl w:val="626AE8F8"/>
@@ -20070,7 +20516,7 @@
       </w:rPr>
     </w:lvl>
   </w:abstractNum>
-  <w:abstractNum w:abstractNumId="67" w15:restartNumberingAfterBreak="0">
+  <w:abstractNum w:abstractNumId="69" w15:restartNumberingAfterBreak="0">
     <w:nsid w:val="75BF69CA"/>
     <w:multiLevelType w:val="multilevel"/>
     <w:tmpl w:val="8AD8E296"/>
@@ -20219,7 +20665,7 @@
       </w:rPr>
     </w:lvl>
   </w:abstractNum>
-  <w:abstractNum w:abstractNumId="68" w15:restartNumberingAfterBreak="0">
+  <w:abstractNum w:abstractNumId="70" w15:restartNumberingAfterBreak="0">
     <w:nsid w:val="772A5977"/>
     <w:multiLevelType w:val="multilevel"/>
     <w:tmpl w:val="DB0AAFAE"/>
@@ -20368,7 +20814,7 @@
       </w:rPr>
     </w:lvl>
   </w:abstractNum>
-  <w:abstractNum w:abstractNumId="69" w15:restartNumberingAfterBreak="0">
+  <w:abstractNum w:abstractNumId="71" w15:restartNumberingAfterBreak="0">
     <w:nsid w:val="78AC1EE5"/>
     <w:multiLevelType w:val="multilevel"/>
     <w:tmpl w:val="BF54B334"/>
@@ -20517,7 +20963,7 @@
       </w:rPr>
     </w:lvl>
   </w:abstractNum>
-  <w:abstractNum w:abstractNumId="70" w15:restartNumberingAfterBreak="0">
+  <w:abstractNum w:abstractNumId="72" w15:restartNumberingAfterBreak="0">
     <w:nsid w:val="79EF25FC"/>
     <w:multiLevelType w:val="multilevel"/>
     <w:tmpl w:val="E2AC9F98"/>
@@ -20666,7 +21112,7 @@
       </w:rPr>
     </w:lvl>
   </w:abstractNum>
-  <w:abstractNum w:abstractNumId="71" w15:restartNumberingAfterBreak="0">
+  <w:abstractNum w:abstractNumId="73" w15:restartNumberingAfterBreak="0">
     <w:nsid w:val="7AA25EEC"/>
     <w:multiLevelType w:val="multilevel"/>
     <w:tmpl w:val="B5C604AA"/>
@@ -20780,16 +21226,16 @@
     </w:lvl>
   </w:abstractNum>
   <w:num w:numId="1" w16cid:durableId="169955040">
-    <w:abstractNumId w:val="68"/>
+    <w:abstractNumId w:val="70"/>
   </w:num>
   <w:num w:numId="2" w16cid:durableId="1450926641">
-    <w:abstractNumId w:val="19"/>
+    <w:abstractNumId w:val="21"/>
   </w:num>
   <w:num w:numId="3" w16cid:durableId="1988432412">
-    <w:abstractNumId w:val="40"/>
+    <w:abstractNumId w:val="42"/>
   </w:num>
   <w:num w:numId="4" w16cid:durableId="1087264787">
-    <w:abstractNumId w:val="56"/>
+    <w:abstractNumId w:val="58"/>
     <w:lvlOverride w:ilvl="0">
       <w:lvl w:ilvl="0">
         <w:numFmt w:val="decimal"/>
@@ -20799,10 +21245,10 @@
     </w:lvlOverride>
   </w:num>
   <w:num w:numId="5" w16cid:durableId="748431124">
-    <w:abstractNumId w:val="52"/>
+    <w:abstractNumId w:val="54"/>
   </w:num>
   <w:num w:numId="6" w16cid:durableId="1536456503">
-    <w:abstractNumId w:val="60"/>
+    <w:abstractNumId w:val="62"/>
     <w:lvlOverride w:ilvl="0">
       <w:lvl w:ilvl="0">
         <w:numFmt w:val="decimal"/>
@@ -20812,10 +21258,10 @@
     </w:lvlOverride>
   </w:num>
   <w:num w:numId="7" w16cid:durableId="255604169">
-    <w:abstractNumId w:val="67"/>
+    <w:abstractNumId w:val="69"/>
   </w:num>
   <w:num w:numId="8" w16cid:durableId="1524249707">
-    <w:abstractNumId w:val="24"/>
+    <w:abstractNumId w:val="26"/>
     <w:lvlOverride w:ilvl="0">
       <w:lvl w:ilvl="0">
         <w:numFmt w:val="decimal"/>
@@ -20825,82 +21271,82 @@
     </w:lvlOverride>
   </w:num>
   <w:num w:numId="9" w16cid:durableId="692533918">
+    <w:abstractNumId w:val="22"/>
+  </w:num>
+  <w:num w:numId="10" w16cid:durableId="985472665">
+    <w:abstractNumId w:val="66"/>
+  </w:num>
+  <w:num w:numId="11" w16cid:durableId="1783332703">
+    <w:abstractNumId w:val="35"/>
+  </w:num>
+  <w:num w:numId="12" w16cid:durableId="313796474">
+    <w:abstractNumId w:val="56"/>
+  </w:num>
+  <w:num w:numId="13" w16cid:durableId="1185250422">
+    <w:abstractNumId w:val="25"/>
+  </w:num>
+  <w:num w:numId="14" w16cid:durableId="920677950">
+    <w:abstractNumId w:val="40"/>
+  </w:num>
+  <w:num w:numId="15" w16cid:durableId="980839953">
+    <w:abstractNumId w:val="8"/>
+  </w:num>
+  <w:num w:numId="16" w16cid:durableId="1261179069">
+    <w:abstractNumId w:val="53"/>
+  </w:num>
+  <w:num w:numId="17" w16cid:durableId="1972442974">
+    <w:abstractNumId w:val="24"/>
+  </w:num>
+  <w:num w:numId="18" w16cid:durableId="1515878939">
+    <w:abstractNumId w:val="65"/>
+  </w:num>
+  <w:num w:numId="19" w16cid:durableId="33701099">
+    <w:abstractNumId w:val="29"/>
+  </w:num>
+  <w:num w:numId="20" w16cid:durableId="1483691536">
+    <w:abstractNumId w:val="39"/>
+  </w:num>
+  <w:num w:numId="21" w16cid:durableId="1958097199">
     <w:abstractNumId w:val="20"/>
   </w:num>
-  <w:num w:numId="10" w16cid:durableId="985472665">
-    <w:abstractNumId w:val="64"/>
+  <w:num w:numId="22" w16cid:durableId="2141334422">
+    <w:abstractNumId w:val="12"/>
   </w:num>
-  <w:num w:numId="11" w16cid:durableId="1783332703">
+  <w:num w:numId="23" w16cid:durableId="712314648">
+    <w:abstractNumId w:val="57"/>
+  </w:num>
+  <w:num w:numId="24" w16cid:durableId="877007963">
     <w:abstractNumId w:val="33"/>
   </w:num>
-  <w:num w:numId="12" w16cid:durableId="313796474">
-    <w:abstractNumId w:val="54"/>
+  <w:num w:numId="25" w16cid:durableId="456141266">
+    <w:abstractNumId w:val="4"/>
   </w:num>
-  <w:num w:numId="13" w16cid:durableId="1185250422">
-    <w:abstractNumId w:val="23"/>
+  <w:num w:numId="26" w16cid:durableId="659115637">
+    <w:abstractNumId w:val="31"/>
   </w:num>
-  <w:num w:numId="14" w16cid:durableId="920677950">
+  <w:num w:numId="27" w16cid:durableId="1971013152">
+    <w:abstractNumId w:val="18"/>
+  </w:num>
+  <w:num w:numId="28" w16cid:durableId="617882297">
+    <w:abstractNumId w:val="7"/>
+  </w:num>
+  <w:num w:numId="29" w16cid:durableId="1494564341">
     <w:abstractNumId w:val="38"/>
   </w:num>
-  <w:num w:numId="15" w16cid:durableId="980839953">
-    <w:abstractNumId w:val="6"/>
-  </w:num>
-  <w:num w:numId="16" w16cid:durableId="1261179069">
-    <w:abstractNumId w:val="51"/>
-  </w:num>
-  <w:num w:numId="17" w16cid:durableId="1972442974">
-    <w:abstractNumId w:val="22"/>
-  </w:num>
-  <w:num w:numId="18" w16cid:durableId="1515878939">
-    <w:abstractNumId w:val="63"/>
-  </w:num>
-  <w:num w:numId="19" w16cid:durableId="33701099">
-    <w:abstractNumId w:val="27"/>
-  </w:num>
-  <w:num w:numId="20" w16cid:durableId="1483691536">
-    <w:abstractNumId w:val="37"/>
-  </w:num>
-  <w:num w:numId="21" w16cid:durableId="1958097199">
-    <w:abstractNumId w:val="18"/>
-  </w:num>
-  <w:num w:numId="22" w16cid:durableId="2141334422">
-    <w:abstractNumId w:val="10"/>
-  </w:num>
-  <w:num w:numId="23" w16cid:durableId="712314648">
-    <w:abstractNumId w:val="55"/>
-  </w:num>
-  <w:num w:numId="24" w16cid:durableId="877007963">
-    <w:abstractNumId w:val="31"/>
-  </w:num>
-  <w:num w:numId="25" w16cid:durableId="456141266">
-    <w:abstractNumId w:val="3"/>
-  </w:num>
-  <w:num w:numId="26" w16cid:durableId="659115637">
-    <w:abstractNumId w:val="29"/>
-  </w:num>
-  <w:num w:numId="27" w16cid:durableId="1971013152">
-    <w:abstractNumId w:val="16"/>
-  </w:num>
-  <w:num w:numId="28" w16cid:durableId="617882297">
-    <w:abstractNumId w:val="5"/>
-  </w:num>
-  <w:num w:numId="29" w16cid:durableId="1494564341">
-    <w:abstractNumId w:val="36"/>
-  </w:num>
   <w:num w:numId="30" w16cid:durableId="294680013">
-    <w:abstractNumId w:val="1"/>
+    <w:abstractNumId w:val="2"/>
   </w:num>
   <w:num w:numId="31" w16cid:durableId="426728619">
     <w:abstractNumId w:val="0"/>
   </w:num>
   <w:num w:numId="32" w16cid:durableId="1251626374">
-    <w:abstractNumId w:val="58"/>
+    <w:abstractNumId w:val="60"/>
   </w:num>
   <w:num w:numId="33" w16cid:durableId="486213697">
-    <w:abstractNumId w:val="50"/>
+    <w:abstractNumId w:val="52"/>
   </w:num>
   <w:num w:numId="34" w16cid:durableId="897205560">
-    <w:abstractNumId w:val="59"/>
+    <w:abstractNumId w:val="61"/>
     <w:lvlOverride w:ilvl="0">
       <w:lvl w:ilvl="0">
         <w:numFmt w:val="decimal"/>
@@ -20910,25 +21356,25 @@
     </w:lvlOverride>
   </w:num>
   <w:num w:numId="35" w16cid:durableId="2041318333">
-    <w:abstractNumId w:val="45"/>
+    <w:abstractNumId w:val="47"/>
   </w:num>
   <w:num w:numId="36" w16cid:durableId="2092848536">
-    <w:abstractNumId w:val="9"/>
+    <w:abstractNumId w:val="11"/>
   </w:num>
   <w:num w:numId="37" w16cid:durableId="796030722">
-    <w:abstractNumId w:val="69"/>
+    <w:abstractNumId w:val="71"/>
   </w:num>
   <w:num w:numId="38" w16cid:durableId="1584870896">
-    <w:abstractNumId w:val="61"/>
+    <w:abstractNumId w:val="63"/>
   </w:num>
   <w:num w:numId="39" w16cid:durableId="798305728">
-    <w:abstractNumId w:val="53"/>
+    <w:abstractNumId w:val="55"/>
   </w:num>
   <w:num w:numId="40" w16cid:durableId="753816852">
-    <w:abstractNumId w:val="57"/>
+    <w:abstractNumId w:val="59"/>
   </w:num>
   <w:num w:numId="41" w16cid:durableId="823425625">
-    <w:abstractNumId w:val="26"/>
+    <w:abstractNumId w:val="28"/>
     <w:lvlOverride w:ilvl="0">
       <w:lvl w:ilvl="0">
         <w:numFmt w:val="decimal"/>
@@ -20938,16 +21384,16 @@
     </w:lvlOverride>
   </w:num>
   <w:num w:numId="42" w16cid:durableId="851409413">
-    <w:abstractNumId w:val="30"/>
+    <w:abstractNumId w:val="32"/>
   </w:num>
   <w:num w:numId="43" w16cid:durableId="2009016626">
-    <w:abstractNumId w:val="39"/>
+    <w:abstractNumId w:val="41"/>
   </w:num>
   <w:num w:numId="44" w16cid:durableId="90861938">
-    <w:abstractNumId w:val="8"/>
+    <w:abstractNumId w:val="10"/>
   </w:num>
   <w:num w:numId="45" w16cid:durableId="818962596">
-    <w:abstractNumId w:val="71"/>
+    <w:abstractNumId w:val="73"/>
     <w:lvlOverride w:ilvl="0">
       <w:lvl w:ilvl="0">
         <w:numFmt w:val="decimal"/>
@@ -20957,10 +21403,10 @@
     </w:lvlOverride>
   </w:num>
   <w:num w:numId="46" w16cid:durableId="560333979">
-    <w:abstractNumId w:val="49"/>
+    <w:abstractNumId w:val="51"/>
   </w:num>
   <w:num w:numId="47" w16cid:durableId="878779911">
-    <w:abstractNumId w:val="41"/>
+    <w:abstractNumId w:val="43"/>
     <w:lvlOverride w:ilvl="0">
       <w:lvl w:ilvl="0">
         <w:numFmt w:val="decimal"/>
@@ -20970,79 +21416,85 @@
     </w:lvlOverride>
   </w:num>
   <w:num w:numId="48" w16cid:durableId="1964462942">
-    <w:abstractNumId w:val="43"/>
+    <w:abstractNumId w:val="45"/>
   </w:num>
   <w:num w:numId="49" w16cid:durableId="1837189843">
+    <w:abstractNumId w:val="48"/>
+  </w:num>
+  <w:num w:numId="50" w16cid:durableId="1729524993">
+    <w:abstractNumId w:val="14"/>
+  </w:num>
+  <w:num w:numId="51" w16cid:durableId="378743519">
+    <w:abstractNumId w:val="68"/>
+  </w:num>
+  <w:num w:numId="52" w16cid:durableId="2142338636">
+    <w:abstractNumId w:val="49"/>
+  </w:num>
+  <w:num w:numId="53" w16cid:durableId="501362553">
+    <w:abstractNumId w:val="72"/>
+  </w:num>
+  <w:num w:numId="54" w16cid:durableId="213665539">
+    <w:abstractNumId w:val="30"/>
+  </w:num>
+  <w:num w:numId="55" w16cid:durableId="1334793400">
+    <w:abstractNumId w:val="9"/>
+  </w:num>
+  <w:num w:numId="56" w16cid:durableId="2036543157">
+    <w:abstractNumId w:val="67"/>
+  </w:num>
+  <w:num w:numId="57" w16cid:durableId="1444229400">
+    <w:abstractNumId w:val="34"/>
+  </w:num>
+  <w:num w:numId="58" w16cid:durableId="370542385">
+    <w:abstractNumId w:val="15"/>
+  </w:num>
+  <w:num w:numId="59" w16cid:durableId="895513338">
+    <w:abstractNumId w:val="23"/>
+  </w:num>
+  <w:num w:numId="60" w16cid:durableId="926771763">
+    <w:abstractNumId w:val="19"/>
+  </w:num>
+  <w:num w:numId="61" w16cid:durableId="1962149986">
+    <w:abstractNumId w:val="27"/>
+  </w:num>
+  <w:num w:numId="62" w16cid:durableId="1145775269">
+    <w:abstractNumId w:val="37"/>
+  </w:num>
+  <w:num w:numId="63" w16cid:durableId="811949408">
+    <w:abstractNumId w:val="13"/>
+  </w:num>
+  <w:num w:numId="64" w16cid:durableId="773329815">
+    <w:abstractNumId w:val="3"/>
+  </w:num>
+  <w:num w:numId="65" w16cid:durableId="1338532258">
+    <w:abstractNumId w:val="44"/>
+  </w:num>
+  <w:num w:numId="66" w16cid:durableId="811797795">
+    <w:abstractNumId w:val="50"/>
+  </w:num>
+  <w:num w:numId="67" w16cid:durableId="2110854431">
+    <w:abstractNumId w:val="16"/>
+  </w:num>
+  <w:num w:numId="68" w16cid:durableId="1110316592">
+    <w:abstractNumId w:val="5"/>
+  </w:num>
+  <w:num w:numId="69" w16cid:durableId="818694562">
+    <w:abstractNumId w:val="64"/>
+  </w:num>
+  <w:num w:numId="70" w16cid:durableId="962030958">
+    <w:abstractNumId w:val="36"/>
+  </w:num>
+  <w:num w:numId="71" w16cid:durableId="681010134">
     <w:abstractNumId w:val="46"/>
   </w:num>
-  <w:num w:numId="50" w16cid:durableId="1729524993">
-    <w:abstractNumId w:val="12"/>
-  </w:num>
-  <w:num w:numId="51" w16cid:durableId="378743519">
-    <w:abstractNumId w:val="66"/>
-  </w:num>
-  <w:num w:numId="52" w16cid:durableId="2142338636">
-    <w:abstractNumId w:val="47"/>
-  </w:num>
-  <w:num w:numId="53" w16cid:durableId="501362553">
-    <w:abstractNumId w:val="70"/>
-  </w:num>
-  <w:num w:numId="54" w16cid:durableId="213665539">
-    <w:abstractNumId w:val="28"/>
-  </w:num>
-  <w:num w:numId="55" w16cid:durableId="1334793400">
-    <w:abstractNumId w:val="7"/>
-  </w:num>
-  <w:num w:numId="56" w16cid:durableId="2036543157">
-    <w:abstractNumId w:val="65"/>
-  </w:num>
-  <w:num w:numId="57" w16cid:durableId="1444229400">
-    <w:abstractNumId w:val="32"/>
-  </w:num>
-  <w:num w:numId="58" w16cid:durableId="370542385">
-    <w:abstractNumId w:val="13"/>
-  </w:num>
-  <w:num w:numId="59" w16cid:durableId="895513338">
-    <w:abstractNumId w:val="21"/>
-  </w:num>
-  <w:num w:numId="60" w16cid:durableId="926771763">
+  <w:num w:numId="72" w16cid:durableId="657347662">
     <w:abstractNumId w:val="17"/>
   </w:num>
-  <w:num w:numId="61" w16cid:durableId="1962149986">
-    <w:abstractNumId w:val="25"/>
+  <w:num w:numId="73" w16cid:durableId="1652755800">
+    <w:abstractNumId w:val="1"/>
   </w:num>
-  <w:num w:numId="62" w16cid:durableId="1145775269">
-    <w:abstractNumId w:val="35"/>
-  </w:num>
-  <w:num w:numId="63" w16cid:durableId="811949408">
-    <w:abstractNumId w:val="11"/>
-  </w:num>
-  <w:num w:numId="64" w16cid:durableId="773329815">
-    <w:abstractNumId w:val="2"/>
-  </w:num>
-  <w:num w:numId="65" w16cid:durableId="1338532258">
-    <w:abstractNumId w:val="42"/>
-  </w:num>
-  <w:num w:numId="66" w16cid:durableId="811797795">
-    <w:abstractNumId w:val="48"/>
-  </w:num>
-  <w:num w:numId="67" w16cid:durableId="2110854431">
-    <w:abstractNumId w:val="14"/>
-  </w:num>
-  <w:num w:numId="68" w16cid:durableId="1110316592">
-    <w:abstractNumId w:val="4"/>
-  </w:num>
-  <w:num w:numId="69" w16cid:durableId="818694562">
-    <w:abstractNumId w:val="62"/>
-  </w:num>
-  <w:num w:numId="70" w16cid:durableId="962030958">
-    <w:abstractNumId w:val="34"/>
-  </w:num>
-  <w:num w:numId="71" w16cid:durableId="681010134">
-    <w:abstractNumId w:val="44"/>
-  </w:num>
-  <w:num w:numId="72" w16cid:durableId="657347662">
-    <w:abstractNumId w:val="15"/>
+  <w:num w:numId="74" w16cid:durableId="1728138521">
+    <w:abstractNumId w:val="6"/>
   </w:num>
 </w:numbering>
 </file>

</xml_diff>

<commit_message>
Add effect of ema only
</commit_message>
<xml_diff>
--- a/Latency Analysis/Solution Architecture.docx
+++ b/Latency Analysis/Solution Architecture.docx
@@ -194,7 +194,21 @@
         <w:rPr>
           <w:lang w:val="en-US"/>
         </w:rPr>
-        <w:t>Latency-aware adjustments must be consider individual behavior and load profiles.</w:t>
+        <w:t xml:space="preserve">Latency-aware adjustments must be </w:t>
+      </w:r>
+      <w:proofErr w:type="gramStart"/>
+      <w:r>
+        <w:rPr>
+          <w:lang w:val="en-US"/>
+        </w:rPr>
+        <w:t>consider</w:t>
+      </w:r>
+      <w:proofErr w:type="gramEnd"/>
+      <w:r>
+        <w:rPr>
+          <w:lang w:val="en-US"/>
+        </w:rPr>
+        <w:t xml:space="preserve"> individual behavior and load profiles.</w:t>
       </w:r>
     </w:p>
     <w:p>
@@ -2221,14 +2235,28 @@
         <w:rPr>
           <w:lang w:val="en-US"/>
         </w:rPr>
-        <w:t>histogram_quantile</w:t>
+        <w:t>histogram_</w:t>
+      </w:r>
+      <w:proofErr w:type="gramStart"/>
+      <w:r>
+        <w:rPr>
+          <w:lang w:val="en-US"/>
+        </w:rPr>
+        <w:t>quantile</w:t>
       </w:r>
       <w:proofErr w:type="spellEnd"/>
       <w:r>
         <w:rPr>
           <w:lang w:val="en-US"/>
         </w:rPr>
-        <w:t>(0.95, rate(</w:t>
+        <w:t>(</w:t>
+      </w:r>
+      <w:proofErr w:type="gramEnd"/>
+      <w:r>
+        <w:rPr>
+          <w:lang w:val="en-US"/>
+        </w:rPr>
+        <w:t>0.95, rate(</w:t>
       </w:r>
       <w:proofErr w:type="spellStart"/>
       <w:r>
@@ -4099,7 +4127,21 @@
         <w:rPr>
           <w:lang w:val="en-US"/>
         </w:rPr>
-        <w:t xml:space="preserve">Online ML Predictor Using DARE(Dynamic Adaptive Resource </w:t>
+        <w:t xml:space="preserve">Online ML Predictor Using </w:t>
+      </w:r>
+      <w:proofErr w:type="gramStart"/>
+      <w:r>
+        <w:rPr>
+          <w:lang w:val="en-US"/>
+        </w:rPr>
+        <w:t>DARE(</w:t>
+      </w:r>
+      <w:proofErr w:type="gramEnd"/>
+      <w:r>
+        <w:rPr>
+          <w:lang w:val="en-US"/>
+        </w:rPr>
+        <w:t xml:space="preserve">Dynamic Adaptive Resource </w:t>
       </w:r>
       <w:proofErr w:type="spellStart"/>
       <w:r>
@@ -9690,6 +9732,151 @@
     <w:p>
       <w:pPr>
         <w:rPr>
+          <w:b/>
+          <w:bCs/>
+          <w:sz w:val="24"/>
+          <w:szCs w:val="24"/>
+          <w:lang w:val="en-US"/>
+        </w:rPr>
+      </w:pPr>
+      <w:r>
+        <w:rPr>
+          <w:b/>
+          <w:bCs/>
+          <w:sz w:val="24"/>
+          <w:szCs w:val="24"/>
+          <w:lang w:val="en-US"/>
+        </w:rPr>
+        <w:t>Use EMA Alone if:</w:t>
+      </w:r>
+    </w:p>
+    <w:p>
+      <w:pPr>
+        <w:numPr>
+          <w:ilvl w:val="0"/>
+          <w:numId w:val="75"/>
+        </w:numPr>
+        <w:rPr>
+          <w:lang w:val="en-US"/>
+        </w:rPr>
+      </w:pPr>
+      <w:r>
+        <w:rPr>
+          <w:lang w:val="en-US"/>
+        </w:rPr>
+        <w:t>We want a lightweight, blazingly fast, and noise-resistant trend estimator.</w:t>
+      </w:r>
+    </w:p>
+    <w:p>
+      <w:pPr>
+        <w:numPr>
+          <w:ilvl w:val="0"/>
+          <w:numId w:val="75"/>
+        </w:numPr>
+        <w:rPr>
+          <w:lang w:val="en-US"/>
+        </w:rPr>
+      </w:pPr>
+      <w:r>
+        <w:rPr>
+          <w:lang w:val="en-US"/>
+        </w:rPr>
+        <w:t>We don’t need to model explicit relationships — just want to track if usage is trending up/down.</w:t>
+      </w:r>
+    </w:p>
+    <w:p>
+      <w:pPr>
+        <w:numPr>
+          <w:ilvl w:val="0"/>
+          <w:numId w:val="75"/>
+        </w:numPr>
+        <w:rPr>
+          <w:lang w:val="en-US"/>
+        </w:rPr>
+      </w:pPr>
+      <w:r>
+        <w:rPr>
+          <w:lang w:val="en-US"/>
+        </w:rPr>
+        <w:t>We're running in very resource-constrained environments (e.g., edge devices, tiny sidecars).</w:t>
+      </w:r>
+    </w:p>
+    <w:p>
+      <w:pPr>
+        <w:rPr>
+          <w:lang w:val="en-US"/>
+        </w:rPr>
+      </w:pPr>
+      <w:r>
+        <w:rPr>
+          <w:b/>
+          <w:bCs/>
+          <w:lang w:val="en-US"/>
+        </w:rPr>
+        <w:t>Best for:</w:t>
+      </w:r>
+    </w:p>
+    <w:p>
+      <w:pPr>
+        <w:numPr>
+          <w:ilvl w:val="0"/>
+          <w:numId w:val="76"/>
+        </w:numPr>
+        <w:rPr>
+          <w:lang w:val="en-US"/>
+        </w:rPr>
+      </w:pPr>
+      <w:r>
+        <w:rPr>
+          <w:lang w:val="en-US"/>
+        </w:rPr>
+        <w:t>Simple smoothing of metrics (e.g., average usage trends).</w:t>
+      </w:r>
+    </w:p>
+    <w:p>
+      <w:pPr>
+        <w:numPr>
+          <w:ilvl w:val="0"/>
+          <w:numId w:val="76"/>
+        </w:numPr>
+        <w:rPr>
+          <w:lang w:val="en-US"/>
+        </w:rPr>
+      </w:pPr>
+      <w:r>
+        <w:rPr>
+          <w:lang w:val="en-US"/>
+        </w:rPr>
+        <w:t>Detecting short-term anomalies or bursts.</w:t>
+      </w:r>
+    </w:p>
+    <w:p>
+      <w:pPr>
+        <w:numPr>
+          <w:ilvl w:val="0"/>
+          <w:numId w:val="76"/>
+        </w:numPr>
+        <w:rPr>
+          <w:lang w:val="en-US"/>
+        </w:rPr>
+      </w:pPr>
+      <w:r>
+        <w:rPr>
+          <w:lang w:val="en-US"/>
+        </w:rPr>
+        <w:t>Low-overhead setups where prediction quality is secondary to stability.</w:t>
+      </w:r>
+    </w:p>
+    <w:p>
+      <w:pPr>
+        <w:rPr>
+          <w:lang w:val="en-US"/>
+        </w:rPr>
+      </w:pPr>
+    </w:p>
+    <w:p>
+      <w:pPr>
+        <w:rPr>
           <w:lang w:val="en-US"/>
         </w:rPr>
       </w:pPr>
@@ -16419,6 +16606,155 @@
     </w:lvl>
   </w:abstractNum>
   <w:abstractNum w:abstractNumId="39" w15:restartNumberingAfterBreak="0">
+    <w:nsid w:val="48650E98"/>
+    <w:multiLevelType w:val="multilevel"/>
+    <w:tmpl w:val="1164AF32"/>
+    <w:lvl w:ilvl="0">
+      <w:start w:val="1"/>
+      <w:numFmt w:val="bullet"/>
+      <w:lvlText w:val=""/>
+      <w:lvlJc w:val="left"/>
+      <w:pPr>
+        <w:tabs>
+          <w:tab w:val="num" w:pos="720"/>
+        </w:tabs>
+        <w:ind w:left="720" w:hanging="360"/>
+      </w:pPr>
+      <w:rPr>
+        <w:rFonts w:ascii="Symbol" w:hAnsi="Symbol" w:hint="default"/>
+        <w:sz w:val="20"/>
+      </w:rPr>
+    </w:lvl>
+    <w:lvl w:ilvl="1" w:tentative="1">
+      <w:start w:val="1"/>
+      <w:numFmt w:val="bullet"/>
+      <w:lvlText w:val="o"/>
+      <w:lvlJc w:val="left"/>
+      <w:pPr>
+        <w:tabs>
+          <w:tab w:val="num" w:pos="1440"/>
+        </w:tabs>
+        <w:ind w:left="1440" w:hanging="360"/>
+      </w:pPr>
+      <w:rPr>
+        <w:rFonts w:ascii="Courier New" w:hAnsi="Courier New" w:hint="default"/>
+        <w:sz w:val="20"/>
+      </w:rPr>
+    </w:lvl>
+    <w:lvl w:ilvl="2" w:tentative="1">
+      <w:start w:val="1"/>
+      <w:numFmt w:val="bullet"/>
+      <w:lvlText w:val=""/>
+      <w:lvlJc w:val="left"/>
+      <w:pPr>
+        <w:tabs>
+          <w:tab w:val="num" w:pos="2160"/>
+        </w:tabs>
+        <w:ind w:left="2160" w:hanging="360"/>
+      </w:pPr>
+      <w:rPr>
+        <w:rFonts w:ascii="Wingdings" w:hAnsi="Wingdings" w:hint="default"/>
+        <w:sz w:val="20"/>
+      </w:rPr>
+    </w:lvl>
+    <w:lvl w:ilvl="3" w:tentative="1">
+      <w:start w:val="1"/>
+      <w:numFmt w:val="bullet"/>
+      <w:lvlText w:val=""/>
+      <w:lvlJc w:val="left"/>
+      <w:pPr>
+        <w:tabs>
+          <w:tab w:val="num" w:pos="2880"/>
+        </w:tabs>
+        <w:ind w:left="2880" w:hanging="360"/>
+      </w:pPr>
+      <w:rPr>
+        <w:rFonts w:ascii="Wingdings" w:hAnsi="Wingdings" w:hint="default"/>
+        <w:sz w:val="20"/>
+      </w:rPr>
+    </w:lvl>
+    <w:lvl w:ilvl="4" w:tentative="1">
+      <w:start w:val="1"/>
+      <w:numFmt w:val="bullet"/>
+      <w:lvlText w:val=""/>
+      <w:lvlJc w:val="left"/>
+      <w:pPr>
+        <w:tabs>
+          <w:tab w:val="num" w:pos="3600"/>
+        </w:tabs>
+        <w:ind w:left="3600" w:hanging="360"/>
+      </w:pPr>
+      <w:rPr>
+        <w:rFonts w:ascii="Wingdings" w:hAnsi="Wingdings" w:hint="default"/>
+        <w:sz w:val="20"/>
+      </w:rPr>
+    </w:lvl>
+    <w:lvl w:ilvl="5" w:tentative="1">
+      <w:start w:val="1"/>
+      <w:numFmt w:val="bullet"/>
+      <w:lvlText w:val=""/>
+      <w:lvlJc w:val="left"/>
+      <w:pPr>
+        <w:tabs>
+          <w:tab w:val="num" w:pos="4320"/>
+        </w:tabs>
+        <w:ind w:left="4320" w:hanging="360"/>
+      </w:pPr>
+      <w:rPr>
+        <w:rFonts w:ascii="Wingdings" w:hAnsi="Wingdings" w:hint="default"/>
+        <w:sz w:val="20"/>
+      </w:rPr>
+    </w:lvl>
+    <w:lvl w:ilvl="6" w:tentative="1">
+      <w:start w:val="1"/>
+      <w:numFmt w:val="bullet"/>
+      <w:lvlText w:val=""/>
+      <w:lvlJc w:val="left"/>
+      <w:pPr>
+        <w:tabs>
+          <w:tab w:val="num" w:pos="5040"/>
+        </w:tabs>
+        <w:ind w:left="5040" w:hanging="360"/>
+      </w:pPr>
+      <w:rPr>
+        <w:rFonts w:ascii="Wingdings" w:hAnsi="Wingdings" w:hint="default"/>
+        <w:sz w:val="20"/>
+      </w:rPr>
+    </w:lvl>
+    <w:lvl w:ilvl="7" w:tentative="1">
+      <w:start w:val="1"/>
+      <w:numFmt w:val="bullet"/>
+      <w:lvlText w:val=""/>
+      <w:lvlJc w:val="left"/>
+      <w:pPr>
+        <w:tabs>
+          <w:tab w:val="num" w:pos="5760"/>
+        </w:tabs>
+        <w:ind w:left="5760" w:hanging="360"/>
+      </w:pPr>
+      <w:rPr>
+        <w:rFonts w:ascii="Wingdings" w:hAnsi="Wingdings" w:hint="default"/>
+        <w:sz w:val="20"/>
+      </w:rPr>
+    </w:lvl>
+    <w:lvl w:ilvl="8" w:tentative="1">
+      <w:start w:val="1"/>
+      <w:numFmt w:val="bullet"/>
+      <w:lvlText w:val=""/>
+      <w:lvlJc w:val="left"/>
+      <w:pPr>
+        <w:tabs>
+          <w:tab w:val="num" w:pos="6480"/>
+        </w:tabs>
+        <w:ind w:left="6480" w:hanging="360"/>
+      </w:pPr>
+      <w:rPr>
+        <w:rFonts w:ascii="Wingdings" w:hAnsi="Wingdings" w:hint="default"/>
+        <w:sz w:val="20"/>
+      </w:rPr>
+    </w:lvl>
+  </w:abstractNum>
+  <w:abstractNum w:abstractNumId="40" w15:restartNumberingAfterBreak="0">
     <w:nsid w:val="48B04463"/>
     <w:multiLevelType w:val="multilevel"/>
     <w:tmpl w:val="B7C8271C"/>
@@ -16567,7 +16903,7 @@
       </w:rPr>
     </w:lvl>
   </w:abstractNum>
-  <w:abstractNum w:abstractNumId="40" w15:restartNumberingAfterBreak="0">
+  <w:abstractNum w:abstractNumId="41" w15:restartNumberingAfterBreak="0">
     <w:nsid w:val="4A8C27B6"/>
     <w:multiLevelType w:val="multilevel"/>
     <w:tmpl w:val="478AEC50"/>
@@ -16716,7 +17052,7 @@
       </w:rPr>
     </w:lvl>
   </w:abstractNum>
-  <w:abstractNum w:abstractNumId="41" w15:restartNumberingAfterBreak="0">
+  <w:abstractNum w:abstractNumId="42" w15:restartNumberingAfterBreak="0">
     <w:nsid w:val="4A962120"/>
     <w:multiLevelType w:val="multilevel"/>
     <w:tmpl w:val="21DEC30A"/>
@@ -16829,7 +17165,7 @@
       </w:pPr>
     </w:lvl>
   </w:abstractNum>
-  <w:abstractNum w:abstractNumId="42" w15:restartNumberingAfterBreak="0">
+  <w:abstractNum w:abstractNumId="43" w15:restartNumberingAfterBreak="0">
     <w:nsid w:val="4C825701"/>
     <w:multiLevelType w:val="multilevel"/>
     <w:tmpl w:val="36B2D506"/>
@@ -16978,7 +17314,7 @@
       </w:rPr>
     </w:lvl>
   </w:abstractNum>
-  <w:abstractNum w:abstractNumId="43" w15:restartNumberingAfterBreak="0">
+  <w:abstractNum w:abstractNumId="44" w15:restartNumberingAfterBreak="0">
     <w:nsid w:val="4D03363F"/>
     <w:multiLevelType w:val="multilevel"/>
     <w:tmpl w:val="7576D590"/>
@@ -17091,7 +17427,7 @@
       </w:pPr>
     </w:lvl>
   </w:abstractNum>
-  <w:abstractNum w:abstractNumId="44" w15:restartNumberingAfterBreak="0">
+  <w:abstractNum w:abstractNumId="45" w15:restartNumberingAfterBreak="0">
     <w:nsid w:val="4F19287F"/>
     <w:multiLevelType w:val="multilevel"/>
     <w:tmpl w:val="8C16CBF8"/>
@@ -17240,7 +17576,7 @@
       </w:rPr>
     </w:lvl>
   </w:abstractNum>
-  <w:abstractNum w:abstractNumId="45" w15:restartNumberingAfterBreak="0">
+  <w:abstractNum w:abstractNumId="46" w15:restartNumberingAfterBreak="0">
     <w:nsid w:val="4F32793E"/>
     <w:multiLevelType w:val="multilevel"/>
     <w:tmpl w:val="4A66BDC6"/>
@@ -17389,7 +17725,7 @@
       </w:rPr>
     </w:lvl>
   </w:abstractNum>
-  <w:abstractNum w:abstractNumId="46" w15:restartNumberingAfterBreak="0">
+  <w:abstractNum w:abstractNumId="47" w15:restartNumberingAfterBreak="0">
     <w:nsid w:val="556E1750"/>
     <w:multiLevelType w:val="multilevel"/>
     <w:tmpl w:val="2AF0C8C8"/>
@@ -17538,7 +17874,7 @@
       </w:rPr>
     </w:lvl>
   </w:abstractNum>
-  <w:abstractNum w:abstractNumId="47" w15:restartNumberingAfterBreak="0">
+  <w:abstractNum w:abstractNumId="48" w15:restartNumberingAfterBreak="0">
     <w:nsid w:val="55CD7190"/>
     <w:multiLevelType w:val="multilevel"/>
     <w:tmpl w:val="EDFA3E8C"/>
@@ -17687,7 +18023,156 @@
       </w:rPr>
     </w:lvl>
   </w:abstractNum>
-  <w:abstractNum w:abstractNumId="48" w15:restartNumberingAfterBreak="0">
+  <w:abstractNum w:abstractNumId="49" w15:restartNumberingAfterBreak="0">
+    <w:nsid w:val="5621694E"/>
+    <w:multiLevelType w:val="multilevel"/>
+    <w:tmpl w:val="3F12F072"/>
+    <w:lvl w:ilvl="0">
+      <w:start w:val="1"/>
+      <w:numFmt w:val="bullet"/>
+      <w:lvlText w:val=""/>
+      <w:lvlJc w:val="left"/>
+      <w:pPr>
+        <w:tabs>
+          <w:tab w:val="num" w:pos="720"/>
+        </w:tabs>
+        <w:ind w:left="720" w:hanging="360"/>
+      </w:pPr>
+      <w:rPr>
+        <w:rFonts w:ascii="Symbol" w:hAnsi="Symbol" w:hint="default"/>
+        <w:sz w:val="20"/>
+      </w:rPr>
+    </w:lvl>
+    <w:lvl w:ilvl="1" w:tentative="1">
+      <w:start w:val="1"/>
+      <w:numFmt w:val="bullet"/>
+      <w:lvlText w:val="o"/>
+      <w:lvlJc w:val="left"/>
+      <w:pPr>
+        <w:tabs>
+          <w:tab w:val="num" w:pos="1440"/>
+        </w:tabs>
+        <w:ind w:left="1440" w:hanging="360"/>
+      </w:pPr>
+      <w:rPr>
+        <w:rFonts w:ascii="Courier New" w:hAnsi="Courier New" w:hint="default"/>
+        <w:sz w:val="20"/>
+      </w:rPr>
+    </w:lvl>
+    <w:lvl w:ilvl="2" w:tentative="1">
+      <w:start w:val="1"/>
+      <w:numFmt w:val="bullet"/>
+      <w:lvlText w:val=""/>
+      <w:lvlJc w:val="left"/>
+      <w:pPr>
+        <w:tabs>
+          <w:tab w:val="num" w:pos="2160"/>
+        </w:tabs>
+        <w:ind w:left="2160" w:hanging="360"/>
+      </w:pPr>
+      <w:rPr>
+        <w:rFonts w:ascii="Wingdings" w:hAnsi="Wingdings" w:hint="default"/>
+        <w:sz w:val="20"/>
+      </w:rPr>
+    </w:lvl>
+    <w:lvl w:ilvl="3" w:tentative="1">
+      <w:start w:val="1"/>
+      <w:numFmt w:val="bullet"/>
+      <w:lvlText w:val=""/>
+      <w:lvlJc w:val="left"/>
+      <w:pPr>
+        <w:tabs>
+          <w:tab w:val="num" w:pos="2880"/>
+        </w:tabs>
+        <w:ind w:left="2880" w:hanging="360"/>
+      </w:pPr>
+      <w:rPr>
+        <w:rFonts w:ascii="Wingdings" w:hAnsi="Wingdings" w:hint="default"/>
+        <w:sz w:val="20"/>
+      </w:rPr>
+    </w:lvl>
+    <w:lvl w:ilvl="4" w:tentative="1">
+      <w:start w:val="1"/>
+      <w:numFmt w:val="bullet"/>
+      <w:lvlText w:val=""/>
+      <w:lvlJc w:val="left"/>
+      <w:pPr>
+        <w:tabs>
+          <w:tab w:val="num" w:pos="3600"/>
+        </w:tabs>
+        <w:ind w:left="3600" w:hanging="360"/>
+      </w:pPr>
+      <w:rPr>
+        <w:rFonts w:ascii="Wingdings" w:hAnsi="Wingdings" w:hint="default"/>
+        <w:sz w:val="20"/>
+      </w:rPr>
+    </w:lvl>
+    <w:lvl w:ilvl="5" w:tentative="1">
+      <w:start w:val="1"/>
+      <w:numFmt w:val="bullet"/>
+      <w:lvlText w:val=""/>
+      <w:lvlJc w:val="left"/>
+      <w:pPr>
+        <w:tabs>
+          <w:tab w:val="num" w:pos="4320"/>
+        </w:tabs>
+        <w:ind w:left="4320" w:hanging="360"/>
+      </w:pPr>
+      <w:rPr>
+        <w:rFonts w:ascii="Wingdings" w:hAnsi="Wingdings" w:hint="default"/>
+        <w:sz w:val="20"/>
+      </w:rPr>
+    </w:lvl>
+    <w:lvl w:ilvl="6" w:tentative="1">
+      <w:start w:val="1"/>
+      <w:numFmt w:val="bullet"/>
+      <w:lvlText w:val=""/>
+      <w:lvlJc w:val="left"/>
+      <w:pPr>
+        <w:tabs>
+          <w:tab w:val="num" w:pos="5040"/>
+        </w:tabs>
+        <w:ind w:left="5040" w:hanging="360"/>
+      </w:pPr>
+      <w:rPr>
+        <w:rFonts w:ascii="Wingdings" w:hAnsi="Wingdings" w:hint="default"/>
+        <w:sz w:val="20"/>
+      </w:rPr>
+    </w:lvl>
+    <w:lvl w:ilvl="7" w:tentative="1">
+      <w:start w:val="1"/>
+      <w:numFmt w:val="bullet"/>
+      <w:lvlText w:val=""/>
+      <w:lvlJc w:val="left"/>
+      <w:pPr>
+        <w:tabs>
+          <w:tab w:val="num" w:pos="5760"/>
+        </w:tabs>
+        <w:ind w:left="5760" w:hanging="360"/>
+      </w:pPr>
+      <w:rPr>
+        <w:rFonts w:ascii="Wingdings" w:hAnsi="Wingdings" w:hint="default"/>
+        <w:sz w:val="20"/>
+      </w:rPr>
+    </w:lvl>
+    <w:lvl w:ilvl="8" w:tentative="1">
+      <w:start w:val="1"/>
+      <w:numFmt w:val="bullet"/>
+      <w:lvlText w:val=""/>
+      <w:lvlJc w:val="left"/>
+      <w:pPr>
+        <w:tabs>
+          <w:tab w:val="num" w:pos="6480"/>
+        </w:tabs>
+        <w:ind w:left="6480" w:hanging="360"/>
+      </w:pPr>
+      <w:rPr>
+        <w:rFonts w:ascii="Wingdings" w:hAnsi="Wingdings" w:hint="default"/>
+        <w:sz w:val="20"/>
+      </w:rPr>
+    </w:lvl>
+  </w:abstractNum>
+  <w:abstractNum w:abstractNumId="50" w15:restartNumberingAfterBreak="0">
     <w:nsid w:val="56A67868"/>
     <w:multiLevelType w:val="multilevel"/>
     <w:tmpl w:val="149294E0"/>
@@ -17836,7 +18321,7 @@
       </w:rPr>
     </w:lvl>
   </w:abstractNum>
-  <w:abstractNum w:abstractNumId="49" w15:restartNumberingAfterBreak="0">
+  <w:abstractNum w:abstractNumId="51" w15:restartNumberingAfterBreak="0">
     <w:nsid w:val="57A35A37"/>
     <w:multiLevelType w:val="multilevel"/>
     <w:tmpl w:val="60A6384A"/>
@@ -17985,7 +18470,7 @@
       </w:rPr>
     </w:lvl>
   </w:abstractNum>
-  <w:abstractNum w:abstractNumId="50" w15:restartNumberingAfterBreak="0">
+  <w:abstractNum w:abstractNumId="52" w15:restartNumberingAfterBreak="0">
     <w:nsid w:val="59B1282E"/>
     <w:multiLevelType w:val="multilevel"/>
     <w:tmpl w:val="65226A24"/>
@@ -18134,7 +18619,7 @@
       </w:rPr>
     </w:lvl>
   </w:abstractNum>
-  <w:abstractNum w:abstractNumId="51" w15:restartNumberingAfterBreak="0">
+  <w:abstractNum w:abstractNumId="53" w15:restartNumberingAfterBreak="0">
     <w:nsid w:val="5CDE07DA"/>
     <w:multiLevelType w:val="multilevel"/>
     <w:tmpl w:val="B1823B8E"/>
@@ -18283,7 +18768,7 @@
       </w:rPr>
     </w:lvl>
   </w:abstractNum>
-  <w:abstractNum w:abstractNumId="52" w15:restartNumberingAfterBreak="0">
+  <w:abstractNum w:abstractNumId="54" w15:restartNumberingAfterBreak="0">
     <w:nsid w:val="5CE51A28"/>
     <w:multiLevelType w:val="multilevel"/>
     <w:tmpl w:val="6A14F4F0"/>
@@ -18432,7 +18917,7 @@
       </w:rPr>
     </w:lvl>
   </w:abstractNum>
-  <w:abstractNum w:abstractNumId="53" w15:restartNumberingAfterBreak="0">
+  <w:abstractNum w:abstractNumId="55" w15:restartNumberingAfterBreak="0">
     <w:nsid w:val="5DBC3FC5"/>
     <w:multiLevelType w:val="multilevel"/>
     <w:tmpl w:val="2EFC06C2"/>
@@ -18581,7 +19066,7 @@
       </w:rPr>
     </w:lvl>
   </w:abstractNum>
-  <w:abstractNum w:abstractNumId="54" w15:restartNumberingAfterBreak="0">
+  <w:abstractNum w:abstractNumId="56" w15:restartNumberingAfterBreak="0">
     <w:nsid w:val="5F365C35"/>
     <w:multiLevelType w:val="multilevel"/>
     <w:tmpl w:val="4F8AFB88"/>
@@ -18730,7 +19215,7 @@
       </w:rPr>
     </w:lvl>
   </w:abstractNum>
-  <w:abstractNum w:abstractNumId="55" w15:restartNumberingAfterBreak="0">
+  <w:abstractNum w:abstractNumId="57" w15:restartNumberingAfterBreak="0">
     <w:nsid w:val="604D3590"/>
     <w:multiLevelType w:val="multilevel"/>
     <w:tmpl w:val="4866E582"/>
@@ -18843,7 +19328,7 @@
       </w:pPr>
     </w:lvl>
   </w:abstractNum>
-  <w:abstractNum w:abstractNumId="56" w15:restartNumberingAfterBreak="0">
+  <w:abstractNum w:abstractNumId="58" w15:restartNumberingAfterBreak="0">
     <w:nsid w:val="62286744"/>
     <w:multiLevelType w:val="multilevel"/>
     <w:tmpl w:val="F26E0D80"/>
@@ -18956,7 +19441,7 @@
       </w:pPr>
     </w:lvl>
   </w:abstractNum>
-  <w:abstractNum w:abstractNumId="57" w15:restartNumberingAfterBreak="0">
+  <w:abstractNum w:abstractNumId="59" w15:restartNumberingAfterBreak="0">
     <w:nsid w:val="639D42DB"/>
     <w:multiLevelType w:val="multilevel"/>
     <w:tmpl w:val="3F865BB2"/>
@@ -19105,7 +19590,7 @@
       </w:rPr>
     </w:lvl>
   </w:abstractNum>
-  <w:abstractNum w:abstractNumId="58" w15:restartNumberingAfterBreak="0">
+  <w:abstractNum w:abstractNumId="60" w15:restartNumberingAfterBreak="0">
     <w:nsid w:val="63C24481"/>
     <w:multiLevelType w:val="multilevel"/>
     <w:tmpl w:val="911A1C4E"/>
@@ -19218,7 +19703,7 @@
       </w:pPr>
     </w:lvl>
   </w:abstractNum>
-  <w:abstractNum w:abstractNumId="59" w15:restartNumberingAfterBreak="0">
+  <w:abstractNum w:abstractNumId="61" w15:restartNumberingAfterBreak="0">
     <w:nsid w:val="63F447B0"/>
     <w:multiLevelType w:val="multilevel"/>
     <w:tmpl w:val="F42494F0"/>
@@ -19367,7 +19852,7 @@
       </w:rPr>
     </w:lvl>
   </w:abstractNum>
-  <w:abstractNum w:abstractNumId="60" w15:restartNumberingAfterBreak="0">
+  <w:abstractNum w:abstractNumId="62" w15:restartNumberingAfterBreak="0">
     <w:nsid w:val="6414230E"/>
     <w:multiLevelType w:val="multilevel"/>
     <w:tmpl w:val="07D82616"/>
@@ -19516,7 +20001,7 @@
       </w:rPr>
     </w:lvl>
   </w:abstractNum>
-  <w:abstractNum w:abstractNumId="61" w15:restartNumberingAfterBreak="0">
+  <w:abstractNum w:abstractNumId="63" w15:restartNumberingAfterBreak="0">
     <w:nsid w:val="665479B1"/>
     <w:multiLevelType w:val="multilevel"/>
     <w:tmpl w:val="A5982E3A"/>
@@ -19629,7 +20114,7 @@
       </w:pPr>
     </w:lvl>
   </w:abstractNum>
-  <w:abstractNum w:abstractNumId="62" w15:restartNumberingAfterBreak="0">
+  <w:abstractNum w:abstractNumId="64" w15:restartNumberingAfterBreak="0">
     <w:nsid w:val="67805486"/>
     <w:multiLevelType w:val="multilevel"/>
     <w:tmpl w:val="E34C74DA"/>
@@ -19742,7 +20227,7 @@
       </w:pPr>
     </w:lvl>
   </w:abstractNum>
-  <w:abstractNum w:abstractNumId="63" w15:restartNumberingAfterBreak="0">
+  <w:abstractNum w:abstractNumId="65" w15:restartNumberingAfterBreak="0">
     <w:nsid w:val="67BD0D87"/>
     <w:multiLevelType w:val="multilevel"/>
     <w:tmpl w:val="6C183ECE"/>
@@ -19891,7 +20376,7 @@
       </w:rPr>
     </w:lvl>
   </w:abstractNum>
-  <w:abstractNum w:abstractNumId="64" w15:restartNumberingAfterBreak="0">
+  <w:abstractNum w:abstractNumId="66" w15:restartNumberingAfterBreak="0">
     <w:nsid w:val="6914041D"/>
     <w:multiLevelType w:val="multilevel"/>
     <w:tmpl w:val="1BC01A4E"/>
@@ -20040,7 +20525,7 @@
       </w:rPr>
     </w:lvl>
   </w:abstractNum>
-  <w:abstractNum w:abstractNumId="65" w15:restartNumberingAfterBreak="0">
+  <w:abstractNum w:abstractNumId="67" w15:restartNumberingAfterBreak="0">
     <w:nsid w:val="6A7717CE"/>
     <w:multiLevelType w:val="multilevel"/>
     <w:tmpl w:val="EC46DF36"/>
@@ -20189,7 +20674,7 @@
       </w:rPr>
     </w:lvl>
   </w:abstractNum>
-  <w:abstractNum w:abstractNumId="66" w15:restartNumberingAfterBreak="0">
+  <w:abstractNum w:abstractNumId="68" w15:restartNumberingAfterBreak="0">
     <w:nsid w:val="6EC84CB7"/>
     <w:multiLevelType w:val="hybridMultilevel"/>
     <w:tmpl w:val="0B506C3C"/>
@@ -20278,7 +20763,7 @@
       </w:pPr>
     </w:lvl>
   </w:abstractNum>
-  <w:abstractNum w:abstractNumId="67" w15:restartNumberingAfterBreak="0">
+  <w:abstractNum w:abstractNumId="69" w15:restartNumberingAfterBreak="0">
     <w:nsid w:val="6F42751D"/>
     <w:multiLevelType w:val="hybridMultilevel"/>
     <w:tmpl w:val="278ECE7E"/>
@@ -20367,7 +20852,7 @@
       </w:pPr>
     </w:lvl>
   </w:abstractNum>
-  <w:abstractNum w:abstractNumId="68" w15:restartNumberingAfterBreak="0">
+  <w:abstractNum w:abstractNumId="70" w15:restartNumberingAfterBreak="0">
     <w:nsid w:val="72933DDB"/>
     <w:multiLevelType w:val="multilevel"/>
     <w:tmpl w:val="626AE8F8"/>
@@ -20516,7 +21001,7 @@
       </w:rPr>
     </w:lvl>
   </w:abstractNum>
-  <w:abstractNum w:abstractNumId="69" w15:restartNumberingAfterBreak="0">
+  <w:abstractNum w:abstractNumId="71" w15:restartNumberingAfterBreak="0">
     <w:nsid w:val="75BF69CA"/>
     <w:multiLevelType w:val="multilevel"/>
     <w:tmpl w:val="8AD8E296"/>
@@ -20665,7 +21150,7 @@
       </w:rPr>
     </w:lvl>
   </w:abstractNum>
-  <w:abstractNum w:abstractNumId="70" w15:restartNumberingAfterBreak="0">
+  <w:abstractNum w:abstractNumId="72" w15:restartNumberingAfterBreak="0">
     <w:nsid w:val="772A5977"/>
     <w:multiLevelType w:val="multilevel"/>
     <w:tmpl w:val="DB0AAFAE"/>
@@ -20814,7 +21299,7 @@
       </w:rPr>
     </w:lvl>
   </w:abstractNum>
-  <w:abstractNum w:abstractNumId="71" w15:restartNumberingAfterBreak="0">
+  <w:abstractNum w:abstractNumId="73" w15:restartNumberingAfterBreak="0">
     <w:nsid w:val="78AC1EE5"/>
     <w:multiLevelType w:val="multilevel"/>
     <w:tmpl w:val="BF54B334"/>
@@ -20963,7 +21448,7 @@
       </w:rPr>
     </w:lvl>
   </w:abstractNum>
-  <w:abstractNum w:abstractNumId="72" w15:restartNumberingAfterBreak="0">
+  <w:abstractNum w:abstractNumId="74" w15:restartNumberingAfterBreak="0">
     <w:nsid w:val="79EF25FC"/>
     <w:multiLevelType w:val="multilevel"/>
     <w:tmpl w:val="E2AC9F98"/>
@@ -21112,7 +21597,7 @@
       </w:rPr>
     </w:lvl>
   </w:abstractNum>
-  <w:abstractNum w:abstractNumId="73" w15:restartNumberingAfterBreak="0">
+  <w:abstractNum w:abstractNumId="75" w15:restartNumberingAfterBreak="0">
     <w:nsid w:val="7AA25EEC"/>
     <w:multiLevelType w:val="multilevel"/>
     <w:tmpl w:val="B5C604AA"/>
@@ -21226,16 +21711,16 @@
     </w:lvl>
   </w:abstractNum>
   <w:num w:numId="1" w16cid:durableId="169955040">
-    <w:abstractNumId w:val="70"/>
+    <w:abstractNumId w:val="72"/>
   </w:num>
   <w:num w:numId="2" w16cid:durableId="1450926641">
     <w:abstractNumId w:val="21"/>
   </w:num>
   <w:num w:numId="3" w16cid:durableId="1988432412">
-    <w:abstractNumId w:val="42"/>
+    <w:abstractNumId w:val="43"/>
   </w:num>
   <w:num w:numId="4" w16cid:durableId="1087264787">
-    <w:abstractNumId w:val="58"/>
+    <w:abstractNumId w:val="60"/>
     <w:lvlOverride w:ilvl="0">
       <w:lvl w:ilvl="0">
         <w:numFmt w:val="decimal"/>
@@ -21245,10 +21730,10 @@
     </w:lvlOverride>
   </w:num>
   <w:num w:numId="5" w16cid:durableId="748431124">
-    <w:abstractNumId w:val="54"/>
+    <w:abstractNumId w:val="56"/>
   </w:num>
   <w:num w:numId="6" w16cid:durableId="1536456503">
-    <w:abstractNumId w:val="62"/>
+    <w:abstractNumId w:val="64"/>
     <w:lvlOverride w:ilvl="0">
       <w:lvl w:ilvl="0">
         <w:numFmt w:val="decimal"/>
@@ -21258,7 +21743,7 @@
     </w:lvlOverride>
   </w:num>
   <w:num w:numId="7" w16cid:durableId="255604169">
-    <w:abstractNumId w:val="69"/>
+    <w:abstractNumId w:val="71"/>
   </w:num>
   <w:num w:numId="8" w16cid:durableId="1524249707">
     <w:abstractNumId w:val="26"/>
@@ -21274,37 +21759,37 @@
     <w:abstractNumId w:val="22"/>
   </w:num>
   <w:num w:numId="10" w16cid:durableId="985472665">
-    <w:abstractNumId w:val="66"/>
+    <w:abstractNumId w:val="68"/>
   </w:num>
   <w:num w:numId="11" w16cid:durableId="1783332703">
     <w:abstractNumId w:val="35"/>
   </w:num>
   <w:num w:numId="12" w16cid:durableId="313796474">
-    <w:abstractNumId w:val="56"/>
+    <w:abstractNumId w:val="58"/>
   </w:num>
   <w:num w:numId="13" w16cid:durableId="1185250422">
     <w:abstractNumId w:val="25"/>
   </w:num>
   <w:num w:numId="14" w16cid:durableId="920677950">
-    <w:abstractNumId w:val="40"/>
+    <w:abstractNumId w:val="41"/>
   </w:num>
   <w:num w:numId="15" w16cid:durableId="980839953">
     <w:abstractNumId w:val="8"/>
   </w:num>
   <w:num w:numId="16" w16cid:durableId="1261179069">
-    <w:abstractNumId w:val="53"/>
+    <w:abstractNumId w:val="55"/>
   </w:num>
   <w:num w:numId="17" w16cid:durableId="1972442974">
     <w:abstractNumId w:val="24"/>
   </w:num>
   <w:num w:numId="18" w16cid:durableId="1515878939">
-    <w:abstractNumId w:val="65"/>
+    <w:abstractNumId w:val="67"/>
   </w:num>
   <w:num w:numId="19" w16cid:durableId="33701099">
     <w:abstractNumId w:val="29"/>
   </w:num>
   <w:num w:numId="20" w16cid:durableId="1483691536">
-    <w:abstractNumId w:val="39"/>
+    <w:abstractNumId w:val="40"/>
   </w:num>
   <w:num w:numId="21" w16cid:durableId="1958097199">
     <w:abstractNumId w:val="20"/>
@@ -21313,7 +21798,7 @@
     <w:abstractNumId w:val="12"/>
   </w:num>
   <w:num w:numId="23" w16cid:durableId="712314648">
-    <w:abstractNumId w:val="57"/>
+    <w:abstractNumId w:val="59"/>
   </w:num>
   <w:num w:numId="24" w16cid:durableId="877007963">
     <w:abstractNumId w:val="33"/>
@@ -21340,13 +21825,13 @@
     <w:abstractNumId w:val="0"/>
   </w:num>
   <w:num w:numId="32" w16cid:durableId="1251626374">
-    <w:abstractNumId w:val="60"/>
+    <w:abstractNumId w:val="62"/>
   </w:num>
   <w:num w:numId="33" w16cid:durableId="486213697">
-    <w:abstractNumId w:val="52"/>
+    <w:abstractNumId w:val="54"/>
   </w:num>
   <w:num w:numId="34" w16cid:durableId="897205560">
-    <w:abstractNumId w:val="61"/>
+    <w:abstractNumId w:val="63"/>
     <w:lvlOverride w:ilvl="0">
       <w:lvl w:ilvl="0">
         <w:numFmt w:val="decimal"/>
@@ -21356,22 +21841,22 @@
     </w:lvlOverride>
   </w:num>
   <w:num w:numId="35" w16cid:durableId="2041318333">
-    <w:abstractNumId w:val="47"/>
+    <w:abstractNumId w:val="48"/>
   </w:num>
   <w:num w:numId="36" w16cid:durableId="2092848536">
     <w:abstractNumId w:val="11"/>
   </w:num>
   <w:num w:numId="37" w16cid:durableId="796030722">
-    <w:abstractNumId w:val="71"/>
+    <w:abstractNumId w:val="73"/>
   </w:num>
   <w:num w:numId="38" w16cid:durableId="1584870896">
-    <w:abstractNumId w:val="63"/>
+    <w:abstractNumId w:val="65"/>
   </w:num>
   <w:num w:numId="39" w16cid:durableId="798305728">
-    <w:abstractNumId w:val="55"/>
+    <w:abstractNumId w:val="57"/>
   </w:num>
   <w:num w:numId="40" w16cid:durableId="753816852">
-    <w:abstractNumId w:val="59"/>
+    <w:abstractNumId w:val="61"/>
   </w:num>
   <w:num w:numId="41" w16cid:durableId="823425625">
     <w:abstractNumId w:val="28"/>
@@ -21387,13 +21872,13 @@
     <w:abstractNumId w:val="32"/>
   </w:num>
   <w:num w:numId="43" w16cid:durableId="2009016626">
-    <w:abstractNumId w:val="41"/>
+    <w:abstractNumId w:val="42"/>
   </w:num>
   <w:num w:numId="44" w16cid:durableId="90861938">
     <w:abstractNumId w:val="10"/>
   </w:num>
   <w:num w:numId="45" w16cid:durableId="818962596">
-    <w:abstractNumId w:val="73"/>
+    <w:abstractNumId w:val="75"/>
     <w:lvlOverride w:ilvl="0">
       <w:lvl w:ilvl="0">
         <w:numFmt w:val="decimal"/>
@@ -21403,10 +21888,10 @@
     </w:lvlOverride>
   </w:num>
   <w:num w:numId="46" w16cid:durableId="560333979">
-    <w:abstractNumId w:val="51"/>
+    <w:abstractNumId w:val="53"/>
   </w:num>
   <w:num w:numId="47" w16cid:durableId="878779911">
-    <w:abstractNumId w:val="43"/>
+    <w:abstractNumId w:val="44"/>
     <w:lvlOverride w:ilvl="0">
       <w:lvl w:ilvl="0">
         <w:numFmt w:val="decimal"/>
@@ -21416,22 +21901,22 @@
     </w:lvlOverride>
   </w:num>
   <w:num w:numId="48" w16cid:durableId="1964462942">
-    <w:abstractNumId w:val="45"/>
+    <w:abstractNumId w:val="46"/>
   </w:num>
   <w:num w:numId="49" w16cid:durableId="1837189843">
-    <w:abstractNumId w:val="48"/>
+    <w:abstractNumId w:val="50"/>
   </w:num>
   <w:num w:numId="50" w16cid:durableId="1729524993">
     <w:abstractNumId w:val="14"/>
   </w:num>
   <w:num w:numId="51" w16cid:durableId="378743519">
-    <w:abstractNumId w:val="68"/>
+    <w:abstractNumId w:val="70"/>
   </w:num>
   <w:num w:numId="52" w16cid:durableId="2142338636">
-    <w:abstractNumId w:val="49"/>
+    <w:abstractNumId w:val="51"/>
   </w:num>
   <w:num w:numId="53" w16cid:durableId="501362553">
-    <w:abstractNumId w:val="72"/>
+    <w:abstractNumId w:val="74"/>
   </w:num>
   <w:num w:numId="54" w16cid:durableId="213665539">
     <w:abstractNumId w:val="30"/>
@@ -21440,7 +21925,7 @@
     <w:abstractNumId w:val="9"/>
   </w:num>
   <w:num w:numId="56" w16cid:durableId="2036543157">
-    <w:abstractNumId w:val="67"/>
+    <w:abstractNumId w:val="69"/>
   </w:num>
   <w:num w:numId="57" w16cid:durableId="1444229400">
     <w:abstractNumId w:val="34"/>
@@ -21467,10 +21952,10 @@
     <w:abstractNumId w:val="3"/>
   </w:num>
   <w:num w:numId="65" w16cid:durableId="1338532258">
-    <w:abstractNumId w:val="44"/>
+    <w:abstractNumId w:val="45"/>
   </w:num>
   <w:num w:numId="66" w16cid:durableId="811797795">
-    <w:abstractNumId w:val="50"/>
+    <w:abstractNumId w:val="52"/>
   </w:num>
   <w:num w:numId="67" w16cid:durableId="2110854431">
     <w:abstractNumId w:val="16"/>
@@ -21479,13 +21964,13 @@
     <w:abstractNumId w:val="5"/>
   </w:num>
   <w:num w:numId="69" w16cid:durableId="818694562">
-    <w:abstractNumId w:val="64"/>
+    <w:abstractNumId w:val="66"/>
   </w:num>
   <w:num w:numId="70" w16cid:durableId="962030958">
     <w:abstractNumId w:val="36"/>
   </w:num>
   <w:num w:numId="71" w16cid:durableId="681010134">
-    <w:abstractNumId w:val="46"/>
+    <w:abstractNumId w:val="47"/>
   </w:num>
   <w:num w:numId="72" w16cid:durableId="657347662">
     <w:abstractNumId w:val="17"/>
@@ -21495,6 +21980,12 @@
   </w:num>
   <w:num w:numId="74" w16cid:durableId="1728138521">
     <w:abstractNumId w:val="6"/>
+  </w:num>
+  <w:num w:numId="75" w16cid:durableId="2095587177">
+    <w:abstractNumId w:val="49"/>
+  </w:num>
+  <w:num w:numId="76" w16cid:durableId="1085690311">
+    <w:abstractNumId w:val="39"/>
   </w:num>
 </w:numbering>
 </file>

</xml_diff>

<commit_message>
Add effect of using both together
</commit_message>
<xml_diff>
--- a/Latency Analysis/Solution Architecture.docx
+++ b/Latency Analysis/Solution Architecture.docx
@@ -194,21 +194,7 @@
         <w:rPr>
           <w:lang w:val="en-US"/>
         </w:rPr>
-        <w:t xml:space="preserve">Latency-aware adjustments must be </w:t>
-      </w:r>
-      <w:proofErr w:type="gramStart"/>
-      <w:r>
-        <w:rPr>
-          <w:lang w:val="en-US"/>
-        </w:rPr>
-        <w:t>consider</w:t>
-      </w:r>
-      <w:proofErr w:type="gramEnd"/>
-      <w:r>
-        <w:rPr>
-          <w:lang w:val="en-US"/>
-        </w:rPr>
-        <w:t xml:space="preserve"> individual behavior and load profiles.</w:t>
+        <w:t>Latency-aware adjustments must be consider individual behavior and load profiles.</w:t>
       </w:r>
     </w:p>
     <w:p>
@@ -1283,21 +1269,7 @@
         <w:rPr>
           <w:lang w:val="en-US"/>
         </w:rPr>
-        <w:t xml:space="preserve">The RL agent can be implemented using frameworks like Stable-Baselines3 (PPO/DDPG agents) or Ray </w:t>
-      </w:r>
-      <w:proofErr w:type="spellStart"/>
-      <w:r>
-        <w:rPr>
-          <w:lang w:val="en-US"/>
-        </w:rPr>
-        <w:t>RLlib</w:t>
-      </w:r>
-      <w:proofErr w:type="spellEnd"/>
-      <w:r>
-        <w:rPr>
-          <w:lang w:val="en-US"/>
-        </w:rPr>
-        <w:t>, and it can be:</w:t>
+        <w:t>The RL agent can be implemented using frameworks like Stable-Baselines3 (PPO/DDPG agents) or Ray RLlib, and it can be:</w:t>
       </w:r>
     </w:p>
     <w:p>
@@ -1697,35 +1669,7 @@
         <w:rPr>
           <w:lang w:val="en-US"/>
         </w:rPr>
-        <w:t xml:space="preserve">CPU usage: in </w:t>
-      </w:r>
-      <w:proofErr w:type="spellStart"/>
-      <w:r>
-        <w:rPr>
-          <w:lang w:val="en-US"/>
-        </w:rPr>
-        <w:t>millicores</w:t>
-      </w:r>
-      <w:proofErr w:type="spellEnd"/>
-      <w:r>
-        <w:rPr>
-          <w:lang w:val="en-US"/>
-        </w:rPr>
-        <w:t xml:space="preserve"> (</w:t>
-      </w:r>
-      <w:proofErr w:type="spellStart"/>
-      <w:r>
-        <w:rPr>
-          <w:lang w:val="en-US"/>
-        </w:rPr>
-        <w:t>mCPU</w:t>
-      </w:r>
-      <w:proofErr w:type="spellEnd"/>
-      <w:r>
-        <w:rPr>
-          <w:lang w:val="en-US"/>
-        </w:rPr>
-        <w:t>)</w:t>
+        <w:t>CPU usage: in millicores (mCPU)</w:t>
       </w:r>
     </w:p>
     <w:p>
@@ -1802,33 +1746,11 @@
           <w:lang w:val="en-US"/>
         </w:rPr>
       </w:pPr>
-      <w:proofErr w:type="spellStart"/>
-      <w:r>
-        <w:rPr>
-          <w:lang w:val="en-US"/>
-        </w:rPr>
-        <w:t>cAdvisor</w:t>
-      </w:r>
-      <w:proofErr w:type="spellEnd"/>
-      <w:r>
-        <w:rPr>
-          <w:lang w:val="en-US"/>
-        </w:rPr>
-        <w:t xml:space="preserve"> (via </w:t>
-      </w:r>
-      <w:proofErr w:type="spellStart"/>
-      <w:r>
-        <w:rPr>
-          <w:lang w:val="en-US"/>
-        </w:rPr>
-        <w:t>kubelet</w:t>
-      </w:r>
-      <w:proofErr w:type="spellEnd"/>
-      <w:r>
-        <w:rPr>
-          <w:lang w:val="en-US"/>
-        </w:rPr>
-        <w:t>) collects container-level usage metrics.</w:t>
+      <w:r>
+        <w:rPr>
+          <w:lang w:val="en-US"/>
+        </w:rPr>
+        <w:t>cAdvisor (via kubelet) collects container-level usage metrics.</w:t>
       </w:r>
     </w:p>
     <w:p>
@@ -1845,35 +1767,7 @@
         <w:rPr>
           <w:lang w:val="en-US"/>
         </w:rPr>
-        <w:t xml:space="preserve">Prometheus scrapes from </w:t>
-      </w:r>
-      <w:proofErr w:type="spellStart"/>
-      <w:r>
-        <w:rPr>
-          <w:lang w:val="en-US"/>
-        </w:rPr>
-        <w:t>kubelet</w:t>
-      </w:r>
-      <w:proofErr w:type="spellEnd"/>
-      <w:r>
-        <w:rPr>
-          <w:lang w:val="en-US"/>
-        </w:rPr>
-        <w:t xml:space="preserve">, </w:t>
-      </w:r>
-      <w:proofErr w:type="spellStart"/>
-      <w:r>
-        <w:rPr>
-          <w:lang w:val="en-US"/>
-        </w:rPr>
-        <w:t>kube</w:t>
-      </w:r>
-      <w:proofErr w:type="spellEnd"/>
-      <w:r>
-        <w:rPr>
-          <w:lang w:val="en-US"/>
-        </w:rPr>
-        <w:t>-state-metrics, or node-exporter.</w:t>
+        <w:t>Prometheus scrapes from kubelet, kube-state-metrics, or node-exporter.</w:t>
       </w:r>
     </w:p>
     <w:p>
@@ -1899,14 +1793,12 @@
           <w:lang w:val="en-US"/>
         </w:rPr>
       </w:pPr>
-      <w:proofErr w:type="spellStart"/>
       <w:r>
         <w:rPr>
           <w:lang w:val="en-US"/>
         </w:rPr>
         <w:t>Container_cpu_usage_seconds_total</w:t>
       </w:r>
-      <w:proofErr w:type="spellEnd"/>
     </w:p>
     <w:p>
       <w:pPr>
@@ -1918,14 +1810,12 @@
           <w:lang w:val="en-US"/>
         </w:rPr>
       </w:pPr>
-      <w:proofErr w:type="spellStart"/>
       <w:r>
         <w:rPr>
           <w:lang w:val="en-US"/>
         </w:rPr>
         <w:t>Container_memory_working_set_bytes</w:t>
       </w:r>
-      <w:proofErr w:type="spellEnd"/>
     </w:p>
     <w:p>
       <w:pPr>
@@ -1937,14 +1827,12 @@
           <w:lang w:val="en-US"/>
         </w:rPr>
       </w:pPr>
-      <w:proofErr w:type="spellStart"/>
       <w:r>
         <w:rPr>
           <w:lang w:val="en-US"/>
         </w:rPr>
         <w:t>Kube_pod_container_resource_limits_cpu_cores</w:t>
       </w:r>
-      <w:proofErr w:type="spellEnd"/>
     </w:p>
     <w:p>
       <w:pPr>
@@ -1956,14 +1844,12 @@
           <w:lang w:val="en-US"/>
         </w:rPr>
       </w:pPr>
-      <w:proofErr w:type="spellStart"/>
       <w:r>
         <w:rPr>
           <w:lang w:val="en-US"/>
         </w:rPr>
         <w:t>Kube_pod_container_resource_limits_memory_bytes</w:t>
       </w:r>
-      <w:proofErr w:type="spellEnd"/>
     </w:p>
     <w:p>
       <w:pPr>
@@ -2189,14 +2075,12 @@
         </w:rPr>
         <w:t xml:space="preserve"> </w:t>
       </w:r>
-      <w:proofErr w:type="spellStart"/>
       <w:r>
         <w:rPr>
           <w:lang w:val="en-US"/>
         </w:rPr>
         <w:t>envoy_cluster_upstream_rq_time_bucket</w:t>
       </w:r>
-      <w:proofErr w:type="spellEnd"/>
     </w:p>
     <w:p>
       <w:pPr>
@@ -2210,67 +2094,13 @@
           <w:iCs/>
           <w:lang w:val="en-US"/>
         </w:rPr>
-        <w:t xml:space="preserve">Then compute latency percentiles using </w:t>
-      </w:r>
-      <w:proofErr w:type="spellStart"/>
-      <w:r>
-        <w:rPr>
-          <w:i/>
-          <w:iCs/>
-          <w:lang w:val="en-US"/>
-        </w:rPr>
-        <w:t>PromQL</w:t>
-      </w:r>
-      <w:proofErr w:type="spellEnd"/>
-      <w:r>
-        <w:rPr>
-          <w:i/>
-          <w:iCs/>
-          <w:lang w:val="en-US"/>
-        </w:rPr>
-        <w:t xml:space="preserve">: </w:t>
-      </w:r>
-      <w:proofErr w:type="spellStart"/>
-      <w:r>
-        <w:rPr>
-          <w:lang w:val="en-US"/>
-        </w:rPr>
-        <w:t>histogram_</w:t>
-      </w:r>
-      <w:proofErr w:type="gramStart"/>
-      <w:r>
-        <w:rPr>
-          <w:lang w:val="en-US"/>
-        </w:rPr>
-        <w:t>quantile</w:t>
-      </w:r>
-      <w:proofErr w:type="spellEnd"/>
-      <w:r>
-        <w:rPr>
-          <w:lang w:val="en-US"/>
-        </w:rPr>
-        <w:t>(</w:t>
-      </w:r>
-      <w:proofErr w:type="gramEnd"/>
-      <w:r>
-        <w:rPr>
-          <w:lang w:val="en-US"/>
-        </w:rPr>
-        <w:t>0.95, rate(</w:t>
-      </w:r>
-      <w:proofErr w:type="spellStart"/>
-      <w:r>
-        <w:rPr>
-          <w:lang w:val="en-US"/>
-        </w:rPr>
-        <w:t>envoy_cluster_upstream_rq_time_bucket</w:t>
-      </w:r>
-      <w:proofErr w:type="spellEnd"/>
-      <w:r>
-        <w:rPr>
-          <w:lang w:val="en-US"/>
-        </w:rPr>
-        <w:t>[5m]))</w:t>
+        <w:t xml:space="preserve">Then compute latency percentiles using PromQL: </w:t>
+      </w:r>
+      <w:r>
+        <w:rPr>
+          <w:lang w:val="en-US"/>
+        </w:rPr>
+        <w:t>histogram_quantile(0.95, rate(envoy_cluster_upstream_rq_time_bucket[5m]))</w:t>
       </w:r>
     </w:p>
     <w:p>
@@ -2292,25 +2122,7 @@
           <w:bCs/>
           <w:lang w:val="en-US"/>
         </w:rPr>
-        <w:t xml:space="preserve">Option B: Ingress Controller (NGINX, </w:t>
-      </w:r>
-      <w:proofErr w:type="spellStart"/>
-      <w:r>
-        <w:rPr>
-          <w:b/>
-          <w:bCs/>
-          <w:lang w:val="en-US"/>
-        </w:rPr>
-        <w:t>Traefik</w:t>
-      </w:r>
-      <w:proofErr w:type="spellEnd"/>
-      <w:r>
-        <w:rPr>
-          <w:b/>
-          <w:bCs/>
-          <w:lang w:val="en-US"/>
-        </w:rPr>
-        <w:t>)</w:t>
+        <w:t>Option B: Ingress Controller (NGINX, Traefik)</w:t>
       </w:r>
     </w:p>
     <w:p>
@@ -2418,25 +2230,7 @@
           <w:bCs/>
           <w:lang w:val="en-US"/>
         </w:rPr>
-        <w:t xml:space="preserve">Option C: </w:t>
-      </w:r>
-      <w:proofErr w:type="spellStart"/>
-      <w:r>
-        <w:rPr>
-          <w:b/>
-          <w:bCs/>
-          <w:lang w:val="en-US"/>
-        </w:rPr>
-        <w:t>OpenTelemetry</w:t>
-      </w:r>
-      <w:proofErr w:type="spellEnd"/>
-      <w:r>
-        <w:rPr>
-          <w:b/>
-          <w:bCs/>
-          <w:lang w:val="en-US"/>
-        </w:rPr>
-        <w:t xml:space="preserve"> Collector Sidecar</w:t>
+        <w:t>Option C: OpenTelemetry Collector Sidecar</w:t>
       </w:r>
     </w:p>
     <w:p>
@@ -2453,21 +2247,7 @@
         <w:rPr>
           <w:lang w:val="en-US"/>
         </w:rPr>
-        <w:t xml:space="preserve">Deploy an </w:t>
-      </w:r>
-      <w:proofErr w:type="spellStart"/>
-      <w:r>
-        <w:rPr>
-          <w:lang w:val="en-US"/>
-        </w:rPr>
-        <w:t>OpenTelemetry</w:t>
-      </w:r>
-      <w:proofErr w:type="spellEnd"/>
-      <w:r>
-        <w:rPr>
-          <w:lang w:val="en-US"/>
-        </w:rPr>
-        <w:t xml:space="preserve"> collector as a sidecar alongside each app.</w:t>
+        <w:t>Deploy an OpenTelemetry collector as a sidecar alongside each app.</w:t>
       </w:r>
     </w:p>
     <w:p>
@@ -2728,21 +2508,7 @@
         <w:rPr>
           <w:lang w:val="en-US"/>
         </w:rPr>
-        <w:t>rate(</w:t>
-      </w:r>
-      <w:proofErr w:type="spellStart"/>
-      <w:r>
-        <w:rPr>
-          <w:lang w:val="en-US"/>
-        </w:rPr>
-        <w:t>envoy_cluster_upstream_rq_total</w:t>
-      </w:r>
-      <w:proofErr w:type="spellEnd"/>
-      <w:r>
-        <w:rPr>
-          <w:lang w:val="en-US"/>
-        </w:rPr>
-        <w:t>[1m])</w:t>
+        <w:t>rate(envoy_cluster_upstream_rq_total[1m])</w:t>
       </w:r>
     </w:p>
     <w:p>
@@ -2755,34 +2521,24 @@
           <w:lang w:val="en-US"/>
         </w:rPr>
       </w:pPr>
-      <w:proofErr w:type="spellStart"/>
       <w:r>
         <w:rPr>
           <w:lang w:val="en-US"/>
         </w:rPr>
         <w:t>envoy_http_downstream_rq_active</w:t>
       </w:r>
-      <w:proofErr w:type="spellEnd"/>
-    </w:p>
-    <w:p>
-      <w:pPr>
-        <w:rPr>
-          <w:lang w:val="en-US"/>
-        </w:rPr>
-      </w:pPr>
-      <w:proofErr w:type="spellStart"/>
-      <w:r>
-        <w:rPr>
-          <w:lang w:val="en-US"/>
-        </w:rPr>
-        <w:t>Ii</w:t>
-      </w:r>
-      <w:proofErr w:type="spellEnd"/>
-      <w:r>
-        <w:rPr>
-          <w:lang w:val="en-US"/>
-        </w:rPr>
-        <w:t>. Ingress metrics:</w:t>
+    </w:p>
+    <w:p>
+      <w:pPr>
+        <w:rPr>
+          <w:lang w:val="en-US"/>
+        </w:rPr>
+      </w:pPr>
+      <w:r>
+        <w:rPr>
+          <w:lang w:val="en-US"/>
+        </w:rPr>
+        <w:t>Ii. Ingress metrics:</w:t>
       </w:r>
     </w:p>
     <w:p>
@@ -2799,21 +2555,7 @@
         <w:rPr>
           <w:lang w:val="en-US"/>
         </w:rPr>
-        <w:t xml:space="preserve">If requests go through a single </w:t>
-      </w:r>
-      <w:proofErr w:type="spellStart"/>
-      <w:r>
-        <w:rPr>
-          <w:lang w:val="en-US"/>
-        </w:rPr>
-        <w:t>entrypoint</w:t>
-      </w:r>
-      <w:proofErr w:type="spellEnd"/>
-      <w:r>
-        <w:rPr>
-          <w:lang w:val="en-US"/>
-        </w:rPr>
-        <w:t xml:space="preserve"> (e.g., NGINX):</w:t>
+        <w:t>If requests go through a single entrypoint (e.g., NGINX):</w:t>
       </w:r>
     </w:p>
     <w:p>
@@ -2826,14 +2568,12 @@
           <w:lang w:val="en-US"/>
         </w:rPr>
       </w:pPr>
-      <w:proofErr w:type="spellStart"/>
       <w:r>
         <w:rPr>
           <w:lang w:val="en-US"/>
         </w:rPr>
         <w:t>nginx_ingress_controller_requests</w:t>
       </w:r>
-      <w:proofErr w:type="spellEnd"/>
     </w:p>
     <w:p>
       <w:pPr>
@@ -2845,14 +2585,12 @@
           <w:lang w:val="en-US"/>
         </w:rPr>
       </w:pPr>
-      <w:proofErr w:type="spellStart"/>
       <w:r>
         <w:rPr>
           <w:lang w:val="en-US"/>
         </w:rPr>
         <w:t>nginx_ingress_controller_request_duration_seconds_bucket</w:t>
       </w:r>
-      <w:proofErr w:type="spellEnd"/>
     </w:p>
     <w:p>
       <w:pPr>
@@ -3034,35 +2772,7 @@
               <w:rPr>
                 <w:lang w:val="en-US"/>
               </w:rPr>
-              <w:t xml:space="preserve">Scrapes </w:t>
-            </w:r>
-            <w:proofErr w:type="spellStart"/>
-            <w:r>
-              <w:rPr>
-                <w:lang w:val="en-US"/>
-              </w:rPr>
-              <w:t>kubelet</w:t>
-            </w:r>
-            <w:proofErr w:type="spellEnd"/>
-            <w:r>
-              <w:rPr>
-                <w:lang w:val="en-US"/>
-              </w:rPr>
-              <w:t xml:space="preserve">, </w:t>
-            </w:r>
-            <w:proofErr w:type="spellStart"/>
-            <w:r>
-              <w:rPr>
-                <w:lang w:val="en-US"/>
-              </w:rPr>
-              <w:t>cAdvisor</w:t>
-            </w:r>
-            <w:proofErr w:type="spellEnd"/>
-            <w:r>
-              <w:rPr>
-                <w:lang w:val="en-US"/>
-              </w:rPr>
-              <w:t>, sidecars, ingress, etc.</w:t>
+              <w:t>Scrapes kubelet, cAdvisor, sidecars, ingress, etc.</w:t>
             </w:r>
           </w:p>
         </w:tc>
@@ -3228,19 +2938,11 @@
                 <w:lang w:val="en-US"/>
               </w:rPr>
             </w:pPr>
-            <w:proofErr w:type="spellStart"/>
             <w:r>
               <w:rPr>
                 <w:lang w:val="en-US"/>
               </w:rPr>
-              <w:t>OpenTelemetry</w:t>
-            </w:r>
-            <w:proofErr w:type="spellEnd"/>
-            <w:r>
-              <w:rPr>
-                <w:lang w:val="en-US"/>
-              </w:rPr>
-              <w:t xml:space="preserve"> Collector</w:t>
+              <w:t>OpenTelemetry Collector</w:t>
             </w:r>
           </w:p>
         </w:tc>
@@ -3303,19 +3005,11 @@
                 <w:lang w:val="en-US"/>
               </w:rPr>
             </w:pPr>
-            <w:proofErr w:type="spellStart"/>
             <w:r>
               <w:rPr>
                 <w:lang w:val="en-US"/>
               </w:rPr>
-              <w:t>kube</w:t>
-            </w:r>
-            <w:proofErr w:type="spellEnd"/>
-            <w:r>
-              <w:rPr>
-                <w:lang w:val="en-US"/>
-              </w:rPr>
-              <w:t>-state-metrics</w:t>
+              <w:t>kube-state-metrics</w:t>
             </w:r>
           </w:p>
         </w:tc>
@@ -3382,16 +3076,8 @@
               <w:rPr>
                 <w:lang w:val="en-US"/>
               </w:rPr>
-              <w:t xml:space="preserve">Node Exporter / </w:t>
+              <w:t>Node Exporter / Kubelet</w:t>
             </w:r>
-            <w:proofErr w:type="spellStart"/>
-            <w:r>
-              <w:rPr>
-                <w:lang w:val="en-US"/>
-              </w:rPr>
-              <w:t>Kubelet</w:t>
-            </w:r>
-            <w:proofErr w:type="spellEnd"/>
           </w:p>
         </w:tc>
         <w:tc>
@@ -3628,28 +3314,12 @@
                 <w:lang w:val="en-US"/>
               </w:rPr>
             </w:pPr>
-            <w:proofErr w:type="spellStart"/>
             <w:r>
               <w:rPr>
                 <w:lang w:val="en-US"/>
               </w:rPr>
-              <w:t>cAdvisor</w:t>
+              <w:t>cAdvisor, kubelet</w:t>
             </w:r>
-            <w:proofErr w:type="spellEnd"/>
-            <w:r>
-              <w:rPr>
-                <w:lang w:val="en-US"/>
-              </w:rPr>
-              <w:t xml:space="preserve">, </w:t>
-            </w:r>
-            <w:proofErr w:type="spellStart"/>
-            <w:r>
-              <w:rPr>
-                <w:lang w:val="en-US"/>
-              </w:rPr>
-              <w:t>kubelet</w:t>
-            </w:r>
-            <w:proofErr w:type="spellEnd"/>
           </w:p>
         </w:tc>
         <w:tc>
@@ -3742,19 +3412,11 @@
                 <w:lang w:val="en-US"/>
               </w:rPr>
             </w:pPr>
-            <w:proofErr w:type="spellStart"/>
             <w:r>
               <w:rPr>
                 <w:lang w:val="en-US"/>
               </w:rPr>
-              <w:t>kube</w:t>
-            </w:r>
-            <w:proofErr w:type="spellEnd"/>
-            <w:r>
-              <w:rPr>
-                <w:lang w:val="en-US"/>
-              </w:rPr>
-              <w:t>-state-metrics</w:t>
+              <w:t>kube-state-metrics</w:t>
             </w:r>
           </w:p>
         </w:tc>
@@ -3950,16 +3612,8 @@
               <w:rPr>
                 <w:lang w:val="en-US"/>
               </w:rPr>
-              <w:t xml:space="preserve">Envoy / NGINX / </w:t>
+              <w:t>Envoy / NGINX / Traefik</w:t>
             </w:r>
-            <w:proofErr w:type="spellStart"/>
-            <w:r>
-              <w:rPr>
-                <w:lang w:val="en-US"/>
-              </w:rPr>
-              <w:t>Traefik</w:t>
-            </w:r>
-            <w:proofErr w:type="spellEnd"/>
           </w:p>
         </w:tc>
         <w:tc>
@@ -4056,16 +3710,8 @@
               <w:rPr>
                 <w:lang w:val="en-US"/>
               </w:rPr>
-              <w:t xml:space="preserve">Envoy / </w:t>
+              <w:t>Envoy / OpenTelemetry</w:t>
             </w:r>
-            <w:proofErr w:type="spellStart"/>
-            <w:r>
-              <w:rPr>
-                <w:lang w:val="en-US"/>
-              </w:rPr>
-              <w:t>OpenTelemetry</w:t>
-            </w:r>
-            <w:proofErr w:type="spellEnd"/>
           </w:p>
         </w:tc>
         <w:tc>
@@ -4127,35 +3773,7 @@
         <w:rPr>
           <w:lang w:val="en-US"/>
         </w:rPr>
-        <w:t xml:space="preserve">Online ML Predictor Using </w:t>
-      </w:r>
-      <w:proofErr w:type="gramStart"/>
-      <w:r>
-        <w:rPr>
-          <w:lang w:val="en-US"/>
-        </w:rPr>
-        <w:t>DARE(</w:t>
-      </w:r>
-      <w:proofErr w:type="gramEnd"/>
-      <w:r>
-        <w:rPr>
-          <w:lang w:val="en-US"/>
-        </w:rPr>
-        <w:t xml:space="preserve">Dynamic Adaptive Resource </w:t>
-      </w:r>
-      <w:proofErr w:type="spellStart"/>
-      <w:r>
-        <w:rPr>
-          <w:lang w:val="en-US"/>
-        </w:rPr>
-        <w:t>Estimater</w:t>
-      </w:r>
-      <w:proofErr w:type="spellEnd"/>
-      <w:r>
-        <w:rPr>
-          <w:lang w:val="en-US"/>
-        </w:rPr>
-        <w:t>) Architecture</w:t>
+        <w:t>Online ML Predictor Using DARE(Dynamic Adaptive Resource Estimater) Architecture</w:t>
       </w:r>
     </w:p>
     <w:p>
@@ -4416,21 +4034,7 @@
         <w:rPr>
           <w:lang w:val="en-US"/>
         </w:rPr>
-        <w:t xml:space="preserve">Whether the current limits are higher or lower than needed (overprovisioning vs </w:t>
-      </w:r>
-      <w:proofErr w:type="spellStart"/>
-      <w:r>
-        <w:rPr>
-          <w:lang w:val="en-US"/>
-        </w:rPr>
-        <w:t>underprovisioning</w:t>
-      </w:r>
-      <w:proofErr w:type="spellEnd"/>
-      <w:r>
-        <w:rPr>
-          <w:lang w:val="en-US"/>
-        </w:rPr>
-        <w:t>).</w:t>
+        <w:t>Whether the current limits are higher or lower than needed (overprovisioning vs underprovisioning).</w:t>
       </w:r>
     </w:p>
     <w:p>
@@ -4539,19 +4143,11 @@
           <w:lang w:val="en-US"/>
         </w:rPr>
       </w:pPr>
-      <w:proofErr w:type="spellStart"/>
-      <w:r>
-        <w:rPr>
-          <w:lang w:val="en-US"/>
-        </w:rPr>
-        <w:t>CPU_usage</w:t>
-      </w:r>
-      <w:proofErr w:type="spellEnd"/>
-      <w:r>
-        <w:rPr>
-          <w:lang w:val="en-US"/>
-        </w:rPr>
-        <w:t>(t) ≈ a</w:t>
+      <w:r>
+        <w:rPr>
+          <w:lang w:val="en-US"/>
+        </w:rPr>
+        <w:t>CPU_usage(t) ≈ a</w:t>
       </w:r>
       <w:r>
         <w:rPr>
@@ -4564,21 +4160,7 @@
         <w:rPr>
           <w:lang w:val="en-US"/>
         </w:rPr>
-        <w:t xml:space="preserve"> * </w:t>
-      </w:r>
-      <w:proofErr w:type="spellStart"/>
-      <w:r>
-        <w:rPr>
-          <w:lang w:val="en-US"/>
-        </w:rPr>
-        <w:t>RequestRate</w:t>
-      </w:r>
-      <w:proofErr w:type="spellEnd"/>
-      <w:r>
-        <w:rPr>
-          <w:lang w:val="en-US"/>
-        </w:rPr>
-        <w:t>(t) + b</w:t>
+        <w:t xml:space="preserve"> * RequestRate(t) + b</w:t>
       </w:r>
       <w:r>
         <w:rPr>
@@ -4594,19 +4176,11 @@
           <w:lang w:val="en-US"/>
         </w:rPr>
       </w:pPr>
-      <w:proofErr w:type="spellStart"/>
-      <w:r>
-        <w:rPr>
-          <w:lang w:val="en-US"/>
-        </w:rPr>
-        <w:t>Memory_usage</w:t>
-      </w:r>
-      <w:proofErr w:type="spellEnd"/>
-      <w:r>
-        <w:rPr>
-          <w:lang w:val="en-US"/>
-        </w:rPr>
-        <w:t>(t) ≈ a</w:t>
+      <w:r>
+        <w:rPr>
+          <w:lang w:val="en-US"/>
+        </w:rPr>
+        <w:t>Memory_usage(t) ≈ a</w:t>
       </w:r>
       <w:r>
         <w:rPr>
@@ -4619,21 +4193,7 @@
         <w:rPr>
           <w:lang w:val="en-US"/>
         </w:rPr>
-        <w:t xml:space="preserve"> * </w:t>
-      </w:r>
-      <w:proofErr w:type="spellStart"/>
-      <w:r>
-        <w:rPr>
-          <w:lang w:val="en-US"/>
-        </w:rPr>
-        <w:t>RequestRate</w:t>
-      </w:r>
-      <w:proofErr w:type="spellEnd"/>
-      <w:r>
-        <w:rPr>
-          <w:lang w:val="en-US"/>
-        </w:rPr>
-        <w:t>(t) + b</w:t>
+        <w:t xml:space="preserve"> * RequestRate(t) + b</w:t>
       </w:r>
       <w:r>
         <w:rPr>
@@ -4753,21 +4313,7 @@
         <w:rPr>
           <w:lang w:val="en-US"/>
         </w:rPr>
-        <w:t xml:space="preserve">EMA_CPU(t) = α * </w:t>
-      </w:r>
-      <w:proofErr w:type="spellStart"/>
-      <w:r>
-        <w:rPr>
-          <w:lang w:val="en-US"/>
-        </w:rPr>
-        <w:t>CPU_usage</w:t>
-      </w:r>
-      <w:proofErr w:type="spellEnd"/>
-      <w:r>
-        <w:rPr>
-          <w:lang w:val="en-US"/>
-        </w:rPr>
-        <w:t>(t) + (1 - α) * EMA_CPU(t-1)</w:t>
+        <w:t>EMA_CPU(t) = α * CPU_usage(t) + (1 - α) * EMA_CPU(t-1)</w:t>
       </w:r>
     </w:p>
     <w:p>
@@ -4985,21 +4531,7 @@
         <w:rPr>
           <w:lang w:val="en-US"/>
         </w:rPr>
-        <w:t xml:space="preserve">Online regressors (like </w:t>
-      </w:r>
-      <w:proofErr w:type="spellStart"/>
-      <w:r>
-        <w:rPr>
-          <w:lang w:val="en-US"/>
-        </w:rPr>
-        <w:t>SGDRegressor</w:t>
-      </w:r>
-      <w:proofErr w:type="spellEnd"/>
-      <w:r>
-        <w:rPr>
-          <w:lang w:val="en-US"/>
-        </w:rPr>
-        <w:t xml:space="preserve"> in scikit-learn, or River's online models) are memory-efficient, require low compute, and can run:</w:t>
+        <w:t>Online regressors (like SGDRegressor in scikit-learn, or River's online models) are memory-efficient, require low compute, and can run:</w:t>
       </w:r>
     </w:p>
     <w:p>
@@ -5232,21 +4764,7 @@
         <w:rPr>
           <w:lang w:val="en-US"/>
         </w:rPr>
-        <w:t xml:space="preserve"> (e.g., 50m CPU increase per 10 </w:t>
-      </w:r>
-      <w:proofErr w:type="spellStart"/>
-      <w:r>
-        <w:rPr>
-          <w:lang w:val="en-US"/>
-        </w:rPr>
-        <w:t>rps</w:t>
-      </w:r>
-      <w:proofErr w:type="spellEnd"/>
-      <w:r>
-        <w:rPr>
-          <w:lang w:val="en-US"/>
-        </w:rPr>
-        <w:t>).</w:t>
+        <w:t xml:space="preserve"> (e.g., 50m CPU increase per 10 rps).</w:t>
       </w:r>
     </w:p>
     <w:p>
@@ -6890,43 +6408,7 @@
           <w:bCs/>
           <w:lang w:val="en-US"/>
         </w:rPr>
-        <w:t xml:space="preserve">2. Random Forests / Gradient Boosted Trees (e.g., </w:t>
-      </w:r>
-      <w:proofErr w:type="spellStart"/>
-      <w:r>
-        <w:rPr>
-          <w:b/>
-          <w:bCs/>
-          <w:lang w:val="en-US"/>
-        </w:rPr>
-        <w:t>XGBoost</w:t>
-      </w:r>
-      <w:proofErr w:type="spellEnd"/>
-      <w:r>
-        <w:rPr>
-          <w:b/>
-          <w:bCs/>
-          <w:lang w:val="en-US"/>
-        </w:rPr>
-        <w:t xml:space="preserve">, </w:t>
-      </w:r>
-      <w:proofErr w:type="spellStart"/>
-      <w:r>
-        <w:rPr>
-          <w:b/>
-          <w:bCs/>
-          <w:lang w:val="en-US"/>
-        </w:rPr>
-        <w:t>LightGBM</w:t>
-      </w:r>
-      <w:proofErr w:type="spellEnd"/>
-      <w:r>
-        <w:rPr>
-          <w:b/>
-          <w:bCs/>
-          <w:lang w:val="en-US"/>
-        </w:rPr>
-        <w:t>)</w:t>
+        <w:t>2. Random Forests / Gradient Boosted Trees (e.g., XGBoost, LightGBM)</w:t>
       </w:r>
     </w:p>
     <w:p>
@@ -8915,16 +8397,8 @@
               <w:rPr>
                 <w:lang w:val="en-US"/>
               </w:rPr>
-              <w:t xml:space="preserve">Random Forest / </w:t>
+              <w:t>Random Forest / XGBoost</w:t>
             </w:r>
-            <w:proofErr w:type="spellStart"/>
-            <w:r>
-              <w:rPr>
-                <w:lang w:val="en-US"/>
-              </w:rPr>
-              <w:t>XGBoost</w:t>
-            </w:r>
-            <w:proofErr w:type="spellEnd"/>
           </w:p>
         </w:tc>
         <w:tc>
@@ -9877,6 +9351,347 @@
     <w:p>
       <w:pPr>
         <w:rPr>
+          <w:b/>
+          <w:bCs/>
+          <w:lang w:val="en-US"/>
+        </w:rPr>
+      </w:pPr>
+      <w:r>
+        <w:rPr>
+          <w:b/>
+          <w:bCs/>
+          <w:lang w:val="en-US"/>
+        </w:rPr>
+        <w:t>Use Both Together if:</w:t>
+      </w:r>
+    </w:p>
+    <w:p>
+      <w:pPr>
+        <w:rPr>
+          <w:lang w:val="en-US"/>
+        </w:rPr>
+      </w:pPr>
+      <w:r>
+        <w:rPr>
+          <w:lang w:val="en-US"/>
+        </w:rPr>
+        <w:t>We want to combine the strengths of both:</w:t>
+      </w:r>
+    </w:p>
+    <w:tbl>
+      <w:tblPr>
+        <w:tblW w:w="0" w:type="auto"/>
+        <w:tblCellMar>
+          <w:top w:w="15" w:type="dxa"/>
+          <w:left w:w="15" w:type="dxa"/>
+          <w:bottom w:w="15" w:type="dxa"/>
+          <w:right w:w="15" w:type="dxa"/>
+        </w:tblCellMar>
+        <w:tblLook w:val="04A0" w:firstRow="1" w:lastRow="0" w:firstColumn="1" w:lastColumn="0" w:noHBand="0" w:noVBand="1"/>
+      </w:tblPr>
+      <w:tblGrid>
+        <w:gridCol w:w="2060"/>
+        <w:gridCol w:w="7290"/>
+      </w:tblGrid>
+      <w:tr>
+        <w:trPr>
+          <w:trHeight w:val="500"/>
+        </w:trPr>
+        <w:tc>
+          <w:tcPr>
+            <w:tcW w:w="0" w:type="auto"/>
+            <w:tcBorders>
+              <w:top w:val="single" w:sz="4" w:space="0" w:color="000000"/>
+              <w:left w:val="single" w:sz="4" w:space="0" w:color="000000"/>
+              <w:bottom w:val="single" w:sz="4" w:space="0" w:color="000000"/>
+              <w:right w:val="single" w:sz="4" w:space="0" w:color="000000"/>
+            </w:tcBorders>
+            <w:tcMar>
+              <w:top w:w="100" w:type="dxa"/>
+              <w:left w:w="100" w:type="dxa"/>
+              <w:bottom w:w="100" w:type="dxa"/>
+              <w:right w:w="100" w:type="dxa"/>
+            </w:tcMar>
+            <w:hideMark/>
+          </w:tcPr>
+          <w:p>
+            <w:pPr>
+              <w:rPr>
+                <w:lang w:val="en-US"/>
+              </w:rPr>
+            </w:pPr>
+            <w:r>
+              <w:rPr>
+                <w:b/>
+                <w:bCs/>
+                <w:lang w:val="en-US"/>
+              </w:rPr>
+              <w:t>Layer</w:t>
+            </w:r>
+          </w:p>
+        </w:tc>
+        <w:tc>
+          <w:tcPr>
+            <w:tcW w:w="0" w:type="auto"/>
+            <w:tcBorders>
+              <w:top w:val="single" w:sz="4" w:space="0" w:color="000000"/>
+              <w:left w:val="single" w:sz="4" w:space="0" w:color="000000"/>
+              <w:bottom w:val="single" w:sz="4" w:space="0" w:color="000000"/>
+              <w:right w:val="single" w:sz="4" w:space="0" w:color="000000"/>
+            </w:tcBorders>
+            <w:tcMar>
+              <w:top w:w="100" w:type="dxa"/>
+              <w:left w:w="100" w:type="dxa"/>
+              <w:bottom w:w="100" w:type="dxa"/>
+              <w:right w:w="100" w:type="dxa"/>
+            </w:tcMar>
+            <w:hideMark/>
+          </w:tcPr>
+          <w:p>
+            <w:pPr>
+              <w:rPr>
+                <w:lang w:val="en-US"/>
+              </w:rPr>
+            </w:pPr>
+            <w:r>
+              <w:rPr>
+                <w:b/>
+                <w:bCs/>
+                <w:lang w:val="en-US"/>
+              </w:rPr>
+              <w:t>Purpose</w:t>
+            </w:r>
+          </w:p>
+        </w:tc>
+      </w:tr>
+      <w:tr>
+        <w:trPr>
+          <w:trHeight w:val="785"/>
+        </w:trPr>
+        <w:tc>
+          <w:tcPr>
+            <w:tcW w:w="0" w:type="auto"/>
+            <w:tcBorders>
+              <w:top w:val="single" w:sz="4" w:space="0" w:color="000000"/>
+              <w:left w:val="single" w:sz="4" w:space="0" w:color="000000"/>
+              <w:bottom w:val="single" w:sz="4" w:space="0" w:color="000000"/>
+              <w:right w:val="single" w:sz="4" w:space="0" w:color="000000"/>
+            </w:tcBorders>
+            <w:tcMar>
+              <w:top w:w="100" w:type="dxa"/>
+              <w:left w:w="100" w:type="dxa"/>
+              <w:bottom w:w="100" w:type="dxa"/>
+              <w:right w:w="100" w:type="dxa"/>
+            </w:tcMar>
+            <w:hideMark/>
+          </w:tcPr>
+          <w:p>
+            <w:pPr>
+              <w:rPr>
+                <w:lang w:val="en-US"/>
+              </w:rPr>
+            </w:pPr>
+            <w:r>
+              <w:rPr>
+                <w:b/>
+                <w:bCs/>
+                <w:lang w:val="en-US"/>
+              </w:rPr>
+              <w:t>EMA</w:t>
+            </w:r>
+          </w:p>
+        </w:tc>
+        <w:tc>
+          <w:tcPr>
+            <w:tcW w:w="0" w:type="auto"/>
+            <w:tcBorders>
+              <w:top w:val="single" w:sz="4" w:space="0" w:color="000000"/>
+              <w:left w:val="single" w:sz="4" w:space="0" w:color="000000"/>
+              <w:bottom w:val="single" w:sz="4" w:space="0" w:color="000000"/>
+              <w:right w:val="single" w:sz="4" w:space="0" w:color="000000"/>
+            </w:tcBorders>
+            <w:tcMar>
+              <w:top w:w="100" w:type="dxa"/>
+              <w:left w:w="100" w:type="dxa"/>
+              <w:bottom w:w="100" w:type="dxa"/>
+              <w:right w:w="100" w:type="dxa"/>
+            </w:tcMar>
+            <w:hideMark/>
+          </w:tcPr>
+          <w:p>
+            <w:pPr>
+              <w:rPr>
+                <w:lang w:val="en-US"/>
+              </w:rPr>
+            </w:pPr>
+            <w:r>
+              <w:rPr>
+                <w:lang w:val="en-US"/>
+              </w:rPr>
+              <w:t>Smooth noisy metrics before feeding them into your model — stabilizes learning.</w:t>
+            </w:r>
+          </w:p>
+        </w:tc>
+      </w:tr>
+      <w:tr>
+        <w:trPr>
+          <w:trHeight w:val="785"/>
+        </w:trPr>
+        <w:tc>
+          <w:tcPr>
+            <w:tcW w:w="0" w:type="auto"/>
+            <w:tcBorders>
+              <w:top w:val="single" w:sz="4" w:space="0" w:color="000000"/>
+              <w:left w:val="single" w:sz="4" w:space="0" w:color="000000"/>
+              <w:bottom w:val="single" w:sz="4" w:space="0" w:color="000000"/>
+              <w:right w:val="single" w:sz="4" w:space="0" w:color="000000"/>
+            </w:tcBorders>
+            <w:tcMar>
+              <w:top w:w="100" w:type="dxa"/>
+              <w:left w:w="100" w:type="dxa"/>
+              <w:bottom w:w="100" w:type="dxa"/>
+              <w:right w:w="100" w:type="dxa"/>
+            </w:tcMar>
+            <w:hideMark/>
+          </w:tcPr>
+          <w:p>
+            <w:pPr>
+              <w:rPr>
+                <w:lang w:val="en-US"/>
+              </w:rPr>
+            </w:pPr>
+            <w:r>
+              <w:rPr>
+                <w:b/>
+                <w:bCs/>
+                <w:lang w:val="en-US"/>
+              </w:rPr>
+              <w:t>Online Regression</w:t>
+            </w:r>
+          </w:p>
+        </w:tc>
+        <w:tc>
+          <w:tcPr>
+            <w:tcW w:w="0" w:type="auto"/>
+            <w:tcBorders>
+              <w:top w:val="single" w:sz="4" w:space="0" w:color="000000"/>
+              <w:left w:val="single" w:sz="4" w:space="0" w:color="000000"/>
+              <w:bottom w:val="single" w:sz="4" w:space="0" w:color="000000"/>
+              <w:right w:val="single" w:sz="4" w:space="0" w:color="000000"/>
+            </w:tcBorders>
+            <w:tcMar>
+              <w:top w:w="100" w:type="dxa"/>
+              <w:left w:w="100" w:type="dxa"/>
+              <w:bottom w:w="100" w:type="dxa"/>
+              <w:right w:w="100" w:type="dxa"/>
+            </w:tcMar>
+            <w:hideMark/>
+          </w:tcPr>
+          <w:p>
+            <w:pPr>
+              <w:rPr>
+                <w:lang w:val="en-US"/>
+              </w:rPr>
+            </w:pPr>
+            <w:r>
+              <w:rPr>
+                <w:lang w:val="en-US"/>
+              </w:rPr>
+              <w:t>Learns meaningful relationships from the smoothed inputs.</w:t>
+            </w:r>
+          </w:p>
+        </w:tc>
+      </w:tr>
+    </w:tbl>
+    <w:p>
+      <w:pPr>
+        <w:rPr>
+          <w:lang w:val="en-US"/>
+        </w:rPr>
+      </w:pPr>
+      <w:r>
+        <w:rPr>
+          <w:b/>
+          <w:bCs/>
+          <w:lang w:val="en-US"/>
+        </w:rPr>
+        <w:t>Best for:</w:t>
+      </w:r>
+    </w:p>
+    <w:p>
+      <w:pPr>
+        <w:numPr>
+          <w:ilvl w:val="0"/>
+          <w:numId w:val="77"/>
+        </w:numPr>
+        <w:rPr>
+          <w:lang w:val="en-US"/>
+        </w:rPr>
+      </w:pPr>
+      <w:r>
+        <w:rPr>
+          <w:lang w:val="en-US"/>
+        </w:rPr>
+        <w:t>Production-grade adaptive systems.</w:t>
+      </w:r>
+    </w:p>
+    <w:p>
+      <w:pPr>
+        <w:numPr>
+          <w:ilvl w:val="0"/>
+          <w:numId w:val="77"/>
+        </w:numPr>
+        <w:rPr>
+          <w:lang w:val="en-US"/>
+        </w:rPr>
+      </w:pPr>
+      <w:r>
+        <w:rPr>
+          <w:lang w:val="en-US"/>
+        </w:rPr>
+        <w:t>Mitigating noise while still capturing causal structure.</w:t>
+      </w:r>
+    </w:p>
+    <w:p>
+      <w:pPr>
+        <w:numPr>
+          <w:ilvl w:val="0"/>
+          <w:numId w:val="77"/>
+        </w:numPr>
+        <w:rPr>
+          <w:lang w:val="en-US"/>
+        </w:rPr>
+      </w:pPr>
+      <w:r>
+        <w:rPr>
+          <w:lang w:val="en-US"/>
+        </w:rPr>
+        <w:t>Systems that face noisy metrics + dynamic traffic.</w:t>
+      </w:r>
+    </w:p>
+    <w:p>
+      <w:pPr>
+        <w:rPr>
+          <w:lang w:val="en-US"/>
+        </w:rPr>
+      </w:pPr>
+      <w:r>
+        <w:rPr>
+          <w:lang w:val="en-US"/>
+        </w:rPr>
+        <w:t>Raw CPU usage → EMA smoother → Online regressor → Predict safe CPU limit</w:t>
+      </w:r>
+    </w:p>
+    <w:p>
+      <w:pPr>
+        <w:rPr>
+          <w:lang w:val="en-US"/>
+        </w:rPr>
+      </w:pPr>
+    </w:p>
+    <w:p>
+      <w:pPr>
+        <w:rPr>
           <w:lang w:val="en-US"/>
         </w:rPr>
       </w:pPr>
@@ -9920,28 +9735,12 @@
           <w:lang w:val="en-US"/>
         </w:rPr>
       </w:pPr>
-      <w:proofErr w:type="spellStart"/>
-      <w:r>
-        <w:rPr>
-          <w:lang w:val="en-US"/>
-        </w:rPr>
-        <w:t>CPU_usage</w:t>
-      </w:r>
-      <w:proofErr w:type="spellEnd"/>
-      <w:r>
-        <w:rPr>
-          <w:lang w:val="en-US"/>
-        </w:rPr>
-        <w:t xml:space="preserve">(t): Actual CPU usage in </w:t>
-      </w:r>
-      <w:proofErr w:type="spellStart"/>
-      <w:r>
-        <w:rPr>
-          <w:lang w:val="en-US"/>
-        </w:rPr>
-        <w:t>millicores</w:t>
-      </w:r>
-      <w:proofErr w:type="spellEnd"/>
+      <w:r>
+        <w:rPr>
+          <w:lang w:val="en-US"/>
+        </w:rPr>
+        <w:t>CPU_usage(t): Actual CPU usage in millicores</w:t>
+      </w:r>
     </w:p>
     <w:p>
       <w:pPr>
@@ -9953,19 +9752,11 @@
           <w:lang w:val="en-US"/>
         </w:rPr>
       </w:pPr>
-      <w:proofErr w:type="spellStart"/>
-      <w:r>
-        <w:rPr>
-          <w:lang w:val="en-US"/>
-        </w:rPr>
-        <w:t>Memory_usage</w:t>
-      </w:r>
-      <w:proofErr w:type="spellEnd"/>
-      <w:r>
-        <w:rPr>
-          <w:lang w:val="en-US"/>
-        </w:rPr>
-        <w:t>(t): Actual memory usage in MiB</w:t>
+      <w:r>
+        <w:rPr>
+          <w:lang w:val="en-US"/>
+        </w:rPr>
+        <w:t>Memory_usage(t): Actual memory usage in MiB</w:t>
       </w:r>
     </w:p>
     <w:p>
@@ -9978,19 +9769,11 @@
           <w:lang w:val="en-US"/>
         </w:rPr>
       </w:pPr>
-      <w:proofErr w:type="spellStart"/>
-      <w:r>
-        <w:rPr>
-          <w:lang w:val="en-US"/>
-        </w:rPr>
-        <w:t>RequestRate</w:t>
-      </w:r>
-      <w:proofErr w:type="spellEnd"/>
-      <w:r>
-        <w:rPr>
-          <w:lang w:val="en-US"/>
-        </w:rPr>
-        <w:t>(t): Number of incoming requests per second or minute</w:t>
+      <w:r>
+        <w:rPr>
+          <w:lang w:val="en-US"/>
+        </w:rPr>
+        <w:t>RequestRate(t): Number of incoming requests per second or minute</w:t>
       </w:r>
     </w:p>
     <w:p>
@@ -10003,33 +9786,11 @@
           <w:lang w:val="en-US"/>
         </w:rPr>
       </w:pPr>
-      <w:proofErr w:type="spellStart"/>
-      <w:r>
-        <w:rPr>
-          <w:lang w:val="en-US"/>
-        </w:rPr>
-        <w:t>CPU_limit</w:t>
-      </w:r>
-      <w:proofErr w:type="spellEnd"/>
-      <w:r>
-        <w:rPr>
-          <w:lang w:val="en-US"/>
-        </w:rPr>
-        <w:t xml:space="preserve">(t) and </w:t>
-      </w:r>
-      <w:proofErr w:type="spellStart"/>
-      <w:r>
-        <w:rPr>
-          <w:lang w:val="en-US"/>
-        </w:rPr>
-        <w:t>Memory_limit</w:t>
-      </w:r>
-      <w:proofErr w:type="spellEnd"/>
-      <w:r>
-        <w:rPr>
-          <w:lang w:val="en-US"/>
-        </w:rPr>
-        <w:t>(t): The current configured resource limits in Kubernetes</w:t>
+      <w:r>
+        <w:rPr>
+          <w:lang w:val="en-US"/>
+        </w:rPr>
+        <w:t>CPU_limit(t) and Memory_limit(t): The current configured resource limits in Kubernetes</w:t>
       </w:r>
     </w:p>
     <w:p>
@@ -10621,16 +10382,8 @@
               <w:rPr>
                 <w:lang w:val="en-US"/>
               </w:rPr>
-              <w:t xml:space="preserve">300 </w:t>
+              <w:t>300 rps</w:t>
             </w:r>
-            <w:proofErr w:type="spellStart"/>
-            <w:r>
-              <w:rPr>
-                <w:lang w:val="en-US"/>
-              </w:rPr>
-              <w:t>rps</w:t>
-            </w:r>
-            <w:proofErr w:type="spellEnd"/>
           </w:p>
         </w:tc>
       </w:tr>
@@ -18620,6 +18373,155 @@
     </w:lvl>
   </w:abstractNum>
   <w:abstractNum w:abstractNumId="53" w15:restartNumberingAfterBreak="0">
+    <w:nsid w:val="5AF77ECB"/>
+    <w:multiLevelType w:val="multilevel"/>
+    <w:tmpl w:val="10642DE6"/>
+    <w:lvl w:ilvl="0">
+      <w:start w:val="1"/>
+      <w:numFmt w:val="bullet"/>
+      <w:lvlText w:val=""/>
+      <w:lvlJc w:val="left"/>
+      <w:pPr>
+        <w:tabs>
+          <w:tab w:val="num" w:pos="720"/>
+        </w:tabs>
+        <w:ind w:left="720" w:hanging="360"/>
+      </w:pPr>
+      <w:rPr>
+        <w:rFonts w:ascii="Symbol" w:hAnsi="Symbol" w:hint="default"/>
+        <w:sz w:val="20"/>
+      </w:rPr>
+    </w:lvl>
+    <w:lvl w:ilvl="1" w:tentative="1">
+      <w:start w:val="1"/>
+      <w:numFmt w:val="bullet"/>
+      <w:lvlText w:val="o"/>
+      <w:lvlJc w:val="left"/>
+      <w:pPr>
+        <w:tabs>
+          <w:tab w:val="num" w:pos="1440"/>
+        </w:tabs>
+        <w:ind w:left="1440" w:hanging="360"/>
+      </w:pPr>
+      <w:rPr>
+        <w:rFonts w:ascii="Courier New" w:hAnsi="Courier New" w:hint="default"/>
+        <w:sz w:val="20"/>
+      </w:rPr>
+    </w:lvl>
+    <w:lvl w:ilvl="2" w:tentative="1">
+      <w:start w:val="1"/>
+      <w:numFmt w:val="bullet"/>
+      <w:lvlText w:val=""/>
+      <w:lvlJc w:val="left"/>
+      <w:pPr>
+        <w:tabs>
+          <w:tab w:val="num" w:pos="2160"/>
+        </w:tabs>
+        <w:ind w:left="2160" w:hanging="360"/>
+      </w:pPr>
+      <w:rPr>
+        <w:rFonts w:ascii="Wingdings" w:hAnsi="Wingdings" w:hint="default"/>
+        <w:sz w:val="20"/>
+      </w:rPr>
+    </w:lvl>
+    <w:lvl w:ilvl="3" w:tentative="1">
+      <w:start w:val="1"/>
+      <w:numFmt w:val="bullet"/>
+      <w:lvlText w:val=""/>
+      <w:lvlJc w:val="left"/>
+      <w:pPr>
+        <w:tabs>
+          <w:tab w:val="num" w:pos="2880"/>
+        </w:tabs>
+        <w:ind w:left="2880" w:hanging="360"/>
+      </w:pPr>
+      <w:rPr>
+        <w:rFonts w:ascii="Wingdings" w:hAnsi="Wingdings" w:hint="default"/>
+        <w:sz w:val="20"/>
+      </w:rPr>
+    </w:lvl>
+    <w:lvl w:ilvl="4" w:tentative="1">
+      <w:start w:val="1"/>
+      <w:numFmt w:val="bullet"/>
+      <w:lvlText w:val=""/>
+      <w:lvlJc w:val="left"/>
+      <w:pPr>
+        <w:tabs>
+          <w:tab w:val="num" w:pos="3600"/>
+        </w:tabs>
+        <w:ind w:left="3600" w:hanging="360"/>
+      </w:pPr>
+      <w:rPr>
+        <w:rFonts w:ascii="Wingdings" w:hAnsi="Wingdings" w:hint="default"/>
+        <w:sz w:val="20"/>
+      </w:rPr>
+    </w:lvl>
+    <w:lvl w:ilvl="5" w:tentative="1">
+      <w:start w:val="1"/>
+      <w:numFmt w:val="bullet"/>
+      <w:lvlText w:val=""/>
+      <w:lvlJc w:val="left"/>
+      <w:pPr>
+        <w:tabs>
+          <w:tab w:val="num" w:pos="4320"/>
+        </w:tabs>
+        <w:ind w:left="4320" w:hanging="360"/>
+      </w:pPr>
+      <w:rPr>
+        <w:rFonts w:ascii="Wingdings" w:hAnsi="Wingdings" w:hint="default"/>
+        <w:sz w:val="20"/>
+      </w:rPr>
+    </w:lvl>
+    <w:lvl w:ilvl="6" w:tentative="1">
+      <w:start w:val="1"/>
+      <w:numFmt w:val="bullet"/>
+      <w:lvlText w:val=""/>
+      <w:lvlJc w:val="left"/>
+      <w:pPr>
+        <w:tabs>
+          <w:tab w:val="num" w:pos="5040"/>
+        </w:tabs>
+        <w:ind w:left="5040" w:hanging="360"/>
+      </w:pPr>
+      <w:rPr>
+        <w:rFonts w:ascii="Wingdings" w:hAnsi="Wingdings" w:hint="default"/>
+        <w:sz w:val="20"/>
+      </w:rPr>
+    </w:lvl>
+    <w:lvl w:ilvl="7" w:tentative="1">
+      <w:start w:val="1"/>
+      <w:numFmt w:val="bullet"/>
+      <w:lvlText w:val=""/>
+      <w:lvlJc w:val="left"/>
+      <w:pPr>
+        <w:tabs>
+          <w:tab w:val="num" w:pos="5760"/>
+        </w:tabs>
+        <w:ind w:left="5760" w:hanging="360"/>
+      </w:pPr>
+      <w:rPr>
+        <w:rFonts w:ascii="Wingdings" w:hAnsi="Wingdings" w:hint="default"/>
+        <w:sz w:val="20"/>
+      </w:rPr>
+    </w:lvl>
+    <w:lvl w:ilvl="8" w:tentative="1">
+      <w:start w:val="1"/>
+      <w:numFmt w:val="bullet"/>
+      <w:lvlText w:val=""/>
+      <w:lvlJc w:val="left"/>
+      <w:pPr>
+        <w:tabs>
+          <w:tab w:val="num" w:pos="6480"/>
+        </w:tabs>
+        <w:ind w:left="6480" w:hanging="360"/>
+      </w:pPr>
+      <w:rPr>
+        <w:rFonts w:ascii="Wingdings" w:hAnsi="Wingdings" w:hint="default"/>
+        <w:sz w:val="20"/>
+      </w:rPr>
+    </w:lvl>
+  </w:abstractNum>
+  <w:abstractNum w:abstractNumId="54" w15:restartNumberingAfterBreak="0">
     <w:nsid w:val="5CDE07DA"/>
     <w:multiLevelType w:val="multilevel"/>
     <w:tmpl w:val="B1823B8E"/>
@@ -18768,7 +18670,7 @@
       </w:rPr>
     </w:lvl>
   </w:abstractNum>
-  <w:abstractNum w:abstractNumId="54" w15:restartNumberingAfterBreak="0">
+  <w:abstractNum w:abstractNumId="55" w15:restartNumberingAfterBreak="0">
     <w:nsid w:val="5CE51A28"/>
     <w:multiLevelType w:val="multilevel"/>
     <w:tmpl w:val="6A14F4F0"/>
@@ -18917,7 +18819,7 @@
       </w:rPr>
     </w:lvl>
   </w:abstractNum>
-  <w:abstractNum w:abstractNumId="55" w15:restartNumberingAfterBreak="0">
+  <w:abstractNum w:abstractNumId="56" w15:restartNumberingAfterBreak="0">
     <w:nsid w:val="5DBC3FC5"/>
     <w:multiLevelType w:val="multilevel"/>
     <w:tmpl w:val="2EFC06C2"/>
@@ -19066,7 +18968,7 @@
       </w:rPr>
     </w:lvl>
   </w:abstractNum>
-  <w:abstractNum w:abstractNumId="56" w15:restartNumberingAfterBreak="0">
+  <w:abstractNum w:abstractNumId="57" w15:restartNumberingAfterBreak="0">
     <w:nsid w:val="5F365C35"/>
     <w:multiLevelType w:val="multilevel"/>
     <w:tmpl w:val="4F8AFB88"/>
@@ -19215,7 +19117,7 @@
       </w:rPr>
     </w:lvl>
   </w:abstractNum>
-  <w:abstractNum w:abstractNumId="57" w15:restartNumberingAfterBreak="0">
+  <w:abstractNum w:abstractNumId="58" w15:restartNumberingAfterBreak="0">
     <w:nsid w:val="604D3590"/>
     <w:multiLevelType w:val="multilevel"/>
     <w:tmpl w:val="4866E582"/>
@@ -19328,7 +19230,7 @@
       </w:pPr>
     </w:lvl>
   </w:abstractNum>
-  <w:abstractNum w:abstractNumId="58" w15:restartNumberingAfterBreak="0">
+  <w:abstractNum w:abstractNumId="59" w15:restartNumberingAfterBreak="0">
     <w:nsid w:val="62286744"/>
     <w:multiLevelType w:val="multilevel"/>
     <w:tmpl w:val="F26E0D80"/>
@@ -19441,7 +19343,7 @@
       </w:pPr>
     </w:lvl>
   </w:abstractNum>
-  <w:abstractNum w:abstractNumId="59" w15:restartNumberingAfterBreak="0">
+  <w:abstractNum w:abstractNumId="60" w15:restartNumberingAfterBreak="0">
     <w:nsid w:val="639D42DB"/>
     <w:multiLevelType w:val="multilevel"/>
     <w:tmpl w:val="3F865BB2"/>
@@ -19590,7 +19492,7 @@
       </w:rPr>
     </w:lvl>
   </w:abstractNum>
-  <w:abstractNum w:abstractNumId="60" w15:restartNumberingAfterBreak="0">
+  <w:abstractNum w:abstractNumId="61" w15:restartNumberingAfterBreak="0">
     <w:nsid w:val="63C24481"/>
     <w:multiLevelType w:val="multilevel"/>
     <w:tmpl w:val="911A1C4E"/>
@@ -19703,7 +19605,7 @@
       </w:pPr>
     </w:lvl>
   </w:abstractNum>
-  <w:abstractNum w:abstractNumId="61" w15:restartNumberingAfterBreak="0">
+  <w:abstractNum w:abstractNumId="62" w15:restartNumberingAfterBreak="0">
     <w:nsid w:val="63F447B0"/>
     <w:multiLevelType w:val="multilevel"/>
     <w:tmpl w:val="F42494F0"/>
@@ -19852,7 +19754,7 @@
       </w:rPr>
     </w:lvl>
   </w:abstractNum>
-  <w:abstractNum w:abstractNumId="62" w15:restartNumberingAfterBreak="0">
+  <w:abstractNum w:abstractNumId="63" w15:restartNumberingAfterBreak="0">
     <w:nsid w:val="6414230E"/>
     <w:multiLevelType w:val="multilevel"/>
     <w:tmpl w:val="07D82616"/>
@@ -20001,7 +19903,7 @@
       </w:rPr>
     </w:lvl>
   </w:abstractNum>
-  <w:abstractNum w:abstractNumId="63" w15:restartNumberingAfterBreak="0">
+  <w:abstractNum w:abstractNumId="64" w15:restartNumberingAfterBreak="0">
     <w:nsid w:val="665479B1"/>
     <w:multiLevelType w:val="multilevel"/>
     <w:tmpl w:val="A5982E3A"/>
@@ -20114,7 +20016,7 @@
       </w:pPr>
     </w:lvl>
   </w:abstractNum>
-  <w:abstractNum w:abstractNumId="64" w15:restartNumberingAfterBreak="0">
+  <w:abstractNum w:abstractNumId="65" w15:restartNumberingAfterBreak="0">
     <w:nsid w:val="67805486"/>
     <w:multiLevelType w:val="multilevel"/>
     <w:tmpl w:val="E34C74DA"/>
@@ -20227,7 +20129,7 @@
       </w:pPr>
     </w:lvl>
   </w:abstractNum>
-  <w:abstractNum w:abstractNumId="65" w15:restartNumberingAfterBreak="0">
+  <w:abstractNum w:abstractNumId="66" w15:restartNumberingAfterBreak="0">
     <w:nsid w:val="67BD0D87"/>
     <w:multiLevelType w:val="multilevel"/>
     <w:tmpl w:val="6C183ECE"/>
@@ -20376,7 +20278,7 @@
       </w:rPr>
     </w:lvl>
   </w:abstractNum>
-  <w:abstractNum w:abstractNumId="66" w15:restartNumberingAfterBreak="0">
+  <w:abstractNum w:abstractNumId="67" w15:restartNumberingAfterBreak="0">
     <w:nsid w:val="6914041D"/>
     <w:multiLevelType w:val="multilevel"/>
     <w:tmpl w:val="1BC01A4E"/>
@@ -20525,7 +20427,7 @@
       </w:rPr>
     </w:lvl>
   </w:abstractNum>
-  <w:abstractNum w:abstractNumId="67" w15:restartNumberingAfterBreak="0">
+  <w:abstractNum w:abstractNumId="68" w15:restartNumberingAfterBreak="0">
     <w:nsid w:val="6A7717CE"/>
     <w:multiLevelType w:val="multilevel"/>
     <w:tmpl w:val="EC46DF36"/>
@@ -20674,7 +20576,7 @@
       </w:rPr>
     </w:lvl>
   </w:abstractNum>
-  <w:abstractNum w:abstractNumId="68" w15:restartNumberingAfterBreak="0">
+  <w:abstractNum w:abstractNumId="69" w15:restartNumberingAfterBreak="0">
     <w:nsid w:val="6EC84CB7"/>
     <w:multiLevelType w:val="hybridMultilevel"/>
     <w:tmpl w:val="0B506C3C"/>
@@ -20763,7 +20665,7 @@
       </w:pPr>
     </w:lvl>
   </w:abstractNum>
-  <w:abstractNum w:abstractNumId="69" w15:restartNumberingAfterBreak="0">
+  <w:abstractNum w:abstractNumId="70" w15:restartNumberingAfterBreak="0">
     <w:nsid w:val="6F42751D"/>
     <w:multiLevelType w:val="hybridMultilevel"/>
     <w:tmpl w:val="278ECE7E"/>
@@ -20852,7 +20754,7 @@
       </w:pPr>
     </w:lvl>
   </w:abstractNum>
-  <w:abstractNum w:abstractNumId="70" w15:restartNumberingAfterBreak="0">
+  <w:abstractNum w:abstractNumId="71" w15:restartNumberingAfterBreak="0">
     <w:nsid w:val="72933DDB"/>
     <w:multiLevelType w:val="multilevel"/>
     <w:tmpl w:val="626AE8F8"/>
@@ -21001,7 +20903,7 @@
       </w:rPr>
     </w:lvl>
   </w:abstractNum>
-  <w:abstractNum w:abstractNumId="71" w15:restartNumberingAfterBreak="0">
+  <w:abstractNum w:abstractNumId="72" w15:restartNumberingAfterBreak="0">
     <w:nsid w:val="75BF69CA"/>
     <w:multiLevelType w:val="multilevel"/>
     <w:tmpl w:val="8AD8E296"/>
@@ -21150,7 +21052,7 @@
       </w:rPr>
     </w:lvl>
   </w:abstractNum>
-  <w:abstractNum w:abstractNumId="72" w15:restartNumberingAfterBreak="0">
+  <w:abstractNum w:abstractNumId="73" w15:restartNumberingAfterBreak="0">
     <w:nsid w:val="772A5977"/>
     <w:multiLevelType w:val="multilevel"/>
     <w:tmpl w:val="DB0AAFAE"/>
@@ -21299,7 +21201,7 @@
       </w:rPr>
     </w:lvl>
   </w:abstractNum>
-  <w:abstractNum w:abstractNumId="73" w15:restartNumberingAfterBreak="0">
+  <w:abstractNum w:abstractNumId="74" w15:restartNumberingAfterBreak="0">
     <w:nsid w:val="78AC1EE5"/>
     <w:multiLevelType w:val="multilevel"/>
     <w:tmpl w:val="BF54B334"/>
@@ -21448,7 +21350,7 @@
       </w:rPr>
     </w:lvl>
   </w:abstractNum>
-  <w:abstractNum w:abstractNumId="74" w15:restartNumberingAfterBreak="0">
+  <w:abstractNum w:abstractNumId="75" w15:restartNumberingAfterBreak="0">
     <w:nsid w:val="79EF25FC"/>
     <w:multiLevelType w:val="multilevel"/>
     <w:tmpl w:val="E2AC9F98"/>
@@ -21597,7 +21499,7 @@
       </w:rPr>
     </w:lvl>
   </w:abstractNum>
-  <w:abstractNum w:abstractNumId="75" w15:restartNumberingAfterBreak="0">
+  <w:abstractNum w:abstractNumId="76" w15:restartNumberingAfterBreak="0">
     <w:nsid w:val="7AA25EEC"/>
     <w:multiLevelType w:val="multilevel"/>
     <w:tmpl w:val="B5C604AA"/>
@@ -21711,7 +21613,7 @@
     </w:lvl>
   </w:abstractNum>
   <w:num w:numId="1" w16cid:durableId="169955040">
-    <w:abstractNumId w:val="72"/>
+    <w:abstractNumId w:val="73"/>
   </w:num>
   <w:num w:numId="2" w16cid:durableId="1450926641">
     <w:abstractNumId w:val="21"/>
@@ -21720,7 +21622,7 @@
     <w:abstractNumId w:val="43"/>
   </w:num>
   <w:num w:numId="4" w16cid:durableId="1087264787">
-    <w:abstractNumId w:val="60"/>
+    <w:abstractNumId w:val="61"/>
     <w:lvlOverride w:ilvl="0">
       <w:lvl w:ilvl="0">
         <w:numFmt w:val="decimal"/>
@@ -21730,10 +21632,10 @@
     </w:lvlOverride>
   </w:num>
   <w:num w:numId="5" w16cid:durableId="748431124">
-    <w:abstractNumId w:val="56"/>
+    <w:abstractNumId w:val="57"/>
   </w:num>
   <w:num w:numId="6" w16cid:durableId="1536456503">
-    <w:abstractNumId w:val="64"/>
+    <w:abstractNumId w:val="65"/>
     <w:lvlOverride w:ilvl="0">
       <w:lvl w:ilvl="0">
         <w:numFmt w:val="decimal"/>
@@ -21743,7 +21645,7 @@
     </w:lvlOverride>
   </w:num>
   <w:num w:numId="7" w16cid:durableId="255604169">
-    <w:abstractNumId w:val="71"/>
+    <w:abstractNumId w:val="72"/>
   </w:num>
   <w:num w:numId="8" w16cid:durableId="1524249707">
     <w:abstractNumId w:val="26"/>
@@ -21759,13 +21661,13 @@
     <w:abstractNumId w:val="22"/>
   </w:num>
   <w:num w:numId="10" w16cid:durableId="985472665">
-    <w:abstractNumId w:val="68"/>
+    <w:abstractNumId w:val="69"/>
   </w:num>
   <w:num w:numId="11" w16cid:durableId="1783332703">
     <w:abstractNumId w:val="35"/>
   </w:num>
   <w:num w:numId="12" w16cid:durableId="313796474">
-    <w:abstractNumId w:val="58"/>
+    <w:abstractNumId w:val="59"/>
   </w:num>
   <w:num w:numId="13" w16cid:durableId="1185250422">
     <w:abstractNumId w:val="25"/>
@@ -21777,13 +21679,13 @@
     <w:abstractNumId w:val="8"/>
   </w:num>
   <w:num w:numId="16" w16cid:durableId="1261179069">
-    <w:abstractNumId w:val="55"/>
+    <w:abstractNumId w:val="56"/>
   </w:num>
   <w:num w:numId="17" w16cid:durableId="1972442974">
     <w:abstractNumId w:val="24"/>
   </w:num>
   <w:num w:numId="18" w16cid:durableId="1515878939">
-    <w:abstractNumId w:val="67"/>
+    <w:abstractNumId w:val="68"/>
   </w:num>
   <w:num w:numId="19" w16cid:durableId="33701099">
     <w:abstractNumId w:val="29"/>
@@ -21798,7 +21700,7 @@
     <w:abstractNumId w:val="12"/>
   </w:num>
   <w:num w:numId="23" w16cid:durableId="712314648">
-    <w:abstractNumId w:val="59"/>
+    <w:abstractNumId w:val="60"/>
   </w:num>
   <w:num w:numId="24" w16cid:durableId="877007963">
     <w:abstractNumId w:val="33"/>
@@ -21825,13 +21727,13 @@
     <w:abstractNumId w:val="0"/>
   </w:num>
   <w:num w:numId="32" w16cid:durableId="1251626374">
-    <w:abstractNumId w:val="62"/>
+    <w:abstractNumId w:val="63"/>
   </w:num>
   <w:num w:numId="33" w16cid:durableId="486213697">
-    <w:abstractNumId w:val="54"/>
+    <w:abstractNumId w:val="55"/>
   </w:num>
   <w:num w:numId="34" w16cid:durableId="897205560">
-    <w:abstractNumId w:val="63"/>
+    <w:abstractNumId w:val="64"/>
     <w:lvlOverride w:ilvl="0">
       <w:lvl w:ilvl="0">
         <w:numFmt w:val="decimal"/>
@@ -21847,16 +21749,16 @@
     <w:abstractNumId w:val="11"/>
   </w:num>
   <w:num w:numId="37" w16cid:durableId="796030722">
-    <w:abstractNumId w:val="73"/>
+    <w:abstractNumId w:val="74"/>
   </w:num>
   <w:num w:numId="38" w16cid:durableId="1584870896">
-    <w:abstractNumId w:val="65"/>
+    <w:abstractNumId w:val="66"/>
   </w:num>
   <w:num w:numId="39" w16cid:durableId="798305728">
-    <w:abstractNumId w:val="57"/>
+    <w:abstractNumId w:val="58"/>
   </w:num>
   <w:num w:numId="40" w16cid:durableId="753816852">
-    <w:abstractNumId w:val="61"/>
+    <w:abstractNumId w:val="62"/>
   </w:num>
   <w:num w:numId="41" w16cid:durableId="823425625">
     <w:abstractNumId w:val="28"/>
@@ -21878,7 +21780,7 @@
     <w:abstractNumId w:val="10"/>
   </w:num>
   <w:num w:numId="45" w16cid:durableId="818962596">
-    <w:abstractNumId w:val="75"/>
+    <w:abstractNumId w:val="76"/>
     <w:lvlOverride w:ilvl="0">
       <w:lvl w:ilvl="0">
         <w:numFmt w:val="decimal"/>
@@ -21888,7 +21790,7 @@
     </w:lvlOverride>
   </w:num>
   <w:num w:numId="46" w16cid:durableId="560333979">
-    <w:abstractNumId w:val="53"/>
+    <w:abstractNumId w:val="54"/>
   </w:num>
   <w:num w:numId="47" w16cid:durableId="878779911">
     <w:abstractNumId w:val="44"/>
@@ -21910,13 +21812,13 @@
     <w:abstractNumId w:val="14"/>
   </w:num>
   <w:num w:numId="51" w16cid:durableId="378743519">
-    <w:abstractNumId w:val="70"/>
+    <w:abstractNumId w:val="71"/>
   </w:num>
   <w:num w:numId="52" w16cid:durableId="2142338636">
     <w:abstractNumId w:val="51"/>
   </w:num>
   <w:num w:numId="53" w16cid:durableId="501362553">
-    <w:abstractNumId w:val="74"/>
+    <w:abstractNumId w:val="75"/>
   </w:num>
   <w:num w:numId="54" w16cid:durableId="213665539">
     <w:abstractNumId w:val="30"/>
@@ -21925,7 +21827,7 @@
     <w:abstractNumId w:val="9"/>
   </w:num>
   <w:num w:numId="56" w16cid:durableId="2036543157">
-    <w:abstractNumId w:val="69"/>
+    <w:abstractNumId w:val="70"/>
   </w:num>
   <w:num w:numId="57" w16cid:durableId="1444229400">
     <w:abstractNumId w:val="34"/>
@@ -21964,7 +21866,7 @@
     <w:abstractNumId w:val="5"/>
   </w:num>
   <w:num w:numId="69" w16cid:durableId="818694562">
-    <w:abstractNumId w:val="66"/>
+    <w:abstractNumId w:val="67"/>
   </w:num>
   <w:num w:numId="70" w16cid:durableId="962030958">
     <w:abstractNumId w:val="36"/>
@@ -21986,6 +21888,9 @@
   </w:num>
   <w:num w:numId="76" w16cid:durableId="1085690311">
     <w:abstractNumId w:val="39"/>
+  </w:num>
+  <w:num w:numId="77" w16cid:durableId="313603152">
+    <w:abstractNumId w:val="53"/>
   </w:num>
 </w:numbering>
 </file>

</xml_diff>

<commit_message>
Add a method to collect resource limits
</commit_message>
<xml_diff>
--- a/Latency Analysis/Solution Architecture.docx
+++ b/Latency Analysis/Solution Architecture.docx
@@ -194,7 +194,21 @@
         <w:rPr>
           <w:lang w:val="en-US"/>
         </w:rPr>
-        <w:t>Latency-aware adjustments must be consider individual behavior and load profiles.</w:t>
+        <w:t xml:space="preserve">Latency-aware adjustments must be </w:t>
+      </w:r>
+      <w:proofErr w:type="gramStart"/>
+      <w:r>
+        <w:rPr>
+          <w:lang w:val="en-US"/>
+        </w:rPr>
+        <w:t>consider</w:t>
+      </w:r>
+      <w:proofErr w:type="gramEnd"/>
+      <w:r>
+        <w:rPr>
+          <w:lang w:val="en-US"/>
+        </w:rPr>
+        <w:t xml:space="preserve"> individual behavior and load profiles.</w:t>
       </w:r>
     </w:p>
     <w:p>
@@ -2221,14 +2235,28 @@
         <w:rPr>
           <w:lang w:val="en-US"/>
         </w:rPr>
-        <w:t>histogram_quantile</w:t>
+        <w:t>histogram_</w:t>
+      </w:r>
+      <w:proofErr w:type="gramStart"/>
+      <w:r>
+        <w:rPr>
+          <w:lang w:val="en-US"/>
+        </w:rPr>
+        <w:t>quantile</w:t>
       </w:r>
       <w:proofErr w:type="spellEnd"/>
       <w:r>
         <w:rPr>
           <w:lang w:val="en-US"/>
         </w:rPr>
-        <w:t>(0.95, rate(</w:t>
+        <w:t>(</w:t>
+      </w:r>
+      <w:proofErr w:type="gramEnd"/>
+      <w:r>
+        <w:rPr>
+          <w:lang w:val="en-US"/>
+        </w:rPr>
+        <w:t>0.95, rate(</w:t>
       </w:r>
       <w:proofErr w:type="spellStart"/>
       <w:r>
@@ -4082,6 +4110,19 @@
     </w:p>
     <w:p>
       <w:pPr>
+        <w:rPr>
+          <w:lang w:val="en-US"/>
+        </w:rPr>
+      </w:pPr>
+      <w:r>
+        <w:rPr>
+          <w:lang w:val="en-US"/>
+        </w:rPr>
+        <w:t>To collect metrics effectively for Kubernetes resource optimization without modifying your application code, the best choice is to use a combination of Kubernetes-native telemetry + Envoy/Istio sidecars.</w:t>
+      </w:r>
+    </w:p>
+    <w:p>
+      <w:pPr>
         <w:pStyle w:val="Heading3"/>
         <w:rPr>
           <w:b/>
@@ -4093,13 +4134,773 @@
         <w:rPr>
           <w:lang w:val="en-US"/>
         </w:rPr>
+        <w:t>Best Overall Choice (Recommended Setup)</w:t>
+      </w:r>
+    </w:p>
+    <w:p>
+      <w:pPr>
+        <w:numPr>
+          <w:ilvl w:val="0"/>
+          <w:numId w:val="79"/>
+        </w:numPr>
+        <w:rPr>
+          <w:b/>
+          <w:bCs/>
+          <w:lang w:val="en-US"/>
+        </w:rPr>
+      </w:pPr>
+      <w:r>
+        <w:rPr>
+          <w:b/>
+          <w:bCs/>
+          <w:lang w:val="en-US"/>
+        </w:rPr>
+        <w:t>Resource Usage + Limits</w:t>
+      </w:r>
+    </w:p>
+    <w:p>
+      <w:pPr>
+        <w:rPr>
+          <w:lang w:val="en-US"/>
+        </w:rPr>
+      </w:pPr>
+      <w:r>
+        <w:rPr>
+          <w:lang w:val="en-US"/>
+        </w:rPr>
+        <w:t>Use Kubernetes-native telemetry via Prometheus</w:t>
+      </w:r>
+    </w:p>
+    <w:p>
+      <w:pPr>
+        <w:rPr>
+          <w:lang w:val="en-US"/>
+        </w:rPr>
+      </w:pPr>
+    </w:p>
+    <w:tbl>
+      <w:tblPr>
+        <w:tblW w:w="0" w:type="auto"/>
+        <w:tblCellMar>
+          <w:top w:w="15" w:type="dxa"/>
+          <w:left w:w="15" w:type="dxa"/>
+          <w:bottom w:w="15" w:type="dxa"/>
+          <w:right w:w="15" w:type="dxa"/>
+        </w:tblCellMar>
+        <w:tblLook w:val="04A0" w:firstRow="1" w:lastRow="0" w:firstColumn="1" w:lastColumn="0" w:noHBand="0" w:noVBand="1"/>
+      </w:tblPr>
+      <w:tblGrid>
+        <w:gridCol w:w="2045"/>
+        <w:gridCol w:w="1944"/>
+        <w:gridCol w:w="5361"/>
+      </w:tblGrid>
+      <w:tr>
+        <w:trPr>
+          <w:trHeight w:val="500"/>
+        </w:trPr>
+        <w:tc>
+          <w:tcPr>
+            <w:tcW w:w="0" w:type="auto"/>
+            <w:tcBorders>
+              <w:top w:val="single" w:sz="4" w:space="0" w:color="000000"/>
+              <w:left w:val="single" w:sz="4" w:space="0" w:color="000000"/>
+              <w:bottom w:val="single" w:sz="4" w:space="0" w:color="000000"/>
+              <w:right w:val="single" w:sz="4" w:space="0" w:color="000000"/>
+            </w:tcBorders>
+            <w:tcMar>
+              <w:top w:w="100" w:type="dxa"/>
+              <w:left w:w="100" w:type="dxa"/>
+              <w:bottom w:w="100" w:type="dxa"/>
+              <w:right w:w="100" w:type="dxa"/>
+            </w:tcMar>
+            <w:hideMark/>
+          </w:tcPr>
+          <w:p>
+            <w:pPr>
+              <w:rPr>
+                <w:lang w:val="en-US"/>
+              </w:rPr>
+            </w:pPr>
+            <w:r>
+              <w:rPr>
+                <w:b/>
+                <w:bCs/>
+                <w:lang w:val="en-US"/>
+              </w:rPr>
+              <w:t>Metric Type</w:t>
+            </w:r>
+          </w:p>
+        </w:tc>
+        <w:tc>
+          <w:tcPr>
+            <w:tcW w:w="0" w:type="auto"/>
+            <w:tcBorders>
+              <w:top w:val="single" w:sz="4" w:space="0" w:color="000000"/>
+              <w:left w:val="single" w:sz="4" w:space="0" w:color="000000"/>
+              <w:bottom w:val="single" w:sz="4" w:space="0" w:color="000000"/>
+              <w:right w:val="single" w:sz="4" w:space="0" w:color="000000"/>
+            </w:tcBorders>
+            <w:tcMar>
+              <w:top w:w="100" w:type="dxa"/>
+              <w:left w:w="100" w:type="dxa"/>
+              <w:bottom w:w="100" w:type="dxa"/>
+              <w:right w:w="100" w:type="dxa"/>
+            </w:tcMar>
+            <w:hideMark/>
+          </w:tcPr>
+          <w:p>
+            <w:pPr>
+              <w:rPr>
+                <w:lang w:val="en-US"/>
+              </w:rPr>
+            </w:pPr>
+            <w:r>
+              <w:rPr>
+                <w:b/>
+                <w:bCs/>
+                <w:lang w:val="en-US"/>
+              </w:rPr>
+              <w:t>Source</w:t>
+            </w:r>
+          </w:p>
+        </w:tc>
+        <w:tc>
+          <w:tcPr>
+            <w:tcW w:w="0" w:type="auto"/>
+            <w:tcBorders>
+              <w:top w:val="single" w:sz="4" w:space="0" w:color="000000"/>
+              <w:left w:val="single" w:sz="4" w:space="0" w:color="000000"/>
+              <w:bottom w:val="single" w:sz="4" w:space="0" w:color="000000"/>
+              <w:right w:val="single" w:sz="4" w:space="0" w:color="000000"/>
+            </w:tcBorders>
+            <w:tcMar>
+              <w:top w:w="100" w:type="dxa"/>
+              <w:left w:w="100" w:type="dxa"/>
+              <w:bottom w:w="100" w:type="dxa"/>
+              <w:right w:w="100" w:type="dxa"/>
+            </w:tcMar>
+            <w:hideMark/>
+          </w:tcPr>
+          <w:p>
+            <w:pPr>
+              <w:rPr>
+                <w:lang w:val="en-US"/>
+              </w:rPr>
+            </w:pPr>
+            <w:r>
+              <w:rPr>
+                <w:b/>
+                <w:bCs/>
+                <w:lang w:val="en-US"/>
+              </w:rPr>
+              <w:t>Prometheus Metric</w:t>
+            </w:r>
+          </w:p>
+        </w:tc>
+      </w:tr>
+      <w:tr>
+        <w:trPr>
+          <w:trHeight w:val="965"/>
+        </w:trPr>
+        <w:tc>
+          <w:tcPr>
+            <w:tcW w:w="0" w:type="auto"/>
+            <w:tcBorders>
+              <w:top w:val="single" w:sz="4" w:space="0" w:color="000000"/>
+              <w:left w:val="single" w:sz="4" w:space="0" w:color="000000"/>
+              <w:bottom w:val="single" w:sz="4" w:space="0" w:color="000000"/>
+              <w:right w:val="single" w:sz="4" w:space="0" w:color="000000"/>
+            </w:tcBorders>
+            <w:tcMar>
+              <w:top w:w="100" w:type="dxa"/>
+              <w:left w:w="100" w:type="dxa"/>
+              <w:bottom w:w="100" w:type="dxa"/>
+              <w:right w:w="100" w:type="dxa"/>
+            </w:tcMar>
+            <w:hideMark/>
+          </w:tcPr>
+          <w:p>
+            <w:pPr>
+              <w:rPr>
+                <w:lang w:val="en-US"/>
+              </w:rPr>
+            </w:pPr>
+            <w:r>
+              <w:rPr>
+                <w:lang w:val="en-US"/>
+              </w:rPr>
+              <w:t>CPU usage</w:t>
+            </w:r>
+          </w:p>
+        </w:tc>
+        <w:tc>
+          <w:tcPr>
+            <w:tcW w:w="0" w:type="auto"/>
+            <w:tcBorders>
+              <w:top w:val="single" w:sz="4" w:space="0" w:color="000000"/>
+              <w:left w:val="single" w:sz="4" w:space="0" w:color="000000"/>
+              <w:bottom w:val="single" w:sz="4" w:space="0" w:color="000000"/>
+              <w:right w:val="single" w:sz="4" w:space="0" w:color="000000"/>
+            </w:tcBorders>
+            <w:tcMar>
+              <w:top w:w="100" w:type="dxa"/>
+              <w:left w:w="100" w:type="dxa"/>
+              <w:bottom w:w="100" w:type="dxa"/>
+              <w:right w:w="100" w:type="dxa"/>
+            </w:tcMar>
+            <w:hideMark/>
+          </w:tcPr>
+          <w:p>
+            <w:pPr>
+              <w:rPr>
+                <w:lang w:val="en-US"/>
+              </w:rPr>
+            </w:pPr>
+            <w:proofErr w:type="spellStart"/>
+            <w:r>
+              <w:rPr>
+                <w:lang w:val="en-US"/>
+              </w:rPr>
+              <w:t>kubelet</w:t>
+            </w:r>
+            <w:proofErr w:type="spellEnd"/>
+            <w:r>
+              <w:rPr>
+                <w:lang w:val="en-US"/>
+              </w:rPr>
+              <w:t xml:space="preserve"> + </w:t>
+            </w:r>
+            <w:proofErr w:type="spellStart"/>
+            <w:r>
+              <w:rPr>
+                <w:lang w:val="en-US"/>
+              </w:rPr>
+              <w:t>cAdvisor</w:t>
+            </w:r>
+            <w:proofErr w:type="spellEnd"/>
+          </w:p>
+        </w:tc>
+        <w:tc>
+          <w:tcPr>
+            <w:tcW w:w="0" w:type="auto"/>
+            <w:tcBorders>
+              <w:top w:val="single" w:sz="4" w:space="0" w:color="000000"/>
+              <w:left w:val="single" w:sz="4" w:space="0" w:color="000000"/>
+              <w:bottom w:val="single" w:sz="4" w:space="0" w:color="000000"/>
+              <w:right w:val="single" w:sz="4" w:space="0" w:color="000000"/>
+            </w:tcBorders>
+            <w:tcMar>
+              <w:top w:w="100" w:type="dxa"/>
+              <w:left w:w="100" w:type="dxa"/>
+              <w:bottom w:w="100" w:type="dxa"/>
+              <w:right w:w="100" w:type="dxa"/>
+            </w:tcMar>
+            <w:hideMark/>
+          </w:tcPr>
+          <w:p>
+            <w:pPr>
+              <w:rPr>
+                <w:lang w:val="en-US"/>
+              </w:rPr>
+            </w:pPr>
+            <w:proofErr w:type="spellStart"/>
+            <w:r>
+              <w:rPr>
+                <w:lang w:val="en-US"/>
+              </w:rPr>
+              <w:t>container_cpu_usage_seconds_total</w:t>
+            </w:r>
+            <w:proofErr w:type="spellEnd"/>
+          </w:p>
+        </w:tc>
+      </w:tr>
+      <w:tr>
+        <w:trPr>
+          <w:trHeight w:val="965"/>
+        </w:trPr>
+        <w:tc>
+          <w:tcPr>
+            <w:tcW w:w="0" w:type="auto"/>
+            <w:tcBorders>
+              <w:top w:val="single" w:sz="4" w:space="0" w:color="000000"/>
+              <w:left w:val="single" w:sz="4" w:space="0" w:color="000000"/>
+              <w:bottom w:val="single" w:sz="4" w:space="0" w:color="000000"/>
+              <w:right w:val="single" w:sz="4" w:space="0" w:color="000000"/>
+            </w:tcBorders>
+            <w:tcMar>
+              <w:top w:w="100" w:type="dxa"/>
+              <w:left w:w="100" w:type="dxa"/>
+              <w:bottom w:w="100" w:type="dxa"/>
+              <w:right w:w="100" w:type="dxa"/>
+            </w:tcMar>
+            <w:hideMark/>
+          </w:tcPr>
+          <w:p>
+            <w:pPr>
+              <w:rPr>
+                <w:lang w:val="en-US"/>
+              </w:rPr>
+            </w:pPr>
+            <w:r>
+              <w:rPr>
+                <w:lang w:val="en-US"/>
+              </w:rPr>
+              <w:t>Memory usage</w:t>
+            </w:r>
+          </w:p>
+        </w:tc>
+        <w:tc>
+          <w:tcPr>
+            <w:tcW w:w="0" w:type="auto"/>
+            <w:tcBorders>
+              <w:top w:val="single" w:sz="4" w:space="0" w:color="000000"/>
+              <w:left w:val="single" w:sz="4" w:space="0" w:color="000000"/>
+              <w:bottom w:val="single" w:sz="4" w:space="0" w:color="000000"/>
+              <w:right w:val="single" w:sz="4" w:space="0" w:color="000000"/>
+            </w:tcBorders>
+            <w:tcMar>
+              <w:top w:w="100" w:type="dxa"/>
+              <w:left w:w="100" w:type="dxa"/>
+              <w:bottom w:w="100" w:type="dxa"/>
+              <w:right w:w="100" w:type="dxa"/>
+            </w:tcMar>
+            <w:hideMark/>
+          </w:tcPr>
+          <w:p>
+            <w:pPr>
+              <w:rPr>
+                <w:lang w:val="en-US"/>
+              </w:rPr>
+            </w:pPr>
+            <w:proofErr w:type="spellStart"/>
+            <w:r>
+              <w:rPr>
+                <w:lang w:val="en-US"/>
+              </w:rPr>
+              <w:t>kubelet</w:t>
+            </w:r>
+            <w:proofErr w:type="spellEnd"/>
+            <w:r>
+              <w:rPr>
+                <w:lang w:val="en-US"/>
+              </w:rPr>
+              <w:t xml:space="preserve"> + </w:t>
+            </w:r>
+            <w:proofErr w:type="spellStart"/>
+            <w:r>
+              <w:rPr>
+                <w:lang w:val="en-US"/>
+              </w:rPr>
+              <w:t>cAdvisor</w:t>
+            </w:r>
+            <w:proofErr w:type="spellEnd"/>
+          </w:p>
+        </w:tc>
+        <w:tc>
+          <w:tcPr>
+            <w:tcW w:w="0" w:type="auto"/>
+            <w:tcBorders>
+              <w:top w:val="single" w:sz="4" w:space="0" w:color="000000"/>
+              <w:left w:val="single" w:sz="4" w:space="0" w:color="000000"/>
+              <w:bottom w:val="single" w:sz="4" w:space="0" w:color="000000"/>
+              <w:right w:val="single" w:sz="4" w:space="0" w:color="000000"/>
+            </w:tcBorders>
+            <w:tcMar>
+              <w:top w:w="100" w:type="dxa"/>
+              <w:left w:w="100" w:type="dxa"/>
+              <w:bottom w:w="100" w:type="dxa"/>
+              <w:right w:w="100" w:type="dxa"/>
+            </w:tcMar>
+            <w:hideMark/>
+          </w:tcPr>
+          <w:p>
+            <w:pPr>
+              <w:rPr>
+                <w:lang w:val="en-US"/>
+              </w:rPr>
+            </w:pPr>
+            <w:proofErr w:type="spellStart"/>
+            <w:r>
+              <w:rPr>
+                <w:lang w:val="en-US"/>
+              </w:rPr>
+              <w:t>container_memory_working_set_bytes</w:t>
+            </w:r>
+            <w:proofErr w:type="spellEnd"/>
+          </w:p>
+        </w:tc>
+      </w:tr>
+      <w:tr>
+        <w:trPr>
+          <w:trHeight w:val="920"/>
+        </w:trPr>
+        <w:tc>
+          <w:tcPr>
+            <w:tcW w:w="0" w:type="auto"/>
+            <w:tcBorders>
+              <w:top w:val="single" w:sz="4" w:space="0" w:color="000000"/>
+              <w:left w:val="single" w:sz="4" w:space="0" w:color="000000"/>
+              <w:bottom w:val="single" w:sz="4" w:space="0" w:color="000000"/>
+              <w:right w:val="single" w:sz="4" w:space="0" w:color="000000"/>
+            </w:tcBorders>
+            <w:tcMar>
+              <w:top w:w="100" w:type="dxa"/>
+              <w:left w:w="100" w:type="dxa"/>
+              <w:bottom w:w="100" w:type="dxa"/>
+              <w:right w:w="100" w:type="dxa"/>
+            </w:tcMar>
+            <w:hideMark/>
+          </w:tcPr>
+          <w:p>
+            <w:pPr>
+              <w:rPr>
+                <w:lang w:val="en-US"/>
+              </w:rPr>
+            </w:pPr>
+            <w:r>
+              <w:rPr>
+                <w:lang w:val="en-US"/>
+              </w:rPr>
+              <w:t>CPU/Memory limits</w:t>
+            </w:r>
+          </w:p>
+        </w:tc>
+        <w:tc>
+          <w:tcPr>
+            <w:tcW w:w="0" w:type="auto"/>
+            <w:tcBorders>
+              <w:top w:val="single" w:sz="4" w:space="0" w:color="000000"/>
+              <w:left w:val="single" w:sz="4" w:space="0" w:color="000000"/>
+              <w:bottom w:val="single" w:sz="4" w:space="0" w:color="000000"/>
+              <w:right w:val="single" w:sz="4" w:space="0" w:color="000000"/>
+            </w:tcBorders>
+            <w:tcMar>
+              <w:top w:w="100" w:type="dxa"/>
+              <w:left w:w="100" w:type="dxa"/>
+              <w:bottom w:w="100" w:type="dxa"/>
+              <w:right w:w="100" w:type="dxa"/>
+            </w:tcMar>
+            <w:hideMark/>
+          </w:tcPr>
+          <w:p>
+            <w:pPr>
+              <w:rPr>
+                <w:lang w:val="en-US"/>
+              </w:rPr>
+            </w:pPr>
+            <w:proofErr w:type="spellStart"/>
+            <w:r>
+              <w:rPr>
+                <w:lang w:val="en-US"/>
+              </w:rPr>
+              <w:t>kube</w:t>
+            </w:r>
+            <w:proofErr w:type="spellEnd"/>
+            <w:r>
+              <w:rPr>
+                <w:lang w:val="en-US"/>
+              </w:rPr>
+              <w:t>-state-metrics</w:t>
+            </w:r>
+          </w:p>
+        </w:tc>
+        <w:tc>
+          <w:tcPr>
+            <w:tcW w:w="0" w:type="auto"/>
+            <w:tcBorders>
+              <w:top w:val="single" w:sz="4" w:space="0" w:color="000000"/>
+              <w:left w:val="single" w:sz="4" w:space="0" w:color="000000"/>
+              <w:bottom w:val="single" w:sz="4" w:space="0" w:color="000000"/>
+              <w:right w:val="single" w:sz="4" w:space="0" w:color="000000"/>
+            </w:tcBorders>
+            <w:tcMar>
+              <w:top w:w="100" w:type="dxa"/>
+              <w:left w:w="100" w:type="dxa"/>
+              <w:bottom w:w="100" w:type="dxa"/>
+              <w:right w:w="100" w:type="dxa"/>
+            </w:tcMar>
+            <w:hideMark/>
+          </w:tcPr>
+          <w:p>
+            <w:pPr>
+              <w:rPr>
+                <w:lang w:val="en-US"/>
+              </w:rPr>
+            </w:pPr>
+            <w:proofErr w:type="spellStart"/>
+            <w:r>
+              <w:rPr>
+                <w:lang w:val="en-US"/>
+              </w:rPr>
+              <w:t>Kube_pod_container_resource_limits_cpu_cores</w:t>
+            </w:r>
+            <w:proofErr w:type="spellEnd"/>
+          </w:p>
+          <w:p>
+            <w:pPr>
+              <w:rPr>
+                <w:lang w:val="en-US"/>
+              </w:rPr>
+            </w:pPr>
+            <w:proofErr w:type="spellStart"/>
+            <w:r>
+              <w:rPr>
+                <w:lang w:val="en-US"/>
+              </w:rPr>
+              <w:t>kube_pod_container_resource_limits_memory_bytes</w:t>
+            </w:r>
+            <w:proofErr w:type="spellEnd"/>
+          </w:p>
+        </w:tc>
+      </w:tr>
+    </w:tbl>
+    <w:p>
+      <w:pPr>
+        <w:rPr>
+          <w:lang w:val="en-US"/>
+        </w:rPr>
+      </w:pPr>
+    </w:p>
+    <w:p>
+      <w:pPr>
+        <w:rPr>
+          <w:lang w:val="en-US"/>
+        </w:rPr>
+      </w:pPr>
+      <w:r>
+        <w:rPr>
+          <w:b/>
+          <w:bCs/>
+          <w:lang w:val="en-US"/>
+        </w:rPr>
+        <w:t>How to Set Up</w:t>
+      </w:r>
+      <w:r>
+        <w:rPr>
+          <w:lang w:val="en-US"/>
+        </w:rPr>
+        <w:t>:</w:t>
+      </w:r>
+    </w:p>
+    <w:p>
+      <w:pPr>
+        <w:numPr>
+          <w:ilvl w:val="0"/>
+          <w:numId w:val="80"/>
+        </w:numPr>
+        <w:rPr>
+          <w:lang w:val="en-US"/>
+        </w:rPr>
+      </w:pPr>
+      <w:r>
+        <w:rPr>
+          <w:lang w:val="en-US"/>
+        </w:rPr>
+        <w:t xml:space="preserve">Install </w:t>
+      </w:r>
+      <w:r>
+        <w:rPr>
+          <w:b/>
+          <w:bCs/>
+          <w:lang w:val="en-US"/>
+        </w:rPr>
+        <w:t>Prometheus Operator</w:t>
+      </w:r>
+    </w:p>
+    <w:p>
+      <w:pPr>
+        <w:numPr>
+          <w:ilvl w:val="0"/>
+          <w:numId w:val="80"/>
+        </w:numPr>
+        <w:rPr>
+          <w:lang w:val="en-US"/>
+        </w:rPr>
+      </w:pPr>
+      <w:r>
+        <w:rPr>
+          <w:lang w:val="en-US"/>
+        </w:rPr>
+        <w:t>Enable scraping from:</w:t>
+      </w:r>
+    </w:p>
+    <w:p>
+      <w:pPr>
+        <w:numPr>
+          <w:ilvl w:val="1"/>
+          <w:numId w:val="80"/>
+        </w:numPr>
+        <w:rPr>
+          <w:lang w:val="en-US"/>
+        </w:rPr>
+      </w:pPr>
+      <w:proofErr w:type="spellStart"/>
+      <w:r>
+        <w:rPr>
+          <w:lang w:val="en-US"/>
+        </w:rPr>
+        <w:t>kubelet</w:t>
+      </w:r>
+      <w:proofErr w:type="spellEnd"/>
+      <w:r>
+        <w:rPr>
+          <w:lang w:val="en-US"/>
+        </w:rPr>
+        <w:t xml:space="preserve"> on each node (exposes </w:t>
+      </w:r>
+      <w:proofErr w:type="spellStart"/>
+      <w:r>
+        <w:rPr>
+          <w:lang w:val="en-US"/>
+        </w:rPr>
+        <w:t>cAdvisor</w:t>
+      </w:r>
+      <w:proofErr w:type="spellEnd"/>
+      <w:r>
+        <w:rPr>
+          <w:lang w:val="en-US"/>
+        </w:rPr>
+        <w:t xml:space="preserve"> metrics)</w:t>
+      </w:r>
+    </w:p>
+    <w:p>
+      <w:pPr>
+        <w:numPr>
+          <w:ilvl w:val="1"/>
+          <w:numId w:val="80"/>
+        </w:numPr>
+        <w:rPr>
+          <w:lang w:val="en-US"/>
+        </w:rPr>
+      </w:pPr>
+      <w:proofErr w:type="spellStart"/>
+      <w:r>
+        <w:rPr>
+          <w:lang w:val="en-US"/>
+        </w:rPr>
+        <w:t>kube</w:t>
+      </w:r>
+      <w:proofErr w:type="spellEnd"/>
+      <w:r>
+        <w:rPr>
+          <w:lang w:val="en-US"/>
+        </w:rPr>
+        <w:t>-state-metrics for resource limit specs</w:t>
+      </w:r>
+    </w:p>
+    <w:p>
+      <w:pPr>
+        <w:rPr>
+          <w:lang w:val="en-US"/>
+        </w:rPr>
+      </w:pPr>
+      <w:r>
+        <w:rPr>
+          <w:b/>
+          <w:bCs/>
+          <w:lang w:val="en-US"/>
+        </w:rPr>
+        <w:t>Why This Works</w:t>
+      </w:r>
+      <w:r>
+        <w:rPr>
+          <w:lang w:val="en-US"/>
+        </w:rPr>
+        <w:t>:</w:t>
+      </w:r>
+    </w:p>
+    <w:p>
+      <w:pPr>
+        <w:numPr>
+          <w:ilvl w:val="0"/>
+          <w:numId w:val="81"/>
+        </w:numPr>
+        <w:rPr>
+          <w:lang w:val="en-US"/>
+        </w:rPr>
+      </w:pPr>
+      <w:r>
+        <w:rPr>
+          <w:lang w:val="en-US"/>
+        </w:rPr>
+        <w:t>No code changes</w:t>
+      </w:r>
+    </w:p>
+    <w:p>
+      <w:pPr>
+        <w:numPr>
+          <w:ilvl w:val="0"/>
+          <w:numId w:val="81"/>
+        </w:numPr>
+        <w:rPr>
+          <w:lang w:val="en-US"/>
+        </w:rPr>
+      </w:pPr>
+      <w:r>
+        <w:rPr>
+          <w:lang w:val="en-US"/>
+        </w:rPr>
+        <w:t>Works for all containers automatically</w:t>
+      </w:r>
+    </w:p>
+    <w:p>
+      <w:pPr>
+        <w:numPr>
+          <w:ilvl w:val="0"/>
+          <w:numId w:val="81"/>
+        </w:numPr>
+        <w:rPr>
+          <w:lang w:val="en-US"/>
+        </w:rPr>
+      </w:pPr>
+      <w:r>
+        <w:rPr>
+          <w:lang w:val="en-US"/>
+        </w:rPr>
+        <w:t>Provides base metrics for reward shaping in RL or input features for ML</w:t>
+      </w:r>
+    </w:p>
+    <w:p>
+      <w:pPr>
+        <w:rPr>
+          <w:lang w:val="en-US"/>
+        </w:rPr>
+      </w:pPr>
+    </w:p>
+    <w:p>
+      <w:pPr>
+        <w:pStyle w:val="Heading3"/>
+        <w:rPr>
+          <w:b/>
+          <w:bCs/>
+          <w:lang w:val="en-US"/>
+        </w:rPr>
+      </w:pPr>
+      <w:r>
+        <w:rPr>
+          <w:lang w:val="en-US"/>
+        </w:rPr>
         <w:t xml:space="preserve">2. </w:t>
       </w:r>
       <w:r>
         <w:rPr>
           <w:lang w:val="en-US"/>
         </w:rPr>
-        <w:t xml:space="preserve">Online ML Predictor Using DARE(Dynamic Adaptive Resource </w:t>
+        <w:t xml:space="preserve">Online ML Predictor Using </w:t>
+      </w:r>
+      <w:proofErr w:type="gramStart"/>
+      <w:r>
+        <w:rPr>
+          <w:lang w:val="en-US"/>
+        </w:rPr>
+        <w:t>DARE(</w:t>
+      </w:r>
+      <w:proofErr w:type="gramEnd"/>
+      <w:r>
+        <w:rPr>
+          <w:lang w:val="en-US"/>
+        </w:rPr>
+        <w:t xml:space="preserve">Dynamic Adaptive Resource </w:t>
       </w:r>
       <w:proofErr w:type="spellStart"/>
       <w:r>
@@ -15870,6 +16671,155 @@
     </w:lvl>
   </w:abstractNum>
   <w:abstractNum w:abstractNumId="31" w15:restartNumberingAfterBreak="0">
+    <w:nsid w:val="3065508B"/>
+    <w:multiLevelType w:val="multilevel"/>
+    <w:tmpl w:val="418AD5AE"/>
+    <w:lvl w:ilvl="0">
+      <w:start w:val="1"/>
+      <w:numFmt w:val="bullet"/>
+      <w:lvlText w:val=""/>
+      <w:lvlJc w:val="left"/>
+      <w:pPr>
+        <w:tabs>
+          <w:tab w:val="num" w:pos="720"/>
+        </w:tabs>
+        <w:ind w:left="720" w:hanging="360"/>
+      </w:pPr>
+      <w:rPr>
+        <w:rFonts w:ascii="Symbol" w:hAnsi="Symbol" w:hint="default"/>
+        <w:sz w:val="20"/>
+      </w:rPr>
+    </w:lvl>
+    <w:lvl w:ilvl="1">
+      <w:start w:val="1"/>
+      <w:numFmt w:val="bullet"/>
+      <w:lvlText w:val="o"/>
+      <w:lvlJc w:val="left"/>
+      <w:pPr>
+        <w:tabs>
+          <w:tab w:val="num" w:pos="1440"/>
+        </w:tabs>
+        <w:ind w:left="1440" w:hanging="360"/>
+      </w:pPr>
+      <w:rPr>
+        <w:rFonts w:ascii="Courier New" w:hAnsi="Courier New" w:hint="default"/>
+        <w:sz w:val="20"/>
+      </w:rPr>
+    </w:lvl>
+    <w:lvl w:ilvl="2" w:tentative="1">
+      <w:start w:val="1"/>
+      <w:numFmt w:val="bullet"/>
+      <w:lvlText w:val=""/>
+      <w:lvlJc w:val="left"/>
+      <w:pPr>
+        <w:tabs>
+          <w:tab w:val="num" w:pos="2160"/>
+        </w:tabs>
+        <w:ind w:left="2160" w:hanging="360"/>
+      </w:pPr>
+      <w:rPr>
+        <w:rFonts w:ascii="Wingdings" w:hAnsi="Wingdings" w:hint="default"/>
+        <w:sz w:val="20"/>
+      </w:rPr>
+    </w:lvl>
+    <w:lvl w:ilvl="3" w:tentative="1">
+      <w:start w:val="1"/>
+      <w:numFmt w:val="bullet"/>
+      <w:lvlText w:val=""/>
+      <w:lvlJc w:val="left"/>
+      <w:pPr>
+        <w:tabs>
+          <w:tab w:val="num" w:pos="2880"/>
+        </w:tabs>
+        <w:ind w:left="2880" w:hanging="360"/>
+      </w:pPr>
+      <w:rPr>
+        <w:rFonts w:ascii="Wingdings" w:hAnsi="Wingdings" w:hint="default"/>
+        <w:sz w:val="20"/>
+      </w:rPr>
+    </w:lvl>
+    <w:lvl w:ilvl="4" w:tentative="1">
+      <w:start w:val="1"/>
+      <w:numFmt w:val="bullet"/>
+      <w:lvlText w:val=""/>
+      <w:lvlJc w:val="left"/>
+      <w:pPr>
+        <w:tabs>
+          <w:tab w:val="num" w:pos="3600"/>
+        </w:tabs>
+        <w:ind w:left="3600" w:hanging="360"/>
+      </w:pPr>
+      <w:rPr>
+        <w:rFonts w:ascii="Wingdings" w:hAnsi="Wingdings" w:hint="default"/>
+        <w:sz w:val="20"/>
+      </w:rPr>
+    </w:lvl>
+    <w:lvl w:ilvl="5" w:tentative="1">
+      <w:start w:val="1"/>
+      <w:numFmt w:val="bullet"/>
+      <w:lvlText w:val=""/>
+      <w:lvlJc w:val="left"/>
+      <w:pPr>
+        <w:tabs>
+          <w:tab w:val="num" w:pos="4320"/>
+        </w:tabs>
+        <w:ind w:left="4320" w:hanging="360"/>
+      </w:pPr>
+      <w:rPr>
+        <w:rFonts w:ascii="Wingdings" w:hAnsi="Wingdings" w:hint="default"/>
+        <w:sz w:val="20"/>
+      </w:rPr>
+    </w:lvl>
+    <w:lvl w:ilvl="6" w:tentative="1">
+      <w:start w:val="1"/>
+      <w:numFmt w:val="bullet"/>
+      <w:lvlText w:val=""/>
+      <w:lvlJc w:val="left"/>
+      <w:pPr>
+        <w:tabs>
+          <w:tab w:val="num" w:pos="5040"/>
+        </w:tabs>
+        <w:ind w:left="5040" w:hanging="360"/>
+      </w:pPr>
+      <w:rPr>
+        <w:rFonts w:ascii="Wingdings" w:hAnsi="Wingdings" w:hint="default"/>
+        <w:sz w:val="20"/>
+      </w:rPr>
+    </w:lvl>
+    <w:lvl w:ilvl="7" w:tentative="1">
+      <w:start w:val="1"/>
+      <w:numFmt w:val="bullet"/>
+      <w:lvlText w:val=""/>
+      <w:lvlJc w:val="left"/>
+      <w:pPr>
+        <w:tabs>
+          <w:tab w:val="num" w:pos="5760"/>
+        </w:tabs>
+        <w:ind w:left="5760" w:hanging="360"/>
+      </w:pPr>
+      <w:rPr>
+        <w:rFonts w:ascii="Wingdings" w:hAnsi="Wingdings" w:hint="default"/>
+        <w:sz w:val="20"/>
+      </w:rPr>
+    </w:lvl>
+    <w:lvl w:ilvl="8" w:tentative="1">
+      <w:start w:val="1"/>
+      <w:numFmt w:val="bullet"/>
+      <w:lvlText w:val=""/>
+      <w:lvlJc w:val="left"/>
+      <w:pPr>
+        <w:tabs>
+          <w:tab w:val="num" w:pos="6480"/>
+        </w:tabs>
+        <w:ind w:left="6480" w:hanging="360"/>
+      </w:pPr>
+      <w:rPr>
+        <w:rFonts w:ascii="Wingdings" w:hAnsi="Wingdings" w:hint="default"/>
+        <w:sz w:val="20"/>
+      </w:rPr>
+    </w:lvl>
+  </w:abstractNum>
+  <w:abstractNum w:abstractNumId="32" w15:restartNumberingAfterBreak="0">
     <w:nsid w:val="3339493D"/>
     <w:multiLevelType w:val="multilevel"/>
     <w:tmpl w:val="F4108986"/>
@@ -15982,7 +16932,7 @@
       </w:pPr>
     </w:lvl>
   </w:abstractNum>
-  <w:abstractNum w:abstractNumId="32" w15:restartNumberingAfterBreak="0">
+  <w:abstractNum w:abstractNumId="33" w15:restartNumberingAfterBreak="0">
     <w:nsid w:val="388B7212"/>
     <w:multiLevelType w:val="multilevel"/>
     <w:tmpl w:val="EA8EE1AE"/>
@@ -16131,7 +17081,7 @@
       </w:rPr>
     </w:lvl>
   </w:abstractNum>
-  <w:abstractNum w:abstractNumId="33" w15:restartNumberingAfterBreak="0">
+  <w:abstractNum w:abstractNumId="34" w15:restartNumberingAfterBreak="0">
     <w:nsid w:val="3F3771E0"/>
     <w:multiLevelType w:val="multilevel"/>
     <w:tmpl w:val="CBF63B18"/>
@@ -16280,7 +17230,7 @@
       </w:rPr>
     </w:lvl>
   </w:abstractNum>
-  <w:abstractNum w:abstractNumId="34" w15:restartNumberingAfterBreak="0">
+  <w:abstractNum w:abstractNumId="35" w15:restartNumberingAfterBreak="0">
     <w:nsid w:val="408612D9"/>
     <w:multiLevelType w:val="multilevel"/>
     <w:tmpl w:val="8E6E7F50"/>
@@ -16429,7 +17379,7 @@
       </w:rPr>
     </w:lvl>
   </w:abstractNum>
-  <w:abstractNum w:abstractNumId="35" w15:restartNumberingAfterBreak="0">
+  <w:abstractNum w:abstractNumId="36" w15:restartNumberingAfterBreak="0">
     <w:nsid w:val="41F760F1"/>
     <w:multiLevelType w:val="hybridMultilevel"/>
     <w:tmpl w:val="C4963EF6"/>
@@ -16542,7 +17492,7 @@
       </w:rPr>
     </w:lvl>
   </w:abstractNum>
-  <w:abstractNum w:abstractNumId="36" w15:restartNumberingAfterBreak="0">
+  <w:abstractNum w:abstractNumId="37" w15:restartNumberingAfterBreak="0">
     <w:nsid w:val="422430B2"/>
     <w:multiLevelType w:val="multilevel"/>
     <w:tmpl w:val="9AA8CEDC"/>
@@ -16691,7 +17641,7 @@
       </w:rPr>
     </w:lvl>
   </w:abstractNum>
-  <w:abstractNum w:abstractNumId="37" w15:restartNumberingAfterBreak="0">
+  <w:abstractNum w:abstractNumId="38" w15:restartNumberingAfterBreak="0">
     <w:nsid w:val="45772D44"/>
     <w:multiLevelType w:val="multilevel"/>
     <w:tmpl w:val="6F22E91C"/>
@@ -16840,7 +17790,7 @@
       </w:rPr>
     </w:lvl>
   </w:abstractNum>
-  <w:abstractNum w:abstractNumId="38" w15:restartNumberingAfterBreak="0">
+  <w:abstractNum w:abstractNumId="39" w15:restartNumberingAfterBreak="0">
     <w:nsid w:val="47931FBB"/>
     <w:multiLevelType w:val="multilevel"/>
     <w:tmpl w:val="E8941C86"/>
@@ -16989,7 +17939,7 @@
       </w:rPr>
     </w:lvl>
   </w:abstractNum>
-  <w:abstractNum w:abstractNumId="39" w15:restartNumberingAfterBreak="0">
+  <w:abstractNum w:abstractNumId="40" w15:restartNumberingAfterBreak="0">
     <w:nsid w:val="48650E98"/>
     <w:multiLevelType w:val="multilevel"/>
     <w:tmpl w:val="1164AF32"/>
@@ -17138,7 +18088,7 @@
       </w:rPr>
     </w:lvl>
   </w:abstractNum>
-  <w:abstractNum w:abstractNumId="40" w15:restartNumberingAfterBreak="0">
+  <w:abstractNum w:abstractNumId="41" w15:restartNumberingAfterBreak="0">
     <w:nsid w:val="48B04463"/>
     <w:multiLevelType w:val="multilevel"/>
     <w:tmpl w:val="B7C8271C"/>
@@ -17287,7 +18237,7 @@
       </w:rPr>
     </w:lvl>
   </w:abstractNum>
-  <w:abstractNum w:abstractNumId="41" w15:restartNumberingAfterBreak="0">
+  <w:abstractNum w:abstractNumId="42" w15:restartNumberingAfterBreak="0">
     <w:nsid w:val="4A8C27B6"/>
     <w:multiLevelType w:val="multilevel"/>
     <w:tmpl w:val="478AEC50"/>
@@ -17436,7 +18386,7 @@
       </w:rPr>
     </w:lvl>
   </w:abstractNum>
-  <w:abstractNum w:abstractNumId="42" w15:restartNumberingAfterBreak="0">
+  <w:abstractNum w:abstractNumId="43" w15:restartNumberingAfterBreak="0">
     <w:nsid w:val="4A962120"/>
     <w:multiLevelType w:val="multilevel"/>
     <w:tmpl w:val="21DEC30A"/>
@@ -17549,7 +18499,7 @@
       </w:pPr>
     </w:lvl>
   </w:abstractNum>
-  <w:abstractNum w:abstractNumId="43" w15:restartNumberingAfterBreak="0">
+  <w:abstractNum w:abstractNumId="44" w15:restartNumberingAfterBreak="0">
     <w:nsid w:val="4C825701"/>
     <w:multiLevelType w:val="multilevel"/>
     <w:tmpl w:val="36B2D506"/>
@@ -17698,7 +18648,7 @@
       </w:rPr>
     </w:lvl>
   </w:abstractNum>
-  <w:abstractNum w:abstractNumId="44" w15:restartNumberingAfterBreak="0">
+  <w:abstractNum w:abstractNumId="45" w15:restartNumberingAfterBreak="0">
     <w:nsid w:val="4D03363F"/>
     <w:multiLevelType w:val="multilevel"/>
     <w:tmpl w:val="7576D590"/>
@@ -17811,7 +18761,7 @@
       </w:pPr>
     </w:lvl>
   </w:abstractNum>
-  <w:abstractNum w:abstractNumId="45" w15:restartNumberingAfterBreak="0">
+  <w:abstractNum w:abstractNumId="46" w15:restartNumberingAfterBreak="0">
     <w:nsid w:val="4F19287F"/>
     <w:multiLevelType w:val="multilevel"/>
     <w:tmpl w:val="8C16CBF8"/>
@@ -17960,7 +18910,7 @@
       </w:rPr>
     </w:lvl>
   </w:abstractNum>
-  <w:abstractNum w:abstractNumId="46" w15:restartNumberingAfterBreak="0">
+  <w:abstractNum w:abstractNumId="47" w15:restartNumberingAfterBreak="0">
     <w:nsid w:val="4F32793E"/>
     <w:multiLevelType w:val="multilevel"/>
     <w:tmpl w:val="4A66BDC6"/>
@@ -18109,7 +19059,7 @@
       </w:rPr>
     </w:lvl>
   </w:abstractNum>
-  <w:abstractNum w:abstractNumId="47" w15:restartNumberingAfterBreak="0">
+  <w:abstractNum w:abstractNumId="48" w15:restartNumberingAfterBreak="0">
     <w:nsid w:val="556E1750"/>
     <w:multiLevelType w:val="multilevel"/>
     <w:tmpl w:val="2AF0C8C8"/>
@@ -18258,7 +19208,7 @@
       </w:rPr>
     </w:lvl>
   </w:abstractNum>
-  <w:abstractNum w:abstractNumId="48" w15:restartNumberingAfterBreak="0">
+  <w:abstractNum w:abstractNumId="49" w15:restartNumberingAfterBreak="0">
     <w:nsid w:val="55CD7190"/>
     <w:multiLevelType w:val="multilevel"/>
     <w:tmpl w:val="EDFA3E8C"/>
@@ -18407,7 +19357,7 @@
       </w:rPr>
     </w:lvl>
   </w:abstractNum>
-  <w:abstractNum w:abstractNumId="49" w15:restartNumberingAfterBreak="0">
+  <w:abstractNum w:abstractNumId="50" w15:restartNumberingAfterBreak="0">
     <w:nsid w:val="5621694E"/>
     <w:multiLevelType w:val="multilevel"/>
     <w:tmpl w:val="3F12F072"/>
@@ -18556,7 +19506,7 @@
       </w:rPr>
     </w:lvl>
   </w:abstractNum>
-  <w:abstractNum w:abstractNumId="50" w15:restartNumberingAfterBreak="0">
+  <w:abstractNum w:abstractNumId="51" w15:restartNumberingAfterBreak="0">
     <w:nsid w:val="56A67868"/>
     <w:multiLevelType w:val="multilevel"/>
     <w:tmpl w:val="149294E0"/>
@@ -18705,7 +19655,7 @@
       </w:rPr>
     </w:lvl>
   </w:abstractNum>
-  <w:abstractNum w:abstractNumId="51" w15:restartNumberingAfterBreak="0">
+  <w:abstractNum w:abstractNumId="52" w15:restartNumberingAfterBreak="0">
     <w:nsid w:val="57A35A37"/>
     <w:multiLevelType w:val="multilevel"/>
     <w:tmpl w:val="60A6384A"/>
@@ -18854,7 +19804,7 @@
       </w:rPr>
     </w:lvl>
   </w:abstractNum>
-  <w:abstractNum w:abstractNumId="52" w15:restartNumberingAfterBreak="0">
+  <w:abstractNum w:abstractNumId="53" w15:restartNumberingAfterBreak="0">
     <w:nsid w:val="58ED47EC"/>
     <w:multiLevelType w:val="multilevel"/>
     <w:tmpl w:val="B888E83C"/>
@@ -19003,7 +19953,7 @@
       </w:rPr>
     </w:lvl>
   </w:abstractNum>
-  <w:abstractNum w:abstractNumId="53" w15:restartNumberingAfterBreak="0">
+  <w:abstractNum w:abstractNumId="54" w15:restartNumberingAfterBreak="0">
     <w:nsid w:val="59B1282E"/>
     <w:multiLevelType w:val="multilevel"/>
     <w:tmpl w:val="65226A24"/>
@@ -19152,7 +20102,7 @@
       </w:rPr>
     </w:lvl>
   </w:abstractNum>
-  <w:abstractNum w:abstractNumId="54" w15:restartNumberingAfterBreak="0">
+  <w:abstractNum w:abstractNumId="55" w15:restartNumberingAfterBreak="0">
     <w:nsid w:val="5AF77ECB"/>
     <w:multiLevelType w:val="multilevel"/>
     <w:tmpl w:val="10642DE6"/>
@@ -19301,7 +20251,7 @@
       </w:rPr>
     </w:lvl>
   </w:abstractNum>
-  <w:abstractNum w:abstractNumId="55" w15:restartNumberingAfterBreak="0">
+  <w:abstractNum w:abstractNumId="56" w15:restartNumberingAfterBreak="0">
     <w:nsid w:val="5CDE07DA"/>
     <w:multiLevelType w:val="multilevel"/>
     <w:tmpl w:val="B1823B8E"/>
@@ -19450,7 +20400,7 @@
       </w:rPr>
     </w:lvl>
   </w:abstractNum>
-  <w:abstractNum w:abstractNumId="56" w15:restartNumberingAfterBreak="0">
+  <w:abstractNum w:abstractNumId="57" w15:restartNumberingAfterBreak="0">
     <w:nsid w:val="5CE51A28"/>
     <w:multiLevelType w:val="multilevel"/>
     <w:tmpl w:val="6A14F4F0"/>
@@ -19599,7 +20549,7 @@
       </w:rPr>
     </w:lvl>
   </w:abstractNum>
-  <w:abstractNum w:abstractNumId="57" w15:restartNumberingAfterBreak="0">
+  <w:abstractNum w:abstractNumId="58" w15:restartNumberingAfterBreak="0">
     <w:nsid w:val="5DBC3FC5"/>
     <w:multiLevelType w:val="multilevel"/>
     <w:tmpl w:val="2EFC06C2"/>
@@ -19748,7 +20698,7 @@
       </w:rPr>
     </w:lvl>
   </w:abstractNum>
-  <w:abstractNum w:abstractNumId="58" w15:restartNumberingAfterBreak="0">
+  <w:abstractNum w:abstractNumId="59" w15:restartNumberingAfterBreak="0">
     <w:nsid w:val="5F365C35"/>
     <w:multiLevelType w:val="multilevel"/>
     <w:tmpl w:val="4F8AFB88"/>
@@ -19897,7 +20847,7 @@
       </w:rPr>
     </w:lvl>
   </w:abstractNum>
-  <w:abstractNum w:abstractNumId="59" w15:restartNumberingAfterBreak="0">
+  <w:abstractNum w:abstractNumId="60" w15:restartNumberingAfterBreak="0">
     <w:nsid w:val="604D3590"/>
     <w:multiLevelType w:val="multilevel"/>
     <w:tmpl w:val="4866E582"/>
@@ -20010,7 +20960,7 @@
       </w:pPr>
     </w:lvl>
   </w:abstractNum>
-  <w:abstractNum w:abstractNumId="60" w15:restartNumberingAfterBreak="0">
+  <w:abstractNum w:abstractNumId="61" w15:restartNumberingAfterBreak="0">
     <w:nsid w:val="62286744"/>
     <w:multiLevelType w:val="multilevel"/>
     <w:tmpl w:val="F26E0D80"/>
@@ -20123,7 +21073,7 @@
       </w:pPr>
     </w:lvl>
   </w:abstractNum>
-  <w:abstractNum w:abstractNumId="61" w15:restartNumberingAfterBreak="0">
+  <w:abstractNum w:abstractNumId="62" w15:restartNumberingAfterBreak="0">
     <w:nsid w:val="639D42DB"/>
     <w:multiLevelType w:val="multilevel"/>
     <w:tmpl w:val="3F865BB2"/>
@@ -20272,7 +21222,7 @@
       </w:rPr>
     </w:lvl>
   </w:abstractNum>
-  <w:abstractNum w:abstractNumId="62" w15:restartNumberingAfterBreak="0">
+  <w:abstractNum w:abstractNumId="63" w15:restartNumberingAfterBreak="0">
     <w:nsid w:val="63C24481"/>
     <w:multiLevelType w:val="multilevel"/>
     <w:tmpl w:val="911A1C4E"/>
@@ -20385,7 +21335,7 @@
       </w:pPr>
     </w:lvl>
   </w:abstractNum>
-  <w:abstractNum w:abstractNumId="63" w15:restartNumberingAfterBreak="0">
+  <w:abstractNum w:abstractNumId="64" w15:restartNumberingAfterBreak="0">
     <w:nsid w:val="63F447B0"/>
     <w:multiLevelType w:val="multilevel"/>
     <w:tmpl w:val="F42494F0"/>
@@ -20534,7 +21484,7 @@
       </w:rPr>
     </w:lvl>
   </w:abstractNum>
-  <w:abstractNum w:abstractNumId="64" w15:restartNumberingAfterBreak="0">
+  <w:abstractNum w:abstractNumId="65" w15:restartNumberingAfterBreak="0">
     <w:nsid w:val="6414230E"/>
     <w:multiLevelType w:val="multilevel"/>
     <w:tmpl w:val="07D82616"/>
@@ -20683,7 +21633,7 @@
       </w:rPr>
     </w:lvl>
   </w:abstractNum>
-  <w:abstractNum w:abstractNumId="65" w15:restartNumberingAfterBreak="0">
+  <w:abstractNum w:abstractNumId="66" w15:restartNumberingAfterBreak="0">
     <w:nsid w:val="665479B1"/>
     <w:multiLevelType w:val="multilevel"/>
     <w:tmpl w:val="A5982E3A"/>
@@ -20796,7 +21746,7 @@
       </w:pPr>
     </w:lvl>
   </w:abstractNum>
-  <w:abstractNum w:abstractNumId="66" w15:restartNumberingAfterBreak="0">
+  <w:abstractNum w:abstractNumId="67" w15:restartNumberingAfterBreak="0">
     <w:nsid w:val="67805486"/>
     <w:multiLevelType w:val="multilevel"/>
     <w:tmpl w:val="E34C74DA"/>
@@ -20909,7 +21859,7 @@
       </w:pPr>
     </w:lvl>
   </w:abstractNum>
-  <w:abstractNum w:abstractNumId="67" w15:restartNumberingAfterBreak="0">
+  <w:abstractNum w:abstractNumId="68" w15:restartNumberingAfterBreak="0">
     <w:nsid w:val="67BD0D87"/>
     <w:multiLevelType w:val="multilevel"/>
     <w:tmpl w:val="6C183ECE"/>
@@ -21058,7 +22008,7 @@
       </w:rPr>
     </w:lvl>
   </w:abstractNum>
-  <w:abstractNum w:abstractNumId="68" w15:restartNumberingAfterBreak="0">
+  <w:abstractNum w:abstractNumId="69" w15:restartNumberingAfterBreak="0">
     <w:nsid w:val="6914041D"/>
     <w:multiLevelType w:val="multilevel"/>
     <w:tmpl w:val="1BC01A4E"/>
@@ -21207,7 +22157,7 @@
       </w:rPr>
     </w:lvl>
   </w:abstractNum>
-  <w:abstractNum w:abstractNumId="69" w15:restartNumberingAfterBreak="0">
+  <w:abstractNum w:abstractNumId="70" w15:restartNumberingAfterBreak="0">
     <w:nsid w:val="6A7717CE"/>
     <w:multiLevelType w:val="multilevel"/>
     <w:tmpl w:val="EC46DF36"/>
@@ -21356,7 +22306,7 @@
       </w:rPr>
     </w:lvl>
   </w:abstractNum>
-  <w:abstractNum w:abstractNumId="70" w15:restartNumberingAfterBreak="0">
+  <w:abstractNum w:abstractNumId="71" w15:restartNumberingAfterBreak="0">
     <w:nsid w:val="6EC84CB7"/>
     <w:multiLevelType w:val="hybridMultilevel"/>
     <w:tmpl w:val="0B506C3C"/>
@@ -21445,7 +22395,7 @@
       </w:pPr>
     </w:lvl>
   </w:abstractNum>
-  <w:abstractNum w:abstractNumId="71" w15:restartNumberingAfterBreak="0">
+  <w:abstractNum w:abstractNumId="72" w15:restartNumberingAfterBreak="0">
     <w:nsid w:val="6F42751D"/>
     <w:multiLevelType w:val="hybridMultilevel"/>
     <w:tmpl w:val="278ECE7E"/>
@@ -21534,7 +22484,7 @@
       </w:pPr>
     </w:lvl>
   </w:abstractNum>
-  <w:abstractNum w:abstractNumId="72" w15:restartNumberingAfterBreak="0">
+  <w:abstractNum w:abstractNumId="73" w15:restartNumberingAfterBreak="0">
     <w:nsid w:val="72933DDB"/>
     <w:multiLevelType w:val="multilevel"/>
     <w:tmpl w:val="626AE8F8"/>
@@ -21683,7 +22633,7 @@
       </w:rPr>
     </w:lvl>
   </w:abstractNum>
-  <w:abstractNum w:abstractNumId="73" w15:restartNumberingAfterBreak="0">
+  <w:abstractNum w:abstractNumId="74" w15:restartNumberingAfterBreak="0">
     <w:nsid w:val="75BF69CA"/>
     <w:multiLevelType w:val="multilevel"/>
     <w:tmpl w:val="8AD8E296"/>
@@ -21832,7 +22782,7 @@
       </w:rPr>
     </w:lvl>
   </w:abstractNum>
-  <w:abstractNum w:abstractNumId="74" w15:restartNumberingAfterBreak="0">
+  <w:abstractNum w:abstractNumId="75" w15:restartNumberingAfterBreak="0">
     <w:nsid w:val="772A5977"/>
     <w:multiLevelType w:val="multilevel"/>
     <w:tmpl w:val="DB0AAFAE"/>
@@ -21981,7 +22931,7 @@
       </w:rPr>
     </w:lvl>
   </w:abstractNum>
-  <w:abstractNum w:abstractNumId="75" w15:restartNumberingAfterBreak="0">
+  <w:abstractNum w:abstractNumId="76" w15:restartNumberingAfterBreak="0">
     <w:nsid w:val="78AC1EE5"/>
     <w:multiLevelType w:val="multilevel"/>
     <w:tmpl w:val="BF54B334"/>
@@ -22130,7 +23080,7 @@
       </w:rPr>
     </w:lvl>
   </w:abstractNum>
-  <w:abstractNum w:abstractNumId="76" w15:restartNumberingAfterBreak="0">
+  <w:abstractNum w:abstractNumId="77" w15:restartNumberingAfterBreak="0">
     <w:nsid w:val="79EF25FC"/>
     <w:multiLevelType w:val="multilevel"/>
     <w:tmpl w:val="E2AC9F98"/>
@@ -22279,7 +23229,156 @@
       </w:rPr>
     </w:lvl>
   </w:abstractNum>
-  <w:abstractNum w:abstractNumId="77" w15:restartNumberingAfterBreak="0">
+  <w:abstractNum w:abstractNumId="78" w15:restartNumberingAfterBreak="0">
+    <w:nsid w:val="7A9C15B7"/>
+    <w:multiLevelType w:val="multilevel"/>
+    <w:tmpl w:val="68D08ACC"/>
+    <w:lvl w:ilvl="0">
+      <w:start w:val="1"/>
+      <w:numFmt w:val="bullet"/>
+      <w:lvlText w:val=""/>
+      <w:lvlJc w:val="left"/>
+      <w:pPr>
+        <w:tabs>
+          <w:tab w:val="num" w:pos="720"/>
+        </w:tabs>
+        <w:ind w:left="720" w:hanging="360"/>
+      </w:pPr>
+      <w:rPr>
+        <w:rFonts w:ascii="Symbol" w:hAnsi="Symbol" w:hint="default"/>
+        <w:sz w:val="20"/>
+      </w:rPr>
+    </w:lvl>
+    <w:lvl w:ilvl="1" w:tentative="1">
+      <w:start w:val="1"/>
+      <w:numFmt w:val="bullet"/>
+      <w:lvlText w:val="o"/>
+      <w:lvlJc w:val="left"/>
+      <w:pPr>
+        <w:tabs>
+          <w:tab w:val="num" w:pos="1440"/>
+        </w:tabs>
+        <w:ind w:left="1440" w:hanging="360"/>
+      </w:pPr>
+      <w:rPr>
+        <w:rFonts w:ascii="Courier New" w:hAnsi="Courier New" w:hint="default"/>
+        <w:sz w:val="20"/>
+      </w:rPr>
+    </w:lvl>
+    <w:lvl w:ilvl="2" w:tentative="1">
+      <w:start w:val="1"/>
+      <w:numFmt w:val="bullet"/>
+      <w:lvlText w:val=""/>
+      <w:lvlJc w:val="left"/>
+      <w:pPr>
+        <w:tabs>
+          <w:tab w:val="num" w:pos="2160"/>
+        </w:tabs>
+        <w:ind w:left="2160" w:hanging="360"/>
+      </w:pPr>
+      <w:rPr>
+        <w:rFonts w:ascii="Wingdings" w:hAnsi="Wingdings" w:hint="default"/>
+        <w:sz w:val="20"/>
+      </w:rPr>
+    </w:lvl>
+    <w:lvl w:ilvl="3" w:tentative="1">
+      <w:start w:val="1"/>
+      <w:numFmt w:val="bullet"/>
+      <w:lvlText w:val=""/>
+      <w:lvlJc w:val="left"/>
+      <w:pPr>
+        <w:tabs>
+          <w:tab w:val="num" w:pos="2880"/>
+        </w:tabs>
+        <w:ind w:left="2880" w:hanging="360"/>
+      </w:pPr>
+      <w:rPr>
+        <w:rFonts w:ascii="Wingdings" w:hAnsi="Wingdings" w:hint="default"/>
+        <w:sz w:val="20"/>
+      </w:rPr>
+    </w:lvl>
+    <w:lvl w:ilvl="4" w:tentative="1">
+      <w:start w:val="1"/>
+      <w:numFmt w:val="bullet"/>
+      <w:lvlText w:val=""/>
+      <w:lvlJc w:val="left"/>
+      <w:pPr>
+        <w:tabs>
+          <w:tab w:val="num" w:pos="3600"/>
+        </w:tabs>
+        <w:ind w:left="3600" w:hanging="360"/>
+      </w:pPr>
+      <w:rPr>
+        <w:rFonts w:ascii="Wingdings" w:hAnsi="Wingdings" w:hint="default"/>
+        <w:sz w:val="20"/>
+      </w:rPr>
+    </w:lvl>
+    <w:lvl w:ilvl="5" w:tentative="1">
+      <w:start w:val="1"/>
+      <w:numFmt w:val="bullet"/>
+      <w:lvlText w:val=""/>
+      <w:lvlJc w:val="left"/>
+      <w:pPr>
+        <w:tabs>
+          <w:tab w:val="num" w:pos="4320"/>
+        </w:tabs>
+        <w:ind w:left="4320" w:hanging="360"/>
+      </w:pPr>
+      <w:rPr>
+        <w:rFonts w:ascii="Wingdings" w:hAnsi="Wingdings" w:hint="default"/>
+        <w:sz w:val="20"/>
+      </w:rPr>
+    </w:lvl>
+    <w:lvl w:ilvl="6" w:tentative="1">
+      <w:start w:val="1"/>
+      <w:numFmt w:val="bullet"/>
+      <w:lvlText w:val=""/>
+      <w:lvlJc w:val="left"/>
+      <w:pPr>
+        <w:tabs>
+          <w:tab w:val="num" w:pos="5040"/>
+        </w:tabs>
+        <w:ind w:left="5040" w:hanging="360"/>
+      </w:pPr>
+      <w:rPr>
+        <w:rFonts w:ascii="Wingdings" w:hAnsi="Wingdings" w:hint="default"/>
+        <w:sz w:val="20"/>
+      </w:rPr>
+    </w:lvl>
+    <w:lvl w:ilvl="7" w:tentative="1">
+      <w:start w:val="1"/>
+      <w:numFmt w:val="bullet"/>
+      <w:lvlText w:val=""/>
+      <w:lvlJc w:val="left"/>
+      <w:pPr>
+        <w:tabs>
+          <w:tab w:val="num" w:pos="5760"/>
+        </w:tabs>
+        <w:ind w:left="5760" w:hanging="360"/>
+      </w:pPr>
+      <w:rPr>
+        <w:rFonts w:ascii="Wingdings" w:hAnsi="Wingdings" w:hint="default"/>
+        <w:sz w:val="20"/>
+      </w:rPr>
+    </w:lvl>
+    <w:lvl w:ilvl="8" w:tentative="1">
+      <w:start w:val="1"/>
+      <w:numFmt w:val="bullet"/>
+      <w:lvlText w:val=""/>
+      <w:lvlJc w:val="left"/>
+      <w:pPr>
+        <w:tabs>
+          <w:tab w:val="num" w:pos="6480"/>
+        </w:tabs>
+        <w:ind w:left="6480" w:hanging="360"/>
+      </w:pPr>
+      <w:rPr>
+        <w:rFonts w:ascii="Wingdings" w:hAnsi="Wingdings" w:hint="default"/>
+        <w:sz w:val="20"/>
+      </w:rPr>
+    </w:lvl>
+  </w:abstractNum>
+  <w:abstractNum w:abstractNumId="79" w15:restartNumberingAfterBreak="0">
     <w:nsid w:val="7AA25EEC"/>
     <w:multiLevelType w:val="multilevel"/>
     <w:tmpl w:val="B5C604AA"/>
@@ -22392,17 +23491,130 @@
       </w:pPr>
     </w:lvl>
   </w:abstractNum>
+  <w:abstractNum w:abstractNumId="80" w15:restartNumberingAfterBreak="0">
+    <w:nsid w:val="7E1F5197"/>
+    <w:multiLevelType w:val="multilevel"/>
+    <w:tmpl w:val="8B585B0C"/>
+    <w:lvl w:ilvl="0">
+      <w:start w:val="1"/>
+      <w:numFmt w:val="decimal"/>
+      <w:lvlText w:val="%1."/>
+      <w:lvlJc w:val="left"/>
+      <w:pPr>
+        <w:tabs>
+          <w:tab w:val="num" w:pos="720"/>
+        </w:tabs>
+        <w:ind w:left="720" w:hanging="360"/>
+      </w:pPr>
+    </w:lvl>
+    <w:lvl w:ilvl="1" w:tentative="1">
+      <w:start w:val="1"/>
+      <w:numFmt w:val="decimal"/>
+      <w:lvlText w:val="%2."/>
+      <w:lvlJc w:val="left"/>
+      <w:pPr>
+        <w:tabs>
+          <w:tab w:val="num" w:pos="1440"/>
+        </w:tabs>
+        <w:ind w:left="1440" w:hanging="360"/>
+      </w:pPr>
+    </w:lvl>
+    <w:lvl w:ilvl="2" w:tentative="1">
+      <w:start w:val="1"/>
+      <w:numFmt w:val="decimal"/>
+      <w:lvlText w:val="%3."/>
+      <w:lvlJc w:val="left"/>
+      <w:pPr>
+        <w:tabs>
+          <w:tab w:val="num" w:pos="2160"/>
+        </w:tabs>
+        <w:ind w:left="2160" w:hanging="360"/>
+      </w:pPr>
+    </w:lvl>
+    <w:lvl w:ilvl="3" w:tentative="1">
+      <w:start w:val="1"/>
+      <w:numFmt w:val="decimal"/>
+      <w:lvlText w:val="%4."/>
+      <w:lvlJc w:val="left"/>
+      <w:pPr>
+        <w:tabs>
+          <w:tab w:val="num" w:pos="2880"/>
+        </w:tabs>
+        <w:ind w:left="2880" w:hanging="360"/>
+      </w:pPr>
+    </w:lvl>
+    <w:lvl w:ilvl="4" w:tentative="1">
+      <w:start w:val="1"/>
+      <w:numFmt w:val="decimal"/>
+      <w:lvlText w:val="%5."/>
+      <w:lvlJc w:val="left"/>
+      <w:pPr>
+        <w:tabs>
+          <w:tab w:val="num" w:pos="3600"/>
+        </w:tabs>
+        <w:ind w:left="3600" w:hanging="360"/>
+      </w:pPr>
+    </w:lvl>
+    <w:lvl w:ilvl="5" w:tentative="1">
+      <w:start w:val="1"/>
+      <w:numFmt w:val="decimal"/>
+      <w:lvlText w:val="%6."/>
+      <w:lvlJc w:val="left"/>
+      <w:pPr>
+        <w:tabs>
+          <w:tab w:val="num" w:pos="4320"/>
+        </w:tabs>
+        <w:ind w:left="4320" w:hanging="360"/>
+      </w:pPr>
+    </w:lvl>
+    <w:lvl w:ilvl="6" w:tentative="1">
+      <w:start w:val="1"/>
+      <w:numFmt w:val="decimal"/>
+      <w:lvlText w:val="%7."/>
+      <w:lvlJc w:val="left"/>
+      <w:pPr>
+        <w:tabs>
+          <w:tab w:val="num" w:pos="5040"/>
+        </w:tabs>
+        <w:ind w:left="5040" w:hanging="360"/>
+      </w:pPr>
+    </w:lvl>
+    <w:lvl w:ilvl="7" w:tentative="1">
+      <w:start w:val="1"/>
+      <w:numFmt w:val="decimal"/>
+      <w:lvlText w:val="%8."/>
+      <w:lvlJc w:val="left"/>
+      <w:pPr>
+        <w:tabs>
+          <w:tab w:val="num" w:pos="5760"/>
+        </w:tabs>
+        <w:ind w:left="5760" w:hanging="360"/>
+      </w:pPr>
+    </w:lvl>
+    <w:lvl w:ilvl="8" w:tentative="1">
+      <w:start w:val="1"/>
+      <w:numFmt w:val="decimal"/>
+      <w:lvlText w:val="%9."/>
+      <w:lvlJc w:val="left"/>
+      <w:pPr>
+        <w:tabs>
+          <w:tab w:val="num" w:pos="6480"/>
+        </w:tabs>
+        <w:ind w:left="6480" w:hanging="360"/>
+      </w:pPr>
+    </w:lvl>
+  </w:abstractNum>
   <w:num w:numId="1" w16cid:durableId="169955040">
-    <w:abstractNumId w:val="74"/>
+    <w:abstractNumId w:val="75"/>
   </w:num>
   <w:num w:numId="2" w16cid:durableId="1450926641">
     <w:abstractNumId w:val="21"/>
   </w:num>
   <w:num w:numId="3" w16cid:durableId="1988432412">
-    <w:abstractNumId w:val="43"/>
+    <w:abstractNumId w:val="44"/>
   </w:num>
   <w:num w:numId="4" w16cid:durableId="1087264787">
-    <w:abstractNumId w:val="62"/>
+    <w:abstractNumId w:val="63"/>
     <w:lvlOverride w:ilvl="0">
       <w:lvl w:ilvl="0">
         <w:numFmt w:val="decimal"/>
@@ -22412,10 +23624,10 @@
     </w:lvlOverride>
   </w:num>
   <w:num w:numId="5" w16cid:durableId="748431124">
-    <w:abstractNumId w:val="58"/>
+    <w:abstractNumId w:val="59"/>
   </w:num>
   <w:num w:numId="6" w16cid:durableId="1536456503">
-    <w:abstractNumId w:val="66"/>
+    <w:abstractNumId w:val="67"/>
     <w:lvlOverride w:ilvl="0">
       <w:lvl w:ilvl="0">
         <w:numFmt w:val="decimal"/>
@@ -22425,7 +23637,7 @@
     </w:lvlOverride>
   </w:num>
   <w:num w:numId="7" w16cid:durableId="255604169">
-    <w:abstractNumId w:val="73"/>
+    <w:abstractNumId w:val="74"/>
   </w:num>
   <w:num w:numId="8" w16cid:durableId="1524249707">
     <w:abstractNumId w:val="26"/>
@@ -22441,37 +23653,37 @@
     <w:abstractNumId w:val="22"/>
   </w:num>
   <w:num w:numId="10" w16cid:durableId="985472665">
-    <w:abstractNumId w:val="70"/>
+    <w:abstractNumId w:val="71"/>
   </w:num>
   <w:num w:numId="11" w16cid:durableId="1783332703">
-    <w:abstractNumId w:val="35"/>
+    <w:abstractNumId w:val="36"/>
   </w:num>
   <w:num w:numId="12" w16cid:durableId="313796474">
-    <w:abstractNumId w:val="60"/>
+    <w:abstractNumId w:val="61"/>
   </w:num>
   <w:num w:numId="13" w16cid:durableId="1185250422">
     <w:abstractNumId w:val="25"/>
   </w:num>
   <w:num w:numId="14" w16cid:durableId="920677950">
-    <w:abstractNumId w:val="41"/>
+    <w:abstractNumId w:val="42"/>
   </w:num>
   <w:num w:numId="15" w16cid:durableId="980839953">
     <w:abstractNumId w:val="8"/>
   </w:num>
   <w:num w:numId="16" w16cid:durableId="1261179069">
-    <w:abstractNumId w:val="57"/>
+    <w:abstractNumId w:val="58"/>
   </w:num>
   <w:num w:numId="17" w16cid:durableId="1972442974">
     <w:abstractNumId w:val="24"/>
   </w:num>
   <w:num w:numId="18" w16cid:durableId="1515878939">
-    <w:abstractNumId w:val="69"/>
+    <w:abstractNumId w:val="70"/>
   </w:num>
   <w:num w:numId="19" w16cid:durableId="33701099">
     <w:abstractNumId w:val="29"/>
   </w:num>
   <w:num w:numId="20" w16cid:durableId="1483691536">
-    <w:abstractNumId w:val="40"/>
+    <w:abstractNumId w:val="41"/>
   </w:num>
   <w:num w:numId="21" w16cid:durableId="1958097199">
     <w:abstractNumId w:val="20"/>
@@ -22480,16 +23692,16 @@
     <w:abstractNumId w:val="12"/>
   </w:num>
   <w:num w:numId="23" w16cid:durableId="712314648">
-    <w:abstractNumId w:val="61"/>
+    <w:abstractNumId w:val="62"/>
   </w:num>
   <w:num w:numId="24" w16cid:durableId="877007963">
-    <w:abstractNumId w:val="33"/>
+    <w:abstractNumId w:val="34"/>
   </w:num>
   <w:num w:numId="25" w16cid:durableId="456141266">
     <w:abstractNumId w:val="4"/>
   </w:num>
   <w:num w:numId="26" w16cid:durableId="659115637">
-    <w:abstractNumId w:val="31"/>
+    <w:abstractNumId w:val="32"/>
   </w:num>
   <w:num w:numId="27" w16cid:durableId="1971013152">
     <w:abstractNumId w:val="18"/>
@@ -22498,7 +23710,7 @@
     <w:abstractNumId w:val="7"/>
   </w:num>
   <w:num w:numId="29" w16cid:durableId="1494564341">
-    <w:abstractNumId w:val="38"/>
+    <w:abstractNumId w:val="39"/>
   </w:num>
   <w:num w:numId="30" w16cid:durableId="294680013">
     <w:abstractNumId w:val="2"/>
@@ -22507,13 +23719,13 @@
     <w:abstractNumId w:val="0"/>
   </w:num>
   <w:num w:numId="32" w16cid:durableId="1251626374">
-    <w:abstractNumId w:val="64"/>
+    <w:abstractNumId w:val="65"/>
   </w:num>
   <w:num w:numId="33" w16cid:durableId="486213697">
-    <w:abstractNumId w:val="56"/>
+    <w:abstractNumId w:val="57"/>
   </w:num>
   <w:num w:numId="34" w16cid:durableId="897205560">
-    <w:abstractNumId w:val="65"/>
+    <w:abstractNumId w:val="66"/>
     <w:lvlOverride w:ilvl="0">
       <w:lvl w:ilvl="0">
         <w:numFmt w:val="decimal"/>
@@ -22523,22 +23735,22 @@
     </w:lvlOverride>
   </w:num>
   <w:num w:numId="35" w16cid:durableId="2041318333">
-    <w:abstractNumId w:val="48"/>
+    <w:abstractNumId w:val="49"/>
   </w:num>
   <w:num w:numId="36" w16cid:durableId="2092848536">
     <w:abstractNumId w:val="11"/>
   </w:num>
   <w:num w:numId="37" w16cid:durableId="796030722">
-    <w:abstractNumId w:val="75"/>
+    <w:abstractNumId w:val="76"/>
   </w:num>
   <w:num w:numId="38" w16cid:durableId="1584870896">
-    <w:abstractNumId w:val="67"/>
+    <w:abstractNumId w:val="68"/>
   </w:num>
   <w:num w:numId="39" w16cid:durableId="798305728">
-    <w:abstractNumId w:val="59"/>
+    <w:abstractNumId w:val="60"/>
   </w:num>
   <w:num w:numId="40" w16cid:durableId="753816852">
-    <w:abstractNumId w:val="63"/>
+    <w:abstractNumId w:val="64"/>
   </w:num>
   <w:num w:numId="41" w16cid:durableId="823425625">
     <w:abstractNumId w:val="28"/>
@@ -22551,16 +23763,16 @@
     </w:lvlOverride>
   </w:num>
   <w:num w:numId="42" w16cid:durableId="851409413">
-    <w:abstractNumId w:val="32"/>
+    <w:abstractNumId w:val="33"/>
   </w:num>
   <w:num w:numId="43" w16cid:durableId="2009016626">
-    <w:abstractNumId w:val="42"/>
+    <w:abstractNumId w:val="43"/>
   </w:num>
   <w:num w:numId="44" w16cid:durableId="90861938">
     <w:abstractNumId w:val="10"/>
   </w:num>
   <w:num w:numId="45" w16cid:durableId="818962596">
-    <w:abstractNumId w:val="77"/>
+    <w:abstractNumId w:val="79"/>
     <w:lvlOverride w:ilvl="0">
       <w:lvl w:ilvl="0">
         <w:numFmt w:val="decimal"/>
@@ -22570,10 +23782,10 @@
     </w:lvlOverride>
   </w:num>
   <w:num w:numId="46" w16cid:durableId="560333979">
-    <w:abstractNumId w:val="55"/>
+    <w:abstractNumId w:val="56"/>
   </w:num>
   <w:num w:numId="47" w16cid:durableId="878779911">
-    <w:abstractNumId w:val="44"/>
+    <w:abstractNumId w:val="45"/>
     <w:lvlOverride w:ilvl="0">
       <w:lvl w:ilvl="0">
         <w:numFmt w:val="decimal"/>
@@ -22583,22 +23795,22 @@
     </w:lvlOverride>
   </w:num>
   <w:num w:numId="48" w16cid:durableId="1964462942">
-    <w:abstractNumId w:val="46"/>
+    <w:abstractNumId w:val="47"/>
   </w:num>
   <w:num w:numId="49" w16cid:durableId="1837189843">
-    <w:abstractNumId w:val="50"/>
+    <w:abstractNumId w:val="51"/>
   </w:num>
   <w:num w:numId="50" w16cid:durableId="1729524993">
     <w:abstractNumId w:val="14"/>
   </w:num>
   <w:num w:numId="51" w16cid:durableId="378743519">
-    <w:abstractNumId w:val="72"/>
+    <w:abstractNumId w:val="73"/>
   </w:num>
   <w:num w:numId="52" w16cid:durableId="2142338636">
-    <w:abstractNumId w:val="51"/>
+    <w:abstractNumId w:val="52"/>
   </w:num>
   <w:num w:numId="53" w16cid:durableId="501362553">
-    <w:abstractNumId w:val="76"/>
+    <w:abstractNumId w:val="77"/>
   </w:num>
   <w:num w:numId="54" w16cid:durableId="213665539">
     <w:abstractNumId w:val="30"/>
@@ -22607,10 +23819,10 @@
     <w:abstractNumId w:val="9"/>
   </w:num>
   <w:num w:numId="56" w16cid:durableId="2036543157">
-    <w:abstractNumId w:val="71"/>
+    <w:abstractNumId w:val="72"/>
   </w:num>
   <w:num w:numId="57" w16cid:durableId="1444229400">
-    <w:abstractNumId w:val="34"/>
+    <w:abstractNumId w:val="35"/>
   </w:num>
   <w:num w:numId="58" w16cid:durableId="370542385">
     <w:abstractNumId w:val="15"/>
@@ -22625,7 +23837,7 @@
     <w:abstractNumId w:val="27"/>
   </w:num>
   <w:num w:numId="62" w16cid:durableId="1145775269">
-    <w:abstractNumId w:val="37"/>
+    <w:abstractNumId w:val="38"/>
   </w:num>
   <w:num w:numId="63" w16cid:durableId="811949408">
     <w:abstractNumId w:val="13"/>
@@ -22634,10 +23846,10 @@
     <w:abstractNumId w:val="3"/>
   </w:num>
   <w:num w:numId="65" w16cid:durableId="1338532258">
-    <w:abstractNumId w:val="45"/>
+    <w:abstractNumId w:val="46"/>
   </w:num>
   <w:num w:numId="66" w16cid:durableId="811797795">
-    <w:abstractNumId w:val="53"/>
+    <w:abstractNumId w:val="54"/>
   </w:num>
   <w:num w:numId="67" w16cid:durableId="2110854431">
     <w:abstractNumId w:val="16"/>
@@ -22646,13 +23858,13 @@
     <w:abstractNumId w:val="5"/>
   </w:num>
   <w:num w:numId="69" w16cid:durableId="818694562">
-    <w:abstractNumId w:val="68"/>
+    <w:abstractNumId w:val="69"/>
   </w:num>
   <w:num w:numId="70" w16cid:durableId="962030958">
-    <w:abstractNumId w:val="36"/>
+    <w:abstractNumId w:val="37"/>
   </w:num>
   <w:num w:numId="71" w16cid:durableId="681010134">
-    <w:abstractNumId w:val="47"/>
+    <w:abstractNumId w:val="48"/>
   </w:num>
   <w:num w:numId="72" w16cid:durableId="657347662">
     <w:abstractNumId w:val="17"/>
@@ -22664,16 +23876,25 @@
     <w:abstractNumId w:val="6"/>
   </w:num>
   <w:num w:numId="75" w16cid:durableId="2095587177">
-    <w:abstractNumId w:val="49"/>
+    <w:abstractNumId w:val="50"/>
   </w:num>
   <w:num w:numId="76" w16cid:durableId="1085690311">
-    <w:abstractNumId w:val="39"/>
+    <w:abstractNumId w:val="40"/>
   </w:num>
   <w:num w:numId="77" w16cid:durableId="313603152">
-    <w:abstractNumId w:val="54"/>
+    <w:abstractNumId w:val="55"/>
   </w:num>
   <w:num w:numId="78" w16cid:durableId="1737125903">
-    <w:abstractNumId w:val="52"/>
+    <w:abstractNumId w:val="53"/>
+  </w:num>
+  <w:num w:numId="79" w16cid:durableId="615869073">
+    <w:abstractNumId w:val="80"/>
+  </w:num>
+  <w:num w:numId="80" w16cid:durableId="3938681">
+    <w:abstractNumId w:val="31"/>
+  </w:num>
+  <w:num w:numId="81" w16cid:durableId="397676865">
+    <w:abstractNumId w:val="78"/>
   </w:num>
 </w:numbering>
 </file>

</xml_diff>

<commit_message>
Add the best method to get latency data
</commit_message>
<xml_diff>
--- a/Latency Analysis/Solution Architecture.docx
+++ b/Latency Analysis/Solution Architecture.docx
@@ -194,21 +194,7 @@
         <w:rPr>
           <w:lang w:val="en-US"/>
         </w:rPr>
-        <w:t xml:space="preserve">Latency-aware adjustments must be </w:t>
-      </w:r>
-      <w:proofErr w:type="gramStart"/>
-      <w:r>
-        <w:rPr>
-          <w:lang w:val="en-US"/>
-        </w:rPr>
-        <w:t>consider</w:t>
-      </w:r>
-      <w:proofErr w:type="gramEnd"/>
-      <w:r>
-        <w:rPr>
-          <w:lang w:val="en-US"/>
-        </w:rPr>
-        <w:t xml:space="preserve"> individual behavior and load profiles.</w:t>
+        <w:t>Latency-aware adjustments must be consider individual behavior and load profiles.</w:t>
       </w:r>
     </w:p>
     <w:p>
@@ -2235,28 +2221,14 @@
         <w:rPr>
           <w:lang w:val="en-US"/>
         </w:rPr>
-        <w:t>histogram_</w:t>
-      </w:r>
-      <w:proofErr w:type="gramStart"/>
-      <w:r>
-        <w:rPr>
-          <w:lang w:val="en-US"/>
-        </w:rPr>
-        <w:t>quantile</w:t>
+        <w:t>histogram_quantile</w:t>
       </w:r>
       <w:proofErr w:type="spellEnd"/>
       <w:r>
         <w:rPr>
           <w:lang w:val="en-US"/>
         </w:rPr>
-        <w:t>(</w:t>
-      </w:r>
-      <w:proofErr w:type="gramEnd"/>
-      <w:r>
-        <w:rPr>
-          <w:lang w:val="en-US"/>
-        </w:rPr>
-        <w:t>0.95, rate(</w:t>
+        <w:t>(0.95, rate(</w:t>
       </w:r>
       <w:proofErr w:type="spellStart"/>
       <w:r>
@@ -4869,7 +4841,10 @@
     </w:p>
     <w:p>
       <w:pPr>
-        <w:pStyle w:val="Heading3"/>
+        <w:numPr>
+          <w:ilvl w:val="0"/>
+          <w:numId w:val="82"/>
+        </w:numPr>
         <w:rPr>
           <w:b/>
           <w:bCs/>
@@ -4878,6 +4853,681 @@
       </w:pPr>
       <w:r>
         <w:rPr>
+          <w:b/>
+          <w:bCs/>
+          <w:lang w:val="en-US"/>
+        </w:rPr>
+        <w:t>Latency Metrics (P95, P99, Avg)</w:t>
+      </w:r>
+    </w:p>
+    <w:p>
+      <w:pPr>
+        <w:rPr>
+          <w:lang w:val="en-US"/>
+        </w:rPr>
+      </w:pPr>
+      <w:r>
+        <w:rPr>
+          <w:lang w:val="en-US"/>
+        </w:rPr>
+        <w:t>Use Sidecar Proxies — Preferably Envoy via Istio</w:t>
+      </w:r>
+    </w:p>
+    <w:tbl>
+      <w:tblPr>
+        <w:tblW w:w="0" w:type="auto"/>
+        <w:tblCellMar>
+          <w:top w:w="15" w:type="dxa"/>
+          <w:left w:w="15" w:type="dxa"/>
+          <w:bottom w:w="15" w:type="dxa"/>
+          <w:right w:w="15" w:type="dxa"/>
+        </w:tblCellMar>
+        <w:tblLook w:val="04A0" w:firstRow="1" w:lastRow="0" w:firstColumn="1" w:lastColumn="0" w:noHBand="0" w:noVBand="1"/>
+      </w:tblPr>
+      <w:tblGrid>
+        <w:gridCol w:w="2487"/>
+        <w:gridCol w:w="1924"/>
+        <w:gridCol w:w="4541"/>
+      </w:tblGrid>
+      <w:tr>
+        <w:trPr>
+          <w:trHeight w:val="500"/>
+        </w:trPr>
+        <w:tc>
+          <w:tcPr>
+            <w:tcW w:w="0" w:type="auto"/>
+            <w:tcBorders>
+              <w:top w:val="single" w:sz="4" w:space="0" w:color="000000"/>
+              <w:left w:val="single" w:sz="4" w:space="0" w:color="000000"/>
+              <w:bottom w:val="single" w:sz="4" w:space="0" w:color="000000"/>
+              <w:right w:val="single" w:sz="4" w:space="0" w:color="000000"/>
+            </w:tcBorders>
+            <w:tcMar>
+              <w:top w:w="100" w:type="dxa"/>
+              <w:left w:w="100" w:type="dxa"/>
+              <w:bottom w:w="100" w:type="dxa"/>
+              <w:right w:w="100" w:type="dxa"/>
+            </w:tcMar>
+            <w:hideMark/>
+          </w:tcPr>
+          <w:p>
+            <w:pPr>
+              <w:rPr>
+                <w:lang w:val="en-US"/>
+              </w:rPr>
+            </w:pPr>
+            <w:r>
+              <w:rPr>
+                <w:b/>
+                <w:bCs/>
+                <w:lang w:val="en-US"/>
+              </w:rPr>
+              <w:t>Method</w:t>
+            </w:r>
+          </w:p>
+        </w:tc>
+        <w:tc>
+          <w:tcPr>
+            <w:tcW w:w="0" w:type="auto"/>
+            <w:tcBorders>
+              <w:top w:val="single" w:sz="4" w:space="0" w:color="000000"/>
+              <w:left w:val="single" w:sz="4" w:space="0" w:color="000000"/>
+              <w:bottom w:val="single" w:sz="4" w:space="0" w:color="000000"/>
+              <w:right w:val="single" w:sz="4" w:space="0" w:color="000000"/>
+            </w:tcBorders>
+            <w:tcMar>
+              <w:top w:w="100" w:type="dxa"/>
+              <w:left w:w="100" w:type="dxa"/>
+              <w:bottom w:w="100" w:type="dxa"/>
+              <w:right w:w="100" w:type="dxa"/>
+            </w:tcMar>
+            <w:hideMark/>
+          </w:tcPr>
+          <w:p>
+            <w:pPr>
+              <w:rPr>
+                <w:lang w:val="en-US"/>
+              </w:rPr>
+            </w:pPr>
+            <w:r>
+              <w:rPr>
+                <w:b/>
+                <w:bCs/>
+                <w:lang w:val="en-US"/>
+              </w:rPr>
+              <w:t>Best Choice</w:t>
+            </w:r>
+          </w:p>
+        </w:tc>
+        <w:tc>
+          <w:tcPr>
+            <w:tcW w:w="0" w:type="auto"/>
+            <w:tcBorders>
+              <w:top w:val="single" w:sz="4" w:space="0" w:color="000000"/>
+              <w:left w:val="single" w:sz="4" w:space="0" w:color="000000"/>
+              <w:bottom w:val="single" w:sz="4" w:space="0" w:color="000000"/>
+              <w:right w:val="single" w:sz="4" w:space="0" w:color="000000"/>
+            </w:tcBorders>
+            <w:tcMar>
+              <w:top w:w="100" w:type="dxa"/>
+              <w:left w:w="100" w:type="dxa"/>
+              <w:bottom w:w="100" w:type="dxa"/>
+              <w:right w:w="100" w:type="dxa"/>
+            </w:tcMar>
+            <w:hideMark/>
+          </w:tcPr>
+          <w:p>
+            <w:pPr>
+              <w:rPr>
+                <w:lang w:val="en-US"/>
+              </w:rPr>
+            </w:pPr>
+            <w:r>
+              <w:rPr>
+                <w:b/>
+                <w:bCs/>
+                <w:lang w:val="en-US"/>
+              </w:rPr>
+              <w:t>Why</w:t>
+            </w:r>
+          </w:p>
+        </w:tc>
+      </w:tr>
+      <w:tr>
+        <w:trPr>
+          <w:trHeight w:val="560"/>
+        </w:trPr>
+        <w:tc>
+          <w:tcPr>
+            <w:tcW w:w="0" w:type="auto"/>
+            <w:tcBorders>
+              <w:top w:val="single" w:sz="4" w:space="0" w:color="000000"/>
+              <w:left w:val="single" w:sz="4" w:space="0" w:color="000000"/>
+              <w:bottom w:val="single" w:sz="4" w:space="0" w:color="000000"/>
+              <w:right w:val="single" w:sz="4" w:space="0" w:color="000000"/>
+            </w:tcBorders>
+            <w:tcMar>
+              <w:top w:w="100" w:type="dxa"/>
+              <w:left w:w="100" w:type="dxa"/>
+              <w:bottom w:w="100" w:type="dxa"/>
+              <w:right w:w="100" w:type="dxa"/>
+            </w:tcMar>
+            <w:hideMark/>
+          </w:tcPr>
+          <w:p>
+            <w:pPr>
+              <w:rPr>
+                <w:lang w:val="en-US"/>
+              </w:rPr>
+            </w:pPr>
+            <w:r>
+              <w:rPr>
+                <w:lang w:val="en-US"/>
+              </w:rPr>
+              <w:t>Sidecar proxy</w:t>
+            </w:r>
+          </w:p>
+        </w:tc>
+        <w:tc>
+          <w:tcPr>
+            <w:tcW w:w="0" w:type="auto"/>
+            <w:tcBorders>
+              <w:top w:val="single" w:sz="4" w:space="0" w:color="000000"/>
+              <w:left w:val="single" w:sz="4" w:space="0" w:color="000000"/>
+              <w:bottom w:val="single" w:sz="4" w:space="0" w:color="000000"/>
+              <w:right w:val="single" w:sz="4" w:space="0" w:color="000000"/>
+            </w:tcBorders>
+            <w:tcMar>
+              <w:top w:w="100" w:type="dxa"/>
+              <w:left w:w="100" w:type="dxa"/>
+              <w:bottom w:w="100" w:type="dxa"/>
+              <w:right w:w="100" w:type="dxa"/>
+            </w:tcMar>
+            <w:hideMark/>
+          </w:tcPr>
+          <w:p>
+            <w:pPr>
+              <w:rPr>
+                <w:lang w:val="en-US"/>
+              </w:rPr>
+            </w:pPr>
+            <w:r>
+              <w:rPr>
+                <w:b/>
+                <w:bCs/>
+                <w:lang w:val="en-US"/>
+              </w:rPr>
+              <w:t>Envoy / Istio</w:t>
+            </w:r>
+          </w:p>
+        </w:tc>
+        <w:tc>
+          <w:tcPr>
+            <w:tcW w:w="0" w:type="auto"/>
+            <w:tcBorders>
+              <w:top w:val="single" w:sz="4" w:space="0" w:color="000000"/>
+              <w:left w:val="single" w:sz="4" w:space="0" w:color="000000"/>
+              <w:bottom w:val="single" w:sz="4" w:space="0" w:color="000000"/>
+              <w:right w:val="single" w:sz="4" w:space="0" w:color="000000"/>
+            </w:tcBorders>
+            <w:tcMar>
+              <w:top w:w="100" w:type="dxa"/>
+              <w:left w:w="100" w:type="dxa"/>
+              <w:bottom w:w="100" w:type="dxa"/>
+              <w:right w:w="100" w:type="dxa"/>
+            </w:tcMar>
+            <w:hideMark/>
+          </w:tcPr>
+          <w:p>
+            <w:pPr>
+              <w:rPr>
+                <w:lang w:val="en-US"/>
+              </w:rPr>
+            </w:pPr>
+            <w:r>
+              <w:rPr>
+                <w:lang w:val="en-US"/>
+              </w:rPr>
+              <w:t>Fine-grained, per-service latency histograms</w:t>
+            </w:r>
+          </w:p>
+        </w:tc>
+      </w:tr>
+      <w:tr>
+        <w:trPr>
+          <w:trHeight w:val="500"/>
+        </w:trPr>
+        <w:tc>
+          <w:tcPr>
+            <w:tcW w:w="0" w:type="auto"/>
+            <w:tcBorders>
+              <w:top w:val="single" w:sz="4" w:space="0" w:color="000000"/>
+              <w:left w:val="single" w:sz="4" w:space="0" w:color="000000"/>
+              <w:bottom w:val="single" w:sz="4" w:space="0" w:color="000000"/>
+              <w:right w:val="single" w:sz="4" w:space="0" w:color="000000"/>
+            </w:tcBorders>
+            <w:tcMar>
+              <w:top w:w="100" w:type="dxa"/>
+              <w:left w:w="100" w:type="dxa"/>
+              <w:bottom w:w="100" w:type="dxa"/>
+              <w:right w:w="100" w:type="dxa"/>
+            </w:tcMar>
+            <w:hideMark/>
+          </w:tcPr>
+          <w:p>
+            <w:pPr>
+              <w:rPr>
+                <w:lang w:val="en-US"/>
+              </w:rPr>
+            </w:pPr>
+            <w:r>
+              <w:rPr>
+                <w:lang w:val="en-US"/>
+              </w:rPr>
+              <w:t>Ingress controller</w:t>
+            </w:r>
+          </w:p>
+        </w:tc>
+        <w:tc>
+          <w:tcPr>
+            <w:tcW w:w="0" w:type="auto"/>
+            <w:tcBorders>
+              <w:top w:val="single" w:sz="4" w:space="0" w:color="000000"/>
+              <w:left w:val="single" w:sz="4" w:space="0" w:color="000000"/>
+              <w:bottom w:val="single" w:sz="4" w:space="0" w:color="000000"/>
+              <w:right w:val="single" w:sz="4" w:space="0" w:color="000000"/>
+            </w:tcBorders>
+            <w:tcMar>
+              <w:top w:w="100" w:type="dxa"/>
+              <w:left w:w="100" w:type="dxa"/>
+              <w:bottom w:w="100" w:type="dxa"/>
+              <w:right w:w="100" w:type="dxa"/>
+            </w:tcMar>
+            <w:hideMark/>
+          </w:tcPr>
+          <w:p>
+            <w:pPr>
+              <w:rPr>
+                <w:lang w:val="en-US"/>
+              </w:rPr>
+            </w:pPr>
+            <w:r>
+              <w:rPr>
+                <w:lang w:val="en-US"/>
+              </w:rPr>
+              <w:t>NGINX (Optional)</w:t>
+            </w:r>
+          </w:p>
+        </w:tc>
+        <w:tc>
+          <w:tcPr>
+            <w:tcW w:w="0" w:type="auto"/>
+            <w:tcBorders>
+              <w:top w:val="single" w:sz="4" w:space="0" w:color="000000"/>
+              <w:left w:val="single" w:sz="4" w:space="0" w:color="000000"/>
+              <w:bottom w:val="single" w:sz="4" w:space="0" w:color="000000"/>
+              <w:right w:val="single" w:sz="4" w:space="0" w:color="000000"/>
+            </w:tcBorders>
+            <w:tcMar>
+              <w:top w:w="100" w:type="dxa"/>
+              <w:left w:w="100" w:type="dxa"/>
+              <w:bottom w:w="100" w:type="dxa"/>
+              <w:right w:w="100" w:type="dxa"/>
+            </w:tcMar>
+            <w:hideMark/>
+          </w:tcPr>
+          <w:p>
+            <w:pPr>
+              <w:rPr>
+                <w:lang w:val="en-US"/>
+              </w:rPr>
+            </w:pPr>
+            <w:r>
+              <w:rPr>
+                <w:lang w:val="en-US"/>
+              </w:rPr>
+              <w:t>Coarse-grained, only for external traffic</w:t>
+            </w:r>
+          </w:p>
+        </w:tc>
+      </w:tr>
+      <w:tr>
+        <w:trPr>
+          <w:trHeight w:val="500"/>
+        </w:trPr>
+        <w:tc>
+          <w:tcPr>
+            <w:tcW w:w="0" w:type="auto"/>
+            <w:tcBorders>
+              <w:top w:val="single" w:sz="4" w:space="0" w:color="000000"/>
+              <w:left w:val="single" w:sz="4" w:space="0" w:color="000000"/>
+              <w:bottom w:val="single" w:sz="4" w:space="0" w:color="000000"/>
+              <w:right w:val="single" w:sz="4" w:space="0" w:color="000000"/>
+            </w:tcBorders>
+            <w:tcMar>
+              <w:top w:w="100" w:type="dxa"/>
+              <w:left w:w="100" w:type="dxa"/>
+              <w:bottom w:w="100" w:type="dxa"/>
+              <w:right w:w="100" w:type="dxa"/>
+            </w:tcMar>
+            <w:hideMark/>
+          </w:tcPr>
+          <w:p>
+            <w:pPr>
+              <w:rPr>
+                <w:lang w:val="en-US"/>
+              </w:rPr>
+            </w:pPr>
+            <w:proofErr w:type="spellStart"/>
+            <w:r>
+              <w:rPr>
+                <w:lang w:val="en-US"/>
+              </w:rPr>
+              <w:t>OpenTelemetry</w:t>
+            </w:r>
+            <w:proofErr w:type="spellEnd"/>
+            <w:r>
+              <w:rPr>
+                <w:lang w:val="en-US"/>
+              </w:rPr>
+              <w:t xml:space="preserve"> sidecar</w:t>
+            </w:r>
+          </w:p>
+        </w:tc>
+        <w:tc>
+          <w:tcPr>
+            <w:tcW w:w="0" w:type="auto"/>
+            <w:tcBorders>
+              <w:top w:val="single" w:sz="4" w:space="0" w:color="000000"/>
+              <w:left w:val="single" w:sz="4" w:space="0" w:color="000000"/>
+              <w:bottom w:val="single" w:sz="4" w:space="0" w:color="000000"/>
+              <w:right w:val="single" w:sz="4" w:space="0" w:color="000000"/>
+            </w:tcBorders>
+            <w:tcMar>
+              <w:top w:w="100" w:type="dxa"/>
+              <w:left w:w="100" w:type="dxa"/>
+              <w:bottom w:w="100" w:type="dxa"/>
+              <w:right w:w="100" w:type="dxa"/>
+            </w:tcMar>
+            <w:hideMark/>
+          </w:tcPr>
+          <w:p>
+            <w:pPr>
+              <w:rPr>
+                <w:lang w:val="en-US"/>
+              </w:rPr>
+            </w:pPr>
+            <w:r>
+              <w:rPr>
+                <w:lang w:val="en-US"/>
+              </w:rPr>
+              <w:t>Advanced option</w:t>
+            </w:r>
+          </w:p>
+        </w:tc>
+        <w:tc>
+          <w:tcPr>
+            <w:tcW w:w="0" w:type="auto"/>
+            <w:tcBorders>
+              <w:top w:val="single" w:sz="4" w:space="0" w:color="000000"/>
+              <w:left w:val="single" w:sz="4" w:space="0" w:color="000000"/>
+              <w:bottom w:val="single" w:sz="4" w:space="0" w:color="000000"/>
+              <w:right w:val="single" w:sz="4" w:space="0" w:color="000000"/>
+            </w:tcBorders>
+            <w:tcMar>
+              <w:top w:w="100" w:type="dxa"/>
+              <w:left w:w="100" w:type="dxa"/>
+              <w:bottom w:w="100" w:type="dxa"/>
+              <w:right w:w="100" w:type="dxa"/>
+            </w:tcMar>
+            <w:hideMark/>
+          </w:tcPr>
+          <w:p>
+            <w:pPr>
+              <w:rPr>
+                <w:lang w:val="en-US"/>
+              </w:rPr>
+            </w:pPr>
+            <w:r>
+              <w:rPr>
+                <w:lang w:val="en-US"/>
+              </w:rPr>
+              <w:t>Flexible, but more setup/overhead</w:t>
+            </w:r>
+          </w:p>
+        </w:tc>
+      </w:tr>
+    </w:tbl>
+    <w:p>
+      <w:pPr>
+        <w:rPr>
+          <w:lang w:val="en-US"/>
+        </w:rPr>
+      </w:pPr>
+      <w:r>
+        <w:rPr>
+          <w:b/>
+          <w:bCs/>
+          <w:lang w:val="en-US"/>
+        </w:rPr>
+        <w:t>How to Set Up with Istio/Envoy</w:t>
+      </w:r>
+      <w:r>
+        <w:rPr>
+          <w:lang w:val="en-US"/>
+        </w:rPr>
+        <w:t>:</w:t>
+      </w:r>
+    </w:p>
+    <w:p>
+      <w:pPr>
+        <w:numPr>
+          <w:ilvl w:val="0"/>
+          <w:numId w:val="83"/>
+        </w:numPr>
+        <w:rPr>
+          <w:lang w:val="en-US"/>
+        </w:rPr>
+      </w:pPr>
+      <w:r>
+        <w:rPr>
+          <w:lang w:val="en-US"/>
+        </w:rPr>
+        <w:t>Deploy Istio with Prometheus scraping enabled</w:t>
+      </w:r>
+    </w:p>
+    <w:p>
+      <w:pPr>
+        <w:numPr>
+          <w:ilvl w:val="0"/>
+          <w:numId w:val="83"/>
+        </w:numPr>
+        <w:rPr>
+          <w:lang w:val="en-US"/>
+        </w:rPr>
+      </w:pPr>
+      <w:r>
+        <w:rPr>
+          <w:lang w:val="en-US"/>
+        </w:rPr>
+        <w:t>Metrics auto-exposed from sidecars:</w:t>
+      </w:r>
+    </w:p>
+    <w:p>
+      <w:pPr>
+        <w:numPr>
+          <w:ilvl w:val="1"/>
+          <w:numId w:val="83"/>
+        </w:numPr>
+        <w:rPr>
+          <w:lang w:val="en-US"/>
+        </w:rPr>
+      </w:pPr>
+      <w:proofErr w:type="spellStart"/>
+      <w:r>
+        <w:rPr>
+          <w:lang w:val="en-US"/>
+        </w:rPr>
+        <w:t>envoy_cluster_upstream_rq_time_bucket</w:t>
+      </w:r>
+      <w:proofErr w:type="spellEnd"/>
+    </w:p>
+    <w:p>
+      <w:pPr>
+        <w:numPr>
+          <w:ilvl w:val="0"/>
+          <w:numId w:val="83"/>
+        </w:numPr>
+        <w:rPr>
+          <w:lang w:val="en-US"/>
+        </w:rPr>
+      </w:pPr>
+      <w:r>
+        <w:rPr>
+          <w:lang w:val="en-US"/>
+        </w:rPr>
+        <w:t xml:space="preserve">Use </w:t>
+      </w:r>
+      <w:proofErr w:type="spellStart"/>
+      <w:r>
+        <w:rPr>
+          <w:lang w:val="en-US"/>
+        </w:rPr>
+        <w:t>PromQL</w:t>
+      </w:r>
+      <w:proofErr w:type="spellEnd"/>
+      <w:r>
+        <w:rPr>
+          <w:lang w:val="en-US"/>
+        </w:rPr>
+        <w:t xml:space="preserve"> for percentiles:</w:t>
+      </w:r>
+    </w:p>
+    <w:p>
+      <w:pPr>
+        <w:rPr>
+          <w:lang w:val="en-US"/>
+        </w:rPr>
+      </w:pPr>
+      <w:proofErr w:type="spellStart"/>
+      <w:r>
+        <w:rPr>
+          <w:lang w:val="en-US"/>
+        </w:rPr>
+        <w:t>histogram_quantile</w:t>
+      </w:r>
+      <w:proofErr w:type="spellEnd"/>
+      <w:r>
+        <w:rPr>
+          <w:lang w:val="en-US"/>
+        </w:rPr>
+        <w:t>(0.95, rate(</w:t>
+      </w:r>
+      <w:proofErr w:type="spellStart"/>
+      <w:r>
+        <w:rPr>
+          <w:lang w:val="en-US"/>
+        </w:rPr>
+        <w:t>envoy_cluster_upstream_rq_time_bucket</w:t>
+      </w:r>
+      <w:proofErr w:type="spellEnd"/>
+      <w:r>
+        <w:rPr>
+          <w:lang w:val="en-US"/>
+        </w:rPr>
+        <w:t>[5m]))</w:t>
+      </w:r>
+    </w:p>
+    <w:p>
+      <w:pPr>
+        <w:rPr>
+          <w:lang w:val="en-US"/>
+        </w:rPr>
+      </w:pPr>
+      <w:r>
+        <w:rPr>
+          <w:b/>
+          <w:bCs/>
+          <w:lang w:val="en-US"/>
+        </w:rPr>
+        <w:t>Why This Works</w:t>
+      </w:r>
+      <w:r>
+        <w:rPr>
+          <w:lang w:val="en-US"/>
+        </w:rPr>
+        <w:t>:</w:t>
+      </w:r>
+    </w:p>
+    <w:p>
+      <w:pPr>
+        <w:numPr>
+          <w:ilvl w:val="0"/>
+          <w:numId w:val="84"/>
+        </w:numPr>
+        <w:rPr>
+          <w:lang w:val="en-US"/>
+        </w:rPr>
+      </w:pPr>
+      <w:r>
+        <w:rPr>
+          <w:lang w:val="en-US"/>
+        </w:rPr>
+        <w:t>High-resolution latency per service/microservice</w:t>
+      </w:r>
+    </w:p>
+    <w:p>
+      <w:pPr>
+        <w:numPr>
+          <w:ilvl w:val="0"/>
+          <w:numId w:val="84"/>
+        </w:numPr>
+        <w:rPr>
+          <w:lang w:val="en-US"/>
+        </w:rPr>
+      </w:pPr>
+      <w:r>
+        <w:rPr>
+          <w:lang w:val="en-US"/>
+        </w:rPr>
+        <w:t>No app instrumentation needed</w:t>
+      </w:r>
+    </w:p>
+    <w:p>
+      <w:pPr>
+        <w:numPr>
+          <w:ilvl w:val="0"/>
+          <w:numId w:val="84"/>
+        </w:numPr>
+        <w:rPr>
+          <w:lang w:val="en-US"/>
+        </w:rPr>
+      </w:pPr>
+      <w:r>
+        <w:rPr>
+          <w:lang w:val="en-US"/>
+        </w:rPr>
+        <w:t>Built-in integration with Prometheus</w:t>
+      </w:r>
+    </w:p>
+    <w:p>
+      <w:pPr>
+        <w:rPr>
+          <w:lang w:val="en-US"/>
+        </w:rPr>
+      </w:pPr>
+    </w:p>
+    <w:p>
+      <w:pPr>
+        <w:pStyle w:val="Heading3"/>
+        <w:rPr>
+          <w:b/>
+          <w:bCs/>
+          <w:lang w:val="en-US"/>
+        </w:rPr>
+      </w:pPr>
+      <w:r>
+        <w:rPr>
           <w:lang w:val="en-US"/>
         </w:rPr>
         <w:t xml:space="preserve">2. </w:t>
@@ -4886,21 +5536,7 @@
         <w:rPr>
           <w:lang w:val="en-US"/>
         </w:rPr>
-        <w:t xml:space="preserve">Online ML Predictor Using </w:t>
-      </w:r>
-      <w:proofErr w:type="gramStart"/>
-      <w:r>
-        <w:rPr>
-          <w:lang w:val="en-US"/>
-        </w:rPr>
-        <w:t>DARE(</w:t>
-      </w:r>
-      <w:proofErr w:type="gramEnd"/>
-      <w:r>
-        <w:rPr>
-          <w:lang w:val="en-US"/>
-        </w:rPr>
-        <w:t xml:space="preserve">Dynamic Adaptive Resource </w:t>
+        <w:t xml:space="preserve">Online ML Predictor Using DARE(Dynamic Adaptive Resource </w:t>
       </w:r>
       <w:proofErr w:type="spellStart"/>
       <w:r>
@@ -17082,6 +17718,155 @@
     </w:lvl>
   </w:abstractNum>
   <w:abstractNum w:abstractNumId="34" w15:restartNumberingAfterBreak="0">
+    <w:nsid w:val="3A494476"/>
+    <w:multiLevelType w:val="multilevel"/>
+    <w:tmpl w:val="2B581AEA"/>
+    <w:lvl w:ilvl="0">
+      <w:start w:val="1"/>
+      <w:numFmt w:val="bullet"/>
+      <w:lvlText w:val=""/>
+      <w:lvlJc w:val="left"/>
+      <w:pPr>
+        <w:tabs>
+          <w:tab w:val="num" w:pos="720"/>
+        </w:tabs>
+        <w:ind w:left="720" w:hanging="360"/>
+      </w:pPr>
+      <w:rPr>
+        <w:rFonts w:ascii="Symbol" w:hAnsi="Symbol" w:hint="default"/>
+        <w:sz w:val="20"/>
+      </w:rPr>
+    </w:lvl>
+    <w:lvl w:ilvl="1">
+      <w:start w:val="1"/>
+      <w:numFmt w:val="bullet"/>
+      <w:lvlText w:val="o"/>
+      <w:lvlJc w:val="left"/>
+      <w:pPr>
+        <w:tabs>
+          <w:tab w:val="num" w:pos="1440"/>
+        </w:tabs>
+        <w:ind w:left="1440" w:hanging="360"/>
+      </w:pPr>
+      <w:rPr>
+        <w:rFonts w:ascii="Courier New" w:hAnsi="Courier New" w:hint="default"/>
+        <w:sz w:val="20"/>
+      </w:rPr>
+    </w:lvl>
+    <w:lvl w:ilvl="2" w:tentative="1">
+      <w:start w:val="1"/>
+      <w:numFmt w:val="bullet"/>
+      <w:lvlText w:val=""/>
+      <w:lvlJc w:val="left"/>
+      <w:pPr>
+        <w:tabs>
+          <w:tab w:val="num" w:pos="2160"/>
+        </w:tabs>
+        <w:ind w:left="2160" w:hanging="360"/>
+      </w:pPr>
+      <w:rPr>
+        <w:rFonts w:ascii="Wingdings" w:hAnsi="Wingdings" w:hint="default"/>
+        <w:sz w:val="20"/>
+      </w:rPr>
+    </w:lvl>
+    <w:lvl w:ilvl="3" w:tentative="1">
+      <w:start w:val="1"/>
+      <w:numFmt w:val="bullet"/>
+      <w:lvlText w:val=""/>
+      <w:lvlJc w:val="left"/>
+      <w:pPr>
+        <w:tabs>
+          <w:tab w:val="num" w:pos="2880"/>
+        </w:tabs>
+        <w:ind w:left="2880" w:hanging="360"/>
+      </w:pPr>
+      <w:rPr>
+        <w:rFonts w:ascii="Wingdings" w:hAnsi="Wingdings" w:hint="default"/>
+        <w:sz w:val="20"/>
+      </w:rPr>
+    </w:lvl>
+    <w:lvl w:ilvl="4" w:tentative="1">
+      <w:start w:val="1"/>
+      <w:numFmt w:val="bullet"/>
+      <w:lvlText w:val=""/>
+      <w:lvlJc w:val="left"/>
+      <w:pPr>
+        <w:tabs>
+          <w:tab w:val="num" w:pos="3600"/>
+        </w:tabs>
+        <w:ind w:left="3600" w:hanging="360"/>
+      </w:pPr>
+      <w:rPr>
+        <w:rFonts w:ascii="Wingdings" w:hAnsi="Wingdings" w:hint="default"/>
+        <w:sz w:val="20"/>
+      </w:rPr>
+    </w:lvl>
+    <w:lvl w:ilvl="5" w:tentative="1">
+      <w:start w:val="1"/>
+      <w:numFmt w:val="bullet"/>
+      <w:lvlText w:val=""/>
+      <w:lvlJc w:val="left"/>
+      <w:pPr>
+        <w:tabs>
+          <w:tab w:val="num" w:pos="4320"/>
+        </w:tabs>
+        <w:ind w:left="4320" w:hanging="360"/>
+      </w:pPr>
+      <w:rPr>
+        <w:rFonts w:ascii="Wingdings" w:hAnsi="Wingdings" w:hint="default"/>
+        <w:sz w:val="20"/>
+      </w:rPr>
+    </w:lvl>
+    <w:lvl w:ilvl="6" w:tentative="1">
+      <w:start w:val="1"/>
+      <w:numFmt w:val="bullet"/>
+      <w:lvlText w:val=""/>
+      <w:lvlJc w:val="left"/>
+      <w:pPr>
+        <w:tabs>
+          <w:tab w:val="num" w:pos="5040"/>
+        </w:tabs>
+        <w:ind w:left="5040" w:hanging="360"/>
+      </w:pPr>
+      <w:rPr>
+        <w:rFonts w:ascii="Wingdings" w:hAnsi="Wingdings" w:hint="default"/>
+        <w:sz w:val="20"/>
+      </w:rPr>
+    </w:lvl>
+    <w:lvl w:ilvl="7" w:tentative="1">
+      <w:start w:val="1"/>
+      <w:numFmt w:val="bullet"/>
+      <w:lvlText w:val=""/>
+      <w:lvlJc w:val="left"/>
+      <w:pPr>
+        <w:tabs>
+          <w:tab w:val="num" w:pos="5760"/>
+        </w:tabs>
+        <w:ind w:left="5760" w:hanging="360"/>
+      </w:pPr>
+      <w:rPr>
+        <w:rFonts w:ascii="Wingdings" w:hAnsi="Wingdings" w:hint="default"/>
+        <w:sz w:val="20"/>
+      </w:rPr>
+    </w:lvl>
+    <w:lvl w:ilvl="8" w:tentative="1">
+      <w:start w:val="1"/>
+      <w:numFmt w:val="bullet"/>
+      <w:lvlText w:val=""/>
+      <w:lvlJc w:val="left"/>
+      <w:pPr>
+        <w:tabs>
+          <w:tab w:val="num" w:pos="6480"/>
+        </w:tabs>
+        <w:ind w:left="6480" w:hanging="360"/>
+      </w:pPr>
+      <w:rPr>
+        <w:rFonts w:ascii="Wingdings" w:hAnsi="Wingdings" w:hint="default"/>
+        <w:sz w:val="20"/>
+      </w:rPr>
+    </w:lvl>
+  </w:abstractNum>
+  <w:abstractNum w:abstractNumId="35" w15:restartNumberingAfterBreak="0">
     <w:nsid w:val="3F3771E0"/>
     <w:multiLevelType w:val="multilevel"/>
     <w:tmpl w:val="CBF63B18"/>
@@ -17230,7 +18015,7 @@
       </w:rPr>
     </w:lvl>
   </w:abstractNum>
-  <w:abstractNum w:abstractNumId="35" w15:restartNumberingAfterBreak="0">
+  <w:abstractNum w:abstractNumId="36" w15:restartNumberingAfterBreak="0">
     <w:nsid w:val="408612D9"/>
     <w:multiLevelType w:val="multilevel"/>
     <w:tmpl w:val="8E6E7F50"/>
@@ -17379,7 +18164,7 @@
       </w:rPr>
     </w:lvl>
   </w:abstractNum>
-  <w:abstractNum w:abstractNumId="36" w15:restartNumberingAfterBreak="0">
+  <w:abstractNum w:abstractNumId="37" w15:restartNumberingAfterBreak="0">
     <w:nsid w:val="41F760F1"/>
     <w:multiLevelType w:val="hybridMultilevel"/>
     <w:tmpl w:val="C4963EF6"/>
@@ -17492,7 +18277,7 @@
       </w:rPr>
     </w:lvl>
   </w:abstractNum>
-  <w:abstractNum w:abstractNumId="37" w15:restartNumberingAfterBreak="0">
+  <w:abstractNum w:abstractNumId="38" w15:restartNumberingAfterBreak="0">
     <w:nsid w:val="422430B2"/>
     <w:multiLevelType w:val="multilevel"/>
     <w:tmpl w:val="9AA8CEDC"/>
@@ -17641,7 +18426,7 @@
       </w:rPr>
     </w:lvl>
   </w:abstractNum>
-  <w:abstractNum w:abstractNumId="38" w15:restartNumberingAfterBreak="0">
+  <w:abstractNum w:abstractNumId="39" w15:restartNumberingAfterBreak="0">
     <w:nsid w:val="45772D44"/>
     <w:multiLevelType w:val="multilevel"/>
     <w:tmpl w:val="6F22E91C"/>
@@ -17790,7 +18575,7 @@
       </w:rPr>
     </w:lvl>
   </w:abstractNum>
-  <w:abstractNum w:abstractNumId="39" w15:restartNumberingAfterBreak="0">
+  <w:abstractNum w:abstractNumId="40" w15:restartNumberingAfterBreak="0">
     <w:nsid w:val="47931FBB"/>
     <w:multiLevelType w:val="multilevel"/>
     <w:tmpl w:val="E8941C86"/>
@@ -17939,7 +18724,7 @@
       </w:rPr>
     </w:lvl>
   </w:abstractNum>
-  <w:abstractNum w:abstractNumId="40" w15:restartNumberingAfterBreak="0">
+  <w:abstractNum w:abstractNumId="41" w15:restartNumberingAfterBreak="0">
     <w:nsid w:val="48650E98"/>
     <w:multiLevelType w:val="multilevel"/>
     <w:tmpl w:val="1164AF32"/>
@@ -18088,7 +18873,7 @@
       </w:rPr>
     </w:lvl>
   </w:abstractNum>
-  <w:abstractNum w:abstractNumId="41" w15:restartNumberingAfterBreak="0">
+  <w:abstractNum w:abstractNumId="42" w15:restartNumberingAfterBreak="0">
     <w:nsid w:val="48B04463"/>
     <w:multiLevelType w:val="multilevel"/>
     <w:tmpl w:val="B7C8271C"/>
@@ -18237,7 +19022,7 @@
       </w:rPr>
     </w:lvl>
   </w:abstractNum>
-  <w:abstractNum w:abstractNumId="42" w15:restartNumberingAfterBreak="0">
+  <w:abstractNum w:abstractNumId="43" w15:restartNumberingAfterBreak="0">
     <w:nsid w:val="4A8C27B6"/>
     <w:multiLevelType w:val="multilevel"/>
     <w:tmpl w:val="478AEC50"/>
@@ -18386,7 +19171,7 @@
       </w:rPr>
     </w:lvl>
   </w:abstractNum>
-  <w:abstractNum w:abstractNumId="43" w15:restartNumberingAfterBreak="0">
+  <w:abstractNum w:abstractNumId="44" w15:restartNumberingAfterBreak="0">
     <w:nsid w:val="4A962120"/>
     <w:multiLevelType w:val="multilevel"/>
     <w:tmpl w:val="21DEC30A"/>
@@ -18499,7 +19284,7 @@
       </w:pPr>
     </w:lvl>
   </w:abstractNum>
-  <w:abstractNum w:abstractNumId="44" w15:restartNumberingAfterBreak="0">
+  <w:abstractNum w:abstractNumId="45" w15:restartNumberingAfterBreak="0">
     <w:nsid w:val="4C825701"/>
     <w:multiLevelType w:val="multilevel"/>
     <w:tmpl w:val="36B2D506"/>
@@ -18648,7 +19433,7 @@
       </w:rPr>
     </w:lvl>
   </w:abstractNum>
-  <w:abstractNum w:abstractNumId="45" w15:restartNumberingAfterBreak="0">
+  <w:abstractNum w:abstractNumId="46" w15:restartNumberingAfterBreak="0">
     <w:nsid w:val="4D03363F"/>
     <w:multiLevelType w:val="multilevel"/>
     <w:tmpl w:val="7576D590"/>
@@ -18761,7 +19546,7 @@
       </w:pPr>
     </w:lvl>
   </w:abstractNum>
-  <w:abstractNum w:abstractNumId="46" w15:restartNumberingAfterBreak="0">
+  <w:abstractNum w:abstractNumId="47" w15:restartNumberingAfterBreak="0">
     <w:nsid w:val="4F19287F"/>
     <w:multiLevelType w:val="multilevel"/>
     <w:tmpl w:val="8C16CBF8"/>
@@ -18910,7 +19695,7 @@
       </w:rPr>
     </w:lvl>
   </w:abstractNum>
-  <w:abstractNum w:abstractNumId="47" w15:restartNumberingAfterBreak="0">
+  <w:abstractNum w:abstractNumId="48" w15:restartNumberingAfterBreak="0">
     <w:nsid w:val="4F32793E"/>
     <w:multiLevelType w:val="multilevel"/>
     <w:tmpl w:val="4A66BDC6"/>
@@ -19059,7 +19844,7 @@
       </w:rPr>
     </w:lvl>
   </w:abstractNum>
-  <w:abstractNum w:abstractNumId="48" w15:restartNumberingAfterBreak="0">
+  <w:abstractNum w:abstractNumId="49" w15:restartNumberingAfterBreak="0">
     <w:nsid w:val="556E1750"/>
     <w:multiLevelType w:val="multilevel"/>
     <w:tmpl w:val="2AF0C8C8"/>
@@ -19208,7 +19993,7 @@
       </w:rPr>
     </w:lvl>
   </w:abstractNum>
-  <w:abstractNum w:abstractNumId="49" w15:restartNumberingAfterBreak="0">
+  <w:abstractNum w:abstractNumId="50" w15:restartNumberingAfterBreak="0">
     <w:nsid w:val="55CD7190"/>
     <w:multiLevelType w:val="multilevel"/>
     <w:tmpl w:val="EDFA3E8C"/>
@@ -19357,7 +20142,7 @@
       </w:rPr>
     </w:lvl>
   </w:abstractNum>
-  <w:abstractNum w:abstractNumId="50" w15:restartNumberingAfterBreak="0">
+  <w:abstractNum w:abstractNumId="51" w15:restartNumberingAfterBreak="0">
     <w:nsid w:val="5621694E"/>
     <w:multiLevelType w:val="multilevel"/>
     <w:tmpl w:val="3F12F072"/>
@@ -19506,7 +20291,7 @@
       </w:rPr>
     </w:lvl>
   </w:abstractNum>
-  <w:abstractNum w:abstractNumId="51" w15:restartNumberingAfterBreak="0">
+  <w:abstractNum w:abstractNumId="52" w15:restartNumberingAfterBreak="0">
     <w:nsid w:val="56A67868"/>
     <w:multiLevelType w:val="multilevel"/>
     <w:tmpl w:val="149294E0"/>
@@ -19655,7 +20440,7 @@
       </w:rPr>
     </w:lvl>
   </w:abstractNum>
-  <w:abstractNum w:abstractNumId="52" w15:restartNumberingAfterBreak="0">
+  <w:abstractNum w:abstractNumId="53" w15:restartNumberingAfterBreak="0">
     <w:nsid w:val="57A35A37"/>
     <w:multiLevelType w:val="multilevel"/>
     <w:tmpl w:val="60A6384A"/>
@@ -19804,7 +20589,7 @@
       </w:rPr>
     </w:lvl>
   </w:abstractNum>
-  <w:abstractNum w:abstractNumId="53" w15:restartNumberingAfterBreak="0">
+  <w:abstractNum w:abstractNumId="54" w15:restartNumberingAfterBreak="0">
     <w:nsid w:val="58ED47EC"/>
     <w:multiLevelType w:val="multilevel"/>
     <w:tmpl w:val="B888E83C"/>
@@ -19953,7 +20738,7 @@
       </w:rPr>
     </w:lvl>
   </w:abstractNum>
-  <w:abstractNum w:abstractNumId="54" w15:restartNumberingAfterBreak="0">
+  <w:abstractNum w:abstractNumId="55" w15:restartNumberingAfterBreak="0">
     <w:nsid w:val="59B1282E"/>
     <w:multiLevelType w:val="multilevel"/>
     <w:tmpl w:val="65226A24"/>
@@ -20102,7 +20887,7 @@
       </w:rPr>
     </w:lvl>
   </w:abstractNum>
-  <w:abstractNum w:abstractNumId="55" w15:restartNumberingAfterBreak="0">
+  <w:abstractNum w:abstractNumId="56" w15:restartNumberingAfterBreak="0">
     <w:nsid w:val="5AF77ECB"/>
     <w:multiLevelType w:val="multilevel"/>
     <w:tmpl w:val="10642DE6"/>
@@ -20251,7 +21036,7 @@
       </w:rPr>
     </w:lvl>
   </w:abstractNum>
-  <w:abstractNum w:abstractNumId="56" w15:restartNumberingAfterBreak="0">
+  <w:abstractNum w:abstractNumId="57" w15:restartNumberingAfterBreak="0">
     <w:nsid w:val="5CDE07DA"/>
     <w:multiLevelType w:val="multilevel"/>
     <w:tmpl w:val="B1823B8E"/>
@@ -20400,7 +21185,7 @@
       </w:rPr>
     </w:lvl>
   </w:abstractNum>
-  <w:abstractNum w:abstractNumId="57" w15:restartNumberingAfterBreak="0">
+  <w:abstractNum w:abstractNumId="58" w15:restartNumberingAfterBreak="0">
     <w:nsid w:val="5CE51A28"/>
     <w:multiLevelType w:val="multilevel"/>
     <w:tmpl w:val="6A14F4F0"/>
@@ -20549,7 +21334,7 @@
       </w:rPr>
     </w:lvl>
   </w:abstractNum>
-  <w:abstractNum w:abstractNumId="58" w15:restartNumberingAfterBreak="0">
+  <w:abstractNum w:abstractNumId="59" w15:restartNumberingAfterBreak="0">
     <w:nsid w:val="5DBC3FC5"/>
     <w:multiLevelType w:val="multilevel"/>
     <w:tmpl w:val="2EFC06C2"/>
@@ -20698,7 +21483,7 @@
       </w:rPr>
     </w:lvl>
   </w:abstractNum>
-  <w:abstractNum w:abstractNumId="59" w15:restartNumberingAfterBreak="0">
+  <w:abstractNum w:abstractNumId="60" w15:restartNumberingAfterBreak="0">
     <w:nsid w:val="5F365C35"/>
     <w:multiLevelType w:val="multilevel"/>
     <w:tmpl w:val="4F8AFB88"/>
@@ -20847,7 +21632,7 @@
       </w:rPr>
     </w:lvl>
   </w:abstractNum>
-  <w:abstractNum w:abstractNumId="60" w15:restartNumberingAfterBreak="0">
+  <w:abstractNum w:abstractNumId="61" w15:restartNumberingAfterBreak="0">
     <w:nsid w:val="604D3590"/>
     <w:multiLevelType w:val="multilevel"/>
     <w:tmpl w:val="4866E582"/>
@@ -20960,7 +21745,7 @@
       </w:pPr>
     </w:lvl>
   </w:abstractNum>
-  <w:abstractNum w:abstractNumId="61" w15:restartNumberingAfterBreak="0">
+  <w:abstractNum w:abstractNumId="62" w15:restartNumberingAfterBreak="0">
     <w:nsid w:val="62286744"/>
     <w:multiLevelType w:val="multilevel"/>
     <w:tmpl w:val="F26E0D80"/>
@@ -21073,7 +21858,7 @@
       </w:pPr>
     </w:lvl>
   </w:abstractNum>
-  <w:abstractNum w:abstractNumId="62" w15:restartNumberingAfterBreak="0">
+  <w:abstractNum w:abstractNumId="63" w15:restartNumberingAfterBreak="0">
     <w:nsid w:val="639D42DB"/>
     <w:multiLevelType w:val="multilevel"/>
     <w:tmpl w:val="3F865BB2"/>
@@ -21222,7 +22007,7 @@
       </w:rPr>
     </w:lvl>
   </w:abstractNum>
-  <w:abstractNum w:abstractNumId="63" w15:restartNumberingAfterBreak="0">
+  <w:abstractNum w:abstractNumId="64" w15:restartNumberingAfterBreak="0">
     <w:nsid w:val="63C24481"/>
     <w:multiLevelType w:val="multilevel"/>
     <w:tmpl w:val="911A1C4E"/>
@@ -21335,7 +22120,7 @@
       </w:pPr>
     </w:lvl>
   </w:abstractNum>
-  <w:abstractNum w:abstractNumId="64" w15:restartNumberingAfterBreak="0">
+  <w:abstractNum w:abstractNumId="65" w15:restartNumberingAfterBreak="0">
     <w:nsid w:val="63F447B0"/>
     <w:multiLevelType w:val="multilevel"/>
     <w:tmpl w:val="F42494F0"/>
@@ -21484,7 +22269,7 @@
       </w:rPr>
     </w:lvl>
   </w:abstractNum>
-  <w:abstractNum w:abstractNumId="65" w15:restartNumberingAfterBreak="0">
+  <w:abstractNum w:abstractNumId="66" w15:restartNumberingAfterBreak="0">
     <w:nsid w:val="6414230E"/>
     <w:multiLevelType w:val="multilevel"/>
     <w:tmpl w:val="07D82616"/>
@@ -21633,7 +22418,7 @@
       </w:rPr>
     </w:lvl>
   </w:abstractNum>
-  <w:abstractNum w:abstractNumId="66" w15:restartNumberingAfterBreak="0">
+  <w:abstractNum w:abstractNumId="67" w15:restartNumberingAfterBreak="0">
     <w:nsid w:val="665479B1"/>
     <w:multiLevelType w:val="multilevel"/>
     <w:tmpl w:val="A5982E3A"/>
@@ -21746,7 +22531,7 @@
       </w:pPr>
     </w:lvl>
   </w:abstractNum>
-  <w:abstractNum w:abstractNumId="67" w15:restartNumberingAfterBreak="0">
+  <w:abstractNum w:abstractNumId="68" w15:restartNumberingAfterBreak="0">
     <w:nsid w:val="67805486"/>
     <w:multiLevelType w:val="multilevel"/>
     <w:tmpl w:val="E34C74DA"/>
@@ -21859,7 +22644,7 @@
       </w:pPr>
     </w:lvl>
   </w:abstractNum>
-  <w:abstractNum w:abstractNumId="68" w15:restartNumberingAfterBreak="0">
+  <w:abstractNum w:abstractNumId="69" w15:restartNumberingAfterBreak="0">
     <w:nsid w:val="67BD0D87"/>
     <w:multiLevelType w:val="multilevel"/>
     <w:tmpl w:val="6C183ECE"/>
@@ -22008,7 +22793,7 @@
       </w:rPr>
     </w:lvl>
   </w:abstractNum>
-  <w:abstractNum w:abstractNumId="69" w15:restartNumberingAfterBreak="0">
+  <w:abstractNum w:abstractNumId="70" w15:restartNumberingAfterBreak="0">
     <w:nsid w:val="6914041D"/>
     <w:multiLevelType w:val="multilevel"/>
     <w:tmpl w:val="1BC01A4E"/>
@@ -22157,7 +22942,7 @@
       </w:rPr>
     </w:lvl>
   </w:abstractNum>
-  <w:abstractNum w:abstractNumId="70" w15:restartNumberingAfterBreak="0">
+  <w:abstractNum w:abstractNumId="71" w15:restartNumberingAfterBreak="0">
     <w:nsid w:val="6A7717CE"/>
     <w:multiLevelType w:val="multilevel"/>
     <w:tmpl w:val="EC46DF36"/>
@@ -22306,7 +23091,7 @@
       </w:rPr>
     </w:lvl>
   </w:abstractNum>
-  <w:abstractNum w:abstractNumId="71" w15:restartNumberingAfterBreak="0">
+  <w:abstractNum w:abstractNumId="72" w15:restartNumberingAfterBreak="0">
     <w:nsid w:val="6EC84CB7"/>
     <w:multiLevelType w:val="hybridMultilevel"/>
     <w:tmpl w:val="0B506C3C"/>
@@ -22395,7 +23180,7 @@
       </w:pPr>
     </w:lvl>
   </w:abstractNum>
-  <w:abstractNum w:abstractNumId="72" w15:restartNumberingAfterBreak="0">
+  <w:abstractNum w:abstractNumId="73" w15:restartNumberingAfterBreak="0">
     <w:nsid w:val="6F42751D"/>
     <w:multiLevelType w:val="hybridMultilevel"/>
     <w:tmpl w:val="278ECE7E"/>
@@ -22484,7 +23269,269 @@
       </w:pPr>
     </w:lvl>
   </w:abstractNum>
-  <w:abstractNum w:abstractNumId="73" w15:restartNumberingAfterBreak="0">
+  <w:abstractNum w:abstractNumId="74" w15:restartNumberingAfterBreak="0">
+    <w:nsid w:val="6FC35D75"/>
+    <w:multiLevelType w:val="multilevel"/>
+    <w:tmpl w:val="3844DEEA"/>
+    <w:lvl w:ilvl="0">
+      <w:start w:val="1"/>
+      <w:numFmt w:val="bullet"/>
+      <w:lvlText w:val=""/>
+      <w:lvlJc w:val="left"/>
+      <w:pPr>
+        <w:tabs>
+          <w:tab w:val="num" w:pos="720"/>
+        </w:tabs>
+        <w:ind w:left="720" w:hanging="360"/>
+      </w:pPr>
+      <w:rPr>
+        <w:rFonts w:ascii="Symbol" w:hAnsi="Symbol" w:hint="default"/>
+        <w:sz w:val="20"/>
+      </w:rPr>
+    </w:lvl>
+    <w:lvl w:ilvl="1" w:tentative="1">
+      <w:start w:val="1"/>
+      <w:numFmt w:val="bullet"/>
+      <w:lvlText w:val="o"/>
+      <w:lvlJc w:val="left"/>
+      <w:pPr>
+        <w:tabs>
+          <w:tab w:val="num" w:pos="1440"/>
+        </w:tabs>
+        <w:ind w:left="1440" w:hanging="360"/>
+      </w:pPr>
+      <w:rPr>
+        <w:rFonts w:ascii="Courier New" w:hAnsi="Courier New" w:hint="default"/>
+        <w:sz w:val="20"/>
+      </w:rPr>
+    </w:lvl>
+    <w:lvl w:ilvl="2" w:tentative="1">
+      <w:start w:val="1"/>
+      <w:numFmt w:val="bullet"/>
+      <w:lvlText w:val=""/>
+      <w:lvlJc w:val="left"/>
+      <w:pPr>
+        <w:tabs>
+          <w:tab w:val="num" w:pos="2160"/>
+        </w:tabs>
+        <w:ind w:left="2160" w:hanging="360"/>
+      </w:pPr>
+      <w:rPr>
+        <w:rFonts w:ascii="Wingdings" w:hAnsi="Wingdings" w:hint="default"/>
+        <w:sz w:val="20"/>
+      </w:rPr>
+    </w:lvl>
+    <w:lvl w:ilvl="3" w:tentative="1">
+      <w:start w:val="1"/>
+      <w:numFmt w:val="bullet"/>
+      <w:lvlText w:val=""/>
+      <w:lvlJc w:val="left"/>
+      <w:pPr>
+        <w:tabs>
+          <w:tab w:val="num" w:pos="2880"/>
+        </w:tabs>
+        <w:ind w:left="2880" w:hanging="360"/>
+      </w:pPr>
+      <w:rPr>
+        <w:rFonts w:ascii="Wingdings" w:hAnsi="Wingdings" w:hint="default"/>
+        <w:sz w:val="20"/>
+      </w:rPr>
+    </w:lvl>
+    <w:lvl w:ilvl="4" w:tentative="1">
+      <w:start w:val="1"/>
+      <w:numFmt w:val="bullet"/>
+      <w:lvlText w:val=""/>
+      <w:lvlJc w:val="left"/>
+      <w:pPr>
+        <w:tabs>
+          <w:tab w:val="num" w:pos="3600"/>
+        </w:tabs>
+        <w:ind w:left="3600" w:hanging="360"/>
+      </w:pPr>
+      <w:rPr>
+        <w:rFonts w:ascii="Wingdings" w:hAnsi="Wingdings" w:hint="default"/>
+        <w:sz w:val="20"/>
+      </w:rPr>
+    </w:lvl>
+    <w:lvl w:ilvl="5" w:tentative="1">
+      <w:start w:val="1"/>
+      <w:numFmt w:val="bullet"/>
+      <w:lvlText w:val=""/>
+      <w:lvlJc w:val="left"/>
+      <w:pPr>
+        <w:tabs>
+          <w:tab w:val="num" w:pos="4320"/>
+        </w:tabs>
+        <w:ind w:left="4320" w:hanging="360"/>
+      </w:pPr>
+      <w:rPr>
+        <w:rFonts w:ascii="Wingdings" w:hAnsi="Wingdings" w:hint="default"/>
+        <w:sz w:val="20"/>
+      </w:rPr>
+    </w:lvl>
+    <w:lvl w:ilvl="6" w:tentative="1">
+      <w:start w:val="1"/>
+      <w:numFmt w:val="bullet"/>
+      <w:lvlText w:val=""/>
+      <w:lvlJc w:val="left"/>
+      <w:pPr>
+        <w:tabs>
+          <w:tab w:val="num" w:pos="5040"/>
+        </w:tabs>
+        <w:ind w:left="5040" w:hanging="360"/>
+      </w:pPr>
+      <w:rPr>
+        <w:rFonts w:ascii="Wingdings" w:hAnsi="Wingdings" w:hint="default"/>
+        <w:sz w:val="20"/>
+      </w:rPr>
+    </w:lvl>
+    <w:lvl w:ilvl="7" w:tentative="1">
+      <w:start w:val="1"/>
+      <w:numFmt w:val="bullet"/>
+      <w:lvlText w:val=""/>
+      <w:lvlJc w:val="left"/>
+      <w:pPr>
+        <w:tabs>
+          <w:tab w:val="num" w:pos="5760"/>
+        </w:tabs>
+        <w:ind w:left="5760" w:hanging="360"/>
+      </w:pPr>
+      <w:rPr>
+        <w:rFonts w:ascii="Wingdings" w:hAnsi="Wingdings" w:hint="default"/>
+        <w:sz w:val="20"/>
+      </w:rPr>
+    </w:lvl>
+    <w:lvl w:ilvl="8" w:tentative="1">
+      <w:start w:val="1"/>
+      <w:numFmt w:val="bullet"/>
+      <w:lvlText w:val=""/>
+      <w:lvlJc w:val="left"/>
+      <w:pPr>
+        <w:tabs>
+          <w:tab w:val="num" w:pos="6480"/>
+        </w:tabs>
+        <w:ind w:left="6480" w:hanging="360"/>
+      </w:pPr>
+      <w:rPr>
+        <w:rFonts w:ascii="Wingdings" w:hAnsi="Wingdings" w:hint="default"/>
+        <w:sz w:val="20"/>
+      </w:rPr>
+    </w:lvl>
+  </w:abstractNum>
+  <w:abstractNum w:abstractNumId="75" w15:restartNumberingAfterBreak="0">
+    <w:nsid w:val="706F260B"/>
+    <w:multiLevelType w:val="multilevel"/>
+    <w:tmpl w:val="7D7ED398"/>
+    <w:lvl w:ilvl="0">
+      <w:start w:val="1"/>
+      <w:numFmt w:val="decimal"/>
+      <w:lvlText w:val="%1."/>
+      <w:lvlJc w:val="left"/>
+      <w:pPr>
+        <w:tabs>
+          <w:tab w:val="num" w:pos="720"/>
+        </w:tabs>
+        <w:ind w:left="720" w:hanging="360"/>
+      </w:pPr>
+    </w:lvl>
+    <w:lvl w:ilvl="1" w:tentative="1">
+      <w:start w:val="1"/>
+      <w:numFmt w:val="decimal"/>
+      <w:lvlText w:val="%2."/>
+      <w:lvlJc w:val="left"/>
+      <w:pPr>
+        <w:tabs>
+          <w:tab w:val="num" w:pos="1440"/>
+        </w:tabs>
+        <w:ind w:left="1440" w:hanging="360"/>
+      </w:pPr>
+    </w:lvl>
+    <w:lvl w:ilvl="2" w:tentative="1">
+      <w:start w:val="1"/>
+      <w:numFmt w:val="decimal"/>
+      <w:lvlText w:val="%3."/>
+      <w:lvlJc w:val="left"/>
+      <w:pPr>
+        <w:tabs>
+          <w:tab w:val="num" w:pos="2160"/>
+        </w:tabs>
+        <w:ind w:left="2160" w:hanging="360"/>
+      </w:pPr>
+    </w:lvl>
+    <w:lvl w:ilvl="3" w:tentative="1">
+      <w:start w:val="1"/>
+      <w:numFmt w:val="decimal"/>
+      <w:lvlText w:val="%4."/>
+      <w:lvlJc w:val="left"/>
+      <w:pPr>
+        <w:tabs>
+          <w:tab w:val="num" w:pos="2880"/>
+        </w:tabs>
+        <w:ind w:left="2880" w:hanging="360"/>
+      </w:pPr>
+    </w:lvl>
+    <w:lvl w:ilvl="4" w:tentative="1">
+      <w:start w:val="1"/>
+      <w:numFmt w:val="decimal"/>
+      <w:lvlText w:val="%5."/>
+      <w:lvlJc w:val="left"/>
+      <w:pPr>
+        <w:tabs>
+          <w:tab w:val="num" w:pos="3600"/>
+        </w:tabs>
+        <w:ind w:left="3600" w:hanging="360"/>
+      </w:pPr>
+    </w:lvl>
+    <w:lvl w:ilvl="5" w:tentative="1">
+      <w:start w:val="1"/>
+      <w:numFmt w:val="decimal"/>
+      <w:lvlText w:val="%6."/>
+      <w:lvlJc w:val="left"/>
+      <w:pPr>
+        <w:tabs>
+          <w:tab w:val="num" w:pos="4320"/>
+        </w:tabs>
+        <w:ind w:left="4320" w:hanging="360"/>
+      </w:pPr>
+    </w:lvl>
+    <w:lvl w:ilvl="6" w:tentative="1">
+      <w:start w:val="1"/>
+      <w:numFmt w:val="decimal"/>
+      <w:lvlText w:val="%7."/>
+      <w:lvlJc w:val="left"/>
+      <w:pPr>
+        <w:tabs>
+          <w:tab w:val="num" w:pos="5040"/>
+        </w:tabs>
+        <w:ind w:left="5040" w:hanging="360"/>
+      </w:pPr>
+    </w:lvl>
+    <w:lvl w:ilvl="7" w:tentative="1">
+      <w:start w:val="1"/>
+      <w:numFmt w:val="decimal"/>
+      <w:lvlText w:val="%8."/>
+      <w:lvlJc w:val="left"/>
+      <w:pPr>
+        <w:tabs>
+          <w:tab w:val="num" w:pos="5760"/>
+        </w:tabs>
+        <w:ind w:left="5760" w:hanging="360"/>
+      </w:pPr>
+    </w:lvl>
+    <w:lvl w:ilvl="8" w:tentative="1">
+      <w:start w:val="1"/>
+      <w:numFmt w:val="decimal"/>
+      <w:lvlText w:val="%9."/>
+      <w:lvlJc w:val="left"/>
+      <w:pPr>
+        <w:tabs>
+          <w:tab w:val="num" w:pos="6480"/>
+        </w:tabs>
+        <w:ind w:left="6480" w:hanging="360"/>
+      </w:pPr>
+    </w:lvl>
+  </w:abstractNum>
+  <w:abstractNum w:abstractNumId="76" w15:restartNumberingAfterBreak="0">
     <w:nsid w:val="72933DDB"/>
     <w:multiLevelType w:val="multilevel"/>
     <w:tmpl w:val="626AE8F8"/>
@@ -22633,7 +23680,7 @@
       </w:rPr>
     </w:lvl>
   </w:abstractNum>
-  <w:abstractNum w:abstractNumId="74" w15:restartNumberingAfterBreak="0">
+  <w:abstractNum w:abstractNumId="77" w15:restartNumberingAfterBreak="0">
     <w:nsid w:val="75BF69CA"/>
     <w:multiLevelType w:val="multilevel"/>
     <w:tmpl w:val="8AD8E296"/>
@@ -22782,7 +23829,7 @@
       </w:rPr>
     </w:lvl>
   </w:abstractNum>
-  <w:abstractNum w:abstractNumId="75" w15:restartNumberingAfterBreak="0">
+  <w:abstractNum w:abstractNumId="78" w15:restartNumberingAfterBreak="0">
     <w:nsid w:val="772A5977"/>
     <w:multiLevelType w:val="multilevel"/>
     <w:tmpl w:val="DB0AAFAE"/>
@@ -22931,7 +23978,7 @@
       </w:rPr>
     </w:lvl>
   </w:abstractNum>
-  <w:abstractNum w:abstractNumId="76" w15:restartNumberingAfterBreak="0">
+  <w:abstractNum w:abstractNumId="79" w15:restartNumberingAfterBreak="0">
     <w:nsid w:val="78AC1EE5"/>
     <w:multiLevelType w:val="multilevel"/>
     <w:tmpl w:val="BF54B334"/>
@@ -23080,7 +24127,7 @@
       </w:rPr>
     </w:lvl>
   </w:abstractNum>
-  <w:abstractNum w:abstractNumId="77" w15:restartNumberingAfterBreak="0">
+  <w:abstractNum w:abstractNumId="80" w15:restartNumberingAfterBreak="0">
     <w:nsid w:val="79EF25FC"/>
     <w:multiLevelType w:val="multilevel"/>
     <w:tmpl w:val="E2AC9F98"/>
@@ -23229,7 +24276,7 @@
       </w:rPr>
     </w:lvl>
   </w:abstractNum>
-  <w:abstractNum w:abstractNumId="78" w15:restartNumberingAfterBreak="0">
+  <w:abstractNum w:abstractNumId="81" w15:restartNumberingAfterBreak="0">
     <w:nsid w:val="7A9C15B7"/>
     <w:multiLevelType w:val="multilevel"/>
     <w:tmpl w:val="68D08ACC"/>
@@ -23378,7 +24425,7 @@
       </w:rPr>
     </w:lvl>
   </w:abstractNum>
-  <w:abstractNum w:abstractNumId="79" w15:restartNumberingAfterBreak="0">
+  <w:abstractNum w:abstractNumId="82" w15:restartNumberingAfterBreak="0">
     <w:nsid w:val="7AA25EEC"/>
     <w:multiLevelType w:val="multilevel"/>
     <w:tmpl w:val="B5C604AA"/>
@@ -23491,7 +24538,7 @@
       </w:pPr>
     </w:lvl>
   </w:abstractNum>
-  <w:abstractNum w:abstractNumId="80" w15:restartNumberingAfterBreak="0">
+  <w:abstractNum w:abstractNumId="83" w15:restartNumberingAfterBreak="0">
     <w:nsid w:val="7E1F5197"/>
     <w:multiLevelType w:val="multilevel"/>
     <w:tmpl w:val="8B585B0C"/>
@@ -23605,16 +24652,16 @@
     </w:lvl>
   </w:abstractNum>
   <w:num w:numId="1" w16cid:durableId="169955040">
-    <w:abstractNumId w:val="75"/>
+    <w:abstractNumId w:val="78"/>
   </w:num>
   <w:num w:numId="2" w16cid:durableId="1450926641">
     <w:abstractNumId w:val="21"/>
   </w:num>
   <w:num w:numId="3" w16cid:durableId="1988432412">
-    <w:abstractNumId w:val="44"/>
+    <w:abstractNumId w:val="45"/>
   </w:num>
   <w:num w:numId="4" w16cid:durableId="1087264787">
-    <w:abstractNumId w:val="63"/>
+    <w:abstractNumId w:val="64"/>
     <w:lvlOverride w:ilvl="0">
       <w:lvl w:ilvl="0">
         <w:numFmt w:val="decimal"/>
@@ -23624,10 +24671,10 @@
     </w:lvlOverride>
   </w:num>
   <w:num w:numId="5" w16cid:durableId="748431124">
-    <w:abstractNumId w:val="59"/>
+    <w:abstractNumId w:val="60"/>
   </w:num>
   <w:num w:numId="6" w16cid:durableId="1536456503">
-    <w:abstractNumId w:val="67"/>
+    <w:abstractNumId w:val="68"/>
     <w:lvlOverride w:ilvl="0">
       <w:lvl w:ilvl="0">
         <w:numFmt w:val="decimal"/>
@@ -23637,7 +24684,7 @@
     </w:lvlOverride>
   </w:num>
   <w:num w:numId="7" w16cid:durableId="255604169">
-    <w:abstractNumId w:val="74"/>
+    <w:abstractNumId w:val="77"/>
   </w:num>
   <w:num w:numId="8" w16cid:durableId="1524249707">
     <w:abstractNumId w:val="26"/>
@@ -23653,37 +24700,37 @@
     <w:abstractNumId w:val="22"/>
   </w:num>
   <w:num w:numId="10" w16cid:durableId="985472665">
-    <w:abstractNumId w:val="71"/>
+    <w:abstractNumId w:val="72"/>
   </w:num>
   <w:num w:numId="11" w16cid:durableId="1783332703">
-    <w:abstractNumId w:val="36"/>
+    <w:abstractNumId w:val="37"/>
   </w:num>
   <w:num w:numId="12" w16cid:durableId="313796474">
-    <w:abstractNumId w:val="61"/>
+    <w:abstractNumId w:val="62"/>
   </w:num>
   <w:num w:numId="13" w16cid:durableId="1185250422">
     <w:abstractNumId w:val="25"/>
   </w:num>
   <w:num w:numId="14" w16cid:durableId="920677950">
-    <w:abstractNumId w:val="42"/>
+    <w:abstractNumId w:val="43"/>
   </w:num>
   <w:num w:numId="15" w16cid:durableId="980839953">
     <w:abstractNumId w:val="8"/>
   </w:num>
   <w:num w:numId="16" w16cid:durableId="1261179069">
-    <w:abstractNumId w:val="58"/>
+    <w:abstractNumId w:val="59"/>
   </w:num>
   <w:num w:numId="17" w16cid:durableId="1972442974">
     <w:abstractNumId w:val="24"/>
   </w:num>
   <w:num w:numId="18" w16cid:durableId="1515878939">
-    <w:abstractNumId w:val="70"/>
+    <w:abstractNumId w:val="71"/>
   </w:num>
   <w:num w:numId="19" w16cid:durableId="33701099">
     <w:abstractNumId w:val="29"/>
   </w:num>
   <w:num w:numId="20" w16cid:durableId="1483691536">
-    <w:abstractNumId w:val="41"/>
+    <w:abstractNumId w:val="42"/>
   </w:num>
   <w:num w:numId="21" w16cid:durableId="1958097199">
     <w:abstractNumId w:val="20"/>
@@ -23692,10 +24739,10 @@
     <w:abstractNumId w:val="12"/>
   </w:num>
   <w:num w:numId="23" w16cid:durableId="712314648">
-    <w:abstractNumId w:val="62"/>
+    <w:abstractNumId w:val="63"/>
   </w:num>
   <w:num w:numId="24" w16cid:durableId="877007963">
-    <w:abstractNumId w:val="34"/>
+    <w:abstractNumId w:val="35"/>
   </w:num>
   <w:num w:numId="25" w16cid:durableId="456141266">
     <w:abstractNumId w:val="4"/>
@@ -23710,7 +24757,7 @@
     <w:abstractNumId w:val="7"/>
   </w:num>
   <w:num w:numId="29" w16cid:durableId="1494564341">
-    <w:abstractNumId w:val="39"/>
+    <w:abstractNumId w:val="40"/>
   </w:num>
   <w:num w:numId="30" w16cid:durableId="294680013">
     <w:abstractNumId w:val="2"/>
@@ -23719,13 +24766,13 @@
     <w:abstractNumId w:val="0"/>
   </w:num>
   <w:num w:numId="32" w16cid:durableId="1251626374">
-    <w:abstractNumId w:val="65"/>
+    <w:abstractNumId w:val="66"/>
   </w:num>
   <w:num w:numId="33" w16cid:durableId="486213697">
-    <w:abstractNumId w:val="57"/>
+    <w:abstractNumId w:val="58"/>
   </w:num>
   <w:num w:numId="34" w16cid:durableId="897205560">
-    <w:abstractNumId w:val="66"/>
+    <w:abstractNumId w:val="67"/>
     <w:lvlOverride w:ilvl="0">
       <w:lvl w:ilvl="0">
         <w:numFmt w:val="decimal"/>
@@ -23735,22 +24782,22 @@
     </w:lvlOverride>
   </w:num>
   <w:num w:numId="35" w16cid:durableId="2041318333">
-    <w:abstractNumId w:val="49"/>
+    <w:abstractNumId w:val="50"/>
   </w:num>
   <w:num w:numId="36" w16cid:durableId="2092848536">
     <w:abstractNumId w:val="11"/>
   </w:num>
   <w:num w:numId="37" w16cid:durableId="796030722">
-    <w:abstractNumId w:val="76"/>
+    <w:abstractNumId w:val="79"/>
   </w:num>
   <w:num w:numId="38" w16cid:durableId="1584870896">
-    <w:abstractNumId w:val="68"/>
+    <w:abstractNumId w:val="69"/>
   </w:num>
   <w:num w:numId="39" w16cid:durableId="798305728">
-    <w:abstractNumId w:val="60"/>
+    <w:abstractNumId w:val="61"/>
   </w:num>
   <w:num w:numId="40" w16cid:durableId="753816852">
-    <w:abstractNumId w:val="64"/>
+    <w:abstractNumId w:val="65"/>
   </w:num>
   <w:num w:numId="41" w16cid:durableId="823425625">
     <w:abstractNumId w:val="28"/>
@@ -23766,13 +24813,13 @@
     <w:abstractNumId w:val="33"/>
   </w:num>
   <w:num w:numId="43" w16cid:durableId="2009016626">
-    <w:abstractNumId w:val="43"/>
+    <w:abstractNumId w:val="44"/>
   </w:num>
   <w:num w:numId="44" w16cid:durableId="90861938">
     <w:abstractNumId w:val="10"/>
   </w:num>
   <w:num w:numId="45" w16cid:durableId="818962596">
-    <w:abstractNumId w:val="79"/>
+    <w:abstractNumId w:val="82"/>
     <w:lvlOverride w:ilvl="0">
       <w:lvl w:ilvl="0">
         <w:numFmt w:val="decimal"/>
@@ -23782,10 +24829,10 @@
     </w:lvlOverride>
   </w:num>
   <w:num w:numId="46" w16cid:durableId="560333979">
-    <w:abstractNumId w:val="56"/>
+    <w:abstractNumId w:val="57"/>
   </w:num>
   <w:num w:numId="47" w16cid:durableId="878779911">
-    <w:abstractNumId w:val="45"/>
+    <w:abstractNumId w:val="46"/>
     <w:lvlOverride w:ilvl="0">
       <w:lvl w:ilvl="0">
         <w:numFmt w:val="decimal"/>
@@ -23795,22 +24842,22 @@
     </w:lvlOverride>
   </w:num>
   <w:num w:numId="48" w16cid:durableId="1964462942">
-    <w:abstractNumId w:val="47"/>
+    <w:abstractNumId w:val="48"/>
   </w:num>
   <w:num w:numId="49" w16cid:durableId="1837189843">
-    <w:abstractNumId w:val="51"/>
+    <w:abstractNumId w:val="52"/>
   </w:num>
   <w:num w:numId="50" w16cid:durableId="1729524993">
     <w:abstractNumId w:val="14"/>
   </w:num>
   <w:num w:numId="51" w16cid:durableId="378743519">
-    <w:abstractNumId w:val="73"/>
+    <w:abstractNumId w:val="76"/>
   </w:num>
   <w:num w:numId="52" w16cid:durableId="2142338636">
-    <w:abstractNumId w:val="52"/>
+    <w:abstractNumId w:val="53"/>
   </w:num>
   <w:num w:numId="53" w16cid:durableId="501362553">
-    <w:abstractNumId w:val="77"/>
+    <w:abstractNumId w:val="80"/>
   </w:num>
   <w:num w:numId="54" w16cid:durableId="213665539">
     <w:abstractNumId w:val="30"/>
@@ -23819,10 +24866,10 @@
     <w:abstractNumId w:val="9"/>
   </w:num>
   <w:num w:numId="56" w16cid:durableId="2036543157">
-    <w:abstractNumId w:val="72"/>
+    <w:abstractNumId w:val="73"/>
   </w:num>
   <w:num w:numId="57" w16cid:durableId="1444229400">
-    <w:abstractNumId w:val="35"/>
+    <w:abstractNumId w:val="36"/>
   </w:num>
   <w:num w:numId="58" w16cid:durableId="370542385">
     <w:abstractNumId w:val="15"/>
@@ -23837,7 +24884,7 @@
     <w:abstractNumId w:val="27"/>
   </w:num>
   <w:num w:numId="62" w16cid:durableId="1145775269">
-    <w:abstractNumId w:val="38"/>
+    <w:abstractNumId w:val="39"/>
   </w:num>
   <w:num w:numId="63" w16cid:durableId="811949408">
     <w:abstractNumId w:val="13"/>
@@ -23846,10 +24893,10 @@
     <w:abstractNumId w:val="3"/>
   </w:num>
   <w:num w:numId="65" w16cid:durableId="1338532258">
-    <w:abstractNumId w:val="46"/>
+    <w:abstractNumId w:val="47"/>
   </w:num>
   <w:num w:numId="66" w16cid:durableId="811797795">
-    <w:abstractNumId w:val="54"/>
+    <w:abstractNumId w:val="55"/>
   </w:num>
   <w:num w:numId="67" w16cid:durableId="2110854431">
     <w:abstractNumId w:val="16"/>
@@ -23858,13 +24905,13 @@
     <w:abstractNumId w:val="5"/>
   </w:num>
   <w:num w:numId="69" w16cid:durableId="818694562">
-    <w:abstractNumId w:val="69"/>
+    <w:abstractNumId w:val="70"/>
   </w:num>
   <w:num w:numId="70" w16cid:durableId="962030958">
-    <w:abstractNumId w:val="37"/>
+    <w:abstractNumId w:val="38"/>
   </w:num>
   <w:num w:numId="71" w16cid:durableId="681010134">
-    <w:abstractNumId w:val="48"/>
+    <w:abstractNumId w:val="49"/>
   </w:num>
   <w:num w:numId="72" w16cid:durableId="657347662">
     <w:abstractNumId w:val="17"/>
@@ -23876,25 +24923,34 @@
     <w:abstractNumId w:val="6"/>
   </w:num>
   <w:num w:numId="75" w16cid:durableId="2095587177">
-    <w:abstractNumId w:val="50"/>
+    <w:abstractNumId w:val="51"/>
   </w:num>
   <w:num w:numId="76" w16cid:durableId="1085690311">
-    <w:abstractNumId w:val="40"/>
+    <w:abstractNumId w:val="41"/>
   </w:num>
   <w:num w:numId="77" w16cid:durableId="313603152">
-    <w:abstractNumId w:val="55"/>
+    <w:abstractNumId w:val="56"/>
   </w:num>
   <w:num w:numId="78" w16cid:durableId="1737125903">
-    <w:abstractNumId w:val="53"/>
+    <w:abstractNumId w:val="54"/>
   </w:num>
   <w:num w:numId="79" w16cid:durableId="615869073">
-    <w:abstractNumId w:val="80"/>
+    <w:abstractNumId w:val="83"/>
   </w:num>
   <w:num w:numId="80" w16cid:durableId="3938681">
     <w:abstractNumId w:val="31"/>
   </w:num>
   <w:num w:numId="81" w16cid:durableId="397676865">
-    <w:abstractNumId w:val="78"/>
+    <w:abstractNumId w:val="81"/>
+  </w:num>
+  <w:num w:numId="82" w16cid:durableId="2101179248">
+    <w:abstractNumId w:val="75"/>
+  </w:num>
+  <w:num w:numId="83" w16cid:durableId="2015447804">
+    <w:abstractNumId w:val="34"/>
+  </w:num>
+  <w:num w:numId="84" w16cid:durableId="978995770">
+    <w:abstractNumId w:val="74"/>
   </w:num>
 </w:numbering>
 </file>

</xml_diff>

<commit_message>
Add best stack for metrics collection
</commit_message>
<xml_diff>
--- a/Latency Analysis/Solution Architecture.docx
+++ b/Latency Analysis/Solution Architecture.docx
@@ -194,7 +194,21 @@
         <w:rPr>
           <w:lang w:val="en-US"/>
         </w:rPr>
-        <w:t>Latency-aware adjustments must be consider individual behavior and load profiles.</w:t>
+        <w:t xml:space="preserve">Latency-aware adjustments must be </w:t>
+      </w:r>
+      <w:proofErr w:type="gramStart"/>
+      <w:r>
+        <w:rPr>
+          <w:lang w:val="en-US"/>
+        </w:rPr>
+        <w:t>consider</w:t>
+      </w:r>
+      <w:proofErr w:type="gramEnd"/>
+      <w:r>
+        <w:rPr>
+          <w:lang w:val="en-US"/>
+        </w:rPr>
+        <w:t xml:space="preserve"> individual behavior and load profiles.</w:t>
       </w:r>
     </w:p>
     <w:p>
@@ -2221,14 +2235,28 @@
         <w:rPr>
           <w:lang w:val="en-US"/>
         </w:rPr>
-        <w:t>histogram_quantile</w:t>
+        <w:t>histogram_</w:t>
+      </w:r>
+      <w:proofErr w:type="gramStart"/>
+      <w:r>
+        <w:rPr>
+          <w:lang w:val="en-US"/>
+        </w:rPr>
+        <w:t>quantile</w:t>
       </w:r>
       <w:proofErr w:type="spellEnd"/>
       <w:r>
         <w:rPr>
           <w:lang w:val="en-US"/>
         </w:rPr>
-        <w:t>(0.95, rate(</w:t>
+        <w:t>(</w:t>
+      </w:r>
+      <w:proofErr w:type="gramEnd"/>
+      <w:r>
+        <w:rPr>
+          <w:lang w:val="en-US"/>
+        </w:rPr>
+        <w:t>0.95, rate(</w:t>
       </w:r>
       <w:proofErr w:type="spellStart"/>
       <w:r>
@@ -5414,14 +5442,28 @@
         <w:rPr>
           <w:lang w:val="en-US"/>
         </w:rPr>
-        <w:t>histogram_quantile</w:t>
+        <w:t>histogram_</w:t>
+      </w:r>
+      <w:proofErr w:type="gramStart"/>
+      <w:r>
+        <w:rPr>
+          <w:lang w:val="en-US"/>
+        </w:rPr>
+        <w:t>quantile</w:t>
       </w:r>
       <w:proofErr w:type="spellEnd"/>
       <w:r>
         <w:rPr>
           <w:lang w:val="en-US"/>
         </w:rPr>
-        <w:t>(0.95, rate(</w:t>
+        <w:t>(</w:t>
+      </w:r>
+      <w:proofErr w:type="gramEnd"/>
+      <w:r>
+        <w:rPr>
+          <w:lang w:val="en-US"/>
+        </w:rPr>
+        <w:t>0.95, rate(</w:t>
       </w:r>
       <w:proofErr w:type="spellStart"/>
       <w:r>
@@ -5911,13 +5953,765 @@
         <w:rPr>
           <w:lang w:val="en-US"/>
         </w:rPr>
+        <w:t>Best Stack for Metric Collection</w:t>
+      </w:r>
+    </w:p>
+    <w:tbl>
+      <w:tblPr>
+        <w:tblW w:w="0" w:type="auto"/>
+        <w:tblCellMar>
+          <w:top w:w="15" w:type="dxa"/>
+          <w:left w:w="15" w:type="dxa"/>
+          <w:bottom w:w="15" w:type="dxa"/>
+          <w:right w:w="15" w:type="dxa"/>
+        </w:tblCellMar>
+        <w:tblLook w:val="04A0" w:firstRow="1" w:lastRow="0" w:firstColumn="1" w:lastColumn="0" w:noHBand="0" w:noVBand="1"/>
+      </w:tblPr>
+      <w:tblGrid>
+        <w:gridCol w:w="2192"/>
+        <w:gridCol w:w="2997"/>
+        <w:gridCol w:w="2111"/>
+        <w:gridCol w:w="2050"/>
+      </w:tblGrid>
+      <w:tr>
+        <w:trPr>
+          <w:trHeight w:val="500"/>
+        </w:trPr>
+        <w:tc>
+          <w:tcPr>
+            <w:tcW w:w="0" w:type="auto"/>
+            <w:tcBorders>
+              <w:top w:val="single" w:sz="4" w:space="0" w:color="000000"/>
+              <w:left w:val="single" w:sz="4" w:space="0" w:color="000000"/>
+              <w:bottom w:val="single" w:sz="4" w:space="0" w:color="000000"/>
+              <w:right w:val="single" w:sz="4" w:space="0" w:color="000000"/>
+            </w:tcBorders>
+            <w:tcMar>
+              <w:top w:w="100" w:type="dxa"/>
+              <w:left w:w="100" w:type="dxa"/>
+              <w:bottom w:w="100" w:type="dxa"/>
+              <w:right w:w="100" w:type="dxa"/>
+            </w:tcMar>
+            <w:hideMark/>
+          </w:tcPr>
+          <w:p>
+            <w:pPr>
+              <w:rPr>
+                <w:lang w:val="en-US"/>
+              </w:rPr>
+            </w:pPr>
+            <w:r>
+              <w:rPr>
+                <w:b/>
+                <w:bCs/>
+                <w:lang w:val="en-US"/>
+              </w:rPr>
+              <w:t>Metric Category</w:t>
+            </w:r>
+          </w:p>
+        </w:tc>
+        <w:tc>
+          <w:tcPr>
+            <w:tcW w:w="0" w:type="auto"/>
+            <w:tcBorders>
+              <w:top w:val="single" w:sz="4" w:space="0" w:color="000000"/>
+              <w:left w:val="single" w:sz="4" w:space="0" w:color="000000"/>
+              <w:bottom w:val="single" w:sz="4" w:space="0" w:color="000000"/>
+              <w:right w:val="single" w:sz="4" w:space="0" w:color="000000"/>
+            </w:tcBorders>
+            <w:tcMar>
+              <w:top w:w="100" w:type="dxa"/>
+              <w:left w:w="100" w:type="dxa"/>
+              <w:bottom w:w="100" w:type="dxa"/>
+              <w:right w:w="100" w:type="dxa"/>
+            </w:tcMar>
+            <w:hideMark/>
+          </w:tcPr>
+          <w:p>
+            <w:pPr>
+              <w:rPr>
+                <w:lang w:val="en-US"/>
+              </w:rPr>
+            </w:pPr>
+            <w:r>
+              <w:rPr>
+                <w:b/>
+                <w:bCs/>
+                <w:lang w:val="en-US"/>
+              </w:rPr>
+              <w:t>Tool/Source</w:t>
+            </w:r>
+          </w:p>
+        </w:tc>
+        <w:tc>
+          <w:tcPr>
+            <w:tcW w:w="0" w:type="auto"/>
+            <w:tcBorders>
+              <w:top w:val="single" w:sz="4" w:space="0" w:color="000000"/>
+              <w:left w:val="single" w:sz="4" w:space="0" w:color="000000"/>
+              <w:bottom w:val="single" w:sz="4" w:space="0" w:color="000000"/>
+              <w:right w:val="single" w:sz="4" w:space="0" w:color="000000"/>
+            </w:tcBorders>
+            <w:tcMar>
+              <w:top w:w="100" w:type="dxa"/>
+              <w:left w:w="100" w:type="dxa"/>
+              <w:bottom w:w="100" w:type="dxa"/>
+              <w:right w:w="100" w:type="dxa"/>
+            </w:tcMar>
+            <w:hideMark/>
+          </w:tcPr>
+          <w:p>
+            <w:pPr>
+              <w:rPr>
+                <w:lang w:val="en-US"/>
+              </w:rPr>
+            </w:pPr>
+            <w:r>
+              <w:rPr>
+                <w:b/>
+                <w:bCs/>
+                <w:lang w:val="en-US"/>
+              </w:rPr>
+              <w:t>Method</w:t>
+            </w:r>
+          </w:p>
+        </w:tc>
+        <w:tc>
+          <w:tcPr>
+            <w:tcW w:w="0" w:type="auto"/>
+            <w:tcBorders>
+              <w:top w:val="single" w:sz="4" w:space="0" w:color="000000"/>
+              <w:left w:val="single" w:sz="4" w:space="0" w:color="000000"/>
+              <w:bottom w:val="single" w:sz="4" w:space="0" w:color="000000"/>
+              <w:right w:val="single" w:sz="4" w:space="0" w:color="000000"/>
+            </w:tcBorders>
+            <w:tcMar>
+              <w:top w:w="100" w:type="dxa"/>
+              <w:left w:w="100" w:type="dxa"/>
+              <w:bottom w:w="100" w:type="dxa"/>
+              <w:right w:w="100" w:type="dxa"/>
+            </w:tcMar>
+            <w:hideMark/>
+          </w:tcPr>
+          <w:p>
+            <w:pPr>
+              <w:rPr>
+                <w:lang w:val="en-US"/>
+              </w:rPr>
+            </w:pPr>
+            <w:r>
+              <w:rPr>
+                <w:b/>
+                <w:bCs/>
+                <w:lang w:val="en-US"/>
+              </w:rPr>
+              <w:t>Why Best</w:t>
+            </w:r>
+          </w:p>
+        </w:tc>
+      </w:tr>
+      <w:tr>
+        <w:trPr>
+          <w:trHeight w:val="785"/>
+        </w:trPr>
+        <w:tc>
+          <w:tcPr>
+            <w:tcW w:w="0" w:type="auto"/>
+            <w:tcBorders>
+              <w:top w:val="single" w:sz="4" w:space="0" w:color="000000"/>
+              <w:left w:val="single" w:sz="4" w:space="0" w:color="000000"/>
+              <w:bottom w:val="single" w:sz="4" w:space="0" w:color="000000"/>
+              <w:right w:val="single" w:sz="4" w:space="0" w:color="000000"/>
+            </w:tcBorders>
+            <w:tcMar>
+              <w:top w:w="100" w:type="dxa"/>
+              <w:left w:w="100" w:type="dxa"/>
+              <w:bottom w:w="100" w:type="dxa"/>
+              <w:right w:w="100" w:type="dxa"/>
+            </w:tcMar>
+            <w:hideMark/>
+          </w:tcPr>
+          <w:p>
+            <w:pPr>
+              <w:rPr>
+                <w:lang w:val="en-US"/>
+              </w:rPr>
+            </w:pPr>
+            <w:r>
+              <w:rPr>
+                <w:b/>
+                <w:bCs/>
+                <w:lang w:val="en-US"/>
+              </w:rPr>
+              <w:t>CPU/Mem usage &amp; limits</w:t>
+            </w:r>
+          </w:p>
+        </w:tc>
+        <w:tc>
+          <w:tcPr>
+            <w:tcW w:w="0" w:type="auto"/>
+            <w:tcBorders>
+              <w:top w:val="single" w:sz="4" w:space="0" w:color="000000"/>
+              <w:left w:val="single" w:sz="4" w:space="0" w:color="000000"/>
+              <w:bottom w:val="single" w:sz="4" w:space="0" w:color="000000"/>
+              <w:right w:val="single" w:sz="4" w:space="0" w:color="000000"/>
+            </w:tcBorders>
+            <w:tcMar>
+              <w:top w:w="100" w:type="dxa"/>
+              <w:left w:w="100" w:type="dxa"/>
+              <w:bottom w:w="100" w:type="dxa"/>
+              <w:right w:w="100" w:type="dxa"/>
+            </w:tcMar>
+            <w:hideMark/>
+          </w:tcPr>
+          <w:p>
+            <w:pPr>
+              <w:rPr>
+                <w:lang w:val="en-US"/>
+              </w:rPr>
+            </w:pPr>
+            <w:r>
+              <w:rPr>
+                <w:lang w:val="en-US"/>
+              </w:rPr>
+              <w:t xml:space="preserve">Prometheus + </w:t>
+            </w:r>
+            <w:proofErr w:type="spellStart"/>
+            <w:r>
+              <w:rPr>
+                <w:lang w:val="en-US"/>
+              </w:rPr>
+              <w:t>kubelet</w:t>
+            </w:r>
+            <w:proofErr w:type="spellEnd"/>
+            <w:r>
+              <w:rPr>
+                <w:lang w:val="en-US"/>
+              </w:rPr>
+              <w:t xml:space="preserve"> + </w:t>
+            </w:r>
+            <w:proofErr w:type="spellStart"/>
+            <w:r>
+              <w:rPr>
+                <w:lang w:val="en-US"/>
+              </w:rPr>
+              <w:t>kube</w:t>
+            </w:r>
+            <w:proofErr w:type="spellEnd"/>
+            <w:r>
+              <w:rPr>
+                <w:lang w:val="en-US"/>
+              </w:rPr>
+              <w:t>-state-metrics</w:t>
+            </w:r>
+          </w:p>
+        </w:tc>
+        <w:tc>
+          <w:tcPr>
+            <w:tcW w:w="0" w:type="auto"/>
+            <w:tcBorders>
+              <w:top w:val="single" w:sz="4" w:space="0" w:color="000000"/>
+              <w:left w:val="single" w:sz="4" w:space="0" w:color="000000"/>
+              <w:bottom w:val="single" w:sz="4" w:space="0" w:color="000000"/>
+              <w:right w:val="single" w:sz="4" w:space="0" w:color="000000"/>
+            </w:tcBorders>
+            <w:tcMar>
+              <w:top w:w="100" w:type="dxa"/>
+              <w:left w:w="100" w:type="dxa"/>
+              <w:bottom w:w="100" w:type="dxa"/>
+              <w:right w:w="100" w:type="dxa"/>
+            </w:tcMar>
+            <w:hideMark/>
+          </w:tcPr>
+          <w:p>
+            <w:pPr>
+              <w:rPr>
+                <w:lang w:val="en-US"/>
+              </w:rPr>
+            </w:pPr>
+            <w:r>
+              <w:rPr>
+                <w:lang w:val="en-US"/>
+              </w:rPr>
+              <w:t>Native Kubernetes metrics</w:t>
+            </w:r>
+          </w:p>
+        </w:tc>
+        <w:tc>
+          <w:tcPr>
+            <w:tcW w:w="0" w:type="auto"/>
+            <w:tcBorders>
+              <w:top w:val="single" w:sz="4" w:space="0" w:color="000000"/>
+              <w:left w:val="single" w:sz="4" w:space="0" w:color="000000"/>
+              <w:bottom w:val="single" w:sz="4" w:space="0" w:color="000000"/>
+              <w:right w:val="single" w:sz="4" w:space="0" w:color="000000"/>
+            </w:tcBorders>
+            <w:tcMar>
+              <w:top w:w="100" w:type="dxa"/>
+              <w:left w:w="100" w:type="dxa"/>
+              <w:bottom w:w="100" w:type="dxa"/>
+              <w:right w:w="100" w:type="dxa"/>
+            </w:tcMar>
+            <w:hideMark/>
+          </w:tcPr>
+          <w:p>
+            <w:pPr>
+              <w:rPr>
+                <w:lang w:val="en-US"/>
+              </w:rPr>
+            </w:pPr>
+            <w:r>
+              <w:rPr>
+                <w:lang w:val="en-US"/>
+              </w:rPr>
+              <w:t>Accurate + zero app change</w:t>
+            </w:r>
+          </w:p>
+        </w:tc>
+      </w:tr>
+      <w:tr>
+        <w:trPr>
+          <w:trHeight w:val="785"/>
+        </w:trPr>
+        <w:tc>
+          <w:tcPr>
+            <w:tcW w:w="0" w:type="auto"/>
+            <w:tcBorders>
+              <w:top w:val="single" w:sz="4" w:space="0" w:color="000000"/>
+              <w:left w:val="single" w:sz="4" w:space="0" w:color="000000"/>
+              <w:bottom w:val="single" w:sz="4" w:space="0" w:color="000000"/>
+              <w:right w:val="single" w:sz="4" w:space="0" w:color="000000"/>
+            </w:tcBorders>
+            <w:tcMar>
+              <w:top w:w="100" w:type="dxa"/>
+              <w:left w:w="100" w:type="dxa"/>
+              <w:bottom w:w="100" w:type="dxa"/>
+              <w:right w:w="100" w:type="dxa"/>
+            </w:tcMar>
+            <w:hideMark/>
+          </w:tcPr>
+          <w:p>
+            <w:pPr>
+              <w:rPr>
+                <w:lang w:val="en-US"/>
+              </w:rPr>
+            </w:pPr>
+            <w:r>
+              <w:rPr>
+                <w:b/>
+                <w:bCs/>
+                <w:lang w:val="en-US"/>
+              </w:rPr>
+              <w:t>Latency</w:t>
+            </w:r>
+          </w:p>
+        </w:tc>
+        <w:tc>
+          <w:tcPr>
+            <w:tcW w:w="0" w:type="auto"/>
+            <w:tcBorders>
+              <w:top w:val="single" w:sz="4" w:space="0" w:color="000000"/>
+              <w:left w:val="single" w:sz="4" w:space="0" w:color="000000"/>
+              <w:bottom w:val="single" w:sz="4" w:space="0" w:color="000000"/>
+              <w:right w:val="single" w:sz="4" w:space="0" w:color="000000"/>
+            </w:tcBorders>
+            <w:tcMar>
+              <w:top w:w="100" w:type="dxa"/>
+              <w:left w:w="100" w:type="dxa"/>
+              <w:bottom w:w="100" w:type="dxa"/>
+              <w:right w:w="100" w:type="dxa"/>
+            </w:tcMar>
+            <w:hideMark/>
+          </w:tcPr>
+          <w:p>
+            <w:pPr>
+              <w:rPr>
+                <w:lang w:val="en-US"/>
+              </w:rPr>
+            </w:pPr>
+            <w:r>
+              <w:rPr>
+                <w:lang w:val="en-US"/>
+              </w:rPr>
+              <w:t>Istio/Envoy Sidecars</w:t>
+            </w:r>
+          </w:p>
+        </w:tc>
+        <w:tc>
+          <w:tcPr>
+            <w:tcW w:w="0" w:type="auto"/>
+            <w:tcBorders>
+              <w:top w:val="single" w:sz="4" w:space="0" w:color="000000"/>
+              <w:left w:val="single" w:sz="4" w:space="0" w:color="000000"/>
+              <w:bottom w:val="single" w:sz="4" w:space="0" w:color="000000"/>
+              <w:right w:val="single" w:sz="4" w:space="0" w:color="000000"/>
+            </w:tcBorders>
+            <w:tcMar>
+              <w:top w:w="100" w:type="dxa"/>
+              <w:left w:w="100" w:type="dxa"/>
+              <w:bottom w:w="100" w:type="dxa"/>
+              <w:right w:w="100" w:type="dxa"/>
+            </w:tcMar>
+            <w:hideMark/>
+          </w:tcPr>
+          <w:p>
+            <w:pPr>
+              <w:rPr>
+                <w:lang w:val="en-US"/>
+              </w:rPr>
+            </w:pPr>
+            <w:r>
+              <w:rPr>
+                <w:lang w:val="en-US"/>
+              </w:rPr>
+              <w:t xml:space="preserve">Prometheus + </w:t>
+            </w:r>
+            <w:proofErr w:type="spellStart"/>
+            <w:r>
+              <w:rPr>
+                <w:lang w:val="en-US"/>
+              </w:rPr>
+              <w:t>PromQL</w:t>
+            </w:r>
+            <w:proofErr w:type="spellEnd"/>
+          </w:p>
+        </w:tc>
+        <w:tc>
+          <w:tcPr>
+            <w:tcW w:w="0" w:type="auto"/>
+            <w:tcBorders>
+              <w:top w:val="single" w:sz="4" w:space="0" w:color="000000"/>
+              <w:left w:val="single" w:sz="4" w:space="0" w:color="000000"/>
+              <w:bottom w:val="single" w:sz="4" w:space="0" w:color="000000"/>
+              <w:right w:val="single" w:sz="4" w:space="0" w:color="000000"/>
+            </w:tcBorders>
+            <w:tcMar>
+              <w:top w:w="100" w:type="dxa"/>
+              <w:left w:w="100" w:type="dxa"/>
+              <w:bottom w:w="100" w:type="dxa"/>
+              <w:right w:w="100" w:type="dxa"/>
+            </w:tcMar>
+            <w:hideMark/>
+          </w:tcPr>
+          <w:p>
+            <w:pPr>
+              <w:rPr>
+                <w:lang w:val="en-US"/>
+              </w:rPr>
+            </w:pPr>
+            <w:r>
+              <w:rPr>
+                <w:lang w:val="en-US"/>
+              </w:rPr>
+              <w:t>High-fidelity + per service</w:t>
+            </w:r>
+          </w:p>
+        </w:tc>
+      </w:tr>
+      <w:tr>
+        <w:trPr>
+          <w:trHeight w:val="785"/>
+        </w:trPr>
+        <w:tc>
+          <w:tcPr>
+            <w:tcW w:w="0" w:type="auto"/>
+            <w:tcBorders>
+              <w:top w:val="single" w:sz="4" w:space="0" w:color="000000"/>
+              <w:left w:val="single" w:sz="4" w:space="0" w:color="000000"/>
+              <w:bottom w:val="single" w:sz="4" w:space="0" w:color="000000"/>
+              <w:right w:val="single" w:sz="4" w:space="0" w:color="000000"/>
+            </w:tcBorders>
+            <w:tcMar>
+              <w:top w:w="100" w:type="dxa"/>
+              <w:left w:w="100" w:type="dxa"/>
+              <w:bottom w:w="100" w:type="dxa"/>
+              <w:right w:w="100" w:type="dxa"/>
+            </w:tcMar>
+            <w:hideMark/>
+          </w:tcPr>
+          <w:p>
+            <w:pPr>
+              <w:rPr>
+                <w:lang w:val="en-US"/>
+              </w:rPr>
+            </w:pPr>
+            <w:r>
+              <w:rPr>
+                <w:b/>
+                <w:bCs/>
+                <w:lang w:val="en-US"/>
+              </w:rPr>
+              <w:t>Request rate</w:t>
+            </w:r>
+          </w:p>
+        </w:tc>
+        <w:tc>
+          <w:tcPr>
+            <w:tcW w:w="0" w:type="auto"/>
+            <w:tcBorders>
+              <w:top w:val="single" w:sz="4" w:space="0" w:color="000000"/>
+              <w:left w:val="single" w:sz="4" w:space="0" w:color="000000"/>
+              <w:bottom w:val="single" w:sz="4" w:space="0" w:color="000000"/>
+              <w:right w:val="single" w:sz="4" w:space="0" w:color="000000"/>
+            </w:tcBorders>
+            <w:tcMar>
+              <w:top w:w="100" w:type="dxa"/>
+              <w:left w:w="100" w:type="dxa"/>
+              <w:bottom w:w="100" w:type="dxa"/>
+              <w:right w:w="100" w:type="dxa"/>
+            </w:tcMar>
+            <w:hideMark/>
+          </w:tcPr>
+          <w:p>
+            <w:pPr>
+              <w:rPr>
+                <w:lang w:val="en-US"/>
+              </w:rPr>
+            </w:pPr>
+            <w:r>
+              <w:rPr>
+                <w:lang w:val="en-US"/>
+              </w:rPr>
+              <w:t>Envoy/Istio</w:t>
+            </w:r>
+          </w:p>
+        </w:tc>
+        <w:tc>
+          <w:tcPr>
+            <w:tcW w:w="0" w:type="auto"/>
+            <w:tcBorders>
+              <w:top w:val="single" w:sz="4" w:space="0" w:color="000000"/>
+              <w:left w:val="single" w:sz="4" w:space="0" w:color="000000"/>
+              <w:bottom w:val="single" w:sz="4" w:space="0" w:color="000000"/>
+              <w:right w:val="single" w:sz="4" w:space="0" w:color="000000"/>
+            </w:tcBorders>
+            <w:tcMar>
+              <w:top w:w="100" w:type="dxa"/>
+              <w:left w:w="100" w:type="dxa"/>
+              <w:bottom w:w="100" w:type="dxa"/>
+              <w:right w:w="100" w:type="dxa"/>
+            </w:tcMar>
+            <w:hideMark/>
+          </w:tcPr>
+          <w:p>
+            <w:pPr>
+              <w:rPr>
+                <w:lang w:val="en-US"/>
+              </w:rPr>
+            </w:pPr>
+            <w:r>
+              <w:rPr>
+                <w:lang w:val="en-US"/>
+              </w:rPr>
+              <w:t>Prometheus metrics</w:t>
+            </w:r>
+          </w:p>
+        </w:tc>
+        <w:tc>
+          <w:tcPr>
+            <w:tcW w:w="0" w:type="auto"/>
+            <w:tcBorders>
+              <w:top w:val="single" w:sz="4" w:space="0" w:color="000000"/>
+              <w:left w:val="single" w:sz="4" w:space="0" w:color="000000"/>
+              <w:bottom w:val="single" w:sz="4" w:space="0" w:color="000000"/>
+              <w:right w:val="single" w:sz="4" w:space="0" w:color="000000"/>
+            </w:tcBorders>
+            <w:tcMar>
+              <w:top w:w="100" w:type="dxa"/>
+              <w:left w:w="100" w:type="dxa"/>
+              <w:bottom w:w="100" w:type="dxa"/>
+              <w:right w:w="100" w:type="dxa"/>
+            </w:tcMar>
+            <w:hideMark/>
+          </w:tcPr>
+          <w:p>
+            <w:pPr>
+              <w:rPr>
+                <w:lang w:val="en-US"/>
+              </w:rPr>
+            </w:pPr>
+            <w:r>
+              <w:rPr>
+                <w:lang w:val="en-US"/>
+              </w:rPr>
+              <w:t>Load-aware, fine-grained</w:t>
+            </w:r>
+          </w:p>
+        </w:tc>
+      </w:tr>
+      <w:tr>
+        <w:trPr>
+          <w:trHeight w:val="785"/>
+        </w:trPr>
+        <w:tc>
+          <w:tcPr>
+            <w:tcW w:w="0" w:type="auto"/>
+            <w:tcBorders>
+              <w:top w:val="single" w:sz="4" w:space="0" w:color="000000"/>
+              <w:left w:val="single" w:sz="4" w:space="0" w:color="000000"/>
+              <w:bottom w:val="single" w:sz="4" w:space="0" w:color="000000"/>
+              <w:right w:val="single" w:sz="4" w:space="0" w:color="000000"/>
+            </w:tcBorders>
+            <w:tcMar>
+              <w:top w:w="100" w:type="dxa"/>
+              <w:left w:w="100" w:type="dxa"/>
+              <w:bottom w:w="100" w:type="dxa"/>
+              <w:right w:w="100" w:type="dxa"/>
+            </w:tcMar>
+            <w:hideMark/>
+          </w:tcPr>
+          <w:p>
+            <w:pPr>
+              <w:rPr>
+                <w:lang w:val="en-US"/>
+              </w:rPr>
+            </w:pPr>
+            <w:r>
+              <w:rPr>
+                <w:b/>
+                <w:bCs/>
+                <w:lang w:val="en-US"/>
+              </w:rPr>
+              <w:t>Concurrency</w:t>
+            </w:r>
+          </w:p>
+        </w:tc>
+        <w:tc>
+          <w:tcPr>
+            <w:tcW w:w="0" w:type="auto"/>
+            <w:tcBorders>
+              <w:top w:val="single" w:sz="4" w:space="0" w:color="000000"/>
+              <w:left w:val="single" w:sz="4" w:space="0" w:color="000000"/>
+              <w:bottom w:val="single" w:sz="4" w:space="0" w:color="000000"/>
+              <w:right w:val="single" w:sz="4" w:space="0" w:color="000000"/>
+            </w:tcBorders>
+            <w:tcMar>
+              <w:top w:w="100" w:type="dxa"/>
+              <w:left w:w="100" w:type="dxa"/>
+              <w:bottom w:w="100" w:type="dxa"/>
+              <w:right w:w="100" w:type="dxa"/>
+            </w:tcMar>
+            <w:hideMark/>
+          </w:tcPr>
+          <w:p>
+            <w:pPr>
+              <w:rPr>
+                <w:lang w:val="en-US"/>
+              </w:rPr>
+            </w:pPr>
+            <w:r>
+              <w:rPr>
+                <w:lang w:val="en-US"/>
+              </w:rPr>
+              <w:t>Envoy/Istio</w:t>
+            </w:r>
+          </w:p>
+        </w:tc>
+        <w:tc>
+          <w:tcPr>
+            <w:tcW w:w="0" w:type="auto"/>
+            <w:tcBorders>
+              <w:top w:val="single" w:sz="4" w:space="0" w:color="000000"/>
+              <w:left w:val="single" w:sz="4" w:space="0" w:color="000000"/>
+              <w:bottom w:val="single" w:sz="4" w:space="0" w:color="000000"/>
+              <w:right w:val="single" w:sz="4" w:space="0" w:color="000000"/>
+            </w:tcBorders>
+            <w:tcMar>
+              <w:top w:w="100" w:type="dxa"/>
+              <w:left w:w="100" w:type="dxa"/>
+              <w:bottom w:w="100" w:type="dxa"/>
+              <w:right w:w="100" w:type="dxa"/>
+            </w:tcMar>
+            <w:hideMark/>
+          </w:tcPr>
+          <w:p>
+            <w:pPr>
+              <w:rPr>
+                <w:lang w:val="en-US"/>
+              </w:rPr>
+            </w:pPr>
+            <w:r>
+              <w:rPr>
+                <w:lang w:val="en-US"/>
+              </w:rPr>
+              <w:t>Prometheus metrics</w:t>
+            </w:r>
+          </w:p>
+        </w:tc>
+        <w:tc>
+          <w:tcPr>
+            <w:tcW w:w="0" w:type="auto"/>
+            <w:tcBorders>
+              <w:top w:val="single" w:sz="4" w:space="0" w:color="000000"/>
+              <w:left w:val="single" w:sz="4" w:space="0" w:color="000000"/>
+              <w:bottom w:val="single" w:sz="4" w:space="0" w:color="000000"/>
+              <w:right w:val="single" w:sz="4" w:space="0" w:color="000000"/>
+            </w:tcBorders>
+            <w:tcMar>
+              <w:top w:w="100" w:type="dxa"/>
+              <w:left w:w="100" w:type="dxa"/>
+              <w:bottom w:w="100" w:type="dxa"/>
+              <w:right w:w="100" w:type="dxa"/>
+            </w:tcMar>
+            <w:hideMark/>
+          </w:tcPr>
+          <w:p>
+            <w:pPr>
+              <w:rPr>
+                <w:lang w:val="en-US"/>
+              </w:rPr>
+            </w:pPr>
+            <w:r>
+              <w:rPr>
+                <w:lang w:val="en-US"/>
+              </w:rPr>
+              <w:t>Useful for burst handling</w:t>
+            </w:r>
+          </w:p>
+        </w:tc>
+      </w:tr>
+    </w:tbl>
+    <w:p>
+      <w:pPr>
+        <w:rPr>
+          <w:lang w:val="en-US"/>
+        </w:rPr>
+      </w:pPr>
+    </w:p>
+    <w:p>
+      <w:pPr>
+        <w:pStyle w:val="Heading3"/>
+        <w:rPr>
+          <w:b/>
+          <w:bCs/>
+          <w:lang w:val="en-US"/>
+        </w:rPr>
+      </w:pPr>
+      <w:r>
+        <w:rPr>
+          <w:lang w:val="en-US"/>
+        </w:rPr>
         <w:t xml:space="preserve">2. </w:t>
       </w:r>
       <w:r>
         <w:rPr>
           <w:lang w:val="en-US"/>
         </w:rPr>
-        <w:t xml:space="preserve">Online ML Predictor Using DARE(Dynamic Adaptive Resource </w:t>
+        <w:t xml:space="preserve">Online ML Predictor Using </w:t>
+      </w:r>
+      <w:proofErr w:type="gramStart"/>
+      <w:r>
+        <w:rPr>
+          <w:lang w:val="en-US"/>
+        </w:rPr>
+        <w:t>DARE(</w:t>
+      </w:r>
+      <w:proofErr w:type="gramEnd"/>
+      <w:r>
+        <w:rPr>
+          <w:lang w:val="en-US"/>
+        </w:rPr>
+        <w:t xml:space="preserve">Dynamic Adaptive Resource </w:t>
       </w:r>
       <w:proofErr w:type="spellStart"/>
       <w:r>

</xml_diff>

<commit_message>
Add diadvantages of other metrics collection methods
</commit_message>
<xml_diff>
--- a/Latency Analysis/Solution Architecture.docx
+++ b/Latency Analysis/Solution Architecture.docx
@@ -6671,6 +6671,927 @@
         </w:tc>
       </w:tr>
     </w:tbl>
+    <w:p>
+      <w:pPr>
+        <w:rPr>
+          <w:lang w:val="en-US"/>
+        </w:rPr>
+      </w:pPr>
+    </w:p>
+    <w:p>
+      <w:pPr>
+        <w:rPr>
+          <w:lang w:val="en-US"/>
+        </w:rPr>
+      </w:pPr>
+      <w:r>
+        <w:rPr>
+          <w:lang w:val="en-US"/>
+        </w:rPr>
+        <w:t xml:space="preserve">Here’s a detailed explanation of why other metric collection methods </w:t>
+      </w:r>
+      <w:proofErr w:type="gramStart"/>
+      <w:r>
+        <w:rPr>
+          <w:lang w:val="en-US"/>
+        </w:rPr>
+        <w:t>are</w:t>
+      </w:r>
+      <w:proofErr w:type="gramEnd"/>
+      <w:r>
+        <w:rPr>
+          <w:lang w:val="en-US"/>
+        </w:rPr>
+        <w:t xml:space="preserve"> less suitable compared to the recommended setup (Kubernetes-native metrics + Envoy/Istio sidecars), especially for our adaptive resource optimization system:</w:t>
+      </w:r>
+    </w:p>
+    <w:p>
+      <w:pPr>
+        <w:rPr>
+          <w:lang w:val="en-US"/>
+        </w:rPr>
+      </w:pPr>
+    </w:p>
+    <w:p>
+      <w:pPr>
+        <w:rPr>
+          <w:b/>
+          <w:bCs/>
+          <w:lang w:val="en-US"/>
+        </w:rPr>
+      </w:pPr>
+      <w:r>
+        <w:rPr>
+          <w:b/>
+          <w:bCs/>
+          <w:lang w:val="en-US"/>
+        </w:rPr>
+        <w:t>App-Level Instrumentation (Manual Prometheus Exporters)</w:t>
+      </w:r>
+    </w:p>
+    <w:p>
+      <w:pPr>
+        <w:rPr>
+          <w:b/>
+          <w:bCs/>
+          <w:lang w:val="en-US"/>
+        </w:rPr>
+      </w:pPr>
+      <w:r>
+        <w:rPr>
+          <w:b/>
+          <w:bCs/>
+          <w:lang w:val="en-US"/>
+        </w:rPr>
+        <w:t>Why It’s Bad:</w:t>
+      </w:r>
+    </w:p>
+    <w:p>
+      <w:pPr>
+        <w:numPr>
+          <w:ilvl w:val="0"/>
+          <w:numId w:val="87"/>
+        </w:numPr>
+        <w:rPr>
+          <w:lang w:val="en-US"/>
+        </w:rPr>
+      </w:pPr>
+      <w:r>
+        <w:rPr>
+          <w:b/>
+          <w:bCs/>
+          <w:lang w:val="en-US"/>
+        </w:rPr>
+        <w:t>Intrusive:</w:t>
+      </w:r>
+      <w:r>
+        <w:rPr>
+          <w:lang w:val="en-US"/>
+        </w:rPr>
+        <w:t xml:space="preserve"> Requires modifying the source code of every microservice.</w:t>
+      </w:r>
+    </w:p>
+    <w:p>
+      <w:pPr>
+        <w:numPr>
+          <w:ilvl w:val="0"/>
+          <w:numId w:val="87"/>
+        </w:numPr>
+        <w:rPr>
+          <w:lang w:val="en-US"/>
+        </w:rPr>
+      </w:pPr>
+      <w:r>
+        <w:rPr>
+          <w:b/>
+          <w:bCs/>
+          <w:lang w:val="en-US"/>
+        </w:rPr>
+        <w:t>Inconsistent metrics:</w:t>
+      </w:r>
+      <w:r>
+        <w:rPr>
+          <w:lang w:val="en-US"/>
+        </w:rPr>
+        <w:t xml:space="preserve"> Different teams might use different libraries or formats.</w:t>
+      </w:r>
+    </w:p>
+    <w:p>
+      <w:pPr>
+        <w:numPr>
+          <w:ilvl w:val="0"/>
+          <w:numId w:val="87"/>
+        </w:numPr>
+        <w:rPr>
+          <w:lang w:val="en-US"/>
+        </w:rPr>
+      </w:pPr>
+      <w:r>
+        <w:rPr>
+          <w:b/>
+          <w:bCs/>
+          <w:lang w:val="en-US"/>
+        </w:rPr>
+        <w:t>Latency blind spots:</w:t>
+      </w:r>
+      <w:r>
+        <w:rPr>
+          <w:lang w:val="en-US"/>
+        </w:rPr>
+        <w:t xml:space="preserve"> Developers may not expose correct P95/P99 latency or expose average only.</w:t>
+      </w:r>
+    </w:p>
+    <w:p>
+      <w:pPr>
+        <w:numPr>
+          <w:ilvl w:val="0"/>
+          <w:numId w:val="87"/>
+        </w:numPr>
+        <w:rPr>
+          <w:lang w:val="en-US"/>
+        </w:rPr>
+      </w:pPr>
+      <w:r>
+        <w:rPr>
+          <w:b/>
+          <w:bCs/>
+          <w:lang w:val="en-US"/>
+        </w:rPr>
+        <w:t>Maintenance overhead:</w:t>
+      </w:r>
+      <w:r>
+        <w:rPr>
+          <w:lang w:val="en-US"/>
+        </w:rPr>
+        <w:t xml:space="preserve"> Every change in metric structure = redeploy + retest.</w:t>
+      </w:r>
+    </w:p>
+    <w:p>
+      <w:pPr>
+        <w:rPr>
+          <w:b/>
+          <w:bCs/>
+          <w:lang w:val="en-US"/>
+        </w:rPr>
+      </w:pPr>
+      <w:r>
+        <w:rPr>
+          <w:b/>
+          <w:bCs/>
+          <w:lang w:val="en-US"/>
+        </w:rPr>
+        <w:t>Why It's Used Sometimes:</w:t>
+      </w:r>
+    </w:p>
+    <w:p>
+      <w:pPr>
+        <w:numPr>
+          <w:ilvl w:val="0"/>
+          <w:numId w:val="88"/>
+        </w:numPr>
+        <w:rPr>
+          <w:lang w:val="en-US"/>
+        </w:rPr>
+      </w:pPr>
+      <w:r>
+        <w:rPr>
+          <w:lang w:val="en-US"/>
+        </w:rPr>
+        <w:t>Offers internal business logic insights (e.g., queue sizes, cache hits) — but not needed for infra-level optimization like resource tuning.</w:t>
+      </w:r>
+    </w:p>
+    <w:p>
+      <w:pPr>
+        <w:ind w:left="720"/>
+        <w:rPr>
+          <w:lang w:val="en-US"/>
+        </w:rPr>
+      </w:pPr>
+    </w:p>
+    <w:p>
+      <w:pPr>
+        <w:rPr>
+          <w:b/>
+          <w:bCs/>
+          <w:lang w:val="en-US"/>
+        </w:rPr>
+      </w:pPr>
+      <w:r>
+        <w:rPr>
+          <w:b/>
+          <w:bCs/>
+          <w:lang w:val="en-US"/>
+        </w:rPr>
+        <w:t>Custom Sidecar Exporters (Written by Us)</w:t>
+      </w:r>
+    </w:p>
+    <w:p>
+      <w:pPr>
+        <w:rPr>
+          <w:b/>
+          <w:bCs/>
+          <w:lang w:val="en-US"/>
+        </w:rPr>
+      </w:pPr>
+      <w:r>
+        <w:rPr>
+          <w:b/>
+          <w:bCs/>
+          <w:lang w:val="en-US"/>
+        </w:rPr>
+        <w:t>Why It’s Bad:</w:t>
+      </w:r>
+    </w:p>
+    <w:p>
+      <w:pPr>
+        <w:numPr>
+          <w:ilvl w:val="0"/>
+          <w:numId w:val="89"/>
+        </w:numPr>
+        <w:rPr>
+          <w:lang w:val="en-US"/>
+        </w:rPr>
+      </w:pPr>
+      <w:r>
+        <w:rPr>
+          <w:b/>
+          <w:bCs/>
+          <w:lang w:val="en-US"/>
+        </w:rPr>
+        <w:t>Reinventing the wheel:</w:t>
+      </w:r>
+      <w:r>
+        <w:rPr>
+          <w:lang w:val="en-US"/>
+        </w:rPr>
+        <w:t xml:space="preserve"> Tools like Envoy, Istio, and </w:t>
+      </w:r>
+      <w:proofErr w:type="spellStart"/>
+      <w:r>
+        <w:rPr>
+          <w:lang w:val="en-US"/>
+        </w:rPr>
+        <w:t>OpenTelemetry</w:t>
+      </w:r>
+      <w:proofErr w:type="spellEnd"/>
+      <w:r>
+        <w:rPr>
+          <w:lang w:val="en-US"/>
+        </w:rPr>
+        <w:t xml:space="preserve"> already solve this.</w:t>
+      </w:r>
+    </w:p>
+    <w:p>
+      <w:pPr>
+        <w:numPr>
+          <w:ilvl w:val="0"/>
+          <w:numId w:val="89"/>
+        </w:numPr>
+        <w:rPr>
+          <w:lang w:val="en-US"/>
+        </w:rPr>
+      </w:pPr>
+      <w:r>
+        <w:rPr>
+          <w:b/>
+          <w:bCs/>
+          <w:lang w:val="en-US"/>
+        </w:rPr>
+        <w:t>Hard to scale:</w:t>
+      </w:r>
+      <w:r>
+        <w:rPr>
+          <w:lang w:val="en-US"/>
+        </w:rPr>
+        <w:t xml:space="preserve"> We’d need to handle logging, scraping, exporting, and aggregation logic manually.</w:t>
+      </w:r>
+    </w:p>
+    <w:p>
+      <w:pPr>
+        <w:numPr>
+          <w:ilvl w:val="0"/>
+          <w:numId w:val="89"/>
+        </w:numPr>
+        <w:rPr>
+          <w:lang w:val="en-US"/>
+        </w:rPr>
+      </w:pPr>
+      <w:r>
+        <w:rPr>
+          <w:b/>
+          <w:bCs/>
+          <w:lang w:val="en-US"/>
+        </w:rPr>
+        <w:t>Low community support:</w:t>
+      </w:r>
+      <w:r>
+        <w:rPr>
+          <w:lang w:val="en-US"/>
+        </w:rPr>
+        <w:t xml:space="preserve"> No ecosystem or built-in dashboards; difficult to debug and extend.</w:t>
+      </w:r>
+    </w:p>
+    <w:p>
+      <w:pPr>
+        <w:ind w:left="720"/>
+        <w:rPr>
+          <w:lang w:val="en-US"/>
+        </w:rPr>
+      </w:pPr>
+    </w:p>
+    <w:p>
+      <w:pPr>
+        <w:rPr>
+          <w:b/>
+          <w:bCs/>
+          <w:lang w:val="en-US"/>
+        </w:rPr>
+      </w:pPr>
+      <w:proofErr w:type="spellStart"/>
+      <w:r>
+        <w:rPr>
+          <w:b/>
+          <w:bCs/>
+          <w:lang w:val="en-US"/>
+        </w:rPr>
+        <w:t>OpenTelemetry</w:t>
+      </w:r>
+      <w:proofErr w:type="spellEnd"/>
+      <w:r>
+        <w:rPr>
+          <w:b/>
+          <w:bCs/>
+          <w:lang w:val="en-US"/>
+        </w:rPr>
+        <w:t xml:space="preserve"> Sidecars Only</w:t>
+      </w:r>
+    </w:p>
+    <w:p>
+      <w:pPr>
+        <w:rPr>
+          <w:b/>
+          <w:bCs/>
+          <w:lang w:val="en-US"/>
+        </w:rPr>
+      </w:pPr>
+      <w:r>
+        <w:rPr>
+          <w:b/>
+          <w:bCs/>
+          <w:lang w:val="en-US"/>
+        </w:rPr>
+        <w:t>Why It’s Not Ideal Alone:</w:t>
+      </w:r>
+    </w:p>
+    <w:p>
+      <w:pPr>
+        <w:numPr>
+          <w:ilvl w:val="0"/>
+          <w:numId w:val="90"/>
+        </w:numPr>
+        <w:rPr>
+          <w:lang w:val="en-US"/>
+        </w:rPr>
+      </w:pPr>
+      <w:r>
+        <w:rPr>
+          <w:b/>
+          <w:bCs/>
+          <w:lang w:val="en-US"/>
+        </w:rPr>
+        <w:t>High complexity:</w:t>
+      </w:r>
+      <w:r>
+        <w:rPr>
+          <w:lang w:val="en-US"/>
+        </w:rPr>
+        <w:t xml:space="preserve"> Needs configuration for receivers, exporters, and pipelines.</w:t>
+      </w:r>
+    </w:p>
+    <w:p>
+      <w:pPr>
+        <w:numPr>
+          <w:ilvl w:val="0"/>
+          <w:numId w:val="90"/>
+        </w:numPr>
+        <w:rPr>
+          <w:lang w:val="en-US"/>
+        </w:rPr>
+      </w:pPr>
+      <w:r>
+        <w:rPr>
+          <w:b/>
+          <w:bCs/>
+          <w:lang w:val="en-US"/>
+        </w:rPr>
+        <w:t>Latency and throughput metrics may need manual setup:</w:t>
+      </w:r>
+      <w:r>
+        <w:rPr>
+          <w:lang w:val="en-US"/>
+        </w:rPr>
+        <w:t xml:space="preserve"> Unlike Envoy where these are exposed by default.</w:t>
+      </w:r>
+    </w:p>
+    <w:p>
+      <w:pPr>
+        <w:numPr>
+          <w:ilvl w:val="0"/>
+          <w:numId w:val="90"/>
+        </w:numPr>
+        <w:rPr>
+          <w:lang w:val="en-US"/>
+        </w:rPr>
+      </w:pPr>
+      <w:r>
+        <w:rPr>
+          <w:b/>
+          <w:bCs/>
+          <w:lang w:val="en-US"/>
+        </w:rPr>
+        <w:t>Heavier agent:</w:t>
+      </w:r>
+      <w:r>
+        <w:rPr>
+          <w:lang w:val="en-US"/>
+        </w:rPr>
+        <w:t xml:space="preserve"> May add more CPU/memory overhead than Envoy.</w:t>
+      </w:r>
+    </w:p>
+    <w:p>
+      <w:pPr>
+        <w:numPr>
+          <w:ilvl w:val="0"/>
+          <w:numId w:val="90"/>
+        </w:numPr>
+        <w:rPr>
+          <w:lang w:val="en-US"/>
+        </w:rPr>
+      </w:pPr>
+      <w:r>
+        <w:rPr>
+          <w:b/>
+          <w:bCs/>
+          <w:lang w:val="en-US"/>
+        </w:rPr>
+        <w:t>Requires additional observability backend:</w:t>
+      </w:r>
+      <w:r>
+        <w:rPr>
+          <w:lang w:val="en-US"/>
+        </w:rPr>
+        <w:t xml:space="preserve"> For distributed tracing (e.g., Jaeger, Tempo), unless simplified.</w:t>
+      </w:r>
+    </w:p>
+    <w:p>
+      <w:pPr>
+        <w:rPr>
+          <w:b/>
+          <w:bCs/>
+          <w:lang w:val="en-US"/>
+        </w:rPr>
+      </w:pPr>
+      <w:r>
+        <w:rPr>
+          <w:b/>
+          <w:bCs/>
+          <w:lang w:val="en-US"/>
+        </w:rPr>
+        <w:t>When it’s better:</w:t>
+      </w:r>
+    </w:p>
+    <w:p>
+      <w:pPr>
+        <w:rPr>
+          <w:lang w:val="en-US"/>
+        </w:rPr>
+      </w:pPr>
+      <w:r>
+        <w:rPr>
+          <w:lang w:val="en-US"/>
+        </w:rPr>
+        <w:t xml:space="preserve">If we want full observability with traces + logs + metrics, </w:t>
+      </w:r>
+      <w:proofErr w:type="spellStart"/>
+      <w:r>
+        <w:rPr>
+          <w:lang w:val="en-US"/>
+        </w:rPr>
+        <w:t>OpenTelemetry</w:t>
+      </w:r>
+      <w:proofErr w:type="spellEnd"/>
+      <w:r>
+        <w:rPr>
+          <w:lang w:val="en-US"/>
+        </w:rPr>
+        <w:t xml:space="preserve"> is great — but overkill just for resource tuning.</w:t>
+      </w:r>
+    </w:p>
+    <w:p>
+      <w:pPr>
+        <w:rPr>
+          <w:lang w:val="en-US"/>
+        </w:rPr>
+      </w:pPr>
+    </w:p>
+    <w:p>
+      <w:pPr>
+        <w:rPr>
+          <w:b/>
+          <w:bCs/>
+          <w:lang w:val="en-US"/>
+        </w:rPr>
+      </w:pPr>
+      <w:r>
+        <w:rPr>
+          <w:b/>
+          <w:bCs/>
+          <w:lang w:val="en-US"/>
+        </w:rPr>
+        <w:t>Ingress Controller Metrics Only (e.g., NGINX)</w:t>
+      </w:r>
+    </w:p>
+    <w:p>
+      <w:pPr>
+        <w:rPr>
+          <w:b/>
+          <w:bCs/>
+          <w:lang w:val="en-US"/>
+        </w:rPr>
+      </w:pPr>
+      <w:r>
+        <w:rPr>
+          <w:b/>
+          <w:bCs/>
+          <w:lang w:val="en-US"/>
+        </w:rPr>
+        <w:t>Why It’s Bad for Internal Optimization:</w:t>
+      </w:r>
+    </w:p>
+    <w:p>
+      <w:pPr>
+        <w:numPr>
+          <w:ilvl w:val="0"/>
+          <w:numId w:val="91"/>
+        </w:numPr>
+        <w:rPr>
+          <w:lang w:val="en-US"/>
+        </w:rPr>
+      </w:pPr>
+      <w:r>
+        <w:rPr>
+          <w:b/>
+          <w:bCs/>
+          <w:lang w:val="en-US"/>
+        </w:rPr>
+        <w:t>Only tracks external traffic:</w:t>
+      </w:r>
+      <w:r>
+        <w:rPr>
+          <w:lang w:val="en-US"/>
+        </w:rPr>
+        <w:t xml:space="preserve"> No visibility into internal service-to-service calls (e.g., microservice A → B).</w:t>
+      </w:r>
+    </w:p>
+    <w:p>
+      <w:pPr>
+        <w:numPr>
+          <w:ilvl w:val="0"/>
+          <w:numId w:val="91"/>
+        </w:numPr>
+        <w:rPr>
+          <w:lang w:val="en-US"/>
+        </w:rPr>
+      </w:pPr>
+      <w:r>
+        <w:rPr>
+          <w:b/>
+          <w:bCs/>
+          <w:lang w:val="en-US"/>
+        </w:rPr>
+        <w:t>Coarse-grained:</w:t>
+      </w:r>
+      <w:r>
+        <w:rPr>
+          <w:lang w:val="en-US"/>
+        </w:rPr>
+        <w:t xml:space="preserve"> Metrics are not per-service. We can’t differentiate between slow services or pinpoint bottlenecks.</w:t>
+      </w:r>
+    </w:p>
+    <w:p>
+      <w:pPr>
+        <w:numPr>
+          <w:ilvl w:val="0"/>
+          <w:numId w:val="91"/>
+        </w:numPr>
+        <w:rPr>
+          <w:lang w:val="en-US"/>
+        </w:rPr>
+      </w:pPr>
+      <w:r>
+        <w:rPr>
+          <w:b/>
+          <w:bCs/>
+          <w:lang w:val="en-US"/>
+        </w:rPr>
+        <w:t>Lacks resource context:</w:t>
+      </w:r>
+      <w:r>
+        <w:rPr>
+          <w:lang w:val="en-US"/>
+        </w:rPr>
+        <w:t xml:space="preserve"> Doesn’t correlate latency with CPU/memory usage like sidecars do.</w:t>
+      </w:r>
+    </w:p>
+    <w:p>
+      <w:pPr>
+        <w:ind w:left="720"/>
+        <w:rPr>
+          <w:lang w:val="en-US"/>
+        </w:rPr>
+      </w:pPr>
+    </w:p>
+    <w:p>
+      <w:pPr>
+        <w:rPr>
+          <w:b/>
+          <w:bCs/>
+          <w:lang w:val="en-US"/>
+        </w:rPr>
+      </w:pPr>
+      <w:r>
+        <w:rPr>
+          <w:b/>
+          <w:bCs/>
+          <w:lang w:val="en-US"/>
+        </w:rPr>
+        <w:t xml:space="preserve">Logs-Based Metrics Extraction (e.g., from </w:t>
+      </w:r>
+      <w:proofErr w:type="spellStart"/>
+      <w:r>
+        <w:rPr>
+          <w:b/>
+          <w:bCs/>
+          <w:lang w:val="en-US"/>
+        </w:rPr>
+        <w:t>Fluentd</w:t>
+      </w:r>
+      <w:proofErr w:type="spellEnd"/>
+      <w:r>
+        <w:rPr>
+          <w:b/>
+          <w:bCs/>
+          <w:lang w:val="en-US"/>
+        </w:rPr>
+        <w:t>/ELK)</w:t>
+      </w:r>
+    </w:p>
+    <w:p>
+      <w:pPr>
+        <w:rPr>
+          <w:b/>
+          <w:bCs/>
+          <w:lang w:val="en-US"/>
+        </w:rPr>
+      </w:pPr>
+      <w:r>
+        <w:rPr>
+          <w:b/>
+          <w:bCs/>
+          <w:lang w:val="en-US"/>
+        </w:rPr>
+        <w:t>Why It’s Bad:</w:t>
+      </w:r>
+    </w:p>
+    <w:p>
+      <w:pPr>
+        <w:numPr>
+          <w:ilvl w:val="0"/>
+          <w:numId w:val="92"/>
+        </w:numPr>
+        <w:rPr>
+          <w:lang w:val="en-US"/>
+        </w:rPr>
+      </w:pPr>
+      <w:r>
+        <w:rPr>
+          <w:b/>
+          <w:bCs/>
+          <w:lang w:val="en-US"/>
+        </w:rPr>
+        <w:t>High latency:</w:t>
+      </w:r>
+      <w:r>
+        <w:rPr>
+          <w:lang w:val="en-US"/>
+        </w:rPr>
+        <w:t xml:space="preserve"> Logs take time to ship and index.</w:t>
+      </w:r>
+    </w:p>
+    <w:p>
+      <w:pPr>
+        <w:numPr>
+          <w:ilvl w:val="0"/>
+          <w:numId w:val="92"/>
+        </w:numPr>
+        <w:rPr>
+          <w:lang w:val="en-US"/>
+        </w:rPr>
+      </w:pPr>
+      <w:r>
+        <w:rPr>
+          <w:b/>
+          <w:bCs/>
+          <w:lang w:val="en-US"/>
+        </w:rPr>
+        <w:t>Hard to query for percentiles:</w:t>
+      </w:r>
+      <w:r>
+        <w:rPr>
+          <w:lang w:val="en-US"/>
+        </w:rPr>
+        <w:t xml:space="preserve"> Logs don’t naturally form histograms like Prometheus metrics do.</w:t>
+      </w:r>
+    </w:p>
+    <w:p>
+      <w:pPr>
+        <w:numPr>
+          <w:ilvl w:val="0"/>
+          <w:numId w:val="92"/>
+        </w:numPr>
+        <w:rPr>
+          <w:lang w:val="en-US"/>
+        </w:rPr>
+      </w:pPr>
+      <w:r>
+        <w:rPr>
+          <w:b/>
+          <w:bCs/>
+          <w:lang w:val="en-US"/>
+        </w:rPr>
+        <w:t>Expensive and heavy:</w:t>
+      </w:r>
+      <w:r>
+        <w:rPr>
+          <w:lang w:val="en-US"/>
+        </w:rPr>
+        <w:t xml:space="preserve"> ELK stack is resource-intensive and overkill for real-time feedback loops.</w:t>
+      </w:r>
+    </w:p>
+    <w:p>
+      <w:pPr>
+        <w:rPr>
+          <w:lang w:val="en-US"/>
+        </w:rPr>
+      </w:pPr>
+    </w:p>
+    <w:p>
+      <w:pPr>
+        <w:rPr>
+          <w:b/>
+          <w:bCs/>
+          <w:lang w:val="en-US"/>
+        </w:rPr>
+      </w:pPr>
+      <w:r>
+        <w:rPr>
+          <w:b/>
+          <w:bCs/>
+          <w:lang w:val="en-US"/>
+        </w:rPr>
+        <w:t xml:space="preserve">Cloud Vendor-Specific Monitoring (e.g., AWS CloudWatch, GCP </w:t>
+      </w:r>
+      <w:proofErr w:type="spellStart"/>
+      <w:r>
+        <w:rPr>
+          <w:b/>
+          <w:bCs/>
+          <w:lang w:val="en-US"/>
+        </w:rPr>
+        <w:t>Stackdriver</w:t>
+      </w:r>
+      <w:proofErr w:type="spellEnd"/>
+      <w:r>
+        <w:rPr>
+          <w:b/>
+          <w:bCs/>
+          <w:lang w:val="en-US"/>
+        </w:rPr>
+        <w:t>)</w:t>
+      </w:r>
+    </w:p>
+    <w:p>
+      <w:pPr>
+        <w:rPr>
+          <w:b/>
+          <w:bCs/>
+          <w:lang w:val="en-US"/>
+        </w:rPr>
+      </w:pPr>
+      <w:r>
+        <w:rPr>
+          <w:b/>
+          <w:bCs/>
+          <w:lang w:val="en-US"/>
+        </w:rPr>
+        <w:t>Why It’s Bad:</w:t>
+      </w:r>
+    </w:p>
+    <w:p>
+      <w:pPr>
+        <w:numPr>
+          <w:ilvl w:val="0"/>
+          <w:numId w:val="93"/>
+        </w:numPr>
+        <w:rPr>
+          <w:lang w:val="en-US"/>
+        </w:rPr>
+      </w:pPr>
+      <w:r>
+        <w:rPr>
+          <w:b/>
+          <w:bCs/>
+          <w:lang w:val="en-US"/>
+        </w:rPr>
+        <w:t>Vendor lock-in:</w:t>
+      </w:r>
+      <w:r>
+        <w:rPr>
+          <w:lang w:val="en-US"/>
+        </w:rPr>
+        <w:t xml:space="preserve"> Not portable across clouds or on-prem.</w:t>
+      </w:r>
+    </w:p>
+    <w:p>
+      <w:pPr>
+        <w:numPr>
+          <w:ilvl w:val="0"/>
+          <w:numId w:val="93"/>
+        </w:numPr>
+        <w:rPr>
+          <w:lang w:val="en-US"/>
+        </w:rPr>
+      </w:pPr>
+      <w:r>
+        <w:rPr>
+          <w:b/>
+          <w:bCs/>
+          <w:lang w:val="en-US"/>
+        </w:rPr>
+        <w:t>Higher cost:</w:t>
+      </w:r>
+      <w:r>
+        <w:rPr>
+          <w:lang w:val="en-US"/>
+        </w:rPr>
+        <w:t xml:space="preserve"> We may be billed per metric or per scrape.</w:t>
+      </w:r>
+    </w:p>
+    <w:p>
+      <w:pPr>
+        <w:numPr>
+          <w:ilvl w:val="0"/>
+          <w:numId w:val="93"/>
+        </w:numPr>
+        <w:rPr>
+          <w:lang w:val="en-US"/>
+        </w:rPr>
+      </w:pPr>
+      <w:r>
+        <w:rPr>
+          <w:b/>
+          <w:bCs/>
+          <w:lang w:val="en-US"/>
+        </w:rPr>
+        <w:t>Slower scrape intervals:</w:t>
+      </w:r>
+      <w:r>
+        <w:rPr>
+          <w:lang w:val="en-US"/>
+        </w:rPr>
+        <w:t xml:space="preserve"> Often slower than Prometheus's 15–30s scrapes, reducing responsiveness.</w:t>
+      </w:r>
+    </w:p>
     <w:p>
       <w:pPr>
         <w:rPr>
@@ -16725,6 +17646,155 @@
     </w:lvl>
   </w:abstractNum>
   <w:abstractNum w:abstractNumId="18" w15:restartNumberingAfterBreak="0">
+    <w:nsid w:val="1AFE27BA"/>
+    <w:multiLevelType w:val="multilevel"/>
+    <w:tmpl w:val="9AC0573C"/>
+    <w:lvl w:ilvl="0">
+      <w:start w:val="1"/>
+      <w:numFmt w:val="bullet"/>
+      <w:lvlText w:val=""/>
+      <w:lvlJc w:val="left"/>
+      <w:pPr>
+        <w:tabs>
+          <w:tab w:val="num" w:pos="720"/>
+        </w:tabs>
+        <w:ind w:left="720" w:hanging="360"/>
+      </w:pPr>
+      <w:rPr>
+        <w:rFonts w:ascii="Symbol" w:hAnsi="Symbol" w:hint="default"/>
+        <w:sz w:val="20"/>
+      </w:rPr>
+    </w:lvl>
+    <w:lvl w:ilvl="1" w:tentative="1">
+      <w:start w:val="1"/>
+      <w:numFmt w:val="bullet"/>
+      <w:lvlText w:val="o"/>
+      <w:lvlJc w:val="left"/>
+      <w:pPr>
+        <w:tabs>
+          <w:tab w:val="num" w:pos="1440"/>
+        </w:tabs>
+        <w:ind w:left="1440" w:hanging="360"/>
+      </w:pPr>
+      <w:rPr>
+        <w:rFonts w:ascii="Courier New" w:hAnsi="Courier New" w:hint="default"/>
+        <w:sz w:val="20"/>
+      </w:rPr>
+    </w:lvl>
+    <w:lvl w:ilvl="2" w:tentative="1">
+      <w:start w:val="1"/>
+      <w:numFmt w:val="bullet"/>
+      <w:lvlText w:val=""/>
+      <w:lvlJc w:val="left"/>
+      <w:pPr>
+        <w:tabs>
+          <w:tab w:val="num" w:pos="2160"/>
+        </w:tabs>
+        <w:ind w:left="2160" w:hanging="360"/>
+      </w:pPr>
+      <w:rPr>
+        <w:rFonts w:ascii="Wingdings" w:hAnsi="Wingdings" w:hint="default"/>
+        <w:sz w:val="20"/>
+      </w:rPr>
+    </w:lvl>
+    <w:lvl w:ilvl="3" w:tentative="1">
+      <w:start w:val="1"/>
+      <w:numFmt w:val="bullet"/>
+      <w:lvlText w:val=""/>
+      <w:lvlJc w:val="left"/>
+      <w:pPr>
+        <w:tabs>
+          <w:tab w:val="num" w:pos="2880"/>
+        </w:tabs>
+        <w:ind w:left="2880" w:hanging="360"/>
+      </w:pPr>
+      <w:rPr>
+        <w:rFonts w:ascii="Wingdings" w:hAnsi="Wingdings" w:hint="default"/>
+        <w:sz w:val="20"/>
+      </w:rPr>
+    </w:lvl>
+    <w:lvl w:ilvl="4" w:tentative="1">
+      <w:start w:val="1"/>
+      <w:numFmt w:val="bullet"/>
+      <w:lvlText w:val=""/>
+      <w:lvlJc w:val="left"/>
+      <w:pPr>
+        <w:tabs>
+          <w:tab w:val="num" w:pos="3600"/>
+        </w:tabs>
+        <w:ind w:left="3600" w:hanging="360"/>
+      </w:pPr>
+      <w:rPr>
+        <w:rFonts w:ascii="Wingdings" w:hAnsi="Wingdings" w:hint="default"/>
+        <w:sz w:val="20"/>
+      </w:rPr>
+    </w:lvl>
+    <w:lvl w:ilvl="5" w:tentative="1">
+      <w:start w:val="1"/>
+      <w:numFmt w:val="bullet"/>
+      <w:lvlText w:val=""/>
+      <w:lvlJc w:val="left"/>
+      <w:pPr>
+        <w:tabs>
+          <w:tab w:val="num" w:pos="4320"/>
+        </w:tabs>
+        <w:ind w:left="4320" w:hanging="360"/>
+      </w:pPr>
+      <w:rPr>
+        <w:rFonts w:ascii="Wingdings" w:hAnsi="Wingdings" w:hint="default"/>
+        <w:sz w:val="20"/>
+      </w:rPr>
+    </w:lvl>
+    <w:lvl w:ilvl="6" w:tentative="1">
+      <w:start w:val="1"/>
+      <w:numFmt w:val="bullet"/>
+      <w:lvlText w:val=""/>
+      <w:lvlJc w:val="left"/>
+      <w:pPr>
+        <w:tabs>
+          <w:tab w:val="num" w:pos="5040"/>
+        </w:tabs>
+        <w:ind w:left="5040" w:hanging="360"/>
+      </w:pPr>
+      <w:rPr>
+        <w:rFonts w:ascii="Wingdings" w:hAnsi="Wingdings" w:hint="default"/>
+        <w:sz w:val="20"/>
+      </w:rPr>
+    </w:lvl>
+    <w:lvl w:ilvl="7" w:tentative="1">
+      <w:start w:val="1"/>
+      <w:numFmt w:val="bullet"/>
+      <w:lvlText w:val=""/>
+      <w:lvlJc w:val="left"/>
+      <w:pPr>
+        <w:tabs>
+          <w:tab w:val="num" w:pos="5760"/>
+        </w:tabs>
+        <w:ind w:left="5760" w:hanging="360"/>
+      </w:pPr>
+      <w:rPr>
+        <w:rFonts w:ascii="Wingdings" w:hAnsi="Wingdings" w:hint="default"/>
+        <w:sz w:val="20"/>
+      </w:rPr>
+    </w:lvl>
+    <w:lvl w:ilvl="8" w:tentative="1">
+      <w:start w:val="1"/>
+      <w:numFmt w:val="bullet"/>
+      <w:lvlText w:val=""/>
+      <w:lvlJc w:val="left"/>
+      <w:pPr>
+        <w:tabs>
+          <w:tab w:val="num" w:pos="6480"/>
+        </w:tabs>
+        <w:ind w:left="6480" w:hanging="360"/>
+      </w:pPr>
+      <w:rPr>
+        <w:rFonts w:ascii="Wingdings" w:hAnsi="Wingdings" w:hint="default"/>
+        <w:sz w:val="20"/>
+      </w:rPr>
+    </w:lvl>
+  </w:abstractNum>
+  <w:abstractNum w:abstractNumId="19" w15:restartNumberingAfterBreak="0">
     <w:nsid w:val="1B746145"/>
     <w:multiLevelType w:val="multilevel"/>
     <w:tmpl w:val="BADE4AC2"/>
@@ -16873,7 +17943,156 @@
       </w:rPr>
     </w:lvl>
   </w:abstractNum>
-  <w:abstractNum w:abstractNumId="19" w15:restartNumberingAfterBreak="0">
+  <w:abstractNum w:abstractNumId="20" w15:restartNumberingAfterBreak="0">
+    <w:nsid w:val="1E6F4F3E"/>
+    <w:multiLevelType w:val="multilevel"/>
+    <w:tmpl w:val="81D2F488"/>
+    <w:lvl w:ilvl="0">
+      <w:start w:val="1"/>
+      <w:numFmt w:val="bullet"/>
+      <w:lvlText w:val=""/>
+      <w:lvlJc w:val="left"/>
+      <w:pPr>
+        <w:tabs>
+          <w:tab w:val="num" w:pos="720"/>
+        </w:tabs>
+        <w:ind w:left="720" w:hanging="360"/>
+      </w:pPr>
+      <w:rPr>
+        <w:rFonts w:ascii="Symbol" w:hAnsi="Symbol" w:hint="default"/>
+        <w:sz w:val="20"/>
+      </w:rPr>
+    </w:lvl>
+    <w:lvl w:ilvl="1" w:tentative="1">
+      <w:start w:val="1"/>
+      <w:numFmt w:val="bullet"/>
+      <w:lvlText w:val="o"/>
+      <w:lvlJc w:val="left"/>
+      <w:pPr>
+        <w:tabs>
+          <w:tab w:val="num" w:pos="1440"/>
+        </w:tabs>
+        <w:ind w:left="1440" w:hanging="360"/>
+      </w:pPr>
+      <w:rPr>
+        <w:rFonts w:ascii="Courier New" w:hAnsi="Courier New" w:hint="default"/>
+        <w:sz w:val="20"/>
+      </w:rPr>
+    </w:lvl>
+    <w:lvl w:ilvl="2" w:tentative="1">
+      <w:start w:val="1"/>
+      <w:numFmt w:val="bullet"/>
+      <w:lvlText w:val=""/>
+      <w:lvlJc w:val="left"/>
+      <w:pPr>
+        <w:tabs>
+          <w:tab w:val="num" w:pos="2160"/>
+        </w:tabs>
+        <w:ind w:left="2160" w:hanging="360"/>
+      </w:pPr>
+      <w:rPr>
+        <w:rFonts w:ascii="Wingdings" w:hAnsi="Wingdings" w:hint="default"/>
+        <w:sz w:val="20"/>
+      </w:rPr>
+    </w:lvl>
+    <w:lvl w:ilvl="3" w:tentative="1">
+      <w:start w:val="1"/>
+      <w:numFmt w:val="bullet"/>
+      <w:lvlText w:val=""/>
+      <w:lvlJc w:val="left"/>
+      <w:pPr>
+        <w:tabs>
+          <w:tab w:val="num" w:pos="2880"/>
+        </w:tabs>
+        <w:ind w:left="2880" w:hanging="360"/>
+      </w:pPr>
+      <w:rPr>
+        <w:rFonts w:ascii="Wingdings" w:hAnsi="Wingdings" w:hint="default"/>
+        <w:sz w:val="20"/>
+      </w:rPr>
+    </w:lvl>
+    <w:lvl w:ilvl="4" w:tentative="1">
+      <w:start w:val="1"/>
+      <w:numFmt w:val="bullet"/>
+      <w:lvlText w:val=""/>
+      <w:lvlJc w:val="left"/>
+      <w:pPr>
+        <w:tabs>
+          <w:tab w:val="num" w:pos="3600"/>
+        </w:tabs>
+        <w:ind w:left="3600" w:hanging="360"/>
+      </w:pPr>
+      <w:rPr>
+        <w:rFonts w:ascii="Wingdings" w:hAnsi="Wingdings" w:hint="default"/>
+        <w:sz w:val="20"/>
+      </w:rPr>
+    </w:lvl>
+    <w:lvl w:ilvl="5" w:tentative="1">
+      <w:start w:val="1"/>
+      <w:numFmt w:val="bullet"/>
+      <w:lvlText w:val=""/>
+      <w:lvlJc w:val="left"/>
+      <w:pPr>
+        <w:tabs>
+          <w:tab w:val="num" w:pos="4320"/>
+        </w:tabs>
+        <w:ind w:left="4320" w:hanging="360"/>
+      </w:pPr>
+      <w:rPr>
+        <w:rFonts w:ascii="Wingdings" w:hAnsi="Wingdings" w:hint="default"/>
+        <w:sz w:val="20"/>
+      </w:rPr>
+    </w:lvl>
+    <w:lvl w:ilvl="6" w:tentative="1">
+      <w:start w:val="1"/>
+      <w:numFmt w:val="bullet"/>
+      <w:lvlText w:val=""/>
+      <w:lvlJc w:val="left"/>
+      <w:pPr>
+        <w:tabs>
+          <w:tab w:val="num" w:pos="5040"/>
+        </w:tabs>
+        <w:ind w:left="5040" w:hanging="360"/>
+      </w:pPr>
+      <w:rPr>
+        <w:rFonts w:ascii="Wingdings" w:hAnsi="Wingdings" w:hint="default"/>
+        <w:sz w:val="20"/>
+      </w:rPr>
+    </w:lvl>
+    <w:lvl w:ilvl="7" w:tentative="1">
+      <w:start w:val="1"/>
+      <w:numFmt w:val="bullet"/>
+      <w:lvlText w:val=""/>
+      <w:lvlJc w:val="left"/>
+      <w:pPr>
+        <w:tabs>
+          <w:tab w:val="num" w:pos="5760"/>
+        </w:tabs>
+        <w:ind w:left="5760" w:hanging="360"/>
+      </w:pPr>
+      <w:rPr>
+        <w:rFonts w:ascii="Wingdings" w:hAnsi="Wingdings" w:hint="default"/>
+        <w:sz w:val="20"/>
+      </w:rPr>
+    </w:lvl>
+    <w:lvl w:ilvl="8" w:tentative="1">
+      <w:start w:val="1"/>
+      <w:numFmt w:val="bullet"/>
+      <w:lvlText w:val=""/>
+      <w:lvlJc w:val="left"/>
+      <w:pPr>
+        <w:tabs>
+          <w:tab w:val="num" w:pos="6480"/>
+        </w:tabs>
+        <w:ind w:left="6480" w:hanging="360"/>
+      </w:pPr>
+      <w:rPr>
+        <w:rFonts w:ascii="Wingdings" w:hAnsi="Wingdings" w:hint="default"/>
+        <w:sz w:val="20"/>
+      </w:rPr>
+    </w:lvl>
+  </w:abstractNum>
+  <w:abstractNum w:abstractNumId="21" w15:restartNumberingAfterBreak="0">
     <w:nsid w:val="1E8623A9"/>
     <w:multiLevelType w:val="multilevel"/>
     <w:tmpl w:val="A45E45F2"/>
@@ -17022,7 +18241,7 @@
       </w:rPr>
     </w:lvl>
   </w:abstractNum>
-  <w:abstractNum w:abstractNumId="20" w15:restartNumberingAfterBreak="0">
+  <w:abstractNum w:abstractNumId="22" w15:restartNumberingAfterBreak="0">
     <w:nsid w:val="200934DA"/>
     <w:multiLevelType w:val="multilevel"/>
     <w:tmpl w:val="B51EB738"/>
@@ -17171,7 +18390,7 @@
       </w:rPr>
     </w:lvl>
   </w:abstractNum>
-  <w:abstractNum w:abstractNumId="21" w15:restartNumberingAfterBreak="0">
+  <w:abstractNum w:abstractNumId="23" w15:restartNumberingAfterBreak="0">
     <w:nsid w:val="20C02583"/>
     <w:multiLevelType w:val="multilevel"/>
     <w:tmpl w:val="AFE8CB26"/>
@@ -17284,7 +18503,7 @@
       </w:pPr>
     </w:lvl>
   </w:abstractNum>
-  <w:abstractNum w:abstractNumId="22" w15:restartNumberingAfterBreak="0">
+  <w:abstractNum w:abstractNumId="24" w15:restartNumberingAfterBreak="0">
     <w:nsid w:val="223037A2"/>
     <w:multiLevelType w:val="multilevel"/>
     <w:tmpl w:val="0854CDC6"/>
@@ -17397,7 +18616,7 @@
       </w:pPr>
     </w:lvl>
   </w:abstractNum>
-  <w:abstractNum w:abstractNumId="23" w15:restartNumberingAfterBreak="0">
+  <w:abstractNum w:abstractNumId="25" w15:restartNumberingAfterBreak="0">
     <w:nsid w:val="260954EF"/>
     <w:multiLevelType w:val="multilevel"/>
     <w:tmpl w:val="496E5348"/>
@@ -17546,7 +18765,7 @@
       </w:rPr>
     </w:lvl>
   </w:abstractNum>
-  <w:abstractNum w:abstractNumId="24" w15:restartNumberingAfterBreak="0">
+  <w:abstractNum w:abstractNumId="26" w15:restartNumberingAfterBreak="0">
     <w:nsid w:val="26A0763D"/>
     <w:multiLevelType w:val="multilevel"/>
     <w:tmpl w:val="A06A78C4"/>
@@ -17695,7 +18914,7 @@
       </w:rPr>
     </w:lvl>
   </w:abstractNum>
-  <w:abstractNum w:abstractNumId="25" w15:restartNumberingAfterBreak="0">
+  <w:abstractNum w:abstractNumId="27" w15:restartNumberingAfterBreak="0">
     <w:nsid w:val="27511602"/>
     <w:multiLevelType w:val="multilevel"/>
     <w:tmpl w:val="068A33F0"/>
@@ -17844,7 +19063,7 @@
       </w:rPr>
     </w:lvl>
   </w:abstractNum>
-  <w:abstractNum w:abstractNumId="26" w15:restartNumberingAfterBreak="0">
+  <w:abstractNum w:abstractNumId="28" w15:restartNumberingAfterBreak="0">
     <w:nsid w:val="28B97250"/>
     <w:multiLevelType w:val="multilevel"/>
     <w:tmpl w:val="7B9A4C1E"/>
@@ -17993,7 +19212,7 @@
       </w:rPr>
     </w:lvl>
   </w:abstractNum>
-  <w:abstractNum w:abstractNumId="27" w15:restartNumberingAfterBreak="0">
+  <w:abstractNum w:abstractNumId="29" w15:restartNumberingAfterBreak="0">
     <w:nsid w:val="28BD09C0"/>
     <w:multiLevelType w:val="multilevel"/>
     <w:tmpl w:val="96642936"/>
@@ -18106,7 +19325,7 @@
       </w:pPr>
     </w:lvl>
   </w:abstractNum>
-  <w:abstractNum w:abstractNumId="28" w15:restartNumberingAfterBreak="0">
+  <w:abstractNum w:abstractNumId="30" w15:restartNumberingAfterBreak="0">
     <w:nsid w:val="29962290"/>
     <w:multiLevelType w:val="multilevel"/>
     <w:tmpl w:val="5510A6FE"/>
@@ -18255,7 +19474,7 @@
       </w:rPr>
     </w:lvl>
   </w:abstractNum>
-  <w:abstractNum w:abstractNumId="29" w15:restartNumberingAfterBreak="0">
+  <w:abstractNum w:abstractNumId="31" w15:restartNumberingAfterBreak="0">
     <w:nsid w:val="2C9D31A0"/>
     <w:multiLevelType w:val="multilevel"/>
     <w:tmpl w:val="E4C88F1E"/>
@@ -18368,7 +19587,7 @@
       </w:pPr>
     </w:lvl>
   </w:abstractNum>
-  <w:abstractNum w:abstractNumId="30" w15:restartNumberingAfterBreak="0">
+  <w:abstractNum w:abstractNumId="32" w15:restartNumberingAfterBreak="0">
     <w:nsid w:val="2DE0278C"/>
     <w:multiLevelType w:val="multilevel"/>
     <w:tmpl w:val="CBAACCA2"/>
@@ -18481,7 +19700,7 @@
       </w:pPr>
     </w:lvl>
   </w:abstractNum>
-  <w:abstractNum w:abstractNumId="31" w15:restartNumberingAfterBreak="0">
+  <w:abstractNum w:abstractNumId="33" w15:restartNumberingAfterBreak="0">
     <w:nsid w:val="30461B77"/>
     <w:multiLevelType w:val="multilevel"/>
     <w:tmpl w:val="A3348A90"/>
@@ -18630,7 +19849,7 @@
       </w:rPr>
     </w:lvl>
   </w:abstractNum>
-  <w:abstractNum w:abstractNumId="32" w15:restartNumberingAfterBreak="0">
+  <w:abstractNum w:abstractNumId="34" w15:restartNumberingAfterBreak="0">
     <w:nsid w:val="3065508B"/>
     <w:multiLevelType w:val="multilevel"/>
     <w:tmpl w:val="418AD5AE"/>
@@ -18779,7 +19998,7 @@
       </w:rPr>
     </w:lvl>
   </w:abstractNum>
-  <w:abstractNum w:abstractNumId="33" w15:restartNumberingAfterBreak="0">
+  <w:abstractNum w:abstractNumId="35" w15:restartNumberingAfterBreak="0">
     <w:nsid w:val="3339493D"/>
     <w:multiLevelType w:val="multilevel"/>
     <w:tmpl w:val="F4108986"/>
@@ -18892,7 +20111,156 @@
       </w:pPr>
     </w:lvl>
   </w:abstractNum>
-  <w:abstractNum w:abstractNumId="34" w15:restartNumberingAfterBreak="0">
+  <w:abstractNum w:abstractNumId="36" w15:restartNumberingAfterBreak="0">
+    <w:nsid w:val="378402E6"/>
+    <w:multiLevelType w:val="multilevel"/>
+    <w:tmpl w:val="D64A8E66"/>
+    <w:lvl w:ilvl="0">
+      <w:start w:val="1"/>
+      <w:numFmt w:val="bullet"/>
+      <w:lvlText w:val=""/>
+      <w:lvlJc w:val="left"/>
+      <w:pPr>
+        <w:tabs>
+          <w:tab w:val="num" w:pos="720"/>
+        </w:tabs>
+        <w:ind w:left="720" w:hanging="360"/>
+      </w:pPr>
+      <w:rPr>
+        <w:rFonts w:ascii="Symbol" w:hAnsi="Symbol" w:hint="default"/>
+        <w:sz w:val="20"/>
+      </w:rPr>
+    </w:lvl>
+    <w:lvl w:ilvl="1" w:tentative="1">
+      <w:start w:val="1"/>
+      <w:numFmt w:val="bullet"/>
+      <w:lvlText w:val="o"/>
+      <w:lvlJc w:val="left"/>
+      <w:pPr>
+        <w:tabs>
+          <w:tab w:val="num" w:pos="1440"/>
+        </w:tabs>
+        <w:ind w:left="1440" w:hanging="360"/>
+      </w:pPr>
+      <w:rPr>
+        <w:rFonts w:ascii="Courier New" w:hAnsi="Courier New" w:hint="default"/>
+        <w:sz w:val="20"/>
+      </w:rPr>
+    </w:lvl>
+    <w:lvl w:ilvl="2" w:tentative="1">
+      <w:start w:val="1"/>
+      <w:numFmt w:val="bullet"/>
+      <w:lvlText w:val=""/>
+      <w:lvlJc w:val="left"/>
+      <w:pPr>
+        <w:tabs>
+          <w:tab w:val="num" w:pos="2160"/>
+        </w:tabs>
+        <w:ind w:left="2160" w:hanging="360"/>
+      </w:pPr>
+      <w:rPr>
+        <w:rFonts w:ascii="Wingdings" w:hAnsi="Wingdings" w:hint="default"/>
+        <w:sz w:val="20"/>
+      </w:rPr>
+    </w:lvl>
+    <w:lvl w:ilvl="3" w:tentative="1">
+      <w:start w:val="1"/>
+      <w:numFmt w:val="bullet"/>
+      <w:lvlText w:val=""/>
+      <w:lvlJc w:val="left"/>
+      <w:pPr>
+        <w:tabs>
+          <w:tab w:val="num" w:pos="2880"/>
+        </w:tabs>
+        <w:ind w:left="2880" w:hanging="360"/>
+      </w:pPr>
+      <w:rPr>
+        <w:rFonts w:ascii="Wingdings" w:hAnsi="Wingdings" w:hint="default"/>
+        <w:sz w:val="20"/>
+      </w:rPr>
+    </w:lvl>
+    <w:lvl w:ilvl="4" w:tentative="1">
+      <w:start w:val="1"/>
+      <w:numFmt w:val="bullet"/>
+      <w:lvlText w:val=""/>
+      <w:lvlJc w:val="left"/>
+      <w:pPr>
+        <w:tabs>
+          <w:tab w:val="num" w:pos="3600"/>
+        </w:tabs>
+        <w:ind w:left="3600" w:hanging="360"/>
+      </w:pPr>
+      <w:rPr>
+        <w:rFonts w:ascii="Wingdings" w:hAnsi="Wingdings" w:hint="default"/>
+        <w:sz w:val="20"/>
+      </w:rPr>
+    </w:lvl>
+    <w:lvl w:ilvl="5" w:tentative="1">
+      <w:start w:val="1"/>
+      <w:numFmt w:val="bullet"/>
+      <w:lvlText w:val=""/>
+      <w:lvlJc w:val="left"/>
+      <w:pPr>
+        <w:tabs>
+          <w:tab w:val="num" w:pos="4320"/>
+        </w:tabs>
+        <w:ind w:left="4320" w:hanging="360"/>
+      </w:pPr>
+      <w:rPr>
+        <w:rFonts w:ascii="Wingdings" w:hAnsi="Wingdings" w:hint="default"/>
+        <w:sz w:val="20"/>
+      </w:rPr>
+    </w:lvl>
+    <w:lvl w:ilvl="6" w:tentative="1">
+      <w:start w:val="1"/>
+      <w:numFmt w:val="bullet"/>
+      <w:lvlText w:val=""/>
+      <w:lvlJc w:val="left"/>
+      <w:pPr>
+        <w:tabs>
+          <w:tab w:val="num" w:pos="5040"/>
+        </w:tabs>
+        <w:ind w:left="5040" w:hanging="360"/>
+      </w:pPr>
+      <w:rPr>
+        <w:rFonts w:ascii="Wingdings" w:hAnsi="Wingdings" w:hint="default"/>
+        <w:sz w:val="20"/>
+      </w:rPr>
+    </w:lvl>
+    <w:lvl w:ilvl="7" w:tentative="1">
+      <w:start w:val="1"/>
+      <w:numFmt w:val="bullet"/>
+      <w:lvlText w:val=""/>
+      <w:lvlJc w:val="left"/>
+      <w:pPr>
+        <w:tabs>
+          <w:tab w:val="num" w:pos="5760"/>
+        </w:tabs>
+        <w:ind w:left="5760" w:hanging="360"/>
+      </w:pPr>
+      <w:rPr>
+        <w:rFonts w:ascii="Wingdings" w:hAnsi="Wingdings" w:hint="default"/>
+        <w:sz w:val="20"/>
+      </w:rPr>
+    </w:lvl>
+    <w:lvl w:ilvl="8" w:tentative="1">
+      <w:start w:val="1"/>
+      <w:numFmt w:val="bullet"/>
+      <w:lvlText w:val=""/>
+      <w:lvlJc w:val="left"/>
+      <w:pPr>
+        <w:tabs>
+          <w:tab w:val="num" w:pos="6480"/>
+        </w:tabs>
+        <w:ind w:left="6480" w:hanging="360"/>
+      </w:pPr>
+      <w:rPr>
+        <w:rFonts w:ascii="Wingdings" w:hAnsi="Wingdings" w:hint="default"/>
+        <w:sz w:val="20"/>
+      </w:rPr>
+    </w:lvl>
+  </w:abstractNum>
+  <w:abstractNum w:abstractNumId="37" w15:restartNumberingAfterBreak="0">
     <w:nsid w:val="388B7212"/>
     <w:multiLevelType w:val="multilevel"/>
     <w:tmpl w:val="EA8EE1AE"/>
@@ -19041,7 +20409,7 @@
       </w:rPr>
     </w:lvl>
   </w:abstractNum>
-  <w:abstractNum w:abstractNumId="35" w15:restartNumberingAfterBreak="0">
+  <w:abstractNum w:abstractNumId="38" w15:restartNumberingAfterBreak="0">
     <w:nsid w:val="39B34B84"/>
     <w:multiLevelType w:val="multilevel"/>
     <w:tmpl w:val="B10CA82C"/>
@@ -19190,7 +20558,7 @@
       </w:rPr>
     </w:lvl>
   </w:abstractNum>
-  <w:abstractNum w:abstractNumId="36" w15:restartNumberingAfterBreak="0">
+  <w:abstractNum w:abstractNumId="39" w15:restartNumberingAfterBreak="0">
     <w:nsid w:val="3A494476"/>
     <w:multiLevelType w:val="multilevel"/>
     <w:tmpl w:val="2B581AEA"/>
@@ -19339,7 +20707,7 @@
       </w:rPr>
     </w:lvl>
   </w:abstractNum>
-  <w:abstractNum w:abstractNumId="37" w15:restartNumberingAfterBreak="0">
+  <w:abstractNum w:abstractNumId="40" w15:restartNumberingAfterBreak="0">
     <w:nsid w:val="3F3771E0"/>
     <w:multiLevelType w:val="multilevel"/>
     <w:tmpl w:val="CBF63B18"/>
@@ -19488,7 +20856,7 @@
       </w:rPr>
     </w:lvl>
   </w:abstractNum>
-  <w:abstractNum w:abstractNumId="38" w15:restartNumberingAfterBreak="0">
+  <w:abstractNum w:abstractNumId="41" w15:restartNumberingAfterBreak="0">
     <w:nsid w:val="408612D9"/>
     <w:multiLevelType w:val="multilevel"/>
     <w:tmpl w:val="8E6E7F50"/>
@@ -19637,7 +21005,7 @@
       </w:rPr>
     </w:lvl>
   </w:abstractNum>
-  <w:abstractNum w:abstractNumId="39" w15:restartNumberingAfterBreak="0">
+  <w:abstractNum w:abstractNumId="42" w15:restartNumberingAfterBreak="0">
     <w:nsid w:val="41F760F1"/>
     <w:multiLevelType w:val="hybridMultilevel"/>
     <w:tmpl w:val="C4963EF6"/>
@@ -19750,7 +21118,7 @@
       </w:rPr>
     </w:lvl>
   </w:abstractNum>
-  <w:abstractNum w:abstractNumId="40" w15:restartNumberingAfterBreak="0">
+  <w:abstractNum w:abstractNumId="43" w15:restartNumberingAfterBreak="0">
     <w:nsid w:val="422430B2"/>
     <w:multiLevelType w:val="multilevel"/>
     <w:tmpl w:val="9AA8CEDC"/>
@@ -19899,7 +21267,7 @@
       </w:rPr>
     </w:lvl>
   </w:abstractNum>
-  <w:abstractNum w:abstractNumId="41" w15:restartNumberingAfterBreak="0">
+  <w:abstractNum w:abstractNumId="44" w15:restartNumberingAfterBreak="0">
     <w:nsid w:val="45772D44"/>
     <w:multiLevelType w:val="multilevel"/>
     <w:tmpl w:val="6F22E91C"/>
@@ -20048,7 +21416,7 @@
       </w:rPr>
     </w:lvl>
   </w:abstractNum>
-  <w:abstractNum w:abstractNumId="42" w15:restartNumberingAfterBreak="0">
+  <w:abstractNum w:abstractNumId="45" w15:restartNumberingAfterBreak="0">
     <w:nsid w:val="47931FBB"/>
     <w:multiLevelType w:val="multilevel"/>
     <w:tmpl w:val="E8941C86"/>
@@ -20197,7 +21565,7 @@
       </w:rPr>
     </w:lvl>
   </w:abstractNum>
-  <w:abstractNum w:abstractNumId="43" w15:restartNumberingAfterBreak="0">
+  <w:abstractNum w:abstractNumId="46" w15:restartNumberingAfterBreak="0">
     <w:nsid w:val="48650E98"/>
     <w:multiLevelType w:val="multilevel"/>
     <w:tmpl w:val="1164AF32"/>
@@ -20346,7 +21714,7 @@
       </w:rPr>
     </w:lvl>
   </w:abstractNum>
-  <w:abstractNum w:abstractNumId="44" w15:restartNumberingAfterBreak="0">
+  <w:abstractNum w:abstractNumId="47" w15:restartNumberingAfterBreak="0">
     <w:nsid w:val="48B04463"/>
     <w:multiLevelType w:val="multilevel"/>
     <w:tmpl w:val="B7C8271C"/>
@@ -20495,7 +21863,7 @@
       </w:rPr>
     </w:lvl>
   </w:abstractNum>
-  <w:abstractNum w:abstractNumId="45" w15:restartNumberingAfterBreak="0">
+  <w:abstractNum w:abstractNumId="48" w15:restartNumberingAfterBreak="0">
     <w:nsid w:val="4A8C27B6"/>
     <w:multiLevelType w:val="multilevel"/>
     <w:tmpl w:val="478AEC50"/>
@@ -20644,7 +22012,7 @@
       </w:rPr>
     </w:lvl>
   </w:abstractNum>
-  <w:abstractNum w:abstractNumId="46" w15:restartNumberingAfterBreak="0">
+  <w:abstractNum w:abstractNumId="49" w15:restartNumberingAfterBreak="0">
     <w:nsid w:val="4A962120"/>
     <w:multiLevelType w:val="multilevel"/>
     <w:tmpl w:val="21DEC30A"/>
@@ -20757,7 +22125,7 @@
       </w:pPr>
     </w:lvl>
   </w:abstractNum>
-  <w:abstractNum w:abstractNumId="47" w15:restartNumberingAfterBreak="0">
+  <w:abstractNum w:abstractNumId="50" w15:restartNumberingAfterBreak="0">
     <w:nsid w:val="4C825701"/>
     <w:multiLevelType w:val="multilevel"/>
     <w:tmpl w:val="36B2D506"/>
@@ -20906,7 +22274,7 @@
       </w:rPr>
     </w:lvl>
   </w:abstractNum>
-  <w:abstractNum w:abstractNumId="48" w15:restartNumberingAfterBreak="0">
+  <w:abstractNum w:abstractNumId="51" w15:restartNumberingAfterBreak="0">
     <w:nsid w:val="4D03363F"/>
     <w:multiLevelType w:val="multilevel"/>
     <w:tmpl w:val="7576D590"/>
@@ -21019,7 +22387,7 @@
       </w:pPr>
     </w:lvl>
   </w:abstractNum>
-  <w:abstractNum w:abstractNumId="49" w15:restartNumberingAfterBreak="0">
+  <w:abstractNum w:abstractNumId="52" w15:restartNumberingAfterBreak="0">
     <w:nsid w:val="4F19287F"/>
     <w:multiLevelType w:val="multilevel"/>
     <w:tmpl w:val="8C16CBF8"/>
@@ -21168,7 +22536,7 @@
       </w:rPr>
     </w:lvl>
   </w:abstractNum>
-  <w:abstractNum w:abstractNumId="50" w15:restartNumberingAfterBreak="0">
+  <w:abstractNum w:abstractNumId="53" w15:restartNumberingAfterBreak="0">
     <w:nsid w:val="4F32793E"/>
     <w:multiLevelType w:val="multilevel"/>
     <w:tmpl w:val="4A66BDC6"/>
@@ -21317,7 +22685,7 @@
       </w:rPr>
     </w:lvl>
   </w:abstractNum>
-  <w:abstractNum w:abstractNumId="51" w15:restartNumberingAfterBreak="0">
+  <w:abstractNum w:abstractNumId="54" w15:restartNumberingAfterBreak="0">
     <w:nsid w:val="556E1750"/>
     <w:multiLevelType w:val="multilevel"/>
     <w:tmpl w:val="2AF0C8C8"/>
@@ -21466,7 +22834,7 @@
       </w:rPr>
     </w:lvl>
   </w:abstractNum>
-  <w:abstractNum w:abstractNumId="52" w15:restartNumberingAfterBreak="0">
+  <w:abstractNum w:abstractNumId="55" w15:restartNumberingAfterBreak="0">
     <w:nsid w:val="55CD7190"/>
     <w:multiLevelType w:val="multilevel"/>
     <w:tmpl w:val="EDFA3E8C"/>
@@ -21615,7 +22983,7 @@
       </w:rPr>
     </w:lvl>
   </w:abstractNum>
-  <w:abstractNum w:abstractNumId="53" w15:restartNumberingAfterBreak="0">
+  <w:abstractNum w:abstractNumId="56" w15:restartNumberingAfterBreak="0">
     <w:nsid w:val="5621694E"/>
     <w:multiLevelType w:val="multilevel"/>
     <w:tmpl w:val="3F12F072"/>
@@ -21764,7 +23132,7 @@
       </w:rPr>
     </w:lvl>
   </w:abstractNum>
-  <w:abstractNum w:abstractNumId="54" w15:restartNumberingAfterBreak="0">
+  <w:abstractNum w:abstractNumId="57" w15:restartNumberingAfterBreak="0">
     <w:nsid w:val="56A67868"/>
     <w:multiLevelType w:val="multilevel"/>
     <w:tmpl w:val="149294E0"/>
@@ -21913,7 +23281,7 @@
       </w:rPr>
     </w:lvl>
   </w:abstractNum>
-  <w:abstractNum w:abstractNumId="55" w15:restartNumberingAfterBreak="0">
+  <w:abstractNum w:abstractNumId="58" w15:restartNumberingAfterBreak="0">
     <w:nsid w:val="57A35A37"/>
     <w:multiLevelType w:val="multilevel"/>
     <w:tmpl w:val="60A6384A"/>
@@ -22062,7 +23430,7 @@
       </w:rPr>
     </w:lvl>
   </w:abstractNum>
-  <w:abstractNum w:abstractNumId="56" w15:restartNumberingAfterBreak="0">
+  <w:abstractNum w:abstractNumId="59" w15:restartNumberingAfterBreak="0">
     <w:nsid w:val="58ED47EC"/>
     <w:multiLevelType w:val="multilevel"/>
     <w:tmpl w:val="B888E83C"/>
@@ -22211,7 +23579,7 @@
       </w:rPr>
     </w:lvl>
   </w:abstractNum>
-  <w:abstractNum w:abstractNumId="57" w15:restartNumberingAfterBreak="0">
+  <w:abstractNum w:abstractNumId="60" w15:restartNumberingAfterBreak="0">
     <w:nsid w:val="59B1282E"/>
     <w:multiLevelType w:val="multilevel"/>
     <w:tmpl w:val="65226A24"/>
@@ -22360,7 +23728,7 @@
       </w:rPr>
     </w:lvl>
   </w:abstractNum>
-  <w:abstractNum w:abstractNumId="58" w15:restartNumberingAfterBreak="0">
+  <w:abstractNum w:abstractNumId="61" w15:restartNumberingAfterBreak="0">
     <w:nsid w:val="5AF77ECB"/>
     <w:multiLevelType w:val="multilevel"/>
     <w:tmpl w:val="10642DE6"/>
@@ -22509,7 +23877,7 @@
       </w:rPr>
     </w:lvl>
   </w:abstractNum>
-  <w:abstractNum w:abstractNumId="59" w15:restartNumberingAfterBreak="0">
+  <w:abstractNum w:abstractNumId="62" w15:restartNumberingAfterBreak="0">
     <w:nsid w:val="5CDE07DA"/>
     <w:multiLevelType w:val="multilevel"/>
     <w:tmpl w:val="B1823B8E"/>
@@ -22658,7 +24026,7 @@
       </w:rPr>
     </w:lvl>
   </w:abstractNum>
-  <w:abstractNum w:abstractNumId="60" w15:restartNumberingAfterBreak="0">
+  <w:abstractNum w:abstractNumId="63" w15:restartNumberingAfterBreak="0">
     <w:nsid w:val="5CE51A28"/>
     <w:multiLevelType w:val="multilevel"/>
     <w:tmpl w:val="6A14F4F0"/>
@@ -22807,7 +24175,7 @@
       </w:rPr>
     </w:lvl>
   </w:abstractNum>
-  <w:abstractNum w:abstractNumId="61" w15:restartNumberingAfterBreak="0">
+  <w:abstractNum w:abstractNumId="64" w15:restartNumberingAfterBreak="0">
     <w:nsid w:val="5DBC3FC5"/>
     <w:multiLevelType w:val="multilevel"/>
     <w:tmpl w:val="2EFC06C2"/>
@@ -22956,7 +24324,156 @@
       </w:rPr>
     </w:lvl>
   </w:abstractNum>
-  <w:abstractNum w:abstractNumId="62" w15:restartNumberingAfterBreak="0">
+  <w:abstractNum w:abstractNumId="65" w15:restartNumberingAfterBreak="0">
+    <w:nsid w:val="5F2D17DE"/>
+    <w:multiLevelType w:val="multilevel"/>
+    <w:tmpl w:val="AA8658BC"/>
+    <w:lvl w:ilvl="0">
+      <w:start w:val="1"/>
+      <w:numFmt w:val="bullet"/>
+      <w:lvlText w:val=""/>
+      <w:lvlJc w:val="left"/>
+      <w:pPr>
+        <w:tabs>
+          <w:tab w:val="num" w:pos="720"/>
+        </w:tabs>
+        <w:ind w:left="720" w:hanging="360"/>
+      </w:pPr>
+      <w:rPr>
+        <w:rFonts w:ascii="Symbol" w:hAnsi="Symbol" w:hint="default"/>
+        <w:sz w:val="20"/>
+      </w:rPr>
+    </w:lvl>
+    <w:lvl w:ilvl="1" w:tentative="1">
+      <w:start w:val="1"/>
+      <w:numFmt w:val="bullet"/>
+      <w:lvlText w:val="o"/>
+      <w:lvlJc w:val="left"/>
+      <w:pPr>
+        <w:tabs>
+          <w:tab w:val="num" w:pos="1440"/>
+        </w:tabs>
+        <w:ind w:left="1440" w:hanging="360"/>
+      </w:pPr>
+      <w:rPr>
+        <w:rFonts w:ascii="Courier New" w:hAnsi="Courier New" w:hint="default"/>
+        <w:sz w:val="20"/>
+      </w:rPr>
+    </w:lvl>
+    <w:lvl w:ilvl="2" w:tentative="1">
+      <w:start w:val="1"/>
+      <w:numFmt w:val="bullet"/>
+      <w:lvlText w:val=""/>
+      <w:lvlJc w:val="left"/>
+      <w:pPr>
+        <w:tabs>
+          <w:tab w:val="num" w:pos="2160"/>
+        </w:tabs>
+        <w:ind w:left="2160" w:hanging="360"/>
+      </w:pPr>
+      <w:rPr>
+        <w:rFonts w:ascii="Wingdings" w:hAnsi="Wingdings" w:hint="default"/>
+        <w:sz w:val="20"/>
+      </w:rPr>
+    </w:lvl>
+    <w:lvl w:ilvl="3" w:tentative="1">
+      <w:start w:val="1"/>
+      <w:numFmt w:val="bullet"/>
+      <w:lvlText w:val=""/>
+      <w:lvlJc w:val="left"/>
+      <w:pPr>
+        <w:tabs>
+          <w:tab w:val="num" w:pos="2880"/>
+        </w:tabs>
+        <w:ind w:left="2880" w:hanging="360"/>
+      </w:pPr>
+      <w:rPr>
+        <w:rFonts w:ascii="Wingdings" w:hAnsi="Wingdings" w:hint="default"/>
+        <w:sz w:val="20"/>
+      </w:rPr>
+    </w:lvl>
+    <w:lvl w:ilvl="4" w:tentative="1">
+      <w:start w:val="1"/>
+      <w:numFmt w:val="bullet"/>
+      <w:lvlText w:val=""/>
+      <w:lvlJc w:val="left"/>
+      <w:pPr>
+        <w:tabs>
+          <w:tab w:val="num" w:pos="3600"/>
+        </w:tabs>
+        <w:ind w:left="3600" w:hanging="360"/>
+      </w:pPr>
+      <w:rPr>
+        <w:rFonts w:ascii="Wingdings" w:hAnsi="Wingdings" w:hint="default"/>
+        <w:sz w:val="20"/>
+      </w:rPr>
+    </w:lvl>
+    <w:lvl w:ilvl="5" w:tentative="1">
+      <w:start w:val="1"/>
+      <w:numFmt w:val="bullet"/>
+      <w:lvlText w:val=""/>
+      <w:lvlJc w:val="left"/>
+      <w:pPr>
+        <w:tabs>
+          <w:tab w:val="num" w:pos="4320"/>
+        </w:tabs>
+        <w:ind w:left="4320" w:hanging="360"/>
+      </w:pPr>
+      <w:rPr>
+        <w:rFonts w:ascii="Wingdings" w:hAnsi="Wingdings" w:hint="default"/>
+        <w:sz w:val="20"/>
+      </w:rPr>
+    </w:lvl>
+    <w:lvl w:ilvl="6" w:tentative="1">
+      <w:start w:val="1"/>
+      <w:numFmt w:val="bullet"/>
+      <w:lvlText w:val=""/>
+      <w:lvlJc w:val="left"/>
+      <w:pPr>
+        <w:tabs>
+          <w:tab w:val="num" w:pos="5040"/>
+        </w:tabs>
+        <w:ind w:left="5040" w:hanging="360"/>
+      </w:pPr>
+      <w:rPr>
+        <w:rFonts w:ascii="Wingdings" w:hAnsi="Wingdings" w:hint="default"/>
+        <w:sz w:val="20"/>
+      </w:rPr>
+    </w:lvl>
+    <w:lvl w:ilvl="7" w:tentative="1">
+      <w:start w:val="1"/>
+      <w:numFmt w:val="bullet"/>
+      <w:lvlText w:val=""/>
+      <w:lvlJc w:val="left"/>
+      <w:pPr>
+        <w:tabs>
+          <w:tab w:val="num" w:pos="5760"/>
+        </w:tabs>
+        <w:ind w:left="5760" w:hanging="360"/>
+      </w:pPr>
+      <w:rPr>
+        <w:rFonts w:ascii="Wingdings" w:hAnsi="Wingdings" w:hint="default"/>
+        <w:sz w:val="20"/>
+      </w:rPr>
+    </w:lvl>
+    <w:lvl w:ilvl="8" w:tentative="1">
+      <w:start w:val="1"/>
+      <w:numFmt w:val="bullet"/>
+      <w:lvlText w:val=""/>
+      <w:lvlJc w:val="left"/>
+      <w:pPr>
+        <w:tabs>
+          <w:tab w:val="num" w:pos="6480"/>
+        </w:tabs>
+        <w:ind w:left="6480" w:hanging="360"/>
+      </w:pPr>
+      <w:rPr>
+        <w:rFonts w:ascii="Wingdings" w:hAnsi="Wingdings" w:hint="default"/>
+        <w:sz w:val="20"/>
+      </w:rPr>
+    </w:lvl>
+  </w:abstractNum>
+  <w:abstractNum w:abstractNumId="66" w15:restartNumberingAfterBreak="0">
     <w:nsid w:val="5F365C35"/>
     <w:multiLevelType w:val="multilevel"/>
     <w:tmpl w:val="4F8AFB88"/>
@@ -23105,7 +24622,7 @@
       </w:rPr>
     </w:lvl>
   </w:abstractNum>
-  <w:abstractNum w:abstractNumId="63" w15:restartNumberingAfterBreak="0">
+  <w:abstractNum w:abstractNumId="67" w15:restartNumberingAfterBreak="0">
     <w:nsid w:val="604D3590"/>
     <w:multiLevelType w:val="multilevel"/>
     <w:tmpl w:val="4866E582"/>
@@ -23218,7 +24735,7 @@
       </w:pPr>
     </w:lvl>
   </w:abstractNum>
-  <w:abstractNum w:abstractNumId="64" w15:restartNumberingAfterBreak="0">
+  <w:abstractNum w:abstractNumId="68" w15:restartNumberingAfterBreak="0">
     <w:nsid w:val="62286744"/>
     <w:multiLevelType w:val="multilevel"/>
     <w:tmpl w:val="F26E0D80"/>
@@ -23331,7 +24848,7 @@
       </w:pPr>
     </w:lvl>
   </w:abstractNum>
-  <w:abstractNum w:abstractNumId="65" w15:restartNumberingAfterBreak="0">
+  <w:abstractNum w:abstractNumId="69" w15:restartNumberingAfterBreak="0">
     <w:nsid w:val="639D42DB"/>
     <w:multiLevelType w:val="multilevel"/>
     <w:tmpl w:val="3F865BB2"/>
@@ -23480,7 +24997,7 @@
       </w:rPr>
     </w:lvl>
   </w:abstractNum>
-  <w:abstractNum w:abstractNumId="66" w15:restartNumberingAfterBreak="0">
+  <w:abstractNum w:abstractNumId="70" w15:restartNumberingAfterBreak="0">
     <w:nsid w:val="63C24481"/>
     <w:multiLevelType w:val="multilevel"/>
     <w:tmpl w:val="911A1C4E"/>
@@ -23593,7 +25110,7 @@
       </w:pPr>
     </w:lvl>
   </w:abstractNum>
-  <w:abstractNum w:abstractNumId="67" w15:restartNumberingAfterBreak="0">
+  <w:abstractNum w:abstractNumId="71" w15:restartNumberingAfterBreak="0">
     <w:nsid w:val="63F447B0"/>
     <w:multiLevelType w:val="multilevel"/>
     <w:tmpl w:val="F42494F0"/>
@@ -23742,7 +25259,7 @@
       </w:rPr>
     </w:lvl>
   </w:abstractNum>
-  <w:abstractNum w:abstractNumId="68" w15:restartNumberingAfterBreak="0">
+  <w:abstractNum w:abstractNumId="72" w15:restartNumberingAfterBreak="0">
     <w:nsid w:val="6414230E"/>
     <w:multiLevelType w:val="multilevel"/>
     <w:tmpl w:val="07D82616"/>
@@ -23891,7 +25408,7 @@
       </w:rPr>
     </w:lvl>
   </w:abstractNum>
-  <w:abstractNum w:abstractNumId="69" w15:restartNumberingAfterBreak="0">
+  <w:abstractNum w:abstractNumId="73" w15:restartNumberingAfterBreak="0">
     <w:nsid w:val="665479B1"/>
     <w:multiLevelType w:val="multilevel"/>
     <w:tmpl w:val="A5982E3A"/>
@@ -24004,7 +25521,156 @@
       </w:pPr>
     </w:lvl>
   </w:abstractNum>
-  <w:abstractNum w:abstractNumId="70" w15:restartNumberingAfterBreak="0">
+  <w:abstractNum w:abstractNumId="74" w15:restartNumberingAfterBreak="0">
+    <w:nsid w:val="666D30DE"/>
+    <w:multiLevelType w:val="multilevel"/>
+    <w:tmpl w:val="D666A516"/>
+    <w:lvl w:ilvl="0">
+      <w:start w:val="1"/>
+      <w:numFmt w:val="bullet"/>
+      <w:lvlText w:val=""/>
+      <w:lvlJc w:val="left"/>
+      <w:pPr>
+        <w:tabs>
+          <w:tab w:val="num" w:pos="720"/>
+        </w:tabs>
+        <w:ind w:left="720" w:hanging="360"/>
+      </w:pPr>
+      <w:rPr>
+        <w:rFonts w:ascii="Symbol" w:hAnsi="Symbol" w:hint="default"/>
+        <w:sz w:val="20"/>
+      </w:rPr>
+    </w:lvl>
+    <w:lvl w:ilvl="1" w:tentative="1">
+      <w:start w:val="1"/>
+      <w:numFmt w:val="bullet"/>
+      <w:lvlText w:val="o"/>
+      <w:lvlJc w:val="left"/>
+      <w:pPr>
+        <w:tabs>
+          <w:tab w:val="num" w:pos="1440"/>
+        </w:tabs>
+        <w:ind w:left="1440" w:hanging="360"/>
+      </w:pPr>
+      <w:rPr>
+        <w:rFonts w:ascii="Courier New" w:hAnsi="Courier New" w:hint="default"/>
+        <w:sz w:val="20"/>
+      </w:rPr>
+    </w:lvl>
+    <w:lvl w:ilvl="2" w:tentative="1">
+      <w:start w:val="1"/>
+      <w:numFmt w:val="bullet"/>
+      <w:lvlText w:val=""/>
+      <w:lvlJc w:val="left"/>
+      <w:pPr>
+        <w:tabs>
+          <w:tab w:val="num" w:pos="2160"/>
+        </w:tabs>
+        <w:ind w:left="2160" w:hanging="360"/>
+      </w:pPr>
+      <w:rPr>
+        <w:rFonts w:ascii="Wingdings" w:hAnsi="Wingdings" w:hint="default"/>
+        <w:sz w:val="20"/>
+      </w:rPr>
+    </w:lvl>
+    <w:lvl w:ilvl="3" w:tentative="1">
+      <w:start w:val="1"/>
+      <w:numFmt w:val="bullet"/>
+      <w:lvlText w:val=""/>
+      <w:lvlJc w:val="left"/>
+      <w:pPr>
+        <w:tabs>
+          <w:tab w:val="num" w:pos="2880"/>
+        </w:tabs>
+        <w:ind w:left="2880" w:hanging="360"/>
+      </w:pPr>
+      <w:rPr>
+        <w:rFonts w:ascii="Wingdings" w:hAnsi="Wingdings" w:hint="default"/>
+        <w:sz w:val="20"/>
+      </w:rPr>
+    </w:lvl>
+    <w:lvl w:ilvl="4" w:tentative="1">
+      <w:start w:val="1"/>
+      <w:numFmt w:val="bullet"/>
+      <w:lvlText w:val=""/>
+      <w:lvlJc w:val="left"/>
+      <w:pPr>
+        <w:tabs>
+          <w:tab w:val="num" w:pos="3600"/>
+        </w:tabs>
+        <w:ind w:left="3600" w:hanging="360"/>
+      </w:pPr>
+      <w:rPr>
+        <w:rFonts w:ascii="Wingdings" w:hAnsi="Wingdings" w:hint="default"/>
+        <w:sz w:val="20"/>
+      </w:rPr>
+    </w:lvl>
+    <w:lvl w:ilvl="5" w:tentative="1">
+      <w:start w:val="1"/>
+      <w:numFmt w:val="bullet"/>
+      <w:lvlText w:val=""/>
+      <w:lvlJc w:val="left"/>
+      <w:pPr>
+        <w:tabs>
+          <w:tab w:val="num" w:pos="4320"/>
+        </w:tabs>
+        <w:ind w:left="4320" w:hanging="360"/>
+      </w:pPr>
+      <w:rPr>
+        <w:rFonts w:ascii="Wingdings" w:hAnsi="Wingdings" w:hint="default"/>
+        <w:sz w:val="20"/>
+      </w:rPr>
+    </w:lvl>
+    <w:lvl w:ilvl="6" w:tentative="1">
+      <w:start w:val="1"/>
+      <w:numFmt w:val="bullet"/>
+      <w:lvlText w:val=""/>
+      <w:lvlJc w:val="left"/>
+      <w:pPr>
+        <w:tabs>
+          <w:tab w:val="num" w:pos="5040"/>
+        </w:tabs>
+        <w:ind w:left="5040" w:hanging="360"/>
+      </w:pPr>
+      <w:rPr>
+        <w:rFonts w:ascii="Wingdings" w:hAnsi="Wingdings" w:hint="default"/>
+        <w:sz w:val="20"/>
+      </w:rPr>
+    </w:lvl>
+    <w:lvl w:ilvl="7" w:tentative="1">
+      <w:start w:val="1"/>
+      <w:numFmt w:val="bullet"/>
+      <w:lvlText w:val=""/>
+      <w:lvlJc w:val="left"/>
+      <w:pPr>
+        <w:tabs>
+          <w:tab w:val="num" w:pos="5760"/>
+        </w:tabs>
+        <w:ind w:left="5760" w:hanging="360"/>
+      </w:pPr>
+      <w:rPr>
+        <w:rFonts w:ascii="Wingdings" w:hAnsi="Wingdings" w:hint="default"/>
+        <w:sz w:val="20"/>
+      </w:rPr>
+    </w:lvl>
+    <w:lvl w:ilvl="8" w:tentative="1">
+      <w:start w:val="1"/>
+      <w:numFmt w:val="bullet"/>
+      <w:lvlText w:val=""/>
+      <w:lvlJc w:val="left"/>
+      <w:pPr>
+        <w:tabs>
+          <w:tab w:val="num" w:pos="6480"/>
+        </w:tabs>
+        <w:ind w:left="6480" w:hanging="360"/>
+      </w:pPr>
+      <w:rPr>
+        <w:rFonts w:ascii="Wingdings" w:hAnsi="Wingdings" w:hint="default"/>
+        <w:sz w:val="20"/>
+      </w:rPr>
+    </w:lvl>
+  </w:abstractNum>
+  <w:abstractNum w:abstractNumId="75" w15:restartNumberingAfterBreak="0">
     <w:nsid w:val="67805486"/>
     <w:multiLevelType w:val="multilevel"/>
     <w:tmpl w:val="E34C74DA"/>
@@ -24117,7 +25783,7 @@
       </w:pPr>
     </w:lvl>
   </w:abstractNum>
-  <w:abstractNum w:abstractNumId="71" w15:restartNumberingAfterBreak="0">
+  <w:abstractNum w:abstractNumId="76" w15:restartNumberingAfterBreak="0">
     <w:nsid w:val="67BD0D87"/>
     <w:multiLevelType w:val="multilevel"/>
     <w:tmpl w:val="6C183ECE"/>
@@ -24266,7 +25932,7 @@
       </w:rPr>
     </w:lvl>
   </w:abstractNum>
-  <w:abstractNum w:abstractNumId="72" w15:restartNumberingAfterBreak="0">
+  <w:abstractNum w:abstractNumId="77" w15:restartNumberingAfterBreak="0">
     <w:nsid w:val="6914041D"/>
     <w:multiLevelType w:val="multilevel"/>
     <w:tmpl w:val="1BC01A4E"/>
@@ -24415,7 +26081,7 @@
       </w:rPr>
     </w:lvl>
   </w:abstractNum>
-  <w:abstractNum w:abstractNumId="73" w15:restartNumberingAfterBreak="0">
+  <w:abstractNum w:abstractNumId="78" w15:restartNumberingAfterBreak="0">
     <w:nsid w:val="6A7717CE"/>
     <w:multiLevelType w:val="multilevel"/>
     <w:tmpl w:val="EC46DF36"/>
@@ -24564,7 +26230,156 @@
       </w:rPr>
     </w:lvl>
   </w:abstractNum>
-  <w:abstractNum w:abstractNumId="74" w15:restartNumberingAfterBreak="0">
+  <w:abstractNum w:abstractNumId="79" w15:restartNumberingAfterBreak="0">
+    <w:nsid w:val="6BAC0141"/>
+    <w:multiLevelType w:val="multilevel"/>
+    <w:tmpl w:val="B6766D08"/>
+    <w:lvl w:ilvl="0">
+      <w:start w:val="1"/>
+      <w:numFmt w:val="bullet"/>
+      <w:lvlText w:val=""/>
+      <w:lvlJc w:val="left"/>
+      <w:pPr>
+        <w:tabs>
+          <w:tab w:val="num" w:pos="720"/>
+        </w:tabs>
+        <w:ind w:left="720" w:hanging="360"/>
+      </w:pPr>
+      <w:rPr>
+        <w:rFonts w:ascii="Symbol" w:hAnsi="Symbol" w:hint="default"/>
+        <w:sz w:val="20"/>
+      </w:rPr>
+    </w:lvl>
+    <w:lvl w:ilvl="1" w:tentative="1">
+      <w:start w:val="1"/>
+      <w:numFmt w:val="bullet"/>
+      <w:lvlText w:val="o"/>
+      <w:lvlJc w:val="left"/>
+      <w:pPr>
+        <w:tabs>
+          <w:tab w:val="num" w:pos="1440"/>
+        </w:tabs>
+        <w:ind w:left="1440" w:hanging="360"/>
+      </w:pPr>
+      <w:rPr>
+        <w:rFonts w:ascii="Courier New" w:hAnsi="Courier New" w:hint="default"/>
+        <w:sz w:val="20"/>
+      </w:rPr>
+    </w:lvl>
+    <w:lvl w:ilvl="2" w:tentative="1">
+      <w:start w:val="1"/>
+      <w:numFmt w:val="bullet"/>
+      <w:lvlText w:val=""/>
+      <w:lvlJc w:val="left"/>
+      <w:pPr>
+        <w:tabs>
+          <w:tab w:val="num" w:pos="2160"/>
+        </w:tabs>
+        <w:ind w:left="2160" w:hanging="360"/>
+      </w:pPr>
+      <w:rPr>
+        <w:rFonts w:ascii="Wingdings" w:hAnsi="Wingdings" w:hint="default"/>
+        <w:sz w:val="20"/>
+      </w:rPr>
+    </w:lvl>
+    <w:lvl w:ilvl="3" w:tentative="1">
+      <w:start w:val="1"/>
+      <w:numFmt w:val="bullet"/>
+      <w:lvlText w:val=""/>
+      <w:lvlJc w:val="left"/>
+      <w:pPr>
+        <w:tabs>
+          <w:tab w:val="num" w:pos="2880"/>
+        </w:tabs>
+        <w:ind w:left="2880" w:hanging="360"/>
+      </w:pPr>
+      <w:rPr>
+        <w:rFonts w:ascii="Wingdings" w:hAnsi="Wingdings" w:hint="default"/>
+        <w:sz w:val="20"/>
+      </w:rPr>
+    </w:lvl>
+    <w:lvl w:ilvl="4" w:tentative="1">
+      <w:start w:val="1"/>
+      <w:numFmt w:val="bullet"/>
+      <w:lvlText w:val=""/>
+      <w:lvlJc w:val="left"/>
+      <w:pPr>
+        <w:tabs>
+          <w:tab w:val="num" w:pos="3600"/>
+        </w:tabs>
+        <w:ind w:left="3600" w:hanging="360"/>
+      </w:pPr>
+      <w:rPr>
+        <w:rFonts w:ascii="Wingdings" w:hAnsi="Wingdings" w:hint="default"/>
+        <w:sz w:val="20"/>
+      </w:rPr>
+    </w:lvl>
+    <w:lvl w:ilvl="5" w:tentative="1">
+      <w:start w:val="1"/>
+      <w:numFmt w:val="bullet"/>
+      <w:lvlText w:val=""/>
+      <w:lvlJc w:val="left"/>
+      <w:pPr>
+        <w:tabs>
+          <w:tab w:val="num" w:pos="4320"/>
+        </w:tabs>
+        <w:ind w:left="4320" w:hanging="360"/>
+      </w:pPr>
+      <w:rPr>
+        <w:rFonts w:ascii="Wingdings" w:hAnsi="Wingdings" w:hint="default"/>
+        <w:sz w:val="20"/>
+      </w:rPr>
+    </w:lvl>
+    <w:lvl w:ilvl="6" w:tentative="1">
+      <w:start w:val="1"/>
+      <w:numFmt w:val="bullet"/>
+      <w:lvlText w:val=""/>
+      <w:lvlJc w:val="left"/>
+      <w:pPr>
+        <w:tabs>
+          <w:tab w:val="num" w:pos="5040"/>
+        </w:tabs>
+        <w:ind w:left="5040" w:hanging="360"/>
+      </w:pPr>
+      <w:rPr>
+        <w:rFonts w:ascii="Wingdings" w:hAnsi="Wingdings" w:hint="default"/>
+        <w:sz w:val="20"/>
+      </w:rPr>
+    </w:lvl>
+    <w:lvl w:ilvl="7" w:tentative="1">
+      <w:start w:val="1"/>
+      <w:numFmt w:val="bullet"/>
+      <w:lvlText w:val=""/>
+      <w:lvlJc w:val="left"/>
+      <w:pPr>
+        <w:tabs>
+          <w:tab w:val="num" w:pos="5760"/>
+        </w:tabs>
+        <w:ind w:left="5760" w:hanging="360"/>
+      </w:pPr>
+      <w:rPr>
+        <w:rFonts w:ascii="Wingdings" w:hAnsi="Wingdings" w:hint="default"/>
+        <w:sz w:val="20"/>
+      </w:rPr>
+    </w:lvl>
+    <w:lvl w:ilvl="8" w:tentative="1">
+      <w:start w:val="1"/>
+      <w:numFmt w:val="bullet"/>
+      <w:lvlText w:val=""/>
+      <w:lvlJc w:val="left"/>
+      <w:pPr>
+        <w:tabs>
+          <w:tab w:val="num" w:pos="6480"/>
+        </w:tabs>
+        <w:ind w:left="6480" w:hanging="360"/>
+      </w:pPr>
+      <w:rPr>
+        <w:rFonts w:ascii="Wingdings" w:hAnsi="Wingdings" w:hint="default"/>
+        <w:sz w:val="20"/>
+      </w:rPr>
+    </w:lvl>
+  </w:abstractNum>
+  <w:abstractNum w:abstractNumId="80" w15:restartNumberingAfterBreak="0">
     <w:nsid w:val="6EC84CB7"/>
     <w:multiLevelType w:val="hybridMultilevel"/>
     <w:tmpl w:val="0B506C3C"/>
@@ -24653,7 +26468,7 @@
       </w:pPr>
     </w:lvl>
   </w:abstractNum>
-  <w:abstractNum w:abstractNumId="75" w15:restartNumberingAfterBreak="0">
+  <w:abstractNum w:abstractNumId="81" w15:restartNumberingAfterBreak="0">
     <w:nsid w:val="6F42751D"/>
     <w:multiLevelType w:val="hybridMultilevel"/>
     <w:tmpl w:val="278ECE7E"/>
@@ -24742,7 +26557,7 @@
       </w:pPr>
     </w:lvl>
   </w:abstractNum>
-  <w:abstractNum w:abstractNumId="76" w15:restartNumberingAfterBreak="0">
+  <w:abstractNum w:abstractNumId="82" w15:restartNumberingAfterBreak="0">
     <w:nsid w:val="6FC35D75"/>
     <w:multiLevelType w:val="multilevel"/>
     <w:tmpl w:val="3844DEEA"/>
@@ -24891,7 +26706,7 @@
       </w:rPr>
     </w:lvl>
   </w:abstractNum>
-  <w:abstractNum w:abstractNumId="77" w15:restartNumberingAfterBreak="0">
+  <w:abstractNum w:abstractNumId="83" w15:restartNumberingAfterBreak="0">
     <w:nsid w:val="706F260B"/>
     <w:multiLevelType w:val="multilevel"/>
     <w:tmpl w:val="7D7ED398"/>
@@ -25004,7 +26819,7 @@
       </w:pPr>
     </w:lvl>
   </w:abstractNum>
-  <w:abstractNum w:abstractNumId="78" w15:restartNumberingAfterBreak="0">
+  <w:abstractNum w:abstractNumId="84" w15:restartNumberingAfterBreak="0">
     <w:nsid w:val="72933DDB"/>
     <w:multiLevelType w:val="multilevel"/>
     <w:tmpl w:val="626AE8F8"/>
@@ -25153,7 +26968,7 @@
       </w:rPr>
     </w:lvl>
   </w:abstractNum>
-  <w:abstractNum w:abstractNumId="79" w15:restartNumberingAfterBreak="0">
+  <w:abstractNum w:abstractNumId="85" w15:restartNumberingAfterBreak="0">
     <w:nsid w:val="75BF69CA"/>
     <w:multiLevelType w:val="multilevel"/>
     <w:tmpl w:val="8AD8E296"/>
@@ -25302,7 +27117,7 @@
       </w:rPr>
     </w:lvl>
   </w:abstractNum>
-  <w:abstractNum w:abstractNumId="80" w15:restartNumberingAfterBreak="0">
+  <w:abstractNum w:abstractNumId="86" w15:restartNumberingAfterBreak="0">
     <w:nsid w:val="772A5977"/>
     <w:multiLevelType w:val="multilevel"/>
     <w:tmpl w:val="DB0AAFAE"/>
@@ -25451,7 +27266,7 @@
       </w:rPr>
     </w:lvl>
   </w:abstractNum>
-  <w:abstractNum w:abstractNumId="81" w15:restartNumberingAfterBreak="0">
+  <w:abstractNum w:abstractNumId="87" w15:restartNumberingAfterBreak="0">
     <w:nsid w:val="78AC1EE5"/>
     <w:multiLevelType w:val="multilevel"/>
     <w:tmpl w:val="BF54B334"/>
@@ -25600,7 +27415,7 @@
       </w:rPr>
     </w:lvl>
   </w:abstractNum>
-  <w:abstractNum w:abstractNumId="82" w15:restartNumberingAfterBreak="0">
+  <w:abstractNum w:abstractNumId="88" w15:restartNumberingAfterBreak="0">
     <w:nsid w:val="79EF25FC"/>
     <w:multiLevelType w:val="multilevel"/>
     <w:tmpl w:val="E2AC9F98"/>
@@ -25749,7 +27564,7 @@
       </w:rPr>
     </w:lvl>
   </w:abstractNum>
-  <w:abstractNum w:abstractNumId="83" w15:restartNumberingAfterBreak="0">
+  <w:abstractNum w:abstractNumId="89" w15:restartNumberingAfterBreak="0">
     <w:nsid w:val="7A9C15B7"/>
     <w:multiLevelType w:val="multilevel"/>
     <w:tmpl w:val="68D08ACC"/>
@@ -25898,7 +27713,7 @@
       </w:rPr>
     </w:lvl>
   </w:abstractNum>
-  <w:abstractNum w:abstractNumId="84" w15:restartNumberingAfterBreak="0">
+  <w:abstractNum w:abstractNumId="90" w15:restartNumberingAfterBreak="0">
     <w:nsid w:val="7AA25EEC"/>
     <w:multiLevelType w:val="multilevel"/>
     <w:tmpl w:val="B5C604AA"/>
@@ -26011,7 +27826,156 @@
       </w:pPr>
     </w:lvl>
   </w:abstractNum>
-  <w:abstractNum w:abstractNumId="85" w15:restartNumberingAfterBreak="0">
+  <w:abstractNum w:abstractNumId="91" w15:restartNumberingAfterBreak="0">
+    <w:nsid w:val="7B8207B2"/>
+    <w:multiLevelType w:val="multilevel"/>
+    <w:tmpl w:val="CBDE885C"/>
+    <w:lvl w:ilvl="0">
+      <w:start w:val="1"/>
+      <w:numFmt w:val="bullet"/>
+      <w:lvlText w:val=""/>
+      <w:lvlJc w:val="left"/>
+      <w:pPr>
+        <w:tabs>
+          <w:tab w:val="num" w:pos="720"/>
+        </w:tabs>
+        <w:ind w:left="720" w:hanging="360"/>
+      </w:pPr>
+      <w:rPr>
+        <w:rFonts w:ascii="Symbol" w:hAnsi="Symbol" w:hint="default"/>
+        <w:sz w:val="20"/>
+      </w:rPr>
+    </w:lvl>
+    <w:lvl w:ilvl="1" w:tentative="1">
+      <w:start w:val="1"/>
+      <w:numFmt w:val="bullet"/>
+      <w:lvlText w:val="o"/>
+      <w:lvlJc w:val="left"/>
+      <w:pPr>
+        <w:tabs>
+          <w:tab w:val="num" w:pos="1440"/>
+        </w:tabs>
+        <w:ind w:left="1440" w:hanging="360"/>
+      </w:pPr>
+      <w:rPr>
+        <w:rFonts w:ascii="Courier New" w:hAnsi="Courier New" w:hint="default"/>
+        <w:sz w:val="20"/>
+      </w:rPr>
+    </w:lvl>
+    <w:lvl w:ilvl="2" w:tentative="1">
+      <w:start w:val="1"/>
+      <w:numFmt w:val="bullet"/>
+      <w:lvlText w:val=""/>
+      <w:lvlJc w:val="left"/>
+      <w:pPr>
+        <w:tabs>
+          <w:tab w:val="num" w:pos="2160"/>
+        </w:tabs>
+        <w:ind w:left="2160" w:hanging="360"/>
+      </w:pPr>
+      <w:rPr>
+        <w:rFonts w:ascii="Wingdings" w:hAnsi="Wingdings" w:hint="default"/>
+        <w:sz w:val="20"/>
+      </w:rPr>
+    </w:lvl>
+    <w:lvl w:ilvl="3" w:tentative="1">
+      <w:start w:val="1"/>
+      <w:numFmt w:val="bullet"/>
+      <w:lvlText w:val=""/>
+      <w:lvlJc w:val="left"/>
+      <w:pPr>
+        <w:tabs>
+          <w:tab w:val="num" w:pos="2880"/>
+        </w:tabs>
+        <w:ind w:left="2880" w:hanging="360"/>
+      </w:pPr>
+      <w:rPr>
+        <w:rFonts w:ascii="Wingdings" w:hAnsi="Wingdings" w:hint="default"/>
+        <w:sz w:val="20"/>
+      </w:rPr>
+    </w:lvl>
+    <w:lvl w:ilvl="4" w:tentative="1">
+      <w:start w:val="1"/>
+      <w:numFmt w:val="bullet"/>
+      <w:lvlText w:val=""/>
+      <w:lvlJc w:val="left"/>
+      <w:pPr>
+        <w:tabs>
+          <w:tab w:val="num" w:pos="3600"/>
+        </w:tabs>
+        <w:ind w:left="3600" w:hanging="360"/>
+      </w:pPr>
+      <w:rPr>
+        <w:rFonts w:ascii="Wingdings" w:hAnsi="Wingdings" w:hint="default"/>
+        <w:sz w:val="20"/>
+      </w:rPr>
+    </w:lvl>
+    <w:lvl w:ilvl="5" w:tentative="1">
+      <w:start w:val="1"/>
+      <w:numFmt w:val="bullet"/>
+      <w:lvlText w:val=""/>
+      <w:lvlJc w:val="left"/>
+      <w:pPr>
+        <w:tabs>
+          <w:tab w:val="num" w:pos="4320"/>
+        </w:tabs>
+        <w:ind w:left="4320" w:hanging="360"/>
+      </w:pPr>
+      <w:rPr>
+        <w:rFonts w:ascii="Wingdings" w:hAnsi="Wingdings" w:hint="default"/>
+        <w:sz w:val="20"/>
+      </w:rPr>
+    </w:lvl>
+    <w:lvl w:ilvl="6" w:tentative="1">
+      <w:start w:val="1"/>
+      <w:numFmt w:val="bullet"/>
+      <w:lvlText w:val=""/>
+      <w:lvlJc w:val="left"/>
+      <w:pPr>
+        <w:tabs>
+          <w:tab w:val="num" w:pos="5040"/>
+        </w:tabs>
+        <w:ind w:left="5040" w:hanging="360"/>
+      </w:pPr>
+      <w:rPr>
+        <w:rFonts w:ascii="Wingdings" w:hAnsi="Wingdings" w:hint="default"/>
+        <w:sz w:val="20"/>
+      </w:rPr>
+    </w:lvl>
+    <w:lvl w:ilvl="7" w:tentative="1">
+      <w:start w:val="1"/>
+      <w:numFmt w:val="bullet"/>
+      <w:lvlText w:val=""/>
+      <w:lvlJc w:val="left"/>
+      <w:pPr>
+        <w:tabs>
+          <w:tab w:val="num" w:pos="5760"/>
+        </w:tabs>
+        <w:ind w:left="5760" w:hanging="360"/>
+      </w:pPr>
+      <w:rPr>
+        <w:rFonts w:ascii="Wingdings" w:hAnsi="Wingdings" w:hint="default"/>
+        <w:sz w:val="20"/>
+      </w:rPr>
+    </w:lvl>
+    <w:lvl w:ilvl="8" w:tentative="1">
+      <w:start w:val="1"/>
+      <w:numFmt w:val="bullet"/>
+      <w:lvlText w:val=""/>
+      <w:lvlJc w:val="left"/>
+      <w:pPr>
+        <w:tabs>
+          <w:tab w:val="num" w:pos="6480"/>
+        </w:tabs>
+        <w:ind w:left="6480" w:hanging="360"/>
+      </w:pPr>
+      <w:rPr>
+        <w:rFonts w:ascii="Wingdings" w:hAnsi="Wingdings" w:hint="default"/>
+        <w:sz w:val="20"/>
+      </w:rPr>
+    </w:lvl>
+  </w:abstractNum>
+  <w:abstractNum w:abstractNumId="92" w15:restartNumberingAfterBreak="0">
     <w:nsid w:val="7E1F5197"/>
     <w:multiLevelType w:val="multilevel"/>
     <w:tmpl w:val="8B585B0C"/>
@@ -26125,16 +28089,16 @@
     </w:lvl>
   </w:abstractNum>
   <w:num w:numId="1" w16cid:durableId="169955040">
-    <w:abstractNumId w:val="80"/>
+    <w:abstractNumId w:val="86"/>
   </w:num>
   <w:num w:numId="2" w16cid:durableId="1450926641">
-    <w:abstractNumId w:val="22"/>
+    <w:abstractNumId w:val="24"/>
   </w:num>
   <w:num w:numId="3" w16cid:durableId="1988432412">
-    <w:abstractNumId w:val="47"/>
+    <w:abstractNumId w:val="50"/>
   </w:num>
   <w:num w:numId="4" w16cid:durableId="1087264787">
-    <w:abstractNumId w:val="66"/>
+    <w:abstractNumId w:val="70"/>
     <w:lvlOverride w:ilvl="0">
       <w:lvl w:ilvl="0">
         <w:numFmt w:val="decimal"/>
@@ -26144,10 +28108,10 @@
     </w:lvlOverride>
   </w:num>
   <w:num w:numId="5" w16cid:durableId="748431124">
-    <w:abstractNumId w:val="62"/>
+    <w:abstractNumId w:val="66"/>
   </w:num>
   <w:num w:numId="6" w16cid:durableId="1536456503">
-    <w:abstractNumId w:val="70"/>
+    <w:abstractNumId w:val="75"/>
     <w:lvlOverride w:ilvl="0">
       <w:lvl w:ilvl="0">
         <w:numFmt w:val="decimal"/>
@@ -26157,10 +28121,10 @@
     </w:lvlOverride>
   </w:num>
   <w:num w:numId="7" w16cid:durableId="255604169">
-    <w:abstractNumId w:val="79"/>
+    <w:abstractNumId w:val="85"/>
   </w:num>
   <w:num w:numId="8" w16cid:durableId="1524249707">
-    <w:abstractNumId w:val="27"/>
+    <w:abstractNumId w:val="29"/>
     <w:lvlOverride w:ilvl="0">
       <w:lvl w:ilvl="0">
         <w:numFmt w:val="decimal"/>
@@ -26170,67 +28134,67 @@
     </w:lvlOverride>
   </w:num>
   <w:num w:numId="9" w16cid:durableId="692533918">
-    <w:abstractNumId w:val="23"/>
+    <w:abstractNumId w:val="25"/>
   </w:num>
   <w:num w:numId="10" w16cid:durableId="985472665">
-    <w:abstractNumId w:val="74"/>
+    <w:abstractNumId w:val="80"/>
   </w:num>
   <w:num w:numId="11" w16cid:durableId="1783332703">
-    <w:abstractNumId w:val="39"/>
+    <w:abstractNumId w:val="42"/>
   </w:num>
   <w:num w:numId="12" w16cid:durableId="313796474">
-    <w:abstractNumId w:val="64"/>
+    <w:abstractNumId w:val="68"/>
   </w:num>
   <w:num w:numId="13" w16cid:durableId="1185250422">
-    <w:abstractNumId w:val="26"/>
+    <w:abstractNumId w:val="28"/>
   </w:num>
   <w:num w:numId="14" w16cid:durableId="920677950">
-    <w:abstractNumId w:val="45"/>
+    <w:abstractNumId w:val="48"/>
   </w:num>
   <w:num w:numId="15" w16cid:durableId="980839953">
     <w:abstractNumId w:val="9"/>
   </w:num>
   <w:num w:numId="16" w16cid:durableId="1261179069">
-    <w:abstractNumId w:val="61"/>
+    <w:abstractNumId w:val="64"/>
   </w:num>
   <w:num w:numId="17" w16cid:durableId="1972442974">
-    <w:abstractNumId w:val="25"/>
+    <w:abstractNumId w:val="27"/>
   </w:num>
   <w:num w:numId="18" w16cid:durableId="1515878939">
-    <w:abstractNumId w:val="73"/>
+    <w:abstractNumId w:val="78"/>
   </w:num>
   <w:num w:numId="19" w16cid:durableId="33701099">
-    <w:abstractNumId w:val="30"/>
+    <w:abstractNumId w:val="32"/>
   </w:num>
   <w:num w:numId="20" w16cid:durableId="1483691536">
-    <w:abstractNumId w:val="44"/>
+    <w:abstractNumId w:val="47"/>
   </w:num>
   <w:num w:numId="21" w16cid:durableId="1958097199">
-    <w:abstractNumId w:val="21"/>
+    <w:abstractNumId w:val="23"/>
   </w:num>
   <w:num w:numId="22" w16cid:durableId="2141334422">
     <w:abstractNumId w:val="13"/>
   </w:num>
   <w:num w:numId="23" w16cid:durableId="712314648">
-    <w:abstractNumId w:val="65"/>
+    <w:abstractNumId w:val="69"/>
   </w:num>
   <w:num w:numId="24" w16cid:durableId="877007963">
-    <w:abstractNumId w:val="37"/>
+    <w:abstractNumId w:val="40"/>
   </w:num>
   <w:num w:numId="25" w16cid:durableId="456141266">
     <w:abstractNumId w:val="5"/>
   </w:num>
   <w:num w:numId="26" w16cid:durableId="659115637">
-    <w:abstractNumId w:val="33"/>
+    <w:abstractNumId w:val="35"/>
   </w:num>
   <w:num w:numId="27" w16cid:durableId="1971013152">
-    <w:abstractNumId w:val="19"/>
+    <w:abstractNumId w:val="21"/>
   </w:num>
   <w:num w:numId="28" w16cid:durableId="617882297">
     <w:abstractNumId w:val="8"/>
   </w:num>
   <w:num w:numId="29" w16cid:durableId="1494564341">
-    <w:abstractNumId w:val="42"/>
+    <w:abstractNumId w:val="45"/>
   </w:num>
   <w:num w:numId="30" w16cid:durableId="294680013">
     <w:abstractNumId w:val="3"/>
@@ -26239,13 +28203,13 @@
     <w:abstractNumId w:val="0"/>
   </w:num>
   <w:num w:numId="32" w16cid:durableId="1251626374">
-    <w:abstractNumId w:val="68"/>
+    <w:abstractNumId w:val="72"/>
   </w:num>
   <w:num w:numId="33" w16cid:durableId="486213697">
-    <w:abstractNumId w:val="60"/>
+    <w:abstractNumId w:val="63"/>
   </w:num>
   <w:num w:numId="34" w16cid:durableId="897205560">
-    <w:abstractNumId w:val="69"/>
+    <w:abstractNumId w:val="73"/>
     <w:lvlOverride w:ilvl="0">
       <w:lvl w:ilvl="0">
         <w:numFmt w:val="decimal"/>
@@ -26255,25 +28219,25 @@
     </w:lvlOverride>
   </w:num>
   <w:num w:numId="35" w16cid:durableId="2041318333">
-    <w:abstractNumId w:val="52"/>
+    <w:abstractNumId w:val="55"/>
   </w:num>
   <w:num w:numId="36" w16cid:durableId="2092848536">
     <w:abstractNumId w:val="12"/>
   </w:num>
   <w:num w:numId="37" w16cid:durableId="796030722">
-    <w:abstractNumId w:val="81"/>
+    <w:abstractNumId w:val="87"/>
   </w:num>
   <w:num w:numId="38" w16cid:durableId="1584870896">
+    <w:abstractNumId w:val="76"/>
+  </w:num>
+  <w:num w:numId="39" w16cid:durableId="798305728">
+    <w:abstractNumId w:val="67"/>
+  </w:num>
+  <w:num w:numId="40" w16cid:durableId="753816852">
     <w:abstractNumId w:val="71"/>
   </w:num>
-  <w:num w:numId="39" w16cid:durableId="798305728">
-    <w:abstractNumId w:val="63"/>
-  </w:num>
-  <w:num w:numId="40" w16cid:durableId="753816852">
-    <w:abstractNumId w:val="67"/>
-  </w:num>
   <w:num w:numId="41" w16cid:durableId="823425625">
-    <w:abstractNumId w:val="29"/>
+    <w:abstractNumId w:val="31"/>
     <w:lvlOverride w:ilvl="0">
       <w:lvl w:ilvl="0">
         <w:numFmt w:val="decimal"/>
@@ -26283,16 +28247,16 @@
     </w:lvlOverride>
   </w:num>
   <w:num w:numId="42" w16cid:durableId="851409413">
-    <w:abstractNumId w:val="34"/>
+    <w:abstractNumId w:val="37"/>
   </w:num>
   <w:num w:numId="43" w16cid:durableId="2009016626">
-    <w:abstractNumId w:val="46"/>
+    <w:abstractNumId w:val="49"/>
   </w:num>
   <w:num w:numId="44" w16cid:durableId="90861938">
     <w:abstractNumId w:val="11"/>
   </w:num>
   <w:num w:numId="45" w16cid:durableId="818962596">
-    <w:abstractNumId w:val="84"/>
+    <w:abstractNumId w:val="90"/>
     <w:lvlOverride w:ilvl="0">
       <w:lvl w:ilvl="0">
         <w:numFmt w:val="decimal"/>
@@ -26302,10 +28266,10 @@
     </w:lvlOverride>
   </w:num>
   <w:num w:numId="46" w16cid:durableId="560333979">
-    <w:abstractNumId w:val="59"/>
+    <w:abstractNumId w:val="62"/>
   </w:num>
   <w:num w:numId="47" w16cid:durableId="878779911">
-    <w:abstractNumId w:val="48"/>
+    <w:abstractNumId w:val="51"/>
     <w:lvlOverride w:ilvl="0">
       <w:lvl w:ilvl="0">
         <w:numFmt w:val="decimal"/>
@@ -26315,49 +28279,49 @@
     </w:lvlOverride>
   </w:num>
   <w:num w:numId="48" w16cid:durableId="1964462942">
-    <w:abstractNumId w:val="50"/>
+    <w:abstractNumId w:val="53"/>
   </w:num>
   <w:num w:numId="49" w16cid:durableId="1837189843">
-    <w:abstractNumId w:val="54"/>
+    <w:abstractNumId w:val="57"/>
   </w:num>
   <w:num w:numId="50" w16cid:durableId="1729524993">
     <w:abstractNumId w:val="15"/>
   </w:num>
   <w:num w:numId="51" w16cid:durableId="378743519">
-    <w:abstractNumId w:val="78"/>
+    <w:abstractNumId w:val="84"/>
   </w:num>
   <w:num w:numId="52" w16cid:durableId="2142338636">
-    <w:abstractNumId w:val="55"/>
+    <w:abstractNumId w:val="58"/>
   </w:num>
   <w:num w:numId="53" w16cid:durableId="501362553">
-    <w:abstractNumId w:val="82"/>
+    <w:abstractNumId w:val="88"/>
   </w:num>
   <w:num w:numId="54" w16cid:durableId="213665539">
-    <w:abstractNumId w:val="31"/>
+    <w:abstractNumId w:val="33"/>
   </w:num>
   <w:num w:numId="55" w16cid:durableId="1334793400">
     <w:abstractNumId w:val="10"/>
   </w:num>
   <w:num w:numId="56" w16cid:durableId="2036543157">
-    <w:abstractNumId w:val="75"/>
+    <w:abstractNumId w:val="81"/>
   </w:num>
   <w:num w:numId="57" w16cid:durableId="1444229400">
-    <w:abstractNumId w:val="38"/>
+    <w:abstractNumId w:val="41"/>
   </w:num>
   <w:num w:numId="58" w16cid:durableId="370542385">
     <w:abstractNumId w:val="16"/>
   </w:num>
   <w:num w:numId="59" w16cid:durableId="895513338">
-    <w:abstractNumId w:val="24"/>
+    <w:abstractNumId w:val="26"/>
   </w:num>
   <w:num w:numId="60" w16cid:durableId="926771763">
-    <w:abstractNumId w:val="20"/>
+    <w:abstractNumId w:val="22"/>
   </w:num>
   <w:num w:numId="61" w16cid:durableId="1962149986">
-    <w:abstractNumId w:val="28"/>
+    <w:abstractNumId w:val="30"/>
   </w:num>
   <w:num w:numId="62" w16cid:durableId="1145775269">
-    <w:abstractNumId w:val="41"/>
+    <w:abstractNumId w:val="44"/>
   </w:num>
   <w:num w:numId="63" w16cid:durableId="811949408">
     <w:abstractNumId w:val="14"/>
@@ -26366,10 +28330,10 @@
     <w:abstractNumId w:val="4"/>
   </w:num>
   <w:num w:numId="65" w16cid:durableId="1338532258">
-    <w:abstractNumId w:val="49"/>
+    <w:abstractNumId w:val="52"/>
   </w:num>
   <w:num w:numId="66" w16cid:durableId="811797795">
-    <w:abstractNumId w:val="57"/>
+    <w:abstractNumId w:val="60"/>
   </w:num>
   <w:num w:numId="67" w16cid:durableId="2110854431">
     <w:abstractNumId w:val="17"/>
@@ -26378,16 +28342,16 @@
     <w:abstractNumId w:val="6"/>
   </w:num>
   <w:num w:numId="69" w16cid:durableId="818694562">
-    <w:abstractNumId w:val="72"/>
+    <w:abstractNumId w:val="77"/>
   </w:num>
   <w:num w:numId="70" w16cid:durableId="962030958">
-    <w:abstractNumId w:val="40"/>
+    <w:abstractNumId w:val="43"/>
   </w:num>
   <w:num w:numId="71" w16cid:durableId="681010134">
-    <w:abstractNumId w:val="51"/>
+    <w:abstractNumId w:val="54"/>
   </w:num>
   <w:num w:numId="72" w16cid:durableId="657347662">
-    <w:abstractNumId w:val="18"/>
+    <w:abstractNumId w:val="19"/>
   </w:num>
   <w:num w:numId="73" w16cid:durableId="1652755800">
     <w:abstractNumId w:val="2"/>
@@ -26396,40 +28360,61 @@
     <w:abstractNumId w:val="7"/>
   </w:num>
   <w:num w:numId="75" w16cid:durableId="2095587177">
-    <w:abstractNumId w:val="53"/>
+    <w:abstractNumId w:val="56"/>
   </w:num>
   <w:num w:numId="76" w16cid:durableId="1085690311">
-    <w:abstractNumId w:val="43"/>
+    <w:abstractNumId w:val="46"/>
   </w:num>
   <w:num w:numId="77" w16cid:durableId="313603152">
-    <w:abstractNumId w:val="58"/>
+    <w:abstractNumId w:val="61"/>
   </w:num>
   <w:num w:numId="78" w16cid:durableId="1737125903">
-    <w:abstractNumId w:val="56"/>
+    <w:abstractNumId w:val="59"/>
   </w:num>
   <w:num w:numId="79" w16cid:durableId="615869073">
-    <w:abstractNumId w:val="85"/>
+    <w:abstractNumId w:val="92"/>
   </w:num>
   <w:num w:numId="80" w16cid:durableId="3938681">
-    <w:abstractNumId w:val="32"/>
+    <w:abstractNumId w:val="34"/>
   </w:num>
   <w:num w:numId="81" w16cid:durableId="397676865">
+    <w:abstractNumId w:val="89"/>
+  </w:num>
+  <w:num w:numId="82" w16cid:durableId="2101179248">
     <w:abstractNumId w:val="83"/>
   </w:num>
-  <w:num w:numId="82" w16cid:durableId="2101179248">
-    <w:abstractNumId w:val="77"/>
-  </w:num>
   <w:num w:numId="83" w16cid:durableId="2015447804">
-    <w:abstractNumId w:val="36"/>
+    <w:abstractNumId w:val="39"/>
   </w:num>
   <w:num w:numId="84" w16cid:durableId="978995770">
-    <w:abstractNumId w:val="76"/>
+    <w:abstractNumId w:val="82"/>
   </w:num>
   <w:num w:numId="85" w16cid:durableId="308438172">
-    <w:abstractNumId w:val="35"/>
+    <w:abstractNumId w:val="38"/>
   </w:num>
   <w:num w:numId="86" w16cid:durableId="2093433698">
     <w:abstractNumId w:val="1"/>
+  </w:num>
+  <w:num w:numId="87" w16cid:durableId="788940761">
+    <w:abstractNumId w:val="36"/>
+  </w:num>
+  <w:num w:numId="88" w16cid:durableId="95104959">
+    <w:abstractNumId w:val="18"/>
+  </w:num>
+  <w:num w:numId="89" w16cid:durableId="1006784112">
+    <w:abstractNumId w:val="65"/>
+  </w:num>
+  <w:num w:numId="90" w16cid:durableId="1459570979">
+    <w:abstractNumId w:val="74"/>
+  </w:num>
+  <w:num w:numId="91" w16cid:durableId="1799910685">
+    <w:abstractNumId w:val="91"/>
+  </w:num>
+  <w:num w:numId="92" w16cid:durableId="1622108820">
+    <w:abstractNumId w:val="20"/>
+  </w:num>
+  <w:num w:numId="93" w16cid:durableId="390077794">
+    <w:abstractNumId w:val="79"/>
   </w:num>
 </w:numbering>
 </file>

</xml_diff>

<commit_message>
Add comparison of metrics collection methods
</commit_message>
<xml_diff>
--- a/Latency Analysis/Solution Architecture.docx
+++ b/Latency Analysis/Solution Architecture.docx
@@ -7592,6 +7592,1216 @@
         <w:t xml:space="preserve"> Often slower than Prometheus's 15–30s scrapes, reducing responsiveness.</w:t>
       </w:r>
     </w:p>
+    <w:p>
+      <w:pPr>
+        <w:rPr>
+          <w:lang w:val="en-US"/>
+        </w:rPr>
+      </w:pPr>
+    </w:p>
+    <w:p>
+      <w:pPr>
+        <w:pStyle w:val="Heading3"/>
+        <w:rPr>
+          <w:b/>
+          <w:bCs/>
+          <w:lang w:val="en-US"/>
+        </w:rPr>
+      </w:pPr>
+      <w:r>
+        <w:rPr>
+          <w:lang w:val="en-US"/>
+        </w:rPr>
+        <w:t>Why the Recommended Stack Wins</w:t>
+      </w:r>
+    </w:p>
+    <w:p>
+      <w:pPr>
+        <w:rPr>
+          <w:lang w:val="en-US"/>
+        </w:rPr>
+      </w:pPr>
+    </w:p>
+    <w:tbl>
+      <w:tblPr>
+        <w:tblW w:w="0" w:type="auto"/>
+        <w:tblCellMar>
+          <w:top w:w="15" w:type="dxa"/>
+          <w:left w:w="15" w:type="dxa"/>
+          <w:bottom w:w="15" w:type="dxa"/>
+          <w:right w:w="15" w:type="dxa"/>
+        </w:tblCellMar>
+        <w:tblLook w:val="04A0" w:firstRow="1" w:lastRow="0" w:firstColumn="1" w:lastColumn="0" w:noHBand="0" w:noVBand="1"/>
+      </w:tblPr>
+      <w:tblGrid>
+        <w:gridCol w:w="1656"/>
+        <w:gridCol w:w="1876"/>
+        <w:gridCol w:w="1003"/>
+        <w:gridCol w:w="1802"/>
+        <w:gridCol w:w="1397"/>
+        <w:gridCol w:w="1616"/>
+      </w:tblGrid>
+      <w:tr>
+        <w:trPr>
+          <w:trHeight w:val="785"/>
+        </w:trPr>
+        <w:tc>
+          <w:tcPr>
+            <w:tcW w:w="0" w:type="auto"/>
+            <w:tcBorders>
+              <w:top w:val="single" w:sz="4" w:space="0" w:color="000000"/>
+              <w:left w:val="single" w:sz="4" w:space="0" w:color="000000"/>
+              <w:bottom w:val="single" w:sz="4" w:space="0" w:color="000000"/>
+              <w:right w:val="single" w:sz="4" w:space="0" w:color="000000"/>
+            </w:tcBorders>
+            <w:tcMar>
+              <w:top w:w="100" w:type="dxa"/>
+              <w:left w:w="100" w:type="dxa"/>
+              <w:bottom w:w="100" w:type="dxa"/>
+              <w:right w:w="100" w:type="dxa"/>
+            </w:tcMar>
+            <w:hideMark/>
+          </w:tcPr>
+          <w:p>
+            <w:pPr>
+              <w:rPr>
+                <w:lang w:val="en-US"/>
+              </w:rPr>
+            </w:pPr>
+            <w:r>
+              <w:rPr>
+                <w:b/>
+                <w:bCs/>
+                <w:lang w:val="en-US"/>
+              </w:rPr>
+              <w:t>Feature/Need</w:t>
+            </w:r>
+          </w:p>
+        </w:tc>
+        <w:tc>
+          <w:tcPr>
+            <w:tcW w:w="0" w:type="auto"/>
+            <w:tcBorders>
+              <w:top w:val="single" w:sz="4" w:space="0" w:color="000000"/>
+              <w:left w:val="single" w:sz="4" w:space="0" w:color="000000"/>
+              <w:bottom w:val="single" w:sz="4" w:space="0" w:color="000000"/>
+              <w:right w:val="single" w:sz="4" w:space="0" w:color="000000"/>
+            </w:tcBorders>
+            <w:tcMar>
+              <w:top w:w="100" w:type="dxa"/>
+              <w:left w:w="100" w:type="dxa"/>
+              <w:bottom w:w="100" w:type="dxa"/>
+              <w:right w:w="100" w:type="dxa"/>
+            </w:tcMar>
+            <w:hideMark/>
+          </w:tcPr>
+          <w:p>
+            <w:pPr>
+              <w:rPr>
+                <w:lang w:val="en-US"/>
+              </w:rPr>
+            </w:pPr>
+            <w:r>
+              <w:rPr>
+                <w:b/>
+                <w:bCs/>
+                <w:lang w:val="en-US"/>
+              </w:rPr>
+              <w:t>App Instrumentation</w:t>
+            </w:r>
+          </w:p>
+        </w:tc>
+        <w:tc>
+          <w:tcPr>
+            <w:tcW w:w="0" w:type="auto"/>
+            <w:tcBorders>
+              <w:top w:val="single" w:sz="4" w:space="0" w:color="000000"/>
+              <w:left w:val="single" w:sz="4" w:space="0" w:color="000000"/>
+              <w:bottom w:val="single" w:sz="4" w:space="0" w:color="000000"/>
+              <w:right w:val="single" w:sz="4" w:space="0" w:color="000000"/>
+            </w:tcBorders>
+            <w:tcMar>
+              <w:top w:w="100" w:type="dxa"/>
+              <w:left w:w="100" w:type="dxa"/>
+              <w:bottom w:w="100" w:type="dxa"/>
+              <w:right w:w="100" w:type="dxa"/>
+            </w:tcMar>
+            <w:hideMark/>
+          </w:tcPr>
+          <w:p>
+            <w:pPr>
+              <w:rPr>
+                <w:lang w:val="en-US"/>
+              </w:rPr>
+            </w:pPr>
+            <w:r>
+              <w:rPr>
+                <w:b/>
+                <w:bCs/>
+                <w:lang w:val="en-US"/>
+              </w:rPr>
+              <w:t>NGINX Ingress</w:t>
+            </w:r>
+          </w:p>
+        </w:tc>
+        <w:tc>
+          <w:tcPr>
+            <w:tcW w:w="0" w:type="auto"/>
+            <w:tcBorders>
+              <w:top w:val="single" w:sz="4" w:space="0" w:color="000000"/>
+              <w:left w:val="single" w:sz="4" w:space="0" w:color="000000"/>
+              <w:bottom w:val="single" w:sz="4" w:space="0" w:color="000000"/>
+              <w:right w:val="single" w:sz="4" w:space="0" w:color="000000"/>
+            </w:tcBorders>
+            <w:tcMar>
+              <w:top w:w="100" w:type="dxa"/>
+              <w:left w:w="100" w:type="dxa"/>
+              <w:bottom w:w="100" w:type="dxa"/>
+              <w:right w:w="100" w:type="dxa"/>
+            </w:tcMar>
+            <w:hideMark/>
+          </w:tcPr>
+          <w:p>
+            <w:pPr>
+              <w:rPr>
+                <w:lang w:val="en-US"/>
+              </w:rPr>
+            </w:pPr>
+            <w:proofErr w:type="spellStart"/>
+            <w:r>
+              <w:rPr>
+                <w:b/>
+                <w:bCs/>
+                <w:lang w:val="en-US"/>
+              </w:rPr>
+              <w:t>OpenTelemetry</w:t>
+            </w:r>
+            <w:proofErr w:type="spellEnd"/>
+          </w:p>
+        </w:tc>
+        <w:tc>
+          <w:tcPr>
+            <w:tcW w:w="0" w:type="auto"/>
+            <w:tcBorders>
+              <w:top w:val="single" w:sz="4" w:space="0" w:color="000000"/>
+              <w:left w:val="single" w:sz="4" w:space="0" w:color="000000"/>
+              <w:bottom w:val="single" w:sz="4" w:space="0" w:color="000000"/>
+              <w:right w:val="single" w:sz="4" w:space="0" w:color="000000"/>
+            </w:tcBorders>
+            <w:tcMar>
+              <w:top w:w="100" w:type="dxa"/>
+              <w:left w:w="100" w:type="dxa"/>
+              <w:bottom w:w="100" w:type="dxa"/>
+              <w:right w:w="100" w:type="dxa"/>
+            </w:tcMar>
+            <w:hideMark/>
+          </w:tcPr>
+          <w:p>
+            <w:pPr>
+              <w:rPr>
+                <w:lang w:val="en-US"/>
+              </w:rPr>
+            </w:pPr>
+            <w:r>
+              <w:rPr>
+                <w:b/>
+                <w:bCs/>
+                <w:lang w:val="en-US"/>
+              </w:rPr>
+              <w:t>Istio/Envoy Sidecar</w:t>
+            </w:r>
+          </w:p>
+        </w:tc>
+        <w:tc>
+          <w:tcPr>
+            <w:tcW w:w="0" w:type="auto"/>
+            <w:tcBorders>
+              <w:top w:val="single" w:sz="4" w:space="0" w:color="000000"/>
+              <w:left w:val="single" w:sz="4" w:space="0" w:color="000000"/>
+              <w:bottom w:val="single" w:sz="4" w:space="0" w:color="000000"/>
+              <w:right w:val="single" w:sz="4" w:space="0" w:color="000000"/>
+            </w:tcBorders>
+            <w:tcMar>
+              <w:top w:w="100" w:type="dxa"/>
+              <w:left w:w="100" w:type="dxa"/>
+              <w:bottom w:w="100" w:type="dxa"/>
+              <w:right w:w="100" w:type="dxa"/>
+            </w:tcMar>
+            <w:hideMark/>
+          </w:tcPr>
+          <w:p>
+            <w:pPr>
+              <w:rPr>
+                <w:lang w:val="en-US"/>
+              </w:rPr>
+            </w:pPr>
+            <w:r>
+              <w:rPr>
+                <w:b/>
+                <w:bCs/>
+                <w:lang w:val="en-US"/>
+              </w:rPr>
+              <w:t>K8s Native + Prometheus</w:t>
+            </w:r>
+          </w:p>
+        </w:tc>
+      </w:tr>
+      <w:tr>
+        <w:trPr>
+          <w:trHeight w:val="785"/>
+        </w:trPr>
+        <w:tc>
+          <w:tcPr>
+            <w:tcW w:w="0" w:type="auto"/>
+            <w:tcBorders>
+              <w:top w:val="single" w:sz="4" w:space="0" w:color="000000"/>
+              <w:left w:val="single" w:sz="4" w:space="0" w:color="000000"/>
+              <w:bottom w:val="single" w:sz="4" w:space="0" w:color="000000"/>
+              <w:right w:val="single" w:sz="4" w:space="0" w:color="000000"/>
+            </w:tcBorders>
+            <w:tcMar>
+              <w:top w:w="100" w:type="dxa"/>
+              <w:left w:w="100" w:type="dxa"/>
+              <w:bottom w:w="100" w:type="dxa"/>
+              <w:right w:w="100" w:type="dxa"/>
+            </w:tcMar>
+            <w:hideMark/>
+          </w:tcPr>
+          <w:p>
+            <w:pPr>
+              <w:rPr>
+                <w:lang w:val="en-US"/>
+              </w:rPr>
+            </w:pPr>
+            <w:r>
+              <w:rPr>
+                <w:lang w:val="en-US"/>
+              </w:rPr>
+              <w:t>No app code changes</w:t>
+            </w:r>
+          </w:p>
+        </w:tc>
+        <w:tc>
+          <w:tcPr>
+            <w:tcW w:w="0" w:type="auto"/>
+            <w:tcBorders>
+              <w:top w:val="single" w:sz="4" w:space="0" w:color="000000"/>
+              <w:left w:val="single" w:sz="4" w:space="0" w:color="000000"/>
+              <w:bottom w:val="single" w:sz="4" w:space="0" w:color="000000"/>
+              <w:right w:val="single" w:sz="4" w:space="0" w:color="000000"/>
+            </w:tcBorders>
+            <w:tcMar>
+              <w:top w:w="100" w:type="dxa"/>
+              <w:left w:w="100" w:type="dxa"/>
+              <w:bottom w:w="100" w:type="dxa"/>
+              <w:right w:w="100" w:type="dxa"/>
+            </w:tcMar>
+            <w:hideMark/>
+          </w:tcPr>
+          <w:p>
+            <w:pPr>
+              <w:rPr>
+                <w:lang w:val="en-US"/>
+              </w:rPr>
+            </w:pPr>
+            <w:r>
+              <w:rPr>
+                <w:lang w:val="en-US"/>
+              </w:rPr>
+              <w:t>No</w:t>
+            </w:r>
+          </w:p>
+        </w:tc>
+        <w:tc>
+          <w:tcPr>
+            <w:tcW w:w="0" w:type="auto"/>
+            <w:tcBorders>
+              <w:top w:val="single" w:sz="4" w:space="0" w:color="000000"/>
+              <w:left w:val="single" w:sz="4" w:space="0" w:color="000000"/>
+              <w:bottom w:val="single" w:sz="4" w:space="0" w:color="000000"/>
+              <w:right w:val="single" w:sz="4" w:space="0" w:color="000000"/>
+            </w:tcBorders>
+            <w:tcMar>
+              <w:top w:w="100" w:type="dxa"/>
+              <w:left w:w="100" w:type="dxa"/>
+              <w:bottom w:w="100" w:type="dxa"/>
+              <w:right w:w="100" w:type="dxa"/>
+            </w:tcMar>
+            <w:hideMark/>
+          </w:tcPr>
+          <w:p>
+            <w:pPr>
+              <w:rPr>
+                <w:lang w:val="en-US"/>
+              </w:rPr>
+            </w:pPr>
+            <w:r>
+              <w:rPr>
+                <w:lang w:val="en-US"/>
+              </w:rPr>
+              <w:t>Yes</w:t>
+            </w:r>
+          </w:p>
+        </w:tc>
+        <w:tc>
+          <w:tcPr>
+            <w:tcW w:w="0" w:type="auto"/>
+            <w:tcBorders>
+              <w:top w:val="single" w:sz="4" w:space="0" w:color="000000"/>
+              <w:left w:val="single" w:sz="4" w:space="0" w:color="000000"/>
+              <w:bottom w:val="single" w:sz="4" w:space="0" w:color="000000"/>
+              <w:right w:val="single" w:sz="4" w:space="0" w:color="000000"/>
+            </w:tcBorders>
+            <w:tcMar>
+              <w:top w:w="100" w:type="dxa"/>
+              <w:left w:w="100" w:type="dxa"/>
+              <w:bottom w:w="100" w:type="dxa"/>
+              <w:right w:w="100" w:type="dxa"/>
+            </w:tcMar>
+            <w:hideMark/>
+          </w:tcPr>
+          <w:p>
+            <w:pPr>
+              <w:rPr>
+                <w:lang w:val="en-US"/>
+              </w:rPr>
+            </w:pPr>
+            <w:r>
+              <w:rPr>
+                <w:lang w:val="en-US"/>
+              </w:rPr>
+              <w:t>Yes</w:t>
+            </w:r>
+          </w:p>
+        </w:tc>
+        <w:tc>
+          <w:tcPr>
+            <w:tcW w:w="0" w:type="auto"/>
+            <w:tcBorders>
+              <w:top w:val="single" w:sz="4" w:space="0" w:color="000000"/>
+              <w:left w:val="single" w:sz="4" w:space="0" w:color="000000"/>
+              <w:bottom w:val="single" w:sz="4" w:space="0" w:color="000000"/>
+              <w:right w:val="single" w:sz="4" w:space="0" w:color="000000"/>
+            </w:tcBorders>
+            <w:tcMar>
+              <w:top w:w="100" w:type="dxa"/>
+              <w:left w:w="100" w:type="dxa"/>
+              <w:bottom w:w="100" w:type="dxa"/>
+              <w:right w:w="100" w:type="dxa"/>
+            </w:tcMar>
+            <w:hideMark/>
+          </w:tcPr>
+          <w:p>
+            <w:pPr>
+              <w:rPr>
+                <w:lang w:val="en-US"/>
+              </w:rPr>
+            </w:pPr>
+            <w:r>
+              <w:rPr>
+                <w:lang w:val="en-US"/>
+              </w:rPr>
+              <w:t>Yes</w:t>
+            </w:r>
+          </w:p>
+        </w:tc>
+        <w:tc>
+          <w:tcPr>
+            <w:tcW w:w="0" w:type="auto"/>
+            <w:tcBorders>
+              <w:top w:val="single" w:sz="4" w:space="0" w:color="000000"/>
+              <w:left w:val="single" w:sz="4" w:space="0" w:color="000000"/>
+              <w:bottom w:val="single" w:sz="4" w:space="0" w:color="000000"/>
+              <w:right w:val="single" w:sz="4" w:space="0" w:color="000000"/>
+            </w:tcBorders>
+            <w:tcMar>
+              <w:top w:w="100" w:type="dxa"/>
+              <w:left w:w="100" w:type="dxa"/>
+              <w:bottom w:w="100" w:type="dxa"/>
+              <w:right w:w="100" w:type="dxa"/>
+            </w:tcMar>
+            <w:hideMark/>
+          </w:tcPr>
+          <w:p>
+            <w:pPr>
+              <w:rPr>
+                <w:lang w:val="en-US"/>
+              </w:rPr>
+            </w:pPr>
+            <w:r>
+              <w:rPr>
+                <w:lang w:val="en-US"/>
+              </w:rPr>
+              <w:t>Yes</w:t>
+            </w:r>
+          </w:p>
+        </w:tc>
+      </w:tr>
+      <w:tr>
+        <w:trPr>
+          <w:trHeight w:val="1055"/>
+        </w:trPr>
+        <w:tc>
+          <w:tcPr>
+            <w:tcW w:w="0" w:type="auto"/>
+            <w:tcBorders>
+              <w:top w:val="single" w:sz="4" w:space="0" w:color="000000"/>
+              <w:left w:val="single" w:sz="4" w:space="0" w:color="000000"/>
+              <w:bottom w:val="single" w:sz="4" w:space="0" w:color="000000"/>
+              <w:right w:val="single" w:sz="4" w:space="0" w:color="000000"/>
+            </w:tcBorders>
+            <w:tcMar>
+              <w:top w:w="100" w:type="dxa"/>
+              <w:left w:w="100" w:type="dxa"/>
+              <w:bottom w:w="100" w:type="dxa"/>
+              <w:right w:w="100" w:type="dxa"/>
+            </w:tcMar>
+            <w:hideMark/>
+          </w:tcPr>
+          <w:p>
+            <w:pPr>
+              <w:rPr>
+                <w:lang w:val="en-US"/>
+              </w:rPr>
+            </w:pPr>
+            <w:r>
+              <w:rPr>
+                <w:lang w:val="en-US"/>
+              </w:rPr>
+              <w:t>Per-service latency (P95/P99)</w:t>
+            </w:r>
+          </w:p>
+        </w:tc>
+        <w:tc>
+          <w:tcPr>
+            <w:tcW w:w="0" w:type="auto"/>
+            <w:tcBorders>
+              <w:top w:val="single" w:sz="4" w:space="0" w:color="000000"/>
+              <w:left w:val="single" w:sz="4" w:space="0" w:color="000000"/>
+              <w:bottom w:val="single" w:sz="4" w:space="0" w:color="000000"/>
+              <w:right w:val="single" w:sz="4" w:space="0" w:color="000000"/>
+            </w:tcBorders>
+            <w:tcMar>
+              <w:top w:w="100" w:type="dxa"/>
+              <w:left w:w="100" w:type="dxa"/>
+              <w:bottom w:w="100" w:type="dxa"/>
+              <w:right w:w="100" w:type="dxa"/>
+            </w:tcMar>
+            <w:hideMark/>
+          </w:tcPr>
+          <w:p>
+            <w:pPr>
+              <w:rPr>
+                <w:lang w:val="en-US"/>
+              </w:rPr>
+            </w:pPr>
+            <w:r>
+              <w:rPr>
+                <w:lang w:val="en-US"/>
+              </w:rPr>
+              <w:t>Yes (if done well)</w:t>
+            </w:r>
+          </w:p>
+        </w:tc>
+        <w:tc>
+          <w:tcPr>
+            <w:tcW w:w="0" w:type="auto"/>
+            <w:tcBorders>
+              <w:top w:val="single" w:sz="4" w:space="0" w:color="000000"/>
+              <w:left w:val="single" w:sz="4" w:space="0" w:color="000000"/>
+              <w:bottom w:val="single" w:sz="4" w:space="0" w:color="000000"/>
+              <w:right w:val="single" w:sz="4" w:space="0" w:color="000000"/>
+            </w:tcBorders>
+            <w:tcMar>
+              <w:top w:w="100" w:type="dxa"/>
+              <w:left w:w="100" w:type="dxa"/>
+              <w:bottom w:w="100" w:type="dxa"/>
+              <w:right w:w="100" w:type="dxa"/>
+            </w:tcMar>
+            <w:hideMark/>
+          </w:tcPr>
+          <w:p>
+            <w:pPr>
+              <w:rPr>
+                <w:lang w:val="en-US"/>
+              </w:rPr>
+            </w:pPr>
+            <w:r>
+              <w:rPr>
+                <w:lang w:val="en-US"/>
+              </w:rPr>
+              <w:t>No</w:t>
+            </w:r>
+          </w:p>
+        </w:tc>
+        <w:tc>
+          <w:tcPr>
+            <w:tcW w:w="0" w:type="auto"/>
+            <w:tcBorders>
+              <w:top w:val="single" w:sz="4" w:space="0" w:color="000000"/>
+              <w:left w:val="single" w:sz="4" w:space="0" w:color="000000"/>
+              <w:bottom w:val="single" w:sz="4" w:space="0" w:color="000000"/>
+              <w:right w:val="single" w:sz="4" w:space="0" w:color="000000"/>
+            </w:tcBorders>
+            <w:tcMar>
+              <w:top w:w="100" w:type="dxa"/>
+              <w:left w:w="100" w:type="dxa"/>
+              <w:bottom w:w="100" w:type="dxa"/>
+              <w:right w:w="100" w:type="dxa"/>
+            </w:tcMar>
+            <w:hideMark/>
+          </w:tcPr>
+          <w:p>
+            <w:pPr>
+              <w:rPr>
+                <w:lang w:val="en-US"/>
+              </w:rPr>
+            </w:pPr>
+            <w:r>
+              <w:rPr>
+                <w:lang w:val="en-US"/>
+              </w:rPr>
+              <w:t>Config heavy</w:t>
+            </w:r>
+          </w:p>
+        </w:tc>
+        <w:tc>
+          <w:tcPr>
+            <w:tcW w:w="0" w:type="auto"/>
+            <w:tcBorders>
+              <w:top w:val="single" w:sz="4" w:space="0" w:color="000000"/>
+              <w:left w:val="single" w:sz="4" w:space="0" w:color="000000"/>
+              <w:bottom w:val="single" w:sz="4" w:space="0" w:color="000000"/>
+              <w:right w:val="single" w:sz="4" w:space="0" w:color="000000"/>
+            </w:tcBorders>
+            <w:tcMar>
+              <w:top w:w="100" w:type="dxa"/>
+              <w:left w:w="100" w:type="dxa"/>
+              <w:bottom w:w="100" w:type="dxa"/>
+              <w:right w:w="100" w:type="dxa"/>
+            </w:tcMar>
+            <w:hideMark/>
+          </w:tcPr>
+          <w:p>
+            <w:pPr>
+              <w:rPr>
+                <w:lang w:val="en-US"/>
+              </w:rPr>
+            </w:pPr>
+            <w:r>
+              <w:rPr>
+                <w:lang w:val="en-US"/>
+              </w:rPr>
+              <w:t>Yes</w:t>
+            </w:r>
+          </w:p>
+        </w:tc>
+        <w:tc>
+          <w:tcPr>
+            <w:tcW w:w="0" w:type="auto"/>
+            <w:tcBorders>
+              <w:top w:val="single" w:sz="4" w:space="0" w:color="000000"/>
+              <w:left w:val="single" w:sz="4" w:space="0" w:color="000000"/>
+              <w:bottom w:val="single" w:sz="4" w:space="0" w:color="000000"/>
+              <w:right w:val="single" w:sz="4" w:space="0" w:color="000000"/>
+            </w:tcBorders>
+            <w:tcMar>
+              <w:top w:w="100" w:type="dxa"/>
+              <w:left w:w="100" w:type="dxa"/>
+              <w:bottom w:w="100" w:type="dxa"/>
+              <w:right w:w="100" w:type="dxa"/>
+            </w:tcMar>
+            <w:hideMark/>
+          </w:tcPr>
+          <w:p>
+            <w:pPr>
+              <w:rPr>
+                <w:lang w:val="en-US"/>
+              </w:rPr>
+            </w:pPr>
+            <w:r>
+              <w:rPr>
+                <w:lang w:val="en-US"/>
+              </w:rPr>
+              <w:t>No (needs sidecar/mesh)</w:t>
+            </w:r>
+          </w:p>
+        </w:tc>
+      </w:tr>
+      <w:tr>
+        <w:trPr>
+          <w:trHeight w:val="785"/>
+        </w:trPr>
+        <w:tc>
+          <w:tcPr>
+            <w:tcW w:w="0" w:type="auto"/>
+            <w:tcBorders>
+              <w:top w:val="single" w:sz="4" w:space="0" w:color="000000"/>
+              <w:left w:val="single" w:sz="4" w:space="0" w:color="000000"/>
+              <w:bottom w:val="single" w:sz="4" w:space="0" w:color="000000"/>
+              <w:right w:val="single" w:sz="4" w:space="0" w:color="000000"/>
+            </w:tcBorders>
+            <w:tcMar>
+              <w:top w:w="100" w:type="dxa"/>
+              <w:left w:w="100" w:type="dxa"/>
+              <w:bottom w:w="100" w:type="dxa"/>
+              <w:right w:w="100" w:type="dxa"/>
+            </w:tcMar>
+            <w:hideMark/>
+          </w:tcPr>
+          <w:p>
+            <w:pPr>
+              <w:rPr>
+                <w:lang w:val="en-US"/>
+              </w:rPr>
+            </w:pPr>
+            <w:r>
+              <w:rPr>
+                <w:lang w:val="en-US"/>
+              </w:rPr>
+              <w:t>Internal traffic visibility</w:t>
+            </w:r>
+          </w:p>
+        </w:tc>
+        <w:tc>
+          <w:tcPr>
+            <w:tcW w:w="0" w:type="auto"/>
+            <w:tcBorders>
+              <w:top w:val="single" w:sz="4" w:space="0" w:color="000000"/>
+              <w:left w:val="single" w:sz="4" w:space="0" w:color="000000"/>
+              <w:bottom w:val="single" w:sz="4" w:space="0" w:color="000000"/>
+              <w:right w:val="single" w:sz="4" w:space="0" w:color="000000"/>
+            </w:tcBorders>
+            <w:tcMar>
+              <w:top w:w="100" w:type="dxa"/>
+              <w:left w:w="100" w:type="dxa"/>
+              <w:bottom w:w="100" w:type="dxa"/>
+              <w:right w:w="100" w:type="dxa"/>
+            </w:tcMar>
+            <w:hideMark/>
+          </w:tcPr>
+          <w:p>
+            <w:pPr>
+              <w:rPr>
+                <w:lang w:val="en-US"/>
+              </w:rPr>
+            </w:pPr>
+            <w:r>
+              <w:rPr>
+                <w:lang w:val="en-US"/>
+              </w:rPr>
+              <w:t>No</w:t>
+            </w:r>
+          </w:p>
+        </w:tc>
+        <w:tc>
+          <w:tcPr>
+            <w:tcW w:w="0" w:type="auto"/>
+            <w:tcBorders>
+              <w:top w:val="single" w:sz="4" w:space="0" w:color="000000"/>
+              <w:left w:val="single" w:sz="4" w:space="0" w:color="000000"/>
+              <w:bottom w:val="single" w:sz="4" w:space="0" w:color="000000"/>
+              <w:right w:val="single" w:sz="4" w:space="0" w:color="000000"/>
+            </w:tcBorders>
+            <w:tcMar>
+              <w:top w:w="100" w:type="dxa"/>
+              <w:left w:w="100" w:type="dxa"/>
+              <w:bottom w:w="100" w:type="dxa"/>
+              <w:right w:w="100" w:type="dxa"/>
+            </w:tcMar>
+            <w:hideMark/>
+          </w:tcPr>
+          <w:p>
+            <w:pPr>
+              <w:rPr>
+                <w:lang w:val="en-US"/>
+              </w:rPr>
+            </w:pPr>
+            <w:r>
+              <w:rPr>
+                <w:lang w:val="en-US"/>
+              </w:rPr>
+              <w:t>No</w:t>
+            </w:r>
+          </w:p>
+        </w:tc>
+        <w:tc>
+          <w:tcPr>
+            <w:tcW w:w="0" w:type="auto"/>
+            <w:tcBorders>
+              <w:top w:val="single" w:sz="4" w:space="0" w:color="000000"/>
+              <w:left w:val="single" w:sz="4" w:space="0" w:color="000000"/>
+              <w:bottom w:val="single" w:sz="4" w:space="0" w:color="000000"/>
+              <w:right w:val="single" w:sz="4" w:space="0" w:color="000000"/>
+            </w:tcBorders>
+            <w:tcMar>
+              <w:top w:w="100" w:type="dxa"/>
+              <w:left w:w="100" w:type="dxa"/>
+              <w:bottom w:w="100" w:type="dxa"/>
+              <w:right w:w="100" w:type="dxa"/>
+            </w:tcMar>
+            <w:hideMark/>
+          </w:tcPr>
+          <w:p>
+            <w:pPr>
+              <w:rPr>
+                <w:lang w:val="en-US"/>
+              </w:rPr>
+            </w:pPr>
+            <w:r>
+              <w:rPr>
+                <w:lang w:val="en-US"/>
+              </w:rPr>
+              <w:t>Yes</w:t>
+            </w:r>
+          </w:p>
+        </w:tc>
+        <w:tc>
+          <w:tcPr>
+            <w:tcW w:w="0" w:type="auto"/>
+            <w:tcBorders>
+              <w:top w:val="single" w:sz="4" w:space="0" w:color="000000"/>
+              <w:left w:val="single" w:sz="4" w:space="0" w:color="000000"/>
+              <w:bottom w:val="single" w:sz="4" w:space="0" w:color="000000"/>
+              <w:right w:val="single" w:sz="4" w:space="0" w:color="000000"/>
+            </w:tcBorders>
+            <w:tcMar>
+              <w:top w:w="100" w:type="dxa"/>
+              <w:left w:w="100" w:type="dxa"/>
+              <w:bottom w:w="100" w:type="dxa"/>
+              <w:right w:w="100" w:type="dxa"/>
+            </w:tcMar>
+            <w:hideMark/>
+          </w:tcPr>
+          <w:p>
+            <w:pPr>
+              <w:rPr>
+                <w:lang w:val="en-US"/>
+              </w:rPr>
+            </w:pPr>
+            <w:r>
+              <w:rPr>
+                <w:lang w:val="en-US"/>
+              </w:rPr>
+              <w:t>Yes</w:t>
+            </w:r>
+          </w:p>
+        </w:tc>
+        <w:tc>
+          <w:tcPr>
+            <w:tcW w:w="0" w:type="auto"/>
+            <w:tcBorders>
+              <w:top w:val="single" w:sz="4" w:space="0" w:color="000000"/>
+              <w:left w:val="single" w:sz="4" w:space="0" w:color="000000"/>
+              <w:bottom w:val="single" w:sz="4" w:space="0" w:color="000000"/>
+              <w:right w:val="single" w:sz="4" w:space="0" w:color="000000"/>
+            </w:tcBorders>
+            <w:tcMar>
+              <w:top w:w="100" w:type="dxa"/>
+              <w:left w:w="100" w:type="dxa"/>
+              <w:bottom w:w="100" w:type="dxa"/>
+              <w:right w:w="100" w:type="dxa"/>
+            </w:tcMar>
+            <w:hideMark/>
+          </w:tcPr>
+          <w:p>
+            <w:pPr>
+              <w:rPr>
+                <w:lang w:val="en-US"/>
+              </w:rPr>
+            </w:pPr>
+            <w:r>
+              <w:rPr>
+                <w:lang w:val="en-US"/>
+              </w:rPr>
+              <w:t>Yes</w:t>
+            </w:r>
+          </w:p>
+        </w:tc>
+      </w:tr>
+      <w:tr>
+        <w:trPr>
+          <w:trHeight w:val="785"/>
+        </w:trPr>
+        <w:tc>
+          <w:tcPr>
+            <w:tcW w:w="0" w:type="auto"/>
+            <w:tcBorders>
+              <w:top w:val="single" w:sz="4" w:space="0" w:color="000000"/>
+              <w:left w:val="single" w:sz="4" w:space="0" w:color="000000"/>
+              <w:bottom w:val="single" w:sz="4" w:space="0" w:color="000000"/>
+              <w:right w:val="single" w:sz="4" w:space="0" w:color="000000"/>
+            </w:tcBorders>
+            <w:tcMar>
+              <w:top w:w="100" w:type="dxa"/>
+              <w:left w:w="100" w:type="dxa"/>
+              <w:bottom w:w="100" w:type="dxa"/>
+              <w:right w:w="100" w:type="dxa"/>
+            </w:tcMar>
+            <w:hideMark/>
+          </w:tcPr>
+          <w:p>
+            <w:pPr>
+              <w:rPr>
+                <w:lang w:val="en-US"/>
+              </w:rPr>
+            </w:pPr>
+            <w:r>
+              <w:rPr>
+                <w:lang w:val="en-US"/>
+              </w:rPr>
+              <w:t>Low setup complexity</w:t>
+            </w:r>
+          </w:p>
+        </w:tc>
+        <w:tc>
+          <w:tcPr>
+            <w:tcW w:w="0" w:type="auto"/>
+            <w:tcBorders>
+              <w:top w:val="single" w:sz="4" w:space="0" w:color="000000"/>
+              <w:left w:val="single" w:sz="4" w:space="0" w:color="000000"/>
+              <w:bottom w:val="single" w:sz="4" w:space="0" w:color="000000"/>
+              <w:right w:val="single" w:sz="4" w:space="0" w:color="000000"/>
+            </w:tcBorders>
+            <w:tcMar>
+              <w:top w:w="100" w:type="dxa"/>
+              <w:left w:w="100" w:type="dxa"/>
+              <w:bottom w:w="100" w:type="dxa"/>
+              <w:right w:w="100" w:type="dxa"/>
+            </w:tcMar>
+            <w:hideMark/>
+          </w:tcPr>
+          <w:p>
+            <w:pPr>
+              <w:rPr>
+                <w:lang w:val="en-US"/>
+              </w:rPr>
+            </w:pPr>
+            <w:r>
+              <w:rPr>
+                <w:lang w:val="en-US"/>
+              </w:rPr>
+              <w:t>No</w:t>
+            </w:r>
+          </w:p>
+        </w:tc>
+        <w:tc>
+          <w:tcPr>
+            <w:tcW w:w="0" w:type="auto"/>
+            <w:tcBorders>
+              <w:top w:val="single" w:sz="4" w:space="0" w:color="000000"/>
+              <w:left w:val="single" w:sz="4" w:space="0" w:color="000000"/>
+              <w:bottom w:val="single" w:sz="4" w:space="0" w:color="000000"/>
+              <w:right w:val="single" w:sz="4" w:space="0" w:color="000000"/>
+            </w:tcBorders>
+            <w:tcMar>
+              <w:top w:w="100" w:type="dxa"/>
+              <w:left w:w="100" w:type="dxa"/>
+              <w:bottom w:w="100" w:type="dxa"/>
+              <w:right w:w="100" w:type="dxa"/>
+            </w:tcMar>
+            <w:hideMark/>
+          </w:tcPr>
+          <w:p>
+            <w:pPr>
+              <w:rPr>
+                <w:lang w:val="en-US"/>
+              </w:rPr>
+            </w:pPr>
+            <w:r>
+              <w:rPr>
+                <w:lang w:val="en-US"/>
+              </w:rPr>
+              <w:t>Yes</w:t>
+            </w:r>
+          </w:p>
+        </w:tc>
+        <w:tc>
+          <w:tcPr>
+            <w:tcW w:w="0" w:type="auto"/>
+            <w:tcBorders>
+              <w:top w:val="single" w:sz="4" w:space="0" w:color="000000"/>
+              <w:left w:val="single" w:sz="4" w:space="0" w:color="000000"/>
+              <w:bottom w:val="single" w:sz="4" w:space="0" w:color="000000"/>
+              <w:right w:val="single" w:sz="4" w:space="0" w:color="000000"/>
+            </w:tcBorders>
+            <w:tcMar>
+              <w:top w:w="100" w:type="dxa"/>
+              <w:left w:w="100" w:type="dxa"/>
+              <w:bottom w:w="100" w:type="dxa"/>
+              <w:right w:w="100" w:type="dxa"/>
+            </w:tcMar>
+            <w:hideMark/>
+          </w:tcPr>
+          <w:p>
+            <w:pPr>
+              <w:rPr>
+                <w:lang w:val="en-US"/>
+              </w:rPr>
+            </w:pPr>
+            <w:r>
+              <w:rPr>
+                <w:lang w:val="en-US"/>
+              </w:rPr>
+              <w:t>No</w:t>
+            </w:r>
+          </w:p>
+        </w:tc>
+        <w:tc>
+          <w:tcPr>
+            <w:tcW w:w="0" w:type="auto"/>
+            <w:tcBorders>
+              <w:top w:val="single" w:sz="4" w:space="0" w:color="000000"/>
+              <w:left w:val="single" w:sz="4" w:space="0" w:color="000000"/>
+              <w:bottom w:val="single" w:sz="4" w:space="0" w:color="000000"/>
+              <w:right w:val="single" w:sz="4" w:space="0" w:color="000000"/>
+            </w:tcBorders>
+            <w:tcMar>
+              <w:top w:w="100" w:type="dxa"/>
+              <w:left w:w="100" w:type="dxa"/>
+              <w:bottom w:w="100" w:type="dxa"/>
+              <w:right w:w="100" w:type="dxa"/>
+            </w:tcMar>
+            <w:hideMark/>
+          </w:tcPr>
+          <w:p>
+            <w:pPr>
+              <w:rPr>
+                <w:lang w:val="en-US"/>
+              </w:rPr>
+            </w:pPr>
+            <w:r>
+              <w:rPr>
+                <w:lang w:val="en-US"/>
+              </w:rPr>
+              <w:t>Yes</w:t>
+            </w:r>
+          </w:p>
+        </w:tc>
+        <w:tc>
+          <w:tcPr>
+            <w:tcW w:w="0" w:type="auto"/>
+            <w:tcBorders>
+              <w:top w:val="single" w:sz="4" w:space="0" w:color="000000"/>
+              <w:left w:val="single" w:sz="4" w:space="0" w:color="000000"/>
+              <w:bottom w:val="single" w:sz="4" w:space="0" w:color="000000"/>
+              <w:right w:val="single" w:sz="4" w:space="0" w:color="000000"/>
+            </w:tcBorders>
+            <w:tcMar>
+              <w:top w:w="100" w:type="dxa"/>
+              <w:left w:w="100" w:type="dxa"/>
+              <w:bottom w:w="100" w:type="dxa"/>
+              <w:right w:w="100" w:type="dxa"/>
+            </w:tcMar>
+            <w:hideMark/>
+          </w:tcPr>
+          <w:p>
+            <w:pPr>
+              <w:rPr>
+                <w:lang w:val="en-US"/>
+              </w:rPr>
+            </w:pPr>
+            <w:r>
+              <w:rPr>
+                <w:lang w:val="en-US"/>
+              </w:rPr>
+              <w:t>Yes</w:t>
+            </w:r>
+          </w:p>
+        </w:tc>
+      </w:tr>
+      <w:tr>
+        <w:trPr>
+          <w:trHeight w:val="1340"/>
+        </w:trPr>
+        <w:tc>
+          <w:tcPr>
+            <w:tcW w:w="0" w:type="auto"/>
+            <w:tcBorders>
+              <w:top w:val="single" w:sz="4" w:space="0" w:color="000000"/>
+              <w:left w:val="single" w:sz="4" w:space="0" w:color="000000"/>
+              <w:bottom w:val="single" w:sz="4" w:space="0" w:color="000000"/>
+              <w:right w:val="single" w:sz="4" w:space="0" w:color="000000"/>
+            </w:tcBorders>
+            <w:tcMar>
+              <w:top w:w="100" w:type="dxa"/>
+              <w:left w:w="100" w:type="dxa"/>
+              <w:bottom w:w="100" w:type="dxa"/>
+              <w:right w:w="100" w:type="dxa"/>
+            </w:tcMar>
+            <w:hideMark/>
+          </w:tcPr>
+          <w:p>
+            <w:pPr>
+              <w:rPr>
+                <w:lang w:val="en-US"/>
+              </w:rPr>
+            </w:pPr>
+            <w:r>
+              <w:rPr>
+                <w:lang w:val="en-US"/>
+              </w:rPr>
+              <w:t>Real-time metrics for RL/ML feedback</w:t>
+            </w:r>
+          </w:p>
+        </w:tc>
+        <w:tc>
+          <w:tcPr>
+            <w:tcW w:w="0" w:type="auto"/>
+            <w:tcBorders>
+              <w:top w:val="single" w:sz="4" w:space="0" w:color="000000"/>
+              <w:left w:val="single" w:sz="4" w:space="0" w:color="000000"/>
+              <w:bottom w:val="single" w:sz="4" w:space="0" w:color="000000"/>
+              <w:right w:val="single" w:sz="4" w:space="0" w:color="000000"/>
+            </w:tcBorders>
+            <w:tcMar>
+              <w:top w:w="100" w:type="dxa"/>
+              <w:left w:w="100" w:type="dxa"/>
+              <w:bottom w:w="100" w:type="dxa"/>
+              <w:right w:w="100" w:type="dxa"/>
+            </w:tcMar>
+            <w:hideMark/>
+          </w:tcPr>
+          <w:p>
+            <w:pPr>
+              <w:rPr>
+                <w:lang w:val="en-US"/>
+              </w:rPr>
+            </w:pPr>
+            <w:r>
+              <w:rPr>
+                <w:lang w:val="en-US"/>
+              </w:rPr>
+              <w:t>Limited</w:t>
+            </w:r>
+          </w:p>
+        </w:tc>
+        <w:tc>
+          <w:tcPr>
+            <w:tcW w:w="0" w:type="auto"/>
+            <w:tcBorders>
+              <w:top w:val="single" w:sz="4" w:space="0" w:color="000000"/>
+              <w:left w:val="single" w:sz="4" w:space="0" w:color="000000"/>
+              <w:bottom w:val="single" w:sz="4" w:space="0" w:color="000000"/>
+              <w:right w:val="single" w:sz="4" w:space="0" w:color="000000"/>
+            </w:tcBorders>
+            <w:tcMar>
+              <w:top w:w="100" w:type="dxa"/>
+              <w:left w:w="100" w:type="dxa"/>
+              <w:bottom w:w="100" w:type="dxa"/>
+              <w:right w:w="100" w:type="dxa"/>
+            </w:tcMar>
+            <w:hideMark/>
+          </w:tcPr>
+          <w:p>
+            <w:pPr>
+              <w:rPr>
+                <w:lang w:val="en-US"/>
+              </w:rPr>
+            </w:pPr>
+            <w:r>
+              <w:rPr>
+                <w:lang w:val="en-US"/>
+              </w:rPr>
+              <w:t>No</w:t>
+            </w:r>
+          </w:p>
+        </w:tc>
+        <w:tc>
+          <w:tcPr>
+            <w:tcW w:w="0" w:type="auto"/>
+            <w:tcBorders>
+              <w:top w:val="single" w:sz="4" w:space="0" w:color="000000"/>
+              <w:left w:val="single" w:sz="4" w:space="0" w:color="000000"/>
+              <w:bottom w:val="single" w:sz="4" w:space="0" w:color="000000"/>
+              <w:right w:val="single" w:sz="4" w:space="0" w:color="000000"/>
+            </w:tcBorders>
+            <w:tcMar>
+              <w:top w:w="100" w:type="dxa"/>
+              <w:left w:w="100" w:type="dxa"/>
+              <w:bottom w:w="100" w:type="dxa"/>
+              <w:right w:w="100" w:type="dxa"/>
+            </w:tcMar>
+            <w:hideMark/>
+          </w:tcPr>
+          <w:p>
+            <w:pPr>
+              <w:rPr>
+                <w:lang w:val="en-US"/>
+              </w:rPr>
+            </w:pPr>
+            <w:r>
+              <w:rPr>
+                <w:lang w:val="en-US"/>
+              </w:rPr>
+              <w:t>Delayed</w:t>
+            </w:r>
+          </w:p>
+        </w:tc>
+        <w:tc>
+          <w:tcPr>
+            <w:tcW w:w="0" w:type="auto"/>
+            <w:tcBorders>
+              <w:top w:val="single" w:sz="4" w:space="0" w:color="000000"/>
+              <w:left w:val="single" w:sz="4" w:space="0" w:color="000000"/>
+              <w:bottom w:val="single" w:sz="4" w:space="0" w:color="000000"/>
+              <w:right w:val="single" w:sz="4" w:space="0" w:color="000000"/>
+            </w:tcBorders>
+            <w:tcMar>
+              <w:top w:w="100" w:type="dxa"/>
+              <w:left w:w="100" w:type="dxa"/>
+              <w:bottom w:w="100" w:type="dxa"/>
+              <w:right w:w="100" w:type="dxa"/>
+            </w:tcMar>
+            <w:hideMark/>
+          </w:tcPr>
+          <w:p>
+            <w:pPr>
+              <w:rPr>
+                <w:lang w:val="en-US"/>
+              </w:rPr>
+            </w:pPr>
+            <w:r>
+              <w:rPr>
+                <w:lang w:val="en-US"/>
+              </w:rPr>
+              <w:t>Yes</w:t>
+            </w:r>
+          </w:p>
+        </w:tc>
+        <w:tc>
+          <w:tcPr>
+            <w:tcW w:w="0" w:type="auto"/>
+            <w:tcBorders>
+              <w:top w:val="single" w:sz="4" w:space="0" w:color="000000"/>
+              <w:left w:val="single" w:sz="4" w:space="0" w:color="000000"/>
+              <w:bottom w:val="single" w:sz="4" w:space="0" w:color="000000"/>
+              <w:right w:val="single" w:sz="4" w:space="0" w:color="000000"/>
+            </w:tcBorders>
+            <w:tcMar>
+              <w:top w:w="100" w:type="dxa"/>
+              <w:left w:w="100" w:type="dxa"/>
+              <w:bottom w:w="100" w:type="dxa"/>
+              <w:right w:w="100" w:type="dxa"/>
+            </w:tcMar>
+            <w:hideMark/>
+          </w:tcPr>
+          <w:p>
+            <w:pPr>
+              <w:rPr>
+                <w:lang w:val="en-US"/>
+              </w:rPr>
+            </w:pPr>
+            <w:r>
+              <w:rPr>
+                <w:lang w:val="en-US"/>
+              </w:rPr>
+              <w:t>Yes</w:t>
+            </w:r>
+          </w:p>
+        </w:tc>
+      </w:tr>
+    </w:tbl>
     <w:p>
       <w:pPr>
         <w:rPr>

</xml_diff>

<commit_message>
Add final take away
</commit_message>
<xml_diff>
--- a/Latency Analysis/Solution Architecture.docx
+++ b/Latency Analysis/Solution Architecture.docx
@@ -8802,6 +8802,87 @@
         </w:tc>
       </w:tr>
     </w:tbl>
+    <w:p>
+      <w:pPr>
+        <w:rPr>
+          <w:lang w:val="en-US"/>
+        </w:rPr>
+      </w:pPr>
+    </w:p>
+    <w:p>
+      <w:pPr>
+        <w:pStyle w:val="ListParagraph"/>
+        <w:numPr>
+          <w:ilvl w:val="0"/>
+          <w:numId w:val="93"/>
+        </w:numPr>
+        <w:rPr>
+          <w:lang w:val="en-US"/>
+        </w:rPr>
+      </w:pPr>
+      <w:r>
+        <w:rPr>
+          <w:lang w:val="en-US"/>
+        </w:rPr>
+        <w:t xml:space="preserve">Istio/Envoy sidecars + Prometheus + Kubernetes-native metrics give </w:t>
+      </w:r>
+      <w:r>
+        <w:rPr>
+          <w:lang w:val="en-US"/>
+        </w:rPr>
+        <w:t>us</w:t>
+      </w:r>
+      <w:r>
+        <w:rPr>
+          <w:lang w:val="en-US"/>
+        </w:rPr>
+        <w:t xml:space="preserve"> the best balance of visibility, non-invasiveness, and real-time monitoring.</w:t>
+      </w:r>
+    </w:p>
+    <w:p>
+      <w:pPr>
+        <w:pStyle w:val="ListParagraph"/>
+        <w:numPr>
+          <w:ilvl w:val="0"/>
+          <w:numId w:val="93"/>
+        </w:numPr>
+        <w:rPr>
+          <w:lang w:val="en-US"/>
+        </w:rPr>
+      </w:pPr>
+      <w:r>
+        <w:rPr>
+          <w:lang w:val="en-US"/>
+        </w:rPr>
+        <w:t xml:space="preserve">Avoid alternatives unless </w:t>
+      </w:r>
+      <w:r>
+        <w:rPr>
+          <w:lang w:val="en-US"/>
+        </w:rPr>
+        <w:t>we</w:t>
+      </w:r>
+      <w:r>
+        <w:rPr>
+          <w:lang w:val="en-US"/>
+        </w:rPr>
+        <w:t xml:space="preserve"> have strong use cases (e.g., </w:t>
+      </w:r>
+      <w:proofErr w:type="spellStart"/>
+      <w:r>
+        <w:rPr>
+          <w:lang w:val="en-US"/>
+        </w:rPr>
+        <w:t>OpenTelemetry</w:t>
+      </w:r>
+      <w:proofErr w:type="spellEnd"/>
+      <w:r>
+        <w:rPr>
+          <w:lang w:val="en-US"/>
+        </w:rPr>
+        <w:t xml:space="preserve"> for deep tracing or app instrumentation for business metrics).</w:t>
+      </w:r>
+    </w:p>
     <w:p>
       <w:pPr>
         <w:rPr>

</xml_diff>

<commit_message>
Add usage of istio/envoy
</commit_message>
<xml_diff>
--- a/Latency Analysis/Solution Architecture.docx
+++ b/Latency Analysis/Solution Architecture.docx
@@ -9467,6 +9467,717 @@
           <w:lang w:val="en-US"/>
         </w:rPr>
       </w:pPr>
+      <w:r>
+        <w:rPr>
+          <w:lang w:val="en-US"/>
+        </w:rPr>
+        <w:t>We don’t strictly need Istio/Envoy, but it is highly recommended for our project — especially given our objective:</w:t>
+      </w:r>
+    </w:p>
+    <w:p>
+      <w:pPr>
+        <w:rPr>
+          <w:i/>
+          <w:iCs/>
+          <w:lang w:val="en-US"/>
+        </w:rPr>
+      </w:pPr>
+      <w:r>
+        <w:rPr>
+          <w:i/>
+          <w:iCs/>
+          <w:lang w:val="en-US"/>
+        </w:rPr>
+        <w:t>Dynamically tune CPU/memory limits while keeping latency within 10% of baseline, without modifying the apps.</w:t>
+      </w:r>
+    </w:p>
+    <w:p>
+      <w:pPr>
+        <w:rPr>
+          <w:b/>
+          <w:bCs/>
+          <w:lang w:val="en-US"/>
+        </w:rPr>
+      </w:pPr>
+    </w:p>
+    <w:p>
+      <w:pPr>
+        <w:rPr>
+          <w:b/>
+          <w:bCs/>
+          <w:lang w:val="en-US"/>
+        </w:rPr>
+      </w:pPr>
+      <w:r>
+        <w:rPr>
+          <w:b/>
+          <w:bCs/>
+          <w:lang w:val="en-US"/>
+        </w:rPr>
+        <w:t>Why we should use Istio (with Envoy):</w:t>
+      </w:r>
+    </w:p>
+    <w:p>
+      <w:pPr>
+        <w:rPr>
+          <w:lang w:val="en-US"/>
+        </w:rPr>
+      </w:pPr>
+    </w:p>
+    <w:tbl>
+      <w:tblPr>
+        <w:tblW w:w="0" w:type="auto"/>
+        <w:tblCellMar>
+          <w:top w:w="15" w:type="dxa"/>
+          <w:left w:w="15" w:type="dxa"/>
+          <w:bottom w:w="15" w:type="dxa"/>
+          <w:right w:w="15" w:type="dxa"/>
+        </w:tblCellMar>
+        <w:tblLook w:val="04A0" w:firstRow="1" w:lastRow="0" w:firstColumn="1" w:lastColumn="0" w:noHBand="0" w:noVBand="1"/>
+      </w:tblPr>
+      <w:tblGrid>
+        <w:gridCol w:w="3373"/>
+        <w:gridCol w:w="5977"/>
+      </w:tblGrid>
+      <w:tr>
+        <w:trPr>
+          <w:trHeight w:val="500"/>
+        </w:trPr>
+        <w:tc>
+          <w:tcPr>
+            <w:tcW w:w="0" w:type="auto"/>
+            <w:tcBorders>
+              <w:top w:val="single" w:sz="4" w:space="0" w:color="000000"/>
+              <w:left w:val="single" w:sz="4" w:space="0" w:color="000000"/>
+              <w:bottom w:val="single" w:sz="4" w:space="0" w:color="000000"/>
+              <w:right w:val="single" w:sz="4" w:space="0" w:color="000000"/>
+            </w:tcBorders>
+            <w:tcMar>
+              <w:top w:w="100" w:type="dxa"/>
+              <w:left w:w="100" w:type="dxa"/>
+              <w:bottom w:w="100" w:type="dxa"/>
+              <w:right w:w="100" w:type="dxa"/>
+            </w:tcMar>
+            <w:hideMark/>
+          </w:tcPr>
+          <w:p>
+            <w:pPr>
+              <w:rPr>
+                <w:lang w:val="en-US"/>
+              </w:rPr>
+            </w:pPr>
+            <w:r>
+              <w:rPr>
+                <w:b/>
+                <w:bCs/>
+                <w:lang w:val="en-US"/>
+              </w:rPr>
+              <w:t>Requirement</w:t>
+            </w:r>
+          </w:p>
+        </w:tc>
+        <w:tc>
+          <w:tcPr>
+            <w:tcW w:w="0" w:type="auto"/>
+            <w:tcBorders>
+              <w:top w:val="single" w:sz="4" w:space="0" w:color="000000"/>
+              <w:left w:val="single" w:sz="4" w:space="0" w:color="000000"/>
+              <w:bottom w:val="single" w:sz="4" w:space="0" w:color="000000"/>
+              <w:right w:val="single" w:sz="4" w:space="0" w:color="000000"/>
+            </w:tcBorders>
+            <w:tcMar>
+              <w:top w:w="100" w:type="dxa"/>
+              <w:left w:w="100" w:type="dxa"/>
+              <w:bottom w:w="100" w:type="dxa"/>
+              <w:right w:w="100" w:type="dxa"/>
+            </w:tcMar>
+            <w:hideMark/>
+          </w:tcPr>
+          <w:p>
+            <w:pPr>
+              <w:rPr>
+                <w:lang w:val="en-US"/>
+              </w:rPr>
+            </w:pPr>
+            <w:r>
+              <w:rPr>
+                <w:b/>
+                <w:bCs/>
+                <w:lang w:val="en-US"/>
+              </w:rPr>
+              <w:t>Why Istio/Envoy Helps</w:t>
+            </w:r>
+          </w:p>
+        </w:tc>
+      </w:tr>
+      <w:tr>
+        <w:trPr>
+          <w:trHeight w:val="830"/>
+        </w:trPr>
+        <w:tc>
+          <w:tcPr>
+            <w:tcW w:w="0" w:type="auto"/>
+            <w:tcBorders>
+              <w:top w:val="single" w:sz="4" w:space="0" w:color="000000"/>
+              <w:left w:val="single" w:sz="4" w:space="0" w:color="000000"/>
+              <w:bottom w:val="single" w:sz="4" w:space="0" w:color="000000"/>
+              <w:right w:val="single" w:sz="4" w:space="0" w:color="000000"/>
+            </w:tcBorders>
+            <w:tcMar>
+              <w:top w:w="100" w:type="dxa"/>
+              <w:left w:w="100" w:type="dxa"/>
+              <w:bottom w:w="100" w:type="dxa"/>
+              <w:right w:w="100" w:type="dxa"/>
+            </w:tcMar>
+            <w:hideMark/>
+          </w:tcPr>
+          <w:p>
+            <w:pPr>
+              <w:rPr>
+                <w:lang w:val="en-US"/>
+              </w:rPr>
+            </w:pPr>
+            <w:r>
+              <w:rPr>
+                <w:b/>
+                <w:bCs/>
+                <w:lang w:val="en-US"/>
+              </w:rPr>
+              <w:t>Latency metrics without app code changes</w:t>
+            </w:r>
+          </w:p>
+        </w:tc>
+        <w:tc>
+          <w:tcPr>
+            <w:tcW w:w="0" w:type="auto"/>
+            <w:tcBorders>
+              <w:top w:val="single" w:sz="4" w:space="0" w:color="000000"/>
+              <w:left w:val="single" w:sz="4" w:space="0" w:color="000000"/>
+              <w:bottom w:val="single" w:sz="4" w:space="0" w:color="000000"/>
+              <w:right w:val="single" w:sz="4" w:space="0" w:color="000000"/>
+            </w:tcBorders>
+            <w:tcMar>
+              <w:top w:w="100" w:type="dxa"/>
+              <w:left w:w="100" w:type="dxa"/>
+              <w:bottom w:w="100" w:type="dxa"/>
+              <w:right w:w="100" w:type="dxa"/>
+            </w:tcMar>
+            <w:hideMark/>
+          </w:tcPr>
+          <w:p>
+            <w:pPr>
+              <w:rPr>
+                <w:lang w:val="en-US"/>
+              </w:rPr>
+            </w:pPr>
+            <w:r>
+              <w:rPr>
+                <w:lang w:val="en-US"/>
+              </w:rPr>
+              <w:t>Envoy sidecars emit per-request latency metrics to Prometheus — no app instrumentation needed.</w:t>
+            </w:r>
+          </w:p>
+        </w:tc>
+      </w:tr>
+      <w:tr>
+        <w:trPr>
+          <w:trHeight w:val="830"/>
+        </w:trPr>
+        <w:tc>
+          <w:tcPr>
+            <w:tcW w:w="0" w:type="auto"/>
+            <w:tcBorders>
+              <w:top w:val="single" w:sz="4" w:space="0" w:color="000000"/>
+              <w:left w:val="single" w:sz="4" w:space="0" w:color="000000"/>
+              <w:bottom w:val="single" w:sz="4" w:space="0" w:color="000000"/>
+              <w:right w:val="single" w:sz="4" w:space="0" w:color="000000"/>
+            </w:tcBorders>
+            <w:tcMar>
+              <w:top w:w="100" w:type="dxa"/>
+              <w:left w:w="100" w:type="dxa"/>
+              <w:bottom w:w="100" w:type="dxa"/>
+              <w:right w:w="100" w:type="dxa"/>
+            </w:tcMar>
+            <w:hideMark/>
+          </w:tcPr>
+          <w:p>
+            <w:pPr>
+              <w:rPr>
+                <w:lang w:val="en-US"/>
+              </w:rPr>
+            </w:pPr>
+            <w:r>
+              <w:rPr>
+                <w:b/>
+                <w:bCs/>
+                <w:lang w:val="en-US"/>
+              </w:rPr>
+              <w:t>Consistent telemetry across services</w:t>
+            </w:r>
+          </w:p>
+        </w:tc>
+        <w:tc>
+          <w:tcPr>
+            <w:tcW w:w="0" w:type="auto"/>
+            <w:tcBorders>
+              <w:top w:val="single" w:sz="4" w:space="0" w:color="000000"/>
+              <w:left w:val="single" w:sz="4" w:space="0" w:color="000000"/>
+              <w:bottom w:val="single" w:sz="4" w:space="0" w:color="000000"/>
+              <w:right w:val="single" w:sz="4" w:space="0" w:color="000000"/>
+            </w:tcBorders>
+            <w:tcMar>
+              <w:top w:w="100" w:type="dxa"/>
+              <w:left w:w="100" w:type="dxa"/>
+              <w:bottom w:w="100" w:type="dxa"/>
+              <w:right w:w="100" w:type="dxa"/>
+            </w:tcMar>
+            <w:hideMark/>
+          </w:tcPr>
+          <w:p>
+            <w:pPr>
+              <w:rPr>
+                <w:lang w:val="en-US"/>
+              </w:rPr>
+            </w:pPr>
+            <w:r>
+              <w:rPr>
+                <w:lang w:val="en-US"/>
+              </w:rPr>
+              <w:t>All services, regardless of language or framework, get uniform metrics (latency, errors, request rate).</w:t>
+            </w:r>
+          </w:p>
+        </w:tc>
+      </w:tr>
+      <w:tr>
+        <w:trPr>
+          <w:trHeight w:val="830"/>
+        </w:trPr>
+        <w:tc>
+          <w:tcPr>
+            <w:tcW w:w="0" w:type="auto"/>
+            <w:tcBorders>
+              <w:top w:val="single" w:sz="4" w:space="0" w:color="000000"/>
+              <w:left w:val="single" w:sz="4" w:space="0" w:color="000000"/>
+              <w:bottom w:val="single" w:sz="4" w:space="0" w:color="000000"/>
+              <w:right w:val="single" w:sz="4" w:space="0" w:color="000000"/>
+            </w:tcBorders>
+            <w:tcMar>
+              <w:top w:w="100" w:type="dxa"/>
+              <w:left w:w="100" w:type="dxa"/>
+              <w:bottom w:w="100" w:type="dxa"/>
+              <w:right w:w="100" w:type="dxa"/>
+            </w:tcMar>
+            <w:hideMark/>
+          </w:tcPr>
+          <w:p>
+            <w:pPr>
+              <w:rPr>
+                <w:lang w:val="en-US"/>
+              </w:rPr>
+            </w:pPr>
+            <w:r>
+              <w:rPr>
+                <w:b/>
+                <w:bCs/>
+                <w:lang w:val="en-US"/>
+              </w:rPr>
+              <w:t>Works as drop-in for all microservices</w:t>
+            </w:r>
+          </w:p>
+        </w:tc>
+        <w:tc>
+          <w:tcPr>
+            <w:tcW w:w="0" w:type="auto"/>
+            <w:tcBorders>
+              <w:top w:val="single" w:sz="4" w:space="0" w:color="000000"/>
+              <w:left w:val="single" w:sz="4" w:space="0" w:color="000000"/>
+              <w:bottom w:val="single" w:sz="4" w:space="0" w:color="000000"/>
+              <w:right w:val="single" w:sz="4" w:space="0" w:color="000000"/>
+            </w:tcBorders>
+            <w:tcMar>
+              <w:top w:w="100" w:type="dxa"/>
+              <w:left w:w="100" w:type="dxa"/>
+              <w:bottom w:w="100" w:type="dxa"/>
+              <w:right w:w="100" w:type="dxa"/>
+            </w:tcMar>
+            <w:hideMark/>
+          </w:tcPr>
+          <w:p>
+            <w:pPr>
+              <w:rPr>
+                <w:lang w:val="en-US"/>
+              </w:rPr>
+            </w:pPr>
+            <w:r>
+              <w:rPr>
+                <w:lang w:val="en-US"/>
+              </w:rPr>
+              <w:t>We don't need to change application code or expose custom metrics endpoints.</w:t>
+            </w:r>
+          </w:p>
+        </w:tc>
+      </w:tr>
+      <w:tr>
+        <w:trPr>
+          <w:trHeight w:val="830"/>
+        </w:trPr>
+        <w:tc>
+          <w:tcPr>
+            <w:tcW w:w="0" w:type="auto"/>
+            <w:tcBorders>
+              <w:top w:val="single" w:sz="4" w:space="0" w:color="000000"/>
+              <w:left w:val="single" w:sz="4" w:space="0" w:color="000000"/>
+              <w:bottom w:val="single" w:sz="4" w:space="0" w:color="000000"/>
+              <w:right w:val="single" w:sz="4" w:space="0" w:color="000000"/>
+            </w:tcBorders>
+            <w:tcMar>
+              <w:top w:w="100" w:type="dxa"/>
+              <w:left w:w="100" w:type="dxa"/>
+              <w:bottom w:w="100" w:type="dxa"/>
+              <w:right w:w="100" w:type="dxa"/>
+            </w:tcMar>
+            <w:hideMark/>
+          </w:tcPr>
+          <w:p>
+            <w:pPr>
+              <w:rPr>
+                <w:lang w:val="en-US"/>
+              </w:rPr>
+            </w:pPr>
+            <w:r>
+              <w:rPr>
+                <w:b/>
+                <w:bCs/>
+                <w:lang w:val="en-US"/>
+              </w:rPr>
+              <w:t>Provides P95/P99 latency metrics</w:t>
+            </w:r>
+          </w:p>
+        </w:tc>
+        <w:tc>
+          <w:tcPr>
+            <w:tcW w:w="0" w:type="auto"/>
+            <w:tcBorders>
+              <w:top w:val="single" w:sz="4" w:space="0" w:color="000000"/>
+              <w:left w:val="single" w:sz="4" w:space="0" w:color="000000"/>
+              <w:bottom w:val="single" w:sz="4" w:space="0" w:color="000000"/>
+              <w:right w:val="single" w:sz="4" w:space="0" w:color="000000"/>
+            </w:tcBorders>
+            <w:tcMar>
+              <w:top w:w="100" w:type="dxa"/>
+              <w:left w:w="100" w:type="dxa"/>
+              <w:bottom w:w="100" w:type="dxa"/>
+              <w:right w:w="100" w:type="dxa"/>
+            </w:tcMar>
+            <w:hideMark/>
+          </w:tcPr>
+          <w:p>
+            <w:pPr>
+              <w:rPr>
+                <w:lang w:val="en-US"/>
+              </w:rPr>
+            </w:pPr>
+            <w:r>
+              <w:rPr>
+                <w:lang w:val="en-US"/>
+              </w:rPr>
+              <w:t>Built-in Prometheus-compatible histograms for upstream/downstream latency.</w:t>
+            </w:r>
+          </w:p>
+        </w:tc>
+      </w:tr>
+      <w:tr>
+        <w:trPr>
+          <w:trHeight w:val="785"/>
+        </w:trPr>
+        <w:tc>
+          <w:tcPr>
+            <w:tcW w:w="0" w:type="auto"/>
+            <w:tcBorders>
+              <w:top w:val="single" w:sz="4" w:space="0" w:color="000000"/>
+              <w:left w:val="single" w:sz="4" w:space="0" w:color="000000"/>
+              <w:bottom w:val="single" w:sz="4" w:space="0" w:color="000000"/>
+              <w:right w:val="single" w:sz="4" w:space="0" w:color="000000"/>
+            </w:tcBorders>
+            <w:tcMar>
+              <w:top w:w="100" w:type="dxa"/>
+              <w:left w:w="100" w:type="dxa"/>
+              <w:bottom w:w="100" w:type="dxa"/>
+              <w:right w:w="100" w:type="dxa"/>
+            </w:tcMar>
+            <w:hideMark/>
+          </w:tcPr>
+          <w:p>
+            <w:pPr>
+              <w:rPr>
+                <w:lang w:val="en-US"/>
+              </w:rPr>
+            </w:pPr>
+            <w:r>
+              <w:rPr>
+                <w:b/>
+                <w:bCs/>
+                <w:lang w:val="en-US"/>
+              </w:rPr>
+              <w:t>Great for ML model input</w:t>
+            </w:r>
+          </w:p>
+        </w:tc>
+        <w:tc>
+          <w:tcPr>
+            <w:tcW w:w="0" w:type="auto"/>
+            <w:tcBorders>
+              <w:top w:val="single" w:sz="4" w:space="0" w:color="000000"/>
+              <w:left w:val="single" w:sz="4" w:space="0" w:color="000000"/>
+              <w:bottom w:val="single" w:sz="4" w:space="0" w:color="000000"/>
+              <w:right w:val="single" w:sz="4" w:space="0" w:color="000000"/>
+            </w:tcBorders>
+            <w:tcMar>
+              <w:top w:w="100" w:type="dxa"/>
+              <w:left w:w="100" w:type="dxa"/>
+              <w:bottom w:w="100" w:type="dxa"/>
+              <w:right w:w="100" w:type="dxa"/>
+            </w:tcMar>
+            <w:hideMark/>
+          </w:tcPr>
+          <w:p>
+            <w:pPr>
+              <w:rPr>
+                <w:lang w:val="en-US"/>
+              </w:rPr>
+            </w:pPr>
+            <w:r>
+              <w:rPr>
+                <w:lang w:val="en-US"/>
+              </w:rPr>
+              <w:t>Rich, high-frequency metrics are essential for ML/online learning accuracy.</w:t>
+            </w:r>
+          </w:p>
+        </w:tc>
+      </w:tr>
+      <w:tr>
+        <w:trPr>
+          <w:trHeight w:val="830"/>
+        </w:trPr>
+        <w:tc>
+          <w:tcPr>
+            <w:tcW w:w="0" w:type="auto"/>
+            <w:tcBorders>
+              <w:top w:val="single" w:sz="4" w:space="0" w:color="000000"/>
+              <w:left w:val="single" w:sz="4" w:space="0" w:color="000000"/>
+              <w:bottom w:val="single" w:sz="4" w:space="0" w:color="000000"/>
+              <w:right w:val="single" w:sz="4" w:space="0" w:color="000000"/>
+            </w:tcBorders>
+            <w:tcMar>
+              <w:top w:w="100" w:type="dxa"/>
+              <w:left w:w="100" w:type="dxa"/>
+              <w:bottom w:w="100" w:type="dxa"/>
+              <w:right w:w="100" w:type="dxa"/>
+            </w:tcMar>
+            <w:hideMark/>
+          </w:tcPr>
+          <w:p>
+            <w:pPr>
+              <w:rPr>
+                <w:lang w:val="en-US"/>
+              </w:rPr>
+            </w:pPr>
+            <w:r>
+              <w:rPr>
+                <w:b/>
+                <w:bCs/>
+                <w:lang w:val="en-US"/>
+              </w:rPr>
+              <w:t>No code changes in legacy or 3rd party services</w:t>
+            </w:r>
+          </w:p>
+        </w:tc>
+        <w:tc>
+          <w:tcPr>
+            <w:tcW w:w="0" w:type="auto"/>
+            <w:tcBorders>
+              <w:top w:val="single" w:sz="4" w:space="0" w:color="000000"/>
+              <w:left w:val="single" w:sz="4" w:space="0" w:color="000000"/>
+              <w:bottom w:val="single" w:sz="4" w:space="0" w:color="000000"/>
+              <w:right w:val="single" w:sz="4" w:space="0" w:color="000000"/>
+            </w:tcBorders>
+            <w:tcMar>
+              <w:top w:w="100" w:type="dxa"/>
+              <w:left w:w="100" w:type="dxa"/>
+              <w:bottom w:w="100" w:type="dxa"/>
+              <w:right w:w="100" w:type="dxa"/>
+            </w:tcMar>
+            <w:hideMark/>
+          </w:tcPr>
+          <w:p>
+            <w:pPr>
+              <w:rPr>
+                <w:lang w:val="en-US"/>
+              </w:rPr>
+            </w:pPr>
+            <w:r>
+              <w:rPr>
+                <w:lang w:val="en-US"/>
+              </w:rPr>
+              <w:t xml:space="preserve">Critical if we’re dealing with </w:t>
+            </w:r>
+            <w:proofErr w:type="gramStart"/>
+            <w:r>
+              <w:rPr>
+                <w:lang w:val="en-US"/>
+              </w:rPr>
+              <w:t>services</w:t>
+            </w:r>
+            <w:proofErr w:type="gramEnd"/>
+            <w:r>
+              <w:rPr>
+                <w:lang w:val="en-US"/>
+              </w:rPr>
+              <w:t xml:space="preserve"> you can't easily modify.</w:t>
+            </w:r>
+          </w:p>
+        </w:tc>
+      </w:tr>
+    </w:tbl>
+    <w:p>
+      <w:pPr>
+        <w:rPr>
+          <w:lang w:val="en-US"/>
+        </w:rPr>
+      </w:pPr>
+    </w:p>
+    <w:p>
+      <w:pPr>
+        <w:rPr>
+          <w:b/>
+          <w:bCs/>
+          <w:lang w:val="en-US"/>
+        </w:rPr>
+      </w:pPr>
+      <w:r>
+        <w:rPr>
+          <w:b/>
+          <w:bCs/>
+          <w:lang w:val="en-US"/>
+        </w:rPr>
+        <w:t>What happens if we don’t use Istio/Envoy?</w:t>
+      </w:r>
+    </w:p>
+    <w:p>
+      <w:pPr>
+        <w:rPr>
+          <w:lang w:val="en-US"/>
+        </w:rPr>
+      </w:pPr>
+      <w:r>
+        <w:rPr>
+          <w:b/>
+          <w:bCs/>
+          <w:lang w:val="en-US"/>
+        </w:rPr>
+        <w:t>We would need to:</w:t>
+      </w:r>
+    </w:p>
+    <w:p>
+      <w:pPr>
+        <w:numPr>
+          <w:ilvl w:val="0"/>
+          <w:numId w:val="97"/>
+        </w:numPr>
+        <w:rPr>
+          <w:lang w:val="en-US"/>
+        </w:rPr>
+      </w:pPr>
+      <w:r>
+        <w:rPr>
+          <w:lang w:val="en-US"/>
+        </w:rPr>
+        <w:t>Instrument every microservice to expose latency metrics (e.g., via Prometheus client libraries).</w:t>
+      </w:r>
+    </w:p>
+    <w:p>
+      <w:pPr>
+        <w:numPr>
+          <w:ilvl w:val="0"/>
+          <w:numId w:val="97"/>
+        </w:numPr>
+        <w:rPr>
+          <w:lang w:val="en-US"/>
+        </w:rPr>
+      </w:pPr>
+      <w:r>
+        <w:rPr>
+          <w:lang w:val="en-US"/>
+        </w:rPr>
+        <w:t>Maintain metric consistency and correctness across services.</w:t>
+      </w:r>
+    </w:p>
+    <w:p>
+      <w:pPr>
+        <w:numPr>
+          <w:ilvl w:val="0"/>
+          <w:numId w:val="97"/>
+        </w:numPr>
+        <w:rPr>
+          <w:lang w:val="en-US"/>
+        </w:rPr>
+      </w:pPr>
+      <w:r>
+        <w:rPr>
+          <w:lang w:val="en-US"/>
+        </w:rPr>
+        <w:t>Write custom exporters or wrappers to capture request durations.</w:t>
+      </w:r>
+    </w:p>
+    <w:p>
+      <w:pPr>
+        <w:numPr>
+          <w:ilvl w:val="0"/>
+          <w:numId w:val="97"/>
+        </w:numPr>
+        <w:rPr>
+          <w:lang w:val="en-US"/>
+        </w:rPr>
+      </w:pPr>
+      <w:r>
+        <w:rPr>
+          <w:lang w:val="en-US"/>
+        </w:rPr>
+        <w:t>Possibly lose granularity or miss real-time request traces.</w:t>
+      </w:r>
+    </w:p>
+    <w:p>
+      <w:pPr>
+        <w:rPr>
+          <w:lang w:val="en-US"/>
+        </w:rPr>
+      </w:pPr>
+      <w:r>
+        <w:rPr>
+          <w:lang w:val="en-US"/>
+        </w:rPr>
+        <w:t>Since our core innovation is around dynamic resource tuning based on live latency/load feedback, and we want to avoid static CRP thresholds, then:</w:t>
+      </w:r>
+    </w:p>
+    <w:p>
+      <w:pPr>
+        <w:rPr>
+          <w:lang w:val="en-US"/>
+        </w:rPr>
+      </w:pPr>
+      <w:r>
+        <w:rPr>
+          <w:lang w:val="en-US"/>
+        </w:rPr>
+        <w:t>Yes, we should use Istio with Envoy — it gives us the cleanest, most powerful way to observe latency and load in real time, across all services, without touching the code.</w:t>
+      </w:r>
+    </w:p>
+    <w:p>
+      <w:pPr>
+        <w:rPr>
+          <w:lang w:val="en-US"/>
+        </w:rPr>
+      </w:pPr>
     </w:p>
     <w:p>
       <w:pPr>
@@ -20522,6 +21233,155 @@
     </w:lvl>
   </w:abstractNum>
   <w:abstractNum w:abstractNumId="25" w15:restartNumberingAfterBreak="0">
+    <w:nsid w:val="21317A8B"/>
+    <w:multiLevelType w:val="multilevel"/>
+    <w:tmpl w:val="D8246B70"/>
+    <w:lvl w:ilvl="0">
+      <w:start w:val="1"/>
+      <w:numFmt w:val="bullet"/>
+      <w:lvlText w:val=""/>
+      <w:lvlJc w:val="left"/>
+      <w:pPr>
+        <w:tabs>
+          <w:tab w:val="num" w:pos="720"/>
+        </w:tabs>
+        <w:ind w:left="720" w:hanging="360"/>
+      </w:pPr>
+      <w:rPr>
+        <w:rFonts w:ascii="Symbol" w:hAnsi="Symbol" w:hint="default"/>
+        <w:sz w:val="20"/>
+      </w:rPr>
+    </w:lvl>
+    <w:lvl w:ilvl="1" w:tentative="1">
+      <w:start w:val="1"/>
+      <w:numFmt w:val="bullet"/>
+      <w:lvlText w:val="o"/>
+      <w:lvlJc w:val="left"/>
+      <w:pPr>
+        <w:tabs>
+          <w:tab w:val="num" w:pos="1440"/>
+        </w:tabs>
+        <w:ind w:left="1440" w:hanging="360"/>
+      </w:pPr>
+      <w:rPr>
+        <w:rFonts w:ascii="Courier New" w:hAnsi="Courier New" w:hint="default"/>
+        <w:sz w:val="20"/>
+      </w:rPr>
+    </w:lvl>
+    <w:lvl w:ilvl="2" w:tentative="1">
+      <w:start w:val="1"/>
+      <w:numFmt w:val="bullet"/>
+      <w:lvlText w:val=""/>
+      <w:lvlJc w:val="left"/>
+      <w:pPr>
+        <w:tabs>
+          <w:tab w:val="num" w:pos="2160"/>
+        </w:tabs>
+        <w:ind w:left="2160" w:hanging="360"/>
+      </w:pPr>
+      <w:rPr>
+        <w:rFonts w:ascii="Wingdings" w:hAnsi="Wingdings" w:hint="default"/>
+        <w:sz w:val="20"/>
+      </w:rPr>
+    </w:lvl>
+    <w:lvl w:ilvl="3" w:tentative="1">
+      <w:start w:val="1"/>
+      <w:numFmt w:val="bullet"/>
+      <w:lvlText w:val=""/>
+      <w:lvlJc w:val="left"/>
+      <w:pPr>
+        <w:tabs>
+          <w:tab w:val="num" w:pos="2880"/>
+        </w:tabs>
+        <w:ind w:left="2880" w:hanging="360"/>
+      </w:pPr>
+      <w:rPr>
+        <w:rFonts w:ascii="Wingdings" w:hAnsi="Wingdings" w:hint="default"/>
+        <w:sz w:val="20"/>
+      </w:rPr>
+    </w:lvl>
+    <w:lvl w:ilvl="4" w:tentative="1">
+      <w:start w:val="1"/>
+      <w:numFmt w:val="bullet"/>
+      <w:lvlText w:val=""/>
+      <w:lvlJc w:val="left"/>
+      <w:pPr>
+        <w:tabs>
+          <w:tab w:val="num" w:pos="3600"/>
+        </w:tabs>
+        <w:ind w:left="3600" w:hanging="360"/>
+      </w:pPr>
+      <w:rPr>
+        <w:rFonts w:ascii="Wingdings" w:hAnsi="Wingdings" w:hint="default"/>
+        <w:sz w:val="20"/>
+      </w:rPr>
+    </w:lvl>
+    <w:lvl w:ilvl="5" w:tentative="1">
+      <w:start w:val="1"/>
+      <w:numFmt w:val="bullet"/>
+      <w:lvlText w:val=""/>
+      <w:lvlJc w:val="left"/>
+      <w:pPr>
+        <w:tabs>
+          <w:tab w:val="num" w:pos="4320"/>
+        </w:tabs>
+        <w:ind w:left="4320" w:hanging="360"/>
+      </w:pPr>
+      <w:rPr>
+        <w:rFonts w:ascii="Wingdings" w:hAnsi="Wingdings" w:hint="default"/>
+        <w:sz w:val="20"/>
+      </w:rPr>
+    </w:lvl>
+    <w:lvl w:ilvl="6" w:tentative="1">
+      <w:start w:val="1"/>
+      <w:numFmt w:val="bullet"/>
+      <w:lvlText w:val=""/>
+      <w:lvlJc w:val="left"/>
+      <w:pPr>
+        <w:tabs>
+          <w:tab w:val="num" w:pos="5040"/>
+        </w:tabs>
+        <w:ind w:left="5040" w:hanging="360"/>
+      </w:pPr>
+      <w:rPr>
+        <w:rFonts w:ascii="Wingdings" w:hAnsi="Wingdings" w:hint="default"/>
+        <w:sz w:val="20"/>
+      </w:rPr>
+    </w:lvl>
+    <w:lvl w:ilvl="7" w:tentative="1">
+      <w:start w:val="1"/>
+      <w:numFmt w:val="bullet"/>
+      <w:lvlText w:val=""/>
+      <w:lvlJc w:val="left"/>
+      <w:pPr>
+        <w:tabs>
+          <w:tab w:val="num" w:pos="5760"/>
+        </w:tabs>
+        <w:ind w:left="5760" w:hanging="360"/>
+      </w:pPr>
+      <w:rPr>
+        <w:rFonts w:ascii="Wingdings" w:hAnsi="Wingdings" w:hint="default"/>
+        <w:sz w:val="20"/>
+      </w:rPr>
+    </w:lvl>
+    <w:lvl w:ilvl="8" w:tentative="1">
+      <w:start w:val="1"/>
+      <w:numFmt w:val="bullet"/>
+      <w:lvlText w:val=""/>
+      <w:lvlJc w:val="left"/>
+      <w:pPr>
+        <w:tabs>
+          <w:tab w:val="num" w:pos="6480"/>
+        </w:tabs>
+        <w:ind w:left="6480" w:hanging="360"/>
+      </w:pPr>
+      <w:rPr>
+        <w:rFonts w:ascii="Wingdings" w:hAnsi="Wingdings" w:hint="default"/>
+        <w:sz w:val="20"/>
+      </w:rPr>
+    </w:lvl>
+  </w:abstractNum>
+  <w:abstractNum w:abstractNumId="26" w15:restartNumberingAfterBreak="0">
     <w:nsid w:val="223037A2"/>
     <w:multiLevelType w:val="multilevel"/>
     <w:tmpl w:val="0854CDC6"/>
@@ -20634,7 +21494,7 @@
       </w:pPr>
     </w:lvl>
   </w:abstractNum>
-  <w:abstractNum w:abstractNumId="26" w15:restartNumberingAfterBreak="0">
+  <w:abstractNum w:abstractNumId="27" w15:restartNumberingAfterBreak="0">
     <w:nsid w:val="260954EF"/>
     <w:multiLevelType w:val="multilevel"/>
     <w:tmpl w:val="496E5348"/>
@@ -20783,7 +21643,7 @@
       </w:rPr>
     </w:lvl>
   </w:abstractNum>
-  <w:abstractNum w:abstractNumId="27" w15:restartNumberingAfterBreak="0">
+  <w:abstractNum w:abstractNumId="28" w15:restartNumberingAfterBreak="0">
     <w:nsid w:val="26A0763D"/>
     <w:multiLevelType w:val="multilevel"/>
     <w:tmpl w:val="A06A78C4"/>
@@ -20932,7 +21792,7 @@
       </w:rPr>
     </w:lvl>
   </w:abstractNum>
-  <w:abstractNum w:abstractNumId="28" w15:restartNumberingAfterBreak="0">
+  <w:abstractNum w:abstractNumId="29" w15:restartNumberingAfterBreak="0">
     <w:nsid w:val="27511602"/>
     <w:multiLevelType w:val="multilevel"/>
     <w:tmpl w:val="068A33F0"/>
@@ -21081,7 +21941,7 @@
       </w:rPr>
     </w:lvl>
   </w:abstractNum>
-  <w:abstractNum w:abstractNumId="29" w15:restartNumberingAfterBreak="0">
+  <w:abstractNum w:abstractNumId="30" w15:restartNumberingAfterBreak="0">
     <w:nsid w:val="28B97250"/>
     <w:multiLevelType w:val="multilevel"/>
     <w:tmpl w:val="7B9A4C1E"/>
@@ -21230,7 +22090,7 @@
       </w:rPr>
     </w:lvl>
   </w:abstractNum>
-  <w:abstractNum w:abstractNumId="30" w15:restartNumberingAfterBreak="0">
+  <w:abstractNum w:abstractNumId="31" w15:restartNumberingAfterBreak="0">
     <w:nsid w:val="28BD09C0"/>
     <w:multiLevelType w:val="multilevel"/>
     <w:tmpl w:val="96642936"/>
@@ -21343,7 +22203,7 @@
       </w:pPr>
     </w:lvl>
   </w:abstractNum>
-  <w:abstractNum w:abstractNumId="31" w15:restartNumberingAfterBreak="0">
+  <w:abstractNum w:abstractNumId="32" w15:restartNumberingAfterBreak="0">
     <w:nsid w:val="29962290"/>
     <w:multiLevelType w:val="multilevel"/>
     <w:tmpl w:val="5510A6FE"/>
@@ -21492,7 +22352,7 @@
       </w:rPr>
     </w:lvl>
   </w:abstractNum>
-  <w:abstractNum w:abstractNumId="32" w15:restartNumberingAfterBreak="0">
+  <w:abstractNum w:abstractNumId="33" w15:restartNumberingAfterBreak="0">
     <w:nsid w:val="2B9A5CF4"/>
     <w:multiLevelType w:val="multilevel"/>
     <w:tmpl w:val="6AD25BB6"/>
@@ -21641,7 +22501,7 @@
       </w:rPr>
     </w:lvl>
   </w:abstractNum>
-  <w:abstractNum w:abstractNumId="33" w15:restartNumberingAfterBreak="0">
+  <w:abstractNum w:abstractNumId="34" w15:restartNumberingAfterBreak="0">
     <w:nsid w:val="2C9D31A0"/>
     <w:multiLevelType w:val="multilevel"/>
     <w:tmpl w:val="E4C88F1E"/>
@@ -21754,7 +22614,7 @@
       </w:pPr>
     </w:lvl>
   </w:abstractNum>
-  <w:abstractNum w:abstractNumId="34" w15:restartNumberingAfterBreak="0">
+  <w:abstractNum w:abstractNumId="35" w15:restartNumberingAfterBreak="0">
     <w:nsid w:val="2DE0278C"/>
     <w:multiLevelType w:val="multilevel"/>
     <w:tmpl w:val="CBAACCA2"/>
@@ -21867,7 +22727,7 @@
       </w:pPr>
     </w:lvl>
   </w:abstractNum>
-  <w:abstractNum w:abstractNumId="35" w15:restartNumberingAfterBreak="0">
+  <w:abstractNum w:abstractNumId="36" w15:restartNumberingAfterBreak="0">
     <w:nsid w:val="30461B77"/>
     <w:multiLevelType w:val="multilevel"/>
     <w:tmpl w:val="A3348A90"/>
@@ -22016,7 +22876,7 @@
       </w:rPr>
     </w:lvl>
   </w:abstractNum>
-  <w:abstractNum w:abstractNumId="36" w15:restartNumberingAfterBreak="0">
+  <w:abstractNum w:abstractNumId="37" w15:restartNumberingAfterBreak="0">
     <w:nsid w:val="3065508B"/>
     <w:multiLevelType w:val="multilevel"/>
     <w:tmpl w:val="418AD5AE"/>
@@ -22165,7 +23025,7 @@
       </w:rPr>
     </w:lvl>
   </w:abstractNum>
-  <w:abstractNum w:abstractNumId="37" w15:restartNumberingAfterBreak="0">
+  <w:abstractNum w:abstractNumId="38" w15:restartNumberingAfterBreak="0">
     <w:nsid w:val="3339493D"/>
     <w:multiLevelType w:val="multilevel"/>
     <w:tmpl w:val="F4108986"/>
@@ -22278,7 +23138,7 @@
       </w:pPr>
     </w:lvl>
   </w:abstractNum>
-  <w:abstractNum w:abstractNumId="38" w15:restartNumberingAfterBreak="0">
+  <w:abstractNum w:abstractNumId="39" w15:restartNumberingAfterBreak="0">
     <w:nsid w:val="378402E6"/>
     <w:multiLevelType w:val="multilevel"/>
     <w:tmpl w:val="D64A8E66"/>
@@ -22427,7 +23287,7 @@
       </w:rPr>
     </w:lvl>
   </w:abstractNum>
-  <w:abstractNum w:abstractNumId="39" w15:restartNumberingAfterBreak="0">
+  <w:abstractNum w:abstractNumId="40" w15:restartNumberingAfterBreak="0">
     <w:nsid w:val="388B7212"/>
     <w:multiLevelType w:val="multilevel"/>
     <w:tmpl w:val="EA8EE1AE"/>
@@ -22576,7 +23436,7 @@
       </w:rPr>
     </w:lvl>
   </w:abstractNum>
-  <w:abstractNum w:abstractNumId="40" w15:restartNumberingAfterBreak="0">
+  <w:abstractNum w:abstractNumId="41" w15:restartNumberingAfterBreak="0">
     <w:nsid w:val="39B34B84"/>
     <w:multiLevelType w:val="multilevel"/>
     <w:tmpl w:val="B10CA82C"/>
@@ -22725,7 +23585,7 @@
       </w:rPr>
     </w:lvl>
   </w:abstractNum>
-  <w:abstractNum w:abstractNumId="41" w15:restartNumberingAfterBreak="0">
+  <w:abstractNum w:abstractNumId="42" w15:restartNumberingAfterBreak="0">
     <w:nsid w:val="3A494476"/>
     <w:multiLevelType w:val="multilevel"/>
     <w:tmpl w:val="2B581AEA"/>
@@ -22874,7 +23734,7 @@
       </w:rPr>
     </w:lvl>
   </w:abstractNum>
-  <w:abstractNum w:abstractNumId="42" w15:restartNumberingAfterBreak="0">
+  <w:abstractNum w:abstractNumId="43" w15:restartNumberingAfterBreak="0">
     <w:nsid w:val="3F3771E0"/>
     <w:multiLevelType w:val="multilevel"/>
     <w:tmpl w:val="CBF63B18"/>
@@ -23023,7 +23883,7 @@
       </w:rPr>
     </w:lvl>
   </w:abstractNum>
-  <w:abstractNum w:abstractNumId="43" w15:restartNumberingAfterBreak="0">
+  <w:abstractNum w:abstractNumId="44" w15:restartNumberingAfterBreak="0">
     <w:nsid w:val="408612D9"/>
     <w:multiLevelType w:val="multilevel"/>
     <w:tmpl w:val="8E6E7F50"/>
@@ -23172,7 +24032,7 @@
       </w:rPr>
     </w:lvl>
   </w:abstractNum>
-  <w:abstractNum w:abstractNumId="44" w15:restartNumberingAfterBreak="0">
+  <w:abstractNum w:abstractNumId="45" w15:restartNumberingAfterBreak="0">
     <w:nsid w:val="41F760F1"/>
     <w:multiLevelType w:val="hybridMultilevel"/>
     <w:tmpl w:val="C4963EF6"/>
@@ -23285,7 +24145,7 @@
       </w:rPr>
     </w:lvl>
   </w:abstractNum>
-  <w:abstractNum w:abstractNumId="45" w15:restartNumberingAfterBreak="0">
+  <w:abstractNum w:abstractNumId="46" w15:restartNumberingAfterBreak="0">
     <w:nsid w:val="422430B2"/>
     <w:multiLevelType w:val="multilevel"/>
     <w:tmpl w:val="9AA8CEDC"/>
@@ -23434,7 +24294,7 @@
       </w:rPr>
     </w:lvl>
   </w:abstractNum>
-  <w:abstractNum w:abstractNumId="46" w15:restartNumberingAfterBreak="0">
+  <w:abstractNum w:abstractNumId="47" w15:restartNumberingAfterBreak="0">
     <w:nsid w:val="45772D44"/>
     <w:multiLevelType w:val="multilevel"/>
     <w:tmpl w:val="6F22E91C"/>
@@ -23583,7 +24443,7 @@
       </w:rPr>
     </w:lvl>
   </w:abstractNum>
-  <w:abstractNum w:abstractNumId="47" w15:restartNumberingAfterBreak="0">
+  <w:abstractNum w:abstractNumId="48" w15:restartNumberingAfterBreak="0">
     <w:nsid w:val="47931FBB"/>
     <w:multiLevelType w:val="multilevel"/>
     <w:tmpl w:val="E8941C86"/>
@@ -23732,7 +24592,7 @@
       </w:rPr>
     </w:lvl>
   </w:abstractNum>
-  <w:abstractNum w:abstractNumId="48" w15:restartNumberingAfterBreak="0">
+  <w:abstractNum w:abstractNumId="49" w15:restartNumberingAfterBreak="0">
     <w:nsid w:val="48650E98"/>
     <w:multiLevelType w:val="multilevel"/>
     <w:tmpl w:val="1164AF32"/>
@@ -23881,7 +24741,7 @@
       </w:rPr>
     </w:lvl>
   </w:abstractNum>
-  <w:abstractNum w:abstractNumId="49" w15:restartNumberingAfterBreak="0">
+  <w:abstractNum w:abstractNumId="50" w15:restartNumberingAfterBreak="0">
     <w:nsid w:val="48B04463"/>
     <w:multiLevelType w:val="multilevel"/>
     <w:tmpl w:val="B7C8271C"/>
@@ -24030,7 +24890,7 @@
       </w:rPr>
     </w:lvl>
   </w:abstractNum>
-  <w:abstractNum w:abstractNumId="50" w15:restartNumberingAfterBreak="0">
+  <w:abstractNum w:abstractNumId="51" w15:restartNumberingAfterBreak="0">
     <w:nsid w:val="4A8C27B6"/>
     <w:multiLevelType w:val="multilevel"/>
     <w:tmpl w:val="478AEC50"/>
@@ -24179,7 +25039,7 @@
       </w:rPr>
     </w:lvl>
   </w:abstractNum>
-  <w:abstractNum w:abstractNumId="51" w15:restartNumberingAfterBreak="0">
+  <w:abstractNum w:abstractNumId="52" w15:restartNumberingAfterBreak="0">
     <w:nsid w:val="4A962120"/>
     <w:multiLevelType w:val="multilevel"/>
     <w:tmpl w:val="21DEC30A"/>
@@ -24292,7 +25152,7 @@
       </w:pPr>
     </w:lvl>
   </w:abstractNum>
-  <w:abstractNum w:abstractNumId="52" w15:restartNumberingAfterBreak="0">
+  <w:abstractNum w:abstractNumId="53" w15:restartNumberingAfterBreak="0">
     <w:nsid w:val="4C825701"/>
     <w:multiLevelType w:val="multilevel"/>
     <w:tmpl w:val="36B2D506"/>
@@ -24441,7 +25301,7 @@
       </w:rPr>
     </w:lvl>
   </w:abstractNum>
-  <w:abstractNum w:abstractNumId="53" w15:restartNumberingAfterBreak="0">
+  <w:abstractNum w:abstractNumId="54" w15:restartNumberingAfterBreak="0">
     <w:nsid w:val="4D03363F"/>
     <w:multiLevelType w:val="multilevel"/>
     <w:tmpl w:val="7576D590"/>
@@ -24554,7 +25414,7 @@
       </w:pPr>
     </w:lvl>
   </w:abstractNum>
-  <w:abstractNum w:abstractNumId="54" w15:restartNumberingAfterBreak="0">
+  <w:abstractNum w:abstractNumId="55" w15:restartNumberingAfterBreak="0">
     <w:nsid w:val="4F19287F"/>
     <w:multiLevelType w:val="multilevel"/>
     <w:tmpl w:val="8C16CBF8"/>
@@ -24703,7 +25563,7 @@
       </w:rPr>
     </w:lvl>
   </w:abstractNum>
-  <w:abstractNum w:abstractNumId="55" w15:restartNumberingAfterBreak="0">
+  <w:abstractNum w:abstractNumId="56" w15:restartNumberingAfterBreak="0">
     <w:nsid w:val="4F32793E"/>
     <w:multiLevelType w:val="multilevel"/>
     <w:tmpl w:val="4A66BDC6"/>
@@ -24852,7 +25712,7 @@
       </w:rPr>
     </w:lvl>
   </w:abstractNum>
-  <w:abstractNum w:abstractNumId="56" w15:restartNumberingAfterBreak="0">
+  <w:abstractNum w:abstractNumId="57" w15:restartNumberingAfterBreak="0">
     <w:nsid w:val="556E1750"/>
     <w:multiLevelType w:val="multilevel"/>
     <w:tmpl w:val="2AF0C8C8"/>
@@ -25001,7 +25861,7 @@
       </w:rPr>
     </w:lvl>
   </w:abstractNum>
-  <w:abstractNum w:abstractNumId="57" w15:restartNumberingAfterBreak="0">
+  <w:abstractNum w:abstractNumId="58" w15:restartNumberingAfterBreak="0">
     <w:nsid w:val="55CD7190"/>
     <w:multiLevelType w:val="multilevel"/>
     <w:tmpl w:val="EDFA3E8C"/>
@@ -25150,7 +26010,7 @@
       </w:rPr>
     </w:lvl>
   </w:abstractNum>
-  <w:abstractNum w:abstractNumId="58" w15:restartNumberingAfterBreak="0">
+  <w:abstractNum w:abstractNumId="59" w15:restartNumberingAfterBreak="0">
     <w:nsid w:val="5621694E"/>
     <w:multiLevelType w:val="multilevel"/>
     <w:tmpl w:val="3F12F072"/>
@@ -25299,7 +26159,7 @@
       </w:rPr>
     </w:lvl>
   </w:abstractNum>
-  <w:abstractNum w:abstractNumId="59" w15:restartNumberingAfterBreak="0">
+  <w:abstractNum w:abstractNumId="60" w15:restartNumberingAfterBreak="0">
     <w:nsid w:val="56A67868"/>
     <w:multiLevelType w:val="multilevel"/>
     <w:tmpl w:val="149294E0"/>
@@ -25448,7 +26308,7 @@
       </w:rPr>
     </w:lvl>
   </w:abstractNum>
-  <w:abstractNum w:abstractNumId="60" w15:restartNumberingAfterBreak="0">
+  <w:abstractNum w:abstractNumId="61" w15:restartNumberingAfterBreak="0">
     <w:nsid w:val="57A35A37"/>
     <w:multiLevelType w:val="multilevel"/>
     <w:tmpl w:val="60A6384A"/>
@@ -25597,7 +26457,7 @@
       </w:rPr>
     </w:lvl>
   </w:abstractNum>
-  <w:abstractNum w:abstractNumId="61" w15:restartNumberingAfterBreak="0">
+  <w:abstractNum w:abstractNumId="62" w15:restartNumberingAfterBreak="0">
     <w:nsid w:val="58ED47EC"/>
     <w:multiLevelType w:val="multilevel"/>
     <w:tmpl w:val="B888E83C"/>
@@ -25746,7 +26606,7 @@
       </w:rPr>
     </w:lvl>
   </w:abstractNum>
-  <w:abstractNum w:abstractNumId="62" w15:restartNumberingAfterBreak="0">
+  <w:abstractNum w:abstractNumId="63" w15:restartNumberingAfterBreak="0">
     <w:nsid w:val="59B1282E"/>
     <w:multiLevelType w:val="multilevel"/>
     <w:tmpl w:val="65226A24"/>
@@ -25895,7 +26755,7 @@
       </w:rPr>
     </w:lvl>
   </w:abstractNum>
-  <w:abstractNum w:abstractNumId="63" w15:restartNumberingAfterBreak="0">
+  <w:abstractNum w:abstractNumId="64" w15:restartNumberingAfterBreak="0">
     <w:nsid w:val="5AF77ECB"/>
     <w:multiLevelType w:val="multilevel"/>
     <w:tmpl w:val="10642DE6"/>
@@ -26044,7 +26904,7 @@
       </w:rPr>
     </w:lvl>
   </w:abstractNum>
-  <w:abstractNum w:abstractNumId="64" w15:restartNumberingAfterBreak="0">
+  <w:abstractNum w:abstractNumId="65" w15:restartNumberingAfterBreak="0">
     <w:nsid w:val="5C7C485D"/>
     <w:multiLevelType w:val="multilevel"/>
     <w:tmpl w:val="AE429348"/>
@@ -26193,7 +27053,7 @@
       </w:rPr>
     </w:lvl>
   </w:abstractNum>
-  <w:abstractNum w:abstractNumId="65" w15:restartNumberingAfterBreak="0">
+  <w:abstractNum w:abstractNumId="66" w15:restartNumberingAfterBreak="0">
     <w:nsid w:val="5CDE07DA"/>
     <w:multiLevelType w:val="multilevel"/>
     <w:tmpl w:val="B1823B8E"/>
@@ -26342,7 +27202,7 @@
       </w:rPr>
     </w:lvl>
   </w:abstractNum>
-  <w:abstractNum w:abstractNumId="66" w15:restartNumberingAfterBreak="0">
+  <w:abstractNum w:abstractNumId="67" w15:restartNumberingAfterBreak="0">
     <w:nsid w:val="5CE51A28"/>
     <w:multiLevelType w:val="multilevel"/>
     <w:tmpl w:val="6A14F4F0"/>
@@ -26491,7 +27351,7 @@
       </w:rPr>
     </w:lvl>
   </w:abstractNum>
-  <w:abstractNum w:abstractNumId="67" w15:restartNumberingAfterBreak="0">
+  <w:abstractNum w:abstractNumId="68" w15:restartNumberingAfterBreak="0">
     <w:nsid w:val="5DBC3FC5"/>
     <w:multiLevelType w:val="multilevel"/>
     <w:tmpl w:val="2EFC06C2"/>
@@ -26640,7 +27500,7 @@
       </w:rPr>
     </w:lvl>
   </w:abstractNum>
-  <w:abstractNum w:abstractNumId="68" w15:restartNumberingAfterBreak="0">
+  <w:abstractNum w:abstractNumId="69" w15:restartNumberingAfterBreak="0">
     <w:nsid w:val="5F2D17DE"/>
     <w:multiLevelType w:val="multilevel"/>
     <w:tmpl w:val="AA8658BC"/>
@@ -26789,7 +27649,7 @@
       </w:rPr>
     </w:lvl>
   </w:abstractNum>
-  <w:abstractNum w:abstractNumId="69" w15:restartNumberingAfterBreak="0">
+  <w:abstractNum w:abstractNumId="70" w15:restartNumberingAfterBreak="0">
     <w:nsid w:val="5F365C35"/>
     <w:multiLevelType w:val="multilevel"/>
     <w:tmpl w:val="4F8AFB88"/>
@@ -26938,7 +27798,7 @@
       </w:rPr>
     </w:lvl>
   </w:abstractNum>
-  <w:abstractNum w:abstractNumId="70" w15:restartNumberingAfterBreak="0">
+  <w:abstractNum w:abstractNumId="71" w15:restartNumberingAfterBreak="0">
     <w:nsid w:val="604D3590"/>
     <w:multiLevelType w:val="multilevel"/>
     <w:tmpl w:val="4866E582"/>
@@ -27051,7 +27911,7 @@
       </w:pPr>
     </w:lvl>
   </w:abstractNum>
-  <w:abstractNum w:abstractNumId="71" w15:restartNumberingAfterBreak="0">
+  <w:abstractNum w:abstractNumId="72" w15:restartNumberingAfterBreak="0">
     <w:nsid w:val="62286744"/>
     <w:multiLevelType w:val="multilevel"/>
     <w:tmpl w:val="F26E0D80"/>
@@ -27164,7 +28024,7 @@
       </w:pPr>
     </w:lvl>
   </w:abstractNum>
-  <w:abstractNum w:abstractNumId="72" w15:restartNumberingAfterBreak="0">
+  <w:abstractNum w:abstractNumId="73" w15:restartNumberingAfterBreak="0">
     <w:nsid w:val="639D42DB"/>
     <w:multiLevelType w:val="multilevel"/>
     <w:tmpl w:val="3F865BB2"/>
@@ -27313,7 +28173,7 @@
       </w:rPr>
     </w:lvl>
   </w:abstractNum>
-  <w:abstractNum w:abstractNumId="73" w15:restartNumberingAfterBreak="0">
+  <w:abstractNum w:abstractNumId="74" w15:restartNumberingAfterBreak="0">
     <w:nsid w:val="63C24481"/>
     <w:multiLevelType w:val="multilevel"/>
     <w:tmpl w:val="911A1C4E"/>
@@ -27426,7 +28286,7 @@
       </w:pPr>
     </w:lvl>
   </w:abstractNum>
-  <w:abstractNum w:abstractNumId="74" w15:restartNumberingAfterBreak="0">
+  <w:abstractNum w:abstractNumId="75" w15:restartNumberingAfterBreak="0">
     <w:nsid w:val="63F447B0"/>
     <w:multiLevelType w:val="multilevel"/>
     <w:tmpl w:val="F42494F0"/>
@@ -27575,7 +28435,7 @@
       </w:rPr>
     </w:lvl>
   </w:abstractNum>
-  <w:abstractNum w:abstractNumId="75" w15:restartNumberingAfterBreak="0">
+  <w:abstractNum w:abstractNumId="76" w15:restartNumberingAfterBreak="0">
     <w:nsid w:val="6414230E"/>
     <w:multiLevelType w:val="multilevel"/>
     <w:tmpl w:val="07D82616"/>
@@ -27724,7 +28584,7 @@
       </w:rPr>
     </w:lvl>
   </w:abstractNum>
-  <w:abstractNum w:abstractNumId="76" w15:restartNumberingAfterBreak="0">
+  <w:abstractNum w:abstractNumId="77" w15:restartNumberingAfterBreak="0">
     <w:nsid w:val="665479B1"/>
     <w:multiLevelType w:val="multilevel"/>
     <w:tmpl w:val="A5982E3A"/>
@@ -27837,7 +28697,7 @@
       </w:pPr>
     </w:lvl>
   </w:abstractNum>
-  <w:abstractNum w:abstractNumId="77" w15:restartNumberingAfterBreak="0">
+  <w:abstractNum w:abstractNumId="78" w15:restartNumberingAfterBreak="0">
     <w:nsid w:val="666D30DE"/>
     <w:multiLevelType w:val="multilevel"/>
     <w:tmpl w:val="D666A516"/>
@@ -27986,7 +28846,7 @@
       </w:rPr>
     </w:lvl>
   </w:abstractNum>
-  <w:abstractNum w:abstractNumId="78" w15:restartNumberingAfterBreak="0">
+  <w:abstractNum w:abstractNumId="79" w15:restartNumberingAfterBreak="0">
     <w:nsid w:val="67805486"/>
     <w:multiLevelType w:val="multilevel"/>
     <w:tmpl w:val="E34C74DA"/>
@@ -28099,7 +28959,7 @@
       </w:pPr>
     </w:lvl>
   </w:abstractNum>
-  <w:abstractNum w:abstractNumId="79" w15:restartNumberingAfterBreak="0">
+  <w:abstractNum w:abstractNumId="80" w15:restartNumberingAfterBreak="0">
     <w:nsid w:val="67BD0D87"/>
     <w:multiLevelType w:val="multilevel"/>
     <w:tmpl w:val="6C183ECE"/>
@@ -28248,7 +29108,7 @@
       </w:rPr>
     </w:lvl>
   </w:abstractNum>
-  <w:abstractNum w:abstractNumId="80" w15:restartNumberingAfterBreak="0">
+  <w:abstractNum w:abstractNumId="81" w15:restartNumberingAfterBreak="0">
     <w:nsid w:val="6914041D"/>
     <w:multiLevelType w:val="multilevel"/>
     <w:tmpl w:val="1BC01A4E"/>
@@ -28397,7 +29257,7 @@
       </w:rPr>
     </w:lvl>
   </w:abstractNum>
-  <w:abstractNum w:abstractNumId="81" w15:restartNumberingAfterBreak="0">
+  <w:abstractNum w:abstractNumId="82" w15:restartNumberingAfterBreak="0">
     <w:nsid w:val="6A7717CE"/>
     <w:multiLevelType w:val="multilevel"/>
     <w:tmpl w:val="EC46DF36"/>
@@ -28546,7 +29406,7 @@
       </w:rPr>
     </w:lvl>
   </w:abstractNum>
-  <w:abstractNum w:abstractNumId="82" w15:restartNumberingAfterBreak="0">
+  <w:abstractNum w:abstractNumId="83" w15:restartNumberingAfterBreak="0">
     <w:nsid w:val="6BAC0141"/>
     <w:multiLevelType w:val="multilevel"/>
     <w:tmpl w:val="B6766D08"/>
@@ -28695,7 +29555,7 @@
       </w:rPr>
     </w:lvl>
   </w:abstractNum>
-  <w:abstractNum w:abstractNumId="83" w15:restartNumberingAfterBreak="0">
+  <w:abstractNum w:abstractNumId="84" w15:restartNumberingAfterBreak="0">
     <w:nsid w:val="6EC84CB7"/>
     <w:multiLevelType w:val="hybridMultilevel"/>
     <w:tmpl w:val="0B506C3C"/>
@@ -28784,7 +29644,7 @@
       </w:pPr>
     </w:lvl>
   </w:abstractNum>
-  <w:abstractNum w:abstractNumId="84" w15:restartNumberingAfterBreak="0">
+  <w:abstractNum w:abstractNumId="85" w15:restartNumberingAfterBreak="0">
     <w:nsid w:val="6F42751D"/>
     <w:multiLevelType w:val="hybridMultilevel"/>
     <w:tmpl w:val="278ECE7E"/>
@@ -28873,7 +29733,7 @@
       </w:pPr>
     </w:lvl>
   </w:abstractNum>
-  <w:abstractNum w:abstractNumId="85" w15:restartNumberingAfterBreak="0">
+  <w:abstractNum w:abstractNumId="86" w15:restartNumberingAfterBreak="0">
     <w:nsid w:val="6FC35D75"/>
     <w:multiLevelType w:val="multilevel"/>
     <w:tmpl w:val="3844DEEA"/>
@@ -29022,7 +29882,7 @@
       </w:rPr>
     </w:lvl>
   </w:abstractNum>
-  <w:abstractNum w:abstractNumId="86" w15:restartNumberingAfterBreak="0">
+  <w:abstractNum w:abstractNumId="87" w15:restartNumberingAfterBreak="0">
     <w:nsid w:val="706F260B"/>
     <w:multiLevelType w:val="multilevel"/>
     <w:tmpl w:val="7D7ED398"/>
@@ -29135,7 +29995,7 @@
       </w:pPr>
     </w:lvl>
   </w:abstractNum>
-  <w:abstractNum w:abstractNumId="87" w15:restartNumberingAfterBreak="0">
+  <w:abstractNum w:abstractNumId="88" w15:restartNumberingAfterBreak="0">
     <w:nsid w:val="72933DDB"/>
     <w:multiLevelType w:val="multilevel"/>
     <w:tmpl w:val="626AE8F8"/>
@@ -29284,7 +30144,7 @@
       </w:rPr>
     </w:lvl>
   </w:abstractNum>
-  <w:abstractNum w:abstractNumId="88" w15:restartNumberingAfterBreak="0">
+  <w:abstractNum w:abstractNumId="89" w15:restartNumberingAfterBreak="0">
     <w:nsid w:val="75BF69CA"/>
     <w:multiLevelType w:val="multilevel"/>
     <w:tmpl w:val="8AD8E296"/>
@@ -29433,7 +30293,7 @@
       </w:rPr>
     </w:lvl>
   </w:abstractNum>
-  <w:abstractNum w:abstractNumId="89" w15:restartNumberingAfterBreak="0">
+  <w:abstractNum w:abstractNumId="90" w15:restartNumberingAfterBreak="0">
     <w:nsid w:val="772A5977"/>
     <w:multiLevelType w:val="multilevel"/>
     <w:tmpl w:val="DB0AAFAE"/>
@@ -29582,7 +30442,7 @@
       </w:rPr>
     </w:lvl>
   </w:abstractNum>
-  <w:abstractNum w:abstractNumId="90" w15:restartNumberingAfterBreak="0">
+  <w:abstractNum w:abstractNumId="91" w15:restartNumberingAfterBreak="0">
     <w:nsid w:val="78AC1EE5"/>
     <w:multiLevelType w:val="multilevel"/>
     <w:tmpl w:val="BF54B334"/>
@@ -29731,7 +30591,7 @@
       </w:rPr>
     </w:lvl>
   </w:abstractNum>
-  <w:abstractNum w:abstractNumId="91" w15:restartNumberingAfterBreak="0">
+  <w:abstractNum w:abstractNumId="92" w15:restartNumberingAfterBreak="0">
     <w:nsid w:val="79EF25FC"/>
     <w:multiLevelType w:val="multilevel"/>
     <w:tmpl w:val="E2AC9F98"/>
@@ -29880,7 +30740,7 @@
       </w:rPr>
     </w:lvl>
   </w:abstractNum>
-  <w:abstractNum w:abstractNumId="92" w15:restartNumberingAfterBreak="0">
+  <w:abstractNum w:abstractNumId="93" w15:restartNumberingAfterBreak="0">
     <w:nsid w:val="7A9C15B7"/>
     <w:multiLevelType w:val="multilevel"/>
     <w:tmpl w:val="68D08ACC"/>
@@ -30029,7 +30889,7 @@
       </w:rPr>
     </w:lvl>
   </w:abstractNum>
-  <w:abstractNum w:abstractNumId="93" w15:restartNumberingAfterBreak="0">
+  <w:abstractNum w:abstractNumId="94" w15:restartNumberingAfterBreak="0">
     <w:nsid w:val="7AA25EEC"/>
     <w:multiLevelType w:val="multilevel"/>
     <w:tmpl w:val="B5C604AA"/>
@@ -30142,7 +31002,7 @@
       </w:pPr>
     </w:lvl>
   </w:abstractNum>
-  <w:abstractNum w:abstractNumId="94" w15:restartNumberingAfterBreak="0">
+  <w:abstractNum w:abstractNumId="95" w15:restartNumberingAfterBreak="0">
     <w:nsid w:val="7B8207B2"/>
     <w:multiLevelType w:val="multilevel"/>
     <w:tmpl w:val="CBDE885C"/>
@@ -30291,7 +31151,7 @@
       </w:rPr>
     </w:lvl>
   </w:abstractNum>
-  <w:abstractNum w:abstractNumId="95" w15:restartNumberingAfterBreak="0">
+  <w:abstractNum w:abstractNumId="96" w15:restartNumberingAfterBreak="0">
     <w:nsid w:val="7E1F5197"/>
     <w:multiLevelType w:val="multilevel"/>
     <w:tmpl w:val="8B585B0C"/>
@@ -30405,16 +31265,16 @@
     </w:lvl>
   </w:abstractNum>
   <w:num w:numId="1" w16cid:durableId="169955040">
-    <w:abstractNumId w:val="89"/>
+    <w:abstractNumId w:val="90"/>
   </w:num>
   <w:num w:numId="2" w16cid:durableId="1450926641">
-    <w:abstractNumId w:val="25"/>
+    <w:abstractNumId w:val="26"/>
   </w:num>
   <w:num w:numId="3" w16cid:durableId="1988432412">
-    <w:abstractNumId w:val="52"/>
+    <w:abstractNumId w:val="53"/>
   </w:num>
   <w:num w:numId="4" w16cid:durableId="1087264787">
-    <w:abstractNumId w:val="73"/>
+    <w:abstractNumId w:val="74"/>
     <w:lvlOverride w:ilvl="0">
       <w:lvl w:ilvl="0">
         <w:numFmt w:val="decimal"/>
@@ -30424,10 +31284,10 @@
     </w:lvlOverride>
   </w:num>
   <w:num w:numId="5" w16cid:durableId="748431124">
-    <w:abstractNumId w:val="69"/>
+    <w:abstractNumId w:val="70"/>
   </w:num>
   <w:num w:numId="6" w16cid:durableId="1536456503">
-    <w:abstractNumId w:val="78"/>
+    <w:abstractNumId w:val="79"/>
     <w:lvlOverride w:ilvl="0">
       <w:lvl w:ilvl="0">
         <w:numFmt w:val="decimal"/>
@@ -30437,10 +31297,10 @@
     </w:lvlOverride>
   </w:num>
   <w:num w:numId="7" w16cid:durableId="255604169">
-    <w:abstractNumId w:val="88"/>
+    <w:abstractNumId w:val="89"/>
   </w:num>
   <w:num w:numId="8" w16cid:durableId="1524249707">
-    <w:abstractNumId w:val="30"/>
+    <w:abstractNumId w:val="31"/>
     <w:lvlOverride w:ilvl="0">
       <w:lvl w:ilvl="0">
         <w:numFmt w:val="decimal"/>
@@ -30450,40 +31310,40 @@
     </w:lvlOverride>
   </w:num>
   <w:num w:numId="9" w16cid:durableId="692533918">
-    <w:abstractNumId w:val="26"/>
+    <w:abstractNumId w:val="27"/>
   </w:num>
   <w:num w:numId="10" w16cid:durableId="985472665">
-    <w:abstractNumId w:val="83"/>
+    <w:abstractNumId w:val="84"/>
   </w:num>
   <w:num w:numId="11" w16cid:durableId="1783332703">
-    <w:abstractNumId w:val="44"/>
+    <w:abstractNumId w:val="45"/>
   </w:num>
   <w:num w:numId="12" w16cid:durableId="313796474">
-    <w:abstractNumId w:val="71"/>
+    <w:abstractNumId w:val="72"/>
   </w:num>
   <w:num w:numId="13" w16cid:durableId="1185250422">
-    <w:abstractNumId w:val="29"/>
+    <w:abstractNumId w:val="30"/>
   </w:num>
   <w:num w:numId="14" w16cid:durableId="920677950">
-    <w:abstractNumId w:val="50"/>
+    <w:abstractNumId w:val="51"/>
   </w:num>
   <w:num w:numId="15" w16cid:durableId="980839953">
     <w:abstractNumId w:val="9"/>
   </w:num>
   <w:num w:numId="16" w16cid:durableId="1261179069">
-    <w:abstractNumId w:val="67"/>
+    <w:abstractNumId w:val="68"/>
   </w:num>
   <w:num w:numId="17" w16cid:durableId="1972442974">
-    <w:abstractNumId w:val="28"/>
+    <w:abstractNumId w:val="29"/>
   </w:num>
   <w:num w:numId="18" w16cid:durableId="1515878939">
-    <w:abstractNumId w:val="81"/>
+    <w:abstractNumId w:val="82"/>
   </w:num>
   <w:num w:numId="19" w16cid:durableId="33701099">
-    <w:abstractNumId w:val="34"/>
+    <w:abstractNumId w:val="35"/>
   </w:num>
   <w:num w:numId="20" w16cid:durableId="1483691536">
-    <w:abstractNumId w:val="49"/>
+    <w:abstractNumId w:val="50"/>
   </w:num>
   <w:num w:numId="21" w16cid:durableId="1958097199">
     <w:abstractNumId w:val="24"/>
@@ -30492,16 +31352,16 @@
     <w:abstractNumId w:val="13"/>
   </w:num>
   <w:num w:numId="23" w16cid:durableId="712314648">
-    <w:abstractNumId w:val="72"/>
+    <w:abstractNumId w:val="73"/>
   </w:num>
   <w:num w:numId="24" w16cid:durableId="877007963">
-    <w:abstractNumId w:val="42"/>
+    <w:abstractNumId w:val="43"/>
   </w:num>
   <w:num w:numId="25" w16cid:durableId="456141266">
     <w:abstractNumId w:val="5"/>
   </w:num>
   <w:num w:numId="26" w16cid:durableId="659115637">
-    <w:abstractNumId w:val="37"/>
+    <w:abstractNumId w:val="38"/>
   </w:num>
   <w:num w:numId="27" w16cid:durableId="1971013152">
     <w:abstractNumId w:val="22"/>
@@ -30510,7 +31370,7 @@
     <w:abstractNumId w:val="8"/>
   </w:num>
   <w:num w:numId="29" w16cid:durableId="1494564341">
-    <w:abstractNumId w:val="47"/>
+    <w:abstractNumId w:val="48"/>
   </w:num>
   <w:num w:numId="30" w16cid:durableId="294680013">
     <w:abstractNumId w:val="3"/>
@@ -30519,13 +31379,13 @@
     <w:abstractNumId w:val="0"/>
   </w:num>
   <w:num w:numId="32" w16cid:durableId="1251626374">
-    <w:abstractNumId w:val="75"/>
+    <w:abstractNumId w:val="76"/>
   </w:num>
   <w:num w:numId="33" w16cid:durableId="486213697">
-    <w:abstractNumId w:val="66"/>
+    <w:abstractNumId w:val="67"/>
   </w:num>
   <w:num w:numId="34" w16cid:durableId="897205560">
-    <w:abstractNumId w:val="76"/>
+    <w:abstractNumId w:val="77"/>
     <w:lvlOverride w:ilvl="0">
       <w:lvl w:ilvl="0">
         <w:numFmt w:val="decimal"/>
@@ -30535,25 +31395,25 @@
     </w:lvlOverride>
   </w:num>
   <w:num w:numId="35" w16cid:durableId="2041318333">
-    <w:abstractNumId w:val="57"/>
+    <w:abstractNumId w:val="58"/>
   </w:num>
   <w:num w:numId="36" w16cid:durableId="2092848536">
     <w:abstractNumId w:val="12"/>
   </w:num>
   <w:num w:numId="37" w16cid:durableId="796030722">
-    <w:abstractNumId w:val="90"/>
+    <w:abstractNumId w:val="91"/>
   </w:num>
   <w:num w:numId="38" w16cid:durableId="1584870896">
-    <w:abstractNumId w:val="79"/>
+    <w:abstractNumId w:val="80"/>
   </w:num>
   <w:num w:numId="39" w16cid:durableId="798305728">
-    <w:abstractNumId w:val="70"/>
+    <w:abstractNumId w:val="71"/>
   </w:num>
   <w:num w:numId="40" w16cid:durableId="753816852">
-    <w:abstractNumId w:val="74"/>
+    <w:abstractNumId w:val="75"/>
   </w:num>
   <w:num w:numId="41" w16cid:durableId="823425625">
-    <w:abstractNumId w:val="33"/>
+    <w:abstractNumId w:val="34"/>
     <w:lvlOverride w:ilvl="0">
       <w:lvl w:ilvl="0">
         <w:numFmt w:val="decimal"/>
@@ -30563,16 +31423,16 @@
     </w:lvlOverride>
   </w:num>
   <w:num w:numId="42" w16cid:durableId="851409413">
-    <w:abstractNumId w:val="39"/>
+    <w:abstractNumId w:val="40"/>
   </w:num>
   <w:num w:numId="43" w16cid:durableId="2009016626">
-    <w:abstractNumId w:val="51"/>
+    <w:abstractNumId w:val="52"/>
   </w:num>
   <w:num w:numId="44" w16cid:durableId="90861938">
     <w:abstractNumId w:val="11"/>
   </w:num>
   <w:num w:numId="45" w16cid:durableId="818962596">
-    <w:abstractNumId w:val="93"/>
+    <w:abstractNumId w:val="94"/>
     <w:lvlOverride w:ilvl="0">
       <w:lvl w:ilvl="0">
         <w:numFmt w:val="decimal"/>
@@ -30582,10 +31442,10 @@
     </w:lvlOverride>
   </w:num>
   <w:num w:numId="46" w16cid:durableId="560333979">
-    <w:abstractNumId w:val="65"/>
+    <w:abstractNumId w:val="66"/>
   </w:num>
   <w:num w:numId="47" w16cid:durableId="878779911">
-    <w:abstractNumId w:val="53"/>
+    <w:abstractNumId w:val="54"/>
     <w:lvlOverride w:ilvl="0">
       <w:lvl w:ilvl="0">
         <w:numFmt w:val="decimal"/>
@@ -30595,49 +31455,49 @@
     </w:lvlOverride>
   </w:num>
   <w:num w:numId="48" w16cid:durableId="1964462942">
-    <w:abstractNumId w:val="55"/>
+    <w:abstractNumId w:val="56"/>
   </w:num>
   <w:num w:numId="49" w16cid:durableId="1837189843">
-    <w:abstractNumId w:val="59"/>
+    <w:abstractNumId w:val="60"/>
   </w:num>
   <w:num w:numId="50" w16cid:durableId="1729524993">
     <w:abstractNumId w:val="15"/>
   </w:num>
   <w:num w:numId="51" w16cid:durableId="378743519">
-    <w:abstractNumId w:val="87"/>
+    <w:abstractNumId w:val="88"/>
   </w:num>
   <w:num w:numId="52" w16cid:durableId="2142338636">
-    <w:abstractNumId w:val="60"/>
+    <w:abstractNumId w:val="61"/>
   </w:num>
   <w:num w:numId="53" w16cid:durableId="501362553">
-    <w:abstractNumId w:val="91"/>
+    <w:abstractNumId w:val="92"/>
   </w:num>
   <w:num w:numId="54" w16cid:durableId="213665539">
-    <w:abstractNumId w:val="35"/>
+    <w:abstractNumId w:val="36"/>
   </w:num>
   <w:num w:numId="55" w16cid:durableId="1334793400">
     <w:abstractNumId w:val="10"/>
   </w:num>
   <w:num w:numId="56" w16cid:durableId="2036543157">
-    <w:abstractNumId w:val="84"/>
+    <w:abstractNumId w:val="85"/>
   </w:num>
   <w:num w:numId="57" w16cid:durableId="1444229400">
-    <w:abstractNumId w:val="43"/>
+    <w:abstractNumId w:val="44"/>
   </w:num>
   <w:num w:numId="58" w16cid:durableId="370542385">
     <w:abstractNumId w:val="16"/>
   </w:num>
   <w:num w:numId="59" w16cid:durableId="895513338">
-    <w:abstractNumId w:val="27"/>
+    <w:abstractNumId w:val="28"/>
   </w:num>
   <w:num w:numId="60" w16cid:durableId="926771763">
     <w:abstractNumId w:val="23"/>
   </w:num>
   <w:num w:numId="61" w16cid:durableId="1962149986">
-    <w:abstractNumId w:val="31"/>
+    <w:abstractNumId w:val="32"/>
   </w:num>
   <w:num w:numId="62" w16cid:durableId="1145775269">
-    <w:abstractNumId w:val="46"/>
+    <w:abstractNumId w:val="47"/>
   </w:num>
   <w:num w:numId="63" w16cid:durableId="811949408">
     <w:abstractNumId w:val="14"/>
@@ -30646,10 +31506,10 @@
     <w:abstractNumId w:val="4"/>
   </w:num>
   <w:num w:numId="65" w16cid:durableId="1338532258">
-    <w:abstractNumId w:val="54"/>
+    <w:abstractNumId w:val="55"/>
   </w:num>
   <w:num w:numId="66" w16cid:durableId="811797795">
-    <w:abstractNumId w:val="62"/>
+    <w:abstractNumId w:val="63"/>
   </w:num>
   <w:num w:numId="67" w16cid:durableId="2110854431">
     <w:abstractNumId w:val="17"/>
@@ -30658,13 +31518,13 @@
     <w:abstractNumId w:val="6"/>
   </w:num>
   <w:num w:numId="69" w16cid:durableId="818694562">
-    <w:abstractNumId w:val="80"/>
+    <w:abstractNumId w:val="81"/>
   </w:num>
   <w:num w:numId="70" w16cid:durableId="962030958">
-    <w:abstractNumId w:val="45"/>
+    <w:abstractNumId w:val="46"/>
   </w:num>
   <w:num w:numId="71" w16cid:durableId="681010134">
-    <w:abstractNumId w:val="56"/>
+    <w:abstractNumId w:val="57"/>
   </w:num>
   <w:num w:numId="72" w16cid:durableId="657347662">
     <w:abstractNumId w:val="20"/>
@@ -30676,70 +31536,73 @@
     <w:abstractNumId w:val="7"/>
   </w:num>
   <w:num w:numId="75" w16cid:durableId="2095587177">
-    <w:abstractNumId w:val="58"/>
+    <w:abstractNumId w:val="59"/>
   </w:num>
   <w:num w:numId="76" w16cid:durableId="1085690311">
-    <w:abstractNumId w:val="48"/>
+    <w:abstractNumId w:val="49"/>
   </w:num>
   <w:num w:numId="77" w16cid:durableId="313603152">
-    <w:abstractNumId w:val="63"/>
+    <w:abstractNumId w:val="64"/>
   </w:num>
   <w:num w:numId="78" w16cid:durableId="1737125903">
-    <w:abstractNumId w:val="61"/>
+    <w:abstractNumId w:val="62"/>
   </w:num>
   <w:num w:numId="79" w16cid:durableId="615869073">
-    <w:abstractNumId w:val="95"/>
+    <w:abstractNumId w:val="96"/>
   </w:num>
   <w:num w:numId="80" w16cid:durableId="3938681">
-    <w:abstractNumId w:val="36"/>
+    <w:abstractNumId w:val="37"/>
   </w:num>
   <w:num w:numId="81" w16cid:durableId="397676865">
-    <w:abstractNumId w:val="92"/>
+    <w:abstractNumId w:val="93"/>
   </w:num>
   <w:num w:numId="82" w16cid:durableId="2101179248">
+    <w:abstractNumId w:val="87"/>
+  </w:num>
+  <w:num w:numId="83" w16cid:durableId="2015447804">
+    <w:abstractNumId w:val="42"/>
+  </w:num>
+  <w:num w:numId="84" w16cid:durableId="978995770">
     <w:abstractNumId w:val="86"/>
   </w:num>
-  <w:num w:numId="83" w16cid:durableId="2015447804">
+  <w:num w:numId="85" w16cid:durableId="308438172">
     <w:abstractNumId w:val="41"/>
-  </w:num>
-  <w:num w:numId="84" w16cid:durableId="978995770">
-    <w:abstractNumId w:val="85"/>
-  </w:num>
-  <w:num w:numId="85" w16cid:durableId="308438172">
-    <w:abstractNumId w:val="40"/>
   </w:num>
   <w:num w:numId="86" w16cid:durableId="2093433698">
     <w:abstractNumId w:val="1"/>
   </w:num>
   <w:num w:numId="87" w16cid:durableId="788940761">
-    <w:abstractNumId w:val="38"/>
+    <w:abstractNumId w:val="39"/>
   </w:num>
   <w:num w:numId="88" w16cid:durableId="95104959">
     <w:abstractNumId w:val="19"/>
   </w:num>
   <w:num w:numId="89" w16cid:durableId="1006784112">
-    <w:abstractNumId w:val="68"/>
+    <w:abstractNumId w:val="69"/>
   </w:num>
   <w:num w:numId="90" w16cid:durableId="1459570979">
-    <w:abstractNumId w:val="77"/>
+    <w:abstractNumId w:val="78"/>
   </w:num>
   <w:num w:numId="91" w16cid:durableId="1799910685">
-    <w:abstractNumId w:val="94"/>
+    <w:abstractNumId w:val="95"/>
   </w:num>
   <w:num w:numId="92" w16cid:durableId="1622108820">
     <w:abstractNumId w:val="21"/>
   </w:num>
   <w:num w:numId="93" w16cid:durableId="390077794">
-    <w:abstractNumId w:val="82"/>
+    <w:abstractNumId w:val="83"/>
   </w:num>
   <w:num w:numId="94" w16cid:durableId="550850113">
     <w:abstractNumId w:val="18"/>
   </w:num>
   <w:num w:numId="95" w16cid:durableId="1431580108">
-    <w:abstractNumId w:val="64"/>
+    <w:abstractNumId w:val="65"/>
   </w:num>
   <w:num w:numId="96" w16cid:durableId="1499880877">
-    <w:abstractNumId w:val="32"/>
+    <w:abstractNumId w:val="33"/>
+  </w:num>
+  <w:num w:numId="97" w16cid:durableId="78596881">
+    <w:abstractNumId w:val="25"/>
   </w:num>
 </w:numbering>
 </file>

</xml_diff>

<commit_message>
Add purpose of the decision engine
</commit_message>
<xml_diff>
--- a/Latency Analysis/Solution Architecture.docx
+++ b/Latency Analysis/Solution Architecture.docx
@@ -194,7 +194,21 @@
         <w:rPr>
           <w:lang w:val="en-US"/>
         </w:rPr>
-        <w:t>Latency-aware adjustments must be consider individual behavior and load profiles.</w:t>
+        <w:t xml:space="preserve">Latency-aware adjustments must be </w:t>
+      </w:r>
+      <w:proofErr w:type="gramStart"/>
+      <w:r>
+        <w:rPr>
+          <w:lang w:val="en-US"/>
+        </w:rPr>
+        <w:t>consider</w:t>
+      </w:r>
+      <w:proofErr w:type="gramEnd"/>
+      <w:r>
+        <w:rPr>
+          <w:lang w:val="en-US"/>
+        </w:rPr>
+        <w:t xml:space="preserve"> individual behavior and load profiles.</w:t>
       </w:r>
     </w:p>
     <w:p>
@@ -1269,7 +1283,21 @@
         <w:rPr>
           <w:lang w:val="en-US"/>
         </w:rPr>
-        <w:t>The RL agent can be implemented using frameworks like Stable-Baselines3 (PPO/DDPG agents) or Ray RLlib, and it can be:</w:t>
+        <w:t xml:space="preserve">The RL agent can be implemented using frameworks like Stable-Baselines3 (PPO/DDPG agents) or Ray </w:t>
+      </w:r>
+      <w:proofErr w:type="spellStart"/>
+      <w:r>
+        <w:rPr>
+          <w:lang w:val="en-US"/>
+        </w:rPr>
+        <w:t>RLlib</w:t>
+      </w:r>
+      <w:proofErr w:type="spellEnd"/>
+      <w:r>
+        <w:rPr>
+          <w:lang w:val="en-US"/>
+        </w:rPr>
+        <w:t>, and it can be:</w:t>
       </w:r>
     </w:p>
     <w:p>
@@ -1669,7 +1697,35 @@
         <w:rPr>
           <w:lang w:val="en-US"/>
         </w:rPr>
-        <w:t>CPU usage: in millicores (mCPU)</w:t>
+        <w:t xml:space="preserve">CPU usage: in </w:t>
+      </w:r>
+      <w:proofErr w:type="spellStart"/>
+      <w:r>
+        <w:rPr>
+          <w:lang w:val="en-US"/>
+        </w:rPr>
+        <w:t>millicores</w:t>
+      </w:r>
+      <w:proofErr w:type="spellEnd"/>
+      <w:r>
+        <w:rPr>
+          <w:lang w:val="en-US"/>
+        </w:rPr>
+        <w:t xml:space="preserve"> (</w:t>
+      </w:r>
+      <w:proofErr w:type="spellStart"/>
+      <w:r>
+        <w:rPr>
+          <w:lang w:val="en-US"/>
+        </w:rPr>
+        <w:t>mCPU</w:t>
+      </w:r>
+      <w:proofErr w:type="spellEnd"/>
+      <w:r>
+        <w:rPr>
+          <w:lang w:val="en-US"/>
+        </w:rPr>
+        <w:t>)</w:t>
       </w:r>
     </w:p>
     <w:p>
@@ -1746,11 +1802,33 @@
           <w:lang w:val="en-US"/>
         </w:rPr>
       </w:pPr>
-      <w:r>
-        <w:rPr>
-          <w:lang w:val="en-US"/>
-        </w:rPr>
-        <w:t>cAdvisor (via kubelet) collects container-level usage metrics.</w:t>
+      <w:proofErr w:type="spellStart"/>
+      <w:r>
+        <w:rPr>
+          <w:lang w:val="en-US"/>
+        </w:rPr>
+        <w:t>cAdvisor</w:t>
+      </w:r>
+      <w:proofErr w:type="spellEnd"/>
+      <w:r>
+        <w:rPr>
+          <w:lang w:val="en-US"/>
+        </w:rPr>
+        <w:t xml:space="preserve"> (via </w:t>
+      </w:r>
+      <w:proofErr w:type="spellStart"/>
+      <w:r>
+        <w:rPr>
+          <w:lang w:val="en-US"/>
+        </w:rPr>
+        <w:t>kubelet</w:t>
+      </w:r>
+      <w:proofErr w:type="spellEnd"/>
+      <w:r>
+        <w:rPr>
+          <w:lang w:val="en-US"/>
+        </w:rPr>
+        <w:t>) collects container-level usage metrics.</w:t>
       </w:r>
     </w:p>
     <w:p>
@@ -1767,7 +1845,35 @@
         <w:rPr>
           <w:lang w:val="en-US"/>
         </w:rPr>
-        <w:t>Prometheus scrapes from kubelet, kube-state-metrics, or node-exporter.</w:t>
+        <w:t xml:space="preserve">Prometheus scrapes from </w:t>
+      </w:r>
+      <w:proofErr w:type="spellStart"/>
+      <w:r>
+        <w:rPr>
+          <w:lang w:val="en-US"/>
+        </w:rPr>
+        <w:t>kubelet</w:t>
+      </w:r>
+      <w:proofErr w:type="spellEnd"/>
+      <w:r>
+        <w:rPr>
+          <w:lang w:val="en-US"/>
+        </w:rPr>
+        <w:t xml:space="preserve">, </w:t>
+      </w:r>
+      <w:proofErr w:type="spellStart"/>
+      <w:r>
+        <w:rPr>
+          <w:lang w:val="en-US"/>
+        </w:rPr>
+        <w:t>kube</w:t>
+      </w:r>
+      <w:proofErr w:type="spellEnd"/>
+      <w:r>
+        <w:rPr>
+          <w:lang w:val="en-US"/>
+        </w:rPr>
+        <w:t>-state-metrics, or node-exporter.</w:t>
       </w:r>
     </w:p>
     <w:p>
@@ -1793,12 +1899,14 @@
           <w:lang w:val="en-US"/>
         </w:rPr>
       </w:pPr>
+      <w:proofErr w:type="spellStart"/>
       <w:r>
         <w:rPr>
           <w:lang w:val="en-US"/>
         </w:rPr>
         <w:t>Container_cpu_usage_seconds_total</w:t>
       </w:r>
+      <w:proofErr w:type="spellEnd"/>
     </w:p>
     <w:p>
       <w:pPr>
@@ -1810,12 +1918,14 @@
           <w:lang w:val="en-US"/>
         </w:rPr>
       </w:pPr>
+      <w:proofErr w:type="spellStart"/>
       <w:r>
         <w:rPr>
           <w:lang w:val="en-US"/>
         </w:rPr>
         <w:t>Container_memory_working_set_bytes</w:t>
       </w:r>
+      <w:proofErr w:type="spellEnd"/>
     </w:p>
     <w:p>
       <w:pPr>
@@ -1827,12 +1937,14 @@
           <w:lang w:val="en-US"/>
         </w:rPr>
       </w:pPr>
+      <w:proofErr w:type="spellStart"/>
       <w:r>
         <w:rPr>
           <w:lang w:val="en-US"/>
         </w:rPr>
         <w:t>Kube_pod_container_resource_limits_cpu_cores</w:t>
       </w:r>
+      <w:proofErr w:type="spellEnd"/>
     </w:p>
     <w:p>
       <w:pPr>
@@ -1844,12 +1956,14 @@
           <w:lang w:val="en-US"/>
         </w:rPr>
       </w:pPr>
+      <w:proofErr w:type="spellStart"/>
       <w:r>
         <w:rPr>
           <w:lang w:val="en-US"/>
         </w:rPr>
         <w:t>Kube_pod_container_resource_limits_memory_bytes</w:t>
       </w:r>
+      <w:proofErr w:type="spellEnd"/>
     </w:p>
     <w:p>
       <w:pPr>
@@ -2075,12 +2189,14 @@
         </w:rPr>
         <w:t xml:space="preserve"> </w:t>
       </w:r>
+      <w:proofErr w:type="spellStart"/>
       <w:r>
         <w:rPr>
           <w:lang w:val="en-US"/>
         </w:rPr>
         <w:t>envoy_cluster_upstream_rq_time_bucket</w:t>
       </w:r>
+      <w:proofErr w:type="spellEnd"/>
     </w:p>
     <w:p>
       <w:pPr>
@@ -2094,13 +2210,67 @@
           <w:iCs/>
           <w:lang w:val="en-US"/>
         </w:rPr>
-        <w:t xml:space="preserve">Then compute latency percentiles using PromQL: </w:t>
-      </w:r>
-      <w:r>
-        <w:rPr>
-          <w:lang w:val="en-US"/>
-        </w:rPr>
-        <w:t>histogram_quantile(0.95, rate(envoy_cluster_upstream_rq_time_bucket[5m]))</w:t>
+        <w:t xml:space="preserve">Then compute latency percentiles using </w:t>
+      </w:r>
+      <w:proofErr w:type="spellStart"/>
+      <w:r>
+        <w:rPr>
+          <w:i/>
+          <w:iCs/>
+          <w:lang w:val="en-US"/>
+        </w:rPr>
+        <w:t>PromQL</w:t>
+      </w:r>
+      <w:proofErr w:type="spellEnd"/>
+      <w:r>
+        <w:rPr>
+          <w:i/>
+          <w:iCs/>
+          <w:lang w:val="en-US"/>
+        </w:rPr>
+        <w:t xml:space="preserve">: </w:t>
+      </w:r>
+      <w:proofErr w:type="spellStart"/>
+      <w:r>
+        <w:rPr>
+          <w:lang w:val="en-US"/>
+        </w:rPr>
+        <w:t>histogram_</w:t>
+      </w:r>
+      <w:proofErr w:type="gramStart"/>
+      <w:r>
+        <w:rPr>
+          <w:lang w:val="en-US"/>
+        </w:rPr>
+        <w:t>quantile</w:t>
+      </w:r>
+      <w:proofErr w:type="spellEnd"/>
+      <w:r>
+        <w:rPr>
+          <w:lang w:val="en-US"/>
+        </w:rPr>
+        <w:t>(</w:t>
+      </w:r>
+      <w:proofErr w:type="gramEnd"/>
+      <w:r>
+        <w:rPr>
+          <w:lang w:val="en-US"/>
+        </w:rPr>
+        <w:t>0.95, rate(</w:t>
+      </w:r>
+      <w:proofErr w:type="spellStart"/>
+      <w:r>
+        <w:rPr>
+          <w:lang w:val="en-US"/>
+        </w:rPr>
+        <w:t>envoy_cluster_upstream_rq_time_bucket</w:t>
+      </w:r>
+      <w:proofErr w:type="spellEnd"/>
+      <w:r>
+        <w:rPr>
+          <w:lang w:val="en-US"/>
+        </w:rPr>
+        <w:t>[5m]))</w:t>
       </w:r>
     </w:p>
     <w:p>
@@ -2122,7 +2292,25 @@
           <w:bCs/>
           <w:lang w:val="en-US"/>
         </w:rPr>
-        <w:t>Option B: Ingress Controller (NGINX, Traefik)</w:t>
+        <w:t xml:space="preserve">Option B: Ingress Controller (NGINX, </w:t>
+      </w:r>
+      <w:proofErr w:type="spellStart"/>
+      <w:r>
+        <w:rPr>
+          <w:b/>
+          <w:bCs/>
+          <w:lang w:val="en-US"/>
+        </w:rPr>
+        <w:t>Traefik</w:t>
+      </w:r>
+      <w:proofErr w:type="spellEnd"/>
+      <w:r>
+        <w:rPr>
+          <w:b/>
+          <w:bCs/>
+          <w:lang w:val="en-US"/>
+        </w:rPr>
+        <w:t>)</w:t>
       </w:r>
     </w:p>
     <w:p>
@@ -2230,7 +2418,25 @@
           <w:bCs/>
           <w:lang w:val="en-US"/>
         </w:rPr>
-        <w:t>Option C: OpenTelemetry Collector Sidecar</w:t>
+        <w:t xml:space="preserve">Option C: </w:t>
+      </w:r>
+      <w:proofErr w:type="spellStart"/>
+      <w:r>
+        <w:rPr>
+          <w:b/>
+          <w:bCs/>
+          <w:lang w:val="en-US"/>
+        </w:rPr>
+        <w:t>OpenTelemetry</w:t>
+      </w:r>
+      <w:proofErr w:type="spellEnd"/>
+      <w:r>
+        <w:rPr>
+          <w:b/>
+          <w:bCs/>
+          <w:lang w:val="en-US"/>
+        </w:rPr>
+        <w:t xml:space="preserve"> Collector Sidecar</w:t>
       </w:r>
     </w:p>
     <w:p>
@@ -2247,7 +2453,21 @@
         <w:rPr>
           <w:lang w:val="en-US"/>
         </w:rPr>
-        <w:t>Deploy an OpenTelemetry collector as a sidecar alongside each app.</w:t>
+        <w:t xml:space="preserve">Deploy an </w:t>
+      </w:r>
+      <w:proofErr w:type="spellStart"/>
+      <w:r>
+        <w:rPr>
+          <w:lang w:val="en-US"/>
+        </w:rPr>
+        <w:t>OpenTelemetry</w:t>
+      </w:r>
+      <w:proofErr w:type="spellEnd"/>
+      <w:r>
+        <w:rPr>
+          <w:lang w:val="en-US"/>
+        </w:rPr>
+        <w:t xml:space="preserve"> collector as a sidecar alongside each app.</w:t>
       </w:r>
     </w:p>
     <w:p>
@@ -2508,7 +2728,21 @@
         <w:rPr>
           <w:lang w:val="en-US"/>
         </w:rPr>
-        <w:t>rate(envoy_cluster_upstream_rq_total[1m])</w:t>
+        <w:t>rate(</w:t>
+      </w:r>
+      <w:proofErr w:type="spellStart"/>
+      <w:r>
+        <w:rPr>
+          <w:lang w:val="en-US"/>
+        </w:rPr>
+        <w:t>envoy_cluster_upstream_rq_total</w:t>
+      </w:r>
+      <w:proofErr w:type="spellEnd"/>
+      <w:r>
+        <w:rPr>
+          <w:lang w:val="en-US"/>
+        </w:rPr>
+        <w:t>[1m])</w:t>
       </w:r>
     </w:p>
     <w:p>
@@ -2521,24 +2755,34 @@
           <w:lang w:val="en-US"/>
         </w:rPr>
       </w:pPr>
+      <w:proofErr w:type="spellStart"/>
       <w:r>
         <w:rPr>
           <w:lang w:val="en-US"/>
         </w:rPr>
         <w:t>envoy_http_downstream_rq_active</w:t>
       </w:r>
-    </w:p>
-    <w:p>
-      <w:pPr>
-        <w:rPr>
-          <w:lang w:val="en-US"/>
-        </w:rPr>
-      </w:pPr>
-      <w:r>
-        <w:rPr>
-          <w:lang w:val="en-US"/>
-        </w:rPr>
-        <w:t>Ii. Ingress metrics:</w:t>
+      <w:proofErr w:type="spellEnd"/>
+    </w:p>
+    <w:p>
+      <w:pPr>
+        <w:rPr>
+          <w:lang w:val="en-US"/>
+        </w:rPr>
+      </w:pPr>
+      <w:proofErr w:type="spellStart"/>
+      <w:r>
+        <w:rPr>
+          <w:lang w:val="en-US"/>
+        </w:rPr>
+        <w:t>Ii</w:t>
+      </w:r>
+      <w:proofErr w:type="spellEnd"/>
+      <w:r>
+        <w:rPr>
+          <w:lang w:val="en-US"/>
+        </w:rPr>
+        <w:t>. Ingress metrics:</w:t>
       </w:r>
     </w:p>
     <w:p>
@@ -2555,7 +2799,21 @@
         <w:rPr>
           <w:lang w:val="en-US"/>
         </w:rPr>
-        <w:t>If requests go through a single entrypoint (e.g., NGINX):</w:t>
+        <w:t xml:space="preserve">If requests go through a single </w:t>
+      </w:r>
+      <w:proofErr w:type="spellStart"/>
+      <w:r>
+        <w:rPr>
+          <w:lang w:val="en-US"/>
+        </w:rPr>
+        <w:t>entrypoint</w:t>
+      </w:r>
+      <w:proofErr w:type="spellEnd"/>
+      <w:r>
+        <w:rPr>
+          <w:lang w:val="en-US"/>
+        </w:rPr>
+        <w:t xml:space="preserve"> (e.g., NGINX):</w:t>
       </w:r>
     </w:p>
     <w:p>
@@ -2568,12 +2826,14 @@
           <w:lang w:val="en-US"/>
         </w:rPr>
       </w:pPr>
+      <w:proofErr w:type="spellStart"/>
       <w:r>
         <w:rPr>
           <w:lang w:val="en-US"/>
         </w:rPr>
         <w:t>nginx_ingress_controller_requests</w:t>
       </w:r>
+      <w:proofErr w:type="spellEnd"/>
     </w:p>
     <w:p>
       <w:pPr>
@@ -2585,12 +2845,14 @@
           <w:lang w:val="en-US"/>
         </w:rPr>
       </w:pPr>
+      <w:proofErr w:type="spellStart"/>
       <w:r>
         <w:rPr>
           <w:lang w:val="en-US"/>
         </w:rPr>
         <w:t>nginx_ingress_controller_request_duration_seconds_bucket</w:t>
       </w:r>
+      <w:proofErr w:type="spellEnd"/>
     </w:p>
     <w:p>
       <w:pPr>
@@ -2772,7 +3034,35 @@
               <w:rPr>
                 <w:lang w:val="en-US"/>
               </w:rPr>
-              <w:t>Scrapes kubelet, cAdvisor, sidecars, ingress, etc.</w:t>
+              <w:t xml:space="preserve">Scrapes </w:t>
+            </w:r>
+            <w:proofErr w:type="spellStart"/>
+            <w:r>
+              <w:rPr>
+                <w:lang w:val="en-US"/>
+              </w:rPr>
+              <w:t>kubelet</w:t>
+            </w:r>
+            <w:proofErr w:type="spellEnd"/>
+            <w:r>
+              <w:rPr>
+                <w:lang w:val="en-US"/>
+              </w:rPr>
+              <w:t xml:space="preserve">, </w:t>
+            </w:r>
+            <w:proofErr w:type="spellStart"/>
+            <w:r>
+              <w:rPr>
+                <w:lang w:val="en-US"/>
+              </w:rPr>
+              <w:t>cAdvisor</w:t>
+            </w:r>
+            <w:proofErr w:type="spellEnd"/>
+            <w:r>
+              <w:rPr>
+                <w:lang w:val="en-US"/>
+              </w:rPr>
+              <w:t>, sidecars, ingress, etc.</w:t>
             </w:r>
           </w:p>
         </w:tc>
@@ -2938,11 +3228,19 @@
                 <w:lang w:val="en-US"/>
               </w:rPr>
             </w:pPr>
+            <w:proofErr w:type="spellStart"/>
             <w:r>
               <w:rPr>
                 <w:lang w:val="en-US"/>
               </w:rPr>
-              <w:t>OpenTelemetry Collector</w:t>
+              <w:t>OpenTelemetry</w:t>
+            </w:r>
+            <w:proofErr w:type="spellEnd"/>
+            <w:r>
+              <w:rPr>
+                <w:lang w:val="en-US"/>
+              </w:rPr>
+              <w:t xml:space="preserve"> Collector</w:t>
             </w:r>
           </w:p>
         </w:tc>
@@ -3005,11 +3303,19 @@
                 <w:lang w:val="en-US"/>
               </w:rPr>
             </w:pPr>
+            <w:proofErr w:type="spellStart"/>
             <w:r>
               <w:rPr>
                 <w:lang w:val="en-US"/>
               </w:rPr>
-              <w:t>kube-state-metrics</w:t>
+              <w:t>kube</w:t>
+            </w:r>
+            <w:proofErr w:type="spellEnd"/>
+            <w:r>
+              <w:rPr>
+                <w:lang w:val="en-US"/>
+              </w:rPr>
+              <w:t>-state-metrics</w:t>
             </w:r>
           </w:p>
         </w:tc>
@@ -3076,8 +3382,16 @@
               <w:rPr>
                 <w:lang w:val="en-US"/>
               </w:rPr>
-              <w:t>Node Exporter / Kubelet</w:t>
+              <w:t xml:space="preserve">Node Exporter / </w:t>
             </w:r>
+            <w:proofErr w:type="spellStart"/>
+            <w:r>
+              <w:rPr>
+                <w:lang w:val="en-US"/>
+              </w:rPr>
+              <w:t>Kubelet</w:t>
+            </w:r>
+            <w:proofErr w:type="spellEnd"/>
           </w:p>
         </w:tc>
         <w:tc>
@@ -3314,12 +3628,28 @@
                 <w:lang w:val="en-US"/>
               </w:rPr>
             </w:pPr>
+            <w:proofErr w:type="spellStart"/>
             <w:r>
               <w:rPr>
                 <w:lang w:val="en-US"/>
               </w:rPr>
-              <w:t>cAdvisor, kubelet</w:t>
+              <w:t>cAdvisor</w:t>
             </w:r>
+            <w:proofErr w:type="spellEnd"/>
+            <w:r>
+              <w:rPr>
+                <w:lang w:val="en-US"/>
+              </w:rPr>
+              <w:t xml:space="preserve">, </w:t>
+            </w:r>
+            <w:proofErr w:type="spellStart"/>
+            <w:r>
+              <w:rPr>
+                <w:lang w:val="en-US"/>
+              </w:rPr>
+              <w:t>kubelet</w:t>
+            </w:r>
+            <w:proofErr w:type="spellEnd"/>
           </w:p>
         </w:tc>
         <w:tc>
@@ -3412,11 +3742,19 @@
                 <w:lang w:val="en-US"/>
               </w:rPr>
             </w:pPr>
+            <w:proofErr w:type="spellStart"/>
             <w:r>
               <w:rPr>
                 <w:lang w:val="en-US"/>
               </w:rPr>
-              <w:t>kube-state-metrics</w:t>
+              <w:t>kube</w:t>
+            </w:r>
+            <w:proofErr w:type="spellEnd"/>
+            <w:r>
+              <w:rPr>
+                <w:lang w:val="en-US"/>
+              </w:rPr>
+              <w:t>-state-metrics</w:t>
             </w:r>
           </w:p>
         </w:tc>
@@ -3612,8 +3950,16 @@
               <w:rPr>
                 <w:lang w:val="en-US"/>
               </w:rPr>
-              <w:t>Envoy / NGINX / Traefik</w:t>
+              <w:t xml:space="preserve">Envoy / NGINX / </w:t>
             </w:r>
+            <w:proofErr w:type="spellStart"/>
+            <w:r>
+              <w:rPr>
+                <w:lang w:val="en-US"/>
+              </w:rPr>
+              <w:t>Traefik</w:t>
+            </w:r>
+            <w:proofErr w:type="spellEnd"/>
           </w:p>
         </w:tc>
         <w:tc>
@@ -3710,8 +4056,16 @@
               <w:rPr>
                 <w:lang w:val="en-US"/>
               </w:rPr>
-              <w:t>Envoy / OpenTelemetry</w:t>
+              <w:t xml:space="preserve">Envoy / </w:t>
             </w:r>
+            <w:proofErr w:type="spellStart"/>
+            <w:r>
+              <w:rPr>
+                <w:lang w:val="en-US"/>
+              </w:rPr>
+              <w:t>OpenTelemetry</w:t>
+            </w:r>
+            <w:proofErr w:type="spellEnd"/>
           </w:p>
         </w:tc>
         <w:tc>
@@ -4002,12 +4356,28 @@
                 <w:lang w:val="en-US"/>
               </w:rPr>
             </w:pPr>
+            <w:proofErr w:type="spellStart"/>
             <w:r>
               <w:rPr>
                 <w:lang w:val="en-US"/>
               </w:rPr>
-              <w:t>kubelet + cAdvisor</w:t>
+              <w:t>kubelet</w:t>
             </w:r>
+            <w:proofErr w:type="spellEnd"/>
+            <w:r>
+              <w:rPr>
+                <w:lang w:val="en-US"/>
+              </w:rPr>
+              <w:t xml:space="preserve"> + </w:t>
+            </w:r>
+            <w:proofErr w:type="spellStart"/>
+            <w:r>
+              <w:rPr>
+                <w:lang w:val="en-US"/>
+              </w:rPr>
+              <w:t>cAdvisor</w:t>
+            </w:r>
+            <w:proofErr w:type="spellEnd"/>
           </w:p>
         </w:tc>
         <w:tc>
@@ -4033,12 +4403,14 @@
                 <w:lang w:val="en-US"/>
               </w:rPr>
             </w:pPr>
+            <w:proofErr w:type="spellStart"/>
             <w:r>
               <w:rPr>
                 <w:lang w:val="en-US"/>
               </w:rPr>
               <w:t>container_cpu_usage_seconds_total</w:t>
             </w:r>
+            <w:proofErr w:type="spellEnd"/>
           </w:p>
         </w:tc>
       </w:tr>
@@ -4100,12 +4472,28 @@
                 <w:lang w:val="en-US"/>
               </w:rPr>
             </w:pPr>
+            <w:proofErr w:type="spellStart"/>
             <w:r>
               <w:rPr>
                 <w:lang w:val="en-US"/>
               </w:rPr>
-              <w:t>kubelet + cAdvisor</w:t>
+              <w:t>kubelet</w:t>
             </w:r>
+            <w:proofErr w:type="spellEnd"/>
+            <w:r>
+              <w:rPr>
+                <w:lang w:val="en-US"/>
+              </w:rPr>
+              <w:t xml:space="preserve"> + </w:t>
+            </w:r>
+            <w:proofErr w:type="spellStart"/>
+            <w:r>
+              <w:rPr>
+                <w:lang w:val="en-US"/>
+              </w:rPr>
+              <w:t>cAdvisor</w:t>
+            </w:r>
+            <w:proofErr w:type="spellEnd"/>
           </w:p>
         </w:tc>
         <w:tc>
@@ -4131,12 +4519,14 @@
                 <w:lang w:val="en-US"/>
               </w:rPr>
             </w:pPr>
+            <w:proofErr w:type="spellStart"/>
             <w:r>
               <w:rPr>
                 <w:lang w:val="en-US"/>
               </w:rPr>
               <w:t>container_memory_working_set_bytes</w:t>
             </w:r>
+            <w:proofErr w:type="spellEnd"/>
           </w:p>
         </w:tc>
       </w:tr>
@@ -4198,11 +4588,19 @@
                 <w:lang w:val="en-US"/>
               </w:rPr>
             </w:pPr>
+            <w:proofErr w:type="spellStart"/>
             <w:r>
               <w:rPr>
                 <w:lang w:val="en-US"/>
               </w:rPr>
-              <w:t>kube-state-metrics</w:t>
+              <w:t>kube</w:t>
+            </w:r>
+            <w:proofErr w:type="spellEnd"/>
+            <w:r>
+              <w:rPr>
+                <w:lang w:val="en-US"/>
+              </w:rPr>
+              <w:t>-state-metrics</w:t>
             </w:r>
           </w:p>
         </w:tc>
@@ -4229,12 +4627,14 @@
                 <w:lang w:val="en-US"/>
               </w:rPr>
             </w:pPr>
+            <w:proofErr w:type="spellStart"/>
             <w:r>
               <w:rPr>
                 <w:lang w:val="en-US"/>
               </w:rPr>
               <w:t>Kube_pod_container_resource_limits_cpu_cores</w:t>
             </w:r>
+            <w:proofErr w:type="spellEnd"/>
           </w:p>
           <w:p>
             <w:pPr>
@@ -4242,12 +4642,14 @@
                 <w:lang w:val="en-US"/>
               </w:rPr>
             </w:pPr>
+            <w:proofErr w:type="spellStart"/>
             <w:r>
               <w:rPr>
                 <w:lang w:val="en-US"/>
               </w:rPr>
               <w:t>kube_pod_container_resource_limits_memory_bytes</w:t>
             </w:r>
+            <w:proofErr w:type="spellEnd"/>
           </w:p>
         </w:tc>
       </w:tr>
@@ -4332,11 +4734,33 @@
           <w:lang w:val="en-US"/>
         </w:rPr>
       </w:pPr>
-      <w:r>
-        <w:rPr>
-          <w:lang w:val="en-US"/>
-        </w:rPr>
-        <w:t>kubelet on each node (exposes cAdvisor metrics)</w:t>
+      <w:proofErr w:type="spellStart"/>
+      <w:r>
+        <w:rPr>
+          <w:lang w:val="en-US"/>
+        </w:rPr>
+        <w:t>kubelet</w:t>
+      </w:r>
+      <w:proofErr w:type="spellEnd"/>
+      <w:r>
+        <w:rPr>
+          <w:lang w:val="en-US"/>
+        </w:rPr>
+        <w:t xml:space="preserve"> on each node (exposes </w:t>
+      </w:r>
+      <w:proofErr w:type="spellStart"/>
+      <w:r>
+        <w:rPr>
+          <w:lang w:val="en-US"/>
+        </w:rPr>
+        <w:t>cAdvisor</w:t>
+      </w:r>
+      <w:proofErr w:type="spellEnd"/>
+      <w:r>
+        <w:rPr>
+          <w:lang w:val="en-US"/>
+        </w:rPr>
+        <w:t xml:space="preserve"> metrics)</w:t>
       </w:r>
     </w:p>
     <w:p>
@@ -4349,11 +4773,19 @@
           <w:lang w:val="en-US"/>
         </w:rPr>
       </w:pPr>
-      <w:r>
-        <w:rPr>
-          <w:lang w:val="en-US"/>
-        </w:rPr>
-        <w:t>kube-state-metrics for resource limit specs</w:t>
+      <w:proofErr w:type="spellStart"/>
+      <w:r>
+        <w:rPr>
+          <w:lang w:val="en-US"/>
+        </w:rPr>
+        <w:t>kube</w:t>
+      </w:r>
+      <w:proofErr w:type="spellEnd"/>
+      <w:r>
+        <w:rPr>
+          <w:lang w:val="en-US"/>
+        </w:rPr>
+        <w:t>-state-metrics for resource limit specs</w:t>
       </w:r>
     </w:p>
     <w:p>
@@ -4814,11 +5246,19 @@
                 <w:lang w:val="en-US"/>
               </w:rPr>
             </w:pPr>
+            <w:proofErr w:type="spellStart"/>
             <w:r>
               <w:rPr>
                 <w:lang w:val="en-US"/>
               </w:rPr>
-              <w:t>OpenTelemetry sidecar</w:t>
+              <w:t>OpenTelemetry</w:t>
+            </w:r>
+            <w:proofErr w:type="spellEnd"/>
+            <w:r>
+              <w:rPr>
+                <w:lang w:val="en-US"/>
+              </w:rPr>
+              <w:t xml:space="preserve"> sidecar</w:t>
             </w:r>
           </w:p>
         </w:tc>
@@ -4951,12 +5391,14 @@
           <w:lang w:val="en-US"/>
         </w:rPr>
       </w:pPr>
+      <w:proofErr w:type="spellStart"/>
       <w:r>
         <w:rPr>
           <w:lang w:val="en-US"/>
         </w:rPr>
         <w:t>envoy_cluster_upstream_rq_time_bucket</w:t>
       </w:r>
+      <w:proofErr w:type="spellEnd"/>
     </w:p>
     <w:p>
       <w:pPr>
@@ -4972,20 +5414,70 @@
         <w:rPr>
           <w:lang w:val="en-US"/>
         </w:rPr>
-        <w:t>Use PromQL for percentiles:</w:t>
-      </w:r>
-    </w:p>
-    <w:p>
-      <w:pPr>
-        <w:rPr>
-          <w:lang w:val="en-US"/>
-        </w:rPr>
-      </w:pPr>
-      <w:r>
-        <w:rPr>
-          <w:lang w:val="en-US"/>
-        </w:rPr>
-        <w:t>histogram_quantile(0.95, rate(envoy_cluster_upstream_rq_time_bucket[5m]))</w:t>
+        <w:t xml:space="preserve">Use </w:t>
+      </w:r>
+      <w:proofErr w:type="spellStart"/>
+      <w:r>
+        <w:rPr>
+          <w:lang w:val="en-US"/>
+        </w:rPr>
+        <w:t>PromQL</w:t>
+      </w:r>
+      <w:proofErr w:type="spellEnd"/>
+      <w:r>
+        <w:rPr>
+          <w:lang w:val="en-US"/>
+        </w:rPr>
+        <w:t xml:space="preserve"> for percentiles:</w:t>
+      </w:r>
+    </w:p>
+    <w:p>
+      <w:pPr>
+        <w:rPr>
+          <w:lang w:val="en-US"/>
+        </w:rPr>
+      </w:pPr>
+      <w:proofErr w:type="spellStart"/>
+      <w:r>
+        <w:rPr>
+          <w:lang w:val="en-US"/>
+        </w:rPr>
+        <w:t>histogram_</w:t>
+      </w:r>
+      <w:proofErr w:type="gramStart"/>
+      <w:r>
+        <w:rPr>
+          <w:lang w:val="en-US"/>
+        </w:rPr>
+        <w:t>quantile</w:t>
+      </w:r>
+      <w:proofErr w:type="spellEnd"/>
+      <w:r>
+        <w:rPr>
+          <w:lang w:val="en-US"/>
+        </w:rPr>
+        <w:t>(</w:t>
+      </w:r>
+      <w:proofErr w:type="gramEnd"/>
+      <w:r>
+        <w:rPr>
+          <w:lang w:val="en-US"/>
+        </w:rPr>
+        <w:t>0.95, rate(</w:t>
+      </w:r>
+      <w:proofErr w:type="spellStart"/>
+      <w:r>
+        <w:rPr>
+          <w:lang w:val="en-US"/>
+        </w:rPr>
+        <w:t>envoy_cluster_upstream_rq_time_bucket</w:t>
+      </w:r>
+      <w:proofErr w:type="spellEnd"/>
+      <w:r>
+        <w:rPr>
+          <w:lang w:val="en-US"/>
+        </w:rPr>
+        <w:t>[5m]))</w:t>
       </w:r>
     </w:p>
     <w:p>
@@ -5245,7 +5737,21 @@
               <w:rPr>
                 <w:lang w:val="en-US"/>
               </w:rPr>
-              <w:t>rate(envoy_cluster_upstream_rq_total[1m])</w:t>
+              <w:t>rate(</w:t>
+            </w:r>
+            <w:proofErr w:type="spellStart"/>
+            <w:r>
+              <w:rPr>
+                <w:lang w:val="en-US"/>
+              </w:rPr>
+              <w:t>envoy_cluster_upstream_rq_total</w:t>
+            </w:r>
+            <w:proofErr w:type="spellEnd"/>
+            <w:r>
+              <w:rPr>
+                <w:lang w:val="en-US"/>
+              </w:rPr>
+              <w:t>[1m])</w:t>
             </w:r>
           </w:p>
         </w:tc>
@@ -5308,12 +5814,14 @@
                 <w:lang w:val="en-US"/>
               </w:rPr>
             </w:pPr>
+            <w:proofErr w:type="spellStart"/>
             <w:r>
               <w:rPr>
                 <w:lang w:val="en-US"/>
               </w:rPr>
               <w:t>envoy_http_downstream_rq_active</w:t>
             </w:r>
+            <w:proofErr w:type="spellEnd"/>
           </w:p>
         </w:tc>
       </w:tr>
@@ -5353,7 +5861,21 @@
         <w:rPr>
           <w:lang w:val="en-US"/>
         </w:rPr>
-        <w:t>Use nginx_ingress_controller_requests and related metrics.</w:t>
+        <w:t xml:space="preserve">Use </w:t>
+      </w:r>
+      <w:proofErr w:type="spellStart"/>
+      <w:r>
+        <w:rPr>
+          <w:lang w:val="en-US"/>
+        </w:rPr>
+        <w:t>nginx_ingress_controller_requests</w:t>
+      </w:r>
+      <w:proofErr w:type="spellEnd"/>
+      <w:r>
+        <w:rPr>
+          <w:lang w:val="en-US"/>
+        </w:rPr>
+        <w:t xml:space="preserve"> and related metrics.</w:t>
       </w:r>
     </w:p>
     <w:p>
@@ -5652,7 +6174,35 @@
               <w:rPr>
                 <w:lang w:val="en-US"/>
               </w:rPr>
-              <w:t>Prometheus + kubelet + kube-state-metrics</w:t>
+              <w:t xml:space="preserve">Prometheus + </w:t>
+            </w:r>
+            <w:proofErr w:type="spellStart"/>
+            <w:r>
+              <w:rPr>
+                <w:lang w:val="en-US"/>
+              </w:rPr>
+              <w:t>kubelet</w:t>
+            </w:r>
+            <w:proofErr w:type="spellEnd"/>
+            <w:r>
+              <w:rPr>
+                <w:lang w:val="en-US"/>
+              </w:rPr>
+              <w:t xml:space="preserve"> + </w:t>
+            </w:r>
+            <w:proofErr w:type="spellStart"/>
+            <w:r>
+              <w:rPr>
+                <w:lang w:val="en-US"/>
+              </w:rPr>
+              <w:t>kube</w:t>
+            </w:r>
+            <w:proofErr w:type="spellEnd"/>
+            <w:r>
+              <w:rPr>
+                <w:lang w:val="en-US"/>
+              </w:rPr>
+              <w:t>-state-metrics</w:t>
             </w:r>
           </w:p>
         </w:tc>
@@ -5814,8 +6364,16 @@
               <w:rPr>
                 <w:lang w:val="en-US"/>
               </w:rPr>
-              <w:t>Prometheus + PromQL</w:t>
+              <w:t xml:space="preserve">Prometheus + </w:t>
             </w:r>
+            <w:proofErr w:type="spellStart"/>
+            <w:r>
+              <w:rPr>
+                <w:lang w:val="en-US"/>
+              </w:rPr>
+              <w:t>PromQL</w:t>
+            </w:r>
+            <w:proofErr w:type="spellEnd"/>
           </w:p>
         </w:tc>
         <w:tc>
@@ -6130,7 +6688,21 @@
         <w:rPr>
           <w:lang w:val="en-US"/>
         </w:rPr>
-        <w:t>Here’s a detailed explanation of why other metric collection methods are less suitable compared to the recommended setup (Kubernetes-native metrics + Envoy/Istio sidecars), especially for our adaptive resource optimization system:</w:t>
+        <w:t xml:space="preserve">Here’s a detailed explanation of why other metric collection methods </w:t>
+      </w:r>
+      <w:proofErr w:type="gramStart"/>
+      <w:r>
+        <w:rPr>
+          <w:lang w:val="en-US"/>
+        </w:rPr>
+        <w:t>are</w:t>
+      </w:r>
+      <w:proofErr w:type="gramEnd"/>
+      <w:r>
+        <w:rPr>
+          <w:lang w:val="en-US"/>
+        </w:rPr>
+        <w:t xml:space="preserve"> less suitable compared to the recommended setup (Kubernetes-native metrics + Envoy/Istio sidecars), especially for our adaptive resource optimization system:</w:t>
       </w:r>
     </w:p>
     <w:p>
@@ -6372,7 +6944,21 @@
         <w:rPr>
           <w:lang w:val="en-US"/>
         </w:rPr>
-        <w:t xml:space="preserve"> Tools like Envoy, Istio, and OpenTelemetry already solve this.</w:t>
+        <w:t xml:space="preserve"> Tools like Envoy, Istio, and </w:t>
+      </w:r>
+      <w:proofErr w:type="spellStart"/>
+      <w:r>
+        <w:rPr>
+          <w:lang w:val="en-US"/>
+        </w:rPr>
+        <w:t>OpenTelemetry</w:t>
+      </w:r>
+      <w:proofErr w:type="spellEnd"/>
+      <w:r>
+        <w:rPr>
+          <w:lang w:val="en-US"/>
+        </w:rPr>
+        <w:t xml:space="preserve"> already solve this.</w:t>
       </w:r>
     </w:p>
     <w:p>
@@ -6441,13 +7027,23 @@
           <w:lang w:val="en-US"/>
         </w:rPr>
       </w:pPr>
+      <w:proofErr w:type="spellStart"/>
       <w:r>
         <w:rPr>
           <w:b/>
           <w:bCs/>
           <w:lang w:val="en-US"/>
         </w:rPr>
-        <w:t>OpenTelemetry Sidecars Only</w:t>
+        <w:t>OpenTelemetry</w:t>
+      </w:r>
+      <w:proofErr w:type="spellEnd"/>
+      <w:r>
+        <w:rPr>
+          <w:b/>
+          <w:bCs/>
+          <w:lang w:val="en-US"/>
+        </w:rPr>
+        <w:t xml:space="preserve"> Sidecars Only</w:t>
       </w:r>
     </w:p>
     <w:p>
@@ -6594,7 +7190,21 @@
         <w:rPr>
           <w:lang w:val="en-US"/>
         </w:rPr>
-        <w:t>If we want full observability with traces + logs + metrics, OpenTelemetry is great — but overkill just for resource tuning.</w:t>
+        <w:t xml:space="preserve">If we want full observability with traces + logs + metrics, </w:t>
+      </w:r>
+      <w:proofErr w:type="spellStart"/>
+      <w:r>
+        <w:rPr>
+          <w:lang w:val="en-US"/>
+        </w:rPr>
+        <w:t>OpenTelemetry</w:t>
+      </w:r>
+      <w:proofErr w:type="spellEnd"/>
+      <w:r>
+        <w:rPr>
+          <w:lang w:val="en-US"/>
+        </w:rPr>
+        <w:t xml:space="preserve"> is great — but overkill just for resource tuning.</w:t>
       </w:r>
     </w:p>
     <w:p>
@@ -6735,7 +7345,25 @@
           <w:bCs/>
           <w:lang w:val="en-US"/>
         </w:rPr>
-        <w:t>Logs-Based Metrics Extraction (e.g., from Fluentd/ELK)</w:t>
+        <w:t xml:space="preserve">Logs-Based Metrics Extraction (e.g., from </w:t>
+      </w:r>
+      <w:proofErr w:type="spellStart"/>
+      <w:r>
+        <w:rPr>
+          <w:b/>
+          <w:bCs/>
+          <w:lang w:val="en-US"/>
+        </w:rPr>
+        <w:t>Fluentd</w:t>
+      </w:r>
+      <w:proofErr w:type="spellEnd"/>
+      <w:r>
+        <w:rPr>
+          <w:b/>
+          <w:bCs/>
+          <w:lang w:val="en-US"/>
+        </w:rPr>
+        <w:t>/ELK)</w:t>
       </w:r>
     </w:p>
     <w:p>
@@ -6851,7 +7479,25 @@
           <w:bCs/>
           <w:lang w:val="en-US"/>
         </w:rPr>
-        <w:t>Cloud Vendor-Specific Monitoring (e.g., AWS CloudWatch, GCP Stackdriver)</w:t>
+        <w:t xml:space="preserve">Cloud Vendor-Specific Monitoring (e.g., AWS CloudWatch, GCP </w:t>
+      </w:r>
+      <w:proofErr w:type="spellStart"/>
+      <w:r>
+        <w:rPr>
+          <w:b/>
+          <w:bCs/>
+          <w:lang w:val="en-US"/>
+        </w:rPr>
+        <w:t>Stackdriver</w:t>
+      </w:r>
+      <w:proofErr w:type="spellEnd"/>
+      <w:r>
+        <w:rPr>
+          <w:b/>
+          <w:bCs/>
+          <w:lang w:val="en-US"/>
+        </w:rPr>
+        <w:t>)</w:t>
       </w:r>
     </w:p>
     <w:p>
@@ -7121,6 +7767,7 @@
                 <w:lang w:val="en-US"/>
               </w:rPr>
             </w:pPr>
+            <w:proofErr w:type="spellStart"/>
             <w:r>
               <w:rPr>
                 <w:b/>
@@ -7129,6 +7776,7 @@
               </w:rPr>
               <w:t>OpenTelemetry</w:t>
             </w:r>
+            <w:proofErr w:type="spellEnd"/>
           </w:p>
         </w:tc>
         <w:tc>
@@ -8176,19 +8824,7 @@
         <w:rPr>
           <w:lang w:val="en-US"/>
         </w:rPr>
-        <w:t xml:space="preserve">Istio/Envoy sidecars + Prometheus + Kubernetes-native metrics give </w:t>
-      </w:r>
-      <w:r>
-        <w:rPr>
-          <w:lang w:val="en-US"/>
-        </w:rPr>
-        <w:t>us</w:t>
-      </w:r>
-      <w:r>
-        <w:rPr>
-          <w:lang w:val="en-US"/>
-        </w:rPr>
-        <w:t xml:space="preserve"> the best balance of visibility, non-invasiveness, and real-time monitoring.</w:t>
+        <w:t>Istio/Envoy sidecars + Prometheus + Kubernetes-native metrics give us the best balance of visibility, non-invasiveness, and real-time monitoring.</w:t>
       </w:r>
     </w:p>
     <w:p>
@@ -8206,19 +8842,21 @@
         <w:rPr>
           <w:lang w:val="en-US"/>
         </w:rPr>
-        <w:t xml:space="preserve">Avoid alternatives unless </w:t>
-      </w:r>
-      <w:r>
-        <w:rPr>
-          <w:lang w:val="en-US"/>
-        </w:rPr>
-        <w:t>we</w:t>
-      </w:r>
-      <w:r>
-        <w:rPr>
-          <w:lang w:val="en-US"/>
-        </w:rPr>
-        <w:t xml:space="preserve"> have strong use cases (e.g., OpenTelemetry for deep tracing or app instrumentation for business metrics).</w:t>
+        <w:t xml:space="preserve">Avoid alternatives unless we have strong use cases (e.g., </w:t>
+      </w:r>
+      <w:proofErr w:type="spellStart"/>
+      <w:r>
+        <w:rPr>
+          <w:lang w:val="en-US"/>
+        </w:rPr>
+        <w:t>OpenTelemetry</w:t>
+      </w:r>
+      <w:proofErr w:type="spellEnd"/>
+      <w:r>
+        <w:rPr>
+          <w:lang w:val="en-US"/>
+        </w:rPr>
+        <w:t xml:space="preserve"> for deep tracing or app instrumentation for business metrics).</w:t>
       </w:r>
     </w:p>
     <w:p>
@@ -8630,7 +9268,21 @@
         <w:rPr>
           <w:lang w:val="en-US"/>
         </w:rPr>
-        <w:t>Istio (with Envoy): If we want a full service mesh: secure traffic, retry policies, fine-grained telemetry, tracing, etc.</w:t>
+        <w:t xml:space="preserve">Istio (with Envoy): If we want a </w:t>
+      </w:r>
+      <w:proofErr w:type="gramStart"/>
+      <w:r>
+        <w:rPr>
+          <w:lang w:val="en-US"/>
+        </w:rPr>
+        <w:t>full service</w:t>
+      </w:r>
+      <w:proofErr w:type="gramEnd"/>
+      <w:r>
+        <w:rPr>
+          <w:lang w:val="en-US"/>
+        </w:rPr>
+        <w:t xml:space="preserve"> mesh: secure traffic, retry policies, fine-grained telemetry, tracing, etc.</w:t>
       </w:r>
     </w:p>
     <w:p>
@@ -8697,7 +9349,21 @@
         <w:rPr>
           <w:lang w:val="en-US"/>
         </w:rPr>
-        <w:t>Zero-trust security (mTLS)</w:t>
+        <w:t>Zero-trust security (</w:t>
+      </w:r>
+      <w:proofErr w:type="spellStart"/>
+      <w:r>
+        <w:rPr>
+          <w:lang w:val="en-US"/>
+        </w:rPr>
+        <w:t>mTLS</w:t>
+      </w:r>
+      <w:proofErr w:type="spellEnd"/>
+      <w:r>
+        <w:rPr>
+          <w:lang w:val="en-US"/>
+        </w:rPr>
+        <w:t>)</w:t>
       </w:r>
     </w:p>
     <w:p>
@@ -9329,7 +9995,21 @@
               <w:rPr>
                 <w:lang w:val="en-US"/>
               </w:rPr>
-              <w:t>Critical if we’re dealing with services you can't easily modify.</w:t>
+              <w:t xml:space="preserve">Critical if we’re dealing with </w:t>
+            </w:r>
+            <w:proofErr w:type="gramStart"/>
+            <w:r>
+              <w:rPr>
+                <w:lang w:val="en-US"/>
+              </w:rPr>
+              <w:t>services</w:t>
+            </w:r>
+            <w:proofErr w:type="gramEnd"/>
+            <w:r>
+              <w:rPr>
+                <w:lang w:val="en-US"/>
+              </w:rPr>
+              <w:t xml:space="preserve"> you can't easily modify.</w:t>
             </w:r>
           </w:p>
         </w:tc>
@@ -9494,7 +10174,35 @@
         <w:rPr>
           <w:lang w:val="en-US"/>
         </w:rPr>
-        <w:t>Online ML Predictor Using DARE(Dynamic Adaptive Resource Estimater) Architecture</w:t>
+        <w:t xml:space="preserve">Online ML Predictor Using </w:t>
+      </w:r>
+      <w:proofErr w:type="gramStart"/>
+      <w:r>
+        <w:rPr>
+          <w:lang w:val="en-US"/>
+        </w:rPr>
+        <w:t>DARE(</w:t>
+      </w:r>
+      <w:proofErr w:type="gramEnd"/>
+      <w:r>
+        <w:rPr>
+          <w:lang w:val="en-US"/>
+        </w:rPr>
+        <w:t xml:space="preserve">Dynamic Adaptive Resource </w:t>
+      </w:r>
+      <w:proofErr w:type="spellStart"/>
+      <w:r>
+        <w:rPr>
+          <w:lang w:val="en-US"/>
+        </w:rPr>
+        <w:t>Estimater</w:t>
+      </w:r>
+      <w:proofErr w:type="spellEnd"/>
+      <w:r>
+        <w:rPr>
+          <w:lang w:val="en-US"/>
+        </w:rPr>
+        <w:t>) Architecture</w:t>
       </w:r>
     </w:p>
     <w:p>
@@ -9755,7 +10463,21 @@
         <w:rPr>
           <w:lang w:val="en-US"/>
         </w:rPr>
-        <w:t>Whether the current limits are higher or lower than needed (overprovisioning vs underprovisioning).</w:t>
+        <w:t xml:space="preserve">Whether the current limits are higher or lower than needed (overprovisioning vs </w:t>
+      </w:r>
+      <w:proofErr w:type="spellStart"/>
+      <w:r>
+        <w:rPr>
+          <w:lang w:val="en-US"/>
+        </w:rPr>
+        <w:t>underprovisioning</w:t>
+      </w:r>
+      <w:proofErr w:type="spellEnd"/>
+      <w:r>
+        <w:rPr>
+          <w:lang w:val="en-US"/>
+        </w:rPr>
+        <w:t>).</w:t>
       </w:r>
     </w:p>
     <w:p>
@@ -9864,11 +10586,19 @@
           <w:lang w:val="en-US"/>
         </w:rPr>
       </w:pPr>
-      <w:r>
-        <w:rPr>
-          <w:lang w:val="en-US"/>
-        </w:rPr>
-        <w:t>CPU_usage(t) ≈ a</w:t>
+      <w:proofErr w:type="spellStart"/>
+      <w:r>
+        <w:rPr>
+          <w:lang w:val="en-US"/>
+        </w:rPr>
+        <w:t>CPU_usage</w:t>
+      </w:r>
+      <w:proofErr w:type="spellEnd"/>
+      <w:r>
+        <w:rPr>
+          <w:lang w:val="en-US"/>
+        </w:rPr>
+        <w:t>(t) ≈ a</w:t>
       </w:r>
       <w:r>
         <w:rPr>
@@ -9881,7 +10611,21 @@
         <w:rPr>
           <w:lang w:val="en-US"/>
         </w:rPr>
-        <w:t xml:space="preserve"> * RequestRate(t) + b</w:t>
+        <w:t xml:space="preserve"> * </w:t>
+      </w:r>
+      <w:proofErr w:type="spellStart"/>
+      <w:r>
+        <w:rPr>
+          <w:lang w:val="en-US"/>
+        </w:rPr>
+        <w:t>RequestRate</w:t>
+      </w:r>
+      <w:proofErr w:type="spellEnd"/>
+      <w:r>
+        <w:rPr>
+          <w:lang w:val="en-US"/>
+        </w:rPr>
+        <w:t>(t) + b</w:t>
       </w:r>
       <w:r>
         <w:rPr>
@@ -9897,11 +10641,19 @@
           <w:lang w:val="en-US"/>
         </w:rPr>
       </w:pPr>
-      <w:r>
-        <w:rPr>
-          <w:lang w:val="en-US"/>
-        </w:rPr>
-        <w:t>Memory_usage(t) ≈ a</w:t>
+      <w:proofErr w:type="spellStart"/>
+      <w:r>
+        <w:rPr>
+          <w:lang w:val="en-US"/>
+        </w:rPr>
+        <w:t>Memory_usage</w:t>
+      </w:r>
+      <w:proofErr w:type="spellEnd"/>
+      <w:r>
+        <w:rPr>
+          <w:lang w:val="en-US"/>
+        </w:rPr>
+        <w:t>(t) ≈ a</w:t>
       </w:r>
       <w:r>
         <w:rPr>
@@ -9914,7 +10666,21 @@
         <w:rPr>
           <w:lang w:val="en-US"/>
         </w:rPr>
-        <w:t xml:space="preserve"> * RequestRate(t) + b</w:t>
+        <w:t xml:space="preserve"> * </w:t>
+      </w:r>
+      <w:proofErr w:type="spellStart"/>
+      <w:r>
+        <w:rPr>
+          <w:lang w:val="en-US"/>
+        </w:rPr>
+        <w:t>RequestRate</w:t>
+      </w:r>
+      <w:proofErr w:type="spellEnd"/>
+      <w:r>
+        <w:rPr>
+          <w:lang w:val="en-US"/>
+        </w:rPr>
+        <w:t>(t) + b</w:t>
       </w:r>
       <w:r>
         <w:rPr>
@@ -10034,7 +10800,21 @@
         <w:rPr>
           <w:lang w:val="en-US"/>
         </w:rPr>
-        <w:t>EMA_CPU(t) = α * CPU_usage(t) + (1 - α) * EMA_CPU(t-1)</w:t>
+        <w:t xml:space="preserve">EMA_CPU(t) = α * </w:t>
+      </w:r>
+      <w:proofErr w:type="spellStart"/>
+      <w:r>
+        <w:rPr>
+          <w:lang w:val="en-US"/>
+        </w:rPr>
+        <w:t>CPU_usage</w:t>
+      </w:r>
+      <w:proofErr w:type="spellEnd"/>
+      <w:r>
+        <w:rPr>
+          <w:lang w:val="en-US"/>
+        </w:rPr>
+        <w:t>(t) + (1 - α) * EMA_CPU(t-1)</w:t>
       </w:r>
     </w:p>
     <w:p>
@@ -10252,7 +11032,21 @@
         <w:rPr>
           <w:lang w:val="en-US"/>
         </w:rPr>
-        <w:t>Online regressors (like SGDRegressor in scikit-learn, or River's online models) are memory-efficient, require low compute, and can run:</w:t>
+        <w:t xml:space="preserve">Online regressors (like </w:t>
+      </w:r>
+      <w:proofErr w:type="spellStart"/>
+      <w:r>
+        <w:rPr>
+          <w:lang w:val="en-US"/>
+        </w:rPr>
+        <w:t>SGDRegressor</w:t>
+      </w:r>
+      <w:proofErr w:type="spellEnd"/>
+      <w:r>
+        <w:rPr>
+          <w:lang w:val="en-US"/>
+        </w:rPr>
+        <w:t xml:space="preserve"> in scikit-learn, or River's online models) are memory-efficient, require low compute, and can run:</w:t>
       </w:r>
     </w:p>
     <w:p>
@@ -10485,7 +11279,21 @@
         <w:rPr>
           <w:lang w:val="en-US"/>
         </w:rPr>
-        <w:t xml:space="preserve"> (e.g., 50m CPU increase per 10 rps).</w:t>
+        <w:t xml:space="preserve"> (e.g., 50m CPU increase per 10 </w:t>
+      </w:r>
+      <w:proofErr w:type="spellStart"/>
+      <w:r>
+        <w:rPr>
+          <w:lang w:val="en-US"/>
+        </w:rPr>
+        <w:t>rps</w:t>
+      </w:r>
+      <w:proofErr w:type="spellEnd"/>
+      <w:r>
+        <w:rPr>
+          <w:lang w:val="en-US"/>
+        </w:rPr>
+        <w:t>).</w:t>
       </w:r>
     </w:p>
     <w:p>
@@ -12129,7 +12937,43 @@
           <w:bCs/>
           <w:lang w:val="en-US"/>
         </w:rPr>
-        <w:t>2. Random Forests / Gradient Boosted Trees (e.g., XGBoost, LightGBM)</w:t>
+        <w:t xml:space="preserve">2. Random Forests / Gradient Boosted Trees (e.g., </w:t>
+      </w:r>
+      <w:proofErr w:type="spellStart"/>
+      <w:r>
+        <w:rPr>
+          <w:b/>
+          <w:bCs/>
+          <w:lang w:val="en-US"/>
+        </w:rPr>
+        <w:t>XGBoost</w:t>
+      </w:r>
+      <w:proofErr w:type="spellEnd"/>
+      <w:r>
+        <w:rPr>
+          <w:b/>
+          <w:bCs/>
+          <w:lang w:val="en-US"/>
+        </w:rPr>
+        <w:t xml:space="preserve">, </w:t>
+      </w:r>
+      <w:proofErr w:type="spellStart"/>
+      <w:r>
+        <w:rPr>
+          <w:b/>
+          <w:bCs/>
+          <w:lang w:val="en-US"/>
+        </w:rPr>
+        <w:t>LightGBM</w:t>
+      </w:r>
+      <w:proofErr w:type="spellEnd"/>
+      <w:r>
+        <w:rPr>
+          <w:b/>
+          <w:bCs/>
+          <w:lang w:val="en-US"/>
+        </w:rPr>
+        <w:t>)</w:t>
       </w:r>
     </w:p>
     <w:p>
@@ -14118,8 +14962,16 @@
               <w:rPr>
                 <w:lang w:val="en-US"/>
               </w:rPr>
-              <w:t>Random Forest / XGBoost</w:t>
+              <w:t xml:space="preserve">Random Forest / </w:t>
             </w:r>
+            <w:proofErr w:type="spellStart"/>
+            <w:r>
+              <w:rPr>
+                <w:lang w:val="en-US"/>
+              </w:rPr>
+              <w:t>XGBoost</w:t>
+            </w:r>
+            <w:proofErr w:type="spellEnd"/>
           </w:p>
         </w:tc>
         <w:tc>
@@ -15541,12 +16393,28 @@
           <w:lang w:val="en-US"/>
         </w:rPr>
       </w:pPr>
-      <w:r>
-        <w:rPr>
-          <w:lang w:val="en-US"/>
-        </w:rPr>
-        <w:t>CPU_usage(t): Actual CPU usage in millicores</w:t>
-      </w:r>
+      <w:proofErr w:type="spellStart"/>
+      <w:r>
+        <w:rPr>
+          <w:lang w:val="en-US"/>
+        </w:rPr>
+        <w:t>CPU_usage</w:t>
+      </w:r>
+      <w:proofErr w:type="spellEnd"/>
+      <w:r>
+        <w:rPr>
+          <w:lang w:val="en-US"/>
+        </w:rPr>
+        <w:t xml:space="preserve">(t): Actual CPU usage in </w:t>
+      </w:r>
+      <w:proofErr w:type="spellStart"/>
+      <w:r>
+        <w:rPr>
+          <w:lang w:val="en-US"/>
+        </w:rPr>
+        <w:t>millicores</w:t>
+      </w:r>
+      <w:proofErr w:type="spellEnd"/>
     </w:p>
     <w:p>
       <w:pPr>
@@ -15558,11 +16426,19 @@
           <w:lang w:val="en-US"/>
         </w:rPr>
       </w:pPr>
-      <w:r>
-        <w:rPr>
-          <w:lang w:val="en-US"/>
-        </w:rPr>
-        <w:t>Memory_usage(t): Actual memory usage in MiB</w:t>
+      <w:proofErr w:type="spellStart"/>
+      <w:r>
+        <w:rPr>
+          <w:lang w:val="en-US"/>
+        </w:rPr>
+        <w:t>Memory_usage</w:t>
+      </w:r>
+      <w:proofErr w:type="spellEnd"/>
+      <w:r>
+        <w:rPr>
+          <w:lang w:val="en-US"/>
+        </w:rPr>
+        <w:t>(t): Actual memory usage in MiB</w:t>
       </w:r>
     </w:p>
     <w:p>
@@ -15575,11 +16451,19 @@
           <w:lang w:val="en-US"/>
         </w:rPr>
       </w:pPr>
-      <w:r>
-        <w:rPr>
-          <w:lang w:val="en-US"/>
-        </w:rPr>
-        <w:t>RequestRate(t): Number of incoming requests per second or minute</w:t>
+      <w:proofErr w:type="spellStart"/>
+      <w:r>
+        <w:rPr>
+          <w:lang w:val="en-US"/>
+        </w:rPr>
+        <w:t>RequestRate</w:t>
+      </w:r>
+      <w:proofErr w:type="spellEnd"/>
+      <w:r>
+        <w:rPr>
+          <w:lang w:val="en-US"/>
+        </w:rPr>
+        <w:t>(t): Number of incoming requests per second or minute</w:t>
       </w:r>
     </w:p>
     <w:p>
@@ -15592,11 +16476,33 @@
           <w:lang w:val="en-US"/>
         </w:rPr>
       </w:pPr>
-      <w:r>
-        <w:rPr>
-          <w:lang w:val="en-US"/>
-        </w:rPr>
-        <w:t>CPU_limit(t) and Memory_limit(t): The current configured resource limits in Kubernetes</w:t>
+      <w:proofErr w:type="spellStart"/>
+      <w:r>
+        <w:rPr>
+          <w:lang w:val="en-US"/>
+        </w:rPr>
+        <w:t>CPU_limit</w:t>
+      </w:r>
+      <w:proofErr w:type="spellEnd"/>
+      <w:r>
+        <w:rPr>
+          <w:lang w:val="en-US"/>
+        </w:rPr>
+        <w:t xml:space="preserve">(t) and </w:t>
+      </w:r>
+      <w:proofErr w:type="spellStart"/>
+      <w:r>
+        <w:rPr>
+          <w:lang w:val="en-US"/>
+        </w:rPr>
+        <w:t>Memory_limit</w:t>
+      </w:r>
+      <w:proofErr w:type="spellEnd"/>
+      <w:r>
+        <w:rPr>
+          <w:lang w:val="en-US"/>
+        </w:rPr>
+        <w:t>(t): The current configured resource limits in Kubernetes</w:t>
       </w:r>
     </w:p>
     <w:p>
@@ -16188,8 +17094,16 @@
               <w:rPr>
                 <w:lang w:val="en-US"/>
               </w:rPr>
-              <w:t>300 rps</w:t>
+              <w:t xml:space="preserve">300 </w:t>
             </w:r>
+            <w:proofErr w:type="spellStart"/>
+            <w:r>
+              <w:rPr>
+                <w:lang w:val="en-US"/>
+              </w:rPr>
+              <w:t>rps</w:t>
+            </w:r>
+            <w:proofErr w:type="spellEnd"/>
           </w:p>
         </w:tc>
       </w:tr>
@@ -16850,8 +17764,16 @@
               <w:rPr>
                 <w:lang w:val="en-US"/>
               </w:rPr>
-              <w:t>ΔCPU and ΔMemory</w:t>
+              <w:t xml:space="preserve">ΔCPU and </w:t>
             </w:r>
+            <w:proofErr w:type="spellStart"/>
+            <w:r>
+              <w:rPr>
+                <w:lang w:val="en-US"/>
+              </w:rPr>
+              <w:t>ΔMemory</w:t>
+            </w:r>
+            <w:proofErr w:type="spellEnd"/>
           </w:p>
         </w:tc>
         <w:tc>
@@ -17149,7 +18071,77 @@
               <w:rPr>
                 <w:lang w:val="en-US"/>
               </w:rPr>
-              <w:t>Latency afterBaseline Latency\frac{\text{Latency after}}{\text{Baseline Latency}}</w:t>
+              <w:t xml:space="preserve">Latency </w:t>
+            </w:r>
+            <w:proofErr w:type="spellStart"/>
+            <w:r>
+              <w:rPr>
+                <w:lang w:val="en-US"/>
+              </w:rPr>
+              <w:t>afterBaseline</w:t>
+            </w:r>
+            <w:proofErr w:type="spellEnd"/>
+            <w:r>
+              <w:rPr>
+                <w:lang w:val="en-US"/>
+              </w:rPr>
+              <w:t xml:space="preserve"> Latency\</w:t>
+            </w:r>
+            <w:proofErr w:type="gramStart"/>
+            <w:r>
+              <w:rPr>
+                <w:lang w:val="en-US"/>
+              </w:rPr>
+              <w:t>frac{</w:t>
+            </w:r>
+            <w:proofErr w:type="gramEnd"/>
+            <w:r>
+              <w:rPr>
+                <w:lang w:val="en-US"/>
+              </w:rPr>
+              <w:t>\</w:t>
+            </w:r>
+            <w:proofErr w:type="gramStart"/>
+            <w:r>
+              <w:rPr>
+                <w:lang w:val="en-US"/>
+              </w:rPr>
+              <w:t>text{</w:t>
+            </w:r>
+            <w:proofErr w:type="gramEnd"/>
+            <w:r>
+              <w:rPr>
+                <w:lang w:val="en-US"/>
+              </w:rPr>
+              <w:t>Latency after</w:t>
+            </w:r>
+            <w:proofErr w:type="gramStart"/>
+            <w:r>
+              <w:rPr>
+                <w:lang w:val="en-US"/>
+              </w:rPr>
+              <w:t>}}{</w:t>
+            </w:r>
+            <w:proofErr w:type="gramEnd"/>
+            <w:r>
+              <w:rPr>
+                <w:lang w:val="en-US"/>
+              </w:rPr>
+              <w:t>\</w:t>
+            </w:r>
+            <w:proofErr w:type="gramStart"/>
+            <w:r>
+              <w:rPr>
+                <w:lang w:val="en-US"/>
+              </w:rPr>
+              <w:t>text{</w:t>
+            </w:r>
+            <w:proofErr w:type="gramEnd"/>
+            <w:r>
+              <w:rPr>
+                <w:lang w:val="en-US"/>
+              </w:rPr>
+              <w:t>Baseline Latency}}</w:t>
             </w:r>
           </w:p>
         </w:tc>
@@ -17259,8 +18251,18 @@
           <w:bCs/>
           <w:lang w:val="en-US"/>
         </w:rPr>
-        <w:t>1. History Bucketization</w:t>
-      </w:r>
+        <w:t xml:space="preserve">1. History </w:t>
+      </w:r>
+      <w:proofErr w:type="spellStart"/>
+      <w:r>
+        <w:rPr>
+          <w:b/>
+          <w:bCs/>
+          <w:lang w:val="en-US"/>
+        </w:rPr>
+        <w:t>Bucketization</w:t>
+      </w:r>
+      <w:proofErr w:type="spellEnd"/>
     </w:p>
     <w:p>
       <w:pPr>
@@ -17293,7 +18295,21 @@
         <w:rPr>
           <w:lang w:val="en-US"/>
         </w:rPr>
-        <w:t>Load range (e.g., 200–300 rps)</w:t>
+        <w:t xml:space="preserve">Load range (e.g., 200–300 </w:t>
+      </w:r>
+      <w:proofErr w:type="spellStart"/>
+      <w:r>
+        <w:rPr>
+          <w:lang w:val="en-US"/>
+        </w:rPr>
+        <w:t>rps</w:t>
+      </w:r>
+      <w:proofErr w:type="spellEnd"/>
+      <w:r>
+        <w:rPr>
+          <w:lang w:val="en-US"/>
+        </w:rPr>
+        <w:t>)</w:t>
       </w:r>
     </w:p>
     <w:p>
@@ -17370,7 +18386,21 @@
         <w:rPr>
           <w:lang w:val="en-US"/>
         </w:rPr>
-        <w:t>"Reducing 600m → 500m at 300 rps → SLA violated 3 out of 5 times → Risk = 0.6"</w:t>
+        <w:t xml:space="preserve">"Reducing 600m → 500m at 300 </w:t>
+      </w:r>
+      <w:proofErr w:type="spellStart"/>
+      <w:r>
+        <w:rPr>
+          <w:lang w:val="en-US"/>
+        </w:rPr>
+        <w:t>rps</w:t>
+      </w:r>
+      <w:proofErr w:type="spellEnd"/>
+      <w:r>
+        <w:rPr>
+          <w:lang w:val="en-US"/>
+        </w:rPr>
+        <w:t xml:space="preserve"> → SLA violated 3 out of 5 times → Risk = 0.6"</w:t>
       </w:r>
     </w:p>
     <w:p>
@@ -17402,15 +18432,7 @@
           <w:bCs/>
           <w:lang w:val="en-US"/>
         </w:rPr>
-        <w:t>Q</w:t>
-      </w:r>
-      <w:r>
-        <w:rPr>
-          <w:b/>
-          <w:bCs/>
-          <w:lang w:val="en-US"/>
-        </w:rPr>
-        <w:t>uery Current Proposed Action</w:t>
+        <w:t>Query Current Proposed Action</w:t>
       </w:r>
     </w:p>
     <w:p>
@@ -17427,7 +18449,21 @@
         <w:rPr>
           <w:lang w:val="en-US"/>
         </w:rPr>
-        <w:t>When a new action is proposed (e.g., reducing CPU by 100m under 320 rps):</w:t>
+        <w:t xml:space="preserve">When a new action is proposed (e.g., reducing CPU by 100m under 320 </w:t>
+      </w:r>
+      <w:proofErr w:type="spellStart"/>
+      <w:r>
+        <w:rPr>
+          <w:lang w:val="en-US"/>
+        </w:rPr>
+        <w:t>rps</w:t>
+      </w:r>
+      <w:proofErr w:type="spellEnd"/>
+      <w:r>
+        <w:rPr>
+          <w:lang w:val="en-US"/>
+        </w:rPr>
+        <w:t>):</w:t>
       </w:r>
     </w:p>
     <w:p>
@@ -17508,7 +18544,21 @@
         <w:rPr>
           <w:lang w:val="en-US"/>
         </w:rPr>
-        <w:t>Risk Score=Total Number of Observations / Number of SLA Violations</w:t>
+        <w:t xml:space="preserve">Risk Score=Total </w:t>
+      </w:r>
+      <w:proofErr w:type="gramStart"/>
+      <w:r>
+        <w:rPr>
+          <w:lang w:val="en-US"/>
+        </w:rPr>
+        <w:t>Number</w:t>
+      </w:r>
+      <w:proofErr w:type="gramEnd"/>
+      <w:r>
+        <w:rPr>
+          <w:lang w:val="en-US"/>
+        </w:rPr>
+        <w:t xml:space="preserve"> of Observations / Number of SLA Violations</w:t>
       </w:r>
     </w:p>
     <w:p>
@@ -17595,7 +18645,21 @@
         <w:rPr>
           <w:lang w:val="en-US"/>
         </w:rPr>
-        <w:t>V(A,L)= number of times action A under load L resulted in SLA violation</w:t>
+        <w:t>V(</w:t>
+      </w:r>
+      <w:proofErr w:type="gramStart"/>
+      <w:r>
+        <w:rPr>
+          <w:lang w:val="en-US"/>
+        </w:rPr>
+        <w:t>A,L</w:t>
+      </w:r>
+      <w:proofErr w:type="gramEnd"/>
+      <w:r>
+        <w:rPr>
+          <w:lang w:val="en-US"/>
+        </w:rPr>
+        <w:t>)= number of times action A under load L resulted in SLA violation</w:t>
       </w:r>
     </w:p>
     <w:p>
@@ -17612,7 +18676,21 @@
         <w:rPr>
           <w:lang w:val="en-US"/>
         </w:rPr>
-        <w:t>N(A,L)= total number of times action A was taken under load L</w:t>
+        <w:t>N(</w:t>
+      </w:r>
+      <w:proofErr w:type="gramStart"/>
+      <w:r>
+        <w:rPr>
+          <w:lang w:val="en-US"/>
+        </w:rPr>
+        <w:t>A,L</w:t>
+      </w:r>
+      <w:proofErr w:type="gramEnd"/>
+      <w:r>
+        <w:rPr>
+          <w:lang w:val="en-US"/>
+        </w:rPr>
+        <w:t>)= total number of times action A was taken under load L</w:t>
       </w:r>
     </w:p>
     <w:p>
@@ -17638,7 +18716,49 @@
         <w:rPr>
           <w:lang w:val="en-US"/>
         </w:rPr>
-        <w:t>Risk(A,L)=V(A,L) / N(A,L)</w:t>
+        <w:t>Risk(</w:t>
+      </w:r>
+      <w:proofErr w:type="gramStart"/>
+      <w:r>
+        <w:rPr>
+          <w:lang w:val="en-US"/>
+        </w:rPr>
+        <w:t>A,L</w:t>
+      </w:r>
+      <w:proofErr w:type="gramEnd"/>
+      <w:r>
+        <w:rPr>
+          <w:lang w:val="en-US"/>
+        </w:rPr>
+        <w:t>)=V(</w:t>
+      </w:r>
+      <w:proofErr w:type="gramStart"/>
+      <w:r>
+        <w:rPr>
+          <w:lang w:val="en-US"/>
+        </w:rPr>
+        <w:t>A,L</w:t>
+      </w:r>
+      <w:proofErr w:type="gramEnd"/>
+      <w:r>
+        <w:rPr>
+          <w:lang w:val="en-US"/>
+        </w:rPr>
+        <w:t>) / N(</w:t>
+      </w:r>
+      <w:proofErr w:type="gramStart"/>
+      <w:r>
+        <w:rPr>
+          <w:lang w:val="en-US"/>
+        </w:rPr>
+        <w:t>A,L</w:t>
+      </w:r>
+      <w:proofErr w:type="gramEnd"/>
+      <w:r>
+        <w:rPr>
+          <w:lang w:val="en-US"/>
+        </w:rPr>
+        <w:t>)</w:t>
       </w:r>
     </w:p>
     <w:p>
@@ -17653,6 +18773,7 @@
         </w:rPr>
         <w:t xml:space="preserve">This gives a probabilistic risk score </w:t>
       </w:r>
+      <w:proofErr w:type="gramStart"/>
       <w:r>
         <w:rPr>
           <w:rFonts w:ascii="Cambria Math" w:hAnsi="Cambria Math" w:cs="Cambria Math"/>
@@ -17664,7 +18785,14 @@
         <w:rPr>
           <w:lang w:val="en-US"/>
         </w:rPr>
-        <w:t>[0,1], where:</w:t>
+        <w:t>[</w:t>
+      </w:r>
+      <w:proofErr w:type="gramEnd"/>
+      <w:r>
+        <w:rPr>
+          <w:lang w:val="en-US"/>
+        </w:rPr>
+        <w:t>0,1], where:</w:t>
       </w:r>
     </w:p>
     <w:p>
@@ -17739,7 +18867,49 @@
         <w:rPr>
           <w:lang w:val="en-US"/>
         </w:rPr>
-        <w:t>Risk(A,L)=(V(A,L)+α) / (N(A,L)+β)</w:t>
+        <w:t>Risk(</w:t>
+      </w:r>
+      <w:proofErr w:type="gramStart"/>
+      <w:r>
+        <w:rPr>
+          <w:lang w:val="en-US"/>
+        </w:rPr>
+        <w:t>A,L</w:t>
+      </w:r>
+      <w:proofErr w:type="gramEnd"/>
+      <w:r>
+        <w:rPr>
+          <w:lang w:val="en-US"/>
+        </w:rPr>
+        <w:t>)=(V(</w:t>
+      </w:r>
+      <w:proofErr w:type="gramStart"/>
+      <w:r>
+        <w:rPr>
+          <w:lang w:val="en-US"/>
+        </w:rPr>
+        <w:t>A,L</w:t>
+      </w:r>
+      <w:proofErr w:type="gramEnd"/>
+      <w:r>
+        <w:rPr>
+          <w:lang w:val="en-US"/>
+        </w:rPr>
+        <w:t>)+α) / (N(</w:t>
+      </w:r>
+      <w:proofErr w:type="gramStart"/>
+      <w:r>
+        <w:rPr>
+          <w:lang w:val="en-US"/>
+        </w:rPr>
+        <w:t>A,L</w:t>
+      </w:r>
+      <w:proofErr w:type="gramEnd"/>
+      <w:r>
+        <w:rPr>
+          <w:lang w:val="en-US"/>
+        </w:rPr>
+        <w:t>)+β)</w:t>
       </w:r>
     </w:p>
     <w:p>
@@ -18079,8 +19249,16 @@
               <w:rPr>
                 <w:lang w:val="en-US"/>
               </w:rPr>
-              <w:t>320 rps</w:t>
+              <w:t xml:space="preserve">320 </w:t>
             </w:r>
+            <w:proofErr w:type="spellStart"/>
+            <w:r>
+              <w:rPr>
+                <w:lang w:val="en-US"/>
+              </w:rPr>
+              <w:t>rps</w:t>
+            </w:r>
+            <w:proofErr w:type="spellEnd"/>
           </w:p>
         </w:tc>
       </w:tr>
@@ -18979,6 +20157,143 @@
     </w:p>
     <w:p>
       <w:pPr>
+        <w:pStyle w:val="Heading3"/>
+        <w:rPr>
+          <w:b/>
+          <w:bCs/>
+          <w:lang w:val="en-US"/>
+        </w:rPr>
+      </w:pPr>
+      <w:r>
+        <w:rPr>
+          <w:lang w:val="en-US"/>
+        </w:rPr>
+        <w:t xml:space="preserve">Decision Engine (DE) – </w:t>
+      </w:r>
+      <w:r>
+        <w:rPr>
+          <w:i/>
+          <w:iCs/>
+          <w:lang w:val="en-US"/>
+        </w:rPr>
+        <w:t>The Optimization Brain</w:t>
+      </w:r>
+    </w:p>
+    <w:p>
+      <w:pPr>
+        <w:rPr>
+          <w:lang w:val="en-US"/>
+        </w:rPr>
+      </w:pPr>
+      <w:r>
+        <w:rPr>
+          <w:lang w:val="en-US"/>
+        </w:rPr>
+        <w:t>Decision Engine (DE) component, which serves as the intelligent controller at the heart of a CRP-free adaptive Kubernetes resource tuner.</w:t>
+      </w:r>
+    </w:p>
+    <w:p>
+      <w:pPr>
+        <w:pStyle w:val="Heading4"/>
+        <w:rPr>
+          <w:b/>
+          <w:bCs/>
+          <w:lang w:val="en-US"/>
+        </w:rPr>
+      </w:pPr>
+      <w:r>
+        <w:rPr>
+          <w:lang w:val="en-US"/>
+        </w:rPr>
+        <w:t>Purpose</w:t>
+      </w:r>
+    </w:p>
+    <w:p>
+      <w:pPr>
+        <w:rPr>
+          <w:lang w:val="en-US"/>
+        </w:rPr>
+      </w:pPr>
+      <w:r>
+        <w:rPr>
+          <w:lang w:val="en-US"/>
+        </w:rPr>
+        <w:t>The Decision Engine (DE) is responsible for synthesizing insights from upstream modules — Trend Learners (TL) and Latency Risk Estimator (RE) — to make safe, efficient resource adjustment decisions in real time.</w:t>
+      </w:r>
+    </w:p>
+    <w:p>
+      <w:pPr>
+        <w:rPr>
+          <w:lang w:val="en-US"/>
+        </w:rPr>
+      </w:pPr>
+      <w:r>
+        <w:rPr>
+          <w:lang w:val="en-US"/>
+        </w:rPr>
+        <w:t>It acts as the policy layer that chooses how and when to adjust CPU and memory limits, balancing:</w:t>
+      </w:r>
+    </w:p>
+    <w:p>
+      <w:pPr>
+        <w:numPr>
+          <w:ilvl w:val="0"/>
+          <w:numId w:val="108"/>
+        </w:numPr>
+        <w:rPr>
+          <w:lang w:val="en-US"/>
+        </w:rPr>
+      </w:pPr>
+      <w:r>
+        <w:rPr>
+          <w:lang w:val="en-US"/>
+        </w:rPr>
+        <w:t>Resource minimization</w:t>
+      </w:r>
+    </w:p>
+    <w:p>
+      <w:pPr>
+        <w:numPr>
+          <w:ilvl w:val="0"/>
+          <w:numId w:val="108"/>
+        </w:numPr>
+        <w:rPr>
+          <w:lang w:val="en-US"/>
+        </w:rPr>
+      </w:pPr>
+      <w:r>
+        <w:rPr>
+          <w:lang w:val="en-US"/>
+        </w:rPr>
+        <w:t>Latency compliance</w:t>
+      </w:r>
+    </w:p>
+    <w:p>
+      <w:pPr>
+        <w:numPr>
+          <w:ilvl w:val="0"/>
+          <w:numId w:val="108"/>
+        </w:numPr>
+        <w:rPr>
+          <w:lang w:val="en-US"/>
+        </w:rPr>
+      </w:pPr>
+      <w:r>
+        <w:rPr>
+          <w:lang w:val="en-US"/>
+        </w:rPr>
+        <w:t>SLA risk avoidance</w:t>
+      </w:r>
+    </w:p>
+    <w:p>
+      <w:pPr>
+        <w:rPr>
+          <w:lang w:val="en-US"/>
+        </w:rPr>
+      </w:pPr>
+    </w:p>
+    <w:p>
+      <w:pPr>
         <w:rPr>
           <w:lang w:val="en-US"/>
         </w:rPr>
@@ -33436,6 +34751,155 @@
     </w:lvl>
   </w:abstractNum>
   <w:abstractNum w:abstractNumId="102" w15:restartNumberingAfterBreak="0">
+    <w:nsid w:val="78D2672D"/>
+    <w:multiLevelType w:val="multilevel"/>
+    <w:tmpl w:val="0C683008"/>
+    <w:lvl w:ilvl="0">
+      <w:start w:val="1"/>
+      <w:numFmt w:val="bullet"/>
+      <w:lvlText w:val=""/>
+      <w:lvlJc w:val="left"/>
+      <w:pPr>
+        <w:tabs>
+          <w:tab w:val="num" w:pos="720"/>
+        </w:tabs>
+        <w:ind w:left="720" w:hanging="360"/>
+      </w:pPr>
+      <w:rPr>
+        <w:rFonts w:ascii="Symbol" w:hAnsi="Symbol" w:hint="default"/>
+        <w:sz w:val="20"/>
+      </w:rPr>
+    </w:lvl>
+    <w:lvl w:ilvl="1" w:tentative="1">
+      <w:start w:val="1"/>
+      <w:numFmt w:val="bullet"/>
+      <w:lvlText w:val="o"/>
+      <w:lvlJc w:val="left"/>
+      <w:pPr>
+        <w:tabs>
+          <w:tab w:val="num" w:pos="1440"/>
+        </w:tabs>
+        <w:ind w:left="1440" w:hanging="360"/>
+      </w:pPr>
+      <w:rPr>
+        <w:rFonts w:ascii="Courier New" w:hAnsi="Courier New" w:hint="default"/>
+        <w:sz w:val="20"/>
+      </w:rPr>
+    </w:lvl>
+    <w:lvl w:ilvl="2" w:tentative="1">
+      <w:start w:val="1"/>
+      <w:numFmt w:val="bullet"/>
+      <w:lvlText w:val=""/>
+      <w:lvlJc w:val="left"/>
+      <w:pPr>
+        <w:tabs>
+          <w:tab w:val="num" w:pos="2160"/>
+        </w:tabs>
+        <w:ind w:left="2160" w:hanging="360"/>
+      </w:pPr>
+      <w:rPr>
+        <w:rFonts w:ascii="Wingdings" w:hAnsi="Wingdings" w:hint="default"/>
+        <w:sz w:val="20"/>
+      </w:rPr>
+    </w:lvl>
+    <w:lvl w:ilvl="3" w:tentative="1">
+      <w:start w:val="1"/>
+      <w:numFmt w:val="bullet"/>
+      <w:lvlText w:val=""/>
+      <w:lvlJc w:val="left"/>
+      <w:pPr>
+        <w:tabs>
+          <w:tab w:val="num" w:pos="2880"/>
+        </w:tabs>
+        <w:ind w:left="2880" w:hanging="360"/>
+      </w:pPr>
+      <w:rPr>
+        <w:rFonts w:ascii="Wingdings" w:hAnsi="Wingdings" w:hint="default"/>
+        <w:sz w:val="20"/>
+      </w:rPr>
+    </w:lvl>
+    <w:lvl w:ilvl="4" w:tentative="1">
+      <w:start w:val="1"/>
+      <w:numFmt w:val="bullet"/>
+      <w:lvlText w:val=""/>
+      <w:lvlJc w:val="left"/>
+      <w:pPr>
+        <w:tabs>
+          <w:tab w:val="num" w:pos="3600"/>
+        </w:tabs>
+        <w:ind w:left="3600" w:hanging="360"/>
+      </w:pPr>
+      <w:rPr>
+        <w:rFonts w:ascii="Wingdings" w:hAnsi="Wingdings" w:hint="default"/>
+        <w:sz w:val="20"/>
+      </w:rPr>
+    </w:lvl>
+    <w:lvl w:ilvl="5" w:tentative="1">
+      <w:start w:val="1"/>
+      <w:numFmt w:val="bullet"/>
+      <w:lvlText w:val=""/>
+      <w:lvlJc w:val="left"/>
+      <w:pPr>
+        <w:tabs>
+          <w:tab w:val="num" w:pos="4320"/>
+        </w:tabs>
+        <w:ind w:left="4320" w:hanging="360"/>
+      </w:pPr>
+      <w:rPr>
+        <w:rFonts w:ascii="Wingdings" w:hAnsi="Wingdings" w:hint="default"/>
+        <w:sz w:val="20"/>
+      </w:rPr>
+    </w:lvl>
+    <w:lvl w:ilvl="6" w:tentative="1">
+      <w:start w:val="1"/>
+      <w:numFmt w:val="bullet"/>
+      <w:lvlText w:val=""/>
+      <w:lvlJc w:val="left"/>
+      <w:pPr>
+        <w:tabs>
+          <w:tab w:val="num" w:pos="5040"/>
+        </w:tabs>
+        <w:ind w:left="5040" w:hanging="360"/>
+      </w:pPr>
+      <w:rPr>
+        <w:rFonts w:ascii="Wingdings" w:hAnsi="Wingdings" w:hint="default"/>
+        <w:sz w:val="20"/>
+      </w:rPr>
+    </w:lvl>
+    <w:lvl w:ilvl="7" w:tentative="1">
+      <w:start w:val="1"/>
+      <w:numFmt w:val="bullet"/>
+      <w:lvlText w:val=""/>
+      <w:lvlJc w:val="left"/>
+      <w:pPr>
+        <w:tabs>
+          <w:tab w:val="num" w:pos="5760"/>
+        </w:tabs>
+        <w:ind w:left="5760" w:hanging="360"/>
+      </w:pPr>
+      <w:rPr>
+        <w:rFonts w:ascii="Wingdings" w:hAnsi="Wingdings" w:hint="default"/>
+        <w:sz w:val="20"/>
+      </w:rPr>
+    </w:lvl>
+    <w:lvl w:ilvl="8" w:tentative="1">
+      <w:start w:val="1"/>
+      <w:numFmt w:val="bullet"/>
+      <w:lvlText w:val=""/>
+      <w:lvlJc w:val="left"/>
+      <w:pPr>
+        <w:tabs>
+          <w:tab w:val="num" w:pos="6480"/>
+        </w:tabs>
+        <w:ind w:left="6480" w:hanging="360"/>
+      </w:pPr>
+      <w:rPr>
+        <w:rFonts w:ascii="Wingdings" w:hAnsi="Wingdings" w:hint="default"/>
+        <w:sz w:val="20"/>
+      </w:rPr>
+    </w:lvl>
+  </w:abstractNum>
+  <w:abstractNum w:abstractNumId="103" w15:restartNumberingAfterBreak="0">
     <w:nsid w:val="79EF25FC"/>
     <w:multiLevelType w:val="multilevel"/>
     <w:tmpl w:val="E2AC9F98"/>
@@ -33584,7 +35048,7 @@
       </w:rPr>
     </w:lvl>
   </w:abstractNum>
-  <w:abstractNum w:abstractNumId="103" w15:restartNumberingAfterBreak="0">
+  <w:abstractNum w:abstractNumId="104" w15:restartNumberingAfterBreak="0">
     <w:nsid w:val="7A9C15B7"/>
     <w:multiLevelType w:val="multilevel"/>
     <w:tmpl w:val="68D08ACC"/>
@@ -33733,7 +35197,7 @@
       </w:rPr>
     </w:lvl>
   </w:abstractNum>
-  <w:abstractNum w:abstractNumId="104" w15:restartNumberingAfterBreak="0">
+  <w:abstractNum w:abstractNumId="105" w15:restartNumberingAfterBreak="0">
     <w:nsid w:val="7AA25EEC"/>
     <w:multiLevelType w:val="multilevel"/>
     <w:tmpl w:val="B5C604AA"/>
@@ -33846,7 +35310,7 @@
       </w:pPr>
     </w:lvl>
   </w:abstractNum>
-  <w:abstractNum w:abstractNumId="105" w15:restartNumberingAfterBreak="0">
+  <w:abstractNum w:abstractNumId="106" w15:restartNumberingAfterBreak="0">
     <w:nsid w:val="7B8207B2"/>
     <w:multiLevelType w:val="multilevel"/>
     <w:tmpl w:val="CBDE885C"/>
@@ -33995,7 +35459,7 @@
       </w:rPr>
     </w:lvl>
   </w:abstractNum>
-  <w:abstractNum w:abstractNumId="106" w15:restartNumberingAfterBreak="0">
+  <w:abstractNum w:abstractNumId="107" w15:restartNumberingAfterBreak="0">
     <w:nsid w:val="7E1F5197"/>
     <w:multiLevelType w:val="multilevel"/>
     <w:tmpl w:val="8B585B0C"/>
@@ -34276,7 +35740,7 @@
     <w:abstractNumId w:val="11"/>
   </w:num>
   <w:num w:numId="45" w16cid:durableId="818962596">
-    <w:abstractNumId w:val="104"/>
+    <w:abstractNumId w:val="105"/>
     <w:lvlOverride w:ilvl="0">
       <w:lvl w:ilvl="0">
         <w:numFmt w:val="decimal"/>
@@ -34314,7 +35778,7 @@
     <w:abstractNumId w:val="66"/>
   </w:num>
   <w:num w:numId="53" w16cid:durableId="501362553">
-    <w:abstractNumId w:val="102"/>
+    <w:abstractNumId w:val="103"/>
   </w:num>
   <w:num w:numId="54" w16cid:durableId="213665539">
     <w:abstractNumId w:val="39"/>
@@ -34392,13 +35856,13 @@
     <w:abstractNumId w:val="67"/>
   </w:num>
   <w:num w:numId="79" w16cid:durableId="615869073">
-    <w:abstractNumId w:val="106"/>
+    <w:abstractNumId w:val="107"/>
   </w:num>
   <w:num w:numId="80" w16cid:durableId="3938681">
     <w:abstractNumId w:val="40"/>
   </w:num>
   <w:num w:numId="81" w16cid:durableId="397676865">
-    <w:abstractNumId w:val="103"/>
+    <w:abstractNumId w:val="104"/>
   </w:num>
   <w:num w:numId="82" w16cid:durableId="2101179248">
     <w:abstractNumId w:val="95"/>
@@ -34428,7 +35892,7 @@
     <w:abstractNumId w:val="84"/>
   </w:num>
   <w:num w:numId="91" w16cid:durableId="1799910685">
-    <w:abstractNumId w:val="105"/>
+    <w:abstractNumId w:val="106"/>
   </w:num>
   <w:num w:numId="92" w16cid:durableId="1622108820">
     <w:abstractNumId w:val="21"/>
@@ -34484,6 +35948,9 @@
   </w:num>
   <w:num w:numId="107" w16cid:durableId="454908311">
     <w:abstractNumId w:val="85"/>
+  </w:num>
+  <w:num w:numId="108" w16cid:durableId="356588997">
+    <w:abstractNumId w:val="102"/>
   </w:num>
 </w:numbering>
 </file>

</xml_diff>

<commit_message>
Add inputs of the decision engine
</commit_message>
<xml_diff>
--- a/Latency Analysis/Solution Architecture.docx
+++ b/Latency Analysis/Solution Architecture.docx
@@ -194,21 +194,7 @@
         <w:rPr>
           <w:lang w:val="en-US"/>
         </w:rPr>
-        <w:t xml:space="preserve">Latency-aware adjustments must be </w:t>
-      </w:r>
-      <w:proofErr w:type="gramStart"/>
-      <w:r>
-        <w:rPr>
-          <w:lang w:val="en-US"/>
-        </w:rPr>
-        <w:t>consider</w:t>
-      </w:r>
-      <w:proofErr w:type="gramEnd"/>
-      <w:r>
-        <w:rPr>
-          <w:lang w:val="en-US"/>
-        </w:rPr>
-        <w:t xml:space="preserve"> individual behavior and load profiles.</w:t>
+        <w:t>Latency-aware adjustments must be consider individual behavior and load profiles.</w:t>
       </w:r>
     </w:p>
     <w:p>
@@ -1283,21 +1269,7 @@
         <w:rPr>
           <w:lang w:val="en-US"/>
         </w:rPr>
-        <w:t xml:space="preserve">The RL agent can be implemented using frameworks like Stable-Baselines3 (PPO/DDPG agents) or Ray </w:t>
-      </w:r>
-      <w:proofErr w:type="spellStart"/>
-      <w:r>
-        <w:rPr>
-          <w:lang w:val="en-US"/>
-        </w:rPr>
-        <w:t>RLlib</w:t>
-      </w:r>
-      <w:proofErr w:type="spellEnd"/>
-      <w:r>
-        <w:rPr>
-          <w:lang w:val="en-US"/>
-        </w:rPr>
-        <w:t>, and it can be:</w:t>
+        <w:t>The RL agent can be implemented using frameworks like Stable-Baselines3 (PPO/DDPG agents) or Ray RLlib, and it can be:</w:t>
       </w:r>
     </w:p>
     <w:p>
@@ -1697,35 +1669,7 @@
         <w:rPr>
           <w:lang w:val="en-US"/>
         </w:rPr>
-        <w:t xml:space="preserve">CPU usage: in </w:t>
-      </w:r>
-      <w:proofErr w:type="spellStart"/>
-      <w:r>
-        <w:rPr>
-          <w:lang w:val="en-US"/>
-        </w:rPr>
-        <w:t>millicores</w:t>
-      </w:r>
-      <w:proofErr w:type="spellEnd"/>
-      <w:r>
-        <w:rPr>
-          <w:lang w:val="en-US"/>
-        </w:rPr>
-        <w:t xml:space="preserve"> (</w:t>
-      </w:r>
-      <w:proofErr w:type="spellStart"/>
-      <w:r>
-        <w:rPr>
-          <w:lang w:val="en-US"/>
-        </w:rPr>
-        <w:t>mCPU</w:t>
-      </w:r>
-      <w:proofErr w:type="spellEnd"/>
-      <w:r>
-        <w:rPr>
-          <w:lang w:val="en-US"/>
-        </w:rPr>
-        <w:t>)</w:t>
+        <w:t>CPU usage: in millicores (mCPU)</w:t>
       </w:r>
     </w:p>
     <w:p>
@@ -1802,33 +1746,11 @@
           <w:lang w:val="en-US"/>
         </w:rPr>
       </w:pPr>
-      <w:proofErr w:type="spellStart"/>
-      <w:r>
-        <w:rPr>
-          <w:lang w:val="en-US"/>
-        </w:rPr>
-        <w:t>cAdvisor</w:t>
-      </w:r>
-      <w:proofErr w:type="spellEnd"/>
-      <w:r>
-        <w:rPr>
-          <w:lang w:val="en-US"/>
-        </w:rPr>
-        <w:t xml:space="preserve"> (via </w:t>
-      </w:r>
-      <w:proofErr w:type="spellStart"/>
-      <w:r>
-        <w:rPr>
-          <w:lang w:val="en-US"/>
-        </w:rPr>
-        <w:t>kubelet</w:t>
-      </w:r>
-      <w:proofErr w:type="spellEnd"/>
-      <w:r>
-        <w:rPr>
-          <w:lang w:val="en-US"/>
-        </w:rPr>
-        <w:t>) collects container-level usage metrics.</w:t>
+      <w:r>
+        <w:rPr>
+          <w:lang w:val="en-US"/>
+        </w:rPr>
+        <w:t>cAdvisor (via kubelet) collects container-level usage metrics.</w:t>
       </w:r>
     </w:p>
     <w:p>
@@ -1845,35 +1767,7 @@
         <w:rPr>
           <w:lang w:val="en-US"/>
         </w:rPr>
-        <w:t xml:space="preserve">Prometheus scrapes from </w:t>
-      </w:r>
-      <w:proofErr w:type="spellStart"/>
-      <w:r>
-        <w:rPr>
-          <w:lang w:val="en-US"/>
-        </w:rPr>
-        <w:t>kubelet</w:t>
-      </w:r>
-      <w:proofErr w:type="spellEnd"/>
-      <w:r>
-        <w:rPr>
-          <w:lang w:val="en-US"/>
-        </w:rPr>
-        <w:t xml:space="preserve">, </w:t>
-      </w:r>
-      <w:proofErr w:type="spellStart"/>
-      <w:r>
-        <w:rPr>
-          <w:lang w:val="en-US"/>
-        </w:rPr>
-        <w:t>kube</w:t>
-      </w:r>
-      <w:proofErr w:type="spellEnd"/>
-      <w:r>
-        <w:rPr>
-          <w:lang w:val="en-US"/>
-        </w:rPr>
-        <w:t>-state-metrics, or node-exporter.</w:t>
+        <w:t>Prometheus scrapes from kubelet, kube-state-metrics, or node-exporter.</w:t>
       </w:r>
     </w:p>
     <w:p>
@@ -1899,14 +1793,12 @@
           <w:lang w:val="en-US"/>
         </w:rPr>
       </w:pPr>
-      <w:proofErr w:type="spellStart"/>
       <w:r>
         <w:rPr>
           <w:lang w:val="en-US"/>
         </w:rPr>
         <w:t>Container_cpu_usage_seconds_total</w:t>
       </w:r>
-      <w:proofErr w:type="spellEnd"/>
     </w:p>
     <w:p>
       <w:pPr>
@@ -1918,14 +1810,12 @@
           <w:lang w:val="en-US"/>
         </w:rPr>
       </w:pPr>
-      <w:proofErr w:type="spellStart"/>
       <w:r>
         <w:rPr>
           <w:lang w:val="en-US"/>
         </w:rPr>
         <w:t>Container_memory_working_set_bytes</w:t>
       </w:r>
-      <w:proofErr w:type="spellEnd"/>
     </w:p>
     <w:p>
       <w:pPr>
@@ -1937,14 +1827,12 @@
           <w:lang w:val="en-US"/>
         </w:rPr>
       </w:pPr>
-      <w:proofErr w:type="spellStart"/>
       <w:r>
         <w:rPr>
           <w:lang w:val="en-US"/>
         </w:rPr>
         <w:t>Kube_pod_container_resource_limits_cpu_cores</w:t>
       </w:r>
-      <w:proofErr w:type="spellEnd"/>
     </w:p>
     <w:p>
       <w:pPr>
@@ -1956,14 +1844,12 @@
           <w:lang w:val="en-US"/>
         </w:rPr>
       </w:pPr>
-      <w:proofErr w:type="spellStart"/>
       <w:r>
         <w:rPr>
           <w:lang w:val="en-US"/>
         </w:rPr>
         <w:t>Kube_pod_container_resource_limits_memory_bytes</w:t>
       </w:r>
-      <w:proofErr w:type="spellEnd"/>
     </w:p>
     <w:p>
       <w:pPr>
@@ -2189,14 +2075,12 @@
         </w:rPr>
         <w:t xml:space="preserve"> </w:t>
       </w:r>
-      <w:proofErr w:type="spellStart"/>
       <w:r>
         <w:rPr>
           <w:lang w:val="en-US"/>
         </w:rPr>
         <w:t>envoy_cluster_upstream_rq_time_bucket</w:t>
       </w:r>
-      <w:proofErr w:type="spellEnd"/>
     </w:p>
     <w:p>
       <w:pPr>
@@ -2210,67 +2094,13 @@
           <w:iCs/>
           <w:lang w:val="en-US"/>
         </w:rPr>
-        <w:t xml:space="preserve">Then compute latency percentiles using </w:t>
-      </w:r>
-      <w:proofErr w:type="spellStart"/>
-      <w:r>
-        <w:rPr>
-          <w:i/>
-          <w:iCs/>
-          <w:lang w:val="en-US"/>
-        </w:rPr>
-        <w:t>PromQL</w:t>
-      </w:r>
-      <w:proofErr w:type="spellEnd"/>
-      <w:r>
-        <w:rPr>
-          <w:i/>
-          <w:iCs/>
-          <w:lang w:val="en-US"/>
-        </w:rPr>
-        <w:t xml:space="preserve">: </w:t>
-      </w:r>
-      <w:proofErr w:type="spellStart"/>
-      <w:r>
-        <w:rPr>
-          <w:lang w:val="en-US"/>
-        </w:rPr>
-        <w:t>histogram_</w:t>
-      </w:r>
-      <w:proofErr w:type="gramStart"/>
-      <w:r>
-        <w:rPr>
-          <w:lang w:val="en-US"/>
-        </w:rPr>
-        <w:t>quantile</w:t>
-      </w:r>
-      <w:proofErr w:type="spellEnd"/>
-      <w:r>
-        <w:rPr>
-          <w:lang w:val="en-US"/>
-        </w:rPr>
-        <w:t>(</w:t>
-      </w:r>
-      <w:proofErr w:type="gramEnd"/>
-      <w:r>
-        <w:rPr>
-          <w:lang w:val="en-US"/>
-        </w:rPr>
-        <w:t>0.95, rate(</w:t>
-      </w:r>
-      <w:proofErr w:type="spellStart"/>
-      <w:r>
-        <w:rPr>
-          <w:lang w:val="en-US"/>
-        </w:rPr>
-        <w:t>envoy_cluster_upstream_rq_time_bucket</w:t>
-      </w:r>
-      <w:proofErr w:type="spellEnd"/>
-      <w:r>
-        <w:rPr>
-          <w:lang w:val="en-US"/>
-        </w:rPr>
-        <w:t>[5m]))</w:t>
+        <w:t xml:space="preserve">Then compute latency percentiles using PromQL: </w:t>
+      </w:r>
+      <w:r>
+        <w:rPr>
+          <w:lang w:val="en-US"/>
+        </w:rPr>
+        <w:t>histogram_quantile(0.95, rate(envoy_cluster_upstream_rq_time_bucket[5m]))</w:t>
       </w:r>
     </w:p>
     <w:p>
@@ -2292,25 +2122,7 @@
           <w:bCs/>
           <w:lang w:val="en-US"/>
         </w:rPr>
-        <w:t xml:space="preserve">Option B: Ingress Controller (NGINX, </w:t>
-      </w:r>
-      <w:proofErr w:type="spellStart"/>
-      <w:r>
-        <w:rPr>
-          <w:b/>
-          <w:bCs/>
-          <w:lang w:val="en-US"/>
-        </w:rPr>
-        <w:t>Traefik</w:t>
-      </w:r>
-      <w:proofErr w:type="spellEnd"/>
-      <w:r>
-        <w:rPr>
-          <w:b/>
-          <w:bCs/>
-          <w:lang w:val="en-US"/>
-        </w:rPr>
-        <w:t>)</w:t>
+        <w:t>Option B: Ingress Controller (NGINX, Traefik)</w:t>
       </w:r>
     </w:p>
     <w:p>
@@ -2418,25 +2230,7 @@
           <w:bCs/>
           <w:lang w:val="en-US"/>
         </w:rPr>
-        <w:t xml:space="preserve">Option C: </w:t>
-      </w:r>
-      <w:proofErr w:type="spellStart"/>
-      <w:r>
-        <w:rPr>
-          <w:b/>
-          <w:bCs/>
-          <w:lang w:val="en-US"/>
-        </w:rPr>
-        <w:t>OpenTelemetry</w:t>
-      </w:r>
-      <w:proofErr w:type="spellEnd"/>
-      <w:r>
-        <w:rPr>
-          <w:b/>
-          <w:bCs/>
-          <w:lang w:val="en-US"/>
-        </w:rPr>
-        <w:t xml:space="preserve"> Collector Sidecar</w:t>
+        <w:t>Option C: OpenTelemetry Collector Sidecar</w:t>
       </w:r>
     </w:p>
     <w:p>
@@ -2453,21 +2247,7 @@
         <w:rPr>
           <w:lang w:val="en-US"/>
         </w:rPr>
-        <w:t xml:space="preserve">Deploy an </w:t>
-      </w:r>
-      <w:proofErr w:type="spellStart"/>
-      <w:r>
-        <w:rPr>
-          <w:lang w:val="en-US"/>
-        </w:rPr>
-        <w:t>OpenTelemetry</w:t>
-      </w:r>
-      <w:proofErr w:type="spellEnd"/>
-      <w:r>
-        <w:rPr>
-          <w:lang w:val="en-US"/>
-        </w:rPr>
-        <w:t xml:space="preserve"> collector as a sidecar alongside each app.</w:t>
+        <w:t>Deploy an OpenTelemetry collector as a sidecar alongside each app.</w:t>
       </w:r>
     </w:p>
     <w:p>
@@ -2728,21 +2508,7 @@
         <w:rPr>
           <w:lang w:val="en-US"/>
         </w:rPr>
-        <w:t>rate(</w:t>
-      </w:r>
-      <w:proofErr w:type="spellStart"/>
-      <w:r>
-        <w:rPr>
-          <w:lang w:val="en-US"/>
-        </w:rPr>
-        <w:t>envoy_cluster_upstream_rq_total</w:t>
-      </w:r>
-      <w:proofErr w:type="spellEnd"/>
-      <w:r>
-        <w:rPr>
-          <w:lang w:val="en-US"/>
-        </w:rPr>
-        <w:t>[1m])</w:t>
+        <w:t>rate(envoy_cluster_upstream_rq_total[1m])</w:t>
       </w:r>
     </w:p>
     <w:p>
@@ -2755,34 +2521,24 @@
           <w:lang w:val="en-US"/>
         </w:rPr>
       </w:pPr>
-      <w:proofErr w:type="spellStart"/>
       <w:r>
         <w:rPr>
           <w:lang w:val="en-US"/>
         </w:rPr>
         <w:t>envoy_http_downstream_rq_active</w:t>
       </w:r>
-      <w:proofErr w:type="spellEnd"/>
-    </w:p>
-    <w:p>
-      <w:pPr>
-        <w:rPr>
-          <w:lang w:val="en-US"/>
-        </w:rPr>
-      </w:pPr>
-      <w:proofErr w:type="spellStart"/>
-      <w:r>
-        <w:rPr>
-          <w:lang w:val="en-US"/>
-        </w:rPr>
-        <w:t>Ii</w:t>
-      </w:r>
-      <w:proofErr w:type="spellEnd"/>
-      <w:r>
-        <w:rPr>
-          <w:lang w:val="en-US"/>
-        </w:rPr>
-        <w:t>. Ingress metrics:</w:t>
+    </w:p>
+    <w:p>
+      <w:pPr>
+        <w:rPr>
+          <w:lang w:val="en-US"/>
+        </w:rPr>
+      </w:pPr>
+      <w:r>
+        <w:rPr>
+          <w:lang w:val="en-US"/>
+        </w:rPr>
+        <w:t>Ii. Ingress metrics:</w:t>
       </w:r>
     </w:p>
     <w:p>
@@ -2799,21 +2555,7 @@
         <w:rPr>
           <w:lang w:val="en-US"/>
         </w:rPr>
-        <w:t xml:space="preserve">If requests go through a single </w:t>
-      </w:r>
-      <w:proofErr w:type="spellStart"/>
-      <w:r>
-        <w:rPr>
-          <w:lang w:val="en-US"/>
-        </w:rPr>
-        <w:t>entrypoint</w:t>
-      </w:r>
-      <w:proofErr w:type="spellEnd"/>
-      <w:r>
-        <w:rPr>
-          <w:lang w:val="en-US"/>
-        </w:rPr>
-        <w:t xml:space="preserve"> (e.g., NGINX):</w:t>
+        <w:t>If requests go through a single entrypoint (e.g., NGINX):</w:t>
       </w:r>
     </w:p>
     <w:p>
@@ -2826,14 +2568,12 @@
           <w:lang w:val="en-US"/>
         </w:rPr>
       </w:pPr>
-      <w:proofErr w:type="spellStart"/>
       <w:r>
         <w:rPr>
           <w:lang w:val="en-US"/>
         </w:rPr>
         <w:t>nginx_ingress_controller_requests</w:t>
       </w:r>
-      <w:proofErr w:type="spellEnd"/>
     </w:p>
     <w:p>
       <w:pPr>
@@ -2845,14 +2585,12 @@
           <w:lang w:val="en-US"/>
         </w:rPr>
       </w:pPr>
-      <w:proofErr w:type="spellStart"/>
       <w:r>
         <w:rPr>
           <w:lang w:val="en-US"/>
         </w:rPr>
         <w:t>nginx_ingress_controller_request_duration_seconds_bucket</w:t>
       </w:r>
-      <w:proofErr w:type="spellEnd"/>
     </w:p>
     <w:p>
       <w:pPr>
@@ -3034,35 +2772,7 @@
               <w:rPr>
                 <w:lang w:val="en-US"/>
               </w:rPr>
-              <w:t xml:space="preserve">Scrapes </w:t>
-            </w:r>
-            <w:proofErr w:type="spellStart"/>
-            <w:r>
-              <w:rPr>
-                <w:lang w:val="en-US"/>
-              </w:rPr>
-              <w:t>kubelet</w:t>
-            </w:r>
-            <w:proofErr w:type="spellEnd"/>
-            <w:r>
-              <w:rPr>
-                <w:lang w:val="en-US"/>
-              </w:rPr>
-              <w:t xml:space="preserve">, </w:t>
-            </w:r>
-            <w:proofErr w:type="spellStart"/>
-            <w:r>
-              <w:rPr>
-                <w:lang w:val="en-US"/>
-              </w:rPr>
-              <w:t>cAdvisor</w:t>
-            </w:r>
-            <w:proofErr w:type="spellEnd"/>
-            <w:r>
-              <w:rPr>
-                <w:lang w:val="en-US"/>
-              </w:rPr>
-              <w:t>, sidecars, ingress, etc.</w:t>
+              <w:t>Scrapes kubelet, cAdvisor, sidecars, ingress, etc.</w:t>
             </w:r>
           </w:p>
         </w:tc>
@@ -3228,19 +2938,11 @@
                 <w:lang w:val="en-US"/>
               </w:rPr>
             </w:pPr>
-            <w:proofErr w:type="spellStart"/>
             <w:r>
               <w:rPr>
                 <w:lang w:val="en-US"/>
               </w:rPr>
-              <w:t>OpenTelemetry</w:t>
-            </w:r>
-            <w:proofErr w:type="spellEnd"/>
-            <w:r>
-              <w:rPr>
-                <w:lang w:val="en-US"/>
-              </w:rPr>
-              <w:t xml:space="preserve"> Collector</w:t>
+              <w:t>OpenTelemetry Collector</w:t>
             </w:r>
           </w:p>
         </w:tc>
@@ -3303,19 +3005,11 @@
                 <w:lang w:val="en-US"/>
               </w:rPr>
             </w:pPr>
-            <w:proofErr w:type="spellStart"/>
             <w:r>
               <w:rPr>
                 <w:lang w:val="en-US"/>
               </w:rPr>
-              <w:t>kube</w:t>
-            </w:r>
-            <w:proofErr w:type="spellEnd"/>
-            <w:r>
-              <w:rPr>
-                <w:lang w:val="en-US"/>
-              </w:rPr>
-              <w:t>-state-metrics</w:t>
+              <w:t>kube-state-metrics</w:t>
             </w:r>
           </w:p>
         </w:tc>
@@ -3382,16 +3076,8 @@
               <w:rPr>
                 <w:lang w:val="en-US"/>
               </w:rPr>
-              <w:t xml:space="preserve">Node Exporter / </w:t>
+              <w:t>Node Exporter / Kubelet</w:t>
             </w:r>
-            <w:proofErr w:type="spellStart"/>
-            <w:r>
-              <w:rPr>
-                <w:lang w:val="en-US"/>
-              </w:rPr>
-              <w:t>Kubelet</w:t>
-            </w:r>
-            <w:proofErr w:type="spellEnd"/>
           </w:p>
         </w:tc>
         <w:tc>
@@ -3628,28 +3314,12 @@
                 <w:lang w:val="en-US"/>
               </w:rPr>
             </w:pPr>
-            <w:proofErr w:type="spellStart"/>
             <w:r>
               <w:rPr>
                 <w:lang w:val="en-US"/>
               </w:rPr>
-              <w:t>cAdvisor</w:t>
+              <w:t>cAdvisor, kubelet</w:t>
             </w:r>
-            <w:proofErr w:type="spellEnd"/>
-            <w:r>
-              <w:rPr>
-                <w:lang w:val="en-US"/>
-              </w:rPr>
-              <w:t xml:space="preserve">, </w:t>
-            </w:r>
-            <w:proofErr w:type="spellStart"/>
-            <w:r>
-              <w:rPr>
-                <w:lang w:val="en-US"/>
-              </w:rPr>
-              <w:t>kubelet</w:t>
-            </w:r>
-            <w:proofErr w:type="spellEnd"/>
           </w:p>
         </w:tc>
         <w:tc>
@@ -3742,19 +3412,11 @@
                 <w:lang w:val="en-US"/>
               </w:rPr>
             </w:pPr>
-            <w:proofErr w:type="spellStart"/>
             <w:r>
               <w:rPr>
                 <w:lang w:val="en-US"/>
               </w:rPr>
-              <w:t>kube</w:t>
-            </w:r>
-            <w:proofErr w:type="spellEnd"/>
-            <w:r>
-              <w:rPr>
-                <w:lang w:val="en-US"/>
-              </w:rPr>
-              <w:t>-state-metrics</w:t>
+              <w:t>kube-state-metrics</w:t>
             </w:r>
           </w:p>
         </w:tc>
@@ -3950,16 +3612,8 @@
               <w:rPr>
                 <w:lang w:val="en-US"/>
               </w:rPr>
-              <w:t xml:space="preserve">Envoy / NGINX / </w:t>
+              <w:t>Envoy / NGINX / Traefik</w:t>
             </w:r>
-            <w:proofErr w:type="spellStart"/>
-            <w:r>
-              <w:rPr>
-                <w:lang w:val="en-US"/>
-              </w:rPr>
-              <w:t>Traefik</w:t>
-            </w:r>
-            <w:proofErr w:type="spellEnd"/>
           </w:p>
         </w:tc>
         <w:tc>
@@ -4056,16 +3710,8 @@
               <w:rPr>
                 <w:lang w:val="en-US"/>
               </w:rPr>
-              <w:t xml:space="preserve">Envoy / </w:t>
+              <w:t>Envoy / OpenTelemetry</w:t>
             </w:r>
-            <w:proofErr w:type="spellStart"/>
-            <w:r>
-              <w:rPr>
-                <w:lang w:val="en-US"/>
-              </w:rPr>
-              <w:t>OpenTelemetry</w:t>
-            </w:r>
-            <w:proofErr w:type="spellEnd"/>
           </w:p>
         </w:tc>
         <w:tc>
@@ -4356,28 +4002,12 @@
                 <w:lang w:val="en-US"/>
               </w:rPr>
             </w:pPr>
-            <w:proofErr w:type="spellStart"/>
             <w:r>
               <w:rPr>
                 <w:lang w:val="en-US"/>
               </w:rPr>
-              <w:t>kubelet</w:t>
+              <w:t>kubelet + cAdvisor</w:t>
             </w:r>
-            <w:proofErr w:type="spellEnd"/>
-            <w:r>
-              <w:rPr>
-                <w:lang w:val="en-US"/>
-              </w:rPr>
-              <w:t xml:space="preserve"> + </w:t>
-            </w:r>
-            <w:proofErr w:type="spellStart"/>
-            <w:r>
-              <w:rPr>
-                <w:lang w:val="en-US"/>
-              </w:rPr>
-              <w:t>cAdvisor</w:t>
-            </w:r>
-            <w:proofErr w:type="spellEnd"/>
           </w:p>
         </w:tc>
         <w:tc>
@@ -4403,14 +4033,12 @@
                 <w:lang w:val="en-US"/>
               </w:rPr>
             </w:pPr>
-            <w:proofErr w:type="spellStart"/>
             <w:r>
               <w:rPr>
                 <w:lang w:val="en-US"/>
               </w:rPr>
               <w:t>container_cpu_usage_seconds_total</w:t>
             </w:r>
-            <w:proofErr w:type="spellEnd"/>
           </w:p>
         </w:tc>
       </w:tr>
@@ -4472,28 +4100,12 @@
                 <w:lang w:val="en-US"/>
               </w:rPr>
             </w:pPr>
-            <w:proofErr w:type="spellStart"/>
             <w:r>
               <w:rPr>
                 <w:lang w:val="en-US"/>
               </w:rPr>
-              <w:t>kubelet</w:t>
+              <w:t>kubelet + cAdvisor</w:t>
             </w:r>
-            <w:proofErr w:type="spellEnd"/>
-            <w:r>
-              <w:rPr>
-                <w:lang w:val="en-US"/>
-              </w:rPr>
-              <w:t xml:space="preserve"> + </w:t>
-            </w:r>
-            <w:proofErr w:type="spellStart"/>
-            <w:r>
-              <w:rPr>
-                <w:lang w:val="en-US"/>
-              </w:rPr>
-              <w:t>cAdvisor</w:t>
-            </w:r>
-            <w:proofErr w:type="spellEnd"/>
           </w:p>
         </w:tc>
         <w:tc>
@@ -4519,14 +4131,12 @@
                 <w:lang w:val="en-US"/>
               </w:rPr>
             </w:pPr>
-            <w:proofErr w:type="spellStart"/>
             <w:r>
               <w:rPr>
                 <w:lang w:val="en-US"/>
               </w:rPr>
               <w:t>container_memory_working_set_bytes</w:t>
             </w:r>
-            <w:proofErr w:type="spellEnd"/>
           </w:p>
         </w:tc>
       </w:tr>
@@ -4588,19 +4198,11 @@
                 <w:lang w:val="en-US"/>
               </w:rPr>
             </w:pPr>
-            <w:proofErr w:type="spellStart"/>
             <w:r>
               <w:rPr>
                 <w:lang w:val="en-US"/>
               </w:rPr>
-              <w:t>kube</w:t>
-            </w:r>
-            <w:proofErr w:type="spellEnd"/>
-            <w:r>
-              <w:rPr>
-                <w:lang w:val="en-US"/>
-              </w:rPr>
-              <w:t>-state-metrics</w:t>
+              <w:t>kube-state-metrics</w:t>
             </w:r>
           </w:p>
         </w:tc>
@@ -4627,14 +4229,12 @@
                 <w:lang w:val="en-US"/>
               </w:rPr>
             </w:pPr>
-            <w:proofErr w:type="spellStart"/>
             <w:r>
               <w:rPr>
                 <w:lang w:val="en-US"/>
               </w:rPr>
               <w:t>Kube_pod_container_resource_limits_cpu_cores</w:t>
             </w:r>
-            <w:proofErr w:type="spellEnd"/>
           </w:p>
           <w:p>
             <w:pPr>
@@ -4642,14 +4242,12 @@
                 <w:lang w:val="en-US"/>
               </w:rPr>
             </w:pPr>
-            <w:proofErr w:type="spellStart"/>
             <w:r>
               <w:rPr>
                 <w:lang w:val="en-US"/>
               </w:rPr>
               <w:t>kube_pod_container_resource_limits_memory_bytes</w:t>
             </w:r>
-            <w:proofErr w:type="spellEnd"/>
           </w:p>
         </w:tc>
       </w:tr>
@@ -4734,33 +4332,11 @@
           <w:lang w:val="en-US"/>
         </w:rPr>
       </w:pPr>
-      <w:proofErr w:type="spellStart"/>
-      <w:r>
-        <w:rPr>
-          <w:lang w:val="en-US"/>
-        </w:rPr>
-        <w:t>kubelet</w:t>
-      </w:r>
-      <w:proofErr w:type="spellEnd"/>
-      <w:r>
-        <w:rPr>
-          <w:lang w:val="en-US"/>
-        </w:rPr>
-        <w:t xml:space="preserve"> on each node (exposes </w:t>
-      </w:r>
-      <w:proofErr w:type="spellStart"/>
-      <w:r>
-        <w:rPr>
-          <w:lang w:val="en-US"/>
-        </w:rPr>
-        <w:t>cAdvisor</w:t>
-      </w:r>
-      <w:proofErr w:type="spellEnd"/>
-      <w:r>
-        <w:rPr>
-          <w:lang w:val="en-US"/>
-        </w:rPr>
-        <w:t xml:space="preserve"> metrics)</w:t>
+      <w:r>
+        <w:rPr>
+          <w:lang w:val="en-US"/>
+        </w:rPr>
+        <w:t>kubelet on each node (exposes cAdvisor metrics)</w:t>
       </w:r>
     </w:p>
     <w:p>
@@ -4773,19 +4349,11 @@
           <w:lang w:val="en-US"/>
         </w:rPr>
       </w:pPr>
-      <w:proofErr w:type="spellStart"/>
-      <w:r>
-        <w:rPr>
-          <w:lang w:val="en-US"/>
-        </w:rPr>
-        <w:t>kube</w:t>
-      </w:r>
-      <w:proofErr w:type="spellEnd"/>
-      <w:r>
-        <w:rPr>
-          <w:lang w:val="en-US"/>
-        </w:rPr>
-        <w:t>-state-metrics for resource limit specs</w:t>
+      <w:r>
+        <w:rPr>
+          <w:lang w:val="en-US"/>
+        </w:rPr>
+        <w:t>kube-state-metrics for resource limit specs</w:t>
       </w:r>
     </w:p>
     <w:p>
@@ -5246,19 +4814,11 @@
                 <w:lang w:val="en-US"/>
               </w:rPr>
             </w:pPr>
-            <w:proofErr w:type="spellStart"/>
             <w:r>
               <w:rPr>
                 <w:lang w:val="en-US"/>
               </w:rPr>
-              <w:t>OpenTelemetry</w:t>
-            </w:r>
-            <w:proofErr w:type="spellEnd"/>
-            <w:r>
-              <w:rPr>
-                <w:lang w:val="en-US"/>
-              </w:rPr>
-              <w:t xml:space="preserve"> sidecar</w:t>
+              <w:t>OpenTelemetry sidecar</w:t>
             </w:r>
           </w:p>
         </w:tc>
@@ -5391,14 +4951,12 @@
           <w:lang w:val="en-US"/>
         </w:rPr>
       </w:pPr>
-      <w:proofErr w:type="spellStart"/>
       <w:r>
         <w:rPr>
           <w:lang w:val="en-US"/>
         </w:rPr>
         <w:t>envoy_cluster_upstream_rq_time_bucket</w:t>
       </w:r>
-      <w:proofErr w:type="spellEnd"/>
     </w:p>
     <w:p>
       <w:pPr>
@@ -5414,70 +4972,20 @@
         <w:rPr>
           <w:lang w:val="en-US"/>
         </w:rPr>
-        <w:t xml:space="preserve">Use </w:t>
-      </w:r>
-      <w:proofErr w:type="spellStart"/>
-      <w:r>
-        <w:rPr>
-          <w:lang w:val="en-US"/>
-        </w:rPr>
-        <w:t>PromQL</w:t>
-      </w:r>
-      <w:proofErr w:type="spellEnd"/>
-      <w:r>
-        <w:rPr>
-          <w:lang w:val="en-US"/>
-        </w:rPr>
-        <w:t xml:space="preserve"> for percentiles:</w:t>
-      </w:r>
-    </w:p>
-    <w:p>
-      <w:pPr>
-        <w:rPr>
-          <w:lang w:val="en-US"/>
-        </w:rPr>
-      </w:pPr>
-      <w:proofErr w:type="spellStart"/>
-      <w:r>
-        <w:rPr>
-          <w:lang w:val="en-US"/>
-        </w:rPr>
-        <w:t>histogram_</w:t>
-      </w:r>
-      <w:proofErr w:type="gramStart"/>
-      <w:r>
-        <w:rPr>
-          <w:lang w:val="en-US"/>
-        </w:rPr>
-        <w:t>quantile</w:t>
-      </w:r>
-      <w:proofErr w:type="spellEnd"/>
-      <w:r>
-        <w:rPr>
-          <w:lang w:val="en-US"/>
-        </w:rPr>
-        <w:t>(</w:t>
-      </w:r>
-      <w:proofErr w:type="gramEnd"/>
-      <w:r>
-        <w:rPr>
-          <w:lang w:val="en-US"/>
-        </w:rPr>
-        <w:t>0.95, rate(</w:t>
-      </w:r>
-      <w:proofErr w:type="spellStart"/>
-      <w:r>
-        <w:rPr>
-          <w:lang w:val="en-US"/>
-        </w:rPr>
-        <w:t>envoy_cluster_upstream_rq_time_bucket</w:t>
-      </w:r>
-      <w:proofErr w:type="spellEnd"/>
-      <w:r>
-        <w:rPr>
-          <w:lang w:val="en-US"/>
-        </w:rPr>
-        <w:t>[5m]))</w:t>
+        <w:t>Use PromQL for percentiles:</w:t>
+      </w:r>
+    </w:p>
+    <w:p>
+      <w:pPr>
+        <w:rPr>
+          <w:lang w:val="en-US"/>
+        </w:rPr>
+      </w:pPr>
+      <w:r>
+        <w:rPr>
+          <w:lang w:val="en-US"/>
+        </w:rPr>
+        <w:t>histogram_quantile(0.95, rate(envoy_cluster_upstream_rq_time_bucket[5m]))</w:t>
       </w:r>
     </w:p>
     <w:p>
@@ -5737,21 +5245,7 @@
               <w:rPr>
                 <w:lang w:val="en-US"/>
               </w:rPr>
-              <w:t>rate(</w:t>
-            </w:r>
-            <w:proofErr w:type="spellStart"/>
-            <w:r>
-              <w:rPr>
-                <w:lang w:val="en-US"/>
-              </w:rPr>
-              <w:t>envoy_cluster_upstream_rq_total</w:t>
-            </w:r>
-            <w:proofErr w:type="spellEnd"/>
-            <w:r>
-              <w:rPr>
-                <w:lang w:val="en-US"/>
-              </w:rPr>
-              <w:t>[1m])</w:t>
+              <w:t>rate(envoy_cluster_upstream_rq_total[1m])</w:t>
             </w:r>
           </w:p>
         </w:tc>
@@ -5814,14 +5308,12 @@
                 <w:lang w:val="en-US"/>
               </w:rPr>
             </w:pPr>
-            <w:proofErr w:type="spellStart"/>
             <w:r>
               <w:rPr>
                 <w:lang w:val="en-US"/>
               </w:rPr>
               <w:t>envoy_http_downstream_rq_active</w:t>
             </w:r>
-            <w:proofErr w:type="spellEnd"/>
           </w:p>
         </w:tc>
       </w:tr>
@@ -5861,21 +5353,7 @@
         <w:rPr>
           <w:lang w:val="en-US"/>
         </w:rPr>
-        <w:t xml:space="preserve">Use </w:t>
-      </w:r>
-      <w:proofErr w:type="spellStart"/>
-      <w:r>
-        <w:rPr>
-          <w:lang w:val="en-US"/>
-        </w:rPr>
-        <w:t>nginx_ingress_controller_requests</w:t>
-      </w:r>
-      <w:proofErr w:type="spellEnd"/>
-      <w:r>
-        <w:rPr>
-          <w:lang w:val="en-US"/>
-        </w:rPr>
-        <w:t xml:space="preserve"> and related metrics.</w:t>
+        <w:t>Use nginx_ingress_controller_requests and related metrics.</w:t>
       </w:r>
     </w:p>
     <w:p>
@@ -6174,35 +5652,7 @@
               <w:rPr>
                 <w:lang w:val="en-US"/>
               </w:rPr>
-              <w:t xml:space="preserve">Prometheus + </w:t>
-            </w:r>
-            <w:proofErr w:type="spellStart"/>
-            <w:r>
-              <w:rPr>
-                <w:lang w:val="en-US"/>
-              </w:rPr>
-              <w:t>kubelet</w:t>
-            </w:r>
-            <w:proofErr w:type="spellEnd"/>
-            <w:r>
-              <w:rPr>
-                <w:lang w:val="en-US"/>
-              </w:rPr>
-              <w:t xml:space="preserve"> + </w:t>
-            </w:r>
-            <w:proofErr w:type="spellStart"/>
-            <w:r>
-              <w:rPr>
-                <w:lang w:val="en-US"/>
-              </w:rPr>
-              <w:t>kube</w:t>
-            </w:r>
-            <w:proofErr w:type="spellEnd"/>
-            <w:r>
-              <w:rPr>
-                <w:lang w:val="en-US"/>
-              </w:rPr>
-              <w:t>-state-metrics</w:t>
+              <w:t>Prometheus + kubelet + kube-state-metrics</w:t>
             </w:r>
           </w:p>
         </w:tc>
@@ -6364,16 +5814,8 @@
               <w:rPr>
                 <w:lang w:val="en-US"/>
               </w:rPr>
-              <w:t xml:space="preserve">Prometheus + </w:t>
+              <w:t>Prometheus + PromQL</w:t>
             </w:r>
-            <w:proofErr w:type="spellStart"/>
-            <w:r>
-              <w:rPr>
-                <w:lang w:val="en-US"/>
-              </w:rPr>
-              <w:t>PromQL</w:t>
-            </w:r>
-            <w:proofErr w:type="spellEnd"/>
           </w:p>
         </w:tc>
         <w:tc>
@@ -6688,21 +6130,7 @@
         <w:rPr>
           <w:lang w:val="en-US"/>
         </w:rPr>
-        <w:t xml:space="preserve">Here’s a detailed explanation of why other metric collection methods </w:t>
-      </w:r>
-      <w:proofErr w:type="gramStart"/>
-      <w:r>
-        <w:rPr>
-          <w:lang w:val="en-US"/>
-        </w:rPr>
-        <w:t>are</w:t>
-      </w:r>
-      <w:proofErr w:type="gramEnd"/>
-      <w:r>
-        <w:rPr>
-          <w:lang w:val="en-US"/>
-        </w:rPr>
-        <w:t xml:space="preserve"> less suitable compared to the recommended setup (Kubernetes-native metrics + Envoy/Istio sidecars), especially for our adaptive resource optimization system:</w:t>
+        <w:t>Here’s a detailed explanation of why other metric collection methods are less suitable compared to the recommended setup (Kubernetes-native metrics + Envoy/Istio sidecars), especially for our adaptive resource optimization system:</w:t>
       </w:r>
     </w:p>
     <w:p>
@@ -6944,21 +6372,7 @@
         <w:rPr>
           <w:lang w:val="en-US"/>
         </w:rPr>
-        <w:t xml:space="preserve"> Tools like Envoy, Istio, and </w:t>
-      </w:r>
-      <w:proofErr w:type="spellStart"/>
-      <w:r>
-        <w:rPr>
-          <w:lang w:val="en-US"/>
-        </w:rPr>
-        <w:t>OpenTelemetry</w:t>
-      </w:r>
-      <w:proofErr w:type="spellEnd"/>
-      <w:r>
-        <w:rPr>
-          <w:lang w:val="en-US"/>
-        </w:rPr>
-        <w:t xml:space="preserve"> already solve this.</w:t>
+        <w:t xml:space="preserve"> Tools like Envoy, Istio, and OpenTelemetry already solve this.</w:t>
       </w:r>
     </w:p>
     <w:p>
@@ -7027,23 +6441,13 @@
           <w:lang w:val="en-US"/>
         </w:rPr>
       </w:pPr>
-      <w:proofErr w:type="spellStart"/>
       <w:r>
         <w:rPr>
           <w:b/>
           <w:bCs/>
           <w:lang w:val="en-US"/>
         </w:rPr>
-        <w:t>OpenTelemetry</w:t>
-      </w:r>
-      <w:proofErr w:type="spellEnd"/>
-      <w:r>
-        <w:rPr>
-          <w:b/>
-          <w:bCs/>
-          <w:lang w:val="en-US"/>
-        </w:rPr>
-        <w:t xml:space="preserve"> Sidecars Only</w:t>
+        <w:t>OpenTelemetry Sidecars Only</w:t>
       </w:r>
     </w:p>
     <w:p>
@@ -7190,21 +6594,7 @@
         <w:rPr>
           <w:lang w:val="en-US"/>
         </w:rPr>
-        <w:t xml:space="preserve">If we want full observability with traces + logs + metrics, </w:t>
-      </w:r>
-      <w:proofErr w:type="spellStart"/>
-      <w:r>
-        <w:rPr>
-          <w:lang w:val="en-US"/>
-        </w:rPr>
-        <w:t>OpenTelemetry</w:t>
-      </w:r>
-      <w:proofErr w:type="spellEnd"/>
-      <w:r>
-        <w:rPr>
-          <w:lang w:val="en-US"/>
-        </w:rPr>
-        <w:t xml:space="preserve"> is great — but overkill just for resource tuning.</w:t>
+        <w:t>If we want full observability with traces + logs + metrics, OpenTelemetry is great — but overkill just for resource tuning.</w:t>
       </w:r>
     </w:p>
     <w:p>
@@ -7345,25 +6735,7 @@
           <w:bCs/>
           <w:lang w:val="en-US"/>
         </w:rPr>
-        <w:t xml:space="preserve">Logs-Based Metrics Extraction (e.g., from </w:t>
-      </w:r>
-      <w:proofErr w:type="spellStart"/>
-      <w:r>
-        <w:rPr>
-          <w:b/>
-          <w:bCs/>
-          <w:lang w:val="en-US"/>
-        </w:rPr>
-        <w:t>Fluentd</w:t>
-      </w:r>
-      <w:proofErr w:type="spellEnd"/>
-      <w:r>
-        <w:rPr>
-          <w:b/>
-          <w:bCs/>
-          <w:lang w:val="en-US"/>
-        </w:rPr>
-        <w:t>/ELK)</w:t>
+        <w:t>Logs-Based Metrics Extraction (e.g., from Fluentd/ELK)</w:t>
       </w:r>
     </w:p>
     <w:p>
@@ -7479,25 +6851,7 @@
           <w:bCs/>
           <w:lang w:val="en-US"/>
         </w:rPr>
-        <w:t xml:space="preserve">Cloud Vendor-Specific Monitoring (e.g., AWS CloudWatch, GCP </w:t>
-      </w:r>
-      <w:proofErr w:type="spellStart"/>
-      <w:r>
-        <w:rPr>
-          <w:b/>
-          <w:bCs/>
-          <w:lang w:val="en-US"/>
-        </w:rPr>
-        <w:t>Stackdriver</w:t>
-      </w:r>
-      <w:proofErr w:type="spellEnd"/>
-      <w:r>
-        <w:rPr>
-          <w:b/>
-          <w:bCs/>
-          <w:lang w:val="en-US"/>
-        </w:rPr>
-        <w:t>)</w:t>
+        <w:t>Cloud Vendor-Specific Monitoring (e.g., AWS CloudWatch, GCP Stackdriver)</w:t>
       </w:r>
     </w:p>
     <w:p>
@@ -7767,7 +7121,6 @@
                 <w:lang w:val="en-US"/>
               </w:rPr>
             </w:pPr>
-            <w:proofErr w:type="spellStart"/>
             <w:r>
               <w:rPr>
                 <w:b/>
@@ -7776,7 +7129,6 @@
               </w:rPr>
               <w:t>OpenTelemetry</w:t>
             </w:r>
-            <w:proofErr w:type="spellEnd"/>
           </w:p>
         </w:tc>
         <w:tc>
@@ -8842,21 +8194,7 @@
         <w:rPr>
           <w:lang w:val="en-US"/>
         </w:rPr>
-        <w:t xml:space="preserve">Avoid alternatives unless we have strong use cases (e.g., </w:t>
-      </w:r>
-      <w:proofErr w:type="spellStart"/>
-      <w:r>
-        <w:rPr>
-          <w:lang w:val="en-US"/>
-        </w:rPr>
-        <w:t>OpenTelemetry</w:t>
-      </w:r>
-      <w:proofErr w:type="spellEnd"/>
-      <w:r>
-        <w:rPr>
-          <w:lang w:val="en-US"/>
-        </w:rPr>
-        <w:t xml:space="preserve"> for deep tracing or app instrumentation for business metrics).</w:t>
+        <w:t>Avoid alternatives unless we have strong use cases (e.g., OpenTelemetry for deep tracing or app instrumentation for business metrics).</w:t>
       </w:r>
     </w:p>
     <w:p>
@@ -9268,21 +8606,7 @@
         <w:rPr>
           <w:lang w:val="en-US"/>
         </w:rPr>
-        <w:t xml:space="preserve">Istio (with Envoy): If we want a </w:t>
-      </w:r>
-      <w:proofErr w:type="gramStart"/>
-      <w:r>
-        <w:rPr>
-          <w:lang w:val="en-US"/>
-        </w:rPr>
-        <w:t>full service</w:t>
-      </w:r>
-      <w:proofErr w:type="gramEnd"/>
-      <w:r>
-        <w:rPr>
-          <w:lang w:val="en-US"/>
-        </w:rPr>
-        <w:t xml:space="preserve"> mesh: secure traffic, retry policies, fine-grained telemetry, tracing, etc.</w:t>
+        <w:t>Istio (with Envoy): If we want a full service mesh: secure traffic, retry policies, fine-grained telemetry, tracing, etc.</w:t>
       </w:r>
     </w:p>
     <w:p>
@@ -9349,21 +8673,7 @@
         <w:rPr>
           <w:lang w:val="en-US"/>
         </w:rPr>
-        <w:t>Zero-trust security (</w:t>
-      </w:r>
-      <w:proofErr w:type="spellStart"/>
-      <w:r>
-        <w:rPr>
-          <w:lang w:val="en-US"/>
-        </w:rPr>
-        <w:t>mTLS</w:t>
-      </w:r>
-      <w:proofErr w:type="spellEnd"/>
-      <w:r>
-        <w:rPr>
-          <w:lang w:val="en-US"/>
-        </w:rPr>
-        <w:t>)</w:t>
+        <w:t>Zero-trust security (mTLS)</w:t>
       </w:r>
     </w:p>
     <w:p>
@@ -9995,21 +9305,7 @@
               <w:rPr>
                 <w:lang w:val="en-US"/>
               </w:rPr>
-              <w:t xml:space="preserve">Critical if we’re dealing with </w:t>
-            </w:r>
-            <w:proofErr w:type="gramStart"/>
-            <w:r>
-              <w:rPr>
-                <w:lang w:val="en-US"/>
-              </w:rPr>
-              <w:t>services</w:t>
-            </w:r>
-            <w:proofErr w:type="gramEnd"/>
-            <w:r>
-              <w:rPr>
-                <w:lang w:val="en-US"/>
-              </w:rPr>
-              <w:t xml:space="preserve"> you can't easily modify.</w:t>
+              <w:t>Critical if we’re dealing with services you can't easily modify.</w:t>
             </w:r>
           </w:p>
         </w:tc>
@@ -10174,35 +9470,7 @@
         <w:rPr>
           <w:lang w:val="en-US"/>
         </w:rPr>
-        <w:t xml:space="preserve">Online ML Predictor Using </w:t>
-      </w:r>
-      <w:proofErr w:type="gramStart"/>
-      <w:r>
-        <w:rPr>
-          <w:lang w:val="en-US"/>
-        </w:rPr>
-        <w:t>DARE(</w:t>
-      </w:r>
-      <w:proofErr w:type="gramEnd"/>
-      <w:r>
-        <w:rPr>
-          <w:lang w:val="en-US"/>
-        </w:rPr>
-        <w:t xml:space="preserve">Dynamic Adaptive Resource </w:t>
-      </w:r>
-      <w:proofErr w:type="spellStart"/>
-      <w:r>
-        <w:rPr>
-          <w:lang w:val="en-US"/>
-        </w:rPr>
-        <w:t>Estimater</w:t>
-      </w:r>
-      <w:proofErr w:type="spellEnd"/>
-      <w:r>
-        <w:rPr>
-          <w:lang w:val="en-US"/>
-        </w:rPr>
-        <w:t>) Architecture</w:t>
+        <w:t>Online ML Predictor Using DARE(Dynamic Adaptive Resource Estimater) Architecture</w:t>
       </w:r>
     </w:p>
     <w:p>
@@ -10463,21 +9731,7 @@
         <w:rPr>
           <w:lang w:val="en-US"/>
         </w:rPr>
-        <w:t xml:space="preserve">Whether the current limits are higher or lower than needed (overprovisioning vs </w:t>
-      </w:r>
-      <w:proofErr w:type="spellStart"/>
-      <w:r>
-        <w:rPr>
-          <w:lang w:val="en-US"/>
-        </w:rPr>
-        <w:t>underprovisioning</w:t>
-      </w:r>
-      <w:proofErr w:type="spellEnd"/>
-      <w:r>
-        <w:rPr>
-          <w:lang w:val="en-US"/>
-        </w:rPr>
-        <w:t>).</w:t>
+        <w:t>Whether the current limits are higher or lower than needed (overprovisioning vs underprovisioning).</w:t>
       </w:r>
     </w:p>
     <w:p>
@@ -10586,19 +9840,11 @@
           <w:lang w:val="en-US"/>
         </w:rPr>
       </w:pPr>
-      <w:proofErr w:type="spellStart"/>
-      <w:r>
-        <w:rPr>
-          <w:lang w:val="en-US"/>
-        </w:rPr>
-        <w:t>CPU_usage</w:t>
-      </w:r>
-      <w:proofErr w:type="spellEnd"/>
-      <w:r>
-        <w:rPr>
-          <w:lang w:val="en-US"/>
-        </w:rPr>
-        <w:t>(t) ≈ a</w:t>
+      <w:r>
+        <w:rPr>
+          <w:lang w:val="en-US"/>
+        </w:rPr>
+        <w:t>CPU_usage(t) ≈ a</w:t>
       </w:r>
       <w:r>
         <w:rPr>
@@ -10611,21 +9857,7 @@
         <w:rPr>
           <w:lang w:val="en-US"/>
         </w:rPr>
-        <w:t xml:space="preserve"> * </w:t>
-      </w:r>
-      <w:proofErr w:type="spellStart"/>
-      <w:r>
-        <w:rPr>
-          <w:lang w:val="en-US"/>
-        </w:rPr>
-        <w:t>RequestRate</w:t>
-      </w:r>
-      <w:proofErr w:type="spellEnd"/>
-      <w:r>
-        <w:rPr>
-          <w:lang w:val="en-US"/>
-        </w:rPr>
-        <w:t>(t) + b</w:t>
+        <w:t xml:space="preserve"> * RequestRate(t) + b</w:t>
       </w:r>
       <w:r>
         <w:rPr>
@@ -10641,19 +9873,11 @@
           <w:lang w:val="en-US"/>
         </w:rPr>
       </w:pPr>
-      <w:proofErr w:type="spellStart"/>
-      <w:r>
-        <w:rPr>
-          <w:lang w:val="en-US"/>
-        </w:rPr>
-        <w:t>Memory_usage</w:t>
-      </w:r>
-      <w:proofErr w:type="spellEnd"/>
-      <w:r>
-        <w:rPr>
-          <w:lang w:val="en-US"/>
-        </w:rPr>
-        <w:t>(t) ≈ a</w:t>
+      <w:r>
+        <w:rPr>
+          <w:lang w:val="en-US"/>
+        </w:rPr>
+        <w:t>Memory_usage(t) ≈ a</w:t>
       </w:r>
       <w:r>
         <w:rPr>
@@ -10666,21 +9890,7 @@
         <w:rPr>
           <w:lang w:val="en-US"/>
         </w:rPr>
-        <w:t xml:space="preserve"> * </w:t>
-      </w:r>
-      <w:proofErr w:type="spellStart"/>
-      <w:r>
-        <w:rPr>
-          <w:lang w:val="en-US"/>
-        </w:rPr>
-        <w:t>RequestRate</w:t>
-      </w:r>
-      <w:proofErr w:type="spellEnd"/>
-      <w:r>
-        <w:rPr>
-          <w:lang w:val="en-US"/>
-        </w:rPr>
-        <w:t>(t) + b</w:t>
+        <w:t xml:space="preserve"> * RequestRate(t) + b</w:t>
       </w:r>
       <w:r>
         <w:rPr>
@@ -10800,21 +10010,7 @@
         <w:rPr>
           <w:lang w:val="en-US"/>
         </w:rPr>
-        <w:t xml:space="preserve">EMA_CPU(t) = α * </w:t>
-      </w:r>
-      <w:proofErr w:type="spellStart"/>
-      <w:r>
-        <w:rPr>
-          <w:lang w:val="en-US"/>
-        </w:rPr>
-        <w:t>CPU_usage</w:t>
-      </w:r>
-      <w:proofErr w:type="spellEnd"/>
-      <w:r>
-        <w:rPr>
-          <w:lang w:val="en-US"/>
-        </w:rPr>
-        <w:t>(t) + (1 - α) * EMA_CPU(t-1)</w:t>
+        <w:t>EMA_CPU(t) = α * CPU_usage(t) + (1 - α) * EMA_CPU(t-1)</w:t>
       </w:r>
     </w:p>
     <w:p>
@@ -11032,21 +10228,7 @@
         <w:rPr>
           <w:lang w:val="en-US"/>
         </w:rPr>
-        <w:t xml:space="preserve">Online regressors (like </w:t>
-      </w:r>
-      <w:proofErr w:type="spellStart"/>
-      <w:r>
-        <w:rPr>
-          <w:lang w:val="en-US"/>
-        </w:rPr>
-        <w:t>SGDRegressor</w:t>
-      </w:r>
-      <w:proofErr w:type="spellEnd"/>
-      <w:r>
-        <w:rPr>
-          <w:lang w:val="en-US"/>
-        </w:rPr>
-        <w:t xml:space="preserve"> in scikit-learn, or River's online models) are memory-efficient, require low compute, and can run:</w:t>
+        <w:t>Online regressors (like SGDRegressor in scikit-learn, or River's online models) are memory-efficient, require low compute, and can run:</w:t>
       </w:r>
     </w:p>
     <w:p>
@@ -11279,21 +10461,7 @@
         <w:rPr>
           <w:lang w:val="en-US"/>
         </w:rPr>
-        <w:t xml:space="preserve"> (e.g., 50m CPU increase per 10 </w:t>
-      </w:r>
-      <w:proofErr w:type="spellStart"/>
-      <w:r>
-        <w:rPr>
-          <w:lang w:val="en-US"/>
-        </w:rPr>
-        <w:t>rps</w:t>
-      </w:r>
-      <w:proofErr w:type="spellEnd"/>
-      <w:r>
-        <w:rPr>
-          <w:lang w:val="en-US"/>
-        </w:rPr>
-        <w:t>).</w:t>
+        <w:t xml:space="preserve"> (e.g., 50m CPU increase per 10 rps).</w:t>
       </w:r>
     </w:p>
     <w:p>
@@ -12937,43 +12105,7 @@
           <w:bCs/>
           <w:lang w:val="en-US"/>
         </w:rPr>
-        <w:t xml:space="preserve">2. Random Forests / Gradient Boosted Trees (e.g., </w:t>
-      </w:r>
-      <w:proofErr w:type="spellStart"/>
-      <w:r>
-        <w:rPr>
-          <w:b/>
-          <w:bCs/>
-          <w:lang w:val="en-US"/>
-        </w:rPr>
-        <w:t>XGBoost</w:t>
-      </w:r>
-      <w:proofErr w:type="spellEnd"/>
-      <w:r>
-        <w:rPr>
-          <w:b/>
-          <w:bCs/>
-          <w:lang w:val="en-US"/>
-        </w:rPr>
-        <w:t xml:space="preserve">, </w:t>
-      </w:r>
-      <w:proofErr w:type="spellStart"/>
-      <w:r>
-        <w:rPr>
-          <w:b/>
-          <w:bCs/>
-          <w:lang w:val="en-US"/>
-        </w:rPr>
-        <w:t>LightGBM</w:t>
-      </w:r>
-      <w:proofErr w:type="spellEnd"/>
-      <w:r>
-        <w:rPr>
-          <w:b/>
-          <w:bCs/>
-          <w:lang w:val="en-US"/>
-        </w:rPr>
-        <w:t>)</w:t>
+        <w:t>2. Random Forests / Gradient Boosted Trees (e.g., XGBoost, LightGBM)</w:t>
       </w:r>
     </w:p>
     <w:p>
@@ -14962,16 +14094,8 @@
               <w:rPr>
                 <w:lang w:val="en-US"/>
               </w:rPr>
-              <w:t xml:space="preserve">Random Forest / </w:t>
+              <w:t>Random Forest / XGBoost</w:t>
             </w:r>
-            <w:proofErr w:type="spellStart"/>
-            <w:r>
-              <w:rPr>
-                <w:lang w:val="en-US"/>
-              </w:rPr>
-              <w:t>XGBoost</w:t>
-            </w:r>
-            <w:proofErr w:type="spellEnd"/>
           </w:p>
         </w:tc>
         <w:tc>
@@ -16393,28 +15517,12 @@
           <w:lang w:val="en-US"/>
         </w:rPr>
       </w:pPr>
-      <w:proofErr w:type="spellStart"/>
-      <w:r>
-        <w:rPr>
-          <w:lang w:val="en-US"/>
-        </w:rPr>
-        <w:t>CPU_usage</w:t>
-      </w:r>
-      <w:proofErr w:type="spellEnd"/>
-      <w:r>
-        <w:rPr>
-          <w:lang w:val="en-US"/>
-        </w:rPr>
-        <w:t xml:space="preserve">(t): Actual CPU usage in </w:t>
-      </w:r>
-      <w:proofErr w:type="spellStart"/>
-      <w:r>
-        <w:rPr>
-          <w:lang w:val="en-US"/>
-        </w:rPr>
-        <w:t>millicores</w:t>
-      </w:r>
-      <w:proofErr w:type="spellEnd"/>
+      <w:r>
+        <w:rPr>
+          <w:lang w:val="en-US"/>
+        </w:rPr>
+        <w:t>CPU_usage(t): Actual CPU usage in millicores</w:t>
+      </w:r>
     </w:p>
     <w:p>
       <w:pPr>
@@ -16426,19 +15534,11 @@
           <w:lang w:val="en-US"/>
         </w:rPr>
       </w:pPr>
-      <w:proofErr w:type="spellStart"/>
-      <w:r>
-        <w:rPr>
-          <w:lang w:val="en-US"/>
-        </w:rPr>
-        <w:t>Memory_usage</w:t>
-      </w:r>
-      <w:proofErr w:type="spellEnd"/>
-      <w:r>
-        <w:rPr>
-          <w:lang w:val="en-US"/>
-        </w:rPr>
-        <w:t>(t): Actual memory usage in MiB</w:t>
+      <w:r>
+        <w:rPr>
+          <w:lang w:val="en-US"/>
+        </w:rPr>
+        <w:t>Memory_usage(t): Actual memory usage in MiB</w:t>
       </w:r>
     </w:p>
     <w:p>
@@ -16451,19 +15551,11 @@
           <w:lang w:val="en-US"/>
         </w:rPr>
       </w:pPr>
-      <w:proofErr w:type="spellStart"/>
-      <w:r>
-        <w:rPr>
-          <w:lang w:val="en-US"/>
-        </w:rPr>
-        <w:t>RequestRate</w:t>
-      </w:r>
-      <w:proofErr w:type="spellEnd"/>
-      <w:r>
-        <w:rPr>
-          <w:lang w:val="en-US"/>
-        </w:rPr>
-        <w:t>(t): Number of incoming requests per second or minute</w:t>
+      <w:r>
+        <w:rPr>
+          <w:lang w:val="en-US"/>
+        </w:rPr>
+        <w:t>RequestRate(t): Number of incoming requests per second or minute</w:t>
       </w:r>
     </w:p>
     <w:p>
@@ -16476,33 +15568,11 @@
           <w:lang w:val="en-US"/>
         </w:rPr>
       </w:pPr>
-      <w:proofErr w:type="spellStart"/>
-      <w:r>
-        <w:rPr>
-          <w:lang w:val="en-US"/>
-        </w:rPr>
-        <w:t>CPU_limit</w:t>
-      </w:r>
-      <w:proofErr w:type="spellEnd"/>
-      <w:r>
-        <w:rPr>
-          <w:lang w:val="en-US"/>
-        </w:rPr>
-        <w:t xml:space="preserve">(t) and </w:t>
-      </w:r>
-      <w:proofErr w:type="spellStart"/>
-      <w:r>
-        <w:rPr>
-          <w:lang w:val="en-US"/>
-        </w:rPr>
-        <w:t>Memory_limit</w:t>
-      </w:r>
-      <w:proofErr w:type="spellEnd"/>
-      <w:r>
-        <w:rPr>
-          <w:lang w:val="en-US"/>
-        </w:rPr>
-        <w:t>(t): The current configured resource limits in Kubernetes</w:t>
+      <w:r>
+        <w:rPr>
+          <w:lang w:val="en-US"/>
+        </w:rPr>
+        <w:t>CPU_limit(t) and Memory_limit(t): The current configured resource limits in Kubernetes</w:t>
       </w:r>
     </w:p>
     <w:p>
@@ -17094,16 +16164,8 @@
               <w:rPr>
                 <w:lang w:val="en-US"/>
               </w:rPr>
-              <w:t xml:space="preserve">300 </w:t>
+              <w:t>300 rps</w:t>
             </w:r>
-            <w:proofErr w:type="spellStart"/>
-            <w:r>
-              <w:rPr>
-                <w:lang w:val="en-US"/>
-              </w:rPr>
-              <w:t>rps</w:t>
-            </w:r>
-            <w:proofErr w:type="spellEnd"/>
           </w:p>
         </w:tc>
       </w:tr>
@@ -17764,16 +16826,8 @@
               <w:rPr>
                 <w:lang w:val="en-US"/>
               </w:rPr>
-              <w:t xml:space="preserve">ΔCPU and </w:t>
+              <w:t>ΔCPU and ΔMemory</w:t>
             </w:r>
-            <w:proofErr w:type="spellStart"/>
-            <w:r>
-              <w:rPr>
-                <w:lang w:val="en-US"/>
-              </w:rPr>
-              <w:t>ΔMemory</w:t>
-            </w:r>
-            <w:proofErr w:type="spellEnd"/>
           </w:p>
         </w:tc>
         <w:tc>
@@ -18071,77 +17125,7 @@
               <w:rPr>
                 <w:lang w:val="en-US"/>
               </w:rPr>
-              <w:t xml:space="preserve">Latency </w:t>
-            </w:r>
-            <w:proofErr w:type="spellStart"/>
-            <w:r>
-              <w:rPr>
-                <w:lang w:val="en-US"/>
-              </w:rPr>
-              <w:t>afterBaseline</w:t>
-            </w:r>
-            <w:proofErr w:type="spellEnd"/>
-            <w:r>
-              <w:rPr>
-                <w:lang w:val="en-US"/>
-              </w:rPr>
-              <w:t xml:space="preserve"> Latency\</w:t>
-            </w:r>
-            <w:proofErr w:type="gramStart"/>
-            <w:r>
-              <w:rPr>
-                <w:lang w:val="en-US"/>
-              </w:rPr>
-              <w:t>frac{</w:t>
-            </w:r>
-            <w:proofErr w:type="gramEnd"/>
-            <w:r>
-              <w:rPr>
-                <w:lang w:val="en-US"/>
-              </w:rPr>
-              <w:t>\</w:t>
-            </w:r>
-            <w:proofErr w:type="gramStart"/>
-            <w:r>
-              <w:rPr>
-                <w:lang w:val="en-US"/>
-              </w:rPr>
-              <w:t>text{</w:t>
-            </w:r>
-            <w:proofErr w:type="gramEnd"/>
-            <w:r>
-              <w:rPr>
-                <w:lang w:val="en-US"/>
-              </w:rPr>
-              <w:t>Latency after</w:t>
-            </w:r>
-            <w:proofErr w:type="gramStart"/>
-            <w:r>
-              <w:rPr>
-                <w:lang w:val="en-US"/>
-              </w:rPr>
-              <w:t>}}{</w:t>
-            </w:r>
-            <w:proofErr w:type="gramEnd"/>
-            <w:r>
-              <w:rPr>
-                <w:lang w:val="en-US"/>
-              </w:rPr>
-              <w:t>\</w:t>
-            </w:r>
-            <w:proofErr w:type="gramStart"/>
-            <w:r>
-              <w:rPr>
-                <w:lang w:val="en-US"/>
-              </w:rPr>
-              <w:t>text{</w:t>
-            </w:r>
-            <w:proofErr w:type="gramEnd"/>
-            <w:r>
-              <w:rPr>
-                <w:lang w:val="en-US"/>
-              </w:rPr>
-              <w:t>Baseline Latency}}</w:t>
+              <w:t>Latency afterBaseline Latency\frac{\text{Latency after}}{\text{Baseline Latency}}</w:t>
             </w:r>
           </w:p>
         </w:tc>
@@ -18251,18 +17235,8 @@
           <w:bCs/>
           <w:lang w:val="en-US"/>
         </w:rPr>
-        <w:t xml:space="preserve">1. History </w:t>
-      </w:r>
-      <w:proofErr w:type="spellStart"/>
-      <w:r>
-        <w:rPr>
-          <w:b/>
-          <w:bCs/>
-          <w:lang w:val="en-US"/>
-        </w:rPr>
-        <w:t>Bucketization</w:t>
-      </w:r>
-      <w:proofErr w:type="spellEnd"/>
+        <w:t>1. History Bucketization</w:t>
+      </w:r>
     </w:p>
     <w:p>
       <w:pPr>
@@ -18295,21 +17269,7 @@
         <w:rPr>
           <w:lang w:val="en-US"/>
         </w:rPr>
-        <w:t xml:space="preserve">Load range (e.g., 200–300 </w:t>
-      </w:r>
-      <w:proofErr w:type="spellStart"/>
-      <w:r>
-        <w:rPr>
-          <w:lang w:val="en-US"/>
-        </w:rPr>
-        <w:t>rps</w:t>
-      </w:r>
-      <w:proofErr w:type="spellEnd"/>
-      <w:r>
-        <w:rPr>
-          <w:lang w:val="en-US"/>
-        </w:rPr>
-        <w:t>)</w:t>
+        <w:t>Load range (e.g., 200–300 rps)</w:t>
       </w:r>
     </w:p>
     <w:p>
@@ -18386,21 +17346,7 @@
         <w:rPr>
           <w:lang w:val="en-US"/>
         </w:rPr>
-        <w:t xml:space="preserve">"Reducing 600m → 500m at 300 </w:t>
-      </w:r>
-      <w:proofErr w:type="spellStart"/>
-      <w:r>
-        <w:rPr>
-          <w:lang w:val="en-US"/>
-        </w:rPr>
-        <w:t>rps</w:t>
-      </w:r>
-      <w:proofErr w:type="spellEnd"/>
-      <w:r>
-        <w:rPr>
-          <w:lang w:val="en-US"/>
-        </w:rPr>
-        <w:t xml:space="preserve"> → SLA violated 3 out of 5 times → Risk = 0.6"</w:t>
+        <w:t>"Reducing 600m → 500m at 300 rps → SLA violated 3 out of 5 times → Risk = 0.6"</w:t>
       </w:r>
     </w:p>
     <w:p>
@@ -18449,21 +17395,7 @@
         <w:rPr>
           <w:lang w:val="en-US"/>
         </w:rPr>
-        <w:t xml:space="preserve">When a new action is proposed (e.g., reducing CPU by 100m under 320 </w:t>
-      </w:r>
-      <w:proofErr w:type="spellStart"/>
-      <w:r>
-        <w:rPr>
-          <w:lang w:val="en-US"/>
-        </w:rPr>
-        <w:t>rps</w:t>
-      </w:r>
-      <w:proofErr w:type="spellEnd"/>
-      <w:r>
-        <w:rPr>
-          <w:lang w:val="en-US"/>
-        </w:rPr>
-        <w:t>):</w:t>
+        <w:t>When a new action is proposed (e.g., reducing CPU by 100m under 320 rps):</w:t>
       </w:r>
     </w:p>
     <w:p>
@@ -18544,21 +17476,7 @@
         <w:rPr>
           <w:lang w:val="en-US"/>
         </w:rPr>
-        <w:t xml:space="preserve">Risk Score=Total </w:t>
-      </w:r>
-      <w:proofErr w:type="gramStart"/>
-      <w:r>
-        <w:rPr>
-          <w:lang w:val="en-US"/>
-        </w:rPr>
-        <w:t>Number</w:t>
-      </w:r>
-      <w:proofErr w:type="gramEnd"/>
-      <w:r>
-        <w:rPr>
-          <w:lang w:val="en-US"/>
-        </w:rPr>
-        <w:t xml:space="preserve"> of Observations / Number of SLA Violations</w:t>
+        <w:t>Risk Score=Total Number of Observations / Number of SLA Violations</w:t>
       </w:r>
     </w:p>
     <w:p>
@@ -18645,21 +17563,7 @@
         <w:rPr>
           <w:lang w:val="en-US"/>
         </w:rPr>
-        <w:t>V(</w:t>
-      </w:r>
-      <w:proofErr w:type="gramStart"/>
-      <w:r>
-        <w:rPr>
-          <w:lang w:val="en-US"/>
-        </w:rPr>
-        <w:t>A,L</w:t>
-      </w:r>
-      <w:proofErr w:type="gramEnd"/>
-      <w:r>
-        <w:rPr>
-          <w:lang w:val="en-US"/>
-        </w:rPr>
-        <w:t>)= number of times action A under load L resulted in SLA violation</w:t>
+        <w:t>V(A,L)= number of times action A under load L resulted in SLA violation</w:t>
       </w:r>
     </w:p>
     <w:p>
@@ -18676,21 +17580,7 @@
         <w:rPr>
           <w:lang w:val="en-US"/>
         </w:rPr>
-        <w:t>N(</w:t>
-      </w:r>
-      <w:proofErr w:type="gramStart"/>
-      <w:r>
-        <w:rPr>
-          <w:lang w:val="en-US"/>
-        </w:rPr>
-        <w:t>A,L</w:t>
-      </w:r>
-      <w:proofErr w:type="gramEnd"/>
-      <w:r>
-        <w:rPr>
-          <w:lang w:val="en-US"/>
-        </w:rPr>
-        <w:t>)= total number of times action A was taken under load L</w:t>
+        <w:t>N(A,L)= total number of times action A was taken under load L</w:t>
       </w:r>
     </w:p>
     <w:p>
@@ -18716,49 +17606,7 @@
         <w:rPr>
           <w:lang w:val="en-US"/>
         </w:rPr>
-        <w:t>Risk(</w:t>
-      </w:r>
-      <w:proofErr w:type="gramStart"/>
-      <w:r>
-        <w:rPr>
-          <w:lang w:val="en-US"/>
-        </w:rPr>
-        <w:t>A,L</w:t>
-      </w:r>
-      <w:proofErr w:type="gramEnd"/>
-      <w:r>
-        <w:rPr>
-          <w:lang w:val="en-US"/>
-        </w:rPr>
-        <w:t>)=V(</w:t>
-      </w:r>
-      <w:proofErr w:type="gramStart"/>
-      <w:r>
-        <w:rPr>
-          <w:lang w:val="en-US"/>
-        </w:rPr>
-        <w:t>A,L</w:t>
-      </w:r>
-      <w:proofErr w:type="gramEnd"/>
-      <w:r>
-        <w:rPr>
-          <w:lang w:val="en-US"/>
-        </w:rPr>
-        <w:t>) / N(</w:t>
-      </w:r>
-      <w:proofErr w:type="gramStart"/>
-      <w:r>
-        <w:rPr>
-          <w:lang w:val="en-US"/>
-        </w:rPr>
-        <w:t>A,L</w:t>
-      </w:r>
-      <w:proofErr w:type="gramEnd"/>
-      <w:r>
-        <w:rPr>
-          <w:lang w:val="en-US"/>
-        </w:rPr>
-        <w:t>)</w:t>
+        <w:t>Risk(A,L)=V(A,L) / N(A,L)</w:t>
       </w:r>
     </w:p>
     <w:p>
@@ -18773,7 +17621,6 @@
         </w:rPr>
         <w:t xml:space="preserve">This gives a probabilistic risk score </w:t>
       </w:r>
-      <w:proofErr w:type="gramStart"/>
       <w:r>
         <w:rPr>
           <w:rFonts w:ascii="Cambria Math" w:hAnsi="Cambria Math" w:cs="Cambria Math"/>
@@ -18785,14 +17632,7 @@
         <w:rPr>
           <w:lang w:val="en-US"/>
         </w:rPr>
-        <w:t>[</w:t>
-      </w:r>
-      <w:proofErr w:type="gramEnd"/>
-      <w:r>
-        <w:rPr>
-          <w:lang w:val="en-US"/>
-        </w:rPr>
-        <w:t>0,1], where:</w:t>
+        <w:t>[0,1], where:</w:t>
       </w:r>
     </w:p>
     <w:p>
@@ -18867,49 +17707,7 @@
         <w:rPr>
           <w:lang w:val="en-US"/>
         </w:rPr>
-        <w:t>Risk(</w:t>
-      </w:r>
-      <w:proofErr w:type="gramStart"/>
-      <w:r>
-        <w:rPr>
-          <w:lang w:val="en-US"/>
-        </w:rPr>
-        <w:t>A,L</w:t>
-      </w:r>
-      <w:proofErr w:type="gramEnd"/>
-      <w:r>
-        <w:rPr>
-          <w:lang w:val="en-US"/>
-        </w:rPr>
-        <w:t>)=(V(</w:t>
-      </w:r>
-      <w:proofErr w:type="gramStart"/>
-      <w:r>
-        <w:rPr>
-          <w:lang w:val="en-US"/>
-        </w:rPr>
-        <w:t>A,L</w:t>
-      </w:r>
-      <w:proofErr w:type="gramEnd"/>
-      <w:r>
-        <w:rPr>
-          <w:lang w:val="en-US"/>
-        </w:rPr>
-        <w:t>)+α) / (N(</w:t>
-      </w:r>
-      <w:proofErr w:type="gramStart"/>
-      <w:r>
-        <w:rPr>
-          <w:lang w:val="en-US"/>
-        </w:rPr>
-        <w:t>A,L</w:t>
-      </w:r>
-      <w:proofErr w:type="gramEnd"/>
-      <w:r>
-        <w:rPr>
-          <w:lang w:val="en-US"/>
-        </w:rPr>
-        <w:t>)+β)</w:t>
+        <w:t>Risk(A,L)=(V(A,L)+α) / (N(A,L)+β)</w:t>
       </w:r>
     </w:p>
     <w:p>
@@ -19249,16 +18047,8 @@
               <w:rPr>
                 <w:lang w:val="en-US"/>
               </w:rPr>
-              <w:t xml:space="preserve">320 </w:t>
+              <w:t>320 rps</w:t>
             </w:r>
-            <w:proofErr w:type="spellStart"/>
-            <w:r>
-              <w:rPr>
-                <w:lang w:val="en-US"/>
-              </w:rPr>
-              <w:t>rps</w:t>
-            </w:r>
-            <w:proofErr w:type="spellEnd"/>
           </w:p>
         </w:tc>
       </w:tr>
@@ -20287,6 +19077,236 @@
     </w:p>
     <w:p>
       <w:pPr>
+        <w:pStyle w:val="Heading4"/>
+        <w:rPr>
+          <w:b/>
+          <w:bCs/>
+          <w:lang w:val="en-US"/>
+        </w:rPr>
+      </w:pPr>
+      <w:r>
+        <w:rPr>
+          <w:lang w:val="en-US"/>
+        </w:rPr>
+        <w:t>Inputs</w:t>
+      </w:r>
+    </w:p>
+    <w:p>
+      <w:pPr>
+        <w:rPr>
+          <w:lang w:val="en-US"/>
+        </w:rPr>
+      </w:pPr>
+      <w:r>
+        <w:rPr>
+          <w:lang w:val="en-US"/>
+        </w:rPr>
+        <w:t>At each decision step (e.g., every N minutes), the DE receives:</w:t>
+      </w:r>
+    </w:p>
+    <w:p>
+      <w:pPr>
+        <w:numPr>
+          <w:ilvl w:val="0"/>
+          <w:numId w:val="109"/>
+        </w:numPr>
+        <w:rPr>
+          <w:lang w:val="en-US"/>
+        </w:rPr>
+      </w:pPr>
+      <w:r>
+        <w:rPr>
+          <w:b/>
+          <w:bCs/>
+          <w:lang w:val="en-US"/>
+        </w:rPr>
+        <w:t>From Trend Learners (TL):</w:t>
+      </w:r>
+    </w:p>
+    <w:p>
+      <w:pPr>
+        <w:numPr>
+          <w:ilvl w:val="1"/>
+          <w:numId w:val="109"/>
+        </w:numPr>
+        <w:rPr>
+          <w:lang w:val="en-US"/>
+        </w:rPr>
+      </w:pPr>
+      <w:r>
+        <w:rPr>
+          <w:lang w:val="en-US"/>
+        </w:rPr>
+        <w:t>Predicted safe ranges of CPU and memory limits for current load and usage.</w:t>
+      </w:r>
+    </w:p>
+    <w:p>
+      <w:pPr>
+        <w:numPr>
+          <w:ilvl w:val="1"/>
+          <w:numId w:val="109"/>
+        </w:numPr>
+        <w:rPr>
+          <w:lang w:val="en-US"/>
+        </w:rPr>
+      </w:pPr>
+      <w:r>
+        <w:rPr>
+          <w:lang w:val="en-US"/>
+        </w:rPr>
+        <w:t>Optional confidence intervals or slopes of usage trends.</w:t>
+      </w:r>
+      <w:r>
+        <w:rPr>
+          <w:lang w:val="en-US"/>
+        </w:rPr>
+        <w:br/>
+      </w:r>
+    </w:p>
+    <w:p>
+      <w:pPr>
+        <w:numPr>
+          <w:ilvl w:val="0"/>
+          <w:numId w:val="109"/>
+        </w:numPr>
+        <w:rPr>
+          <w:lang w:val="en-US"/>
+        </w:rPr>
+      </w:pPr>
+      <w:r>
+        <w:rPr>
+          <w:b/>
+          <w:bCs/>
+          <w:lang w:val="en-US"/>
+        </w:rPr>
+        <w:t>From Risk Estimator (RE):</w:t>
+      </w:r>
+    </w:p>
+    <w:p>
+      <w:pPr>
+        <w:numPr>
+          <w:ilvl w:val="1"/>
+          <w:numId w:val="109"/>
+        </w:numPr>
+        <w:rPr>
+          <w:lang w:val="en-US"/>
+        </w:rPr>
+      </w:pPr>
+      <w:r>
+        <w:rPr>
+          <w:lang w:val="en-US"/>
+        </w:rPr>
+        <w:t>A risk score r</w:t>
+      </w:r>
+      <w:r>
+        <w:rPr>
+          <w:rFonts w:ascii="Cambria Math" w:hAnsi="Cambria Math" w:cs="Cambria Math"/>
+          <w:lang w:val="en-US"/>
+        </w:rPr>
+        <w:t>∈</w:t>
+      </w:r>
+      <w:r>
+        <w:rPr>
+          <w:lang w:val="en-US"/>
+        </w:rPr>
+        <w:t>[0,1] for each possible adjustment action under current load.</w:t>
+      </w:r>
+    </w:p>
+    <w:p>
+      <w:pPr>
+        <w:numPr>
+          <w:ilvl w:val="1"/>
+          <w:numId w:val="109"/>
+        </w:numPr>
+        <w:rPr>
+          <w:lang w:val="en-US"/>
+        </w:rPr>
+      </w:pPr>
+      <w:r>
+        <w:rPr>
+          <w:lang w:val="en-US"/>
+        </w:rPr>
+        <w:t>Risk scores are historical-probabilistic assessments of SLA violations for each configuration step.</w:t>
+      </w:r>
+      <w:r>
+        <w:rPr>
+          <w:lang w:val="en-US"/>
+        </w:rPr>
+        <w:br/>
+      </w:r>
+    </w:p>
+    <w:p>
+      <w:pPr>
+        <w:numPr>
+          <w:ilvl w:val="0"/>
+          <w:numId w:val="109"/>
+        </w:numPr>
+        <w:rPr>
+          <w:lang w:val="en-US"/>
+        </w:rPr>
+      </w:pPr>
+      <w:r>
+        <w:rPr>
+          <w:b/>
+          <w:bCs/>
+          <w:lang w:val="en-US"/>
+        </w:rPr>
+        <w:t>From Observed System State:</w:t>
+      </w:r>
+    </w:p>
+    <w:p>
+      <w:pPr>
+        <w:numPr>
+          <w:ilvl w:val="1"/>
+          <w:numId w:val="109"/>
+        </w:numPr>
+        <w:rPr>
+          <w:lang w:val="en-US"/>
+        </w:rPr>
+      </w:pPr>
+      <w:r>
+        <w:rPr>
+          <w:lang w:val="en-US"/>
+        </w:rPr>
+        <w:t>Current CPU/memory usage and limits</w:t>
+      </w:r>
+    </w:p>
+    <w:p>
+      <w:pPr>
+        <w:numPr>
+          <w:ilvl w:val="1"/>
+          <w:numId w:val="109"/>
+        </w:numPr>
+        <w:rPr>
+          <w:lang w:val="en-US"/>
+        </w:rPr>
+      </w:pPr>
+      <w:r>
+        <w:rPr>
+          <w:lang w:val="en-US"/>
+        </w:rPr>
+        <w:t>Current P95 latency</w:t>
+      </w:r>
+    </w:p>
+    <w:p>
+      <w:pPr>
+        <w:numPr>
+          <w:ilvl w:val="1"/>
+          <w:numId w:val="109"/>
+        </w:numPr>
+        <w:rPr>
+          <w:lang w:val="en-US"/>
+        </w:rPr>
+      </w:pPr>
+      <w:r>
+        <w:rPr>
+          <w:lang w:val="en-US"/>
+        </w:rPr>
+        <w:t>Current request rate</w:t>
+      </w:r>
+    </w:p>
+    <w:p>
+      <w:pPr>
         <w:rPr>
           <w:lang w:val="en-US"/>
         </w:rPr>
@@ -20921,6 +19941,123 @@
     </w:lvl>
   </w:abstractNum>
   <w:abstractNum w:abstractNumId="4" w15:restartNumberingAfterBreak="0">
+    <w:nsid w:val="075C0AA4"/>
+    <w:multiLevelType w:val="multilevel"/>
+    <w:tmpl w:val="DD127740"/>
+    <w:lvl w:ilvl="0">
+      <w:start w:val="1"/>
+      <w:numFmt w:val="decimal"/>
+      <w:lvlText w:val="%1."/>
+      <w:lvlJc w:val="left"/>
+      <w:pPr>
+        <w:tabs>
+          <w:tab w:val="num" w:pos="720"/>
+        </w:tabs>
+        <w:ind w:left="720" w:hanging="360"/>
+      </w:pPr>
+    </w:lvl>
+    <w:lvl w:ilvl="1">
+      <w:start w:val="1"/>
+      <w:numFmt w:val="bullet"/>
+      <w:lvlText w:val="o"/>
+      <w:lvlJc w:val="left"/>
+      <w:pPr>
+        <w:tabs>
+          <w:tab w:val="num" w:pos="1440"/>
+        </w:tabs>
+        <w:ind w:left="1440" w:hanging="360"/>
+      </w:pPr>
+      <w:rPr>
+        <w:rFonts w:ascii="Courier New" w:hAnsi="Courier New" w:hint="default"/>
+        <w:sz w:val="20"/>
+      </w:rPr>
+    </w:lvl>
+    <w:lvl w:ilvl="2" w:tentative="1">
+      <w:start w:val="1"/>
+      <w:numFmt w:val="decimal"/>
+      <w:lvlText w:val="%3."/>
+      <w:lvlJc w:val="left"/>
+      <w:pPr>
+        <w:tabs>
+          <w:tab w:val="num" w:pos="2160"/>
+        </w:tabs>
+        <w:ind w:left="2160" w:hanging="360"/>
+      </w:pPr>
+    </w:lvl>
+    <w:lvl w:ilvl="3" w:tentative="1">
+      <w:start w:val="1"/>
+      <w:numFmt w:val="decimal"/>
+      <w:lvlText w:val="%4."/>
+      <w:lvlJc w:val="left"/>
+      <w:pPr>
+        <w:tabs>
+          <w:tab w:val="num" w:pos="2880"/>
+        </w:tabs>
+        <w:ind w:left="2880" w:hanging="360"/>
+      </w:pPr>
+    </w:lvl>
+    <w:lvl w:ilvl="4" w:tentative="1">
+      <w:start w:val="1"/>
+      <w:numFmt w:val="decimal"/>
+      <w:lvlText w:val="%5."/>
+      <w:lvlJc w:val="left"/>
+      <w:pPr>
+        <w:tabs>
+          <w:tab w:val="num" w:pos="3600"/>
+        </w:tabs>
+        <w:ind w:left="3600" w:hanging="360"/>
+      </w:pPr>
+    </w:lvl>
+    <w:lvl w:ilvl="5" w:tentative="1">
+      <w:start w:val="1"/>
+      <w:numFmt w:val="decimal"/>
+      <w:lvlText w:val="%6."/>
+      <w:lvlJc w:val="left"/>
+      <w:pPr>
+        <w:tabs>
+          <w:tab w:val="num" w:pos="4320"/>
+        </w:tabs>
+        <w:ind w:left="4320" w:hanging="360"/>
+      </w:pPr>
+    </w:lvl>
+    <w:lvl w:ilvl="6" w:tentative="1">
+      <w:start w:val="1"/>
+      <w:numFmt w:val="decimal"/>
+      <w:lvlText w:val="%7."/>
+      <w:lvlJc w:val="left"/>
+      <w:pPr>
+        <w:tabs>
+          <w:tab w:val="num" w:pos="5040"/>
+        </w:tabs>
+        <w:ind w:left="5040" w:hanging="360"/>
+      </w:pPr>
+    </w:lvl>
+    <w:lvl w:ilvl="7" w:tentative="1">
+      <w:start w:val="1"/>
+      <w:numFmt w:val="decimal"/>
+      <w:lvlText w:val="%8."/>
+      <w:lvlJc w:val="left"/>
+      <w:pPr>
+        <w:tabs>
+          <w:tab w:val="num" w:pos="5760"/>
+        </w:tabs>
+        <w:ind w:left="5760" w:hanging="360"/>
+      </w:pPr>
+    </w:lvl>
+    <w:lvl w:ilvl="8" w:tentative="1">
+      <w:start w:val="1"/>
+      <w:numFmt w:val="decimal"/>
+      <w:lvlText w:val="%9."/>
+      <w:lvlJc w:val="left"/>
+      <w:pPr>
+        <w:tabs>
+          <w:tab w:val="num" w:pos="6480"/>
+        </w:tabs>
+        <w:ind w:left="6480" w:hanging="360"/>
+      </w:pPr>
+    </w:lvl>
+  </w:abstractNum>
+  <w:abstractNum w:abstractNumId="5" w15:restartNumberingAfterBreak="0">
     <w:nsid w:val="08AE1AC6"/>
     <w:multiLevelType w:val="multilevel"/>
     <w:tmpl w:val="A06CD55A"/>
@@ -21069,7 +20206,7 @@
       </w:rPr>
     </w:lvl>
   </w:abstractNum>
-  <w:abstractNum w:abstractNumId="5" w15:restartNumberingAfterBreak="0">
+  <w:abstractNum w:abstractNumId="6" w15:restartNumberingAfterBreak="0">
     <w:nsid w:val="099A7D4A"/>
     <w:multiLevelType w:val="multilevel"/>
     <w:tmpl w:val="B16C3406"/>
@@ -21218,7 +20355,7 @@
       </w:rPr>
     </w:lvl>
   </w:abstractNum>
-  <w:abstractNum w:abstractNumId="6" w15:restartNumberingAfterBreak="0">
+  <w:abstractNum w:abstractNumId="7" w15:restartNumberingAfterBreak="0">
     <w:nsid w:val="0A6B5FCD"/>
     <w:multiLevelType w:val="multilevel"/>
     <w:tmpl w:val="10C25418"/>
@@ -21367,7 +20504,7 @@
       </w:rPr>
     </w:lvl>
   </w:abstractNum>
-  <w:abstractNum w:abstractNumId="7" w15:restartNumberingAfterBreak="0">
+  <w:abstractNum w:abstractNumId="8" w15:restartNumberingAfterBreak="0">
     <w:nsid w:val="0BF02ADE"/>
     <w:multiLevelType w:val="multilevel"/>
     <w:tmpl w:val="7C5677F0"/>
@@ -21516,7 +20653,7 @@
       </w:rPr>
     </w:lvl>
   </w:abstractNum>
-  <w:abstractNum w:abstractNumId="8" w15:restartNumberingAfterBreak="0">
+  <w:abstractNum w:abstractNumId="9" w15:restartNumberingAfterBreak="0">
     <w:nsid w:val="0DEB106B"/>
     <w:multiLevelType w:val="multilevel"/>
     <w:tmpl w:val="19EA8754"/>
@@ -21665,7 +20802,7 @@
       </w:rPr>
     </w:lvl>
   </w:abstractNum>
-  <w:abstractNum w:abstractNumId="9" w15:restartNumberingAfterBreak="0">
+  <w:abstractNum w:abstractNumId="10" w15:restartNumberingAfterBreak="0">
     <w:nsid w:val="0E655A77"/>
     <w:multiLevelType w:val="multilevel"/>
     <w:tmpl w:val="A372D254"/>
@@ -21814,7 +20951,7 @@
       </w:rPr>
     </w:lvl>
   </w:abstractNum>
-  <w:abstractNum w:abstractNumId="10" w15:restartNumberingAfterBreak="0">
+  <w:abstractNum w:abstractNumId="11" w15:restartNumberingAfterBreak="0">
     <w:nsid w:val="0F795410"/>
     <w:multiLevelType w:val="multilevel"/>
     <w:tmpl w:val="7C9293B8"/>
@@ -21963,7 +21100,7 @@
       </w:rPr>
     </w:lvl>
   </w:abstractNum>
-  <w:abstractNum w:abstractNumId="11" w15:restartNumberingAfterBreak="0">
+  <w:abstractNum w:abstractNumId="12" w15:restartNumberingAfterBreak="0">
     <w:nsid w:val="1087385F"/>
     <w:multiLevelType w:val="multilevel"/>
     <w:tmpl w:val="C4BA97EE"/>
@@ -22112,7 +21249,7 @@
       </w:rPr>
     </w:lvl>
   </w:abstractNum>
-  <w:abstractNum w:abstractNumId="12" w15:restartNumberingAfterBreak="0">
+  <w:abstractNum w:abstractNumId="13" w15:restartNumberingAfterBreak="0">
     <w:nsid w:val="131F38BB"/>
     <w:multiLevelType w:val="multilevel"/>
     <w:tmpl w:val="2152A024"/>
@@ -22261,7 +21398,7 @@
       </w:rPr>
     </w:lvl>
   </w:abstractNum>
-  <w:abstractNum w:abstractNumId="13" w15:restartNumberingAfterBreak="0">
+  <w:abstractNum w:abstractNumId="14" w15:restartNumberingAfterBreak="0">
     <w:nsid w:val="150231F4"/>
     <w:multiLevelType w:val="multilevel"/>
     <w:tmpl w:val="15F836C2"/>
@@ -22410,7 +21547,7 @@
       </w:rPr>
     </w:lvl>
   </w:abstractNum>
-  <w:abstractNum w:abstractNumId="14" w15:restartNumberingAfterBreak="0">
+  <w:abstractNum w:abstractNumId="15" w15:restartNumberingAfterBreak="0">
     <w:nsid w:val="15657AFB"/>
     <w:multiLevelType w:val="multilevel"/>
     <w:tmpl w:val="A0BE2E08"/>
@@ -22559,7 +21696,7 @@
       </w:rPr>
     </w:lvl>
   </w:abstractNum>
-  <w:abstractNum w:abstractNumId="15" w15:restartNumberingAfterBreak="0">
+  <w:abstractNum w:abstractNumId="16" w15:restartNumberingAfterBreak="0">
     <w:nsid w:val="16B37F05"/>
     <w:multiLevelType w:val="multilevel"/>
     <w:tmpl w:val="5C9EAC1A"/>
@@ -22672,7 +21809,7 @@
       </w:pPr>
     </w:lvl>
   </w:abstractNum>
-  <w:abstractNum w:abstractNumId="16" w15:restartNumberingAfterBreak="0">
+  <w:abstractNum w:abstractNumId="17" w15:restartNumberingAfterBreak="0">
     <w:nsid w:val="17554726"/>
     <w:multiLevelType w:val="multilevel"/>
     <w:tmpl w:val="846A72B0"/>
@@ -22821,7 +21958,7 @@
       </w:rPr>
     </w:lvl>
   </w:abstractNum>
-  <w:abstractNum w:abstractNumId="17" w15:restartNumberingAfterBreak="0">
+  <w:abstractNum w:abstractNumId="18" w15:restartNumberingAfterBreak="0">
     <w:nsid w:val="1A1A1F35"/>
     <w:multiLevelType w:val="multilevel"/>
     <w:tmpl w:val="DC84483E"/>
@@ -22970,7 +22107,7 @@
       </w:rPr>
     </w:lvl>
   </w:abstractNum>
-  <w:abstractNum w:abstractNumId="18" w15:restartNumberingAfterBreak="0">
+  <w:abstractNum w:abstractNumId="19" w15:restartNumberingAfterBreak="0">
     <w:nsid w:val="1A6674B1"/>
     <w:multiLevelType w:val="multilevel"/>
     <w:tmpl w:val="D8085A36"/>
@@ -23119,7 +22256,7 @@
       </w:rPr>
     </w:lvl>
   </w:abstractNum>
-  <w:abstractNum w:abstractNumId="19" w15:restartNumberingAfterBreak="0">
+  <w:abstractNum w:abstractNumId="20" w15:restartNumberingAfterBreak="0">
     <w:nsid w:val="1AFE27BA"/>
     <w:multiLevelType w:val="multilevel"/>
     <w:tmpl w:val="9AC0573C"/>
@@ -23268,7 +22405,7 @@
       </w:rPr>
     </w:lvl>
   </w:abstractNum>
-  <w:abstractNum w:abstractNumId="20" w15:restartNumberingAfterBreak="0">
+  <w:abstractNum w:abstractNumId="21" w15:restartNumberingAfterBreak="0">
     <w:nsid w:val="1B746145"/>
     <w:multiLevelType w:val="multilevel"/>
     <w:tmpl w:val="BADE4AC2"/>
@@ -23417,7 +22554,7 @@
       </w:rPr>
     </w:lvl>
   </w:abstractNum>
-  <w:abstractNum w:abstractNumId="21" w15:restartNumberingAfterBreak="0">
+  <w:abstractNum w:abstractNumId="22" w15:restartNumberingAfterBreak="0">
     <w:nsid w:val="1E6F4F3E"/>
     <w:multiLevelType w:val="multilevel"/>
     <w:tmpl w:val="81D2F488"/>
@@ -23566,7 +22703,7 @@
       </w:rPr>
     </w:lvl>
   </w:abstractNum>
-  <w:abstractNum w:abstractNumId="22" w15:restartNumberingAfterBreak="0">
+  <w:abstractNum w:abstractNumId="23" w15:restartNumberingAfterBreak="0">
     <w:nsid w:val="1E8623A9"/>
     <w:multiLevelType w:val="multilevel"/>
     <w:tmpl w:val="A45E45F2"/>
@@ -23715,7 +22852,7 @@
       </w:rPr>
     </w:lvl>
   </w:abstractNum>
-  <w:abstractNum w:abstractNumId="23" w15:restartNumberingAfterBreak="0">
+  <w:abstractNum w:abstractNumId="24" w15:restartNumberingAfterBreak="0">
     <w:nsid w:val="200934DA"/>
     <w:multiLevelType w:val="multilevel"/>
     <w:tmpl w:val="B51EB738"/>
@@ -23864,7 +23001,7 @@
       </w:rPr>
     </w:lvl>
   </w:abstractNum>
-  <w:abstractNum w:abstractNumId="24" w15:restartNumberingAfterBreak="0">
+  <w:abstractNum w:abstractNumId="25" w15:restartNumberingAfterBreak="0">
     <w:nsid w:val="20C02583"/>
     <w:multiLevelType w:val="multilevel"/>
     <w:tmpl w:val="AFE8CB26"/>
@@ -23977,7 +23114,7 @@
       </w:pPr>
     </w:lvl>
   </w:abstractNum>
-  <w:abstractNum w:abstractNumId="25" w15:restartNumberingAfterBreak="0">
+  <w:abstractNum w:abstractNumId="26" w15:restartNumberingAfterBreak="0">
     <w:nsid w:val="21317A8B"/>
     <w:multiLevelType w:val="multilevel"/>
     <w:tmpl w:val="D8246B70"/>
@@ -24126,7 +23263,7 @@
       </w:rPr>
     </w:lvl>
   </w:abstractNum>
-  <w:abstractNum w:abstractNumId="26" w15:restartNumberingAfterBreak="0">
+  <w:abstractNum w:abstractNumId="27" w15:restartNumberingAfterBreak="0">
     <w:nsid w:val="223037A2"/>
     <w:multiLevelType w:val="multilevel"/>
     <w:tmpl w:val="0854CDC6"/>
@@ -24239,7 +23376,7 @@
       </w:pPr>
     </w:lvl>
   </w:abstractNum>
-  <w:abstractNum w:abstractNumId="27" w15:restartNumberingAfterBreak="0">
+  <w:abstractNum w:abstractNumId="28" w15:restartNumberingAfterBreak="0">
     <w:nsid w:val="260954EF"/>
     <w:multiLevelType w:val="multilevel"/>
     <w:tmpl w:val="496E5348"/>
@@ -24388,7 +23525,7 @@
       </w:rPr>
     </w:lvl>
   </w:abstractNum>
-  <w:abstractNum w:abstractNumId="28" w15:restartNumberingAfterBreak="0">
+  <w:abstractNum w:abstractNumId="29" w15:restartNumberingAfterBreak="0">
     <w:nsid w:val="26A0763D"/>
     <w:multiLevelType w:val="multilevel"/>
     <w:tmpl w:val="A06A78C4"/>
@@ -24537,7 +23674,7 @@
       </w:rPr>
     </w:lvl>
   </w:abstractNum>
-  <w:abstractNum w:abstractNumId="29" w15:restartNumberingAfterBreak="0">
+  <w:abstractNum w:abstractNumId="30" w15:restartNumberingAfterBreak="0">
     <w:nsid w:val="27511602"/>
     <w:multiLevelType w:val="multilevel"/>
     <w:tmpl w:val="068A33F0"/>
@@ -24686,7 +23823,7 @@
       </w:rPr>
     </w:lvl>
   </w:abstractNum>
-  <w:abstractNum w:abstractNumId="30" w15:restartNumberingAfterBreak="0">
+  <w:abstractNum w:abstractNumId="31" w15:restartNumberingAfterBreak="0">
     <w:nsid w:val="28B97250"/>
     <w:multiLevelType w:val="multilevel"/>
     <w:tmpl w:val="7B9A4C1E"/>
@@ -24835,7 +23972,7 @@
       </w:rPr>
     </w:lvl>
   </w:abstractNum>
-  <w:abstractNum w:abstractNumId="31" w15:restartNumberingAfterBreak="0">
+  <w:abstractNum w:abstractNumId="32" w15:restartNumberingAfterBreak="0">
     <w:nsid w:val="28BD09C0"/>
     <w:multiLevelType w:val="multilevel"/>
     <w:tmpl w:val="96642936"/>
@@ -24948,7 +24085,7 @@
       </w:pPr>
     </w:lvl>
   </w:abstractNum>
-  <w:abstractNum w:abstractNumId="32" w15:restartNumberingAfterBreak="0">
+  <w:abstractNum w:abstractNumId="33" w15:restartNumberingAfterBreak="0">
     <w:nsid w:val="29962290"/>
     <w:multiLevelType w:val="multilevel"/>
     <w:tmpl w:val="5510A6FE"/>
@@ -25097,7 +24234,7 @@
       </w:rPr>
     </w:lvl>
   </w:abstractNum>
-  <w:abstractNum w:abstractNumId="33" w15:restartNumberingAfterBreak="0">
+  <w:abstractNum w:abstractNumId="34" w15:restartNumberingAfterBreak="0">
     <w:nsid w:val="2B9A5CF4"/>
     <w:multiLevelType w:val="multilevel"/>
     <w:tmpl w:val="6AD25BB6"/>
@@ -25246,7 +24383,7 @@
       </w:rPr>
     </w:lvl>
   </w:abstractNum>
-  <w:abstractNum w:abstractNumId="34" w15:restartNumberingAfterBreak="0">
+  <w:abstractNum w:abstractNumId="35" w15:restartNumberingAfterBreak="0">
     <w:nsid w:val="2BF33B93"/>
     <w:multiLevelType w:val="multilevel"/>
     <w:tmpl w:val="626E91EC"/>
@@ -25359,7 +24496,7 @@
       </w:pPr>
     </w:lvl>
   </w:abstractNum>
-  <w:abstractNum w:abstractNumId="35" w15:restartNumberingAfterBreak="0">
+  <w:abstractNum w:abstractNumId="36" w15:restartNumberingAfterBreak="0">
     <w:nsid w:val="2C9D31A0"/>
     <w:multiLevelType w:val="multilevel"/>
     <w:tmpl w:val="E4C88F1E"/>
@@ -25472,7 +24609,7 @@
       </w:pPr>
     </w:lvl>
   </w:abstractNum>
-  <w:abstractNum w:abstractNumId="36" w15:restartNumberingAfterBreak="0">
+  <w:abstractNum w:abstractNumId="37" w15:restartNumberingAfterBreak="0">
     <w:nsid w:val="2DE0278C"/>
     <w:multiLevelType w:val="multilevel"/>
     <w:tmpl w:val="CBAACCA2"/>
@@ -25585,7 +24722,7 @@
       </w:pPr>
     </w:lvl>
   </w:abstractNum>
-  <w:abstractNum w:abstractNumId="37" w15:restartNumberingAfterBreak="0">
+  <w:abstractNum w:abstractNumId="38" w15:restartNumberingAfterBreak="0">
     <w:nsid w:val="2DEE512B"/>
     <w:multiLevelType w:val="multilevel"/>
     <w:tmpl w:val="526EAD46"/>
@@ -25734,7 +24871,7 @@
       </w:rPr>
     </w:lvl>
   </w:abstractNum>
-  <w:abstractNum w:abstractNumId="38" w15:restartNumberingAfterBreak="0">
+  <w:abstractNum w:abstractNumId="39" w15:restartNumberingAfterBreak="0">
     <w:nsid w:val="2E373DBE"/>
     <w:multiLevelType w:val="multilevel"/>
     <w:tmpl w:val="E14017A0"/>
@@ -25883,7 +25020,7 @@
       </w:rPr>
     </w:lvl>
   </w:abstractNum>
-  <w:abstractNum w:abstractNumId="39" w15:restartNumberingAfterBreak="0">
+  <w:abstractNum w:abstractNumId="40" w15:restartNumberingAfterBreak="0">
     <w:nsid w:val="30461B77"/>
     <w:multiLevelType w:val="multilevel"/>
     <w:tmpl w:val="A3348A90"/>
@@ -26032,7 +25169,7 @@
       </w:rPr>
     </w:lvl>
   </w:abstractNum>
-  <w:abstractNum w:abstractNumId="40" w15:restartNumberingAfterBreak="0">
+  <w:abstractNum w:abstractNumId="41" w15:restartNumberingAfterBreak="0">
     <w:nsid w:val="3065508B"/>
     <w:multiLevelType w:val="multilevel"/>
     <w:tmpl w:val="418AD5AE"/>
@@ -26181,7 +25318,7 @@
       </w:rPr>
     </w:lvl>
   </w:abstractNum>
-  <w:abstractNum w:abstractNumId="41" w15:restartNumberingAfterBreak="0">
+  <w:abstractNum w:abstractNumId="42" w15:restartNumberingAfterBreak="0">
     <w:nsid w:val="3339493D"/>
     <w:multiLevelType w:val="multilevel"/>
     <w:tmpl w:val="F4108986"/>
@@ -26294,7 +25431,7 @@
       </w:pPr>
     </w:lvl>
   </w:abstractNum>
-  <w:abstractNum w:abstractNumId="42" w15:restartNumberingAfterBreak="0">
+  <w:abstractNum w:abstractNumId="43" w15:restartNumberingAfterBreak="0">
     <w:nsid w:val="378402E6"/>
     <w:multiLevelType w:val="multilevel"/>
     <w:tmpl w:val="D64A8E66"/>
@@ -26443,7 +25580,7 @@
       </w:rPr>
     </w:lvl>
   </w:abstractNum>
-  <w:abstractNum w:abstractNumId="43" w15:restartNumberingAfterBreak="0">
+  <w:abstractNum w:abstractNumId="44" w15:restartNumberingAfterBreak="0">
     <w:nsid w:val="388B7212"/>
     <w:multiLevelType w:val="multilevel"/>
     <w:tmpl w:val="EA8EE1AE"/>
@@ -26592,7 +25729,7 @@
       </w:rPr>
     </w:lvl>
   </w:abstractNum>
-  <w:abstractNum w:abstractNumId="44" w15:restartNumberingAfterBreak="0">
+  <w:abstractNum w:abstractNumId="45" w15:restartNumberingAfterBreak="0">
     <w:nsid w:val="39B34B84"/>
     <w:multiLevelType w:val="multilevel"/>
     <w:tmpl w:val="B10CA82C"/>
@@ -26741,7 +25878,7 @@
       </w:rPr>
     </w:lvl>
   </w:abstractNum>
-  <w:abstractNum w:abstractNumId="45" w15:restartNumberingAfterBreak="0">
+  <w:abstractNum w:abstractNumId="46" w15:restartNumberingAfterBreak="0">
     <w:nsid w:val="3A494476"/>
     <w:multiLevelType w:val="multilevel"/>
     <w:tmpl w:val="2B581AEA"/>
@@ -26890,7 +26027,7 @@
       </w:rPr>
     </w:lvl>
   </w:abstractNum>
-  <w:abstractNum w:abstractNumId="46" w15:restartNumberingAfterBreak="0">
+  <w:abstractNum w:abstractNumId="47" w15:restartNumberingAfterBreak="0">
     <w:nsid w:val="3F3771E0"/>
     <w:multiLevelType w:val="multilevel"/>
     <w:tmpl w:val="CBF63B18"/>
@@ -27039,7 +26176,7 @@
       </w:rPr>
     </w:lvl>
   </w:abstractNum>
-  <w:abstractNum w:abstractNumId="47" w15:restartNumberingAfterBreak="0">
+  <w:abstractNum w:abstractNumId="48" w15:restartNumberingAfterBreak="0">
     <w:nsid w:val="408612D9"/>
     <w:multiLevelType w:val="multilevel"/>
     <w:tmpl w:val="8E6E7F50"/>
@@ -27188,7 +26325,7 @@
       </w:rPr>
     </w:lvl>
   </w:abstractNum>
-  <w:abstractNum w:abstractNumId="48" w15:restartNumberingAfterBreak="0">
+  <w:abstractNum w:abstractNumId="49" w15:restartNumberingAfterBreak="0">
     <w:nsid w:val="41F760F1"/>
     <w:multiLevelType w:val="hybridMultilevel"/>
     <w:tmpl w:val="C4963EF6"/>
@@ -27301,7 +26438,7 @@
       </w:rPr>
     </w:lvl>
   </w:abstractNum>
-  <w:abstractNum w:abstractNumId="49" w15:restartNumberingAfterBreak="0">
+  <w:abstractNum w:abstractNumId="50" w15:restartNumberingAfterBreak="0">
     <w:nsid w:val="422430B2"/>
     <w:multiLevelType w:val="multilevel"/>
     <w:tmpl w:val="9AA8CEDC"/>
@@ -27450,7 +26587,7 @@
       </w:rPr>
     </w:lvl>
   </w:abstractNum>
-  <w:abstractNum w:abstractNumId="50" w15:restartNumberingAfterBreak="0">
+  <w:abstractNum w:abstractNumId="51" w15:restartNumberingAfterBreak="0">
     <w:nsid w:val="45772D44"/>
     <w:multiLevelType w:val="multilevel"/>
     <w:tmpl w:val="5C98C706"/>
@@ -27595,7 +26732,7 @@
       </w:rPr>
     </w:lvl>
   </w:abstractNum>
-  <w:abstractNum w:abstractNumId="51" w15:restartNumberingAfterBreak="0">
+  <w:abstractNum w:abstractNumId="52" w15:restartNumberingAfterBreak="0">
     <w:nsid w:val="47931FBB"/>
     <w:multiLevelType w:val="multilevel"/>
     <w:tmpl w:val="E8941C86"/>
@@ -27744,7 +26881,7 @@
       </w:rPr>
     </w:lvl>
   </w:abstractNum>
-  <w:abstractNum w:abstractNumId="52" w15:restartNumberingAfterBreak="0">
+  <w:abstractNum w:abstractNumId="53" w15:restartNumberingAfterBreak="0">
     <w:nsid w:val="48650E98"/>
     <w:multiLevelType w:val="multilevel"/>
     <w:tmpl w:val="1164AF32"/>
@@ -27893,7 +27030,7 @@
       </w:rPr>
     </w:lvl>
   </w:abstractNum>
-  <w:abstractNum w:abstractNumId="53" w15:restartNumberingAfterBreak="0">
+  <w:abstractNum w:abstractNumId="54" w15:restartNumberingAfterBreak="0">
     <w:nsid w:val="48B04463"/>
     <w:multiLevelType w:val="multilevel"/>
     <w:tmpl w:val="B7C8271C"/>
@@ -28042,7 +27179,7 @@
       </w:rPr>
     </w:lvl>
   </w:abstractNum>
-  <w:abstractNum w:abstractNumId="54" w15:restartNumberingAfterBreak="0">
+  <w:abstractNum w:abstractNumId="55" w15:restartNumberingAfterBreak="0">
     <w:nsid w:val="4A8C27B6"/>
     <w:multiLevelType w:val="multilevel"/>
     <w:tmpl w:val="478AEC50"/>
@@ -28191,7 +27328,7 @@
       </w:rPr>
     </w:lvl>
   </w:abstractNum>
-  <w:abstractNum w:abstractNumId="55" w15:restartNumberingAfterBreak="0">
+  <w:abstractNum w:abstractNumId="56" w15:restartNumberingAfterBreak="0">
     <w:nsid w:val="4A962120"/>
     <w:multiLevelType w:val="multilevel"/>
     <w:tmpl w:val="21DEC30A"/>
@@ -28304,7 +27441,7 @@
       </w:pPr>
     </w:lvl>
   </w:abstractNum>
-  <w:abstractNum w:abstractNumId="56" w15:restartNumberingAfterBreak="0">
+  <w:abstractNum w:abstractNumId="57" w15:restartNumberingAfterBreak="0">
     <w:nsid w:val="4C825701"/>
     <w:multiLevelType w:val="multilevel"/>
     <w:tmpl w:val="36B2D506"/>
@@ -28453,7 +27590,7 @@
       </w:rPr>
     </w:lvl>
   </w:abstractNum>
-  <w:abstractNum w:abstractNumId="57" w15:restartNumberingAfterBreak="0">
+  <w:abstractNum w:abstractNumId="58" w15:restartNumberingAfterBreak="0">
     <w:nsid w:val="4D03363F"/>
     <w:multiLevelType w:val="multilevel"/>
     <w:tmpl w:val="7576D590"/>
@@ -28566,7 +27703,7 @@
       </w:pPr>
     </w:lvl>
   </w:abstractNum>
-  <w:abstractNum w:abstractNumId="58" w15:restartNumberingAfterBreak="0">
+  <w:abstractNum w:abstractNumId="59" w15:restartNumberingAfterBreak="0">
     <w:nsid w:val="4F19287F"/>
     <w:multiLevelType w:val="multilevel"/>
     <w:tmpl w:val="8C16CBF8"/>
@@ -28715,7 +27852,7 @@
       </w:rPr>
     </w:lvl>
   </w:abstractNum>
-  <w:abstractNum w:abstractNumId="59" w15:restartNumberingAfterBreak="0">
+  <w:abstractNum w:abstractNumId="60" w15:restartNumberingAfterBreak="0">
     <w:nsid w:val="4F32793E"/>
     <w:multiLevelType w:val="multilevel"/>
     <w:tmpl w:val="4A66BDC6"/>
@@ -28864,7 +28001,7 @@
       </w:rPr>
     </w:lvl>
   </w:abstractNum>
-  <w:abstractNum w:abstractNumId="60" w15:restartNumberingAfterBreak="0">
+  <w:abstractNum w:abstractNumId="61" w15:restartNumberingAfterBreak="0">
     <w:nsid w:val="531B6E11"/>
     <w:multiLevelType w:val="multilevel"/>
     <w:tmpl w:val="ABCE75A4"/>
@@ -28977,7 +28114,7 @@
       </w:pPr>
     </w:lvl>
   </w:abstractNum>
-  <w:abstractNum w:abstractNumId="61" w15:restartNumberingAfterBreak="0">
+  <w:abstractNum w:abstractNumId="62" w15:restartNumberingAfterBreak="0">
     <w:nsid w:val="556E1750"/>
     <w:multiLevelType w:val="multilevel"/>
     <w:tmpl w:val="2AF0C8C8"/>
@@ -29126,7 +28263,7 @@
       </w:rPr>
     </w:lvl>
   </w:abstractNum>
-  <w:abstractNum w:abstractNumId="62" w15:restartNumberingAfterBreak="0">
+  <w:abstractNum w:abstractNumId="63" w15:restartNumberingAfterBreak="0">
     <w:nsid w:val="55CD7190"/>
     <w:multiLevelType w:val="multilevel"/>
     <w:tmpl w:val="EDFA3E8C"/>
@@ -29275,7 +28412,7 @@
       </w:rPr>
     </w:lvl>
   </w:abstractNum>
-  <w:abstractNum w:abstractNumId="63" w15:restartNumberingAfterBreak="0">
+  <w:abstractNum w:abstractNumId="64" w15:restartNumberingAfterBreak="0">
     <w:nsid w:val="5621694E"/>
     <w:multiLevelType w:val="multilevel"/>
     <w:tmpl w:val="3F12F072"/>
@@ -29424,7 +28561,7 @@
       </w:rPr>
     </w:lvl>
   </w:abstractNum>
-  <w:abstractNum w:abstractNumId="64" w15:restartNumberingAfterBreak="0">
+  <w:abstractNum w:abstractNumId="65" w15:restartNumberingAfterBreak="0">
     <w:nsid w:val="56A67868"/>
     <w:multiLevelType w:val="multilevel"/>
     <w:tmpl w:val="149294E0"/>
@@ -29573,7 +28710,7 @@
       </w:rPr>
     </w:lvl>
   </w:abstractNum>
-  <w:abstractNum w:abstractNumId="65" w15:restartNumberingAfterBreak="0">
+  <w:abstractNum w:abstractNumId="66" w15:restartNumberingAfterBreak="0">
     <w:nsid w:val="57077A2E"/>
     <w:multiLevelType w:val="multilevel"/>
     <w:tmpl w:val="27B80EDA"/>
@@ -29722,7 +28859,7 @@
       </w:rPr>
     </w:lvl>
   </w:abstractNum>
-  <w:abstractNum w:abstractNumId="66" w15:restartNumberingAfterBreak="0">
+  <w:abstractNum w:abstractNumId="67" w15:restartNumberingAfterBreak="0">
     <w:nsid w:val="57A35A37"/>
     <w:multiLevelType w:val="multilevel"/>
     <w:tmpl w:val="60A6384A"/>
@@ -29871,7 +29008,7 @@
       </w:rPr>
     </w:lvl>
   </w:abstractNum>
-  <w:abstractNum w:abstractNumId="67" w15:restartNumberingAfterBreak="0">
+  <w:abstractNum w:abstractNumId="68" w15:restartNumberingAfterBreak="0">
     <w:nsid w:val="58ED47EC"/>
     <w:multiLevelType w:val="multilevel"/>
     <w:tmpl w:val="B888E83C"/>
@@ -30020,7 +29157,7 @@
       </w:rPr>
     </w:lvl>
   </w:abstractNum>
-  <w:abstractNum w:abstractNumId="68" w15:restartNumberingAfterBreak="0">
+  <w:abstractNum w:abstractNumId="69" w15:restartNumberingAfterBreak="0">
     <w:nsid w:val="59B1282E"/>
     <w:multiLevelType w:val="multilevel"/>
     <w:tmpl w:val="65226A24"/>
@@ -30169,7 +29306,7 @@
       </w:rPr>
     </w:lvl>
   </w:abstractNum>
-  <w:abstractNum w:abstractNumId="69" w15:restartNumberingAfterBreak="0">
+  <w:abstractNum w:abstractNumId="70" w15:restartNumberingAfterBreak="0">
     <w:nsid w:val="5AF77ECB"/>
     <w:multiLevelType w:val="multilevel"/>
     <w:tmpl w:val="10642DE6"/>
@@ -30318,7 +29455,7 @@
       </w:rPr>
     </w:lvl>
   </w:abstractNum>
-  <w:abstractNum w:abstractNumId="70" w15:restartNumberingAfterBreak="0">
+  <w:abstractNum w:abstractNumId="71" w15:restartNumberingAfterBreak="0">
     <w:nsid w:val="5C7C485D"/>
     <w:multiLevelType w:val="multilevel"/>
     <w:tmpl w:val="AE429348"/>
@@ -30467,7 +29604,7 @@
       </w:rPr>
     </w:lvl>
   </w:abstractNum>
-  <w:abstractNum w:abstractNumId="71" w15:restartNumberingAfterBreak="0">
+  <w:abstractNum w:abstractNumId="72" w15:restartNumberingAfterBreak="0">
     <w:nsid w:val="5CDE07DA"/>
     <w:multiLevelType w:val="multilevel"/>
     <w:tmpl w:val="B1823B8E"/>
@@ -30616,7 +29753,7 @@
       </w:rPr>
     </w:lvl>
   </w:abstractNum>
-  <w:abstractNum w:abstractNumId="72" w15:restartNumberingAfterBreak="0">
+  <w:abstractNum w:abstractNumId="73" w15:restartNumberingAfterBreak="0">
     <w:nsid w:val="5CE51A28"/>
     <w:multiLevelType w:val="multilevel"/>
     <w:tmpl w:val="6A14F4F0"/>
@@ -30765,7 +29902,7 @@
       </w:rPr>
     </w:lvl>
   </w:abstractNum>
-  <w:abstractNum w:abstractNumId="73" w15:restartNumberingAfterBreak="0">
+  <w:abstractNum w:abstractNumId="74" w15:restartNumberingAfterBreak="0">
     <w:nsid w:val="5DBC3FC5"/>
     <w:multiLevelType w:val="multilevel"/>
     <w:tmpl w:val="2EFC06C2"/>
@@ -30914,7 +30051,7 @@
       </w:rPr>
     </w:lvl>
   </w:abstractNum>
-  <w:abstractNum w:abstractNumId="74" w15:restartNumberingAfterBreak="0">
+  <w:abstractNum w:abstractNumId="75" w15:restartNumberingAfterBreak="0">
     <w:nsid w:val="5F2D17DE"/>
     <w:multiLevelType w:val="multilevel"/>
     <w:tmpl w:val="AA8658BC"/>
@@ -31063,7 +30200,7 @@
       </w:rPr>
     </w:lvl>
   </w:abstractNum>
-  <w:abstractNum w:abstractNumId="75" w15:restartNumberingAfterBreak="0">
+  <w:abstractNum w:abstractNumId="76" w15:restartNumberingAfterBreak="0">
     <w:nsid w:val="5F365C35"/>
     <w:multiLevelType w:val="multilevel"/>
     <w:tmpl w:val="4F8AFB88"/>
@@ -31212,7 +30349,7 @@
       </w:rPr>
     </w:lvl>
   </w:abstractNum>
-  <w:abstractNum w:abstractNumId="76" w15:restartNumberingAfterBreak="0">
+  <w:abstractNum w:abstractNumId="77" w15:restartNumberingAfterBreak="0">
     <w:nsid w:val="604D3590"/>
     <w:multiLevelType w:val="multilevel"/>
     <w:tmpl w:val="4866E582"/>
@@ -31325,7 +30462,7 @@
       </w:pPr>
     </w:lvl>
   </w:abstractNum>
-  <w:abstractNum w:abstractNumId="77" w15:restartNumberingAfterBreak="0">
+  <w:abstractNum w:abstractNumId="78" w15:restartNumberingAfterBreak="0">
     <w:nsid w:val="62286744"/>
     <w:multiLevelType w:val="multilevel"/>
     <w:tmpl w:val="F26E0D80"/>
@@ -31438,7 +30575,7 @@
       </w:pPr>
     </w:lvl>
   </w:abstractNum>
-  <w:abstractNum w:abstractNumId="78" w15:restartNumberingAfterBreak="0">
+  <w:abstractNum w:abstractNumId="79" w15:restartNumberingAfterBreak="0">
     <w:nsid w:val="636575DE"/>
     <w:multiLevelType w:val="multilevel"/>
     <w:tmpl w:val="470C1EF6"/>
@@ -31587,7 +30724,7 @@
       </w:rPr>
     </w:lvl>
   </w:abstractNum>
-  <w:abstractNum w:abstractNumId="79" w15:restartNumberingAfterBreak="0">
+  <w:abstractNum w:abstractNumId="80" w15:restartNumberingAfterBreak="0">
     <w:nsid w:val="639D42DB"/>
     <w:multiLevelType w:val="multilevel"/>
     <w:tmpl w:val="3F865BB2"/>
@@ -31736,7 +30873,7 @@
       </w:rPr>
     </w:lvl>
   </w:abstractNum>
-  <w:abstractNum w:abstractNumId="80" w15:restartNumberingAfterBreak="0">
+  <w:abstractNum w:abstractNumId="81" w15:restartNumberingAfterBreak="0">
     <w:nsid w:val="63C24481"/>
     <w:multiLevelType w:val="multilevel"/>
     <w:tmpl w:val="911A1C4E"/>
@@ -31849,7 +30986,7 @@
       </w:pPr>
     </w:lvl>
   </w:abstractNum>
-  <w:abstractNum w:abstractNumId="81" w15:restartNumberingAfterBreak="0">
+  <w:abstractNum w:abstractNumId="82" w15:restartNumberingAfterBreak="0">
     <w:nsid w:val="63F447B0"/>
     <w:multiLevelType w:val="multilevel"/>
     <w:tmpl w:val="F42494F0"/>
@@ -31998,7 +31135,7 @@
       </w:rPr>
     </w:lvl>
   </w:abstractNum>
-  <w:abstractNum w:abstractNumId="82" w15:restartNumberingAfterBreak="0">
+  <w:abstractNum w:abstractNumId="83" w15:restartNumberingAfterBreak="0">
     <w:nsid w:val="6414230E"/>
     <w:multiLevelType w:val="multilevel"/>
     <w:tmpl w:val="07D82616"/>
@@ -32147,7 +31284,7 @@
       </w:rPr>
     </w:lvl>
   </w:abstractNum>
-  <w:abstractNum w:abstractNumId="83" w15:restartNumberingAfterBreak="0">
+  <w:abstractNum w:abstractNumId="84" w15:restartNumberingAfterBreak="0">
     <w:nsid w:val="665479B1"/>
     <w:multiLevelType w:val="multilevel"/>
     <w:tmpl w:val="A5982E3A"/>
@@ -32260,7 +31397,7 @@
       </w:pPr>
     </w:lvl>
   </w:abstractNum>
-  <w:abstractNum w:abstractNumId="84" w15:restartNumberingAfterBreak="0">
+  <w:abstractNum w:abstractNumId="85" w15:restartNumberingAfterBreak="0">
     <w:nsid w:val="666D30DE"/>
     <w:multiLevelType w:val="multilevel"/>
     <w:tmpl w:val="D666A516"/>
@@ -32409,7 +31546,7 @@
       </w:rPr>
     </w:lvl>
   </w:abstractNum>
-  <w:abstractNum w:abstractNumId="85" w15:restartNumberingAfterBreak="0">
+  <w:abstractNum w:abstractNumId="86" w15:restartNumberingAfterBreak="0">
     <w:nsid w:val="671B4A3F"/>
     <w:multiLevelType w:val="multilevel"/>
     <w:tmpl w:val="17B6FF70"/>
@@ -32558,7 +31695,7 @@
       </w:rPr>
     </w:lvl>
   </w:abstractNum>
-  <w:abstractNum w:abstractNumId="86" w15:restartNumberingAfterBreak="0">
+  <w:abstractNum w:abstractNumId="87" w15:restartNumberingAfterBreak="0">
     <w:nsid w:val="67805486"/>
     <w:multiLevelType w:val="multilevel"/>
     <w:tmpl w:val="E34C74DA"/>
@@ -32671,7 +31808,7 @@
       </w:pPr>
     </w:lvl>
   </w:abstractNum>
-  <w:abstractNum w:abstractNumId="87" w15:restartNumberingAfterBreak="0">
+  <w:abstractNum w:abstractNumId="88" w15:restartNumberingAfterBreak="0">
     <w:nsid w:val="67BD0D87"/>
     <w:multiLevelType w:val="multilevel"/>
     <w:tmpl w:val="6C183ECE"/>
@@ -32820,7 +31957,7 @@
       </w:rPr>
     </w:lvl>
   </w:abstractNum>
-  <w:abstractNum w:abstractNumId="88" w15:restartNumberingAfterBreak="0">
+  <w:abstractNum w:abstractNumId="89" w15:restartNumberingAfterBreak="0">
     <w:nsid w:val="6914041D"/>
     <w:multiLevelType w:val="multilevel"/>
     <w:tmpl w:val="1BC01A4E"/>
@@ -32969,7 +32106,7 @@
       </w:rPr>
     </w:lvl>
   </w:abstractNum>
-  <w:abstractNum w:abstractNumId="89" w15:restartNumberingAfterBreak="0">
+  <w:abstractNum w:abstractNumId="90" w15:restartNumberingAfterBreak="0">
     <w:nsid w:val="6A7717CE"/>
     <w:multiLevelType w:val="multilevel"/>
     <w:tmpl w:val="EC46DF36"/>
@@ -33118,7 +32255,7 @@
       </w:rPr>
     </w:lvl>
   </w:abstractNum>
-  <w:abstractNum w:abstractNumId="90" w15:restartNumberingAfterBreak="0">
+  <w:abstractNum w:abstractNumId="91" w15:restartNumberingAfterBreak="0">
     <w:nsid w:val="6BAC0141"/>
     <w:multiLevelType w:val="multilevel"/>
     <w:tmpl w:val="B6766D08"/>
@@ -33267,7 +32404,7 @@
       </w:rPr>
     </w:lvl>
   </w:abstractNum>
-  <w:abstractNum w:abstractNumId="91" w15:restartNumberingAfterBreak="0">
+  <w:abstractNum w:abstractNumId="92" w15:restartNumberingAfterBreak="0">
     <w:nsid w:val="6EC84CB7"/>
     <w:multiLevelType w:val="hybridMultilevel"/>
     <w:tmpl w:val="0B506C3C"/>
@@ -33356,7 +32493,7 @@
       </w:pPr>
     </w:lvl>
   </w:abstractNum>
-  <w:abstractNum w:abstractNumId="92" w15:restartNumberingAfterBreak="0">
+  <w:abstractNum w:abstractNumId="93" w15:restartNumberingAfterBreak="0">
     <w:nsid w:val="6F42751D"/>
     <w:multiLevelType w:val="hybridMultilevel"/>
     <w:tmpl w:val="278ECE7E"/>
@@ -33445,7 +32582,7 @@
       </w:pPr>
     </w:lvl>
   </w:abstractNum>
-  <w:abstractNum w:abstractNumId="93" w15:restartNumberingAfterBreak="0">
+  <w:abstractNum w:abstractNumId="94" w15:restartNumberingAfterBreak="0">
     <w:nsid w:val="6F66686A"/>
     <w:multiLevelType w:val="multilevel"/>
     <w:tmpl w:val="092C5926"/>
@@ -33594,7 +32731,7 @@
       </w:rPr>
     </w:lvl>
   </w:abstractNum>
-  <w:abstractNum w:abstractNumId="94" w15:restartNumberingAfterBreak="0">
+  <w:abstractNum w:abstractNumId="95" w15:restartNumberingAfterBreak="0">
     <w:nsid w:val="6FC35D75"/>
     <w:multiLevelType w:val="multilevel"/>
     <w:tmpl w:val="3844DEEA"/>
@@ -33743,7 +32880,7 @@
       </w:rPr>
     </w:lvl>
   </w:abstractNum>
-  <w:abstractNum w:abstractNumId="95" w15:restartNumberingAfterBreak="0">
+  <w:abstractNum w:abstractNumId="96" w15:restartNumberingAfterBreak="0">
     <w:nsid w:val="706F260B"/>
     <w:multiLevelType w:val="multilevel"/>
     <w:tmpl w:val="7D7ED398"/>
@@ -33856,7 +32993,7 @@
       </w:pPr>
     </w:lvl>
   </w:abstractNum>
-  <w:abstractNum w:abstractNumId="96" w15:restartNumberingAfterBreak="0">
+  <w:abstractNum w:abstractNumId="97" w15:restartNumberingAfterBreak="0">
     <w:nsid w:val="727418E8"/>
     <w:multiLevelType w:val="multilevel"/>
     <w:tmpl w:val="5C3A774E"/>
@@ -34005,7 +33142,7 @@
       </w:rPr>
     </w:lvl>
   </w:abstractNum>
-  <w:abstractNum w:abstractNumId="97" w15:restartNumberingAfterBreak="0">
+  <w:abstractNum w:abstractNumId="98" w15:restartNumberingAfterBreak="0">
     <w:nsid w:val="72933DDB"/>
     <w:multiLevelType w:val="multilevel"/>
     <w:tmpl w:val="626AE8F8"/>
@@ -34154,7 +33291,7 @@
       </w:rPr>
     </w:lvl>
   </w:abstractNum>
-  <w:abstractNum w:abstractNumId="98" w15:restartNumberingAfterBreak="0">
+  <w:abstractNum w:abstractNumId="99" w15:restartNumberingAfterBreak="0">
     <w:nsid w:val="75BF69CA"/>
     <w:multiLevelType w:val="multilevel"/>
     <w:tmpl w:val="8AD8E296"/>
@@ -34303,7 +33440,7 @@
       </w:rPr>
     </w:lvl>
   </w:abstractNum>
-  <w:abstractNum w:abstractNumId="99" w15:restartNumberingAfterBreak="0">
+  <w:abstractNum w:abstractNumId="100" w15:restartNumberingAfterBreak="0">
     <w:nsid w:val="772A5977"/>
     <w:multiLevelType w:val="multilevel"/>
     <w:tmpl w:val="DB0AAFAE"/>
@@ -34452,7 +33589,7 @@
       </w:rPr>
     </w:lvl>
   </w:abstractNum>
-  <w:abstractNum w:abstractNumId="100" w15:restartNumberingAfterBreak="0">
+  <w:abstractNum w:abstractNumId="101" w15:restartNumberingAfterBreak="0">
     <w:nsid w:val="77C9218A"/>
     <w:multiLevelType w:val="multilevel"/>
     <w:tmpl w:val="DBDC3752"/>
@@ -34601,7 +33738,7 @@
       </w:rPr>
     </w:lvl>
   </w:abstractNum>
-  <w:abstractNum w:abstractNumId="101" w15:restartNumberingAfterBreak="0">
+  <w:abstractNum w:abstractNumId="102" w15:restartNumberingAfterBreak="0">
     <w:nsid w:val="78AC1EE5"/>
     <w:multiLevelType w:val="multilevel"/>
     <w:tmpl w:val="BF54B334"/>
@@ -34750,7 +33887,7 @@
       </w:rPr>
     </w:lvl>
   </w:abstractNum>
-  <w:abstractNum w:abstractNumId="102" w15:restartNumberingAfterBreak="0">
+  <w:abstractNum w:abstractNumId="103" w15:restartNumberingAfterBreak="0">
     <w:nsid w:val="78D2672D"/>
     <w:multiLevelType w:val="multilevel"/>
     <w:tmpl w:val="0C683008"/>
@@ -34899,7 +34036,7 @@
       </w:rPr>
     </w:lvl>
   </w:abstractNum>
-  <w:abstractNum w:abstractNumId="103" w15:restartNumberingAfterBreak="0">
+  <w:abstractNum w:abstractNumId="104" w15:restartNumberingAfterBreak="0">
     <w:nsid w:val="79EF25FC"/>
     <w:multiLevelType w:val="multilevel"/>
     <w:tmpl w:val="E2AC9F98"/>
@@ -35048,7 +34185,7 @@
       </w:rPr>
     </w:lvl>
   </w:abstractNum>
-  <w:abstractNum w:abstractNumId="104" w15:restartNumberingAfterBreak="0">
+  <w:abstractNum w:abstractNumId="105" w15:restartNumberingAfterBreak="0">
     <w:nsid w:val="7A9C15B7"/>
     <w:multiLevelType w:val="multilevel"/>
     <w:tmpl w:val="68D08ACC"/>
@@ -35197,7 +34334,7 @@
       </w:rPr>
     </w:lvl>
   </w:abstractNum>
-  <w:abstractNum w:abstractNumId="105" w15:restartNumberingAfterBreak="0">
+  <w:abstractNum w:abstractNumId="106" w15:restartNumberingAfterBreak="0">
     <w:nsid w:val="7AA25EEC"/>
     <w:multiLevelType w:val="multilevel"/>
     <w:tmpl w:val="B5C604AA"/>
@@ -35310,7 +34447,7 @@
       </w:pPr>
     </w:lvl>
   </w:abstractNum>
-  <w:abstractNum w:abstractNumId="106" w15:restartNumberingAfterBreak="0">
+  <w:abstractNum w:abstractNumId="107" w15:restartNumberingAfterBreak="0">
     <w:nsid w:val="7B8207B2"/>
     <w:multiLevelType w:val="multilevel"/>
     <w:tmpl w:val="CBDE885C"/>
@@ -35459,7 +34596,7 @@
       </w:rPr>
     </w:lvl>
   </w:abstractNum>
-  <w:abstractNum w:abstractNumId="107" w15:restartNumberingAfterBreak="0">
+  <w:abstractNum w:abstractNumId="108" w15:restartNumberingAfterBreak="0">
     <w:nsid w:val="7E1F5197"/>
     <w:multiLevelType w:val="multilevel"/>
     <w:tmpl w:val="8B585B0C"/>
@@ -35573,16 +34710,16 @@
     </w:lvl>
   </w:abstractNum>
   <w:num w:numId="1" w16cid:durableId="169955040">
-    <w:abstractNumId w:val="99"/>
+    <w:abstractNumId w:val="100"/>
   </w:num>
   <w:num w:numId="2" w16cid:durableId="1450926641">
-    <w:abstractNumId w:val="26"/>
+    <w:abstractNumId w:val="27"/>
   </w:num>
   <w:num w:numId="3" w16cid:durableId="1988432412">
-    <w:abstractNumId w:val="56"/>
+    <w:abstractNumId w:val="57"/>
   </w:num>
   <w:num w:numId="4" w16cid:durableId="1087264787">
-    <w:abstractNumId w:val="80"/>
+    <w:abstractNumId w:val="81"/>
     <w:lvlOverride w:ilvl="0">
       <w:lvl w:ilvl="0">
         <w:numFmt w:val="decimal"/>
@@ -35592,10 +34729,10 @@
     </w:lvlOverride>
   </w:num>
   <w:num w:numId="5" w16cid:durableId="748431124">
-    <w:abstractNumId w:val="75"/>
+    <w:abstractNumId w:val="76"/>
   </w:num>
   <w:num w:numId="6" w16cid:durableId="1536456503">
-    <w:abstractNumId w:val="86"/>
+    <w:abstractNumId w:val="87"/>
     <w:lvlOverride w:ilvl="0">
       <w:lvl w:ilvl="0">
         <w:numFmt w:val="decimal"/>
@@ -35605,10 +34742,10 @@
     </w:lvlOverride>
   </w:num>
   <w:num w:numId="7" w16cid:durableId="255604169">
-    <w:abstractNumId w:val="98"/>
+    <w:abstractNumId w:val="99"/>
   </w:num>
   <w:num w:numId="8" w16cid:durableId="1524249707">
-    <w:abstractNumId w:val="31"/>
+    <w:abstractNumId w:val="32"/>
     <w:lvlOverride w:ilvl="0">
       <w:lvl w:ilvl="0">
         <w:numFmt w:val="decimal"/>
@@ -35618,67 +34755,67 @@
     </w:lvlOverride>
   </w:num>
   <w:num w:numId="9" w16cid:durableId="692533918">
-    <w:abstractNumId w:val="27"/>
+    <w:abstractNumId w:val="28"/>
   </w:num>
   <w:num w:numId="10" w16cid:durableId="985472665">
-    <w:abstractNumId w:val="91"/>
+    <w:abstractNumId w:val="92"/>
   </w:num>
   <w:num w:numId="11" w16cid:durableId="1783332703">
-    <w:abstractNumId w:val="48"/>
+    <w:abstractNumId w:val="49"/>
   </w:num>
   <w:num w:numId="12" w16cid:durableId="313796474">
-    <w:abstractNumId w:val="77"/>
+    <w:abstractNumId w:val="78"/>
   </w:num>
   <w:num w:numId="13" w16cid:durableId="1185250422">
+    <w:abstractNumId w:val="31"/>
+  </w:num>
+  <w:num w:numId="14" w16cid:durableId="920677950">
+    <w:abstractNumId w:val="55"/>
+  </w:num>
+  <w:num w:numId="15" w16cid:durableId="980839953">
+    <w:abstractNumId w:val="10"/>
+  </w:num>
+  <w:num w:numId="16" w16cid:durableId="1261179069">
+    <w:abstractNumId w:val="74"/>
+  </w:num>
+  <w:num w:numId="17" w16cid:durableId="1972442974">
     <w:abstractNumId w:val="30"/>
   </w:num>
-  <w:num w:numId="14" w16cid:durableId="920677950">
+  <w:num w:numId="18" w16cid:durableId="1515878939">
+    <w:abstractNumId w:val="90"/>
+  </w:num>
+  <w:num w:numId="19" w16cid:durableId="33701099">
+    <w:abstractNumId w:val="37"/>
+  </w:num>
+  <w:num w:numId="20" w16cid:durableId="1483691536">
     <w:abstractNumId w:val="54"/>
   </w:num>
-  <w:num w:numId="15" w16cid:durableId="980839953">
+  <w:num w:numId="21" w16cid:durableId="1958097199">
+    <w:abstractNumId w:val="25"/>
+  </w:num>
+  <w:num w:numId="22" w16cid:durableId="2141334422">
+    <w:abstractNumId w:val="14"/>
+  </w:num>
+  <w:num w:numId="23" w16cid:durableId="712314648">
+    <w:abstractNumId w:val="80"/>
+  </w:num>
+  <w:num w:numId="24" w16cid:durableId="877007963">
+    <w:abstractNumId w:val="47"/>
+  </w:num>
+  <w:num w:numId="25" w16cid:durableId="456141266">
+    <w:abstractNumId w:val="6"/>
+  </w:num>
+  <w:num w:numId="26" w16cid:durableId="659115637">
+    <w:abstractNumId w:val="42"/>
+  </w:num>
+  <w:num w:numId="27" w16cid:durableId="1971013152">
+    <w:abstractNumId w:val="23"/>
+  </w:num>
+  <w:num w:numId="28" w16cid:durableId="617882297">
     <w:abstractNumId w:val="9"/>
   </w:num>
-  <w:num w:numId="16" w16cid:durableId="1261179069">
-    <w:abstractNumId w:val="73"/>
-  </w:num>
-  <w:num w:numId="17" w16cid:durableId="1972442974">
-    <w:abstractNumId w:val="29"/>
-  </w:num>
-  <w:num w:numId="18" w16cid:durableId="1515878939">
-    <w:abstractNumId w:val="89"/>
-  </w:num>
-  <w:num w:numId="19" w16cid:durableId="33701099">
-    <w:abstractNumId w:val="36"/>
-  </w:num>
-  <w:num w:numId="20" w16cid:durableId="1483691536">
-    <w:abstractNumId w:val="53"/>
-  </w:num>
-  <w:num w:numId="21" w16cid:durableId="1958097199">
-    <w:abstractNumId w:val="24"/>
-  </w:num>
-  <w:num w:numId="22" w16cid:durableId="2141334422">
-    <w:abstractNumId w:val="13"/>
-  </w:num>
-  <w:num w:numId="23" w16cid:durableId="712314648">
-    <w:abstractNumId w:val="79"/>
-  </w:num>
-  <w:num w:numId="24" w16cid:durableId="877007963">
-    <w:abstractNumId w:val="46"/>
-  </w:num>
-  <w:num w:numId="25" w16cid:durableId="456141266">
-    <w:abstractNumId w:val="5"/>
-  </w:num>
-  <w:num w:numId="26" w16cid:durableId="659115637">
-    <w:abstractNumId w:val="41"/>
-  </w:num>
-  <w:num w:numId="27" w16cid:durableId="1971013152">
-    <w:abstractNumId w:val="22"/>
-  </w:num>
-  <w:num w:numId="28" w16cid:durableId="617882297">
-    <w:abstractNumId w:val="8"/>
-  </w:num>
   <w:num w:numId="29" w16cid:durableId="1494564341">
-    <w:abstractNumId w:val="51"/>
+    <w:abstractNumId w:val="52"/>
   </w:num>
   <w:num w:numId="30" w16cid:durableId="294680013">
     <w:abstractNumId w:val="3"/>
@@ -35687,13 +34824,13 @@
     <w:abstractNumId w:val="0"/>
   </w:num>
   <w:num w:numId="32" w16cid:durableId="1251626374">
-    <w:abstractNumId w:val="82"/>
+    <w:abstractNumId w:val="83"/>
   </w:num>
   <w:num w:numId="33" w16cid:durableId="486213697">
-    <w:abstractNumId w:val="72"/>
+    <w:abstractNumId w:val="73"/>
   </w:num>
   <w:num w:numId="34" w16cid:durableId="897205560">
-    <w:abstractNumId w:val="83"/>
+    <w:abstractNumId w:val="84"/>
     <w:lvlOverride w:ilvl="0">
       <w:lvl w:ilvl="0">
         <w:numFmt w:val="decimal"/>
@@ -35703,25 +34840,25 @@
     </w:lvlOverride>
   </w:num>
   <w:num w:numId="35" w16cid:durableId="2041318333">
-    <w:abstractNumId w:val="62"/>
+    <w:abstractNumId w:val="63"/>
   </w:num>
   <w:num w:numId="36" w16cid:durableId="2092848536">
-    <w:abstractNumId w:val="12"/>
+    <w:abstractNumId w:val="13"/>
   </w:num>
   <w:num w:numId="37" w16cid:durableId="796030722">
-    <w:abstractNumId w:val="101"/>
+    <w:abstractNumId w:val="102"/>
   </w:num>
   <w:num w:numId="38" w16cid:durableId="1584870896">
-    <w:abstractNumId w:val="87"/>
+    <w:abstractNumId w:val="88"/>
   </w:num>
   <w:num w:numId="39" w16cid:durableId="798305728">
-    <w:abstractNumId w:val="76"/>
+    <w:abstractNumId w:val="77"/>
   </w:num>
   <w:num w:numId="40" w16cid:durableId="753816852">
-    <w:abstractNumId w:val="81"/>
+    <w:abstractNumId w:val="82"/>
   </w:num>
   <w:num w:numId="41" w16cid:durableId="823425625">
-    <w:abstractNumId w:val="35"/>
+    <w:abstractNumId w:val="36"/>
     <w:lvlOverride w:ilvl="0">
       <w:lvl w:ilvl="0">
         <w:numFmt w:val="decimal"/>
@@ -35731,16 +34868,16 @@
     </w:lvlOverride>
   </w:num>
   <w:num w:numId="42" w16cid:durableId="851409413">
-    <w:abstractNumId w:val="43"/>
+    <w:abstractNumId w:val="44"/>
   </w:num>
   <w:num w:numId="43" w16cid:durableId="2009016626">
-    <w:abstractNumId w:val="55"/>
+    <w:abstractNumId w:val="56"/>
   </w:num>
   <w:num w:numId="44" w16cid:durableId="90861938">
-    <w:abstractNumId w:val="11"/>
+    <w:abstractNumId w:val="12"/>
   </w:num>
   <w:num w:numId="45" w16cid:durableId="818962596">
-    <w:abstractNumId w:val="105"/>
+    <w:abstractNumId w:val="106"/>
     <w:lvlOverride w:ilvl="0">
       <w:lvl w:ilvl="0">
         <w:numFmt w:val="decimal"/>
@@ -35750,10 +34887,10 @@
     </w:lvlOverride>
   </w:num>
   <w:num w:numId="46" w16cid:durableId="560333979">
-    <w:abstractNumId w:val="71"/>
+    <w:abstractNumId w:val="72"/>
   </w:num>
   <w:num w:numId="47" w16cid:durableId="878779911">
-    <w:abstractNumId w:val="57"/>
+    <w:abstractNumId w:val="58"/>
     <w:lvlOverride w:ilvl="0">
       <w:lvl w:ilvl="0">
         <w:numFmt w:val="decimal"/>
@@ -35763,166 +34900,166 @@
     </w:lvlOverride>
   </w:num>
   <w:num w:numId="48" w16cid:durableId="1964462942">
+    <w:abstractNumId w:val="60"/>
+  </w:num>
+  <w:num w:numId="49" w16cid:durableId="1837189843">
+    <w:abstractNumId w:val="65"/>
+  </w:num>
+  <w:num w:numId="50" w16cid:durableId="1729524993">
+    <w:abstractNumId w:val="16"/>
+  </w:num>
+  <w:num w:numId="51" w16cid:durableId="378743519">
+    <w:abstractNumId w:val="98"/>
+  </w:num>
+  <w:num w:numId="52" w16cid:durableId="2142338636">
+    <w:abstractNumId w:val="67"/>
+  </w:num>
+  <w:num w:numId="53" w16cid:durableId="501362553">
+    <w:abstractNumId w:val="104"/>
+  </w:num>
+  <w:num w:numId="54" w16cid:durableId="213665539">
+    <w:abstractNumId w:val="40"/>
+  </w:num>
+  <w:num w:numId="55" w16cid:durableId="1334793400">
+    <w:abstractNumId w:val="11"/>
+  </w:num>
+  <w:num w:numId="56" w16cid:durableId="2036543157">
+    <w:abstractNumId w:val="93"/>
+  </w:num>
+  <w:num w:numId="57" w16cid:durableId="1444229400">
+    <w:abstractNumId w:val="48"/>
+  </w:num>
+  <w:num w:numId="58" w16cid:durableId="370542385">
+    <w:abstractNumId w:val="17"/>
+  </w:num>
+  <w:num w:numId="59" w16cid:durableId="895513338">
+    <w:abstractNumId w:val="29"/>
+  </w:num>
+  <w:num w:numId="60" w16cid:durableId="926771763">
+    <w:abstractNumId w:val="24"/>
+  </w:num>
+  <w:num w:numId="61" w16cid:durableId="1962149986">
+    <w:abstractNumId w:val="33"/>
+  </w:num>
+  <w:num w:numId="62" w16cid:durableId="1145775269">
+    <w:abstractNumId w:val="51"/>
+  </w:num>
+  <w:num w:numId="63" w16cid:durableId="811949408">
+    <w:abstractNumId w:val="15"/>
+  </w:num>
+  <w:num w:numId="64" w16cid:durableId="773329815">
+    <w:abstractNumId w:val="5"/>
+  </w:num>
+  <w:num w:numId="65" w16cid:durableId="1338532258">
     <w:abstractNumId w:val="59"/>
   </w:num>
-  <w:num w:numId="49" w16cid:durableId="1837189843">
-    <w:abstractNumId w:val="64"/>
+  <w:num w:numId="66" w16cid:durableId="811797795">
+    <w:abstractNumId w:val="69"/>
   </w:num>
-  <w:num w:numId="50" w16cid:durableId="1729524993">
-    <w:abstractNumId w:val="15"/>
+  <w:num w:numId="67" w16cid:durableId="2110854431">
+    <w:abstractNumId w:val="18"/>
   </w:num>
-  <w:num w:numId="51" w16cid:durableId="378743519">
-    <w:abstractNumId w:val="97"/>
+  <w:num w:numId="68" w16cid:durableId="1110316592">
+    <w:abstractNumId w:val="7"/>
   </w:num>
-  <w:num w:numId="52" w16cid:durableId="2142338636">
-    <w:abstractNumId w:val="66"/>
+  <w:num w:numId="69" w16cid:durableId="818694562">
+    <w:abstractNumId w:val="89"/>
   </w:num>
-  <w:num w:numId="53" w16cid:durableId="501362553">
-    <w:abstractNumId w:val="103"/>
-  </w:num>
-  <w:num w:numId="54" w16cid:durableId="213665539">
-    <w:abstractNumId w:val="39"/>
-  </w:num>
-  <w:num w:numId="55" w16cid:durableId="1334793400">
-    <w:abstractNumId w:val="10"/>
-  </w:num>
-  <w:num w:numId="56" w16cid:durableId="2036543157">
-    <w:abstractNumId w:val="92"/>
-  </w:num>
-  <w:num w:numId="57" w16cid:durableId="1444229400">
-    <w:abstractNumId w:val="47"/>
-  </w:num>
-  <w:num w:numId="58" w16cid:durableId="370542385">
-    <w:abstractNumId w:val="16"/>
-  </w:num>
-  <w:num w:numId="59" w16cid:durableId="895513338">
-    <w:abstractNumId w:val="28"/>
-  </w:num>
-  <w:num w:numId="60" w16cid:durableId="926771763">
-    <w:abstractNumId w:val="23"/>
-  </w:num>
-  <w:num w:numId="61" w16cid:durableId="1962149986">
-    <w:abstractNumId w:val="32"/>
-  </w:num>
-  <w:num w:numId="62" w16cid:durableId="1145775269">
+  <w:num w:numId="70" w16cid:durableId="962030958">
     <w:abstractNumId w:val="50"/>
   </w:num>
-  <w:num w:numId="63" w16cid:durableId="811949408">
-    <w:abstractNumId w:val="14"/>
-  </w:num>
-  <w:num w:numId="64" w16cid:durableId="773329815">
-    <w:abstractNumId w:val="4"/>
-  </w:num>
-  <w:num w:numId="65" w16cid:durableId="1338532258">
-    <w:abstractNumId w:val="58"/>
-  </w:num>
-  <w:num w:numId="66" w16cid:durableId="811797795">
-    <w:abstractNumId w:val="68"/>
-  </w:num>
-  <w:num w:numId="67" w16cid:durableId="2110854431">
-    <w:abstractNumId w:val="17"/>
-  </w:num>
-  <w:num w:numId="68" w16cid:durableId="1110316592">
-    <w:abstractNumId w:val="6"/>
-  </w:num>
-  <w:num w:numId="69" w16cid:durableId="818694562">
-    <w:abstractNumId w:val="88"/>
-  </w:num>
-  <w:num w:numId="70" w16cid:durableId="962030958">
-    <w:abstractNumId w:val="49"/>
-  </w:num>
   <w:num w:numId="71" w16cid:durableId="681010134">
-    <w:abstractNumId w:val="61"/>
+    <w:abstractNumId w:val="62"/>
   </w:num>
   <w:num w:numId="72" w16cid:durableId="657347662">
-    <w:abstractNumId w:val="20"/>
+    <w:abstractNumId w:val="21"/>
   </w:num>
   <w:num w:numId="73" w16cid:durableId="1652755800">
     <w:abstractNumId w:val="2"/>
   </w:num>
   <w:num w:numId="74" w16cid:durableId="1728138521">
-    <w:abstractNumId w:val="7"/>
+    <w:abstractNumId w:val="8"/>
   </w:num>
   <w:num w:numId="75" w16cid:durableId="2095587177">
-    <w:abstractNumId w:val="63"/>
+    <w:abstractNumId w:val="64"/>
   </w:num>
   <w:num w:numId="76" w16cid:durableId="1085690311">
-    <w:abstractNumId w:val="52"/>
+    <w:abstractNumId w:val="53"/>
   </w:num>
   <w:num w:numId="77" w16cid:durableId="313603152">
-    <w:abstractNumId w:val="69"/>
+    <w:abstractNumId w:val="70"/>
   </w:num>
   <w:num w:numId="78" w16cid:durableId="1737125903">
-    <w:abstractNumId w:val="67"/>
+    <w:abstractNumId w:val="68"/>
   </w:num>
   <w:num w:numId="79" w16cid:durableId="615869073">
-    <w:abstractNumId w:val="107"/>
+    <w:abstractNumId w:val="108"/>
   </w:num>
   <w:num w:numId="80" w16cid:durableId="3938681">
-    <w:abstractNumId w:val="40"/>
+    <w:abstractNumId w:val="41"/>
   </w:num>
   <w:num w:numId="81" w16cid:durableId="397676865">
-    <w:abstractNumId w:val="104"/>
+    <w:abstractNumId w:val="105"/>
   </w:num>
   <w:num w:numId="82" w16cid:durableId="2101179248">
+    <w:abstractNumId w:val="96"/>
+  </w:num>
+  <w:num w:numId="83" w16cid:durableId="2015447804">
+    <w:abstractNumId w:val="46"/>
+  </w:num>
+  <w:num w:numId="84" w16cid:durableId="978995770">
     <w:abstractNumId w:val="95"/>
   </w:num>
-  <w:num w:numId="83" w16cid:durableId="2015447804">
+  <w:num w:numId="85" w16cid:durableId="308438172">
     <w:abstractNumId w:val="45"/>
-  </w:num>
-  <w:num w:numId="84" w16cid:durableId="978995770">
-    <w:abstractNumId w:val="94"/>
-  </w:num>
-  <w:num w:numId="85" w16cid:durableId="308438172">
-    <w:abstractNumId w:val="44"/>
   </w:num>
   <w:num w:numId="86" w16cid:durableId="2093433698">
     <w:abstractNumId w:val="1"/>
   </w:num>
   <w:num w:numId="87" w16cid:durableId="788940761">
-    <w:abstractNumId w:val="42"/>
+    <w:abstractNumId w:val="43"/>
   </w:num>
   <w:num w:numId="88" w16cid:durableId="95104959">
+    <w:abstractNumId w:val="20"/>
+  </w:num>
+  <w:num w:numId="89" w16cid:durableId="1006784112">
+    <w:abstractNumId w:val="75"/>
+  </w:num>
+  <w:num w:numId="90" w16cid:durableId="1459570979">
+    <w:abstractNumId w:val="85"/>
+  </w:num>
+  <w:num w:numId="91" w16cid:durableId="1799910685">
+    <w:abstractNumId w:val="107"/>
+  </w:num>
+  <w:num w:numId="92" w16cid:durableId="1622108820">
+    <w:abstractNumId w:val="22"/>
+  </w:num>
+  <w:num w:numId="93" w16cid:durableId="390077794">
+    <w:abstractNumId w:val="91"/>
+  </w:num>
+  <w:num w:numId="94" w16cid:durableId="550850113">
     <w:abstractNumId w:val="19"/>
   </w:num>
-  <w:num w:numId="89" w16cid:durableId="1006784112">
-    <w:abstractNumId w:val="74"/>
-  </w:num>
-  <w:num w:numId="90" w16cid:durableId="1459570979">
-    <w:abstractNumId w:val="84"/>
-  </w:num>
-  <w:num w:numId="91" w16cid:durableId="1799910685">
-    <w:abstractNumId w:val="106"/>
-  </w:num>
-  <w:num w:numId="92" w16cid:durableId="1622108820">
-    <w:abstractNumId w:val="21"/>
-  </w:num>
-  <w:num w:numId="93" w16cid:durableId="390077794">
-    <w:abstractNumId w:val="90"/>
-  </w:num>
-  <w:num w:numId="94" w16cid:durableId="550850113">
-    <w:abstractNumId w:val="18"/>
-  </w:num>
   <w:num w:numId="95" w16cid:durableId="1431580108">
-    <w:abstractNumId w:val="70"/>
+    <w:abstractNumId w:val="71"/>
   </w:num>
   <w:num w:numId="96" w16cid:durableId="1499880877">
-    <w:abstractNumId w:val="33"/>
+    <w:abstractNumId w:val="34"/>
   </w:num>
   <w:num w:numId="97" w16cid:durableId="78596881">
-    <w:abstractNumId w:val="25"/>
+    <w:abstractNumId w:val="26"/>
   </w:num>
   <w:num w:numId="98" w16cid:durableId="2090542189">
-    <w:abstractNumId w:val="37"/>
+    <w:abstractNumId w:val="38"/>
   </w:num>
   <w:num w:numId="99" w16cid:durableId="1331106359">
-    <w:abstractNumId w:val="34"/>
+    <w:abstractNumId w:val="35"/>
   </w:num>
   <w:num w:numId="100" w16cid:durableId="898517232">
-    <w:abstractNumId w:val="93"/>
+    <w:abstractNumId w:val="94"/>
   </w:num>
   <w:num w:numId="101" w16cid:durableId="413089884">
-    <w:abstractNumId w:val="60"/>
+    <w:abstractNumId w:val="61"/>
     <w:lvlOverride w:ilvl="0">
       <w:lvl w:ilvl="0">
         <w:numFmt w:val="decimal"/>
@@ -35932,25 +35069,28 @@
     </w:lvlOverride>
   </w:num>
   <w:num w:numId="102" w16cid:durableId="1232038251">
-    <w:abstractNumId w:val="38"/>
+    <w:abstractNumId w:val="39"/>
   </w:num>
   <w:num w:numId="103" w16cid:durableId="1114055210">
-    <w:abstractNumId w:val="96"/>
+    <w:abstractNumId w:val="97"/>
   </w:num>
   <w:num w:numId="104" w16cid:durableId="50035225">
-    <w:abstractNumId w:val="65"/>
+    <w:abstractNumId w:val="66"/>
   </w:num>
   <w:num w:numId="105" w16cid:durableId="622544486">
-    <w:abstractNumId w:val="78"/>
+    <w:abstractNumId w:val="79"/>
   </w:num>
   <w:num w:numId="106" w16cid:durableId="1583906339">
-    <w:abstractNumId w:val="100"/>
+    <w:abstractNumId w:val="101"/>
   </w:num>
   <w:num w:numId="107" w16cid:durableId="454908311">
-    <w:abstractNumId w:val="85"/>
+    <w:abstractNumId w:val="86"/>
   </w:num>
   <w:num w:numId="108" w16cid:durableId="356588997">
-    <w:abstractNumId w:val="102"/>
+    <w:abstractNumId w:val="103"/>
+  </w:num>
+  <w:num w:numId="109" w16cid:durableId="481434906">
+    <w:abstractNumId w:val="4"/>
   </w:num>
 </w:numbering>
 </file>

</xml_diff>

<commit_message>
Add intro of decision logic
</commit_message>
<xml_diff>
--- a/Latency Analysis/Solution Architecture.docx
+++ b/Latency Analysis/Solution Architecture.docx
@@ -194,7 +194,21 @@
         <w:rPr>
           <w:lang w:val="en-US"/>
         </w:rPr>
-        <w:t>Latency-aware adjustments must be consider individual behavior and load profiles.</w:t>
+        <w:t xml:space="preserve">Latency-aware adjustments must be </w:t>
+      </w:r>
+      <w:proofErr w:type="gramStart"/>
+      <w:r>
+        <w:rPr>
+          <w:lang w:val="en-US"/>
+        </w:rPr>
+        <w:t>consider</w:t>
+      </w:r>
+      <w:proofErr w:type="gramEnd"/>
+      <w:r>
+        <w:rPr>
+          <w:lang w:val="en-US"/>
+        </w:rPr>
+        <w:t xml:space="preserve"> individual behavior and load profiles.</w:t>
       </w:r>
     </w:p>
     <w:p>
@@ -1269,7 +1283,21 @@
         <w:rPr>
           <w:lang w:val="en-US"/>
         </w:rPr>
-        <w:t>The RL agent can be implemented using frameworks like Stable-Baselines3 (PPO/DDPG agents) or Ray RLlib, and it can be:</w:t>
+        <w:t xml:space="preserve">The RL agent can be implemented using frameworks like Stable-Baselines3 (PPO/DDPG agents) or Ray </w:t>
+      </w:r>
+      <w:proofErr w:type="spellStart"/>
+      <w:r>
+        <w:rPr>
+          <w:lang w:val="en-US"/>
+        </w:rPr>
+        <w:t>RLlib</w:t>
+      </w:r>
+      <w:proofErr w:type="spellEnd"/>
+      <w:r>
+        <w:rPr>
+          <w:lang w:val="en-US"/>
+        </w:rPr>
+        <w:t>, and it can be:</w:t>
       </w:r>
     </w:p>
     <w:p>
@@ -1669,7 +1697,35 @@
         <w:rPr>
           <w:lang w:val="en-US"/>
         </w:rPr>
-        <w:t>CPU usage: in millicores (mCPU)</w:t>
+        <w:t xml:space="preserve">CPU usage: in </w:t>
+      </w:r>
+      <w:proofErr w:type="spellStart"/>
+      <w:r>
+        <w:rPr>
+          <w:lang w:val="en-US"/>
+        </w:rPr>
+        <w:t>millicores</w:t>
+      </w:r>
+      <w:proofErr w:type="spellEnd"/>
+      <w:r>
+        <w:rPr>
+          <w:lang w:val="en-US"/>
+        </w:rPr>
+        <w:t xml:space="preserve"> (</w:t>
+      </w:r>
+      <w:proofErr w:type="spellStart"/>
+      <w:r>
+        <w:rPr>
+          <w:lang w:val="en-US"/>
+        </w:rPr>
+        <w:t>mCPU</w:t>
+      </w:r>
+      <w:proofErr w:type="spellEnd"/>
+      <w:r>
+        <w:rPr>
+          <w:lang w:val="en-US"/>
+        </w:rPr>
+        <w:t>)</w:t>
       </w:r>
     </w:p>
     <w:p>
@@ -1746,11 +1802,33 @@
           <w:lang w:val="en-US"/>
         </w:rPr>
       </w:pPr>
-      <w:r>
-        <w:rPr>
-          <w:lang w:val="en-US"/>
-        </w:rPr>
-        <w:t>cAdvisor (via kubelet) collects container-level usage metrics.</w:t>
+      <w:proofErr w:type="spellStart"/>
+      <w:r>
+        <w:rPr>
+          <w:lang w:val="en-US"/>
+        </w:rPr>
+        <w:t>cAdvisor</w:t>
+      </w:r>
+      <w:proofErr w:type="spellEnd"/>
+      <w:r>
+        <w:rPr>
+          <w:lang w:val="en-US"/>
+        </w:rPr>
+        <w:t xml:space="preserve"> (via </w:t>
+      </w:r>
+      <w:proofErr w:type="spellStart"/>
+      <w:r>
+        <w:rPr>
+          <w:lang w:val="en-US"/>
+        </w:rPr>
+        <w:t>kubelet</w:t>
+      </w:r>
+      <w:proofErr w:type="spellEnd"/>
+      <w:r>
+        <w:rPr>
+          <w:lang w:val="en-US"/>
+        </w:rPr>
+        <w:t>) collects container-level usage metrics.</w:t>
       </w:r>
     </w:p>
     <w:p>
@@ -1767,7 +1845,35 @@
         <w:rPr>
           <w:lang w:val="en-US"/>
         </w:rPr>
-        <w:t>Prometheus scrapes from kubelet, kube-state-metrics, or node-exporter.</w:t>
+        <w:t xml:space="preserve">Prometheus scrapes from </w:t>
+      </w:r>
+      <w:proofErr w:type="spellStart"/>
+      <w:r>
+        <w:rPr>
+          <w:lang w:val="en-US"/>
+        </w:rPr>
+        <w:t>kubelet</w:t>
+      </w:r>
+      <w:proofErr w:type="spellEnd"/>
+      <w:r>
+        <w:rPr>
+          <w:lang w:val="en-US"/>
+        </w:rPr>
+        <w:t xml:space="preserve">, </w:t>
+      </w:r>
+      <w:proofErr w:type="spellStart"/>
+      <w:r>
+        <w:rPr>
+          <w:lang w:val="en-US"/>
+        </w:rPr>
+        <w:t>kube</w:t>
+      </w:r>
+      <w:proofErr w:type="spellEnd"/>
+      <w:r>
+        <w:rPr>
+          <w:lang w:val="en-US"/>
+        </w:rPr>
+        <w:t>-state-metrics, or node-exporter.</w:t>
       </w:r>
     </w:p>
     <w:p>
@@ -1793,12 +1899,14 @@
           <w:lang w:val="en-US"/>
         </w:rPr>
       </w:pPr>
+      <w:proofErr w:type="spellStart"/>
       <w:r>
         <w:rPr>
           <w:lang w:val="en-US"/>
         </w:rPr>
         <w:t>Container_cpu_usage_seconds_total</w:t>
       </w:r>
+      <w:proofErr w:type="spellEnd"/>
     </w:p>
     <w:p>
       <w:pPr>
@@ -1810,12 +1918,14 @@
           <w:lang w:val="en-US"/>
         </w:rPr>
       </w:pPr>
+      <w:proofErr w:type="spellStart"/>
       <w:r>
         <w:rPr>
           <w:lang w:val="en-US"/>
         </w:rPr>
         <w:t>Container_memory_working_set_bytes</w:t>
       </w:r>
+      <w:proofErr w:type="spellEnd"/>
     </w:p>
     <w:p>
       <w:pPr>
@@ -1827,12 +1937,14 @@
           <w:lang w:val="en-US"/>
         </w:rPr>
       </w:pPr>
+      <w:proofErr w:type="spellStart"/>
       <w:r>
         <w:rPr>
           <w:lang w:val="en-US"/>
         </w:rPr>
         <w:t>Kube_pod_container_resource_limits_cpu_cores</w:t>
       </w:r>
+      <w:proofErr w:type="spellEnd"/>
     </w:p>
     <w:p>
       <w:pPr>
@@ -1844,12 +1956,14 @@
           <w:lang w:val="en-US"/>
         </w:rPr>
       </w:pPr>
+      <w:proofErr w:type="spellStart"/>
       <w:r>
         <w:rPr>
           <w:lang w:val="en-US"/>
         </w:rPr>
         <w:t>Kube_pod_container_resource_limits_memory_bytes</w:t>
       </w:r>
+      <w:proofErr w:type="spellEnd"/>
     </w:p>
     <w:p>
       <w:pPr>
@@ -2075,12 +2189,14 @@
         </w:rPr>
         <w:t xml:space="preserve"> </w:t>
       </w:r>
+      <w:proofErr w:type="spellStart"/>
       <w:r>
         <w:rPr>
           <w:lang w:val="en-US"/>
         </w:rPr>
         <w:t>envoy_cluster_upstream_rq_time_bucket</w:t>
       </w:r>
+      <w:proofErr w:type="spellEnd"/>
     </w:p>
     <w:p>
       <w:pPr>
@@ -2094,13 +2210,67 @@
           <w:iCs/>
           <w:lang w:val="en-US"/>
         </w:rPr>
-        <w:t xml:space="preserve">Then compute latency percentiles using PromQL: </w:t>
-      </w:r>
-      <w:r>
-        <w:rPr>
-          <w:lang w:val="en-US"/>
-        </w:rPr>
-        <w:t>histogram_quantile(0.95, rate(envoy_cluster_upstream_rq_time_bucket[5m]))</w:t>
+        <w:t xml:space="preserve">Then compute latency percentiles using </w:t>
+      </w:r>
+      <w:proofErr w:type="spellStart"/>
+      <w:r>
+        <w:rPr>
+          <w:i/>
+          <w:iCs/>
+          <w:lang w:val="en-US"/>
+        </w:rPr>
+        <w:t>PromQL</w:t>
+      </w:r>
+      <w:proofErr w:type="spellEnd"/>
+      <w:r>
+        <w:rPr>
+          <w:i/>
+          <w:iCs/>
+          <w:lang w:val="en-US"/>
+        </w:rPr>
+        <w:t xml:space="preserve">: </w:t>
+      </w:r>
+      <w:proofErr w:type="spellStart"/>
+      <w:r>
+        <w:rPr>
+          <w:lang w:val="en-US"/>
+        </w:rPr>
+        <w:t>histogram_</w:t>
+      </w:r>
+      <w:proofErr w:type="gramStart"/>
+      <w:r>
+        <w:rPr>
+          <w:lang w:val="en-US"/>
+        </w:rPr>
+        <w:t>quantile</w:t>
+      </w:r>
+      <w:proofErr w:type="spellEnd"/>
+      <w:r>
+        <w:rPr>
+          <w:lang w:val="en-US"/>
+        </w:rPr>
+        <w:t>(</w:t>
+      </w:r>
+      <w:proofErr w:type="gramEnd"/>
+      <w:r>
+        <w:rPr>
+          <w:lang w:val="en-US"/>
+        </w:rPr>
+        <w:t>0.95, rate(</w:t>
+      </w:r>
+      <w:proofErr w:type="spellStart"/>
+      <w:r>
+        <w:rPr>
+          <w:lang w:val="en-US"/>
+        </w:rPr>
+        <w:t>envoy_cluster_upstream_rq_time_bucket</w:t>
+      </w:r>
+      <w:proofErr w:type="spellEnd"/>
+      <w:r>
+        <w:rPr>
+          <w:lang w:val="en-US"/>
+        </w:rPr>
+        <w:t>[5m]))</w:t>
       </w:r>
     </w:p>
     <w:p>
@@ -2122,7 +2292,25 @@
           <w:bCs/>
           <w:lang w:val="en-US"/>
         </w:rPr>
-        <w:t>Option B: Ingress Controller (NGINX, Traefik)</w:t>
+        <w:t xml:space="preserve">Option B: Ingress Controller (NGINX, </w:t>
+      </w:r>
+      <w:proofErr w:type="spellStart"/>
+      <w:r>
+        <w:rPr>
+          <w:b/>
+          <w:bCs/>
+          <w:lang w:val="en-US"/>
+        </w:rPr>
+        <w:t>Traefik</w:t>
+      </w:r>
+      <w:proofErr w:type="spellEnd"/>
+      <w:r>
+        <w:rPr>
+          <w:b/>
+          <w:bCs/>
+          <w:lang w:val="en-US"/>
+        </w:rPr>
+        <w:t>)</w:t>
       </w:r>
     </w:p>
     <w:p>
@@ -2230,7 +2418,25 @@
           <w:bCs/>
           <w:lang w:val="en-US"/>
         </w:rPr>
-        <w:t>Option C: OpenTelemetry Collector Sidecar</w:t>
+        <w:t xml:space="preserve">Option C: </w:t>
+      </w:r>
+      <w:proofErr w:type="spellStart"/>
+      <w:r>
+        <w:rPr>
+          <w:b/>
+          <w:bCs/>
+          <w:lang w:val="en-US"/>
+        </w:rPr>
+        <w:t>OpenTelemetry</w:t>
+      </w:r>
+      <w:proofErr w:type="spellEnd"/>
+      <w:r>
+        <w:rPr>
+          <w:b/>
+          <w:bCs/>
+          <w:lang w:val="en-US"/>
+        </w:rPr>
+        <w:t xml:space="preserve"> Collector Sidecar</w:t>
       </w:r>
     </w:p>
     <w:p>
@@ -2247,7 +2453,21 @@
         <w:rPr>
           <w:lang w:val="en-US"/>
         </w:rPr>
-        <w:t>Deploy an OpenTelemetry collector as a sidecar alongside each app.</w:t>
+        <w:t xml:space="preserve">Deploy an </w:t>
+      </w:r>
+      <w:proofErr w:type="spellStart"/>
+      <w:r>
+        <w:rPr>
+          <w:lang w:val="en-US"/>
+        </w:rPr>
+        <w:t>OpenTelemetry</w:t>
+      </w:r>
+      <w:proofErr w:type="spellEnd"/>
+      <w:r>
+        <w:rPr>
+          <w:lang w:val="en-US"/>
+        </w:rPr>
+        <w:t xml:space="preserve"> collector as a sidecar alongside each app.</w:t>
       </w:r>
     </w:p>
     <w:p>
@@ -2508,7 +2728,21 @@
         <w:rPr>
           <w:lang w:val="en-US"/>
         </w:rPr>
-        <w:t>rate(envoy_cluster_upstream_rq_total[1m])</w:t>
+        <w:t>rate(</w:t>
+      </w:r>
+      <w:proofErr w:type="spellStart"/>
+      <w:r>
+        <w:rPr>
+          <w:lang w:val="en-US"/>
+        </w:rPr>
+        <w:t>envoy_cluster_upstream_rq_total</w:t>
+      </w:r>
+      <w:proofErr w:type="spellEnd"/>
+      <w:r>
+        <w:rPr>
+          <w:lang w:val="en-US"/>
+        </w:rPr>
+        <w:t>[1m])</w:t>
       </w:r>
     </w:p>
     <w:p>
@@ -2521,24 +2755,34 @@
           <w:lang w:val="en-US"/>
         </w:rPr>
       </w:pPr>
+      <w:proofErr w:type="spellStart"/>
       <w:r>
         <w:rPr>
           <w:lang w:val="en-US"/>
         </w:rPr>
         <w:t>envoy_http_downstream_rq_active</w:t>
       </w:r>
-    </w:p>
-    <w:p>
-      <w:pPr>
-        <w:rPr>
-          <w:lang w:val="en-US"/>
-        </w:rPr>
-      </w:pPr>
-      <w:r>
-        <w:rPr>
-          <w:lang w:val="en-US"/>
-        </w:rPr>
-        <w:t>Ii. Ingress metrics:</w:t>
+      <w:proofErr w:type="spellEnd"/>
+    </w:p>
+    <w:p>
+      <w:pPr>
+        <w:rPr>
+          <w:lang w:val="en-US"/>
+        </w:rPr>
+      </w:pPr>
+      <w:proofErr w:type="spellStart"/>
+      <w:r>
+        <w:rPr>
+          <w:lang w:val="en-US"/>
+        </w:rPr>
+        <w:t>Ii</w:t>
+      </w:r>
+      <w:proofErr w:type="spellEnd"/>
+      <w:r>
+        <w:rPr>
+          <w:lang w:val="en-US"/>
+        </w:rPr>
+        <w:t>. Ingress metrics:</w:t>
       </w:r>
     </w:p>
     <w:p>
@@ -2555,7 +2799,21 @@
         <w:rPr>
           <w:lang w:val="en-US"/>
         </w:rPr>
-        <w:t>If requests go through a single entrypoint (e.g., NGINX):</w:t>
+        <w:t xml:space="preserve">If requests go through a single </w:t>
+      </w:r>
+      <w:proofErr w:type="spellStart"/>
+      <w:r>
+        <w:rPr>
+          <w:lang w:val="en-US"/>
+        </w:rPr>
+        <w:t>entrypoint</w:t>
+      </w:r>
+      <w:proofErr w:type="spellEnd"/>
+      <w:r>
+        <w:rPr>
+          <w:lang w:val="en-US"/>
+        </w:rPr>
+        <w:t xml:space="preserve"> (e.g., NGINX):</w:t>
       </w:r>
     </w:p>
     <w:p>
@@ -2568,12 +2826,14 @@
           <w:lang w:val="en-US"/>
         </w:rPr>
       </w:pPr>
+      <w:proofErr w:type="spellStart"/>
       <w:r>
         <w:rPr>
           <w:lang w:val="en-US"/>
         </w:rPr>
         <w:t>nginx_ingress_controller_requests</w:t>
       </w:r>
+      <w:proofErr w:type="spellEnd"/>
     </w:p>
     <w:p>
       <w:pPr>
@@ -2585,12 +2845,14 @@
           <w:lang w:val="en-US"/>
         </w:rPr>
       </w:pPr>
+      <w:proofErr w:type="spellStart"/>
       <w:r>
         <w:rPr>
           <w:lang w:val="en-US"/>
         </w:rPr>
         <w:t>nginx_ingress_controller_request_duration_seconds_bucket</w:t>
       </w:r>
+      <w:proofErr w:type="spellEnd"/>
     </w:p>
     <w:p>
       <w:pPr>
@@ -2772,7 +3034,35 @@
               <w:rPr>
                 <w:lang w:val="en-US"/>
               </w:rPr>
-              <w:t>Scrapes kubelet, cAdvisor, sidecars, ingress, etc.</w:t>
+              <w:t xml:space="preserve">Scrapes </w:t>
+            </w:r>
+            <w:proofErr w:type="spellStart"/>
+            <w:r>
+              <w:rPr>
+                <w:lang w:val="en-US"/>
+              </w:rPr>
+              <w:t>kubelet</w:t>
+            </w:r>
+            <w:proofErr w:type="spellEnd"/>
+            <w:r>
+              <w:rPr>
+                <w:lang w:val="en-US"/>
+              </w:rPr>
+              <w:t xml:space="preserve">, </w:t>
+            </w:r>
+            <w:proofErr w:type="spellStart"/>
+            <w:r>
+              <w:rPr>
+                <w:lang w:val="en-US"/>
+              </w:rPr>
+              <w:t>cAdvisor</w:t>
+            </w:r>
+            <w:proofErr w:type="spellEnd"/>
+            <w:r>
+              <w:rPr>
+                <w:lang w:val="en-US"/>
+              </w:rPr>
+              <w:t>, sidecars, ingress, etc.</w:t>
             </w:r>
           </w:p>
         </w:tc>
@@ -2938,11 +3228,19 @@
                 <w:lang w:val="en-US"/>
               </w:rPr>
             </w:pPr>
+            <w:proofErr w:type="spellStart"/>
             <w:r>
               <w:rPr>
                 <w:lang w:val="en-US"/>
               </w:rPr>
-              <w:t>OpenTelemetry Collector</w:t>
+              <w:t>OpenTelemetry</w:t>
+            </w:r>
+            <w:proofErr w:type="spellEnd"/>
+            <w:r>
+              <w:rPr>
+                <w:lang w:val="en-US"/>
+              </w:rPr>
+              <w:t xml:space="preserve"> Collector</w:t>
             </w:r>
           </w:p>
         </w:tc>
@@ -3005,11 +3303,19 @@
                 <w:lang w:val="en-US"/>
               </w:rPr>
             </w:pPr>
+            <w:proofErr w:type="spellStart"/>
             <w:r>
               <w:rPr>
                 <w:lang w:val="en-US"/>
               </w:rPr>
-              <w:t>kube-state-metrics</w:t>
+              <w:t>kube</w:t>
+            </w:r>
+            <w:proofErr w:type="spellEnd"/>
+            <w:r>
+              <w:rPr>
+                <w:lang w:val="en-US"/>
+              </w:rPr>
+              <w:t>-state-metrics</w:t>
             </w:r>
           </w:p>
         </w:tc>
@@ -3076,8 +3382,16 @@
               <w:rPr>
                 <w:lang w:val="en-US"/>
               </w:rPr>
-              <w:t>Node Exporter / Kubelet</w:t>
+              <w:t xml:space="preserve">Node Exporter / </w:t>
             </w:r>
+            <w:proofErr w:type="spellStart"/>
+            <w:r>
+              <w:rPr>
+                <w:lang w:val="en-US"/>
+              </w:rPr>
+              <w:t>Kubelet</w:t>
+            </w:r>
+            <w:proofErr w:type="spellEnd"/>
           </w:p>
         </w:tc>
         <w:tc>
@@ -3314,12 +3628,28 @@
                 <w:lang w:val="en-US"/>
               </w:rPr>
             </w:pPr>
+            <w:proofErr w:type="spellStart"/>
             <w:r>
               <w:rPr>
                 <w:lang w:val="en-US"/>
               </w:rPr>
-              <w:t>cAdvisor, kubelet</w:t>
+              <w:t>cAdvisor</w:t>
             </w:r>
+            <w:proofErr w:type="spellEnd"/>
+            <w:r>
+              <w:rPr>
+                <w:lang w:val="en-US"/>
+              </w:rPr>
+              <w:t xml:space="preserve">, </w:t>
+            </w:r>
+            <w:proofErr w:type="spellStart"/>
+            <w:r>
+              <w:rPr>
+                <w:lang w:val="en-US"/>
+              </w:rPr>
+              <w:t>kubelet</w:t>
+            </w:r>
+            <w:proofErr w:type="spellEnd"/>
           </w:p>
         </w:tc>
         <w:tc>
@@ -3412,11 +3742,19 @@
                 <w:lang w:val="en-US"/>
               </w:rPr>
             </w:pPr>
+            <w:proofErr w:type="spellStart"/>
             <w:r>
               <w:rPr>
                 <w:lang w:val="en-US"/>
               </w:rPr>
-              <w:t>kube-state-metrics</w:t>
+              <w:t>kube</w:t>
+            </w:r>
+            <w:proofErr w:type="spellEnd"/>
+            <w:r>
+              <w:rPr>
+                <w:lang w:val="en-US"/>
+              </w:rPr>
+              <w:t>-state-metrics</w:t>
             </w:r>
           </w:p>
         </w:tc>
@@ -3612,8 +3950,16 @@
               <w:rPr>
                 <w:lang w:val="en-US"/>
               </w:rPr>
-              <w:t>Envoy / NGINX / Traefik</w:t>
+              <w:t xml:space="preserve">Envoy / NGINX / </w:t>
             </w:r>
+            <w:proofErr w:type="spellStart"/>
+            <w:r>
+              <w:rPr>
+                <w:lang w:val="en-US"/>
+              </w:rPr>
+              <w:t>Traefik</w:t>
+            </w:r>
+            <w:proofErr w:type="spellEnd"/>
           </w:p>
         </w:tc>
         <w:tc>
@@ -3710,8 +4056,16 @@
               <w:rPr>
                 <w:lang w:val="en-US"/>
               </w:rPr>
-              <w:t>Envoy / OpenTelemetry</w:t>
+              <w:t xml:space="preserve">Envoy / </w:t>
             </w:r>
+            <w:proofErr w:type="spellStart"/>
+            <w:r>
+              <w:rPr>
+                <w:lang w:val="en-US"/>
+              </w:rPr>
+              <w:t>OpenTelemetry</w:t>
+            </w:r>
+            <w:proofErr w:type="spellEnd"/>
           </w:p>
         </w:tc>
         <w:tc>
@@ -4002,12 +4356,28 @@
                 <w:lang w:val="en-US"/>
               </w:rPr>
             </w:pPr>
+            <w:proofErr w:type="spellStart"/>
             <w:r>
               <w:rPr>
                 <w:lang w:val="en-US"/>
               </w:rPr>
-              <w:t>kubelet + cAdvisor</w:t>
+              <w:t>kubelet</w:t>
             </w:r>
+            <w:proofErr w:type="spellEnd"/>
+            <w:r>
+              <w:rPr>
+                <w:lang w:val="en-US"/>
+              </w:rPr>
+              <w:t xml:space="preserve"> + </w:t>
+            </w:r>
+            <w:proofErr w:type="spellStart"/>
+            <w:r>
+              <w:rPr>
+                <w:lang w:val="en-US"/>
+              </w:rPr>
+              <w:t>cAdvisor</w:t>
+            </w:r>
+            <w:proofErr w:type="spellEnd"/>
           </w:p>
         </w:tc>
         <w:tc>
@@ -4033,12 +4403,14 @@
                 <w:lang w:val="en-US"/>
               </w:rPr>
             </w:pPr>
+            <w:proofErr w:type="spellStart"/>
             <w:r>
               <w:rPr>
                 <w:lang w:val="en-US"/>
               </w:rPr>
               <w:t>container_cpu_usage_seconds_total</w:t>
             </w:r>
+            <w:proofErr w:type="spellEnd"/>
           </w:p>
         </w:tc>
       </w:tr>
@@ -4100,12 +4472,28 @@
                 <w:lang w:val="en-US"/>
               </w:rPr>
             </w:pPr>
+            <w:proofErr w:type="spellStart"/>
             <w:r>
               <w:rPr>
                 <w:lang w:val="en-US"/>
               </w:rPr>
-              <w:t>kubelet + cAdvisor</w:t>
+              <w:t>kubelet</w:t>
             </w:r>
+            <w:proofErr w:type="spellEnd"/>
+            <w:r>
+              <w:rPr>
+                <w:lang w:val="en-US"/>
+              </w:rPr>
+              <w:t xml:space="preserve"> + </w:t>
+            </w:r>
+            <w:proofErr w:type="spellStart"/>
+            <w:r>
+              <w:rPr>
+                <w:lang w:val="en-US"/>
+              </w:rPr>
+              <w:t>cAdvisor</w:t>
+            </w:r>
+            <w:proofErr w:type="spellEnd"/>
           </w:p>
         </w:tc>
         <w:tc>
@@ -4131,12 +4519,14 @@
                 <w:lang w:val="en-US"/>
               </w:rPr>
             </w:pPr>
+            <w:proofErr w:type="spellStart"/>
             <w:r>
               <w:rPr>
                 <w:lang w:val="en-US"/>
               </w:rPr>
               <w:t>container_memory_working_set_bytes</w:t>
             </w:r>
+            <w:proofErr w:type="spellEnd"/>
           </w:p>
         </w:tc>
       </w:tr>
@@ -4198,11 +4588,19 @@
                 <w:lang w:val="en-US"/>
               </w:rPr>
             </w:pPr>
+            <w:proofErr w:type="spellStart"/>
             <w:r>
               <w:rPr>
                 <w:lang w:val="en-US"/>
               </w:rPr>
-              <w:t>kube-state-metrics</w:t>
+              <w:t>kube</w:t>
+            </w:r>
+            <w:proofErr w:type="spellEnd"/>
+            <w:r>
+              <w:rPr>
+                <w:lang w:val="en-US"/>
+              </w:rPr>
+              <w:t>-state-metrics</w:t>
             </w:r>
           </w:p>
         </w:tc>
@@ -4229,12 +4627,14 @@
                 <w:lang w:val="en-US"/>
               </w:rPr>
             </w:pPr>
+            <w:proofErr w:type="spellStart"/>
             <w:r>
               <w:rPr>
                 <w:lang w:val="en-US"/>
               </w:rPr>
               <w:t>Kube_pod_container_resource_limits_cpu_cores</w:t>
             </w:r>
+            <w:proofErr w:type="spellEnd"/>
           </w:p>
           <w:p>
             <w:pPr>
@@ -4242,12 +4642,14 @@
                 <w:lang w:val="en-US"/>
               </w:rPr>
             </w:pPr>
+            <w:proofErr w:type="spellStart"/>
             <w:r>
               <w:rPr>
                 <w:lang w:val="en-US"/>
               </w:rPr>
               <w:t>kube_pod_container_resource_limits_memory_bytes</w:t>
             </w:r>
+            <w:proofErr w:type="spellEnd"/>
           </w:p>
         </w:tc>
       </w:tr>
@@ -4332,11 +4734,33 @@
           <w:lang w:val="en-US"/>
         </w:rPr>
       </w:pPr>
-      <w:r>
-        <w:rPr>
-          <w:lang w:val="en-US"/>
-        </w:rPr>
-        <w:t>kubelet on each node (exposes cAdvisor metrics)</w:t>
+      <w:proofErr w:type="spellStart"/>
+      <w:r>
+        <w:rPr>
+          <w:lang w:val="en-US"/>
+        </w:rPr>
+        <w:t>kubelet</w:t>
+      </w:r>
+      <w:proofErr w:type="spellEnd"/>
+      <w:r>
+        <w:rPr>
+          <w:lang w:val="en-US"/>
+        </w:rPr>
+        <w:t xml:space="preserve"> on each node (exposes </w:t>
+      </w:r>
+      <w:proofErr w:type="spellStart"/>
+      <w:r>
+        <w:rPr>
+          <w:lang w:val="en-US"/>
+        </w:rPr>
+        <w:t>cAdvisor</w:t>
+      </w:r>
+      <w:proofErr w:type="spellEnd"/>
+      <w:r>
+        <w:rPr>
+          <w:lang w:val="en-US"/>
+        </w:rPr>
+        <w:t xml:space="preserve"> metrics)</w:t>
       </w:r>
     </w:p>
     <w:p>
@@ -4349,11 +4773,19 @@
           <w:lang w:val="en-US"/>
         </w:rPr>
       </w:pPr>
-      <w:r>
-        <w:rPr>
-          <w:lang w:val="en-US"/>
-        </w:rPr>
-        <w:t>kube-state-metrics for resource limit specs</w:t>
+      <w:proofErr w:type="spellStart"/>
+      <w:r>
+        <w:rPr>
+          <w:lang w:val="en-US"/>
+        </w:rPr>
+        <w:t>kube</w:t>
+      </w:r>
+      <w:proofErr w:type="spellEnd"/>
+      <w:r>
+        <w:rPr>
+          <w:lang w:val="en-US"/>
+        </w:rPr>
+        <w:t>-state-metrics for resource limit specs</w:t>
       </w:r>
     </w:p>
     <w:p>
@@ -4814,11 +5246,19 @@
                 <w:lang w:val="en-US"/>
               </w:rPr>
             </w:pPr>
+            <w:proofErr w:type="spellStart"/>
             <w:r>
               <w:rPr>
                 <w:lang w:val="en-US"/>
               </w:rPr>
-              <w:t>OpenTelemetry sidecar</w:t>
+              <w:t>OpenTelemetry</w:t>
+            </w:r>
+            <w:proofErr w:type="spellEnd"/>
+            <w:r>
+              <w:rPr>
+                <w:lang w:val="en-US"/>
+              </w:rPr>
+              <w:t xml:space="preserve"> sidecar</w:t>
             </w:r>
           </w:p>
         </w:tc>
@@ -4951,12 +5391,14 @@
           <w:lang w:val="en-US"/>
         </w:rPr>
       </w:pPr>
+      <w:proofErr w:type="spellStart"/>
       <w:r>
         <w:rPr>
           <w:lang w:val="en-US"/>
         </w:rPr>
         <w:t>envoy_cluster_upstream_rq_time_bucket</w:t>
       </w:r>
+      <w:proofErr w:type="spellEnd"/>
     </w:p>
     <w:p>
       <w:pPr>
@@ -4972,20 +5414,70 @@
         <w:rPr>
           <w:lang w:val="en-US"/>
         </w:rPr>
-        <w:t>Use PromQL for percentiles:</w:t>
-      </w:r>
-    </w:p>
-    <w:p>
-      <w:pPr>
-        <w:rPr>
-          <w:lang w:val="en-US"/>
-        </w:rPr>
-      </w:pPr>
-      <w:r>
-        <w:rPr>
-          <w:lang w:val="en-US"/>
-        </w:rPr>
-        <w:t>histogram_quantile(0.95, rate(envoy_cluster_upstream_rq_time_bucket[5m]))</w:t>
+        <w:t xml:space="preserve">Use </w:t>
+      </w:r>
+      <w:proofErr w:type="spellStart"/>
+      <w:r>
+        <w:rPr>
+          <w:lang w:val="en-US"/>
+        </w:rPr>
+        <w:t>PromQL</w:t>
+      </w:r>
+      <w:proofErr w:type="spellEnd"/>
+      <w:r>
+        <w:rPr>
+          <w:lang w:val="en-US"/>
+        </w:rPr>
+        <w:t xml:space="preserve"> for percentiles:</w:t>
+      </w:r>
+    </w:p>
+    <w:p>
+      <w:pPr>
+        <w:rPr>
+          <w:lang w:val="en-US"/>
+        </w:rPr>
+      </w:pPr>
+      <w:proofErr w:type="spellStart"/>
+      <w:r>
+        <w:rPr>
+          <w:lang w:val="en-US"/>
+        </w:rPr>
+        <w:t>histogram_</w:t>
+      </w:r>
+      <w:proofErr w:type="gramStart"/>
+      <w:r>
+        <w:rPr>
+          <w:lang w:val="en-US"/>
+        </w:rPr>
+        <w:t>quantile</w:t>
+      </w:r>
+      <w:proofErr w:type="spellEnd"/>
+      <w:r>
+        <w:rPr>
+          <w:lang w:val="en-US"/>
+        </w:rPr>
+        <w:t>(</w:t>
+      </w:r>
+      <w:proofErr w:type="gramEnd"/>
+      <w:r>
+        <w:rPr>
+          <w:lang w:val="en-US"/>
+        </w:rPr>
+        <w:t>0.95, rate(</w:t>
+      </w:r>
+      <w:proofErr w:type="spellStart"/>
+      <w:r>
+        <w:rPr>
+          <w:lang w:val="en-US"/>
+        </w:rPr>
+        <w:t>envoy_cluster_upstream_rq_time_bucket</w:t>
+      </w:r>
+      <w:proofErr w:type="spellEnd"/>
+      <w:r>
+        <w:rPr>
+          <w:lang w:val="en-US"/>
+        </w:rPr>
+        <w:t>[5m]))</w:t>
       </w:r>
     </w:p>
     <w:p>
@@ -5245,7 +5737,21 @@
               <w:rPr>
                 <w:lang w:val="en-US"/>
               </w:rPr>
-              <w:t>rate(envoy_cluster_upstream_rq_total[1m])</w:t>
+              <w:t>rate(</w:t>
+            </w:r>
+            <w:proofErr w:type="spellStart"/>
+            <w:r>
+              <w:rPr>
+                <w:lang w:val="en-US"/>
+              </w:rPr>
+              <w:t>envoy_cluster_upstream_rq_total</w:t>
+            </w:r>
+            <w:proofErr w:type="spellEnd"/>
+            <w:r>
+              <w:rPr>
+                <w:lang w:val="en-US"/>
+              </w:rPr>
+              <w:t>[1m])</w:t>
             </w:r>
           </w:p>
         </w:tc>
@@ -5308,12 +5814,14 @@
                 <w:lang w:val="en-US"/>
               </w:rPr>
             </w:pPr>
+            <w:proofErr w:type="spellStart"/>
             <w:r>
               <w:rPr>
                 <w:lang w:val="en-US"/>
               </w:rPr>
               <w:t>envoy_http_downstream_rq_active</w:t>
             </w:r>
+            <w:proofErr w:type="spellEnd"/>
           </w:p>
         </w:tc>
       </w:tr>
@@ -5353,7 +5861,21 @@
         <w:rPr>
           <w:lang w:val="en-US"/>
         </w:rPr>
-        <w:t>Use nginx_ingress_controller_requests and related metrics.</w:t>
+        <w:t xml:space="preserve">Use </w:t>
+      </w:r>
+      <w:proofErr w:type="spellStart"/>
+      <w:r>
+        <w:rPr>
+          <w:lang w:val="en-US"/>
+        </w:rPr>
+        <w:t>nginx_ingress_controller_requests</w:t>
+      </w:r>
+      <w:proofErr w:type="spellEnd"/>
+      <w:r>
+        <w:rPr>
+          <w:lang w:val="en-US"/>
+        </w:rPr>
+        <w:t xml:space="preserve"> and related metrics.</w:t>
       </w:r>
     </w:p>
     <w:p>
@@ -5652,7 +6174,35 @@
               <w:rPr>
                 <w:lang w:val="en-US"/>
               </w:rPr>
-              <w:t>Prometheus + kubelet + kube-state-metrics</w:t>
+              <w:t xml:space="preserve">Prometheus + </w:t>
+            </w:r>
+            <w:proofErr w:type="spellStart"/>
+            <w:r>
+              <w:rPr>
+                <w:lang w:val="en-US"/>
+              </w:rPr>
+              <w:t>kubelet</w:t>
+            </w:r>
+            <w:proofErr w:type="spellEnd"/>
+            <w:r>
+              <w:rPr>
+                <w:lang w:val="en-US"/>
+              </w:rPr>
+              <w:t xml:space="preserve"> + </w:t>
+            </w:r>
+            <w:proofErr w:type="spellStart"/>
+            <w:r>
+              <w:rPr>
+                <w:lang w:val="en-US"/>
+              </w:rPr>
+              <w:t>kube</w:t>
+            </w:r>
+            <w:proofErr w:type="spellEnd"/>
+            <w:r>
+              <w:rPr>
+                <w:lang w:val="en-US"/>
+              </w:rPr>
+              <w:t>-state-metrics</w:t>
             </w:r>
           </w:p>
         </w:tc>
@@ -5814,8 +6364,16 @@
               <w:rPr>
                 <w:lang w:val="en-US"/>
               </w:rPr>
-              <w:t>Prometheus + PromQL</w:t>
+              <w:t xml:space="preserve">Prometheus + </w:t>
             </w:r>
+            <w:proofErr w:type="spellStart"/>
+            <w:r>
+              <w:rPr>
+                <w:lang w:val="en-US"/>
+              </w:rPr>
+              <w:t>PromQL</w:t>
+            </w:r>
+            <w:proofErr w:type="spellEnd"/>
           </w:p>
         </w:tc>
         <w:tc>
@@ -6130,7 +6688,21 @@
         <w:rPr>
           <w:lang w:val="en-US"/>
         </w:rPr>
-        <w:t>Here’s a detailed explanation of why other metric collection methods are less suitable compared to the recommended setup (Kubernetes-native metrics + Envoy/Istio sidecars), especially for our adaptive resource optimization system:</w:t>
+        <w:t xml:space="preserve">Here’s a detailed explanation of why other metric collection methods </w:t>
+      </w:r>
+      <w:proofErr w:type="gramStart"/>
+      <w:r>
+        <w:rPr>
+          <w:lang w:val="en-US"/>
+        </w:rPr>
+        <w:t>are</w:t>
+      </w:r>
+      <w:proofErr w:type="gramEnd"/>
+      <w:r>
+        <w:rPr>
+          <w:lang w:val="en-US"/>
+        </w:rPr>
+        <w:t xml:space="preserve"> less suitable compared to the recommended setup (Kubernetes-native metrics + Envoy/Istio sidecars), especially for our adaptive resource optimization system:</w:t>
       </w:r>
     </w:p>
     <w:p>
@@ -6372,7 +6944,21 @@
         <w:rPr>
           <w:lang w:val="en-US"/>
         </w:rPr>
-        <w:t xml:space="preserve"> Tools like Envoy, Istio, and OpenTelemetry already solve this.</w:t>
+        <w:t xml:space="preserve"> Tools like Envoy, Istio, and </w:t>
+      </w:r>
+      <w:proofErr w:type="spellStart"/>
+      <w:r>
+        <w:rPr>
+          <w:lang w:val="en-US"/>
+        </w:rPr>
+        <w:t>OpenTelemetry</w:t>
+      </w:r>
+      <w:proofErr w:type="spellEnd"/>
+      <w:r>
+        <w:rPr>
+          <w:lang w:val="en-US"/>
+        </w:rPr>
+        <w:t xml:space="preserve"> already solve this.</w:t>
       </w:r>
     </w:p>
     <w:p>
@@ -6441,13 +7027,23 @@
           <w:lang w:val="en-US"/>
         </w:rPr>
       </w:pPr>
+      <w:proofErr w:type="spellStart"/>
       <w:r>
         <w:rPr>
           <w:b/>
           <w:bCs/>
           <w:lang w:val="en-US"/>
         </w:rPr>
-        <w:t>OpenTelemetry Sidecars Only</w:t>
+        <w:t>OpenTelemetry</w:t>
+      </w:r>
+      <w:proofErr w:type="spellEnd"/>
+      <w:r>
+        <w:rPr>
+          <w:b/>
+          <w:bCs/>
+          <w:lang w:val="en-US"/>
+        </w:rPr>
+        <w:t xml:space="preserve"> Sidecars Only</w:t>
       </w:r>
     </w:p>
     <w:p>
@@ -6594,7 +7190,21 @@
         <w:rPr>
           <w:lang w:val="en-US"/>
         </w:rPr>
-        <w:t>If we want full observability with traces + logs + metrics, OpenTelemetry is great — but overkill just for resource tuning.</w:t>
+        <w:t xml:space="preserve">If we want full observability with traces + logs + metrics, </w:t>
+      </w:r>
+      <w:proofErr w:type="spellStart"/>
+      <w:r>
+        <w:rPr>
+          <w:lang w:val="en-US"/>
+        </w:rPr>
+        <w:t>OpenTelemetry</w:t>
+      </w:r>
+      <w:proofErr w:type="spellEnd"/>
+      <w:r>
+        <w:rPr>
+          <w:lang w:val="en-US"/>
+        </w:rPr>
+        <w:t xml:space="preserve"> is great — but overkill just for resource tuning.</w:t>
       </w:r>
     </w:p>
     <w:p>
@@ -6735,7 +7345,25 @@
           <w:bCs/>
           <w:lang w:val="en-US"/>
         </w:rPr>
-        <w:t>Logs-Based Metrics Extraction (e.g., from Fluentd/ELK)</w:t>
+        <w:t xml:space="preserve">Logs-Based Metrics Extraction (e.g., from </w:t>
+      </w:r>
+      <w:proofErr w:type="spellStart"/>
+      <w:r>
+        <w:rPr>
+          <w:b/>
+          <w:bCs/>
+          <w:lang w:val="en-US"/>
+        </w:rPr>
+        <w:t>Fluentd</w:t>
+      </w:r>
+      <w:proofErr w:type="spellEnd"/>
+      <w:r>
+        <w:rPr>
+          <w:b/>
+          <w:bCs/>
+          <w:lang w:val="en-US"/>
+        </w:rPr>
+        <w:t>/ELK)</w:t>
       </w:r>
     </w:p>
     <w:p>
@@ -6851,7 +7479,25 @@
           <w:bCs/>
           <w:lang w:val="en-US"/>
         </w:rPr>
-        <w:t>Cloud Vendor-Specific Monitoring (e.g., AWS CloudWatch, GCP Stackdriver)</w:t>
+        <w:t xml:space="preserve">Cloud Vendor-Specific Monitoring (e.g., AWS CloudWatch, GCP </w:t>
+      </w:r>
+      <w:proofErr w:type="spellStart"/>
+      <w:r>
+        <w:rPr>
+          <w:b/>
+          <w:bCs/>
+          <w:lang w:val="en-US"/>
+        </w:rPr>
+        <w:t>Stackdriver</w:t>
+      </w:r>
+      <w:proofErr w:type="spellEnd"/>
+      <w:r>
+        <w:rPr>
+          <w:b/>
+          <w:bCs/>
+          <w:lang w:val="en-US"/>
+        </w:rPr>
+        <w:t>)</w:t>
       </w:r>
     </w:p>
     <w:p>
@@ -7121,6 +7767,7 @@
                 <w:lang w:val="en-US"/>
               </w:rPr>
             </w:pPr>
+            <w:proofErr w:type="spellStart"/>
             <w:r>
               <w:rPr>
                 <w:b/>
@@ -7129,6 +7776,7 @@
               </w:rPr>
               <w:t>OpenTelemetry</w:t>
             </w:r>
+            <w:proofErr w:type="spellEnd"/>
           </w:p>
         </w:tc>
         <w:tc>
@@ -8194,7 +8842,21 @@
         <w:rPr>
           <w:lang w:val="en-US"/>
         </w:rPr>
-        <w:t>Avoid alternatives unless we have strong use cases (e.g., OpenTelemetry for deep tracing or app instrumentation for business metrics).</w:t>
+        <w:t xml:space="preserve">Avoid alternatives unless we have strong use cases (e.g., </w:t>
+      </w:r>
+      <w:proofErr w:type="spellStart"/>
+      <w:r>
+        <w:rPr>
+          <w:lang w:val="en-US"/>
+        </w:rPr>
+        <w:t>OpenTelemetry</w:t>
+      </w:r>
+      <w:proofErr w:type="spellEnd"/>
+      <w:r>
+        <w:rPr>
+          <w:lang w:val="en-US"/>
+        </w:rPr>
+        <w:t xml:space="preserve"> for deep tracing or app instrumentation for business metrics).</w:t>
       </w:r>
     </w:p>
     <w:p>
@@ -8606,7 +9268,21 @@
         <w:rPr>
           <w:lang w:val="en-US"/>
         </w:rPr>
-        <w:t>Istio (with Envoy): If we want a full service mesh: secure traffic, retry policies, fine-grained telemetry, tracing, etc.</w:t>
+        <w:t xml:space="preserve">Istio (with Envoy): If we want a </w:t>
+      </w:r>
+      <w:proofErr w:type="gramStart"/>
+      <w:r>
+        <w:rPr>
+          <w:lang w:val="en-US"/>
+        </w:rPr>
+        <w:t>full service</w:t>
+      </w:r>
+      <w:proofErr w:type="gramEnd"/>
+      <w:r>
+        <w:rPr>
+          <w:lang w:val="en-US"/>
+        </w:rPr>
+        <w:t xml:space="preserve"> mesh: secure traffic, retry policies, fine-grained telemetry, tracing, etc.</w:t>
       </w:r>
     </w:p>
     <w:p>
@@ -8673,7 +9349,21 @@
         <w:rPr>
           <w:lang w:val="en-US"/>
         </w:rPr>
-        <w:t>Zero-trust security (mTLS)</w:t>
+        <w:t>Zero-trust security (</w:t>
+      </w:r>
+      <w:proofErr w:type="spellStart"/>
+      <w:r>
+        <w:rPr>
+          <w:lang w:val="en-US"/>
+        </w:rPr>
+        <w:t>mTLS</w:t>
+      </w:r>
+      <w:proofErr w:type="spellEnd"/>
+      <w:r>
+        <w:rPr>
+          <w:lang w:val="en-US"/>
+        </w:rPr>
+        <w:t>)</w:t>
       </w:r>
     </w:p>
     <w:p>
@@ -9305,7 +9995,21 @@
               <w:rPr>
                 <w:lang w:val="en-US"/>
               </w:rPr>
-              <w:t>Critical if we’re dealing with services you can't easily modify.</w:t>
+              <w:t xml:space="preserve">Critical if we’re dealing with </w:t>
+            </w:r>
+            <w:proofErr w:type="gramStart"/>
+            <w:r>
+              <w:rPr>
+                <w:lang w:val="en-US"/>
+              </w:rPr>
+              <w:t>services</w:t>
+            </w:r>
+            <w:proofErr w:type="gramEnd"/>
+            <w:r>
+              <w:rPr>
+                <w:lang w:val="en-US"/>
+              </w:rPr>
+              <w:t xml:space="preserve"> you can't easily modify.</w:t>
             </w:r>
           </w:p>
         </w:tc>
@@ -9470,7 +10174,35 @@
         <w:rPr>
           <w:lang w:val="en-US"/>
         </w:rPr>
-        <w:t>Online ML Predictor Using DARE(Dynamic Adaptive Resource Estimater) Architecture</w:t>
+        <w:t xml:space="preserve">Online ML Predictor Using </w:t>
+      </w:r>
+      <w:proofErr w:type="gramStart"/>
+      <w:r>
+        <w:rPr>
+          <w:lang w:val="en-US"/>
+        </w:rPr>
+        <w:t>DARE(</w:t>
+      </w:r>
+      <w:proofErr w:type="gramEnd"/>
+      <w:r>
+        <w:rPr>
+          <w:lang w:val="en-US"/>
+        </w:rPr>
+        <w:t xml:space="preserve">Dynamic Adaptive Resource </w:t>
+      </w:r>
+      <w:proofErr w:type="spellStart"/>
+      <w:r>
+        <w:rPr>
+          <w:lang w:val="en-US"/>
+        </w:rPr>
+        <w:t>Estimater</w:t>
+      </w:r>
+      <w:proofErr w:type="spellEnd"/>
+      <w:r>
+        <w:rPr>
+          <w:lang w:val="en-US"/>
+        </w:rPr>
+        <w:t>) Architecture</w:t>
       </w:r>
     </w:p>
     <w:p>
@@ -9731,7 +10463,21 @@
         <w:rPr>
           <w:lang w:val="en-US"/>
         </w:rPr>
-        <w:t>Whether the current limits are higher or lower than needed (overprovisioning vs underprovisioning).</w:t>
+        <w:t xml:space="preserve">Whether the current limits are higher or lower than needed (overprovisioning vs </w:t>
+      </w:r>
+      <w:proofErr w:type="spellStart"/>
+      <w:r>
+        <w:rPr>
+          <w:lang w:val="en-US"/>
+        </w:rPr>
+        <w:t>underprovisioning</w:t>
+      </w:r>
+      <w:proofErr w:type="spellEnd"/>
+      <w:r>
+        <w:rPr>
+          <w:lang w:val="en-US"/>
+        </w:rPr>
+        <w:t>).</w:t>
       </w:r>
     </w:p>
     <w:p>
@@ -9840,11 +10586,19 @@
           <w:lang w:val="en-US"/>
         </w:rPr>
       </w:pPr>
-      <w:r>
-        <w:rPr>
-          <w:lang w:val="en-US"/>
-        </w:rPr>
-        <w:t>CPU_usage(t) ≈ a</w:t>
+      <w:proofErr w:type="spellStart"/>
+      <w:r>
+        <w:rPr>
+          <w:lang w:val="en-US"/>
+        </w:rPr>
+        <w:t>CPU_usage</w:t>
+      </w:r>
+      <w:proofErr w:type="spellEnd"/>
+      <w:r>
+        <w:rPr>
+          <w:lang w:val="en-US"/>
+        </w:rPr>
+        <w:t>(t) ≈ a</w:t>
       </w:r>
       <w:r>
         <w:rPr>
@@ -9857,7 +10611,21 @@
         <w:rPr>
           <w:lang w:val="en-US"/>
         </w:rPr>
-        <w:t xml:space="preserve"> * RequestRate(t) + b</w:t>
+        <w:t xml:space="preserve"> * </w:t>
+      </w:r>
+      <w:proofErr w:type="spellStart"/>
+      <w:r>
+        <w:rPr>
+          <w:lang w:val="en-US"/>
+        </w:rPr>
+        <w:t>RequestRate</w:t>
+      </w:r>
+      <w:proofErr w:type="spellEnd"/>
+      <w:r>
+        <w:rPr>
+          <w:lang w:val="en-US"/>
+        </w:rPr>
+        <w:t>(t) + b</w:t>
       </w:r>
       <w:r>
         <w:rPr>
@@ -9873,11 +10641,19 @@
           <w:lang w:val="en-US"/>
         </w:rPr>
       </w:pPr>
-      <w:r>
-        <w:rPr>
-          <w:lang w:val="en-US"/>
-        </w:rPr>
-        <w:t>Memory_usage(t) ≈ a</w:t>
+      <w:proofErr w:type="spellStart"/>
+      <w:r>
+        <w:rPr>
+          <w:lang w:val="en-US"/>
+        </w:rPr>
+        <w:t>Memory_usage</w:t>
+      </w:r>
+      <w:proofErr w:type="spellEnd"/>
+      <w:r>
+        <w:rPr>
+          <w:lang w:val="en-US"/>
+        </w:rPr>
+        <w:t>(t) ≈ a</w:t>
       </w:r>
       <w:r>
         <w:rPr>
@@ -9890,7 +10666,21 @@
         <w:rPr>
           <w:lang w:val="en-US"/>
         </w:rPr>
-        <w:t xml:space="preserve"> * RequestRate(t) + b</w:t>
+        <w:t xml:space="preserve"> * </w:t>
+      </w:r>
+      <w:proofErr w:type="spellStart"/>
+      <w:r>
+        <w:rPr>
+          <w:lang w:val="en-US"/>
+        </w:rPr>
+        <w:t>RequestRate</w:t>
+      </w:r>
+      <w:proofErr w:type="spellEnd"/>
+      <w:r>
+        <w:rPr>
+          <w:lang w:val="en-US"/>
+        </w:rPr>
+        <w:t>(t) + b</w:t>
       </w:r>
       <w:r>
         <w:rPr>
@@ -10010,7 +10800,21 @@
         <w:rPr>
           <w:lang w:val="en-US"/>
         </w:rPr>
-        <w:t>EMA_CPU(t) = α * CPU_usage(t) + (1 - α) * EMA_CPU(t-1)</w:t>
+        <w:t xml:space="preserve">EMA_CPU(t) = α * </w:t>
+      </w:r>
+      <w:proofErr w:type="spellStart"/>
+      <w:r>
+        <w:rPr>
+          <w:lang w:val="en-US"/>
+        </w:rPr>
+        <w:t>CPU_usage</w:t>
+      </w:r>
+      <w:proofErr w:type="spellEnd"/>
+      <w:r>
+        <w:rPr>
+          <w:lang w:val="en-US"/>
+        </w:rPr>
+        <w:t>(t) + (1 - α) * EMA_CPU(t-1)</w:t>
       </w:r>
     </w:p>
     <w:p>
@@ -10228,7 +11032,21 @@
         <w:rPr>
           <w:lang w:val="en-US"/>
         </w:rPr>
-        <w:t>Online regressors (like SGDRegressor in scikit-learn, or River's online models) are memory-efficient, require low compute, and can run:</w:t>
+        <w:t xml:space="preserve">Online regressors (like </w:t>
+      </w:r>
+      <w:proofErr w:type="spellStart"/>
+      <w:r>
+        <w:rPr>
+          <w:lang w:val="en-US"/>
+        </w:rPr>
+        <w:t>SGDRegressor</w:t>
+      </w:r>
+      <w:proofErr w:type="spellEnd"/>
+      <w:r>
+        <w:rPr>
+          <w:lang w:val="en-US"/>
+        </w:rPr>
+        <w:t xml:space="preserve"> in scikit-learn, or River's online models) are memory-efficient, require low compute, and can run:</w:t>
       </w:r>
     </w:p>
     <w:p>
@@ -10461,7 +11279,21 @@
         <w:rPr>
           <w:lang w:val="en-US"/>
         </w:rPr>
-        <w:t xml:space="preserve"> (e.g., 50m CPU increase per 10 rps).</w:t>
+        <w:t xml:space="preserve"> (e.g., 50m CPU increase per 10 </w:t>
+      </w:r>
+      <w:proofErr w:type="spellStart"/>
+      <w:r>
+        <w:rPr>
+          <w:lang w:val="en-US"/>
+        </w:rPr>
+        <w:t>rps</w:t>
+      </w:r>
+      <w:proofErr w:type="spellEnd"/>
+      <w:r>
+        <w:rPr>
+          <w:lang w:val="en-US"/>
+        </w:rPr>
+        <w:t>).</w:t>
       </w:r>
     </w:p>
     <w:p>
@@ -12105,7 +12937,43 @@
           <w:bCs/>
           <w:lang w:val="en-US"/>
         </w:rPr>
-        <w:t>2. Random Forests / Gradient Boosted Trees (e.g., XGBoost, LightGBM)</w:t>
+        <w:t xml:space="preserve">2. Random Forests / Gradient Boosted Trees (e.g., </w:t>
+      </w:r>
+      <w:proofErr w:type="spellStart"/>
+      <w:r>
+        <w:rPr>
+          <w:b/>
+          <w:bCs/>
+          <w:lang w:val="en-US"/>
+        </w:rPr>
+        <w:t>XGBoost</w:t>
+      </w:r>
+      <w:proofErr w:type="spellEnd"/>
+      <w:r>
+        <w:rPr>
+          <w:b/>
+          <w:bCs/>
+          <w:lang w:val="en-US"/>
+        </w:rPr>
+        <w:t xml:space="preserve">, </w:t>
+      </w:r>
+      <w:proofErr w:type="spellStart"/>
+      <w:r>
+        <w:rPr>
+          <w:b/>
+          <w:bCs/>
+          <w:lang w:val="en-US"/>
+        </w:rPr>
+        <w:t>LightGBM</w:t>
+      </w:r>
+      <w:proofErr w:type="spellEnd"/>
+      <w:r>
+        <w:rPr>
+          <w:b/>
+          <w:bCs/>
+          <w:lang w:val="en-US"/>
+        </w:rPr>
+        <w:t>)</w:t>
       </w:r>
     </w:p>
     <w:p>
@@ -14094,8 +14962,16 @@
               <w:rPr>
                 <w:lang w:val="en-US"/>
               </w:rPr>
-              <w:t>Random Forest / XGBoost</w:t>
+              <w:t xml:space="preserve">Random Forest / </w:t>
             </w:r>
+            <w:proofErr w:type="spellStart"/>
+            <w:r>
+              <w:rPr>
+                <w:lang w:val="en-US"/>
+              </w:rPr>
+              <w:t>XGBoost</w:t>
+            </w:r>
+            <w:proofErr w:type="spellEnd"/>
           </w:p>
         </w:tc>
         <w:tc>
@@ -15517,12 +16393,28 @@
           <w:lang w:val="en-US"/>
         </w:rPr>
       </w:pPr>
-      <w:r>
-        <w:rPr>
-          <w:lang w:val="en-US"/>
-        </w:rPr>
-        <w:t>CPU_usage(t): Actual CPU usage in millicores</w:t>
-      </w:r>
+      <w:proofErr w:type="spellStart"/>
+      <w:r>
+        <w:rPr>
+          <w:lang w:val="en-US"/>
+        </w:rPr>
+        <w:t>CPU_usage</w:t>
+      </w:r>
+      <w:proofErr w:type="spellEnd"/>
+      <w:r>
+        <w:rPr>
+          <w:lang w:val="en-US"/>
+        </w:rPr>
+        <w:t xml:space="preserve">(t): Actual CPU usage in </w:t>
+      </w:r>
+      <w:proofErr w:type="spellStart"/>
+      <w:r>
+        <w:rPr>
+          <w:lang w:val="en-US"/>
+        </w:rPr>
+        <w:t>millicores</w:t>
+      </w:r>
+      <w:proofErr w:type="spellEnd"/>
     </w:p>
     <w:p>
       <w:pPr>
@@ -15534,11 +16426,19 @@
           <w:lang w:val="en-US"/>
         </w:rPr>
       </w:pPr>
-      <w:r>
-        <w:rPr>
-          <w:lang w:val="en-US"/>
-        </w:rPr>
-        <w:t>Memory_usage(t): Actual memory usage in MiB</w:t>
+      <w:proofErr w:type="spellStart"/>
+      <w:r>
+        <w:rPr>
+          <w:lang w:val="en-US"/>
+        </w:rPr>
+        <w:t>Memory_usage</w:t>
+      </w:r>
+      <w:proofErr w:type="spellEnd"/>
+      <w:r>
+        <w:rPr>
+          <w:lang w:val="en-US"/>
+        </w:rPr>
+        <w:t>(t): Actual memory usage in MiB</w:t>
       </w:r>
     </w:p>
     <w:p>
@@ -15551,11 +16451,19 @@
           <w:lang w:val="en-US"/>
         </w:rPr>
       </w:pPr>
-      <w:r>
-        <w:rPr>
-          <w:lang w:val="en-US"/>
-        </w:rPr>
-        <w:t>RequestRate(t): Number of incoming requests per second or minute</w:t>
+      <w:proofErr w:type="spellStart"/>
+      <w:r>
+        <w:rPr>
+          <w:lang w:val="en-US"/>
+        </w:rPr>
+        <w:t>RequestRate</w:t>
+      </w:r>
+      <w:proofErr w:type="spellEnd"/>
+      <w:r>
+        <w:rPr>
+          <w:lang w:val="en-US"/>
+        </w:rPr>
+        <w:t>(t): Number of incoming requests per second or minute</w:t>
       </w:r>
     </w:p>
     <w:p>
@@ -15568,11 +16476,33 @@
           <w:lang w:val="en-US"/>
         </w:rPr>
       </w:pPr>
-      <w:r>
-        <w:rPr>
-          <w:lang w:val="en-US"/>
-        </w:rPr>
-        <w:t>CPU_limit(t) and Memory_limit(t): The current configured resource limits in Kubernetes</w:t>
+      <w:proofErr w:type="spellStart"/>
+      <w:r>
+        <w:rPr>
+          <w:lang w:val="en-US"/>
+        </w:rPr>
+        <w:t>CPU_limit</w:t>
+      </w:r>
+      <w:proofErr w:type="spellEnd"/>
+      <w:r>
+        <w:rPr>
+          <w:lang w:val="en-US"/>
+        </w:rPr>
+        <w:t xml:space="preserve">(t) and </w:t>
+      </w:r>
+      <w:proofErr w:type="spellStart"/>
+      <w:r>
+        <w:rPr>
+          <w:lang w:val="en-US"/>
+        </w:rPr>
+        <w:t>Memory_limit</w:t>
+      </w:r>
+      <w:proofErr w:type="spellEnd"/>
+      <w:r>
+        <w:rPr>
+          <w:lang w:val="en-US"/>
+        </w:rPr>
+        <w:t>(t): The current configured resource limits in Kubernetes</w:t>
       </w:r>
     </w:p>
     <w:p>
@@ -16164,8 +17094,16 @@
               <w:rPr>
                 <w:lang w:val="en-US"/>
               </w:rPr>
-              <w:t>300 rps</w:t>
+              <w:t xml:space="preserve">300 </w:t>
             </w:r>
+            <w:proofErr w:type="spellStart"/>
+            <w:r>
+              <w:rPr>
+                <w:lang w:val="en-US"/>
+              </w:rPr>
+              <w:t>rps</w:t>
+            </w:r>
+            <w:proofErr w:type="spellEnd"/>
           </w:p>
         </w:tc>
       </w:tr>
@@ -16826,8 +17764,16 @@
               <w:rPr>
                 <w:lang w:val="en-US"/>
               </w:rPr>
-              <w:t>ΔCPU and ΔMemory</w:t>
+              <w:t xml:space="preserve">ΔCPU and </w:t>
             </w:r>
+            <w:proofErr w:type="spellStart"/>
+            <w:r>
+              <w:rPr>
+                <w:lang w:val="en-US"/>
+              </w:rPr>
+              <w:t>ΔMemory</w:t>
+            </w:r>
+            <w:proofErr w:type="spellEnd"/>
           </w:p>
         </w:tc>
         <w:tc>
@@ -17125,7 +18071,77 @@
               <w:rPr>
                 <w:lang w:val="en-US"/>
               </w:rPr>
-              <w:t>Latency afterBaseline Latency\frac{\text{Latency after}}{\text{Baseline Latency}}</w:t>
+              <w:t xml:space="preserve">Latency </w:t>
+            </w:r>
+            <w:proofErr w:type="spellStart"/>
+            <w:r>
+              <w:rPr>
+                <w:lang w:val="en-US"/>
+              </w:rPr>
+              <w:t>afterBaseline</w:t>
+            </w:r>
+            <w:proofErr w:type="spellEnd"/>
+            <w:r>
+              <w:rPr>
+                <w:lang w:val="en-US"/>
+              </w:rPr>
+              <w:t xml:space="preserve"> Latency\</w:t>
+            </w:r>
+            <w:proofErr w:type="gramStart"/>
+            <w:r>
+              <w:rPr>
+                <w:lang w:val="en-US"/>
+              </w:rPr>
+              <w:t>frac{</w:t>
+            </w:r>
+            <w:proofErr w:type="gramEnd"/>
+            <w:r>
+              <w:rPr>
+                <w:lang w:val="en-US"/>
+              </w:rPr>
+              <w:t>\</w:t>
+            </w:r>
+            <w:proofErr w:type="gramStart"/>
+            <w:r>
+              <w:rPr>
+                <w:lang w:val="en-US"/>
+              </w:rPr>
+              <w:t>text{</w:t>
+            </w:r>
+            <w:proofErr w:type="gramEnd"/>
+            <w:r>
+              <w:rPr>
+                <w:lang w:val="en-US"/>
+              </w:rPr>
+              <w:t>Latency after</w:t>
+            </w:r>
+            <w:proofErr w:type="gramStart"/>
+            <w:r>
+              <w:rPr>
+                <w:lang w:val="en-US"/>
+              </w:rPr>
+              <w:t>}}{</w:t>
+            </w:r>
+            <w:proofErr w:type="gramEnd"/>
+            <w:r>
+              <w:rPr>
+                <w:lang w:val="en-US"/>
+              </w:rPr>
+              <w:t>\</w:t>
+            </w:r>
+            <w:proofErr w:type="gramStart"/>
+            <w:r>
+              <w:rPr>
+                <w:lang w:val="en-US"/>
+              </w:rPr>
+              <w:t>text{</w:t>
+            </w:r>
+            <w:proofErr w:type="gramEnd"/>
+            <w:r>
+              <w:rPr>
+                <w:lang w:val="en-US"/>
+              </w:rPr>
+              <w:t>Baseline Latency}}</w:t>
             </w:r>
           </w:p>
         </w:tc>
@@ -17235,8 +18251,18 @@
           <w:bCs/>
           <w:lang w:val="en-US"/>
         </w:rPr>
-        <w:t>1. History Bucketization</w:t>
-      </w:r>
+        <w:t xml:space="preserve">1. History </w:t>
+      </w:r>
+      <w:proofErr w:type="spellStart"/>
+      <w:r>
+        <w:rPr>
+          <w:b/>
+          <w:bCs/>
+          <w:lang w:val="en-US"/>
+        </w:rPr>
+        <w:t>Bucketization</w:t>
+      </w:r>
+      <w:proofErr w:type="spellEnd"/>
     </w:p>
     <w:p>
       <w:pPr>
@@ -17269,7 +18295,21 @@
         <w:rPr>
           <w:lang w:val="en-US"/>
         </w:rPr>
-        <w:t>Load range (e.g., 200–300 rps)</w:t>
+        <w:t xml:space="preserve">Load range (e.g., 200–300 </w:t>
+      </w:r>
+      <w:proofErr w:type="spellStart"/>
+      <w:r>
+        <w:rPr>
+          <w:lang w:val="en-US"/>
+        </w:rPr>
+        <w:t>rps</w:t>
+      </w:r>
+      <w:proofErr w:type="spellEnd"/>
+      <w:r>
+        <w:rPr>
+          <w:lang w:val="en-US"/>
+        </w:rPr>
+        <w:t>)</w:t>
       </w:r>
     </w:p>
     <w:p>
@@ -17346,7 +18386,21 @@
         <w:rPr>
           <w:lang w:val="en-US"/>
         </w:rPr>
-        <w:t>"Reducing 600m → 500m at 300 rps → SLA violated 3 out of 5 times → Risk = 0.6"</w:t>
+        <w:t xml:space="preserve">"Reducing 600m → 500m at 300 </w:t>
+      </w:r>
+      <w:proofErr w:type="spellStart"/>
+      <w:r>
+        <w:rPr>
+          <w:lang w:val="en-US"/>
+        </w:rPr>
+        <w:t>rps</w:t>
+      </w:r>
+      <w:proofErr w:type="spellEnd"/>
+      <w:r>
+        <w:rPr>
+          <w:lang w:val="en-US"/>
+        </w:rPr>
+        <w:t xml:space="preserve"> → SLA violated 3 out of 5 times → Risk = 0.6"</w:t>
       </w:r>
     </w:p>
     <w:p>
@@ -17395,7 +18449,21 @@
         <w:rPr>
           <w:lang w:val="en-US"/>
         </w:rPr>
-        <w:t>When a new action is proposed (e.g., reducing CPU by 100m under 320 rps):</w:t>
+        <w:t xml:space="preserve">When a new action is proposed (e.g., reducing CPU by 100m under 320 </w:t>
+      </w:r>
+      <w:proofErr w:type="spellStart"/>
+      <w:r>
+        <w:rPr>
+          <w:lang w:val="en-US"/>
+        </w:rPr>
+        <w:t>rps</w:t>
+      </w:r>
+      <w:proofErr w:type="spellEnd"/>
+      <w:r>
+        <w:rPr>
+          <w:lang w:val="en-US"/>
+        </w:rPr>
+        <w:t>):</w:t>
       </w:r>
     </w:p>
     <w:p>
@@ -17476,7 +18544,21 @@
         <w:rPr>
           <w:lang w:val="en-US"/>
         </w:rPr>
-        <w:t>Risk Score=Total Number of Observations / Number of SLA Violations</w:t>
+        <w:t xml:space="preserve">Risk Score=Total </w:t>
+      </w:r>
+      <w:proofErr w:type="gramStart"/>
+      <w:r>
+        <w:rPr>
+          <w:lang w:val="en-US"/>
+        </w:rPr>
+        <w:t>Number</w:t>
+      </w:r>
+      <w:proofErr w:type="gramEnd"/>
+      <w:r>
+        <w:rPr>
+          <w:lang w:val="en-US"/>
+        </w:rPr>
+        <w:t xml:space="preserve"> of Observations / Number of SLA Violations</w:t>
       </w:r>
     </w:p>
     <w:p>
@@ -17563,7 +18645,21 @@
         <w:rPr>
           <w:lang w:val="en-US"/>
         </w:rPr>
-        <w:t>V(A,L)= number of times action A under load L resulted in SLA violation</w:t>
+        <w:t>V(</w:t>
+      </w:r>
+      <w:proofErr w:type="gramStart"/>
+      <w:r>
+        <w:rPr>
+          <w:lang w:val="en-US"/>
+        </w:rPr>
+        <w:t>A,L</w:t>
+      </w:r>
+      <w:proofErr w:type="gramEnd"/>
+      <w:r>
+        <w:rPr>
+          <w:lang w:val="en-US"/>
+        </w:rPr>
+        <w:t>)= number of times action A under load L resulted in SLA violation</w:t>
       </w:r>
     </w:p>
     <w:p>
@@ -17580,7 +18676,21 @@
         <w:rPr>
           <w:lang w:val="en-US"/>
         </w:rPr>
-        <w:t>N(A,L)= total number of times action A was taken under load L</w:t>
+        <w:t>N(</w:t>
+      </w:r>
+      <w:proofErr w:type="gramStart"/>
+      <w:r>
+        <w:rPr>
+          <w:lang w:val="en-US"/>
+        </w:rPr>
+        <w:t>A,L</w:t>
+      </w:r>
+      <w:proofErr w:type="gramEnd"/>
+      <w:r>
+        <w:rPr>
+          <w:lang w:val="en-US"/>
+        </w:rPr>
+        <w:t>)= total number of times action A was taken under load L</w:t>
       </w:r>
     </w:p>
     <w:p>
@@ -17606,7 +18716,49 @@
         <w:rPr>
           <w:lang w:val="en-US"/>
         </w:rPr>
-        <w:t>Risk(A,L)=V(A,L) / N(A,L)</w:t>
+        <w:t>Risk(</w:t>
+      </w:r>
+      <w:proofErr w:type="gramStart"/>
+      <w:r>
+        <w:rPr>
+          <w:lang w:val="en-US"/>
+        </w:rPr>
+        <w:t>A,L</w:t>
+      </w:r>
+      <w:proofErr w:type="gramEnd"/>
+      <w:r>
+        <w:rPr>
+          <w:lang w:val="en-US"/>
+        </w:rPr>
+        <w:t>)=V(</w:t>
+      </w:r>
+      <w:proofErr w:type="gramStart"/>
+      <w:r>
+        <w:rPr>
+          <w:lang w:val="en-US"/>
+        </w:rPr>
+        <w:t>A,L</w:t>
+      </w:r>
+      <w:proofErr w:type="gramEnd"/>
+      <w:r>
+        <w:rPr>
+          <w:lang w:val="en-US"/>
+        </w:rPr>
+        <w:t>) / N(</w:t>
+      </w:r>
+      <w:proofErr w:type="gramStart"/>
+      <w:r>
+        <w:rPr>
+          <w:lang w:val="en-US"/>
+        </w:rPr>
+        <w:t>A,L</w:t>
+      </w:r>
+      <w:proofErr w:type="gramEnd"/>
+      <w:r>
+        <w:rPr>
+          <w:lang w:val="en-US"/>
+        </w:rPr>
+        <w:t>)</w:t>
       </w:r>
     </w:p>
     <w:p>
@@ -17621,6 +18773,7 @@
         </w:rPr>
         <w:t xml:space="preserve">This gives a probabilistic risk score </w:t>
       </w:r>
+      <w:proofErr w:type="gramStart"/>
       <w:r>
         <w:rPr>
           <w:rFonts w:ascii="Cambria Math" w:hAnsi="Cambria Math" w:cs="Cambria Math"/>
@@ -17632,7 +18785,14 @@
         <w:rPr>
           <w:lang w:val="en-US"/>
         </w:rPr>
-        <w:t>[0,1], where:</w:t>
+        <w:t>[</w:t>
+      </w:r>
+      <w:proofErr w:type="gramEnd"/>
+      <w:r>
+        <w:rPr>
+          <w:lang w:val="en-US"/>
+        </w:rPr>
+        <w:t>0,1], where:</w:t>
       </w:r>
     </w:p>
     <w:p>
@@ -17707,7 +18867,49 @@
         <w:rPr>
           <w:lang w:val="en-US"/>
         </w:rPr>
-        <w:t>Risk(A,L)=(V(A,L)+α) / (N(A,L)+β)</w:t>
+        <w:t>Risk(</w:t>
+      </w:r>
+      <w:proofErr w:type="gramStart"/>
+      <w:r>
+        <w:rPr>
+          <w:lang w:val="en-US"/>
+        </w:rPr>
+        <w:t>A,L</w:t>
+      </w:r>
+      <w:proofErr w:type="gramEnd"/>
+      <w:r>
+        <w:rPr>
+          <w:lang w:val="en-US"/>
+        </w:rPr>
+        <w:t>)=(V(</w:t>
+      </w:r>
+      <w:proofErr w:type="gramStart"/>
+      <w:r>
+        <w:rPr>
+          <w:lang w:val="en-US"/>
+        </w:rPr>
+        <w:t>A,L</w:t>
+      </w:r>
+      <w:proofErr w:type="gramEnd"/>
+      <w:r>
+        <w:rPr>
+          <w:lang w:val="en-US"/>
+        </w:rPr>
+        <w:t>)+α) / (N(</w:t>
+      </w:r>
+      <w:proofErr w:type="gramStart"/>
+      <w:r>
+        <w:rPr>
+          <w:lang w:val="en-US"/>
+        </w:rPr>
+        <w:t>A,L</w:t>
+      </w:r>
+      <w:proofErr w:type="gramEnd"/>
+      <w:r>
+        <w:rPr>
+          <w:lang w:val="en-US"/>
+        </w:rPr>
+        <w:t>)+β)</w:t>
       </w:r>
     </w:p>
     <w:p>
@@ -18047,8 +19249,16 @@
               <w:rPr>
                 <w:lang w:val="en-US"/>
               </w:rPr>
-              <w:t>320 rps</w:t>
+              <w:t xml:space="preserve">320 </w:t>
             </w:r>
+            <w:proofErr w:type="spellStart"/>
+            <w:r>
+              <w:rPr>
+                <w:lang w:val="en-US"/>
+              </w:rPr>
+              <w:t>rps</w:t>
+            </w:r>
+            <w:proofErr w:type="spellEnd"/>
           </w:p>
         </w:tc>
       </w:tr>
@@ -19198,6 +20408,7 @@
         </w:rPr>
         <w:t>A risk score r</w:t>
       </w:r>
+      <w:proofErr w:type="gramStart"/>
       <w:r>
         <w:rPr>
           <w:rFonts w:ascii="Cambria Math" w:hAnsi="Cambria Math" w:cs="Cambria Math"/>
@@ -19209,7 +20420,14 @@
         <w:rPr>
           <w:lang w:val="en-US"/>
         </w:rPr>
-        <w:t>[0,1] for each possible adjustment action under current load.</w:t>
+        <w:t>[</w:t>
+      </w:r>
+      <w:proofErr w:type="gramEnd"/>
+      <w:r>
+        <w:rPr>
+          <w:lang w:val="en-US"/>
+        </w:rPr>
+        <w:t>0,1] for each possible adjustment action under current load.</w:t>
       </w:r>
     </w:p>
     <w:p>
@@ -19304,6 +20522,49 @@
         </w:rPr>
         <w:t>Current request rate</w:t>
       </w:r>
+    </w:p>
+    <w:p>
+      <w:pPr>
+        <w:rPr>
+          <w:lang w:val="en-US"/>
+        </w:rPr>
+      </w:pPr>
+    </w:p>
+    <w:p>
+      <w:pPr>
+        <w:pStyle w:val="Heading4"/>
+        <w:rPr>
+          <w:b/>
+          <w:bCs/>
+          <w:lang w:val="en-US"/>
+        </w:rPr>
+      </w:pPr>
+      <w:r>
+        <w:rPr>
+          <w:lang w:val="en-US"/>
+        </w:rPr>
+        <w:t>Decision Logic</w:t>
+      </w:r>
+    </w:p>
+    <w:p>
+      <w:pPr>
+        <w:rPr>
+          <w:lang w:val="en-US"/>
+        </w:rPr>
+      </w:pPr>
+      <w:r>
+        <w:rPr>
+          <w:lang w:val="en-US"/>
+        </w:rPr>
+        <w:t>The DE follows a constrained optimization strategy, typically framed as: Select the lowest CPU/memory configuration within the TL's suggested range, such that the estimated risk score from RE is below a safety threshold τ (e.g., 0.2).</w:t>
+      </w:r>
+    </w:p>
+    <w:p>
+      <w:pPr>
+        <w:rPr>
+          <w:lang w:val="en-US"/>
+        </w:rPr>
+      </w:pPr>
     </w:p>
     <w:p>
       <w:pPr>

</xml_diff>

<commit_message>
Add goal of dynamic step generation
</commit_message>
<xml_diff>
--- a/Latency Analysis/Solution Architecture.docx
+++ b/Latency Analysis/Solution Architecture.docx
@@ -20568,6 +20568,166 @@
     </w:p>
     <w:p>
       <w:pPr>
+        <w:pStyle w:val="Heading4"/>
+        <w:rPr>
+          <w:b/>
+          <w:bCs/>
+          <w:lang w:val="en-US"/>
+        </w:rPr>
+      </w:pPr>
+      <w:r>
+        <w:rPr>
+          <w:lang w:val="en-US"/>
+        </w:rPr>
+        <w:t>Generate Candidates with Dynamic Step Sizes</w:t>
+      </w:r>
+    </w:p>
+    <w:p>
+      <w:pPr>
+        <w:rPr>
+          <w:lang w:val="en-US"/>
+        </w:rPr>
+      </w:pPr>
+      <w:r>
+        <w:rPr>
+          <w:b/>
+          <w:bCs/>
+          <w:lang w:val="en-US"/>
+        </w:rPr>
+        <w:t>Goal</w:t>
+      </w:r>
+    </w:p>
+    <w:p>
+      <w:pPr>
+        <w:rPr>
+          <w:lang w:val="en-US"/>
+        </w:rPr>
+      </w:pPr>
+      <w:r>
+        <w:rPr>
+          <w:lang w:val="en-US"/>
+        </w:rPr>
+        <w:t>Construct a candidate set of CPU and memory limits that:</w:t>
+      </w:r>
+    </w:p>
+    <w:p>
+      <w:pPr>
+        <w:numPr>
+          <w:ilvl w:val="0"/>
+          <w:numId w:val="110"/>
+        </w:numPr>
+        <w:rPr>
+          <w:lang w:val="en-US"/>
+        </w:rPr>
+      </w:pPr>
+      <w:r>
+        <w:rPr>
+          <w:lang w:val="en-US"/>
+        </w:rPr>
+        <w:t>Stay within the safe bounds predicted by the Trend Learner (TL)</w:t>
+      </w:r>
+    </w:p>
+    <w:p>
+      <w:pPr>
+        <w:numPr>
+          <w:ilvl w:val="0"/>
+          <w:numId w:val="110"/>
+        </w:numPr>
+        <w:rPr>
+          <w:lang w:val="en-US"/>
+        </w:rPr>
+      </w:pPr>
+      <w:r>
+        <w:rPr>
+          <w:lang w:val="en-US"/>
+        </w:rPr>
+        <w:t>Use adaptive step sizes based on:</w:t>
+      </w:r>
+    </w:p>
+    <w:p>
+      <w:pPr>
+        <w:numPr>
+          <w:ilvl w:val="1"/>
+          <w:numId w:val="110"/>
+        </w:numPr>
+        <w:rPr>
+          <w:lang w:val="en-US"/>
+        </w:rPr>
+      </w:pPr>
+      <w:r>
+        <w:rPr>
+          <w:lang w:val="en-US"/>
+        </w:rPr>
+        <w:t>Latency sensitivity</w:t>
+      </w:r>
+    </w:p>
+    <w:p>
+      <w:pPr>
+        <w:numPr>
+          <w:ilvl w:val="1"/>
+          <w:numId w:val="110"/>
+        </w:numPr>
+        <w:rPr>
+          <w:lang w:val="en-US"/>
+        </w:rPr>
+      </w:pPr>
+      <w:r>
+        <w:rPr>
+          <w:lang w:val="en-US"/>
+        </w:rPr>
+        <w:t>Historical success/failure of prior steps</w:t>
+      </w:r>
+    </w:p>
+    <w:p>
+      <w:pPr>
+        <w:numPr>
+          <w:ilvl w:val="1"/>
+          <w:numId w:val="110"/>
+        </w:numPr>
+        <w:rPr>
+          <w:lang w:val="en-US"/>
+        </w:rPr>
+      </w:pPr>
+      <w:r>
+        <w:rPr>
+          <w:lang w:val="en-US"/>
+        </w:rPr>
+        <w:t>Usage trends</w:t>
+      </w:r>
+    </w:p>
+    <w:p>
+      <w:pPr>
+        <w:numPr>
+          <w:ilvl w:val="1"/>
+          <w:numId w:val="110"/>
+        </w:numPr>
+        <w:rPr>
+          <w:lang w:val="en-US"/>
+        </w:rPr>
+      </w:pPr>
+      <w:r>
+        <w:rPr>
+          <w:lang w:val="en-US"/>
+        </w:rPr>
+        <w:t>Confidence/variance in TL estimates</w:t>
+      </w:r>
+    </w:p>
+    <w:p>
+      <w:pPr>
+        <w:rPr>
+          <w:lang w:val="en-US"/>
+        </w:rPr>
+      </w:pPr>
+    </w:p>
+    <w:p>
+      <w:pPr>
+        <w:rPr>
+          <w:lang w:val="en-US"/>
+        </w:rPr>
+      </w:pPr>
+    </w:p>
+    <w:p>
+      <w:pPr>
         <w:rPr>
           <w:lang w:val="en-US"/>
         </w:rPr>
@@ -24114,6 +24274,155 @@
     </w:lvl>
   </w:abstractNum>
   <w:abstractNum w:abstractNumId="24" w15:restartNumberingAfterBreak="0">
+    <w:nsid w:val="1ED6359C"/>
+    <w:multiLevelType w:val="multilevel"/>
+    <w:tmpl w:val="A664D166"/>
+    <w:lvl w:ilvl="0">
+      <w:start w:val="1"/>
+      <w:numFmt w:val="bullet"/>
+      <w:lvlText w:val=""/>
+      <w:lvlJc w:val="left"/>
+      <w:pPr>
+        <w:tabs>
+          <w:tab w:val="num" w:pos="720"/>
+        </w:tabs>
+        <w:ind w:left="720" w:hanging="360"/>
+      </w:pPr>
+      <w:rPr>
+        <w:rFonts w:ascii="Symbol" w:hAnsi="Symbol" w:hint="default"/>
+        <w:sz w:val="20"/>
+      </w:rPr>
+    </w:lvl>
+    <w:lvl w:ilvl="1">
+      <w:start w:val="1"/>
+      <w:numFmt w:val="bullet"/>
+      <w:lvlText w:val="o"/>
+      <w:lvlJc w:val="left"/>
+      <w:pPr>
+        <w:tabs>
+          <w:tab w:val="num" w:pos="1440"/>
+        </w:tabs>
+        <w:ind w:left="1440" w:hanging="360"/>
+      </w:pPr>
+      <w:rPr>
+        <w:rFonts w:ascii="Courier New" w:hAnsi="Courier New" w:hint="default"/>
+        <w:sz w:val="20"/>
+      </w:rPr>
+    </w:lvl>
+    <w:lvl w:ilvl="2" w:tentative="1">
+      <w:start w:val="1"/>
+      <w:numFmt w:val="bullet"/>
+      <w:lvlText w:val=""/>
+      <w:lvlJc w:val="left"/>
+      <w:pPr>
+        <w:tabs>
+          <w:tab w:val="num" w:pos="2160"/>
+        </w:tabs>
+        <w:ind w:left="2160" w:hanging="360"/>
+      </w:pPr>
+      <w:rPr>
+        <w:rFonts w:ascii="Wingdings" w:hAnsi="Wingdings" w:hint="default"/>
+        <w:sz w:val="20"/>
+      </w:rPr>
+    </w:lvl>
+    <w:lvl w:ilvl="3" w:tentative="1">
+      <w:start w:val="1"/>
+      <w:numFmt w:val="bullet"/>
+      <w:lvlText w:val=""/>
+      <w:lvlJc w:val="left"/>
+      <w:pPr>
+        <w:tabs>
+          <w:tab w:val="num" w:pos="2880"/>
+        </w:tabs>
+        <w:ind w:left="2880" w:hanging="360"/>
+      </w:pPr>
+      <w:rPr>
+        <w:rFonts w:ascii="Wingdings" w:hAnsi="Wingdings" w:hint="default"/>
+        <w:sz w:val="20"/>
+      </w:rPr>
+    </w:lvl>
+    <w:lvl w:ilvl="4" w:tentative="1">
+      <w:start w:val="1"/>
+      <w:numFmt w:val="bullet"/>
+      <w:lvlText w:val=""/>
+      <w:lvlJc w:val="left"/>
+      <w:pPr>
+        <w:tabs>
+          <w:tab w:val="num" w:pos="3600"/>
+        </w:tabs>
+        <w:ind w:left="3600" w:hanging="360"/>
+      </w:pPr>
+      <w:rPr>
+        <w:rFonts w:ascii="Wingdings" w:hAnsi="Wingdings" w:hint="default"/>
+        <w:sz w:val="20"/>
+      </w:rPr>
+    </w:lvl>
+    <w:lvl w:ilvl="5" w:tentative="1">
+      <w:start w:val="1"/>
+      <w:numFmt w:val="bullet"/>
+      <w:lvlText w:val=""/>
+      <w:lvlJc w:val="left"/>
+      <w:pPr>
+        <w:tabs>
+          <w:tab w:val="num" w:pos="4320"/>
+        </w:tabs>
+        <w:ind w:left="4320" w:hanging="360"/>
+      </w:pPr>
+      <w:rPr>
+        <w:rFonts w:ascii="Wingdings" w:hAnsi="Wingdings" w:hint="default"/>
+        <w:sz w:val="20"/>
+      </w:rPr>
+    </w:lvl>
+    <w:lvl w:ilvl="6" w:tentative="1">
+      <w:start w:val="1"/>
+      <w:numFmt w:val="bullet"/>
+      <w:lvlText w:val=""/>
+      <w:lvlJc w:val="left"/>
+      <w:pPr>
+        <w:tabs>
+          <w:tab w:val="num" w:pos="5040"/>
+        </w:tabs>
+        <w:ind w:left="5040" w:hanging="360"/>
+      </w:pPr>
+      <w:rPr>
+        <w:rFonts w:ascii="Wingdings" w:hAnsi="Wingdings" w:hint="default"/>
+        <w:sz w:val="20"/>
+      </w:rPr>
+    </w:lvl>
+    <w:lvl w:ilvl="7" w:tentative="1">
+      <w:start w:val="1"/>
+      <w:numFmt w:val="bullet"/>
+      <w:lvlText w:val=""/>
+      <w:lvlJc w:val="left"/>
+      <w:pPr>
+        <w:tabs>
+          <w:tab w:val="num" w:pos="5760"/>
+        </w:tabs>
+        <w:ind w:left="5760" w:hanging="360"/>
+      </w:pPr>
+      <w:rPr>
+        <w:rFonts w:ascii="Wingdings" w:hAnsi="Wingdings" w:hint="default"/>
+        <w:sz w:val="20"/>
+      </w:rPr>
+    </w:lvl>
+    <w:lvl w:ilvl="8" w:tentative="1">
+      <w:start w:val="1"/>
+      <w:numFmt w:val="bullet"/>
+      <w:lvlText w:val=""/>
+      <w:lvlJc w:val="left"/>
+      <w:pPr>
+        <w:tabs>
+          <w:tab w:val="num" w:pos="6480"/>
+        </w:tabs>
+        <w:ind w:left="6480" w:hanging="360"/>
+      </w:pPr>
+      <w:rPr>
+        <w:rFonts w:ascii="Wingdings" w:hAnsi="Wingdings" w:hint="default"/>
+        <w:sz w:val="20"/>
+      </w:rPr>
+    </w:lvl>
+  </w:abstractNum>
+  <w:abstractNum w:abstractNumId="25" w15:restartNumberingAfterBreak="0">
     <w:nsid w:val="200934DA"/>
     <w:multiLevelType w:val="multilevel"/>
     <w:tmpl w:val="B51EB738"/>
@@ -24262,7 +24571,7 @@
       </w:rPr>
     </w:lvl>
   </w:abstractNum>
-  <w:abstractNum w:abstractNumId="25" w15:restartNumberingAfterBreak="0">
+  <w:abstractNum w:abstractNumId="26" w15:restartNumberingAfterBreak="0">
     <w:nsid w:val="20C02583"/>
     <w:multiLevelType w:val="multilevel"/>
     <w:tmpl w:val="AFE8CB26"/>
@@ -24375,7 +24684,7 @@
       </w:pPr>
     </w:lvl>
   </w:abstractNum>
-  <w:abstractNum w:abstractNumId="26" w15:restartNumberingAfterBreak="0">
+  <w:abstractNum w:abstractNumId="27" w15:restartNumberingAfterBreak="0">
     <w:nsid w:val="21317A8B"/>
     <w:multiLevelType w:val="multilevel"/>
     <w:tmpl w:val="D8246B70"/>
@@ -24524,7 +24833,7 @@
       </w:rPr>
     </w:lvl>
   </w:abstractNum>
-  <w:abstractNum w:abstractNumId="27" w15:restartNumberingAfterBreak="0">
+  <w:abstractNum w:abstractNumId="28" w15:restartNumberingAfterBreak="0">
     <w:nsid w:val="223037A2"/>
     <w:multiLevelType w:val="multilevel"/>
     <w:tmpl w:val="0854CDC6"/>
@@ -24637,7 +24946,7 @@
       </w:pPr>
     </w:lvl>
   </w:abstractNum>
-  <w:abstractNum w:abstractNumId="28" w15:restartNumberingAfterBreak="0">
+  <w:abstractNum w:abstractNumId="29" w15:restartNumberingAfterBreak="0">
     <w:nsid w:val="260954EF"/>
     <w:multiLevelType w:val="multilevel"/>
     <w:tmpl w:val="496E5348"/>
@@ -24786,7 +25095,7 @@
       </w:rPr>
     </w:lvl>
   </w:abstractNum>
-  <w:abstractNum w:abstractNumId="29" w15:restartNumberingAfterBreak="0">
+  <w:abstractNum w:abstractNumId="30" w15:restartNumberingAfterBreak="0">
     <w:nsid w:val="26A0763D"/>
     <w:multiLevelType w:val="multilevel"/>
     <w:tmpl w:val="A06A78C4"/>
@@ -24935,7 +25244,7 @@
       </w:rPr>
     </w:lvl>
   </w:abstractNum>
-  <w:abstractNum w:abstractNumId="30" w15:restartNumberingAfterBreak="0">
+  <w:abstractNum w:abstractNumId="31" w15:restartNumberingAfterBreak="0">
     <w:nsid w:val="27511602"/>
     <w:multiLevelType w:val="multilevel"/>
     <w:tmpl w:val="068A33F0"/>
@@ -25084,7 +25393,7 @@
       </w:rPr>
     </w:lvl>
   </w:abstractNum>
-  <w:abstractNum w:abstractNumId="31" w15:restartNumberingAfterBreak="0">
+  <w:abstractNum w:abstractNumId="32" w15:restartNumberingAfterBreak="0">
     <w:nsid w:val="28B97250"/>
     <w:multiLevelType w:val="multilevel"/>
     <w:tmpl w:val="7B9A4C1E"/>
@@ -25233,7 +25542,7 @@
       </w:rPr>
     </w:lvl>
   </w:abstractNum>
-  <w:abstractNum w:abstractNumId="32" w15:restartNumberingAfterBreak="0">
+  <w:abstractNum w:abstractNumId="33" w15:restartNumberingAfterBreak="0">
     <w:nsid w:val="28BD09C0"/>
     <w:multiLevelType w:val="multilevel"/>
     <w:tmpl w:val="96642936"/>
@@ -25346,7 +25655,7 @@
       </w:pPr>
     </w:lvl>
   </w:abstractNum>
-  <w:abstractNum w:abstractNumId="33" w15:restartNumberingAfterBreak="0">
+  <w:abstractNum w:abstractNumId="34" w15:restartNumberingAfterBreak="0">
     <w:nsid w:val="29962290"/>
     <w:multiLevelType w:val="multilevel"/>
     <w:tmpl w:val="5510A6FE"/>
@@ -25495,7 +25804,7 @@
       </w:rPr>
     </w:lvl>
   </w:abstractNum>
-  <w:abstractNum w:abstractNumId="34" w15:restartNumberingAfterBreak="0">
+  <w:abstractNum w:abstractNumId="35" w15:restartNumberingAfterBreak="0">
     <w:nsid w:val="2B9A5CF4"/>
     <w:multiLevelType w:val="multilevel"/>
     <w:tmpl w:val="6AD25BB6"/>
@@ -25644,7 +25953,7 @@
       </w:rPr>
     </w:lvl>
   </w:abstractNum>
-  <w:abstractNum w:abstractNumId="35" w15:restartNumberingAfterBreak="0">
+  <w:abstractNum w:abstractNumId="36" w15:restartNumberingAfterBreak="0">
     <w:nsid w:val="2BF33B93"/>
     <w:multiLevelType w:val="multilevel"/>
     <w:tmpl w:val="626E91EC"/>
@@ -25757,7 +26066,7 @@
       </w:pPr>
     </w:lvl>
   </w:abstractNum>
-  <w:abstractNum w:abstractNumId="36" w15:restartNumberingAfterBreak="0">
+  <w:abstractNum w:abstractNumId="37" w15:restartNumberingAfterBreak="0">
     <w:nsid w:val="2C9D31A0"/>
     <w:multiLevelType w:val="multilevel"/>
     <w:tmpl w:val="E4C88F1E"/>
@@ -25870,7 +26179,7 @@
       </w:pPr>
     </w:lvl>
   </w:abstractNum>
-  <w:abstractNum w:abstractNumId="37" w15:restartNumberingAfterBreak="0">
+  <w:abstractNum w:abstractNumId="38" w15:restartNumberingAfterBreak="0">
     <w:nsid w:val="2DE0278C"/>
     <w:multiLevelType w:val="multilevel"/>
     <w:tmpl w:val="CBAACCA2"/>
@@ -25983,7 +26292,7 @@
       </w:pPr>
     </w:lvl>
   </w:abstractNum>
-  <w:abstractNum w:abstractNumId="38" w15:restartNumberingAfterBreak="0">
+  <w:abstractNum w:abstractNumId="39" w15:restartNumberingAfterBreak="0">
     <w:nsid w:val="2DEE512B"/>
     <w:multiLevelType w:val="multilevel"/>
     <w:tmpl w:val="526EAD46"/>
@@ -26132,7 +26441,7 @@
       </w:rPr>
     </w:lvl>
   </w:abstractNum>
-  <w:abstractNum w:abstractNumId="39" w15:restartNumberingAfterBreak="0">
+  <w:abstractNum w:abstractNumId="40" w15:restartNumberingAfterBreak="0">
     <w:nsid w:val="2E373DBE"/>
     <w:multiLevelType w:val="multilevel"/>
     <w:tmpl w:val="E14017A0"/>
@@ -26281,7 +26590,7 @@
       </w:rPr>
     </w:lvl>
   </w:abstractNum>
-  <w:abstractNum w:abstractNumId="40" w15:restartNumberingAfterBreak="0">
+  <w:abstractNum w:abstractNumId="41" w15:restartNumberingAfterBreak="0">
     <w:nsid w:val="30461B77"/>
     <w:multiLevelType w:val="multilevel"/>
     <w:tmpl w:val="A3348A90"/>
@@ -26430,7 +26739,7 @@
       </w:rPr>
     </w:lvl>
   </w:abstractNum>
-  <w:abstractNum w:abstractNumId="41" w15:restartNumberingAfterBreak="0">
+  <w:abstractNum w:abstractNumId="42" w15:restartNumberingAfterBreak="0">
     <w:nsid w:val="3065508B"/>
     <w:multiLevelType w:val="multilevel"/>
     <w:tmpl w:val="418AD5AE"/>
@@ -26579,7 +26888,7 @@
       </w:rPr>
     </w:lvl>
   </w:abstractNum>
-  <w:abstractNum w:abstractNumId="42" w15:restartNumberingAfterBreak="0">
+  <w:abstractNum w:abstractNumId="43" w15:restartNumberingAfterBreak="0">
     <w:nsid w:val="3339493D"/>
     <w:multiLevelType w:val="multilevel"/>
     <w:tmpl w:val="F4108986"/>
@@ -26692,7 +27001,7 @@
       </w:pPr>
     </w:lvl>
   </w:abstractNum>
-  <w:abstractNum w:abstractNumId="43" w15:restartNumberingAfterBreak="0">
+  <w:abstractNum w:abstractNumId="44" w15:restartNumberingAfterBreak="0">
     <w:nsid w:val="378402E6"/>
     <w:multiLevelType w:val="multilevel"/>
     <w:tmpl w:val="D64A8E66"/>
@@ -26841,7 +27150,7 @@
       </w:rPr>
     </w:lvl>
   </w:abstractNum>
-  <w:abstractNum w:abstractNumId="44" w15:restartNumberingAfterBreak="0">
+  <w:abstractNum w:abstractNumId="45" w15:restartNumberingAfterBreak="0">
     <w:nsid w:val="388B7212"/>
     <w:multiLevelType w:val="multilevel"/>
     <w:tmpl w:val="EA8EE1AE"/>
@@ -26990,7 +27299,7 @@
       </w:rPr>
     </w:lvl>
   </w:abstractNum>
-  <w:abstractNum w:abstractNumId="45" w15:restartNumberingAfterBreak="0">
+  <w:abstractNum w:abstractNumId="46" w15:restartNumberingAfterBreak="0">
     <w:nsid w:val="39B34B84"/>
     <w:multiLevelType w:val="multilevel"/>
     <w:tmpl w:val="B10CA82C"/>
@@ -27139,7 +27448,7 @@
       </w:rPr>
     </w:lvl>
   </w:abstractNum>
-  <w:abstractNum w:abstractNumId="46" w15:restartNumberingAfterBreak="0">
+  <w:abstractNum w:abstractNumId="47" w15:restartNumberingAfterBreak="0">
     <w:nsid w:val="3A494476"/>
     <w:multiLevelType w:val="multilevel"/>
     <w:tmpl w:val="2B581AEA"/>
@@ -27288,7 +27597,7 @@
       </w:rPr>
     </w:lvl>
   </w:abstractNum>
-  <w:abstractNum w:abstractNumId="47" w15:restartNumberingAfterBreak="0">
+  <w:abstractNum w:abstractNumId="48" w15:restartNumberingAfterBreak="0">
     <w:nsid w:val="3F3771E0"/>
     <w:multiLevelType w:val="multilevel"/>
     <w:tmpl w:val="CBF63B18"/>
@@ -27437,7 +27746,7 @@
       </w:rPr>
     </w:lvl>
   </w:abstractNum>
-  <w:abstractNum w:abstractNumId="48" w15:restartNumberingAfterBreak="0">
+  <w:abstractNum w:abstractNumId="49" w15:restartNumberingAfterBreak="0">
     <w:nsid w:val="408612D9"/>
     <w:multiLevelType w:val="multilevel"/>
     <w:tmpl w:val="8E6E7F50"/>
@@ -27586,7 +27895,7 @@
       </w:rPr>
     </w:lvl>
   </w:abstractNum>
-  <w:abstractNum w:abstractNumId="49" w15:restartNumberingAfterBreak="0">
+  <w:abstractNum w:abstractNumId="50" w15:restartNumberingAfterBreak="0">
     <w:nsid w:val="41F760F1"/>
     <w:multiLevelType w:val="hybridMultilevel"/>
     <w:tmpl w:val="C4963EF6"/>
@@ -27699,7 +28008,7 @@
       </w:rPr>
     </w:lvl>
   </w:abstractNum>
-  <w:abstractNum w:abstractNumId="50" w15:restartNumberingAfterBreak="0">
+  <w:abstractNum w:abstractNumId="51" w15:restartNumberingAfterBreak="0">
     <w:nsid w:val="422430B2"/>
     <w:multiLevelType w:val="multilevel"/>
     <w:tmpl w:val="9AA8CEDC"/>
@@ -27848,7 +28157,7 @@
       </w:rPr>
     </w:lvl>
   </w:abstractNum>
-  <w:abstractNum w:abstractNumId="51" w15:restartNumberingAfterBreak="0">
+  <w:abstractNum w:abstractNumId="52" w15:restartNumberingAfterBreak="0">
     <w:nsid w:val="45772D44"/>
     <w:multiLevelType w:val="multilevel"/>
     <w:tmpl w:val="5C98C706"/>
@@ -27993,7 +28302,7 @@
       </w:rPr>
     </w:lvl>
   </w:abstractNum>
-  <w:abstractNum w:abstractNumId="52" w15:restartNumberingAfterBreak="0">
+  <w:abstractNum w:abstractNumId="53" w15:restartNumberingAfterBreak="0">
     <w:nsid w:val="47931FBB"/>
     <w:multiLevelType w:val="multilevel"/>
     <w:tmpl w:val="E8941C86"/>
@@ -28142,7 +28451,7 @@
       </w:rPr>
     </w:lvl>
   </w:abstractNum>
-  <w:abstractNum w:abstractNumId="53" w15:restartNumberingAfterBreak="0">
+  <w:abstractNum w:abstractNumId="54" w15:restartNumberingAfterBreak="0">
     <w:nsid w:val="48650E98"/>
     <w:multiLevelType w:val="multilevel"/>
     <w:tmpl w:val="1164AF32"/>
@@ -28291,7 +28600,7 @@
       </w:rPr>
     </w:lvl>
   </w:abstractNum>
-  <w:abstractNum w:abstractNumId="54" w15:restartNumberingAfterBreak="0">
+  <w:abstractNum w:abstractNumId="55" w15:restartNumberingAfterBreak="0">
     <w:nsid w:val="48B04463"/>
     <w:multiLevelType w:val="multilevel"/>
     <w:tmpl w:val="B7C8271C"/>
@@ -28440,7 +28749,7 @@
       </w:rPr>
     </w:lvl>
   </w:abstractNum>
-  <w:abstractNum w:abstractNumId="55" w15:restartNumberingAfterBreak="0">
+  <w:abstractNum w:abstractNumId="56" w15:restartNumberingAfterBreak="0">
     <w:nsid w:val="4A8C27B6"/>
     <w:multiLevelType w:val="multilevel"/>
     <w:tmpl w:val="478AEC50"/>
@@ -28589,7 +28898,7 @@
       </w:rPr>
     </w:lvl>
   </w:abstractNum>
-  <w:abstractNum w:abstractNumId="56" w15:restartNumberingAfterBreak="0">
+  <w:abstractNum w:abstractNumId="57" w15:restartNumberingAfterBreak="0">
     <w:nsid w:val="4A962120"/>
     <w:multiLevelType w:val="multilevel"/>
     <w:tmpl w:val="21DEC30A"/>
@@ -28702,7 +29011,7 @@
       </w:pPr>
     </w:lvl>
   </w:abstractNum>
-  <w:abstractNum w:abstractNumId="57" w15:restartNumberingAfterBreak="0">
+  <w:abstractNum w:abstractNumId="58" w15:restartNumberingAfterBreak="0">
     <w:nsid w:val="4C825701"/>
     <w:multiLevelType w:val="multilevel"/>
     <w:tmpl w:val="36B2D506"/>
@@ -28851,7 +29160,7 @@
       </w:rPr>
     </w:lvl>
   </w:abstractNum>
-  <w:abstractNum w:abstractNumId="58" w15:restartNumberingAfterBreak="0">
+  <w:abstractNum w:abstractNumId="59" w15:restartNumberingAfterBreak="0">
     <w:nsid w:val="4D03363F"/>
     <w:multiLevelType w:val="multilevel"/>
     <w:tmpl w:val="7576D590"/>
@@ -28964,7 +29273,7 @@
       </w:pPr>
     </w:lvl>
   </w:abstractNum>
-  <w:abstractNum w:abstractNumId="59" w15:restartNumberingAfterBreak="0">
+  <w:abstractNum w:abstractNumId="60" w15:restartNumberingAfterBreak="0">
     <w:nsid w:val="4F19287F"/>
     <w:multiLevelType w:val="multilevel"/>
     <w:tmpl w:val="8C16CBF8"/>
@@ -29113,7 +29422,7 @@
       </w:rPr>
     </w:lvl>
   </w:abstractNum>
-  <w:abstractNum w:abstractNumId="60" w15:restartNumberingAfterBreak="0">
+  <w:abstractNum w:abstractNumId="61" w15:restartNumberingAfterBreak="0">
     <w:nsid w:val="4F32793E"/>
     <w:multiLevelType w:val="multilevel"/>
     <w:tmpl w:val="4A66BDC6"/>
@@ -29262,7 +29571,7 @@
       </w:rPr>
     </w:lvl>
   </w:abstractNum>
-  <w:abstractNum w:abstractNumId="61" w15:restartNumberingAfterBreak="0">
+  <w:abstractNum w:abstractNumId="62" w15:restartNumberingAfterBreak="0">
     <w:nsid w:val="531B6E11"/>
     <w:multiLevelType w:val="multilevel"/>
     <w:tmpl w:val="ABCE75A4"/>
@@ -29375,7 +29684,7 @@
       </w:pPr>
     </w:lvl>
   </w:abstractNum>
-  <w:abstractNum w:abstractNumId="62" w15:restartNumberingAfterBreak="0">
+  <w:abstractNum w:abstractNumId="63" w15:restartNumberingAfterBreak="0">
     <w:nsid w:val="556E1750"/>
     <w:multiLevelType w:val="multilevel"/>
     <w:tmpl w:val="2AF0C8C8"/>
@@ -29524,7 +29833,7 @@
       </w:rPr>
     </w:lvl>
   </w:abstractNum>
-  <w:abstractNum w:abstractNumId="63" w15:restartNumberingAfterBreak="0">
+  <w:abstractNum w:abstractNumId="64" w15:restartNumberingAfterBreak="0">
     <w:nsid w:val="55CD7190"/>
     <w:multiLevelType w:val="multilevel"/>
     <w:tmpl w:val="EDFA3E8C"/>
@@ -29673,7 +29982,7 @@
       </w:rPr>
     </w:lvl>
   </w:abstractNum>
-  <w:abstractNum w:abstractNumId="64" w15:restartNumberingAfterBreak="0">
+  <w:abstractNum w:abstractNumId="65" w15:restartNumberingAfterBreak="0">
     <w:nsid w:val="5621694E"/>
     <w:multiLevelType w:val="multilevel"/>
     <w:tmpl w:val="3F12F072"/>
@@ -29822,7 +30131,7 @@
       </w:rPr>
     </w:lvl>
   </w:abstractNum>
-  <w:abstractNum w:abstractNumId="65" w15:restartNumberingAfterBreak="0">
+  <w:abstractNum w:abstractNumId="66" w15:restartNumberingAfterBreak="0">
     <w:nsid w:val="56A67868"/>
     <w:multiLevelType w:val="multilevel"/>
     <w:tmpl w:val="149294E0"/>
@@ -29971,7 +30280,7 @@
       </w:rPr>
     </w:lvl>
   </w:abstractNum>
-  <w:abstractNum w:abstractNumId="66" w15:restartNumberingAfterBreak="0">
+  <w:abstractNum w:abstractNumId="67" w15:restartNumberingAfterBreak="0">
     <w:nsid w:val="57077A2E"/>
     <w:multiLevelType w:val="multilevel"/>
     <w:tmpl w:val="27B80EDA"/>
@@ -30120,7 +30429,7 @@
       </w:rPr>
     </w:lvl>
   </w:abstractNum>
-  <w:abstractNum w:abstractNumId="67" w15:restartNumberingAfterBreak="0">
+  <w:abstractNum w:abstractNumId="68" w15:restartNumberingAfterBreak="0">
     <w:nsid w:val="57A35A37"/>
     <w:multiLevelType w:val="multilevel"/>
     <w:tmpl w:val="60A6384A"/>
@@ -30269,7 +30578,7 @@
       </w:rPr>
     </w:lvl>
   </w:abstractNum>
-  <w:abstractNum w:abstractNumId="68" w15:restartNumberingAfterBreak="0">
+  <w:abstractNum w:abstractNumId="69" w15:restartNumberingAfterBreak="0">
     <w:nsid w:val="58ED47EC"/>
     <w:multiLevelType w:val="multilevel"/>
     <w:tmpl w:val="B888E83C"/>
@@ -30418,7 +30727,7 @@
       </w:rPr>
     </w:lvl>
   </w:abstractNum>
-  <w:abstractNum w:abstractNumId="69" w15:restartNumberingAfterBreak="0">
+  <w:abstractNum w:abstractNumId="70" w15:restartNumberingAfterBreak="0">
     <w:nsid w:val="59B1282E"/>
     <w:multiLevelType w:val="multilevel"/>
     <w:tmpl w:val="65226A24"/>
@@ -30567,7 +30876,7 @@
       </w:rPr>
     </w:lvl>
   </w:abstractNum>
-  <w:abstractNum w:abstractNumId="70" w15:restartNumberingAfterBreak="0">
+  <w:abstractNum w:abstractNumId="71" w15:restartNumberingAfterBreak="0">
     <w:nsid w:val="5AF77ECB"/>
     <w:multiLevelType w:val="multilevel"/>
     <w:tmpl w:val="10642DE6"/>
@@ -30716,7 +31025,7 @@
       </w:rPr>
     </w:lvl>
   </w:abstractNum>
-  <w:abstractNum w:abstractNumId="71" w15:restartNumberingAfterBreak="0">
+  <w:abstractNum w:abstractNumId="72" w15:restartNumberingAfterBreak="0">
     <w:nsid w:val="5C7C485D"/>
     <w:multiLevelType w:val="multilevel"/>
     <w:tmpl w:val="AE429348"/>
@@ -30865,7 +31174,7 @@
       </w:rPr>
     </w:lvl>
   </w:abstractNum>
-  <w:abstractNum w:abstractNumId="72" w15:restartNumberingAfterBreak="0">
+  <w:abstractNum w:abstractNumId="73" w15:restartNumberingAfterBreak="0">
     <w:nsid w:val="5CDE07DA"/>
     <w:multiLevelType w:val="multilevel"/>
     <w:tmpl w:val="B1823B8E"/>
@@ -31014,7 +31323,7 @@
       </w:rPr>
     </w:lvl>
   </w:abstractNum>
-  <w:abstractNum w:abstractNumId="73" w15:restartNumberingAfterBreak="0">
+  <w:abstractNum w:abstractNumId="74" w15:restartNumberingAfterBreak="0">
     <w:nsid w:val="5CE51A28"/>
     <w:multiLevelType w:val="multilevel"/>
     <w:tmpl w:val="6A14F4F0"/>
@@ -31163,7 +31472,7 @@
       </w:rPr>
     </w:lvl>
   </w:abstractNum>
-  <w:abstractNum w:abstractNumId="74" w15:restartNumberingAfterBreak="0">
+  <w:abstractNum w:abstractNumId="75" w15:restartNumberingAfterBreak="0">
     <w:nsid w:val="5DBC3FC5"/>
     <w:multiLevelType w:val="multilevel"/>
     <w:tmpl w:val="2EFC06C2"/>
@@ -31312,7 +31621,7 @@
       </w:rPr>
     </w:lvl>
   </w:abstractNum>
-  <w:abstractNum w:abstractNumId="75" w15:restartNumberingAfterBreak="0">
+  <w:abstractNum w:abstractNumId="76" w15:restartNumberingAfterBreak="0">
     <w:nsid w:val="5F2D17DE"/>
     <w:multiLevelType w:val="multilevel"/>
     <w:tmpl w:val="AA8658BC"/>
@@ -31461,7 +31770,7 @@
       </w:rPr>
     </w:lvl>
   </w:abstractNum>
-  <w:abstractNum w:abstractNumId="76" w15:restartNumberingAfterBreak="0">
+  <w:abstractNum w:abstractNumId="77" w15:restartNumberingAfterBreak="0">
     <w:nsid w:val="5F365C35"/>
     <w:multiLevelType w:val="multilevel"/>
     <w:tmpl w:val="4F8AFB88"/>
@@ -31610,7 +31919,7 @@
       </w:rPr>
     </w:lvl>
   </w:abstractNum>
-  <w:abstractNum w:abstractNumId="77" w15:restartNumberingAfterBreak="0">
+  <w:abstractNum w:abstractNumId="78" w15:restartNumberingAfterBreak="0">
     <w:nsid w:val="604D3590"/>
     <w:multiLevelType w:val="multilevel"/>
     <w:tmpl w:val="4866E582"/>
@@ -31723,7 +32032,7 @@
       </w:pPr>
     </w:lvl>
   </w:abstractNum>
-  <w:abstractNum w:abstractNumId="78" w15:restartNumberingAfterBreak="0">
+  <w:abstractNum w:abstractNumId="79" w15:restartNumberingAfterBreak="0">
     <w:nsid w:val="62286744"/>
     <w:multiLevelType w:val="multilevel"/>
     <w:tmpl w:val="F26E0D80"/>
@@ -31836,7 +32145,7 @@
       </w:pPr>
     </w:lvl>
   </w:abstractNum>
-  <w:abstractNum w:abstractNumId="79" w15:restartNumberingAfterBreak="0">
+  <w:abstractNum w:abstractNumId="80" w15:restartNumberingAfterBreak="0">
     <w:nsid w:val="636575DE"/>
     <w:multiLevelType w:val="multilevel"/>
     <w:tmpl w:val="470C1EF6"/>
@@ -31985,7 +32294,7 @@
       </w:rPr>
     </w:lvl>
   </w:abstractNum>
-  <w:abstractNum w:abstractNumId="80" w15:restartNumberingAfterBreak="0">
+  <w:abstractNum w:abstractNumId="81" w15:restartNumberingAfterBreak="0">
     <w:nsid w:val="639D42DB"/>
     <w:multiLevelType w:val="multilevel"/>
     <w:tmpl w:val="3F865BB2"/>
@@ -32134,7 +32443,7 @@
       </w:rPr>
     </w:lvl>
   </w:abstractNum>
-  <w:abstractNum w:abstractNumId="81" w15:restartNumberingAfterBreak="0">
+  <w:abstractNum w:abstractNumId="82" w15:restartNumberingAfterBreak="0">
     <w:nsid w:val="63C24481"/>
     <w:multiLevelType w:val="multilevel"/>
     <w:tmpl w:val="911A1C4E"/>
@@ -32247,7 +32556,7 @@
       </w:pPr>
     </w:lvl>
   </w:abstractNum>
-  <w:abstractNum w:abstractNumId="82" w15:restartNumberingAfterBreak="0">
+  <w:abstractNum w:abstractNumId="83" w15:restartNumberingAfterBreak="0">
     <w:nsid w:val="63F447B0"/>
     <w:multiLevelType w:val="multilevel"/>
     <w:tmpl w:val="F42494F0"/>
@@ -32396,7 +32705,7 @@
       </w:rPr>
     </w:lvl>
   </w:abstractNum>
-  <w:abstractNum w:abstractNumId="83" w15:restartNumberingAfterBreak="0">
+  <w:abstractNum w:abstractNumId="84" w15:restartNumberingAfterBreak="0">
     <w:nsid w:val="6414230E"/>
     <w:multiLevelType w:val="multilevel"/>
     <w:tmpl w:val="07D82616"/>
@@ -32545,7 +32854,7 @@
       </w:rPr>
     </w:lvl>
   </w:abstractNum>
-  <w:abstractNum w:abstractNumId="84" w15:restartNumberingAfterBreak="0">
+  <w:abstractNum w:abstractNumId="85" w15:restartNumberingAfterBreak="0">
     <w:nsid w:val="665479B1"/>
     <w:multiLevelType w:val="multilevel"/>
     <w:tmpl w:val="A5982E3A"/>
@@ -32658,7 +32967,7 @@
       </w:pPr>
     </w:lvl>
   </w:abstractNum>
-  <w:abstractNum w:abstractNumId="85" w15:restartNumberingAfterBreak="0">
+  <w:abstractNum w:abstractNumId="86" w15:restartNumberingAfterBreak="0">
     <w:nsid w:val="666D30DE"/>
     <w:multiLevelType w:val="multilevel"/>
     <w:tmpl w:val="D666A516"/>
@@ -32807,7 +33116,7 @@
       </w:rPr>
     </w:lvl>
   </w:abstractNum>
-  <w:abstractNum w:abstractNumId="86" w15:restartNumberingAfterBreak="0">
+  <w:abstractNum w:abstractNumId="87" w15:restartNumberingAfterBreak="0">
     <w:nsid w:val="671B4A3F"/>
     <w:multiLevelType w:val="multilevel"/>
     <w:tmpl w:val="17B6FF70"/>
@@ -32956,7 +33265,7 @@
       </w:rPr>
     </w:lvl>
   </w:abstractNum>
-  <w:abstractNum w:abstractNumId="87" w15:restartNumberingAfterBreak="0">
+  <w:abstractNum w:abstractNumId="88" w15:restartNumberingAfterBreak="0">
     <w:nsid w:val="67805486"/>
     <w:multiLevelType w:val="multilevel"/>
     <w:tmpl w:val="E34C74DA"/>
@@ -33069,7 +33378,7 @@
       </w:pPr>
     </w:lvl>
   </w:abstractNum>
-  <w:abstractNum w:abstractNumId="88" w15:restartNumberingAfterBreak="0">
+  <w:abstractNum w:abstractNumId="89" w15:restartNumberingAfterBreak="0">
     <w:nsid w:val="67BD0D87"/>
     <w:multiLevelType w:val="multilevel"/>
     <w:tmpl w:val="6C183ECE"/>
@@ -33218,7 +33527,7 @@
       </w:rPr>
     </w:lvl>
   </w:abstractNum>
-  <w:abstractNum w:abstractNumId="89" w15:restartNumberingAfterBreak="0">
+  <w:abstractNum w:abstractNumId="90" w15:restartNumberingAfterBreak="0">
     <w:nsid w:val="6914041D"/>
     <w:multiLevelType w:val="multilevel"/>
     <w:tmpl w:val="1BC01A4E"/>
@@ -33367,7 +33676,7 @@
       </w:rPr>
     </w:lvl>
   </w:abstractNum>
-  <w:abstractNum w:abstractNumId="90" w15:restartNumberingAfterBreak="0">
+  <w:abstractNum w:abstractNumId="91" w15:restartNumberingAfterBreak="0">
     <w:nsid w:val="6A7717CE"/>
     <w:multiLevelType w:val="multilevel"/>
     <w:tmpl w:val="EC46DF36"/>
@@ -33516,7 +33825,7 @@
       </w:rPr>
     </w:lvl>
   </w:abstractNum>
-  <w:abstractNum w:abstractNumId="91" w15:restartNumberingAfterBreak="0">
+  <w:abstractNum w:abstractNumId="92" w15:restartNumberingAfterBreak="0">
     <w:nsid w:val="6BAC0141"/>
     <w:multiLevelType w:val="multilevel"/>
     <w:tmpl w:val="B6766D08"/>
@@ -33665,7 +33974,7 @@
       </w:rPr>
     </w:lvl>
   </w:abstractNum>
-  <w:abstractNum w:abstractNumId="92" w15:restartNumberingAfterBreak="0">
+  <w:abstractNum w:abstractNumId="93" w15:restartNumberingAfterBreak="0">
     <w:nsid w:val="6EC84CB7"/>
     <w:multiLevelType w:val="hybridMultilevel"/>
     <w:tmpl w:val="0B506C3C"/>
@@ -33754,7 +34063,7 @@
       </w:pPr>
     </w:lvl>
   </w:abstractNum>
-  <w:abstractNum w:abstractNumId="93" w15:restartNumberingAfterBreak="0">
+  <w:abstractNum w:abstractNumId="94" w15:restartNumberingAfterBreak="0">
     <w:nsid w:val="6F42751D"/>
     <w:multiLevelType w:val="hybridMultilevel"/>
     <w:tmpl w:val="278ECE7E"/>
@@ -33843,7 +34152,7 @@
       </w:pPr>
     </w:lvl>
   </w:abstractNum>
-  <w:abstractNum w:abstractNumId="94" w15:restartNumberingAfterBreak="0">
+  <w:abstractNum w:abstractNumId="95" w15:restartNumberingAfterBreak="0">
     <w:nsid w:val="6F66686A"/>
     <w:multiLevelType w:val="multilevel"/>
     <w:tmpl w:val="092C5926"/>
@@ -33992,7 +34301,7 @@
       </w:rPr>
     </w:lvl>
   </w:abstractNum>
-  <w:abstractNum w:abstractNumId="95" w15:restartNumberingAfterBreak="0">
+  <w:abstractNum w:abstractNumId="96" w15:restartNumberingAfterBreak="0">
     <w:nsid w:val="6FC35D75"/>
     <w:multiLevelType w:val="multilevel"/>
     <w:tmpl w:val="3844DEEA"/>
@@ -34141,7 +34450,7 @@
       </w:rPr>
     </w:lvl>
   </w:abstractNum>
-  <w:abstractNum w:abstractNumId="96" w15:restartNumberingAfterBreak="0">
+  <w:abstractNum w:abstractNumId="97" w15:restartNumberingAfterBreak="0">
     <w:nsid w:val="706F260B"/>
     <w:multiLevelType w:val="multilevel"/>
     <w:tmpl w:val="7D7ED398"/>
@@ -34254,7 +34563,7 @@
       </w:pPr>
     </w:lvl>
   </w:abstractNum>
-  <w:abstractNum w:abstractNumId="97" w15:restartNumberingAfterBreak="0">
+  <w:abstractNum w:abstractNumId="98" w15:restartNumberingAfterBreak="0">
     <w:nsid w:val="727418E8"/>
     <w:multiLevelType w:val="multilevel"/>
     <w:tmpl w:val="5C3A774E"/>
@@ -34403,7 +34712,7 @@
       </w:rPr>
     </w:lvl>
   </w:abstractNum>
-  <w:abstractNum w:abstractNumId="98" w15:restartNumberingAfterBreak="0">
+  <w:abstractNum w:abstractNumId="99" w15:restartNumberingAfterBreak="0">
     <w:nsid w:val="72933DDB"/>
     <w:multiLevelType w:val="multilevel"/>
     <w:tmpl w:val="626AE8F8"/>
@@ -34552,7 +34861,7 @@
       </w:rPr>
     </w:lvl>
   </w:abstractNum>
-  <w:abstractNum w:abstractNumId="99" w15:restartNumberingAfterBreak="0">
+  <w:abstractNum w:abstractNumId="100" w15:restartNumberingAfterBreak="0">
     <w:nsid w:val="75BF69CA"/>
     <w:multiLevelType w:val="multilevel"/>
     <w:tmpl w:val="8AD8E296"/>
@@ -34701,7 +35010,7 @@
       </w:rPr>
     </w:lvl>
   </w:abstractNum>
-  <w:abstractNum w:abstractNumId="100" w15:restartNumberingAfterBreak="0">
+  <w:abstractNum w:abstractNumId="101" w15:restartNumberingAfterBreak="0">
     <w:nsid w:val="772A5977"/>
     <w:multiLevelType w:val="multilevel"/>
     <w:tmpl w:val="DB0AAFAE"/>
@@ -34850,7 +35159,7 @@
       </w:rPr>
     </w:lvl>
   </w:abstractNum>
-  <w:abstractNum w:abstractNumId="101" w15:restartNumberingAfterBreak="0">
+  <w:abstractNum w:abstractNumId="102" w15:restartNumberingAfterBreak="0">
     <w:nsid w:val="77C9218A"/>
     <w:multiLevelType w:val="multilevel"/>
     <w:tmpl w:val="DBDC3752"/>
@@ -34999,7 +35308,7 @@
       </w:rPr>
     </w:lvl>
   </w:abstractNum>
-  <w:abstractNum w:abstractNumId="102" w15:restartNumberingAfterBreak="0">
+  <w:abstractNum w:abstractNumId="103" w15:restartNumberingAfterBreak="0">
     <w:nsid w:val="78AC1EE5"/>
     <w:multiLevelType w:val="multilevel"/>
     <w:tmpl w:val="BF54B334"/>
@@ -35148,7 +35457,7 @@
       </w:rPr>
     </w:lvl>
   </w:abstractNum>
-  <w:abstractNum w:abstractNumId="103" w15:restartNumberingAfterBreak="0">
+  <w:abstractNum w:abstractNumId="104" w15:restartNumberingAfterBreak="0">
     <w:nsid w:val="78D2672D"/>
     <w:multiLevelType w:val="multilevel"/>
     <w:tmpl w:val="0C683008"/>
@@ -35297,7 +35606,7 @@
       </w:rPr>
     </w:lvl>
   </w:abstractNum>
-  <w:abstractNum w:abstractNumId="104" w15:restartNumberingAfterBreak="0">
+  <w:abstractNum w:abstractNumId="105" w15:restartNumberingAfterBreak="0">
     <w:nsid w:val="79EF25FC"/>
     <w:multiLevelType w:val="multilevel"/>
     <w:tmpl w:val="E2AC9F98"/>
@@ -35446,7 +35755,7 @@
       </w:rPr>
     </w:lvl>
   </w:abstractNum>
-  <w:abstractNum w:abstractNumId="105" w15:restartNumberingAfterBreak="0">
+  <w:abstractNum w:abstractNumId="106" w15:restartNumberingAfterBreak="0">
     <w:nsid w:val="7A9C15B7"/>
     <w:multiLevelType w:val="multilevel"/>
     <w:tmpl w:val="68D08ACC"/>
@@ -35595,7 +35904,7 @@
       </w:rPr>
     </w:lvl>
   </w:abstractNum>
-  <w:abstractNum w:abstractNumId="106" w15:restartNumberingAfterBreak="0">
+  <w:abstractNum w:abstractNumId="107" w15:restartNumberingAfterBreak="0">
     <w:nsid w:val="7AA25EEC"/>
     <w:multiLevelType w:val="multilevel"/>
     <w:tmpl w:val="B5C604AA"/>
@@ -35708,7 +36017,7 @@
       </w:pPr>
     </w:lvl>
   </w:abstractNum>
-  <w:abstractNum w:abstractNumId="107" w15:restartNumberingAfterBreak="0">
+  <w:abstractNum w:abstractNumId="108" w15:restartNumberingAfterBreak="0">
     <w:nsid w:val="7B8207B2"/>
     <w:multiLevelType w:val="multilevel"/>
     <w:tmpl w:val="CBDE885C"/>
@@ -35857,7 +36166,7 @@
       </w:rPr>
     </w:lvl>
   </w:abstractNum>
-  <w:abstractNum w:abstractNumId="108" w15:restartNumberingAfterBreak="0">
+  <w:abstractNum w:abstractNumId="109" w15:restartNumberingAfterBreak="0">
     <w:nsid w:val="7E1F5197"/>
     <w:multiLevelType w:val="multilevel"/>
     <w:tmpl w:val="8B585B0C"/>
@@ -35971,16 +36280,16 @@
     </w:lvl>
   </w:abstractNum>
   <w:num w:numId="1" w16cid:durableId="169955040">
-    <w:abstractNumId w:val="100"/>
+    <w:abstractNumId w:val="101"/>
   </w:num>
   <w:num w:numId="2" w16cid:durableId="1450926641">
-    <w:abstractNumId w:val="27"/>
+    <w:abstractNumId w:val="28"/>
   </w:num>
   <w:num w:numId="3" w16cid:durableId="1988432412">
-    <w:abstractNumId w:val="57"/>
+    <w:abstractNumId w:val="58"/>
   </w:num>
   <w:num w:numId="4" w16cid:durableId="1087264787">
-    <w:abstractNumId w:val="81"/>
+    <w:abstractNumId w:val="82"/>
     <w:lvlOverride w:ilvl="0">
       <w:lvl w:ilvl="0">
         <w:numFmt w:val="decimal"/>
@@ -35990,10 +36299,10 @@
     </w:lvlOverride>
   </w:num>
   <w:num w:numId="5" w16cid:durableId="748431124">
-    <w:abstractNumId w:val="76"/>
+    <w:abstractNumId w:val="77"/>
   </w:num>
   <w:num w:numId="6" w16cid:durableId="1536456503">
-    <w:abstractNumId w:val="87"/>
+    <w:abstractNumId w:val="88"/>
     <w:lvlOverride w:ilvl="0">
       <w:lvl w:ilvl="0">
         <w:numFmt w:val="decimal"/>
@@ -36003,10 +36312,10 @@
     </w:lvlOverride>
   </w:num>
   <w:num w:numId="7" w16cid:durableId="255604169">
-    <w:abstractNumId w:val="99"/>
+    <w:abstractNumId w:val="100"/>
   </w:num>
   <w:num w:numId="8" w16cid:durableId="1524249707">
-    <w:abstractNumId w:val="32"/>
+    <w:abstractNumId w:val="33"/>
     <w:lvlOverride w:ilvl="0">
       <w:lvl w:ilvl="0">
         <w:numFmt w:val="decimal"/>
@@ -36016,58 +36325,58 @@
     </w:lvlOverride>
   </w:num>
   <w:num w:numId="9" w16cid:durableId="692533918">
-    <w:abstractNumId w:val="28"/>
+    <w:abstractNumId w:val="29"/>
   </w:num>
   <w:num w:numId="10" w16cid:durableId="985472665">
-    <w:abstractNumId w:val="92"/>
+    <w:abstractNumId w:val="93"/>
   </w:num>
   <w:num w:numId="11" w16cid:durableId="1783332703">
-    <w:abstractNumId w:val="49"/>
+    <w:abstractNumId w:val="50"/>
   </w:num>
   <w:num w:numId="12" w16cid:durableId="313796474">
-    <w:abstractNumId w:val="78"/>
+    <w:abstractNumId w:val="79"/>
   </w:num>
   <w:num w:numId="13" w16cid:durableId="1185250422">
-    <w:abstractNumId w:val="31"/>
+    <w:abstractNumId w:val="32"/>
   </w:num>
   <w:num w:numId="14" w16cid:durableId="920677950">
-    <w:abstractNumId w:val="55"/>
+    <w:abstractNumId w:val="56"/>
   </w:num>
   <w:num w:numId="15" w16cid:durableId="980839953">
     <w:abstractNumId w:val="10"/>
   </w:num>
   <w:num w:numId="16" w16cid:durableId="1261179069">
-    <w:abstractNumId w:val="74"/>
+    <w:abstractNumId w:val="75"/>
   </w:num>
   <w:num w:numId="17" w16cid:durableId="1972442974">
-    <w:abstractNumId w:val="30"/>
+    <w:abstractNumId w:val="31"/>
   </w:num>
   <w:num w:numId="18" w16cid:durableId="1515878939">
-    <w:abstractNumId w:val="90"/>
+    <w:abstractNumId w:val="91"/>
   </w:num>
   <w:num w:numId="19" w16cid:durableId="33701099">
-    <w:abstractNumId w:val="37"/>
+    <w:abstractNumId w:val="38"/>
   </w:num>
   <w:num w:numId="20" w16cid:durableId="1483691536">
-    <w:abstractNumId w:val="54"/>
+    <w:abstractNumId w:val="55"/>
   </w:num>
   <w:num w:numId="21" w16cid:durableId="1958097199">
-    <w:abstractNumId w:val="25"/>
+    <w:abstractNumId w:val="26"/>
   </w:num>
   <w:num w:numId="22" w16cid:durableId="2141334422">
     <w:abstractNumId w:val="14"/>
   </w:num>
   <w:num w:numId="23" w16cid:durableId="712314648">
-    <w:abstractNumId w:val="80"/>
+    <w:abstractNumId w:val="81"/>
   </w:num>
   <w:num w:numId="24" w16cid:durableId="877007963">
-    <w:abstractNumId w:val="47"/>
+    <w:abstractNumId w:val="48"/>
   </w:num>
   <w:num w:numId="25" w16cid:durableId="456141266">
     <w:abstractNumId w:val="6"/>
   </w:num>
   <w:num w:numId="26" w16cid:durableId="659115637">
-    <w:abstractNumId w:val="42"/>
+    <w:abstractNumId w:val="43"/>
   </w:num>
   <w:num w:numId="27" w16cid:durableId="1971013152">
     <w:abstractNumId w:val="23"/>
@@ -36076,7 +36385,7 @@
     <w:abstractNumId w:val="9"/>
   </w:num>
   <w:num w:numId="29" w16cid:durableId="1494564341">
-    <w:abstractNumId w:val="52"/>
+    <w:abstractNumId w:val="53"/>
   </w:num>
   <w:num w:numId="30" w16cid:durableId="294680013">
     <w:abstractNumId w:val="3"/>
@@ -36085,13 +36394,13 @@
     <w:abstractNumId w:val="0"/>
   </w:num>
   <w:num w:numId="32" w16cid:durableId="1251626374">
-    <w:abstractNumId w:val="83"/>
+    <w:abstractNumId w:val="84"/>
   </w:num>
   <w:num w:numId="33" w16cid:durableId="486213697">
-    <w:abstractNumId w:val="73"/>
+    <w:abstractNumId w:val="74"/>
   </w:num>
   <w:num w:numId="34" w16cid:durableId="897205560">
-    <w:abstractNumId w:val="84"/>
+    <w:abstractNumId w:val="85"/>
     <w:lvlOverride w:ilvl="0">
       <w:lvl w:ilvl="0">
         <w:numFmt w:val="decimal"/>
@@ -36101,25 +36410,25 @@
     </w:lvlOverride>
   </w:num>
   <w:num w:numId="35" w16cid:durableId="2041318333">
-    <w:abstractNumId w:val="63"/>
+    <w:abstractNumId w:val="64"/>
   </w:num>
   <w:num w:numId="36" w16cid:durableId="2092848536">
     <w:abstractNumId w:val="13"/>
   </w:num>
   <w:num w:numId="37" w16cid:durableId="796030722">
-    <w:abstractNumId w:val="102"/>
+    <w:abstractNumId w:val="103"/>
   </w:num>
   <w:num w:numId="38" w16cid:durableId="1584870896">
-    <w:abstractNumId w:val="88"/>
+    <w:abstractNumId w:val="89"/>
   </w:num>
   <w:num w:numId="39" w16cid:durableId="798305728">
-    <w:abstractNumId w:val="77"/>
+    <w:abstractNumId w:val="78"/>
   </w:num>
   <w:num w:numId="40" w16cid:durableId="753816852">
-    <w:abstractNumId w:val="82"/>
+    <w:abstractNumId w:val="83"/>
   </w:num>
   <w:num w:numId="41" w16cid:durableId="823425625">
-    <w:abstractNumId w:val="36"/>
+    <w:abstractNumId w:val="37"/>
     <w:lvlOverride w:ilvl="0">
       <w:lvl w:ilvl="0">
         <w:numFmt w:val="decimal"/>
@@ -36129,16 +36438,16 @@
     </w:lvlOverride>
   </w:num>
   <w:num w:numId="42" w16cid:durableId="851409413">
-    <w:abstractNumId w:val="44"/>
+    <w:abstractNumId w:val="45"/>
   </w:num>
   <w:num w:numId="43" w16cid:durableId="2009016626">
-    <w:abstractNumId w:val="56"/>
+    <w:abstractNumId w:val="57"/>
   </w:num>
   <w:num w:numId="44" w16cid:durableId="90861938">
     <w:abstractNumId w:val="12"/>
   </w:num>
   <w:num w:numId="45" w16cid:durableId="818962596">
-    <w:abstractNumId w:val="106"/>
+    <w:abstractNumId w:val="107"/>
     <w:lvlOverride w:ilvl="0">
       <w:lvl w:ilvl="0">
         <w:numFmt w:val="decimal"/>
@@ -36148,10 +36457,10 @@
     </w:lvlOverride>
   </w:num>
   <w:num w:numId="46" w16cid:durableId="560333979">
-    <w:abstractNumId w:val="72"/>
+    <w:abstractNumId w:val="73"/>
   </w:num>
   <w:num w:numId="47" w16cid:durableId="878779911">
-    <w:abstractNumId w:val="58"/>
+    <w:abstractNumId w:val="59"/>
     <w:lvlOverride w:ilvl="0">
       <w:lvl w:ilvl="0">
         <w:numFmt w:val="decimal"/>
@@ -36161,49 +36470,49 @@
     </w:lvlOverride>
   </w:num>
   <w:num w:numId="48" w16cid:durableId="1964462942">
-    <w:abstractNumId w:val="60"/>
+    <w:abstractNumId w:val="61"/>
   </w:num>
   <w:num w:numId="49" w16cid:durableId="1837189843">
-    <w:abstractNumId w:val="65"/>
+    <w:abstractNumId w:val="66"/>
   </w:num>
   <w:num w:numId="50" w16cid:durableId="1729524993">
     <w:abstractNumId w:val="16"/>
   </w:num>
   <w:num w:numId="51" w16cid:durableId="378743519">
-    <w:abstractNumId w:val="98"/>
+    <w:abstractNumId w:val="99"/>
   </w:num>
   <w:num w:numId="52" w16cid:durableId="2142338636">
-    <w:abstractNumId w:val="67"/>
+    <w:abstractNumId w:val="68"/>
   </w:num>
   <w:num w:numId="53" w16cid:durableId="501362553">
-    <w:abstractNumId w:val="104"/>
+    <w:abstractNumId w:val="105"/>
   </w:num>
   <w:num w:numId="54" w16cid:durableId="213665539">
-    <w:abstractNumId w:val="40"/>
+    <w:abstractNumId w:val="41"/>
   </w:num>
   <w:num w:numId="55" w16cid:durableId="1334793400">
     <w:abstractNumId w:val="11"/>
   </w:num>
   <w:num w:numId="56" w16cid:durableId="2036543157">
-    <w:abstractNumId w:val="93"/>
+    <w:abstractNumId w:val="94"/>
   </w:num>
   <w:num w:numId="57" w16cid:durableId="1444229400">
-    <w:abstractNumId w:val="48"/>
+    <w:abstractNumId w:val="49"/>
   </w:num>
   <w:num w:numId="58" w16cid:durableId="370542385">
     <w:abstractNumId w:val="17"/>
   </w:num>
   <w:num w:numId="59" w16cid:durableId="895513338">
-    <w:abstractNumId w:val="29"/>
+    <w:abstractNumId w:val="30"/>
   </w:num>
   <w:num w:numId="60" w16cid:durableId="926771763">
-    <w:abstractNumId w:val="24"/>
+    <w:abstractNumId w:val="25"/>
   </w:num>
   <w:num w:numId="61" w16cid:durableId="1962149986">
-    <w:abstractNumId w:val="33"/>
+    <w:abstractNumId w:val="34"/>
   </w:num>
   <w:num w:numId="62" w16cid:durableId="1145775269">
-    <w:abstractNumId w:val="51"/>
+    <w:abstractNumId w:val="52"/>
   </w:num>
   <w:num w:numId="63" w16cid:durableId="811949408">
     <w:abstractNumId w:val="15"/>
@@ -36212,10 +36521,10 @@
     <w:abstractNumId w:val="5"/>
   </w:num>
   <w:num w:numId="65" w16cid:durableId="1338532258">
-    <w:abstractNumId w:val="59"/>
+    <w:abstractNumId w:val="60"/>
   </w:num>
   <w:num w:numId="66" w16cid:durableId="811797795">
-    <w:abstractNumId w:val="69"/>
+    <w:abstractNumId w:val="70"/>
   </w:num>
   <w:num w:numId="67" w16cid:durableId="2110854431">
     <w:abstractNumId w:val="18"/>
@@ -36224,13 +36533,13 @@
     <w:abstractNumId w:val="7"/>
   </w:num>
   <w:num w:numId="69" w16cid:durableId="818694562">
-    <w:abstractNumId w:val="89"/>
+    <w:abstractNumId w:val="90"/>
   </w:num>
   <w:num w:numId="70" w16cid:durableId="962030958">
-    <w:abstractNumId w:val="50"/>
+    <w:abstractNumId w:val="51"/>
   </w:num>
   <w:num w:numId="71" w16cid:durableId="681010134">
-    <w:abstractNumId w:val="62"/>
+    <w:abstractNumId w:val="63"/>
   </w:num>
   <w:num w:numId="72" w16cid:durableId="657347662">
     <w:abstractNumId w:val="21"/>
@@ -36242,85 +36551,85 @@
     <w:abstractNumId w:val="8"/>
   </w:num>
   <w:num w:numId="75" w16cid:durableId="2095587177">
-    <w:abstractNumId w:val="64"/>
+    <w:abstractNumId w:val="65"/>
   </w:num>
   <w:num w:numId="76" w16cid:durableId="1085690311">
-    <w:abstractNumId w:val="53"/>
+    <w:abstractNumId w:val="54"/>
   </w:num>
   <w:num w:numId="77" w16cid:durableId="313603152">
-    <w:abstractNumId w:val="70"/>
+    <w:abstractNumId w:val="71"/>
   </w:num>
   <w:num w:numId="78" w16cid:durableId="1737125903">
-    <w:abstractNumId w:val="68"/>
+    <w:abstractNumId w:val="69"/>
   </w:num>
   <w:num w:numId="79" w16cid:durableId="615869073">
-    <w:abstractNumId w:val="108"/>
+    <w:abstractNumId w:val="109"/>
   </w:num>
   <w:num w:numId="80" w16cid:durableId="3938681">
-    <w:abstractNumId w:val="41"/>
+    <w:abstractNumId w:val="42"/>
   </w:num>
   <w:num w:numId="81" w16cid:durableId="397676865">
-    <w:abstractNumId w:val="105"/>
+    <w:abstractNumId w:val="106"/>
   </w:num>
   <w:num w:numId="82" w16cid:durableId="2101179248">
+    <w:abstractNumId w:val="97"/>
+  </w:num>
+  <w:num w:numId="83" w16cid:durableId="2015447804">
+    <w:abstractNumId w:val="47"/>
+  </w:num>
+  <w:num w:numId="84" w16cid:durableId="978995770">
     <w:abstractNumId w:val="96"/>
   </w:num>
-  <w:num w:numId="83" w16cid:durableId="2015447804">
+  <w:num w:numId="85" w16cid:durableId="308438172">
     <w:abstractNumId w:val="46"/>
-  </w:num>
-  <w:num w:numId="84" w16cid:durableId="978995770">
-    <w:abstractNumId w:val="95"/>
-  </w:num>
-  <w:num w:numId="85" w16cid:durableId="308438172">
-    <w:abstractNumId w:val="45"/>
   </w:num>
   <w:num w:numId="86" w16cid:durableId="2093433698">
     <w:abstractNumId w:val="1"/>
   </w:num>
   <w:num w:numId="87" w16cid:durableId="788940761">
-    <w:abstractNumId w:val="43"/>
+    <w:abstractNumId w:val="44"/>
   </w:num>
   <w:num w:numId="88" w16cid:durableId="95104959">
     <w:abstractNumId w:val="20"/>
   </w:num>
   <w:num w:numId="89" w16cid:durableId="1006784112">
-    <w:abstractNumId w:val="75"/>
+    <w:abstractNumId w:val="76"/>
   </w:num>
   <w:num w:numId="90" w16cid:durableId="1459570979">
-    <w:abstractNumId w:val="85"/>
+    <w:abstractNumId w:val="86"/>
   </w:num>
   <w:num w:numId="91" w16cid:durableId="1799910685">
-    <w:abstractNumId w:val="107"/>
+    <w:abstractNumId w:val="108"/>
   </w:num>
   <w:num w:numId="92" w16cid:durableId="1622108820">
     <w:abstractNumId w:val="22"/>
   </w:num>
   <w:num w:numId="93" w16cid:durableId="390077794">
-    <w:abstractNumId w:val="91"/>
+    <w:abstractNumId w:val="92"/>
   </w:num>
   <w:num w:numId="94" w16cid:durableId="550850113">
     <w:abstractNumId w:val="19"/>
   </w:num>
   <w:num w:numId="95" w16cid:durableId="1431580108">
-    <w:abstractNumId w:val="71"/>
+    <w:abstractNumId w:val="72"/>
   </w:num>
   <w:num w:numId="96" w16cid:durableId="1499880877">
-    <w:abstractNumId w:val="34"/>
+    <w:abstractNumId w:val="35"/>
   </w:num>
   <w:num w:numId="97" w16cid:durableId="78596881">
-    <w:abstractNumId w:val="26"/>
+    <w:abstractNumId w:val="27"/>
   </w:num>
   <w:num w:numId="98" w16cid:durableId="2090542189">
-    <w:abstractNumId w:val="38"/>
+    <w:abstractNumId w:val="39"/>
   </w:num>
   <w:num w:numId="99" w16cid:durableId="1331106359">
-    <w:abstractNumId w:val="35"/>
+    <w:abstractNumId w:val="36"/>
   </w:num>
   <w:num w:numId="100" w16cid:durableId="898517232">
-    <w:abstractNumId w:val="94"/>
+    <w:abstractNumId w:val="95"/>
   </w:num>
   <w:num w:numId="101" w16cid:durableId="413089884">
-    <w:abstractNumId w:val="61"/>
+    <w:abstractNumId w:val="62"/>
     <w:lvlOverride w:ilvl="0">
       <w:lvl w:ilvl="0">
         <w:numFmt w:val="decimal"/>
@@ -36330,28 +36639,31 @@
     </w:lvlOverride>
   </w:num>
   <w:num w:numId="102" w16cid:durableId="1232038251">
-    <w:abstractNumId w:val="39"/>
+    <w:abstractNumId w:val="40"/>
   </w:num>
   <w:num w:numId="103" w16cid:durableId="1114055210">
-    <w:abstractNumId w:val="97"/>
+    <w:abstractNumId w:val="98"/>
   </w:num>
   <w:num w:numId="104" w16cid:durableId="50035225">
-    <w:abstractNumId w:val="66"/>
+    <w:abstractNumId w:val="67"/>
   </w:num>
   <w:num w:numId="105" w16cid:durableId="622544486">
-    <w:abstractNumId w:val="79"/>
+    <w:abstractNumId w:val="80"/>
   </w:num>
   <w:num w:numId="106" w16cid:durableId="1583906339">
-    <w:abstractNumId w:val="101"/>
+    <w:abstractNumId w:val="102"/>
   </w:num>
   <w:num w:numId="107" w16cid:durableId="454908311">
-    <w:abstractNumId w:val="86"/>
+    <w:abstractNumId w:val="87"/>
   </w:num>
   <w:num w:numId="108" w16cid:durableId="356588997">
-    <w:abstractNumId w:val="103"/>
+    <w:abstractNumId w:val="104"/>
   </w:num>
   <w:num w:numId="109" w16cid:durableId="481434906">
     <w:abstractNumId w:val="4"/>
+  </w:num>
+  <w:num w:numId="110" w16cid:durableId="1560634106">
+    <w:abstractNumId w:val="24"/>
   </w:num>
 </w:numbering>
 </file>

</xml_diff>

<commit_message>
Add inputs for dynamic step generation
</commit_message>
<xml_diff>
--- a/Latency Analysis/Solution Architecture.docx
+++ b/Latency Analysis/Solution Architecture.docx
@@ -194,21 +194,7 @@
         <w:rPr>
           <w:lang w:val="en-US"/>
         </w:rPr>
-        <w:t xml:space="preserve">Latency-aware adjustments must be </w:t>
-      </w:r>
-      <w:proofErr w:type="gramStart"/>
-      <w:r>
-        <w:rPr>
-          <w:lang w:val="en-US"/>
-        </w:rPr>
-        <w:t>consider</w:t>
-      </w:r>
-      <w:proofErr w:type="gramEnd"/>
-      <w:r>
-        <w:rPr>
-          <w:lang w:val="en-US"/>
-        </w:rPr>
-        <w:t xml:space="preserve"> individual behavior and load profiles.</w:t>
+        <w:t>Latency-aware adjustments must be consider individual behavior and load profiles.</w:t>
       </w:r>
     </w:p>
     <w:p>
@@ -2235,28 +2221,14 @@
         <w:rPr>
           <w:lang w:val="en-US"/>
         </w:rPr>
-        <w:t>histogram_</w:t>
-      </w:r>
-      <w:proofErr w:type="gramStart"/>
-      <w:r>
-        <w:rPr>
-          <w:lang w:val="en-US"/>
-        </w:rPr>
-        <w:t>quantile</w:t>
+        <w:t>histogram_quantile</w:t>
       </w:r>
       <w:proofErr w:type="spellEnd"/>
       <w:r>
         <w:rPr>
           <w:lang w:val="en-US"/>
         </w:rPr>
-        <w:t>(</w:t>
-      </w:r>
-      <w:proofErr w:type="gramEnd"/>
-      <w:r>
-        <w:rPr>
-          <w:lang w:val="en-US"/>
-        </w:rPr>
-        <w:t>0.95, rate(</w:t>
+        <w:t>(0.95, rate(</w:t>
       </w:r>
       <w:proofErr w:type="spellStart"/>
       <w:r>
@@ -5442,28 +5414,14 @@
         <w:rPr>
           <w:lang w:val="en-US"/>
         </w:rPr>
-        <w:t>histogram_</w:t>
-      </w:r>
-      <w:proofErr w:type="gramStart"/>
-      <w:r>
-        <w:rPr>
-          <w:lang w:val="en-US"/>
-        </w:rPr>
-        <w:t>quantile</w:t>
+        <w:t>histogram_quantile</w:t>
       </w:r>
       <w:proofErr w:type="spellEnd"/>
       <w:r>
         <w:rPr>
           <w:lang w:val="en-US"/>
         </w:rPr>
-        <w:t>(</w:t>
-      </w:r>
-      <w:proofErr w:type="gramEnd"/>
-      <w:r>
-        <w:rPr>
-          <w:lang w:val="en-US"/>
-        </w:rPr>
-        <w:t>0.95, rate(</w:t>
+        <w:t>(0.95, rate(</w:t>
       </w:r>
       <w:proofErr w:type="spellStart"/>
       <w:r>
@@ -6688,21 +6646,7 @@
         <w:rPr>
           <w:lang w:val="en-US"/>
         </w:rPr>
-        <w:t xml:space="preserve">Here’s a detailed explanation of why other metric collection methods </w:t>
-      </w:r>
-      <w:proofErr w:type="gramStart"/>
-      <w:r>
-        <w:rPr>
-          <w:lang w:val="en-US"/>
-        </w:rPr>
-        <w:t>are</w:t>
-      </w:r>
-      <w:proofErr w:type="gramEnd"/>
-      <w:r>
-        <w:rPr>
-          <w:lang w:val="en-US"/>
-        </w:rPr>
-        <w:t xml:space="preserve"> less suitable compared to the recommended setup (Kubernetes-native metrics + Envoy/Istio sidecars), especially for our adaptive resource optimization system:</w:t>
+        <w:t>Here’s a detailed explanation of why other metric collection methods are less suitable compared to the recommended setup (Kubernetes-native metrics + Envoy/Istio sidecars), especially for our adaptive resource optimization system:</w:t>
       </w:r>
     </w:p>
     <w:p>
@@ -9268,21 +9212,7 @@
         <w:rPr>
           <w:lang w:val="en-US"/>
         </w:rPr>
-        <w:t xml:space="preserve">Istio (with Envoy): If we want a </w:t>
-      </w:r>
-      <w:proofErr w:type="gramStart"/>
-      <w:r>
-        <w:rPr>
-          <w:lang w:val="en-US"/>
-        </w:rPr>
-        <w:t>full service</w:t>
-      </w:r>
-      <w:proofErr w:type="gramEnd"/>
-      <w:r>
-        <w:rPr>
-          <w:lang w:val="en-US"/>
-        </w:rPr>
-        <w:t xml:space="preserve"> mesh: secure traffic, retry policies, fine-grained telemetry, tracing, etc.</w:t>
+        <w:t>Istio (with Envoy): If we want a full service mesh: secure traffic, retry policies, fine-grained telemetry, tracing, etc.</w:t>
       </w:r>
     </w:p>
     <w:p>
@@ -9995,21 +9925,7 @@
               <w:rPr>
                 <w:lang w:val="en-US"/>
               </w:rPr>
-              <w:t xml:space="preserve">Critical if we’re dealing with </w:t>
-            </w:r>
-            <w:proofErr w:type="gramStart"/>
-            <w:r>
-              <w:rPr>
-                <w:lang w:val="en-US"/>
-              </w:rPr>
-              <w:t>services</w:t>
-            </w:r>
-            <w:proofErr w:type="gramEnd"/>
-            <w:r>
-              <w:rPr>
-                <w:lang w:val="en-US"/>
-              </w:rPr>
-              <w:t xml:space="preserve"> you can't easily modify.</w:t>
+              <w:t>Critical if we’re dealing with services you can't easily modify.</w:t>
             </w:r>
           </w:p>
         </w:tc>
@@ -10174,21 +10090,7 @@
         <w:rPr>
           <w:lang w:val="en-US"/>
         </w:rPr>
-        <w:t xml:space="preserve">Online ML Predictor Using </w:t>
-      </w:r>
-      <w:proofErr w:type="gramStart"/>
-      <w:r>
-        <w:rPr>
-          <w:lang w:val="en-US"/>
-        </w:rPr>
-        <w:t>DARE(</w:t>
-      </w:r>
-      <w:proofErr w:type="gramEnd"/>
-      <w:r>
-        <w:rPr>
-          <w:lang w:val="en-US"/>
-        </w:rPr>
-        <w:t xml:space="preserve">Dynamic Adaptive Resource </w:t>
+        <w:t xml:space="preserve">Online ML Predictor Using DARE(Dynamic Adaptive Resource </w:t>
       </w:r>
       <w:proofErr w:type="spellStart"/>
       <w:r>
@@ -18085,63 +17987,7 @@
               <w:rPr>
                 <w:lang w:val="en-US"/>
               </w:rPr>
-              <w:t xml:space="preserve"> Latency\</w:t>
-            </w:r>
-            <w:proofErr w:type="gramStart"/>
-            <w:r>
-              <w:rPr>
-                <w:lang w:val="en-US"/>
-              </w:rPr>
-              <w:t>frac{</w:t>
-            </w:r>
-            <w:proofErr w:type="gramEnd"/>
-            <w:r>
-              <w:rPr>
-                <w:lang w:val="en-US"/>
-              </w:rPr>
-              <w:t>\</w:t>
-            </w:r>
-            <w:proofErr w:type="gramStart"/>
-            <w:r>
-              <w:rPr>
-                <w:lang w:val="en-US"/>
-              </w:rPr>
-              <w:t>text{</w:t>
-            </w:r>
-            <w:proofErr w:type="gramEnd"/>
-            <w:r>
-              <w:rPr>
-                <w:lang w:val="en-US"/>
-              </w:rPr>
-              <w:t>Latency after</w:t>
-            </w:r>
-            <w:proofErr w:type="gramStart"/>
-            <w:r>
-              <w:rPr>
-                <w:lang w:val="en-US"/>
-              </w:rPr>
-              <w:t>}}{</w:t>
-            </w:r>
-            <w:proofErr w:type="gramEnd"/>
-            <w:r>
-              <w:rPr>
-                <w:lang w:val="en-US"/>
-              </w:rPr>
-              <w:t>\</w:t>
-            </w:r>
-            <w:proofErr w:type="gramStart"/>
-            <w:r>
-              <w:rPr>
-                <w:lang w:val="en-US"/>
-              </w:rPr>
-              <w:t>text{</w:t>
-            </w:r>
-            <w:proofErr w:type="gramEnd"/>
-            <w:r>
-              <w:rPr>
-                <w:lang w:val="en-US"/>
-              </w:rPr>
-              <w:t>Baseline Latency}}</w:t>
+              <w:t xml:space="preserve"> Latency\frac{\text{Latency after}}{\text{Baseline Latency}}</w:t>
             </w:r>
           </w:p>
         </w:tc>
@@ -18544,21 +18390,7 @@
         <w:rPr>
           <w:lang w:val="en-US"/>
         </w:rPr>
-        <w:t xml:space="preserve">Risk Score=Total </w:t>
-      </w:r>
-      <w:proofErr w:type="gramStart"/>
-      <w:r>
-        <w:rPr>
-          <w:lang w:val="en-US"/>
-        </w:rPr>
-        <w:t>Number</w:t>
-      </w:r>
-      <w:proofErr w:type="gramEnd"/>
-      <w:r>
-        <w:rPr>
-          <w:lang w:val="en-US"/>
-        </w:rPr>
-        <w:t xml:space="preserve"> of Observations / Number of SLA Violations</w:t>
+        <w:t>Risk Score=Total Number of Observations / Number of SLA Violations</w:t>
       </w:r>
     </w:p>
     <w:p>
@@ -18645,21 +18477,7 @@
         <w:rPr>
           <w:lang w:val="en-US"/>
         </w:rPr>
-        <w:t>V(</w:t>
-      </w:r>
-      <w:proofErr w:type="gramStart"/>
-      <w:r>
-        <w:rPr>
-          <w:lang w:val="en-US"/>
-        </w:rPr>
-        <w:t>A,L</w:t>
-      </w:r>
-      <w:proofErr w:type="gramEnd"/>
-      <w:r>
-        <w:rPr>
-          <w:lang w:val="en-US"/>
-        </w:rPr>
-        <w:t>)= number of times action A under load L resulted in SLA violation</w:t>
+        <w:t>V(A,L)= number of times action A under load L resulted in SLA violation</w:t>
       </w:r>
     </w:p>
     <w:p>
@@ -18676,21 +18494,7 @@
         <w:rPr>
           <w:lang w:val="en-US"/>
         </w:rPr>
-        <w:t>N(</w:t>
-      </w:r>
-      <w:proofErr w:type="gramStart"/>
-      <w:r>
-        <w:rPr>
-          <w:lang w:val="en-US"/>
-        </w:rPr>
-        <w:t>A,L</w:t>
-      </w:r>
-      <w:proofErr w:type="gramEnd"/>
-      <w:r>
-        <w:rPr>
-          <w:lang w:val="en-US"/>
-        </w:rPr>
-        <w:t>)= total number of times action A was taken under load L</w:t>
+        <w:t>N(A,L)= total number of times action A was taken under load L</w:t>
       </w:r>
     </w:p>
     <w:p>
@@ -18716,49 +18520,7 @@
         <w:rPr>
           <w:lang w:val="en-US"/>
         </w:rPr>
-        <w:t>Risk(</w:t>
-      </w:r>
-      <w:proofErr w:type="gramStart"/>
-      <w:r>
-        <w:rPr>
-          <w:lang w:val="en-US"/>
-        </w:rPr>
-        <w:t>A,L</w:t>
-      </w:r>
-      <w:proofErr w:type="gramEnd"/>
-      <w:r>
-        <w:rPr>
-          <w:lang w:val="en-US"/>
-        </w:rPr>
-        <w:t>)=V(</w:t>
-      </w:r>
-      <w:proofErr w:type="gramStart"/>
-      <w:r>
-        <w:rPr>
-          <w:lang w:val="en-US"/>
-        </w:rPr>
-        <w:t>A,L</w:t>
-      </w:r>
-      <w:proofErr w:type="gramEnd"/>
-      <w:r>
-        <w:rPr>
-          <w:lang w:val="en-US"/>
-        </w:rPr>
-        <w:t>) / N(</w:t>
-      </w:r>
-      <w:proofErr w:type="gramStart"/>
-      <w:r>
-        <w:rPr>
-          <w:lang w:val="en-US"/>
-        </w:rPr>
-        <w:t>A,L</w:t>
-      </w:r>
-      <w:proofErr w:type="gramEnd"/>
-      <w:r>
-        <w:rPr>
-          <w:lang w:val="en-US"/>
-        </w:rPr>
-        <w:t>)</w:t>
+        <w:t>Risk(A,L)=V(A,L) / N(A,L)</w:t>
       </w:r>
     </w:p>
     <w:p>
@@ -18773,7 +18535,6 @@
         </w:rPr>
         <w:t xml:space="preserve">This gives a probabilistic risk score </w:t>
       </w:r>
-      <w:proofErr w:type="gramStart"/>
       <w:r>
         <w:rPr>
           <w:rFonts w:ascii="Cambria Math" w:hAnsi="Cambria Math" w:cs="Cambria Math"/>
@@ -18785,14 +18546,7 @@
         <w:rPr>
           <w:lang w:val="en-US"/>
         </w:rPr>
-        <w:t>[</w:t>
-      </w:r>
-      <w:proofErr w:type="gramEnd"/>
-      <w:r>
-        <w:rPr>
-          <w:lang w:val="en-US"/>
-        </w:rPr>
-        <w:t>0,1], where:</w:t>
+        <w:t>[0,1], where:</w:t>
       </w:r>
     </w:p>
     <w:p>
@@ -18867,49 +18621,7 @@
         <w:rPr>
           <w:lang w:val="en-US"/>
         </w:rPr>
-        <w:t>Risk(</w:t>
-      </w:r>
-      <w:proofErr w:type="gramStart"/>
-      <w:r>
-        <w:rPr>
-          <w:lang w:val="en-US"/>
-        </w:rPr>
-        <w:t>A,L</w:t>
-      </w:r>
-      <w:proofErr w:type="gramEnd"/>
-      <w:r>
-        <w:rPr>
-          <w:lang w:val="en-US"/>
-        </w:rPr>
-        <w:t>)=(V(</w:t>
-      </w:r>
-      <w:proofErr w:type="gramStart"/>
-      <w:r>
-        <w:rPr>
-          <w:lang w:val="en-US"/>
-        </w:rPr>
-        <w:t>A,L</w:t>
-      </w:r>
-      <w:proofErr w:type="gramEnd"/>
-      <w:r>
-        <w:rPr>
-          <w:lang w:val="en-US"/>
-        </w:rPr>
-        <w:t>)+α) / (N(</w:t>
-      </w:r>
-      <w:proofErr w:type="gramStart"/>
-      <w:r>
-        <w:rPr>
-          <w:lang w:val="en-US"/>
-        </w:rPr>
-        <w:t>A,L</w:t>
-      </w:r>
-      <w:proofErr w:type="gramEnd"/>
-      <w:r>
-        <w:rPr>
-          <w:lang w:val="en-US"/>
-        </w:rPr>
-        <w:t>)+β)</w:t>
+        <w:t>Risk(A,L)=(V(A,L)+α) / (N(A,L)+β)</w:t>
       </w:r>
     </w:p>
     <w:p>
@@ -20408,7 +20120,6 @@
         </w:rPr>
         <w:t>A risk score r</w:t>
       </w:r>
-      <w:proofErr w:type="gramStart"/>
       <w:r>
         <w:rPr>
           <w:rFonts w:ascii="Cambria Math" w:hAnsi="Cambria Math" w:cs="Cambria Math"/>
@@ -20420,14 +20131,7 @@
         <w:rPr>
           <w:lang w:val="en-US"/>
         </w:rPr>
-        <w:t>[</w:t>
-      </w:r>
-      <w:proofErr w:type="gramEnd"/>
-      <w:r>
-        <w:rPr>
-          <w:lang w:val="en-US"/>
-        </w:rPr>
-        <w:t>0,1] for each possible adjustment action under current load.</w:t>
+        <w:t>[0,1] for each possible adjustment action under current load.</w:t>
       </w:r>
     </w:p>
     <w:p>
@@ -20711,6 +20415,316 @@
         </w:rPr>
         <w:t>Confidence/variance in TL estimates</w:t>
       </w:r>
+    </w:p>
+    <w:p>
+      <w:pPr>
+        <w:rPr>
+          <w:lang w:val="en-US"/>
+        </w:rPr>
+      </w:pPr>
+    </w:p>
+    <w:p>
+      <w:pPr>
+        <w:rPr>
+          <w:b/>
+          <w:bCs/>
+          <w:lang w:val="en-US"/>
+        </w:rPr>
+      </w:pPr>
+      <w:r>
+        <w:rPr>
+          <w:b/>
+          <w:bCs/>
+          <w:lang w:val="en-US"/>
+        </w:rPr>
+        <w:t>Inputs Required:</w:t>
+      </w:r>
+    </w:p>
+    <w:p>
+      <w:pPr>
+        <w:numPr>
+          <w:ilvl w:val="0"/>
+          <w:numId w:val="111"/>
+        </w:numPr>
+        <w:rPr>
+          <w:lang w:val="en-US"/>
+        </w:rPr>
+      </w:pPr>
+      <w:r>
+        <w:rPr>
+          <w:b/>
+          <w:bCs/>
+          <w:lang w:val="en-US"/>
+        </w:rPr>
+        <w:t>Safe resource range from TL</w:t>
+      </w:r>
+      <w:r>
+        <w:rPr>
+          <w:lang w:val="en-US"/>
+        </w:rPr>
+        <w:t>:</w:t>
+      </w:r>
+    </w:p>
+    <w:tbl>
+      <w:tblPr>
+        <w:tblW w:w="0" w:type="auto"/>
+        <w:tblCellMar>
+          <w:top w:w="15" w:type="dxa"/>
+          <w:left w:w="15" w:type="dxa"/>
+          <w:bottom w:w="15" w:type="dxa"/>
+          <w:right w:w="15" w:type="dxa"/>
+        </w:tblCellMar>
+        <w:tblLook w:val="04A0" w:firstRow="1" w:lastRow="0" w:firstColumn="1" w:lastColumn="0" w:noHBand="0" w:noVBand="1"/>
+      </w:tblPr>
+      <w:tblGrid>
+        <w:gridCol w:w="1995"/>
+      </w:tblGrid>
+      <w:tr>
+        <w:tc>
+          <w:tcPr>
+            <w:tcW w:w="0" w:type="auto"/>
+            <w:tcMar>
+              <w:top w:w="100" w:type="dxa"/>
+              <w:left w:w="100" w:type="dxa"/>
+              <w:bottom w:w="100" w:type="dxa"/>
+              <w:right w:w="100" w:type="dxa"/>
+            </w:tcMar>
+            <w:hideMark/>
+          </w:tcPr>
+          <w:p>
+            <w:pPr>
+              <w:rPr>
+                <w:lang w:val="en-US"/>
+              </w:rPr>
+            </w:pPr>
+            <w:r>
+              <w:rPr>
+                <w:lang w:val="en-US"/>
+              </w:rPr>
+              <w:t>{</w:t>
+            </w:r>
+            <w:r>
+              <w:rPr>
+                <w:lang w:val="en-US"/>
+              </w:rPr>
+              <w:br/>
+              <w:t>  "</w:t>
+            </w:r>
+            <w:proofErr w:type="spellStart"/>
+            <w:r>
+              <w:rPr>
+                <w:lang w:val="en-US"/>
+              </w:rPr>
+              <w:t>cpu_min</w:t>
+            </w:r>
+            <w:proofErr w:type="spellEnd"/>
+            <w:r>
+              <w:rPr>
+                <w:lang w:val="en-US"/>
+              </w:rPr>
+              <w:t>": 200,</w:t>
+            </w:r>
+            <w:r>
+              <w:rPr>
+                <w:lang w:val="en-US"/>
+              </w:rPr>
+              <w:br/>
+              <w:t>  "</w:t>
+            </w:r>
+            <w:proofErr w:type="spellStart"/>
+            <w:r>
+              <w:rPr>
+                <w:lang w:val="en-US"/>
+              </w:rPr>
+              <w:t>cpu_max</w:t>
+            </w:r>
+            <w:proofErr w:type="spellEnd"/>
+            <w:r>
+              <w:rPr>
+                <w:lang w:val="en-US"/>
+              </w:rPr>
+              <w:t>": 500,</w:t>
+            </w:r>
+            <w:r>
+              <w:rPr>
+                <w:lang w:val="en-US"/>
+              </w:rPr>
+              <w:br/>
+              <w:t>  "</w:t>
+            </w:r>
+            <w:proofErr w:type="spellStart"/>
+            <w:r>
+              <w:rPr>
+                <w:lang w:val="en-US"/>
+              </w:rPr>
+              <w:t>mem_min</w:t>
+            </w:r>
+            <w:proofErr w:type="spellEnd"/>
+            <w:r>
+              <w:rPr>
+                <w:lang w:val="en-US"/>
+              </w:rPr>
+              <w:t>": 256,</w:t>
+            </w:r>
+            <w:r>
+              <w:rPr>
+                <w:lang w:val="en-US"/>
+              </w:rPr>
+              <w:br/>
+              <w:t>  "</w:t>
+            </w:r>
+            <w:proofErr w:type="spellStart"/>
+            <w:r>
+              <w:rPr>
+                <w:lang w:val="en-US"/>
+              </w:rPr>
+              <w:t>mem_max</w:t>
+            </w:r>
+            <w:proofErr w:type="spellEnd"/>
+            <w:r>
+              <w:rPr>
+                <w:lang w:val="en-US"/>
+              </w:rPr>
+              <w:t>": 768</w:t>
+            </w:r>
+            <w:r>
+              <w:rPr>
+                <w:lang w:val="en-US"/>
+              </w:rPr>
+              <w:br/>
+              <w:t>}</w:t>
+            </w:r>
+          </w:p>
+          <w:p>
+            <w:pPr>
+              <w:rPr>
+                <w:lang w:val="en-US"/>
+              </w:rPr>
+            </w:pPr>
+          </w:p>
+        </w:tc>
+      </w:tr>
+    </w:tbl>
+    <w:p>
+      <w:pPr>
+        <w:rPr>
+          <w:lang w:val="en-US"/>
+        </w:rPr>
+      </w:pPr>
+      <w:r>
+        <w:rPr>
+          <w:b/>
+          <w:bCs/>
+          <w:lang w:val="en-US"/>
+        </w:rPr>
+        <w:t>2. Confidence from TL</w:t>
+      </w:r>
+      <w:r>
+        <w:rPr>
+          <w:lang w:val="en-US"/>
+        </w:rPr>
+        <w:t xml:space="preserve"> (optional):</w:t>
+      </w:r>
+    </w:p>
+    <w:p>
+      <w:pPr>
+        <w:numPr>
+          <w:ilvl w:val="0"/>
+          <w:numId w:val="112"/>
+        </w:numPr>
+        <w:rPr>
+          <w:lang w:val="en-US"/>
+        </w:rPr>
+      </w:pPr>
+      <w:r>
+        <w:rPr>
+          <w:lang w:val="en-US"/>
+        </w:rPr>
+        <w:t>A confidence score (or variance estimate) on how accurate the trend prediction is. Higher confidence → can try larger steps.</w:t>
+      </w:r>
+    </w:p>
+    <w:p>
+      <w:pPr>
+        <w:rPr>
+          <w:lang w:val="en-US"/>
+        </w:rPr>
+      </w:pPr>
+      <w:r>
+        <w:rPr>
+          <w:b/>
+          <w:bCs/>
+          <w:lang w:val="en-US"/>
+        </w:rPr>
+        <w:t>3. Recent delta-latency data</w:t>
+      </w:r>
+      <w:r>
+        <w:rPr>
+          <w:lang w:val="en-US"/>
+        </w:rPr>
+        <w:t>:</w:t>
+      </w:r>
+    </w:p>
+    <w:p>
+      <w:pPr>
+        <w:numPr>
+          <w:ilvl w:val="0"/>
+          <w:numId w:val="113"/>
+        </w:numPr>
+        <w:rPr>
+          <w:lang w:val="en-US"/>
+        </w:rPr>
+      </w:pPr>
+      <w:r>
+        <w:rPr>
+          <w:lang w:val="en-US"/>
+        </w:rPr>
+        <w:t>How much latency changed for recent CPU/memory adjustments.</w:t>
+      </w:r>
+    </w:p>
+    <w:p>
+      <w:pPr>
+        <w:rPr>
+          <w:lang w:val="en-US"/>
+        </w:rPr>
+      </w:pPr>
+      <w:r>
+        <w:rPr>
+          <w:b/>
+          <w:bCs/>
+          <w:lang w:val="en-US"/>
+        </w:rPr>
+        <w:t>4. Risk Estimator feedback</w:t>
+      </w:r>
+      <w:r>
+        <w:rPr>
+          <w:lang w:val="en-US"/>
+        </w:rPr>
+        <w:t>:</w:t>
+      </w:r>
+    </w:p>
+    <w:p>
+      <w:pPr>
+        <w:numPr>
+          <w:ilvl w:val="0"/>
+          <w:numId w:val="114"/>
+        </w:numPr>
+        <w:rPr>
+          <w:lang w:val="en-US"/>
+        </w:rPr>
+      </w:pPr>
+      <w:r>
+        <w:rPr>
+          <w:lang w:val="en-US"/>
+        </w:rPr>
+        <w:t>Historical success/failure of past step sizes at current load.</w:t>
+      </w:r>
+    </w:p>
+    <w:p>
+      <w:pPr>
+        <w:rPr>
+          <w:lang w:val="en-US"/>
+        </w:rPr>
+      </w:pPr>
     </w:p>
     <w:p>
       <w:pPr>
@@ -22075,6 +22089,155 @@
     </w:lvl>
   </w:abstractNum>
   <w:abstractNum w:abstractNumId="9" w15:restartNumberingAfterBreak="0">
+    <w:nsid w:val="0D2A3204"/>
+    <w:multiLevelType w:val="multilevel"/>
+    <w:tmpl w:val="EC3C76D4"/>
+    <w:lvl w:ilvl="0">
+      <w:start w:val="1"/>
+      <w:numFmt w:val="bullet"/>
+      <w:lvlText w:val=""/>
+      <w:lvlJc w:val="left"/>
+      <w:pPr>
+        <w:tabs>
+          <w:tab w:val="num" w:pos="720"/>
+        </w:tabs>
+        <w:ind w:left="720" w:hanging="360"/>
+      </w:pPr>
+      <w:rPr>
+        <w:rFonts w:ascii="Symbol" w:hAnsi="Symbol" w:hint="default"/>
+        <w:sz w:val="20"/>
+      </w:rPr>
+    </w:lvl>
+    <w:lvl w:ilvl="1" w:tentative="1">
+      <w:start w:val="1"/>
+      <w:numFmt w:val="bullet"/>
+      <w:lvlText w:val="o"/>
+      <w:lvlJc w:val="left"/>
+      <w:pPr>
+        <w:tabs>
+          <w:tab w:val="num" w:pos="1440"/>
+        </w:tabs>
+        <w:ind w:left="1440" w:hanging="360"/>
+      </w:pPr>
+      <w:rPr>
+        <w:rFonts w:ascii="Courier New" w:hAnsi="Courier New" w:hint="default"/>
+        <w:sz w:val="20"/>
+      </w:rPr>
+    </w:lvl>
+    <w:lvl w:ilvl="2" w:tentative="1">
+      <w:start w:val="1"/>
+      <w:numFmt w:val="bullet"/>
+      <w:lvlText w:val=""/>
+      <w:lvlJc w:val="left"/>
+      <w:pPr>
+        <w:tabs>
+          <w:tab w:val="num" w:pos="2160"/>
+        </w:tabs>
+        <w:ind w:left="2160" w:hanging="360"/>
+      </w:pPr>
+      <w:rPr>
+        <w:rFonts w:ascii="Wingdings" w:hAnsi="Wingdings" w:hint="default"/>
+        <w:sz w:val="20"/>
+      </w:rPr>
+    </w:lvl>
+    <w:lvl w:ilvl="3" w:tentative="1">
+      <w:start w:val="1"/>
+      <w:numFmt w:val="bullet"/>
+      <w:lvlText w:val=""/>
+      <w:lvlJc w:val="left"/>
+      <w:pPr>
+        <w:tabs>
+          <w:tab w:val="num" w:pos="2880"/>
+        </w:tabs>
+        <w:ind w:left="2880" w:hanging="360"/>
+      </w:pPr>
+      <w:rPr>
+        <w:rFonts w:ascii="Wingdings" w:hAnsi="Wingdings" w:hint="default"/>
+        <w:sz w:val="20"/>
+      </w:rPr>
+    </w:lvl>
+    <w:lvl w:ilvl="4" w:tentative="1">
+      <w:start w:val="1"/>
+      <w:numFmt w:val="bullet"/>
+      <w:lvlText w:val=""/>
+      <w:lvlJc w:val="left"/>
+      <w:pPr>
+        <w:tabs>
+          <w:tab w:val="num" w:pos="3600"/>
+        </w:tabs>
+        <w:ind w:left="3600" w:hanging="360"/>
+      </w:pPr>
+      <w:rPr>
+        <w:rFonts w:ascii="Wingdings" w:hAnsi="Wingdings" w:hint="default"/>
+        <w:sz w:val="20"/>
+      </w:rPr>
+    </w:lvl>
+    <w:lvl w:ilvl="5" w:tentative="1">
+      <w:start w:val="1"/>
+      <w:numFmt w:val="bullet"/>
+      <w:lvlText w:val=""/>
+      <w:lvlJc w:val="left"/>
+      <w:pPr>
+        <w:tabs>
+          <w:tab w:val="num" w:pos="4320"/>
+        </w:tabs>
+        <w:ind w:left="4320" w:hanging="360"/>
+      </w:pPr>
+      <w:rPr>
+        <w:rFonts w:ascii="Wingdings" w:hAnsi="Wingdings" w:hint="default"/>
+        <w:sz w:val="20"/>
+      </w:rPr>
+    </w:lvl>
+    <w:lvl w:ilvl="6" w:tentative="1">
+      <w:start w:val="1"/>
+      <w:numFmt w:val="bullet"/>
+      <w:lvlText w:val=""/>
+      <w:lvlJc w:val="left"/>
+      <w:pPr>
+        <w:tabs>
+          <w:tab w:val="num" w:pos="5040"/>
+        </w:tabs>
+        <w:ind w:left="5040" w:hanging="360"/>
+      </w:pPr>
+      <w:rPr>
+        <w:rFonts w:ascii="Wingdings" w:hAnsi="Wingdings" w:hint="default"/>
+        <w:sz w:val="20"/>
+      </w:rPr>
+    </w:lvl>
+    <w:lvl w:ilvl="7" w:tentative="1">
+      <w:start w:val="1"/>
+      <w:numFmt w:val="bullet"/>
+      <w:lvlText w:val=""/>
+      <w:lvlJc w:val="left"/>
+      <w:pPr>
+        <w:tabs>
+          <w:tab w:val="num" w:pos="5760"/>
+        </w:tabs>
+        <w:ind w:left="5760" w:hanging="360"/>
+      </w:pPr>
+      <w:rPr>
+        <w:rFonts w:ascii="Wingdings" w:hAnsi="Wingdings" w:hint="default"/>
+        <w:sz w:val="20"/>
+      </w:rPr>
+    </w:lvl>
+    <w:lvl w:ilvl="8" w:tentative="1">
+      <w:start w:val="1"/>
+      <w:numFmt w:val="bullet"/>
+      <w:lvlText w:val=""/>
+      <w:lvlJc w:val="left"/>
+      <w:pPr>
+        <w:tabs>
+          <w:tab w:val="num" w:pos="6480"/>
+        </w:tabs>
+        <w:ind w:left="6480" w:hanging="360"/>
+      </w:pPr>
+      <w:rPr>
+        <w:rFonts w:ascii="Wingdings" w:hAnsi="Wingdings" w:hint="default"/>
+        <w:sz w:val="20"/>
+      </w:rPr>
+    </w:lvl>
+  </w:abstractNum>
+  <w:abstractNum w:abstractNumId="10" w15:restartNumberingAfterBreak="0">
     <w:nsid w:val="0DEB106B"/>
     <w:multiLevelType w:val="multilevel"/>
     <w:tmpl w:val="19EA8754"/>
@@ -22223,7 +22386,7 @@
       </w:rPr>
     </w:lvl>
   </w:abstractNum>
-  <w:abstractNum w:abstractNumId="10" w15:restartNumberingAfterBreak="0">
+  <w:abstractNum w:abstractNumId="11" w15:restartNumberingAfterBreak="0">
     <w:nsid w:val="0E655A77"/>
     <w:multiLevelType w:val="multilevel"/>
     <w:tmpl w:val="A372D254"/>
@@ -22372,7 +22535,7 @@
       </w:rPr>
     </w:lvl>
   </w:abstractNum>
-  <w:abstractNum w:abstractNumId="11" w15:restartNumberingAfterBreak="0">
+  <w:abstractNum w:abstractNumId="12" w15:restartNumberingAfterBreak="0">
     <w:nsid w:val="0F795410"/>
     <w:multiLevelType w:val="multilevel"/>
     <w:tmpl w:val="7C9293B8"/>
@@ -22521,7 +22684,7 @@
       </w:rPr>
     </w:lvl>
   </w:abstractNum>
-  <w:abstractNum w:abstractNumId="12" w15:restartNumberingAfterBreak="0">
+  <w:abstractNum w:abstractNumId="13" w15:restartNumberingAfterBreak="0">
     <w:nsid w:val="1087385F"/>
     <w:multiLevelType w:val="multilevel"/>
     <w:tmpl w:val="C4BA97EE"/>
@@ -22670,7 +22833,7 @@
       </w:rPr>
     </w:lvl>
   </w:abstractNum>
-  <w:abstractNum w:abstractNumId="13" w15:restartNumberingAfterBreak="0">
+  <w:abstractNum w:abstractNumId="14" w15:restartNumberingAfterBreak="0">
     <w:nsid w:val="131F38BB"/>
     <w:multiLevelType w:val="multilevel"/>
     <w:tmpl w:val="2152A024"/>
@@ -22819,7 +22982,7 @@
       </w:rPr>
     </w:lvl>
   </w:abstractNum>
-  <w:abstractNum w:abstractNumId="14" w15:restartNumberingAfterBreak="0">
+  <w:abstractNum w:abstractNumId="15" w15:restartNumberingAfterBreak="0">
     <w:nsid w:val="150231F4"/>
     <w:multiLevelType w:val="multilevel"/>
     <w:tmpl w:val="15F836C2"/>
@@ -22968,7 +23131,7 @@
       </w:rPr>
     </w:lvl>
   </w:abstractNum>
-  <w:abstractNum w:abstractNumId="15" w15:restartNumberingAfterBreak="0">
+  <w:abstractNum w:abstractNumId="16" w15:restartNumberingAfterBreak="0">
     <w:nsid w:val="15657AFB"/>
     <w:multiLevelType w:val="multilevel"/>
     <w:tmpl w:val="A0BE2E08"/>
@@ -23117,7 +23280,7 @@
       </w:rPr>
     </w:lvl>
   </w:abstractNum>
-  <w:abstractNum w:abstractNumId="16" w15:restartNumberingAfterBreak="0">
+  <w:abstractNum w:abstractNumId="17" w15:restartNumberingAfterBreak="0">
     <w:nsid w:val="16B37F05"/>
     <w:multiLevelType w:val="multilevel"/>
     <w:tmpl w:val="5C9EAC1A"/>
@@ -23230,7 +23393,7 @@
       </w:pPr>
     </w:lvl>
   </w:abstractNum>
-  <w:abstractNum w:abstractNumId="17" w15:restartNumberingAfterBreak="0">
+  <w:abstractNum w:abstractNumId="18" w15:restartNumberingAfterBreak="0">
     <w:nsid w:val="17554726"/>
     <w:multiLevelType w:val="multilevel"/>
     <w:tmpl w:val="846A72B0"/>
@@ -23379,7 +23542,7 @@
       </w:rPr>
     </w:lvl>
   </w:abstractNum>
-  <w:abstractNum w:abstractNumId="18" w15:restartNumberingAfterBreak="0">
+  <w:abstractNum w:abstractNumId="19" w15:restartNumberingAfterBreak="0">
     <w:nsid w:val="1A1A1F35"/>
     <w:multiLevelType w:val="multilevel"/>
     <w:tmpl w:val="DC84483E"/>
@@ -23528,7 +23691,7 @@
       </w:rPr>
     </w:lvl>
   </w:abstractNum>
-  <w:abstractNum w:abstractNumId="19" w15:restartNumberingAfterBreak="0">
+  <w:abstractNum w:abstractNumId="20" w15:restartNumberingAfterBreak="0">
     <w:nsid w:val="1A6674B1"/>
     <w:multiLevelType w:val="multilevel"/>
     <w:tmpl w:val="D8085A36"/>
@@ -23677,7 +23840,7 @@
       </w:rPr>
     </w:lvl>
   </w:abstractNum>
-  <w:abstractNum w:abstractNumId="20" w15:restartNumberingAfterBreak="0">
+  <w:abstractNum w:abstractNumId="21" w15:restartNumberingAfterBreak="0">
     <w:nsid w:val="1AFE27BA"/>
     <w:multiLevelType w:val="multilevel"/>
     <w:tmpl w:val="9AC0573C"/>
@@ -23826,7 +23989,7 @@
       </w:rPr>
     </w:lvl>
   </w:abstractNum>
-  <w:abstractNum w:abstractNumId="21" w15:restartNumberingAfterBreak="0">
+  <w:abstractNum w:abstractNumId="22" w15:restartNumberingAfterBreak="0">
     <w:nsid w:val="1B746145"/>
     <w:multiLevelType w:val="multilevel"/>
     <w:tmpl w:val="BADE4AC2"/>
@@ -23975,7 +24138,7 @@
       </w:rPr>
     </w:lvl>
   </w:abstractNum>
-  <w:abstractNum w:abstractNumId="22" w15:restartNumberingAfterBreak="0">
+  <w:abstractNum w:abstractNumId="23" w15:restartNumberingAfterBreak="0">
     <w:nsid w:val="1E6F4F3E"/>
     <w:multiLevelType w:val="multilevel"/>
     <w:tmpl w:val="81D2F488"/>
@@ -24124,7 +24287,7 @@
       </w:rPr>
     </w:lvl>
   </w:abstractNum>
-  <w:abstractNum w:abstractNumId="23" w15:restartNumberingAfterBreak="0">
+  <w:abstractNum w:abstractNumId="24" w15:restartNumberingAfterBreak="0">
     <w:nsid w:val="1E8623A9"/>
     <w:multiLevelType w:val="multilevel"/>
     <w:tmpl w:val="A45E45F2"/>
@@ -24273,7 +24436,7 @@
       </w:rPr>
     </w:lvl>
   </w:abstractNum>
-  <w:abstractNum w:abstractNumId="24" w15:restartNumberingAfterBreak="0">
+  <w:abstractNum w:abstractNumId="25" w15:restartNumberingAfterBreak="0">
     <w:nsid w:val="1ED6359C"/>
     <w:multiLevelType w:val="multilevel"/>
     <w:tmpl w:val="A664D166"/>
@@ -24422,7 +24585,7 @@
       </w:rPr>
     </w:lvl>
   </w:abstractNum>
-  <w:abstractNum w:abstractNumId="25" w15:restartNumberingAfterBreak="0">
+  <w:abstractNum w:abstractNumId="26" w15:restartNumberingAfterBreak="0">
     <w:nsid w:val="200934DA"/>
     <w:multiLevelType w:val="multilevel"/>
     <w:tmpl w:val="B51EB738"/>
@@ -24571,7 +24734,7 @@
       </w:rPr>
     </w:lvl>
   </w:abstractNum>
-  <w:abstractNum w:abstractNumId="26" w15:restartNumberingAfterBreak="0">
+  <w:abstractNum w:abstractNumId="27" w15:restartNumberingAfterBreak="0">
     <w:nsid w:val="20C02583"/>
     <w:multiLevelType w:val="multilevel"/>
     <w:tmpl w:val="AFE8CB26"/>
@@ -24684,7 +24847,7 @@
       </w:pPr>
     </w:lvl>
   </w:abstractNum>
-  <w:abstractNum w:abstractNumId="27" w15:restartNumberingAfterBreak="0">
+  <w:abstractNum w:abstractNumId="28" w15:restartNumberingAfterBreak="0">
     <w:nsid w:val="21317A8B"/>
     <w:multiLevelType w:val="multilevel"/>
     <w:tmpl w:val="D8246B70"/>
@@ -24833,7 +24996,7 @@
       </w:rPr>
     </w:lvl>
   </w:abstractNum>
-  <w:abstractNum w:abstractNumId="28" w15:restartNumberingAfterBreak="0">
+  <w:abstractNum w:abstractNumId="29" w15:restartNumberingAfterBreak="0">
     <w:nsid w:val="223037A2"/>
     <w:multiLevelType w:val="multilevel"/>
     <w:tmpl w:val="0854CDC6"/>
@@ -24946,7 +25109,7 @@
       </w:pPr>
     </w:lvl>
   </w:abstractNum>
-  <w:abstractNum w:abstractNumId="29" w15:restartNumberingAfterBreak="0">
+  <w:abstractNum w:abstractNumId="30" w15:restartNumberingAfterBreak="0">
     <w:nsid w:val="260954EF"/>
     <w:multiLevelType w:val="multilevel"/>
     <w:tmpl w:val="496E5348"/>
@@ -25095,7 +25258,7 @@
       </w:rPr>
     </w:lvl>
   </w:abstractNum>
-  <w:abstractNum w:abstractNumId="30" w15:restartNumberingAfterBreak="0">
+  <w:abstractNum w:abstractNumId="31" w15:restartNumberingAfterBreak="0">
     <w:nsid w:val="26A0763D"/>
     <w:multiLevelType w:val="multilevel"/>
     <w:tmpl w:val="A06A78C4"/>
@@ -25244,7 +25407,7 @@
       </w:rPr>
     </w:lvl>
   </w:abstractNum>
-  <w:abstractNum w:abstractNumId="31" w15:restartNumberingAfterBreak="0">
+  <w:abstractNum w:abstractNumId="32" w15:restartNumberingAfterBreak="0">
     <w:nsid w:val="27511602"/>
     <w:multiLevelType w:val="multilevel"/>
     <w:tmpl w:val="068A33F0"/>
@@ -25393,7 +25556,7 @@
       </w:rPr>
     </w:lvl>
   </w:abstractNum>
-  <w:abstractNum w:abstractNumId="32" w15:restartNumberingAfterBreak="0">
+  <w:abstractNum w:abstractNumId="33" w15:restartNumberingAfterBreak="0">
     <w:nsid w:val="28B97250"/>
     <w:multiLevelType w:val="multilevel"/>
     <w:tmpl w:val="7B9A4C1E"/>
@@ -25542,7 +25705,7 @@
       </w:rPr>
     </w:lvl>
   </w:abstractNum>
-  <w:abstractNum w:abstractNumId="33" w15:restartNumberingAfterBreak="0">
+  <w:abstractNum w:abstractNumId="34" w15:restartNumberingAfterBreak="0">
     <w:nsid w:val="28BD09C0"/>
     <w:multiLevelType w:val="multilevel"/>
     <w:tmpl w:val="96642936"/>
@@ -25655,7 +25818,7 @@
       </w:pPr>
     </w:lvl>
   </w:abstractNum>
-  <w:abstractNum w:abstractNumId="34" w15:restartNumberingAfterBreak="0">
+  <w:abstractNum w:abstractNumId="35" w15:restartNumberingAfterBreak="0">
     <w:nsid w:val="29962290"/>
     <w:multiLevelType w:val="multilevel"/>
     <w:tmpl w:val="5510A6FE"/>
@@ -25804,7 +25967,7 @@
       </w:rPr>
     </w:lvl>
   </w:abstractNum>
-  <w:abstractNum w:abstractNumId="35" w15:restartNumberingAfterBreak="0">
+  <w:abstractNum w:abstractNumId="36" w15:restartNumberingAfterBreak="0">
     <w:nsid w:val="2B9A5CF4"/>
     <w:multiLevelType w:val="multilevel"/>
     <w:tmpl w:val="6AD25BB6"/>
@@ -25953,7 +26116,120 @@
       </w:rPr>
     </w:lvl>
   </w:abstractNum>
-  <w:abstractNum w:abstractNumId="36" w15:restartNumberingAfterBreak="0">
+  <w:abstractNum w:abstractNumId="37" w15:restartNumberingAfterBreak="0">
+    <w:nsid w:val="2BDF3B90"/>
+    <w:multiLevelType w:val="multilevel"/>
+    <w:tmpl w:val="8BCEDECC"/>
+    <w:lvl w:ilvl="0">
+      <w:start w:val="1"/>
+      <w:numFmt w:val="decimal"/>
+      <w:lvlText w:val="%1."/>
+      <w:lvlJc w:val="left"/>
+      <w:pPr>
+        <w:tabs>
+          <w:tab w:val="num" w:pos="720"/>
+        </w:tabs>
+        <w:ind w:left="720" w:hanging="360"/>
+      </w:pPr>
+    </w:lvl>
+    <w:lvl w:ilvl="1" w:tentative="1">
+      <w:start w:val="1"/>
+      <w:numFmt w:val="decimal"/>
+      <w:lvlText w:val="%2."/>
+      <w:lvlJc w:val="left"/>
+      <w:pPr>
+        <w:tabs>
+          <w:tab w:val="num" w:pos="1440"/>
+        </w:tabs>
+        <w:ind w:left="1440" w:hanging="360"/>
+      </w:pPr>
+    </w:lvl>
+    <w:lvl w:ilvl="2" w:tentative="1">
+      <w:start w:val="1"/>
+      <w:numFmt w:val="decimal"/>
+      <w:lvlText w:val="%3."/>
+      <w:lvlJc w:val="left"/>
+      <w:pPr>
+        <w:tabs>
+          <w:tab w:val="num" w:pos="2160"/>
+        </w:tabs>
+        <w:ind w:left="2160" w:hanging="360"/>
+      </w:pPr>
+    </w:lvl>
+    <w:lvl w:ilvl="3" w:tentative="1">
+      <w:start w:val="1"/>
+      <w:numFmt w:val="decimal"/>
+      <w:lvlText w:val="%4."/>
+      <w:lvlJc w:val="left"/>
+      <w:pPr>
+        <w:tabs>
+          <w:tab w:val="num" w:pos="2880"/>
+        </w:tabs>
+        <w:ind w:left="2880" w:hanging="360"/>
+      </w:pPr>
+    </w:lvl>
+    <w:lvl w:ilvl="4" w:tentative="1">
+      <w:start w:val="1"/>
+      <w:numFmt w:val="decimal"/>
+      <w:lvlText w:val="%5."/>
+      <w:lvlJc w:val="left"/>
+      <w:pPr>
+        <w:tabs>
+          <w:tab w:val="num" w:pos="3600"/>
+        </w:tabs>
+        <w:ind w:left="3600" w:hanging="360"/>
+      </w:pPr>
+    </w:lvl>
+    <w:lvl w:ilvl="5" w:tentative="1">
+      <w:start w:val="1"/>
+      <w:numFmt w:val="decimal"/>
+      <w:lvlText w:val="%6."/>
+      <w:lvlJc w:val="left"/>
+      <w:pPr>
+        <w:tabs>
+          <w:tab w:val="num" w:pos="4320"/>
+        </w:tabs>
+        <w:ind w:left="4320" w:hanging="360"/>
+      </w:pPr>
+    </w:lvl>
+    <w:lvl w:ilvl="6" w:tentative="1">
+      <w:start w:val="1"/>
+      <w:numFmt w:val="decimal"/>
+      <w:lvlText w:val="%7."/>
+      <w:lvlJc w:val="left"/>
+      <w:pPr>
+        <w:tabs>
+          <w:tab w:val="num" w:pos="5040"/>
+        </w:tabs>
+        <w:ind w:left="5040" w:hanging="360"/>
+      </w:pPr>
+    </w:lvl>
+    <w:lvl w:ilvl="7" w:tentative="1">
+      <w:start w:val="1"/>
+      <w:numFmt w:val="decimal"/>
+      <w:lvlText w:val="%8."/>
+      <w:lvlJc w:val="left"/>
+      <w:pPr>
+        <w:tabs>
+          <w:tab w:val="num" w:pos="5760"/>
+        </w:tabs>
+        <w:ind w:left="5760" w:hanging="360"/>
+      </w:pPr>
+    </w:lvl>
+    <w:lvl w:ilvl="8" w:tentative="1">
+      <w:start w:val="1"/>
+      <w:numFmt w:val="decimal"/>
+      <w:lvlText w:val="%9."/>
+      <w:lvlJc w:val="left"/>
+      <w:pPr>
+        <w:tabs>
+          <w:tab w:val="num" w:pos="6480"/>
+        </w:tabs>
+        <w:ind w:left="6480" w:hanging="360"/>
+      </w:pPr>
+    </w:lvl>
+  </w:abstractNum>
+  <w:abstractNum w:abstractNumId="38" w15:restartNumberingAfterBreak="0">
     <w:nsid w:val="2BF33B93"/>
     <w:multiLevelType w:val="multilevel"/>
     <w:tmpl w:val="626E91EC"/>
@@ -26066,7 +26342,7 @@
       </w:pPr>
     </w:lvl>
   </w:abstractNum>
-  <w:abstractNum w:abstractNumId="37" w15:restartNumberingAfterBreak="0">
+  <w:abstractNum w:abstractNumId="39" w15:restartNumberingAfterBreak="0">
     <w:nsid w:val="2C9D31A0"/>
     <w:multiLevelType w:val="multilevel"/>
     <w:tmpl w:val="E4C88F1E"/>
@@ -26179,7 +26455,7 @@
       </w:pPr>
     </w:lvl>
   </w:abstractNum>
-  <w:abstractNum w:abstractNumId="38" w15:restartNumberingAfterBreak="0">
+  <w:abstractNum w:abstractNumId="40" w15:restartNumberingAfterBreak="0">
     <w:nsid w:val="2DE0278C"/>
     <w:multiLevelType w:val="multilevel"/>
     <w:tmpl w:val="CBAACCA2"/>
@@ -26292,7 +26568,7 @@
       </w:pPr>
     </w:lvl>
   </w:abstractNum>
-  <w:abstractNum w:abstractNumId="39" w15:restartNumberingAfterBreak="0">
+  <w:abstractNum w:abstractNumId="41" w15:restartNumberingAfterBreak="0">
     <w:nsid w:val="2DEE512B"/>
     <w:multiLevelType w:val="multilevel"/>
     <w:tmpl w:val="526EAD46"/>
@@ -26441,7 +26717,7 @@
       </w:rPr>
     </w:lvl>
   </w:abstractNum>
-  <w:abstractNum w:abstractNumId="40" w15:restartNumberingAfterBreak="0">
+  <w:abstractNum w:abstractNumId="42" w15:restartNumberingAfterBreak="0">
     <w:nsid w:val="2E373DBE"/>
     <w:multiLevelType w:val="multilevel"/>
     <w:tmpl w:val="E14017A0"/>
@@ -26590,7 +26866,7 @@
       </w:rPr>
     </w:lvl>
   </w:abstractNum>
-  <w:abstractNum w:abstractNumId="41" w15:restartNumberingAfterBreak="0">
+  <w:abstractNum w:abstractNumId="43" w15:restartNumberingAfterBreak="0">
     <w:nsid w:val="30461B77"/>
     <w:multiLevelType w:val="multilevel"/>
     <w:tmpl w:val="A3348A90"/>
@@ -26739,7 +27015,7 @@
       </w:rPr>
     </w:lvl>
   </w:abstractNum>
-  <w:abstractNum w:abstractNumId="42" w15:restartNumberingAfterBreak="0">
+  <w:abstractNum w:abstractNumId="44" w15:restartNumberingAfterBreak="0">
     <w:nsid w:val="3065508B"/>
     <w:multiLevelType w:val="multilevel"/>
     <w:tmpl w:val="418AD5AE"/>
@@ -26888,7 +27164,7 @@
       </w:rPr>
     </w:lvl>
   </w:abstractNum>
-  <w:abstractNum w:abstractNumId="43" w15:restartNumberingAfterBreak="0">
+  <w:abstractNum w:abstractNumId="45" w15:restartNumberingAfterBreak="0">
     <w:nsid w:val="3339493D"/>
     <w:multiLevelType w:val="multilevel"/>
     <w:tmpl w:val="F4108986"/>
@@ -27001,7 +27277,7 @@
       </w:pPr>
     </w:lvl>
   </w:abstractNum>
-  <w:abstractNum w:abstractNumId="44" w15:restartNumberingAfterBreak="0">
+  <w:abstractNum w:abstractNumId="46" w15:restartNumberingAfterBreak="0">
     <w:nsid w:val="378402E6"/>
     <w:multiLevelType w:val="multilevel"/>
     <w:tmpl w:val="D64A8E66"/>
@@ -27150,7 +27426,7 @@
       </w:rPr>
     </w:lvl>
   </w:abstractNum>
-  <w:abstractNum w:abstractNumId="45" w15:restartNumberingAfterBreak="0">
+  <w:abstractNum w:abstractNumId="47" w15:restartNumberingAfterBreak="0">
     <w:nsid w:val="388B7212"/>
     <w:multiLevelType w:val="multilevel"/>
     <w:tmpl w:val="EA8EE1AE"/>
@@ -27299,7 +27575,7 @@
       </w:rPr>
     </w:lvl>
   </w:abstractNum>
-  <w:abstractNum w:abstractNumId="46" w15:restartNumberingAfterBreak="0">
+  <w:abstractNum w:abstractNumId="48" w15:restartNumberingAfterBreak="0">
     <w:nsid w:val="39B34B84"/>
     <w:multiLevelType w:val="multilevel"/>
     <w:tmpl w:val="B10CA82C"/>
@@ -27448,7 +27724,7 @@
       </w:rPr>
     </w:lvl>
   </w:abstractNum>
-  <w:abstractNum w:abstractNumId="47" w15:restartNumberingAfterBreak="0">
+  <w:abstractNum w:abstractNumId="49" w15:restartNumberingAfterBreak="0">
     <w:nsid w:val="3A494476"/>
     <w:multiLevelType w:val="multilevel"/>
     <w:tmpl w:val="2B581AEA"/>
@@ -27597,7 +27873,156 @@
       </w:rPr>
     </w:lvl>
   </w:abstractNum>
-  <w:abstractNum w:abstractNumId="48" w15:restartNumberingAfterBreak="0">
+  <w:abstractNum w:abstractNumId="50" w15:restartNumberingAfterBreak="0">
+    <w:nsid w:val="3B196ABB"/>
+    <w:multiLevelType w:val="multilevel"/>
+    <w:tmpl w:val="D0803E4E"/>
+    <w:lvl w:ilvl="0">
+      <w:start w:val="1"/>
+      <w:numFmt w:val="bullet"/>
+      <w:lvlText w:val=""/>
+      <w:lvlJc w:val="left"/>
+      <w:pPr>
+        <w:tabs>
+          <w:tab w:val="num" w:pos="720"/>
+        </w:tabs>
+        <w:ind w:left="720" w:hanging="360"/>
+      </w:pPr>
+      <w:rPr>
+        <w:rFonts w:ascii="Symbol" w:hAnsi="Symbol" w:hint="default"/>
+        <w:sz w:val="20"/>
+      </w:rPr>
+    </w:lvl>
+    <w:lvl w:ilvl="1" w:tentative="1">
+      <w:start w:val="1"/>
+      <w:numFmt w:val="bullet"/>
+      <w:lvlText w:val="o"/>
+      <w:lvlJc w:val="left"/>
+      <w:pPr>
+        <w:tabs>
+          <w:tab w:val="num" w:pos="1440"/>
+        </w:tabs>
+        <w:ind w:left="1440" w:hanging="360"/>
+      </w:pPr>
+      <w:rPr>
+        <w:rFonts w:ascii="Courier New" w:hAnsi="Courier New" w:hint="default"/>
+        <w:sz w:val="20"/>
+      </w:rPr>
+    </w:lvl>
+    <w:lvl w:ilvl="2" w:tentative="1">
+      <w:start w:val="1"/>
+      <w:numFmt w:val="bullet"/>
+      <w:lvlText w:val=""/>
+      <w:lvlJc w:val="left"/>
+      <w:pPr>
+        <w:tabs>
+          <w:tab w:val="num" w:pos="2160"/>
+        </w:tabs>
+        <w:ind w:left="2160" w:hanging="360"/>
+      </w:pPr>
+      <w:rPr>
+        <w:rFonts w:ascii="Wingdings" w:hAnsi="Wingdings" w:hint="default"/>
+        <w:sz w:val="20"/>
+      </w:rPr>
+    </w:lvl>
+    <w:lvl w:ilvl="3" w:tentative="1">
+      <w:start w:val="1"/>
+      <w:numFmt w:val="bullet"/>
+      <w:lvlText w:val=""/>
+      <w:lvlJc w:val="left"/>
+      <w:pPr>
+        <w:tabs>
+          <w:tab w:val="num" w:pos="2880"/>
+        </w:tabs>
+        <w:ind w:left="2880" w:hanging="360"/>
+      </w:pPr>
+      <w:rPr>
+        <w:rFonts w:ascii="Wingdings" w:hAnsi="Wingdings" w:hint="default"/>
+        <w:sz w:val="20"/>
+      </w:rPr>
+    </w:lvl>
+    <w:lvl w:ilvl="4" w:tentative="1">
+      <w:start w:val="1"/>
+      <w:numFmt w:val="bullet"/>
+      <w:lvlText w:val=""/>
+      <w:lvlJc w:val="left"/>
+      <w:pPr>
+        <w:tabs>
+          <w:tab w:val="num" w:pos="3600"/>
+        </w:tabs>
+        <w:ind w:left="3600" w:hanging="360"/>
+      </w:pPr>
+      <w:rPr>
+        <w:rFonts w:ascii="Wingdings" w:hAnsi="Wingdings" w:hint="default"/>
+        <w:sz w:val="20"/>
+      </w:rPr>
+    </w:lvl>
+    <w:lvl w:ilvl="5" w:tentative="1">
+      <w:start w:val="1"/>
+      <w:numFmt w:val="bullet"/>
+      <w:lvlText w:val=""/>
+      <w:lvlJc w:val="left"/>
+      <w:pPr>
+        <w:tabs>
+          <w:tab w:val="num" w:pos="4320"/>
+        </w:tabs>
+        <w:ind w:left="4320" w:hanging="360"/>
+      </w:pPr>
+      <w:rPr>
+        <w:rFonts w:ascii="Wingdings" w:hAnsi="Wingdings" w:hint="default"/>
+        <w:sz w:val="20"/>
+      </w:rPr>
+    </w:lvl>
+    <w:lvl w:ilvl="6" w:tentative="1">
+      <w:start w:val="1"/>
+      <w:numFmt w:val="bullet"/>
+      <w:lvlText w:val=""/>
+      <w:lvlJc w:val="left"/>
+      <w:pPr>
+        <w:tabs>
+          <w:tab w:val="num" w:pos="5040"/>
+        </w:tabs>
+        <w:ind w:left="5040" w:hanging="360"/>
+      </w:pPr>
+      <w:rPr>
+        <w:rFonts w:ascii="Wingdings" w:hAnsi="Wingdings" w:hint="default"/>
+        <w:sz w:val="20"/>
+      </w:rPr>
+    </w:lvl>
+    <w:lvl w:ilvl="7" w:tentative="1">
+      <w:start w:val="1"/>
+      <w:numFmt w:val="bullet"/>
+      <w:lvlText w:val=""/>
+      <w:lvlJc w:val="left"/>
+      <w:pPr>
+        <w:tabs>
+          <w:tab w:val="num" w:pos="5760"/>
+        </w:tabs>
+        <w:ind w:left="5760" w:hanging="360"/>
+      </w:pPr>
+      <w:rPr>
+        <w:rFonts w:ascii="Wingdings" w:hAnsi="Wingdings" w:hint="default"/>
+        <w:sz w:val="20"/>
+      </w:rPr>
+    </w:lvl>
+    <w:lvl w:ilvl="8" w:tentative="1">
+      <w:start w:val="1"/>
+      <w:numFmt w:val="bullet"/>
+      <w:lvlText w:val=""/>
+      <w:lvlJc w:val="left"/>
+      <w:pPr>
+        <w:tabs>
+          <w:tab w:val="num" w:pos="6480"/>
+        </w:tabs>
+        <w:ind w:left="6480" w:hanging="360"/>
+      </w:pPr>
+      <w:rPr>
+        <w:rFonts w:ascii="Wingdings" w:hAnsi="Wingdings" w:hint="default"/>
+        <w:sz w:val="20"/>
+      </w:rPr>
+    </w:lvl>
+  </w:abstractNum>
+  <w:abstractNum w:abstractNumId="51" w15:restartNumberingAfterBreak="0">
     <w:nsid w:val="3F3771E0"/>
     <w:multiLevelType w:val="multilevel"/>
     <w:tmpl w:val="CBF63B18"/>
@@ -27746,7 +28171,156 @@
       </w:rPr>
     </w:lvl>
   </w:abstractNum>
-  <w:abstractNum w:abstractNumId="49" w15:restartNumberingAfterBreak="0">
+  <w:abstractNum w:abstractNumId="52" w15:restartNumberingAfterBreak="0">
+    <w:nsid w:val="3FC23B90"/>
+    <w:multiLevelType w:val="multilevel"/>
+    <w:tmpl w:val="649E7E76"/>
+    <w:lvl w:ilvl="0">
+      <w:start w:val="1"/>
+      <w:numFmt w:val="bullet"/>
+      <w:lvlText w:val=""/>
+      <w:lvlJc w:val="left"/>
+      <w:pPr>
+        <w:tabs>
+          <w:tab w:val="num" w:pos="720"/>
+        </w:tabs>
+        <w:ind w:left="720" w:hanging="360"/>
+      </w:pPr>
+      <w:rPr>
+        <w:rFonts w:ascii="Symbol" w:hAnsi="Symbol" w:hint="default"/>
+        <w:sz w:val="20"/>
+      </w:rPr>
+    </w:lvl>
+    <w:lvl w:ilvl="1" w:tentative="1">
+      <w:start w:val="1"/>
+      <w:numFmt w:val="bullet"/>
+      <w:lvlText w:val="o"/>
+      <w:lvlJc w:val="left"/>
+      <w:pPr>
+        <w:tabs>
+          <w:tab w:val="num" w:pos="1440"/>
+        </w:tabs>
+        <w:ind w:left="1440" w:hanging="360"/>
+      </w:pPr>
+      <w:rPr>
+        <w:rFonts w:ascii="Courier New" w:hAnsi="Courier New" w:hint="default"/>
+        <w:sz w:val="20"/>
+      </w:rPr>
+    </w:lvl>
+    <w:lvl w:ilvl="2" w:tentative="1">
+      <w:start w:val="1"/>
+      <w:numFmt w:val="bullet"/>
+      <w:lvlText w:val=""/>
+      <w:lvlJc w:val="left"/>
+      <w:pPr>
+        <w:tabs>
+          <w:tab w:val="num" w:pos="2160"/>
+        </w:tabs>
+        <w:ind w:left="2160" w:hanging="360"/>
+      </w:pPr>
+      <w:rPr>
+        <w:rFonts w:ascii="Wingdings" w:hAnsi="Wingdings" w:hint="default"/>
+        <w:sz w:val="20"/>
+      </w:rPr>
+    </w:lvl>
+    <w:lvl w:ilvl="3" w:tentative="1">
+      <w:start w:val="1"/>
+      <w:numFmt w:val="bullet"/>
+      <w:lvlText w:val=""/>
+      <w:lvlJc w:val="left"/>
+      <w:pPr>
+        <w:tabs>
+          <w:tab w:val="num" w:pos="2880"/>
+        </w:tabs>
+        <w:ind w:left="2880" w:hanging="360"/>
+      </w:pPr>
+      <w:rPr>
+        <w:rFonts w:ascii="Wingdings" w:hAnsi="Wingdings" w:hint="default"/>
+        <w:sz w:val="20"/>
+      </w:rPr>
+    </w:lvl>
+    <w:lvl w:ilvl="4" w:tentative="1">
+      <w:start w:val="1"/>
+      <w:numFmt w:val="bullet"/>
+      <w:lvlText w:val=""/>
+      <w:lvlJc w:val="left"/>
+      <w:pPr>
+        <w:tabs>
+          <w:tab w:val="num" w:pos="3600"/>
+        </w:tabs>
+        <w:ind w:left="3600" w:hanging="360"/>
+      </w:pPr>
+      <w:rPr>
+        <w:rFonts w:ascii="Wingdings" w:hAnsi="Wingdings" w:hint="default"/>
+        <w:sz w:val="20"/>
+      </w:rPr>
+    </w:lvl>
+    <w:lvl w:ilvl="5" w:tentative="1">
+      <w:start w:val="1"/>
+      <w:numFmt w:val="bullet"/>
+      <w:lvlText w:val=""/>
+      <w:lvlJc w:val="left"/>
+      <w:pPr>
+        <w:tabs>
+          <w:tab w:val="num" w:pos="4320"/>
+        </w:tabs>
+        <w:ind w:left="4320" w:hanging="360"/>
+      </w:pPr>
+      <w:rPr>
+        <w:rFonts w:ascii="Wingdings" w:hAnsi="Wingdings" w:hint="default"/>
+        <w:sz w:val="20"/>
+      </w:rPr>
+    </w:lvl>
+    <w:lvl w:ilvl="6" w:tentative="1">
+      <w:start w:val="1"/>
+      <w:numFmt w:val="bullet"/>
+      <w:lvlText w:val=""/>
+      <w:lvlJc w:val="left"/>
+      <w:pPr>
+        <w:tabs>
+          <w:tab w:val="num" w:pos="5040"/>
+        </w:tabs>
+        <w:ind w:left="5040" w:hanging="360"/>
+      </w:pPr>
+      <w:rPr>
+        <w:rFonts w:ascii="Wingdings" w:hAnsi="Wingdings" w:hint="default"/>
+        <w:sz w:val="20"/>
+      </w:rPr>
+    </w:lvl>
+    <w:lvl w:ilvl="7" w:tentative="1">
+      <w:start w:val="1"/>
+      <w:numFmt w:val="bullet"/>
+      <w:lvlText w:val=""/>
+      <w:lvlJc w:val="left"/>
+      <w:pPr>
+        <w:tabs>
+          <w:tab w:val="num" w:pos="5760"/>
+        </w:tabs>
+        <w:ind w:left="5760" w:hanging="360"/>
+      </w:pPr>
+      <w:rPr>
+        <w:rFonts w:ascii="Wingdings" w:hAnsi="Wingdings" w:hint="default"/>
+        <w:sz w:val="20"/>
+      </w:rPr>
+    </w:lvl>
+    <w:lvl w:ilvl="8" w:tentative="1">
+      <w:start w:val="1"/>
+      <w:numFmt w:val="bullet"/>
+      <w:lvlText w:val=""/>
+      <w:lvlJc w:val="left"/>
+      <w:pPr>
+        <w:tabs>
+          <w:tab w:val="num" w:pos="6480"/>
+        </w:tabs>
+        <w:ind w:left="6480" w:hanging="360"/>
+      </w:pPr>
+      <w:rPr>
+        <w:rFonts w:ascii="Wingdings" w:hAnsi="Wingdings" w:hint="default"/>
+        <w:sz w:val="20"/>
+      </w:rPr>
+    </w:lvl>
+  </w:abstractNum>
+  <w:abstractNum w:abstractNumId="53" w15:restartNumberingAfterBreak="0">
     <w:nsid w:val="408612D9"/>
     <w:multiLevelType w:val="multilevel"/>
     <w:tmpl w:val="8E6E7F50"/>
@@ -27895,7 +28469,7 @@
       </w:rPr>
     </w:lvl>
   </w:abstractNum>
-  <w:abstractNum w:abstractNumId="50" w15:restartNumberingAfterBreak="0">
+  <w:abstractNum w:abstractNumId="54" w15:restartNumberingAfterBreak="0">
     <w:nsid w:val="41F760F1"/>
     <w:multiLevelType w:val="hybridMultilevel"/>
     <w:tmpl w:val="C4963EF6"/>
@@ -28008,7 +28582,7 @@
       </w:rPr>
     </w:lvl>
   </w:abstractNum>
-  <w:abstractNum w:abstractNumId="51" w15:restartNumberingAfterBreak="0">
+  <w:abstractNum w:abstractNumId="55" w15:restartNumberingAfterBreak="0">
     <w:nsid w:val="422430B2"/>
     <w:multiLevelType w:val="multilevel"/>
     <w:tmpl w:val="9AA8CEDC"/>
@@ -28157,7 +28731,7 @@
       </w:rPr>
     </w:lvl>
   </w:abstractNum>
-  <w:abstractNum w:abstractNumId="52" w15:restartNumberingAfterBreak="0">
+  <w:abstractNum w:abstractNumId="56" w15:restartNumberingAfterBreak="0">
     <w:nsid w:val="45772D44"/>
     <w:multiLevelType w:val="multilevel"/>
     <w:tmpl w:val="5C98C706"/>
@@ -28302,7 +28876,7 @@
       </w:rPr>
     </w:lvl>
   </w:abstractNum>
-  <w:abstractNum w:abstractNumId="53" w15:restartNumberingAfterBreak="0">
+  <w:abstractNum w:abstractNumId="57" w15:restartNumberingAfterBreak="0">
     <w:nsid w:val="47931FBB"/>
     <w:multiLevelType w:val="multilevel"/>
     <w:tmpl w:val="E8941C86"/>
@@ -28451,7 +29025,7 @@
       </w:rPr>
     </w:lvl>
   </w:abstractNum>
-  <w:abstractNum w:abstractNumId="54" w15:restartNumberingAfterBreak="0">
+  <w:abstractNum w:abstractNumId="58" w15:restartNumberingAfterBreak="0">
     <w:nsid w:val="48650E98"/>
     <w:multiLevelType w:val="multilevel"/>
     <w:tmpl w:val="1164AF32"/>
@@ -28600,7 +29174,7 @@
       </w:rPr>
     </w:lvl>
   </w:abstractNum>
-  <w:abstractNum w:abstractNumId="55" w15:restartNumberingAfterBreak="0">
+  <w:abstractNum w:abstractNumId="59" w15:restartNumberingAfterBreak="0">
     <w:nsid w:val="48B04463"/>
     <w:multiLevelType w:val="multilevel"/>
     <w:tmpl w:val="B7C8271C"/>
@@ -28749,7 +29323,7 @@
       </w:rPr>
     </w:lvl>
   </w:abstractNum>
-  <w:abstractNum w:abstractNumId="56" w15:restartNumberingAfterBreak="0">
+  <w:abstractNum w:abstractNumId="60" w15:restartNumberingAfterBreak="0">
     <w:nsid w:val="4A8C27B6"/>
     <w:multiLevelType w:val="multilevel"/>
     <w:tmpl w:val="478AEC50"/>
@@ -28898,7 +29472,7 @@
       </w:rPr>
     </w:lvl>
   </w:abstractNum>
-  <w:abstractNum w:abstractNumId="57" w15:restartNumberingAfterBreak="0">
+  <w:abstractNum w:abstractNumId="61" w15:restartNumberingAfterBreak="0">
     <w:nsid w:val="4A962120"/>
     <w:multiLevelType w:val="multilevel"/>
     <w:tmpl w:val="21DEC30A"/>
@@ -29011,7 +29585,7 @@
       </w:pPr>
     </w:lvl>
   </w:abstractNum>
-  <w:abstractNum w:abstractNumId="58" w15:restartNumberingAfterBreak="0">
+  <w:abstractNum w:abstractNumId="62" w15:restartNumberingAfterBreak="0">
     <w:nsid w:val="4C825701"/>
     <w:multiLevelType w:val="multilevel"/>
     <w:tmpl w:val="36B2D506"/>
@@ -29160,7 +29734,7 @@
       </w:rPr>
     </w:lvl>
   </w:abstractNum>
-  <w:abstractNum w:abstractNumId="59" w15:restartNumberingAfterBreak="0">
+  <w:abstractNum w:abstractNumId="63" w15:restartNumberingAfterBreak="0">
     <w:nsid w:val="4D03363F"/>
     <w:multiLevelType w:val="multilevel"/>
     <w:tmpl w:val="7576D590"/>
@@ -29273,7 +29847,7 @@
       </w:pPr>
     </w:lvl>
   </w:abstractNum>
-  <w:abstractNum w:abstractNumId="60" w15:restartNumberingAfterBreak="0">
+  <w:abstractNum w:abstractNumId="64" w15:restartNumberingAfterBreak="0">
     <w:nsid w:val="4F19287F"/>
     <w:multiLevelType w:val="multilevel"/>
     <w:tmpl w:val="8C16CBF8"/>
@@ -29422,7 +29996,7 @@
       </w:rPr>
     </w:lvl>
   </w:abstractNum>
-  <w:abstractNum w:abstractNumId="61" w15:restartNumberingAfterBreak="0">
+  <w:abstractNum w:abstractNumId="65" w15:restartNumberingAfterBreak="0">
     <w:nsid w:val="4F32793E"/>
     <w:multiLevelType w:val="multilevel"/>
     <w:tmpl w:val="4A66BDC6"/>
@@ -29571,7 +30145,7 @@
       </w:rPr>
     </w:lvl>
   </w:abstractNum>
-  <w:abstractNum w:abstractNumId="62" w15:restartNumberingAfterBreak="0">
+  <w:abstractNum w:abstractNumId="66" w15:restartNumberingAfterBreak="0">
     <w:nsid w:val="531B6E11"/>
     <w:multiLevelType w:val="multilevel"/>
     <w:tmpl w:val="ABCE75A4"/>
@@ -29684,7 +30258,7 @@
       </w:pPr>
     </w:lvl>
   </w:abstractNum>
-  <w:abstractNum w:abstractNumId="63" w15:restartNumberingAfterBreak="0">
+  <w:abstractNum w:abstractNumId="67" w15:restartNumberingAfterBreak="0">
     <w:nsid w:val="556E1750"/>
     <w:multiLevelType w:val="multilevel"/>
     <w:tmpl w:val="2AF0C8C8"/>
@@ -29833,7 +30407,7 @@
       </w:rPr>
     </w:lvl>
   </w:abstractNum>
-  <w:abstractNum w:abstractNumId="64" w15:restartNumberingAfterBreak="0">
+  <w:abstractNum w:abstractNumId="68" w15:restartNumberingAfterBreak="0">
     <w:nsid w:val="55CD7190"/>
     <w:multiLevelType w:val="multilevel"/>
     <w:tmpl w:val="EDFA3E8C"/>
@@ -29982,7 +30556,7 @@
       </w:rPr>
     </w:lvl>
   </w:abstractNum>
-  <w:abstractNum w:abstractNumId="65" w15:restartNumberingAfterBreak="0">
+  <w:abstractNum w:abstractNumId="69" w15:restartNumberingAfterBreak="0">
     <w:nsid w:val="5621694E"/>
     <w:multiLevelType w:val="multilevel"/>
     <w:tmpl w:val="3F12F072"/>
@@ -30131,7 +30705,7 @@
       </w:rPr>
     </w:lvl>
   </w:abstractNum>
-  <w:abstractNum w:abstractNumId="66" w15:restartNumberingAfterBreak="0">
+  <w:abstractNum w:abstractNumId="70" w15:restartNumberingAfterBreak="0">
     <w:nsid w:val="56A67868"/>
     <w:multiLevelType w:val="multilevel"/>
     <w:tmpl w:val="149294E0"/>
@@ -30280,7 +30854,7 @@
       </w:rPr>
     </w:lvl>
   </w:abstractNum>
-  <w:abstractNum w:abstractNumId="67" w15:restartNumberingAfterBreak="0">
+  <w:abstractNum w:abstractNumId="71" w15:restartNumberingAfterBreak="0">
     <w:nsid w:val="57077A2E"/>
     <w:multiLevelType w:val="multilevel"/>
     <w:tmpl w:val="27B80EDA"/>
@@ -30429,7 +31003,7 @@
       </w:rPr>
     </w:lvl>
   </w:abstractNum>
-  <w:abstractNum w:abstractNumId="68" w15:restartNumberingAfterBreak="0">
+  <w:abstractNum w:abstractNumId="72" w15:restartNumberingAfterBreak="0">
     <w:nsid w:val="57A35A37"/>
     <w:multiLevelType w:val="multilevel"/>
     <w:tmpl w:val="60A6384A"/>
@@ -30578,7 +31152,7 @@
       </w:rPr>
     </w:lvl>
   </w:abstractNum>
-  <w:abstractNum w:abstractNumId="69" w15:restartNumberingAfterBreak="0">
+  <w:abstractNum w:abstractNumId="73" w15:restartNumberingAfterBreak="0">
     <w:nsid w:val="58ED47EC"/>
     <w:multiLevelType w:val="multilevel"/>
     <w:tmpl w:val="B888E83C"/>
@@ -30727,7 +31301,7 @@
       </w:rPr>
     </w:lvl>
   </w:abstractNum>
-  <w:abstractNum w:abstractNumId="70" w15:restartNumberingAfterBreak="0">
+  <w:abstractNum w:abstractNumId="74" w15:restartNumberingAfterBreak="0">
     <w:nsid w:val="59B1282E"/>
     <w:multiLevelType w:val="multilevel"/>
     <w:tmpl w:val="65226A24"/>
@@ -30876,7 +31450,7 @@
       </w:rPr>
     </w:lvl>
   </w:abstractNum>
-  <w:abstractNum w:abstractNumId="71" w15:restartNumberingAfterBreak="0">
+  <w:abstractNum w:abstractNumId="75" w15:restartNumberingAfterBreak="0">
     <w:nsid w:val="5AF77ECB"/>
     <w:multiLevelType w:val="multilevel"/>
     <w:tmpl w:val="10642DE6"/>
@@ -31025,7 +31599,7 @@
       </w:rPr>
     </w:lvl>
   </w:abstractNum>
-  <w:abstractNum w:abstractNumId="72" w15:restartNumberingAfterBreak="0">
+  <w:abstractNum w:abstractNumId="76" w15:restartNumberingAfterBreak="0">
     <w:nsid w:val="5C7C485D"/>
     <w:multiLevelType w:val="multilevel"/>
     <w:tmpl w:val="AE429348"/>
@@ -31174,7 +31748,7 @@
       </w:rPr>
     </w:lvl>
   </w:abstractNum>
-  <w:abstractNum w:abstractNumId="73" w15:restartNumberingAfterBreak="0">
+  <w:abstractNum w:abstractNumId="77" w15:restartNumberingAfterBreak="0">
     <w:nsid w:val="5CDE07DA"/>
     <w:multiLevelType w:val="multilevel"/>
     <w:tmpl w:val="B1823B8E"/>
@@ -31323,7 +31897,7 @@
       </w:rPr>
     </w:lvl>
   </w:abstractNum>
-  <w:abstractNum w:abstractNumId="74" w15:restartNumberingAfterBreak="0">
+  <w:abstractNum w:abstractNumId="78" w15:restartNumberingAfterBreak="0">
     <w:nsid w:val="5CE51A28"/>
     <w:multiLevelType w:val="multilevel"/>
     <w:tmpl w:val="6A14F4F0"/>
@@ -31472,7 +32046,7 @@
       </w:rPr>
     </w:lvl>
   </w:abstractNum>
-  <w:abstractNum w:abstractNumId="75" w15:restartNumberingAfterBreak="0">
+  <w:abstractNum w:abstractNumId="79" w15:restartNumberingAfterBreak="0">
     <w:nsid w:val="5DBC3FC5"/>
     <w:multiLevelType w:val="multilevel"/>
     <w:tmpl w:val="2EFC06C2"/>
@@ -31621,7 +32195,7 @@
       </w:rPr>
     </w:lvl>
   </w:abstractNum>
-  <w:abstractNum w:abstractNumId="76" w15:restartNumberingAfterBreak="0">
+  <w:abstractNum w:abstractNumId="80" w15:restartNumberingAfterBreak="0">
     <w:nsid w:val="5F2D17DE"/>
     <w:multiLevelType w:val="multilevel"/>
     <w:tmpl w:val="AA8658BC"/>
@@ -31770,7 +32344,7 @@
       </w:rPr>
     </w:lvl>
   </w:abstractNum>
-  <w:abstractNum w:abstractNumId="77" w15:restartNumberingAfterBreak="0">
+  <w:abstractNum w:abstractNumId="81" w15:restartNumberingAfterBreak="0">
     <w:nsid w:val="5F365C35"/>
     <w:multiLevelType w:val="multilevel"/>
     <w:tmpl w:val="4F8AFB88"/>
@@ -31919,7 +32493,7 @@
       </w:rPr>
     </w:lvl>
   </w:abstractNum>
-  <w:abstractNum w:abstractNumId="78" w15:restartNumberingAfterBreak="0">
+  <w:abstractNum w:abstractNumId="82" w15:restartNumberingAfterBreak="0">
     <w:nsid w:val="604D3590"/>
     <w:multiLevelType w:val="multilevel"/>
     <w:tmpl w:val="4866E582"/>
@@ -32032,7 +32606,7 @@
       </w:pPr>
     </w:lvl>
   </w:abstractNum>
-  <w:abstractNum w:abstractNumId="79" w15:restartNumberingAfterBreak="0">
+  <w:abstractNum w:abstractNumId="83" w15:restartNumberingAfterBreak="0">
     <w:nsid w:val="62286744"/>
     <w:multiLevelType w:val="multilevel"/>
     <w:tmpl w:val="F26E0D80"/>
@@ -32145,7 +32719,7 @@
       </w:pPr>
     </w:lvl>
   </w:abstractNum>
-  <w:abstractNum w:abstractNumId="80" w15:restartNumberingAfterBreak="0">
+  <w:abstractNum w:abstractNumId="84" w15:restartNumberingAfterBreak="0">
     <w:nsid w:val="636575DE"/>
     <w:multiLevelType w:val="multilevel"/>
     <w:tmpl w:val="470C1EF6"/>
@@ -32294,7 +32868,7 @@
       </w:rPr>
     </w:lvl>
   </w:abstractNum>
-  <w:abstractNum w:abstractNumId="81" w15:restartNumberingAfterBreak="0">
+  <w:abstractNum w:abstractNumId="85" w15:restartNumberingAfterBreak="0">
     <w:nsid w:val="639D42DB"/>
     <w:multiLevelType w:val="multilevel"/>
     <w:tmpl w:val="3F865BB2"/>
@@ -32443,7 +33017,7 @@
       </w:rPr>
     </w:lvl>
   </w:abstractNum>
-  <w:abstractNum w:abstractNumId="82" w15:restartNumberingAfterBreak="0">
+  <w:abstractNum w:abstractNumId="86" w15:restartNumberingAfterBreak="0">
     <w:nsid w:val="63C24481"/>
     <w:multiLevelType w:val="multilevel"/>
     <w:tmpl w:val="911A1C4E"/>
@@ -32556,7 +33130,7 @@
       </w:pPr>
     </w:lvl>
   </w:abstractNum>
-  <w:abstractNum w:abstractNumId="83" w15:restartNumberingAfterBreak="0">
+  <w:abstractNum w:abstractNumId="87" w15:restartNumberingAfterBreak="0">
     <w:nsid w:val="63F447B0"/>
     <w:multiLevelType w:val="multilevel"/>
     <w:tmpl w:val="F42494F0"/>
@@ -32705,7 +33279,7 @@
       </w:rPr>
     </w:lvl>
   </w:abstractNum>
-  <w:abstractNum w:abstractNumId="84" w15:restartNumberingAfterBreak="0">
+  <w:abstractNum w:abstractNumId="88" w15:restartNumberingAfterBreak="0">
     <w:nsid w:val="6414230E"/>
     <w:multiLevelType w:val="multilevel"/>
     <w:tmpl w:val="07D82616"/>
@@ -32854,7 +33428,7 @@
       </w:rPr>
     </w:lvl>
   </w:abstractNum>
-  <w:abstractNum w:abstractNumId="85" w15:restartNumberingAfterBreak="0">
+  <w:abstractNum w:abstractNumId="89" w15:restartNumberingAfterBreak="0">
     <w:nsid w:val="665479B1"/>
     <w:multiLevelType w:val="multilevel"/>
     <w:tmpl w:val="A5982E3A"/>
@@ -32967,7 +33541,7 @@
       </w:pPr>
     </w:lvl>
   </w:abstractNum>
-  <w:abstractNum w:abstractNumId="86" w15:restartNumberingAfterBreak="0">
+  <w:abstractNum w:abstractNumId="90" w15:restartNumberingAfterBreak="0">
     <w:nsid w:val="666D30DE"/>
     <w:multiLevelType w:val="multilevel"/>
     <w:tmpl w:val="D666A516"/>
@@ -33116,7 +33690,7 @@
       </w:rPr>
     </w:lvl>
   </w:abstractNum>
-  <w:abstractNum w:abstractNumId="87" w15:restartNumberingAfterBreak="0">
+  <w:abstractNum w:abstractNumId="91" w15:restartNumberingAfterBreak="0">
     <w:nsid w:val="671B4A3F"/>
     <w:multiLevelType w:val="multilevel"/>
     <w:tmpl w:val="17B6FF70"/>
@@ -33265,7 +33839,7 @@
       </w:rPr>
     </w:lvl>
   </w:abstractNum>
-  <w:abstractNum w:abstractNumId="88" w15:restartNumberingAfterBreak="0">
+  <w:abstractNum w:abstractNumId="92" w15:restartNumberingAfterBreak="0">
     <w:nsid w:val="67805486"/>
     <w:multiLevelType w:val="multilevel"/>
     <w:tmpl w:val="E34C74DA"/>
@@ -33378,7 +33952,7 @@
       </w:pPr>
     </w:lvl>
   </w:abstractNum>
-  <w:abstractNum w:abstractNumId="89" w15:restartNumberingAfterBreak="0">
+  <w:abstractNum w:abstractNumId="93" w15:restartNumberingAfterBreak="0">
     <w:nsid w:val="67BD0D87"/>
     <w:multiLevelType w:val="multilevel"/>
     <w:tmpl w:val="6C183ECE"/>
@@ -33527,7 +34101,7 @@
       </w:rPr>
     </w:lvl>
   </w:abstractNum>
-  <w:abstractNum w:abstractNumId="90" w15:restartNumberingAfterBreak="0">
+  <w:abstractNum w:abstractNumId="94" w15:restartNumberingAfterBreak="0">
     <w:nsid w:val="6914041D"/>
     <w:multiLevelType w:val="multilevel"/>
     <w:tmpl w:val="1BC01A4E"/>
@@ -33676,7 +34250,7 @@
       </w:rPr>
     </w:lvl>
   </w:abstractNum>
-  <w:abstractNum w:abstractNumId="91" w15:restartNumberingAfterBreak="0">
+  <w:abstractNum w:abstractNumId="95" w15:restartNumberingAfterBreak="0">
     <w:nsid w:val="6A7717CE"/>
     <w:multiLevelType w:val="multilevel"/>
     <w:tmpl w:val="EC46DF36"/>
@@ -33825,7 +34399,7 @@
       </w:rPr>
     </w:lvl>
   </w:abstractNum>
-  <w:abstractNum w:abstractNumId="92" w15:restartNumberingAfterBreak="0">
+  <w:abstractNum w:abstractNumId="96" w15:restartNumberingAfterBreak="0">
     <w:nsid w:val="6BAC0141"/>
     <w:multiLevelType w:val="multilevel"/>
     <w:tmpl w:val="B6766D08"/>
@@ -33974,7 +34548,7 @@
       </w:rPr>
     </w:lvl>
   </w:abstractNum>
-  <w:abstractNum w:abstractNumId="93" w15:restartNumberingAfterBreak="0">
+  <w:abstractNum w:abstractNumId="97" w15:restartNumberingAfterBreak="0">
     <w:nsid w:val="6EC84CB7"/>
     <w:multiLevelType w:val="hybridMultilevel"/>
     <w:tmpl w:val="0B506C3C"/>
@@ -34063,7 +34637,7 @@
       </w:pPr>
     </w:lvl>
   </w:abstractNum>
-  <w:abstractNum w:abstractNumId="94" w15:restartNumberingAfterBreak="0">
+  <w:abstractNum w:abstractNumId="98" w15:restartNumberingAfterBreak="0">
     <w:nsid w:val="6F42751D"/>
     <w:multiLevelType w:val="hybridMultilevel"/>
     <w:tmpl w:val="278ECE7E"/>
@@ -34152,7 +34726,7 @@
       </w:pPr>
     </w:lvl>
   </w:abstractNum>
-  <w:abstractNum w:abstractNumId="95" w15:restartNumberingAfterBreak="0">
+  <w:abstractNum w:abstractNumId="99" w15:restartNumberingAfterBreak="0">
     <w:nsid w:val="6F66686A"/>
     <w:multiLevelType w:val="multilevel"/>
     <w:tmpl w:val="092C5926"/>
@@ -34301,7 +34875,7 @@
       </w:rPr>
     </w:lvl>
   </w:abstractNum>
-  <w:abstractNum w:abstractNumId="96" w15:restartNumberingAfterBreak="0">
+  <w:abstractNum w:abstractNumId="100" w15:restartNumberingAfterBreak="0">
     <w:nsid w:val="6FC35D75"/>
     <w:multiLevelType w:val="multilevel"/>
     <w:tmpl w:val="3844DEEA"/>
@@ -34450,7 +35024,7 @@
       </w:rPr>
     </w:lvl>
   </w:abstractNum>
-  <w:abstractNum w:abstractNumId="97" w15:restartNumberingAfterBreak="0">
+  <w:abstractNum w:abstractNumId="101" w15:restartNumberingAfterBreak="0">
     <w:nsid w:val="706F260B"/>
     <w:multiLevelType w:val="multilevel"/>
     <w:tmpl w:val="7D7ED398"/>
@@ -34563,7 +35137,7 @@
       </w:pPr>
     </w:lvl>
   </w:abstractNum>
-  <w:abstractNum w:abstractNumId="98" w15:restartNumberingAfterBreak="0">
+  <w:abstractNum w:abstractNumId="102" w15:restartNumberingAfterBreak="0">
     <w:nsid w:val="727418E8"/>
     <w:multiLevelType w:val="multilevel"/>
     <w:tmpl w:val="5C3A774E"/>
@@ -34712,7 +35286,7 @@
       </w:rPr>
     </w:lvl>
   </w:abstractNum>
-  <w:abstractNum w:abstractNumId="99" w15:restartNumberingAfterBreak="0">
+  <w:abstractNum w:abstractNumId="103" w15:restartNumberingAfterBreak="0">
     <w:nsid w:val="72933DDB"/>
     <w:multiLevelType w:val="multilevel"/>
     <w:tmpl w:val="626AE8F8"/>
@@ -34861,7 +35435,7 @@
       </w:rPr>
     </w:lvl>
   </w:abstractNum>
-  <w:abstractNum w:abstractNumId="100" w15:restartNumberingAfterBreak="0">
+  <w:abstractNum w:abstractNumId="104" w15:restartNumberingAfterBreak="0">
     <w:nsid w:val="75BF69CA"/>
     <w:multiLevelType w:val="multilevel"/>
     <w:tmpl w:val="8AD8E296"/>
@@ -35010,7 +35584,7 @@
       </w:rPr>
     </w:lvl>
   </w:abstractNum>
-  <w:abstractNum w:abstractNumId="101" w15:restartNumberingAfterBreak="0">
+  <w:abstractNum w:abstractNumId="105" w15:restartNumberingAfterBreak="0">
     <w:nsid w:val="772A5977"/>
     <w:multiLevelType w:val="multilevel"/>
     <w:tmpl w:val="DB0AAFAE"/>
@@ -35159,7 +35733,7 @@
       </w:rPr>
     </w:lvl>
   </w:abstractNum>
-  <w:abstractNum w:abstractNumId="102" w15:restartNumberingAfterBreak="0">
+  <w:abstractNum w:abstractNumId="106" w15:restartNumberingAfterBreak="0">
     <w:nsid w:val="77C9218A"/>
     <w:multiLevelType w:val="multilevel"/>
     <w:tmpl w:val="DBDC3752"/>
@@ -35308,7 +35882,7 @@
       </w:rPr>
     </w:lvl>
   </w:abstractNum>
-  <w:abstractNum w:abstractNumId="103" w15:restartNumberingAfterBreak="0">
+  <w:abstractNum w:abstractNumId="107" w15:restartNumberingAfterBreak="0">
     <w:nsid w:val="78AC1EE5"/>
     <w:multiLevelType w:val="multilevel"/>
     <w:tmpl w:val="BF54B334"/>
@@ -35457,7 +36031,7 @@
       </w:rPr>
     </w:lvl>
   </w:abstractNum>
-  <w:abstractNum w:abstractNumId="104" w15:restartNumberingAfterBreak="0">
+  <w:abstractNum w:abstractNumId="108" w15:restartNumberingAfterBreak="0">
     <w:nsid w:val="78D2672D"/>
     <w:multiLevelType w:val="multilevel"/>
     <w:tmpl w:val="0C683008"/>
@@ -35606,7 +36180,7 @@
       </w:rPr>
     </w:lvl>
   </w:abstractNum>
-  <w:abstractNum w:abstractNumId="105" w15:restartNumberingAfterBreak="0">
+  <w:abstractNum w:abstractNumId="109" w15:restartNumberingAfterBreak="0">
     <w:nsid w:val="79EF25FC"/>
     <w:multiLevelType w:val="multilevel"/>
     <w:tmpl w:val="E2AC9F98"/>
@@ -35755,7 +36329,7 @@
       </w:rPr>
     </w:lvl>
   </w:abstractNum>
-  <w:abstractNum w:abstractNumId="106" w15:restartNumberingAfterBreak="0">
+  <w:abstractNum w:abstractNumId="110" w15:restartNumberingAfterBreak="0">
     <w:nsid w:val="7A9C15B7"/>
     <w:multiLevelType w:val="multilevel"/>
     <w:tmpl w:val="68D08ACC"/>
@@ -35904,7 +36478,7 @@
       </w:rPr>
     </w:lvl>
   </w:abstractNum>
-  <w:abstractNum w:abstractNumId="107" w15:restartNumberingAfterBreak="0">
+  <w:abstractNum w:abstractNumId="111" w15:restartNumberingAfterBreak="0">
     <w:nsid w:val="7AA25EEC"/>
     <w:multiLevelType w:val="multilevel"/>
     <w:tmpl w:val="B5C604AA"/>
@@ -36017,7 +36591,7 @@
       </w:pPr>
     </w:lvl>
   </w:abstractNum>
-  <w:abstractNum w:abstractNumId="108" w15:restartNumberingAfterBreak="0">
+  <w:abstractNum w:abstractNumId="112" w15:restartNumberingAfterBreak="0">
     <w:nsid w:val="7B8207B2"/>
     <w:multiLevelType w:val="multilevel"/>
     <w:tmpl w:val="CBDE885C"/>
@@ -36166,7 +36740,7 @@
       </w:rPr>
     </w:lvl>
   </w:abstractNum>
-  <w:abstractNum w:abstractNumId="109" w15:restartNumberingAfterBreak="0">
+  <w:abstractNum w:abstractNumId="113" w15:restartNumberingAfterBreak="0">
     <w:nsid w:val="7E1F5197"/>
     <w:multiLevelType w:val="multilevel"/>
     <w:tmpl w:val="8B585B0C"/>
@@ -36280,16 +36854,16 @@
     </w:lvl>
   </w:abstractNum>
   <w:num w:numId="1" w16cid:durableId="169955040">
-    <w:abstractNumId w:val="101"/>
+    <w:abstractNumId w:val="105"/>
   </w:num>
   <w:num w:numId="2" w16cid:durableId="1450926641">
-    <w:abstractNumId w:val="28"/>
+    <w:abstractNumId w:val="29"/>
   </w:num>
   <w:num w:numId="3" w16cid:durableId="1988432412">
-    <w:abstractNumId w:val="58"/>
+    <w:abstractNumId w:val="62"/>
   </w:num>
   <w:num w:numId="4" w16cid:durableId="1087264787">
-    <w:abstractNumId w:val="82"/>
+    <w:abstractNumId w:val="86"/>
     <w:lvlOverride w:ilvl="0">
       <w:lvl w:ilvl="0">
         <w:numFmt w:val="decimal"/>
@@ -36299,10 +36873,10 @@
     </w:lvlOverride>
   </w:num>
   <w:num w:numId="5" w16cid:durableId="748431124">
-    <w:abstractNumId w:val="77"/>
+    <w:abstractNumId w:val="81"/>
   </w:num>
   <w:num w:numId="6" w16cid:durableId="1536456503">
-    <w:abstractNumId w:val="88"/>
+    <w:abstractNumId w:val="92"/>
     <w:lvlOverride w:ilvl="0">
       <w:lvl w:ilvl="0">
         <w:numFmt w:val="decimal"/>
@@ -36312,10 +36886,10 @@
     </w:lvlOverride>
   </w:num>
   <w:num w:numId="7" w16cid:durableId="255604169">
-    <w:abstractNumId w:val="100"/>
+    <w:abstractNumId w:val="104"/>
   </w:num>
   <w:num w:numId="8" w16cid:durableId="1524249707">
-    <w:abstractNumId w:val="33"/>
+    <w:abstractNumId w:val="34"/>
     <w:lvlOverride w:ilvl="0">
       <w:lvl w:ilvl="0">
         <w:numFmt w:val="decimal"/>
@@ -36325,67 +36899,67 @@
     </w:lvlOverride>
   </w:num>
   <w:num w:numId="9" w16cid:durableId="692533918">
-    <w:abstractNumId w:val="29"/>
+    <w:abstractNumId w:val="30"/>
   </w:num>
   <w:num w:numId="10" w16cid:durableId="985472665">
-    <w:abstractNumId w:val="93"/>
+    <w:abstractNumId w:val="97"/>
   </w:num>
   <w:num w:numId="11" w16cid:durableId="1783332703">
-    <w:abstractNumId w:val="50"/>
+    <w:abstractNumId w:val="54"/>
   </w:num>
   <w:num w:numId="12" w16cid:durableId="313796474">
+    <w:abstractNumId w:val="83"/>
+  </w:num>
+  <w:num w:numId="13" w16cid:durableId="1185250422">
+    <w:abstractNumId w:val="33"/>
+  </w:num>
+  <w:num w:numId="14" w16cid:durableId="920677950">
+    <w:abstractNumId w:val="60"/>
+  </w:num>
+  <w:num w:numId="15" w16cid:durableId="980839953">
+    <w:abstractNumId w:val="11"/>
+  </w:num>
+  <w:num w:numId="16" w16cid:durableId="1261179069">
     <w:abstractNumId w:val="79"/>
   </w:num>
-  <w:num w:numId="13" w16cid:durableId="1185250422">
+  <w:num w:numId="17" w16cid:durableId="1972442974">
     <w:abstractNumId w:val="32"/>
   </w:num>
-  <w:num w:numId="14" w16cid:durableId="920677950">
-    <w:abstractNumId w:val="56"/>
-  </w:num>
-  <w:num w:numId="15" w16cid:durableId="980839953">
-    <w:abstractNumId w:val="10"/>
-  </w:num>
-  <w:num w:numId="16" w16cid:durableId="1261179069">
-    <w:abstractNumId w:val="75"/>
-  </w:num>
-  <w:num w:numId="17" w16cid:durableId="1972442974">
-    <w:abstractNumId w:val="31"/>
-  </w:num>
   <w:num w:numId="18" w16cid:durableId="1515878939">
-    <w:abstractNumId w:val="91"/>
+    <w:abstractNumId w:val="95"/>
   </w:num>
   <w:num w:numId="19" w16cid:durableId="33701099">
-    <w:abstractNumId w:val="38"/>
+    <w:abstractNumId w:val="40"/>
   </w:num>
   <w:num w:numId="20" w16cid:durableId="1483691536">
-    <w:abstractNumId w:val="55"/>
+    <w:abstractNumId w:val="59"/>
   </w:num>
   <w:num w:numId="21" w16cid:durableId="1958097199">
-    <w:abstractNumId w:val="26"/>
+    <w:abstractNumId w:val="27"/>
   </w:num>
   <w:num w:numId="22" w16cid:durableId="2141334422">
-    <w:abstractNumId w:val="14"/>
+    <w:abstractNumId w:val="15"/>
   </w:num>
   <w:num w:numId="23" w16cid:durableId="712314648">
-    <w:abstractNumId w:val="81"/>
+    <w:abstractNumId w:val="85"/>
   </w:num>
   <w:num w:numId="24" w16cid:durableId="877007963">
-    <w:abstractNumId w:val="48"/>
+    <w:abstractNumId w:val="51"/>
   </w:num>
   <w:num w:numId="25" w16cid:durableId="456141266">
     <w:abstractNumId w:val="6"/>
   </w:num>
   <w:num w:numId="26" w16cid:durableId="659115637">
-    <w:abstractNumId w:val="43"/>
+    <w:abstractNumId w:val="45"/>
   </w:num>
   <w:num w:numId="27" w16cid:durableId="1971013152">
-    <w:abstractNumId w:val="23"/>
+    <w:abstractNumId w:val="24"/>
   </w:num>
   <w:num w:numId="28" w16cid:durableId="617882297">
-    <w:abstractNumId w:val="9"/>
+    <w:abstractNumId w:val="10"/>
   </w:num>
   <w:num w:numId="29" w16cid:durableId="1494564341">
-    <w:abstractNumId w:val="53"/>
+    <w:abstractNumId w:val="57"/>
   </w:num>
   <w:num w:numId="30" w16cid:durableId="294680013">
     <w:abstractNumId w:val="3"/>
@@ -36394,13 +36968,13 @@
     <w:abstractNumId w:val="0"/>
   </w:num>
   <w:num w:numId="32" w16cid:durableId="1251626374">
-    <w:abstractNumId w:val="84"/>
+    <w:abstractNumId w:val="88"/>
   </w:num>
   <w:num w:numId="33" w16cid:durableId="486213697">
-    <w:abstractNumId w:val="74"/>
+    <w:abstractNumId w:val="78"/>
   </w:num>
   <w:num w:numId="34" w16cid:durableId="897205560">
-    <w:abstractNumId w:val="85"/>
+    <w:abstractNumId w:val="89"/>
     <w:lvlOverride w:ilvl="0">
       <w:lvl w:ilvl="0">
         <w:numFmt w:val="decimal"/>
@@ -36410,25 +36984,25 @@
     </w:lvlOverride>
   </w:num>
   <w:num w:numId="35" w16cid:durableId="2041318333">
-    <w:abstractNumId w:val="64"/>
+    <w:abstractNumId w:val="68"/>
   </w:num>
   <w:num w:numId="36" w16cid:durableId="2092848536">
-    <w:abstractNumId w:val="13"/>
+    <w:abstractNumId w:val="14"/>
   </w:num>
   <w:num w:numId="37" w16cid:durableId="796030722">
-    <w:abstractNumId w:val="103"/>
+    <w:abstractNumId w:val="107"/>
   </w:num>
   <w:num w:numId="38" w16cid:durableId="1584870896">
-    <w:abstractNumId w:val="89"/>
+    <w:abstractNumId w:val="93"/>
   </w:num>
   <w:num w:numId="39" w16cid:durableId="798305728">
-    <w:abstractNumId w:val="78"/>
+    <w:abstractNumId w:val="82"/>
   </w:num>
   <w:num w:numId="40" w16cid:durableId="753816852">
-    <w:abstractNumId w:val="83"/>
+    <w:abstractNumId w:val="87"/>
   </w:num>
   <w:num w:numId="41" w16cid:durableId="823425625">
-    <w:abstractNumId w:val="37"/>
+    <w:abstractNumId w:val="39"/>
     <w:lvlOverride w:ilvl="0">
       <w:lvl w:ilvl="0">
         <w:numFmt w:val="decimal"/>
@@ -36438,16 +37012,16 @@
     </w:lvlOverride>
   </w:num>
   <w:num w:numId="42" w16cid:durableId="851409413">
-    <w:abstractNumId w:val="45"/>
+    <w:abstractNumId w:val="47"/>
   </w:num>
   <w:num w:numId="43" w16cid:durableId="2009016626">
-    <w:abstractNumId w:val="57"/>
+    <w:abstractNumId w:val="61"/>
   </w:num>
   <w:num w:numId="44" w16cid:durableId="90861938">
-    <w:abstractNumId w:val="12"/>
+    <w:abstractNumId w:val="13"/>
   </w:num>
   <w:num w:numId="45" w16cid:durableId="818962596">
-    <w:abstractNumId w:val="107"/>
+    <w:abstractNumId w:val="111"/>
     <w:lvlOverride w:ilvl="0">
       <w:lvl w:ilvl="0">
         <w:numFmt w:val="decimal"/>
@@ -36457,10 +37031,10 @@
     </w:lvlOverride>
   </w:num>
   <w:num w:numId="46" w16cid:durableId="560333979">
-    <w:abstractNumId w:val="73"/>
+    <w:abstractNumId w:val="77"/>
   </w:num>
   <w:num w:numId="47" w16cid:durableId="878779911">
-    <w:abstractNumId w:val="59"/>
+    <w:abstractNumId w:val="63"/>
     <w:lvlOverride w:ilvl="0">
       <w:lvl w:ilvl="0">
         <w:numFmt w:val="decimal"/>
@@ -36470,79 +37044,79 @@
     </w:lvlOverride>
   </w:num>
   <w:num w:numId="48" w16cid:durableId="1964462942">
-    <w:abstractNumId w:val="61"/>
+    <w:abstractNumId w:val="65"/>
   </w:num>
   <w:num w:numId="49" w16cid:durableId="1837189843">
-    <w:abstractNumId w:val="66"/>
+    <w:abstractNumId w:val="70"/>
   </w:num>
   <w:num w:numId="50" w16cid:durableId="1729524993">
-    <w:abstractNumId w:val="16"/>
+    <w:abstractNumId w:val="17"/>
   </w:num>
   <w:num w:numId="51" w16cid:durableId="378743519">
-    <w:abstractNumId w:val="99"/>
+    <w:abstractNumId w:val="103"/>
   </w:num>
   <w:num w:numId="52" w16cid:durableId="2142338636">
-    <w:abstractNumId w:val="68"/>
+    <w:abstractNumId w:val="72"/>
   </w:num>
   <w:num w:numId="53" w16cid:durableId="501362553">
-    <w:abstractNumId w:val="105"/>
+    <w:abstractNumId w:val="109"/>
   </w:num>
   <w:num w:numId="54" w16cid:durableId="213665539">
-    <w:abstractNumId w:val="41"/>
+    <w:abstractNumId w:val="43"/>
   </w:num>
   <w:num w:numId="55" w16cid:durableId="1334793400">
-    <w:abstractNumId w:val="11"/>
+    <w:abstractNumId w:val="12"/>
   </w:num>
   <w:num w:numId="56" w16cid:durableId="2036543157">
-    <w:abstractNumId w:val="94"/>
+    <w:abstractNumId w:val="98"/>
   </w:num>
   <w:num w:numId="57" w16cid:durableId="1444229400">
-    <w:abstractNumId w:val="49"/>
+    <w:abstractNumId w:val="53"/>
   </w:num>
   <w:num w:numId="58" w16cid:durableId="370542385">
-    <w:abstractNumId w:val="17"/>
+    <w:abstractNumId w:val="18"/>
   </w:num>
   <w:num w:numId="59" w16cid:durableId="895513338">
-    <w:abstractNumId w:val="30"/>
+    <w:abstractNumId w:val="31"/>
   </w:num>
   <w:num w:numId="60" w16cid:durableId="926771763">
-    <w:abstractNumId w:val="25"/>
+    <w:abstractNumId w:val="26"/>
   </w:num>
   <w:num w:numId="61" w16cid:durableId="1962149986">
-    <w:abstractNumId w:val="34"/>
+    <w:abstractNumId w:val="35"/>
   </w:num>
   <w:num w:numId="62" w16cid:durableId="1145775269">
-    <w:abstractNumId w:val="52"/>
+    <w:abstractNumId w:val="56"/>
   </w:num>
   <w:num w:numId="63" w16cid:durableId="811949408">
-    <w:abstractNumId w:val="15"/>
+    <w:abstractNumId w:val="16"/>
   </w:num>
   <w:num w:numId="64" w16cid:durableId="773329815">
     <w:abstractNumId w:val="5"/>
   </w:num>
   <w:num w:numId="65" w16cid:durableId="1338532258">
-    <w:abstractNumId w:val="60"/>
+    <w:abstractNumId w:val="64"/>
   </w:num>
   <w:num w:numId="66" w16cid:durableId="811797795">
-    <w:abstractNumId w:val="70"/>
+    <w:abstractNumId w:val="74"/>
   </w:num>
   <w:num w:numId="67" w16cid:durableId="2110854431">
-    <w:abstractNumId w:val="18"/>
+    <w:abstractNumId w:val="19"/>
   </w:num>
   <w:num w:numId="68" w16cid:durableId="1110316592">
     <w:abstractNumId w:val="7"/>
   </w:num>
   <w:num w:numId="69" w16cid:durableId="818694562">
-    <w:abstractNumId w:val="90"/>
+    <w:abstractNumId w:val="94"/>
   </w:num>
   <w:num w:numId="70" w16cid:durableId="962030958">
-    <w:abstractNumId w:val="51"/>
+    <w:abstractNumId w:val="55"/>
   </w:num>
   <w:num w:numId="71" w16cid:durableId="681010134">
-    <w:abstractNumId w:val="63"/>
+    <w:abstractNumId w:val="67"/>
   </w:num>
   <w:num w:numId="72" w16cid:durableId="657347662">
-    <w:abstractNumId w:val="21"/>
+    <w:abstractNumId w:val="22"/>
   </w:num>
   <w:num w:numId="73" w16cid:durableId="1652755800">
     <w:abstractNumId w:val="2"/>
@@ -36551,85 +37125,85 @@
     <w:abstractNumId w:val="8"/>
   </w:num>
   <w:num w:numId="75" w16cid:durableId="2095587177">
-    <w:abstractNumId w:val="65"/>
+    <w:abstractNumId w:val="69"/>
   </w:num>
   <w:num w:numId="76" w16cid:durableId="1085690311">
-    <w:abstractNumId w:val="54"/>
+    <w:abstractNumId w:val="58"/>
   </w:num>
   <w:num w:numId="77" w16cid:durableId="313603152">
-    <w:abstractNumId w:val="71"/>
+    <w:abstractNumId w:val="75"/>
   </w:num>
   <w:num w:numId="78" w16cid:durableId="1737125903">
-    <w:abstractNumId w:val="69"/>
+    <w:abstractNumId w:val="73"/>
   </w:num>
   <w:num w:numId="79" w16cid:durableId="615869073">
-    <w:abstractNumId w:val="109"/>
+    <w:abstractNumId w:val="113"/>
   </w:num>
   <w:num w:numId="80" w16cid:durableId="3938681">
-    <w:abstractNumId w:val="42"/>
+    <w:abstractNumId w:val="44"/>
   </w:num>
   <w:num w:numId="81" w16cid:durableId="397676865">
-    <w:abstractNumId w:val="106"/>
+    <w:abstractNumId w:val="110"/>
   </w:num>
   <w:num w:numId="82" w16cid:durableId="2101179248">
-    <w:abstractNumId w:val="97"/>
+    <w:abstractNumId w:val="101"/>
   </w:num>
   <w:num w:numId="83" w16cid:durableId="2015447804">
-    <w:abstractNumId w:val="47"/>
+    <w:abstractNumId w:val="49"/>
   </w:num>
   <w:num w:numId="84" w16cid:durableId="978995770">
-    <w:abstractNumId w:val="96"/>
+    <w:abstractNumId w:val="100"/>
   </w:num>
   <w:num w:numId="85" w16cid:durableId="308438172">
-    <w:abstractNumId w:val="46"/>
+    <w:abstractNumId w:val="48"/>
   </w:num>
   <w:num w:numId="86" w16cid:durableId="2093433698">
     <w:abstractNumId w:val="1"/>
   </w:num>
   <w:num w:numId="87" w16cid:durableId="788940761">
-    <w:abstractNumId w:val="44"/>
+    <w:abstractNumId w:val="46"/>
   </w:num>
   <w:num w:numId="88" w16cid:durableId="95104959">
+    <w:abstractNumId w:val="21"/>
+  </w:num>
+  <w:num w:numId="89" w16cid:durableId="1006784112">
+    <w:abstractNumId w:val="80"/>
+  </w:num>
+  <w:num w:numId="90" w16cid:durableId="1459570979">
+    <w:abstractNumId w:val="90"/>
+  </w:num>
+  <w:num w:numId="91" w16cid:durableId="1799910685">
+    <w:abstractNumId w:val="112"/>
+  </w:num>
+  <w:num w:numId="92" w16cid:durableId="1622108820">
+    <w:abstractNumId w:val="23"/>
+  </w:num>
+  <w:num w:numId="93" w16cid:durableId="390077794">
+    <w:abstractNumId w:val="96"/>
+  </w:num>
+  <w:num w:numId="94" w16cid:durableId="550850113">
     <w:abstractNumId w:val="20"/>
   </w:num>
-  <w:num w:numId="89" w16cid:durableId="1006784112">
+  <w:num w:numId="95" w16cid:durableId="1431580108">
     <w:abstractNumId w:val="76"/>
   </w:num>
-  <w:num w:numId="90" w16cid:durableId="1459570979">
-    <w:abstractNumId w:val="86"/>
-  </w:num>
-  <w:num w:numId="91" w16cid:durableId="1799910685">
-    <w:abstractNumId w:val="108"/>
-  </w:num>
-  <w:num w:numId="92" w16cid:durableId="1622108820">
-    <w:abstractNumId w:val="22"/>
-  </w:num>
-  <w:num w:numId="93" w16cid:durableId="390077794">
-    <w:abstractNumId w:val="92"/>
-  </w:num>
-  <w:num w:numId="94" w16cid:durableId="550850113">
-    <w:abstractNumId w:val="19"/>
-  </w:num>
-  <w:num w:numId="95" w16cid:durableId="1431580108">
-    <w:abstractNumId w:val="72"/>
-  </w:num>
   <w:num w:numId="96" w16cid:durableId="1499880877">
-    <w:abstractNumId w:val="35"/>
+    <w:abstractNumId w:val="36"/>
   </w:num>
   <w:num w:numId="97" w16cid:durableId="78596881">
-    <w:abstractNumId w:val="27"/>
+    <w:abstractNumId w:val="28"/>
   </w:num>
   <w:num w:numId="98" w16cid:durableId="2090542189">
-    <w:abstractNumId w:val="39"/>
+    <w:abstractNumId w:val="41"/>
   </w:num>
   <w:num w:numId="99" w16cid:durableId="1331106359">
-    <w:abstractNumId w:val="36"/>
+    <w:abstractNumId w:val="38"/>
   </w:num>
   <w:num w:numId="100" w16cid:durableId="898517232">
-    <w:abstractNumId w:val="95"/>
+    <w:abstractNumId w:val="99"/>
   </w:num>
   <w:num w:numId="101" w16cid:durableId="413089884">
-    <w:abstractNumId w:val="62"/>
+    <w:abstractNumId w:val="66"/>
     <w:lvlOverride w:ilvl="0">
       <w:lvl w:ilvl="0">
         <w:numFmt w:val="decimal"/>
@@ -36639,31 +37213,43 @@
     </w:lvlOverride>
   </w:num>
   <w:num w:numId="102" w16cid:durableId="1232038251">
-    <w:abstractNumId w:val="40"/>
+    <w:abstractNumId w:val="42"/>
   </w:num>
   <w:num w:numId="103" w16cid:durableId="1114055210">
-    <w:abstractNumId w:val="98"/>
+    <w:abstractNumId w:val="102"/>
   </w:num>
   <w:num w:numId="104" w16cid:durableId="50035225">
-    <w:abstractNumId w:val="67"/>
+    <w:abstractNumId w:val="71"/>
   </w:num>
   <w:num w:numId="105" w16cid:durableId="622544486">
-    <w:abstractNumId w:val="80"/>
+    <w:abstractNumId w:val="84"/>
   </w:num>
   <w:num w:numId="106" w16cid:durableId="1583906339">
-    <w:abstractNumId w:val="102"/>
+    <w:abstractNumId w:val="106"/>
   </w:num>
   <w:num w:numId="107" w16cid:durableId="454908311">
-    <w:abstractNumId w:val="87"/>
+    <w:abstractNumId w:val="91"/>
   </w:num>
   <w:num w:numId="108" w16cid:durableId="356588997">
-    <w:abstractNumId w:val="104"/>
+    <w:abstractNumId w:val="108"/>
   </w:num>
   <w:num w:numId="109" w16cid:durableId="481434906">
     <w:abstractNumId w:val="4"/>
   </w:num>
   <w:num w:numId="110" w16cid:durableId="1560634106">
-    <w:abstractNumId w:val="24"/>
+    <w:abstractNumId w:val="25"/>
+  </w:num>
+  <w:num w:numId="111" w16cid:durableId="1828130227">
+    <w:abstractNumId w:val="37"/>
+  </w:num>
+  <w:num w:numId="112" w16cid:durableId="65034473">
+    <w:abstractNumId w:val="52"/>
+  </w:num>
+  <w:num w:numId="113" w16cid:durableId="1540822811">
+    <w:abstractNumId w:val="50"/>
+  </w:num>
+  <w:num w:numId="114" w16cid:durableId="34743193">
+    <w:abstractNumId w:val="9"/>
   </w:num>
 </w:numbering>
 </file>

</xml_diff>

<commit_message>
Add method to compute sensitivity score
</commit_message>
<xml_diff>
--- a/Latency Analysis/Solution Architecture.docx
+++ b/Latency Analysis/Solution Architecture.docx
@@ -1269,21 +1269,7 @@
         <w:rPr>
           <w:lang w:val="en-US"/>
         </w:rPr>
-        <w:t xml:space="preserve">The RL agent can be implemented using frameworks like Stable-Baselines3 (PPO/DDPG agents) or Ray </w:t>
-      </w:r>
-      <w:proofErr w:type="spellStart"/>
-      <w:r>
-        <w:rPr>
-          <w:lang w:val="en-US"/>
-        </w:rPr>
-        <w:t>RLlib</w:t>
-      </w:r>
-      <w:proofErr w:type="spellEnd"/>
-      <w:r>
-        <w:rPr>
-          <w:lang w:val="en-US"/>
-        </w:rPr>
-        <w:t>, and it can be:</w:t>
+        <w:t>The RL agent can be implemented using frameworks like Stable-Baselines3 (PPO/DDPG agents) or Ray RLlib, and it can be:</w:t>
       </w:r>
     </w:p>
     <w:p>
@@ -1683,35 +1669,7 @@
         <w:rPr>
           <w:lang w:val="en-US"/>
         </w:rPr>
-        <w:t xml:space="preserve">CPU usage: in </w:t>
-      </w:r>
-      <w:proofErr w:type="spellStart"/>
-      <w:r>
-        <w:rPr>
-          <w:lang w:val="en-US"/>
-        </w:rPr>
-        <w:t>millicores</w:t>
-      </w:r>
-      <w:proofErr w:type="spellEnd"/>
-      <w:r>
-        <w:rPr>
-          <w:lang w:val="en-US"/>
-        </w:rPr>
-        <w:t xml:space="preserve"> (</w:t>
-      </w:r>
-      <w:proofErr w:type="spellStart"/>
-      <w:r>
-        <w:rPr>
-          <w:lang w:val="en-US"/>
-        </w:rPr>
-        <w:t>mCPU</w:t>
-      </w:r>
-      <w:proofErr w:type="spellEnd"/>
-      <w:r>
-        <w:rPr>
-          <w:lang w:val="en-US"/>
-        </w:rPr>
-        <w:t>)</w:t>
+        <w:t>CPU usage: in millicores (mCPU)</w:t>
       </w:r>
     </w:p>
     <w:p>
@@ -1788,33 +1746,11 @@
           <w:lang w:val="en-US"/>
         </w:rPr>
       </w:pPr>
-      <w:proofErr w:type="spellStart"/>
-      <w:r>
-        <w:rPr>
-          <w:lang w:val="en-US"/>
-        </w:rPr>
-        <w:t>cAdvisor</w:t>
-      </w:r>
-      <w:proofErr w:type="spellEnd"/>
-      <w:r>
-        <w:rPr>
-          <w:lang w:val="en-US"/>
-        </w:rPr>
-        <w:t xml:space="preserve"> (via </w:t>
-      </w:r>
-      <w:proofErr w:type="spellStart"/>
-      <w:r>
-        <w:rPr>
-          <w:lang w:val="en-US"/>
-        </w:rPr>
-        <w:t>kubelet</w:t>
-      </w:r>
-      <w:proofErr w:type="spellEnd"/>
-      <w:r>
-        <w:rPr>
-          <w:lang w:val="en-US"/>
-        </w:rPr>
-        <w:t>) collects container-level usage metrics.</w:t>
+      <w:r>
+        <w:rPr>
+          <w:lang w:val="en-US"/>
+        </w:rPr>
+        <w:t>cAdvisor (via kubelet) collects container-level usage metrics.</w:t>
       </w:r>
     </w:p>
     <w:p>
@@ -1831,35 +1767,7 @@
         <w:rPr>
           <w:lang w:val="en-US"/>
         </w:rPr>
-        <w:t xml:space="preserve">Prometheus scrapes from </w:t>
-      </w:r>
-      <w:proofErr w:type="spellStart"/>
-      <w:r>
-        <w:rPr>
-          <w:lang w:val="en-US"/>
-        </w:rPr>
-        <w:t>kubelet</w:t>
-      </w:r>
-      <w:proofErr w:type="spellEnd"/>
-      <w:r>
-        <w:rPr>
-          <w:lang w:val="en-US"/>
-        </w:rPr>
-        <w:t xml:space="preserve">, </w:t>
-      </w:r>
-      <w:proofErr w:type="spellStart"/>
-      <w:r>
-        <w:rPr>
-          <w:lang w:val="en-US"/>
-        </w:rPr>
-        <w:t>kube</w:t>
-      </w:r>
-      <w:proofErr w:type="spellEnd"/>
-      <w:r>
-        <w:rPr>
-          <w:lang w:val="en-US"/>
-        </w:rPr>
-        <w:t>-state-metrics, or node-exporter.</w:t>
+        <w:t>Prometheus scrapes from kubelet, kube-state-metrics, or node-exporter.</w:t>
       </w:r>
     </w:p>
     <w:p>
@@ -1885,14 +1793,12 @@
           <w:lang w:val="en-US"/>
         </w:rPr>
       </w:pPr>
-      <w:proofErr w:type="spellStart"/>
       <w:r>
         <w:rPr>
           <w:lang w:val="en-US"/>
         </w:rPr>
         <w:t>Container_cpu_usage_seconds_total</w:t>
       </w:r>
-      <w:proofErr w:type="spellEnd"/>
     </w:p>
     <w:p>
       <w:pPr>
@@ -1904,14 +1810,12 @@
           <w:lang w:val="en-US"/>
         </w:rPr>
       </w:pPr>
-      <w:proofErr w:type="spellStart"/>
       <w:r>
         <w:rPr>
           <w:lang w:val="en-US"/>
         </w:rPr>
         <w:t>Container_memory_working_set_bytes</w:t>
       </w:r>
-      <w:proofErr w:type="spellEnd"/>
     </w:p>
     <w:p>
       <w:pPr>
@@ -1923,14 +1827,12 @@
           <w:lang w:val="en-US"/>
         </w:rPr>
       </w:pPr>
-      <w:proofErr w:type="spellStart"/>
       <w:r>
         <w:rPr>
           <w:lang w:val="en-US"/>
         </w:rPr>
         <w:t>Kube_pod_container_resource_limits_cpu_cores</w:t>
       </w:r>
-      <w:proofErr w:type="spellEnd"/>
     </w:p>
     <w:p>
       <w:pPr>
@@ -1942,14 +1844,12 @@
           <w:lang w:val="en-US"/>
         </w:rPr>
       </w:pPr>
-      <w:proofErr w:type="spellStart"/>
       <w:r>
         <w:rPr>
           <w:lang w:val="en-US"/>
         </w:rPr>
         <w:t>Kube_pod_container_resource_limits_memory_bytes</w:t>
       </w:r>
-      <w:proofErr w:type="spellEnd"/>
     </w:p>
     <w:p>
       <w:pPr>
@@ -2175,14 +2075,12 @@
         </w:rPr>
         <w:t xml:space="preserve"> </w:t>
       </w:r>
-      <w:proofErr w:type="spellStart"/>
       <w:r>
         <w:rPr>
           <w:lang w:val="en-US"/>
         </w:rPr>
         <w:t>envoy_cluster_upstream_rq_time_bucket</w:t>
       </w:r>
-      <w:proofErr w:type="spellEnd"/>
     </w:p>
     <w:p>
       <w:pPr>
@@ -2196,53 +2094,13 @@
           <w:iCs/>
           <w:lang w:val="en-US"/>
         </w:rPr>
-        <w:t xml:space="preserve">Then compute latency percentiles using </w:t>
-      </w:r>
-      <w:proofErr w:type="spellStart"/>
-      <w:r>
-        <w:rPr>
-          <w:i/>
-          <w:iCs/>
-          <w:lang w:val="en-US"/>
-        </w:rPr>
-        <w:t>PromQL</w:t>
-      </w:r>
-      <w:proofErr w:type="spellEnd"/>
-      <w:r>
-        <w:rPr>
-          <w:i/>
-          <w:iCs/>
-          <w:lang w:val="en-US"/>
-        </w:rPr>
-        <w:t xml:space="preserve">: </w:t>
-      </w:r>
-      <w:proofErr w:type="spellStart"/>
-      <w:r>
-        <w:rPr>
-          <w:lang w:val="en-US"/>
-        </w:rPr>
-        <w:t>histogram_quantile</w:t>
-      </w:r>
-      <w:proofErr w:type="spellEnd"/>
-      <w:r>
-        <w:rPr>
-          <w:lang w:val="en-US"/>
-        </w:rPr>
-        <w:t>(0.95, rate(</w:t>
-      </w:r>
-      <w:proofErr w:type="spellStart"/>
-      <w:r>
-        <w:rPr>
-          <w:lang w:val="en-US"/>
-        </w:rPr>
-        <w:t>envoy_cluster_upstream_rq_time_bucket</w:t>
-      </w:r>
-      <w:proofErr w:type="spellEnd"/>
-      <w:r>
-        <w:rPr>
-          <w:lang w:val="en-US"/>
-        </w:rPr>
-        <w:t>[5m]))</w:t>
+        <w:t xml:space="preserve">Then compute latency percentiles using PromQL: </w:t>
+      </w:r>
+      <w:r>
+        <w:rPr>
+          <w:lang w:val="en-US"/>
+        </w:rPr>
+        <w:t>histogram_quantile(0.95, rate(envoy_cluster_upstream_rq_time_bucket[5m]))</w:t>
       </w:r>
     </w:p>
     <w:p>
@@ -2264,25 +2122,7 @@
           <w:bCs/>
           <w:lang w:val="en-US"/>
         </w:rPr>
-        <w:t xml:space="preserve">Option B: Ingress Controller (NGINX, </w:t>
-      </w:r>
-      <w:proofErr w:type="spellStart"/>
-      <w:r>
-        <w:rPr>
-          <w:b/>
-          <w:bCs/>
-          <w:lang w:val="en-US"/>
-        </w:rPr>
-        <w:t>Traefik</w:t>
-      </w:r>
-      <w:proofErr w:type="spellEnd"/>
-      <w:r>
-        <w:rPr>
-          <w:b/>
-          <w:bCs/>
-          <w:lang w:val="en-US"/>
-        </w:rPr>
-        <w:t>)</w:t>
+        <w:t>Option B: Ingress Controller (NGINX, Traefik)</w:t>
       </w:r>
     </w:p>
     <w:p>
@@ -2390,25 +2230,7 @@
           <w:bCs/>
           <w:lang w:val="en-US"/>
         </w:rPr>
-        <w:t xml:space="preserve">Option C: </w:t>
-      </w:r>
-      <w:proofErr w:type="spellStart"/>
-      <w:r>
-        <w:rPr>
-          <w:b/>
-          <w:bCs/>
-          <w:lang w:val="en-US"/>
-        </w:rPr>
-        <w:t>OpenTelemetry</w:t>
-      </w:r>
-      <w:proofErr w:type="spellEnd"/>
-      <w:r>
-        <w:rPr>
-          <w:b/>
-          <w:bCs/>
-          <w:lang w:val="en-US"/>
-        </w:rPr>
-        <w:t xml:space="preserve"> Collector Sidecar</w:t>
+        <w:t>Option C: OpenTelemetry Collector Sidecar</w:t>
       </w:r>
     </w:p>
     <w:p>
@@ -2425,21 +2247,7 @@
         <w:rPr>
           <w:lang w:val="en-US"/>
         </w:rPr>
-        <w:t xml:space="preserve">Deploy an </w:t>
-      </w:r>
-      <w:proofErr w:type="spellStart"/>
-      <w:r>
-        <w:rPr>
-          <w:lang w:val="en-US"/>
-        </w:rPr>
-        <w:t>OpenTelemetry</w:t>
-      </w:r>
-      <w:proofErr w:type="spellEnd"/>
-      <w:r>
-        <w:rPr>
-          <w:lang w:val="en-US"/>
-        </w:rPr>
-        <w:t xml:space="preserve"> collector as a sidecar alongside each app.</w:t>
+        <w:t>Deploy an OpenTelemetry collector as a sidecar alongside each app.</w:t>
       </w:r>
     </w:p>
     <w:p>
@@ -2700,21 +2508,7 @@
         <w:rPr>
           <w:lang w:val="en-US"/>
         </w:rPr>
-        <w:t>rate(</w:t>
-      </w:r>
-      <w:proofErr w:type="spellStart"/>
-      <w:r>
-        <w:rPr>
-          <w:lang w:val="en-US"/>
-        </w:rPr>
-        <w:t>envoy_cluster_upstream_rq_total</w:t>
-      </w:r>
-      <w:proofErr w:type="spellEnd"/>
-      <w:r>
-        <w:rPr>
-          <w:lang w:val="en-US"/>
-        </w:rPr>
-        <w:t>[1m])</w:t>
+        <w:t>rate(envoy_cluster_upstream_rq_total[1m])</w:t>
       </w:r>
     </w:p>
     <w:p>
@@ -2727,34 +2521,24 @@
           <w:lang w:val="en-US"/>
         </w:rPr>
       </w:pPr>
-      <w:proofErr w:type="spellStart"/>
       <w:r>
         <w:rPr>
           <w:lang w:val="en-US"/>
         </w:rPr>
         <w:t>envoy_http_downstream_rq_active</w:t>
       </w:r>
-      <w:proofErr w:type="spellEnd"/>
-    </w:p>
-    <w:p>
-      <w:pPr>
-        <w:rPr>
-          <w:lang w:val="en-US"/>
-        </w:rPr>
-      </w:pPr>
-      <w:proofErr w:type="spellStart"/>
-      <w:r>
-        <w:rPr>
-          <w:lang w:val="en-US"/>
-        </w:rPr>
-        <w:t>Ii</w:t>
-      </w:r>
-      <w:proofErr w:type="spellEnd"/>
-      <w:r>
-        <w:rPr>
-          <w:lang w:val="en-US"/>
-        </w:rPr>
-        <w:t>. Ingress metrics:</w:t>
+    </w:p>
+    <w:p>
+      <w:pPr>
+        <w:rPr>
+          <w:lang w:val="en-US"/>
+        </w:rPr>
+      </w:pPr>
+      <w:r>
+        <w:rPr>
+          <w:lang w:val="en-US"/>
+        </w:rPr>
+        <w:t>Ii. Ingress metrics:</w:t>
       </w:r>
     </w:p>
     <w:p>
@@ -2771,21 +2555,7 @@
         <w:rPr>
           <w:lang w:val="en-US"/>
         </w:rPr>
-        <w:t xml:space="preserve">If requests go through a single </w:t>
-      </w:r>
-      <w:proofErr w:type="spellStart"/>
-      <w:r>
-        <w:rPr>
-          <w:lang w:val="en-US"/>
-        </w:rPr>
-        <w:t>entrypoint</w:t>
-      </w:r>
-      <w:proofErr w:type="spellEnd"/>
-      <w:r>
-        <w:rPr>
-          <w:lang w:val="en-US"/>
-        </w:rPr>
-        <w:t xml:space="preserve"> (e.g., NGINX):</w:t>
+        <w:t>If requests go through a single entrypoint (e.g., NGINX):</w:t>
       </w:r>
     </w:p>
     <w:p>
@@ -2798,14 +2568,12 @@
           <w:lang w:val="en-US"/>
         </w:rPr>
       </w:pPr>
-      <w:proofErr w:type="spellStart"/>
       <w:r>
         <w:rPr>
           <w:lang w:val="en-US"/>
         </w:rPr>
         <w:t>nginx_ingress_controller_requests</w:t>
       </w:r>
-      <w:proofErr w:type="spellEnd"/>
     </w:p>
     <w:p>
       <w:pPr>
@@ -2817,14 +2585,12 @@
           <w:lang w:val="en-US"/>
         </w:rPr>
       </w:pPr>
-      <w:proofErr w:type="spellStart"/>
       <w:r>
         <w:rPr>
           <w:lang w:val="en-US"/>
         </w:rPr>
         <w:t>nginx_ingress_controller_request_duration_seconds_bucket</w:t>
       </w:r>
-      <w:proofErr w:type="spellEnd"/>
     </w:p>
     <w:p>
       <w:pPr>
@@ -3006,35 +2772,7 @@
               <w:rPr>
                 <w:lang w:val="en-US"/>
               </w:rPr>
-              <w:t xml:space="preserve">Scrapes </w:t>
-            </w:r>
-            <w:proofErr w:type="spellStart"/>
-            <w:r>
-              <w:rPr>
-                <w:lang w:val="en-US"/>
-              </w:rPr>
-              <w:t>kubelet</w:t>
-            </w:r>
-            <w:proofErr w:type="spellEnd"/>
-            <w:r>
-              <w:rPr>
-                <w:lang w:val="en-US"/>
-              </w:rPr>
-              <w:t xml:space="preserve">, </w:t>
-            </w:r>
-            <w:proofErr w:type="spellStart"/>
-            <w:r>
-              <w:rPr>
-                <w:lang w:val="en-US"/>
-              </w:rPr>
-              <w:t>cAdvisor</w:t>
-            </w:r>
-            <w:proofErr w:type="spellEnd"/>
-            <w:r>
-              <w:rPr>
-                <w:lang w:val="en-US"/>
-              </w:rPr>
-              <w:t>, sidecars, ingress, etc.</w:t>
+              <w:t>Scrapes kubelet, cAdvisor, sidecars, ingress, etc.</w:t>
             </w:r>
           </w:p>
         </w:tc>
@@ -3200,19 +2938,11 @@
                 <w:lang w:val="en-US"/>
               </w:rPr>
             </w:pPr>
-            <w:proofErr w:type="spellStart"/>
             <w:r>
               <w:rPr>
                 <w:lang w:val="en-US"/>
               </w:rPr>
-              <w:t>OpenTelemetry</w:t>
-            </w:r>
-            <w:proofErr w:type="spellEnd"/>
-            <w:r>
-              <w:rPr>
-                <w:lang w:val="en-US"/>
-              </w:rPr>
-              <w:t xml:space="preserve"> Collector</w:t>
+              <w:t>OpenTelemetry Collector</w:t>
             </w:r>
           </w:p>
         </w:tc>
@@ -3275,19 +3005,11 @@
                 <w:lang w:val="en-US"/>
               </w:rPr>
             </w:pPr>
-            <w:proofErr w:type="spellStart"/>
             <w:r>
               <w:rPr>
                 <w:lang w:val="en-US"/>
               </w:rPr>
-              <w:t>kube</w:t>
-            </w:r>
-            <w:proofErr w:type="spellEnd"/>
-            <w:r>
-              <w:rPr>
-                <w:lang w:val="en-US"/>
-              </w:rPr>
-              <w:t>-state-metrics</w:t>
+              <w:t>kube-state-metrics</w:t>
             </w:r>
           </w:p>
         </w:tc>
@@ -3354,16 +3076,8 @@
               <w:rPr>
                 <w:lang w:val="en-US"/>
               </w:rPr>
-              <w:t xml:space="preserve">Node Exporter / </w:t>
+              <w:t>Node Exporter / Kubelet</w:t>
             </w:r>
-            <w:proofErr w:type="spellStart"/>
-            <w:r>
-              <w:rPr>
-                <w:lang w:val="en-US"/>
-              </w:rPr>
-              <w:t>Kubelet</w:t>
-            </w:r>
-            <w:proofErr w:type="spellEnd"/>
           </w:p>
         </w:tc>
         <w:tc>
@@ -3600,28 +3314,12 @@
                 <w:lang w:val="en-US"/>
               </w:rPr>
             </w:pPr>
-            <w:proofErr w:type="spellStart"/>
             <w:r>
               <w:rPr>
                 <w:lang w:val="en-US"/>
               </w:rPr>
-              <w:t>cAdvisor</w:t>
+              <w:t>cAdvisor, kubelet</w:t>
             </w:r>
-            <w:proofErr w:type="spellEnd"/>
-            <w:r>
-              <w:rPr>
-                <w:lang w:val="en-US"/>
-              </w:rPr>
-              <w:t xml:space="preserve">, </w:t>
-            </w:r>
-            <w:proofErr w:type="spellStart"/>
-            <w:r>
-              <w:rPr>
-                <w:lang w:val="en-US"/>
-              </w:rPr>
-              <w:t>kubelet</w:t>
-            </w:r>
-            <w:proofErr w:type="spellEnd"/>
           </w:p>
         </w:tc>
         <w:tc>
@@ -3714,19 +3412,11 @@
                 <w:lang w:val="en-US"/>
               </w:rPr>
             </w:pPr>
-            <w:proofErr w:type="spellStart"/>
             <w:r>
               <w:rPr>
                 <w:lang w:val="en-US"/>
               </w:rPr>
-              <w:t>kube</w:t>
-            </w:r>
-            <w:proofErr w:type="spellEnd"/>
-            <w:r>
-              <w:rPr>
-                <w:lang w:val="en-US"/>
-              </w:rPr>
-              <w:t>-state-metrics</w:t>
+              <w:t>kube-state-metrics</w:t>
             </w:r>
           </w:p>
         </w:tc>
@@ -3922,16 +3612,8 @@
               <w:rPr>
                 <w:lang w:val="en-US"/>
               </w:rPr>
-              <w:t xml:space="preserve">Envoy / NGINX / </w:t>
+              <w:t>Envoy / NGINX / Traefik</w:t>
             </w:r>
-            <w:proofErr w:type="spellStart"/>
-            <w:r>
-              <w:rPr>
-                <w:lang w:val="en-US"/>
-              </w:rPr>
-              <w:t>Traefik</w:t>
-            </w:r>
-            <w:proofErr w:type="spellEnd"/>
           </w:p>
         </w:tc>
         <w:tc>
@@ -4028,16 +3710,8 @@
               <w:rPr>
                 <w:lang w:val="en-US"/>
               </w:rPr>
-              <w:t xml:space="preserve">Envoy / </w:t>
+              <w:t>Envoy / OpenTelemetry</w:t>
             </w:r>
-            <w:proofErr w:type="spellStart"/>
-            <w:r>
-              <w:rPr>
-                <w:lang w:val="en-US"/>
-              </w:rPr>
-              <w:t>OpenTelemetry</w:t>
-            </w:r>
-            <w:proofErr w:type="spellEnd"/>
           </w:p>
         </w:tc>
         <w:tc>
@@ -4328,28 +4002,12 @@
                 <w:lang w:val="en-US"/>
               </w:rPr>
             </w:pPr>
-            <w:proofErr w:type="spellStart"/>
             <w:r>
               <w:rPr>
                 <w:lang w:val="en-US"/>
               </w:rPr>
-              <w:t>kubelet</w:t>
+              <w:t>kubelet + cAdvisor</w:t>
             </w:r>
-            <w:proofErr w:type="spellEnd"/>
-            <w:r>
-              <w:rPr>
-                <w:lang w:val="en-US"/>
-              </w:rPr>
-              <w:t xml:space="preserve"> + </w:t>
-            </w:r>
-            <w:proofErr w:type="spellStart"/>
-            <w:r>
-              <w:rPr>
-                <w:lang w:val="en-US"/>
-              </w:rPr>
-              <w:t>cAdvisor</w:t>
-            </w:r>
-            <w:proofErr w:type="spellEnd"/>
           </w:p>
         </w:tc>
         <w:tc>
@@ -4375,14 +4033,12 @@
                 <w:lang w:val="en-US"/>
               </w:rPr>
             </w:pPr>
-            <w:proofErr w:type="spellStart"/>
             <w:r>
               <w:rPr>
                 <w:lang w:val="en-US"/>
               </w:rPr>
               <w:t>container_cpu_usage_seconds_total</w:t>
             </w:r>
-            <w:proofErr w:type="spellEnd"/>
           </w:p>
         </w:tc>
       </w:tr>
@@ -4444,28 +4100,12 @@
                 <w:lang w:val="en-US"/>
               </w:rPr>
             </w:pPr>
-            <w:proofErr w:type="spellStart"/>
             <w:r>
               <w:rPr>
                 <w:lang w:val="en-US"/>
               </w:rPr>
-              <w:t>kubelet</w:t>
+              <w:t>kubelet + cAdvisor</w:t>
             </w:r>
-            <w:proofErr w:type="spellEnd"/>
-            <w:r>
-              <w:rPr>
-                <w:lang w:val="en-US"/>
-              </w:rPr>
-              <w:t xml:space="preserve"> + </w:t>
-            </w:r>
-            <w:proofErr w:type="spellStart"/>
-            <w:r>
-              <w:rPr>
-                <w:lang w:val="en-US"/>
-              </w:rPr>
-              <w:t>cAdvisor</w:t>
-            </w:r>
-            <w:proofErr w:type="spellEnd"/>
           </w:p>
         </w:tc>
         <w:tc>
@@ -4491,14 +4131,12 @@
                 <w:lang w:val="en-US"/>
               </w:rPr>
             </w:pPr>
-            <w:proofErr w:type="spellStart"/>
             <w:r>
               <w:rPr>
                 <w:lang w:val="en-US"/>
               </w:rPr>
               <w:t>container_memory_working_set_bytes</w:t>
             </w:r>
-            <w:proofErr w:type="spellEnd"/>
           </w:p>
         </w:tc>
       </w:tr>
@@ -4560,19 +4198,11 @@
                 <w:lang w:val="en-US"/>
               </w:rPr>
             </w:pPr>
-            <w:proofErr w:type="spellStart"/>
             <w:r>
               <w:rPr>
                 <w:lang w:val="en-US"/>
               </w:rPr>
-              <w:t>kube</w:t>
-            </w:r>
-            <w:proofErr w:type="spellEnd"/>
-            <w:r>
-              <w:rPr>
-                <w:lang w:val="en-US"/>
-              </w:rPr>
-              <w:t>-state-metrics</w:t>
+              <w:t>kube-state-metrics</w:t>
             </w:r>
           </w:p>
         </w:tc>
@@ -4599,14 +4229,12 @@
                 <w:lang w:val="en-US"/>
               </w:rPr>
             </w:pPr>
-            <w:proofErr w:type="spellStart"/>
             <w:r>
               <w:rPr>
                 <w:lang w:val="en-US"/>
               </w:rPr>
               <w:t>Kube_pod_container_resource_limits_cpu_cores</w:t>
             </w:r>
-            <w:proofErr w:type="spellEnd"/>
           </w:p>
           <w:p>
             <w:pPr>
@@ -4614,14 +4242,12 @@
                 <w:lang w:val="en-US"/>
               </w:rPr>
             </w:pPr>
-            <w:proofErr w:type="spellStart"/>
             <w:r>
               <w:rPr>
                 <w:lang w:val="en-US"/>
               </w:rPr>
               <w:t>kube_pod_container_resource_limits_memory_bytes</w:t>
             </w:r>
-            <w:proofErr w:type="spellEnd"/>
           </w:p>
         </w:tc>
       </w:tr>
@@ -4706,33 +4332,11 @@
           <w:lang w:val="en-US"/>
         </w:rPr>
       </w:pPr>
-      <w:proofErr w:type="spellStart"/>
-      <w:r>
-        <w:rPr>
-          <w:lang w:val="en-US"/>
-        </w:rPr>
-        <w:t>kubelet</w:t>
-      </w:r>
-      <w:proofErr w:type="spellEnd"/>
-      <w:r>
-        <w:rPr>
-          <w:lang w:val="en-US"/>
-        </w:rPr>
-        <w:t xml:space="preserve"> on each node (exposes </w:t>
-      </w:r>
-      <w:proofErr w:type="spellStart"/>
-      <w:r>
-        <w:rPr>
-          <w:lang w:val="en-US"/>
-        </w:rPr>
-        <w:t>cAdvisor</w:t>
-      </w:r>
-      <w:proofErr w:type="spellEnd"/>
-      <w:r>
-        <w:rPr>
-          <w:lang w:val="en-US"/>
-        </w:rPr>
-        <w:t xml:space="preserve"> metrics)</w:t>
+      <w:r>
+        <w:rPr>
+          <w:lang w:val="en-US"/>
+        </w:rPr>
+        <w:t>kubelet on each node (exposes cAdvisor metrics)</w:t>
       </w:r>
     </w:p>
     <w:p>
@@ -4745,19 +4349,11 @@
           <w:lang w:val="en-US"/>
         </w:rPr>
       </w:pPr>
-      <w:proofErr w:type="spellStart"/>
-      <w:r>
-        <w:rPr>
-          <w:lang w:val="en-US"/>
-        </w:rPr>
-        <w:t>kube</w:t>
-      </w:r>
-      <w:proofErr w:type="spellEnd"/>
-      <w:r>
-        <w:rPr>
-          <w:lang w:val="en-US"/>
-        </w:rPr>
-        <w:t>-state-metrics for resource limit specs</w:t>
+      <w:r>
+        <w:rPr>
+          <w:lang w:val="en-US"/>
+        </w:rPr>
+        <w:t>kube-state-metrics for resource limit specs</w:t>
       </w:r>
     </w:p>
     <w:p>
@@ -5218,19 +4814,11 @@
                 <w:lang w:val="en-US"/>
               </w:rPr>
             </w:pPr>
-            <w:proofErr w:type="spellStart"/>
             <w:r>
               <w:rPr>
                 <w:lang w:val="en-US"/>
               </w:rPr>
-              <w:t>OpenTelemetry</w:t>
-            </w:r>
-            <w:proofErr w:type="spellEnd"/>
-            <w:r>
-              <w:rPr>
-                <w:lang w:val="en-US"/>
-              </w:rPr>
-              <w:t xml:space="preserve"> sidecar</w:t>
+              <w:t>OpenTelemetry sidecar</w:t>
             </w:r>
           </w:p>
         </w:tc>
@@ -5363,14 +4951,12 @@
           <w:lang w:val="en-US"/>
         </w:rPr>
       </w:pPr>
-      <w:proofErr w:type="spellStart"/>
       <w:r>
         <w:rPr>
           <w:lang w:val="en-US"/>
         </w:rPr>
         <w:t>envoy_cluster_upstream_rq_time_bucket</w:t>
       </w:r>
-      <w:proofErr w:type="spellEnd"/>
     </w:p>
     <w:p>
       <w:pPr>
@@ -5386,56 +4972,20 @@
         <w:rPr>
           <w:lang w:val="en-US"/>
         </w:rPr>
-        <w:t xml:space="preserve">Use </w:t>
-      </w:r>
-      <w:proofErr w:type="spellStart"/>
-      <w:r>
-        <w:rPr>
-          <w:lang w:val="en-US"/>
-        </w:rPr>
-        <w:t>PromQL</w:t>
-      </w:r>
-      <w:proofErr w:type="spellEnd"/>
-      <w:r>
-        <w:rPr>
-          <w:lang w:val="en-US"/>
-        </w:rPr>
-        <w:t xml:space="preserve"> for percentiles:</w:t>
-      </w:r>
-    </w:p>
-    <w:p>
-      <w:pPr>
-        <w:rPr>
-          <w:lang w:val="en-US"/>
-        </w:rPr>
-      </w:pPr>
-      <w:proofErr w:type="spellStart"/>
-      <w:r>
-        <w:rPr>
-          <w:lang w:val="en-US"/>
-        </w:rPr>
-        <w:t>histogram_quantile</w:t>
-      </w:r>
-      <w:proofErr w:type="spellEnd"/>
-      <w:r>
-        <w:rPr>
-          <w:lang w:val="en-US"/>
-        </w:rPr>
-        <w:t>(0.95, rate(</w:t>
-      </w:r>
-      <w:proofErr w:type="spellStart"/>
-      <w:r>
-        <w:rPr>
-          <w:lang w:val="en-US"/>
-        </w:rPr>
-        <w:t>envoy_cluster_upstream_rq_time_bucket</w:t>
-      </w:r>
-      <w:proofErr w:type="spellEnd"/>
-      <w:r>
-        <w:rPr>
-          <w:lang w:val="en-US"/>
-        </w:rPr>
-        <w:t>[5m]))</w:t>
+        <w:t>Use PromQL for percentiles:</w:t>
+      </w:r>
+    </w:p>
+    <w:p>
+      <w:pPr>
+        <w:rPr>
+          <w:lang w:val="en-US"/>
+        </w:rPr>
+      </w:pPr>
+      <w:r>
+        <w:rPr>
+          <w:lang w:val="en-US"/>
+        </w:rPr>
+        <w:t>histogram_quantile(0.95, rate(envoy_cluster_upstream_rq_time_bucket[5m]))</w:t>
       </w:r>
     </w:p>
     <w:p>
@@ -5695,21 +5245,7 @@
               <w:rPr>
                 <w:lang w:val="en-US"/>
               </w:rPr>
-              <w:t>rate(</w:t>
-            </w:r>
-            <w:proofErr w:type="spellStart"/>
-            <w:r>
-              <w:rPr>
-                <w:lang w:val="en-US"/>
-              </w:rPr>
-              <w:t>envoy_cluster_upstream_rq_total</w:t>
-            </w:r>
-            <w:proofErr w:type="spellEnd"/>
-            <w:r>
-              <w:rPr>
-                <w:lang w:val="en-US"/>
-              </w:rPr>
-              <w:t>[1m])</w:t>
+              <w:t>rate(envoy_cluster_upstream_rq_total[1m])</w:t>
             </w:r>
           </w:p>
         </w:tc>
@@ -5772,14 +5308,12 @@
                 <w:lang w:val="en-US"/>
               </w:rPr>
             </w:pPr>
-            <w:proofErr w:type="spellStart"/>
             <w:r>
               <w:rPr>
                 <w:lang w:val="en-US"/>
               </w:rPr>
               <w:t>envoy_http_downstream_rq_active</w:t>
             </w:r>
-            <w:proofErr w:type="spellEnd"/>
           </w:p>
         </w:tc>
       </w:tr>
@@ -5819,21 +5353,7 @@
         <w:rPr>
           <w:lang w:val="en-US"/>
         </w:rPr>
-        <w:t xml:space="preserve">Use </w:t>
-      </w:r>
-      <w:proofErr w:type="spellStart"/>
-      <w:r>
-        <w:rPr>
-          <w:lang w:val="en-US"/>
-        </w:rPr>
-        <w:t>nginx_ingress_controller_requests</w:t>
-      </w:r>
-      <w:proofErr w:type="spellEnd"/>
-      <w:r>
-        <w:rPr>
-          <w:lang w:val="en-US"/>
-        </w:rPr>
-        <w:t xml:space="preserve"> and related metrics.</w:t>
+        <w:t>Use nginx_ingress_controller_requests and related metrics.</w:t>
       </w:r>
     </w:p>
     <w:p>
@@ -6132,35 +5652,7 @@
               <w:rPr>
                 <w:lang w:val="en-US"/>
               </w:rPr>
-              <w:t xml:space="preserve">Prometheus + </w:t>
-            </w:r>
-            <w:proofErr w:type="spellStart"/>
-            <w:r>
-              <w:rPr>
-                <w:lang w:val="en-US"/>
-              </w:rPr>
-              <w:t>kubelet</w:t>
-            </w:r>
-            <w:proofErr w:type="spellEnd"/>
-            <w:r>
-              <w:rPr>
-                <w:lang w:val="en-US"/>
-              </w:rPr>
-              <w:t xml:space="preserve"> + </w:t>
-            </w:r>
-            <w:proofErr w:type="spellStart"/>
-            <w:r>
-              <w:rPr>
-                <w:lang w:val="en-US"/>
-              </w:rPr>
-              <w:t>kube</w:t>
-            </w:r>
-            <w:proofErr w:type="spellEnd"/>
-            <w:r>
-              <w:rPr>
-                <w:lang w:val="en-US"/>
-              </w:rPr>
-              <w:t>-state-metrics</w:t>
+              <w:t>Prometheus + kubelet + kube-state-metrics</w:t>
             </w:r>
           </w:p>
         </w:tc>
@@ -6322,16 +5814,8 @@
               <w:rPr>
                 <w:lang w:val="en-US"/>
               </w:rPr>
-              <w:t xml:space="preserve">Prometheus + </w:t>
+              <w:t>Prometheus + PromQL</w:t>
             </w:r>
-            <w:proofErr w:type="spellStart"/>
-            <w:r>
-              <w:rPr>
-                <w:lang w:val="en-US"/>
-              </w:rPr>
-              <w:t>PromQL</w:t>
-            </w:r>
-            <w:proofErr w:type="spellEnd"/>
           </w:p>
         </w:tc>
         <w:tc>
@@ -6888,21 +6372,7 @@
         <w:rPr>
           <w:lang w:val="en-US"/>
         </w:rPr>
-        <w:t xml:space="preserve"> Tools like Envoy, Istio, and </w:t>
-      </w:r>
-      <w:proofErr w:type="spellStart"/>
-      <w:r>
-        <w:rPr>
-          <w:lang w:val="en-US"/>
-        </w:rPr>
-        <w:t>OpenTelemetry</w:t>
-      </w:r>
-      <w:proofErr w:type="spellEnd"/>
-      <w:r>
-        <w:rPr>
-          <w:lang w:val="en-US"/>
-        </w:rPr>
-        <w:t xml:space="preserve"> already solve this.</w:t>
+        <w:t xml:space="preserve"> Tools like Envoy, Istio, and OpenTelemetry already solve this.</w:t>
       </w:r>
     </w:p>
     <w:p>
@@ -6971,23 +6441,13 @@
           <w:lang w:val="en-US"/>
         </w:rPr>
       </w:pPr>
-      <w:proofErr w:type="spellStart"/>
       <w:r>
         <w:rPr>
           <w:b/>
           <w:bCs/>
           <w:lang w:val="en-US"/>
         </w:rPr>
-        <w:t>OpenTelemetry</w:t>
-      </w:r>
-      <w:proofErr w:type="spellEnd"/>
-      <w:r>
-        <w:rPr>
-          <w:b/>
-          <w:bCs/>
-          <w:lang w:val="en-US"/>
-        </w:rPr>
-        <w:t xml:space="preserve"> Sidecars Only</w:t>
+        <w:t>OpenTelemetry Sidecars Only</w:t>
       </w:r>
     </w:p>
     <w:p>
@@ -7134,21 +6594,7 @@
         <w:rPr>
           <w:lang w:val="en-US"/>
         </w:rPr>
-        <w:t xml:space="preserve">If we want full observability with traces + logs + metrics, </w:t>
-      </w:r>
-      <w:proofErr w:type="spellStart"/>
-      <w:r>
-        <w:rPr>
-          <w:lang w:val="en-US"/>
-        </w:rPr>
-        <w:t>OpenTelemetry</w:t>
-      </w:r>
-      <w:proofErr w:type="spellEnd"/>
-      <w:r>
-        <w:rPr>
-          <w:lang w:val="en-US"/>
-        </w:rPr>
-        <w:t xml:space="preserve"> is great — but overkill just for resource tuning.</w:t>
+        <w:t>If we want full observability with traces + logs + metrics, OpenTelemetry is great — but overkill just for resource tuning.</w:t>
       </w:r>
     </w:p>
     <w:p>
@@ -7289,25 +6735,7 @@
           <w:bCs/>
           <w:lang w:val="en-US"/>
         </w:rPr>
-        <w:t xml:space="preserve">Logs-Based Metrics Extraction (e.g., from </w:t>
-      </w:r>
-      <w:proofErr w:type="spellStart"/>
-      <w:r>
-        <w:rPr>
-          <w:b/>
-          <w:bCs/>
-          <w:lang w:val="en-US"/>
-        </w:rPr>
-        <w:t>Fluentd</w:t>
-      </w:r>
-      <w:proofErr w:type="spellEnd"/>
-      <w:r>
-        <w:rPr>
-          <w:b/>
-          <w:bCs/>
-          <w:lang w:val="en-US"/>
-        </w:rPr>
-        <w:t>/ELK)</w:t>
+        <w:t>Logs-Based Metrics Extraction (e.g., from Fluentd/ELK)</w:t>
       </w:r>
     </w:p>
     <w:p>
@@ -7423,25 +6851,7 @@
           <w:bCs/>
           <w:lang w:val="en-US"/>
         </w:rPr>
-        <w:t xml:space="preserve">Cloud Vendor-Specific Monitoring (e.g., AWS CloudWatch, GCP </w:t>
-      </w:r>
-      <w:proofErr w:type="spellStart"/>
-      <w:r>
-        <w:rPr>
-          <w:b/>
-          <w:bCs/>
-          <w:lang w:val="en-US"/>
-        </w:rPr>
-        <w:t>Stackdriver</w:t>
-      </w:r>
-      <w:proofErr w:type="spellEnd"/>
-      <w:r>
-        <w:rPr>
-          <w:b/>
-          <w:bCs/>
-          <w:lang w:val="en-US"/>
-        </w:rPr>
-        <w:t>)</w:t>
+        <w:t>Cloud Vendor-Specific Monitoring (e.g., AWS CloudWatch, GCP Stackdriver)</w:t>
       </w:r>
     </w:p>
     <w:p>
@@ -7711,7 +7121,6 @@
                 <w:lang w:val="en-US"/>
               </w:rPr>
             </w:pPr>
-            <w:proofErr w:type="spellStart"/>
             <w:r>
               <w:rPr>
                 <w:b/>
@@ -7720,7 +7129,6 @@
               </w:rPr>
               <w:t>OpenTelemetry</w:t>
             </w:r>
-            <w:proofErr w:type="spellEnd"/>
           </w:p>
         </w:tc>
         <w:tc>
@@ -8786,21 +8194,7 @@
         <w:rPr>
           <w:lang w:val="en-US"/>
         </w:rPr>
-        <w:t xml:space="preserve">Avoid alternatives unless we have strong use cases (e.g., </w:t>
-      </w:r>
-      <w:proofErr w:type="spellStart"/>
-      <w:r>
-        <w:rPr>
-          <w:lang w:val="en-US"/>
-        </w:rPr>
-        <w:t>OpenTelemetry</w:t>
-      </w:r>
-      <w:proofErr w:type="spellEnd"/>
-      <w:r>
-        <w:rPr>
-          <w:lang w:val="en-US"/>
-        </w:rPr>
-        <w:t xml:space="preserve"> for deep tracing or app instrumentation for business metrics).</w:t>
+        <w:t>Avoid alternatives unless we have strong use cases (e.g., OpenTelemetry for deep tracing or app instrumentation for business metrics).</w:t>
       </w:r>
     </w:p>
     <w:p>
@@ -9279,21 +8673,7 @@
         <w:rPr>
           <w:lang w:val="en-US"/>
         </w:rPr>
-        <w:t>Zero-trust security (</w:t>
-      </w:r>
-      <w:proofErr w:type="spellStart"/>
-      <w:r>
-        <w:rPr>
-          <w:lang w:val="en-US"/>
-        </w:rPr>
-        <w:t>mTLS</w:t>
-      </w:r>
-      <w:proofErr w:type="spellEnd"/>
-      <w:r>
-        <w:rPr>
-          <w:lang w:val="en-US"/>
-        </w:rPr>
-        <w:t>)</w:t>
+        <w:t>Zero-trust security (mTLS)</w:t>
       </w:r>
     </w:p>
     <w:p>
@@ -10090,21 +9470,7 @@
         <w:rPr>
           <w:lang w:val="en-US"/>
         </w:rPr>
-        <w:t xml:space="preserve">Online ML Predictor Using DARE(Dynamic Adaptive Resource </w:t>
-      </w:r>
-      <w:proofErr w:type="spellStart"/>
-      <w:r>
-        <w:rPr>
-          <w:lang w:val="en-US"/>
-        </w:rPr>
-        <w:t>Estimater</w:t>
-      </w:r>
-      <w:proofErr w:type="spellEnd"/>
-      <w:r>
-        <w:rPr>
-          <w:lang w:val="en-US"/>
-        </w:rPr>
-        <w:t>) Architecture</w:t>
+        <w:t>Online ML Predictor Using DARE(Dynamic Adaptive Resource Estimater) Architecture</w:t>
       </w:r>
     </w:p>
     <w:p>
@@ -10365,21 +9731,7 @@
         <w:rPr>
           <w:lang w:val="en-US"/>
         </w:rPr>
-        <w:t xml:space="preserve">Whether the current limits are higher or lower than needed (overprovisioning vs </w:t>
-      </w:r>
-      <w:proofErr w:type="spellStart"/>
-      <w:r>
-        <w:rPr>
-          <w:lang w:val="en-US"/>
-        </w:rPr>
-        <w:t>underprovisioning</w:t>
-      </w:r>
-      <w:proofErr w:type="spellEnd"/>
-      <w:r>
-        <w:rPr>
-          <w:lang w:val="en-US"/>
-        </w:rPr>
-        <w:t>).</w:t>
+        <w:t>Whether the current limits are higher or lower than needed (overprovisioning vs underprovisioning).</w:t>
       </w:r>
     </w:p>
     <w:p>
@@ -10488,19 +9840,11 @@
           <w:lang w:val="en-US"/>
         </w:rPr>
       </w:pPr>
-      <w:proofErr w:type="spellStart"/>
-      <w:r>
-        <w:rPr>
-          <w:lang w:val="en-US"/>
-        </w:rPr>
-        <w:t>CPU_usage</w:t>
-      </w:r>
-      <w:proofErr w:type="spellEnd"/>
-      <w:r>
-        <w:rPr>
-          <w:lang w:val="en-US"/>
-        </w:rPr>
-        <w:t>(t) ≈ a</w:t>
+      <w:r>
+        <w:rPr>
+          <w:lang w:val="en-US"/>
+        </w:rPr>
+        <w:t>CPU_usage(t) ≈ a</w:t>
       </w:r>
       <w:r>
         <w:rPr>
@@ -10513,21 +9857,7 @@
         <w:rPr>
           <w:lang w:val="en-US"/>
         </w:rPr>
-        <w:t xml:space="preserve"> * </w:t>
-      </w:r>
-      <w:proofErr w:type="spellStart"/>
-      <w:r>
-        <w:rPr>
-          <w:lang w:val="en-US"/>
-        </w:rPr>
-        <w:t>RequestRate</w:t>
-      </w:r>
-      <w:proofErr w:type="spellEnd"/>
-      <w:r>
-        <w:rPr>
-          <w:lang w:val="en-US"/>
-        </w:rPr>
-        <w:t>(t) + b</w:t>
+        <w:t xml:space="preserve"> * RequestRate(t) + b</w:t>
       </w:r>
       <w:r>
         <w:rPr>
@@ -10543,19 +9873,11 @@
           <w:lang w:val="en-US"/>
         </w:rPr>
       </w:pPr>
-      <w:proofErr w:type="spellStart"/>
-      <w:r>
-        <w:rPr>
-          <w:lang w:val="en-US"/>
-        </w:rPr>
-        <w:t>Memory_usage</w:t>
-      </w:r>
-      <w:proofErr w:type="spellEnd"/>
-      <w:r>
-        <w:rPr>
-          <w:lang w:val="en-US"/>
-        </w:rPr>
-        <w:t>(t) ≈ a</w:t>
+      <w:r>
+        <w:rPr>
+          <w:lang w:val="en-US"/>
+        </w:rPr>
+        <w:t>Memory_usage(t) ≈ a</w:t>
       </w:r>
       <w:r>
         <w:rPr>
@@ -10568,21 +9890,7 @@
         <w:rPr>
           <w:lang w:val="en-US"/>
         </w:rPr>
-        <w:t xml:space="preserve"> * </w:t>
-      </w:r>
-      <w:proofErr w:type="spellStart"/>
-      <w:r>
-        <w:rPr>
-          <w:lang w:val="en-US"/>
-        </w:rPr>
-        <w:t>RequestRate</w:t>
-      </w:r>
-      <w:proofErr w:type="spellEnd"/>
-      <w:r>
-        <w:rPr>
-          <w:lang w:val="en-US"/>
-        </w:rPr>
-        <w:t>(t) + b</w:t>
+        <w:t xml:space="preserve"> * RequestRate(t) + b</w:t>
       </w:r>
       <w:r>
         <w:rPr>
@@ -10702,21 +10010,7 @@
         <w:rPr>
           <w:lang w:val="en-US"/>
         </w:rPr>
-        <w:t xml:space="preserve">EMA_CPU(t) = α * </w:t>
-      </w:r>
-      <w:proofErr w:type="spellStart"/>
-      <w:r>
-        <w:rPr>
-          <w:lang w:val="en-US"/>
-        </w:rPr>
-        <w:t>CPU_usage</w:t>
-      </w:r>
-      <w:proofErr w:type="spellEnd"/>
-      <w:r>
-        <w:rPr>
-          <w:lang w:val="en-US"/>
-        </w:rPr>
-        <w:t>(t) + (1 - α) * EMA_CPU(t-1)</w:t>
+        <w:t>EMA_CPU(t) = α * CPU_usage(t) + (1 - α) * EMA_CPU(t-1)</w:t>
       </w:r>
     </w:p>
     <w:p>
@@ -10934,21 +10228,7 @@
         <w:rPr>
           <w:lang w:val="en-US"/>
         </w:rPr>
-        <w:t xml:space="preserve">Online regressors (like </w:t>
-      </w:r>
-      <w:proofErr w:type="spellStart"/>
-      <w:r>
-        <w:rPr>
-          <w:lang w:val="en-US"/>
-        </w:rPr>
-        <w:t>SGDRegressor</w:t>
-      </w:r>
-      <w:proofErr w:type="spellEnd"/>
-      <w:r>
-        <w:rPr>
-          <w:lang w:val="en-US"/>
-        </w:rPr>
-        <w:t xml:space="preserve"> in scikit-learn, or River's online models) are memory-efficient, require low compute, and can run:</w:t>
+        <w:t>Online regressors (like SGDRegressor in scikit-learn, or River's online models) are memory-efficient, require low compute, and can run:</w:t>
       </w:r>
     </w:p>
     <w:p>
@@ -11181,21 +10461,7 @@
         <w:rPr>
           <w:lang w:val="en-US"/>
         </w:rPr>
-        <w:t xml:space="preserve"> (e.g., 50m CPU increase per 10 </w:t>
-      </w:r>
-      <w:proofErr w:type="spellStart"/>
-      <w:r>
-        <w:rPr>
-          <w:lang w:val="en-US"/>
-        </w:rPr>
-        <w:t>rps</w:t>
-      </w:r>
-      <w:proofErr w:type="spellEnd"/>
-      <w:r>
-        <w:rPr>
-          <w:lang w:val="en-US"/>
-        </w:rPr>
-        <w:t>).</w:t>
+        <w:t xml:space="preserve"> (e.g., 50m CPU increase per 10 rps).</w:t>
       </w:r>
     </w:p>
     <w:p>
@@ -12839,43 +12105,7 @@
           <w:bCs/>
           <w:lang w:val="en-US"/>
         </w:rPr>
-        <w:t xml:space="preserve">2. Random Forests / Gradient Boosted Trees (e.g., </w:t>
-      </w:r>
-      <w:proofErr w:type="spellStart"/>
-      <w:r>
-        <w:rPr>
-          <w:b/>
-          <w:bCs/>
-          <w:lang w:val="en-US"/>
-        </w:rPr>
-        <w:t>XGBoost</w:t>
-      </w:r>
-      <w:proofErr w:type="spellEnd"/>
-      <w:r>
-        <w:rPr>
-          <w:b/>
-          <w:bCs/>
-          <w:lang w:val="en-US"/>
-        </w:rPr>
-        <w:t xml:space="preserve">, </w:t>
-      </w:r>
-      <w:proofErr w:type="spellStart"/>
-      <w:r>
-        <w:rPr>
-          <w:b/>
-          <w:bCs/>
-          <w:lang w:val="en-US"/>
-        </w:rPr>
-        <w:t>LightGBM</w:t>
-      </w:r>
-      <w:proofErr w:type="spellEnd"/>
-      <w:r>
-        <w:rPr>
-          <w:b/>
-          <w:bCs/>
-          <w:lang w:val="en-US"/>
-        </w:rPr>
-        <w:t>)</w:t>
+        <w:t>2. Random Forests / Gradient Boosted Trees (e.g., XGBoost, LightGBM)</w:t>
       </w:r>
     </w:p>
     <w:p>
@@ -14864,16 +14094,8 @@
               <w:rPr>
                 <w:lang w:val="en-US"/>
               </w:rPr>
-              <w:t xml:space="preserve">Random Forest / </w:t>
+              <w:t>Random Forest / XGBoost</w:t>
             </w:r>
-            <w:proofErr w:type="spellStart"/>
-            <w:r>
-              <w:rPr>
-                <w:lang w:val="en-US"/>
-              </w:rPr>
-              <w:t>XGBoost</w:t>
-            </w:r>
-            <w:proofErr w:type="spellEnd"/>
           </w:p>
         </w:tc>
         <w:tc>
@@ -16295,28 +15517,12 @@
           <w:lang w:val="en-US"/>
         </w:rPr>
       </w:pPr>
-      <w:proofErr w:type="spellStart"/>
-      <w:r>
-        <w:rPr>
-          <w:lang w:val="en-US"/>
-        </w:rPr>
-        <w:t>CPU_usage</w:t>
-      </w:r>
-      <w:proofErr w:type="spellEnd"/>
-      <w:r>
-        <w:rPr>
-          <w:lang w:val="en-US"/>
-        </w:rPr>
-        <w:t xml:space="preserve">(t): Actual CPU usage in </w:t>
-      </w:r>
-      <w:proofErr w:type="spellStart"/>
-      <w:r>
-        <w:rPr>
-          <w:lang w:val="en-US"/>
-        </w:rPr>
-        <w:t>millicores</w:t>
-      </w:r>
-      <w:proofErr w:type="spellEnd"/>
+      <w:r>
+        <w:rPr>
+          <w:lang w:val="en-US"/>
+        </w:rPr>
+        <w:t>CPU_usage(t): Actual CPU usage in millicores</w:t>
+      </w:r>
     </w:p>
     <w:p>
       <w:pPr>
@@ -16328,19 +15534,11 @@
           <w:lang w:val="en-US"/>
         </w:rPr>
       </w:pPr>
-      <w:proofErr w:type="spellStart"/>
-      <w:r>
-        <w:rPr>
-          <w:lang w:val="en-US"/>
-        </w:rPr>
-        <w:t>Memory_usage</w:t>
-      </w:r>
-      <w:proofErr w:type="spellEnd"/>
-      <w:r>
-        <w:rPr>
-          <w:lang w:val="en-US"/>
-        </w:rPr>
-        <w:t>(t): Actual memory usage in MiB</w:t>
+      <w:r>
+        <w:rPr>
+          <w:lang w:val="en-US"/>
+        </w:rPr>
+        <w:t>Memory_usage(t): Actual memory usage in MiB</w:t>
       </w:r>
     </w:p>
     <w:p>
@@ -16353,19 +15551,11 @@
           <w:lang w:val="en-US"/>
         </w:rPr>
       </w:pPr>
-      <w:proofErr w:type="spellStart"/>
-      <w:r>
-        <w:rPr>
-          <w:lang w:val="en-US"/>
-        </w:rPr>
-        <w:t>RequestRate</w:t>
-      </w:r>
-      <w:proofErr w:type="spellEnd"/>
-      <w:r>
-        <w:rPr>
-          <w:lang w:val="en-US"/>
-        </w:rPr>
-        <w:t>(t): Number of incoming requests per second or minute</w:t>
+      <w:r>
+        <w:rPr>
+          <w:lang w:val="en-US"/>
+        </w:rPr>
+        <w:t>RequestRate(t): Number of incoming requests per second or minute</w:t>
       </w:r>
     </w:p>
     <w:p>
@@ -16378,33 +15568,11 @@
           <w:lang w:val="en-US"/>
         </w:rPr>
       </w:pPr>
-      <w:proofErr w:type="spellStart"/>
-      <w:r>
-        <w:rPr>
-          <w:lang w:val="en-US"/>
-        </w:rPr>
-        <w:t>CPU_limit</w:t>
-      </w:r>
-      <w:proofErr w:type="spellEnd"/>
-      <w:r>
-        <w:rPr>
-          <w:lang w:val="en-US"/>
-        </w:rPr>
-        <w:t xml:space="preserve">(t) and </w:t>
-      </w:r>
-      <w:proofErr w:type="spellStart"/>
-      <w:r>
-        <w:rPr>
-          <w:lang w:val="en-US"/>
-        </w:rPr>
-        <w:t>Memory_limit</w:t>
-      </w:r>
-      <w:proofErr w:type="spellEnd"/>
-      <w:r>
-        <w:rPr>
-          <w:lang w:val="en-US"/>
-        </w:rPr>
-        <w:t>(t): The current configured resource limits in Kubernetes</w:t>
+      <w:r>
+        <w:rPr>
+          <w:lang w:val="en-US"/>
+        </w:rPr>
+        <w:t>CPU_limit(t) and Memory_limit(t): The current configured resource limits in Kubernetes</w:t>
       </w:r>
     </w:p>
     <w:p>
@@ -16996,16 +16164,8 @@
               <w:rPr>
                 <w:lang w:val="en-US"/>
               </w:rPr>
-              <w:t xml:space="preserve">300 </w:t>
+              <w:t>300 rps</w:t>
             </w:r>
-            <w:proofErr w:type="spellStart"/>
-            <w:r>
-              <w:rPr>
-                <w:lang w:val="en-US"/>
-              </w:rPr>
-              <w:t>rps</w:t>
-            </w:r>
-            <w:proofErr w:type="spellEnd"/>
           </w:p>
         </w:tc>
       </w:tr>
@@ -17666,16 +16826,8 @@
               <w:rPr>
                 <w:lang w:val="en-US"/>
               </w:rPr>
-              <w:t xml:space="preserve">ΔCPU and </w:t>
+              <w:t>ΔCPU and ΔMemory</w:t>
             </w:r>
-            <w:proofErr w:type="spellStart"/>
-            <w:r>
-              <w:rPr>
-                <w:lang w:val="en-US"/>
-              </w:rPr>
-              <w:t>ΔMemory</w:t>
-            </w:r>
-            <w:proofErr w:type="spellEnd"/>
           </w:p>
         </w:tc>
         <w:tc>
@@ -17973,21 +17125,7 @@
               <w:rPr>
                 <w:lang w:val="en-US"/>
               </w:rPr>
-              <w:t xml:space="preserve">Latency </w:t>
-            </w:r>
-            <w:proofErr w:type="spellStart"/>
-            <w:r>
-              <w:rPr>
-                <w:lang w:val="en-US"/>
-              </w:rPr>
-              <w:t>afterBaseline</w:t>
-            </w:r>
-            <w:proofErr w:type="spellEnd"/>
-            <w:r>
-              <w:rPr>
-                <w:lang w:val="en-US"/>
-              </w:rPr>
-              <w:t xml:space="preserve"> Latency\frac{\text{Latency after}}{\text{Baseline Latency}}</w:t>
+              <w:t>Latency afterBaseline Latency\frac{\text{Latency after}}{\text{Baseline Latency}}</w:t>
             </w:r>
           </w:p>
         </w:tc>
@@ -18097,18 +17235,8 @@
           <w:bCs/>
           <w:lang w:val="en-US"/>
         </w:rPr>
-        <w:t xml:space="preserve">1. History </w:t>
-      </w:r>
-      <w:proofErr w:type="spellStart"/>
-      <w:r>
-        <w:rPr>
-          <w:b/>
-          <w:bCs/>
-          <w:lang w:val="en-US"/>
-        </w:rPr>
-        <w:t>Bucketization</w:t>
-      </w:r>
-      <w:proofErr w:type="spellEnd"/>
+        <w:t>1. History Bucketization</w:t>
+      </w:r>
     </w:p>
     <w:p>
       <w:pPr>
@@ -18141,21 +17269,7 @@
         <w:rPr>
           <w:lang w:val="en-US"/>
         </w:rPr>
-        <w:t xml:space="preserve">Load range (e.g., 200–300 </w:t>
-      </w:r>
-      <w:proofErr w:type="spellStart"/>
-      <w:r>
-        <w:rPr>
-          <w:lang w:val="en-US"/>
-        </w:rPr>
-        <w:t>rps</w:t>
-      </w:r>
-      <w:proofErr w:type="spellEnd"/>
-      <w:r>
-        <w:rPr>
-          <w:lang w:val="en-US"/>
-        </w:rPr>
-        <w:t>)</w:t>
+        <w:t>Load range (e.g., 200–300 rps)</w:t>
       </w:r>
     </w:p>
     <w:p>
@@ -18232,21 +17346,7 @@
         <w:rPr>
           <w:lang w:val="en-US"/>
         </w:rPr>
-        <w:t xml:space="preserve">"Reducing 600m → 500m at 300 </w:t>
-      </w:r>
-      <w:proofErr w:type="spellStart"/>
-      <w:r>
-        <w:rPr>
-          <w:lang w:val="en-US"/>
-        </w:rPr>
-        <w:t>rps</w:t>
-      </w:r>
-      <w:proofErr w:type="spellEnd"/>
-      <w:r>
-        <w:rPr>
-          <w:lang w:val="en-US"/>
-        </w:rPr>
-        <w:t xml:space="preserve"> → SLA violated 3 out of 5 times → Risk = 0.6"</w:t>
+        <w:t>"Reducing 600m → 500m at 300 rps → SLA violated 3 out of 5 times → Risk = 0.6"</w:t>
       </w:r>
     </w:p>
     <w:p>
@@ -18295,21 +17395,7 @@
         <w:rPr>
           <w:lang w:val="en-US"/>
         </w:rPr>
-        <w:t xml:space="preserve">When a new action is proposed (e.g., reducing CPU by 100m under 320 </w:t>
-      </w:r>
-      <w:proofErr w:type="spellStart"/>
-      <w:r>
-        <w:rPr>
-          <w:lang w:val="en-US"/>
-        </w:rPr>
-        <w:t>rps</w:t>
-      </w:r>
-      <w:proofErr w:type="spellEnd"/>
-      <w:r>
-        <w:rPr>
-          <w:lang w:val="en-US"/>
-        </w:rPr>
-        <w:t>):</w:t>
+        <w:t>When a new action is proposed (e.g., reducing CPU by 100m under 320 rps):</w:t>
       </w:r>
     </w:p>
     <w:p>
@@ -18961,16 +18047,8 @@
               <w:rPr>
                 <w:lang w:val="en-US"/>
               </w:rPr>
-              <w:t xml:space="preserve">320 </w:t>
+              <w:t>320 rps</w:t>
             </w:r>
-            <w:proofErr w:type="spellStart"/>
-            <w:r>
-              <w:rPr>
-                <w:lang w:val="en-US"/>
-              </w:rPr>
-              <w:t>rps</w:t>
-            </w:r>
-            <w:proofErr w:type="spellEnd"/>
           </w:p>
         </w:tc>
       </w:tr>
@@ -20508,84 +19586,28 @@
                 <w:lang w:val="en-US"/>
               </w:rPr>
               <w:br/>
-              <w:t>  "</w:t>
-            </w:r>
-            <w:proofErr w:type="spellStart"/>
-            <w:r>
-              <w:rPr>
-                <w:lang w:val="en-US"/>
-              </w:rPr>
-              <w:t>cpu_min</w:t>
-            </w:r>
-            <w:proofErr w:type="spellEnd"/>
-            <w:r>
-              <w:rPr>
-                <w:lang w:val="en-US"/>
-              </w:rPr>
-              <w:t>": 200,</w:t>
+              <w:t>  "cpu_min": 200,</w:t>
             </w:r>
             <w:r>
               <w:rPr>
                 <w:lang w:val="en-US"/>
               </w:rPr>
               <w:br/>
-              <w:t>  "</w:t>
-            </w:r>
-            <w:proofErr w:type="spellStart"/>
-            <w:r>
-              <w:rPr>
-                <w:lang w:val="en-US"/>
-              </w:rPr>
-              <w:t>cpu_max</w:t>
-            </w:r>
-            <w:proofErr w:type="spellEnd"/>
-            <w:r>
-              <w:rPr>
-                <w:lang w:val="en-US"/>
-              </w:rPr>
-              <w:t>": 500,</w:t>
+              <w:t>  "cpu_max": 500,</w:t>
             </w:r>
             <w:r>
               <w:rPr>
                 <w:lang w:val="en-US"/>
               </w:rPr>
               <w:br/>
-              <w:t>  "</w:t>
-            </w:r>
-            <w:proofErr w:type="spellStart"/>
-            <w:r>
-              <w:rPr>
-                <w:lang w:val="en-US"/>
-              </w:rPr>
-              <w:t>mem_min</w:t>
-            </w:r>
-            <w:proofErr w:type="spellEnd"/>
-            <w:r>
-              <w:rPr>
-                <w:lang w:val="en-US"/>
-              </w:rPr>
-              <w:t>": 256,</w:t>
+              <w:t>  "mem_min": 256,</w:t>
             </w:r>
             <w:r>
               <w:rPr>
                 <w:lang w:val="en-US"/>
               </w:rPr>
               <w:br/>
-              <w:t>  "</w:t>
-            </w:r>
-            <w:proofErr w:type="spellStart"/>
-            <w:r>
-              <w:rPr>
-                <w:lang w:val="en-US"/>
-              </w:rPr>
-              <w:t>mem_max</w:t>
-            </w:r>
-            <w:proofErr w:type="spellEnd"/>
-            <w:r>
-              <w:rPr>
-                <w:lang w:val="en-US"/>
-              </w:rPr>
-              <w:t>": 768</w:t>
+              <w:t>  "mem_max": 768</w:t>
             </w:r>
             <w:r>
               <w:rPr>
@@ -20717,6 +19739,187 @@
           <w:lang w:val="en-US"/>
         </w:rPr>
         <w:t>Historical success/failure of past step sizes at current load.</w:t>
+      </w:r>
+    </w:p>
+    <w:p>
+      <w:pPr>
+        <w:rPr>
+          <w:lang w:val="en-US"/>
+        </w:rPr>
+      </w:pPr>
+    </w:p>
+    <w:p>
+      <w:pPr>
+        <w:rPr>
+          <w:b/>
+          <w:bCs/>
+          <w:lang w:val="en-US"/>
+        </w:rPr>
+      </w:pPr>
+      <w:r>
+        <w:rPr>
+          <w:b/>
+          <w:bCs/>
+          <w:lang w:val="en-US"/>
+        </w:rPr>
+        <w:t>Step 1: Compute Sensitivity Score</w:t>
+      </w:r>
+    </w:p>
+    <w:p>
+      <w:pPr>
+        <w:rPr>
+          <w:lang w:val="en-US"/>
+        </w:rPr>
+      </w:pPr>
+      <w:r>
+        <w:rPr>
+          <w:lang w:val="en-US"/>
+        </w:rPr>
+        <w:t xml:space="preserve">Compute how </w:t>
+      </w:r>
+      <w:r>
+        <w:rPr>
+          <w:b/>
+          <w:bCs/>
+          <w:lang w:val="en-US"/>
+        </w:rPr>
+        <w:t>sensitive latency is to resource changes</w:t>
+      </w:r>
+      <w:r>
+        <w:rPr>
+          <w:lang w:val="en-US"/>
+        </w:rPr>
+        <w:t xml:space="preserve"> based on recent data:</w:t>
+      </w:r>
+    </w:p>
+    <w:p>
+      <w:pPr>
+        <w:rPr>
+          <w:lang w:val="en-US"/>
+        </w:rPr>
+      </w:pPr>
+      <w:r>
+        <w:rPr>
+          <w:lang w:val="en-US"/>
+        </w:rPr>
+        <w:t>Scpu​=</w:t>
+      </w:r>
+      <w:r>
+        <w:rPr>
+          <w:rFonts w:ascii="Cambria Math" w:hAnsi="Cambria Math" w:cs="Cambria Math"/>
+          <w:lang w:val="en-US"/>
+        </w:rPr>
+        <w:t>∣</w:t>
+      </w:r>
+      <w:r>
+        <w:rPr>
+          <w:lang w:val="en-US"/>
+        </w:rPr>
+        <w:t>ΔCPU</w:t>
+      </w:r>
+      <w:r>
+        <w:rPr>
+          <w:rFonts w:ascii="Cambria Math" w:hAnsi="Cambria Math" w:cs="Cambria Math"/>
+          <w:lang w:val="en-US"/>
+        </w:rPr>
+        <w:t>∣</w:t>
+      </w:r>
+      <w:r>
+        <w:rPr>
+          <w:lang w:val="en-US"/>
+        </w:rPr>
+        <w:t xml:space="preserve"> / </w:t>
+      </w:r>
+      <w:r>
+        <w:rPr>
+          <w:rFonts w:ascii="Cambria Math" w:hAnsi="Cambria Math" w:cs="Cambria Math"/>
+          <w:lang w:val="en-US"/>
+        </w:rPr>
+        <w:t>∣</w:t>
+      </w:r>
+      <w:r>
+        <w:rPr>
+          <w:lang w:val="en-US"/>
+        </w:rPr>
+        <w:t>Δlatency</w:t>
+      </w:r>
+      <w:r>
+        <w:rPr>
+          <w:rFonts w:ascii="Cambria Math" w:hAnsi="Cambria Math" w:cs="Cambria Math"/>
+          <w:lang w:val="en-US"/>
+        </w:rPr>
+        <w:t>∣</w:t>
+      </w:r>
+      <w:r>
+        <w:rPr>
+          <w:lang w:val="en-US"/>
+        </w:rPr>
+        <w:t>​;         Smem​=</w:t>
+      </w:r>
+      <w:r>
+        <w:rPr>
+          <w:rFonts w:ascii="Cambria Math" w:hAnsi="Cambria Math" w:cs="Cambria Math"/>
+          <w:lang w:val="en-US"/>
+        </w:rPr>
+        <w:t>∣</w:t>
+      </w:r>
+      <w:r>
+        <w:rPr>
+          <w:lang w:val="en-US"/>
+        </w:rPr>
+        <w:t>ΔMemory</w:t>
+      </w:r>
+      <w:r>
+        <w:rPr>
+          <w:rFonts w:ascii="Cambria Math" w:hAnsi="Cambria Math" w:cs="Cambria Math"/>
+          <w:lang w:val="en-US"/>
+        </w:rPr>
+        <w:t>∣</w:t>
+      </w:r>
+      <w:r>
+        <w:rPr>
+          <w:lang w:val="en-US"/>
+        </w:rPr>
+        <w:t xml:space="preserve"> / </w:t>
+      </w:r>
+      <w:r>
+        <w:rPr>
+          <w:rFonts w:ascii="Cambria Math" w:hAnsi="Cambria Math" w:cs="Cambria Math"/>
+          <w:lang w:val="en-US"/>
+        </w:rPr>
+        <w:t>∣</w:t>
+      </w:r>
+      <w:r>
+        <w:rPr>
+          <w:lang w:val="en-US"/>
+        </w:rPr>
+        <w:t>Δlatency</w:t>
+      </w:r>
+      <w:r>
+        <w:rPr>
+          <w:rFonts w:ascii="Cambria Math" w:hAnsi="Cambria Math" w:cs="Cambria Math"/>
+          <w:lang w:val="en-US"/>
+        </w:rPr>
+        <w:t>∣</w:t>
+      </w:r>
+      <w:r>
+        <w:rPr>
+          <w:lang w:val="en-US"/>
+        </w:rPr>
+        <w:t>​</w:t>
+      </w:r>
+    </w:p>
+    <w:p>
+      <w:pPr>
+        <w:rPr>
+          <w:lang w:val="en-US"/>
+        </w:rPr>
+      </w:pPr>
+      <w:r>
+        <w:rPr>
+          <w:lang w:val="en-US"/>
+        </w:rPr>
+        <w:t>Higher S = more sensitive → use smaller steps</w:t>
       </w:r>
     </w:p>
     <w:p>

</xml_diff>

<commit_message>
Add explanation to the formula
</commit_message>
<xml_diff>
--- a/Latency Analysis/Solution Architecture.docx
+++ b/Latency Analysis/Solution Architecture.docx
@@ -19932,6 +19932,186 @@
     <w:p>
       <w:pPr>
         <w:rPr>
+          <w:b/>
+          <w:bCs/>
+          <w:lang w:val="en-US"/>
+        </w:rPr>
+      </w:pPr>
+      <w:r>
+        <w:rPr>
+          <w:b/>
+          <w:bCs/>
+          <w:lang w:val="en-US"/>
+        </w:rPr>
+        <w:t>What does it mean?</w:t>
+      </w:r>
+    </w:p>
+    <w:p>
+      <w:pPr>
+        <w:rPr>
+          <w:lang w:val="en-US"/>
+        </w:rPr>
+      </w:pPr>
+      <w:r>
+        <w:rPr>
+          <w:lang w:val="en-US"/>
+        </w:rPr>
+        <w:t>These formulas measure how much we had to change a resource to produce a given amount of latency change.</w:t>
+      </w:r>
+    </w:p>
+    <w:p>
+      <w:pPr>
+        <w:numPr>
+          <w:ilvl w:val="0"/>
+          <w:numId w:val="115"/>
+        </w:numPr>
+        <w:rPr>
+          <w:lang w:val="en-US"/>
+        </w:rPr>
+      </w:pPr>
+      <w:r>
+        <w:rPr>
+          <w:lang w:val="en-US"/>
+        </w:rPr>
+        <w:t>A high sensitivity score (high Scpu​ or Smem​) means:</w:t>
+      </w:r>
+    </w:p>
+    <w:p>
+      <w:pPr>
+        <w:numPr>
+          <w:ilvl w:val="1"/>
+          <w:numId w:val="115"/>
+        </w:numPr>
+        <w:rPr>
+          <w:lang w:val="en-US"/>
+        </w:rPr>
+      </w:pPr>
+      <w:r>
+        <w:rPr>
+          <w:lang w:val="en-US"/>
+        </w:rPr>
+        <w:t>A small change in latency required a large resource change.</w:t>
+      </w:r>
+    </w:p>
+    <w:p>
+      <w:pPr>
+        <w:numPr>
+          <w:ilvl w:val="1"/>
+          <w:numId w:val="115"/>
+        </w:numPr>
+        <w:rPr>
+          <w:lang w:val="en-US"/>
+        </w:rPr>
+      </w:pPr>
+      <w:r>
+        <w:rPr>
+          <w:lang w:val="en-US"/>
+        </w:rPr>
+        <w:t>In other words, latency is highly sensitive to resource adjustments.</w:t>
+      </w:r>
+    </w:p>
+    <w:p>
+      <w:pPr>
+        <w:numPr>
+          <w:ilvl w:val="1"/>
+          <w:numId w:val="115"/>
+        </w:numPr>
+        <w:rPr>
+          <w:lang w:val="en-US"/>
+        </w:rPr>
+      </w:pPr>
+      <w:r>
+        <w:rPr>
+          <w:lang w:val="en-US"/>
+        </w:rPr>
+        <w:t>We should reduce resource changes in smaller steps (to avoid large latency spikes).</w:t>
+      </w:r>
+    </w:p>
+    <w:p>
+      <w:pPr>
+        <w:numPr>
+          <w:ilvl w:val="0"/>
+          <w:numId w:val="115"/>
+        </w:numPr>
+        <w:rPr>
+          <w:lang w:val="en-US"/>
+        </w:rPr>
+      </w:pPr>
+      <w:r>
+        <w:rPr>
+          <w:lang w:val="en-US"/>
+        </w:rPr>
+        <w:t>A low sensitivity score means:</w:t>
+      </w:r>
+    </w:p>
+    <w:p>
+      <w:pPr>
+        <w:numPr>
+          <w:ilvl w:val="1"/>
+          <w:numId w:val="115"/>
+        </w:numPr>
+        <w:rPr>
+          <w:lang w:val="en-US"/>
+        </w:rPr>
+      </w:pPr>
+      <w:r>
+        <w:rPr>
+          <w:lang w:val="en-US"/>
+        </w:rPr>
+        <w:t>A small resource change caused a large latency shift.</w:t>
+      </w:r>
+    </w:p>
+    <w:p>
+      <w:pPr>
+        <w:numPr>
+          <w:ilvl w:val="1"/>
+          <w:numId w:val="115"/>
+        </w:numPr>
+        <w:rPr>
+          <w:lang w:val="en-US"/>
+        </w:rPr>
+      </w:pPr>
+      <w:r>
+        <w:rPr>
+          <w:lang w:val="en-US"/>
+        </w:rPr>
+        <w:t>The system is not very sensitive to resource adjustments.</w:t>
+      </w:r>
+    </w:p>
+    <w:p>
+      <w:pPr>
+        <w:numPr>
+          <w:ilvl w:val="1"/>
+          <w:numId w:val="115"/>
+        </w:numPr>
+        <w:rPr>
+          <w:lang w:val="en-US"/>
+        </w:rPr>
+      </w:pPr>
+      <w:r>
+        <w:rPr>
+          <w:lang w:val="en-US"/>
+        </w:rPr>
+        <w:t>We can safely make larger step changes in CPU/memory during tuning.</w:t>
+      </w:r>
+    </w:p>
+    <w:p>
+      <w:pPr>
+        <w:rPr>
+          <w:lang w:val="en-US"/>
+        </w:rPr>
+      </w:pPr>
+    </w:p>
+    <w:p>
+      <w:pPr>
+        <w:rPr>
+          <w:lang w:val="en-US"/>
+        </w:rPr>
+      </w:pPr>
+    </w:p>
+    <w:p>
+      <w:pPr>
+        <w:rPr>
           <w:lang w:val="en-US"/>
         </w:rPr>
       </w:pPr>
@@ -22037,6 +22217,155 @@
     </w:lvl>
   </w:abstractNum>
   <w:abstractNum w:abstractNumId="14" w15:restartNumberingAfterBreak="0">
+    <w:nsid w:val="12D22AC1"/>
+    <w:multiLevelType w:val="multilevel"/>
+    <w:tmpl w:val="D7380B62"/>
+    <w:lvl w:ilvl="0">
+      <w:start w:val="1"/>
+      <w:numFmt w:val="bullet"/>
+      <w:lvlText w:val=""/>
+      <w:lvlJc w:val="left"/>
+      <w:pPr>
+        <w:tabs>
+          <w:tab w:val="num" w:pos="720"/>
+        </w:tabs>
+        <w:ind w:left="720" w:hanging="360"/>
+      </w:pPr>
+      <w:rPr>
+        <w:rFonts w:ascii="Symbol" w:hAnsi="Symbol" w:hint="default"/>
+        <w:sz w:val="20"/>
+      </w:rPr>
+    </w:lvl>
+    <w:lvl w:ilvl="1">
+      <w:start w:val="1"/>
+      <w:numFmt w:val="bullet"/>
+      <w:lvlText w:val="o"/>
+      <w:lvlJc w:val="left"/>
+      <w:pPr>
+        <w:tabs>
+          <w:tab w:val="num" w:pos="1440"/>
+        </w:tabs>
+        <w:ind w:left="1440" w:hanging="360"/>
+      </w:pPr>
+      <w:rPr>
+        <w:rFonts w:ascii="Courier New" w:hAnsi="Courier New" w:hint="default"/>
+        <w:sz w:val="20"/>
+      </w:rPr>
+    </w:lvl>
+    <w:lvl w:ilvl="2" w:tentative="1">
+      <w:start w:val="1"/>
+      <w:numFmt w:val="bullet"/>
+      <w:lvlText w:val=""/>
+      <w:lvlJc w:val="left"/>
+      <w:pPr>
+        <w:tabs>
+          <w:tab w:val="num" w:pos="2160"/>
+        </w:tabs>
+        <w:ind w:left="2160" w:hanging="360"/>
+      </w:pPr>
+      <w:rPr>
+        <w:rFonts w:ascii="Wingdings" w:hAnsi="Wingdings" w:hint="default"/>
+        <w:sz w:val="20"/>
+      </w:rPr>
+    </w:lvl>
+    <w:lvl w:ilvl="3" w:tentative="1">
+      <w:start w:val="1"/>
+      <w:numFmt w:val="bullet"/>
+      <w:lvlText w:val=""/>
+      <w:lvlJc w:val="left"/>
+      <w:pPr>
+        <w:tabs>
+          <w:tab w:val="num" w:pos="2880"/>
+        </w:tabs>
+        <w:ind w:left="2880" w:hanging="360"/>
+      </w:pPr>
+      <w:rPr>
+        <w:rFonts w:ascii="Wingdings" w:hAnsi="Wingdings" w:hint="default"/>
+        <w:sz w:val="20"/>
+      </w:rPr>
+    </w:lvl>
+    <w:lvl w:ilvl="4" w:tentative="1">
+      <w:start w:val="1"/>
+      <w:numFmt w:val="bullet"/>
+      <w:lvlText w:val=""/>
+      <w:lvlJc w:val="left"/>
+      <w:pPr>
+        <w:tabs>
+          <w:tab w:val="num" w:pos="3600"/>
+        </w:tabs>
+        <w:ind w:left="3600" w:hanging="360"/>
+      </w:pPr>
+      <w:rPr>
+        <w:rFonts w:ascii="Wingdings" w:hAnsi="Wingdings" w:hint="default"/>
+        <w:sz w:val="20"/>
+      </w:rPr>
+    </w:lvl>
+    <w:lvl w:ilvl="5" w:tentative="1">
+      <w:start w:val="1"/>
+      <w:numFmt w:val="bullet"/>
+      <w:lvlText w:val=""/>
+      <w:lvlJc w:val="left"/>
+      <w:pPr>
+        <w:tabs>
+          <w:tab w:val="num" w:pos="4320"/>
+        </w:tabs>
+        <w:ind w:left="4320" w:hanging="360"/>
+      </w:pPr>
+      <w:rPr>
+        <w:rFonts w:ascii="Wingdings" w:hAnsi="Wingdings" w:hint="default"/>
+        <w:sz w:val="20"/>
+      </w:rPr>
+    </w:lvl>
+    <w:lvl w:ilvl="6" w:tentative="1">
+      <w:start w:val="1"/>
+      <w:numFmt w:val="bullet"/>
+      <w:lvlText w:val=""/>
+      <w:lvlJc w:val="left"/>
+      <w:pPr>
+        <w:tabs>
+          <w:tab w:val="num" w:pos="5040"/>
+        </w:tabs>
+        <w:ind w:left="5040" w:hanging="360"/>
+      </w:pPr>
+      <w:rPr>
+        <w:rFonts w:ascii="Wingdings" w:hAnsi="Wingdings" w:hint="default"/>
+        <w:sz w:val="20"/>
+      </w:rPr>
+    </w:lvl>
+    <w:lvl w:ilvl="7" w:tentative="1">
+      <w:start w:val="1"/>
+      <w:numFmt w:val="bullet"/>
+      <w:lvlText w:val=""/>
+      <w:lvlJc w:val="left"/>
+      <w:pPr>
+        <w:tabs>
+          <w:tab w:val="num" w:pos="5760"/>
+        </w:tabs>
+        <w:ind w:left="5760" w:hanging="360"/>
+      </w:pPr>
+      <w:rPr>
+        <w:rFonts w:ascii="Wingdings" w:hAnsi="Wingdings" w:hint="default"/>
+        <w:sz w:val="20"/>
+      </w:rPr>
+    </w:lvl>
+    <w:lvl w:ilvl="8" w:tentative="1">
+      <w:start w:val="1"/>
+      <w:numFmt w:val="bullet"/>
+      <w:lvlText w:val=""/>
+      <w:lvlJc w:val="left"/>
+      <w:pPr>
+        <w:tabs>
+          <w:tab w:val="num" w:pos="6480"/>
+        </w:tabs>
+        <w:ind w:left="6480" w:hanging="360"/>
+      </w:pPr>
+      <w:rPr>
+        <w:rFonts w:ascii="Wingdings" w:hAnsi="Wingdings" w:hint="default"/>
+        <w:sz w:val="20"/>
+      </w:rPr>
+    </w:lvl>
+  </w:abstractNum>
+  <w:abstractNum w:abstractNumId="15" w15:restartNumberingAfterBreak="0">
     <w:nsid w:val="131F38BB"/>
     <w:multiLevelType w:val="multilevel"/>
     <w:tmpl w:val="2152A024"/>
@@ -22185,7 +22514,7 @@
       </w:rPr>
     </w:lvl>
   </w:abstractNum>
-  <w:abstractNum w:abstractNumId="15" w15:restartNumberingAfterBreak="0">
+  <w:abstractNum w:abstractNumId="16" w15:restartNumberingAfterBreak="0">
     <w:nsid w:val="150231F4"/>
     <w:multiLevelType w:val="multilevel"/>
     <w:tmpl w:val="15F836C2"/>
@@ -22334,7 +22663,7 @@
       </w:rPr>
     </w:lvl>
   </w:abstractNum>
-  <w:abstractNum w:abstractNumId="16" w15:restartNumberingAfterBreak="0">
+  <w:abstractNum w:abstractNumId="17" w15:restartNumberingAfterBreak="0">
     <w:nsid w:val="15657AFB"/>
     <w:multiLevelType w:val="multilevel"/>
     <w:tmpl w:val="A0BE2E08"/>
@@ -22483,7 +22812,7 @@
       </w:rPr>
     </w:lvl>
   </w:abstractNum>
-  <w:abstractNum w:abstractNumId="17" w15:restartNumberingAfterBreak="0">
+  <w:abstractNum w:abstractNumId="18" w15:restartNumberingAfterBreak="0">
     <w:nsid w:val="16B37F05"/>
     <w:multiLevelType w:val="multilevel"/>
     <w:tmpl w:val="5C9EAC1A"/>
@@ -22596,7 +22925,7 @@
       </w:pPr>
     </w:lvl>
   </w:abstractNum>
-  <w:abstractNum w:abstractNumId="18" w15:restartNumberingAfterBreak="0">
+  <w:abstractNum w:abstractNumId="19" w15:restartNumberingAfterBreak="0">
     <w:nsid w:val="17554726"/>
     <w:multiLevelType w:val="multilevel"/>
     <w:tmpl w:val="846A72B0"/>
@@ -22745,7 +23074,7 @@
       </w:rPr>
     </w:lvl>
   </w:abstractNum>
-  <w:abstractNum w:abstractNumId="19" w15:restartNumberingAfterBreak="0">
+  <w:abstractNum w:abstractNumId="20" w15:restartNumberingAfterBreak="0">
     <w:nsid w:val="1A1A1F35"/>
     <w:multiLevelType w:val="multilevel"/>
     <w:tmpl w:val="DC84483E"/>
@@ -22894,7 +23223,7 @@
       </w:rPr>
     </w:lvl>
   </w:abstractNum>
-  <w:abstractNum w:abstractNumId="20" w15:restartNumberingAfterBreak="0">
+  <w:abstractNum w:abstractNumId="21" w15:restartNumberingAfterBreak="0">
     <w:nsid w:val="1A6674B1"/>
     <w:multiLevelType w:val="multilevel"/>
     <w:tmpl w:val="D8085A36"/>
@@ -23043,7 +23372,7 @@
       </w:rPr>
     </w:lvl>
   </w:abstractNum>
-  <w:abstractNum w:abstractNumId="21" w15:restartNumberingAfterBreak="0">
+  <w:abstractNum w:abstractNumId="22" w15:restartNumberingAfterBreak="0">
     <w:nsid w:val="1AFE27BA"/>
     <w:multiLevelType w:val="multilevel"/>
     <w:tmpl w:val="9AC0573C"/>
@@ -23192,7 +23521,7 @@
       </w:rPr>
     </w:lvl>
   </w:abstractNum>
-  <w:abstractNum w:abstractNumId="22" w15:restartNumberingAfterBreak="0">
+  <w:abstractNum w:abstractNumId="23" w15:restartNumberingAfterBreak="0">
     <w:nsid w:val="1B746145"/>
     <w:multiLevelType w:val="multilevel"/>
     <w:tmpl w:val="BADE4AC2"/>
@@ -23341,7 +23670,7 @@
       </w:rPr>
     </w:lvl>
   </w:abstractNum>
-  <w:abstractNum w:abstractNumId="23" w15:restartNumberingAfterBreak="0">
+  <w:abstractNum w:abstractNumId="24" w15:restartNumberingAfterBreak="0">
     <w:nsid w:val="1E6F4F3E"/>
     <w:multiLevelType w:val="multilevel"/>
     <w:tmpl w:val="81D2F488"/>
@@ -23490,7 +23819,7 @@
       </w:rPr>
     </w:lvl>
   </w:abstractNum>
-  <w:abstractNum w:abstractNumId="24" w15:restartNumberingAfterBreak="0">
+  <w:abstractNum w:abstractNumId="25" w15:restartNumberingAfterBreak="0">
     <w:nsid w:val="1E8623A9"/>
     <w:multiLevelType w:val="multilevel"/>
     <w:tmpl w:val="A45E45F2"/>
@@ -23639,7 +23968,7 @@
       </w:rPr>
     </w:lvl>
   </w:abstractNum>
-  <w:abstractNum w:abstractNumId="25" w15:restartNumberingAfterBreak="0">
+  <w:abstractNum w:abstractNumId="26" w15:restartNumberingAfterBreak="0">
     <w:nsid w:val="1ED6359C"/>
     <w:multiLevelType w:val="multilevel"/>
     <w:tmpl w:val="A664D166"/>
@@ -23788,7 +24117,7 @@
       </w:rPr>
     </w:lvl>
   </w:abstractNum>
-  <w:abstractNum w:abstractNumId="26" w15:restartNumberingAfterBreak="0">
+  <w:abstractNum w:abstractNumId="27" w15:restartNumberingAfterBreak="0">
     <w:nsid w:val="200934DA"/>
     <w:multiLevelType w:val="multilevel"/>
     <w:tmpl w:val="B51EB738"/>
@@ -23937,7 +24266,7 @@
       </w:rPr>
     </w:lvl>
   </w:abstractNum>
-  <w:abstractNum w:abstractNumId="27" w15:restartNumberingAfterBreak="0">
+  <w:abstractNum w:abstractNumId="28" w15:restartNumberingAfterBreak="0">
     <w:nsid w:val="20C02583"/>
     <w:multiLevelType w:val="multilevel"/>
     <w:tmpl w:val="AFE8CB26"/>
@@ -24050,7 +24379,7 @@
       </w:pPr>
     </w:lvl>
   </w:abstractNum>
-  <w:abstractNum w:abstractNumId="28" w15:restartNumberingAfterBreak="0">
+  <w:abstractNum w:abstractNumId="29" w15:restartNumberingAfterBreak="0">
     <w:nsid w:val="21317A8B"/>
     <w:multiLevelType w:val="multilevel"/>
     <w:tmpl w:val="D8246B70"/>
@@ -24199,7 +24528,7 @@
       </w:rPr>
     </w:lvl>
   </w:abstractNum>
-  <w:abstractNum w:abstractNumId="29" w15:restartNumberingAfterBreak="0">
+  <w:abstractNum w:abstractNumId="30" w15:restartNumberingAfterBreak="0">
     <w:nsid w:val="223037A2"/>
     <w:multiLevelType w:val="multilevel"/>
     <w:tmpl w:val="0854CDC6"/>
@@ -24312,7 +24641,7 @@
       </w:pPr>
     </w:lvl>
   </w:abstractNum>
-  <w:abstractNum w:abstractNumId="30" w15:restartNumberingAfterBreak="0">
+  <w:abstractNum w:abstractNumId="31" w15:restartNumberingAfterBreak="0">
     <w:nsid w:val="260954EF"/>
     <w:multiLevelType w:val="multilevel"/>
     <w:tmpl w:val="496E5348"/>
@@ -24461,7 +24790,7 @@
       </w:rPr>
     </w:lvl>
   </w:abstractNum>
-  <w:abstractNum w:abstractNumId="31" w15:restartNumberingAfterBreak="0">
+  <w:abstractNum w:abstractNumId="32" w15:restartNumberingAfterBreak="0">
     <w:nsid w:val="26A0763D"/>
     <w:multiLevelType w:val="multilevel"/>
     <w:tmpl w:val="A06A78C4"/>
@@ -24610,7 +24939,7 @@
       </w:rPr>
     </w:lvl>
   </w:abstractNum>
-  <w:abstractNum w:abstractNumId="32" w15:restartNumberingAfterBreak="0">
+  <w:abstractNum w:abstractNumId="33" w15:restartNumberingAfterBreak="0">
     <w:nsid w:val="27511602"/>
     <w:multiLevelType w:val="multilevel"/>
     <w:tmpl w:val="068A33F0"/>
@@ -24759,7 +25088,7 @@
       </w:rPr>
     </w:lvl>
   </w:abstractNum>
-  <w:abstractNum w:abstractNumId="33" w15:restartNumberingAfterBreak="0">
+  <w:abstractNum w:abstractNumId="34" w15:restartNumberingAfterBreak="0">
     <w:nsid w:val="28B97250"/>
     <w:multiLevelType w:val="multilevel"/>
     <w:tmpl w:val="7B9A4C1E"/>
@@ -24908,7 +25237,7 @@
       </w:rPr>
     </w:lvl>
   </w:abstractNum>
-  <w:abstractNum w:abstractNumId="34" w15:restartNumberingAfterBreak="0">
+  <w:abstractNum w:abstractNumId="35" w15:restartNumberingAfterBreak="0">
     <w:nsid w:val="28BD09C0"/>
     <w:multiLevelType w:val="multilevel"/>
     <w:tmpl w:val="96642936"/>
@@ -25021,7 +25350,7 @@
       </w:pPr>
     </w:lvl>
   </w:abstractNum>
-  <w:abstractNum w:abstractNumId="35" w15:restartNumberingAfterBreak="0">
+  <w:abstractNum w:abstractNumId="36" w15:restartNumberingAfterBreak="0">
     <w:nsid w:val="29962290"/>
     <w:multiLevelType w:val="multilevel"/>
     <w:tmpl w:val="5510A6FE"/>
@@ -25170,7 +25499,7 @@
       </w:rPr>
     </w:lvl>
   </w:abstractNum>
-  <w:abstractNum w:abstractNumId="36" w15:restartNumberingAfterBreak="0">
+  <w:abstractNum w:abstractNumId="37" w15:restartNumberingAfterBreak="0">
     <w:nsid w:val="2B9A5CF4"/>
     <w:multiLevelType w:val="multilevel"/>
     <w:tmpl w:val="6AD25BB6"/>
@@ -25319,7 +25648,7 @@
       </w:rPr>
     </w:lvl>
   </w:abstractNum>
-  <w:abstractNum w:abstractNumId="37" w15:restartNumberingAfterBreak="0">
+  <w:abstractNum w:abstractNumId="38" w15:restartNumberingAfterBreak="0">
     <w:nsid w:val="2BDF3B90"/>
     <w:multiLevelType w:val="multilevel"/>
     <w:tmpl w:val="8BCEDECC"/>
@@ -25432,7 +25761,7 @@
       </w:pPr>
     </w:lvl>
   </w:abstractNum>
-  <w:abstractNum w:abstractNumId="38" w15:restartNumberingAfterBreak="0">
+  <w:abstractNum w:abstractNumId="39" w15:restartNumberingAfterBreak="0">
     <w:nsid w:val="2BF33B93"/>
     <w:multiLevelType w:val="multilevel"/>
     <w:tmpl w:val="626E91EC"/>
@@ -25545,7 +25874,7 @@
       </w:pPr>
     </w:lvl>
   </w:abstractNum>
-  <w:abstractNum w:abstractNumId="39" w15:restartNumberingAfterBreak="0">
+  <w:abstractNum w:abstractNumId="40" w15:restartNumberingAfterBreak="0">
     <w:nsid w:val="2C9D31A0"/>
     <w:multiLevelType w:val="multilevel"/>
     <w:tmpl w:val="E4C88F1E"/>
@@ -25658,7 +25987,7 @@
       </w:pPr>
     </w:lvl>
   </w:abstractNum>
-  <w:abstractNum w:abstractNumId="40" w15:restartNumberingAfterBreak="0">
+  <w:abstractNum w:abstractNumId="41" w15:restartNumberingAfterBreak="0">
     <w:nsid w:val="2DE0278C"/>
     <w:multiLevelType w:val="multilevel"/>
     <w:tmpl w:val="CBAACCA2"/>
@@ -25771,7 +26100,7 @@
       </w:pPr>
     </w:lvl>
   </w:abstractNum>
-  <w:abstractNum w:abstractNumId="41" w15:restartNumberingAfterBreak="0">
+  <w:abstractNum w:abstractNumId="42" w15:restartNumberingAfterBreak="0">
     <w:nsid w:val="2DEE512B"/>
     <w:multiLevelType w:val="multilevel"/>
     <w:tmpl w:val="526EAD46"/>
@@ -25920,7 +26249,7 @@
       </w:rPr>
     </w:lvl>
   </w:abstractNum>
-  <w:abstractNum w:abstractNumId="42" w15:restartNumberingAfterBreak="0">
+  <w:abstractNum w:abstractNumId="43" w15:restartNumberingAfterBreak="0">
     <w:nsid w:val="2E373DBE"/>
     <w:multiLevelType w:val="multilevel"/>
     <w:tmpl w:val="E14017A0"/>
@@ -26069,7 +26398,7 @@
       </w:rPr>
     </w:lvl>
   </w:abstractNum>
-  <w:abstractNum w:abstractNumId="43" w15:restartNumberingAfterBreak="0">
+  <w:abstractNum w:abstractNumId="44" w15:restartNumberingAfterBreak="0">
     <w:nsid w:val="30461B77"/>
     <w:multiLevelType w:val="multilevel"/>
     <w:tmpl w:val="A3348A90"/>
@@ -26218,7 +26547,7 @@
       </w:rPr>
     </w:lvl>
   </w:abstractNum>
-  <w:abstractNum w:abstractNumId="44" w15:restartNumberingAfterBreak="0">
+  <w:abstractNum w:abstractNumId="45" w15:restartNumberingAfterBreak="0">
     <w:nsid w:val="3065508B"/>
     <w:multiLevelType w:val="multilevel"/>
     <w:tmpl w:val="418AD5AE"/>
@@ -26367,7 +26696,7 @@
       </w:rPr>
     </w:lvl>
   </w:abstractNum>
-  <w:abstractNum w:abstractNumId="45" w15:restartNumberingAfterBreak="0">
+  <w:abstractNum w:abstractNumId="46" w15:restartNumberingAfterBreak="0">
     <w:nsid w:val="3339493D"/>
     <w:multiLevelType w:val="multilevel"/>
     <w:tmpl w:val="F4108986"/>
@@ -26480,7 +26809,7 @@
       </w:pPr>
     </w:lvl>
   </w:abstractNum>
-  <w:abstractNum w:abstractNumId="46" w15:restartNumberingAfterBreak="0">
+  <w:abstractNum w:abstractNumId="47" w15:restartNumberingAfterBreak="0">
     <w:nsid w:val="378402E6"/>
     <w:multiLevelType w:val="multilevel"/>
     <w:tmpl w:val="D64A8E66"/>
@@ -26629,7 +26958,7 @@
       </w:rPr>
     </w:lvl>
   </w:abstractNum>
-  <w:abstractNum w:abstractNumId="47" w15:restartNumberingAfterBreak="0">
+  <w:abstractNum w:abstractNumId="48" w15:restartNumberingAfterBreak="0">
     <w:nsid w:val="388B7212"/>
     <w:multiLevelType w:val="multilevel"/>
     <w:tmpl w:val="EA8EE1AE"/>
@@ -26778,7 +27107,7 @@
       </w:rPr>
     </w:lvl>
   </w:abstractNum>
-  <w:abstractNum w:abstractNumId="48" w15:restartNumberingAfterBreak="0">
+  <w:abstractNum w:abstractNumId="49" w15:restartNumberingAfterBreak="0">
     <w:nsid w:val="39B34B84"/>
     <w:multiLevelType w:val="multilevel"/>
     <w:tmpl w:val="B10CA82C"/>
@@ -26927,7 +27256,7 @@
       </w:rPr>
     </w:lvl>
   </w:abstractNum>
-  <w:abstractNum w:abstractNumId="49" w15:restartNumberingAfterBreak="0">
+  <w:abstractNum w:abstractNumId="50" w15:restartNumberingAfterBreak="0">
     <w:nsid w:val="3A494476"/>
     <w:multiLevelType w:val="multilevel"/>
     <w:tmpl w:val="2B581AEA"/>
@@ -27076,7 +27405,7 @@
       </w:rPr>
     </w:lvl>
   </w:abstractNum>
-  <w:abstractNum w:abstractNumId="50" w15:restartNumberingAfterBreak="0">
+  <w:abstractNum w:abstractNumId="51" w15:restartNumberingAfterBreak="0">
     <w:nsid w:val="3B196ABB"/>
     <w:multiLevelType w:val="multilevel"/>
     <w:tmpl w:val="D0803E4E"/>
@@ -27225,7 +27554,7 @@
       </w:rPr>
     </w:lvl>
   </w:abstractNum>
-  <w:abstractNum w:abstractNumId="51" w15:restartNumberingAfterBreak="0">
+  <w:abstractNum w:abstractNumId="52" w15:restartNumberingAfterBreak="0">
     <w:nsid w:val="3F3771E0"/>
     <w:multiLevelType w:val="multilevel"/>
     <w:tmpl w:val="CBF63B18"/>
@@ -27374,7 +27703,7 @@
       </w:rPr>
     </w:lvl>
   </w:abstractNum>
-  <w:abstractNum w:abstractNumId="52" w15:restartNumberingAfterBreak="0">
+  <w:abstractNum w:abstractNumId="53" w15:restartNumberingAfterBreak="0">
     <w:nsid w:val="3FC23B90"/>
     <w:multiLevelType w:val="multilevel"/>
     <w:tmpl w:val="649E7E76"/>
@@ -27523,7 +27852,7 @@
       </w:rPr>
     </w:lvl>
   </w:abstractNum>
-  <w:abstractNum w:abstractNumId="53" w15:restartNumberingAfterBreak="0">
+  <w:abstractNum w:abstractNumId="54" w15:restartNumberingAfterBreak="0">
     <w:nsid w:val="408612D9"/>
     <w:multiLevelType w:val="multilevel"/>
     <w:tmpl w:val="8E6E7F50"/>
@@ -27672,7 +28001,7 @@
       </w:rPr>
     </w:lvl>
   </w:abstractNum>
-  <w:abstractNum w:abstractNumId="54" w15:restartNumberingAfterBreak="0">
+  <w:abstractNum w:abstractNumId="55" w15:restartNumberingAfterBreak="0">
     <w:nsid w:val="41F760F1"/>
     <w:multiLevelType w:val="hybridMultilevel"/>
     <w:tmpl w:val="C4963EF6"/>
@@ -27785,7 +28114,7 @@
       </w:rPr>
     </w:lvl>
   </w:abstractNum>
-  <w:abstractNum w:abstractNumId="55" w15:restartNumberingAfterBreak="0">
+  <w:abstractNum w:abstractNumId="56" w15:restartNumberingAfterBreak="0">
     <w:nsid w:val="422430B2"/>
     <w:multiLevelType w:val="multilevel"/>
     <w:tmpl w:val="9AA8CEDC"/>
@@ -27934,7 +28263,7 @@
       </w:rPr>
     </w:lvl>
   </w:abstractNum>
-  <w:abstractNum w:abstractNumId="56" w15:restartNumberingAfterBreak="0">
+  <w:abstractNum w:abstractNumId="57" w15:restartNumberingAfterBreak="0">
     <w:nsid w:val="45772D44"/>
     <w:multiLevelType w:val="multilevel"/>
     <w:tmpl w:val="5C98C706"/>
@@ -28079,7 +28408,7 @@
       </w:rPr>
     </w:lvl>
   </w:abstractNum>
-  <w:abstractNum w:abstractNumId="57" w15:restartNumberingAfterBreak="0">
+  <w:abstractNum w:abstractNumId="58" w15:restartNumberingAfterBreak="0">
     <w:nsid w:val="47931FBB"/>
     <w:multiLevelType w:val="multilevel"/>
     <w:tmpl w:val="E8941C86"/>
@@ -28228,7 +28557,7 @@
       </w:rPr>
     </w:lvl>
   </w:abstractNum>
-  <w:abstractNum w:abstractNumId="58" w15:restartNumberingAfterBreak="0">
+  <w:abstractNum w:abstractNumId="59" w15:restartNumberingAfterBreak="0">
     <w:nsid w:val="48650E98"/>
     <w:multiLevelType w:val="multilevel"/>
     <w:tmpl w:val="1164AF32"/>
@@ -28377,7 +28706,7 @@
       </w:rPr>
     </w:lvl>
   </w:abstractNum>
-  <w:abstractNum w:abstractNumId="59" w15:restartNumberingAfterBreak="0">
+  <w:abstractNum w:abstractNumId="60" w15:restartNumberingAfterBreak="0">
     <w:nsid w:val="48B04463"/>
     <w:multiLevelType w:val="multilevel"/>
     <w:tmpl w:val="B7C8271C"/>
@@ -28526,7 +28855,7 @@
       </w:rPr>
     </w:lvl>
   </w:abstractNum>
-  <w:abstractNum w:abstractNumId="60" w15:restartNumberingAfterBreak="0">
+  <w:abstractNum w:abstractNumId="61" w15:restartNumberingAfterBreak="0">
     <w:nsid w:val="4A8C27B6"/>
     <w:multiLevelType w:val="multilevel"/>
     <w:tmpl w:val="478AEC50"/>
@@ -28675,7 +29004,7 @@
       </w:rPr>
     </w:lvl>
   </w:abstractNum>
-  <w:abstractNum w:abstractNumId="61" w15:restartNumberingAfterBreak="0">
+  <w:abstractNum w:abstractNumId="62" w15:restartNumberingAfterBreak="0">
     <w:nsid w:val="4A962120"/>
     <w:multiLevelType w:val="multilevel"/>
     <w:tmpl w:val="21DEC30A"/>
@@ -28788,7 +29117,7 @@
       </w:pPr>
     </w:lvl>
   </w:abstractNum>
-  <w:abstractNum w:abstractNumId="62" w15:restartNumberingAfterBreak="0">
+  <w:abstractNum w:abstractNumId="63" w15:restartNumberingAfterBreak="0">
     <w:nsid w:val="4C825701"/>
     <w:multiLevelType w:val="multilevel"/>
     <w:tmpl w:val="36B2D506"/>
@@ -28937,7 +29266,7 @@
       </w:rPr>
     </w:lvl>
   </w:abstractNum>
-  <w:abstractNum w:abstractNumId="63" w15:restartNumberingAfterBreak="0">
+  <w:abstractNum w:abstractNumId="64" w15:restartNumberingAfterBreak="0">
     <w:nsid w:val="4D03363F"/>
     <w:multiLevelType w:val="multilevel"/>
     <w:tmpl w:val="7576D590"/>
@@ -29050,7 +29379,7 @@
       </w:pPr>
     </w:lvl>
   </w:abstractNum>
-  <w:abstractNum w:abstractNumId="64" w15:restartNumberingAfterBreak="0">
+  <w:abstractNum w:abstractNumId="65" w15:restartNumberingAfterBreak="0">
     <w:nsid w:val="4F19287F"/>
     <w:multiLevelType w:val="multilevel"/>
     <w:tmpl w:val="8C16CBF8"/>
@@ -29199,7 +29528,7 @@
       </w:rPr>
     </w:lvl>
   </w:abstractNum>
-  <w:abstractNum w:abstractNumId="65" w15:restartNumberingAfterBreak="0">
+  <w:abstractNum w:abstractNumId="66" w15:restartNumberingAfterBreak="0">
     <w:nsid w:val="4F32793E"/>
     <w:multiLevelType w:val="multilevel"/>
     <w:tmpl w:val="4A66BDC6"/>
@@ -29348,7 +29677,7 @@
       </w:rPr>
     </w:lvl>
   </w:abstractNum>
-  <w:abstractNum w:abstractNumId="66" w15:restartNumberingAfterBreak="0">
+  <w:abstractNum w:abstractNumId="67" w15:restartNumberingAfterBreak="0">
     <w:nsid w:val="531B6E11"/>
     <w:multiLevelType w:val="multilevel"/>
     <w:tmpl w:val="ABCE75A4"/>
@@ -29461,7 +29790,7 @@
       </w:pPr>
     </w:lvl>
   </w:abstractNum>
-  <w:abstractNum w:abstractNumId="67" w15:restartNumberingAfterBreak="0">
+  <w:abstractNum w:abstractNumId="68" w15:restartNumberingAfterBreak="0">
     <w:nsid w:val="556E1750"/>
     <w:multiLevelType w:val="multilevel"/>
     <w:tmpl w:val="2AF0C8C8"/>
@@ -29610,7 +29939,7 @@
       </w:rPr>
     </w:lvl>
   </w:abstractNum>
-  <w:abstractNum w:abstractNumId="68" w15:restartNumberingAfterBreak="0">
+  <w:abstractNum w:abstractNumId="69" w15:restartNumberingAfterBreak="0">
     <w:nsid w:val="55CD7190"/>
     <w:multiLevelType w:val="multilevel"/>
     <w:tmpl w:val="EDFA3E8C"/>
@@ -29759,7 +30088,7 @@
       </w:rPr>
     </w:lvl>
   </w:abstractNum>
-  <w:abstractNum w:abstractNumId="69" w15:restartNumberingAfterBreak="0">
+  <w:abstractNum w:abstractNumId="70" w15:restartNumberingAfterBreak="0">
     <w:nsid w:val="5621694E"/>
     <w:multiLevelType w:val="multilevel"/>
     <w:tmpl w:val="3F12F072"/>
@@ -29908,7 +30237,7 @@
       </w:rPr>
     </w:lvl>
   </w:abstractNum>
-  <w:abstractNum w:abstractNumId="70" w15:restartNumberingAfterBreak="0">
+  <w:abstractNum w:abstractNumId="71" w15:restartNumberingAfterBreak="0">
     <w:nsid w:val="56A67868"/>
     <w:multiLevelType w:val="multilevel"/>
     <w:tmpl w:val="149294E0"/>
@@ -30057,7 +30386,7 @@
       </w:rPr>
     </w:lvl>
   </w:abstractNum>
-  <w:abstractNum w:abstractNumId="71" w15:restartNumberingAfterBreak="0">
+  <w:abstractNum w:abstractNumId="72" w15:restartNumberingAfterBreak="0">
     <w:nsid w:val="57077A2E"/>
     <w:multiLevelType w:val="multilevel"/>
     <w:tmpl w:val="27B80EDA"/>
@@ -30206,7 +30535,7 @@
       </w:rPr>
     </w:lvl>
   </w:abstractNum>
-  <w:abstractNum w:abstractNumId="72" w15:restartNumberingAfterBreak="0">
+  <w:abstractNum w:abstractNumId="73" w15:restartNumberingAfterBreak="0">
     <w:nsid w:val="57A35A37"/>
     <w:multiLevelType w:val="multilevel"/>
     <w:tmpl w:val="60A6384A"/>
@@ -30355,7 +30684,7 @@
       </w:rPr>
     </w:lvl>
   </w:abstractNum>
-  <w:abstractNum w:abstractNumId="73" w15:restartNumberingAfterBreak="0">
+  <w:abstractNum w:abstractNumId="74" w15:restartNumberingAfterBreak="0">
     <w:nsid w:val="58ED47EC"/>
     <w:multiLevelType w:val="multilevel"/>
     <w:tmpl w:val="B888E83C"/>
@@ -30504,7 +30833,7 @@
       </w:rPr>
     </w:lvl>
   </w:abstractNum>
-  <w:abstractNum w:abstractNumId="74" w15:restartNumberingAfterBreak="0">
+  <w:abstractNum w:abstractNumId="75" w15:restartNumberingAfterBreak="0">
     <w:nsid w:val="59B1282E"/>
     <w:multiLevelType w:val="multilevel"/>
     <w:tmpl w:val="65226A24"/>
@@ -30653,7 +30982,7 @@
       </w:rPr>
     </w:lvl>
   </w:abstractNum>
-  <w:abstractNum w:abstractNumId="75" w15:restartNumberingAfterBreak="0">
+  <w:abstractNum w:abstractNumId="76" w15:restartNumberingAfterBreak="0">
     <w:nsid w:val="5AF77ECB"/>
     <w:multiLevelType w:val="multilevel"/>
     <w:tmpl w:val="10642DE6"/>
@@ -30802,7 +31131,7 @@
       </w:rPr>
     </w:lvl>
   </w:abstractNum>
-  <w:abstractNum w:abstractNumId="76" w15:restartNumberingAfterBreak="0">
+  <w:abstractNum w:abstractNumId="77" w15:restartNumberingAfterBreak="0">
     <w:nsid w:val="5C7C485D"/>
     <w:multiLevelType w:val="multilevel"/>
     <w:tmpl w:val="AE429348"/>
@@ -30951,7 +31280,7 @@
       </w:rPr>
     </w:lvl>
   </w:abstractNum>
-  <w:abstractNum w:abstractNumId="77" w15:restartNumberingAfterBreak="0">
+  <w:abstractNum w:abstractNumId="78" w15:restartNumberingAfterBreak="0">
     <w:nsid w:val="5CDE07DA"/>
     <w:multiLevelType w:val="multilevel"/>
     <w:tmpl w:val="B1823B8E"/>
@@ -31100,7 +31429,7 @@
       </w:rPr>
     </w:lvl>
   </w:abstractNum>
-  <w:abstractNum w:abstractNumId="78" w15:restartNumberingAfterBreak="0">
+  <w:abstractNum w:abstractNumId="79" w15:restartNumberingAfterBreak="0">
     <w:nsid w:val="5CE51A28"/>
     <w:multiLevelType w:val="multilevel"/>
     <w:tmpl w:val="6A14F4F0"/>
@@ -31249,7 +31578,7 @@
       </w:rPr>
     </w:lvl>
   </w:abstractNum>
-  <w:abstractNum w:abstractNumId="79" w15:restartNumberingAfterBreak="0">
+  <w:abstractNum w:abstractNumId="80" w15:restartNumberingAfterBreak="0">
     <w:nsid w:val="5DBC3FC5"/>
     <w:multiLevelType w:val="multilevel"/>
     <w:tmpl w:val="2EFC06C2"/>
@@ -31398,7 +31727,7 @@
       </w:rPr>
     </w:lvl>
   </w:abstractNum>
-  <w:abstractNum w:abstractNumId="80" w15:restartNumberingAfterBreak="0">
+  <w:abstractNum w:abstractNumId="81" w15:restartNumberingAfterBreak="0">
     <w:nsid w:val="5F2D17DE"/>
     <w:multiLevelType w:val="multilevel"/>
     <w:tmpl w:val="AA8658BC"/>
@@ -31547,7 +31876,7 @@
       </w:rPr>
     </w:lvl>
   </w:abstractNum>
-  <w:abstractNum w:abstractNumId="81" w15:restartNumberingAfterBreak="0">
+  <w:abstractNum w:abstractNumId="82" w15:restartNumberingAfterBreak="0">
     <w:nsid w:val="5F365C35"/>
     <w:multiLevelType w:val="multilevel"/>
     <w:tmpl w:val="4F8AFB88"/>
@@ -31696,7 +32025,7 @@
       </w:rPr>
     </w:lvl>
   </w:abstractNum>
-  <w:abstractNum w:abstractNumId="82" w15:restartNumberingAfterBreak="0">
+  <w:abstractNum w:abstractNumId="83" w15:restartNumberingAfterBreak="0">
     <w:nsid w:val="604D3590"/>
     <w:multiLevelType w:val="multilevel"/>
     <w:tmpl w:val="4866E582"/>
@@ -31809,7 +32138,7 @@
       </w:pPr>
     </w:lvl>
   </w:abstractNum>
-  <w:abstractNum w:abstractNumId="83" w15:restartNumberingAfterBreak="0">
+  <w:abstractNum w:abstractNumId="84" w15:restartNumberingAfterBreak="0">
     <w:nsid w:val="62286744"/>
     <w:multiLevelType w:val="multilevel"/>
     <w:tmpl w:val="F26E0D80"/>
@@ -31922,7 +32251,7 @@
       </w:pPr>
     </w:lvl>
   </w:abstractNum>
-  <w:abstractNum w:abstractNumId="84" w15:restartNumberingAfterBreak="0">
+  <w:abstractNum w:abstractNumId="85" w15:restartNumberingAfterBreak="0">
     <w:nsid w:val="636575DE"/>
     <w:multiLevelType w:val="multilevel"/>
     <w:tmpl w:val="470C1EF6"/>
@@ -32071,7 +32400,7 @@
       </w:rPr>
     </w:lvl>
   </w:abstractNum>
-  <w:abstractNum w:abstractNumId="85" w15:restartNumberingAfterBreak="0">
+  <w:abstractNum w:abstractNumId="86" w15:restartNumberingAfterBreak="0">
     <w:nsid w:val="639D42DB"/>
     <w:multiLevelType w:val="multilevel"/>
     <w:tmpl w:val="3F865BB2"/>
@@ -32220,7 +32549,7 @@
       </w:rPr>
     </w:lvl>
   </w:abstractNum>
-  <w:abstractNum w:abstractNumId="86" w15:restartNumberingAfterBreak="0">
+  <w:abstractNum w:abstractNumId="87" w15:restartNumberingAfterBreak="0">
     <w:nsid w:val="63C24481"/>
     <w:multiLevelType w:val="multilevel"/>
     <w:tmpl w:val="911A1C4E"/>
@@ -32333,7 +32662,7 @@
       </w:pPr>
     </w:lvl>
   </w:abstractNum>
-  <w:abstractNum w:abstractNumId="87" w15:restartNumberingAfterBreak="0">
+  <w:abstractNum w:abstractNumId="88" w15:restartNumberingAfterBreak="0">
     <w:nsid w:val="63F447B0"/>
     <w:multiLevelType w:val="multilevel"/>
     <w:tmpl w:val="F42494F0"/>
@@ -32482,7 +32811,7 @@
       </w:rPr>
     </w:lvl>
   </w:abstractNum>
-  <w:abstractNum w:abstractNumId="88" w15:restartNumberingAfterBreak="0">
+  <w:abstractNum w:abstractNumId="89" w15:restartNumberingAfterBreak="0">
     <w:nsid w:val="6414230E"/>
     <w:multiLevelType w:val="multilevel"/>
     <w:tmpl w:val="07D82616"/>
@@ -32631,7 +32960,7 @@
       </w:rPr>
     </w:lvl>
   </w:abstractNum>
-  <w:abstractNum w:abstractNumId="89" w15:restartNumberingAfterBreak="0">
+  <w:abstractNum w:abstractNumId="90" w15:restartNumberingAfterBreak="0">
     <w:nsid w:val="665479B1"/>
     <w:multiLevelType w:val="multilevel"/>
     <w:tmpl w:val="A5982E3A"/>
@@ -32744,7 +33073,7 @@
       </w:pPr>
     </w:lvl>
   </w:abstractNum>
-  <w:abstractNum w:abstractNumId="90" w15:restartNumberingAfterBreak="0">
+  <w:abstractNum w:abstractNumId="91" w15:restartNumberingAfterBreak="0">
     <w:nsid w:val="666D30DE"/>
     <w:multiLevelType w:val="multilevel"/>
     <w:tmpl w:val="D666A516"/>
@@ -32893,7 +33222,7 @@
       </w:rPr>
     </w:lvl>
   </w:abstractNum>
-  <w:abstractNum w:abstractNumId="91" w15:restartNumberingAfterBreak="0">
+  <w:abstractNum w:abstractNumId="92" w15:restartNumberingAfterBreak="0">
     <w:nsid w:val="671B4A3F"/>
     <w:multiLevelType w:val="multilevel"/>
     <w:tmpl w:val="17B6FF70"/>
@@ -33042,7 +33371,7 @@
       </w:rPr>
     </w:lvl>
   </w:abstractNum>
-  <w:abstractNum w:abstractNumId="92" w15:restartNumberingAfterBreak="0">
+  <w:abstractNum w:abstractNumId="93" w15:restartNumberingAfterBreak="0">
     <w:nsid w:val="67805486"/>
     <w:multiLevelType w:val="multilevel"/>
     <w:tmpl w:val="E34C74DA"/>
@@ -33155,7 +33484,7 @@
       </w:pPr>
     </w:lvl>
   </w:abstractNum>
-  <w:abstractNum w:abstractNumId="93" w15:restartNumberingAfterBreak="0">
+  <w:abstractNum w:abstractNumId="94" w15:restartNumberingAfterBreak="0">
     <w:nsid w:val="67BD0D87"/>
     <w:multiLevelType w:val="multilevel"/>
     <w:tmpl w:val="6C183ECE"/>
@@ -33304,7 +33633,7 @@
       </w:rPr>
     </w:lvl>
   </w:abstractNum>
-  <w:abstractNum w:abstractNumId="94" w15:restartNumberingAfterBreak="0">
+  <w:abstractNum w:abstractNumId="95" w15:restartNumberingAfterBreak="0">
     <w:nsid w:val="6914041D"/>
     <w:multiLevelType w:val="multilevel"/>
     <w:tmpl w:val="1BC01A4E"/>
@@ -33453,7 +33782,7 @@
       </w:rPr>
     </w:lvl>
   </w:abstractNum>
-  <w:abstractNum w:abstractNumId="95" w15:restartNumberingAfterBreak="0">
+  <w:abstractNum w:abstractNumId="96" w15:restartNumberingAfterBreak="0">
     <w:nsid w:val="6A7717CE"/>
     <w:multiLevelType w:val="multilevel"/>
     <w:tmpl w:val="EC46DF36"/>
@@ -33602,7 +33931,7 @@
       </w:rPr>
     </w:lvl>
   </w:abstractNum>
-  <w:abstractNum w:abstractNumId="96" w15:restartNumberingAfterBreak="0">
+  <w:abstractNum w:abstractNumId="97" w15:restartNumberingAfterBreak="0">
     <w:nsid w:val="6BAC0141"/>
     <w:multiLevelType w:val="multilevel"/>
     <w:tmpl w:val="B6766D08"/>
@@ -33751,7 +34080,7 @@
       </w:rPr>
     </w:lvl>
   </w:abstractNum>
-  <w:abstractNum w:abstractNumId="97" w15:restartNumberingAfterBreak="0">
+  <w:abstractNum w:abstractNumId="98" w15:restartNumberingAfterBreak="0">
     <w:nsid w:val="6EC84CB7"/>
     <w:multiLevelType w:val="hybridMultilevel"/>
     <w:tmpl w:val="0B506C3C"/>
@@ -33840,7 +34169,7 @@
       </w:pPr>
     </w:lvl>
   </w:abstractNum>
-  <w:abstractNum w:abstractNumId="98" w15:restartNumberingAfterBreak="0">
+  <w:abstractNum w:abstractNumId="99" w15:restartNumberingAfterBreak="0">
     <w:nsid w:val="6F42751D"/>
     <w:multiLevelType w:val="hybridMultilevel"/>
     <w:tmpl w:val="278ECE7E"/>
@@ -33929,7 +34258,7 @@
       </w:pPr>
     </w:lvl>
   </w:abstractNum>
-  <w:abstractNum w:abstractNumId="99" w15:restartNumberingAfterBreak="0">
+  <w:abstractNum w:abstractNumId="100" w15:restartNumberingAfterBreak="0">
     <w:nsid w:val="6F66686A"/>
     <w:multiLevelType w:val="multilevel"/>
     <w:tmpl w:val="092C5926"/>
@@ -34078,7 +34407,7 @@
       </w:rPr>
     </w:lvl>
   </w:abstractNum>
-  <w:abstractNum w:abstractNumId="100" w15:restartNumberingAfterBreak="0">
+  <w:abstractNum w:abstractNumId="101" w15:restartNumberingAfterBreak="0">
     <w:nsid w:val="6FC35D75"/>
     <w:multiLevelType w:val="multilevel"/>
     <w:tmpl w:val="3844DEEA"/>
@@ -34227,7 +34556,7 @@
       </w:rPr>
     </w:lvl>
   </w:abstractNum>
-  <w:abstractNum w:abstractNumId="101" w15:restartNumberingAfterBreak="0">
+  <w:abstractNum w:abstractNumId="102" w15:restartNumberingAfterBreak="0">
     <w:nsid w:val="706F260B"/>
     <w:multiLevelType w:val="multilevel"/>
     <w:tmpl w:val="7D7ED398"/>
@@ -34340,7 +34669,7 @@
       </w:pPr>
     </w:lvl>
   </w:abstractNum>
-  <w:abstractNum w:abstractNumId="102" w15:restartNumberingAfterBreak="0">
+  <w:abstractNum w:abstractNumId="103" w15:restartNumberingAfterBreak="0">
     <w:nsid w:val="727418E8"/>
     <w:multiLevelType w:val="multilevel"/>
     <w:tmpl w:val="5C3A774E"/>
@@ -34489,7 +34818,7 @@
       </w:rPr>
     </w:lvl>
   </w:abstractNum>
-  <w:abstractNum w:abstractNumId="103" w15:restartNumberingAfterBreak="0">
+  <w:abstractNum w:abstractNumId="104" w15:restartNumberingAfterBreak="0">
     <w:nsid w:val="72933DDB"/>
     <w:multiLevelType w:val="multilevel"/>
     <w:tmpl w:val="626AE8F8"/>
@@ -34638,7 +34967,7 @@
       </w:rPr>
     </w:lvl>
   </w:abstractNum>
-  <w:abstractNum w:abstractNumId="104" w15:restartNumberingAfterBreak="0">
+  <w:abstractNum w:abstractNumId="105" w15:restartNumberingAfterBreak="0">
     <w:nsid w:val="75BF69CA"/>
     <w:multiLevelType w:val="multilevel"/>
     <w:tmpl w:val="8AD8E296"/>
@@ -34787,7 +35116,7 @@
       </w:rPr>
     </w:lvl>
   </w:abstractNum>
-  <w:abstractNum w:abstractNumId="105" w15:restartNumberingAfterBreak="0">
+  <w:abstractNum w:abstractNumId="106" w15:restartNumberingAfterBreak="0">
     <w:nsid w:val="772A5977"/>
     <w:multiLevelType w:val="multilevel"/>
     <w:tmpl w:val="DB0AAFAE"/>
@@ -34936,7 +35265,7 @@
       </w:rPr>
     </w:lvl>
   </w:abstractNum>
-  <w:abstractNum w:abstractNumId="106" w15:restartNumberingAfterBreak="0">
+  <w:abstractNum w:abstractNumId="107" w15:restartNumberingAfterBreak="0">
     <w:nsid w:val="77C9218A"/>
     <w:multiLevelType w:val="multilevel"/>
     <w:tmpl w:val="DBDC3752"/>
@@ -35085,7 +35414,7 @@
       </w:rPr>
     </w:lvl>
   </w:abstractNum>
-  <w:abstractNum w:abstractNumId="107" w15:restartNumberingAfterBreak="0">
+  <w:abstractNum w:abstractNumId="108" w15:restartNumberingAfterBreak="0">
     <w:nsid w:val="78AC1EE5"/>
     <w:multiLevelType w:val="multilevel"/>
     <w:tmpl w:val="BF54B334"/>
@@ -35234,7 +35563,7 @@
       </w:rPr>
     </w:lvl>
   </w:abstractNum>
-  <w:abstractNum w:abstractNumId="108" w15:restartNumberingAfterBreak="0">
+  <w:abstractNum w:abstractNumId="109" w15:restartNumberingAfterBreak="0">
     <w:nsid w:val="78D2672D"/>
     <w:multiLevelType w:val="multilevel"/>
     <w:tmpl w:val="0C683008"/>
@@ -35383,7 +35712,7 @@
       </w:rPr>
     </w:lvl>
   </w:abstractNum>
-  <w:abstractNum w:abstractNumId="109" w15:restartNumberingAfterBreak="0">
+  <w:abstractNum w:abstractNumId="110" w15:restartNumberingAfterBreak="0">
     <w:nsid w:val="79EF25FC"/>
     <w:multiLevelType w:val="multilevel"/>
     <w:tmpl w:val="E2AC9F98"/>
@@ -35532,7 +35861,7 @@
       </w:rPr>
     </w:lvl>
   </w:abstractNum>
-  <w:abstractNum w:abstractNumId="110" w15:restartNumberingAfterBreak="0">
+  <w:abstractNum w:abstractNumId="111" w15:restartNumberingAfterBreak="0">
     <w:nsid w:val="7A9C15B7"/>
     <w:multiLevelType w:val="multilevel"/>
     <w:tmpl w:val="68D08ACC"/>
@@ -35681,7 +36010,7 @@
       </w:rPr>
     </w:lvl>
   </w:abstractNum>
-  <w:abstractNum w:abstractNumId="111" w15:restartNumberingAfterBreak="0">
+  <w:abstractNum w:abstractNumId="112" w15:restartNumberingAfterBreak="0">
     <w:nsid w:val="7AA25EEC"/>
     <w:multiLevelType w:val="multilevel"/>
     <w:tmpl w:val="B5C604AA"/>
@@ -35794,7 +36123,7 @@
       </w:pPr>
     </w:lvl>
   </w:abstractNum>
-  <w:abstractNum w:abstractNumId="112" w15:restartNumberingAfterBreak="0">
+  <w:abstractNum w:abstractNumId="113" w15:restartNumberingAfterBreak="0">
     <w:nsid w:val="7B8207B2"/>
     <w:multiLevelType w:val="multilevel"/>
     <w:tmpl w:val="CBDE885C"/>
@@ -35943,7 +36272,7 @@
       </w:rPr>
     </w:lvl>
   </w:abstractNum>
-  <w:abstractNum w:abstractNumId="113" w15:restartNumberingAfterBreak="0">
+  <w:abstractNum w:abstractNumId="114" w15:restartNumberingAfterBreak="0">
     <w:nsid w:val="7E1F5197"/>
     <w:multiLevelType w:val="multilevel"/>
     <w:tmpl w:val="8B585B0C"/>
@@ -36057,16 +36386,16 @@
     </w:lvl>
   </w:abstractNum>
   <w:num w:numId="1" w16cid:durableId="169955040">
-    <w:abstractNumId w:val="105"/>
+    <w:abstractNumId w:val="106"/>
   </w:num>
   <w:num w:numId="2" w16cid:durableId="1450926641">
-    <w:abstractNumId w:val="29"/>
+    <w:abstractNumId w:val="30"/>
   </w:num>
   <w:num w:numId="3" w16cid:durableId="1988432412">
-    <w:abstractNumId w:val="62"/>
+    <w:abstractNumId w:val="63"/>
   </w:num>
   <w:num w:numId="4" w16cid:durableId="1087264787">
-    <w:abstractNumId w:val="86"/>
+    <w:abstractNumId w:val="87"/>
     <w:lvlOverride w:ilvl="0">
       <w:lvl w:ilvl="0">
         <w:numFmt w:val="decimal"/>
@@ -36076,10 +36405,10 @@
     </w:lvlOverride>
   </w:num>
   <w:num w:numId="5" w16cid:durableId="748431124">
-    <w:abstractNumId w:val="81"/>
+    <w:abstractNumId w:val="82"/>
   </w:num>
   <w:num w:numId="6" w16cid:durableId="1536456503">
-    <w:abstractNumId w:val="92"/>
+    <w:abstractNumId w:val="93"/>
     <w:lvlOverride w:ilvl="0">
       <w:lvl w:ilvl="0">
         <w:numFmt w:val="decimal"/>
@@ -36089,10 +36418,10 @@
     </w:lvlOverride>
   </w:num>
   <w:num w:numId="7" w16cid:durableId="255604169">
-    <w:abstractNumId w:val="104"/>
+    <w:abstractNumId w:val="105"/>
   </w:num>
   <w:num w:numId="8" w16cid:durableId="1524249707">
-    <w:abstractNumId w:val="34"/>
+    <w:abstractNumId w:val="35"/>
     <w:lvlOverride w:ilvl="0">
       <w:lvl w:ilvl="0">
         <w:numFmt w:val="decimal"/>
@@ -36102,67 +36431,67 @@
     </w:lvlOverride>
   </w:num>
   <w:num w:numId="9" w16cid:durableId="692533918">
-    <w:abstractNumId w:val="30"/>
+    <w:abstractNumId w:val="31"/>
   </w:num>
   <w:num w:numId="10" w16cid:durableId="985472665">
-    <w:abstractNumId w:val="97"/>
+    <w:abstractNumId w:val="98"/>
   </w:num>
   <w:num w:numId="11" w16cid:durableId="1783332703">
-    <w:abstractNumId w:val="54"/>
+    <w:abstractNumId w:val="55"/>
   </w:num>
   <w:num w:numId="12" w16cid:durableId="313796474">
-    <w:abstractNumId w:val="83"/>
+    <w:abstractNumId w:val="84"/>
   </w:num>
   <w:num w:numId="13" w16cid:durableId="1185250422">
-    <w:abstractNumId w:val="33"/>
+    <w:abstractNumId w:val="34"/>
   </w:num>
   <w:num w:numId="14" w16cid:durableId="920677950">
-    <w:abstractNumId w:val="60"/>
+    <w:abstractNumId w:val="61"/>
   </w:num>
   <w:num w:numId="15" w16cid:durableId="980839953">
     <w:abstractNumId w:val="11"/>
   </w:num>
   <w:num w:numId="16" w16cid:durableId="1261179069">
-    <w:abstractNumId w:val="79"/>
+    <w:abstractNumId w:val="80"/>
   </w:num>
   <w:num w:numId="17" w16cid:durableId="1972442974">
-    <w:abstractNumId w:val="32"/>
+    <w:abstractNumId w:val="33"/>
   </w:num>
   <w:num w:numId="18" w16cid:durableId="1515878939">
-    <w:abstractNumId w:val="95"/>
+    <w:abstractNumId w:val="96"/>
   </w:num>
   <w:num w:numId="19" w16cid:durableId="33701099">
-    <w:abstractNumId w:val="40"/>
+    <w:abstractNumId w:val="41"/>
   </w:num>
   <w:num w:numId="20" w16cid:durableId="1483691536">
-    <w:abstractNumId w:val="59"/>
+    <w:abstractNumId w:val="60"/>
   </w:num>
   <w:num w:numId="21" w16cid:durableId="1958097199">
-    <w:abstractNumId w:val="27"/>
+    <w:abstractNumId w:val="28"/>
   </w:num>
   <w:num w:numId="22" w16cid:durableId="2141334422">
-    <w:abstractNumId w:val="15"/>
+    <w:abstractNumId w:val="16"/>
   </w:num>
   <w:num w:numId="23" w16cid:durableId="712314648">
-    <w:abstractNumId w:val="85"/>
+    <w:abstractNumId w:val="86"/>
   </w:num>
   <w:num w:numId="24" w16cid:durableId="877007963">
-    <w:abstractNumId w:val="51"/>
+    <w:abstractNumId w:val="52"/>
   </w:num>
   <w:num w:numId="25" w16cid:durableId="456141266">
     <w:abstractNumId w:val="6"/>
   </w:num>
   <w:num w:numId="26" w16cid:durableId="659115637">
-    <w:abstractNumId w:val="45"/>
+    <w:abstractNumId w:val="46"/>
   </w:num>
   <w:num w:numId="27" w16cid:durableId="1971013152">
-    <w:abstractNumId w:val="24"/>
+    <w:abstractNumId w:val="25"/>
   </w:num>
   <w:num w:numId="28" w16cid:durableId="617882297">
     <w:abstractNumId w:val="10"/>
   </w:num>
   <w:num w:numId="29" w16cid:durableId="1494564341">
-    <w:abstractNumId w:val="57"/>
+    <w:abstractNumId w:val="58"/>
   </w:num>
   <w:num w:numId="30" w16cid:durableId="294680013">
     <w:abstractNumId w:val="3"/>
@@ -36171,13 +36500,13 @@
     <w:abstractNumId w:val="0"/>
   </w:num>
   <w:num w:numId="32" w16cid:durableId="1251626374">
-    <w:abstractNumId w:val="88"/>
+    <w:abstractNumId w:val="89"/>
   </w:num>
   <w:num w:numId="33" w16cid:durableId="486213697">
-    <w:abstractNumId w:val="78"/>
+    <w:abstractNumId w:val="79"/>
   </w:num>
   <w:num w:numId="34" w16cid:durableId="897205560">
-    <w:abstractNumId w:val="89"/>
+    <w:abstractNumId w:val="90"/>
     <w:lvlOverride w:ilvl="0">
       <w:lvl w:ilvl="0">
         <w:numFmt w:val="decimal"/>
@@ -36187,25 +36516,25 @@
     </w:lvlOverride>
   </w:num>
   <w:num w:numId="35" w16cid:durableId="2041318333">
-    <w:abstractNumId w:val="68"/>
+    <w:abstractNumId w:val="69"/>
   </w:num>
   <w:num w:numId="36" w16cid:durableId="2092848536">
-    <w:abstractNumId w:val="14"/>
+    <w:abstractNumId w:val="15"/>
   </w:num>
   <w:num w:numId="37" w16cid:durableId="796030722">
-    <w:abstractNumId w:val="107"/>
+    <w:abstractNumId w:val="108"/>
   </w:num>
   <w:num w:numId="38" w16cid:durableId="1584870896">
-    <w:abstractNumId w:val="93"/>
+    <w:abstractNumId w:val="94"/>
   </w:num>
   <w:num w:numId="39" w16cid:durableId="798305728">
-    <w:abstractNumId w:val="82"/>
+    <w:abstractNumId w:val="83"/>
   </w:num>
   <w:num w:numId="40" w16cid:durableId="753816852">
-    <w:abstractNumId w:val="87"/>
+    <w:abstractNumId w:val="88"/>
   </w:num>
   <w:num w:numId="41" w16cid:durableId="823425625">
-    <w:abstractNumId w:val="39"/>
+    <w:abstractNumId w:val="40"/>
     <w:lvlOverride w:ilvl="0">
       <w:lvl w:ilvl="0">
         <w:numFmt w:val="decimal"/>
@@ -36215,16 +36544,16 @@
     </w:lvlOverride>
   </w:num>
   <w:num w:numId="42" w16cid:durableId="851409413">
-    <w:abstractNumId w:val="47"/>
+    <w:abstractNumId w:val="48"/>
   </w:num>
   <w:num w:numId="43" w16cid:durableId="2009016626">
-    <w:abstractNumId w:val="61"/>
+    <w:abstractNumId w:val="62"/>
   </w:num>
   <w:num w:numId="44" w16cid:durableId="90861938">
     <w:abstractNumId w:val="13"/>
   </w:num>
   <w:num w:numId="45" w16cid:durableId="818962596">
-    <w:abstractNumId w:val="111"/>
+    <w:abstractNumId w:val="112"/>
     <w:lvlOverride w:ilvl="0">
       <w:lvl w:ilvl="0">
         <w:numFmt w:val="decimal"/>
@@ -36234,10 +36563,10 @@
     </w:lvlOverride>
   </w:num>
   <w:num w:numId="46" w16cid:durableId="560333979">
-    <w:abstractNumId w:val="77"/>
+    <w:abstractNumId w:val="78"/>
   </w:num>
   <w:num w:numId="47" w16cid:durableId="878779911">
-    <w:abstractNumId w:val="63"/>
+    <w:abstractNumId w:val="64"/>
     <w:lvlOverride w:ilvl="0">
       <w:lvl w:ilvl="0">
         <w:numFmt w:val="decimal"/>
@@ -36247,79 +36576,79 @@
     </w:lvlOverride>
   </w:num>
   <w:num w:numId="48" w16cid:durableId="1964462942">
-    <w:abstractNumId w:val="65"/>
+    <w:abstractNumId w:val="66"/>
   </w:num>
   <w:num w:numId="49" w16cid:durableId="1837189843">
-    <w:abstractNumId w:val="70"/>
+    <w:abstractNumId w:val="71"/>
   </w:num>
   <w:num w:numId="50" w16cid:durableId="1729524993">
-    <w:abstractNumId w:val="17"/>
+    <w:abstractNumId w:val="18"/>
   </w:num>
   <w:num w:numId="51" w16cid:durableId="378743519">
-    <w:abstractNumId w:val="103"/>
+    <w:abstractNumId w:val="104"/>
   </w:num>
   <w:num w:numId="52" w16cid:durableId="2142338636">
-    <w:abstractNumId w:val="72"/>
+    <w:abstractNumId w:val="73"/>
   </w:num>
   <w:num w:numId="53" w16cid:durableId="501362553">
-    <w:abstractNumId w:val="109"/>
+    <w:abstractNumId w:val="110"/>
   </w:num>
   <w:num w:numId="54" w16cid:durableId="213665539">
-    <w:abstractNumId w:val="43"/>
+    <w:abstractNumId w:val="44"/>
   </w:num>
   <w:num w:numId="55" w16cid:durableId="1334793400">
     <w:abstractNumId w:val="12"/>
   </w:num>
   <w:num w:numId="56" w16cid:durableId="2036543157">
-    <w:abstractNumId w:val="98"/>
+    <w:abstractNumId w:val="99"/>
   </w:num>
   <w:num w:numId="57" w16cid:durableId="1444229400">
-    <w:abstractNumId w:val="53"/>
+    <w:abstractNumId w:val="54"/>
   </w:num>
   <w:num w:numId="58" w16cid:durableId="370542385">
-    <w:abstractNumId w:val="18"/>
+    <w:abstractNumId w:val="19"/>
   </w:num>
   <w:num w:numId="59" w16cid:durableId="895513338">
-    <w:abstractNumId w:val="31"/>
+    <w:abstractNumId w:val="32"/>
   </w:num>
   <w:num w:numId="60" w16cid:durableId="926771763">
-    <w:abstractNumId w:val="26"/>
+    <w:abstractNumId w:val="27"/>
   </w:num>
   <w:num w:numId="61" w16cid:durableId="1962149986">
-    <w:abstractNumId w:val="35"/>
+    <w:abstractNumId w:val="36"/>
   </w:num>
   <w:num w:numId="62" w16cid:durableId="1145775269">
-    <w:abstractNumId w:val="56"/>
+    <w:abstractNumId w:val="57"/>
   </w:num>
   <w:num w:numId="63" w16cid:durableId="811949408">
-    <w:abstractNumId w:val="16"/>
+    <w:abstractNumId w:val="17"/>
   </w:num>
   <w:num w:numId="64" w16cid:durableId="773329815">
     <w:abstractNumId w:val="5"/>
   </w:num>
   <w:num w:numId="65" w16cid:durableId="1338532258">
-    <w:abstractNumId w:val="64"/>
+    <w:abstractNumId w:val="65"/>
   </w:num>
   <w:num w:numId="66" w16cid:durableId="811797795">
-    <w:abstractNumId w:val="74"/>
+    <w:abstractNumId w:val="75"/>
   </w:num>
   <w:num w:numId="67" w16cid:durableId="2110854431">
-    <w:abstractNumId w:val="19"/>
+    <w:abstractNumId w:val="20"/>
   </w:num>
   <w:num w:numId="68" w16cid:durableId="1110316592">
     <w:abstractNumId w:val="7"/>
   </w:num>
   <w:num w:numId="69" w16cid:durableId="818694562">
-    <w:abstractNumId w:val="94"/>
+    <w:abstractNumId w:val="95"/>
   </w:num>
   <w:num w:numId="70" w16cid:durableId="962030958">
-    <w:abstractNumId w:val="55"/>
+    <w:abstractNumId w:val="56"/>
   </w:num>
   <w:num w:numId="71" w16cid:durableId="681010134">
-    <w:abstractNumId w:val="67"/>
+    <w:abstractNumId w:val="68"/>
   </w:num>
   <w:num w:numId="72" w16cid:durableId="657347662">
-    <w:abstractNumId w:val="22"/>
+    <w:abstractNumId w:val="23"/>
   </w:num>
   <w:num w:numId="73" w16cid:durableId="1652755800">
     <w:abstractNumId w:val="2"/>
@@ -36328,85 +36657,85 @@
     <w:abstractNumId w:val="8"/>
   </w:num>
   <w:num w:numId="75" w16cid:durableId="2095587177">
-    <w:abstractNumId w:val="69"/>
+    <w:abstractNumId w:val="70"/>
   </w:num>
   <w:num w:numId="76" w16cid:durableId="1085690311">
-    <w:abstractNumId w:val="58"/>
+    <w:abstractNumId w:val="59"/>
   </w:num>
   <w:num w:numId="77" w16cid:durableId="313603152">
-    <w:abstractNumId w:val="75"/>
+    <w:abstractNumId w:val="76"/>
   </w:num>
   <w:num w:numId="78" w16cid:durableId="1737125903">
-    <w:abstractNumId w:val="73"/>
+    <w:abstractNumId w:val="74"/>
   </w:num>
   <w:num w:numId="79" w16cid:durableId="615869073">
-    <w:abstractNumId w:val="113"/>
+    <w:abstractNumId w:val="114"/>
   </w:num>
   <w:num w:numId="80" w16cid:durableId="3938681">
-    <w:abstractNumId w:val="44"/>
+    <w:abstractNumId w:val="45"/>
   </w:num>
   <w:num w:numId="81" w16cid:durableId="397676865">
-    <w:abstractNumId w:val="110"/>
+    <w:abstractNumId w:val="111"/>
   </w:num>
   <w:num w:numId="82" w16cid:durableId="2101179248">
+    <w:abstractNumId w:val="102"/>
+  </w:num>
+  <w:num w:numId="83" w16cid:durableId="2015447804">
+    <w:abstractNumId w:val="50"/>
+  </w:num>
+  <w:num w:numId="84" w16cid:durableId="978995770">
     <w:abstractNumId w:val="101"/>
   </w:num>
-  <w:num w:numId="83" w16cid:durableId="2015447804">
+  <w:num w:numId="85" w16cid:durableId="308438172">
     <w:abstractNumId w:val="49"/>
-  </w:num>
-  <w:num w:numId="84" w16cid:durableId="978995770">
-    <w:abstractNumId w:val="100"/>
-  </w:num>
-  <w:num w:numId="85" w16cid:durableId="308438172">
-    <w:abstractNumId w:val="48"/>
   </w:num>
   <w:num w:numId="86" w16cid:durableId="2093433698">
     <w:abstractNumId w:val="1"/>
   </w:num>
   <w:num w:numId="87" w16cid:durableId="788940761">
-    <w:abstractNumId w:val="46"/>
+    <w:abstractNumId w:val="47"/>
   </w:num>
   <w:num w:numId="88" w16cid:durableId="95104959">
+    <w:abstractNumId w:val="22"/>
+  </w:num>
+  <w:num w:numId="89" w16cid:durableId="1006784112">
+    <w:abstractNumId w:val="81"/>
+  </w:num>
+  <w:num w:numId="90" w16cid:durableId="1459570979">
+    <w:abstractNumId w:val="91"/>
+  </w:num>
+  <w:num w:numId="91" w16cid:durableId="1799910685">
+    <w:abstractNumId w:val="113"/>
+  </w:num>
+  <w:num w:numId="92" w16cid:durableId="1622108820">
+    <w:abstractNumId w:val="24"/>
+  </w:num>
+  <w:num w:numId="93" w16cid:durableId="390077794">
+    <w:abstractNumId w:val="97"/>
+  </w:num>
+  <w:num w:numId="94" w16cid:durableId="550850113">
     <w:abstractNumId w:val="21"/>
   </w:num>
-  <w:num w:numId="89" w16cid:durableId="1006784112">
-    <w:abstractNumId w:val="80"/>
-  </w:num>
-  <w:num w:numId="90" w16cid:durableId="1459570979">
-    <w:abstractNumId w:val="90"/>
-  </w:num>
-  <w:num w:numId="91" w16cid:durableId="1799910685">
-    <w:abstractNumId w:val="112"/>
-  </w:num>
-  <w:num w:numId="92" w16cid:durableId="1622108820">
-    <w:abstractNumId w:val="23"/>
-  </w:num>
-  <w:num w:numId="93" w16cid:durableId="390077794">
-    <w:abstractNumId w:val="96"/>
-  </w:num>
-  <w:num w:numId="94" w16cid:durableId="550850113">
-    <w:abstractNumId w:val="20"/>
-  </w:num>
   <w:num w:numId="95" w16cid:durableId="1431580108">
-    <w:abstractNumId w:val="76"/>
+    <w:abstractNumId w:val="77"/>
   </w:num>
   <w:num w:numId="96" w16cid:durableId="1499880877">
-    <w:abstractNumId w:val="36"/>
+    <w:abstractNumId w:val="37"/>
   </w:num>
   <w:num w:numId="97" w16cid:durableId="78596881">
-    <w:abstractNumId w:val="28"/>
+    <w:abstractNumId w:val="29"/>
   </w:num>
   <w:num w:numId="98" w16cid:durableId="2090542189">
-    <w:abstractNumId w:val="41"/>
+    <w:abstractNumId w:val="42"/>
   </w:num>
   <w:num w:numId="99" w16cid:durableId="1331106359">
-    <w:abstractNumId w:val="38"/>
+    <w:abstractNumId w:val="39"/>
   </w:num>
   <w:num w:numId="100" w16cid:durableId="898517232">
-    <w:abstractNumId w:val="99"/>
+    <w:abstractNumId w:val="100"/>
   </w:num>
   <w:num w:numId="101" w16cid:durableId="413089884">
-    <w:abstractNumId w:val="66"/>
+    <w:abstractNumId w:val="67"/>
     <w:lvlOverride w:ilvl="0">
       <w:lvl w:ilvl="0">
         <w:numFmt w:val="decimal"/>
@@ -36416,43 +36745,46 @@
     </w:lvlOverride>
   </w:num>
   <w:num w:numId="102" w16cid:durableId="1232038251">
-    <w:abstractNumId w:val="42"/>
+    <w:abstractNumId w:val="43"/>
   </w:num>
   <w:num w:numId="103" w16cid:durableId="1114055210">
-    <w:abstractNumId w:val="102"/>
+    <w:abstractNumId w:val="103"/>
   </w:num>
   <w:num w:numId="104" w16cid:durableId="50035225">
-    <w:abstractNumId w:val="71"/>
+    <w:abstractNumId w:val="72"/>
   </w:num>
   <w:num w:numId="105" w16cid:durableId="622544486">
-    <w:abstractNumId w:val="84"/>
+    <w:abstractNumId w:val="85"/>
   </w:num>
   <w:num w:numId="106" w16cid:durableId="1583906339">
-    <w:abstractNumId w:val="106"/>
+    <w:abstractNumId w:val="107"/>
   </w:num>
   <w:num w:numId="107" w16cid:durableId="454908311">
-    <w:abstractNumId w:val="91"/>
+    <w:abstractNumId w:val="92"/>
   </w:num>
   <w:num w:numId="108" w16cid:durableId="356588997">
-    <w:abstractNumId w:val="108"/>
+    <w:abstractNumId w:val="109"/>
   </w:num>
   <w:num w:numId="109" w16cid:durableId="481434906">
     <w:abstractNumId w:val="4"/>
   </w:num>
   <w:num w:numId="110" w16cid:durableId="1560634106">
-    <w:abstractNumId w:val="25"/>
+    <w:abstractNumId w:val="26"/>
   </w:num>
   <w:num w:numId="111" w16cid:durableId="1828130227">
-    <w:abstractNumId w:val="37"/>
+    <w:abstractNumId w:val="38"/>
   </w:num>
   <w:num w:numId="112" w16cid:durableId="65034473">
-    <w:abstractNumId w:val="52"/>
+    <w:abstractNumId w:val="53"/>
   </w:num>
   <w:num w:numId="113" w16cid:durableId="1540822811">
-    <w:abstractNumId w:val="50"/>
+    <w:abstractNumId w:val="51"/>
   </w:num>
   <w:num w:numId="114" w16cid:durableId="34743193">
     <w:abstractNumId w:val="9"/>
+  </w:num>
+  <w:num w:numId="115" w16cid:durableId="1984696549">
+    <w:abstractNumId w:val="14"/>
   </w:num>
 </w:numbering>
 </file>

</xml_diff>

<commit_message>
Add method to determine the step sizes
</commit_message>
<xml_diff>
--- a/Latency Analysis/Solution Architecture.docx
+++ b/Latency Analysis/Solution Architecture.docx
@@ -194,7 +194,21 @@
         <w:rPr>
           <w:lang w:val="en-US"/>
         </w:rPr>
-        <w:t>Latency-aware adjustments must be consider individual behavior and load profiles.</w:t>
+        <w:t xml:space="preserve">Latency-aware adjustments must be </w:t>
+      </w:r>
+      <w:proofErr w:type="gramStart"/>
+      <w:r>
+        <w:rPr>
+          <w:lang w:val="en-US"/>
+        </w:rPr>
+        <w:t>consider</w:t>
+      </w:r>
+      <w:proofErr w:type="gramEnd"/>
+      <w:r>
+        <w:rPr>
+          <w:lang w:val="en-US"/>
+        </w:rPr>
+        <w:t xml:space="preserve"> individual behavior and load profiles.</w:t>
       </w:r>
     </w:p>
     <w:p>
@@ -1269,7 +1283,21 @@
         <w:rPr>
           <w:lang w:val="en-US"/>
         </w:rPr>
-        <w:t>The RL agent can be implemented using frameworks like Stable-Baselines3 (PPO/DDPG agents) or Ray RLlib, and it can be:</w:t>
+        <w:t xml:space="preserve">The RL agent can be implemented using frameworks like Stable-Baselines3 (PPO/DDPG agents) or Ray </w:t>
+      </w:r>
+      <w:proofErr w:type="spellStart"/>
+      <w:r>
+        <w:rPr>
+          <w:lang w:val="en-US"/>
+        </w:rPr>
+        <w:t>RLlib</w:t>
+      </w:r>
+      <w:proofErr w:type="spellEnd"/>
+      <w:r>
+        <w:rPr>
+          <w:lang w:val="en-US"/>
+        </w:rPr>
+        <w:t>, and it can be:</w:t>
       </w:r>
     </w:p>
     <w:p>
@@ -1669,7 +1697,35 @@
         <w:rPr>
           <w:lang w:val="en-US"/>
         </w:rPr>
-        <w:t>CPU usage: in millicores (mCPU)</w:t>
+        <w:t xml:space="preserve">CPU usage: in </w:t>
+      </w:r>
+      <w:proofErr w:type="spellStart"/>
+      <w:r>
+        <w:rPr>
+          <w:lang w:val="en-US"/>
+        </w:rPr>
+        <w:t>millicores</w:t>
+      </w:r>
+      <w:proofErr w:type="spellEnd"/>
+      <w:r>
+        <w:rPr>
+          <w:lang w:val="en-US"/>
+        </w:rPr>
+        <w:t xml:space="preserve"> (</w:t>
+      </w:r>
+      <w:proofErr w:type="spellStart"/>
+      <w:r>
+        <w:rPr>
+          <w:lang w:val="en-US"/>
+        </w:rPr>
+        <w:t>mCPU</w:t>
+      </w:r>
+      <w:proofErr w:type="spellEnd"/>
+      <w:r>
+        <w:rPr>
+          <w:lang w:val="en-US"/>
+        </w:rPr>
+        <w:t>)</w:t>
       </w:r>
     </w:p>
     <w:p>
@@ -1746,11 +1802,33 @@
           <w:lang w:val="en-US"/>
         </w:rPr>
       </w:pPr>
-      <w:r>
-        <w:rPr>
-          <w:lang w:val="en-US"/>
-        </w:rPr>
-        <w:t>cAdvisor (via kubelet) collects container-level usage metrics.</w:t>
+      <w:proofErr w:type="spellStart"/>
+      <w:r>
+        <w:rPr>
+          <w:lang w:val="en-US"/>
+        </w:rPr>
+        <w:t>cAdvisor</w:t>
+      </w:r>
+      <w:proofErr w:type="spellEnd"/>
+      <w:r>
+        <w:rPr>
+          <w:lang w:val="en-US"/>
+        </w:rPr>
+        <w:t xml:space="preserve"> (via </w:t>
+      </w:r>
+      <w:proofErr w:type="spellStart"/>
+      <w:r>
+        <w:rPr>
+          <w:lang w:val="en-US"/>
+        </w:rPr>
+        <w:t>kubelet</w:t>
+      </w:r>
+      <w:proofErr w:type="spellEnd"/>
+      <w:r>
+        <w:rPr>
+          <w:lang w:val="en-US"/>
+        </w:rPr>
+        <w:t>) collects container-level usage metrics.</w:t>
       </w:r>
     </w:p>
     <w:p>
@@ -1767,7 +1845,35 @@
         <w:rPr>
           <w:lang w:val="en-US"/>
         </w:rPr>
-        <w:t>Prometheus scrapes from kubelet, kube-state-metrics, or node-exporter.</w:t>
+        <w:t xml:space="preserve">Prometheus scrapes from </w:t>
+      </w:r>
+      <w:proofErr w:type="spellStart"/>
+      <w:r>
+        <w:rPr>
+          <w:lang w:val="en-US"/>
+        </w:rPr>
+        <w:t>kubelet</w:t>
+      </w:r>
+      <w:proofErr w:type="spellEnd"/>
+      <w:r>
+        <w:rPr>
+          <w:lang w:val="en-US"/>
+        </w:rPr>
+        <w:t xml:space="preserve">, </w:t>
+      </w:r>
+      <w:proofErr w:type="spellStart"/>
+      <w:r>
+        <w:rPr>
+          <w:lang w:val="en-US"/>
+        </w:rPr>
+        <w:t>kube</w:t>
+      </w:r>
+      <w:proofErr w:type="spellEnd"/>
+      <w:r>
+        <w:rPr>
+          <w:lang w:val="en-US"/>
+        </w:rPr>
+        <w:t>-state-metrics, or node-exporter.</w:t>
       </w:r>
     </w:p>
     <w:p>
@@ -1793,12 +1899,14 @@
           <w:lang w:val="en-US"/>
         </w:rPr>
       </w:pPr>
+      <w:proofErr w:type="spellStart"/>
       <w:r>
         <w:rPr>
           <w:lang w:val="en-US"/>
         </w:rPr>
         <w:t>Container_cpu_usage_seconds_total</w:t>
       </w:r>
+      <w:proofErr w:type="spellEnd"/>
     </w:p>
     <w:p>
       <w:pPr>
@@ -1810,12 +1918,14 @@
           <w:lang w:val="en-US"/>
         </w:rPr>
       </w:pPr>
+      <w:proofErr w:type="spellStart"/>
       <w:r>
         <w:rPr>
           <w:lang w:val="en-US"/>
         </w:rPr>
         <w:t>Container_memory_working_set_bytes</w:t>
       </w:r>
+      <w:proofErr w:type="spellEnd"/>
     </w:p>
     <w:p>
       <w:pPr>
@@ -1827,12 +1937,14 @@
           <w:lang w:val="en-US"/>
         </w:rPr>
       </w:pPr>
+      <w:proofErr w:type="spellStart"/>
       <w:r>
         <w:rPr>
           <w:lang w:val="en-US"/>
         </w:rPr>
         <w:t>Kube_pod_container_resource_limits_cpu_cores</w:t>
       </w:r>
+      <w:proofErr w:type="spellEnd"/>
     </w:p>
     <w:p>
       <w:pPr>
@@ -1844,12 +1956,14 @@
           <w:lang w:val="en-US"/>
         </w:rPr>
       </w:pPr>
+      <w:proofErr w:type="spellStart"/>
       <w:r>
         <w:rPr>
           <w:lang w:val="en-US"/>
         </w:rPr>
         <w:t>Kube_pod_container_resource_limits_memory_bytes</w:t>
       </w:r>
+      <w:proofErr w:type="spellEnd"/>
     </w:p>
     <w:p>
       <w:pPr>
@@ -2075,12 +2189,14 @@
         </w:rPr>
         <w:t xml:space="preserve"> </w:t>
       </w:r>
+      <w:proofErr w:type="spellStart"/>
       <w:r>
         <w:rPr>
           <w:lang w:val="en-US"/>
         </w:rPr>
         <w:t>envoy_cluster_upstream_rq_time_bucket</w:t>
       </w:r>
+      <w:proofErr w:type="spellEnd"/>
     </w:p>
     <w:p>
       <w:pPr>
@@ -2094,13 +2210,67 @@
           <w:iCs/>
           <w:lang w:val="en-US"/>
         </w:rPr>
-        <w:t xml:space="preserve">Then compute latency percentiles using PromQL: </w:t>
-      </w:r>
-      <w:r>
-        <w:rPr>
-          <w:lang w:val="en-US"/>
-        </w:rPr>
-        <w:t>histogram_quantile(0.95, rate(envoy_cluster_upstream_rq_time_bucket[5m]))</w:t>
+        <w:t xml:space="preserve">Then compute latency percentiles using </w:t>
+      </w:r>
+      <w:proofErr w:type="spellStart"/>
+      <w:r>
+        <w:rPr>
+          <w:i/>
+          <w:iCs/>
+          <w:lang w:val="en-US"/>
+        </w:rPr>
+        <w:t>PromQL</w:t>
+      </w:r>
+      <w:proofErr w:type="spellEnd"/>
+      <w:r>
+        <w:rPr>
+          <w:i/>
+          <w:iCs/>
+          <w:lang w:val="en-US"/>
+        </w:rPr>
+        <w:t xml:space="preserve">: </w:t>
+      </w:r>
+      <w:proofErr w:type="spellStart"/>
+      <w:r>
+        <w:rPr>
+          <w:lang w:val="en-US"/>
+        </w:rPr>
+        <w:t>histogram_</w:t>
+      </w:r>
+      <w:proofErr w:type="gramStart"/>
+      <w:r>
+        <w:rPr>
+          <w:lang w:val="en-US"/>
+        </w:rPr>
+        <w:t>quantile</w:t>
+      </w:r>
+      <w:proofErr w:type="spellEnd"/>
+      <w:r>
+        <w:rPr>
+          <w:lang w:val="en-US"/>
+        </w:rPr>
+        <w:t>(</w:t>
+      </w:r>
+      <w:proofErr w:type="gramEnd"/>
+      <w:r>
+        <w:rPr>
+          <w:lang w:val="en-US"/>
+        </w:rPr>
+        <w:t>0.95, rate(</w:t>
+      </w:r>
+      <w:proofErr w:type="spellStart"/>
+      <w:r>
+        <w:rPr>
+          <w:lang w:val="en-US"/>
+        </w:rPr>
+        <w:t>envoy_cluster_upstream_rq_time_bucket</w:t>
+      </w:r>
+      <w:proofErr w:type="spellEnd"/>
+      <w:r>
+        <w:rPr>
+          <w:lang w:val="en-US"/>
+        </w:rPr>
+        <w:t>[5m]))</w:t>
       </w:r>
     </w:p>
     <w:p>
@@ -2122,7 +2292,25 @@
           <w:bCs/>
           <w:lang w:val="en-US"/>
         </w:rPr>
-        <w:t>Option B: Ingress Controller (NGINX, Traefik)</w:t>
+        <w:t xml:space="preserve">Option B: Ingress Controller (NGINX, </w:t>
+      </w:r>
+      <w:proofErr w:type="spellStart"/>
+      <w:r>
+        <w:rPr>
+          <w:b/>
+          <w:bCs/>
+          <w:lang w:val="en-US"/>
+        </w:rPr>
+        <w:t>Traefik</w:t>
+      </w:r>
+      <w:proofErr w:type="spellEnd"/>
+      <w:r>
+        <w:rPr>
+          <w:b/>
+          <w:bCs/>
+          <w:lang w:val="en-US"/>
+        </w:rPr>
+        <w:t>)</w:t>
       </w:r>
     </w:p>
     <w:p>
@@ -2230,7 +2418,25 @@
           <w:bCs/>
           <w:lang w:val="en-US"/>
         </w:rPr>
-        <w:t>Option C: OpenTelemetry Collector Sidecar</w:t>
+        <w:t xml:space="preserve">Option C: </w:t>
+      </w:r>
+      <w:proofErr w:type="spellStart"/>
+      <w:r>
+        <w:rPr>
+          <w:b/>
+          <w:bCs/>
+          <w:lang w:val="en-US"/>
+        </w:rPr>
+        <w:t>OpenTelemetry</w:t>
+      </w:r>
+      <w:proofErr w:type="spellEnd"/>
+      <w:r>
+        <w:rPr>
+          <w:b/>
+          <w:bCs/>
+          <w:lang w:val="en-US"/>
+        </w:rPr>
+        <w:t xml:space="preserve"> Collector Sidecar</w:t>
       </w:r>
     </w:p>
     <w:p>
@@ -2247,7 +2453,21 @@
         <w:rPr>
           <w:lang w:val="en-US"/>
         </w:rPr>
-        <w:t>Deploy an OpenTelemetry collector as a sidecar alongside each app.</w:t>
+        <w:t xml:space="preserve">Deploy an </w:t>
+      </w:r>
+      <w:proofErr w:type="spellStart"/>
+      <w:r>
+        <w:rPr>
+          <w:lang w:val="en-US"/>
+        </w:rPr>
+        <w:t>OpenTelemetry</w:t>
+      </w:r>
+      <w:proofErr w:type="spellEnd"/>
+      <w:r>
+        <w:rPr>
+          <w:lang w:val="en-US"/>
+        </w:rPr>
+        <w:t xml:space="preserve"> collector as a sidecar alongside each app.</w:t>
       </w:r>
     </w:p>
     <w:p>
@@ -2508,7 +2728,21 @@
         <w:rPr>
           <w:lang w:val="en-US"/>
         </w:rPr>
-        <w:t>rate(envoy_cluster_upstream_rq_total[1m])</w:t>
+        <w:t>rate(</w:t>
+      </w:r>
+      <w:proofErr w:type="spellStart"/>
+      <w:r>
+        <w:rPr>
+          <w:lang w:val="en-US"/>
+        </w:rPr>
+        <w:t>envoy_cluster_upstream_rq_total</w:t>
+      </w:r>
+      <w:proofErr w:type="spellEnd"/>
+      <w:r>
+        <w:rPr>
+          <w:lang w:val="en-US"/>
+        </w:rPr>
+        <w:t>[1m])</w:t>
       </w:r>
     </w:p>
     <w:p>
@@ -2521,24 +2755,34 @@
           <w:lang w:val="en-US"/>
         </w:rPr>
       </w:pPr>
+      <w:proofErr w:type="spellStart"/>
       <w:r>
         <w:rPr>
           <w:lang w:val="en-US"/>
         </w:rPr>
         <w:t>envoy_http_downstream_rq_active</w:t>
       </w:r>
-    </w:p>
-    <w:p>
-      <w:pPr>
-        <w:rPr>
-          <w:lang w:val="en-US"/>
-        </w:rPr>
-      </w:pPr>
-      <w:r>
-        <w:rPr>
-          <w:lang w:val="en-US"/>
-        </w:rPr>
-        <w:t>Ii. Ingress metrics:</w:t>
+      <w:proofErr w:type="spellEnd"/>
+    </w:p>
+    <w:p>
+      <w:pPr>
+        <w:rPr>
+          <w:lang w:val="en-US"/>
+        </w:rPr>
+      </w:pPr>
+      <w:proofErr w:type="spellStart"/>
+      <w:r>
+        <w:rPr>
+          <w:lang w:val="en-US"/>
+        </w:rPr>
+        <w:t>Ii</w:t>
+      </w:r>
+      <w:proofErr w:type="spellEnd"/>
+      <w:r>
+        <w:rPr>
+          <w:lang w:val="en-US"/>
+        </w:rPr>
+        <w:t>. Ingress metrics:</w:t>
       </w:r>
     </w:p>
     <w:p>
@@ -2555,7 +2799,21 @@
         <w:rPr>
           <w:lang w:val="en-US"/>
         </w:rPr>
-        <w:t>If requests go through a single entrypoint (e.g., NGINX):</w:t>
+        <w:t xml:space="preserve">If requests go through a single </w:t>
+      </w:r>
+      <w:proofErr w:type="spellStart"/>
+      <w:r>
+        <w:rPr>
+          <w:lang w:val="en-US"/>
+        </w:rPr>
+        <w:t>entrypoint</w:t>
+      </w:r>
+      <w:proofErr w:type="spellEnd"/>
+      <w:r>
+        <w:rPr>
+          <w:lang w:val="en-US"/>
+        </w:rPr>
+        <w:t xml:space="preserve"> (e.g., NGINX):</w:t>
       </w:r>
     </w:p>
     <w:p>
@@ -2568,12 +2826,14 @@
           <w:lang w:val="en-US"/>
         </w:rPr>
       </w:pPr>
+      <w:proofErr w:type="spellStart"/>
       <w:r>
         <w:rPr>
           <w:lang w:val="en-US"/>
         </w:rPr>
         <w:t>nginx_ingress_controller_requests</w:t>
       </w:r>
+      <w:proofErr w:type="spellEnd"/>
     </w:p>
     <w:p>
       <w:pPr>
@@ -2585,12 +2845,14 @@
           <w:lang w:val="en-US"/>
         </w:rPr>
       </w:pPr>
+      <w:proofErr w:type="spellStart"/>
       <w:r>
         <w:rPr>
           <w:lang w:val="en-US"/>
         </w:rPr>
         <w:t>nginx_ingress_controller_request_duration_seconds_bucket</w:t>
       </w:r>
+      <w:proofErr w:type="spellEnd"/>
     </w:p>
     <w:p>
       <w:pPr>
@@ -2772,7 +3034,35 @@
               <w:rPr>
                 <w:lang w:val="en-US"/>
               </w:rPr>
-              <w:t>Scrapes kubelet, cAdvisor, sidecars, ingress, etc.</w:t>
+              <w:t xml:space="preserve">Scrapes </w:t>
+            </w:r>
+            <w:proofErr w:type="spellStart"/>
+            <w:r>
+              <w:rPr>
+                <w:lang w:val="en-US"/>
+              </w:rPr>
+              <w:t>kubelet</w:t>
+            </w:r>
+            <w:proofErr w:type="spellEnd"/>
+            <w:r>
+              <w:rPr>
+                <w:lang w:val="en-US"/>
+              </w:rPr>
+              <w:t xml:space="preserve">, </w:t>
+            </w:r>
+            <w:proofErr w:type="spellStart"/>
+            <w:r>
+              <w:rPr>
+                <w:lang w:val="en-US"/>
+              </w:rPr>
+              <w:t>cAdvisor</w:t>
+            </w:r>
+            <w:proofErr w:type="spellEnd"/>
+            <w:r>
+              <w:rPr>
+                <w:lang w:val="en-US"/>
+              </w:rPr>
+              <w:t>, sidecars, ingress, etc.</w:t>
             </w:r>
           </w:p>
         </w:tc>
@@ -2938,11 +3228,19 @@
                 <w:lang w:val="en-US"/>
               </w:rPr>
             </w:pPr>
+            <w:proofErr w:type="spellStart"/>
             <w:r>
               <w:rPr>
                 <w:lang w:val="en-US"/>
               </w:rPr>
-              <w:t>OpenTelemetry Collector</w:t>
+              <w:t>OpenTelemetry</w:t>
+            </w:r>
+            <w:proofErr w:type="spellEnd"/>
+            <w:r>
+              <w:rPr>
+                <w:lang w:val="en-US"/>
+              </w:rPr>
+              <w:t xml:space="preserve"> Collector</w:t>
             </w:r>
           </w:p>
         </w:tc>
@@ -3005,11 +3303,19 @@
                 <w:lang w:val="en-US"/>
               </w:rPr>
             </w:pPr>
+            <w:proofErr w:type="spellStart"/>
             <w:r>
               <w:rPr>
                 <w:lang w:val="en-US"/>
               </w:rPr>
-              <w:t>kube-state-metrics</w:t>
+              <w:t>kube</w:t>
+            </w:r>
+            <w:proofErr w:type="spellEnd"/>
+            <w:r>
+              <w:rPr>
+                <w:lang w:val="en-US"/>
+              </w:rPr>
+              <w:t>-state-metrics</w:t>
             </w:r>
           </w:p>
         </w:tc>
@@ -3076,8 +3382,16 @@
               <w:rPr>
                 <w:lang w:val="en-US"/>
               </w:rPr>
-              <w:t>Node Exporter / Kubelet</w:t>
+              <w:t xml:space="preserve">Node Exporter / </w:t>
             </w:r>
+            <w:proofErr w:type="spellStart"/>
+            <w:r>
+              <w:rPr>
+                <w:lang w:val="en-US"/>
+              </w:rPr>
+              <w:t>Kubelet</w:t>
+            </w:r>
+            <w:proofErr w:type="spellEnd"/>
           </w:p>
         </w:tc>
         <w:tc>
@@ -3314,12 +3628,28 @@
                 <w:lang w:val="en-US"/>
               </w:rPr>
             </w:pPr>
+            <w:proofErr w:type="spellStart"/>
             <w:r>
               <w:rPr>
                 <w:lang w:val="en-US"/>
               </w:rPr>
-              <w:t>cAdvisor, kubelet</w:t>
+              <w:t>cAdvisor</w:t>
             </w:r>
+            <w:proofErr w:type="spellEnd"/>
+            <w:r>
+              <w:rPr>
+                <w:lang w:val="en-US"/>
+              </w:rPr>
+              <w:t xml:space="preserve">, </w:t>
+            </w:r>
+            <w:proofErr w:type="spellStart"/>
+            <w:r>
+              <w:rPr>
+                <w:lang w:val="en-US"/>
+              </w:rPr>
+              <w:t>kubelet</w:t>
+            </w:r>
+            <w:proofErr w:type="spellEnd"/>
           </w:p>
         </w:tc>
         <w:tc>
@@ -3412,11 +3742,19 @@
                 <w:lang w:val="en-US"/>
               </w:rPr>
             </w:pPr>
+            <w:proofErr w:type="spellStart"/>
             <w:r>
               <w:rPr>
                 <w:lang w:val="en-US"/>
               </w:rPr>
-              <w:t>kube-state-metrics</w:t>
+              <w:t>kube</w:t>
+            </w:r>
+            <w:proofErr w:type="spellEnd"/>
+            <w:r>
+              <w:rPr>
+                <w:lang w:val="en-US"/>
+              </w:rPr>
+              <w:t>-state-metrics</w:t>
             </w:r>
           </w:p>
         </w:tc>
@@ -3612,8 +3950,16 @@
               <w:rPr>
                 <w:lang w:val="en-US"/>
               </w:rPr>
-              <w:t>Envoy / NGINX / Traefik</w:t>
+              <w:t xml:space="preserve">Envoy / NGINX / </w:t>
             </w:r>
+            <w:proofErr w:type="spellStart"/>
+            <w:r>
+              <w:rPr>
+                <w:lang w:val="en-US"/>
+              </w:rPr>
+              <w:t>Traefik</w:t>
+            </w:r>
+            <w:proofErr w:type="spellEnd"/>
           </w:p>
         </w:tc>
         <w:tc>
@@ -3710,8 +4056,16 @@
               <w:rPr>
                 <w:lang w:val="en-US"/>
               </w:rPr>
-              <w:t>Envoy / OpenTelemetry</w:t>
+              <w:t xml:space="preserve">Envoy / </w:t>
             </w:r>
+            <w:proofErr w:type="spellStart"/>
+            <w:r>
+              <w:rPr>
+                <w:lang w:val="en-US"/>
+              </w:rPr>
+              <w:t>OpenTelemetry</w:t>
+            </w:r>
+            <w:proofErr w:type="spellEnd"/>
           </w:p>
         </w:tc>
         <w:tc>
@@ -4002,12 +4356,28 @@
                 <w:lang w:val="en-US"/>
               </w:rPr>
             </w:pPr>
+            <w:proofErr w:type="spellStart"/>
             <w:r>
               <w:rPr>
                 <w:lang w:val="en-US"/>
               </w:rPr>
-              <w:t>kubelet + cAdvisor</w:t>
+              <w:t>kubelet</w:t>
             </w:r>
+            <w:proofErr w:type="spellEnd"/>
+            <w:r>
+              <w:rPr>
+                <w:lang w:val="en-US"/>
+              </w:rPr>
+              <w:t xml:space="preserve"> + </w:t>
+            </w:r>
+            <w:proofErr w:type="spellStart"/>
+            <w:r>
+              <w:rPr>
+                <w:lang w:val="en-US"/>
+              </w:rPr>
+              <w:t>cAdvisor</w:t>
+            </w:r>
+            <w:proofErr w:type="spellEnd"/>
           </w:p>
         </w:tc>
         <w:tc>
@@ -4033,12 +4403,14 @@
                 <w:lang w:val="en-US"/>
               </w:rPr>
             </w:pPr>
+            <w:proofErr w:type="spellStart"/>
             <w:r>
               <w:rPr>
                 <w:lang w:val="en-US"/>
               </w:rPr>
               <w:t>container_cpu_usage_seconds_total</w:t>
             </w:r>
+            <w:proofErr w:type="spellEnd"/>
           </w:p>
         </w:tc>
       </w:tr>
@@ -4100,12 +4472,28 @@
                 <w:lang w:val="en-US"/>
               </w:rPr>
             </w:pPr>
+            <w:proofErr w:type="spellStart"/>
             <w:r>
               <w:rPr>
                 <w:lang w:val="en-US"/>
               </w:rPr>
-              <w:t>kubelet + cAdvisor</w:t>
+              <w:t>kubelet</w:t>
             </w:r>
+            <w:proofErr w:type="spellEnd"/>
+            <w:r>
+              <w:rPr>
+                <w:lang w:val="en-US"/>
+              </w:rPr>
+              <w:t xml:space="preserve"> + </w:t>
+            </w:r>
+            <w:proofErr w:type="spellStart"/>
+            <w:r>
+              <w:rPr>
+                <w:lang w:val="en-US"/>
+              </w:rPr>
+              <w:t>cAdvisor</w:t>
+            </w:r>
+            <w:proofErr w:type="spellEnd"/>
           </w:p>
         </w:tc>
         <w:tc>
@@ -4131,12 +4519,14 @@
                 <w:lang w:val="en-US"/>
               </w:rPr>
             </w:pPr>
+            <w:proofErr w:type="spellStart"/>
             <w:r>
               <w:rPr>
                 <w:lang w:val="en-US"/>
               </w:rPr>
               <w:t>container_memory_working_set_bytes</w:t>
             </w:r>
+            <w:proofErr w:type="spellEnd"/>
           </w:p>
         </w:tc>
       </w:tr>
@@ -4198,11 +4588,19 @@
                 <w:lang w:val="en-US"/>
               </w:rPr>
             </w:pPr>
+            <w:proofErr w:type="spellStart"/>
             <w:r>
               <w:rPr>
                 <w:lang w:val="en-US"/>
               </w:rPr>
-              <w:t>kube-state-metrics</w:t>
+              <w:t>kube</w:t>
+            </w:r>
+            <w:proofErr w:type="spellEnd"/>
+            <w:r>
+              <w:rPr>
+                <w:lang w:val="en-US"/>
+              </w:rPr>
+              <w:t>-state-metrics</w:t>
             </w:r>
           </w:p>
         </w:tc>
@@ -4229,12 +4627,14 @@
                 <w:lang w:val="en-US"/>
               </w:rPr>
             </w:pPr>
+            <w:proofErr w:type="spellStart"/>
             <w:r>
               <w:rPr>
                 <w:lang w:val="en-US"/>
               </w:rPr>
               <w:t>Kube_pod_container_resource_limits_cpu_cores</w:t>
             </w:r>
+            <w:proofErr w:type="spellEnd"/>
           </w:p>
           <w:p>
             <w:pPr>
@@ -4242,12 +4642,14 @@
                 <w:lang w:val="en-US"/>
               </w:rPr>
             </w:pPr>
+            <w:proofErr w:type="spellStart"/>
             <w:r>
               <w:rPr>
                 <w:lang w:val="en-US"/>
               </w:rPr>
               <w:t>kube_pod_container_resource_limits_memory_bytes</w:t>
             </w:r>
+            <w:proofErr w:type="spellEnd"/>
           </w:p>
         </w:tc>
       </w:tr>
@@ -4332,11 +4734,33 @@
           <w:lang w:val="en-US"/>
         </w:rPr>
       </w:pPr>
-      <w:r>
-        <w:rPr>
-          <w:lang w:val="en-US"/>
-        </w:rPr>
-        <w:t>kubelet on each node (exposes cAdvisor metrics)</w:t>
+      <w:proofErr w:type="spellStart"/>
+      <w:r>
+        <w:rPr>
+          <w:lang w:val="en-US"/>
+        </w:rPr>
+        <w:t>kubelet</w:t>
+      </w:r>
+      <w:proofErr w:type="spellEnd"/>
+      <w:r>
+        <w:rPr>
+          <w:lang w:val="en-US"/>
+        </w:rPr>
+        <w:t xml:space="preserve"> on each node (exposes </w:t>
+      </w:r>
+      <w:proofErr w:type="spellStart"/>
+      <w:r>
+        <w:rPr>
+          <w:lang w:val="en-US"/>
+        </w:rPr>
+        <w:t>cAdvisor</w:t>
+      </w:r>
+      <w:proofErr w:type="spellEnd"/>
+      <w:r>
+        <w:rPr>
+          <w:lang w:val="en-US"/>
+        </w:rPr>
+        <w:t xml:space="preserve"> metrics)</w:t>
       </w:r>
     </w:p>
     <w:p>
@@ -4349,11 +4773,19 @@
           <w:lang w:val="en-US"/>
         </w:rPr>
       </w:pPr>
-      <w:r>
-        <w:rPr>
-          <w:lang w:val="en-US"/>
-        </w:rPr>
-        <w:t>kube-state-metrics for resource limit specs</w:t>
+      <w:proofErr w:type="spellStart"/>
+      <w:r>
+        <w:rPr>
+          <w:lang w:val="en-US"/>
+        </w:rPr>
+        <w:t>kube</w:t>
+      </w:r>
+      <w:proofErr w:type="spellEnd"/>
+      <w:r>
+        <w:rPr>
+          <w:lang w:val="en-US"/>
+        </w:rPr>
+        <w:t>-state-metrics for resource limit specs</w:t>
       </w:r>
     </w:p>
     <w:p>
@@ -4814,11 +5246,19 @@
                 <w:lang w:val="en-US"/>
               </w:rPr>
             </w:pPr>
+            <w:proofErr w:type="spellStart"/>
             <w:r>
               <w:rPr>
                 <w:lang w:val="en-US"/>
               </w:rPr>
-              <w:t>OpenTelemetry sidecar</w:t>
+              <w:t>OpenTelemetry</w:t>
+            </w:r>
+            <w:proofErr w:type="spellEnd"/>
+            <w:r>
+              <w:rPr>
+                <w:lang w:val="en-US"/>
+              </w:rPr>
+              <w:t xml:space="preserve"> sidecar</w:t>
             </w:r>
           </w:p>
         </w:tc>
@@ -4951,12 +5391,14 @@
           <w:lang w:val="en-US"/>
         </w:rPr>
       </w:pPr>
+      <w:proofErr w:type="spellStart"/>
       <w:r>
         <w:rPr>
           <w:lang w:val="en-US"/>
         </w:rPr>
         <w:t>envoy_cluster_upstream_rq_time_bucket</w:t>
       </w:r>
+      <w:proofErr w:type="spellEnd"/>
     </w:p>
     <w:p>
       <w:pPr>
@@ -4972,20 +5414,70 @@
         <w:rPr>
           <w:lang w:val="en-US"/>
         </w:rPr>
-        <w:t>Use PromQL for percentiles:</w:t>
-      </w:r>
-    </w:p>
-    <w:p>
-      <w:pPr>
-        <w:rPr>
-          <w:lang w:val="en-US"/>
-        </w:rPr>
-      </w:pPr>
-      <w:r>
-        <w:rPr>
-          <w:lang w:val="en-US"/>
-        </w:rPr>
-        <w:t>histogram_quantile(0.95, rate(envoy_cluster_upstream_rq_time_bucket[5m]))</w:t>
+        <w:t xml:space="preserve">Use </w:t>
+      </w:r>
+      <w:proofErr w:type="spellStart"/>
+      <w:r>
+        <w:rPr>
+          <w:lang w:val="en-US"/>
+        </w:rPr>
+        <w:t>PromQL</w:t>
+      </w:r>
+      <w:proofErr w:type="spellEnd"/>
+      <w:r>
+        <w:rPr>
+          <w:lang w:val="en-US"/>
+        </w:rPr>
+        <w:t xml:space="preserve"> for percentiles:</w:t>
+      </w:r>
+    </w:p>
+    <w:p>
+      <w:pPr>
+        <w:rPr>
+          <w:lang w:val="en-US"/>
+        </w:rPr>
+      </w:pPr>
+      <w:proofErr w:type="spellStart"/>
+      <w:r>
+        <w:rPr>
+          <w:lang w:val="en-US"/>
+        </w:rPr>
+        <w:t>histogram_</w:t>
+      </w:r>
+      <w:proofEr